<commit_message>
flutter fortune_wheel_updates, updated main buttons and fortune wheel design, deleted animations with cards in center, insertet static board image, new card, stacked_card_carusel added and so on
</commit_message>
<xml_diff>
--- a/assets/time_to_party_assets/dokumentacja.docx
+++ b/assets/time_to_party_assets/dokumentacja.docx
@@ -219,8 +219,6 @@
         </w:rPr>
         <w:t xml:space="preserve"> zmian i zadać pytanie</w:t>
       </w:r>
-      <w:bookmarkStart w:id="0" w:name="_GoBack"/>
-      <w:bookmarkEnd w:id="0"/>
     </w:p>
     <w:p>
       <w:r>
@@ -231,39 +229,6 @@
           <w:color w:val="FF0000"/>
         </w:rPr>
         <w:t>// już lepiej ale jeszcze trzeba nad tym popracować</w:t>
-      </w:r>
-    </w:p>
-    <w:p>
-      <w:pPr>
-        <w:rPr>
-          <w:strike/>
-        </w:rPr>
-      </w:pPr>
-      <w:r>
-        <w:rPr>
-          <w:strike/>
-        </w:rPr>
-        <w:t xml:space="preserve">- ewentualny pomysł -&gt; bonus karty poprawnie odgadnięte (w </w:t>
-      </w:r>
-      <w:proofErr w:type="spellStart"/>
-      <w:r>
-        <w:rPr>
-          <w:strike/>
-        </w:rPr>
-        <w:t>full</w:t>
-      </w:r>
-      <w:proofErr w:type="spellEnd"/>
-      <w:r>
-        <w:rPr>
-          <w:strike/>
-        </w:rPr>
-        <w:t xml:space="preserve"> wersji) mogłyby dodawać +1 punkt do możliwości pomijania kart?</w:t>
-      </w:r>
-      <w:r>
-        <w:rPr>
-          <w:strike/>
-        </w:rPr>
-        <w:t xml:space="preserve"> A może tylko +1 do przesunięcia? </w:t>
       </w:r>
     </w:p>
     <w:p>
@@ -343,23 +308,41 @@
     </w:p>
     <w:p>
       <w:r>
+        <w:rPr>
+          <w:strike/>
+        </w:rPr>
         <w:t xml:space="preserve">- </w:t>
       </w:r>
       <w:proofErr w:type="spellStart"/>
       <w:r>
+        <w:rPr>
+          <w:strike/>
+        </w:rPr>
         <w:t>trzebaby</w:t>
       </w:r>
       <w:proofErr w:type="spellEnd"/>
       <w:r>
+        <w:rPr>
+          <w:strike/>
+        </w:rPr>
         <w:t xml:space="preserve"> było </w:t>
       </w:r>
       <w:proofErr w:type="spellStart"/>
       <w:r>
+        <w:rPr>
+          <w:strike/>
+        </w:rPr>
         <w:t>ogarnąc</w:t>
       </w:r>
       <w:proofErr w:type="spellEnd"/>
       <w:r>
-        <w:t xml:space="preserve"> ikonki aby wyświetlały się razem z daną kartą, oraz ogarnąć ikonkę dla np.</w:t>
+        <w:rPr>
+          <w:strike/>
+        </w:rPr>
+        <w:t xml:space="preserve"> ikonki aby wyświetlały się razem z daną kartą</w:t>
+      </w:r>
+      <w:r>
+        <w:t>, oraz ogarnąć ikonkę dla np.</w:t>
       </w:r>
     </w:p>
     <w:p>
@@ -376,34 +359,48 @@
       </w:r>
     </w:p>
     <w:p>
+      <w:pPr>
+        <w:rPr>
+          <w:strike/>
+        </w:rPr>
+      </w:pPr>
+      <w:r>
+        <w:rPr>
+          <w:strike/>
+        </w:rPr>
+        <w:t xml:space="preserve">-. trzeba przenieść </w:t>
+      </w:r>
+      <w:proofErr w:type="spellStart"/>
+      <w:r>
+        <w:rPr>
+          <w:strike/>
+        </w:rPr>
+        <w:t>hint</w:t>
+      </w:r>
+      <w:proofErr w:type="spellEnd"/>
+      <w:r>
+        <w:rPr>
+          <w:strike/>
+        </w:rPr>
+        <w:t xml:space="preserve"> "przekaż urządzenie osobie opisującej" do ekranu z kartą //tymczasowo przeniesiony do innej klasy</w:t>
+      </w:r>
+    </w:p>
+    <w:p>
+      <w:r>
+        <w:t xml:space="preserve">-  ogarnięcie </w:t>
+      </w:r>
+      <w:proofErr w:type="spellStart"/>
+      <w:r>
+        <w:t>responsywności</w:t>
+      </w:r>
+      <w:proofErr w:type="spellEnd"/>
+      <w:r>
+        <w:t xml:space="preserve"> ekranu karty</w:t>
+      </w:r>
+    </w:p>
+    <w:p>
       <w:r>
         <w:lastRenderedPageBreak/>
-        <w:t xml:space="preserve">-. trzeba przenieść </w:t>
-      </w:r>
-      <w:proofErr w:type="spellStart"/>
-      <w:r>
-        <w:t>hint</w:t>
-      </w:r>
-      <w:proofErr w:type="spellEnd"/>
-      <w:r>
-        <w:t xml:space="preserve"> "przekaż urządzenie osobie opisującej" do ekranu z kartą //tymczasowo przeniesiony do innej klasy</w:t>
-      </w:r>
-    </w:p>
-    <w:p>
-      <w:r>
-        <w:t xml:space="preserve">-  ogarnięcie </w:t>
-      </w:r>
-      <w:proofErr w:type="spellStart"/>
-      <w:r>
-        <w:t>responsywności</w:t>
-      </w:r>
-      <w:proofErr w:type="spellEnd"/>
-      <w:r>
-        <w:t xml:space="preserve"> ekranu karty</w:t>
-      </w:r>
-    </w:p>
-    <w:p>
-      <w:r>
         <w:t xml:space="preserve">-  zaimplementowanie </w:t>
       </w:r>
       <w:proofErr w:type="spellStart"/>
@@ -526,13 +523,24 @@
       </w:r>
       <w:r>
         <w:tab/>
+      </w:r>
+      <w:r>
+        <w:rPr>
+          <w:strike/>
+        </w:rPr>
         <w:t>można tez zrobić aby przycisk &lt;--, też uruchamiał</w:t>
       </w:r>
       <w:r>
+        <w:rPr>
+          <w:strike/>
+        </w:rPr>
         <w:t xml:space="preserve"> animację ucieczki karty w lewo </w:t>
       </w:r>
       <w:proofErr w:type="spellStart"/>
       <w:r>
+        <w:rPr>
+          <w:strike/>
+        </w:rPr>
         <w:t>dodatakowo</w:t>
       </w:r>
       <w:proofErr w:type="spellEnd"/>
@@ -750,24 +758,27 @@
     </w:p>
     <w:p>
       <w:r>
+        <w:t>-5. Przygotowanie opisów pod "?" oraz zmiana ikonki "i" na ekranie karty żeby bardziej nawiązywało do "zgłoś błąd", bo te "i" to jak informacja... oraz implementacja tego</w:t>
+      </w:r>
+      <w:r>
+        <w:t xml:space="preserve"> w </w:t>
+      </w:r>
+      <w:proofErr w:type="spellStart"/>
+      <w:r>
+        <w:t>alertdialogi</w:t>
+      </w:r>
+      <w:proofErr w:type="spellEnd"/>
+      <w:r>
+        <w:t>?</w:t>
+      </w:r>
+    </w:p>
+    <w:p>
+      <w:r>
+        <w:t xml:space="preserve">- PYTANIE: czy po poprawnej odpowiedzi na wszystkie słowa zrobić tak, że będzie +1 przesunięcie pionka, czy zrobić premiowy ruch ruletką? Co w przypadku gdy np. zgadniesz 3 słowa z 5? Czy liczyć </w:t>
+      </w:r>
+      <w:r>
         <w:lastRenderedPageBreak/>
-        <w:t>-5. Przygotowanie opisów pod "?" oraz zmiana ikonki "i" na ekranie karty żeby bardziej nawiązywało do "zgłoś błąd", bo te "i" to jak informacja... oraz implementacja tego</w:t>
-      </w:r>
-      <w:r>
-        <w:t xml:space="preserve"> w </w:t>
-      </w:r>
-      <w:proofErr w:type="spellStart"/>
-      <w:r>
-        <w:t>alertdialogi</w:t>
-      </w:r>
-      <w:proofErr w:type="spellEnd"/>
-      <w:r>
-        <w:t>?</w:t>
-      </w:r>
-    </w:p>
-    <w:p>
-      <w:r>
-        <w:t>- PYTANIE: czy po poprawnej odpowiedzi na wszystkie słowa zrobić tak, że będzie +1 przesunięcie pionka, czy zrobić premiowy ruch ruletką? Co w przypadku gdy np. zgadniesz 3 słowa z 5? Czy liczyć za to jakieś dodatkowe punkty</w:t>
+        <w:t>za to jakieś dodatkowe punkty</w:t>
       </w:r>
       <w:r>
         <w:t xml:space="preserve">, które by wpływały na ranking? Czy np. zrobić że np. połowa słów przesunięcie o 1 pole, a max np. o 2 pola? – też do </w:t>
@@ -1007,11 +1018,7 @@
       </w:r>
       <w:proofErr w:type="spellEnd"/>
       <w:r>
-        <w:t xml:space="preserve"> animacjami oraz z przyciemnieniem tła -&gt; i to tych części których w tym danym momencie nie chciałbym omawiać np. omawiam pola, to pola są kolorowe, </w:t>
-      </w:r>
-      <w:r>
-        <w:lastRenderedPageBreak/>
-        <w:t xml:space="preserve">reszta jest przyciemniona, na środku </w:t>
+        <w:t xml:space="preserve"> animacjami oraz z przyciemnieniem tła -&gt; i to tych części których w tym danym momencie nie chciałbym omawiać np. omawiam pola, to pola są kolorowe, reszta jest przyciemniona, na środku </w:t>
       </w:r>
       <w:proofErr w:type="spellStart"/>
       <w:r>
@@ -1050,6 +1057,7 @@
     </w:p>
     <w:p>
       <w:r>
+        <w:lastRenderedPageBreak/>
         <w:t>- alert dialog lub ekran podsumowania gry, który będzie pojawiał się gdy: pionek dojdzie do mety, lub gdy użytkownik będzie chciał wyjść z gry, to pokaże ranking graczy względem pionków na planszy (w danym momencie, tak aby gra mogła być zakończona w dowolnym momencie z pokazaniem „</w:t>
       </w:r>
       <w:proofErr w:type="spellStart"/>
@@ -1315,6 +1323,29 @@
       </w:r>
     </w:p>
     <w:p>
+      <w:r>
+        <w:t xml:space="preserve">- ustawić aby </w:t>
+      </w:r>
+      <w:proofErr w:type="spellStart"/>
+      <w:r>
+        <w:t>full</w:t>
+      </w:r>
+      <w:proofErr w:type="spellEnd"/>
+      <w:r>
+        <w:t xml:space="preserve"> </w:t>
+      </w:r>
+      <w:proofErr w:type="spellStart"/>
+      <w:r>
+        <w:t>screen</w:t>
+      </w:r>
+      <w:proofErr w:type="spellEnd"/>
+      <w:r>
+        <w:t xml:space="preserve"> był zawsze</w:t>
+      </w:r>
+      <w:bookmarkStart w:id="0" w:name="_GoBack"/>
+      <w:bookmarkEnd w:id="0"/>
+    </w:p>
+    <w:p>
       <w:pPr>
         <w:rPr>
           <w:b/>
@@ -1377,24 +1408,27 @@
     </w:p>
     <w:p>
       <w:r>
+        <w:t xml:space="preserve">- na koniec zabezpieczenie bazy danych, całej -&gt; żeby w momencie kupna pobierać klucz z </w:t>
+      </w:r>
+      <w:proofErr w:type="spellStart"/>
+      <w:r>
+        <w:t>firebase</w:t>
+      </w:r>
+      <w:proofErr w:type="spellEnd"/>
+      <w:r>
+        <w:t xml:space="preserve"> i w ten sposób uzyskać dostęp, po prostu baza byłaby na telefonie domyślnie cała, z tym że byłaby zaszyfrowana kluczem, który pobierał by się z </w:t>
+      </w:r>
+      <w:proofErr w:type="spellStart"/>
+      <w:r>
+        <w:t>firebase</w:t>
+      </w:r>
+      <w:proofErr w:type="spellEnd"/>
+      <w:r>
+        <w:t xml:space="preserve"> i wtedy pełna wersja odblokowywała by się po </w:t>
+      </w:r>
+      <w:r>
         <w:lastRenderedPageBreak/>
-        <w:t xml:space="preserve">- na koniec zabezpieczenie bazy danych, całej -&gt; żeby w momencie kupna pobierać klucz z </w:t>
-      </w:r>
-      <w:proofErr w:type="spellStart"/>
-      <w:r>
-        <w:t>firebase</w:t>
-      </w:r>
-      <w:proofErr w:type="spellEnd"/>
-      <w:r>
-        <w:t xml:space="preserve"> i w ten sposób uzyskać dostęp, po prostu baza byłaby na telefonie domyślnie cała, z tym że byłaby zaszyfrowana kluczem, który pobierał by się z </w:t>
-      </w:r>
-      <w:proofErr w:type="spellStart"/>
-      <w:r>
-        <w:t>firebase</w:t>
-      </w:r>
-      <w:proofErr w:type="spellEnd"/>
-      <w:r>
-        <w:t xml:space="preserve"> i wtedy pełna wersja odblokowywała by się po tym kluczu -&gt;  a raczej dostęp do reszty rekordów z bazy, po prostu zmiana kwerendy pobierającej i tyle, + dodatkowe warunki, jeżeli klucz zostałby pobrany czy coś, dla opcji z polami etc.</w:t>
+        <w:t>tym kluczu -&gt;  a raczej dostęp do reszty rekordów z bazy, po prostu zmiana kwerendy pobierającej i tyle, + dodatkowe warunki, jeżeli klucz zostałby pobrany czy coś, dla opcji z polami etc.</w:t>
       </w:r>
     </w:p>
     <w:p>

</xml_diff>

<commit_message>
stars animation added, removed unused code
</commit_message>
<xml_diff>
--- a/assets/time_to_party_assets/dokumentacja.docx
+++ b/assets/time_to_party_assets/dokumentacja.docx
@@ -81,6 +81,23 @@
     </w:p>
     <w:p>
       <w:r>
+        <w:t xml:space="preserve">- </w:t>
+      </w:r>
+      <w:r>
+        <w:t xml:space="preserve">Na ekranie </w:t>
+      </w:r>
+      <w:r>
+        <w:rPr>
+          <w:b/>
+        </w:rPr>
+        <w:t>wybierz kartę</w:t>
+      </w:r>
+      <w:r>
+        <w:t xml:space="preserve"> trzeba zablokować możliwość kliknięcia w „czarne pole” bo robi „pop” a to nie może tak działać</w:t>
+      </w:r>
+    </w:p>
+    <w:p>
+      <w:r>
         <w:t xml:space="preserve">1. </w:t>
       </w:r>
       <w:r>
@@ -89,67 +106,63 @@
       <w:r>
         <w:t>trzeba dodać na głównym ekranie: gdy pionek najedzie na strzałki, to trzeba zrobić aby:</w:t>
       </w:r>
-    </w:p>
-    <w:p>
-      <w:r>
+      <w:r>
+        <w:t xml:space="preserve"> pojawia się karuzela kart do wyboru, gdzie dana karta przenosi do kolejnego ekranu</w:t>
+      </w:r>
+      <w:r>
+        <w:rPr>
+          <w:color w:val="FF0000"/>
+        </w:rPr>
+        <w:t xml:space="preserve"> </w:t>
+      </w:r>
+      <w:r>
+        <w:rPr>
+          <w:color w:val="FF0000"/>
+        </w:rPr>
+        <w:t>// działa aby wizualnie dopracować</w:t>
+      </w:r>
+    </w:p>
+    <w:p>
+      <w:pPr>
+        <w:rPr>
+          <w:strike/>
+        </w:rPr>
+      </w:pPr>
+      <w:r>
+        <w:rPr>
+          <w:strike/>
+        </w:rPr>
         <w:t>- pojawia się poświata na wszystkich kartach, następnie można w daną kartę kliknąć i wtedy odpala się ekran z daną kartą , dodatkowo karta ze strzałeczkami musi obrócić się w kartę "</w:t>
       </w:r>
       <w:proofErr w:type="spellStart"/>
       <w:r>
+        <w:rPr>
+          <w:strike/>
+        </w:rPr>
         <w:t>taboo</w:t>
       </w:r>
       <w:proofErr w:type="spellEnd"/>
       <w:r>
+        <w:rPr>
+          <w:strike/>
+        </w:rPr>
         <w:t>", więc dobrze</w:t>
       </w:r>
       <w:r>
+        <w:rPr>
+          <w:strike/>
+        </w:rPr>
         <w:t xml:space="preserve"> </w:t>
       </w:r>
       <w:r>
+        <w:rPr>
+          <w:strike/>
+        </w:rPr>
         <w:t>by było zrobić dla tej karty nową ikonkę, a te niebieskie gwiazdki scalić w jedną niebieską</w:t>
       </w:r>
     </w:p>
     <w:p>
       <w:r>
-        <w:t xml:space="preserve">// to jest jeszcze kwestia do przemyślenia co dać wewnątrz bo tak średnio wygląda to w sumie, te obroty i te poświaty, nic spektakularnego, w dodatku </w:t>
-      </w:r>
-    </w:p>
-    <w:p>
-      <w:r>
-        <w:t xml:space="preserve">jest to ciężkie do zrobienia a nie wygląda, </w:t>
-      </w:r>
-      <w:proofErr w:type="spellStart"/>
-      <w:r>
-        <w:t>moze</w:t>
-      </w:r>
-      <w:proofErr w:type="spellEnd"/>
-      <w:r>
-        <w:t xml:space="preserve"> coś lepszego wymyślę jeszcze, trzeba popatrzeć na inne planszówki co </w:t>
-      </w:r>
-      <w:proofErr w:type="spellStart"/>
-      <w:r>
-        <w:t>możnaby</w:t>
-      </w:r>
-      <w:proofErr w:type="spellEnd"/>
-      <w:r>
-        <w:t xml:space="preserve"> tam dać lub wymyślić jeszcze</w:t>
-      </w:r>
-    </w:p>
-    <w:p>
-      <w:r>
-        <w:t xml:space="preserve">//2-&gt; może zrobić tak, żeby ta poświata robiła coś podobnego jak efekt </w:t>
-      </w:r>
-      <w:proofErr w:type="spellStart"/>
-      <w:r>
-        <w:t>ripple</w:t>
-      </w:r>
-      <w:proofErr w:type="spellEnd"/>
-      <w:r>
-        <w:t xml:space="preserve">, z tym że dla "karty" taka animacja.. ? </w:t>
-      </w:r>
-    </w:p>
-    <w:p>
-      <w:r>
         <w:t xml:space="preserve">2. poprawić koło na głównym ekranie: DESIGN -&gt; poprawienie liczb, ich wyglądu oraz </w:t>
       </w:r>
       <w:proofErr w:type="spellStart"/>
@@ -175,60 +188,109 @@
         <w:rPr>
           <w:color w:val="FF0000"/>
         </w:rPr>
-        <w:t xml:space="preserve"> + </w:t>
-      </w:r>
-      <w:proofErr w:type="spellStart"/>
-      <w:r>
+        <w:t xml:space="preserve"> </w:t>
+      </w:r>
+    </w:p>
+    <w:p>
+      <w:pPr>
         <w:rPr>
           <w:color w:val="FF0000"/>
         </w:rPr>
-        <w:t>rozkmina</w:t>
-      </w:r>
-      <w:proofErr w:type="spellEnd"/>
+      </w:pPr>
+      <w:r>
+        <w:t>5. poprawienie ikonek na głównym ekranie (tych 3 na dole) bo nie są zbyt spektakularne, coś trzeba wymyślić lepszego</w:t>
+      </w:r>
       <w:r>
         <w:rPr>
           <w:color w:val="FF0000"/>
         </w:rPr>
-        <w:t xml:space="preserve"> gradientów </w:t>
-      </w:r>
-      <w:proofErr w:type="spellStart"/>
+        <w:t>// już lepiej ale jeszcze trzeba nad tym popracować</w:t>
+      </w:r>
       <w:r>
         <w:rPr>
           <w:color w:val="FF0000"/>
         </w:rPr>
-        <w:t>flutter_fortune_wheel</w:t>
-      </w:r>
-      <w:proofErr w:type="spellEnd"/>
+        <w:t xml:space="preserve">, chyba lepiej aby były takie jak z </w:t>
+      </w:r>
+      <w:proofErr w:type="spellStart"/>
       <w:r>
         <w:rPr>
           <w:color w:val="FF0000"/>
         </w:rPr>
-        <w:t xml:space="preserve">, trzeba zrobić </w:t>
-      </w:r>
-      <w:proofErr w:type="spellStart"/>
+        <w:t>main</w:t>
+      </w:r>
+      <w:proofErr w:type="spellEnd"/>
       <w:r>
         <w:rPr>
           <w:color w:val="FF0000"/>
         </w:rPr>
-        <w:t>compare</w:t>
-      </w:r>
-      <w:proofErr w:type="spellEnd"/>
-      <w:r>
-        <w:rPr>
-          <w:color w:val="FF0000"/>
-        </w:rPr>
-        <w:t xml:space="preserve"> zmian i zadać pytanie</w:t>
-      </w:r>
-    </w:p>
-    <w:p>
-      <w:r>
-        <w:t>5. poprawienie ikonek na głównym ekranie (tych 3 na dole) bo nie są zbyt spektakularne, coś trzeba wymyślić lepszego</w:t>
-      </w:r>
-      <w:r>
-        <w:rPr>
-          <w:color w:val="FF0000"/>
-        </w:rPr>
-        <w:t>// już lepiej ale jeszcze trzeba nad tym popracować</w:t>
+        <w:t xml:space="preserve"> menu czy coś</w:t>
+      </w:r>
+    </w:p>
+    <w:p>
+      <w:r>
+        <w:t xml:space="preserve">- </w:t>
+      </w:r>
+      <w:r>
+        <w:t>animacja wyskoku każdej karty na środek ekranu, wtedy pojawi się „przekaz urządzenie osobie opisującej i jakieś info kliknij w kartę -&gt; wtedy dopiero mogłoby przenosić do docelowego ekranu karty</w:t>
+      </w:r>
+    </w:p>
+    <w:p>
+      <w:r>
+        <w:t>- czy dodawać komunikaty o przekazywaniu telefonu innej drużynie czy jest to wystarczająco intuicyjne i jasne?</w:t>
+      </w:r>
+      <w:r>
+        <w:t>// jest przekaz urządzenie osobie opisującej, a po powrocie w sumie mogłoby pokazać szybki alert: Kręci drużyna (następna). Czy coś a może nie ?</w:t>
+      </w:r>
+    </w:p>
+    <w:p>
+      <w:r>
+        <w:t xml:space="preserve">- w </w:t>
+      </w:r>
+      <w:proofErr w:type="spellStart"/>
+      <w:r>
+        <w:t>main</w:t>
+      </w:r>
+      <w:proofErr w:type="spellEnd"/>
+      <w:r>
+        <w:t xml:space="preserve"> menu, na ekranie wyboru drużyny – dodać ikonkę drużyny, jakiś napis aby było wiadomo </w:t>
+      </w:r>
+      <w:proofErr w:type="spellStart"/>
+      <w:r>
+        <w:t>ocb</w:t>
+      </w:r>
+      <w:proofErr w:type="spellEnd"/>
+      <w:r>
+        <w:t xml:space="preserve">, że trzeba wybrać ilość drużyn (Marek np. od początku nie skumał </w:t>
+      </w:r>
+      <w:proofErr w:type="spellStart"/>
+      <w:r>
+        <w:t>ocb</w:t>
+      </w:r>
+      <w:proofErr w:type="spellEnd"/>
+      <w:r>
+        <w:t xml:space="preserve"> a jest fanem planszówek)</w:t>
+      </w:r>
+    </w:p>
+    <w:p>
+      <w:r>
+        <w:t xml:space="preserve">- ustawić aby </w:t>
+      </w:r>
+      <w:proofErr w:type="spellStart"/>
+      <w:r>
+        <w:t>full</w:t>
+      </w:r>
+      <w:proofErr w:type="spellEnd"/>
+      <w:r>
+        <w:t xml:space="preserve"> </w:t>
+      </w:r>
+      <w:proofErr w:type="spellStart"/>
+      <w:r>
+        <w:t>screen</w:t>
+      </w:r>
+      <w:proofErr w:type="spellEnd"/>
+      <w:r>
+        <w:t xml:space="preserve"> był zawsze</w:t>
       </w:r>
     </w:p>
     <w:p>
@@ -282,6 +344,65 @@
       <w:proofErr w:type="spellEnd"/>
       <w:r>
         <w:t xml:space="preserve"> z opisem danego pola/karty oraz przyciskiem „OK” – jeśli coś się będzie obracało -&gt; również wtedy powinna być możliwa taka funkcja</w:t>
+      </w:r>
+      <w:r>
+        <w:t xml:space="preserve"> – </w:t>
+      </w:r>
+      <w:proofErr w:type="spellStart"/>
+      <w:r>
+        <w:t>gesture</w:t>
+      </w:r>
+      <w:proofErr w:type="spellEnd"/>
+      <w:r>
+        <w:t xml:space="preserve"> </w:t>
+      </w:r>
+      <w:proofErr w:type="spellStart"/>
+      <w:r>
+        <w:t>deetector</w:t>
+      </w:r>
+      <w:proofErr w:type="spellEnd"/>
+      <w:r>
+        <w:t xml:space="preserve"> dla każdego pola oraz </w:t>
+      </w:r>
+      <w:proofErr w:type="spellStart"/>
+      <w:r>
+        <w:t>gesture</w:t>
+      </w:r>
+      <w:proofErr w:type="spellEnd"/>
+      <w:r>
+        <w:t xml:space="preserve"> </w:t>
+      </w:r>
+      <w:proofErr w:type="spellStart"/>
+      <w:r>
+        <w:t>detector</w:t>
+      </w:r>
+      <w:proofErr w:type="spellEnd"/>
+      <w:r>
+        <w:t xml:space="preserve"> dla </w:t>
+      </w:r>
+      <w:proofErr w:type="spellStart"/>
+      <w:r>
+        <w:t>głownego</w:t>
+      </w:r>
+      <w:proofErr w:type="spellEnd"/>
+      <w:r>
+        <w:t xml:space="preserve"> image </w:t>
+      </w:r>
+      <w:proofErr w:type="spellStart"/>
+      <w:r>
+        <w:t>asset</w:t>
+      </w:r>
+      <w:proofErr w:type="spellEnd"/>
+      <w:r>
+        <w:t xml:space="preserve"> z odpowiednimi </w:t>
+      </w:r>
+      <w:proofErr w:type="spellStart"/>
+      <w:r>
+        <w:t>alertDialogami</w:t>
+      </w:r>
+      <w:proofErr w:type="spellEnd"/>
+      <w:r>
+        <w:t xml:space="preserve">  i objaśnieniem </w:t>
       </w:r>
     </w:p>
     <w:p>
@@ -303,6 +424,7 @@
           <w:sz w:val="28"/>
           <w:szCs w:val="28"/>
         </w:rPr>
+        <w:lastRenderedPageBreak/>
         <w:t>EKRAN KARTY:</w:t>
       </w:r>
     </w:p>
@@ -400,7 +522,6 @@
     </w:p>
     <w:p>
       <w:r>
-        <w:lastRenderedPageBreak/>
         <w:t xml:space="preserve">-  zaimplementowanie </w:t>
       </w:r>
       <w:proofErr w:type="spellStart"/>
@@ -745,6 +866,7 @@
     </w:p>
     <w:p>
       <w:r>
+        <w:lastRenderedPageBreak/>
         <w:t xml:space="preserve">// czyli tak: Ikona drużyny, kolor drużyny, nazwa drużyny, napis: "przygotuj się", </w:t>
       </w:r>
       <w:proofErr w:type="spellStart"/>
@@ -774,11 +896,7 @@
     </w:p>
     <w:p>
       <w:r>
-        <w:t xml:space="preserve">- PYTANIE: czy po poprawnej odpowiedzi na wszystkie słowa zrobić tak, że będzie +1 przesunięcie pionka, czy zrobić premiowy ruch ruletką? Co w przypadku gdy np. zgadniesz 3 słowa z 5? Czy liczyć </w:t>
-      </w:r>
-      <w:r>
-        <w:lastRenderedPageBreak/>
-        <w:t>za to jakieś dodatkowe punkty</w:t>
+        <w:t>- PYTANIE: czy po poprawnej odpowiedzi na wszystkie słowa zrobić tak, że będzie +1 przesunięcie pionka, czy zrobić premiowy ruch ruletką? Co w przypadku gdy np. zgadniesz 3 słowa z 5? Czy liczyć za to jakieś dodatkowe punkty</w:t>
       </w:r>
       <w:r>
         <w:t xml:space="preserve">, które by wpływały na ranking? Czy np. zrobić że np. połowa słów przesunięcie o 1 pole, a max np. o 2 pola? – też do </w:t>
@@ -970,6 +1088,7 @@
     </w:p>
     <w:p>
       <w:r>
+        <w:lastRenderedPageBreak/>
         <w:t xml:space="preserve">- wygląd samouczka </w:t>
       </w:r>
       <w:proofErr w:type="spellStart"/>
@@ -1037,7 +1156,6 @@
         <w:t xml:space="preserve"> czy coś takiego</w:t>
       </w:r>
     </w:p>
-    <w:p/>
     <w:p>
       <w:pPr>
         <w:rPr>
@@ -1057,7 +1175,6 @@
     </w:p>
     <w:p>
       <w:r>
-        <w:lastRenderedPageBreak/>
         <w:t>- alert dialog lub ekran podsumowania gry, który będzie pojawiał się gdy: pionek dojdzie do mety, lub gdy użytkownik będzie chciał wyjść z gry, to pokaże ranking graczy względem pionków na planszy (w danym momencie, tak aby gra mogła być zakończona w dowolnym momencie z pokazaniem „</w:t>
       </w:r>
       <w:proofErr w:type="spellStart"/>
@@ -1163,7 +1280,6 @@
         <w:t>” też powinna zniknąć opcja możliwości kliknięcia w ekran reklamy/zakupu</w:t>
       </w:r>
     </w:p>
-    <w:p/>
     <w:p>
       <w:pPr>
         <w:rPr>
@@ -1281,71 +1397,6 @@
       </w:r>
     </w:p>
     <w:p>
-      <w:r>
-        <w:t xml:space="preserve">- dodatkowa animacja obracania kart, taka losowa np. po pierwszym odpaleniu lub w trakcie kręcenia koła ruletki itp. </w:t>
-      </w:r>
-      <w:r>
-        <w:t>?</w:t>
-      </w:r>
-    </w:p>
-    <w:p>
-      <w:r>
-        <w:t>- czy dodawać komunikaty o przekazywaniu telefonu innej drużynie czy jest to wystarczająco intuicyjne i jasne?</w:t>
-      </w:r>
-    </w:p>
-    <w:p>
-      <w:r>
-        <w:t xml:space="preserve">- w </w:t>
-      </w:r>
-      <w:proofErr w:type="spellStart"/>
-      <w:r>
-        <w:t>main</w:t>
-      </w:r>
-      <w:proofErr w:type="spellEnd"/>
-      <w:r>
-        <w:t xml:space="preserve"> menu, na ekranie wyboru drużyny – dodać ikonkę drużyny, jakiś napis aby było wiadomo </w:t>
-      </w:r>
-      <w:proofErr w:type="spellStart"/>
-      <w:r>
-        <w:t>ocb</w:t>
-      </w:r>
-      <w:proofErr w:type="spellEnd"/>
-      <w:r>
-        <w:t xml:space="preserve">, że trzeba wybrać ilość drużyn (Marek np. od początku nie skumał </w:t>
-      </w:r>
-      <w:proofErr w:type="spellStart"/>
-      <w:r>
-        <w:t>ocb</w:t>
-      </w:r>
-      <w:proofErr w:type="spellEnd"/>
-      <w:r>
-        <w:t xml:space="preserve"> a jest fanem planszówek)</w:t>
-      </w:r>
-    </w:p>
-    <w:p>
-      <w:r>
-        <w:t xml:space="preserve">- ustawić aby </w:t>
-      </w:r>
-      <w:proofErr w:type="spellStart"/>
-      <w:r>
-        <w:t>full</w:t>
-      </w:r>
-      <w:proofErr w:type="spellEnd"/>
-      <w:r>
-        <w:t xml:space="preserve"> </w:t>
-      </w:r>
-      <w:proofErr w:type="spellStart"/>
-      <w:r>
-        <w:t>screen</w:t>
-      </w:r>
-      <w:proofErr w:type="spellEnd"/>
-      <w:r>
-        <w:t xml:space="preserve"> był zawsze</w:t>
-      </w:r>
-      <w:bookmarkStart w:id="0" w:name="_GoBack"/>
-      <w:bookmarkEnd w:id="0"/>
-    </w:p>
-    <w:p>
       <w:pPr>
         <w:rPr>
           <w:b/>
@@ -1424,15 +1475,12 @@
       </w:r>
       <w:proofErr w:type="spellEnd"/>
       <w:r>
-        <w:t xml:space="preserve"> i wtedy pełna wersja odblokowywała by się po </w:t>
-      </w:r>
+        <w:t xml:space="preserve"> i wtedy pełna wersja odblokowywała by się po tym kluczu -&gt;  a raczej dostęp do reszty rekordów z bazy, po prostu zmiana kwerendy pobierającej i tyle, + dodatkowe warunki, jeżeli klucz zostałby pobrany czy coś, dla opcji z polami etc.</w:t>
+      </w:r>
+    </w:p>
+    <w:p>
       <w:r>
         <w:lastRenderedPageBreak/>
-        <w:t>tym kluczu -&gt;  a raczej dostęp do reszty rekordów z bazy, po prostu zmiana kwerendy pobierającej i tyle, + dodatkowe warunki, jeżeli klucz zostałby pobrany czy coś, dla opcji z polami etc.</w:t>
-      </w:r>
-    </w:p>
-    <w:p>
-      <w:r>
         <w:t xml:space="preserve">- </w:t>
       </w:r>
       <w:r>
@@ -1537,22 +1585,8 @@
       <w:r>
         <w:t>ert dialogów.. – więcej rozrywki, - nowe pola i ekstra zadania, - większa baza danych bez powtórzeń</w:t>
       </w:r>
-    </w:p>
-    <w:p>
-      <w:pPr>
-        <w:ind w:firstLine="708"/>
-      </w:pPr>
-      <w:r>
-        <w:tab/>
-      </w:r>
-    </w:p>
-    <w:p>
-      <w:pPr>
-        <w:ind w:firstLine="708"/>
-      </w:pPr>
-      <w:r>
-        <w:tab/>
-      </w:r>
+      <w:bookmarkStart w:id="0" w:name="_GoBack"/>
+      <w:bookmarkEnd w:id="0"/>
     </w:p>
     <w:p>
       <w:pPr>

</xml_diff>

<commit_message>
pop animation card and some fixes
</commit_message>
<xml_diff>
--- a/assets/time_to_party_assets/dokumentacja.docx
+++ b/assets/time_to_party_assets/dokumentacja.docx
@@ -229,18 +229,12 @@
     </w:p>
     <w:p>
       <w:r>
-        <w:t xml:space="preserve">- </w:t>
-      </w:r>
-      <w:r>
-        <w:t>animacja wyskoku każdej karty na środek ekranu, wtedy pojawi się „przekaz urządzenie osobie opisującej i jakieś info kliknij w kartę -&gt; wtedy dopiero mogłoby przenosić do docelowego ekranu karty</w:t>
-      </w:r>
-    </w:p>
-    <w:p>
-      <w:r>
-        <w:t>- czy dodawać komunikaty o przekazywaniu telefonu innej drużynie czy jest to wystarczająco intuicyjne i jasne?</w:t>
-      </w:r>
-      <w:r>
-        <w:t>// jest przekaz urządzenie osobie opisującej, a po powrocie w sumie mogłoby pokazać szybki alert: Kręci drużyna (następna). Czy coś a może nie ?</w:t>
+        <w:t>- animacja wyskoku każdej karty na środek ekranu, wtedy pojawi się „przekaz urządzenie osobie opisującej i jakieś info kliknij w kartę -&gt; wtedy dopiero mogłoby przenosić do docelowego ekranu karty</w:t>
+      </w:r>
+    </w:p>
+    <w:p>
+      <w:r>
+        <w:t>- czy dodawać komunikaty o przekazywaniu telefonu innej drużynie czy jest to wystarczająco intuicyjne i jasne?// jest przekaz urządzenie osobie opisującej, a po powrocie w sumie mogłoby pokazać szybki alert: Kręci drużyna (następna). Czy coś a może nie ?</w:t>
       </w:r>
     </w:p>
     <w:p>
@@ -261,7 +255,12 @@
       </w:r>
       <w:proofErr w:type="spellEnd"/>
       <w:r>
-        <w:t xml:space="preserve">, że trzeba wybrać ilość drużyn (Marek np. od początku nie skumał </w:t>
+        <w:t>, że trzeba wybrać ilość drużyn (M</w:t>
+      </w:r>
+      <w:bookmarkStart w:id="0" w:name="_GoBack"/>
+      <w:bookmarkEnd w:id="0"/>
+      <w:r>
+        <w:t xml:space="preserve">arek np. od początku nie skumał </w:t>
       </w:r>
       <w:proofErr w:type="spellStart"/>
       <w:r>
@@ -273,23 +272,43 @@
       </w:r>
     </w:p>
     <w:p>
-      <w:r>
+      <w:pPr>
+        <w:rPr>
+          <w:strike/>
+        </w:rPr>
+      </w:pPr>
+      <w:r>
+        <w:rPr>
+          <w:strike/>
+        </w:rPr>
         <w:t xml:space="preserve">- ustawić aby </w:t>
       </w:r>
       <w:proofErr w:type="spellStart"/>
       <w:r>
+        <w:rPr>
+          <w:strike/>
+        </w:rPr>
         <w:t>full</w:t>
       </w:r>
       <w:proofErr w:type="spellEnd"/>
       <w:r>
+        <w:rPr>
+          <w:strike/>
+        </w:rPr>
         <w:t xml:space="preserve"> </w:t>
       </w:r>
       <w:proofErr w:type="spellStart"/>
       <w:r>
+        <w:rPr>
+          <w:strike/>
+        </w:rPr>
         <w:t>screen</w:t>
       </w:r>
       <w:proofErr w:type="spellEnd"/>
       <w:r>
+        <w:rPr>
+          <w:strike/>
+        </w:rPr>
         <w:t xml:space="preserve"> był zawsze</w:t>
       </w:r>
     </w:p>
@@ -1585,8 +1604,6 @@
       <w:r>
         <w:t>ert dialogów.. – więcej rozrywki, - nowe pola i ekstra zadania, - większa baza danych bez powtórzeń</w:t>
       </w:r>
-      <w:bookmarkStart w:id="0" w:name="_GoBack"/>
-      <w:bookmarkEnd w:id="0"/>
     </w:p>
     <w:p>
       <w:pPr>

</xml_diff>

<commit_message>
stacked card carousel modification
</commit_message>
<xml_diff>
--- a/assets/time_to_party_assets/dokumentacja.docx
+++ b/assets/time_to_party_assets/dokumentacja.docx
@@ -229,11 +229,37 @@
     </w:p>
     <w:p>
       <w:r>
-        <w:t>- animacja wyskoku każdej karty na środek ekranu, wtedy pojawi się „przekaz urządzenie osobie opisującej i jakieś info kliknij w kartę -&gt; wtedy dopiero mogłoby przenosić do docelowego ekranu karty</w:t>
-      </w:r>
-    </w:p>
-    <w:p>
-      <w:r>
+        <w:t>- animacja wyskoku każdej karty na środek ekranu, wtedy pojawi się „przekaz urządzenie osobie opisującej</w:t>
+      </w:r>
+      <w:r>
+        <w:t>(mogłoby np. wysunąć się spod spodu)</w:t>
+      </w:r>
+      <w:r>
+        <w:t xml:space="preserve"> i jakieś info kliknij w kartę</w:t>
+      </w:r>
+      <w:r>
+        <w:t>(np. od góry lub nad kartą)</w:t>
+      </w:r>
+      <w:r>
+        <w:t xml:space="preserve"> -&gt; wtedy dopiero mogłoby przenosić do docelowego ekranu karty</w:t>
+      </w:r>
+      <w:r>
+        <w:rPr>
+          <w:color w:val="FF0000"/>
+        </w:rPr>
+        <w:t>//część zrobiona</w:t>
+      </w:r>
+    </w:p>
+    <w:p>
+      <w:pPr>
+        <w:rPr>
+          <w:strike/>
+        </w:rPr>
+      </w:pPr>
+      <w:r>
+        <w:rPr>
+          <w:strike/>
+        </w:rPr>
         <w:t>- czy dodawać komunikaty o przekazywaniu telefonu innej drużynie czy jest to wystarczająco intuicyjne i jasne?// jest przekaz urządzenie osobie opisującej, a po powrocie w sumie mogłoby pokazać szybki alert: Kręci drużyna (następna). Czy coś a może nie ?</w:t>
       </w:r>
     </w:p>
@@ -255,12 +281,7 @@
       </w:r>
       <w:proofErr w:type="spellEnd"/>
       <w:r>
-        <w:t>, że trzeba wybrać ilość drużyn (M</w:t>
-      </w:r>
-      <w:bookmarkStart w:id="0" w:name="_GoBack"/>
-      <w:bookmarkEnd w:id="0"/>
-      <w:r>
-        <w:t xml:space="preserve">arek np. od początku nie skumał </w:t>
+        <w:t xml:space="preserve">, że trzeba wybrać ilość drużyn (Marek np. od początku nie skumał </w:t>
       </w:r>
       <w:proofErr w:type="spellStart"/>
       <w:r>
@@ -268,7 +289,21 @@
       </w:r>
       <w:proofErr w:type="spellEnd"/>
       <w:r>
-        <w:t xml:space="preserve"> a jest fanem planszówek)</w:t>
+        <w:t xml:space="preserve"> a jest fanem planszówek</w:t>
+      </w:r>
+      <w:r>
+        <w:t xml:space="preserve"> + przemyśleć może jeszcze jakby to </w:t>
+      </w:r>
+      <w:proofErr w:type="spellStart"/>
+      <w:r>
+        <w:t>ogarnać</w:t>
+      </w:r>
+      <w:proofErr w:type="spellEnd"/>
+      <w:r>
+        <w:t xml:space="preserve"> aby pijanym ludziom dobrze się grało</w:t>
+      </w:r>
+      <w:r>
+        <w:t>)</w:t>
       </w:r>
     </w:p>
     <w:p>
@@ -528,19 +563,6 @@
     </w:p>
     <w:p>
       <w:r>
-        <w:t xml:space="preserve">-  ogarnięcie </w:t>
-      </w:r>
-      <w:proofErr w:type="spellStart"/>
-      <w:r>
-        <w:t>responsywności</w:t>
-      </w:r>
-      <w:proofErr w:type="spellEnd"/>
-      <w:r>
-        <w:t xml:space="preserve"> ekranu karty</w:t>
-      </w:r>
-    </w:p>
-    <w:p>
-      <w:r>
         <w:t xml:space="preserve">-  zaimplementowanie </w:t>
       </w:r>
       <w:proofErr w:type="spellStart"/>
@@ -601,7 +623,10 @@
         <w:t xml:space="preserve"> powrót finalnie do planszy.. też do przemyślenia mechanika tego </w:t>
       </w:r>
       <w:r>
-        <w:t>bo tu musiałaby wlatywać jakaś zmienna, która miałaby znaczenie kiedy przechodzi pętla na następną drużynę, kiedy jeszcze sterujemy pionkami, jak potem poinformować następną drużynę, że teraz ona kręci? Drugi alert z „</w:t>
+        <w:t>bo tu musiałaby wlatywać jakaś zmienna, która miałaby znaczenie kiedy przechodzi pętla na następną drużynę, kiedy jeszcze sterujemy pionkami, jak potem poinformować następną drużynę, że teraz ona kręci? Drugi alert</w:t>
+      </w:r>
+      <w:r>
+        <w:t xml:space="preserve"> z „</w:t>
       </w:r>
       <w:proofErr w:type="spellStart"/>
       <w:r>
@@ -609,8 +634,18 @@
       </w:r>
       <w:proofErr w:type="spellEnd"/>
       <w:r>
-        <w:t xml:space="preserve"> w koło by zakręcić”? </w:t>
-      </w:r>
+        <w:t xml:space="preserve"> w koło by zakręcić”?, nie ogarniam -&gt; przecież zmienia się drużyna po powrocie więc? – na środku jest napisane która </w:t>
+      </w:r>
+      <w:proofErr w:type="spellStart"/>
+      <w:r>
+        <w:t>druzyna</w:t>
+      </w:r>
+      <w:proofErr w:type="spellEnd"/>
+      <w:r>
+        <w:t xml:space="preserve"> kręci -&gt; może jedynie zrobić to bardziej spektakularne czyli alert dialog czy coś</w:t>
+      </w:r>
+      <w:bookmarkStart w:id="0" w:name="_GoBack"/>
+      <w:bookmarkEnd w:id="0"/>
     </w:p>
     <w:p>
       <w:r>
@@ -848,7 +883,11 @@
       </w:r>
       <w:proofErr w:type="spellEnd"/>
       <w:r>
-        <w:t xml:space="preserve"> od karty, dać krótki opis pod "i" lub też nie: </w:t>
+        <w:t xml:space="preserve"> od karty, dać krótki opis pod "i" lub też </w:t>
+      </w:r>
+      <w:r>
+        <w:lastRenderedPageBreak/>
+        <w:t xml:space="preserve">nie: </w:t>
       </w:r>
       <w:proofErr w:type="spellStart"/>
       <w:r>
@@ -885,7 +924,6 @@
     </w:p>
     <w:p>
       <w:r>
-        <w:lastRenderedPageBreak/>
         <w:t xml:space="preserve">// czyli tak: Ikona drużyny, kolor drużyny, nazwa drużyny, napis: "przygotuj się", </w:t>
       </w:r>
       <w:proofErr w:type="spellStart"/>
@@ -981,6 +1019,19 @@
       <w:proofErr w:type="spellEnd"/>
       <w:r>
         <w:t xml:space="preserve"> animacja tego -&gt; chociaż wolałbym dać interaktywność w tym przypadku większą czyli żeby ten użytkownik jednak w coś kliknął aby wylosować</w:t>
+      </w:r>
+    </w:p>
+    <w:p>
+      <w:r>
+        <w:t xml:space="preserve">-  ogarnięcie </w:t>
+      </w:r>
+      <w:proofErr w:type="spellStart"/>
+      <w:r>
+        <w:t>responsywności</w:t>
+      </w:r>
+      <w:proofErr w:type="spellEnd"/>
+      <w:r>
+        <w:t xml:space="preserve"> ekranu karty</w:t>
       </w:r>
     </w:p>
     <w:p>
@@ -1102,12 +1153,12 @@
     </w:p>
     <w:p>
       <w:r>
+        <w:lastRenderedPageBreak/>
         <w:t xml:space="preserve">- samouczek ma sens zrobić dopiero wtedy gdy już będę miał gotowy główny ekran całej gry, karty itp. Tak aby po kolei można było pokazywać funkcje, a musi to bazować już na finalnym wyglądzie aplikacji </w:t>
       </w:r>
     </w:p>
     <w:p>
       <w:r>
-        <w:lastRenderedPageBreak/>
         <w:t xml:space="preserve">- wygląd samouczka </w:t>
       </w:r>
       <w:proofErr w:type="spellStart"/>
@@ -1318,6 +1369,64 @@
     </w:p>
     <w:p>
       <w:r>
+        <w:t xml:space="preserve">- odnośnie </w:t>
+      </w:r>
+      <w:proofErr w:type="spellStart"/>
+      <w:r>
+        <w:t>loading</w:t>
+      </w:r>
+      <w:proofErr w:type="spellEnd"/>
+      <w:r>
+        <w:t xml:space="preserve"> </w:t>
+      </w:r>
+      <w:proofErr w:type="spellStart"/>
+      <w:r>
+        <w:t>indicator</w:t>
+      </w:r>
+      <w:proofErr w:type="spellEnd"/>
+      <w:r>
+        <w:t xml:space="preserve"> - &gt; </w:t>
+      </w:r>
+      <w:proofErr w:type="spellStart"/>
+      <w:r>
+        <w:t>możnaby</w:t>
+      </w:r>
+      <w:proofErr w:type="spellEnd"/>
+      <w:r>
+        <w:t xml:space="preserve"> zrobić jakiś </w:t>
+      </w:r>
+      <w:proofErr w:type="spellStart"/>
+      <w:r>
+        <w:t>customowy</w:t>
+      </w:r>
+      <w:proofErr w:type="spellEnd"/>
+      <w:r>
+        <w:t xml:space="preserve"> </w:t>
+      </w:r>
+      <w:proofErr w:type="spellStart"/>
+      <w:r>
+        <w:t>indicator</w:t>
+      </w:r>
+      <w:proofErr w:type="spellEnd"/>
+      <w:r>
+        <w:t xml:space="preserve">, np. kręcące się te strzałeczki z danej karty albo np. kwadracik pokonujący jakiś </w:t>
+      </w:r>
+      <w:proofErr w:type="spellStart"/>
+      <w:r>
+        <w:t>customowy</w:t>
+      </w:r>
+      <w:proofErr w:type="spellEnd"/>
+      <w:r>
+        <w:t xml:space="preserve"> </w:t>
+      </w:r>
+      <w:proofErr w:type="spellStart"/>
+      <w:r>
+        <w:t>path</w:t>
+      </w:r>
+      <w:proofErr w:type="spellEnd"/>
+    </w:p>
+    <w:p>
+      <w:r>
         <w:t xml:space="preserve">- pamiętać o </w:t>
       </w:r>
       <w:proofErr w:type="spellStart"/>
@@ -1478,6 +1587,7 @@
     </w:p>
     <w:p>
       <w:r>
+        <w:lastRenderedPageBreak/>
         <w:t xml:space="preserve">- na koniec zabezpieczenie bazy danych, całej -&gt; żeby w momencie kupna pobierać klucz z </w:t>
       </w:r>
       <w:proofErr w:type="spellStart"/>
@@ -1499,7 +1609,6 @@
     </w:p>
     <w:p>
       <w:r>
-        <w:lastRenderedPageBreak/>
         <w:t xml:space="preserve">- </w:t>
       </w:r>
       <w:r>

</xml_diff>

<commit_message>
new animations, fixed callbacks, teams and many more
</commit_message>
<xml_diff>
--- a/assets/time_to_party_assets/dokumentacja.docx
+++ b/assets/time_to_party_assets/dokumentacja.docx
@@ -81,383 +81,394 @@
     </w:p>
     <w:p>
       <w:r>
+        <w:t>- trzeba zrobić</w:t>
+      </w:r>
+      <w:r>
+        <w:t xml:space="preserve"> aby na ekranie wyboru karty: nad i pod kartami aby były strzałeczki, może nawet animowane takie : &lt;&lt;&lt; &gt;&gt;&gt;&gt; lub nawet u góry w jedną na </w:t>
+      </w:r>
+      <w:proofErr w:type="spellStart"/>
+      <w:r>
+        <w:t>drole</w:t>
+      </w:r>
+      <w:proofErr w:type="spellEnd"/>
+      <w:r>
+        <w:t xml:space="preserve"> w drugą stronę, coś aby subtelnie wskazywało, że tymi kartami można przesuwać i je sobie wybierać, można by dodać też „?”</w:t>
+      </w:r>
+    </w:p>
+    <w:p>
+      <w:r>
+        <w:t>- na ekranie wyboru karty jest taki problem że to co jest pod spodem (przekaż urządzenie itd..) powinno w tym momencie zniknąć, bo się nakłada i źle to wygląda, w dodatku nie wiadomo dlaczego napis „wybierz kartę” pomimo oddalenia go od górnej krawędzi nadal jest podkreślany – trzeba coś z tym zrobić</w:t>
+      </w:r>
+    </w:p>
+    <w:p>
+      <w:r>
+        <w:t>-</w:t>
+      </w:r>
+      <w:r>
+        <w:t xml:space="preserve"> poprawić koło na głównym ekranie: DESIGN -&gt; poprawienie liczb, ich wyglądu oraz </w:t>
+      </w:r>
+      <w:proofErr w:type="spellStart"/>
+      <w:r>
+        <w:t>responsywności</w:t>
+      </w:r>
+      <w:proofErr w:type="spellEnd"/>
+      <w:r>
+        <w:t xml:space="preserve">  dodanie "otoczki" wokół koła z jakimiś "bajerami" tak, żeby wyglądało bardziej efektywnie</w:t>
+      </w:r>
+      <w:r>
+        <w:rPr>
+          <w:color w:val="FF0000"/>
+        </w:rPr>
+        <w:t>// już lepiej ale jeszcze trzeba nad tym popracować</w:t>
+      </w:r>
+      <w:r>
+        <w:rPr>
+          <w:color w:val="FF0000"/>
+        </w:rPr>
+        <w:t xml:space="preserve"> </w:t>
+      </w:r>
+    </w:p>
+    <w:p>
+      <w:pPr>
+        <w:rPr>
+          <w:color w:val="FF0000"/>
+        </w:rPr>
+      </w:pPr>
+      <w:r>
+        <w:t>-</w:t>
+      </w:r>
+      <w:r>
+        <w:t xml:space="preserve"> poprawienie ikonek na głównym ekranie (tych 3 na dole) bo nie są zbyt spektakularne, coś trzeba wymyślić lepszego</w:t>
+      </w:r>
+      <w:r>
+        <w:rPr>
+          <w:color w:val="FF0000"/>
+        </w:rPr>
+        <w:t>// już lepiej ale jeszcze trzeba nad tym popracować</w:t>
+      </w:r>
+      <w:r>
+        <w:rPr>
+          <w:color w:val="FF0000"/>
+        </w:rPr>
+        <w:t xml:space="preserve">, chyba lepiej aby były takie jak z </w:t>
+      </w:r>
+      <w:proofErr w:type="spellStart"/>
+      <w:r>
+        <w:rPr>
+          <w:color w:val="FF0000"/>
+        </w:rPr>
+        <w:t>main</w:t>
+      </w:r>
+      <w:proofErr w:type="spellEnd"/>
+      <w:r>
+        <w:rPr>
+          <w:color w:val="FF0000"/>
+        </w:rPr>
+        <w:t xml:space="preserve"> menu czy coś</w:t>
+      </w:r>
+    </w:p>
+    <w:p>
+      <w:r>
+        <w:t>- animacja wyskoku każdej karty na środek ekranu, wtedy pojawi się „przekaz urządzenie osobie opisującej</w:t>
+      </w:r>
+      <w:r>
+        <w:t>(mogłoby np. wysunąć się spod spodu)</w:t>
+      </w:r>
+      <w:r>
+        <w:t xml:space="preserve"> i jakieś info kliknij w kartę</w:t>
+      </w:r>
+      <w:r>
+        <w:t>(np. od góry lub nad kartą)</w:t>
+      </w:r>
+      <w:r>
+        <w:t xml:space="preserve"> -&gt; wtedy dopiero mogłoby przenosić do docelowego ekranu karty</w:t>
+      </w:r>
+      <w:r>
+        <w:rPr>
+          <w:color w:val="FF0000"/>
+        </w:rPr>
+        <w:t>//część zrobiona</w:t>
+      </w:r>
+      <w:r>
+        <w:rPr>
+          <w:color w:val="FF0000"/>
+        </w:rPr>
+        <w:t xml:space="preserve">, trzeba dopracować animacje i wygląd oraz </w:t>
+      </w:r>
+      <w:proofErr w:type="spellStart"/>
+      <w:r>
+        <w:rPr>
+          <w:color w:val="FF0000"/>
+        </w:rPr>
+        <w:t>responsywność</w:t>
+      </w:r>
+      <w:proofErr w:type="spellEnd"/>
+      <w:r>
+        <w:rPr>
+          <w:color w:val="FF0000"/>
+        </w:rPr>
+        <w:t xml:space="preserve"> tego „ekranu”</w:t>
+      </w:r>
+    </w:p>
+    <w:p>
+      <w:pPr>
+        <w:rPr>
+          <w:strike/>
+        </w:rPr>
+      </w:pPr>
+      <w:r>
+        <w:rPr>
+          <w:strike/>
+        </w:rPr>
+        <w:t>- czy dodawać komunikaty o przekazywaniu telefonu innej drużynie czy jest to wystarczająco intuicyjne i jasne?// jest przekaz urządzenie osobie opisującej, a po powrocie w sumie mogłoby pokazać szybki alert: Kręci drużyna (następna). Czy coś a może nie ?</w:t>
+      </w:r>
+    </w:p>
+    <w:p>
+      <w:pPr>
+        <w:rPr>
+          <w:color w:val="FF0000"/>
+        </w:rPr>
+      </w:pPr>
+      <w:r>
+        <w:t xml:space="preserve">- w </w:t>
+      </w:r>
+      <w:proofErr w:type="spellStart"/>
+      <w:r>
+        <w:t>main</w:t>
+      </w:r>
+      <w:proofErr w:type="spellEnd"/>
+      <w:r>
+        <w:t xml:space="preserve"> menu, na ekranie wyboru drużyny – dodać ikonkę drużyny, jakiś napis aby było wiadomo </w:t>
+      </w:r>
+      <w:proofErr w:type="spellStart"/>
+      <w:r>
+        <w:t>ocb</w:t>
+      </w:r>
+      <w:proofErr w:type="spellEnd"/>
+      <w:r>
+        <w:t xml:space="preserve">, że trzeba wybrać ilość drużyn (Marek np. od początku nie skumał </w:t>
+      </w:r>
+      <w:proofErr w:type="spellStart"/>
+      <w:r>
+        <w:t>ocb</w:t>
+      </w:r>
+      <w:proofErr w:type="spellEnd"/>
+      <w:r>
+        <w:t xml:space="preserve"> a jest fanem planszówek</w:t>
+      </w:r>
+      <w:r>
+        <w:t xml:space="preserve"> + przemyśleć może jeszcze jakby to </w:t>
+      </w:r>
+      <w:proofErr w:type="spellStart"/>
+      <w:r>
+        <w:t>ogarnać</w:t>
+      </w:r>
+      <w:proofErr w:type="spellEnd"/>
+      <w:r>
+        <w:t xml:space="preserve"> aby pijanym ludziom dobrze się grało</w:t>
+      </w:r>
+      <w:r>
+        <w:t>)</w:t>
+      </w:r>
+      <w:r>
+        <w:rPr>
+          <w:color w:val="FF0000"/>
+        </w:rPr>
+        <w:t>//jest ale nadal to nie wygląda</w:t>
+      </w:r>
+    </w:p>
+    <w:p>
+      <w:r>
+        <w:t xml:space="preserve">- poprawienie </w:t>
+      </w:r>
+      <w:proofErr w:type="spellStart"/>
+      <w:r>
+        <w:t>rensponsywności</w:t>
+      </w:r>
+      <w:proofErr w:type="spellEnd"/>
+      <w:r>
+        <w:t xml:space="preserve"> pionków na głównym ekranie, względem </w:t>
+      </w:r>
+      <w:proofErr w:type="spellStart"/>
+      <w:r>
+        <w:t>screen</w:t>
+      </w:r>
+      <w:proofErr w:type="spellEnd"/>
+      <w:r>
+        <w:t xml:space="preserve"> </w:t>
+      </w:r>
+      <w:proofErr w:type="spellStart"/>
+      <w:r>
+        <w:t>widt</w:t>
+      </w:r>
+      <w:r>
+        <w:t>h</w:t>
+      </w:r>
+      <w:proofErr w:type="spellEnd"/>
+      <w:r>
+        <w:t xml:space="preserve"> – trzeba zrobić to w funkcji, która oblicza pozycje pionków – wszędzie są wartości </w:t>
+      </w:r>
+      <w:proofErr w:type="spellStart"/>
+      <w:r>
+        <w:t>static</w:t>
+      </w:r>
+      <w:proofErr w:type="spellEnd"/>
+      <w:r>
+        <w:t>, można to zrobić wtedy gdy plansza będzie w pełni ukończona -&gt; a raczej jej koncepcja oraz działanie i wygląd</w:t>
+      </w:r>
+    </w:p>
+    <w:p>
+      <w:pPr>
+        <w:rPr>
+          <w:color w:val="FF0000"/>
+        </w:rPr>
+      </w:pPr>
+      <w:r>
+        <w:rPr>
+          <w:strike/>
+        </w:rPr>
+        <w:t xml:space="preserve">- kliknięcie w dane pole lub daną kartę, musi uruchomić krótki </w:t>
+      </w:r>
+      <w:proofErr w:type="spellStart"/>
+      <w:r>
+        <w:rPr>
+          <w:strike/>
+        </w:rPr>
+        <w:t>alertDialog</w:t>
+      </w:r>
+      <w:proofErr w:type="spellEnd"/>
+      <w:r>
+        <w:rPr>
+          <w:strike/>
+        </w:rPr>
+        <w:t xml:space="preserve"> z opisem danego pola/karty oraz przyciskiem „OK” </w:t>
+      </w:r>
+      <w:r>
+        <w:rPr>
+          <w:strike/>
+        </w:rPr>
         <w:t xml:space="preserve">- </w:t>
       </w:r>
-      <w:r>
-        <w:t xml:space="preserve">Na ekranie </w:t>
-      </w:r>
-      <w:r>
-        <w:rPr>
-          <w:b/>
-        </w:rPr>
-        <w:t>wybierz kartę</w:t>
-      </w:r>
-      <w:r>
-        <w:t xml:space="preserve"> trzeba zablokować możliwość kliknięcia w „czarne pole” bo robi „pop” a to nie może tak działać</w:t>
-      </w:r>
-    </w:p>
-    <w:p>
-      <w:r>
-        <w:t xml:space="preserve">1. </w:t>
-      </w:r>
-      <w:r>
-        <w:t xml:space="preserve">pole wyboru: </w:t>
-      </w:r>
-      <w:r>
-        <w:t>trzeba dodać na głównym ekranie: gdy pionek najedzie na strzałki, to trzeba zrobić aby:</w:t>
-      </w:r>
-      <w:r>
-        <w:t xml:space="preserve"> pojawia się karuzela kart do wyboru, gdzie dana karta przenosi do kolejnego ekranu</w:t>
+      <w:proofErr w:type="spellStart"/>
+      <w:r>
+        <w:rPr>
+          <w:strike/>
+        </w:rPr>
+        <w:t>gesture</w:t>
+      </w:r>
+      <w:proofErr w:type="spellEnd"/>
+      <w:r>
+        <w:rPr>
+          <w:strike/>
+        </w:rPr>
+        <w:t xml:space="preserve"> </w:t>
+      </w:r>
+      <w:proofErr w:type="spellStart"/>
+      <w:r>
+        <w:rPr>
+          <w:strike/>
+        </w:rPr>
+        <w:t>deetector</w:t>
+      </w:r>
+      <w:proofErr w:type="spellEnd"/>
+      <w:r>
+        <w:rPr>
+          <w:strike/>
+        </w:rPr>
+        <w:t xml:space="preserve"> dla każdego pola oraz </w:t>
+      </w:r>
+      <w:proofErr w:type="spellStart"/>
+      <w:r>
+        <w:rPr>
+          <w:strike/>
+        </w:rPr>
+        <w:t>gesture</w:t>
+      </w:r>
+      <w:proofErr w:type="spellEnd"/>
+      <w:r>
+        <w:rPr>
+          <w:strike/>
+        </w:rPr>
+        <w:t xml:space="preserve"> </w:t>
+      </w:r>
+      <w:proofErr w:type="spellStart"/>
+      <w:r>
+        <w:rPr>
+          <w:strike/>
+        </w:rPr>
+        <w:t>detector</w:t>
+      </w:r>
+      <w:proofErr w:type="spellEnd"/>
+      <w:r>
+        <w:rPr>
+          <w:strike/>
+        </w:rPr>
+        <w:t xml:space="preserve"> dla </w:t>
+      </w:r>
+      <w:proofErr w:type="spellStart"/>
+      <w:r>
+        <w:rPr>
+          <w:strike/>
+        </w:rPr>
+        <w:t>głownego</w:t>
+      </w:r>
+      <w:proofErr w:type="spellEnd"/>
+      <w:r>
+        <w:rPr>
+          <w:strike/>
+        </w:rPr>
+        <w:t xml:space="preserve"> image </w:t>
+      </w:r>
+      <w:proofErr w:type="spellStart"/>
+      <w:r>
+        <w:rPr>
+          <w:strike/>
+        </w:rPr>
+        <w:t>asset</w:t>
+      </w:r>
+      <w:proofErr w:type="spellEnd"/>
+      <w:r>
+        <w:rPr>
+          <w:strike/>
+        </w:rPr>
+        <w:t xml:space="preserve"> z odpowiednimi </w:t>
+      </w:r>
+      <w:proofErr w:type="spellStart"/>
+      <w:r>
+        <w:rPr>
+          <w:strike/>
+        </w:rPr>
+        <w:t>alertDialogami</w:t>
+      </w:r>
+      <w:proofErr w:type="spellEnd"/>
+      <w:r>
+        <w:rPr>
+          <w:strike/>
+        </w:rPr>
+        <w:t xml:space="preserve">  i objaśnieniem </w:t>
       </w:r>
       <w:r>
         <w:rPr>
           <w:color w:val="FF0000"/>
         </w:rPr>
-        <w:t xml:space="preserve"> </w:t>
-      </w:r>
+        <w:t>//</w:t>
+      </w:r>
+      <w:proofErr w:type="spellStart"/>
       <w:r>
         <w:rPr>
           <w:color w:val="FF0000"/>
         </w:rPr>
-        <w:t>// działa aby wizualnie dopracować</w:t>
-      </w:r>
-    </w:p>
-    <w:p>
-      <w:pPr>
-        <w:rPr>
-          <w:strike/>
-        </w:rPr>
-      </w:pPr>
-      <w:r>
-        <w:rPr>
-          <w:strike/>
-        </w:rPr>
-        <w:t>- pojawia się poświata na wszystkich kartach, następnie można w daną kartę kliknąć i wtedy odpala się ekran z daną kartą , dodatkowo karta ze strzałeczkami musi obrócić się w kartę "</w:t>
-      </w:r>
-      <w:proofErr w:type="spellStart"/>
-      <w:r>
-        <w:rPr>
-          <w:strike/>
-        </w:rPr>
-        <w:t>taboo</w:t>
-      </w:r>
-      <w:proofErr w:type="spellEnd"/>
-      <w:r>
-        <w:rPr>
-          <w:strike/>
-        </w:rPr>
-        <w:t>", więc dobrze</w:t>
-      </w:r>
-      <w:r>
-        <w:rPr>
-          <w:strike/>
-        </w:rPr>
-        <w:t xml:space="preserve"> </w:t>
-      </w:r>
-      <w:r>
-        <w:rPr>
-          <w:strike/>
-        </w:rPr>
-        <w:t>by było zrobić dla tej karty nową ikonkę, a te niebieskie gwiazdki scalić w jedną niebieską</w:t>
-      </w:r>
-    </w:p>
-    <w:p>
-      <w:r>
-        <w:t xml:space="preserve">2. poprawić koło na głównym ekranie: DESIGN -&gt; poprawienie liczb, ich wyglądu oraz </w:t>
-      </w:r>
-      <w:proofErr w:type="spellStart"/>
-      <w:r>
-        <w:t>responsywności</w:t>
-      </w:r>
-      <w:proofErr w:type="spellEnd"/>
-      <w:r>
-        <w:t xml:space="preserve"> </w:t>
-      </w:r>
-    </w:p>
-    <w:p>
-      <w:r>
-        <w:t>- dodanie "otoczki" wokół koła z jakimiś "bajerami" tak, żeby wyglądało bardziej efektywnie</w:t>
-      </w:r>
+        <w:t>done</w:t>
+      </w:r>
+      <w:proofErr w:type="spellEnd"/>
       <w:r>
         <w:rPr>
           <w:color w:val="FF0000"/>
         </w:rPr>
-        <w:t>// już lepiej ale jeszcze trzeba nad tym popracować</w:t>
-      </w:r>
-      <w:r>
-        <w:rPr>
-          <w:color w:val="FF0000"/>
-        </w:rPr>
-        <w:t xml:space="preserve"> </w:t>
-      </w:r>
-    </w:p>
-    <w:p>
-      <w:pPr>
-        <w:rPr>
-          <w:color w:val="FF0000"/>
-        </w:rPr>
-      </w:pPr>
-      <w:r>
-        <w:t>5. poprawienie ikonek na głównym ekranie (tych 3 na dole) bo nie są zbyt spektakularne, coś trzeba wymyślić lepszego</w:t>
-      </w:r>
-      <w:r>
-        <w:rPr>
-          <w:color w:val="FF0000"/>
-        </w:rPr>
-        <w:t>// już lepiej ale jeszcze trzeba nad tym popracować</w:t>
-      </w:r>
-      <w:r>
-        <w:rPr>
-          <w:color w:val="FF0000"/>
-        </w:rPr>
-        <w:t xml:space="preserve">, chyba lepiej aby były takie jak z </w:t>
-      </w:r>
-      <w:proofErr w:type="spellStart"/>
-      <w:r>
-        <w:rPr>
-          <w:color w:val="FF0000"/>
-        </w:rPr>
-        <w:t>main</w:t>
-      </w:r>
-      <w:proofErr w:type="spellEnd"/>
-      <w:r>
-        <w:rPr>
-          <w:color w:val="FF0000"/>
-        </w:rPr>
-        <w:t xml:space="preserve"> menu czy coś</w:t>
-      </w:r>
-    </w:p>
-    <w:p>
-      <w:r>
-        <w:t>- animacja wyskoku każdej karty na środek ekranu, wtedy pojawi się „przekaz urządzenie osobie opisującej</w:t>
-      </w:r>
-      <w:r>
-        <w:t>(mogłoby np. wysunąć się spod spodu)</w:t>
-      </w:r>
-      <w:r>
-        <w:t xml:space="preserve"> i jakieś info kliknij w kartę</w:t>
-      </w:r>
-      <w:r>
-        <w:t>(np. od góry lub nad kartą)</w:t>
-      </w:r>
-      <w:r>
-        <w:t xml:space="preserve"> -&gt; wtedy dopiero mogłoby przenosić do docelowego ekranu karty</w:t>
-      </w:r>
-      <w:r>
-        <w:rPr>
-          <w:color w:val="FF0000"/>
-        </w:rPr>
-        <w:t>//część zrobiona</w:t>
-      </w:r>
-    </w:p>
-    <w:p>
-      <w:pPr>
-        <w:rPr>
-          <w:strike/>
-        </w:rPr>
-      </w:pPr>
-      <w:r>
-        <w:rPr>
-          <w:strike/>
-        </w:rPr>
-        <w:t>- czy dodawać komunikaty o przekazywaniu telefonu innej drużynie czy jest to wystarczająco intuicyjne i jasne?// jest przekaz urządzenie osobie opisującej, a po powrocie w sumie mogłoby pokazać szybki alert: Kręci drużyna (następna). Czy coś a może nie ?</w:t>
-      </w:r>
-    </w:p>
-    <w:p>
-      <w:r>
-        <w:t xml:space="preserve">- w </w:t>
-      </w:r>
-      <w:proofErr w:type="spellStart"/>
-      <w:r>
-        <w:t>main</w:t>
-      </w:r>
-      <w:proofErr w:type="spellEnd"/>
-      <w:r>
-        <w:t xml:space="preserve"> menu, na ekranie wyboru drużyny – dodać ikonkę drużyny, jakiś napis aby było wiadomo </w:t>
-      </w:r>
-      <w:proofErr w:type="spellStart"/>
-      <w:r>
-        <w:t>ocb</w:t>
-      </w:r>
-      <w:proofErr w:type="spellEnd"/>
-      <w:r>
-        <w:t xml:space="preserve">, że trzeba wybrać ilość drużyn (Marek np. od początku nie skumał </w:t>
-      </w:r>
-      <w:proofErr w:type="spellStart"/>
-      <w:r>
-        <w:t>ocb</w:t>
-      </w:r>
-      <w:proofErr w:type="spellEnd"/>
-      <w:r>
-        <w:t xml:space="preserve"> a jest fanem planszówek</w:t>
-      </w:r>
-      <w:r>
-        <w:t xml:space="preserve"> + przemyśleć może jeszcze jakby to </w:t>
-      </w:r>
-      <w:proofErr w:type="spellStart"/>
-      <w:r>
-        <w:t>ogarnać</w:t>
-      </w:r>
-      <w:proofErr w:type="spellEnd"/>
-      <w:r>
-        <w:t xml:space="preserve"> aby pijanym ludziom dobrze się grało</w:t>
-      </w:r>
-      <w:r>
-        <w:t>)</w:t>
-      </w:r>
-    </w:p>
-    <w:p>
-      <w:pPr>
-        <w:rPr>
-          <w:strike/>
-        </w:rPr>
-      </w:pPr>
-      <w:r>
-        <w:rPr>
-          <w:strike/>
-        </w:rPr>
-        <w:t xml:space="preserve">- ustawić aby </w:t>
-      </w:r>
-      <w:proofErr w:type="spellStart"/>
-      <w:r>
-        <w:rPr>
-          <w:strike/>
-        </w:rPr>
-        <w:t>full</w:t>
-      </w:r>
-      <w:proofErr w:type="spellEnd"/>
-      <w:r>
-        <w:rPr>
-          <w:strike/>
-        </w:rPr>
-        <w:t xml:space="preserve"> </w:t>
-      </w:r>
-      <w:proofErr w:type="spellStart"/>
-      <w:r>
-        <w:rPr>
-          <w:strike/>
-        </w:rPr>
-        <w:t>screen</w:t>
-      </w:r>
-      <w:proofErr w:type="spellEnd"/>
-      <w:r>
-        <w:rPr>
-          <w:strike/>
-        </w:rPr>
-        <w:t xml:space="preserve"> był zawsze</w:t>
-      </w:r>
-    </w:p>
-    <w:p>
-      <w:r>
-        <w:t xml:space="preserve">- poprawienie </w:t>
-      </w:r>
-      <w:proofErr w:type="spellStart"/>
-      <w:r>
-        <w:t>rensponsywności</w:t>
-      </w:r>
-      <w:proofErr w:type="spellEnd"/>
-      <w:r>
-        <w:t xml:space="preserve"> pionków na głównym ekranie, względem </w:t>
-      </w:r>
-      <w:proofErr w:type="spellStart"/>
-      <w:r>
-        <w:t>screen</w:t>
-      </w:r>
-      <w:proofErr w:type="spellEnd"/>
-      <w:r>
-        <w:t xml:space="preserve"> </w:t>
-      </w:r>
-      <w:proofErr w:type="spellStart"/>
-      <w:r>
-        <w:t>widt</w:t>
-      </w:r>
-      <w:r>
-        <w:t>h</w:t>
-      </w:r>
-      <w:proofErr w:type="spellEnd"/>
-      <w:r>
-        <w:t xml:space="preserve"> – trzeba zrobić to w funkcji, która oblicza pozycje pionków – wszędzie są wartości </w:t>
-      </w:r>
-      <w:proofErr w:type="spellStart"/>
-      <w:r>
-        <w:t>static</w:t>
-      </w:r>
-      <w:proofErr w:type="spellEnd"/>
-      <w:r>
-        <w:t>, można to zrobić wtedy gdy plansza będzie w pełni ukończona -&gt; a raczej jej koncepcja oraz działanie i wygląd</w:t>
-      </w:r>
-    </w:p>
-    <w:p>
-      <w:r>
-        <w:t xml:space="preserve">- kliknięcie w dane pole lub daną kartę, musi uruchomić krótki </w:t>
-      </w:r>
-      <w:proofErr w:type="spellStart"/>
-      <w:r>
-        <w:t>alertDialog</w:t>
-      </w:r>
-      <w:proofErr w:type="spellEnd"/>
-      <w:r>
-        <w:t xml:space="preserve"> z opisem danego pola/karty oraz przyciskiem „OK” – jeśli coś się będzie obracało -&gt; również wtedy powinna być możliwa taka funkcja</w:t>
-      </w:r>
-      <w:r>
-        <w:t xml:space="preserve"> – </w:t>
-      </w:r>
-      <w:proofErr w:type="spellStart"/>
-      <w:r>
-        <w:t>gesture</w:t>
-      </w:r>
-      <w:proofErr w:type="spellEnd"/>
-      <w:r>
-        <w:t xml:space="preserve"> </w:t>
-      </w:r>
-      <w:proofErr w:type="spellStart"/>
-      <w:r>
-        <w:t>deetector</w:t>
-      </w:r>
-      <w:proofErr w:type="spellEnd"/>
-      <w:r>
-        <w:t xml:space="preserve"> dla każdego pola oraz </w:t>
-      </w:r>
-      <w:proofErr w:type="spellStart"/>
-      <w:r>
-        <w:t>gesture</w:t>
-      </w:r>
-      <w:proofErr w:type="spellEnd"/>
-      <w:r>
-        <w:t xml:space="preserve"> </w:t>
-      </w:r>
-      <w:proofErr w:type="spellStart"/>
-      <w:r>
-        <w:t>detector</w:t>
-      </w:r>
-      <w:proofErr w:type="spellEnd"/>
-      <w:r>
-        <w:t xml:space="preserve"> dla </w:t>
-      </w:r>
-      <w:proofErr w:type="spellStart"/>
-      <w:r>
-        <w:t>głownego</w:t>
-      </w:r>
-      <w:proofErr w:type="spellEnd"/>
-      <w:r>
-        <w:t xml:space="preserve"> image </w:t>
-      </w:r>
-      <w:proofErr w:type="spellStart"/>
-      <w:r>
-        <w:t>asset</w:t>
-      </w:r>
-      <w:proofErr w:type="spellEnd"/>
-      <w:r>
-        <w:t xml:space="preserve"> z odpowiednimi </w:t>
-      </w:r>
-      <w:proofErr w:type="spellStart"/>
-      <w:r>
-        <w:t>alertDialogami</w:t>
-      </w:r>
-      <w:proofErr w:type="spellEnd"/>
-      <w:r>
-        <w:t xml:space="preserve">  i objaśnieniem </w:t>
-      </w:r>
+        <w:t>, działa, ewentualne poprawki „dymków” oraz tekstów + tłumaczenia</w:t>
+      </w:r>
+      <w:bookmarkStart w:id="0" w:name="_GoBack"/>
+      <w:bookmarkEnd w:id="0"/>
     </w:p>
     <w:p>
       <w:r>
@@ -478,86 +489,86 @@
           <w:sz w:val="28"/>
           <w:szCs w:val="28"/>
         </w:rPr>
+        <w:t>EKRAN KARTY:</w:t>
+      </w:r>
+    </w:p>
+    <w:p>
+      <w:r>
+        <w:rPr>
+          <w:strike/>
+        </w:rPr>
         <w:lastRenderedPageBreak/>
-        <w:t>EKRAN KARTY:</w:t>
-      </w:r>
-    </w:p>
-    <w:p>
+        <w:t xml:space="preserve">- </w:t>
+      </w:r>
+      <w:proofErr w:type="spellStart"/>
       <w:r>
         <w:rPr>
           <w:strike/>
         </w:rPr>
-        <w:t xml:space="preserve">- </w:t>
-      </w:r>
-      <w:proofErr w:type="spellStart"/>
+        <w:t>trzebaby</w:t>
+      </w:r>
+      <w:proofErr w:type="spellEnd"/>
       <w:r>
         <w:rPr>
           <w:strike/>
         </w:rPr>
-        <w:t>trzebaby</w:t>
-      </w:r>
-      <w:proofErr w:type="spellEnd"/>
+        <w:t xml:space="preserve"> było </w:t>
+      </w:r>
+      <w:proofErr w:type="spellStart"/>
       <w:r>
         <w:rPr>
           <w:strike/>
         </w:rPr>
-        <w:t xml:space="preserve"> było </w:t>
-      </w:r>
-      <w:proofErr w:type="spellStart"/>
+        <w:t>ogarnąc</w:t>
+      </w:r>
+      <w:proofErr w:type="spellEnd"/>
       <w:r>
         <w:rPr>
           <w:strike/>
         </w:rPr>
-        <w:t>ogarnąc</w:t>
-      </w:r>
-      <w:proofErr w:type="spellEnd"/>
-      <w:r>
+        <w:t xml:space="preserve"> ikonki aby wyświetlały się razem z daną kartą</w:t>
+      </w:r>
+      <w:r>
+        <w:t>, oraz ogarnąć ikonkę dla np.</w:t>
+      </w:r>
+    </w:p>
+    <w:p>
+      <w:r>
+        <w:t xml:space="preserve">zadania fizycznego, </w:t>
+      </w:r>
+      <w:proofErr w:type="spellStart"/>
+      <w:r>
+        <w:t>itp</w:t>
+      </w:r>
+      <w:proofErr w:type="spellEnd"/>
+      <w:r>
+        <w:t xml:space="preserve"> - WYEKSPORTOWANE</w:t>
+      </w:r>
+    </w:p>
+    <w:p>
+      <w:pPr>
         <w:rPr>
           <w:strike/>
         </w:rPr>
-        <w:t xml:space="preserve"> ikonki aby wyświetlały się razem z daną kartą</w:t>
-      </w:r>
-      <w:r>
-        <w:t>, oraz ogarnąć ikonkę dla np.</w:t>
-      </w:r>
-    </w:p>
-    <w:p>
-      <w:r>
-        <w:t xml:space="preserve">zadania fizycznego, </w:t>
-      </w:r>
-      <w:proofErr w:type="spellStart"/>
-      <w:r>
-        <w:t>itp</w:t>
-      </w:r>
-      <w:proofErr w:type="spellEnd"/>
-      <w:r>
-        <w:t xml:space="preserve"> - WYEKSPORTOWANE</w:t>
-      </w:r>
-    </w:p>
-    <w:p>
-      <w:pPr>
+      </w:pPr>
+      <w:r>
         <w:rPr>
           <w:strike/>
         </w:rPr>
-      </w:pPr>
+        <w:t xml:space="preserve">-. trzeba przenieść </w:t>
+      </w:r>
+      <w:proofErr w:type="spellStart"/>
       <w:r>
         <w:rPr>
           <w:strike/>
         </w:rPr>
-        <w:t xml:space="preserve">-. trzeba przenieść </w:t>
-      </w:r>
-      <w:proofErr w:type="spellStart"/>
+        <w:t>hint</w:t>
+      </w:r>
+      <w:proofErr w:type="spellEnd"/>
       <w:r>
         <w:rPr>
           <w:strike/>
         </w:rPr>
-        <w:t>hint</w:t>
-      </w:r>
-      <w:proofErr w:type="spellEnd"/>
-      <w:r>
-        <w:rPr>
-          <w:strike/>
-        </w:rPr>
         <w:t xml:space="preserve"> "przekaż urządzenie osobie opisującej" do ekranu z kartą //tymczasowo przeniesiony do innej klasy</w:t>
       </w:r>
     </w:p>
@@ -644,8 +655,6 @@
       <w:r>
         <w:t xml:space="preserve"> kręci -&gt; może jedynie zrobić to bardziej spektakularne czyli alert dialog czy coś</w:t>
       </w:r>
-      <w:bookmarkStart w:id="0" w:name="_GoBack"/>
-      <w:bookmarkEnd w:id="0"/>
     </w:p>
     <w:p>
       <w:r>
@@ -883,47 +892,44 @@
       </w:r>
       <w:proofErr w:type="spellEnd"/>
       <w:r>
-        <w:t xml:space="preserve"> od karty, dać krótki opis pod "i" lub też </w:t>
-      </w:r>
+        <w:t xml:space="preserve"> od karty, dać krótki opis pod "i" lub też nie: </w:t>
+      </w:r>
+      <w:proofErr w:type="spellStart"/>
+      <w:r>
+        <w:t>np</w:t>
+      </w:r>
+      <w:proofErr w:type="spellEnd"/>
+      <w:r>
+        <w:t xml:space="preserve">: "opisz wybrane sławne osoby" albo "pantomima - pokazuj zadane słowa swoim ciałem" czy coś takiego mądrego, krótkiego -  pytanie , czy można zrobić </w:t>
+      </w:r>
+      <w:proofErr w:type="spellStart"/>
+      <w:r>
+        <w:t>showDialog</w:t>
+      </w:r>
+      <w:proofErr w:type="spellEnd"/>
+      <w:r>
+        <w:t xml:space="preserve"> w </w:t>
+      </w:r>
+      <w:proofErr w:type="spellStart"/>
+      <w:r>
+        <w:t>showDialogu</w:t>
+      </w:r>
+      <w:proofErr w:type="spellEnd"/>
+      <w:r>
+        <w:t xml:space="preserve"> </w:t>
+      </w:r>
+      <w:proofErr w:type="spellStart"/>
+      <w:r>
+        <w:t>xd</w:t>
+      </w:r>
+      <w:proofErr w:type="spellEnd"/>
+      <w:r>
+        <w:t xml:space="preserve">... </w:t>
+      </w:r>
+    </w:p>
+    <w:p>
       <w:r>
         <w:lastRenderedPageBreak/>
-        <w:t xml:space="preserve">nie: </w:t>
-      </w:r>
-      <w:proofErr w:type="spellStart"/>
-      <w:r>
-        <w:t>np</w:t>
-      </w:r>
-      <w:proofErr w:type="spellEnd"/>
-      <w:r>
-        <w:t xml:space="preserve">: "opisz wybrane sławne osoby" albo "pantomima - pokazuj zadane słowa swoim ciałem" czy coś takiego mądrego, krótkiego -  pytanie , czy można zrobić </w:t>
-      </w:r>
-      <w:proofErr w:type="spellStart"/>
-      <w:r>
-        <w:t>showDialog</w:t>
-      </w:r>
-      <w:proofErr w:type="spellEnd"/>
-      <w:r>
-        <w:t xml:space="preserve"> w </w:t>
-      </w:r>
-      <w:proofErr w:type="spellStart"/>
-      <w:r>
-        <w:t>showDialogu</w:t>
-      </w:r>
-      <w:proofErr w:type="spellEnd"/>
-      <w:r>
-        <w:t xml:space="preserve"> </w:t>
-      </w:r>
-      <w:proofErr w:type="spellStart"/>
-      <w:r>
-        <w:t>xd</w:t>
-      </w:r>
-      <w:proofErr w:type="spellEnd"/>
-      <w:r>
-        <w:t xml:space="preserve">... </w:t>
-      </w:r>
-    </w:p>
-    <w:p>
-      <w:r>
         <w:t xml:space="preserve">// czyli tak: Ikona drużyny, kolor drużyny, nazwa drużyny, napis: "przygotuj się", </w:t>
       </w:r>
       <w:proofErr w:type="spellStart"/>
@@ -1153,12 +1159,12 @@
     </w:p>
     <w:p>
       <w:r>
+        <w:t xml:space="preserve">- samouczek ma sens zrobić dopiero wtedy gdy już będę miał gotowy główny ekran całej gry, karty itp. Tak aby po kolei można było pokazywać funkcje, a musi to bazować już na finalnym wyglądzie aplikacji </w:t>
+      </w:r>
+    </w:p>
+    <w:p>
+      <w:r>
         <w:lastRenderedPageBreak/>
-        <w:t xml:space="preserve">- samouczek ma sens zrobić dopiero wtedy gdy już będę miał gotowy główny ekran całej gry, karty itp. Tak aby po kolei można było pokazywać funkcje, a musi to bazować już na finalnym wyglądzie aplikacji </w:t>
-      </w:r>
-    </w:p>
-    <w:p>
-      <w:r>
         <w:t xml:space="preserve">- wygląd samouczka </w:t>
       </w:r>
       <w:proofErr w:type="spellStart"/>
@@ -1587,24 +1593,27 @@
     </w:p>
     <w:p>
       <w:r>
+        <w:t xml:space="preserve">- na koniec zabezpieczenie bazy danych, całej -&gt; żeby w momencie kupna pobierać klucz z </w:t>
+      </w:r>
+      <w:proofErr w:type="spellStart"/>
+      <w:r>
+        <w:t>firebase</w:t>
+      </w:r>
+      <w:proofErr w:type="spellEnd"/>
+      <w:r>
+        <w:t xml:space="preserve"> i w ten sposób uzyskać dostęp, po prostu baza byłaby na telefonie domyślnie cała, z tym że byłaby zaszyfrowana kluczem, który pobierał by się z </w:t>
+      </w:r>
+      <w:proofErr w:type="spellStart"/>
+      <w:r>
+        <w:t>firebase</w:t>
+      </w:r>
+      <w:proofErr w:type="spellEnd"/>
+      <w:r>
+        <w:t xml:space="preserve"> i wtedy pełna wersja odblokowywała by się po </w:t>
+      </w:r>
+      <w:r>
         <w:lastRenderedPageBreak/>
-        <w:t xml:space="preserve">- na koniec zabezpieczenie bazy danych, całej -&gt; żeby w momencie kupna pobierać klucz z </w:t>
-      </w:r>
-      <w:proofErr w:type="spellStart"/>
-      <w:r>
-        <w:t>firebase</w:t>
-      </w:r>
-      <w:proofErr w:type="spellEnd"/>
-      <w:r>
-        <w:t xml:space="preserve"> i w ten sposób uzyskać dostęp, po prostu baza byłaby na telefonie domyślnie cała, z tym że byłaby zaszyfrowana kluczem, który pobierał by się z </w:t>
-      </w:r>
-      <w:proofErr w:type="spellStart"/>
-      <w:r>
-        <w:t>firebase</w:t>
-      </w:r>
-      <w:proofErr w:type="spellEnd"/>
-      <w:r>
-        <w:t xml:space="preserve"> i wtedy pełna wersja odblokowywała by się po tym kluczu -&gt;  a raczej dostęp do reszty rekordów z bazy, po prostu zmiana kwerendy pobierającej i tyle, + dodatkowe warunki, jeżeli klucz zostałby pobrany czy coś, dla opcji z polami etc.</w:t>
+        <w:t>tym kluczu -&gt;  a raczej dostęp do reszty rekordów z bazy, po prostu zmiana kwerendy pobierającej i tyle, + dodatkowe warunki, jeżeli klucz zostałby pobrany czy coś, dla opcji z polami etc.</w:t>
       </w:r>
     </w:p>
     <w:p>

</xml_diff>

<commit_message>
timer implementation, carousel fix, animated card fix
</commit_message>
<xml_diff>
--- a/assets/time_to_party_assets/dokumentacja.docx
+++ b/assets/time_to_party_assets/dokumentacja.docx
@@ -81,434 +81,386 @@
     </w:p>
     <w:p>
       <w:r>
-        <w:t>- przemiał drużyn prawie działa, jedynie po wyborze karty nie zostaje zwrócone ‘info’ na temat tego, że ma przełączyć kolejną drużynę</w:t>
-      </w:r>
-    </w:p>
-    <w:p>
-      <w:r>
+        <w:t xml:space="preserve">-  do </w:t>
+      </w:r>
+      <w:proofErr w:type="spellStart"/>
+      <w:r>
+        <w:t>hinta</w:t>
+      </w:r>
+      <w:proofErr w:type="spellEnd"/>
+      <w:r>
+        <w:t xml:space="preserve"> przekaż urządzenie osobie opisującej, można by w </w:t>
+      </w:r>
+      <w:proofErr w:type="spellStart"/>
+      <w:r>
+        <w:t>zalezności</w:t>
+      </w:r>
+      <w:proofErr w:type="spellEnd"/>
+      <w:r>
+        <w:t xml:space="preserve"> od karty, dać krótki opis pod "</w:t>
+      </w:r>
+      <w:r>
+        <w:t>?</w:t>
+      </w:r>
+      <w:r>
+        <w:t xml:space="preserve">" </w:t>
+      </w:r>
+      <w:proofErr w:type="spellStart"/>
+      <w:r>
+        <w:t>np</w:t>
+      </w:r>
+      <w:proofErr w:type="spellEnd"/>
+      <w:r>
+        <w:t>: "opisz wybrane sławne osoby" albo "pantomima - pokazuj zadane słowa swoim c</w:t>
+      </w:r>
+      <w:r>
+        <w:t>iałem" czy coś takiego</w:t>
+      </w:r>
+    </w:p>
+    <w:p>
+      <w:r>
+        <w:t xml:space="preserve">- po </w:t>
+      </w:r>
+      <w:proofErr w:type="spellStart"/>
+      <w:r>
+        <w:t>wkliknięciu</w:t>
+      </w:r>
+      <w:proofErr w:type="spellEnd"/>
+      <w:r>
+        <w:t xml:space="preserve"> w kartę jedynie mogłoby zadziałać jakieś fajne </w:t>
+      </w:r>
+      <w:proofErr w:type="spellStart"/>
+      <w:r>
+        <w:t>trasition</w:t>
+      </w:r>
+      <w:proofErr w:type="spellEnd"/>
+      <w:r>
+        <w:t xml:space="preserve"> żeby jakoś dynamiczne przejście było do tego następnego ekranu.</w:t>
+      </w:r>
+    </w:p>
+    <w:p>
+      <w:r>
+        <w:t>-</w:t>
+      </w:r>
+      <w:r>
+        <w:t xml:space="preserve"> poprawić koło na głównym ekranie: DESIGN -&gt; poprawienie liczb, ich wyglądu oraz </w:t>
+      </w:r>
+      <w:proofErr w:type="spellStart"/>
+      <w:r>
+        <w:t>responsywności</w:t>
+      </w:r>
+      <w:proofErr w:type="spellEnd"/>
+      <w:r>
+        <w:t xml:space="preserve">  dodanie "otoczki" wokół koła z jakimiś "bajerami" tak, żeby wyglądało bardziej efektywnie</w:t>
+      </w:r>
+      <w:r>
+        <w:rPr>
+          <w:color w:val="FF0000"/>
+        </w:rPr>
+        <w:t>// już lepiej ale jeszcze trzeba nad tym popracować</w:t>
+      </w:r>
+      <w:r>
+        <w:rPr>
+          <w:color w:val="FF0000"/>
+        </w:rPr>
+        <w:t xml:space="preserve"> </w:t>
+      </w:r>
+      <w:r>
+        <w:rPr>
+          <w:color w:val="FF0000"/>
+        </w:rPr>
+        <w:t>– poprawienie animacji latających gwiazdek żeby wylatywały z jakby rotacji</w:t>
+      </w:r>
+    </w:p>
+    <w:p>
+      <w:pPr>
+        <w:rPr>
+          <w:color w:val="FF0000"/>
+        </w:rPr>
+      </w:pPr>
+      <w:r>
+        <w:t>-</w:t>
+      </w:r>
+      <w:r>
+        <w:t xml:space="preserve"> poprawienie ikonek na głównym ekranie (tych 3 na dole) bo nie są zbyt spektakularne, coś trzeba wymyślić lepszego</w:t>
+      </w:r>
+      <w:r>
+        <w:rPr>
+          <w:color w:val="FF0000"/>
+        </w:rPr>
+        <w:t>// już lepiej ale jeszcze trzeba nad tym popracować</w:t>
+      </w:r>
+      <w:r>
+        <w:rPr>
+          <w:color w:val="FF0000"/>
+        </w:rPr>
+        <w:t xml:space="preserve">, chyba lepiej aby były takie jak z </w:t>
+      </w:r>
+      <w:proofErr w:type="spellStart"/>
+      <w:r>
+        <w:rPr>
+          <w:color w:val="FF0000"/>
+        </w:rPr>
+        <w:t>main</w:t>
+      </w:r>
+      <w:proofErr w:type="spellEnd"/>
+      <w:r>
+        <w:rPr>
+          <w:color w:val="FF0000"/>
+        </w:rPr>
+        <w:t xml:space="preserve"> menu czy coś</w:t>
+      </w:r>
+    </w:p>
+    <w:p>
+      <w:r>
+        <w:t>- animacja wyskoku każdej karty na środek ekranu, wtedy pojawi się „przekaz urządzenie osobie opisującej</w:t>
+      </w:r>
+      <w:r>
+        <w:t>(mogłoby np. wysunąć się spod spodu)</w:t>
+      </w:r>
+      <w:r>
+        <w:t xml:space="preserve"> i jakieś info kliknij w kartę</w:t>
+      </w:r>
+      <w:r>
+        <w:t>(np. od góry lub nad kartą)</w:t>
+      </w:r>
+      <w:r>
+        <w:t xml:space="preserve"> -&gt; wtedy dopiero mogłoby przenosić do docelowego ekranu karty</w:t>
+      </w:r>
+      <w:r>
+        <w:rPr>
+          <w:color w:val="FF0000"/>
+        </w:rPr>
+        <w:t>//część zrobiona</w:t>
+      </w:r>
+      <w:r>
+        <w:rPr>
+          <w:color w:val="FF0000"/>
+        </w:rPr>
+        <w:t xml:space="preserve">, trzeba dopracować animacje i wygląd oraz </w:t>
+      </w:r>
+      <w:proofErr w:type="spellStart"/>
+      <w:r>
+        <w:rPr>
+          <w:color w:val="FF0000"/>
+        </w:rPr>
+        <w:t>responsywność</w:t>
+      </w:r>
+      <w:proofErr w:type="spellEnd"/>
+      <w:r>
+        <w:rPr>
+          <w:color w:val="FF0000"/>
+        </w:rPr>
+        <w:t xml:space="preserve"> tego „ekranu”</w:t>
+      </w:r>
+    </w:p>
+    <w:p>
+      <w:r>
+        <w:t xml:space="preserve">- poprawienie </w:t>
+      </w:r>
+      <w:proofErr w:type="spellStart"/>
+      <w:r>
+        <w:t>rensponsywności</w:t>
+      </w:r>
+      <w:proofErr w:type="spellEnd"/>
+      <w:r>
+        <w:t xml:space="preserve"> pionków na głównym ekranie, względem </w:t>
+      </w:r>
+      <w:proofErr w:type="spellStart"/>
+      <w:r>
+        <w:t>screen</w:t>
+      </w:r>
+      <w:proofErr w:type="spellEnd"/>
+      <w:r>
+        <w:t xml:space="preserve"> </w:t>
+      </w:r>
+      <w:proofErr w:type="spellStart"/>
+      <w:r>
+        <w:t>widt</w:t>
+      </w:r>
+      <w:r>
+        <w:t>h</w:t>
+      </w:r>
+      <w:proofErr w:type="spellEnd"/>
+      <w:r>
+        <w:t xml:space="preserve"> – trzeba zrobić to w funkcji, która oblicza pozycje pionków – wszędzie są wartości </w:t>
+      </w:r>
+      <w:proofErr w:type="spellStart"/>
+      <w:r>
+        <w:t>static</w:t>
+      </w:r>
+      <w:proofErr w:type="spellEnd"/>
+      <w:r>
+        <w:t>, można to zrobić wtedy gdy plansza będzie w pełni ukończona -&gt; a raczej jej koncepcja oraz działanie i wygląd</w:t>
+      </w:r>
+    </w:p>
+    <w:p>
+      <w:pPr>
+        <w:rPr>
+          <w:color w:val="FF0000"/>
+        </w:rPr>
+      </w:pPr>
+      <w:r>
+        <w:rPr>
+          <w:strike/>
+        </w:rPr>
+        <w:t xml:space="preserve">- kliknięcie w dane pole lub daną kartę, musi uruchomić krótki </w:t>
+      </w:r>
+      <w:proofErr w:type="spellStart"/>
+      <w:r>
+        <w:rPr>
+          <w:strike/>
+        </w:rPr>
+        <w:t>alertDialog</w:t>
+      </w:r>
+      <w:proofErr w:type="spellEnd"/>
+      <w:r>
+        <w:rPr>
+          <w:strike/>
+        </w:rPr>
+        <w:t xml:space="preserve"> z opisem danego pola/karty oraz przyciskiem „OK” </w:t>
+      </w:r>
+      <w:r>
+        <w:rPr>
+          <w:strike/>
+        </w:rPr>
         <w:t xml:space="preserve">- </w:t>
       </w:r>
+      <w:proofErr w:type="spellStart"/>
       <w:r>
         <w:rPr>
           <w:strike/>
         </w:rPr>
-        <w:t xml:space="preserve">trzeba zrobić aby na ekranie wyboru karty: nad i pod kartami aby były strzałeczki, może nawet animowane takie : &lt;&lt;&lt; &gt;&gt;&gt;&gt; lub nawet u góry w jedną na </w:t>
-      </w:r>
-      <w:proofErr w:type="spellStart"/>
+        <w:t>gesture</w:t>
+      </w:r>
+      <w:proofErr w:type="spellEnd"/>
       <w:r>
         <w:rPr>
           <w:strike/>
         </w:rPr>
-        <w:t>drole</w:t>
-      </w:r>
-      <w:proofErr w:type="spellEnd"/>
+        <w:t xml:space="preserve"> </w:t>
+      </w:r>
+      <w:proofErr w:type="spellStart"/>
       <w:r>
         <w:rPr>
           <w:strike/>
         </w:rPr>
-        <w:t xml:space="preserve"> w drugą stronę, coś aby subtelnie wskazywało, że tymi kartami można przesuwać i je sobie wybierać,</w:t>
-      </w:r>
-      <w:r>
-        <w:t>//do poprawienia jeszcze</w:t>
-      </w:r>
-      <w:bookmarkStart w:id="0" w:name="_GoBack"/>
-      <w:bookmarkEnd w:id="0"/>
-      <w:r>
-        <w:t xml:space="preserve"> można by dodać też „?”</w:t>
-      </w:r>
-    </w:p>
-    <w:p>
-      <w:r>
-        <w:t xml:space="preserve">- </w:t>
-      </w:r>
+        <w:t>deetector</w:t>
+      </w:r>
+      <w:proofErr w:type="spellEnd"/>
       <w:r>
         <w:rPr>
           <w:strike/>
         </w:rPr>
-        <w:t>na ekranie wyboru karty jest taki problem że to co jest pod spodem (przekaż urządzenie itd..) powinno w tym momencie zniknąć, bo się nakłada i źle to wygląda</w:t>
-      </w:r>
-      <w:r>
-        <w:t>, w dodatku nie wiadomo dlaczego napis „wybierz kartę” pomimo oddalenia go od górnej krawędzi nadal jest podkreślany – trzeba coś z tym zrobić</w:t>
-      </w:r>
-    </w:p>
-    <w:p>
-      <w:r>
-        <w:t>-</w:t>
-      </w:r>
-      <w:r>
-        <w:t xml:space="preserve"> poprawić koło na głównym ekranie: DESIGN -&gt; poprawienie liczb, ich wyglądu oraz </w:t>
-      </w:r>
-      <w:proofErr w:type="spellStart"/>
-      <w:r>
-        <w:t>responsywności</w:t>
-      </w:r>
-      <w:proofErr w:type="spellEnd"/>
-      <w:r>
-        <w:t xml:space="preserve">  dodanie "otoczki" wokół koła z jakimiś "bajerami" tak, żeby wyglądało bardziej efektywnie</w:t>
+        <w:t xml:space="preserve"> dla każdego pola oraz </w:t>
+      </w:r>
+      <w:proofErr w:type="spellStart"/>
+      <w:r>
+        <w:rPr>
+          <w:strike/>
+        </w:rPr>
+        <w:t>gesture</w:t>
+      </w:r>
+      <w:proofErr w:type="spellEnd"/>
+      <w:r>
+        <w:rPr>
+          <w:strike/>
+        </w:rPr>
+        <w:t xml:space="preserve"> </w:t>
+      </w:r>
+      <w:proofErr w:type="spellStart"/>
+      <w:r>
+        <w:rPr>
+          <w:strike/>
+        </w:rPr>
+        <w:t>detector</w:t>
+      </w:r>
+      <w:proofErr w:type="spellEnd"/>
+      <w:r>
+        <w:rPr>
+          <w:strike/>
+        </w:rPr>
+        <w:t xml:space="preserve"> dla </w:t>
+      </w:r>
+      <w:proofErr w:type="spellStart"/>
+      <w:r>
+        <w:rPr>
+          <w:strike/>
+        </w:rPr>
+        <w:t>głownego</w:t>
+      </w:r>
+      <w:proofErr w:type="spellEnd"/>
+      <w:r>
+        <w:rPr>
+          <w:strike/>
+        </w:rPr>
+        <w:t xml:space="preserve"> image </w:t>
+      </w:r>
+      <w:proofErr w:type="spellStart"/>
+      <w:r>
+        <w:rPr>
+          <w:strike/>
+        </w:rPr>
+        <w:t>asset</w:t>
+      </w:r>
+      <w:proofErr w:type="spellEnd"/>
+      <w:r>
+        <w:rPr>
+          <w:strike/>
+        </w:rPr>
+        <w:t xml:space="preserve"> z odpowiednimi </w:t>
+      </w:r>
+      <w:proofErr w:type="spellStart"/>
+      <w:r>
+        <w:rPr>
+          <w:strike/>
+        </w:rPr>
+        <w:t>alertDialogami</w:t>
+      </w:r>
+      <w:proofErr w:type="spellEnd"/>
+      <w:r>
+        <w:rPr>
+          <w:strike/>
+        </w:rPr>
+        <w:t xml:space="preserve">  i objaśnieniem </w:t>
       </w:r>
       <w:r>
         <w:rPr>
           <w:color w:val="FF0000"/>
         </w:rPr>
-        <w:t>// już lepiej ale jeszcze trzeba nad tym popracować</w:t>
-      </w:r>
+        <w:t>//</w:t>
+      </w:r>
+      <w:proofErr w:type="spellStart"/>
       <w:r>
         <w:rPr>
           <w:color w:val="FF0000"/>
         </w:rPr>
-        <w:t xml:space="preserve"> </w:t>
-      </w:r>
+        <w:t>done</w:t>
+      </w:r>
+      <w:proofErr w:type="spellEnd"/>
       <w:r>
         <w:rPr>
           <w:color w:val="FF0000"/>
         </w:rPr>
-        <w:t>– poprawienie animacji latających gwiazdek żeby wylatywały z jakby rotacji</w:t>
-      </w:r>
-    </w:p>
-    <w:p>
-      <w:pPr>
-        <w:rPr>
-          <w:color w:val="FF0000"/>
-        </w:rPr>
-      </w:pPr>
-      <w:r>
-        <w:t>-</w:t>
-      </w:r>
-      <w:r>
-        <w:t xml:space="preserve"> poprawienie ikonek na głównym ekranie (tych 3 na dole) bo nie są zbyt spektakularne, coś trzeba wymyślić lepszego</w:t>
-      </w:r>
-      <w:r>
-        <w:rPr>
-          <w:color w:val="FF0000"/>
-        </w:rPr>
-        <w:t>// już lepiej ale jeszcze trzeba nad tym popracować</w:t>
-      </w:r>
-      <w:r>
-        <w:rPr>
-          <w:color w:val="FF0000"/>
-        </w:rPr>
-        <w:t xml:space="preserve">, chyba lepiej aby były takie jak z </w:t>
-      </w:r>
-      <w:proofErr w:type="spellStart"/>
-      <w:r>
-        <w:rPr>
-          <w:color w:val="FF0000"/>
-        </w:rPr>
-        <w:t>main</w:t>
-      </w:r>
-      <w:proofErr w:type="spellEnd"/>
-      <w:r>
-        <w:rPr>
-          <w:color w:val="FF0000"/>
-        </w:rPr>
-        <w:t xml:space="preserve"> menu czy coś</w:t>
-      </w:r>
-    </w:p>
-    <w:p>
-      <w:r>
-        <w:t>- animacja wyskoku każdej karty na środek ekranu, wtedy pojawi się „przekaz urządzenie osobie opisującej</w:t>
-      </w:r>
-      <w:r>
-        <w:t>(mogłoby np. wysunąć się spod spodu)</w:t>
-      </w:r>
-      <w:r>
-        <w:t xml:space="preserve"> i jakieś info kliknij w kartę</w:t>
-      </w:r>
-      <w:r>
-        <w:t>(np. od góry lub nad kartą)</w:t>
-      </w:r>
-      <w:r>
-        <w:t xml:space="preserve"> -&gt; wtedy dopiero mogłoby przenosić do docelowego ekranu karty</w:t>
-      </w:r>
-      <w:r>
-        <w:rPr>
-          <w:color w:val="FF0000"/>
-        </w:rPr>
-        <w:t>//część zrobiona</w:t>
-      </w:r>
-      <w:r>
-        <w:rPr>
-          <w:color w:val="FF0000"/>
-        </w:rPr>
-        <w:t xml:space="preserve">, trzeba dopracować animacje i wygląd oraz </w:t>
-      </w:r>
-      <w:proofErr w:type="spellStart"/>
-      <w:r>
-        <w:rPr>
-          <w:color w:val="FF0000"/>
-        </w:rPr>
-        <w:t>responsywność</w:t>
-      </w:r>
-      <w:proofErr w:type="spellEnd"/>
-      <w:r>
-        <w:rPr>
-          <w:color w:val="FF0000"/>
-        </w:rPr>
-        <w:t xml:space="preserve"> tego „ekranu”</w:t>
-      </w:r>
-    </w:p>
-    <w:p>
-      <w:pPr>
-        <w:rPr>
-          <w:strike/>
-        </w:rPr>
-      </w:pPr>
-      <w:r>
-        <w:rPr>
-          <w:strike/>
-        </w:rPr>
-        <w:t>- czy dodawać komunikaty o przekazywaniu telefonu innej drużynie czy jest to wystarczająco intuicyjne i jasne?// jest przekaz urządzenie osobie opisującej, a po powrocie w sumie mogłoby pokazać szybki alert: Kręci drużyna (następna). Czy coś a może nie ?</w:t>
-      </w:r>
-    </w:p>
-    <w:p>
-      <w:pPr>
-        <w:rPr>
-          <w:color w:val="FF0000"/>
-        </w:rPr>
-      </w:pPr>
-      <w:r>
-        <w:t xml:space="preserve">- w </w:t>
-      </w:r>
-      <w:proofErr w:type="spellStart"/>
-      <w:r>
-        <w:t>main</w:t>
-      </w:r>
-      <w:proofErr w:type="spellEnd"/>
-      <w:r>
-        <w:t xml:space="preserve"> menu, na ekranie wyboru drużyny – dodać ikonkę drużyny, jakiś napis aby było wiadomo </w:t>
-      </w:r>
-      <w:proofErr w:type="spellStart"/>
-      <w:r>
-        <w:t>ocb</w:t>
-      </w:r>
-      <w:proofErr w:type="spellEnd"/>
-      <w:r>
-        <w:t xml:space="preserve">, że trzeba wybrać ilość drużyn (Marek np. od początku nie skumał </w:t>
-      </w:r>
-      <w:proofErr w:type="spellStart"/>
-      <w:r>
-        <w:t>ocb</w:t>
-      </w:r>
-      <w:proofErr w:type="spellEnd"/>
-      <w:r>
-        <w:t xml:space="preserve"> a jest fanem planszówek</w:t>
-      </w:r>
-      <w:r>
-        <w:t xml:space="preserve"> + przemyśleć może jeszcze jakby to </w:t>
-      </w:r>
-      <w:proofErr w:type="spellStart"/>
-      <w:r>
-        <w:t>ogarnać</w:t>
-      </w:r>
-      <w:proofErr w:type="spellEnd"/>
-      <w:r>
-        <w:t xml:space="preserve"> aby pijanym ludziom dobrze się grało</w:t>
-      </w:r>
-      <w:r>
-        <w:t>)</w:t>
-      </w:r>
-      <w:r>
-        <w:rPr>
-          <w:color w:val="FF0000"/>
-        </w:rPr>
-        <w:t>//jest ale nadal to nie wygląda</w:t>
-      </w:r>
-    </w:p>
-    <w:p>
-      <w:r>
-        <w:t xml:space="preserve">- poprawienie </w:t>
-      </w:r>
-      <w:proofErr w:type="spellStart"/>
-      <w:r>
-        <w:t>rensponsywności</w:t>
-      </w:r>
-      <w:proofErr w:type="spellEnd"/>
-      <w:r>
-        <w:t xml:space="preserve"> pionków na głównym ekranie, względem </w:t>
-      </w:r>
-      <w:proofErr w:type="spellStart"/>
-      <w:r>
-        <w:t>screen</w:t>
-      </w:r>
-      <w:proofErr w:type="spellEnd"/>
-      <w:r>
-        <w:t xml:space="preserve"> </w:t>
-      </w:r>
-      <w:proofErr w:type="spellStart"/>
-      <w:r>
-        <w:t>widt</w:t>
-      </w:r>
-      <w:r>
-        <w:t>h</w:t>
-      </w:r>
-      <w:proofErr w:type="spellEnd"/>
-      <w:r>
-        <w:t xml:space="preserve"> – trzeba zrobić to w funkcji, która oblicza pozycje pionków – wszędzie są wartości </w:t>
-      </w:r>
-      <w:proofErr w:type="spellStart"/>
-      <w:r>
-        <w:t>static</w:t>
-      </w:r>
-      <w:proofErr w:type="spellEnd"/>
-      <w:r>
-        <w:t>, można to zrobić wtedy gdy plansza będzie w pełni ukończona -&gt; a raczej jej koncepcja oraz działanie i wygląd</w:t>
-      </w:r>
-    </w:p>
-    <w:p>
-      <w:pPr>
-        <w:rPr>
-          <w:color w:val="FF0000"/>
-        </w:rPr>
-      </w:pPr>
-      <w:r>
-        <w:rPr>
-          <w:strike/>
-        </w:rPr>
-        <w:t xml:space="preserve">- kliknięcie w dane pole lub daną kartę, musi uruchomić krótki </w:t>
-      </w:r>
-      <w:proofErr w:type="spellStart"/>
-      <w:r>
-        <w:rPr>
-          <w:strike/>
-        </w:rPr>
-        <w:t>alertDialog</w:t>
-      </w:r>
-      <w:proofErr w:type="spellEnd"/>
-      <w:r>
-        <w:rPr>
-          <w:strike/>
-        </w:rPr>
-        <w:t xml:space="preserve"> z opisem danego pola/karty oraz przyciskiem „OK” </w:t>
-      </w:r>
-      <w:r>
-        <w:rPr>
-          <w:strike/>
-        </w:rPr>
-        <w:t xml:space="preserve">- </w:t>
-      </w:r>
-      <w:proofErr w:type="spellStart"/>
-      <w:r>
-        <w:rPr>
-          <w:strike/>
-        </w:rPr>
-        <w:t>gesture</w:t>
-      </w:r>
-      <w:proofErr w:type="spellEnd"/>
-      <w:r>
-        <w:rPr>
-          <w:strike/>
-        </w:rPr>
-        <w:t xml:space="preserve"> </w:t>
-      </w:r>
-      <w:proofErr w:type="spellStart"/>
-      <w:r>
-        <w:rPr>
-          <w:strike/>
-        </w:rPr>
-        <w:t>deetector</w:t>
-      </w:r>
-      <w:proofErr w:type="spellEnd"/>
-      <w:r>
-        <w:rPr>
-          <w:strike/>
-        </w:rPr>
-        <w:t xml:space="preserve"> dla każdego pola oraz </w:t>
-      </w:r>
-      <w:proofErr w:type="spellStart"/>
-      <w:r>
-        <w:rPr>
-          <w:strike/>
-        </w:rPr>
-        <w:t>gesture</w:t>
-      </w:r>
-      <w:proofErr w:type="spellEnd"/>
-      <w:r>
-        <w:rPr>
-          <w:strike/>
-        </w:rPr>
-        <w:t xml:space="preserve"> </w:t>
-      </w:r>
-      <w:proofErr w:type="spellStart"/>
-      <w:r>
-        <w:rPr>
-          <w:strike/>
-        </w:rPr>
-        <w:t>detector</w:t>
-      </w:r>
-      <w:proofErr w:type="spellEnd"/>
-      <w:r>
-        <w:rPr>
-          <w:strike/>
-        </w:rPr>
-        <w:t xml:space="preserve"> dla </w:t>
-      </w:r>
-      <w:proofErr w:type="spellStart"/>
-      <w:r>
-        <w:rPr>
-          <w:strike/>
-        </w:rPr>
-        <w:lastRenderedPageBreak/>
-        <w:t>głownego</w:t>
-      </w:r>
-      <w:proofErr w:type="spellEnd"/>
-      <w:r>
-        <w:rPr>
-          <w:strike/>
-        </w:rPr>
-        <w:t xml:space="preserve"> image </w:t>
-      </w:r>
-      <w:proofErr w:type="spellStart"/>
-      <w:r>
-        <w:rPr>
-          <w:strike/>
-        </w:rPr>
-        <w:t>asset</w:t>
-      </w:r>
-      <w:proofErr w:type="spellEnd"/>
-      <w:r>
-        <w:rPr>
-          <w:strike/>
-        </w:rPr>
-        <w:t xml:space="preserve"> z odpowiednimi </w:t>
-      </w:r>
-      <w:proofErr w:type="spellStart"/>
-      <w:r>
-        <w:rPr>
-          <w:strike/>
-        </w:rPr>
-        <w:t>alertDialogami</w:t>
-      </w:r>
-      <w:proofErr w:type="spellEnd"/>
-      <w:r>
-        <w:rPr>
-          <w:strike/>
-        </w:rPr>
-        <w:t xml:space="preserve">  i objaśnieniem </w:t>
-      </w:r>
-      <w:r>
-        <w:rPr>
-          <w:color w:val="FF0000"/>
-        </w:rPr>
-        <w:t>//</w:t>
-      </w:r>
-      <w:proofErr w:type="spellStart"/>
-      <w:r>
-        <w:rPr>
-          <w:color w:val="FF0000"/>
-        </w:rPr>
-        <w:t>done</w:t>
-      </w:r>
-      <w:proofErr w:type="spellEnd"/>
-      <w:r>
-        <w:rPr>
-          <w:color w:val="FF0000"/>
-        </w:rPr>
         <w:t>, działa, ewentualne poprawki „dymków” oraz tekstów + tłumaczenia</w:t>
       </w:r>
     </w:p>
     <w:p>
       <w:r>
         <w:t>- ryzyko cofnięcia pionka o 1 pole w przypadku gdy żadna z możliwych kart nie została odgadnięta..</w:t>
+      </w:r>
+    </w:p>
+    <w:p>
+      <w:r>
+        <w:t>- alert „</w:t>
+      </w:r>
+      <w:proofErr w:type="spellStart"/>
+      <w:r>
+        <w:t>tapnij</w:t>
+      </w:r>
+      <w:proofErr w:type="spellEnd"/>
+      <w:r>
+        <w:t xml:space="preserve"> w koło by zakręcić” też powinien pojawiać się cyklicznie, co jakiś czas w przypadku braku aktywności np. po 10-15 sekundach?</w:t>
       </w:r>
     </w:p>
     <w:p>
@@ -530,85 +482,6 @@
     </w:p>
     <w:p>
       <w:r>
-        <w:rPr>
-          <w:strike/>
-        </w:rPr>
-        <w:t xml:space="preserve">- </w:t>
-      </w:r>
-      <w:proofErr w:type="spellStart"/>
-      <w:r>
-        <w:rPr>
-          <w:strike/>
-        </w:rPr>
-        <w:t>trzebaby</w:t>
-      </w:r>
-      <w:proofErr w:type="spellEnd"/>
-      <w:r>
-        <w:rPr>
-          <w:strike/>
-        </w:rPr>
-        <w:t xml:space="preserve"> było </w:t>
-      </w:r>
-      <w:proofErr w:type="spellStart"/>
-      <w:r>
-        <w:rPr>
-          <w:strike/>
-        </w:rPr>
-        <w:t>ogarnąc</w:t>
-      </w:r>
-      <w:proofErr w:type="spellEnd"/>
-      <w:r>
-        <w:rPr>
-          <w:strike/>
-        </w:rPr>
-        <w:t xml:space="preserve"> ikonki aby wyświetlały się razem z daną kartą</w:t>
-      </w:r>
-      <w:r>
-        <w:t>, oraz ogarnąć ikonkę dla np.</w:t>
-      </w:r>
-    </w:p>
-    <w:p>
-      <w:r>
-        <w:t xml:space="preserve">zadania fizycznego, </w:t>
-      </w:r>
-      <w:proofErr w:type="spellStart"/>
-      <w:r>
-        <w:t>itp</w:t>
-      </w:r>
-      <w:proofErr w:type="spellEnd"/>
-      <w:r>
-        <w:t xml:space="preserve"> - WYEKSPORTOWANE</w:t>
-      </w:r>
-    </w:p>
-    <w:p>
-      <w:pPr>
-        <w:rPr>
-          <w:strike/>
-        </w:rPr>
-      </w:pPr>
-      <w:r>
-        <w:rPr>
-          <w:strike/>
-        </w:rPr>
-        <w:t xml:space="preserve">-. trzeba przenieść </w:t>
-      </w:r>
-      <w:proofErr w:type="spellStart"/>
-      <w:r>
-        <w:rPr>
-          <w:strike/>
-        </w:rPr>
-        <w:t>hint</w:t>
-      </w:r>
-      <w:proofErr w:type="spellEnd"/>
-      <w:r>
-        <w:rPr>
-          <w:strike/>
-        </w:rPr>
-        <w:t xml:space="preserve"> "przekaż urządzenie osobie opisującej" do ekranu z kartą //tymczasowo przeniesiony do innej klasy</w:t>
-      </w:r>
-    </w:p>
-    <w:p>
-      <w:r>
         <w:t xml:space="preserve">-  zaimplementowanie </w:t>
       </w:r>
       <w:proofErr w:type="spellStart"/>
@@ -669,7 +542,11 @@
         <w:t xml:space="preserve"> powrót finalnie do planszy.. też do przemyślenia mechanika tego </w:t>
       </w:r>
       <w:r>
-        <w:t>bo tu musiałaby wlatywać jakaś zmienna, która miałaby znaczenie kiedy przechodzi pętla na następną drużynę, kiedy jeszcze sterujemy pionkami, jak potem poinformować następną drużynę, że teraz ona kręci? Drugi alert</w:t>
+        <w:t xml:space="preserve">bo tu musiałaby wlatywać jakaś zmienna, która miałaby znaczenie kiedy przechodzi pętla na następną drużynę, kiedy </w:t>
+      </w:r>
+      <w:r>
+        <w:lastRenderedPageBreak/>
+        <w:t>jeszcze sterujemy pionkami, jak potem poinformować następną drużynę, że teraz ona kręci? Drugi alert</w:t>
       </w:r>
       <w:r>
         <w:t xml:space="preserve"> z „</w:t>
@@ -744,27 +621,7 @@
         <w:tab/>
       </w:r>
       <w:r>
-        <w:rPr>
-          <w:strike/>
-        </w:rPr>
-        <w:t>można tez zrobić aby przycisk &lt;--, też uruchamiał</w:t>
-      </w:r>
-      <w:r>
-        <w:rPr>
-          <w:strike/>
-        </w:rPr>
-        <w:t xml:space="preserve"> animację ucieczki karty w lewo </w:t>
-      </w:r>
-      <w:proofErr w:type="spellStart"/>
-      <w:r>
-        <w:rPr>
-          <w:strike/>
-        </w:rPr>
-        <w:t>dodatakowo</w:t>
-      </w:r>
-      <w:proofErr w:type="spellEnd"/>
-      <w:r>
-        <w:t xml:space="preserve"> na tym ekranie musi być zablokowana możliwość cofnięcia przyciskiem telefonu, lub musi robić to samo co kliknięcie || ew. komunikat kliknij dwukrotnie aby wyjść (zobaczyć o co z tym chodzi i czy to już funkcjonuje czy to jest komunikat odrębny z aplikacji czy z systemu telefonu)</w:t>
+        <w:t>na tym ekranie musi być zablokowana możliwość cofnięcia przyciskiem telefonu, lub musi robić to samo co kliknięcie || ew. komunikat kliknij dwukrotnie aby wyjść (zobaczyć o co z tym chodzi i czy to już funkcjonuje czy to jest komunikat odrębny z aplikacji czy z systemu telefonu)</w:t>
       </w:r>
       <w:r>
         <w:t xml:space="preserve">, zamiast znaku || może też być domek? </w:t>
@@ -890,7 +747,13 @@
       </w:r>
       <w:proofErr w:type="spellEnd"/>
       <w:r>
-        <w:t xml:space="preserve"> aby ktoś na to nie tracił czasu, albo wyświetlać ten </w:t>
+        <w:t xml:space="preserve"> aby ktoś na to nie tracił czasu, </w:t>
+      </w:r>
+      <w:r>
+        <w:t>i</w:t>
+      </w:r>
+      <w:r>
+        <w:t xml:space="preserve"> wyświetlać ten </w:t>
       </w:r>
       <w:proofErr w:type="spellStart"/>
       <w:r>
@@ -898,168 +761,154 @@
       </w:r>
       <w:proofErr w:type="spellEnd"/>
       <w:r>
-        <w:t xml:space="preserve"> jako taki "dymek" -&gt; jakby z "i" czy coś, albo jak to "przekaż urządzenie osobie opisującej" </w:t>
-      </w:r>
-    </w:p>
-    <w:p>
+        <w:t xml:space="preserve"> jako taki "dymek" -&gt;</w:t>
+      </w:r>
+      <w:r>
+        <w:t xml:space="preserve"> </w:t>
+      </w:r>
+      <w:r>
+        <w:t xml:space="preserve"> </w:t>
+      </w:r>
+      <w:proofErr w:type="spellStart"/>
+      <w:r>
+        <w:t>Tooltip</w:t>
+      </w:r>
+      <w:proofErr w:type="spellEnd"/>
+    </w:p>
+    <w:p>
+      <w:r>
+        <w:t>-</w:t>
+      </w:r>
+      <w:r>
+        <w:t>. Przygotowanie opisów pod "?" oraz zmiana ikonki "i" na ekranie karty żeby bardziej nawiązywało do "zgłoś błąd", bo te "i" to jak informacja... oraz implementacja tego</w:t>
+      </w:r>
+      <w:r>
+        <w:t xml:space="preserve"> w </w:t>
+      </w:r>
+      <w:proofErr w:type="spellStart"/>
+      <w:r>
+        <w:t>alertdialogi</w:t>
+      </w:r>
+      <w:proofErr w:type="spellEnd"/>
+      <w:r>
+        <w:t>?</w:t>
+      </w:r>
+    </w:p>
+    <w:p>
+      <w:r>
+        <w:t>- PYTANIE: czy po poprawnej odpowiedzi na wszystkie słowa zrobić tak, że będzie +1 przesunięcie pionka, czy zrobić premiowy ruch ruletką?</w:t>
+      </w:r>
+      <w:r>
+        <w:rPr>
+          <w:color w:val="FF0000"/>
+        </w:rPr>
+        <w:t xml:space="preserve">//to będzie problematyczne ze względu na przełączanie drużyn </w:t>
+      </w:r>
+      <w:r>
+        <w:rPr>
+          <w:color w:val="FF0000"/>
+        </w:rPr>
+        <w:t xml:space="preserve"> </w:t>
+      </w:r>
+      <w:r>
+        <w:t>Co w przypadku gdy np. zgadniesz 3 słowa z 5? Czy liczyć za to jakieś dodatkowe punkty</w:t>
+      </w:r>
+      <w:r>
+        <w:t xml:space="preserve">, które by wpływały na ranking? Czy np. zrobić że np. połowa słów przesunięcie o 1 pole, a max np. o 2 pola? – </w:t>
+      </w:r>
+      <w:r>
+        <w:rPr>
+          <w:b/>
+          <w:color w:val="FF0000"/>
+        </w:rPr>
+        <w:t xml:space="preserve">też do </w:t>
+      </w:r>
+      <w:proofErr w:type="spellStart"/>
+      <w:r>
+        <w:rPr>
+          <w:b/>
+          <w:color w:val="FF0000"/>
+        </w:rPr>
+        <w:t>rozkminy</w:t>
+      </w:r>
+      <w:proofErr w:type="spellEnd"/>
+    </w:p>
+    <w:p>
+      <w:r>
+        <w:t xml:space="preserve">- wyszarzanie przycisku pomiń w przypadku, gdy nie ma możliwości jego użycia, lub jego niepojawianie (w zależności karta/zadanie), na pewno w momencie gdy wykorzysta się 2 możliwe pominięcia przycisk, wraz z tym </w:t>
+      </w:r>
+      <w:proofErr w:type="spellStart"/>
+      <w:r>
+        <w:t>zółtym</w:t>
+      </w:r>
+      <w:proofErr w:type="spellEnd"/>
+      <w:r>
+        <w:t xml:space="preserve"> kółkiem (O) powinien się </w:t>
+      </w:r>
+      <w:proofErr w:type="spellStart"/>
+      <w:r>
+        <w:t>wyszarzyć</w:t>
+      </w:r>
+      <w:proofErr w:type="spellEnd"/>
+    </w:p>
+    <w:p>
+      <w:r>
+        <w:t xml:space="preserve">- karty muszą się pokazywać </w:t>
+      </w:r>
+      <w:proofErr w:type="spellStart"/>
+      <w:r>
+        <w:t>do</w:t>
+      </w:r>
+      <w:r>
+        <w:t>póki</w:t>
+      </w:r>
+      <w:r>
+        <w:t>ki</w:t>
+      </w:r>
+      <w:proofErr w:type="spellEnd"/>
+      <w:r>
+        <w:t xml:space="preserve"> np. nie będzie =7 (ilości), dopóki nie minie czas</w:t>
+      </w:r>
+    </w:p>
+    <w:p>
+      <w:r>
+        <w:t xml:space="preserve">- rysowanie do przemyślenia jak będzie działać, jest spoko klasa która by to obsłużyła z wielkością skalowania pędzla, z przekazywaniem obrazka dalej, nawet z możliwością zapisu lub </w:t>
+      </w:r>
+      <w:proofErr w:type="spellStart"/>
+      <w:r>
+        <w:t>share</w:t>
+      </w:r>
+      <w:proofErr w:type="spellEnd"/>
+      <w:r>
+        <w:t>..</w:t>
+      </w:r>
+    </w:p>
+    <w:p>
+      <w:r>
+        <w:t xml:space="preserve">- literki: lecą na </w:t>
+      </w:r>
+      <w:proofErr w:type="spellStart"/>
+      <w:r>
+        <w:t>widgecie</w:t>
+      </w:r>
+      <w:proofErr w:type="spellEnd"/>
+      <w:r>
+        <w:t xml:space="preserve"> z koła fortuny (tym poziomym) lub losowanie wcześniej na liście i wyświetlanie odpowiedniej karty + jakaś </w:t>
+      </w:r>
+      <w:proofErr w:type="spellStart"/>
+      <w:r>
+        <w:t>fake</w:t>
+      </w:r>
+      <w:proofErr w:type="spellEnd"/>
+      <w:r>
+        <w:t xml:space="preserve"> animacja tego -&gt; chociaż wolałbym dać interaktywność </w:t>
+      </w:r>
       <w:r>
         <w:lastRenderedPageBreak/>
-        <w:t xml:space="preserve">-  do </w:t>
-      </w:r>
-      <w:proofErr w:type="spellStart"/>
-      <w:r>
-        <w:t>hinta</w:t>
-      </w:r>
-      <w:proofErr w:type="spellEnd"/>
-      <w:r>
-        <w:t xml:space="preserve"> przekaż urządzenie osobie opisującej - </w:t>
-      </w:r>
-      <w:proofErr w:type="spellStart"/>
-      <w:r>
-        <w:t>możnaby</w:t>
-      </w:r>
-      <w:proofErr w:type="spellEnd"/>
-      <w:r>
-        <w:t xml:space="preserve"> dodać na środku dużą ikonkę drużyny, napisać jaka drużyna oraz jej kolor, można by też w </w:t>
-      </w:r>
-      <w:proofErr w:type="spellStart"/>
-      <w:r>
-        <w:t>zalezności</w:t>
-      </w:r>
-      <w:proofErr w:type="spellEnd"/>
-      <w:r>
-        <w:t xml:space="preserve"> od karty, dać krótki opis pod "i" lub też nie: </w:t>
-      </w:r>
-      <w:proofErr w:type="spellStart"/>
-      <w:r>
-        <w:t>np</w:t>
-      </w:r>
-      <w:proofErr w:type="spellEnd"/>
-      <w:r>
-        <w:t xml:space="preserve">: "opisz wybrane sławne osoby" albo "pantomima - pokazuj zadane słowa swoim ciałem" czy coś takiego mądrego, krótkiego -  pytanie , czy można zrobić </w:t>
-      </w:r>
-      <w:proofErr w:type="spellStart"/>
-      <w:r>
-        <w:t>showDialog</w:t>
-      </w:r>
-      <w:proofErr w:type="spellEnd"/>
-      <w:r>
-        <w:t xml:space="preserve"> w </w:t>
-      </w:r>
-      <w:proofErr w:type="spellStart"/>
-      <w:r>
-        <w:t>showDialogu</w:t>
-      </w:r>
-      <w:proofErr w:type="spellEnd"/>
-      <w:r>
-        <w:t xml:space="preserve"> </w:t>
-      </w:r>
-      <w:proofErr w:type="spellStart"/>
-      <w:r>
-        <w:t>xd</w:t>
-      </w:r>
-      <w:proofErr w:type="spellEnd"/>
-      <w:r>
-        <w:t xml:space="preserve">... </w:t>
-      </w:r>
-    </w:p>
-    <w:p>
-      <w:r>
-        <w:t xml:space="preserve">// czyli tak: Ikona drużyny, kolor drużyny, nazwa drużyny, napis: "przygotuj się", </w:t>
-      </w:r>
-      <w:proofErr w:type="spellStart"/>
-      <w:r>
-        <w:t>napis:"Przekaż</w:t>
-      </w:r>
-      <w:proofErr w:type="spellEnd"/>
-      <w:r>
-        <w:t xml:space="preserve"> urządzenie osobie opisującej", Jakie pole lub karta albo chociaż ikonka oraz krótki opis co będzie się robić, oraz przycisk "Zrobione!" </w:t>
-      </w:r>
-    </w:p>
-    <w:p>
-      <w:r>
-        <w:t>-5. Przygotowanie opisów pod "?" oraz zmiana ikonki "i" na ekranie karty żeby bardziej nawiązywało do "zgłoś błąd", bo te "i" to jak informacja... oraz implementacja tego</w:t>
-      </w:r>
-      <w:r>
-        <w:t xml:space="preserve"> w </w:t>
-      </w:r>
-      <w:proofErr w:type="spellStart"/>
-      <w:r>
-        <w:t>alertdialogi</w:t>
-      </w:r>
-      <w:proofErr w:type="spellEnd"/>
-      <w:r>
-        <w:t>?</w:t>
-      </w:r>
-    </w:p>
-    <w:p>
-      <w:r>
-        <w:t>- PYTANIE: czy po poprawnej odpowiedzi na wszystkie słowa zrobić tak, że będzie +1 przesunięcie pionka, czy zrobić premiowy ruch ruletką? Co w przypadku gdy np. zgadniesz 3 słowa z 5? Czy liczyć za to jakieś dodatkowe punkty</w:t>
-      </w:r>
-      <w:r>
-        <w:t xml:space="preserve">, które by wpływały na ranking? Czy np. zrobić że np. połowa słów przesunięcie o 1 pole, a max np. o 2 pola? – też do </w:t>
-      </w:r>
-      <w:proofErr w:type="spellStart"/>
-      <w:r>
-        <w:t>rozkminy</w:t>
-      </w:r>
-      <w:proofErr w:type="spellEnd"/>
-    </w:p>
-    <w:p>
-      <w:r>
-        <w:t xml:space="preserve">- wyszarzanie przycisku pomiń w przypadku, gdy nie ma możliwości jego użycia, lub jego niepojawianie (w zależności karta/zadanie), na pewno w momencie gdy wykorzysta się 2 możliwe pominięcia przycisk, wraz z tym </w:t>
-      </w:r>
-      <w:proofErr w:type="spellStart"/>
-      <w:r>
-        <w:t>zółtym</w:t>
-      </w:r>
-      <w:proofErr w:type="spellEnd"/>
-      <w:r>
-        <w:t xml:space="preserve"> kółkiem (O) powinien się </w:t>
-      </w:r>
-      <w:proofErr w:type="spellStart"/>
-      <w:r>
-        <w:t>wyszarzyć</w:t>
-      </w:r>
-      <w:proofErr w:type="spellEnd"/>
-    </w:p>
-    <w:p>
-      <w:r>
-        <w:t>- karty muszą się pokazywać doki np. nie będzie =7 (ilości), dopóki nie minie czas</w:t>
-      </w:r>
-    </w:p>
-    <w:p>
-      <w:r>
-        <w:t xml:space="preserve">- rysowanie do przemyślenia jak będzie działać, jest spoko klasa która by to obsłużyła z wielkością skalowania pędzla, z przekazywaniem obrazka dalej, nawet z możliwością zapisu lub </w:t>
-      </w:r>
-      <w:proofErr w:type="spellStart"/>
-      <w:r>
-        <w:t>share</w:t>
-      </w:r>
-      <w:proofErr w:type="spellEnd"/>
-      <w:r>
-        <w:t>..</w:t>
-      </w:r>
-    </w:p>
-    <w:p>
-      <w:r>
-        <w:t xml:space="preserve">- literki: lecą na </w:t>
-      </w:r>
-      <w:proofErr w:type="spellStart"/>
-      <w:r>
-        <w:t>widgecie</w:t>
-      </w:r>
-      <w:proofErr w:type="spellEnd"/>
-      <w:r>
-        <w:t xml:space="preserve"> z koła fortuny (tym poziomym) lub losowanie wcześniej na liście i wyświetlanie odpowiedniej karty + jakaś </w:t>
-      </w:r>
-      <w:proofErr w:type="spellStart"/>
-      <w:r>
-        <w:t>fake</w:t>
-      </w:r>
-      <w:proofErr w:type="spellEnd"/>
-      <w:r>
-        <w:t xml:space="preserve"> animacja tego -&gt; chociaż wolałbym dać interaktywność w tym przypadku większą czyli żeby ten użytkownik jednak w coś kliknął aby wylosować</w:t>
+        <w:t>w tym przypadku większą czyli żeby ten użytkownik jednak w coś kliknął aby wylosować</w:t>
+      </w:r>
+      <w:r>
+        <w:t>, też do przemyślenia..</w:t>
       </w:r>
     </w:p>
     <w:p>
@@ -1074,6 +923,11 @@
       <w:r>
         <w:t xml:space="preserve"> ekranu karty</w:t>
       </w:r>
+      <w:r>
+        <w:t xml:space="preserve"> i innych ekranów + testy </w:t>
+      </w:r>
+      <w:bookmarkStart w:id="0" w:name="_GoBack"/>
+      <w:bookmarkEnd w:id="0"/>
     </w:p>
     <w:p>
       <w:pPr>
@@ -1189,7 +1043,6 @@
     </w:p>
     <w:p>
       <w:r>
-        <w:lastRenderedPageBreak/>
         <w:t>- przekierowanie lub informacja o ponownej możliwością włączenia samouczka, powinna być dostępna z poziomu „zasady gry”</w:t>
       </w:r>
     </w:p>
@@ -1380,7 +1233,11 @@
         <w:t>/zakupu pełnej</w:t>
       </w:r>
       <w:r>
-        <w:t xml:space="preserve"> wersji aplikacji, po zakupie aplikacji nie powinno być tego zachęcenia oraz tej reklamy, dodatkowo w „</w:t>
+        <w:t xml:space="preserve"> wersji aplikacji, po zakupie aplikacji nie powinno być tego zachęcenia oraz tej </w:t>
+      </w:r>
+      <w:r>
+        <w:lastRenderedPageBreak/>
+        <w:t>reklamy, dodatkowo w „</w:t>
       </w:r>
       <w:proofErr w:type="spellStart"/>
       <w:r>
@@ -1579,7 +1436,6 @@
           <w:sz w:val="28"/>
           <w:szCs w:val="28"/>
         </w:rPr>
-        <w:lastRenderedPageBreak/>
         <w:t>FIREBASE</w:t>
       </w:r>
       <w:r>
@@ -1779,6 +1635,7 @@
     </w:p>
     <w:p>
       <w:r>
+        <w:lastRenderedPageBreak/>
         <w:t>Baza danych, tabel z kartami, tabela Cards:</w:t>
       </w:r>
     </w:p>
@@ -2908,7 +2765,11 @@
           </w:tcPr>
           <w:p>
             <w:r>
-              <w:t>100 rekordów słów których nie można użyć</w:t>
+              <w:t xml:space="preserve">100 rekordów słów których </w:t>
+            </w:r>
+            <w:r>
+              <w:lastRenderedPageBreak/>
+              <w:t>nie można użyć</w:t>
             </w:r>
           </w:p>
         </w:tc>
@@ -2935,7 +2796,11 @@
           </w:p>
           <w:p>
             <w:r>
-              <w:t>1 słowo opisane, 5 zakazanych/ 3 warianty per. obrazek</w:t>
+              <w:t xml:space="preserve">1 słowo opisane, 5 </w:t>
+            </w:r>
+            <w:r>
+              <w:lastRenderedPageBreak/>
+              <w:t>zakazanych/ 3 warianty per. obrazek</w:t>
             </w:r>
           </w:p>
         </w:tc>
@@ -2947,6 +2812,7 @@
           </w:tcPr>
           <w:p>
             <w:r>
+              <w:lastRenderedPageBreak/>
               <w:t>Gwiazdka zieleń - rysowanie</w:t>
             </w:r>
           </w:p>

</xml_diff>

<commit_message>
skip card function and so more
</commit_message>
<xml_diff>
--- a/assets/time_to_party_assets/dokumentacja.docx
+++ b/assets/time_to_party_assets/dokumentacja.docx
@@ -81,65 +81,6 @@
     </w:p>
     <w:p>
       <w:r>
-        <w:t xml:space="preserve">-  do </w:t>
-      </w:r>
-      <w:proofErr w:type="spellStart"/>
-      <w:r>
-        <w:t>hinta</w:t>
-      </w:r>
-      <w:proofErr w:type="spellEnd"/>
-      <w:r>
-        <w:t xml:space="preserve"> przekaż urządzenie osobie opisującej, można by w </w:t>
-      </w:r>
-      <w:proofErr w:type="spellStart"/>
-      <w:r>
-        <w:t>zalezności</w:t>
-      </w:r>
-      <w:proofErr w:type="spellEnd"/>
-      <w:r>
-        <w:t xml:space="preserve"> od karty, dać krótki opis pod "</w:t>
-      </w:r>
-      <w:r>
-        <w:t>?</w:t>
-      </w:r>
-      <w:r>
-        <w:t xml:space="preserve">" </w:t>
-      </w:r>
-      <w:proofErr w:type="spellStart"/>
-      <w:r>
-        <w:t>np</w:t>
-      </w:r>
-      <w:proofErr w:type="spellEnd"/>
-      <w:r>
-        <w:t>: "opisz wybrane sławne osoby" albo "pantomima - pokazuj zadane słowa swoim c</w:t>
-      </w:r>
-      <w:r>
-        <w:t>iałem" czy coś takiego</w:t>
-      </w:r>
-    </w:p>
-    <w:p>
-      <w:r>
-        <w:t xml:space="preserve">- po </w:t>
-      </w:r>
-      <w:proofErr w:type="spellStart"/>
-      <w:r>
-        <w:t>wkliknięciu</w:t>
-      </w:r>
-      <w:proofErr w:type="spellEnd"/>
-      <w:r>
-        <w:t xml:space="preserve"> w kartę jedynie mogłoby zadziałać jakieś fajne </w:t>
-      </w:r>
-      <w:proofErr w:type="spellStart"/>
-      <w:r>
-        <w:t>trasition</w:t>
-      </w:r>
-      <w:proofErr w:type="spellEnd"/>
-      <w:r>
-        <w:t xml:space="preserve"> żeby jakoś dynamiczne przejście było do tego następnego ekranu.</w:t>
-      </w:r>
-    </w:p>
-    <w:p>
-      <w:r>
         <w:t>-</w:t>
       </w:r>
       <w:r>
@@ -482,58 +423,103 @@
     </w:p>
     <w:p>
       <w:r>
+        <w:rPr>
+          <w:strike/>
+        </w:rPr>
         <w:t xml:space="preserve">-  zaimplementowanie </w:t>
       </w:r>
       <w:proofErr w:type="spellStart"/>
       <w:r>
+        <w:rPr>
+          <w:strike/>
+        </w:rPr>
         <w:t>timer'a</w:t>
       </w:r>
       <w:proofErr w:type="spellEnd"/>
       <w:r>
+        <w:rPr>
+          <w:strike/>
+        </w:rPr>
         <w:t xml:space="preserve">, oraz wyświetlania </w:t>
       </w:r>
       <w:proofErr w:type="spellStart"/>
       <w:r>
+        <w:rPr>
+          <w:strike/>
+        </w:rPr>
         <w:t>time's</w:t>
       </w:r>
       <w:proofErr w:type="spellEnd"/>
       <w:r>
+        <w:rPr>
+          <w:strike/>
+        </w:rPr>
         <w:t xml:space="preserve"> </w:t>
       </w:r>
       <w:proofErr w:type="spellStart"/>
       <w:r>
+        <w:rPr>
+          <w:strike/>
+        </w:rPr>
         <w:t>up</w:t>
       </w:r>
       <w:proofErr w:type="spellEnd"/>
       <w:r>
+        <w:rPr>
+          <w:strike/>
+        </w:rPr>
         <w:t xml:space="preserve"> </w:t>
       </w:r>
       <w:r>
+        <w:rPr>
+          <w:strike/>
+        </w:rPr>
         <w:t xml:space="preserve">-&gt; czas zależny od rodzaju karty/zadania, czas odliczany w </w:t>
       </w:r>
       <w:proofErr w:type="spellStart"/>
       <w:r>
+        <w:rPr>
+          <w:strike/>
+        </w:rPr>
         <w:t>doł</w:t>
       </w:r>
       <w:proofErr w:type="spellEnd"/>
       <w:r>
+        <w:rPr>
+          <w:strike/>
+        </w:rPr>
         <w:t xml:space="preserve">, gdy </w:t>
       </w:r>
       <w:proofErr w:type="spellStart"/>
       <w:r>
+        <w:rPr>
+          <w:strike/>
+        </w:rPr>
         <w:t>timer</w:t>
       </w:r>
       <w:proofErr w:type="spellEnd"/>
       <w:r>
+        <w:rPr>
+          <w:strike/>
+        </w:rPr>
         <w:t xml:space="preserve"> dojdzie do końca, trzeba pokazać w tym samym miejscu, zamiast </w:t>
       </w:r>
       <w:proofErr w:type="spellStart"/>
       <w:r>
+        <w:rPr>
+          <w:strike/>
+        </w:rPr>
         <w:t>widgetu</w:t>
       </w:r>
       <w:proofErr w:type="spellEnd"/>
       <w:r>
-        <w:t xml:space="preserve"> kółka tekst: koniec czasu.. jeszcze chwilę utrzymać ekran, przez jakieś 2 sekundy? Następnie zrobić „pop” ekranu ze stosu i wtedy komunikat o ilości zdobycia premiowym ruchu lub coś takiego i wtedy dopier</w:t>
+        <w:rPr>
+          <w:strike/>
+        </w:rPr>
+        <w:t xml:space="preserve"> kółka tekst: koniec czasu.. jeszcze chwilę utrzymać ekran, przez jakieś 2 sekundy? Następnie zrobić „pop” ekranu ze stosu</w:t>
+      </w:r>
+      <w:r>
+        <w:t xml:space="preserve"> i wtedy komunikat o ilości zdobycia premiowym ruchu lub coś takiego i wtedy dopier</w:t>
       </w:r>
       <w:r>
         <w:t>o</w:t>
@@ -542,93 +528,31 @@
         <w:t xml:space="preserve"> powrót finalnie do planszy.. też do przemyślenia mechanika tego </w:t>
       </w:r>
       <w:r>
-        <w:t xml:space="preserve">bo tu musiałaby wlatywać jakaś zmienna, która miałaby znaczenie kiedy przechodzi pętla na następną drużynę, kiedy </w:t>
-      </w:r>
+        <w:t>bo tu musiałaby wlatywać jakaś zmienna, która miałaby znaczenie kiedy przechodzi pętla na następną drużynę, kiedy jeszcze sterujemy pionkami, jak potem poinformować następną drużynę, że teraz ona kręci? Drugi alert</w:t>
+      </w:r>
+      <w:r>
+        <w:t xml:space="preserve"> z „</w:t>
+      </w:r>
+      <w:proofErr w:type="spellStart"/>
+      <w:r>
+        <w:t>tapnij</w:t>
+      </w:r>
+      <w:proofErr w:type="spellEnd"/>
+      <w:r>
+        <w:t xml:space="preserve"> w koło by zakręcić”?, nie ogarniam -&gt; przecież zmienia się drużyna po powrocie więc? – na środku jest napisane która </w:t>
+      </w:r>
+      <w:proofErr w:type="spellStart"/>
+      <w:r>
+        <w:t>druzyna</w:t>
+      </w:r>
+      <w:proofErr w:type="spellEnd"/>
+      <w:r>
+        <w:t xml:space="preserve"> kręci -&gt; może jedynie zrobić to bardziej spektakularne czyli alert dialog czy coś</w:t>
+      </w:r>
+    </w:p>
+    <w:p>
       <w:r>
         <w:lastRenderedPageBreak/>
-        <w:t>jeszcze sterujemy pionkami, jak potem poinformować następną drużynę, że teraz ona kręci? Drugi alert</w:t>
-      </w:r>
-      <w:r>
-        <w:t xml:space="preserve"> z „</w:t>
-      </w:r>
-      <w:proofErr w:type="spellStart"/>
-      <w:r>
-        <w:t>tapnij</w:t>
-      </w:r>
-      <w:proofErr w:type="spellEnd"/>
-      <w:r>
-        <w:t xml:space="preserve"> w koło by zakręcić”?, nie ogarniam -&gt; przecież zmienia się drużyna po powrocie więc? – na środku jest napisane która </w:t>
-      </w:r>
-      <w:proofErr w:type="spellStart"/>
-      <w:r>
-        <w:t>druzyna</w:t>
-      </w:r>
-      <w:proofErr w:type="spellEnd"/>
-      <w:r>
-        <w:t xml:space="preserve"> kręci -&gt; może jedynie zrobić to bardziej spektakularne czyli alert dialog czy coś</w:t>
-      </w:r>
-    </w:p>
-    <w:p>
-      <w:r>
-        <w:t xml:space="preserve">- trzeba nadal ogarnąć co jest nie tak z animacjami karty, dlaczego źle się pojawiają, trzeba dorobić jej również lekki </w:t>
-      </w:r>
-      <w:proofErr w:type="spellStart"/>
-      <w:r>
-        <w:t>rotation</w:t>
-      </w:r>
-      <w:proofErr w:type="spellEnd"/>
-      <w:r>
-        <w:t xml:space="preserve"> w trakcie uciekania z ekranu, aby wyglądało to bardziej efektywnie, również w trakcie "pojawiania" karty trzeba dodać </w:t>
-      </w:r>
-      <w:proofErr w:type="spellStart"/>
-      <w:r>
-        <w:t>translation</w:t>
-      </w:r>
-      <w:proofErr w:type="spellEnd"/>
-      <w:r>
-        <w:t xml:space="preserve"> z małego na duży aby wyskakując się zwiększała </w:t>
-      </w:r>
-    </w:p>
-    <w:p>
-      <w:r>
-        <w:t>- przeniesienie wyjścia z gry do znaku || (na ekranie karty), dodać ten sam "</w:t>
-      </w:r>
-      <w:proofErr w:type="spellStart"/>
-      <w:r>
-        <w:t>showDialog</w:t>
-      </w:r>
-      <w:proofErr w:type="spellEnd"/>
-      <w:r>
-        <w:t xml:space="preserve">" do wyjścia co na głównym ekranie, - tu mały problem bo jest jakaś zmienna, która musi być globalna, więc albo </w:t>
-      </w:r>
-      <w:proofErr w:type="spellStart"/>
-      <w:r>
-        <w:t>global</w:t>
-      </w:r>
-      <w:proofErr w:type="spellEnd"/>
-      <w:r>
-        <w:t xml:space="preserve"> zmienna albo </w:t>
-      </w:r>
-      <w:proofErr w:type="spellStart"/>
-      <w:r>
-        <w:t>provider</w:t>
-      </w:r>
-      <w:proofErr w:type="spellEnd"/>
-      <w:r>
-        <w:t xml:space="preserve">... </w:t>
-      </w:r>
-      <w:r>
-        <w:tab/>
-      </w:r>
-      <w:r>
-        <w:t>na tym ekranie musi być zablokowana możliwość cofnięcia przyciskiem telefonu, lub musi robić to samo co kliknięcie || ew. komunikat kliknij dwukrotnie aby wyjść (zobaczyć o co z tym chodzi i czy to już funkcjonuje czy to jest komunikat odrębny z aplikacji czy z systemu telefonu)</w:t>
-      </w:r>
-      <w:r>
-        <w:t xml:space="preserve">, zamiast znaku || może też być domek? </w:t>
-      </w:r>
-    </w:p>
-    <w:p>
-      <w:r>
         <w:t xml:space="preserve">- Dodatkowe animacje dla kart: "X" -&gt;powinien wrzucać "X" na kartę jakby znikąd, i to razem z karta powinno </w:t>
       </w:r>
       <w:proofErr w:type="spellStart"/>
@@ -704,83 +628,42 @@
       </w:r>
     </w:p>
     <w:p>
-      <w:r>
+      <w:pPr>
+        <w:rPr>
+          <w:strike/>
+        </w:rPr>
+      </w:pPr>
+      <w:r>
+        <w:rPr>
+          <w:strike/>
+        </w:rPr>
         <w:t>-  pomyśleć nad obsługą gwiazdek na karcie, zielona -&gt; zatwierdzona karta, czerwona -&gt; odrzucona karta, żółta -&gt; aktualna,</w:t>
       </w:r>
       <w:r>
+        <w:rPr>
+          <w:strike/>
+        </w:rPr>
         <w:tab/>
         <w:t xml:space="preserve">szara -&gt; następna w kolejce karta (i do końca wszystkie) </w:t>
       </w:r>
       <w:r>
+        <w:rPr>
+          <w:strike/>
+        </w:rPr>
         <w:t>– jako taki status, informacja odnośnie jednej tury ile kart się zgadło a ile nie, ile pozostało itp.</w:t>
       </w:r>
     </w:p>
     <w:p>
       <w:r>
-        <w:t>- zaimplementować na przycisku "&lt;--" aby ta "dwójka", liczba kart, które jeszcze można pominąć, kliknięcie tego przycisku powinno powodować, że: - liczba się zmn</w:t>
-      </w:r>
-      <w:r>
-        <w:t>iejsza z 2 na 1, potem z 1 na 0</w:t>
-      </w:r>
-      <w:r>
-        <w:t xml:space="preserve"> jeżeli jest już 0 to </w:t>
-      </w:r>
-      <w:proofErr w:type="spellStart"/>
-      <w:r>
-        <w:t>wysakuje</w:t>
-      </w:r>
-      <w:proofErr w:type="spellEnd"/>
-      <w:r>
-        <w:t xml:space="preserve"> "</w:t>
-      </w:r>
-      <w:proofErr w:type="spellStart"/>
-      <w:r>
-        <w:t>hint</w:t>
-      </w:r>
-      <w:proofErr w:type="spellEnd"/>
-      <w:r>
-        <w:t xml:space="preserve">" nie możesz już pominąć kart - mogłoby w tym momencie to stopować </w:t>
-      </w:r>
-      <w:proofErr w:type="spellStart"/>
-      <w:r>
-        <w:t>timer</w:t>
-      </w:r>
-      <w:proofErr w:type="spellEnd"/>
-      <w:r>
-        <w:t xml:space="preserve"> aby ktoś na to nie tracił czasu, </w:t>
-      </w:r>
-      <w:r>
-        <w:t>i</w:t>
-      </w:r>
-      <w:r>
-        <w:t xml:space="preserve"> wyświetlać ten </w:t>
-      </w:r>
-      <w:proofErr w:type="spellStart"/>
-      <w:r>
-        <w:t>hint</w:t>
-      </w:r>
-      <w:proofErr w:type="spellEnd"/>
-      <w:r>
-        <w:t xml:space="preserve"> jako taki "dymek" -&gt;</w:t>
-      </w:r>
-      <w:r>
-        <w:t xml:space="preserve"> </w:t>
-      </w:r>
-      <w:r>
-        <w:t xml:space="preserve"> </w:t>
-      </w:r>
-      <w:proofErr w:type="spellStart"/>
-      <w:r>
-        <w:t>Tooltip</w:t>
-      </w:r>
-      <w:proofErr w:type="spellEnd"/>
-    </w:p>
-    <w:p>
-      <w:r>
         <w:t>-</w:t>
       </w:r>
       <w:r>
-        <w:t>. Przygotowanie opisów pod "?" oraz zmiana ikonki "i" na ekranie karty żeby bardziej nawiązywało do "zgłoś błąd", bo te "i" to jak informacja... oraz implementacja tego</w:t>
+        <w:t>. Przygotowanie opisów pod "?" oraz zmiana ikonki "i" na ekranie karty żeby bardziej nawiązywało do "zgłoś błąd", bo te "i" to jak infor</w:t>
+      </w:r>
+      <w:bookmarkStart w:id="0" w:name="_GoBack"/>
+      <w:bookmarkEnd w:id="0"/>
+      <w:r>
+        <w:t>macja... oraz implementacja tego</w:t>
       </w:r>
       <w:r>
         <w:t xml:space="preserve"> w </w:t>
@@ -835,43 +718,6 @@
     </w:p>
     <w:p>
       <w:r>
-        <w:t xml:space="preserve">- wyszarzanie przycisku pomiń w przypadku, gdy nie ma możliwości jego użycia, lub jego niepojawianie (w zależności karta/zadanie), na pewno w momencie gdy wykorzysta się 2 możliwe pominięcia przycisk, wraz z tym </w:t>
-      </w:r>
-      <w:proofErr w:type="spellStart"/>
-      <w:r>
-        <w:t>zółtym</w:t>
-      </w:r>
-      <w:proofErr w:type="spellEnd"/>
-      <w:r>
-        <w:t xml:space="preserve"> kółkiem (O) powinien się </w:t>
-      </w:r>
-      <w:proofErr w:type="spellStart"/>
-      <w:r>
-        <w:t>wyszarzyć</w:t>
-      </w:r>
-      <w:proofErr w:type="spellEnd"/>
-    </w:p>
-    <w:p>
-      <w:r>
-        <w:t xml:space="preserve">- karty muszą się pokazywać </w:t>
-      </w:r>
-      <w:proofErr w:type="spellStart"/>
-      <w:r>
-        <w:t>do</w:t>
-      </w:r>
-      <w:r>
-        <w:t>póki</w:t>
-      </w:r>
-      <w:r>
-        <w:t>ki</w:t>
-      </w:r>
-      <w:proofErr w:type="spellEnd"/>
-      <w:r>
-        <w:t xml:space="preserve"> np. nie będzie =7 (ilości), dopóki nie minie czas</w:t>
-      </w:r>
-    </w:p>
-    <w:p>
-      <w:r>
         <w:t xml:space="preserve">- rysowanie do przemyślenia jak będzie działać, jest spoko klasa która by to obsłużyła z wielkością skalowania pędzla, z przekazywaniem obrazka dalej, nawet z możliwością zapisu lub </w:t>
       </w:r>
       <w:proofErr w:type="spellStart"/>
@@ -901,11 +747,7 @@
       </w:r>
       <w:proofErr w:type="spellEnd"/>
       <w:r>
-        <w:t xml:space="preserve"> animacja tego -&gt; chociaż wolałbym dać interaktywność </w:t>
-      </w:r>
-      <w:r>
-        <w:lastRenderedPageBreak/>
-        <w:t>w tym przypadku większą czyli żeby ten użytkownik jednak w coś kliknął aby wylosować</w:t>
+        <w:t xml:space="preserve"> animacja tego -&gt; chociaż wolałbym dać interaktywność w tym przypadku większą czyli żeby ten użytkownik jednak w coś kliknął aby wylosować</w:t>
       </w:r>
       <w:r>
         <w:t>, też do przemyślenia..</w:t>
@@ -913,6 +755,39 @@
     </w:p>
     <w:p>
       <w:r>
+        <w:t>- przeniesienie wyjścia z gry do znaku || (na ekranie karty), dodać ten sam "</w:t>
+      </w:r>
+      <w:proofErr w:type="spellStart"/>
+      <w:r>
+        <w:t>showDialog</w:t>
+      </w:r>
+      <w:proofErr w:type="spellEnd"/>
+      <w:r>
+        <w:t xml:space="preserve">" do wyjścia co na głównym ekranie, - tu mały problem bo jest jakaś zmienna, która musi być globalna, więc albo </w:t>
+      </w:r>
+      <w:proofErr w:type="spellStart"/>
+      <w:r>
+        <w:t>global</w:t>
+      </w:r>
+      <w:proofErr w:type="spellEnd"/>
+      <w:r>
+        <w:t xml:space="preserve"> zmienna albo </w:t>
+      </w:r>
+      <w:proofErr w:type="spellStart"/>
+      <w:r>
+        <w:t>provider</w:t>
+      </w:r>
+      <w:proofErr w:type="spellEnd"/>
+      <w:r>
+        <w:t xml:space="preserve">... </w:t>
+      </w:r>
+      <w:r>
+        <w:tab/>
+        <w:t xml:space="preserve">na tym ekranie musi być zablokowana możliwość cofnięcia przyciskiem telefonu, lub musi robić to samo co kliknięcie || ew. komunikat kliknij dwukrotnie aby wyjść (zobaczyć o co z tym chodzi i czy to już funkcjonuje czy to jest komunikat odrębny z aplikacji czy z systemu telefonu), zamiast znaku || może też być domek? </w:t>
+      </w:r>
+    </w:p>
+    <w:p>
+      <w:r>
         <w:t xml:space="preserve">-  ogarnięcie </w:t>
       </w:r>
       <w:proofErr w:type="spellStart"/>
@@ -926,8 +801,6 @@
       <w:r>
         <w:t xml:space="preserve"> i innych ekranów + testy </w:t>
       </w:r>
-      <w:bookmarkStart w:id="0" w:name="_GoBack"/>
-      <w:bookmarkEnd w:id="0"/>
     </w:p>
     <w:p>
       <w:pPr>
@@ -1033,7 +906,11 @@
       </w:r>
       <w:proofErr w:type="spellEnd"/>
       <w:r>
-        <w:t xml:space="preserve"> zrobić jakby „pokaz slajdów” przed uruchomieniem gry -&gt; same widżety i automatyczne przenoszenie, przejścia, klikając.. -&gt; wtedy gdy ktoś by go odbył, dopiero nastąpiłoby uruchomienie głównej planszy.. a gdy wcześniej ktoś odbył to przy odpalaniu gry musiałaby być zawsze sprawdzana flaga załączająca – czyli w sumie ekran ładowania by mógł sterować tym czy wyświetla samouczek czy główny ekran gry </w:t>
+        <w:t xml:space="preserve"> zrobić jakby „pokaz slajdów” przed uruchomieniem gry -&gt; same widżety i automatyczne przenoszenie, przejścia, klikając.. -&gt; wtedy gdy ktoś by go odbył, dopiero nastąpiłoby uruchomienie głównej planszy.. a gdy wcześniej ktoś odbył to </w:t>
+      </w:r>
+      <w:r>
+        <w:lastRenderedPageBreak/>
+        <w:t xml:space="preserve">przy odpalaniu gry musiałaby być zawsze sprawdzana flaga załączająca – czyli w sumie ekran ładowania by mógł sterować tym czy wyświetla samouczek czy główny ekran gry </w:t>
       </w:r>
     </w:p>
     <w:p>
@@ -1233,11 +1110,7 @@
         <w:t>/zakupu pełnej</w:t>
       </w:r>
       <w:r>
-        <w:t xml:space="preserve"> wersji aplikacji, po zakupie aplikacji nie powinno być tego zachęcenia oraz tej </w:t>
-      </w:r>
-      <w:r>
-        <w:lastRenderedPageBreak/>
-        <w:t>reklamy, dodatkowo w „</w:t>
+        <w:t xml:space="preserve"> wersji aplikacji, po zakupie aplikacji nie powinno być tego zachęcenia oraz tej reklamy, dodatkowo w „</w:t>
       </w:r>
       <w:proofErr w:type="spellStart"/>
       <w:r>
@@ -1408,6 +1281,7 @@
         <w:ind w:firstLine="708"/>
       </w:pPr>
       <w:r>
+        <w:lastRenderedPageBreak/>
         <w:t xml:space="preserve">- dźwięk pojawienia się karty, dźwięk jej akceptacji oraz dźwięk anulacji danej karty, też pominięcia i dźwięk tego gdy już nie ma możliwości </w:t>
       </w:r>
       <w:r>
@@ -1635,7 +1509,6 @@
     </w:p>
     <w:p>
       <w:r>
-        <w:lastRenderedPageBreak/>
         <w:t>Baza danych, tabel z kartami, tabela Cards:</w:t>
       </w:r>
     </w:p>
@@ -2386,6 +2259,7 @@
           </w:tcPr>
           <w:p>
             <w:r>
+              <w:lastRenderedPageBreak/>
               <w:t>2</w:t>
             </w:r>
           </w:p>
@@ -2765,11 +2639,7 @@
           </w:tcPr>
           <w:p>
             <w:r>
-              <w:t xml:space="preserve">100 rekordów słów których </w:t>
-            </w:r>
-            <w:r>
-              <w:lastRenderedPageBreak/>
-              <w:t>nie można użyć</w:t>
+              <w:t>100 rekordów słów których nie można użyć</w:t>
             </w:r>
           </w:p>
         </w:tc>
@@ -2796,11 +2666,7 @@
           </w:p>
           <w:p>
             <w:r>
-              <w:t xml:space="preserve">1 słowo opisane, 5 </w:t>
-            </w:r>
-            <w:r>
-              <w:lastRenderedPageBreak/>
-              <w:t>zakazanych/ 3 warianty per. obrazek</w:t>
+              <w:t>1 słowo opisane, 5 zakazanych/ 3 warianty per. obrazek</w:t>
             </w:r>
           </w:p>
         </w:tc>
@@ -2812,7 +2678,6 @@
           </w:tcPr>
           <w:p>
             <w:r>
-              <w:lastRenderedPageBreak/>
               <w:t>Gwiazdka zieleń - rysowanie</w:t>
             </w:r>
           </w:p>

</xml_diff>

<commit_message>
fixed animations, fixed stacked card carousel and animated card text added + text split in card screen
</commit_message>
<xml_diff>
--- a/assets/time_to_party_assets/dokumentacja.docx
+++ b/assets/time_to_party_assets/dokumentacja.docx
@@ -80,62 +80,117 @@
       <w:proofErr w:type="spellEnd"/>
     </w:p>
     <w:p>
-      <w:r>
+      <w:pPr>
+        <w:rPr>
+          <w:strike/>
+        </w:rPr>
+      </w:pPr>
+      <w:r>
+        <w:rPr>
+          <w:strike/>
+        </w:rPr>
         <w:t xml:space="preserve">-  do </w:t>
       </w:r>
       <w:proofErr w:type="spellStart"/>
       <w:r>
+        <w:rPr>
+          <w:strike/>
+        </w:rPr>
         <w:t>hinta</w:t>
       </w:r>
       <w:proofErr w:type="spellEnd"/>
       <w:r>
+        <w:rPr>
+          <w:strike/>
+        </w:rPr>
         <w:t xml:space="preserve"> przekaż urządzenie osobie opisującej, można by w </w:t>
       </w:r>
       <w:proofErr w:type="spellStart"/>
       <w:r>
+        <w:rPr>
+          <w:strike/>
+        </w:rPr>
         <w:t>zalezności</w:t>
       </w:r>
       <w:proofErr w:type="spellEnd"/>
       <w:r>
-        <w:t xml:space="preserve"> od karty, dać krótki opis pod "</w:t>
-      </w:r>
-      <w:r>
-        <w:t>?</w:t>
-      </w:r>
-      <w:r>
-        <w:t xml:space="preserve">" </w:t>
-      </w:r>
-      <w:proofErr w:type="spellStart"/>
-      <w:r>
+        <w:rPr>
+          <w:strike/>
+        </w:rPr>
+        <w:t xml:space="preserve"> od karty, dać krótki opis pod "?" </w:t>
+      </w:r>
+      <w:proofErr w:type="spellStart"/>
+      <w:r>
+        <w:rPr>
+          <w:strike/>
+        </w:rPr>
         <w:t>np</w:t>
       </w:r>
       <w:proofErr w:type="spellEnd"/>
       <w:r>
+        <w:rPr>
+          <w:strike/>
+        </w:rPr>
         <w:t>: "opisz wybrane sławne osoby" albo "pantomima - pokazuj zadane słowa swoim c</w:t>
       </w:r>
       <w:r>
+        <w:rPr>
+          <w:strike/>
+        </w:rPr>
         <w:t>iałem" czy coś takiego</w:t>
       </w:r>
     </w:p>
     <w:p>
       <w:r>
+        <w:rPr>
+          <w:strike/>
+        </w:rPr>
         <w:t xml:space="preserve">- po </w:t>
       </w:r>
       <w:proofErr w:type="spellStart"/>
       <w:r>
+        <w:rPr>
+          <w:strike/>
+        </w:rPr>
         <w:t>wkliknięciu</w:t>
       </w:r>
       <w:proofErr w:type="spellEnd"/>
       <w:r>
+        <w:rPr>
+          <w:strike/>
+        </w:rPr>
         <w:t xml:space="preserve"> w kartę jedynie mogłoby zadziałać jakieś fajne </w:t>
       </w:r>
       <w:proofErr w:type="spellStart"/>
       <w:r>
+        <w:rPr>
+          <w:strike/>
+        </w:rPr>
         <w:t>trasition</w:t>
       </w:r>
       <w:proofErr w:type="spellEnd"/>
       <w:r>
+        <w:rPr>
+          <w:strike/>
+        </w:rPr>
         <w:t xml:space="preserve"> żeby jakoś dynamiczne przejście było do tego następnego ekranu.</w:t>
+      </w:r>
+      <w:r>
+        <w:rPr>
+          <w:strike/>
+        </w:rPr>
+        <w:t xml:space="preserve"> </w:t>
+      </w:r>
+      <w:r>
+        <w:t xml:space="preserve">// jak w </w:t>
+      </w:r>
+      <w:proofErr w:type="spellStart"/>
+      <w:r>
+        <w:t>ios</w:t>
+      </w:r>
+      <w:proofErr w:type="spellEnd"/>
+      <w:r>
+        <w:t xml:space="preserve"> przesunięcie w bok na razie mam </w:t>
       </w:r>
     </w:p>
     <w:p>
@@ -482,58 +537,103 @@
     </w:p>
     <w:p>
       <w:r>
+        <w:rPr>
+          <w:strike/>
+        </w:rPr>
         <w:t xml:space="preserve">-  zaimplementowanie </w:t>
       </w:r>
       <w:proofErr w:type="spellStart"/>
       <w:r>
+        <w:rPr>
+          <w:strike/>
+        </w:rPr>
         <w:t>timer'a</w:t>
       </w:r>
       <w:proofErr w:type="spellEnd"/>
       <w:r>
+        <w:rPr>
+          <w:strike/>
+        </w:rPr>
         <w:t xml:space="preserve">, oraz wyświetlania </w:t>
       </w:r>
       <w:proofErr w:type="spellStart"/>
       <w:r>
+        <w:rPr>
+          <w:strike/>
+        </w:rPr>
         <w:t>time's</w:t>
       </w:r>
       <w:proofErr w:type="spellEnd"/>
       <w:r>
+        <w:rPr>
+          <w:strike/>
+        </w:rPr>
         <w:t xml:space="preserve"> </w:t>
       </w:r>
       <w:proofErr w:type="spellStart"/>
       <w:r>
+        <w:rPr>
+          <w:strike/>
+        </w:rPr>
         <w:t>up</w:t>
       </w:r>
       <w:proofErr w:type="spellEnd"/>
       <w:r>
+        <w:rPr>
+          <w:strike/>
+        </w:rPr>
         <w:t xml:space="preserve"> </w:t>
       </w:r>
       <w:r>
+        <w:rPr>
+          <w:strike/>
+        </w:rPr>
         <w:t xml:space="preserve">-&gt; czas zależny od rodzaju karty/zadania, czas odliczany w </w:t>
       </w:r>
       <w:proofErr w:type="spellStart"/>
       <w:r>
+        <w:rPr>
+          <w:strike/>
+        </w:rPr>
         <w:t>doł</w:t>
       </w:r>
       <w:proofErr w:type="spellEnd"/>
       <w:r>
+        <w:rPr>
+          <w:strike/>
+        </w:rPr>
         <w:t xml:space="preserve">, gdy </w:t>
       </w:r>
       <w:proofErr w:type="spellStart"/>
       <w:r>
+        <w:rPr>
+          <w:strike/>
+        </w:rPr>
         <w:t>timer</w:t>
       </w:r>
       <w:proofErr w:type="spellEnd"/>
       <w:r>
+        <w:rPr>
+          <w:strike/>
+        </w:rPr>
         <w:t xml:space="preserve"> dojdzie do końca, trzeba pokazać w tym samym miejscu, zamiast </w:t>
       </w:r>
       <w:proofErr w:type="spellStart"/>
       <w:r>
+        <w:rPr>
+          <w:strike/>
+        </w:rPr>
         <w:t>widgetu</w:t>
       </w:r>
       <w:proofErr w:type="spellEnd"/>
       <w:r>
-        <w:t xml:space="preserve"> kółka tekst: koniec czasu.. jeszcze chwilę utrzymać ekran, przez jakieś 2 sekundy? Następnie zrobić „pop” ekranu ze stosu i wtedy komunikat o ilości zdobycia premiowym ruchu lub coś takiego i wtedy dopier</w:t>
+        <w:rPr>
+          <w:strike/>
+        </w:rPr>
+        <w:t xml:space="preserve"> kółka tekst: koniec czasu.. jeszcze chwilę utrzymać ekran, przez jakieś 2 sekundy? Następnie zrobić „pop” ekranu ze stosu</w:t>
+      </w:r>
+      <w:r>
+        <w:t xml:space="preserve"> i wtedy komunikat o ilości zdobycia premiowym ruchu lub coś takiego i wtedy dopier</w:t>
       </w:r>
       <w:r>
         <w:t>o</w:t>
@@ -569,62 +669,52 @@
       </w:r>
     </w:p>
     <w:p>
-      <w:r>
+      <w:pPr>
+        <w:rPr>
+          <w:strike/>
+        </w:rPr>
+      </w:pPr>
+      <w:r>
+        <w:rPr>
+          <w:strike/>
+        </w:rPr>
         <w:t xml:space="preserve">- trzeba nadal ogarnąć co jest nie tak z animacjami karty, dlaczego źle się pojawiają, trzeba dorobić jej również lekki </w:t>
       </w:r>
       <w:proofErr w:type="spellStart"/>
       <w:r>
+        <w:rPr>
+          <w:strike/>
+        </w:rPr>
         <w:t>rotation</w:t>
       </w:r>
       <w:proofErr w:type="spellEnd"/>
       <w:r>
-        <w:t xml:space="preserve"> w trakcie uciekania z ekranu, aby wyglądało to bardziej efektywnie, również w trakcie "pojawiania" karty trzeba dodać </w:t>
-      </w:r>
-      <w:proofErr w:type="spellStart"/>
-      <w:r>
+        <w:rPr>
+          <w:strike/>
+        </w:rPr>
+        <w:t xml:space="preserve"> w trak</w:t>
+      </w:r>
+      <w:bookmarkStart w:id="0" w:name="_GoBack"/>
+      <w:bookmarkEnd w:id="0"/>
+      <w:r>
+        <w:rPr>
+          <w:strike/>
+        </w:rPr>
+        <w:t xml:space="preserve">cie uciekania z ekranu, aby wyglądało to bardziej efektywnie, również w trakcie "pojawiania" karty trzeba dodać </w:t>
+      </w:r>
+      <w:proofErr w:type="spellStart"/>
+      <w:r>
+        <w:rPr>
+          <w:strike/>
+        </w:rPr>
         <w:t>translation</w:t>
       </w:r>
       <w:proofErr w:type="spellEnd"/>
       <w:r>
+        <w:rPr>
+          <w:strike/>
+        </w:rPr>
         <w:t xml:space="preserve"> z małego na duży aby wyskakując się zwiększała </w:t>
-      </w:r>
-    </w:p>
-    <w:p>
-      <w:r>
-        <w:t>- przeniesienie wyjścia z gry do znaku || (na ekranie karty), dodać ten sam "</w:t>
-      </w:r>
-      <w:proofErr w:type="spellStart"/>
-      <w:r>
-        <w:t>showDialog</w:t>
-      </w:r>
-      <w:proofErr w:type="spellEnd"/>
-      <w:r>
-        <w:t xml:space="preserve">" do wyjścia co na głównym ekranie, - tu mały problem bo jest jakaś zmienna, która musi być globalna, więc albo </w:t>
-      </w:r>
-      <w:proofErr w:type="spellStart"/>
-      <w:r>
-        <w:t>global</w:t>
-      </w:r>
-      <w:proofErr w:type="spellEnd"/>
-      <w:r>
-        <w:t xml:space="preserve"> zmienna albo </w:t>
-      </w:r>
-      <w:proofErr w:type="spellStart"/>
-      <w:r>
-        <w:t>provider</w:t>
-      </w:r>
-      <w:proofErr w:type="spellEnd"/>
-      <w:r>
-        <w:t xml:space="preserve">... </w:t>
-      </w:r>
-      <w:r>
-        <w:tab/>
-      </w:r>
-      <w:r>
-        <w:t>na tym ekranie musi być zablokowana możliwość cofnięcia przyciskiem telefonu, lub musi robić to samo co kliknięcie || ew. komunikat kliknij dwukrotnie aby wyjść (zobaczyć o co z tym chodzi i czy to już funkcjonuje czy to jest komunikat odrębny z aplikacji czy z systemu telefonu)</w:t>
-      </w:r>
-      <w:r>
-        <w:t xml:space="preserve">, zamiast znaku || może też być domek? </w:t>
       </w:r>
     </w:p>
     <w:p>
@@ -901,16 +991,50 @@
       </w:r>
       <w:proofErr w:type="spellEnd"/>
       <w:r>
-        <w:t xml:space="preserve"> animacja tego -&gt; chociaż wolałbym dać interaktywność </w:t>
+        <w:t xml:space="preserve"> animacja tego -&gt; chociaż wolałbym dać interaktywność w tym przypadku większą czyli żeby ten użytkownik jednak w coś kliknął aby wylosować</w:t>
+      </w:r>
+      <w:r>
+        <w:t>, też do przemyślenia..</w:t>
+      </w:r>
+    </w:p>
+    <w:p>
+      <w:r>
+        <w:t>- przeniesienie wyjścia z gry do znaku || (na ekranie karty), dodać ten sam "</w:t>
+      </w:r>
+      <w:proofErr w:type="spellStart"/>
+      <w:r>
+        <w:t>showDialog</w:t>
+      </w:r>
+      <w:proofErr w:type="spellEnd"/>
+      <w:r>
+        <w:t xml:space="preserve">" do wyjścia co na głównym ekranie, - tu mały problem bo jest jakaś zmienna, która musi być globalna, więc albo </w:t>
+      </w:r>
+      <w:proofErr w:type="spellStart"/>
+      <w:r>
+        <w:t>global</w:t>
+      </w:r>
+      <w:proofErr w:type="spellEnd"/>
+      <w:r>
+        <w:t xml:space="preserve"> zmienna albo </w:t>
+      </w:r>
+      <w:proofErr w:type="spellStart"/>
+      <w:r>
+        <w:t>provider</w:t>
+      </w:r>
+      <w:proofErr w:type="spellEnd"/>
+      <w:r>
+        <w:t xml:space="preserve">... </w:t>
+      </w:r>
+      <w:r>
+        <w:tab/>
+        <w:t xml:space="preserve">na tym ekranie musi być zablokowana możliwość cofnięcia przyciskiem telefonu, lub musi robić to samo co kliknięcie || ew. komunikat kliknij dwukrotnie aby </w:t>
       </w:r>
       <w:r>
         <w:lastRenderedPageBreak/>
-        <w:t>w tym przypadku większą czyli żeby ten użytkownik jednak w coś kliknął aby wylosować</w:t>
-      </w:r>
-      <w:r>
-        <w:t>, też do przemyślenia..</w:t>
-      </w:r>
-    </w:p>
+        <w:t xml:space="preserve">wyjść (zobaczyć o co z tym chodzi i czy to już funkcjonuje czy to jest komunikat odrębny z aplikacji czy z systemu telefonu), zamiast znaku || może też być domek? </w:t>
+      </w:r>
+    </w:p>
+    <w:p/>
     <w:p>
       <w:r>
         <w:t xml:space="preserve">-  ogarnięcie </w:t>
@@ -926,8 +1050,6 @@
       <w:r>
         <w:t xml:space="preserve"> i innych ekranów + testy </w:t>
       </w:r>
-      <w:bookmarkStart w:id="0" w:name="_GoBack"/>
-      <w:bookmarkEnd w:id="0"/>
     </w:p>
     <w:p>
       <w:pPr>
@@ -1226,6 +1348,7 @@
       </w:r>
       <w:proofErr w:type="spellStart"/>
       <w:r>
+        <w:lastRenderedPageBreak/>
         <w:t>rekalmy</w:t>
       </w:r>
       <w:proofErr w:type="spellEnd"/>
@@ -1233,11 +1356,7 @@
         <w:t>/zakupu pełnej</w:t>
       </w:r>
       <w:r>
-        <w:t xml:space="preserve"> wersji aplikacji, po zakupie aplikacji nie powinno być tego zachęcenia oraz tej </w:t>
-      </w:r>
-      <w:r>
-        <w:lastRenderedPageBreak/>
-        <w:t>reklamy, dodatkowo w „</w:t>
+        <w:t xml:space="preserve"> wersji aplikacji, po zakupie aplikacji nie powinno być tego zachęcenia oraz tej reklamy, dodatkowo w „</w:t>
       </w:r>
       <w:proofErr w:type="spellStart"/>
       <w:r>

</xml_diff>

<commit_message>
added text to stacked card carousel, moved card to another class, fixed getting words from db - but not finished yet
</commit_message>
<xml_diff>
--- a/assets/time_to_party_assets/dokumentacja.docx
+++ b/assets/time_to_party_assets/dokumentacja.docx
@@ -83,8 +83,6 @@
       <w:r>
         <w:t xml:space="preserve">- w momencie wybierania karty (po wyborze) nie wiemy co mamy zrobić </w:t>
       </w:r>
-      <w:bookmarkStart w:id="0" w:name="_GoBack"/>
-      <w:bookmarkEnd w:id="0"/>
     </w:p>
     <w:p>
       <w:r>
@@ -391,11 +389,6 @@
           <w:color w:val="FF0000"/>
         </w:rPr>
         <w:t>, działa, ewentualne poprawki „dymków” oraz tekstów + tłumaczenia</w:t>
-      </w:r>
-    </w:p>
-    <w:p>
-      <w:r>
-        <w:t>- ryzyko cofnięcia pionka o 1 pole w przypadku gdy żadna z możliwych kart nie została odgadnięta..</w:t>
       </w:r>
     </w:p>
     <w:p>
@@ -429,385 +422,6 @@
       </w:r>
     </w:p>
     <w:p>
-      <w:r>
-        <w:rPr>
-          <w:strike/>
-        </w:rPr>
-        <w:t xml:space="preserve">-  zaimplementowanie </w:t>
-      </w:r>
-      <w:proofErr w:type="spellStart"/>
-      <w:r>
-        <w:rPr>
-          <w:strike/>
-        </w:rPr>
-        <w:t>timer'a</w:t>
-      </w:r>
-      <w:proofErr w:type="spellEnd"/>
-      <w:r>
-        <w:rPr>
-          <w:strike/>
-        </w:rPr>
-        <w:t xml:space="preserve">, oraz wyświetlania </w:t>
-      </w:r>
-      <w:proofErr w:type="spellStart"/>
-      <w:r>
-        <w:rPr>
-          <w:strike/>
-        </w:rPr>
-        <w:t>time's</w:t>
-      </w:r>
-      <w:proofErr w:type="spellEnd"/>
-      <w:r>
-        <w:rPr>
-          <w:strike/>
-        </w:rPr>
-        <w:t xml:space="preserve"> </w:t>
-      </w:r>
-      <w:proofErr w:type="spellStart"/>
-      <w:r>
-        <w:rPr>
-          <w:strike/>
-        </w:rPr>
-        <w:t>up</w:t>
-      </w:r>
-      <w:proofErr w:type="spellEnd"/>
-      <w:r>
-        <w:rPr>
-          <w:strike/>
-        </w:rPr>
-        <w:t xml:space="preserve"> </w:t>
-      </w:r>
-      <w:r>
-        <w:rPr>
-          <w:strike/>
-        </w:rPr>
-        <w:t xml:space="preserve">-&gt; czas zależny od rodzaju karty/zadania, czas odliczany w </w:t>
-      </w:r>
-      <w:proofErr w:type="spellStart"/>
-      <w:r>
-        <w:rPr>
-          <w:strike/>
-        </w:rPr>
-        <w:t>doł</w:t>
-      </w:r>
-      <w:proofErr w:type="spellEnd"/>
-      <w:r>
-        <w:rPr>
-          <w:strike/>
-        </w:rPr>
-        <w:t xml:space="preserve">, gdy </w:t>
-      </w:r>
-      <w:proofErr w:type="spellStart"/>
-      <w:r>
-        <w:rPr>
-          <w:strike/>
-        </w:rPr>
-        <w:t>timer</w:t>
-      </w:r>
-      <w:proofErr w:type="spellEnd"/>
-      <w:r>
-        <w:rPr>
-          <w:strike/>
-        </w:rPr>
-        <w:t xml:space="preserve"> dojdzie do końca, trzeba pokazać w tym samym miejscu, zamiast </w:t>
-      </w:r>
-      <w:proofErr w:type="spellStart"/>
-      <w:r>
-        <w:rPr>
-          <w:strike/>
-        </w:rPr>
-        <w:t>widgetu</w:t>
-      </w:r>
-      <w:proofErr w:type="spellEnd"/>
-      <w:r>
-        <w:rPr>
-          <w:strike/>
-        </w:rPr>
-        <w:t xml:space="preserve"> kółka tekst: koniec czasu.. jeszcze chwilę utrzymać ekran, przez jakieś 2 sekundy? Następnie zrobić „pop” ekranu ze stosu</w:t>
-      </w:r>
-      <w:r>
-        <w:t xml:space="preserve"> i wtedy komunikat o ilości zdobycia premiowym ruchu lub coś takiego i wtedy dopier</w:t>
-      </w:r>
-      <w:r>
-        <w:t>o</w:t>
-      </w:r>
-      <w:r>
-        <w:t xml:space="preserve"> powrót finalnie do planszy.. też do przemyślenia mechanika tego </w:t>
-      </w:r>
-      <w:r>
-        <w:t>bo tu musiałaby wlatywać jakaś zmienna, która miałaby znaczenie kiedy przechodzi pętla na następną drużynę, kiedy jeszcze sterujemy pionkami, jak potem poinformować następną drużynę, że teraz ona kręci? Drugi alert</w:t>
-      </w:r>
-      <w:r>
-        <w:t xml:space="preserve"> z „</w:t>
-      </w:r>
-      <w:proofErr w:type="spellStart"/>
-      <w:r>
-        <w:t>tapnij</w:t>
-      </w:r>
-      <w:proofErr w:type="spellEnd"/>
-      <w:r>
-        <w:t xml:space="preserve"> w koło by zakręcić”?, nie ogarniam -&gt; przecież zmienia się drużyna po powrocie więc? – na środku jest napisane która </w:t>
-      </w:r>
-      <w:proofErr w:type="spellStart"/>
-      <w:r>
-        <w:t>druzyna</w:t>
-      </w:r>
-      <w:proofErr w:type="spellEnd"/>
-      <w:r>
-        <w:t xml:space="preserve"> kręci -&gt; może jedynie zrobić to bardziej spektakularne czyli alert dialog czy coś</w:t>
-      </w:r>
-    </w:p>
-    <w:p>
-      <w:r>
-        <w:lastRenderedPageBreak/>
-        <w:t xml:space="preserve">- Dodatkowe animacje dla kart: "X" -&gt;powinien wrzucać "X" na kartę jakby znikąd, i to razem z karta powinno </w:t>
-      </w:r>
-      <w:proofErr w:type="spellStart"/>
-      <w:r>
-        <w:t>wyjeżdzać</w:t>
-      </w:r>
-      <w:proofErr w:type="spellEnd"/>
-      <w:r>
-        <w:t xml:space="preserve">  "OK" powinno wrzucać duży "</w:t>
-      </w:r>
-      <w:proofErr w:type="spellStart"/>
-      <w:r>
-        <w:t>tick</w:t>
-      </w:r>
-      <w:proofErr w:type="spellEnd"/>
-      <w:r>
-        <w:t xml:space="preserve">" na kartę i powinno </w:t>
-      </w:r>
-      <w:proofErr w:type="spellStart"/>
-      <w:r>
-        <w:t>leciec</w:t>
-      </w:r>
-      <w:proofErr w:type="spellEnd"/>
-      <w:r>
-        <w:t xml:space="preserve"> w prawo</w:t>
-      </w:r>
-      <w:r>
-        <w:t xml:space="preserve">.. </w:t>
-      </w:r>
-      <w:r>
-        <w:br/>
-        <w:t>zrobić coś takiego, że w przypadku „</w:t>
-      </w:r>
-      <w:proofErr w:type="spellStart"/>
-      <w:r>
-        <w:t>tick</w:t>
-      </w:r>
-      <w:proofErr w:type="spellEnd"/>
-      <w:r>
-        <w:t xml:space="preserve">” animacja wrzucająca zielone słowa na kartę – taki big zielony wyskakujący z całego ekranu ze </w:t>
-      </w:r>
-      <w:proofErr w:type="spellStart"/>
-      <w:r>
-        <w:t>scale</w:t>
-      </w:r>
-      <w:proofErr w:type="spellEnd"/>
-      <w:r>
-        <w:t xml:space="preserve"> down + mogłaby być lista tych napisów np. 5 i by losowo wpadały. Np.: </w:t>
-      </w:r>
-      <w:proofErr w:type="spellStart"/>
-      <w:r>
-        <w:t>good,nice,super,wohoo</w:t>
-      </w:r>
-      <w:proofErr w:type="spellEnd"/>
-      <w:r>
-        <w:t xml:space="preserve"> itp. W przypadku „X” – </w:t>
-      </w:r>
-      <w:proofErr w:type="spellStart"/>
-      <w:r>
-        <w:t>fail,bad,wrong,uuu</w:t>
-      </w:r>
-      <w:proofErr w:type="spellEnd"/>
-      <w:r>
-        <w:t xml:space="preserve"> a „&lt;-„ SSHHTT” + odpowiednie </w:t>
-      </w:r>
-      <w:proofErr w:type="spellStart"/>
-      <w:r>
-        <w:t>soundy</w:t>
-      </w:r>
-      <w:proofErr w:type="spellEnd"/>
-      <w:r>
-        <w:t xml:space="preserve"> do tego</w:t>
-      </w:r>
-    </w:p>
-    <w:p>
-      <w:pPr>
-        <w:rPr>
-          <w:strike/>
-        </w:rPr>
-      </w:pPr>
-      <w:r>
-        <w:rPr>
-          <w:strike/>
-        </w:rPr>
-        <w:t>-  pomyśleć nad obsługą gwiazdek na karcie, zielona -&gt; zatwierdzona karta, czerwona -&gt; odrzucona karta, żółta -&gt; aktualna,</w:t>
-      </w:r>
-      <w:r>
-        <w:rPr>
-          <w:strike/>
-        </w:rPr>
-        <w:tab/>
-        <w:t xml:space="preserve">szara -&gt; następna w kolejce karta (i do końca wszystkie) </w:t>
-      </w:r>
-      <w:r>
-        <w:rPr>
-          <w:strike/>
-        </w:rPr>
-        <w:t>– jako taki status, informacja odnośnie jednej tury ile kart się zgadło a ile nie, ile pozostało itp.</w:t>
-      </w:r>
-    </w:p>
-    <w:p>
-      <w:r>
-        <w:t>-</w:t>
-      </w:r>
-      <w:r>
-        <w:t>. Przygotowanie opisów pod "?" oraz zmiana ikonki "i" na ekranie karty żeby bardziej nawiązywało do "zgłoś błąd", bo te "i" to jak informacja... oraz implementacja tego</w:t>
-      </w:r>
-      <w:r>
-        <w:t xml:space="preserve"> w </w:t>
-      </w:r>
-      <w:proofErr w:type="spellStart"/>
-      <w:r>
-        <w:t>alertdialogi</w:t>
-      </w:r>
-      <w:proofErr w:type="spellEnd"/>
-      <w:r>
-        <w:t>?</w:t>
-      </w:r>
-      <w:r>
-        <w:t xml:space="preserve"> – tu trzeba pod ? dodać info odnośnie danej karty oraz przycisk zgłoś błąd, który przekieruje na stronkę</w:t>
-      </w:r>
-    </w:p>
-    <w:p>
-      <w:r>
-        <w:t>- PYTANIE: czy po poprawnej odpowiedzi na wszystkie słowa zrobić tak, że będzie +1 przesunięcie pionka, czy zrobić premiowy ruch ruletką?</w:t>
-      </w:r>
-      <w:r>
-        <w:rPr>
-          <w:color w:val="FF0000"/>
-        </w:rPr>
-        <w:t xml:space="preserve">//to będzie problematyczne ze względu na przełączanie drużyn </w:t>
-      </w:r>
-      <w:r>
-        <w:rPr>
-          <w:color w:val="FF0000"/>
-        </w:rPr>
-        <w:t xml:space="preserve"> </w:t>
-      </w:r>
-      <w:r>
-        <w:t>Co w przypadku gdy np. zgadniesz 3 słowa z 5? Czy liczyć za to jakieś dodatkowe punkty</w:t>
-      </w:r>
-      <w:r>
-        <w:t xml:space="preserve">, które by wpływały na ranking? Czy np. zrobić że np. połowa słów przesunięcie o 1 pole, a max np. o 2 pola? – </w:t>
-      </w:r>
-      <w:r>
-        <w:rPr>
-          <w:b/>
-          <w:color w:val="FF0000"/>
-        </w:rPr>
-        <w:t xml:space="preserve">też do </w:t>
-      </w:r>
-      <w:proofErr w:type="spellStart"/>
-      <w:r>
-        <w:rPr>
-          <w:b/>
-          <w:color w:val="FF0000"/>
-        </w:rPr>
-        <w:t>rozkminy</w:t>
-      </w:r>
-      <w:proofErr w:type="spellEnd"/>
-    </w:p>
-    <w:p>
-      <w:r>
-        <w:t xml:space="preserve">- rysowanie do przemyślenia jak będzie działać, jest spoko klasa która by to obsłużyła z wielkością skalowania pędzla, z przekazywaniem obrazka dalej, nawet z możliwością zapisu lub </w:t>
-      </w:r>
-      <w:proofErr w:type="spellStart"/>
-      <w:r>
-        <w:t>share</w:t>
-      </w:r>
-      <w:proofErr w:type="spellEnd"/>
-      <w:r>
-        <w:t>..</w:t>
-      </w:r>
-    </w:p>
-    <w:p>
-      <w:r>
-        <w:t xml:space="preserve">- literki: lecą na </w:t>
-      </w:r>
-      <w:proofErr w:type="spellStart"/>
-      <w:r>
-        <w:t>widgecie</w:t>
-      </w:r>
-      <w:proofErr w:type="spellEnd"/>
-      <w:r>
-        <w:t xml:space="preserve"> z koła fortuny (tym poziomym) lub losowanie wcześniej na liście i wyświetlanie odpowiedniej karty + jakaś </w:t>
-      </w:r>
-      <w:proofErr w:type="spellStart"/>
-      <w:r>
-        <w:t>fake</w:t>
-      </w:r>
-      <w:proofErr w:type="spellEnd"/>
-      <w:r>
-        <w:t xml:space="preserve"> animacja tego -&gt; chociaż wolałbym dać interaktywność w tym przypadku większą czyli żeby ten użytkownik jednak w coś kliknął aby wylosować</w:t>
-      </w:r>
-      <w:r>
-        <w:t>, też do przemyślenia..</w:t>
-      </w:r>
-    </w:p>
-    <w:p>
-      <w:r>
-        <w:t>- przeniesienie wyjścia z gry do znaku || (na ekranie karty), dodać ten sam "</w:t>
-      </w:r>
-      <w:proofErr w:type="spellStart"/>
-      <w:r>
-        <w:t>showDialog</w:t>
-      </w:r>
-      <w:proofErr w:type="spellEnd"/>
-      <w:r>
-        <w:t xml:space="preserve">" do wyjścia co na głównym ekranie, - tu mały problem bo jest jakaś zmienna, która musi być globalna, więc albo </w:t>
-      </w:r>
-      <w:proofErr w:type="spellStart"/>
-      <w:r>
-        <w:t>global</w:t>
-      </w:r>
-      <w:proofErr w:type="spellEnd"/>
-      <w:r>
-        <w:t xml:space="preserve"> zmienna albo </w:t>
-      </w:r>
-      <w:proofErr w:type="spellStart"/>
-      <w:r>
-        <w:t>provider</w:t>
-      </w:r>
-      <w:proofErr w:type="spellEnd"/>
-      <w:r>
-        <w:t xml:space="preserve">... </w:t>
-      </w:r>
-      <w:r>
-        <w:tab/>
-        <w:t xml:space="preserve">na tym ekranie musi być zablokowana możliwość cofnięcia przyciskiem telefonu, lub musi robić to samo co kliknięcie || ew. komunikat kliknij dwukrotnie aby wyjść (zobaczyć o co z tym chodzi i czy to już funkcjonuje czy to jest komunikat odrębny z aplikacji czy z systemu telefonu), zamiast znaku || może też być domek? </w:t>
-      </w:r>
-    </w:p>
-    <w:p>
-      <w:r>
-        <w:t xml:space="preserve">-  ogarnięcie </w:t>
-      </w:r>
-      <w:proofErr w:type="spellStart"/>
-      <w:r>
-        <w:t>responsywności</w:t>
-      </w:r>
-      <w:proofErr w:type="spellEnd"/>
-      <w:r>
-        <w:t xml:space="preserve"> ekranu karty</w:t>
-      </w:r>
-      <w:r>
-        <w:t xml:space="preserve"> i innych ekranów + testy </w:t>
-      </w:r>
-    </w:p>
-    <w:p>
       <w:pPr>
         <w:rPr>
           <w:b/>
@@ -816,330 +430,768 @@
         </w:rPr>
       </w:pPr>
       <w:r>
+        <w:t xml:space="preserve">- jest taka sytuacja że on teraz pobiera z bazy za każdym razem (kliknięcie przycisku X lub </w:t>
+      </w:r>
+      <w:proofErr w:type="spellStart"/>
+      <w:r>
+        <w:t>tick</w:t>
+      </w:r>
+      <w:proofErr w:type="spellEnd"/>
+      <w:r>
+        <w:t xml:space="preserve">) – a ma pobrać raz, </w:t>
+      </w:r>
+      <w:proofErr w:type="spellStart"/>
+      <w:r>
+        <w:t>rodzielić</w:t>
+      </w:r>
+      <w:proofErr w:type="spellEnd"/>
+      <w:r>
+        <w:t xml:space="preserve"> słowa i wsadzać jedno na kartę co kliknięcie (każde kolejne z listy). Aktualne rozwiązanie jest dobre tylko gdy co kliknięcie losujemy z całej bazy. W reszcie przypadków miał losować index, następnie 5 oddzielonych słów średnikami to 5 osobnych kart. </w:t>
+      </w:r>
+      <w:bookmarkStart w:id="0" w:name="_GoBack"/>
+      <w:bookmarkEnd w:id="0"/>
+    </w:p>
+    <w:p>
+      <w:r>
+        <w:rPr>
+          <w:strike/>
+        </w:rPr>
+        <w:t xml:space="preserve">-  zaimplementowanie </w:t>
+      </w:r>
+      <w:proofErr w:type="spellStart"/>
+      <w:r>
+        <w:rPr>
+          <w:strike/>
+        </w:rPr>
+        <w:t>timer'a</w:t>
+      </w:r>
+      <w:proofErr w:type="spellEnd"/>
+      <w:r>
+        <w:rPr>
+          <w:strike/>
+        </w:rPr>
+        <w:t xml:space="preserve">, oraz wyświetlania </w:t>
+      </w:r>
+      <w:proofErr w:type="spellStart"/>
+      <w:r>
+        <w:rPr>
+          <w:strike/>
+        </w:rPr>
+        <w:t>time's</w:t>
+      </w:r>
+      <w:proofErr w:type="spellEnd"/>
+      <w:r>
+        <w:rPr>
+          <w:strike/>
+        </w:rPr>
+        <w:t xml:space="preserve"> </w:t>
+      </w:r>
+      <w:proofErr w:type="spellStart"/>
+      <w:r>
+        <w:rPr>
+          <w:strike/>
+        </w:rPr>
+        <w:t>up</w:t>
+      </w:r>
+      <w:proofErr w:type="spellEnd"/>
+      <w:r>
+        <w:rPr>
+          <w:strike/>
+        </w:rPr>
+        <w:t xml:space="preserve"> </w:t>
+      </w:r>
+      <w:r>
+        <w:rPr>
+          <w:strike/>
+        </w:rPr>
+        <w:t xml:space="preserve">-&gt; czas zależny od rodzaju karty/zadania, czas odliczany w </w:t>
+      </w:r>
+      <w:proofErr w:type="spellStart"/>
+      <w:r>
+        <w:rPr>
+          <w:strike/>
+        </w:rPr>
+        <w:t>doł</w:t>
+      </w:r>
+      <w:proofErr w:type="spellEnd"/>
+      <w:r>
+        <w:rPr>
+          <w:strike/>
+        </w:rPr>
+        <w:t xml:space="preserve">, gdy </w:t>
+      </w:r>
+      <w:proofErr w:type="spellStart"/>
+      <w:r>
+        <w:rPr>
+          <w:strike/>
+        </w:rPr>
+        <w:t>timer</w:t>
+      </w:r>
+      <w:proofErr w:type="spellEnd"/>
+      <w:r>
+        <w:rPr>
+          <w:strike/>
+        </w:rPr>
+        <w:t xml:space="preserve"> dojdzie do końca, trzeba pokazać w tym samym miejscu, zamiast </w:t>
+      </w:r>
+      <w:proofErr w:type="spellStart"/>
+      <w:r>
+        <w:rPr>
+          <w:strike/>
+        </w:rPr>
+        <w:t>widgetu</w:t>
+      </w:r>
+      <w:proofErr w:type="spellEnd"/>
+      <w:r>
+        <w:rPr>
+          <w:strike/>
+        </w:rPr>
+        <w:t xml:space="preserve"> kółka tekst: koniec czasu.. jeszcze chwilę utrzymać ekran, przez jakieś 2 sekundy? Następnie zrobić „pop” ekranu ze stosu</w:t>
+      </w:r>
+      <w:r>
+        <w:t xml:space="preserve"> i wtedy komunikat o ilości zdobycia premiowym ruchu lub coś takiego i wtedy dopier</w:t>
+      </w:r>
+      <w:r>
+        <w:t>o</w:t>
+      </w:r>
+      <w:r>
+        <w:t xml:space="preserve"> powrót finalnie do planszy.. też do przemyślenia mechanika tego </w:t>
+      </w:r>
+      <w:r>
+        <w:t xml:space="preserve">bo tu musiałaby wlatywać jakaś zmienna, która miałaby znaczenie kiedy przechodzi pętla na następną drużynę, kiedy jeszcze sterujemy pionkami, jak potem poinformować następną drużynę, że teraz ona kręci? Drugi </w:t>
+      </w:r>
+      <w:r>
+        <w:lastRenderedPageBreak/>
+        <w:t>alert</w:t>
+      </w:r>
+      <w:r>
+        <w:t xml:space="preserve"> z „</w:t>
+      </w:r>
+      <w:proofErr w:type="spellStart"/>
+      <w:r>
+        <w:t>tapnij</w:t>
+      </w:r>
+      <w:proofErr w:type="spellEnd"/>
+      <w:r>
+        <w:t xml:space="preserve"> w koło by zakręcić”?, nie ogarniam -&gt; przecież zmienia się drużyna po powrocie więc? – na środku jest napisane która </w:t>
+      </w:r>
+      <w:proofErr w:type="spellStart"/>
+      <w:r>
+        <w:t>druzyna</w:t>
+      </w:r>
+      <w:proofErr w:type="spellEnd"/>
+      <w:r>
+        <w:t xml:space="preserve"> kręci -&gt; może jedynie zrobić to bardziej spektakularne czyli alert dialog czy coś</w:t>
+      </w:r>
+    </w:p>
+    <w:p>
+      <w:r>
+        <w:t xml:space="preserve">- Dodatkowe animacje dla kart: "X" -&gt;powinien wrzucać "X" na kartę jakby znikąd, i to razem z karta powinno </w:t>
+      </w:r>
+      <w:proofErr w:type="spellStart"/>
+      <w:r>
+        <w:t>wyjeżdzać</w:t>
+      </w:r>
+      <w:proofErr w:type="spellEnd"/>
+      <w:r>
+        <w:t xml:space="preserve">  "OK" powinno wrzucać duży "</w:t>
+      </w:r>
+      <w:proofErr w:type="spellStart"/>
+      <w:r>
+        <w:t>tick</w:t>
+      </w:r>
+      <w:proofErr w:type="spellEnd"/>
+      <w:r>
+        <w:t xml:space="preserve">" na kartę i powinno </w:t>
+      </w:r>
+      <w:proofErr w:type="spellStart"/>
+      <w:r>
+        <w:t>leciec</w:t>
+      </w:r>
+      <w:proofErr w:type="spellEnd"/>
+      <w:r>
+        <w:t xml:space="preserve"> w prawo</w:t>
+      </w:r>
+      <w:r>
+        <w:t xml:space="preserve">.. </w:t>
+      </w:r>
+      <w:r>
+        <w:br/>
+        <w:t>zrobić coś takiego, że w przypadku „</w:t>
+      </w:r>
+      <w:proofErr w:type="spellStart"/>
+      <w:r>
+        <w:t>tick</w:t>
+      </w:r>
+      <w:proofErr w:type="spellEnd"/>
+      <w:r>
+        <w:t xml:space="preserve">” animacja wrzucająca zielone słowa na kartę – taki big zielony wyskakujący z całego ekranu ze </w:t>
+      </w:r>
+      <w:proofErr w:type="spellStart"/>
+      <w:r>
+        <w:t>scale</w:t>
+      </w:r>
+      <w:proofErr w:type="spellEnd"/>
+      <w:r>
+        <w:t xml:space="preserve"> down + mogłaby być lista tych napisów np. 5 i by losowo wpadały. Np.: </w:t>
+      </w:r>
+      <w:proofErr w:type="spellStart"/>
+      <w:r>
+        <w:t>good,nice,super,wohoo</w:t>
+      </w:r>
+      <w:proofErr w:type="spellEnd"/>
+      <w:r>
+        <w:t xml:space="preserve"> itp. W przypadku „X” – </w:t>
+      </w:r>
+      <w:proofErr w:type="spellStart"/>
+      <w:r>
+        <w:t>fail,bad,wrong,uuu</w:t>
+      </w:r>
+      <w:proofErr w:type="spellEnd"/>
+      <w:r>
+        <w:t xml:space="preserve"> a „&lt;-„ SSHHTT” + odpowiednie </w:t>
+      </w:r>
+      <w:proofErr w:type="spellStart"/>
+      <w:r>
+        <w:t>soundy</w:t>
+      </w:r>
+      <w:proofErr w:type="spellEnd"/>
+      <w:r>
+        <w:t xml:space="preserve"> do tego</w:t>
+      </w:r>
+    </w:p>
+    <w:p>
+      <w:pPr>
+        <w:rPr>
+          <w:strike/>
+        </w:rPr>
+      </w:pPr>
+      <w:r>
+        <w:rPr>
+          <w:strike/>
+        </w:rPr>
+        <w:t>-  pomyśleć nad obsługą gwiazdek na karcie, zielona -&gt; zatwierdzona karta, czerwona -&gt; odrzucona karta, żółta -&gt; aktualna,</w:t>
+      </w:r>
+      <w:r>
+        <w:rPr>
+          <w:strike/>
+        </w:rPr>
+        <w:tab/>
+        <w:t xml:space="preserve">szara -&gt; następna w kolejce karta (i do końca wszystkie) </w:t>
+      </w:r>
+      <w:r>
+        <w:rPr>
+          <w:strike/>
+        </w:rPr>
+        <w:t>– jako taki status, informacja odnośnie jednej tury ile kart się zgadło a ile nie, ile pozostało itp.</w:t>
+      </w:r>
+    </w:p>
+    <w:p>
+      <w:r>
+        <w:t>-</w:t>
+      </w:r>
+      <w:r>
+        <w:t>. Przygotowanie opisów pod "?" oraz zmiana ikonki "i" na ekranie karty żeby bardziej nawiązywało do "zgłoś błąd", bo te "i" to jak informacja... oraz implementacja tego</w:t>
+      </w:r>
+      <w:r>
+        <w:t xml:space="preserve"> w </w:t>
+      </w:r>
+      <w:proofErr w:type="spellStart"/>
+      <w:r>
+        <w:t>alertdialogi</w:t>
+      </w:r>
+      <w:proofErr w:type="spellEnd"/>
+      <w:r>
+        <w:t>?</w:t>
+      </w:r>
+      <w:r>
+        <w:t xml:space="preserve"> – tu trzeba pod ? dodać info odnośnie danej karty oraz przycisk zgłoś błąd, który przekieruje na stronkę</w:t>
+      </w:r>
+    </w:p>
+    <w:p>
+      <w:pPr>
+        <w:rPr>
+          <w:color w:val="FF0000"/>
+        </w:rPr>
+      </w:pPr>
+      <w:r>
+        <w:rPr>
+          <w:strike/>
+        </w:rPr>
+        <w:t>- PYTANIE: czy po poprawnej odpowiedzi na wszystkie słowa zrobić tak, że będzie +1 przesunięcie pionka, czy zrobić premiowy ruch ruletką?</w:t>
+      </w:r>
+      <w:r>
+        <w:rPr>
+          <w:strike/>
+          <w:color w:val="FF0000"/>
+        </w:rPr>
+        <w:t xml:space="preserve">//to będzie problematyczne ze względu na przełączanie drużyn </w:t>
+      </w:r>
+      <w:r>
+        <w:rPr>
+          <w:strike/>
+          <w:color w:val="FF0000"/>
+        </w:rPr>
+        <w:t xml:space="preserve"> </w:t>
+      </w:r>
+      <w:r>
+        <w:rPr>
+          <w:strike/>
+        </w:rPr>
+        <w:t>Co w przypadku gdy np. zgadniesz 3 słowa z 5? Czy liczyć za to jakieś dodatkowe punkty</w:t>
+      </w:r>
+      <w:r>
+        <w:rPr>
+          <w:strike/>
+        </w:rPr>
+        <w:t>, które by wpływały na ranking? Czy np. zrobić że np. połowa słów przesunięcie o 1 pole, a max np. o 2 pol</w:t>
+      </w:r>
+      <w:r>
+        <w:rPr>
+          <w:strike/>
+        </w:rPr>
+        <w:t>a?</w:t>
+      </w:r>
+      <w:r>
+        <w:t xml:space="preserve"> </w:t>
+      </w:r>
+      <w:r>
+        <w:rPr>
+          <w:color w:val="FF0000"/>
+        </w:rPr>
+        <w:t xml:space="preserve">// ROZKMINIONE będzie punktacja z </w:t>
+      </w:r>
+      <w:proofErr w:type="spellStart"/>
+      <w:r>
+        <w:rPr>
+          <w:color w:val="FF0000"/>
+        </w:rPr>
+        <w:t>mnoznikiami</w:t>
+      </w:r>
+      <w:proofErr w:type="spellEnd"/>
+      <w:r>
+        <w:rPr>
+          <w:color w:val="FF0000"/>
+        </w:rPr>
+        <w:t xml:space="preserve"> </w:t>
+      </w:r>
+    </w:p>
+    <w:p>
+      <w:r>
+        <w:t xml:space="preserve">- rysowanie do przemyślenia jak będzie działać, jest spoko klasa która by to obsłużyła z wielkością skalowania pędzla, z przekazywaniem obrazka dalej, nawet z możliwością zapisu lub </w:t>
+      </w:r>
+      <w:proofErr w:type="spellStart"/>
+      <w:r>
+        <w:t>share</w:t>
+      </w:r>
+      <w:proofErr w:type="spellEnd"/>
+      <w:r>
+        <w:t>..</w:t>
+      </w:r>
+    </w:p>
+    <w:p>
+      <w:r>
+        <w:t xml:space="preserve">- literki: lecą na </w:t>
+      </w:r>
+      <w:proofErr w:type="spellStart"/>
+      <w:r>
+        <w:t>widgecie</w:t>
+      </w:r>
+      <w:proofErr w:type="spellEnd"/>
+      <w:r>
+        <w:t xml:space="preserve"> z koła fortuny (tym poziomym) lub losowanie wcześniej na liście i wyświetlanie odpowiedniej karty + jakaś </w:t>
+      </w:r>
+      <w:proofErr w:type="spellStart"/>
+      <w:r>
+        <w:t>fake</w:t>
+      </w:r>
+      <w:proofErr w:type="spellEnd"/>
+      <w:r>
+        <w:t xml:space="preserve"> animacja tego -&gt; chociaż wolałbym dać interaktywność w tym przypadku większą czyli żeby ten użytkownik jednak w coś kliknął aby wylosować</w:t>
+      </w:r>
+      <w:r>
+        <w:t>, też do przemyślenia..</w:t>
+      </w:r>
+    </w:p>
+    <w:p>
+      <w:r>
+        <w:t>- przeniesienie wyjścia z gry do znaku || (na ekranie karty), dodać ten sam "</w:t>
+      </w:r>
+      <w:proofErr w:type="spellStart"/>
+      <w:r>
+        <w:t>showDialog</w:t>
+      </w:r>
+      <w:proofErr w:type="spellEnd"/>
+      <w:r>
+        <w:t xml:space="preserve">" do wyjścia co na głównym ekranie, - tu mały problem bo jest jakaś zmienna, która musi być globalna, więc albo </w:t>
+      </w:r>
+      <w:proofErr w:type="spellStart"/>
+      <w:r>
+        <w:t>global</w:t>
+      </w:r>
+      <w:proofErr w:type="spellEnd"/>
+      <w:r>
+        <w:t xml:space="preserve"> zmienna albo </w:t>
+      </w:r>
+      <w:proofErr w:type="spellStart"/>
+      <w:r>
+        <w:t>provider</w:t>
+      </w:r>
+      <w:proofErr w:type="spellEnd"/>
+      <w:r>
+        <w:t xml:space="preserve">... </w:t>
+      </w:r>
+      <w:r>
+        <w:tab/>
+        <w:t xml:space="preserve">na tym ekranie musi być zablokowana możliwość cofnięcia przyciskiem telefonu, lub musi robić to samo co kliknięcie || ew. komunikat kliknij dwukrotnie aby wyjść (zobaczyć o co z tym chodzi i czy to już funkcjonuje czy to jest komunikat odrębny z aplikacji czy z systemu telefonu), zamiast znaku || może też być domek? </w:t>
+      </w:r>
+    </w:p>
+    <w:p>
+      <w:r>
+        <w:t xml:space="preserve">-  ogarnięcie </w:t>
+      </w:r>
+      <w:proofErr w:type="spellStart"/>
+      <w:r>
+        <w:t>responsywności</w:t>
+      </w:r>
+      <w:proofErr w:type="spellEnd"/>
+      <w:r>
+        <w:t xml:space="preserve"> ekranu karty</w:t>
+      </w:r>
+      <w:r>
+        <w:t xml:space="preserve"> i innych ekranów + testy </w:t>
+      </w:r>
+    </w:p>
+    <w:p>
+      <w:pPr>
         <w:rPr>
           <w:b/>
           <w:sz w:val="28"/>
           <w:szCs w:val="28"/>
         </w:rPr>
-        <w:t>EKRAN SAMOUCZKA:</w:t>
-      </w:r>
+      </w:pPr>
       <w:r>
         <w:rPr>
           <w:b/>
           <w:sz w:val="28"/>
           <w:szCs w:val="28"/>
         </w:rPr>
-        <w:t xml:space="preserve"> (wtedy kiedy powyższe będzie 100%)</w:t>
-      </w:r>
-    </w:p>
-    <w:p>
-      <w:r>
-        <w:t xml:space="preserve">- zrobienie samouczka przed uruchomieniem gry, informacje dotyczące jego i pomysły: </w:t>
-      </w:r>
-    </w:p>
-    <w:p>
-      <w:r>
-        <w:t xml:space="preserve">- </w:t>
-      </w:r>
-      <w:proofErr w:type="spellStart"/>
-      <w:r>
-        <w:t>możnaby</w:t>
-      </w:r>
-      <w:proofErr w:type="spellEnd"/>
-      <w:r>
-        <w:t xml:space="preserve"> też dodać info w samouczku oraz do „zasady gry” aby drużyny dobrały się w pary</w:t>
-      </w:r>
-      <w:r>
-        <w:t xml:space="preserve">, </w:t>
-      </w:r>
-      <w:proofErr w:type="spellStart"/>
-      <w:r>
-        <w:t>możnaby</w:t>
-      </w:r>
-      <w:proofErr w:type="spellEnd"/>
-      <w:r>
-        <w:t xml:space="preserve"> też pomyśleć nad 2 trybem gry, żeby mogły </w:t>
-      </w:r>
-      <w:proofErr w:type="spellStart"/>
-      <w:r>
-        <w:t>grac</w:t>
-      </w:r>
-      <w:proofErr w:type="spellEnd"/>
-      <w:r>
-        <w:t xml:space="preserve"> tylko 2 osoby, tak jak jest to w gierkach małżeńskich</w:t>
-      </w:r>
-      <w:r>
-        <w:t xml:space="preserve">, też </w:t>
-      </w:r>
-      <w:proofErr w:type="spellStart"/>
-      <w:r>
-        <w:t>możnaby</w:t>
-      </w:r>
-      <w:proofErr w:type="spellEnd"/>
-      <w:r>
-        <w:t xml:space="preserve"> dodać info aby ustaliły kto jest graczem nr.1 kto graczem nr.2 gdyż może to mieć znaczenie w niektórych kartach gdzie aplikacja będzie odnosiła się do danej osoby z drużyny</w:t>
-      </w:r>
-    </w:p>
-    <w:p>
-      <w:r>
-        <w:t xml:space="preserve">- dopisanie do planszy </w:t>
-      </w:r>
-      <w:proofErr w:type="spellStart"/>
-      <w:r>
-        <w:t>scrollingowej</w:t>
-      </w:r>
-      <w:proofErr w:type="spellEnd"/>
-      <w:r>
-        <w:t xml:space="preserve"> (zasady gry) na początku link z </w:t>
-      </w:r>
-      <w:proofErr w:type="spellStart"/>
-      <w:r>
-        <w:t>alerta</w:t>
-      </w:r>
-      <w:proofErr w:type="spellEnd"/>
-      <w:r>
-        <w:t xml:space="preserve"> do samouczka.. tak aby można było go odbyć w dowolnym momencie </w:t>
-      </w:r>
-    </w:p>
-    <w:p>
-      <w:r>
-        <w:t xml:space="preserve">- zamiast po kolei przenosić użytkownika w kodzie, </w:t>
-      </w:r>
-      <w:proofErr w:type="spellStart"/>
-      <w:r>
-        <w:t>możnaby</w:t>
-      </w:r>
-      <w:proofErr w:type="spellEnd"/>
-      <w:r>
-        <w:t xml:space="preserve"> zrobić jakby „pokaz slajdów” przed uruchomieniem gry -&gt; same widżety i automatyczne przenoszenie, przejścia, klikając.. -&gt; wtedy gdy ktoś by go odbył, dopiero nastąpiłoby uruchomienie głównej planszy.. a gdy wcześniej ktoś odbył to </w:t>
-      </w:r>
-      <w:r>
-        <w:lastRenderedPageBreak/>
-        <w:t xml:space="preserve">przy odpalaniu gry musiałaby być zawsze sprawdzana flaga załączająca – czyli w sumie ekran ładowania by mógł sterować tym czy wyświetla samouczek czy główny ekran gry </w:t>
-      </w:r>
-    </w:p>
-    <w:p>
-      <w:r>
-        <w:t>- samouczek musi mieć możliwość ponownego włączenia w ustawieniach, przy pierwszym odpaleniu mu się zmienić odpowiednia flaga, którą w ustawieniach będzie można „cofnąć”</w:t>
-      </w:r>
-    </w:p>
-    <w:p>
-      <w:r>
-        <w:t>- przekierowanie lub informacja o ponownej możliwością włączenia samouczka, powinna być dostępna z poziomu „zasady gry”</w:t>
-      </w:r>
-    </w:p>
-    <w:p>
-      <w:r>
-        <w:t xml:space="preserve">- samouczek ma sens zrobić dopiero wtedy gdy już będę miał gotowy główny ekran całej gry, karty itp. Tak aby po kolei można było pokazywać funkcje, a musi to bazować już na finalnym wyglądzie aplikacji </w:t>
-      </w:r>
-    </w:p>
-    <w:p>
-      <w:r>
-        <w:t xml:space="preserve">- wygląd samouczka </w:t>
-      </w:r>
-      <w:proofErr w:type="spellStart"/>
-      <w:r>
-        <w:t>możnaby</w:t>
-      </w:r>
-      <w:proofErr w:type="spellEnd"/>
-      <w:r>
-        <w:t xml:space="preserve"> zrobić tak, że będzie cały folder z gotowymi klasami, ale bez funkcjonalności (gry), z </w:t>
-      </w:r>
-      <w:proofErr w:type="spellStart"/>
-      <w:r>
-        <w:t>responsywnością</w:t>
-      </w:r>
-      <w:proofErr w:type="spellEnd"/>
-      <w:r>
-        <w:t xml:space="preserve">, taki </w:t>
-      </w:r>
-      <w:proofErr w:type="spellStart"/>
-      <w:r>
-        <w:t>static</w:t>
-      </w:r>
-      <w:proofErr w:type="spellEnd"/>
-      <w:r>
-        <w:t xml:space="preserve"> i wygląd byłby taki, że byłyby narzucone alert </w:t>
-      </w:r>
-      <w:proofErr w:type="spellStart"/>
-      <w:r>
-        <w:t>dialogie</w:t>
-      </w:r>
-      <w:proofErr w:type="spellEnd"/>
-      <w:r>
-        <w:t xml:space="preserve"> z </w:t>
-      </w:r>
-      <w:proofErr w:type="spellStart"/>
-      <w:r>
-        <w:t>buttonami</w:t>
-      </w:r>
-      <w:proofErr w:type="spellEnd"/>
-      <w:r>
-        <w:t xml:space="preserve"> – </w:t>
-      </w:r>
-      <w:proofErr w:type="spellStart"/>
-      <w:r>
-        <w:t>ewentuanymi</w:t>
-      </w:r>
-      <w:proofErr w:type="spellEnd"/>
-      <w:r>
-        <w:t xml:space="preserve"> animacjami oraz z przyciemnieniem tła -&gt; i to tych części których w tym danym momencie nie chciałbym omawiać np. omawiam pola, to pola są kolorowe, reszta jest przyciemniona, na środku </w:t>
-      </w:r>
-      <w:proofErr w:type="spellStart"/>
-      <w:r>
-        <w:t>móże</w:t>
-      </w:r>
-      <w:proofErr w:type="spellEnd"/>
-      <w:r>
-        <w:t xml:space="preserve"> być krótki opis, a na dole po prawej stronie przycisk w stylu „&gt;&gt;” lub jakiś taki „okrągły”, który mógłby tworzyć efekt </w:t>
-      </w:r>
-      <w:proofErr w:type="spellStart"/>
-      <w:r>
-        <w:t>ripple</w:t>
-      </w:r>
-      <w:proofErr w:type="spellEnd"/>
-      <w:r>
-        <w:t xml:space="preserve"> czy coś takiego</w:t>
-      </w:r>
-    </w:p>
-    <w:p>
-      <w:pPr>
+        <w:t>EKRAN SAMOUCZKA:</w:t>
+      </w:r>
+      <w:r>
         <w:rPr>
           <w:b/>
           <w:sz w:val="28"/>
           <w:szCs w:val="28"/>
         </w:rPr>
-      </w:pPr>
-      <w:r>
+        <w:t xml:space="preserve"> (wtedy kiedy powyższe będzie 100%)</w:t>
+      </w:r>
+    </w:p>
+    <w:p>
+      <w:r>
+        <w:t xml:space="preserve">- zrobienie samouczka przed uruchomieniem gry, informacje dotyczące jego i pomysły: </w:t>
+      </w:r>
+    </w:p>
+    <w:p>
+      <w:r>
+        <w:t xml:space="preserve">- </w:t>
+      </w:r>
+      <w:proofErr w:type="spellStart"/>
+      <w:r>
+        <w:t>możnaby</w:t>
+      </w:r>
+      <w:proofErr w:type="spellEnd"/>
+      <w:r>
+        <w:t xml:space="preserve"> też dodać info w samouczku oraz do „zasady gry” aby drużyny dobrały się w pary</w:t>
+      </w:r>
+      <w:r>
+        <w:t xml:space="preserve">, </w:t>
+      </w:r>
+      <w:proofErr w:type="spellStart"/>
+      <w:r>
+        <w:t>możnaby</w:t>
+      </w:r>
+      <w:proofErr w:type="spellEnd"/>
+      <w:r>
+        <w:t xml:space="preserve"> też pomyśleć nad 2 trybem gry, żeby mogły </w:t>
+      </w:r>
+      <w:proofErr w:type="spellStart"/>
+      <w:r>
+        <w:t>grac</w:t>
+      </w:r>
+      <w:proofErr w:type="spellEnd"/>
+      <w:r>
+        <w:t xml:space="preserve"> tylko 2 osoby, tak jak jest to w gierkach małżeńskich</w:t>
+      </w:r>
+      <w:r>
+        <w:t xml:space="preserve">, też </w:t>
+      </w:r>
+      <w:proofErr w:type="spellStart"/>
+      <w:r>
+        <w:t>możnaby</w:t>
+      </w:r>
+      <w:proofErr w:type="spellEnd"/>
+      <w:r>
+        <w:t xml:space="preserve"> dodać info aby ustaliły kto jest graczem nr.1 kto graczem nr.2 gdyż może to mieć znaczenie w niektórych kartach gdzie aplikacja będzie odnosiła się do danej osoby z drużyny</w:t>
+      </w:r>
+    </w:p>
+    <w:p>
+      <w:r>
+        <w:t xml:space="preserve">- dopisanie do planszy </w:t>
+      </w:r>
+      <w:proofErr w:type="spellStart"/>
+      <w:r>
+        <w:t>scrollingowej</w:t>
+      </w:r>
+      <w:proofErr w:type="spellEnd"/>
+      <w:r>
+        <w:t xml:space="preserve"> (zasady gry) na początku link z </w:t>
+      </w:r>
+      <w:proofErr w:type="spellStart"/>
+      <w:r>
+        <w:t>alerta</w:t>
+      </w:r>
+      <w:proofErr w:type="spellEnd"/>
+      <w:r>
+        <w:t xml:space="preserve"> do samouczka.. tak aby można było go odbyć w dowolnym momencie </w:t>
+      </w:r>
+    </w:p>
+    <w:p>
+      <w:r>
+        <w:lastRenderedPageBreak/>
+        <w:t xml:space="preserve">- zamiast po kolei przenosić użytkownika w kodzie, </w:t>
+      </w:r>
+      <w:proofErr w:type="spellStart"/>
+      <w:r>
+        <w:t>możnaby</w:t>
+      </w:r>
+      <w:proofErr w:type="spellEnd"/>
+      <w:r>
+        <w:t xml:space="preserve"> zrobić jakby „pokaz slajdów” przed uruchomieniem gry -&gt; same widżety i automatyczne przenoszenie, przejścia, klikając.. -&gt; wtedy gdy ktoś by go odbył, dopiero nastąpiłoby uruchomienie głównej planszy.. a gdy wcześniej ktoś odbył to przy odpalaniu gry musiałaby być zawsze sprawdzana flaga załączająca – czyli w sumie ekran ładowania by mógł sterować tym czy wyświetla samouczek czy główny ekran gry </w:t>
+      </w:r>
+    </w:p>
+    <w:p>
+      <w:r>
+        <w:t>- samouczek musi mieć możliwość ponownego włączenia w ustawieniach, przy pierwszym odpaleniu mu się zmienić odpowiednia flaga, którą w ustawieniach będzie można „cofnąć”</w:t>
+      </w:r>
+    </w:p>
+    <w:p>
+      <w:r>
+        <w:t>- przekierowanie lub informacja o ponownej możliwością włączenia samouczka, powinna być dostępna z poziomu „zasady gry”</w:t>
+      </w:r>
+    </w:p>
+    <w:p>
+      <w:r>
+        <w:t xml:space="preserve">- samouczek ma sens zrobić dopiero wtedy gdy już będę miał gotowy główny ekran całej gry, karty itp. Tak aby po kolei można było pokazywać funkcje, a musi to bazować już na finalnym wyglądzie aplikacji </w:t>
+      </w:r>
+    </w:p>
+    <w:p>
+      <w:r>
+        <w:t xml:space="preserve">- wygląd samouczka </w:t>
+      </w:r>
+      <w:proofErr w:type="spellStart"/>
+      <w:r>
+        <w:t>możnaby</w:t>
+      </w:r>
+      <w:proofErr w:type="spellEnd"/>
+      <w:r>
+        <w:t xml:space="preserve"> zrobić tak, że będzie cały folder z gotowymi klasami, ale bez funkcjonalności (gry), z </w:t>
+      </w:r>
+      <w:proofErr w:type="spellStart"/>
+      <w:r>
+        <w:t>responsywnością</w:t>
+      </w:r>
+      <w:proofErr w:type="spellEnd"/>
+      <w:r>
+        <w:t xml:space="preserve">, taki </w:t>
+      </w:r>
+      <w:proofErr w:type="spellStart"/>
+      <w:r>
+        <w:t>static</w:t>
+      </w:r>
+      <w:proofErr w:type="spellEnd"/>
+      <w:r>
+        <w:t xml:space="preserve"> i wygląd byłby taki, że byłyby narzucone alert </w:t>
+      </w:r>
+      <w:proofErr w:type="spellStart"/>
+      <w:r>
+        <w:t>dialogie</w:t>
+      </w:r>
+      <w:proofErr w:type="spellEnd"/>
+      <w:r>
+        <w:t xml:space="preserve"> z </w:t>
+      </w:r>
+      <w:proofErr w:type="spellStart"/>
+      <w:r>
+        <w:t>buttonami</w:t>
+      </w:r>
+      <w:proofErr w:type="spellEnd"/>
+      <w:r>
+        <w:t xml:space="preserve"> – </w:t>
+      </w:r>
+      <w:proofErr w:type="spellStart"/>
+      <w:r>
+        <w:t>ewentuanymi</w:t>
+      </w:r>
+      <w:proofErr w:type="spellEnd"/>
+      <w:r>
+        <w:t xml:space="preserve"> animacjami oraz z przyciemnieniem tła -&gt; i to tych części których w tym danym momencie nie chciałbym omawiać np. omawiam pola, to pola są kolorowe, reszta jest przyciemniona, na środku </w:t>
+      </w:r>
+      <w:proofErr w:type="spellStart"/>
+      <w:r>
+        <w:t>móże</w:t>
+      </w:r>
+      <w:proofErr w:type="spellEnd"/>
+      <w:r>
+        <w:t xml:space="preserve"> być krótki opis, a na dole po prawej stronie przycisk w stylu „&gt;&gt;” lub jakiś taki „okrągły”, który mógłby tworzyć efekt </w:t>
+      </w:r>
+      <w:proofErr w:type="spellStart"/>
+      <w:r>
+        <w:t>ripple</w:t>
+      </w:r>
+      <w:proofErr w:type="spellEnd"/>
+      <w:r>
+        <w:t xml:space="preserve"> czy coś takiego</w:t>
+      </w:r>
+    </w:p>
+    <w:p>
+      <w:pPr>
         <w:rPr>
           <w:b/>
           <w:sz w:val="28"/>
           <w:szCs w:val="28"/>
         </w:rPr>
-        <w:t>EKRAN PODSUMOWANIA GRY:</w:t>
-      </w:r>
-    </w:p>
-    <w:p>
-      <w:r>
-        <w:t>- alert dialog lub ekran podsumowania gry, który będzie pojawiał się gdy: pionek dojdzie do mety, lub gdy użytkownik będzie chciał wyjść z gry, to pokaże ranking graczy względem pionków na planszy (w danym momencie, tak aby gra mogła być zakończona w dowolnym momencie z pokazaniem „</w:t>
-      </w:r>
-      <w:proofErr w:type="spellStart"/>
-      <w:r>
-        <w:t>score</w:t>
-      </w:r>
-      <w:proofErr w:type="spellEnd"/>
-      <w:r>
-        <w:t>”</w:t>
-      </w:r>
-      <w:r>
-        <w:t xml:space="preserve"> czyli flagi, kolory, nazwy, dynamiczna tabela + ranking</w:t>
-      </w:r>
-      <w:r>
-        <w:t>)</w:t>
-      </w:r>
-      <w:r>
-        <w:br/>
-        <w:t xml:space="preserve">- w momencie gdy wygra dana drużyna (pierwsza) </w:t>
-      </w:r>
-      <w:proofErr w:type="spellStart"/>
-      <w:r>
-        <w:t>mogłby</w:t>
-      </w:r>
-      <w:proofErr w:type="spellEnd"/>
-      <w:r>
-        <w:t xml:space="preserve"> być dodatkowy alert dialog z zapytaniem czy gra ma być kontynuowana, czy już koniec?</w:t>
-      </w:r>
-    </w:p>
-    <w:p>
-      <w:r>
-        <w:t xml:space="preserve">- opcja zagraj ponownie -&gt; </w:t>
-      </w:r>
-      <w:proofErr w:type="spellStart"/>
-      <w:r>
-        <w:t>refresh</w:t>
-      </w:r>
-      <w:proofErr w:type="spellEnd"/>
-      <w:r>
-        <w:t xml:space="preserve"> do </w:t>
-      </w:r>
-      <w:proofErr w:type="spellStart"/>
-      <w:r>
-        <w:t>gameboardscreena</w:t>
-      </w:r>
-      <w:proofErr w:type="spellEnd"/>
-      <w:r>
-        <w:t xml:space="preserve"> </w:t>
-      </w:r>
-      <w:r>
-        <w:br/>
-        <w:t xml:space="preserve">- opcja powrót do </w:t>
-      </w:r>
-      <w:proofErr w:type="spellStart"/>
-      <w:r>
-        <w:t>main</w:t>
-      </w:r>
-      <w:proofErr w:type="spellEnd"/>
-      <w:r>
-        <w:t xml:space="preserve"> menu, przycisk oceny w </w:t>
-      </w:r>
-      <w:proofErr w:type="spellStart"/>
-      <w:r>
-        <w:t>GooglePlay</w:t>
-      </w:r>
-      <w:proofErr w:type="spellEnd"/>
-      <w:r>
-        <w:t>/</w:t>
-      </w:r>
-      <w:proofErr w:type="spellStart"/>
-      <w:r>
-        <w:t>App</w:t>
-      </w:r>
-      <w:proofErr w:type="spellEnd"/>
-      <w:r>
-        <w:t xml:space="preserve"> </w:t>
-      </w:r>
-      <w:proofErr w:type="spellStart"/>
-      <w:r>
-        <w:t>Store</w:t>
-      </w:r>
-      <w:proofErr w:type="spellEnd"/>
-      <w:r>
-        <w:t xml:space="preserve"> oraz przycisk kupna pełnej wersji, z „największym zachęceniem” do jego kliknięcia -&gt; co przeniesie nas do ekranu </w:t>
-      </w:r>
-      <w:proofErr w:type="spellStart"/>
-      <w:r>
-        <w:t>rekalmy</w:t>
-      </w:r>
-      <w:proofErr w:type="spellEnd"/>
-      <w:r>
-        <w:t>/zakupu pełnej</w:t>
-      </w:r>
-      <w:r>
-        <w:t xml:space="preserve"> wersji aplikacji, po zakupie aplikacji nie powinno być tego zachęcenia oraz tej reklamy, dodatkowo w „</w:t>
-      </w:r>
-      <w:proofErr w:type="spellStart"/>
-      <w:r>
-        <w:t>drawer</w:t>
-      </w:r>
-      <w:proofErr w:type="spellEnd"/>
-      <w:r>
-        <w:t>” też powinna zniknąć opcja możliwości kliknięcia w ekran reklamy/zakupu</w:t>
-      </w:r>
-    </w:p>
-    <w:p>
-      <w:pPr>
+      </w:pPr>
+      <w:r>
         <w:rPr>
           <w:b/>
           <w:sz w:val="28"/>
           <w:szCs w:val="28"/>
         </w:rPr>
-      </w:pPr>
-      <w:r>
+        <w:t>EKRAN PODSUMOWANIA GRY:</w:t>
+      </w:r>
+    </w:p>
+    <w:p>
+      <w:r>
+        <w:t>- alert dialog lub ekran podsumowania gry, który będzie pojawiał się gdy: pionek dojdzie do mety, lub gdy użytkownik będzie chciał wyjść z gry, to pokaże ranking graczy względem pionków na planszy (w danym momencie, tak aby gra mogła być zakończona w dowolnym momencie z pokazaniem „</w:t>
+      </w:r>
+      <w:proofErr w:type="spellStart"/>
+      <w:r>
+        <w:t>score</w:t>
+      </w:r>
+      <w:proofErr w:type="spellEnd"/>
+      <w:r>
+        <w:t>”</w:t>
+      </w:r>
+      <w:r>
+        <w:t xml:space="preserve"> czyli flagi, kolory, nazwy, dynamiczna tabela + ranking</w:t>
+      </w:r>
+      <w:r>
+        <w:t>)</w:t>
+      </w:r>
+      <w:r>
+        <w:br/>
+        <w:t xml:space="preserve">- w momencie gdy wygra dana drużyna (pierwsza) </w:t>
+      </w:r>
+      <w:proofErr w:type="spellStart"/>
+      <w:r>
+        <w:t>mogłby</w:t>
+      </w:r>
+      <w:proofErr w:type="spellEnd"/>
+      <w:r>
+        <w:t xml:space="preserve"> być dodatkowy alert dialog z zapytaniem czy gra ma być kontynuowana, czy już koniec?</w:t>
+      </w:r>
+    </w:p>
+    <w:p>
+      <w:r>
+        <w:t xml:space="preserve">- opcja zagraj ponownie -&gt; </w:t>
+      </w:r>
+      <w:proofErr w:type="spellStart"/>
+      <w:r>
+        <w:t>refresh</w:t>
+      </w:r>
+      <w:proofErr w:type="spellEnd"/>
+      <w:r>
+        <w:t xml:space="preserve"> do </w:t>
+      </w:r>
+      <w:proofErr w:type="spellStart"/>
+      <w:r>
+        <w:t>gameboardscreena</w:t>
+      </w:r>
+      <w:proofErr w:type="spellEnd"/>
+      <w:r>
+        <w:t xml:space="preserve"> </w:t>
+      </w:r>
+      <w:r>
+        <w:br/>
+        <w:t xml:space="preserve">- opcja powrót do </w:t>
+      </w:r>
+      <w:proofErr w:type="spellStart"/>
+      <w:r>
+        <w:t>main</w:t>
+      </w:r>
+      <w:proofErr w:type="spellEnd"/>
+      <w:r>
+        <w:t xml:space="preserve"> menu, przycisk oceny w </w:t>
+      </w:r>
+      <w:proofErr w:type="spellStart"/>
+      <w:r>
+        <w:t>GooglePlay</w:t>
+      </w:r>
+      <w:proofErr w:type="spellEnd"/>
+      <w:r>
+        <w:t>/</w:t>
+      </w:r>
+      <w:proofErr w:type="spellStart"/>
+      <w:r>
+        <w:t>App</w:t>
+      </w:r>
+      <w:proofErr w:type="spellEnd"/>
+      <w:r>
+        <w:t xml:space="preserve"> </w:t>
+      </w:r>
+      <w:proofErr w:type="spellStart"/>
+      <w:r>
+        <w:t>Store</w:t>
+      </w:r>
+      <w:proofErr w:type="spellEnd"/>
+      <w:r>
+        <w:t xml:space="preserve"> oraz przycisk kupna pełnej wersji, z „największym zachęceniem” do jego kliknięcia -&gt; co przeniesie nas do ekranu </w:t>
+      </w:r>
+      <w:proofErr w:type="spellStart"/>
+      <w:r>
+        <w:t>rekalmy</w:t>
+      </w:r>
+      <w:proofErr w:type="spellEnd"/>
+      <w:r>
+        <w:t>/zakupu pełnej</w:t>
+      </w:r>
+      <w:r>
+        <w:t xml:space="preserve"> wersji aplikacji, po zakupie aplikacji nie powinno być tego zachęcenia oraz tej reklamy, dodatkowo w „</w:t>
+      </w:r>
+      <w:proofErr w:type="spellStart"/>
+      <w:r>
+        <w:t>drawer</w:t>
+      </w:r>
+      <w:proofErr w:type="spellEnd"/>
+      <w:r>
+        <w:t>” też powinna zniknąć opcja możliwości kliknięcia w ekran reklamy/zakupu</w:t>
+      </w:r>
+    </w:p>
+    <w:p>
+      <w:pPr>
         <w:rPr>
           <w:b/>
           <w:sz w:val="28"/>
           <w:szCs w:val="28"/>
         </w:rPr>
+      </w:pPr>
+      <w:r>
+        <w:rPr>
+          <w:b/>
+          <w:sz w:val="28"/>
+          <w:szCs w:val="28"/>
+        </w:rPr>
         <w:t>INNE:</w:t>
       </w:r>
     </w:p>
@@ -1270,6 +1322,7 @@
         <w:ind w:firstLine="708"/>
       </w:pPr>
       <w:r>
+        <w:lastRenderedPageBreak/>
         <w:t>- dźwięk „ruletki” koła oraz jego kręcenia się</w:t>
       </w:r>
     </w:p>
@@ -1286,7 +1339,6 @@
         <w:ind w:firstLine="708"/>
       </w:pPr>
       <w:r>
-        <w:lastRenderedPageBreak/>
         <w:t xml:space="preserve">- dźwięk pojawienia się karty, dźwięk jej akceptacji oraz dźwięk anulacji danej karty, też pominięcia i dźwięk tego gdy już nie ma możliwości </w:t>
       </w:r>
       <w:r>
@@ -1522,7 +1574,6 @@
           <w:sz w:val="28"/>
           <w:szCs w:val="28"/>
         </w:rPr>
-        <w:lastRenderedPageBreak/>
         <w:t>OPIS KART I ICH BAZY DANYCH:</w:t>
       </w:r>
     </w:p>
@@ -3033,10 +3084,7 @@
           <w:p>
             <w:r>
               <w:lastRenderedPageBreak/>
-              <w:t xml:space="preserve">1 raz per </w:t>
-            </w:r>
-            <w:r>
-              <w:t>CZAS LOSOWANY z ew. 1 pominięciem, po losowaniu pojawia się co będzie i przycisk „start”, dodatkowy lecący czas</w:t>
+              <w:t>1 raz per CZAS LOSOWANY z ew. 1 pominięciem, po losowaniu pojawia się co będzie i przycisk „start”, dodatkowy lecący czas</w:t>
             </w:r>
           </w:p>
         </w:tc>
@@ -3202,10 +3250,7 @@
           </w:tcPr>
           <w:p>
             <w:r>
-              <w:t xml:space="preserve">2 + po jednym </w:t>
-            </w:r>
-            <w:r>
-              <w:t>mnożnik</w:t>
+              <w:t>2 + po jednym mnożnik</w:t>
             </w:r>
           </w:p>
         </w:tc>

</xml_diff>

<commit_message>
db updated for alphabet cards, docs updated, new function to get strings from db, updated cards, new builds, some fixes
</commit_message>
<xml_diff>
--- a/assets/time_to_party_assets/dokumentacja.docx
+++ b/assets/time_to_party_assets/dokumentacja.docx
@@ -422,34 +422,64 @@
       </w:r>
     </w:p>
     <w:p>
+      <w:r>
+        <w:t xml:space="preserve">- trzeba zrobić załamywanie linii na ekranie karty przy długich słowach lub zmniejszanie czcionki </w:t>
+      </w:r>
+    </w:p>
+    <w:p>
       <w:pPr>
         <w:rPr>
           <w:b/>
+          <w:strike/>
           <w:sz w:val="28"/>
           <w:szCs w:val="28"/>
         </w:rPr>
       </w:pPr>
       <w:r>
-        <w:t xml:space="preserve">- jest taka sytuacja że on teraz pobiera z bazy za każdym razem (kliknięcie przycisku X lub </w:t>
-      </w:r>
-      <w:proofErr w:type="spellStart"/>
-      <w:r>
-        <w:t>tick</w:t>
-      </w:r>
-      <w:proofErr w:type="spellEnd"/>
-      <w:r>
-        <w:t xml:space="preserve">) – a ma pobrać raz, </w:t>
-      </w:r>
-      <w:proofErr w:type="spellStart"/>
-      <w:r>
-        <w:t>rodzielić</w:t>
-      </w:r>
-      <w:proofErr w:type="spellEnd"/>
-      <w:r>
-        <w:t xml:space="preserve"> słowa i wsadzać jedno na kartę co kliknięcie (każde kolejne z listy). Aktualne rozwiązanie jest dobre tylko gdy co kliknięcie losujemy z całej bazy. W reszcie przypadków miał losować index, następnie 5 oddzielonych słów średnikami to 5 osobnych kart. </w:t>
+        <w:rPr>
+          <w:strike/>
+        </w:rPr>
+        <w:t>- jes</w:t>
       </w:r>
       <w:bookmarkStart w:id="0" w:name="_GoBack"/>
       <w:bookmarkEnd w:id="0"/>
+      <w:r>
+        <w:rPr>
+          <w:strike/>
+        </w:rPr>
+        <w:t xml:space="preserve">t taka sytuacja że on teraz pobiera z bazy za każdym razem (kliknięcie przycisku X lub </w:t>
+      </w:r>
+      <w:proofErr w:type="spellStart"/>
+      <w:r>
+        <w:rPr>
+          <w:strike/>
+        </w:rPr>
+        <w:t>tick</w:t>
+      </w:r>
+      <w:proofErr w:type="spellEnd"/>
+      <w:r>
+        <w:rPr>
+          <w:strike/>
+        </w:rPr>
+        <w:t xml:space="preserve">) – a ma pobrać raz, </w:t>
+      </w:r>
+      <w:proofErr w:type="spellStart"/>
+      <w:r>
+        <w:rPr>
+          <w:strike/>
+        </w:rPr>
+        <w:t>rodzielić</w:t>
+      </w:r>
+      <w:proofErr w:type="spellEnd"/>
+      <w:r>
+        <w:rPr>
+          <w:strike/>
+        </w:rPr>
+        <w:t xml:space="preserve"> słowa i wsadzać jedno na kartę co kliknięcie (każde kolejne z listy). Aktualne rozwiązanie jest dobre tylko gdy co kliknięcie losujemy z całej bazy. W reszcie przypadków miał losować index, następnie 5 oddzielonych słów średnikami to 5 osobnych kart. </w:t>
+      </w:r>
+      <w:r>
+        <w:t>DZIAŁA!</w:t>
+      </w:r>
     </w:p>
     <w:p>
       <w:r>
@@ -549,38 +579,78 @@
         <w:t xml:space="preserve"> kółka tekst: koniec czasu.. jeszcze chwilę utrzymać ekran, przez jakieś 2 sekundy? Następnie zrobić „pop” ekranu ze stosu</w:t>
       </w:r>
       <w:r>
+        <w:rPr>
+          <w:strike/>
+          <w:vertAlign w:val="subscript"/>
+        </w:rPr>
         <w:t xml:space="preserve"> i wtedy komunikat o ilości zdobycia premiowym ruchu lub coś takiego i wtedy dopier</w:t>
       </w:r>
       <w:r>
+        <w:rPr>
+          <w:strike/>
+          <w:vertAlign w:val="subscript"/>
+        </w:rPr>
         <w:t>o</w:t>
       </w:r>
       <w:r>
+        <w:rPr>
+          <w:strike/>
+          <w:vertAlign w:val="subscript"/>
+        </w:rPr>
         <w:t xml:space="preserve"> powrót finalnie do planszy.. też do przemyślenia mechanika tego </w:t>
       </w:r>
       <w:r>
-        <w:t xml:space="preserve">bo tu musiałaby wlatywać jakaś zmienna, która miałaby znaczenie kiedy przechodzi pętla na następną drużynę, kiedy jeszcze sterujemy pionkami, jak potem poinformować następną drużynę, że teraz ona kręci? Drugi </w:t>
-      </w:r>
-      <w:r>
+        <w:rPr>
+          <w:strike/>
+          <w:vertAlign w:val="subscript"/>
+        </w:rPr>
+        <w:t>bo tu musiałaby wlatywać jakaś zmienna, która miałaby znaczenie kiedy przechodzi pętla na następną drużynę, kiedy jeszcze sterujemy pionkami, jak potem poinformować następną drużynę, że teraz ona kręci? Drugi alert</w:t>
+      </w:r>
+      <w:r>
+        <w:rPr>
+          <w:strike/>
+          <w:vertAlign w:val="subscript"/>
+        </w:rPr>
+        <w:t xml:space="preserve"> z „</w:t>
+      </w:r>
+      <w:proofErr w:type="spellStart"/>
+      <w:r>
+        <w:rPr>
+          <w:strike/>
+          <w:vertAlign w:val="subscript"/>
+        </w:rPr>
+        <w:t>tapnij</w:t>
+      </w:r>
+      <w:proofErr w:type="spellEnd"/>
+      <w:r>
+        <w:rPr>
+          <w:strike/>
+          <w:vertAlign w:val="subscript"/>
+        </w:rPr>
+        <w:t xml:space="preserve"> w koło by zakręcić”?, nie ogarniam -&gt; </w:t>
+      </w:r>
+      <w:r>
+        <w:rPr>
+          <w:strike/>
+          <w:vertAlign w:val="subscript"/>
+        </w:rPr>
         <w:lastRenderedPageBreak/>
-        <w:t>alert</w:t>
-      </w:r>
-      <w:r>
-        <w:t xml:space="preserve"> z „</w:t>
-      </w:r>
-      <w:proofErr w:type="spellStart"/>
-      <w:r>
-        <w:t>tapnij</w:t>
-      </w:r>
-      <w:proofErr w:type="spellEnd"/>
-      <w:r>
-        <w:t xml:space="preserve"> w koło by zakręcić”?, nie ogarniam -&gt; przecież zmienia się drużyna po powrocie więc? – na środku jest napisane która </w:t>
-      </w:r>
-      <w:proofErr w:type="spellStart"/>
-      <w:r>
+        <w:t xml:space="preserve">przecież zmienia się drużyna po powrocie więc? – na środku jest napisane która </w:t>
+      </w:r>
+      <w:proofErr w:type="spellStart"/>
+      <w:r>
+        <w:rPr>
+          <w:strike/>
+          <w:vertAlign w:val="subscript"/>
+        </w:rPr>
         <w:t>druzyna</w:t>
       </w:r>
       <w:proofErr w:type="spellEnd"/>
       <w:r>
+        <w:rPr>
+          <w:strike/>
+          <w:vertAlign w:val="subscript"/>
+        </w:rPr>
         <w:t xml:space="preserve"> kręci -&gt; może jedynie zrobić to bardziej spektakularne czyli alert dialog czy coś</w:t>
       </w:r>
     </w:p>

</xml_diff>

<commit_message>
added drawing screen, updated cards, some new methods, some thing to be removed soon
</commit_message>
<xml_diff>
--- a/assets/time_to_party_assets/dokumentacja.docx
+++ b/assets/time_to_party_assets/dokumentacja.docx
@@ -81,7 +81,16 @@
     </w:p>
     <w:p>
       <w:r>
-        <w:t xml:space="preserve">- w momencie wybierania karty (po wyborze) nie wiemy co mamy zrobić </w:t>
+        <w:t>- w momencie wybierania karty (po wy</w:t>
+      </w:r>
+      <w:r>
+        <w:t>borze) nie wiemy co mamy zrobić</w:t>
+      </w:r>
+      <w:r>
+        <w:rPr>
+          <w:color w:val="FF0000"/>
+        </w:rPr>
+        <w:t>// dodane opisy ale i tak do poprawienia to jest</w:t>
       </w:r>
     </w:p>
     <w:p>
@@ -439,448 +448,563 @@
         <w:rPr>
           <w:strike/>
         </w:rPr>
-        <w:t>- jes</w:t>
+        <w:t xml:space="preserve">- jest taka sytuacja że on teraz pobiera z bazy za każdym razem (kliknięcie przycisku X lub </w:t>
+      </w:r>
+      <w:proofErr w:type="spellStart"/>
+      <w:r>
+        <w:rPr>
+          <w:strike/>
+        </w:rPr>
+        <w:t>tick</w:t>
+      </w:r>
+      <w:proofErr w:type="spellEnd"/>
+      <w:r>
+        <w:rPr>
+          <w:strike/>
+        </w:rPr>
+        <w:t xml:space="preserve">) – a ma pobrać raz, </w:t>
+      </w:r>
+      <w:proofErr w:type="spellStart"/>
+      <w:r>
+        <w:rPr>
+          <w:strike/>
+        </w:rPr>
+        <w:t>rodzielić</w:t>
+      </w:r>
+      <w:proofErr w:type="spellEnd"/>
+      <w:r>
+        <w:rPr>
+          <w:strike/>
+        </w:rPr>
+        <w:t xml:space="preserve"> słowa i wsadzać jedno na kartę co kliknięcie (każde kolejne z listy). Aktualne rozwiązanie jest dobre tylko gdy co kliknięcie losujemy z całej bazy. W reszcie przypadków miał losować index, następnie 5 oddzielonych słów średnikami to 5 osobnych kart. </w:t>
+      </w:r>
+      <w:r>
+        <w:t>DZIAŁA!</w:t>
+      </w:r>
+    </w:p>
+    <w:p>
+      <w:r>
+        <w:rPr>
+          <w:strike/>
+        </w:rPr>
+        <w:t xml:space="preserve">-  zaimplementowanie </w:t>
+      </w:r>
+      <w:proofErr w:type="spellStart"/>
+      <w:r>
+        <w:rPr>
+          <w:strike/>
+        </w:rPr>
+        <w:t>timer'a</w:t>
+      </w:r>
+      <w:proofErr w:type="spellEnd"/>
+      <w:r>
+        <w:rPr>
+          <w:strike/>
+        </w:rPr>
+        <w:t xml:space="preserve">, oraz wyświetlania </w:t>
+      </w:r>
+      <w:proofErr w:type="spellStart"/>
+      <w:r>
+        <w:rPr>
+          <w:strike/>
+        </w:rPr>
+        <w:t>time's</w:t>
+      </w:r>
+      <w:proofErr w:type="spellEnd"/>
+      <w:r>
+        <w:rPr>
+          <w:strike/>
+        </w:rPr>
+        <w:t xml:space="preserve"> </w:t>
+      </w:r>
+      <w:proofErr w:type="spellStart"/>
+      <w:r>
+        <w:rPr>
+          <w:strike/>
+        </w:rPr>
+        <w:t>up</w:t>
+      </w:r>
+      <w:proofErr w:type="spellEnd"/>
+      <w:r>
+        <w:rPr>
+          <w:strike/>
+        </w:rPr>
+        <w:t xml:space="preserve"> </w:t>
+      </w:r>
+      <w:r>
+        <w:rPr>
+          <w:strike/>
+        </w:rPr>
+        <w:t xml:space="preserve">-&gt; czas zależny od rodzaju karty/zadania, czas odliczany w </w:t>
+      </w:r>
+      <w:proofErr w:type="spellStart"/>
+      <w:r>
+        <w:rPr>
+          <w:strike/>
+        </w:rPr>
+        <w:t>doł</w:t>
+      </w:r>
+      <w:proofErr w:type="spellEnd"/>
+      <w:r>
+        <w:rPr>
+          <w:strike/>
+        </w:rPr>
+        <w:t xml:space="preserve">, gdy </w:t>
+      </w:r>
+      <w:proofErr w:type="spellStart"/>
+      <w:r>
+        <w:rPr>
+          <w:strike/>
+        </w:rPr>
+        <w:t>timer</w:t>
+      </w:r>
+      <w:proofErr w:type="spellEnd"/>
+      <w:r>
+        <w:rPr>
+          <w:strike/>
+        </w:rPr>
+        <w:t xml:space="preserve"> dojdzie do końca, trzeba pokazać w tym samym miejscu, zamiast </w:t>
+      </w:r>
+      <w:proofErr w:type="spellStart"/>
+      <w:r>
+        <w:rPr>
+          <w:strike/>
+        </w:rPr>
+        <w:t>widgetu</w:t>
+      </w:r>
+      <w:proofErr w:type="spellEnd"/>
+      <w:r>
+        <w:rPr>
+          <w:strike/>
+        </w:rPr>
+        <w:t xml:space="preserve"> kółka tekst: koniec czasu.. jeszcze chwilę utrzymać ekran, przez jakieś 2 sekundy? Następnie zrobić „pop” ekranu ze stosu</w:t>
+      </w:r>
+      <w:r>
+        <w:rPr>
+          <w:strike/>
+          <w:vertAlign w:val="subscript"/>
+        </w:rPr>
+        <w:t xml:space="preserve"> i wtedy komunikat o ilości zdobycia premiowym ruchu lub coś takiego i wtedy dopier</w:t>
+      </w:r>
+      <w:r>
+        <w:rPr>
+          <w:strike/>
+          <w:vertAlign w:val="subscript"/>
+        </w:rPr>
+        <w:t>o</w:t>
+      </w:r>
+      <w:r>
+        <w:rPr>
+          <w:strike/>
+          <w:vertAlign w:val="subscript"/>
+        </w:rPr>
+        <w:t xml:space="preserve"> powrót finalnie do planszy.. też do przemyślenia mechanika tego </w:t>
+      </w:r>
+      <w:r>
+        <w:rPr>
+          <w:strike/>
+          <w:vertAlign w:val="subscript"/>
+        </w:rPr>
+        <w:t xml:space="preserve">bo tu musiałaby wlatywać jakaś zmienna, która miałaby znaczenie kiedy przechodzi pętla na następną drużynę, </w:t>
+      </w:r>
+      <w:r>
+        <w:rPr>
+          <w:strike/>
+          <w:vertAlign w:val="subscript"/>
+        </w:rPr>
+        <w:lastRenderedPageBreak/>
+        <w:t>kiedy jeszcze sterujemy pionkami, jak potem poinformować następną drużynę, że teraz ona kręci? Drugi alert</w:t>
+      </w:r>
+      <w:r>
+        <w:rPr>
+          <w:strike/>
+          <w:vertAlign w:val="subscript"/>
+        </w:rPr>
+        <w:t xml:space="preserve"> z „</w:t>
+      </w:r>
+      <w:proofErr w:type="spellStart"/>
+      <w:r>
+        <w:rPr>
+          <w:strike/>
+          <w:vertAlign w:val="subscript"/>
+        </w:rPr>
+        <w:t>tapnij</w:t>
+      </w:r>
+      <w:proofErr w:type="spellEnd"/>
+      <w:r>
+        <w:rPr>
+          <w:strike/>
+          <w:vertAlign w:val="subscript"/>
+        </w:rPr>
+        <w:t xml:space="preserve"> w koło by zakręcić”?, nie ogarniam -&gt; przecież zmienia się drużyna po powrocie więc? – na środku jest napisane która </w:t>
+      </w:r>
+      <w:proofErr w:type="spellStart"/>
+      <w:r>
+        <w:rPr>
+          <w:strike/>
+          <w:vertAlign w:val="subscript"/>
+        </w:rPr>
+        <w:t>druzyna</w:t>
+      </w:r>
+      <w:proofErr w:type="spellEnd"/>
+      <w:r>
+        <w:rPr>
+          <w:strike/>
+          <w:vertAlign w:val="subscript"/>
+        </w:rPr>
+        <w:t xml:space="preserve"> kręci -&gt; może jedynie zrobić to bardziej spektakularne czyli alert dialog czy coś</w:t>
+      </w:r>
+    </w:p>
+    <w:p>
+      <w:r>
+        <w:t xml:space="preserve">- Dodatkowe animacje dla kart: "X" -&gt;powinien wrzucać "X" na kartę jakby znikąd, i to razem z karta powinno </w:t>
+      </w:r>
+      <w:proofErr w:type="spellStart"/>
+      <w:r>
+        <w:t>wyjeżdzać</w:t>
+      </w:r>
+      <w:proofErr w:type="spellEnd"/>
+      <w:r>
+        <w:t xml:space="preserve">  "OK" powinno wrzucać duży "</w:t>
+      </w:r>
+      <w:proofErr w:type="spellStart"/>
+      <w:r>
+        <w:t>tick</w:t>
+      </w:r>
+      <w:proofErr w:type="spellEnd"/>
+      <w:r>
+        <w:t xml:space="preserve">" na kartę i powinno </w:t>
+      </w:r>
+      <w:proofErr w:type="spellStart"/>
+      <w:r>
+        <w:t>leciec</w:t>
+      </w:r>
+      <w:proofErr w:type="spellEnd"/>
+      <w:r>
+        <w:t xml:space="preserve"> w prawo</w:t>
+      </w:r>
+      <w:r>
+        <w:t xml:space="preserve">.. </w:t>
+      </w:r>
+      <w:r>
+        <w:br/>
+        <w:t>zrobić coś takiego, że w przypadku „</w:t>
+      </w:r>
+      <w:proofErr w:type="spellStart"/>
+      <w:r>
+        <w:t>tick</w:t>
+      </w:r>
+      <w:proofErr w:type="spellEnd"/>
+      <w:r>
+        <w:t xml:space="preserve">” animacja wrzucająca zielone słowa na kartę – taki big zielony wyskakujący z całego ekranu ze </w:t>
+      </w:r>
+      <w:proofErr w:type="spellStart"/>
+      <w:r>
+        <w:t>scale</w:t>
+      </w:r>
+      <w:proofErr w:type="spellEnd"/>
+      <w:r>
+        <w:t xml:space="preserve"> down + mogłaby być lista tych napisów np. 5 i by losowo wpadały. Np.: </w:t>
+      </w:r>
+      <w:proofErr w:type="spellStart"/>
+      <w:r>
+        <w:t>good,nice,super,wohoo</w:t>
+      </w:r>
+      <w:proofErr w:type="spellEnd"/>
+      <w:r>
+        <w:t xml:space="preserve"> itp. W przypadku „X” – </w:t>
+      </w:r>
+      <w:proofErr w:type="spellStart"/>
+      <w:r>
+        <w:t>fail,bad,wrong,uuu</w:t>
+      </w:r>
+      <w:proofErr w:type="spellEnd"/>
+      <w:r>
+        <w:t xml:space="preserve"> a „&lt;-„ SSHHTT” + odpowiednie </w:t>
+      </w:r>
+      <w:proofErr w:type="spellStart"/>
+      <w:r>
+        <w:t>soundy</w:t>
+      </w:r>
+      <w:proofErr w:type="spellEnd"/>
+      <w:r>
+        <w:t xml:space="preserve"> do tego</w:t>
+      </w:r>
+    </w:p>
+    <w:p>
+      <w:pPr>
+        <w:rPr>
+          <w:strike/>
+        </w:rPr>
+      </w:pPr>
+      <w:r>
+        <w:rPr>
+          <w:strike/>
+        </w:rPr>
+        <w:t>-  pomyśleć nad obsługą gwiazdek na karcie, zielona -&gt; zatwierdzona karta, czerwona -&gt; odrzucona karta, żółta -&gt; aktualna,</w:t>
+      </w:r>
+      <w:r>
+        <w:rPr>
+          <w:strike/>
+        </w:rPr>
+        <w:tab/>
+        <w:t xml:space="preserve">szara -&gt; następna w kolejce karta (i do końca wszystkie) </w:t>
+      </w:r>
+      <w:r>
+        <w:rPr>
+          <w:strike/>
+        </w:rPr>
+        <w:t>– jako taki status, informacja odnośnie jednej tury ile kart się zgadło a ile nie, ile pozostało itp.</w:t>
+      </w:r>
+    </w:p>
+    <w:p>
+      <w:r>
+        <w:t>-</w:t>
+      </w:r>
+      <w:r>
+        <w:t>. Przygotowanie opisów pod "?" oraz zmiana ikonki "i" na ekranie karty żeby bardziej nawiązywało do "zgłoś błąd", bo te "i" to jak informacja... oraz implementacja tego</w:t>
+      </w:r>
+      <w:r>
+        <w:t xml:space="preserve"> w </w:t>
+      </w:r>
+      <w:proofErr w:type="spellStart"/>
+      <w:r>
+        <w:t>alertdialogi</w:t>
+      </w:r>
+      <w:proofErr w:type="spellEnd"/>
+      <w:r>
+        <w:t>?</w:t>
+      </w:r>
+      <w:r>
+        <w:t xml:space="preserve"> – tu trzeba pod ? dodać info odnośnie danej karty oraz przycisk zgłoś błąd, który przekieruje na stronkę</w:t>
+      </w:r>
+    </w:p>
+    <w:p>
+      <w:pPr>
+        <w:rPr>
+          <w:color w:val="FF0000"/>
+        </w:rPr>
+      </w:pPr>
+      <w:r>
+        <w:rPr>
+          <w:strike/>
+        </w:rPr>
+        <w:t>- PYTANIE: czy po poprawnej odpowiedzi na wszystkie słowa zrobić tak, że będzie +1 przesunięcie pionka, czy zrobić premiowy ruch ruletką?</w:t>
+      </w:r>
+      <w:r>
+        <w:rPr>
+          <w:strike/>
+          <w:color w:val="FF0000"/>
+        </w:rPr>
+        <w:t xml:space="preserve">//to będzie problematyczne ze względu na przełączanie drużyn </w:t>
+      </w:r>
+      <w:r>
+        <w:rPr>
+          <w:strike/>
+          <w:color w:val="FF0000"/>
+        </w:rPr>
+        <w:t xml:space="preserve"> </w:t>
+      </w:r>
+      <w:r>
+        <w:rPr>
+          <w:strike/>
+        </w:rPr>
+        <w:t>Co w przypadku gdy np. zgadniesz 3 słowa z 5? Czy liczyć za to jakieś dodatkowe punkty</w:t>
+      </w:r>
+      <w:r>
+        <w:rPr>
+          <w:strike/>
+        </w:rPr>
+        <w:t>, które by wpływały na ranking? Czy np. zrobić że np. połowa słów przesunięcie o 1 pole, a max np. o 2 pol</w:t>
+      </w:r>
+      <w:r>
+        <w:rPr>
+          <w:strike/>
+        </w:rPr>
+        <w:t>a?</w:t>
+      </w:r>
+      <w:r>
+        <w:t xml:space="preserve"> </w:t>
+      </w:r>
+      <w:r>
+        <w:rPr>
+          <w:color w:val="FF0000"/>
+        </w:rPr>
+        <w:t xml:space="preserve">// ROZKMINIONE będzie punktacja z </w:t>
+      </w:r>
+      <w:proofErr w:type="spellStart"/>
+      <w:r>
+        <w:rPr>
+          <w:color w:val="FF0000"/>
+        </w:rPr>
+        <w:t>mnoznikiami</w:t>
+      </w:r>
+      <w:proofErr w:type="spellEnd"/>
+      <w:r>
+        <w:rPr>
+          <w:color w:val="FF0000"/>
+        </w:rPr>
+        <w:t xml:space="preserve"> </w:t>
+      </w:r>
+    </w:p>
+    <w:p>
+      <w:pPr>
+        <w:rPr>
+          <w:color w:val="FF0000"/>
+        </w:rPr>
+      </w:pPr>
+      <w:r>
+        <w:rPr>
+          <w:strike/>
+        </w:rPr>
+        <w:t xml:space="preserve">- rysowanie do przemyślenia jak będzie działać, jest spoko klasa która by to obsłużyła z wielkością skalowania pędzla, z przekazywaniem obrazka dalej, nawet </w:t>
+      </w:r>
+      <w:r>
+        <w:rPr>
+          <w:strike/>
+        </w:rPr>
+        <w:t xml:space="preserve">z możliwością zapisu lub </w:t>
+      </w:r>
+      <w:proofErr w:type="spellStart"/>
+      <w:r>
+        <w:rPr>
+          <w:strike/>
+        </w:rPr>
+        <w:t>share</w:t>
+      </w:r>
+      <w:proofErr w:type="spellEnd"/>
+      <w:r>
+        <w:rPr>
+          <w:strike/>
+        </w:rPr>
+        <w:t xml:space="preserve">. </w:t>
+      </w:r>
+      <w:r>
+        <w:rPr>
+          <w:color w:val="FF0000"/>
+        </w:rPr>
+        <w:t xml:space="preserve">// dodane ale trzeba ogarnąć totalnie wszystko jak ma działać, wygląd itp. układ, widok </w:t>
+      </w:r>
+      <w:proofErr w:type="spellStart"/>
+      <w:r>
+        <w:rPr>
+          <w:color w:val="FF0000"/>
+        </w:rPr>
+        <w:t>timera</w:t>
+      </w:r>
+      <w:proofErr w:type="spellEnd"/>
+      <w:r>
+        <w:rPr>
+          <w:color w:val="FF0000"/>
+        </w:rPr>
+        <w:t xml:space="preserve"> itd.. jest zabawy jeszcze z tą kartą</w:t>
+      </w:r>
+    </w:p>
+    <w:p>
+      <w:r>
+        <w:t xml:space="preserve">Karta </w:t>
+      </w:r>
+      <w:proofErr w:type="spellStart"/>
+      <w:r>
+        <w:t>compare</w:t>
+      </w:r>
+      <w:proofErr w:type="spellEnd"/>
+      <w:r>
+        <w:t xml:space="preserve"> </w:t>
+      </w:r>
+      <w:proofErr w:type="spellStart"/>
+      <w:r>
+        <w:t>questions</w:t>
+      </w:r>
+      <w:proofErr w:type="spellEnd"/>
+      <w:r>
+        <w:t xml:space="preserve"> do ogarnięcia, dodanie ‘</w:t>
+      </w:r>
+      <w:proofErr w:type="spellStart"/>
+      <w:r>
+        <w:t>ticków</w:t>
+      </w:r>
+      <w:proofErr w:type="spellEnd"/>
+      <w:r>
+        <w:t xml:space="preserve">’ oraz umieszczenie tego normalnie aby pytania były widoczne </w:t>
+      </w:r>
+      <w:proofErr w:type="spellStart"/>
+      <w:r>
+        <w:t>itd</w:t>
+      </w:r>
+      <w:proofErr w:type="spellEnd"/>
+      <w:r>
+        <w:t>…, przemyślenie jak wtedy pojawią się przyciski czy coś tam</w:t>
       </w:r>
       <w:bookmarkStart w:id="0" w:name="_GoBack"/>
       <w:bookmarkEnd w:id="0"/>
-      <w:r>
-        <w:rPr>
-          <w:strike/>
-        </w:rPr>
-        <w:t xml:space="preserve">t taka sytuacja że on teraz pobiera z bazy za każdym razem (kliknięcie przycisku X lub </w:t>
-      </w:r>
-      <w:proofErr w:type="spellStart"/>
-      <w:r>
-        <w:rPr>
-          <w:strike/>
-        </w:rPr>
-        <w:t>tick</w:t>
-      </w:r>
-      <w:proofErr w:type="spellEnd"/>
-      <w:r>
-        <w:rPr>
-          <w:strike/>
-        </w:rPr>
-        <w:t xml:space="preserve">) – a ma pobrać raz, </w:t>
-      </w:r>
-      <w:proofErr w:type="spellStart"/>
-      <w:r>
-        <w:rPr>
-          <w:strike/>
-        </w:rPr>
-        <w:t>rodzielić</w:t>
-      </w:r>
-      <w:proofErr w:type="spellEnd"/>
-      <w:r>
-        <w:rPr>
-          <w:strike/>
-        </w:rPr>
-        <w:t xml:space="preserve"> słowa i wsadzać jedno na kartę co kliknięcie (każde kolejne z listy). Aktualne rozwiązanie jest dobre tylko gdy co kliknięcie losujemy z całej bazy. W reszcie przypadków miał losować index, następnie 5 oddzielonych słów średnikami to 5 osobnych kart. </w:t>
-      </w:r>
-      <w:r>
-        <w:t>DZIAŁA!</w:t>
-      </w:r>
-    </w:p>
-    <w:p>
-      <w:r>
-        <w:rPr>
-          <w:strike/>
-        </w:rPr>
-        <w:t xml:space="preserve">-  zaimplementowanie </w:t>
-      </w:r>
-      <w:proofErr w:type="spellStart"/>
-      <w:r>
-        <w:rPr>
-          <w:strike/>
-        </w:rPr>
-        <w:t>timer'a</w:t>
-      </w:r>
-      <w:proofErr w:type="spellEnd"/>
-      <w:r>
-        <w:rPr>
-          <w:strike/>
-        </w:rPr>
-        <w:t xml:space="preserve">, oraz wyświetlania </w:t>
-      </w:r>
-      <w:proofErr w:type="spellStart"/>
-      <w:r>
-        <w:rPr>
-          <w:strike/>
-        </w:rPr>
-        <w:t>time's</w:t>
-      </w:r>
-      <w:proofErr w:type="spellEnd"/>
-      <w:r>
-        <w:rPr>
-          <w:strike/>
-        </w:rPr>
-        <w:t xml:space="preserve"> </w:t>
-      </w:r>
-      <w:proofErr w:type="spellStart"/>
-      <w:r>
-        <w:rPr>
-          <w:strike/>
-        </w:rPr>
-        <w:t>up</w:t>
-      </w:r>
-      <w:proofErr w:type="spellEnd"/>
-      <w:r>
-        <w:rPr>
-          <w:strike/>
-        </w:rPr>
-        <w:t xml:space="preserve"> </w:t>
-      </w:r>
-      <w:r>
-        <w:rPr>
-          <w:strike/>
-        </w:rPr>
-        <w:t xml:space="preserve">-&gt; czas zależny od rodzaju karty/zadania, czas odliczany w </w:t>
-      </w:r>
-      <w:proofErr w:type="spellStart"/>
-      <w:r>
-        <w:rPr>
-          <w:strike/>
-        </w:rPr>
-        <w:t>doł</w:t>
-      </w:r>
-      <w:proofErr w:type="spellEnd"/>
-      <w:r>
-        <w:rPr>
-          <w:strike/>
-        </w:rPr>
-        <w:t xml:space="preserve">, gdy </w:t>
-      </w:r>
-      <w:proofErr w:type="spellStart"/>
-      <w:r>
-        <w:rPr>
-          <w:strike/>
-        </w:rPr>
-        <w:t>timer</w:t>
-      </w:r>
-      <w:proofErr w:type="spellEnd"/>
-      <w:r>
-        <w:rPr>
-          <w:strike/>
-        </w:rPr>
-        <w:t xml:space="preserve"> dojdzie do końca, trzeba pokazać w tym samym miejscu, zamiast </w:t>
-      </w:r>
-      <w:proofErr w:type="spellStart"/>
-      <w:r>
-        <w:rPr>
-          <w:strike/>
-        </w:rPr>
-        <w:t>widgetu</w:t>
-      </w:r>
-      <w:proofErr w:type="spellEnd"/>
-      <w:r>
-        <w:rPr>
-          <w:strike/>
-        </w:rPr>
-        <w:t xml:space="preserve"> kółka tekst: koniec czasu.. jeszcze chwilę utrzymać ekran, przez jakieś 2 sekundy? Następnie zrobić „pop” ekranu ze stosu</w:t>
-      </w:r>
-      <w:r>
-        <w:rPr>
-          <w:strike/>
-          <w:vertAlign w:val="subscript"/>
-        </w:rPr>
-        <w:t xml:space="preserve"> i wtedy komunikat o ilości zdobycia premiowym ruchu lub coś takiego i wtedy dopier</w:t>
-      </w:r>
-      <w:r>
-        <w:rPr>
-          <w:strike/>
-          <w:vertAlign w:val="subscript"/>
-        </w:rPr>
-        <w:t>o</w:t>
-      </w:r>
-      <w:r>
-        <w:rPr>
-          <w:strike/>
-          <w:vertAlign w:val="subscript"/>
-        </w:rPr>
-        <w:t xml:space="preserve"> powrót finalnie do planszy.. też do przemyślenia mechanika tego </w:t>
-      </w:r>
-      <w:r>
-        <w:rPr>
-          <w:strike/>
-          <w:vertAlign w:val="subscript"/>
-        </w:rPr>
-        <w:t>bo tu musiałaby wlatywać jakaś zmienna, która miałaby znaczenie kiedy przechodzi pętla na następną drużynę, kiedy jeszcze sterujemy pionkami, jak potem poinformować następną drużynę, że teraz ona kręci? Drugi alert</w:t>
-      </w:r>
-      <w:r>
-        <w:rPr>
-          <w:strike/>
-          <w:vertAlign w:val="subscript"/>
-        </w:rPr>
-        <w:t xml:space="preserve"> z „</w:t>
-      </w:r>
-      <w:proofErr w:type="spellStart"/>
-      <w:r>
-        <w:rPr>
-          <w:strike/>
-          <w:vertAlign w:val="subscript"/>
-        </w:rPr>
-        <w:t>tapnij</w:t>
-      </w:r>
-      <w:proofErr w:type="spellEnd"/>
-      <w:r>
-        <w:rPr>
-          <w:strike/>
-          <w:vertAlign w:val="subscript"/>
-        </w:rPr>
-        <w:t xml:space="preserve"> w koło by zakręcić”?, nie ogarniam -&gt; </w:t>
-      </w:r>
-      <w:r>
-        <w:rPr>
-          <w:strike/>
-          <w:vertAlign w:val="subscript"/>
-        </w:rPr>
-        <w:lastRenderedPageBreak/>
-        <w:t xml:space="preserve">przecież zmienia się drużyna po powrocie więc? – na środku jest napisane która </w:t>
-      </w:r>
-      <w:proofErr w:type="spellStart"/>
-      <w:r>
-        <w:rPr>
-          <w:strike/>
-          <w:vertAlign w:val="subscript"/>
-        </w:rPr>
-        <w:t>druzyna</w:t>
-      </w:r>
-      <w:proofErr w:type="spellEnd"/>
-      <w:r>
-        <w:rPr>
-          <w:strike/>
-          <w:vertAlign w:val="subscript"/>
-        </w:rPr>
-        <w:t xml:space="preserve"> kręci -&gt; może jedynie zrobić to bardziej spektakularne czyli alert dialog czy coś</w:t>
-      </w:r>
-    </w:p>
-    <w:p>
-      <w:r>
-        <w:t xml:space="preserve">- Dodatkowe animacje dla kart: "X" -&gt;powinien wrzucać "X" na kartę jakby znikąd, i to razem z karta powinno </w:t>
-      </w:r>
-      <w:proofErr w:type="spellStart"/>
-      <w:r>
-        <w:t>wyjeżdzać</w:t>
-      </w:r>
-      <w:proofErr w:type="spellEnd"/>
-      <w:r>
-        <w:t xml:space="preserve">  "OK" powinno wrzucać duży "</w:t>
-      </w:r>
-      <w:proofErr w:type="spellStart"/>
-      <w:r>
-        <w:t>tick</w:t>
-      </w:r>
-      <w:proofErr w:type="spellEnd"/>
-      <w:r>
-        <w:t xml:space="preserve">" na kartę i powinno </w:t>
-      </w:r>
-      <w:proofErr w:type="spellStart"/>
-      <w:r>
-        <w:t>leciec</w:t>
-      </w:r>
-      <w:proofErr w:type="spellEnd"/>
-      <w:r>
-        <w:t xml:space="preserve"> w prawo</w:t>
-      </w:r>
-      <w:r>
-        <w:t xml:space="preserve">.. </w:t>
-      </w:r>
-      <w:r>
-        <w:br/>
-        <w:t>zrobić coś takiego, że w przypadku „</w:t>
-      </w:r>
-      <w:proofErr w:type="spellStart"/>
-      <w:r>
-        <w:t>tick</w:t>
-      </w:r>
-      <w:proofErr w:type="spellEnd"/>
-      <w:r>
-        <w:t xml:space="preserve">” animacja wrzucająca zielone słowa na kartę – taki big zielony wyskakujący z całego ekranu ze </w:t>
-      </w:r>
-      <w:proofErr w:type="spellStart"/>
-      <w:r>
-        <w:t>scale</w:t>
-      </w:r>
-      <w:proofErr w:type="spellEnd"/>
-      <w:r>
-        <w:t xml:space="preserve"> down + mogłaby być lista tych napisów np. 5 i by losowo wpadały. Np.: </w:t>
-      </w:r>
-      <w:proofErr w:type="spellStart"/>
-      <w:r>
-        <w:t>good,nice,super,wohoo</w:t>
-      </w:r>
-      <w:proofErr w:type="spellEnd"/>
-      <w:r>
-        <w:t xml:space="preserve"> itp. W przypadku „X” – </w:t>
-      </w:r>
-      <w:proofErr w:type="spellStart"/>
-      <w:r>
-        <w:t>fail,bad,wrong,uuu</w:t>
-      </w:r>
-      <w:proofErr w:type="spellEnd"/>
-      <w:r>
-        <w:t xml:space="preserve"> a „&lt;-„ SSHHTT” + odpowiednie </w:t>
-      </w:r>
-      <w:proofErr w:type="spellStart"/>
-      <w:r>
-        <w:t>soundy</w:t>
-      </w:r>
-      <w:proofErr w:type="spellEnd"/>
-      <w:r>
-        <w:t xml:space="preserve"> do tego</w:t>
-      </w:r>
-    </w:p>
-    <w:p>
-      <w:pPr>
-        <w:rPr>
-          <w:strike/>
-        </w:rPr>
-      </w:pPr>
-      <w:r>
-        <w:rPr>
-          <w:strike/>
-        </w:rPr>
-        <w:t>-  pomyśleć nad obsługą gwiazdek na karcie, zielona -&gt; zatwierdzona karta, czerwona -&gt; odrzucona karta, żółta -&gt; aktualna,</w:t>
-      </w:r>
-      <w:r>
-        <w:rPr>
-          <w:strike/>
-        </w:rPr>
-        <w:tab/>
-        <w:t xml:space="preserve">szara -&gt; następna w kolejce karta (i do końca wszystkie) </w:t>
-      </w:r>
-      <w:r>
-        <w:rPr>
-          <w:strike/>
-        </w:rPr>
-        <w:t>– jako taki status, informacja odnośnie jednej tury ile kart się zgadło a ile nie, ile pozostało itp.</w:t>
-      </w:r>
-    </w:p>
-    <w:p>
-      <w:r>
-        <w:t>-</w:t>
-      </w:r>
-      <w:r>
-        <w:t>. Przygotowanie opisów pod "?" oraz zmiana ikonki "i" na ekranie karty żeby bardziej nawiązywało do "zgłoś błąd", bo te "i" to jak informacja... oraz implementacja tego</w:t>
-      </w:r>
-      <w:r>
-        <w:t xml:space="preserve"> w </w:t>
-      </w:r>
-      <w:proofErr w:type="spellStart"/>
-      <w:r>
-        <w:t>alertdialogi</w:t>
-      </w:r>
-      <w:proofErr w:type="spellEnd"/>
-      <w:r>
-        <w:t>?</w:t>
-      </w:r>
-      <w:r>
-        <w:t xml:space="preserve"> – tu trzeba pod ? dodać info odnośnie danej karty oraz przycisk zgłoś błąd, który przekieruje na stronkę</w:t>
-      </w:r>
-    </w:p>
-    <w:p>
-      <w:pPr>
+    </w:p>
+    <w:p>
+      <w:r>
+        <w:rPr>
+          <w:strike/>
+        </w:rPr>
+        <w:t xml:space="preserve">- literki: lecą na </w:t>
+      </w:r>
+      <w:proofErr w:type="spellStart"/>
+      <w:r>
+        <w:rPr>
+          <w:strike/>
+        </w:rPr>
+        <w:t>widgecie</w:t>
+      </w:r>
+      <w:proofErr w:type="spellEnd"/>
+      <w:r>
+        <w:rPr>
+          <w:strike/>
+        </w:rPr>
+        <w:t xml:space="preserve"> z koła fortuny (tym poziomym) lub losowanie wcześniej na liście i wyświetlanie odpowiedniej karty + jakaś </w:t>
+      </w:r>
+      <w:proofErr w:type="spellStart"/>
+      <w:r>
+        <w:rPr>
+          <w:strike/>
+        </w:rPr>
+        <w:t>fake</w:t>
+      </w:r>
+      <w:proofErr w:type="spellEnd"/>
+      <w:r>
+        <w:rPr>
+          <w:strike/>
+        </w:rPr>
+        <w:t xml:space="preserve"> animacja tego -&gt; chociaż wolałbym dać interaktywność w tym przypadku większą czyli żeby ten użytkownik jednak w coś kliknął aby wylosować</w:t>
+      </w:r>
+      <w:r>
+        <w:rPr>
+          <w:strike/>
+        </w:rPr>
+        <w:t>, też do przemyślenia</w:t>
+      </w:r>
+      <w:r>
         <w:rPr>
           <w:color w:val="FF0000"/>
         </w:rPr>
-      </w:pPr>
-      <w:r>
-        <w:rPr>
-          <w:strike/>
-        </w:rPr>
-        <w:t>- PYTANIE: czy po poprawnej odpowiedzi na wszystkie słowa zrobić tak, że będzie +1 przesunięcie pionka, czy zrobić premiowy ruch ruletką?</w:t>
-      </w:r>
-      <w:r>
-        <w:rPr>
-          <w:strike/>
+        <w:t>..</w:t>
+      </w:r>
+      <w:r>
+        <w:rPr>
           <w:color w:val="FF0000"/>
         </w:rPr>
-        <w:t xml:space="preserve">//to będzie problematyczne ze względu na przełączanie drużyn </w:t>
-      </w:r>
-      <w:r>
-        <w:rPr>
-          <w:strike/>
+        <w:t xml:space="preserve">// no i co, się okazało że źle to wyglądało i zrobione jest </w:t>
+      </w:r>
+      <w:proofErr w:type="spellStart"/>
+      <w:r>
+        <w:rPr>
           <w:color w:val="FF0000"/>
         </w:rPr>
-        <w:t xml:space="preserve"> </w:t>
-      </w:r>
-      <w:r>
-        <w:rPr>
-          <w:strike/>
-        </w:rPr>
-        <w:t>Co w przypadku gdy np. zgadniesz 3 słowa z 5? Czy liczyć za to jakieś dodatkowe punkty</w:t>
-      </w:r>
-      <w:r>
-        <w:rPr>
-          <w:strike/>
-        </w:rPr>
-        <w:t>, które by wpływały na ranking? Czy np. zrobić że np. połowa słów przesunięcie o 1 pole, a max np. o 2 pol</w:t>
-      </w:r>
-      <w:r>
-        <w:rPr>
-          <w:strike/>
-        </w:rPr>
-        <w:t>a?</w:t>
-      </w:r>
-      <w:r>
-        <w:t xml:space="preserve"> </w:t>
-      </w:r>
+        <w:t>static</w:t>
+      </w:r>
+      <w:proofErr w:type="spellEnd"/>
       <w:r>
         <w:rPr>
           <w:color w:val="FF0000"/>
         </w:rPr>
-        <w:t xml:space="preserve">// ROZKMINIONE będzie punktacja z </w:t>
-      </w:r>
-      <w:proofErr w:type="spellStart"/>
-      <w:r>
-        <w:rPr>
-          <w:color w:val="FF0000"/>
-        </w:rPr>
-        <w:t>mnoznikiami</w:t>
-      </w:r>
-      <w:proofErr w:type="spellEnd"/>
-      <w:r>
-        <w:rPr>
-          <w:color w:val="FF0000"/>
-        </w:rPr>
-        <w:t xml:space="preserve"> </w:t>
-      </w:r>
-    </w:p>
-    <w:p>
-      <w:r>
-        <w:t xml:space="preserve">- rysowanie do przemyślenia jak będzie działać, jest spoko klasa która by to obsłużyła z wielkością skalowania pędzla, z przekazywaniem obrazka dalej, nawet z możliwością zapisu lub </w:t>
-      </w:r>
-      <w:proofErr w:type="spellStart"/>
-      <w:r>
-        <w:t>share</w:t>
-      </w:r>
-      <w:proofErr w:type="spellEnd"/>
-      <w:r>
-        <w:t>..</w:t>
-      </w:r>
-    </w:p>
-    <w:p>
-      <w:r>
-        <w:t xml:space="preserve">- literki: lecą na </w:t>
-      </w:r>
-      <w:proofErr w:type="spellStart"/>
-      <w:r>
-        <w:t>widgecie</w:t>
-      </w:r>
-      <w:proofErr w:type="spellEnd"/>
-      <w:r>
-        <w:t xml:space="preserve"> z koła fortuny (tym poziomym) lub losowanie wcześniej na liście i wyświetlanie odpowiedniej karty + jakaś </w:t>
-      </w:r>
-      <w:proofErr w:type="spellStart"/>
-      <w:r>
-        <w:t>fake</w:t>
-      </w:r>
-      <w:proofErr w:type="spellEnd"/>
-      <w:r>
-        <w:t xml:space="preserve"> animacja tego -&gt; chociaż wolałbym dać interaktywność w tym przypadku większą czyli żeby ten użytkownik jednak w coś kliknął aby wylosować</w:t>
-      </w:r>
-      <w:r>
-        <w:t>, też do przemyślenia..</w:t>
+        <w:t xml:space="preserve"> po prostu</w:t>
       </w:r>
     </w:p>
     <w:p>
@@ -991,7 +1115,11 @@
       </w:r>
       <w:proofErr w:type="spellEnd"/>
       <w:r>
-        <w:t xml:space="preserve"> tylko 2 osoby, tak jak jest to w gierkach małżeńskich</w:t>
+        <w:t xml:space="preserve"> tylko 2 osoby, tak jak jest to w gierkach </w:t>
+      </w:r>
+      <w:r>
+        <w:lastRenderedPageBreak/>
+        <w:t>małżeńskich</w:t>
       </w:r>
       <w:r>
         <w:t xml:space="preserve">, też </w:t>
@@ -1028,7 +1156,6 @@
     </w:p>
     <w:p>
       <w:r>
-        <w:lastRenderedPageBreak/>
         <w:t xml:space="preserve">- zamiast po kolei przenosić użytkownika w kodzie, </w:t>
       </w:r>
       <w:proofErr w:type="spellStart"/>
@@ -1338,6 +1465,7 @@
     </w:p>
     <w:p>
       <w:r>
+        <w:lastRenderedPageBreak/>
         <w:t xml:space="preserve">- potrzebny jest mi własny </w:t>
       </w:r>
       <w:proofErr w:type="spellStart"/>
@@ -1392,7 +1520,6 @@
         <w:ind w:firstLine="708"/>
       </w:pPr>
       <w:r>
-        <w:lastRenderedPageBreak/>
         <w:t>- dźwięk „ruletki” koła oraz jego kręcenia się</w:t>
       </w:r>
     </w:p>
@@ -2261,6 +2388,48 @@
               <w:t>antonimes</w:t>
             </w:r>
             <w:proofErr w:type="spellEnd"/>
+          </w:p>
+        </w:tc>
+      </w:tr>
+      <w:tr>
+        <w:tc>
+          <w:tcPr>
+            <w:tcW w:w="1510" w:type="dxa"/>
+          </w:tcPr>
+          <w:p/>
+        </w:tc>
+        <w:tc>
+          <w:tcPr>
+            <w:tcW w:w="1510" w:type="dxa"/>
+          </w:tcPr>
+          <w:p/>
+        </w:tc>
+        <w:tc>
+          <w:tcPr>
+            <w:tcW w:w="1510" w:type="dxa"/>
+          </w:tcPr>
+          <w:p/>
+        </w:tc>
+        <w:tc>
+          <w:tcPr>
+            <w:tcW w:w="1510" w:type="dxa"/>
+          </w:tcPr>
+          <w:p/>
+        </w:tc>
+        <w:tc>
+          <w:tcPr>
+            <w:tcW w:w="1511" w:type="dxa"/>
+          </w:tcPr>
+          <w:p/>
+        </w:tc>
+        <w:tc>
+          <w:tcPr>
+            <w:tcW w:w="1511" w:type="dxa"/>
+          </w:tcPr>
+          <w:p>
+            <w:r>
+              <w:t>alphabet1</w:t>
+            </w:r>
           </w:p>
         </w:tc>
       </w:tr>

</xml_diff>

<commit_message>
moved alert dialogs to another class, some tries with slot machine library and added in blue card(field) some fortune bars (physicalChallengeCard - new class)
</commit_message>
<xml_diff>
--- a/assets/time_to_party_assets/dokumentacja.docx
+++ b/assets/time_to_party_assets/dokumentacja.docx
@@ -436,226 +436,8 @@
       </w:r>
     </w:p>
     <w:p>
-      <w:pPr>
-        <w:rPr>
-          <w:b/>
-          <w:strike/>
-          <w:sz w:val="28"/>
-          <w:szCs w:val="28"/>
-        </w:rPr>
-      </w:pPr>
-      <w:r>
-        <w:rPr>
-          <w:strike/>
-        </w:rPr>
-        <w:t xml:space="preserve">- jest taka sytuacja że on teraz pobiera z bazy za każdym razem (kliknięcie przycisku X lub </w:t>
-      </w:r>
-      <w:proofErr w:type="spellStart"/>
-      <w:r>
-        <w:rPr>
-          <w:strike/>
-        </w:rPr>
-        <w:t>tick</w:t>
-      </w:r>
-      <w:proofErr w:type="spellEnd"/>
-      <w:r>
-        <w:rPr>
-          <w:strike/>
-        </w:rPr>
-        <w:t xml:space="preserve">) – a ma pobrać raz, </w:t>
-      </w:r>
-      <w:proofErr w:type="spellStart"/>
-      <w:r>
-        <w:rPr>
-          <w:strike/>
-        </w:rPr>
-        <w:t>rodzielić</w:t>
-      </w:r>
-      <w:proofErr w:type="spellEnd"/>
-      <w:r>
-        <w:rPr>
-          <w:strike/>
-        </w:rPr>
-        <w:t xml:space="preserve"> słowa i wsadzać jedno na kartę co kliknięcie (każde kolejne z listy). Aktualne rozwiązanie jest dobre tylko gdy co kliknięcie losujemy z całej bazy. W reszcie przypadków miał losować index, następnie 5 oddzielonych słów średnikami to 5 osobnych kart. </w:t>
-      </w:r>
-      <w:r>
-        <w:t>DZIAŁA!</w:t>
-      </w:r>
-    </w:p>
-    <w:p>
-      <w:r>
-        <w:rPr>
-          <w:strike/>
-        </w:rPr>
-        <w:t xml:space="preserve">-  zaimplementowanie </w:t>
-      </w:r>
-      <w:proofErr w:type="spellStart"/>
-      <w:r>
-        <w:rPr>
-          <w:strike/>
-        </w:rPr>
-        <w:t>timer'a</w:t>
-      </w:r>
-      <w:proofErr w:type="spellEnd"/>
-      <w:r>
-        <w:rPr>
-          <w:strike/>
-        </w:rPr>
-        <w:t xml:space="preserve">, oraz wyświetlania </w:t>
-      </w:r>
-      <w:proofErr w:type="spellStart"/>
-      <w:r>
-        <w:rPr>
-          <w:strike/>
-        </w:rPr>
-        <w:t>time's</w:t>
-      </w:r>
-      <w:proofErr w:type="spellEnd"/>
-      <w:r>
-        <w:rPr>
-          <w:strike/>
-        </w:rPr>
-        <w:t xml:space="preserve"> </w:t>
-      </w:r>
-      <w:proofErr w:type="spellStart"/>
-      <w:r>
-        <w:rPr>
-          <w:strike/>
-        </w:rPr>
-        <w:t>up</w:t>
-      </w:r>
-      <w:proofErr w:type="spellEnd"/>
-      <w:r>
-        <w:rPr>
-          <w:strike/>
-        </w:rPr>
-        <w:t xml:space="preserve"> </w:t>
-      </w:r>
-      <w:r>
-        <w:rPr>
-          <w:strike/>
-        </w:rPr>
-        <w:t xml:space="preserve">-&gt; czas zależny od rodzaju karty/zadania, czas odliczany w </w:t>
-      </w:r>
-      <w:proofErr w:type="spellStart"/>
-      <w:r>
-        <w:rPr>
-          <w:strike/>
-        </w:rPr>
-        <w:t>doł</w:t>
-      </w:r>
-      <w:proofErr w:type="spellEnd"/>
-      <w:r>
-        <w:rPr>
-          <w:strike/>
-        </w:rPr>
-        <w:t xml:space="preserve">, gdy </w:t>
-      </w:r>
-      <w:proofErr w:type="spellStart"/>
-      <w:r>
-        <w:rPr>
-          <w:strike/>
-        </w:rPr>
-        <w:t>timer</w:t>
-      </w:r>
-      <w:proofErr w:type="spellEnd"/>
-      <w:r>
-        <w:rPr>
-          <w:strike/>
-        </w:rPr>
-        <w:t xml:space="preserve"> dojdzie do końca, trzeba pokazać w tym samym miejscu, zamiast </w:t>
-      </w:r>
-      <w:proofErr w:type="spellStart"/>
-      <w:r>
-        <w:rPr>
-          <w:strike/>
-        </w:rPr>
-        <w:t>widgetu</w:t>
-      </w:r>
-      <w:proofErr w:type="spellEnd"/>
-      <w:r>
-        <w:rPr>
-          <w:strike/>
-        </w:rPr>
-        <w:t xml:space="preserve"> kółka tekst: koniec czasu.. jeszcze chwilę utrzymać ekran, przez jakieś 2 sekundy? Następnie zrobić „pop” ekranu ze stosu</w:t>
-      </w:r>
-      <w:r>
-        <w:rPr>
-          <w:strike/>
-          <w:vertAlign w:val="subscript"/>
-        </w:rPr>
-        <w:t xml:space="preserve"> i wtedy komunikat o ilości zdobycia premiowym ruchu lub coś takiego i wtedy dopier</w:t>
-      </w:r>
-      <w:r>
-        <w:rPr>
-          <w:strike/>
-          <w:vertAlign w:val="subscript"/>
-        </w:rPr>
-        <w:t>o</w:t>
-      </w:r>
-      <w:r>
-        <w:rPr>
-          <w:strike/>
-          <w:vertAlign w:val="subscript"/>
-        </w:rPr>
-        <w:t xml:space="preserve"> powrót finalnie do planszy.. też do przemyślenia mechanika tego </w:t>
-      </w:r>
-      <w:r>
-        <w:rPr>
-          <w:strike/>
-          <w:vertAlign w:val="subscript"/>
-        </w:rPr>
-        <w:t xml:space="preserve">bo tu musiałaby wlatywać jakaś zmienna, która miałaby znaczenie kiedy przechodzi pętla na następną drużynę, </w:t>
-      </w:r>
-      <w:r>
-        <w:rPr>
-          <w:strike/>
-          <w:vertAlign w:val="subscript"/>
-        </w:rPr>
-        <w:lastRenderedPageBreak/>
-        <w:t>kiedy jeszcze sterujemy pionkami, jak potem poinformować następną drużynę, że teraz ona kręci? Drugi alert</w:t>
-      </w:r>
-      <w:r>
-        <w:rPr>
-          <w:strike/>
-          <w:vertAlign w:val="subscript"/>
-        </w:rPr>
-        <w:t xml:space="preserve"> z „</w:t>
-      </w:r>
-      <w:proofErr w:type="spellStart"/>
-      <w:r>
-        <w:rPr>
-          <w:strike/>
-          <w:vertAlign w:val="subscript"/>
-        </w:rPr>
-        <w:t>tapnij</w:t>
-      </w:r>
-      <w:proofErr w:type="spellEnd"/>
-      <w:r>
-        <w:rPr>
-          <w:strike/>
-          <w:vertAlign w:val="subscript"/>
-        </w:rPr>
-        <w:t xml:space="preserve"> w koło by zakręcić”?, nie ogarniam -&gt; przecież zmienia się drużyna po powrocie więc? – na środku jest napisane która </w:t>
-      </w:r>
-      <w:proofErr w:type="spellStart"/>
-      <w:r>
-        <w:rPr>
-          <w:strike/>
-          <w:vertAlign w:val="subscript"/>
-        </w:rPr>
-        <w:t>druzyna</w:t>
-      </w:r>
-      <w:proofErr w:type="spellEnd"/>
-      <w:r>
-        <w:rPr>
-          <w:strike/>
-          <w:vertAlign w:val="subscript"/>
-        </w:rPr>
-        <w:t xml:space="preserve"> kręci -&gt; może jedynie zrobić to bardziej spektakularne czyli alert dialog czy coś</w:t>
-      </w:r>
-    </w:p>
-    <w:p>
+      <w:bookmarkStart w:id="0" w:name="_GoBack"/>
+      <w:bookmarkEnd w:id="0"/>
       <w:r>
         <w:t xml:space="preserve">- Dodatkowe animacje dla kart: "X" -&gt;powinien wrzucać "X" na kartę jakby znikąd, i to razem z karta powinno </w:t>
       </w:r>
@@ -732,63 +514,38 @@
       </w:r>
     </w:p>
     <w:p>
+      <w:r>
+        <w:t>-</w:t>
+      </w:r>
+      <w:r>
+        <w:t>. Przygotowanie opisów pod "?" oraz zmiana ikonki "i" na ekranie karty żeby bardziej nawiązywało do "zgłoś błąd", bo te "i" to jak informacja... oraz implementacja tego</w:t>
+      </w:r>
+      <w:r>
+        <w:t xml:space="preserve"> w </w:t>
+      </w:r>
+      <w:proofErr w:type="spellStart"/>
+      <w:r>
+        <w:t>alertdialogi</w:t>
+      </w:r>
+      <w:proofErr w:type="spellEnd"/>
+      <w:r>
+        <w:t>?</w:t>
+      </w:r>
+      <w:r>
+        <w:t xml:space="preserve"> – tu trzeba pod ? dodać info odnośnie danej karty oraz przycisk zgłoś błąd, który przekieruje na stronkę</w:t>
+      </w:r>
+    </w:p>
+    <w:p>
       <w:pPr>
         <w:rPr>
+          <w:color w:val="FF0000"/>
+        </w:rPr>
+      </w:pPr>
+      <w:r>
+        <w:rPr>
           <w:strike/>
         </w:rPr>
-      </w:pPr>
-      <w:r>
-        <w:rPr>
-          <w:strike/>
-        </w:rPr>
-        <w:t>-  pomyśleć nad obsługą gwiazdek na karcie, zielona -&gt; zatwierdzona karta, czerwona -&gt; odrzucona karta, żółta -&gt; aktualna,</w:t>
-      </w:r>
-      <w:r>
-        <w:rPr>
-          <w:strike/>
-        </w:rPr>
-        <w:tab/>
-        <w:t xml:space="preserve">szara -&gt; następna w kolejce karta (i do końca wszystkie) </w:t>
-      </w:r>
-      <w:r>
-        <w:rPr>
-          <w:strike/>
-        </w:rPr>
-        <w:t>– jako taki status, informacja odnośnie jednej tury ile kart się zgadło a ile nie, ile pozostało itp.</w:t>
-      </w:r>
-    </w:p>
-    <w:p>
-      <w:r>
-        <w:t>-</w:t>
-      </w:r>
-      <w:r>
-        <w:t>. Przygotowanie opisów pod "?" oraz zmiana ikonki "i" na ekranie karty żeby bardziej nawiązywało do "zgłoś błąd", bo te "i" to jak informacja... oraz implementacja tego</w:t>
-      </w:r>
-      <w:r>
-        <w:t xml:space="preserve"> w </w:t>
-      </w:r>
-      <w:proofErr w:type="spellStart"/>
-      <w:r>
-        <w:t>alertdialogi</w:t>
-      </w:r>
-      <w:proofErr w:type="spellEnd"/>
-      <w:r>
-        <w:t>?</w:t>
-      </w:r>
-      <w:r>
-        <w:t xml:space="preserve"> – tu trzeba pod ? dodać info odnośnie danej karty oraz przycisk zgłoś błąd, który przekieruje na stronkę</w:t>
-      </w:r>
-    </w:p>
-    <w:p>
-      <w:pPr>
-        <w:rPr>
-          <w:color w:val="FF0000"/>
-        </w:rPr>
-      </w:pPr>
-      <w:r>
-        <w:rPr>
-          <w:strike/>
-        </w:rPr>
+        <w:lastRenderedPageBreak/>
         <w:t>- PYTANIE: czy po poprawnej odpowiedzi na wszystkie słowa zrobić tak, że będzie +1 przesunięcie pionka, czy zrobić premiowy ruch ruletką?</w:t>
       </w:r>
       <w:r>
@@ -936,8 +693,6 @@
       <w:r>
         <w:t>…, przemyślenie jak wtedy pojawią się przyciski czy coś tam</w:t>
       </w:r>
-      <w:bookmarkStart w:id="0" w:name="_GoBack"/>
-      <w:bookmarkEnd w:id="0"/>
     </w:p>
     <w:p>
       <w:r>
@@ -1006,38 +761,25 @@
         </w:rPr>
         <w:t xml:space="preserve"> po prostu</w:t>
       </w:r>
-    </w:p>
-    <w:p>
-      <w:r>
-        <w:t>- przeniesienie wyjścia z gry do znaku || (na ekranie karty), dodać ten sam "</w:t>
-      </w:r>
-      <w:proofErr w:type="spellStart"/>
-      <w:r>
-        <w:t>showDialog</w:t>
-      </w:r>
-      <w:proofErr w:type="spellEnd"/>
-      <w:r>
-        <w:t xml:space="preserve">" do wyjścia co na głównym ekranie, - tu mały problem bo jest jakaś zmienna, która musi być globalna, więc albo </w:t>
-      </w:r>
-      <w:proofErr w:type="spellStart"/>
-      <w:r>
-        <w:t>global</w:t>
-      </w:r>
-      <w:proofErr w:type="spellEnd"/>
-      <w:r>
-        <w:t xml:space="preserve"> zmienna albo </w:t>
-      </w:r>
-      <w:proofErr w:type="spellStart"/>
-      <w:r>
-        <w:t>provider</w:t>
-      </w:r>
-      <w:proofErr w:type="spellEnd"/>
-      <w:r>
-        <w:t xml:space="preserve">... </w:t>
-      </w:r>
-      <w:r>
-        <w:tab/>
-        <w:t xml:space="preserve">na tym ekranie musi być zablokowana możliwość cofnięcia przyciskiem telefonu, lub musi robić to samo co kliknięcie || ew. komunikat kliknij dwukrotnie aby wyjść (zobaczyć o co z tym chodzi i czy to już funkcjonuje czy to jest komunikat odrębny z aplikacji czy z systemu telefonu), zamiast znaku || może też być domek? </w:t>
+      <w:r>
+        <w:rPr>
+          <w:color w:val="FF0000"/>
+        </w:rPr>
+        <w:t xml:space="preserve">, albo </w:t>
+      </w:r>
+      <w:proofErr w:type="spellStart"/>
+      <w:r>
+        <w:rPr>
+          <w:color w:val="FF0000"/>
+        </w:rPr>
+        <w:t>czeba</w:t>
+      </w:r>
+      <w:proofErr w:type="spellEnd"/>
+      <w:r>
+        <w:rPr>
+          <w:color w:val="FF0000"/>
+        </w:rPr>
+        <w:t xml:space="preserve"> zrobić od nowa ładniej</w:t>
       </w:r>
     </w:p>
     <w:p>
@@ -1115,124 +857,124 @@
       </w:r>
       <w:proofErr w:type="spellEnd"/>
       <w:r>
-        <w:t xml:space="preserve"> tylko 2 osoby, tak jak jest to w gierkach </w:t>
+        <w:t xml:space="preserve"> tylko 2 osoby, tak jak jest to w gierkach małżeńskich</w:t>
+      </w:r>
+      <w:r>
+        <w:t xml:space="preserve">, też </w:t>
+      </w:r>
+      <w:proofErr w:type="spellStart"/>
+      <w:r>
+        <w:t>możnaby</w:t>
+      </w:r>
+      <w:proofErr w:type="spellEnd"/>
+      <w:r>
+        <w:t xml:space="preserve"> dodać info aby ustaliły kto jest graczem nr.1 kto graczem nr.2 gdyż może to mieć znaczenie w niektórych kartach gdzie aplikacja będzie odnosiła się do danej osoby z drużyny</w:t>
+      </w:r>
+    </w:p>
+    <w:p>
+      <w:r>
+        <w:t xml:space="preserve">- dopisanie do planszy </w:t>
+      </w:r>
+      <w:proofErr w:type="spellStart"/>
+      <w:r>
+        <w:t>scrollingowej</w:t>
+      </w:r>
+      <w:proofErr w:type="spellEnd"/>
+      <w:r>
+        <w:t xml:space="preserve"> (zasady gry) na początku link z </w:t>
+      </w:r>
+      <w:proofErr w:type="spellStart"/>
+      <w:r>
+        <w:t>alerta</w:t>
+      </w:r>
+      <w:proofErr w:type="spellEnd"/>
+      <w:r>
+        <w:t xml:space="preserve"> do samouczka.. tak aby można było go odbyć w dowolnym momencie </w:t>
+      </w:r>
+    </w:p>
+    <w:p>
+      <w:r>
+        <w:t xml:space="preserve">- zamiast po kolei przenosić użytkownika w kodzie, </w:t>
+      </w:r>
+      <w:proofErr w:type="spellStart"/>
+      <w:r>
+        <w:t>możnaby</w:t>
+      </w:r>
+      <w:proofErr w:type="spellEnd"/>
+      <w:r>
+        <w:t xml:space="preserve"> zrobić jakby „pokaz slajdów” przed uruchomieniem gry -&gt; same widżety i automatyczne przenoszenie, przejścia, klikając.. -&gt; wtedy gdy ktoś by go odbył, dopiero nastąpiłoby uruchomienie głównej planszy.. a gdy wcześniej ktoś odbył to przy odpalaniu gry musiałaby być zawsze sprawdzana flaga załączająca – czyli w sumie ekran ładowania by mógł sterować tym czy wyświetla samouczek czy główny ekran gry </w:t>
+      </w:r>
+    </w:p>
+    <w:p>
+      <w:r>
+        <w:t>- samouczek musi mieć możliwość ponownego włączenia w ustawieniach, przy pierwszym odpaleniu mu się zmienić odpowiednia flaga, którą w ustawieniach będzie można „cofnąć”</w:t>
+      </w:r>
+    </w:p>
+    <w:p>
+      <w:r>
+        <w:t>- przekierowanie lub informacja o ponownej możliwością włączenia samouczka, powinna być dostępna z poziomu „zasady gry”</w:t>
+      </w:r>
+    </w:p>
+    <w:p>
+      <w:r>
+        <w:t xml:space="preserve">- samouczek ma sens zrobić dopiero wtedy gdy już będę miał gotowy główny ekran całej gry, karty itp. Tak aby po kolei można było pokazywać funkcje, a musi to bazować już na finalnym wyglądzie aplikacji </w:t>
+      </w:r>
+    </w:p>
+    <w:p>
+      <w:r>
+        <w:t xml:space="preserve">- wygląd samouczka </w:t>
+      </w:r>
+      <w:proofErr w:type="spellStart"/>
+      <w:r>
+        <w:t>możnaby</w:t>
+      </w:r>
+      <w:proofErr w:type="spellEnd"/>
+      <w:r>
+        <w:t xml:space="preserve"> zrobić tak, że będzie cały folder z gotowymi klasami, ale bez funkcjonalności (gry), z </w:t>
+      </w:r>
+      <w:proofErr w:type="spellStart"/>
+      <w:r>
+        <w:t>responsywnością</w:t>
+      </w:r>
+      <w:proofErr w:type="spellEnd"/>
+      <w:r>
+        <w:t xml:space="preserve">, taki </w:t>
+      </w:r>
+      <w:proofErr w:type="spellStart"/>
+      <w:r>
+        <w:t>static</w:t>
+      </w:r>
+      <w:proofErr w:type="spellEnd"/>
+      <w:r>
+        <w:t xml:space="preserve"> i wygląd byłby taki, że byłyby narzucone alert </w:t>
+      </w:r>
+      <w:proofErr w:type="spellStart"/>
+      <w:r>
+        <w:t>dialogie</w:t>
+      </w:r>
+      <w:proofErr w:type="spellEnd"/>
+      <w:r>
+        <w:t xml:space="preserve"> z </w:t>
+      </w:r>
+      <w:proofErr w:type="spellStart"/>
+      <w:r>
+        <w:t>buttonami</w:t>
+      </w:r>
+      <w:proofErr w:type="spellEnd"/>
+      <w:r>
+        <w:t xml:space="preserve"> – </w:t>
+      </w:r>
+      <w:proofErr w:type="spellStart"/>
+      <w:r>
+        <w:t>ewentuanymi</w:t>
+      </w:r>
+      <w:proofErr w:type="spellEnd"/>
+      <w:r>
+        <w:t xml:space="preserve"> animacjami oraz z przyciemnieniem tła -&gt; i to tych części </w:t>
       </w:r>
       <w:r>
         <w:lastRenderedPageBreak/>
-        <w:t>małżeńskich</w:t>
-      </w:r>
-      <w:r>
-        <w:t xml:space="preserve">, też </w:t>
-      </w:r>
-      <w:proofErr w:type="spellStart"/>
-      <w:r>
-        <w:t>możnaby</w:t>
-      </w:r>
-      <w:proofErr w:type="spellEnd"/>
-      <w:r>
-        <w:t xml:space="preserve"> dodać info aby ustaliły kto jest graczem nr.1 kto graczem nr.2 gdyż może to mieć znaczenie w niektórych kartach gdzie aplikacja będzie odnosiła się do danej osoby z drużyny</w:t>
-      </w:r>
-    </w:p>
-    <w:p>
-      <w:r>
-        <w:t xml:space="preserve">- dopisanie do planszy </w:t>
-      </w:r>
-      <w:proofErr w:type="spellStart"/>
-      <w:r>
-        <w:t>scrollingowej</w:t>
-      </w:r>
-      <w:proofErr w:type="spellEnd"/>
-      <w:r>
-        <w:t xml:space="preserve"> (zasady gry) na początku link z </w:t>
-      </w:r>
-      <w:proofErr w:type="spellStart"/>
-      <w:r>
-        <w:t>alerta</w:t>
-      </w:r>
-      <w:proofErr w:type="spellEnd"/>
-      <w:r>
-        <w:t xml:space="preserve"> do samouczka.. tak aby można było go odbyć w dowolnym momencie </w:t>
-      </w:r>
-    </w:p>
-    <w:p>
-      <w:r>
-        <w:t xml:space="preserve">- zamiast po kolei przenosić użytkownika w kodzie, </w:t>
-      </w:r>
-      <w:proofErr w:type="spellStart"/>
-      <w:r>
-        <w:t>możnaby</w:t>
-      </w:r>
-      <w:proofErr w:type="spellEnd"/>
-      <w:r>
-        <w:t xml:space="preserve"> zrobić jakby „pokaz slajdów” przed uruchomieniem gry -&gt; same widżety i automatyczne przenoszenie, przejścia, klikając.. -&gt; wtedy gdy ktoś by go odbył, dopiero nastąpiłoby uruchomienie głównej planszy.. a gdy wcześniej ktoś odbył to przy odpalaniu gry musiałaby być zawsze sprawdzana flaga załączająca – czyli w sumie ekran ładowania by mógł sterować tym czy wyświetla samouczek czy główny ekran gry </w:t>
-      </w:r>
-    </w:p>
-    <w:p>
-      <w:r>
-        <w:t>- samouczek musi mieć możliwość ponownego włączenia w ustawieniach, przy pierwszym odpaleniu mu się zmienić odpowiednia flaga, którą w ustawieniach będzie można „cofnąć”</w:t>
-      </w:r>
-    </w:p>
-    <w:p>
-      <w:r>
-        <w:t>- przekierowanie lub informacja o ponownej możliwością włączenia samouczka, powinna być dostępna z poziomu „zasady gry”</w:t>
-      </w:r>
-    </w:p>
-    <w:p>
-      <w:r>
-        <w:t xml:space="preserve">- samouczek ma sens zrobić dopiero wtedy gdy już będę miał gotowy główny ekran całej gry, karty itp. Tak aby po kolei można było pokazywać funkcje, a musi to bazować już na finalnym wyglądzie aplikacji </w:t>
-      </w:r>
-    </w:p>
-    <w:p>
-      <w:r>
-        <w:t xml:space="preserve">- wygląd samouczka </w:t>
-      </w:r>
-      <w:proofErr w:type="spellStart"/>
-      <w:r>
-        <w:t>możnaby</w:t>
-      </w:r>
-      <w:proofErr w:type="spellEnd"/>
-      <w:r>
-        <w:t xml:space="preserve"> zrobić tak, że będzie cały folder z gotowymi klasami, ale bez funkcjonalności (gry), z </w:t>
-      </w:r>
-      <w:proofErr w:type="spellStart"/>
-      <w:r>
-        <w:t>responsywnością</w:t>
-      </w:r>
-      <w:proofErr w:type="spellEnd"/>
-      <w:r>
-        <w:t xml:space="preserve">, taki </w:t>
-      </w:r>
-      <w:proofErr w:type="spellStart"/>
-      <w:r>
-        <w:t>static</w:t>
-      </w:r>
-      <w:proofErr w:type="spellEnd"/>
-      <w:r>
-        <w:t xml:space="preserve"> i wygląd byłby taki, że byłyby narzucone alert </w:t>
-      </w:r>
-      <w:proofErr w:type="spellStart"/>
-      <w:r>
-        <w:t>dialogie</w:t>
-      </w:r>
-      <w:proofErr w:type="spellEnd"/>
-      <w:r>
-        <w:t xml:space="preserve"> z </w:t>
-      </w:r>
-      <w:proofErr w:type="spellStart"/>
-      <w:r>
-        <w:t>buttonami</w:t>
-      </w:r>
-      <w:proofErr w:type="spellEnd"/>
-      <w:r>
-        <w:t xml:space="preserve"> – </w:t>
-      </w:r>
-      <w:proofErr w:type="spellStart"/>
-      <w:r>
-        <w:t>ewentuanymi</w:t>
-      </w:r>
-      <w:proofErr w:type="spellEnd"/>
-      <w:r>
-        <w:t xml:space="preserve"> animacjami oraz z przyciemnieniem tła -&gt; i to tych części których w tym danym momencie nie chciałbym omawiać np. omawiam pola, to pola są kolorowe, reszta jest przyciemniona, na środku </w:t>
+        <w:t xml:space="preserve">których w tym danym momencie nie chciałbym omawiać np. omawiam pola, to pola są kolorowe, reszta jest przyciemniona, na środku </w:t>
       </w:r>
       <w:proofErr w:type="spellStart"/>
       <w:r>
@@ -1465,7 +1207,6 @@
     </w:p>
     <w:p>
       <w:r>
-        <w:lastRenderedPageBreak/>
         <w:t xml:space="preserve">- potrzebny jest mi własny </w:t>
       </w:r>
       <w:proofErr w:type="spellStart"/>
@@ -1634,6 +1375,7 @@
     </w:p>
     <w:p>
       <w:r>
+        <w:lastRenderedPageBreak/>
         <w:t xml:space="preserve">- </w:t>
       </w:r>
       <w:r>
@@ -2214,6 +1956,7 @@
           </w:tcPr>
           <w:p>
             <w:r>
+              <w:lastRenderedPageBreak/>
               <w:t>7</w:t>
             </w:r>
           </w:p>

</xml_diff>

<commit_message>
callback for drawing screen, and some thinking, ideas
</commit_message>
<xml_diff>
--- a/assets/time_to_party_assets/dokumentacja.docx
+++ b/assets/time_to_party_assets/dokumentacja.docx
@@ -436,263 +436,266 @@
       </w:r>
     </w:p>
     <w:p>
+      <w:r>
+        <w:t xml:space="preserve">- Dodatkowe animacje dla kart: "X" -&gt;powinien wrzucać "X" na kartę jakby znikąd, i to razem z karta powinno </w:t>
+      </w:r>
+      <w:proofErr w:type="spellStart"/>
+      <w:r>
+        <w:t>wyjeżdzać</w:t>
+      </w:r>
+      <w:proofErr w:type="spellEnd"/>
+      <w:r>
+        <w:t xml:space="preserve">  "OK" powinno wrzucać duży "</w:t>
+      </w:r>
+      <w:proofErr w:type="spellStart"/>
+      <w:r>
+        <w:t>tick</w:t>
+      </w:r>
+      <w:proofErr w:type="spellEnd"/>
+      <w:r>
+        <w:t xml:space="preserve">" na kartę i powinno </w:t>
+      </w:r>
+      <w:proofErr w:type="spellStart"/>
+      <w:r>
+        <w:t>leciec</w:t>
+      </w:r>
+      <w:proofErr w:type="spellEnd"/>
+      <w:r>
+        <w:t xml:space="preserve"> w prawo</w:t>
+      </w:r>
+      <w:r>
+        <w:t xml:space="preserve">.. </w:t>
+      </w:r>
+      <w:r>
+        <w:br/>
+        <w:t>zrobić coś takiego, że w przypadku „</w:t>
+      </w:r>
+      <w:proofErr w:type="spellStart"/>
+      <w:r>
+        <w:t>tick</w:t>
+      </w:r>
+      <w:proofErr w:type="spellEnd"/>
+      <w:r>
+        <w:t xml:space="preserve">” animacja wrzucająca zielone słowa na kartę – taki big zielony wyskakujący z całego ekranu ze </w:t>
+      </w:r>
+      <w:proofErr w:type="spellStart"/>
+      <w:r>
+        <w:t>scale</w:t>
+      </w:r>
+      <w:proofErr w:type="spellEnd"/>
+      <w:r>
+        <w:t xml:space="preserve"> down + mogłaby być lista tych napisów np. 5 i by losowo wpadały. Np.: </w:t>
+      </w:r>
+      <w:proofErr w:type="spellStart"/>
+      <w:r>
+        <w:t>good,nice,super,wohoo</w:t>
+      </w:r>
+      <w:proofErr w:type="spellEnd"/>
+      <w:r>
+        <w:t xml:space="preserve"> itp. W przypadku „X” – </w:t>
+      </w:r>
+      <w:proofErr w:type="spellStart"/>
+      <w:r>
+        <w:t>fail,bad,wrong,uuu</w:t>
+      </w:r>
+      <w:proofErr w:type="spellEnd"/>
+      <w:r>
+        <w:t xml:space="preserve"> a „&lt;-„ SSHHTT” + odpowiednie </w:t>
+      </w:r>
+      <w:proofErr w:type="spellStart"/>
+      <w:r>
+        <w:t>soundy</w:t>
+      </w:r>
+      <w:proofErr w:type="spellEnd"/>
+      <w:r>
+        <w:t xml:space="preserve"> do tego</w:t>
+      </w:r>
+    </w:p>
+    <w:p>
+      <w:r>
+        <w:t>-</w:t>
+      </w:r>
+      <w:r>
+        <w:t>. Przygotowanie opisów pod "?" oraz zmiana ikonki "i" na ekranie karty żeby bardziej nawiązywało do "zgłoś błąd", bo te "i" to jak informacja... oraz implementacja tego</w:t>
+      </w:r>
+      <w:r>
+        <w:t xml:space="preserve"> w </w:t>
+      </w:r>
+      <w:proofErr w:type="spellStart"/>
+      <w:r>
+        <w:t>alertdialogi</w:t>
+      </w:r>
+      <w:proofErr w:type="spellEnd"/>
+      <w:r>
+        <w:t>?</w:t>
+      </w:r>
+      <w:r>
+        <w:t xml:space="preserve"> – tu trzeba pod ? dodać info odnośnie danej karty oraz przycisk zgłoś błąd, który przekieruje na stronkę</w:t>
+      </w:r>
+    </w:p>
+    <w:p>
+      <w:pPr>
+        <w:rPr>
+          <w:color w:val="FF0000"/>
+        </w:rPr>
+      </w:pPr>
+      <w:r>
+        <w:rPr>
+          <w:strike/>
+        </w:rPr>
+        <w:lastRenderedPageBreak/>
+        <w:t>- PYTANIE: czy po poprawnej odpowiedzi na wszystkie słowa zrobić tak, że będzie +1 przesunięcie pionka, czy zrobić premiowy ruch ruletką?</w:t>
+      </w:r>
+      <w:r>
+        <w:rPr>
+          <w:strike/>
+          <w:color w:val="FF0000"/>
+        </w:rPr>
+        <w:t xml:space="preserve">//to będzie problematyczne ze względu na przełączanie drużyn </w:t>
+      </w:r>
+      <w:r>
+        <w:rPr>
+          <w:strike/>
+          <w:color w:val="FF0000"/>
+        </w:rPr>
+        <w:t xml:space="preserve"> </w:t>
+      </w:r>
+      <w:r>
+        <w:rPr>
+          <w:strike/>
+        </w:rPr>
+        <w:t>Co w przypadku gdy np. zgadniesz 3 słowa z 5? Czy liczyć za to jakieś dodatkowe punkty</w:t>
+      </w:r>
+      <w:r>
+        <w:rPr>
+          <w:strike/>
+        </w:rPr>
+        <w:t>, które by wpływały na ranking? Czy np. zrobić że np. połowa słów przesunięcie o 1 pole, a max np. o 2 pol</w:t>
+      </w:r>
+      <w:r>
+        <w:rPr>
+          <w:strike/>
+        </w:rPr>
+        <w:t>a?</w:t>
+      </w:r>
+      <w:r>
+        <w:t xml:space="preserve"> </w:t>
+      </w:r>
+      <w:r>
+        <w:rPr>
+          <w:color w:val="FF0000"/>
+        </w:rPr>
+        <w:t xml:space="preserve">// ROZKMINIONE będzie punktacja z </w:t>
+      </w:r>
+      <w:proofErr w:type="spellStart"/>
+      <w:r>
+        <w:rPr>
+          <w:color w:val="FF0000"/>
+        </w:rPr>
+        <w:t>mnoznikiami</w:t>
+      </w:r>
+      <w:proofErr w:type="spellEnd"/>
+      <w:r>
+        <w:rPr>
+          <w:color w:val="FF0000"/>
+        </w:rPr>
+        <w:t xml:space="preserve"> </w:t>
+      </w:r>
+    </w:p>
+    <w:p>
+      <w:pPr>
+        <w:rPr>
+          <w:color w:val="FF0000"/>
+        </w:rPr>
+      </w:pPr>
+      <w:r>
+        <w:rPr>
+          <w:strike/>
+        </w:rPr>
+        <w:t xml:space="preserve">- rysowanie do przemyślenia jak będzie działać, jest spoko klasa która by to obsłużyła z wielkością skalowania pędzla, z przekazywaniem obrazka dalej, nawet </w:t>
+      </w:r>
+      <w:r>
+        <w:rPr>
+          <w:strike/>
+        </w:rPr>
+        <w:t xml:space="preserve">z możliwością zapisu lub </w:t>
+      </w:r>
+      <w:proofErr w:type="spellStart"/>
+      <w:r>
+        <w:rPr>
+          <w:strike/>
+        </w:rPr>
+        <w:t>share</w:t>
+      </w:r>
+      <w:proofErr w:type="spellEnd"/>
+      <w:r>
+        <w:rPr>
+          <w:strike/>
+        </w:rPr>
+        <w:t xml:space="preserve">. </w:t>
+      </w:r>
+      <w:r>
+        <w:rPr>
+          <w:color w:val="FF0000"/>
+        </w:rPr>
+        <w:t xml:space="preserve">// dodane ale trzeba ogarnąć totalnie wszystko jak ma działać, wygląd itp. układ, widok </w:t>
+      </w:r>
+      <w:proofErr w:type="spellStart"/>
+      <w:r>
+        <w:rPr>
+          <w:color w:val="FF0000"/>
+        </w:rPr>
+        <w:t>timera</w:t>
+      </w:r>
+      <w:proofErr w:type="spellEnd"/>
+      <w:r>
+        <w:rPr>
+          <w:color w:val="FF0000"/>
+        </w:rPr>
+        <w:t xml:space="preserve"> itd.. jest zabawy jeszcze z tą kartą</w:t>
+      </w:r>
+    </w:p>
+    <w:p>
+      <w:r>
+        <w:t xml:space="preserve">Karta </w:t>
+      </w:r>
+      <w:proofErr w:type="spellStart"/>
+      <w:r>
+        <w:t>compare</w:t>
+      </w:r>
+      <w:proofErr w:type="spellEnd"/>
+      <w:r>
+        <w:t xml:space="preserve"> </w:t>
+      </w:r>
+      <w:proofErr w:type="spellStart"/>
+      <w:r>
+        <w:t>questions</w:t>
+      </w:r>
+      <w:proofErr w:type="spellEnd"/>
+      <w:r>
+        <w:t xml:space="preserve"> do ogarnięcia, dodanie ‘</w:t>
+      </w:r>
+      <w:proofErr w:type="spellStart"/>
+      <w:r>
+        <w:t>ticków</w:t>
+      </w:r>
+      <w:proofErr w:type="spellEnd"/>
+      <w:r>
+        <w:t xml:space="preserve">’ oraz umieszczenie tego normalnie aby pytania były widoczne </w:t>
+      </w:r>
+      <w:proofErr w:type="spellStart"/>
+      <w:r>
+        <w:t>itd</w:t>
+      </w:r>
+      <w:proofErr w:type="spellEnd"/>
+      <w:r>
+        <w:t>…, przemyślenie jak wtedy pojawią się przyciski czy coś tam</w:t>
+      </w:r>
+      <w:r>
+        <w:t>, normalnie ta karta jest pozioma i dlatego jest czytelne, pionowo jest gorzej..</w:t>
+      </w:r>
       <w:bookmarkStart w:id="0" w:name="_GoBack"/>
       <w:bookmarkEnd w:id="0"/>
-      <w:r>
-        <w:t xml:space="preserve">- Dodatkowe animacje dla kart: "X" -&gt;powinien wrzucać "X" na kartę jakby znikąd, i to razem z karta powinno </w:t>
-      </w:r>
-      <w:proofErr w:type="spellStart"/>
-      <w:r>
-        <w:t>wyjeżdzać</w:t>
-      </w:r>
-      <w:proofErr w:type="spellEnd"/>
-      <w:r>
-        <w:t xml:space="preserve">  "OK" powinno wrzucać duży "</w:t>
-      </w:r>
-      <w:proofErr w:type="spellStart"/>
-      <w:r>
-        <w:t>tick</w:t>
-      </w:r>
-      <w:proofErr w:type="spellEnd"/>
-      <w:r>
-        <w:t xml:space="preserve">" na kartę i powinno </w:t>
-      </w:r>
-      <w:proofErr w:type="spellStart"/>
-      <w:r>
-        <w:t>leciec</w:t>
-      </w:r>
-      <w:proofErr w:type="spellEnd"/>
-      <w:r>
-        <w:t xml:space="preserve"> w prawo</w:t>
-      </w:r>
-      <w:r>
-        <w:t xml:space="preserve">.. </w:t>
-      </w:r>
-      <w:r>
-        <w:br/>
-        <w:t>zrobić coś takiego, że w przypadku „</w:t>
-      </w:r>
-      <w:proofErr w:type="spellStart"/>
-      <w:r>
-        <w:t>tick</w:t>
-      </w:r>
-      <w:proofErr w:type="spellEnd"/>
-      <w:r>
-        <w:t xml:space="preserve">” animacja wrzucająca zielone słowa na kartę – taki big zielony wyskakujący z całego ekranu ze </w:t>
-      </w:r>
-      <w:proofErr w:type="spellStart"/>
-      <w:r>
-        <w:t>scale</w:t>
-      </w:r>
-      <w:proofErr w:type="spellEnd"/>
-      <w:r>
-        <w:t xml:space="preserve"> down + mogłaby być lista tych napisów np. 5 i by losowo wpadały. Np.: </w:t>
-      </w:r>
-      <w:proofErr w:type="spellStart"/>
-      <w:r>
-        <w:t>good,nice,super,wohoo</w:t>
-      </w:r>
-      <w:proofErr w:type="spellEnd"/>
-      <w:r>
-        <w:t xml:space="preserve"> itp. W przypadku „X” – </w:t>
-      </w:r>
-      <w:proofErr w:type="spellStart"/>
-      <w:r>
-        <w:t>fail,bad,wrong,uuu</w:t>
-      </w:r>
-      <w:proofErr w:type="spellEnd"/>
-      <w:r>
-        <w:t xml:space="preserve"> a „&lt;-„ SSHHTT” + odpowiednie </w:t>
-      </w:r>
-      <w:proofErr w:type="spellStart"/>
-      <w:r>
-        <w:t>soundy</w:t>
-      </w:r>
-      <w:proofErr w:type="spellEnd"/>
-      <w:r>
-        <w:t xml:space="preserve"> do tego</w:t>
-      </w:r>
-    </w:p>
-    <w:p>
-      <w:r>
-        <w:t>-</w:t>
-      </w:r>
-      <w:r>
-        <w:t>. Przygotowanie opisów pod "?" oraz zmiana ikonki "i" na ekranie karty żeby bardziej nawiązywało do "zgłoś błąd", bo te "i" to jak informacja... oraz implementacja tego</w:t>
-      </w:r>
-      <w:r>
-        <w:t xml:space="preserve"> w </w:t>
-      </w:r>
-      <w:proofErr w:type="spellStart"/>
-      <w:r>
-        <w:t>alertdialogi</w:t>
-      </w:r>
-      <w:proofErr w:type="spellEnd"/>
-      <w:r>
-        <w:t>?</w:t>
-      </w:r>
-      <w:r>
-        <w:t xml:space="preserve"> – tu trzeba pod ? dodać info odnośnie danej karty oraz przycisk zgłoś błąd, który przekieruje na stronkę</w:t>
-      </w:r>
-    </w:p>
-    <w:p>
-      <w:pPr>
-        <w:rPr>
-          <w:color w:val="FF0000"/>
-        </w:rPr>
-      </w:pPr>
-      <w:r>
-        <w:rPr>
-          <w:strike/>
-        </w:rPr>
-        <w:lastRenderedPageBreak/>
-        <w:t>- PYTANIE: czy po poprawnej odpowiedzi na wszystkie słowa zrobić tak, że będzie +1 przesunięcie pionka, czy zrobić premiowy ruch ruletką?</w:t>
-      </w:r>
-      <w:r>
-        <w:rPr>
-          <w:strike/>
-          <w:color w:val="FF0000"/>
-        </w:rPr>
-        <w:t xml:space="preserve">//to będzie problematyczne ze względu na przełączanie drużyn </w:t>
-      </w:r>
-      <w:r>
-        <w:rPr>
-          <w:strike/>
-          <w:color w:val="FF0000"/>
-        </w:rPr>
-        <w:t xml:space="preserve"> </w:t>
-      </w:r>
-      <w:r>
-        <w:rPr>
-          <w:strike/>
-        </w:rPr>
-        <w:t>Co w przypadku gdy np. zgadniesz 3 słowa z 5? Czy liczyć za to jakieś dodatkowe punkty</w:t>
-      </w:r>
-      <w:r>
-        <w:rPr>
-          <w:strike/>
-        </w:rPr>
-        <w:t>, które by wpływały na ranking? Czy np. zrobić że np. połowa słów przesunięcie o 1 pole, a max np. o 2 pol</w:t>
-      </w:r>
-      <w:r>
-        <w:rPr>
-          <w:strike/>
-        </w:rPr>
-        <w:t>a?</w:t>
-      </w:r>
-      <w:r>
-        <w:t xml:space="preserve"> </w:t>
-      </w:r>
-      <w:r>
-        <w:rPr>
-          <w:color w:val="FF0000"/>
-        </w:rPr>
-        <w:t xml:space="preserve">// ROZKMINIONE będzie punktacja z </w:t>
-      </w:r>
-      <w:proofErr w:type="spellStart"/>
-      <w:r>
-        <w:rPr>
-          <w:color w:val="FF0000"/>
-        </w:rPr>
-        <w:t>mnoznikiami</w:t>
-      </w:r>
-      <w:proofErr w:type="spellEnd"/>
-      <w:r>
-        <w:rPr>
-          <w:color w:val="FF0000"/>
-        </w:rPr>
-        <w:t xml:space="preserve"> </w:t>
-      </w:r>
-    </w:p>
-    <w:p>
-      <w:pPr>
-        <w:rPr>
-          <w:color w:val="FF0000"/>
-        </w:rPr>
-      </w:pPr>
-      <w:r>
-        <w:rPr>
-          <w:strike/>
-        </w:rPr>
-        <w:t xml:space="preserve">- rysowanie do przemyślenia jak będzie działać, jest spoko klasa która by to obsłużyła z wielkością skalowania pędzla, z przekazywaniem obrazka dalej, nawet </w:t>
-      </w:r>
-      <w:r>
-        <w:rPr>
-          <w:strike/>
-        </w:rPr>
-        <w:t xml:space="preserve">z możliwością zapisu lub </w:t>
-      </w:r>
-      <w:proofErr w:type="spellStart"/>
-      <w:r>
-        <w:rPr>
-          <w:strike/>
-        </w:rPr>
-        <w:t>share</w:t>
-      </w:r>
-      <w:proofErr w:type="spellEnd"/>
-      <w:r>
-        <w:rPr>
-          <w:strike/>
-        </w:rPr>
-        <w:t xml:space="preserve">. </w:t>
-      </w:r>
-      <w:r>
-        <w:rPr>
-          <w:color w:val="FF0000"/>
-        </w:rPr>
-        <w:t xml:space="preserve">// dodane ale trzeba ogarnąć totalnie wszystko jak ma działać, wygląd itp. układ, widok </w:t>
-      </w:r>
-      <w:proofErr w:type="spellStart"/>
-      <w:r>
-        <w:rPr>
-          <w:color w:val="FF0000"/>
-        </w:rPr>
-        <w:t>timera</w:t>
-      </w:r>
-      <w:proofErr w:type="spellEnd"/>
-      <w:r>
-        <w:rPr>
-          <w:color w:val="FF0000"/>
-        </w:rPr>
-        <w:t xml:space="preserve"> itd.. jest zabawy jeszcze z tą kartą</w:t>
-      </w:r>
-    </w:p>
-    <w:p>
-      <w:r>
-        <w:t xml:space="preserve">Karta </w:t>
-      </w:r>
-      <w:proofErr w:type="spellStart"/>
-      <w:r>
-        <w:t>compare</w:t>
-      </w:r>
-      <w:proofErr w:type="spellEnd"/>
-      <w:r>
-        <w:t xml:space="preserve"> </w:t>
-      </w:r>
-      <w:proofErr w:type="spellStart"/>
-      <w:r>
-        <w:t>questions</w:t>
-      </w:r>
-      <w:proofErr w:type="spellEnd"/>
-      <w:r>
-        <w:t xml:space="preserve"> do ogarnięcia, dodanie ‘</w:t>
-      </w:r>
-      <w:proofErr w:type="spellStart"/>
-      <w:r>
-        <w:t>ticków</w:t>
-      </w:r>
-      <w:proofErr w:type="spellEnd"/>
-      <w:r>
-        <w:t xml:space="preserve">’ oraz umieszczenie tego normalnie aby pytania były widoczne </w:t>
-      </w:r>
-      <w:proofErr w:type="spellStart"/>
-      <w:r>
-        <w:t>itd</w:t>
-      </w:r>
-      <w:proofErr w:type="spellEnd"/>
-      <w:r>
-        <w:t>…, przemyślenie jak wtedy pojawią się przyciski czy coś tam</w:t>
-      </w:r>
     </w:p>
     <w:p>
       <w:r>
@@ -950,6 +953,7 @@
       </w:r>
       <w:proofErr w:type="spellStart"/>
       <w:r>
+        <w:lastRenderedPageBreak/>
         <w:t>dialogie</w:t>
       </w:r>
       <w:proofErr w:type="spellEnd"/>
@@ -970,11 +974,7 @@
       </w:r>
       <w:proofErr w:type="spellEnd"/>
       <w:r>
-        <w:t xml:space="preserve"> animacjami oraz z przyciemnieniem tła -&gt; i to tych części </w:t>
-      </w:r>
-      <w:r>
-        <w:lastRenderedPageBreak/>
-        <w:t xml:space="preserve">których w tym danym momencie nie chciałbym omawiać np. omawiam pola, to pola są kolorowe, reszta jest przyciemniona, na środku </w:t>
+        <w:t xml:space="preserve"> animacjami oraz z przyciemnieniem tła -&gt; i to tych części których w tym danym momencie nie chciałbym omawiać np. omawiam pola, to pola są kolorowe, reszta jest przyciemniona, na środku </w:t>
       </w:r>
       <w:proofErr w:type="spellStart"/>
       <w:r>

</xml_diff>

<commit_message>
some fixes, updated roll slot machine moved to physical card, new button to test cards etc
</commit_message>
<xml_diff>
--- a/assets/time_to_party_assets/dokumentacja.docx
+++ b/assets/time_to_party_assets/dokumentacja.docx
@@ -694,111 +694,160 @@
       <w:r>
         <w:t>, normalnie ta karta jest pozioma i dlatego jest czytelne, pionowo jest gorzej..</w:t>
       </w:r>
+    </w:p>
+    <w:p>
+      <w:r>
+        <w:rPr>
+          <w:strike/>
+        </w:rPr>
+        <w:t xml:space="preserve">- literki: lecą na </w:t>
+      </w:r>
+      <w:proofErr w:type="spellStart"/>
+      <w:r>
+        <w:rPr>
+          <w:strike/>
+        </w:rPr>
+        <w:t>widgecie</w:t>
+      </w:r>
+      <w:proofErr w:type="spellEnd"/>
+      <w:r>
+        <w:rPr>
+          <w:strike/>
+        </w:rPr>
+        <w:t xml:space="preserve"> z koła fortuny (tym poziomym) lub losowanie wcześniej na liście i wyświetlanie odpowiedniej karty + jakaś </w:t>
+      </w:r>
+      <w:proofErr w:type="spellStart"/>
+      <w:r>
+        <w:rPr>
+          <w:strike/>
+        </w:rPr>
+        <w:t>fake</w:t>
+      </w:r>
+      <w:proofErr w:type="spellEnd"/>
+      <w:r>
+        <w:rPr>
+          <w:strike/>
+        </w:rPr>
+        <w:t xml:space="preserve"> animacja tego -&gt; chociaż wolałbym dać interaktywność w tym przypadku większą czyli żeby ten użytkownik jednak w coś kliknął aby wylosować</w:t>
+      </w:r>
+      <w:r>
+        <w:rPr>
+          <w:strike/>
+        </w:rPr>
+        <w:t>, też do przemyślenia</w:t>
+      </w:r>
+      <w:r>
+        <w:rPr>
+          <w:color w:val="FF0000"/>
+        </w:rPr>
+        <w:t>..</w:t>
+      </w:r>
+      <w:r>
+        <w:rPr>
+          <w:color w:val="FF0000"/>
+        </w:rPr>
+        <w:t xml:space="preserve">// no i co, się okazało że źle to wyglądało i zrobione jest </w:t>
+      </w:r>
+      <w:proofErr w:type="spellStart"/>
+      <w:r>
+        <w:rPr>
+          <w:color w:val="FF0000"/>
+        </w:rPr>
+        <w:t>static</w:t>
+      </w:r>
+      <w:proofErr w:type="spellEnd"/>
+      <w:r>
+        <w:rPr>
+          <w:color w:val="FF0000"/>
+        </w:rPr>
+        <w:t xml:space="preserve"> po prostu</w:t>
+      </w:r>
+      <w:r>
+        <w:rPr>
+          <w:color w:val="FF0000"/>
+        </w:rPr>
+        <w:t xml:space="preserve">, albo </w:t>
+      </w:r>
+      <w:proofErr w:type="spellStart"/>
+      <w:r>
+        <w:rPr>
+          <w:color w:val="FF0000"/>
+        </w:rPr>
+        <w:t>czeba</w:t>
+      </w:r>
+      <w:proofErr w:type="spellEnd"/>
+      <w:r>
+        <w:rPr>
+          <w:color w:val="FF0000"/>
+        </w:rPr>
+        <w:t xml:space="preserve"> zrobić od nowa ładniej</w:t>
+      </w:r>
+    </w:p>
+    <w:p>
+      <w:r>
+        <w:t xml:space="preserve">-  ogarnięcie </w:t>
+      </w:r>
+      <w:proofErr w:type="spellStart"/>
+      <w:r>
+        <w:t>responsywności</w:t>
+      </w:r>
+      <w:proofErr w:type="spellEnd"/>
+      <w:r>
+        <w:t xml:space="preserve"> ekranu karty</w:t>
+      </w:r>
+      <w:r>
+        <w:t xml:space="preserve"> i innych ekranów + testy </w:t>
+      </w:r>
       <w:bookmarkStart w:id="0" w:name="_GoBack"/>
       <w:bookmarkEnd w:id="0"/>
     </w:p>
     <w:p>
       <w:r>
-        <w:rPr>
-          <w:strike/>
-        </w:rPr>
-        <w:t xml:space="preserve">- literki: lecą na </w:t>
-      </w:r>
-      <w:proofErr w:type="spellStart"/>
-      <w:r>
-        <w:rPr>
-          <w:strike/>
-        </w:rPr>
-        <w:t>widgecie</w:t>
-      </w:r>
-      <w:proofErr w:type="spellEnd"/>
-      <w:r>
-        <w:rPr>
-          <w:strike/>
-        </w:rPr>
-        <w:t xml:space="preserve"> z koła fortuny (tym poziomym) lub losowanie wcześniej na liście i wyświetlanie odpowiedniej karty + jakaś </w:t>
-      </w:r>
-      <w:proofErr w:type="spellStart"/>
-      <w:r>
-        <w:rPr>
-          <w:strike/>
-        </w:rPr>
-        <w:t>fake</w:t>
-      </w:r>
-      <w:proofErr w:type="spellEnd"/>
-      <w:r>
-        <w:rPr>
-          <w:strike/>
-        </w:rPr>
-        <w:t xml:space="preserve"> animacja tego -&gt; chociaż wolałbym dać interaktywność w tym przypadku większą czyli żeby ten użytkownik jednak w coś kliknął aby wylosować</w:t>
-      </w:r>
-      <w:r>
-        <w:rPr>
-          <w:strike/>
-        </w:rPr>
-        <w:t>, też do przemyślenia</w:t>
-      </w:r>
-      <w:r>
-        <w:rPr>
-          <w:color w:val="FF0000"/>
-        </w:rPr>
-        <w:t>..</w:t>
-      </w:r>
-      <w:r>
-        <w:rPr>
-          <w:color w:val="FF0000"/>
-        </w:rPr>
-        <w:t xml:space="preserve">// no i co, się okazało że źle to wyglądało i zrobione jest </w:t>
-      </w:r>
-      <w:proofErr w:type="spellStart"/>
-      <w:r>
-        <w:rPr>
-          <w:color w:val="FF0000"/>
-        </w:rPr>
-        <w:t>static</w:t>
-      </w:r>
-      <w:proofErr w:type="spellEnd"/>
-      <w:r>
-        <w:rPr>
-          <w:color w:val="FF0000"/>
-        </w:rPr>
-        <w:t xml:space="preserve"> po prostu</w:t>
-      </w:r>
-      <w:r>
-        <w:rPr>
-          <w:color w:val="FF0000"/>
-        </w:rPr>
-        <w:t xml:space="preserve">, albo </w:t>
-      </w:r>
-      <w:proofErr w:type="spellStart"/>
-      <w:r>
-        <w:rPr>
-          <w:color w:val="FF0000"/>
-        </w:rPr>
-        <w:t>czeba</w:t>
-      </w:r>
-      <w:proofErr w:type="spellEnd"/>
-      <w:r>
-        <w:rPr>
-          <w:color w:val="FF0000"/>
-        </w:rPr>
-        <w:t xml:space="preserve"> zrobić od nowa ładniej</w:t>
-      </w:r>
-    </w:p>
-    <w:p>
-      <w:r>
-        <w:t xml:space="preserve">-  ogarnięcie </w:t>
-      </w:r>
-      <w:proofErr w:type="spellStart"/>
-      <w:r>
-        <w:t>responsywności</w:t>
-      </w:r>
-      <w:proofErr w:type="spellEnd"/>
-      <w:r>
-        <w:t xml:space="preserve"> ekranu karty</w:t>
-      </w:r>
-      <w:r>
-        <w:t xml:space="preserve"> i innych ekranów + testy </w:t>
+        <w:t xml:space="preserve">- w momencie wyświetlania karty alfabetu musi się pojawić alert: odgadnij 20 rzeczowników na daną literę. </w:t>
+      </w:r>
+      <w:r>
+        <w:br/>
+        <w:t xml:space="preserve">- na karcie rysowania miały się pojawić 3 opcje </w:t>
+      </w:r>
+      <w:r>
+        <w:t xml:space="preserve">- będziemy je losować za pomocą </w:t>
+      </w:r>
+      <w:proofErr w:type="spellStart"/>
+      <w:r>
+        <w:t>fortuneBar</w:t>
+      </w:r>
+      <w:proofErr w:type="spellEnd"/>
+      <w:r>
+        <w:t xml:space="preserve"> którego  trzeba przenieść z karty zadania fizycznego </w:t>
+      </w:r>
+    </w:p>
+    <w:p>
+      <w:r>
+        <w:t xml:space="preserve">- na karcie zadania fizycznego -&gt; zrobimy </w:t>
+      </w:r>
+      <w:proofErr w:type="spellStart"/>
+      <w:r>
+        <w:t>RollSlotWidget</w:t>
+      </w:r>
+      <w:proofErr w:type="spellEnd"/>
+      <w:r>
+        <w:t>, (</w:t>
+      </w:r>
+      <w:proofErr w:type="spellStart"/>
+      <w:r>
+        <w:t>machine</w:t>
+      </w:r>
+      <w:proofErr w:type="spellEnd"/>
+      <w:r>
+        <w:t xml:space="preserve">) który UWAGA MOŻE losować z 4 różnych list!!! + zapisuje wynik do 1 </w:t>
+      </w:r>
+      <w:proofErr w:type="spellStart"/>
+      <w:r>
+        <w:t>widgeta</w:t>
+      </w:r>
+      <w:proofErr w:type="spellEnd"/>
+      <w:r>
+        <w:t>! O TO CHODZI!</w:t>
       </w:r>
     </w:p>
     <w:p>
@@ -915,6 +964,7 @@
     </w:p>
     <w:p>
       <w:r>
+        <w:lastRenderedPageBreak/>
         <w:t>- przekierowanie lub informacja o ponownej możliwością włączenia samouczka, powinna być dostępna z poziomu „zasady gry”</w:t>
       </w:r>
     </w:p>
@@ -953,7 +1003,6 @@
       </w:r>
       <w:proofErr w:type="spellStart"/>
       <w:r>
-        <w:lastRenderedPageBreak/>
         <w:t>dialogie</w:t>
       </w:r>
       <w:proofErr w:type="spellEnd"/>
@@ -1305,6 +1354,7 @@
           <w:sz w:val="28"/>
           <w:szCs w:val="28"/>
         </w:rPr>
+        <w:lastRenderedPageBreak/>
         <w:t>FIREBASE</w:t>
       </w:r>
       <w:r>
@@ -1375,7 +1425,6 @@
     </w:p>
     <w:p>
       <w:r>
-        <w:lastRenderedPageBreak/>
         <w:t xml:space="preserve">- </w:t>
       </w:r>
       <w:r>
@@ -1615,6 +1664,7 @@
           </w:tcPr>
           <w:p>
             <w:r>
+              <w:lastRenderedPageBreak/>
               <w:t>1</w:t>
             </w:r>
           </w:p>
@@ -1956,7 +2006,6 @@
           </w:tcPr>
           <w:p>
             <w:r>
-              <w:lastRenderedPageBreak/>
               <w:t>7</w:t>
             </w:r>
           </w:p>

</xml_diff>

<commit_message>
doc updated, updated drawing screen and some things in custom cards, mainly passing variables
</commit_message>
<xml_diff>
--- a/assets/time_to_party_assets/dokumentacja.docx
+++ b/assets/time_to_party_assets/dokumentacja.docx
@@ -92,6 +92,46 @@
         </w:rPr>
         <w:t>// dodane opisy ale i tak do poprawienia to jest</w:t>
       </w:r>
+      <w:r>
+        <w:rPr>
+          <w:color w:val="FF0000"/>
+        </w:rPr>
+        <w:t xml:space="preserve">, poprawka wyglądu, tego ekranu, w ostateczności będzie trzeba przerobić to na karuzele </w:t>
+      </w:r>
+      <w:proofErr w:type="spellStart"/>
+      <w:r>
+        <w:rPr>
+          <w:color w:val="FF0000"/>
+        </w:rPr>
+        <w:t>jakas</w:t>
+      </w:r>
+      <w:proofErr w:type="spellEnd"/>
+      <w:r>
+        <w:rPr>
+          <w:color w:val="FF0000"/>
+        </w:rPr>
+        <w:t xml:space="preserve"> jeżeli nie będzie się </w:t>
+      </w:r>
+      <w:proofErr w:type="spellStart"/>
+      <w:r>
+        <w:rPr>
+          <w:color w:val="FF0000"/>
+        </w:rPr>
+        <w:t>dalo</w:t>
+      </w:r>
+      <w:proofErr w:type="spellEnd"/>
+      <w:r>
+        <w:rPr>
+          <w:color w:val="FF0000"/>
+        </w:rPr>
+        <w:t xml:space="preserve"> tego ogarnąć lepiej </w:t>
+      </w:r>
+      <w:r>
+        <w:rPr>
+          <w:color w:val="FF0000"/>
+        </w:rPr>
+        <w:t xml:space="preserve">, dodanie opisu pod „?” </w:t>
+      </w:r>
     </w:p>
     <w:p>
       <w:r>
@@ -126,6 +166,135 @@
         </w:rPr>
         <w:t>– poprawienie animacji latających gwiazdek żeby wylatywały z jakby rotacji</w:t>
       </w:r>
+      <w:r>
+        <w:rPr>
+          <w:color w:val="FF0000"/>
+        </w:rPr>
+        <w:t xml:space="preserve">, skrócić czas animacji z 5 sekund na np. 4 lub 3 sekundy żeby to się szybciej </w:t>
+      </w:r>
+      <w:proofErr w:type="spellStart"/>
+      <w:r>
+        <w:rPr>
+          <w:color w:val="FF0000"/>
+        </w:rPr>
+        <w:t>odbywalo</w:t>
+      </w:r>
+      <w:proofErr w:type="spellEnd"/>
+      <w:r>
+        <w:rPr>
+          <w:color w:val="FF0000"/>
+        </w:rPr>
+        <w:t xml:space="preserve">, bardziej </w:t>
+      </w:r>
+      <w:proofErr w:type="spellStart"/>
+      <w:r>
+        <w:rPr>
+          <w:color w:val="FF0000"/>
+        </w:rPr>
+        <w:t>dyanamicznie</w:t>
+      </w:r>
+      <w:proofErr w:type="spellEnd"/>
+      <w:r>
+        <w:rPr>
+          <w:color w:val="FF0000"/>
+        </w:rPr>
+        <w:t xml:space="preserve"> + jakieś migające kropki może czy cos ? albo </w:t>
+      </w:r>
+      <w:proofErr w:type="spellStart"/>
+      <w:r>
+        <w:rPr>
+          <w:color w:val="FF0000"/>
+        </w:rPr>
+        <w:t>static</w:t>
+      </w:r>
+      <w:proofErr w:type="spellEnd"/>
+      <w:r>
+        <w:rPr>
+          <w:color w:val="FF0000"/>
+        </w:rPr>
+        <w:t xml:space="preserve"> – do przemyślenia </w:t>
+      </w:r>
+      <w:r>
+        <w:rPr>
+          <w:color w:val="FF0000"/>
+        </w:rPr>
+        <w:t xml:space="preserve">.. </w:t>
+      </w:r>
+      <w:r>
+        <w:rPr>
+          <w:color w:val="FF0000"/>
+        </w:rPr>
+        <w:br/>
+        <w:t xml:space="preserve">+ </w:t>
+      </w:r>
+      <w:proofErr w:type="spellStart"/>
+      <w:r>
+        <w:rPr>
+          <w:color w:val="FF0000"/>
+        </w:rPr>
+        <w:t>pomysl</w:t>
+      </w:r>
+      <w:proofErr w:type="spellEnd"/>
+      <w:r>
+        <w:rPr>
+          <w:color w:val="FF0000"/>
+        </w:rPr>
+        <w:t xml:space="preserve"> na animacje, w trakcie kręcenia </w:t>
+      </w:r>
+      <w:proofErr w:type="spellStart"/>
+      <w:r>
+        <w:rPr>
+          <w:color w:val="FF0000"/>
+        </w:rPr>
+        <w:t>moglyby</w:t>
+      </w:r>
+      <w:proofErr w:type="spellEnd"/>
+      <w:r>
+        <w:rPr>
+          <w:color w:val="FF0000"/>
+        </w:rPr>
+        <w:t xml:space="preserve"> te kreski co są wokoło kola tak </w:t>
+      </w:r>
+      <w:proofErr w:type="spellStart"/>
+      <w:r>
+        <w:rPr>
+          <w:color w:val="FF0000"/>
+        </w:rPr>
+        <w:t>leciec</w:t>
+      </w:r>
+      <w:proofErr w:type="spellEnd"/>
+      <w:r>
+        <w:rPr>
+          <w:color w:val="FF0000"/>
+        </w:rPr>
+        <w:t xml:space="preserve"> po kolei dynamicznie </w:t>
+      </w:r>
+      <w:proofErr w:type="spellStart"/>
+      <w:r>
+        <w:rPr>
+          <w:color w:val="FF0000"/>
+        </w:rPr>
+        <w:t>zmieniac</w:t>
+      </w:r>
+      <w:proofErr w:type="spellEnd"/>
+      <w:r>
+        <w:rPr>
+          <w:color w:val="FF0000"/>
+        </w:rPr>
+        <w:t xml:space="preserve"> kolory.! </w:t>
+      </w:r>
+      <w:r>
+        <w:rPr>
+          <w:color w:val="FF0000"/>
+        </w:rPr>
+        <w:sym w:font="Wingdings" w:char="F04A"/>
+      </w:r>
+      <w:r>
+        <w:rPr>
+          <w:color w:val="FF0000"/>
+        </w:rPr>
+        <w:t xml:space="preserve"> </w:t>
+      </w:r>
     </w:p>
     <w:p>
       <w:pPr>
@@ -165,6 +334,12 @@
         </w:rPr>
         <w:t xml:space="preserve"> menu czy coś</w:t>
       </w:r>
+      <w:r>
+        <w:rPr>
+          <w:color w:val="FF0000"/>
+        </w:rPr>
+        <w:t>?</w:t>
+      </w:r>
     </w:p>
     <w:p>
       <w:r>
@@ -208,6 +383,102 @@
         </w:rPr>
         <w:t xml:space="preserve"> tego „ekranu”</w:t>
       </w:r>
+      <w:r>
+        <w:rPr>
+          <w:color w:val="FF0000"/>
+        </w:rPr>
+        <w:t xml:space="preserve">, </w:t>
+      </w:r>
+      <w:proofErr w:type="spellStart"/>
+      <w:r>
+        <w:rPr>
+          <w:color w:val="FF0000"/>
+        </w:rPr>
+        <w:t>moznaby</w:t>
+      </w:r>
+      <w:proofErr w:type="spellEnd"/>
+      <w:r>
+        <w:rPr>
+          <w:color w:val="FF0000"/>
+        </w:rPr>
+        <w:t xml:space="preserve"> </w:t>
+      </w:r>
+      <w:proofErr w:type="spellStart"/>
+      <w:r>
+        <w:rPr>
+          <w:color w:val="FF0000"/>
+        </w:rPr>
+        <w:t>przyspieszyc</w:t>
+      </w:r>
+      <w:proofErr w:type="spellEnd"/>
+      <w:r>
+        <w:rPr>
+          <w:color w:val="FF0000"/>
+        </w:rPr>
+        <w:t xml:space="preserve"> ta animacje troszkę oraz poprawić czcionki typu druzyna2 </w:t>
+      </w:r>
+      <w:proofErr w:type="spellStart"/>
+      <w:r>
+        <w:rPr>
+          <w:color w:val="FF0000"/>
+        </w:rPr>
+        <w:t>wyswietlanie</w:t>
+      </w:r>
+      <w:proofErr w:type="spellEnd"/>
+      <w:r>
+        <w:rPr>
+          <w:color w:val="FF0000"/>
+        </w:rPr>
+        <w:t xml:space="preserve"> nazwy itp., sprawdzić czy wprowadzone nazwy </w:t>
+      </w:r>
+      <w:proofErr w:type="spellStart"/>
+      <w:r>
+        <w:rPr>
+          <w:color w:val="FF0000"/>
+        </w:rPr>
+        <w:t>druzyny</w:t>
+      </w:r>
+      <w:proofErr w:type="spellEnd"/>
+      <w:r>
+        <w:rPr>
+          <w:color w:val="FF0000"/>
+        </w:rPr>
+        <w:t xml:space="preserve"> </w:t>
+      </w:r>
+      <w:proofErr w:type="spellStart"/>
+      <w:r>
+        <w:rPr>
+          <w:color w:val="FF0000"/>
+        </w:rPr>
+        <w:t>sa</w:t>
+      </w:r>
+      <w:proofErr w:type="spellEnd"/>
+      <w:r>
+        <w:rPr>
+          <w:color w:val="FF0000"/>
+        </w:rPr>
+        <w:t xml:space="preserve"> tu poprawnie </w:t>
+      </w:r>
+      <w:r>
+        <w:rPr>
+          <w:color w:val="FF0000"/>
+        </w:rPr>
+        <w:t xml:space="preserve">wyświetlane + dorobienie </w:t>
+      </w:r>
+      <w:proofErr w:type="spellStart"/>
+      <w:r>
+        <w:rPr>
+          <w:color w:val="FF0000"/>
+        </w:rPr>
+        <w:t>opisow</w:t>
+      </w:r>
+      <w:proofErr w:type="spellEnd"/>
+      <w:r>
+        <w:rPr>
+          <w:color w:val="FF0000"/>
+        </w:rPr>
+        <w:t xml:space="preserve"> pod „?” </w:t>
+      </w:r>
     </w:p>
     <w:p>
       <w:r>
@@ -399,6 +670,12 @@
         </w:rPr>
         <w:t>, działa, ewentualne poprawki „dymków” oraz tekstów + tłumaczenia</w:t>
       </w:r>
+      <w:r>
+        <w:rPr>
+          <w:color w:val="FF0000"/>
+        </w:rPr>
+        <w:t xml:space="preserve"> + poprawienie załamywania linii</w:t>
+      </w:r>
     </w:p>
     <w:p>
       <w:r>
@@ -412,6 +689,30 @@
       <w:r>
         <w:t xml:space="preserve"> w koło by zakręcić” też powinien pojawiać się cyklicznie, co jakiś czas w przypadku braku aktywności np. po 10-15 sekundach?</w:t>
       </w:r>
+      <w:r>
+        <w:t xml:space="preserve"> Brak aktywności po </w:t>
+      </w:r>
+      <w:proofErr w:type="spellStart"/>
+      <w:r>
+        <w:t>jakims</w:t>
+      </w:r>
+      <w:proofErr w:type="spellEnd"/>
+      <w:r>
+        <w:t xml:space="preserve"> czasie tez </w:t>
+      </w:r>
+      <w:proofErr w:type="spellStart"/>
+      <w:r>
+        <w:t>nalezaloby</w:t>
+      </w:r>
+      <w:proofErr w:type="spellEnd"/>
+      <w:r>
+        <w:t xml:space="preserve"> </w:t>
+      </w:r>
+      <w:proofErr w:type="spellStart"/>
+      <w:r>
+        <w:t>stwierdzic</w:t>
+      </w:r>
+      <w:proofErr w:type="spellEnd"/>
     </w:p>
     <w:p>
       <w:pPr>
@@ -468,6 +769,9 @@
       </w:r>
       <w:r>
         <w:br/>
+      </w:r>
+      <w:r>
+        <w:lastRenderedPageBreak/>
         <w:t>zrobić coś takiego, że w przypadku „</w:t>
       </w:r>
       <w:proofErr w:type="spellStart"/>
@@ -543,7 +847,6 @@
         <w:rPr>
           <w:strike/>
         </w:rPr>
-        <w:lastRenderedPageBreak/>
         <w:t>- PYTANIE: czy po poprawnej odpowiedzi na wszystkie słowa zrobić tak, że będzie +1 przesunięcie pionka, czy zrobić premiowy ruch ruletką?</w:t>
       </w:r>
       <w:r>
@@ -610,6 +913,15 @@
       </w:pPr>
       <w:r>
         <w:rPr>
+          <w:b/>
+        </w:rPr>
+        <w:t>- karta rysowania</w:t>
+      </w:r>
+      <w:r>
+        <w:t xml:space="preserve"> </w:t>
+      </w:r>
+      <w:r>
+        <w:rPr>
           <w:strike/>
         </w:rPr>
         <w:t xml:space="preserve">- rysowanie do przemyślenia jak będzie działać, jest spoko klasa która by to obsłużyła z wielkością skalowania pędzla, z przekazywaniem obrazka dalej, nawet </w:t>
@@ -654,21 +966,66 @@
         </w:rPr>
         <w:t xml:space="preserve"> itd.. jest zabawy jeszcze z tą kartą</w:t>
       </w:r>
-    </w:p>
-    <w:p>
-      <w:r>
+      <w:r>
+        <w:rPr>
+          <w:color w:val="FF0000"/>
+        </w:rPr>
+        <w:t xml:space="preserve"> </w:t>
+      </w:r>
+      <w:r>
+        <w:t xml:space="preserve">– </w:t>
+      </w:r>
+      <w:proofErr w:type="spellStart"/>
+      <w:r>
+        <w:t>fortune</w:t>
+      </w:r>
+      <w:proofErr w:type="spellEnd"/>
+      <w:r>
+        <w:t xml:space="preserve"> bar -&gt; który losuje itp. - &gt; trzeba go </w:t>
+      </w:r>
+      <w:proofErr w:type="spellStart"/>
+      <w:r>
+        <w:t>przemyslec</w:t>
+      </w:r>
+      <w:proofErr w:type="spellEnd"/>
+      <w:r>
+        <w:t xml:space="preserve"> jeszcze, gdzie </w:t>
+      </w:r>
+      <w:proofErr w:type="spellStart"/>
+      <w:r>
+        <w:t>timer</w:t>
+      </w:r>
+      <w:proofErr w:type="spellEnd"/>
+      <w:r>
+        <w:t>, kiedy, czy od razu w czasie rysowania czy najpierw niech ktoś narysuje a potem reszta zgaduje ? -&gt; do przemyślenia to</w:t>
+      </w:r>
+    </w:p>
+    <w:p>
+      <w:r>
+        <w:rPr>
+          <w:b/>
+        </w:rPr>
         <w:t xml:space="preserve">Karta </w:t>
       </w:r>
       <w:proofErr w:type="spellStart"/>
       <w:r>
+        <w:rPr>
+          <w:b/>
+        </w:rPr>
         <w:t>compare</w:t>
       </w:r>
       <w:proofErr w:type="spellEnd"/>
       <w:r>
+        <w:rPr>
+          <w:b/>
+        </w:rPr>
         <w:t xml:space="preserve"> </w:t>
       </w:r>
       <w:proofErr w:type="spellStart"/>
       <w:r>
+        <w:rPr>
+          <w:b/>
+        </w:rPr>
         <w:t>questions</w:t>
       </w:r>
       <w:proofErr w:type="spellEnd"/>
@@ -689,238 +1046,166 @@
       </w:r>
       <w:proofErr w:type="spellEnd"/>
       <w:r>
-        <w:t>…, przemyślenie jak wtedy pojawią się przyciski czy coś tam</w:t>
-      </w:r>
-      <w:r>
-        <w:t>, normalnie ta karta jest pozioma i dlatego jest czytelne, pionowo jest gorzej..</w:t>
-      </w:r>
-    </w:p>
-    <w:p>
+        <w:t xml:space="preserve">…, </w:t>
+      </w:r>
+      <w:r>
+        <w:t xml:space="preserve">aby było </w:t>
+      </w:r>
+      <w:r>
+        <w:t>czytelne</w:t>
+      </w:r>
+      <w:r>
+        <w:t xml:space="preserve"> czcionka musi być troszkę </w:t>
+      </w:r>
+      <w:proofErr w:type="spellStart"/>
+      <w:r>
+        <w:t>wieksza</w:t>
+      </w:r>
+      <w:proofErr w:type="spellEnd"/>
+      <w:r>
+        <w:t xml:space="preserve"> + zrobione dobre łamanie tekstu, „</w:t>
+      </w:r>
+      <w:proofErr w:type="spellStart"/>
+      <w:r>
+        <w:t>ticki</w:t>
+      </w:r>
+      <w:proofErr w:type="spellEnd"/>
+      <w:r>
+        <w:t xml:space="preserve">” oraz dodanie na dole przycisku „Przekaz urządzenie” czy „Dalej” czy cos takiego, albo, zaznaczasz, klikasz „Dalej” wtedy Alert przekaz drugiej osobie z </w:t>
+      </w:r>
+      <w:proofErr w:type="spellStart"/>
+      <w:r>
+        <w:t>druzyny</w:t>
+      </w:r>
+      <w:proofErr w:type="spellEnd"/>
+      <w:r>
+        <w:t xml:space="preserve">, jak kliknie OK to to pytanie się pojawi dla tej drugiej osoby wtedy gdy kliknie znowu Dalej: Alert z </w:t>
+      </w:r>
+      <w:proofErr w:type="spellStart"/>
+      <w:r>
+        <w:t>odpowiedzia</w:t>
+      </w:r>
+      <w:proofErr w:type="spellEnd"/>
+      <w:r>
+        <w:t>:</w:t>
+      </w:r>
+      <w:r>
+        <w:br/>
+        <w:t xml:space="preserve">Nie odpowiedzieliście tak samo – 0 </w:t>
+      </w:r>
+      <w:proofErr w:type="spellStart"/>
+      <w:r>
+        <w:t>punktow</w:t>
+      </w:r>
+      <w:proofErr w:type="spellEnd"/>
+      <w:r>
+        <w:t xml:space="preserve">! Albo Macie cos wspólnego! </w:t>
+      </w:r>
+      <w:proofErr w:type="spellStart"/>
+      <w:r>
+        <w:t>Odpowiedzieliscie</w:t>
+      </w:r>
+      <w:proofErr w:type="spellEnd"/>
+      <w:r>
+        <w:t xml:space="preserve"> tak samo – 5pkt. </w:t>
+      </w:r>
+      <w:r>
+        <w:t xml:space="preserve"> </w:t>
+      </w:r>
+    </w:p>
+    <w:p>
+      <w:r>
+        <w:t xml:space="preserve"> ogarnięcie </w:t>
+      </w:r>
+      <w:proofErr w:type="spellStart"/>
+      <w:r>
+        <w:t>responsywności</w:t>
+      </w:r>
+      <w:proofErr w:type="spellEnd"/>
+      <w:r>
+        <w:t xml:space="preserve"> ekranu karty</w:t>
+      </w:r>
+      <w:r>
+        <w:t xml:space="preserve"> i innych ekranów + testy </w:t>
+      </w:r>
+    </w:p>
+    <w:p>
+      <w:pPr>
+        <w:rPr>
+          <w:color w:val="FF0000"/>
+        </w:rPr>
+      </w:pPr>
       <w:r>
         <w:rPr>
           <w:strike/>
         </w:rPr>
-        <w:t xml:space="preserve">- literki: lecą na </w:t>
-      </w:r>
-      <w:proofErr w:type="spellStart"/>
-      <w:r>
-        <w:rPr>
+        <w:t xml:space="preserve">- na </w:t>
+      </w:r>
+      <w:r>
+        <w:rPr>
+          <w:b/>
           <w:strike/>
         </w:rPr>
-        <w:t>widgecie</w:t>
-      </w:r>
-      <w:proofErr w:type="spellEnd"/>
+        <w:t>karcie zadania fizycznego</w:t>
+      </w:r>
       <w:r>
         <w:rPr>
           <w:strike/>
         </w:rPr>
-        <w:t xml:space="preserve"> z koła fortuny (tym poziomym) lub losowanie wcześniej na liście i wyświetlanie odpowiedniej karty + jakaś </w:t>
+        <w:t xml:space="preserve"> -&gt; zrobimy </w:t>
       </w:r>
       <w:proofErr w:type="spellStart"/>
       <w:r>
         <w:rPr>
           <w:strike/>
         </w:rPr>
-        <w:t>fake</w:t>
+        <w:t>RollSlotWidget</w:t>
       </w:r>
       <w:proofErr w:type="spellEnd"/>
       <w:r>
         <w:rPr>
           <w:strike/>
         </w:rPr>
-        <w:t xml:space="preserve"> animacja tego -&gt; chociaż wolałbym dać interaktywność w tym przypadku większą czyli żeby ten użytkownik jednak w coś kliknął aby wylosować</w:t>
-      </w:r>
+        <w:t>, (</w:t>
+      </w:r>
+      <w:proofErr w:type="spellStart"/>
       <w:r>
         <w:rPr>
           <w:strike/>
         </w:rPr>
-        <w:t>, też do przemyślenia</w:t>
-      </w:r>
-      <w:r>
-        <w:rPr>
-          <w:color w:val="FF0000"/>
-        </w:rPr>
-        <w:t>..</w:t>
-      </w:r>
-      <w:r>
-        <w:rPr>
-          <w:color w:val="FF0000"/>
-        </w:rPr>
-        <w:t xml:space="preserve">// no i co, się okazało że źle to wyglądało i zrobione jest </w:t>
-      </w:r>
-      <w:proofErr w:type="spellStart"/>
-      <w:r>
-        <w:rPr>
-          <w:color w:val="FF0000"/>
-        </w:rPr>
-        <w:t>static</w:t>
-      </w:r>
-      <w:proofErr w:type="spellEnd"/>
-      <w:r>
-        <w:rPr>
-          <w:color w:val="FF0000"/>
-        </w:rPr>
-        <w:t xml:space="preserve"> po prostu</w:t>
-      </w:r>
-      <w:r>
-        <w:rPr>
-          <w:color w:val="FF0000"/>
-        </w:rPr>
-        <w:t xml:space="preserve">, </w:t>
-      </w:r>
-      <w:r>
-        <w:rPr>
-          <w:color w:val="FF0000"/>
-        </w:rPr>
-        <w:t xml:space="preserve">trzeba aby tą </w:t>
-      </w:r>
-      <w:proofErr w:type="spellStart"/>
-      <w:r>
-        <w:rPr>
-          <w:color w:val="FF0000"/>
-        </w:rPr>
-        <w:t>literke</w:t>
-      </w:r>
-      <w:proofErr w:type="spellEnd"/>
-      <w:r>
-        <w:rPr>
-          <w:color w:val="FF0000"/>
-        </w:rPr>
-        <w:t xml:space="preserve"> zrobić </w:t>
-      </w:r>
-      <w:proofErr w:type="spellStart"/>
-      <w:r>
-        <w:rPr>
-          <w:color w:val="FF0000"/>
-        </w:rPr>
-        <w:t>wieksza</w:t>
-      </w:r>
-      <w:proofErr w:type="spellEnd"/>
-      <w:r>
-        <w:rPr>
-          <w:color w:val="FF0000"/>
-        </w:rPr>
-        <w:t xml:space="preserve">, dać to na środek, dopracowanie jedynie wyglądu karty </w:t>
-      </w:r>
-    </w:p>
-    <w:p>
-      <w:r>
-        <w:t xml:space="preserve">-  ogarnięcie </w:t>
-      </w:r>
-      <w:proofErr w:type="spellStart"/>
-      <w:r>
-        <w:t>responsywności</w:t>
-      </w:r>
-      <w:proofErr w:type="spellEnd"/>
-      <w:r>
-        <w:t xml:space="preserve"> ekranu karty</w:t>
-      </w:r>
-      <w:r>
-        <w:t xml:space="preserve"> i innych ekranów + testy </w:t>
-      </w:r>
-    </w:p>
-    <w:p>
+        <w:t>machine</w:t>
+      </w:r>
+      <w:proofErr w:type="spellEnd"/>
       <w:r>
         <w:rPr>
           <w:strike/>
         </w:rPr>
-        <w:t xml:space="preserve">- w momencie wyświetlania karty alfabetu musi się pojawić alert: odgadnij 20 rzeczowników na daną literę. </w:t>
-      </w:r>
+        <w:t xml:space="preserve">) który UWAGA MOŻE losować z 4 różnych list!!! + zapisuje wynik do 1 </w:t>
+      </w:r>
+      <w:proofErr w:type="spellStart"/>
       <w:r>
         <w:rPr>
           <w:strike/>
         </w:rPr>
-        <w:t>? chyba nie, bo to w sumie jest opisane przed wyborem karty</w:t>
-      </w:r>
-      <w:r>
+        <w:t>widgeta</w:t>
+      </w:r>
+      <w:proofErr w:type="spellEnd"/>
+      <w:r>
+        <w:rPr>
+          <w:strike/>
+        </w:rPr>
+        <w:t>! O TO CHODZI!</w:t>
+      </w:r>
+      <w:r>
+        <w:rPr>
+          <w:strike/>
+        </w:rPr>
         <w:t xml:space="preserve"> </w:t>
       </w:r>
       <w:r>
         <w:rPr>
           <w:color w:val="FF0000"/>
         </w:rPr>
-        <w:t>kwestia do przemyślenia jeszcze</w:t>
-      </w:r>
-      <w:r>
-        <w:br/>
-        <w:t xml:space="preserve">- na karcie rysowania miały się pojawić 3 opcje </w:t>
-      </w:r>
-      <w:r>
-        <w:t xml:space="preserve">- będziemy je losować za pomocą </w:t>
-      </w:r>
-      <w:proofErr w:type="spellStart"/>
-      <w:r>
-        <w:t>fortuneBar</w:t>
-      </w:r>
-      <w:proofErr w:type="spellEnd"/>
-      <w:r>
-        <w:t xml:space="preserve"> którego  trzeba przenieść z karty zadania fizycznego </w:t>
-      </w:r>
-    </w:p>
-    <w:p>
-      <w:pPr>
-        <w:rPr>
-          <w:color w:val="FF0000"/>
-        </w:rPr>
-      </w:pPr>
-      <w:r>
-        <w:rPr>
-          <w:strike/>
-        </w:rPr>
-        <w:t xml:space="preserve">- na karcie zadania fizycznego -&gt; zrobimy </w:t>
-      </w:r>
-      <w:proofErr w:type="spellStart"/>
-      <w:r>
-        <w:rPr>
-          <w:strike/>
-        </w:rPr>
-        <w:t>RollSlotWidget</w:t>
-      </w:r>
-      <w:proofErr w:type="spellEnd"/>
-      <w:r>
-        <w:rPr>
-          <w:strike/>
-        </w:rPr>
-        <w:t>, (</w:t>
-      </w:r>
-      <w:proofErr w:type="spellStart"/>
-      <w:r>
-        <w:rPr>
-          <w:strike/>
-        </w:rPr>
-        <w:t>machine</w:t>
-      </w:r>
-      <w:proofErr w:type="spellEnd"/>
-      <w:r>
-        <w:rPr>
-          <w:strike/>
-        </w:rPr>
-        <w:t xml:space="preserve">) który UWAGA MOŻE losować z 4 różnych list!!! + zapisuje wynik do 1 </w:t>
-      </w:r>
-      <w:proofErr w:type="spellStart"/>
-      <w:r>
-        <w:rPr>
-          <w:strike/>
-        </w:rPr>
-        <w:t>widgeta</w:t>
-      </w:r>
-      <w:proofErr w:type="spellEnd"/>
-      <w:r>
-        <w:rPr>
-          <w:strike/>
-        </w:rPr>
-        <w:t>! O TO CHODZI!</w:t>
-      </w:r>
-      <w:r>
-        <w:rPr>
-          <w:strike/>
-        </w:rPr>
-        <w:t xml:space="preserve"> </w:t>
-      </w:r>
-      <w:r>
-        <w:rPr>
-          <w:color w:val="FF0000"/>
-        </w:rPr>
         <w:t xml:space="preserve">// aby poprawki graficzne , ewentualnie czasowe itp., funkcjonalność, działanie </w:t>
       </w:r>
       <w:r>
@@ -948,8 +1233,6 @@
       <w:r>
         <w:t xml:space="preserve"> – czy zadanie zostało wykonane? -&gt; czy dodajemy ten alert również do innych kart czy tylko do kart bonusowych ? – do przemyślenia </w:t>
       </w:r>
-      <w:bookmarkStart w:id="0" w:name="_GoBack"/>
-      <w:bookmarkEnd w:id="0"/>
     </w:p>
     <w:p>
       <w:pPr>
@@ -1055,12 +1338,15 @@
       </w:r>
       <w:proofErr w:type="spellEnd"/>
       <w:r>
-        <w:t xml:space="preserve"> zrobić jakby „pokaz slajdów” przed uruchomieniem gry -&gt; same widżety i automatyczne przenoszenie, przejścia, klikając.. -&gt; wtedy gdy ktoś by go odbył, dopiero nastąpiłoby uruchomienie głównej planszy.. a gdy wcześniej ktoś odbył to przy odpalaniu gry musiałaby być zawsze sprawdzana flaga załączająca – czyli w sumie ekran ładowania by mógł sterować tym czy wyświetla samouczek czy główny ekran gry </w:t>
-      </w:r>
-    </w:p>
-    <w:p>
+        <w:t xml:space="preserve"> zrobić jakby „pokaz slajdów” przed uruchomieniem gry -&gt; same widżety i automatyczne przenoszenie, przejścia, klikając.. -&gt; wtedy gdy </w:t>
+      </w:r>
       <w:r>
         <w:lastRenderedPageBreak/>
+        <w:t xml:space="preserve">ktoś by go odbył, dopiero nastąpiłoby uruchomienie głównej planszy.. a gdy wcześniej ktoś odbył to przy odpalaniu gry musiałaby być zawsze sprawdzana flaga załączająca – czyli w sumie ekran ładowania by mógł sterować tym czy wyświetla samouczek czy główny ekran gry </w:t>
+      </w:r>
+    </w:p>
+    <w:p>
+      <w:r>
         <w:t>- samouczek musi mieć możliwość ponownego włączenia w ustawieniach, przy pierwszym odpaleniu mu się zmienić odpowiednia flaga, którą w ustawieniach będzie można „cofnąć”</w:t>
       </w:r>
     </w:p>
@@ -1341,6 +1627,65 @@
         <w:t>path</w:t>
       </w:r>
       <w:proofErr w:type="spellEnd"/>
+      <w:r>
+        <w:t xml:space="preserve">, pomyśleć ogólnie czy powinien być w </w:t>
+      </w:r>
+      <w:proofErr w:type="spellStart"/>
+      <w:r>
+        <w:t>ogole</w:t>
+      </w:r>
+      <w:proofErr w:type="spellEnd"/>
+      <w:r>
+        <w:t xml:space="preserve"> </w:t>
+      </w:r>
+      <w:proofErr w:type="spellStart"/>
+      <w:r>
+        <w:t>indicator</w:t>
+      </w:r>
+      <w:proofErr w:type="spellEnd"/>
+      <w:r>
+        <w:t xml:space="preserve"> taki stosowany np. pomiędzy przejściami do innych </w:t>
+      </w:r>
+      <w:proofErr w:type="spellStart"/>
+      <w:r>
+        <w:t>ekranow</w:t>
+      </w:r>
+      <w:proofErr w:type="spellEnd"/>
+      <w:r>
+        <w:t xml:space="preserve"> albo w przypadku każdego </w:t>
+      </w:r>
+      <w:proofErr w:type="spellStart"/>
+      <w:r>
+        <w:t>pageRoute</w:t>
+      </w:r>
+      <w:proofErr w:type="spellEnd"/>
+      <w:r>
+        <w:t xml:space="preserve"> czy w </w:t>
+      </w:r>
+      <w:proofErr w:type="spellStart"/>
+      <w:r>
+        <w:t>ogole</w:t>
+      </w:r>
+      <w:proofErr w:type="spellEnd"/>
+      <w:r>
+        <w:t xml:space="preserve"> </w:t>
+      </w:r>
+      <w:proofErr w:type="spellStart"/>
+      <w:r>
+        <w:t>indicator</w:t>
+      </w:r>
+      <w:proofErr w:type="spellEnd"/>
+      <w:r>
+        <w:t xml:space="preserve"> powinien być </w:t>
+      </w:r>
+      <w:proofErr w:type="spellStart"/>
+      <w:r>
+        <w:t>pojawiany</w:t>
+      </w:r>
+      <w:proofErr w:type="spellEnd"/>
+      <w:r>
+        <w:t xml:space="preserve"> ?</w:t>
+      </w:r>
     </w:p>
     <w:p>
       <w:r>
@@ -1411,6 +1756,7 @@
         <w:ind w:firstLine="708"/>
       </w:pPr>
       <w:r>
+        <w:lastRenderedPageBreak/>
         <w:t>- dźwięk „ruletki” koła oraz jego kręcenia się</w:t>
       </w:r>
     </w:p>
@@ -1438,7 +1784,6 @@
         <w:ind w:firstLine="708"/>
       </w:pPr>
       <w:r>
-        <w:lastRenderedPageBreak/>
         <w:t xml:space="preserve">- może jakieś dźwięki w czasie ładowania na tym 3,2,1.. </w:t>
       </w:r>
     </w:p>
@@ -1629,6 +1974,11 @@
       </w:r>
       <w:r>
         <w:t>ert dialogów.. – więcej rozrywki, - nowe pola i ekstra zadania, - większa baza danych bez powtórzeń</w:t>
+      </w:r>
+    </w:p>
+    <w:p>
+      <w:r>
+        <w:t xml:space="preserve">- pomyśleć na reklamami, które by się pojawiały cyklicznie w aplikacji albo jakiś stały banner </w:t>
       </w:r>
     </w:p>
     <w:p/>
@@ -1692,7 +2042,6 @@
           </w:tcPr>
           <w:p>
             <w:r>
-              <w:lastRenderedPageBreak/>
               <w:t>Id</w:t>
             </w:r>
           </w:p>
@@ -2536,9 +2885,10 @@
     <w:p/>
     <w:p/>
     <w:p/>
-    <w:p/>
-    <w:p/>
-    <w:p/>
+    <w:p>
+      <w:bookmarkStart w:id="0" w:name="_GoBack"/>
+      <w:bookmarkEnd w:id="0"/>
+    </w:p>
     <w:p>
       <w:pPr>
         <w:sectPr>

</xml_diff>

<commit_message>
some updates in yellow star field, added animations to stripe painter - changed it to circle - still dont working as well
</commit_message>
<xml_diff>
--- a/assets/time_to_party_assets/dokumentacja.docx
+++ b/assets/time_to_party_assets/dokumentacja.docx
@@ -1049,13 +1049,7 @@
         <w:t xml:space="preserve">…, </w:t>
       </w:r>
       <w:r>
-        <w:t xml:space="preserve">aby było </w:t>
-      </w:r>
-      <w:r>
-        <w:t>czytelne</w:t>
-      </w:r>
-      <w:r>
-        <w:t xml:space="preserve"> czcionka musi być troszkę </w:t>
+        <w:t xml:space="preserve">aby było czytelne czcionka musi być troszkę </w:t>
       </w:r>
       <w:proofErr w:type="spellStart"/>
       <w:r>
@@ -1235,7 +1229,6 @@
       </w:r>
     </w:p>
     <w:p>
-      <w:bookmarkStart w:id="0" w:name="_GoBack"/>
       <w:r>
         <w:t xml:space="preserve">Karta </w:t>
       </w:r>
@@ -1245,16 +1238,7 @@
       </w:r>
       <w:proofErr w:type="spellEnd"/>
       <w:r>
-        <w:t xml:space="preserve"> obrazkowego: </w:t>
-      </w:r>
-      <w:r>
-        <w:t xml:space="preserve">1 obrazek, 1 słowo opisane, 5 zakazanych/ 3 warianty per. </w:t>
-      </w:r>
-      <w:r>
-        <w:t>O</w:t>
-      </w:r>
-      <w:r>
-        <w:t>brazek</w:t>
+        <w:t xml:space="preserve"> obrazkowego: 1 obrazek, 1 słowo opisane, 5 zakazanych/ 3 warianty per. Obrazek</w:t>
       </w:r>
       <w:r>
         <w:br/>
@@ -1296,7 +1280,6 @@
         <w:t xml:space="preserve"> skoro odbywa się to na 1 ekranie ? </w:t>
       </w:r>
     </w:p>
-    <w:bookmarkEnd w:id="0"/>
     <w:p>
       <w:pPr>
         <w:rPr>
@@ -1632,6 +1615,45 @@
     </w:p>
     <w:p>
       <w:r>
+        <w:t xml:space="preserve"> - blokada przycisku wstecz na ekranie </w:t>
+      </w:r>
+      <w:proofErr w:type="spellStart"/>
+      <w:r>
+        <w:t>ladowania</w:t>
+      </w:r>
+      <w:proofErr w:type="spellEnd"/>
+      <w:r>
+        <w:t xml:space="preserve">, zablokowanie przycisku wstecz na przycisk wstecz na ekranie karty powinien wychodzić z gry </w:t>
+      </w:r>
+      <w:proofErr w:type="spellStart"/>
+      <w:r>
+        <w:t>calkiem</w:t>
+      </w:r>
+      <w:proofErr w:type="spellEnd"/>
+      <w:r>
+        <w:t xml:space="preserve"> (komunikat czy chcesz zakończyć </w:t>
+      </w:r>
+      <w:proofErr w:type="spellStart"/>
+      <w:r>
+        <w:t>gre</w:t>
+      </w:r>
+      <w:proofErr w:type="spellEnd"/>
+      <w:r>
+        <w:t xml:space="preserve">) i na innych ekranach które </w:t>
+      </w:r>
+      <w:proofErr w:type="spellStart"/>
+      <w:r>
+        <w:t>sa</w:t>
+      </w:r>
+      <w:proofErr w:type="spellEnd"/>
+      <w:r>
+        <w:t xml:space="preserve"> dodatkowe tak samo, do przetestowania i do zaimplementowania</w:t>
+      </w:r>
+      <w:bookmarkStart w:id="0" w:name="_GoBack"/>
+      <w:bookmarkEnd w:id="0"/>
+    </w:p>
+    <w:p>
+      <w:r>
         <w:t xml:space="preserve">- odnośnie </w:t>
       </w:r>
       <w:proofErr w:type="spellStart"/>
@@ -1749,6 +1771,7 @@
     </w:p>
     <w:p>
       <w:r>
+        <w:lastRenderedPageBreak/>
         <w:t xml:space="preserve">- pamiętać o </w:t>
       </w:r>
       <w:proofErr w:type="spellStart"/>
@@ -1783,7 +1806,6 @@
     </w:p>
     <w:p>
       <w:r>
-        <w:lastRenderedPageBreak/>
         <w:tab/>
         <w:t xml:space="preserve">- </w:t>
       </w:r>

</xml_diff>

<commit_message>
fortune wheel duration changed, speed up animation card, new alert for "?" in "tap the card to start" - to do, removed start from level selection
</commit_message>
<xml_diff>
--- a/assets/time_to_party_assets/dokumentacja.docx
+++ b/assets/time_to_party_assets/dokumentacja.docx
@@ -1,6 +1,6 @@
 
 <file path=word/document.xml><?xml version="1.0" encoding="utf-8"?>
-<w:document xmlns:wpc="http://schemas.microsoft.com/office/word/2010/wordprocessingCanvas" xmlns:cx="http://schemas.microsoft.com/office/drawing/2014/chartex" xmlns:cx1="http://schemas.microsoft.com/office/drawing/2015/9/8/chartex" xmlns:mc="http://schemas.openxmlformats.org/markup-compatibility/2006" xmlns:o="urn:schemas-microsoft-com:office:office" xmlns:r="http://schemas.openxmlformats.org/officeDocument/2006/relationships" xmlns:m="http://schemas.openxmlformats.org/officeDocument/2006/math" xmlns:v="urn:schemas-microsoft-com:vml" xmlns:wp14="http://schemas.microsoft.com/office/word/2010/wordprocessingDrawing" xmlns:wp="http://schemas.openxmlformats.org/drawingml/2006/wordprocessingDrawing" xmlns:w10="urn:schemas-microsoft-com:office:word" xmlns:w="http://schemas.openxmlformats.org/wordprocessingml/2006/main" xmlns:w14="http://schemas.microsoft.com/office/word/2010/wordml" xmlns:w15="http://schemas.microsoft.com/office/word/2012/wordml" xmlns:w16se="http://schemas.microsoft.com/office/word/2015/wordml/symex" xmlns:wpg="http://schemas.microsoft.com/office/word/2010/wordprocessingGroup" xmlns:wpi="http://schemas.microsoft.com/office/word/2010/wordprocessingInk" xmlns:wne="http://schemas.microsoft.com/office/word/2006/wordml" xmlns:wps="http://schemas.microsoft.com/office/word/2010/wordprocessingShape" mc:Ignorable="w14 w15 w16se wp14">
+<w:document xmlns:wpc="http://schemas.microsoft.com/office/word/2010/wordprocessingCanvas" xmlns:cx="http://schemas.microsoft.com/office/drawing/2014/chartex" xmlns:cx1="http://schemas.microsoft.com/office/drawing/2015/9/8/chartex" xmlns:cx2="http://schemas.microsoft.com/office/drawing/2015/10/21/chartex" xmlns:cx3="http://schemas.microsoft.com/office/drawing/2016/5/9/chartex" xmlns:cx4="http://schemas.microsoft.com/office/drawing/2016/5/10/chartex" xmlns:cx5="http://schemas.microsoft.com/office/drawing/2016/5/11/chartex" xmlns:cx6="http://schemas.microsoft.com/office/drawing/2016/5/12/chartex" xmlns:cx7="http://schemas.microsoft.com/office/drawing/2016/5/13/chartex" xmlns:cx8="http://schemas.microsoft.com/office/drawing/2016/5/14/chartex" xmlns:mc="http://schemas.openxmlformats.org/markup-compatibility/2006" xmlns:aink="http://schemas.microsoft.com/office/drawing/2016/ink" xmlns:am3d="http://schemas.microsoft.com/office/drawing/2017/model3d" xmlns:o="urn:schemas-microsoft-com:office:office" xmlns:oel="http://schemas.microsoft.com/office/2019/extlst" xmlns:r="http://schemas.openxmlformats.org/officeDocument/2006/relationships" xmlns:m="http://schemas.openxmlformats.org/officeDocument/2006/math" xmlns:v="urn:schemas-microsoft-com:vml" xmlns:wp14="http://schemas.microsoft.com/office/word/2010/wordprocessingDrawing" xmlns:wp="http://schemas.openxmlformats.org/drawingml/2006/wordprocessingDrawing" xmlns:w10="urn:schemas-microsoft-com:office:word" xmlns:w="http://schemas.openxmlformats.org/wordprocessingml/2006/main" xmlns:w14="http://schemas.microsoft.com/office/word/2010/wordml" xmlns:w15="http://schemas.microsoft.com/office/word/2012/wordml" xmlns:w16cex="http://schemas.microsoft.com/office/word/2018/wordml/cex" xmlns:w16cid="http://schemas.microsoft.com/office/word/2016/wordml/cid" xmlns:w16="http://schemas.microsoft.com/office/word/2018/wordml" xmlns:w16sdtdh="http://schemas.microsoft.com/office/word/2020/wordml/sdtdatahash" xmlns:w16se="http://schemas.microsoft.com/office/word/2015/wordml/symex" xmlns:wpg="http://schemas.microsoft.com/office/word/2010/wordprocessingGroup" xmlns:wpi="http://schemas.microsoft.com/office/word/2010/wordprocessingInk" xmlns:wne="http://schemas.microsoft.com/office/word/2006/wordml" xmlns:wps="http://schemas.microsoft.com/office/word/2010/wordprocessingShape" mc:Ignorable="w14 w15 w16se w16cid w16 w16cex w16sdtdh wp14">
   <w:body>
     <w:p>
       <w:pPr>
@@ -135,18 +135,28 @@
     </w:p>
     <w:p>
       <w:r>
+        <w:t xml:space="preserve">- animacja kropek na kole fortuny do poprawienia aby nie sypała </w:t>
+      </w:r>
+      <w:proofErr w:type="spellStart"/>
+      <w:r>
+        <w:t>nullami</w:t>
+      </w:r>
+      <w:proofErr w:type="spellEnd"/>
+      <w:r>
+        <w:t xml:space="preserve"> – poza tym jest spoko </w:t>
+      </w:r>
+    </w:p>
+    <w:p>
+      <w:pPr>
+        <w:rPr>
+          <w:color w:val="FF0000"/>
+        </w:rPr>
+      </w:pPr>
+      <w:r>
         <w:t>-</w:t>
       </w:r>
       <w:r>
-        <w:t xml:space="preserve"> poprawić koło na głównym ekranie: DESIGN -&gt; poprawienie liczb, ich wyglądu oraz </w:t>
-      </w:r>
-      <w:proofErr w:type="spellStart"/>
-      <w:r>
-        <w:t>responsywności</w:t>
-      </w:r>
-      <w:proofErr w:type="spellEnd"/>
-      <w:r>
-        <w:t xml:space="preserve">  dodanie "otoczki" wokół koła z jakimiś "bajerami" tak, żeby wyglądało bardziej efektywnie</w:t>
+        <w:t xml:space="preserve"> poprawienie ikonek na głównym ekranie (tych 3 na dole) bo nie są zbyt spektakularne, coś trzeba wymyślić lepszego</w:t>
       </w:r>
       <w:r>
         <w:rPr>
@@ -158,326 +168,122 @@
         <w:rPr>
           <w:color w:val="FF0000"/>
         </w:rPr>
-        <w:t xml:space="preserve"> </w:t>
-      </w:r>
+        <w:t xml:space="preserve">, chyba lepiej aby były takie jak z </w:t>
+      </w:r>
+      <w:proofErr w:type="spellStart"/>
       <w:r>
         <w:rPr>
           <w:color w:val="FF0000"/>
         </w:rPr>
-        <w:t>– poprawienie animacji latających gwiazdek żeby wylatywały z jakby rotacji</w:t>
-      </w:r>
+        <w:t>main</w:t>
+      </w:r>
+      <w:proofErr w:type="spellEnd"/>
       <w:r>
         <w:rPr>
           <w:color w:val="FF0000"/>
         </w:rPr>
-        <w:t xml:space="preserve">, skrócić czas animacji z 5 sekund na np. 4 lub 3 sekundy żeby to się szybciej </w:t>
-      </w:r>
-      <w:proofErr w:type="spellStart"/>
+        <w:t xml:space="preserve"> menu czy coś</w:t>
+      </w:r>
       <w:r>
         <w:rPr>
           <w:color w:val="FF0000"/>
         </w:rPr>
-        <w:t>odbywalo</w:t>
-      </w:r>
-      <w:proofErr w:type="spellEnd"/>
-      <w:r>
+        <w:t>?</w:t>
+      </w:r>
+    </w:p>
+    <w:p>
+      <w:pPr>
         <w:rPr>
           <w:color w:val="FF0000"/>
         </w:rPr>
-        <w:t xml:space="preserve">, bardziej </w:t>
-      </w:r>
-      <w:proofErr w:type="spellStart"/>
+      </w:pPr>
+      <w:r>
+        <w:t>- animacja wyskoku każdej karty na środek ekranu, wtedy pojawi się „przekaz urządzenie osobie opisującej</w:t>
+      </w:r>
+      <w:r>
+        <w:t>(mogłoby np. wysunąć się spod spodu)</w:t>
+      </w:r>
+      <w:r>
+        <w:t xml:space="preserve"> i jakieś info kliknij w kartę</w:t>
+      </w:r>
+      <w:r>
+        <w:t>(np. od góry lub nad kartą)</w:t>
+      </w:r>
+      <w:r>
+        <w:t xml:space="preserve"> -&gt; wtedy dopiero mogłoby przenosić do docelowego ekranu karty</w:t>
+      </w:r>
       <w:r>
         <w:rPr>
           <w:color w:val="FF0000"/>
         </w:rPr>
-        <w:t>dyanamicznie</w:t>
-      </w:r>
-      <w:proofErr w:type="spellEnd"/>
+        <w:t>//część zrobiona</w:t>
+      </w:r>
       <w:r>
         <w:rPr>
           <w:color w:val="FF0000"/>
         </w:rPr>
-        <w:t xml:space="preserve"> + jakieś migające kropki może czy cos ? albo </w:t>
+        <w:t xml:space="preserve">, trzeba dopracować animacje i wygląd oraz </w:t>
       </w:r>
       <w:proofErr w:type="spellStart"/>
       <w:r>
         <w:rPr>
           <w:color w:val="FF0000"/>
         </w:rPr>
-        <w:t>static</w:t>
+        <w:t>responsywność</w:t>
       </w:r>
       <w:proofErr w:type="spellEnd"/>
       <w:r>
         <w:rPr>
           <w:color w:val="FF0000"/>
         </w:rPr>
-        <w:t xml:space="preserve"> – do przemyślenia </w:t>
+        <w:t xml:space="preserve"> tego „ekranu”</w:t>
       </w:r>
       <w:r>
         <w:rPr>
           <w:color w:val="FF0000"/>
         </w:rPr>
-        <w:t xml:space="preserve">.. </w:t>
+        <w:t xml:space="preserve">, </w:t>
       </w:r>
       <w:r>
         <w:rPr>
           <w:color w:val="FF0000"/>
         </w:rPr>
-        <w:br/>
-        <w:t xml:space="preserve">+ </w:t>
+        <w:t xml:space="preserve">+ dorobienie </w:t>
       </w:r>
       <w:proofErr w:type="spellStart"/>
       <w:r>
         <w:rPr>
           <w:color w:val="FF0000"/>
         </w:rPr>
-        <w:t>pomysl</w:t>
+        <w:t>opisow</w:t>
       </w:r>
       <w:proofErr w:type="spellEnd"/>
       <w:r>
         <w:rPr>
           <w:color w:val="FF0000"/>
         </w:rPr>
-        <w:t xml:space="preserve"> na animacje, w trakcie kręcenia </w:t>
-      </w:r>
-      <w:proofErr w:type="spellStart"/>
-      <w:r>
+        <w:t xml:space="preserve"> pod „?” </w:t>
+      </w:r>
+    </w:p>
+    <w:p>
+      <w:pPr>
         <w:rPr>
           <w:color w:val="FF0000"/>
         </w:rPr>
-        <w:t>moglyby</w:t>
-      </w:r>
-      <w:proofErr w:type="spellEnd"/>
+      </w:pPr>
       <w:r>
         <w:rPr>
           <w:color w:val="FF0000"/>
         </w:rPr>
-        <w:t xml:space="preserve"> te kreski co są wokoło kola tak </w:t>
-      </w:r>
-      <w:proofErr w:type="spellStart"/>
+        <w:t>opisy:</w:t>
+      </w:r>
+    </w:p>
+    <w:p>
       <w:r>
         <w:rPr>
           <w:color w:val="FF0000"/>
         </w:rPr>
-        <w:t>leciec</w:t>
-      </w:r>
-      <w:proofErr w:type="spellEnd"/>
-      <w:r>
-        <w:rPr>
-          <w:color w:val="FF0000"/>
-        </w:rPr>
-        <w:t xml:space="preserve"> po kolei dynamicznie </w:t>
-      </w:r>
-      <w:proofErr w:type="spellStart"/>
-      <w:r>
-        <w:rPr>
-          <w:color w:val="FF0000"/>
-        </w:rPr>
-        <w:t>zmieniac</w:t>
-      </w:r>
-      <w:proofErr w:type="spellEnd"/>
-      <w:r>
-        <w:rPr>
-          <w:color w:val="FF0000"/>
-        </w:rPr>
-        <w:t xml:space="preserve"> kolory.! </w:t>
-      </w:r>
-      <w:r>
-        <w:rPr>
-          <w:color w:val="FF0000"/>
-        </w:rPr>
-        <w:sym w:font="Wingdings" w:char="F04A"/>
-      </w:r>
-      <w:r>
-        <w:rPr>
-          <w:color w:val="FF0000"/>
-        </w:rPr>
-        <w:t xml:space="preserve"> </w:t>
-      </w:r>
-    </w:p>
-    <w:p>
-      <w:pPr>
-        <w:rPr>
-          <w:color w:val="FF0000"/>
-        </w:rPr>
-      </w:pPr>
-      <w:r>
-        <w:t>-</w:t>
-      </w:r>
-      <w:r>
-        <w:t xml:space="preserve"> poprawienie ikonek na głównym ekranie (tych 3 na dole) bo nie są zbyt spektakularne, coś trzeba wymyślić lepszego</w:t>
-      </w:r>
-      <w:r>
-        <w:rPr>
-          <w:color w:val="FF0000"/>
-        </w:rPr>
-        <w:t>// już lepiej ale jeszcze trzeba nad tym popracować</w:t>
-      </w:r>
-      <w:r>
-        <w:rPr>
-          <w:color w:val="FF0000"/>
-        </w:rPr>
-        <w:t xml:space="preserve">, chyba lepiej aby były takie jak z </w:t>
-      </w:r>
-      <w:proofErr w:type="spellStart"/>
-      <w:r>
-        <w:rPr>
-          <w:color w:val="FF0000"/>
-        </w:rPr>
-        <w:t>main</w:t>
-      </w:r>
-      <w:proofErr w:type="spellEnd"/>
-      <w:r>
-        <w:rPr>
-          <w:color w:val="FF0000"/>
-        </w:rPr>
-        <w:t xml:space="preserve"> menu czy coś</w:t>
-      </w:r>
-      <w:r>
-        <w:rPr>
-          <w:color w:val="FF0000"/>
-        </w:rPr>
-        <w:t>?</w:t>
-      </w:r>
-    </w:p>
-    <w:p>
-      <w:r>
-        <w:t>- animacja wyskoku każdej karty na środek ekranu, wtedy pojawi się „przekaz urządzenie osobie opisującej</w:t>
-      </w:r>
-      <w:r>
-        <w:t>(mogłoby np. wysunąć się spod spodu)</w:t>
-      </w:r>
-      <w:r>
-        <w:t xml:space="preserve"> i jakieś info kliknij w kartę</w:t>
-      </w:r>
-      <w:r>
-        <w:t>(np. od góry lub nad kartą)</w:t>
-      </w:r>
-      <w:r>
-        <w:t xml:space="preserve"> -&gt; wtedy dopiero mogłoby przenosić do docelowego ekranu karty</w:t>
-      </w:r>
-      <w:r>
-        <w:rPr>
-          <w:color w:val="FF0000"/>
-        </w:rPr>
-        <w:t>//część zrobiona</w:t>
-      </w:r>
-      <w:r>
-        <w:rPr>
-          <w:color w:val="FF0000"/>
-        </w:rPr>
-        <w:t xml:space="preserve">, trzeba dopracować animacje i wygląd oraz </w:t>
-      </w:r>
-      <w:proofErr w:type="spellStart"/>
-      <w:r>
-        <w:rPr>
-          <w:color w:val="FF0000"/>
-        </w:rPr>
-        <w:t>responsywność</w:t>
-      </w:r>
-      <w:proofErr w:type="spellEnd"/>
-      <w:r>
-        <w:rPr>
-          <w:color w:val="FF0000"/>
-        </w:rPr>
-        <w:t xml:space="preserve"> tego „ekranu”</w:t>
-      </w:r>
-      <w:r>
-        <w:rPr>
-          <w:color w:val="FF0000"/>
-        </w:rPr>
-        <w:t xml:space="preserve">, </w:t>
-      </w:r>
-      <w:proofErr w:type="spellStart"/>
-      <w:r>
-        <w:rPr>
-          <w:color w:val="FF0000"/>
-        </w:rPr>
-        <w:t>moznaby</w:t>
-      </w:r>
-      <w:proofErr w:type="spellEnd"/>
-      <w:r>
-        <w:rPr>
-          <w:color w:val="FF0000"/>
-        </w:rPr>
-        <w:t xml:space="preserve"> </w:t>
-      </w:r>
-      <w:proofErr w:type="spellStart"/>
-      <w:r>
-        <w:rPr>
-          <w:color w:val="FF0000"/>
-        </w:rPr>
-        <w:t>przyspieszyc</w:t>
-      </w:r>
-      <w:proofErr w:type="spellEnd"/>
-      <w:r>
-        <w:rPr>
-          <w:color w:val="FF0000"/>
-        </w:rPr>
-        <w:t xml:space="preserve"> ta animacje troszkę oraz poprawić czcionki typu druzyna2 </w:t>
-      </w:r>
-      <w:proofErr w:type="spellStart"/>
-      <w:r>
-        <w:rPr>
-          <w:color w:val="FF0000"/>
-        </w:rPr>
-        <w:t>wyswietlanie</w:t>
-      </w:r>
-      <w:proofErr w:type="spellEnd"/>
-      <w:r>
-        <w:rPr>
-          <w:color w:val="FF0000"/>
-        </w:rPr>
-        <w:t xml:space="preserve"> nazwy itp., sprawdzić czy wprowadzone nazwy </w:t>
-      </w:r>
-      <w:proofErr w:type="spellStart"/>
-      <w:r>
-        <w:rPr>
-          <w:color w:val="FF0000"/>
-        </w:rPr>
-        <w:t>druzyny</w:t>
-      </w:r>
-      <w:proofErr w:type="spellEnd"/>
-      <w:r>
-        <w:rPr>
-          <w:color w:val="FF0000"/>
-        </w:rPr>
-        <w:t xml:space="preserve"> </w:t>
-      </w:r>
-      <w:proofErr w:type="spellStart"/>
-      <w:r>
-        <w:rPr>
-          <w:color w:val="FF0000"/>
-        </w:rPr>
-        <w:t>sa</w:t>
-      </w:r>
-      <w:proofErr w:type="spellEnd"/>
-      <w:r>
-        <w:rPr>
-          <w:color w:val="FF0000"/>
-        </w:rPr>
-        <w:t xml:space="preserve"> tu poprawnie </w:t>
-      </w:r>
-      <w:r>
-        <w:rPr>
-          <w:color w:val="FF0000"/>
-        </w:rPr>
-        <w:t xml:space="preserve">wyświetlane + dorobienie </w:t>
-      </w:r>
-      <w:proofErr w:type="spellStart"/>
-      <w:r>
-        <w:rPr>
-          <w:color w:val="FF0000"/>
-        </w:rPr>
-        <w:t>opisow</w:t>
-      </w:r>
-      <w:proofErr w:type="spellEnd"/>
-      <w:r>
-        <w:rPr>
-          <w:color w:val="FF0000"/>
-        </w:rPr>
-        <w:t xml:space="preserve"> pod „?” </w:t>
+        <w:t>z zasady gry może wziąć ?</w:t>
       </w:r>
     </w:p>
     <w:p>
@@ -769,54 +575,52 @@
       </w:r>
       <w:r>
         <w:br/>
-      </w:r>
+        <w:t>zrobić coś takiego, że w przypadku „</w:t>
+      </w:r>
+      <w:proofErr w:type="spellStart"/>
+      <w:r>
+        <w:t>tick</w:t>
+      </w:r>
+      <w:proofErr w:type="spellEnd"/>
+      <w:r>
+        <w:t xml:space="preserve">” animacja wrzucająca zielone słowa na kartę – taki big zielony wyskakujący z całego ekranu ze </w:t>
+      </w:r>
+      <w:proofErr w:type="spellStart"/>
+      <w:r>
+        <w:t>scale</w:t>
+      </w:r>
+      <w:proofErr w:type="spellEnd"/>
+      <w:r>
+        <w:t xml:space="preserve"> down + mogłaby być lista tych napisów np. 5 i by losowo wpadały. Np.: </w:t>
+      </w:r>
+      <w:proofErr w:type="spellStart"/>
+      <w:r>
+        <w:t>good,nice,super,wohoo</w:t>
+      </w:r>
+      <w:proofErr w:type="spellEnd"/>
+      <w:r>
+        <w:t xml:space="preserve"> itp. W przypadku „X” – </w:t>
+      </w:r>
+      <w:proofErr w:type="spellStart"/>
+      <w:r>
+        <w:t>fail,bad,wrong,uuu</w:t>
+      </w:r>
+      <w:proofErr w:type="spellEnd"/>
+      <w:r>
+        <w:t xml:space="preserve"> a „&lt;-„ SSHHTT” + odpowiednie </w:t>
+      </w:r>
+      <w:proofErr w:type="spellStart"/>
+      <w:r>
+        <w:t>soundy</w:t>
+      </w:r>
+      <w:proofErr w:type="spellEnd"/>
+      <w:r>
+        <w:t xml:space="preserve"> do tego</w:t>
+      </w:r>
+    </w:p>
+    <w:p>
       <w:r>
         <w:lastRenderedPageBreak/>
-        <w:t>zrobić coś takiego, że w przypadku „</w:t>
-      </w:r>
-      <w:proofErr w:type="spellStart"/>
-      <w:r>
-        <w:t>tick</w:t>
-      </w:r>
-      <w:proofErr w:type="spellEnd"/>
-      <w:r>
-        <w:t xml:space="preserve">” animacja wrzucająca zielone słowa na kartę – taki big zielony wyskakujący z całego ekranu ze </w:t>
-      </w:r>
-      <w:proofErr w:type="spellStart"/>
-      <w:r>
-        <w:t>scale</w:t>
-      </w:r>
-      <w:proofErr w:type="spellEnd"/>
-      <w:r>
-        <w:t xml:space="preserve"> down + mogłaby być lista tych napisów np. 5 i by losowo wpadały. Np.: </w:t>
-      </w:r>
-      <w:proofErr w:type="spellStart"/>
-      <w:r>
-        <w:t>good,nice,super,wohoo</w:t>
-      </w:r>
-      <w:proofErr w:type="spellEnd"/>
-      <w:r>
-        <w:t xml:space="preserve"> itp. W przypadku „X” – </w:t>
-      </w:r>
-      <w:proofErr w:type="spellStart"/>
-      <w:r>
-        <w:t>fail,bad,wrong,uuu</w:t>
-      </w:r>
-      <w:proofErr w:type="spellEnd"/>
-      <w:r>
-        <w:t xml:space="preserve"> a „&lt;-„ SSHHTT” + odpowiednie </w:t>
-      </w:r>
-      <w:proofErr w:type="spellStart"/>
-      <w:r>
-        <w:t>soundy</w:t>
-      </w:r>
-      <w:proofErr w:type="spellEnd"/>
-      <w:r>
-        <w:t xml:space="preserve"> do tego</w:t>
-      </w:r>
-    </w:p>
-    <w:p>
-      <w:r>
         <w:t>-</w:t>
       </w:r>
       <w:r>
@@ -1355,37 +1159,40 @@
     </w:p>
     <w:p>
       <w:r>
+        <w:t xml:space="preserve">- dopisanie do planszy </w:t>
+      </w:r>
+      <w:proofErr w:type="spellStart"/>
+      <w:r>
+        <w:t>scrollingowej</w:t>
+      </w:r>
+      <w:proofErr w:type="spellEnd"/>
+      <w:r>
+        <w:t xml:space="preserve"> (zasady gry) na początku link z </w:t>
+      </w:r>
+      <w:proofErr w:type="spellStart"/>
+      <w:r>
+        <w:t>alerta</w:t>
+      </w:r>
+      <w:proofErr w:type="spellEnd"/>
+      <w:r>
+        <w:t xml:space="preserve"> do samouczka.. tak aby można było go odbyć w dowolnym momencie </w:t>
+      </w:r>
+    </w:p>
+    <w:p>
+      <w:r>
+        <w:t xml:space="preserve">- zamiast po kolei przenosić użytkownika w kodzie, </w:t>
+      </w:r>
+      <w:proofErr w:type="spellStart"/>
+      <w:r>
+        <w:t>możnaby</w:t>
+      </w:r>
+      <w:proofErr w:type="spellEnd"/>
+      <w:r>
+        <w:t xml:space="preserve"> zrobić jakby „pokaz slajdów” przed uruchomieniem gry -&gt; same widżety i automatyczne przenoszenie, przejścia, klikając.. -&gt; wtedy gdy </w:t>
+      </w:r>
+      <w:r>
         <w:lastRenderedPageBreak/>
-        <w:t xml:space="preserve">- dopisanie do planszy </w:t>
-      </w:r>
-      <w:proofErr w:type="spellStart"/>
-      <w:r>
-        <w:t>scrollingowej</w:t>
-      </w:r>
-      <w:proofErr w:type="spellEnd"/>
-      <w:r>
-        <w:t xml:space="preserve"> (zasady gry) na początku link z </w:t>
-      </w:r>
-      <w:proofErr w:type="spellStart"/>
-      <w:r>
-        <w:t>alerta</w:t>
-      </w:r>
-      <w:proofErr w:type="spellEnd"/>
-      <w:r>
-        <w:t xml:space="preserve"> do samouczka.. tak aby można było go odbyć w dowolnym momencie </w:t>
-      </w:r>
-    </w:p>
-    <w:p>
-      <w:r>
-        <w:t xml:space="preserve">- zamiast po kolei przenosić użytkownika w kodzie, </w:t>
-      </w:r>
-      <w:proofErr w:type="spellStart"/>
-      <w:r>
-        <w:t>możnaby</w:t>
-      </w:r>
-      <w:proofErr w:type="spellEnd"/>
-      <w:r>
-        <w:t xml:space="preserve"> zrobić jakby „pokaz slajdów” przed uruchomieniem gry -&gt; same widżety i automatyczne przenoszenie, przejścia, klikając.. -&gt; wtedy gdy ktoś by go odbył, dopiero nastąpiłoby uruchomienie głównej planszy.. a gdy wcześniej ktoś odbył to przy odpalaniu gry musiałaby być zawsze sprawdzana flaga załączająca – czyli w sumie ekran ładowania by mógł sterować tym czy wyświetla samouczek czy główny ekran gry </w:t>
+        <w:t xml:space="preserve">ktoś by go odbył, dopiero nastąpiłoby uruchomienie głównej planszy.. a gdy wcześniej ktoś odbył to przy odpalaniu gry musiałaby być zawsze sprawdzana flaga załączająca – czyli w sumie ekran ładowania by mógł sterować tym czy wyświetla samouczek czy główny ekran gry </w:t>
       </w:r>
     </w:p>
     <w:p>
@@ -1649,8 +1456,6 @@
       <w:r>
         <w:t xml:space="preserve"> dodatkowe tak samo, do przetestowania i do zaimplementowania</w:t>
       </w:r>
-      <w:bookmarkStart w:id="0" w:name="_GoBack"/>
-      <w:bookmarkEnd w:id="0"/>
     </w:p>
     <w:p>
       <w:r>
@@ -1771,41 +1576,41 @@
     </w:p>
     <w:p>
       <w:r>
+        <w:t xml:space="preserve">- pamiętać o </w:t>
+      </w:r>
+      <w:proofErr w:type="spellStart"/>
+      <w:r>
+        <w:t>iphonach</w:t>
+      </w:r>
+      <w:proofErr w:type="spellEnd"/>
+      <w:r>
+        <w:t>, korygować, odnośnie układu, projektowania etc.. jeszcze można trochę doczytać co jest istotne</w:t>
+      </w:r>
+    </w:p>
+    <w:p>
+      <w:r>
+        <w:t xml:space="preserve">- potrzebny jest mi własny </w:t>
+      </w:r>
+      <w:proofErr w:type="spellStart"/>
+      <w:r>
+        <w:t>soundtrack</w:t>
+      </w:r>
+      <w:proofErr w:type="spellEnd"/>
+      <w:r>
+        <w:t xml:space="preserve"> oraz </w:t>
+      </w:r>
+      <w:proofErr w:type="spellStart"/>
+      <w:r>
+        <w:t>soundy</w:t>
+      </w:r>
+      <w:proofErr w:type="spellEnd"/>
+      <w:r>
+        <w:t xml:space="preserve"> efektów:</w:t>
+      </w:r>
+    </w:p>
+    <w:p>
+      <w:r>
         <w:lastRenderedPageBreak/>
-        <w:t xml:space="preserve">- pamiętać o </w:t>
-      </w:r>
-      <w:proofErr w:type="spellStart"/>
-      <w:r>
-        <w:t>iphonach</w:t>
-      </w:r>
-      <w:proofErr w:type="spellEnd"/>
-      <w:r>
-        <w:t>, korygować, odnośnie układu, projektowania etc.. jeszcze można trochę doczytać co jest istotne</w:t>
-      </w:r>
-    </w:p>
-    <w:p>
-      <w:r>
-        <w:t xml:space="preserve">- potrzebny jest mi własny </w:t>
-      </w:r>
-      <w:proofErr w:type="spellStart"/>
-      <w:r>
-        <w:t>soundtrack</w:t>
-      </w:r>
-      <w:proofErr w:type="spellEnd"/>
-      <w:r>
-        <w:t xml:space="preserve"> oraz </w:t>
-      </w:r>
-      <w:proofErr w:type="spellStart"/>
-      <w:r>
-        <w:t>soundy</w:t>
-      </w:r>
-      <w:proofErr w:type="spellEnd"/>
-      <w:r>
-        <w:t xml:space="preserve"> efektów:</w:t>
-      </w:r>
-    </w:p>
-    <w:p>
-      <w:r>
         <w:tab/>
         <w:t xml:space="preserve">- </w:t>
       </w:r>
@@ -4194,7 +3999,7 @@
 </file>
 
 <file path=word/numbering.xml><?xml version="1.0" encoding="utf-8"?>
-<w:numbering xmlns:wpc="http://schemas.microsoft.com/office/word/2010/wordprocessingCanvas" xmlns:cx="http://schemas.microsoft.com/office/drawing/2014/chartex" xmlns:cx1="http://schemas.microsoft.com/office/drawing/2015/9/8/chartex" xmlns:mc="http://schemas.openxmlformats.org/markup-compatibility/2006" xmlns:o="urn:schemas-microsoft-com:office:office" xmlns:r="http://schemas.openxmlformats.org/officeDocument/2006/relationships" xmlns:m="http://schemas.openxmlformats.org/officeDocument/2006/math" xmlns:v="urn:schemas-microsoft-com:vml" xmlns:wp14="http://schemas.microsoft.com/office/word/2010/wordprocessingDrawing" xmlns:wp="http://schemas.openxmlformats.org/drawingml/2006/wordprocessingDrawing" xmlns:w10="urn:schemas-microsoft-com:office:word" xmlns:w="http://schemas.openxmlformats.org/wordprocessingml/2006/main" xmlns:w14="http://schemas.microsoft.com/office/word/2010/wordml" xmlns:w15="http://schemas.microsoft.com/office/word/2012/wordml" xmlns:w16se="http://schemas.microsoft.com/office/word/2015/wordml/symex" xmlns:wpg="http://schemas.microsoft.com/office/word/2010/wordprocessingGroup" xmlns:wpi="http://schemas.microsoft.com/office/word/2010/wordprocessingInk" xmlns:wne="http://schemas.microsoft.com/office/word/2006/wordml" xmlns:wps="http://schemas.microsoft.com/office/word/2010/wordprocessingShape" mc:Ignorable="w14 w15 w16se wp14">
+<w:numbering xmlns:wpc="http://schemas.microsoft.com/office/word/2010/wordprocessingCanvas" xmlns:cx="http://schemas.microsoft.com/office/drawing/2014/chartex" xmlns:cx1="http://schemas.microsoft.com/office/drawing/2015/9/8/chartex" xmlns:cx2="http://schemas.microsoft.com/office/drawing/2015/10/21/chartex" xmlns:cx3="http://schemas.microsoft.com/office/drawing/2016/5/9/chartex" xmlns:cx4="http://schemas.microsoft.com/office/drawing/2016/5/10/chartex" xmlns:cx5="http://schemas.microsoft.com/office/drawing/2016/5/11/chartex" xmlns:cx6="http://schemas.microsoft.com/office/drawing/2016/5/12/chartex" xmlns:cx7="http://schemas.microsoft.com/office/drawing/2016/5/13/chartex" xmlns:cx8="http://schemas.microsoft.com/office/drawing/2016/5/14/chartex" xmlns:mc="http://schemas.openxmlformats.org/markup-compatibility/2006" xmlns:aink="http://schemas.microsoft.com/office/drawing/2016/ink" xmlns:am3d="http://schemas.microsoft.com/office/drawing/2017/model3d" xmlns:o="urn:schemas-microsoft-com:office:office" xmlns:oel="http://schemas.microsoft.com/office/2019/extlst" xmlns:r="http://schemas.openxmlformats.org/officeDocument/2006/relationships" xmlns:m="http://schemas.openxmlformats.org/officeDocument/2006/math" xmlns:v="urn:schemas-microsoft-com:vml" xmlns:wp14="http://schemas.microsoft.com/office/word/2010/wordprocessingDrawing" xmlns:wp="http://schemas.openxmlformats.org/drawingml/2006/wordprocessingDrawing" xmlns:w10="urn:schemas-microsoft-com:office:word" xmlns:w="http://schemas.openxmlformats.org/wordprocessingml/2006/main" xmlns:w14="http://schemas.microsoft.com/office/word/2010/wordml" xmlns:w15="http://schemas.microsoft.com/office/word/2012/wordml" xmlns:w16cex="http://schemas.microsoft.com/office/word/2018/wordml/cex" xmlns:w16cid="http://schemas.microsoft.com/office/word/2016/wordml/cid" xmlns:w16="http://schemas.microsoft.com/office/word/2018/wordml" xmlns:w16sdtdh="http://schemas.microsoft.com/office/word/2020/wordml/sdtdatahash" xmlns:w16se="http://schemas.microsoft.com/office/word/2015/wordml/symex" xmlns:wpg="http://schemas.microsoft.com/office/word/2010/wordprocessingGroup" xmlns:wpi="http://schemas.microsoft.com/office/word/2010/wordprocessingInk" xmlns:wne="http://schemas.microsoft.com/office/word/2006/wordml" xmlns:wps="http://schemas.microsoft.com/office/word/2010/wordprocessingShape" mc:Ignorable="w14 w15 w16se w16cid w16 w16cex w16sdtdh wp14">
   <w:abstractNum w:abstractNumId="0" w15:restartNumberingAfterBreak="0">
     <w:nsid w:val="1D464167"/>
     <w:multiLevelType w:val="multilevel"/>
@@ -4344,14 +4149,14 @@
       </w:rPr>
     </w:lvl>
   </w:abstractNum>
-  <w:num w:numId="1">
+  <w:num w:numId="1" w16cid:durableId="1086002209">
     <w:abstractNumId w:val="0"/>
   </w:num>
 </w:numbering>
 </file>
 
 <file path=word/styles.xml><?xml version="1.0" encoding="utf-8"?>
-<w:styles xmlns:mc="http://schemas.openxmlformats.org/markup-compatibility/2006" xmlns:r="http://schemas.openxmlformats.org/officeDocument/2006/relationships" xmlns:w="http://schemas.openxmlformats.org/wordprocessingml/2006/main" xmlns:w14="http://schemas.microsoft.com/office/word/2010/wordml" xmlns:w15="http://schemas.microsoft.com/office/word/2012/wordml" xmlns:w16se="http://schemas.microsoft.com/office/word/2015/wordml/symex" mc:Ignorable="w14 w15 w16se">
+<w:styles xmlns:mc="http://schemas.openxmlformats.org/markup-compatibility/2006" xmlns:r="http://schemas.openxmlformats.org/officeDocument/2006/relationships" xmlns:w="http://schemas.openxmlformats.org/wordprocessingml/2006/main" xmlns:w14="http://schemas.microsoft.com/office/word/2010/wordml" xmlns:w15="http://schemas.microsoft.com/office/word/2012/wordml" xmlns:w16cex="http://schemas.microsoft.com/office/word/2018/wordml/cex" xmlns:w16cid="http://schemas.microsoft.com/office/word/2016/wordml/cid" xmlns:w16="http://schemas.microsoft.com/office/word/2018/wordml" xmlns:w16sdtdh="http://schemas.microsoft.com/office/word/2020/wordml/sdtdatahash" xmlns:w16se="http://schemas.microsoft.com/office/word/2015/wordml/symex" mc:Ignorable="w14 w15 w16se w16cid w16 w16cex w16sdtdh">
   <w:docDefaults>
     <w:rPrDefault>
       <w:rPr>
@@ -4367,7 +4172,7 @@
       </w:pPr>
     </w:pPrDefault>
   </w:docDefaults>
-  <w:latentStyles w:defLockedState="0" w:defUIPriority="99" w:defSemiHidden="0" w:defUnhideWhenUsed="0" w:defQFormat="0" w:count="371">
+  <w:latentStyles w:defLockedState="0" w:defUIPriority="99" w:defSemiHidden="0" w:defUnhideWhenUsed="0" w:defQFormat="0" w:count="376">
     <w:lsdException w:name="Normal" w:uiPriority="0" w:qFormat="1"/>
     <w:lsdException w:name="heading 1" w:uiPriority="9" w:qFormat="1"/>
     <w:lsdException w:name="heading 2" w:semiHidden="1" w:uiPriority="9" w:unhideWhenUsed="1" w:qFormat="1"/>
@@ -4739,6 +4544,11 @@
     <w:lsdException w:name="List Table 5 Dark Accent 6" w:uiPriority="50"/>
     <w:lsdException w:name="List Table 6 Colorful Accent 6" w:uiPriority="51"/>
     <w:lsdException w:name="List Table 7 Colorful Accent 6" w:uiPriority="52"/>
+    <w:lsdException w:name="Mention" w:semiHidden="1" w:unhideWhenUsed="1"/>
+    <w:lsdException w:name="Smart Hyperlink" w:semiHidden="1" w:unhideWhenUsed="1"/>
+    <w:lsdException w:name="Hashtag" w:semiHidden="1" w:unhideWhenUsed="1"/>
+    <w:lsdException w:name="Unresolved Mention" w:semiHidden="1" w:unhideWhenUsed="1"/>
+    <w:lsdException w:name="Smart Link" w:semiHidden="1" w:unhideWhenUsed="1"/>
   </w:latentStyles>
   <w:style w:type="paragraph" w:default="1" w:styleId="Normalny">
     <w:name w:val="Normal"/>

</xml_diff>

<commit_message>
dots animation fix again in fortune wheel, some translations, alert fixes also todos
</commit_message>
<xml_diff>
--- a/assets/time_to_party_assets/dokumentacja.docx
+++ b/assets/time_to_party_assets/dokumentacja.docx
@@ -1,6 +1,6 @@
 
 <file path=word/document.xml><?xml version="1.0" encoding="utf-8"?>
-<w:document xmlns:wpc="http://schemas.microsoft.com/office/word/2010/wordprocessingCanvas" xmlns:cx="http://schemas.microsoft.com/office/drawing/2014/chartex" xmlns:cx1="http://schemas.microsoft.com/office/drawing/2015/9/8/chartex" xmlns:cx2="http://schemas.microsoft.com/office/drawing/2015/10/21/chartex" xmlns:cx3="http://schemas.microsoft.com/office/drawing/2016/5/9/chartex" xmlns:cx4="http://schemas.microsoft.com/office/drawing/2016/5/10/chartex" xmlns:cx5="http://schemas.microsoft.com/office/drawing/2016/5/11/chartex" xmlns:cx6="http://schemas.microsoft.com/office/drawing/2016/5/12/chartex" xmlns:cx7="http://schemas.microsoft.com/office/drawing/2016/5/13/chartex" xmlns:cx8="http://schemas.microsoft.com/office/drawing/2016/5/14/chartex" xmlns:mc="http://schemas.openxmlformats.org/markup-compatibility/2006" xmlns:aink="http://schemas.microsoft.com/office/drawing/2016/ink" xmlns:am3d="http://schemas.microsoft.com/office/drawing/2017/model3d" xmlns:o="urn:schemas-microsoft-com:office:office" xmlns:oel="http://schemas.microsoft.com/office/2019/extlst" xmlns:r="http://schemas.openxmlformats.org/officeDocument/2006/relationships" xmlns:m="http://schemas.openxmlformats.org/officeDocument/2006/math" xmlns:v="urn:schemas-microsoft-com:vml" xmlns:wp14="http://schemas.microsoft.com/office/word/2010/wordprocessingDrawing" xmlns:wp="http://schemas.openxmlformats.org/drawingml/2006/wordprocessingDrawing" xmlns:w10="urn:schemas-microsoft-com:office:word" xmlns:w="http://schemas.openxmlformats.org/wordprocessingml/2006/main" xmlns:w14="http://schemas.microsoft.com/office/word/2010/wordml" xmlns:w15="http://schemas.microsoft.com/office/word/2012/wordml" xmlns:w16cex="http://schemas.microsoft.com/office/word/2018/wordml/cex" xmlns:w16cid="http://schemas.microsoft.com/office/word/2016/wordml/cid" xmlns:w16="http://schemas.microsoft.com/office/word/2018/wordml" xmlns:w16sdtdh="http://schemas.microsoft.com/office/word/2020/wordml/sdtdatahash" xmlns:w16se="http://schemas.microsoft.com/office/word/2015/wordml/symex" xmlns:wpg="http://schemas.microsoft.com/office/word/2010/wordprocessingGroup" xmlns:wpi="http://schemas.microsoft.com/office/word/2010/wordprocessingInk" xmlns:wne="http://schemas.microsoft.com/office/word/2006/wordml" xmlns:wps="http://schemas.microsoft.com/office/word/2010/wordprocessingShape" mc:Ignorable="w14 w15 w16se w16cid w16 w16cex w16sdtdh wp14">
+<w:document xmlns:wpc="http://schemas.microsoft.com/office/word/2010/wordprocessingCanvas" xmlns:cx="http://schemas.microsoft.com/office/drawing/2014/chartex" xmlns:cx1="http://schemas.microsoft.com/office/drawing/2015/9/8/chartex" xmlns:mc="http://schemas.openxmlformats.org/markup-compatibility/2006" xmlns:o="urn:schemas-microsoft-com:office:office" xmlns:r="http://schemas.openxmlformats.org/officeDocument/2006/relationships" xmlns:m="http://schemas.openxmlformats.org/officeDocument/2006/math" xmlns:v="urn:schemas-microsoft-com:vml" xmlns:wp14="http://schemas.microsoft.com/office/word/2010/wordprocessingDrawing" xmlns:wp="http://schemas.openxmlformats.org/drawingml/2006/wordprocessingDrawing" xmlns:w10="urn:schemas-microsoft-com:office:word" xmlns:w="http://schemas.openxmlformats.org/wordprocessingml/2006/main" xmlns:w14="http://schemas.microsoft.com/office/word/2010/wordml" xmlns:w15="http://schemas.microsoft.com/office/word/2012/wordml" xmlns:w16se="http://schemas.microsoft.com/office/word/2015/wordml/symex" xmlns:wpg="http://schemas.microsoft.com/office/word/2010/wordprocessingGroup" xmlns:wpi="http://schemas.microsoft.com/office/word/2010/wordprocessingInk" xmlns:wne="http://schemas.microsoft.com/office/word/2006/wordml" xmlns:wps="http://schemas.microsoft.com/office/word/2010/wordprocessingShape" mc:Ignorable="w14 w15 w16se wp14">
   <w:body>
     <w:p>
       <w:pPr>
@@ -68,1355 +68,1319 @@
         </w:rPr>
         <w:t>EKRAN GŁÓWNY GRY:</w:t>
       </w:r>
-    </w:p>
-    <w:p>
-      <w:r>
-        <w:t xml:space="preserve">//przemyślenie mechaniki do końca – wygląd, układ, </w:t>
-      </w:r>
-      <w:proofErr w:type="spellStart"/>
-      <w:r>
-        <w:t>reponsywność</w:t>
-      </w:r>
-      <w:proofErr w:type="spellEnd"/>
-    </w:p>
-    <w:p>
-      <w:r>
-        <w:t>- w momencie wybierania karty (po wy</w:t>
-      </w:r>
-      <w:r>
-        <w:t>borze) nie wiemy co mamy zrobić</w:t>
-      </w:r>
-      <w:r>
-        <w:rPr>
-          <w:color w:val="FF0000"/>
-        </w:rPr>
-        <w:t>// dodane opisy ale i tak do poprawienia to jest</w:t>
-      </w:r>
-      <w:r>
-        <w:rPr>
-          <w:color w:val="FF0000"/>
-        </w:rPr>
-        <w:t xml:space="preserve">, poprawka wyglądu, tego ekranu, w ostateczności będzie trzeba przerobić to na karuzele </w:t>
-      </w:r>
-      <w:proofErr w:type="spellStart"/>
-      <w:r>
-        <w:rPr>
-          <w:color w:val="FF0000"/>
-        </w:rPr>
-        <w:t>jakas</w:t>
-      </w:r>
-      <w:proofErr w:type="spellEnd"/>
-      <w:r>
-        <w:rPr>
-          <w:color w:val="FF0000"/>
-        </w:rPr>
-        <w:t xml:space="preserve"> jeżeli nie będzie się </w:t>
-      </w:r>
-      <w:proofErr w:type="spellStart"/>
-      <w:r>
-        <w:rPr>
-          <w:color w:val="FF0000"/>
-        </w:rPr>
-        <w:t>dalo</w:t>
-      </w:r>
-      <w:proofErr w:type="spellEnd"/>
-      <w:r>
-        <w:rPr>
-          <w:color w:val="FF0000"/>
-        </w:rPr>
-        <w:t xml:space="preserve"> tego ogarnąć lepiej </w:t>
-      </w:r>
-      <w:r>
-        <w:rPr>
-          <w:color w:val="FF0000"/>
-        </w:rPr>
-        <w:t xml:space="preserve">, dodanie opisu pod „?” </w:t>
-      </w:r>
-    </w:p>
-    <w:p>
-      <w:r>
-        <w:t xml:space="preserve">- animacja kropek na kole fortuny do poprawienia aby nie sypała </w:t>
-      </w:r>
-      <w:proofErr w:type="spellStart"/>
-      <w:r>
-        <w:t>nullami</w:t>
-      </w:r>
-      <w:proofErr w:type="spellEnd"/>
-      <w:r>
-        <w:t xml:space="preserve"> – poza tym jest spoko </w:t>
-      </w:r>
-    </w:p>
-    <w:p>
-      <w:pPr>
-        <w:rPr>
-          <w:color w:val="FF0000"/>
-        </w:rPr>
-      </w:pPr>
-      <w:r>
-        <w:t>-</w:t>
-      </w:r>
-      <w:r>
-        <w:t xml:space="preserve"> poprawienie ikonek na głównym ekranie (tych 3 na dole) bo nie są zbyt spektakularne, coś trzeba wymyślić lepszego</w:t>
-      </w:r>
-      <w:r>
-        <w:rPr>
-          <w:color w:val="FF0000"/>
-        </w:rPr>
-        <w:t>// już lepiej ale jeszcze trzeba nad tym popracować</w:t>
-      </w:r>
-      <w:r>
-        <w:rPr>
-          <w:color w:val="FF0000"/>
-        </w:rPr>
-        <w:t xml:space="preserve">, chyba lepiej aby były takie jak z </w:t>
-      </w:r>
-      <w:proofErr w:type="spellStart"/>
-      <w:r>
-        <w:rPr>
-          <w:color w:val="FF0000"/>
-        </w:rPr>
-        <w:t>main</w:t>
-      </w:r>
-      <w:proofErr w:type="spellEnd"/>
-      <w:r>
-        <w:rPr>
-          <w:color w:val="FF0000"/>
-        </w:rPr>
-        <w:t xml:space="preserve"> menu czy coś</w:t>
-      </w:r>
-      <w:r>
-        <w:rPr>
-          <w:color w:val="FF0000"/>
-        </w:rPr>
-        <w:t>?</w:t>
-      </w:r>
-    </w:p>
-    <w:p>
-      <w:pPr>
-        <w:rPr>
-          <w:color w:val="FF0000"/>
-        </w:rPr>
-      </w:pPr>
-      <w:r>
-        <w:t>- animacja wyskoku każdej karty na środek ekranu, wtedy pojawi się „przekaz urządzenie osobie opisującej</w:t>
-      </w:r>
-      <w:r>
-        <w:t>(mogłoby np. wysunąć się spod spodu)</w:t>
-      </w:r>
-      <w:r>
-        <w:t xml:space="preserve"> i jakieś info kliknij w kartę</w:t>
-      </w:r>
-      <w:r>
-        <w:t>(np. od góry lub nad kartą)</w:t>
-      </w:r>
-      <w:r>
-        <w:t xml:space="preserve"> -&gt; wtedy dopiero mogłoby przenosić do docelowego ekranu karty</w:t>
-      </w:r>
-      <w:r>
-        <w:rPr>
-          <w:color w:val="FF0000"/>
-        </w:rPr>
-        <w:t>//część zrobiona</w:t>
-      </w:r>
-      <w:r>
-        <w:rPr>
-          <w:color w:val="FF0000"/>
-        </w:rPr>
-        <w:t xml:space="preserve">, trzeba dopracować animacje i wygląd oraz </w:t>
-      </w:r>
-      <w:proofErr w:type="spellStart"/>
-      <w:r>
-        <w:rPr>
-          <w:color w:val="FF0000"/>
-        </w:rPr>
-        <w:t>responsywność</w:t>
-      </w:r>
-      <w:proofErr w:type="spellEnd"/>
-      <w:r>
-        <w:rPr>
-          <w:color w:val="FF0000"/>
-        </w:rPr>
-        <w:t xml:space="preserve"> tego „ekranu”</w:t>
-      </w:r>
-      <w:r>
-        <w:rPr>
-          <w:color w:val="FF0000"/>
-        </w:rPr>
-        <w:t xml:space="preserve">, </w:t>
-      </w:r>
-      <w:r>
-        <w:rPr>
-          <w:color w:val="FF0000"/>
-        </w:rPr>
-        <w:t xml:space="preserve">+ dorobienie </w:t>
-      </w:r>
-      <w:proofErr w:type="spellStart"/>
-      <w:r>
-        <w:rPr>
-          <w:color w:val="FF0000"/>
-        </w:rPr>
-        <w:t>opisow</w:t>
-      </w:r>
-      <w:proofErr w:type="spellEnd"/>
-      <w:r>
-        <w:rPr>
-          <w:color w:val="FF0000"/>
-        </w:rPr>
-        <w:t xml:space="preserve"> pod „?” </w:t>
-      </w:r>
-    </w:p>
-    <w:p>
-      <w:pPr>
-        <w:rPr>
-          <w:color w:val="FF0000"/>
-        </w:rPr>
-      </w:pPr>
-      <w:r>
-        <w:rPr>
-          <w:color w:val="FF0000"/>
-        </w:rPr>
-        <w:t>opisy:</w:t>
-      </w:r>
-    </w:p>
-    <w:p>
-      <w:r>
-        <w:rPr>
-          <w:color w:val="FF0000"/>
-        </w:rPr>
-        <w:t>z zasady gry może wziąć ?</w:t>
-      </w:r>
-    </w:p>
-    <w:p>
-      <w:r>
-        <w:t xml:space="preserve">- poprawienie </w:t>
-      </w:r>
-      <w:proofErr w:type="spellStart"/>
-      <w:r>
-        <w:t>rensponsywności</w:t>
-      </w:r>
-      <w:proofErr w:type="spellEnd"/>
-      <w:r>
-        <w:t xml:space="preserve"> pionków na głównym ekranie, względem </w:t>
-      </w:r>
-      <w:proofErr w:type="spellStart"/>
-      <w:r>
-        <w:t>screen</w:t>
-      </w:r>
-      <w:proofErr w:type="spellEnd"/>
-      <w:r>
-        <w:t xml:space="preserve"> </w:t>
-      </w:r>
-      <w:proofErr w:type="spellStart"/>
-      <w:r>
-        <w:t>widt</w:t>
-      </w:r>
-      <w:r>
-        <w:t>h</w:t>
-      </w:r>
-      <w:proofErr w:type="spellEnd"/>
-      <w:r>
-        <w:t xml:space="preserve"> – trzeba zrobić to w funkcji, która oblicza pozycje pionków – wszędzie są wartości </w:t>
-      </w:r>
-      <w:proofErr w:type="spellStart"/>
-      <w:r>
-        <w:t>static</w:t>
-      </w:r>
-      <w:proofErr w:type="spellEnd"/>
-      <w:r>
-        <w:t>, można to zrobić wtedy gdy plansza będzie w pełni ukończona -&gt; a raczej jej koncepcja oraz działanie i wygląd</w:t>
-      </w:r>
-    </w:p>
-    <w:p>
-      <w:pPr>
-        <w:rPr>
-          <w:color w:val="FF0000"/>
-        </w:rPr>
-      </w:pPr>
-      <w:r>
-        <w:rPr>
-          <w:strike/>
-        </w:rPr>
-        <w:t xml:space="preserve">- kliknięcie w dane pole lub daną kartę, musi uruchomić krótki </w:t>
-      </w:r>
-      <w:proofErr w:type="spellStart"/>
-      <w:r>
-        <w:rPr>
-          <w:strike/>
-        </w:rPr>
-        <w:t>alertDialog</w:t>
-      </w:r>
-      <w:proofErr w:type="spellEnd"/>
-      <w:r>
-        <w:rPr>
-          <w:strike/>
-        </w:rPr>
-        <w:t xml:space="preserve"> z opisem danego pola/karty oraz przyciskiem „OK” </w:t>
-      </w:r>
-      <w:r>
-        <w:rPr>
-          <w:strike/>
-        </w:rPr>
-        <w:t xml:space="preserve">- </w:t>
-      </w:r>
-      <w:proofErr w:type="spellStart"/>
-      <w:r>
-        <w:rPr>
-          <w:strike/>
-        </w:rPr>
-        <w:t>gesture</w:t>
-      </w:r>
-      <w:proofErr w:type="spellEnd"/>
-      <w:r>
-        <w:rPr>
-          <w:strike/>
-        </w:rPr>
-        <w:t xml:space="preserve"> </w:t>
-      </w:r>
-      <w:proofErr w:type="spellStart"/>
-      <w:r>
-        <w:rPr>
-          <w:strike/>
-        </w:rPr>
-        <w:t>deetector</w:t>
-      </w:r>
-      <w:proofErr w:type="spellEnd"/>
-      <w:r>
-        <w:rPr>
-          <w:strike/>
-        </w:rPr>
-        <w:t xml:space="preserve"> dla każdego pola oraz </w:t>
-      </w:r>
-      <w:proofErr w:type="spellStart"/>
-      <w:r>
-        <w:rPr>
-          <w:strike/>
-        </w:rPr>
-        <w:t>gesture</w:t>
-      </w:r>
-      <w:proofErr w:type="spellEnd"/>
-      <w:r>
-        <w:rPr>
-          <w:strike/>
-        </w:rPr>
-        <w:t xml:space="preserve"> </w:t>
-      </w:r>
-      <w:proofErr w:type="spellStart"/>
-      <w:r>
-        <w:rPr>
-          <w:strike/>
-        </w:rPr>
-        <w:t>detector</w:t>
-      </w:r>
-      <w:proofErr w:type="spellEnd"/>
-      <w:r>
-        <w:rPr>
-          <w:strike/>
-        </w:rPr>
-        <w:t xml:space="preserve"> dla </w:t>
-      </w:r>
-      <w:proofErr w:type="spellStart"/>
-      <w:r>
-        <w:rPr>
-          <w:strike/>
-        </w:rPr>
-        <w:t>głownego</w:t>
-      </w:r>
-      <w:proofErr w:type="spellEnd"/>
-      <w:r>
-        <w:rPr>
-          <w:strike/>
-        </w:rPr>
-        <w:t xml:space="preserve"> image </w:t>
-      </w:r>
-      <w:proofErr w:type="spellStart"/>
-      <w:r>
-        <w:rPr>
-          <w:strike/>
-        </w:rPr>
-        <w:t>asset</w:t>
-      </w:r>
-      <w:proofErr w:type="spellEnd"/>
-      <w:r>
-        <w:rPr>
-          <w:strike/>
-        </w:rPr>
-        <w:t xml:space="preserve"> z odpowiednimi </w:t>
-      </w:r>
-      <w:proofErr w:type="spellStart"/>
-      <w:r>
-        <w:rPr>
-          <w:strike/>
-        </w:rPr>
-        <w:t>alertDialogami</w:t>
-      </w:r>
-      <w:proofErr w:type="spellEnd"/>
-      <w:r>
-        <w:rPr>
-          <w:strike/>
-        </w:rPr>
-        <w:t xml:space="preserve">  i objaśnieniem </w:t>
-      </w:r>
-      <w:r>
-        <w:rPr>
-          <w:color w:val="FF0000"/>
-        </w:rPr>
-        <w:t>//</w:t>
-      </w:r>
-      <w:proofErr w:type="spellStart"/>
-      <w:r>
-        <w:rPr>
-          <w:color w:val="FF0000"/>
-        </w:rPr>
-        <w:t>done</w:t>
-      </w:r>
-      <w:proofErr w:type="spellEnd"/>
-      <w:r>
-        <w:rPr>
-          <w:color w:val="FF0000"/>
-        </w:rPr>
-        <w:t>, działa, ewentualne poprawki „dymków” oraz tekstów + tłumaczenia</w:t>
-      </w:r>
-      <w:r>
-        <w:rPr>
-          <w:color w:val="FF0000"/>
-        </w:rPr>
-        <w:t xml:space="preserve"> + poprawienie załamywania linii</w:t>
-      </w:r>
-    </w:p>
-    <w:p>
-      <w:r>
-        <w:t>- alert „</w:t>
-      </w:r>
-      <w:proofErr w:type="spellStart"/>
-      <w:r>
-        <w:t>tapnij</w:t>
-      </w:r>
-      <w:proofErr w:type="spellEnd"/>
-      <w:r>
-        <w:t xml:space="preserve"> w koło by zakręcić” też powinien pojawiać się cyklicznie, co jakiś czas w przypadku braku aktywności np. po 10-15 sekundach?</w:t>
-      </w:r>
-      <w:r>
-        <w:t xml:space="preserve"> Brak aktywności po </w:t>
-      </w:r>
-      <w:proofErr w:type="spellStart"/>
-      <w:r>
-        <w:t>jakims</w:t>
-      </w:r>
-      <w:proofErr w:type="spellEnd"/>
-      <w:r>
-        <w:t xml:space="preserve"> czasie tez </w:t>
-      </w:r>
-      <w:proofErr w:type="spellStart"/>
-      <w:r>
-        <w:t>nalezaloby</w:t>
-      </w:r>
-      <w:proofErr w:type="spellEnd"/>
-      <w:r>
-        <w:t xml:space="preserve"> </w:t>
-      </w:r>
-      <w:proofErr w:type="spellStart"/>
-      <w:r>
-        <w:t>stwierdzic</w:t>
-      </w:r>
-      <w:proofErr w:type="spellEnd"/>
-    </w:p>
-    <w:p>
-      <w:pPr>
+      <w:r>
         <w:rPr>
           <w:b/>
           <w:sz w:val="28"/>
           <w:szCs w:val="28"/>
         </w:rPr>
+        <w:br/>
+      </w:r>
+    </w:p>
+    <w:p>
+      <w:r>
+        <w:t xml:space="preserve">//przemyślenie mechaniki do końca – wygląd, układ, </w:t>
+      </w:r>
+      <w:proofErr w:type="spellStart"/>
+      <w:r>
+        <w:t>reponsywność</w:t>
+      </w:r>
+      <w:proofErr w:type="spellEnd"/>
+    </w:p>
+    <w:p>
+      <w:r>
+        <w:t>- w momencie wybierania karty (po wy</w:t>
+      </w:r>
+      <w:r>
+        <w:t>borze) nie wiemy co mamy zrobić</w:t>
+      </w:r>
+      <w:r>
+        <w:rPr>
+          <w:color w:val="FF0000"/>
+        </w:rPr>
+        <w:t>// dodane opisy ale i tak do poprawienia to jest</w:t>
+      </w:r>
+      <w:r>
+        <w:rPr>
+          <w:color w:val="FF0000"/>
+        </w:rPr>
+        <w:t xml:space="preserve">, poprawka wyglądu, tego ekranu, w ostateczności będzie trzeba przerobić to na karuzele </w:t>
+      </w:r>
+      <w:proofErr w:type="spellStart"/>
+      <w:r>
+        <w:rPr>
+          <w:color w:val="FF0000"/>
+        </w:rPr>
+        <w:t>jakas</w:t>
+      </w:r>
+      <w:proofErr w:type="spellEnd"/>
+      <w:r>
+        <w:rPr>
+          <w:color w:val="FF0000"/>
+        </w:rPr>
+        <w:t xml:space="preserve"> jeżeli nie będzie się </w:t>
+      </w:r>
+      <w:proofErr w:type="spellStart"/>
+      <w:r>
+        <w:rPr>
+          <w:color w:val="FF0000"/>
+        </w:rPr>
+        <w:t>dalo</w:t>
+      </w:r>
+      <w:proofErr w:type="spellEnd"/>
+      <w:r>
+        <w:rPr>
+          <w:color w:val="FF0000"/>
+        </w:rPr>
+        <w:t xml:space="preserve"> tego ogarnąć lepiej </w:t>
+      </w:r>
+      <w:r>
+        <w:rPr>
+          <w:color w:val="FF0000"/>
+        </w:rPr>
+        <w:t xml:space="preserve">, dodanie opisu pod „?” </w:t>
+      </w:r>
+    </w:p>
+    <w:p>
+      <w:pPr>
+        <w:rPr>
+          <w:color w:val="FF0000"/>
+        </w:rPr>
       </w:pPr>
       <w:r>
+        <w:t>-</w:t>
+      </w:r>
+      <w:r>
+        <w:t xml:space="preserve"> poprawienie ikonek na głównym ekranie (tych 3 na dole) bo nie są zbyt spektakularne, coś trzeba wymyślić lepszego</w:t>
+      </w:r>
+      <w:r>
+        <w:rPr>
+          <w:color w:val="FF0000"/>
+        </w:rPr>
+        <w:t>// już lepiej ale jeszcze trzeba nad tym popracować</w:t>
+      </w:r>
+      <w:r>
+        <w:rPr>
+          <w:color w:val="FF0000"/>
+        </w:rPr>
+        <w:t xml:space="preserve">, chyba lepiej aby były takie jak z </w:t>
+      </w:r>
+      <w:proofErr w:type="spellStart"/>
+      <w:r>
+        <w:rPr>
+          <w:color w:val="FF0000"/>
+        </w:rPr>
+        <w:t>main</w:t>
+      </w:r>
+      <w:proofErr w:type="spellEnd"/>
+      <w:r>
+        <w:rPr>
+          <w:color w:val="FF0000"/>
+        </w:rPr>
+        <w:t xml:space="preserve"> menu czy coś</w:t>
+      </w:r>
+      <w:r>
+        <w:rPr>
+          <w:color w:val="FF0000"/>
+        </w:rPr>
+        <w:t>?</w:t>
+      </w:r>
+    </w:p>
+    <w:p>
+      <w:pPr>
+        <w:rPr>
+          <w:color w:val="FF0000"/>
+        </w:rPr>
+      </w:pPr>
+      <w:r>
+        <w:t>- animacja wyskoku każdej karty na środek ekranu, wtedy pojawi się „przekaz urządzenie osobie opisującej</w:t>
+      </w:r>
+      <w:r>
+        <w:t>(mogłoby np. wysunąć się spod spodu)</w:t>
+      </w:r>
+      <w:r>
+        <w:t xml:space="preserve"> i jakieś info kliknij w kartę</w:t>
+      </w:r>
+      <w:r>
+        <w:t>(np. od góry lub nad kartą)</w:t>
+      </w:r>
+      <w:r>
+        <w:t xml:space="preserve"> -&gt; wtedy dopiero mogłoby przenosić do docelowego ekranu karty</w:t>
+      </w:r>
+      <w:r>
+        <w:rPr>
+          <w:color w:val="FF0000"/>
+        </w:rPr>
+        <w:t>//część zrobiona</w:t>
+      </w:r>
+      <w:r>
+        <w:rPr>
+          <w:color w:val="FF0000"/>
+        </w:rPr>
+        <w:t xml:space="preserve">, trzeba dopracować animacje i wygląd oraz </w:t>
+      </w:r>
+      <w:proofErr w:type="spellStart"/>
+      <w:r>
+        <w:rPr>
+          <w:color w:val="FF0000"/>
+        </w:rPr>
+        <w:t>responsywność</w:t>
+      </w:r>
+      <w:proofErr w:type="spellEnd"/>
+      <w:r>
+        <w:rPr>
+          <w:color w:val="FF0000"/>
+        </w:rPr>
+        <w:t xml:space="preserve"> tego „ekranu”</w:t>
+      </w:r>
+      <w:r>
+        <w:rPr>
+          <w:color w:val="FF0000"/>
+        </w:rPr>
+        <w:t xml:space="preserve">, </w:t>
+      </w:r>
+      <w:r>
+        <w:rPr>
+          <w:color w:val="FF0000"/>
+        </w:rPr>
+        <w:t xml:space="preserve">+ dorobienie </w:t>
+      </w:r>
+      <w:proofErr w:type="spellStart"/>
+      <w:r>
+        <w:rPr>
+          <w:color w:val="FF0000"/>
+        </w:rPr>
+        <w:t>opisow</w:t>
+      </w:r>
+      <w:proofErr w:type="spellEnd"/>
+      <w:r>
+        <w:rPr>
+          <w:color w:val="FF0000"/>
+        </w:rPr>
+        <w:t xml:space="preserve"> pod „?” </w:t>
+      </w:r>
+    </w:p>
+    <w:p>
+      <w:r>
+        <w:t xml:space="preserve">- poprawienie </w:t>
+      </w:r>
+      <w:proofErr w:type="spellStart"/>
+      <w:r>
+        <w:t>rensponsywności</w:t>
+      </w:r>
+      <w:proofErr w:type="spellEnd"/>
+      <w:r>
+        <w:t xml:space="preserve"> pionków na głównym ekranie, względem </w:t>
+      </w:r>
+      <w:proofErr w:type="spellStart"/>
+      <w:r>
+        <w:t>screen</w:t>
+      </w:r>
+      <w:proofErr w:type="spellEnd"/>
+      <w:r>
+        <w:t xml:space="preserve"> </w:t>
+      </w:r>
+      <w:proofErr w:type="spellStart"/>
+      <w:r>
+        <w:t>widt</w:t>
+      </w:r>
+      <w:r>
+        <w:t>h</w:t>
+      </w:r>
+      <w:proofErr w:type="spellEnd"/>
+      <w:r>
+        <w:t xml:space="preserve"> – trzeba zrobić to w funkcji, która oblicza pozycje pionków – wszędzie są wartości </w:t>
+      </w:r>
+      <w:proofErr w:type="spellStart"/>
+      <w:r>
+        <w:t>static</w:t>
+      </w:r>
+      <w:proofErr w:type="spellEnd"/>
+      <w:r>
+        <w:t>, można to zrobić wtedy gdy plansza będzie w pełni ukończona -&gt; a raczej jej koncepcja oraz działanie i wygląd</w:t>
+      </w:r>
+    </w:p>
+    <w:p>
+      <w:pPr>
+        <w:rPr>
+          <w:color w:val="FF0000"/>
+        </w:rPr>
+      </w:pPr>
+      <w:r>
+        <w:rPr>
+          <w:strike/>
+        </w:rPr>
+        <w:t xml:space="preserve">- kliknięcie w dane pole lub daną kartę, musi uruchomić krótki </w:t>
+      </w:r>
+      <w:proofErr w:type="spellStart"/>
+      <w:r>
+        <w:rPr>
+          <w:strike/>
+        </w:rPr>
+        <w:t>alertDialog</w:t>
+      </w:r>
+      <w:proofErr w:type="spellEnd"/>
+      <w:r>
+        <w:rPr>
+          <w:strike/>
+        </w:rPr>
+        <w:t xml:space="preserve"> z opisem danego pola/karty oraz przyciskiem „OK” </w:t>
+      </w:r>
+      <w:r>
+        <w:rPr>
+          <w:strike/>
+        </w:rPr>
+        <w:t xml:space="preserve">- </w:t>
+      </w:r>
+      <w:proofErr w:type="spellStart"/>
+      <w:r>
+        <w:rPr>
+          <w:strike/>
+        </w:rPr>
+        <w:t>gesture</w:t>
+      </w:r>
+      <w:proofErr w:type="spellEnd"/>
+      <w:r>
+        <w:rPr>
+          <w:strike/>
+        </w:rPr>
+        <w:t xml:space="preserve"> </w:t>
+      </w:r>
+      <w:proofErr w:type="spellStart"/>
+      <w:r>
+        <w:rPr>
+          <w:strike/>
+        </w:rPr>
+        <w:t>deetector</w:t>
+      </w:r>
+      <w:proofErr w:type="spellEnd"/>
+      <w:r>
+        <w:rPr>
+          <w:strike/>
+        </w:rPr>
+        <w:t xml:space="preserve"> dla każdego pola oraz </w:t>
+      </w:r>
+      <w:proofErr w:type="spellStart"/>
+      <w:r>
+        <w:rPr>
+          <w:strike/>
+        </w:rPr>
+        <w:t>gesture</w:t>
+      </w:r>
+      <w:proofErr w:type="spellEnd"/>
+      <w:r>
+        <w:rPr>
+          <w:strike/>
+        </w:rPr>
+        <w:t xml:space="preserve"> </w:t>
+      </w:r>
+      <w:proofErr w:type="spellStart"/>
+      <w:r>
+        <w:rPr>
+          <w:strike/>
+        </w:rPr>
+        <w:t>detector</w:t>
+      </w:r>
+      <w:proofErr w:type="spellEnd"/>
+      <w:r>
+        <w:rPr>
+          <w:strike/>
+        </w:rPr>
+        <w:t xml:space="preserve"> dla </w:t>
+      </w:r>
+      <w:proofErr w:type="spellStart"/>
+      <w:r>
+        <w:rPr>
+          <w:strike/>
+        </w:rPr>
+        <w:t>głownego</w:t>
+      </w:r>
+      <w:proofErr w:type="spellEnd"/>
+      <w:r>
+        <w:rPr>
+          <w:strike/>
+        </w:rPr>
+        <w:t xml:space="preserve"> image </w:t>
+      </w:r>
+      <w:proofErr w:type="spellStart"/>
+      <w:r>
+        <w:rPr>
+          <w:strike/>
+        </w:rPr>
+        <w:t>asset</w:t>
+      </w:r>
+      <w:proofErr w:type="spellEnd"/>
+      <w:r>
+        <w:rPr>
+          <w:strike/>
+        </w:rPr>
+        <w:t xml:space="preserve"> z odpowiednimi </w:t>
+      </w:r>
+      <w:proofErr w:type="spellStart"/>
+      <w:r>
+        <w:rPr>
+          <w:strike/>
+        </w:rPr>
+        <w:t>alertDialogami</w:t>
+      </w:r>
+      <w:proofErr w:type="spellEnd"/>
+      <w:r>
+        <w:rPr>
+          <w:strike/>
+        </w:rPr>
+        <w:t xml:space="preserve">  i objaśnieniem </w:t>
+      </w:r>
+      <w:r>
+        <w:rPr>
+          <w:color w:val="FF0000"/>
+        </w:rPr>
+        <w:t>//</w:t>
+      </w:r>
+      <w:proofErr w:type="spellStart"/>
+      <w:r>
+        <w:rPr>
+          <w:color w:val="FF0000"/>
+        </w:rPr>
+        <w:t>done</w:t>
+      </w:r>
+      <w:proofErr w:type="spellEnd"/>
+      <w:r>
+        <w:rPr>
+          <w:color w:val="FF0000"/>
+        </w:rPr>
+        <w:t>, działa, ewentualne poprawki „dymków” oraz tekstów + tłumaczenia</w:t>
+      </w:r>
+      <w:r>
+        <w:rPr>
+          <w:color w:val="FF0000"/>
+        </w:rPr>
+        <w:t xml:space="preserve"> + poprawienie załamywania linii</w:t>
+      </w:r>
+    </w:p>
+    <w:p>
+      <w:r>
+        <w:rPr>
+          <w:strike/>
+        </w:rPr>
+        <w:t>- alert „</w:t>
+      </w:r>
+      <w:proofErr w:type="spellStart"/>
+      <w:r>
+        <w:rPr>
+          <w:strike/>
+        </w:rPr>
+        <w:t>tapnij</w:t>
+      </w:r>
+      <w:proofErr w:type="spellEnd"/>
+      <w:r>
+        <w:rPr>
+          <w:strike/>
+        </w:rPr>
+        <w:t xml:space="preserve"> w koło by zakręcić” też powinien pojawiać się cyklicznie, co jakiś czas w przypadku braku aktywności np. po 10-15 sekundach?</w:t>
+      </w:r>
+      <w:r>
+        <w:rPr>
+          <w:strike/>
+        </w:rPr>
+        <w:t xml:space="preserve"> Brak aktywności po </w:t>
+      </w:r>
+      <w:proofErr w:type="spellStart"/>
+      <w:r>
+        <w:rPr>
+          <w:strike/>
+        </w:rPr>
+        <w:t>jakims</w:t>
+      </w:r>
+      <w:proofErr w:type="spellEnd"/>
+      <w:r>
+        <w:rPr>
+          <w:strike/>
+        </w:rPr>
+        <w:t xml:space="preserve"> czasie tez </w:t>
+      </w:r>
+      <w:proofErr w:type="spellStart"/>
+      <w:r>
+        <w:rPr>
+          <w:strike/>
+        </w:rPr>
+        <w:t>nalezaloby</w:t>
+      </w:r>
+      <w:proofErr w:type="spellEnd"/>
+      <w:r>
+        <w:rPr>
+          <w:strike/>
+        </w:rPr>
+        <w:t xml:space="preserve"> </w:t>
+      </w:r>
+      <w:r>
+        <w:rPr>
+          <w:strike/>
+        </w:rPr>
+        <w:t>stwierdzić – ustawiony po 20 sekundach</w:t>
+      </w:r>
+      <w:r>
+        <w:t xml:space="preserve"> – chyba ok ? – testy </w:t>
+      </w:r>
+    </w:p>
+    <w:p>
+      <w:pPr>
         <w:rPr>
           <w:b/>
           <w:sz w:val="28"/>
           <w:szCs w:val="28"/>
         </w:rPr>
-        <w:t>EKRAN KARTY:</w:t>
-      </w:r>
-    </w:p>
-    <w:p>
-      <w:r>
-        <w:t xml:space="preserve">- trzeba zrobić załamywanie linii na ekranie karty przy długich słowach lub zmniejszanie czcionki </w:t>
-      </w:r>
-    </w:p>
-    <w:p>
-      <w:r>
-        <w:t xml:space="preserve">- Dodatkowe animacje dla kart: "X" -&gt;powinien wrzucać "X" na kartę jakby znikąd, i to razem z karta powinno </w:t>
-      </w:r>
-      <w:proofErr w:type="spellStart"/>
-      <w:r>
-        <w:t>wyjeżdzać</w:t>
-      </w:r>
-      <w:proofErr w:type="spellEnd"/>
-      <w:r>
-        <w:t xml:space="preserve">  "OK" powinno wrzucać duży "</w:t>
-      </w:r>
-      <w:proofErr w:type="spellStart"/>
-      <w:r>
-        <w:t>tick</w:t>
-      </w:r>
-      <w:proofErr w:type="spellEnd"/>
-      <w:r>
-        <w:t xml:space="preserve">" na kartę i powinno </w:t>
-      </w:r>
-      <w:proofErr w:type="spellStart"/>
-      <w:r>
-        <w:t>leciec</w:t>
-      </w:r>
-      <w:proofErr w:type="spellEnd"/>
-      <w:r>
-        <w:t xml:space="preserve"> w prawo</w:t>
-      </w:r>
-      <w:r>
-        <w:t xml:space="preserve">.. </w:t>
-      </w:r>
-      <w:r>
-        <w:br/>
-        <w:t>zrobić coś takiego, że w przypadku „</w:t>
-      </w:r>
-      <w:proofErr w:type="spellStart"/>
-      <w:r>
-        <w:t>tick</w:t>
-      </w:r>
-      <w:proofErr w:type="spellEnd"/>
-      <w:r>
-        <w:t xml:space="preserve">” animacja wrzucająca zielone słowa na kartę – taki big zielony wyskakujący z całego ekranu ze </w:t>
-      </w:r>
-      <w:proofErr w:type="spellStart"/>
-      <w:r>
-        <w:t>scale</w:t>
-      </w:r>
-      <w:proofErr w:type="spellEnd"/>
-      <w:r>
-        <w:t xml:space="preserve"> down + mogłaby być lista tych napisów np. 5 i by losowo wpadały. Np.: </w:t>
-      </w:r>
-      <w:proofErr w:type="spellStart"/>
-      <w:r>
-        <w:t>good,nice,super,wohoo</w:t>
-      </w:r>
-      <w:proofErr w:type="spellEnd"/>
-      <w:r>
-        <w:t xml:space="preserve"> itp. W przypadku „X” – </w:t>
-      </w:r>
-      <w:proofErr w:type="spellStart"/>
-      <w:r>
-        <w:t>fail,bad,wrong,uuu</w:t>
-      </w:r>
-      <w:proofErr w:type="spellEnd"/>
-      <w:r>
-        <w:t xml:space="preserve"> a „&lt;-„ SSHHTT” + odpowiednie </w:t>
-      </w:r>
-      <w:proofErr w:type="spellStart"/>
-      <w:r>
-        <w:t>soundy</w:t>
-      </w:r>
-      <w:proofErr w:type="spellEnd"/>
-      <w:r>
-        <w:t xml:space="preserve"> do tego</w:t>
-      </w:r>
-    </w:p>
-    <w:p>
-      <w:r>
-        <w:lastRenderedPageBreak/>
-        <w:t>-</w:t>
-      </w:r>
-      <w:r>
-        <w:t>. Przygotowanie opisów pod "?" oraz zmiana ikonki "i" na ekranie karty żeby bardziej nawiązywało do "zgłoś błąd", bo te "i" to jak informacja... oraz implementacja tego</w:t>
-      </w:r>
-      <w:r>
-        <w:t xml:space="preserve"> w </w:t>
-      </w:r>
-      <w:proofErr w:type="spellStart"/>
-      <w:r>
-        <w:t>alertdialogi</w:t>
-      </w:r>
-      <w:proofErr w:type="spellEnd"/>
-      <w:r>
-        <w:t>?</w:t>
-      </w:r>
-      <w:r>
-        <w:t xml:space="preserve"> – tu trzeba pod ? dodać info odnośnie danej karty oraz przycisk zgłoś błąd, który przekieruje na stronkę</w:t>
-      </w:r>
-    </w:p>
-    <w:p>
-      <w:pPr>
-        <w:rPr>
-          <w:color w:val="FF0000"/>
-        </w:rPr>
       </w:pPr>
       <w:r>
-        <w:rPr>
-          <w:strike/>
-        </w:rPr>
-        <w:t>- PYTANIE: czy po poprawnej odpowiedzi na wszystkie słowa zrobić tak, że będzie +1 przesunięcie pionka, czy zrobić premiowy ruch ruletką?</w:t>
-      </w:r>
-      <w:r>
-        <w:rPr>
-          <w:strike/>
-          <w:color w:val="FF0000"/>
-        </w:rPr>
-        <w:t xml:space="preserve">//to będzie problematyczne ze względu na przełączanie drużyn </w:t>
-      </w:r>
-      <w:r>
-        <w:rPr>
-          <w:strike/>
-          <w:color w:val="FF0000"/>
-        </w:rPr>
-        <w:t xml:space="preserve"> </w:t>
-      </w:r>
-      <w:r>
-        <w:rPr>
-          <w:strike/>
-        </w:rPr>
-        <w:t>Co w przypadku gdy np. zgadniesz 3 słowa z 5? Czy liczyć za to jakieś dodatkowe punkty</w:t>
-      </w:r>
-      <w:r>
-        <w:rPr>
-          <w:strike/>
-        </w:rPr>
-        <w:t>, które by wpływały na ranking? Czy np. zrobić że np. połowa słów przesunięcie o 1 pole, a max np. o 2 pol</w:t>
-      </w:r>
-      <w:r>
-        <w:rPr>
-          <w:strike/>
-        </w:rPr>
-        <w:t>a?</w:t>
-      </w:r>
-      <w:r>
-        <w:t xml:space="preserve"> </w:t>
-      </w:r>
-      <w:r>
-        <w:rPr>
-          <w:color w:val="FF0000"/>
-        </w:rPr>
-        <w:t xml:space="preserve">// ROZKMINIONE będzie punktacja z </w:t>
-      </w:r>
-      <w:proofErr w:type="spellStart"/>
-      <w:r>
-        <w:rPr>
-          <w:color w:val="FF0000"/>
-        </w:rPr>
-        <w:t>mnoznikiami</w:t>
-      </w:r>
-      <w:proofErr w:type="spellEnd"/>
-      <w:r>
-        <w:rPr>
-          <w:color w:val="FF0000"/>
-        </w:rPr>
-        <w:t xml:space="preserve"> </w:t>
-      </w:r>
-    </w:p>
-    <w:p>
-      <w:pPr>
-        <w:rPr>
-          <w:color w:val="FF0000"/>
-        </w:rPr>
-      </w:pPr>
-      <w:r>
-        <w:rPr>
-          <w:b/>
-        </w:rPr>
-        <w:t>- karta rysowania</w:t>
-      </w:r>
-      <w:r>
-        <w:t xml:space="preserve"> </w:t>
-      </w:r>
-      <w:r>
-        <w:rPr>
-          <w:strike/>
-        </w:rPr>
-        <w:t xml:space="preserve">- rysowanie do przemyślenia jak będzie działać, jest spoko klasa która by to obsłużyła z wielkością skalowania pędzla, z przekazywaniem obrazka dalej, nawet </w:t>
-      </w:r>
-      <w:r>
-        <w:rPr>
-          <w:strike/>
-        </w:rPr>
-        <w:t xml:space="preserve">z możliwością zapisu lub </w:t>
-      </w:r>
-      <w:proofErr w:type="spellStart"/>
-      <w:r>
-        <w:rPr>
-          <w:strike/>
-        </w:rPr>
-        <w:t>share</w:t>
-      </w:r>
-      <w:proofErr w:type="spellEnd"/>
-      <w:r>
-        <w:rPr>
-          <w:strike/>
-        </w:rPr>
-        <w:t xml:space="preserve">. </w:t>
-      </w:r>
-      <w:r>
-        <w:rPr>
-          <w:color w:val="FF0000"/>
-        </w:rPr>
-        <w:t xml:space="preserve">// dodane ale trzeba ogarnąć totalnie wszystko jak ma działać, wygląd itp. układ, widok </w:t>
-      </w:r>
-      <w:proofErr w:type="spellStart"/>
-      <w:r>
-        <w:rPr>
-          <w:color w:val="FF0000"/>
-        </w:rPr>
-        <w:t>timera</w:t>
-      </w:r>
-      <w:proofErr w:type="spellEnd"/>
-      <w:r>
-        <w:rPr>
-          <w:color w:val="FF0000"/>
-        </w:rPr>
-        <w:t xml:space="preserve"> itd.. jest zabawy jeszcze z tą kartą</w:t>
-      </w:r>
-      <w:r>
-        <w:rPr>
-          <w:color w:val="FF0000"/>
-        </w:rPr>
-        <w:t xml:space="preserve"> </w:t>
-      </w:r>
-      <w:r>
-        <w:t xml:space="preserve">– </w:t>
-      </w:r>
-      <w:proofErr w:type="spellStart"/>
-      <w:r>
-        <w:t>fortune</w:t>
-      </w:r>
-      <w:proofErr w:type="spellEnd"/>
-      <w:r>
-        <w:t xml:space="preserve"> bar -&gt; który losuje itp. - &gt; trzeba go </w:t>
-      </w:r>
-      <w:proofErr w:type="spellStart"/>
-      <w:r>
-        <w:t>przemyslec</w:t>
-      </w:r>
-      <w:proofErr w:type="spellEnd"/>
-      <w:r>
-        <w:t xml:space="preserve"> jeszcze, gdzie </w:t>
-      </w:r>
-      <w:proofErr w:type="spellStart"/>
-      <w:r>
-        <w:t>timer</w:t>
-      </w:r>
-      <w:proofErr w:type="spellEnd"/>
-      <w:r>
-        <w:t>, kiedy, czy od razu w czasie rysowania czy najpierw niech ktoś narysuje a potem reszta zgaduje ? -&gt; do przemyślenia to</w:t>
-      </w:r>
-    </w:p>
-    <w:p>
-      <w:r>
-        <w:rPr>
-          <w:b/>
-        </w:rPr>
-        <w:t xml:space="preserve">Karta </w:t>
-      </w:r>
-      <w:proofErr w:type="spellStart"/>
-      <w:r>
-        <w:rPr>
-          <w:b/>
-        </w:rPr>
-        <w:t>compare</w:t>
-      </w:r>
-      <w:proofErr w:type="spellEnd"/>
-      <w:r>
-        <w:rPr>
-          <w:b/>
-        </w:rPr>
-        <w:t xml:space="preserve"> </w:t>
-      </w:r>
-      <w:proofErr w:type="spellStart"/>
-      <w:r>
-        <w:rPr>
-          <w:b/>
-        </w:rPr>
-        <w:t>questions</w:t>
-      </w:r>
-      <w:proofErr w:type="spellEnd"/>
-      <w:r>
-        <w:t xml:space="preserve"> do ogarnięcia, dodanie ‘</w:t>
-      </w:r>
-      <w:proofErr w:type="spellStart"/>
-      <w:r>
-        <w:t>ticków</w:t>
-      </w:r>
-      <w:proofErr w:type="spellEnd"/>
-      <w:r>
-        <w:t xml:space="preserve">’ oraz umieszczenie tego normalnie aby pytania były widoczne </w:t>
-      </w:r>
-      <w:proofErr w:type="spellStart"/>
-      <w:r>
-        <w:t>itd</w:t>
-      </w:r>
-      <w:proofErr w:type="spellEnd"/>
-      <w:r>
-        <w:t xml:space="preserve">…, </w:t>
-      </w:r>
-      <w:r>
-        <w:t xml:space="preserve">aby było czytelne czcionka musi być troszkę </w:t>
-      </w:r>
-      <w:proofErr w:type="spellStart"/>
-      <w:r>
-        <w:t>wieksza</w:t>
-      </w:r>
-      <w:proofErr w:type="spellEnd"/>
-      <w:r>
-        <w:t xml:space="preserve"> + zrobione dobre łamanie tekstu, „</w:t>
-      </w:r>
-      <w:proofErr w:type="spellStart"/>
-      <w:r>
-        <w:t>ticki</w:t>
-      </w:r>
-      <w:proofErr w:type="spellEnd"/>
-      <w:r>
-        <w:t xml:space="preserve">” oraz dodanie na dole przycisku „Przekaz urządzenie” czy „Dalej” czy cos takiego, albo, zaznaczasz, klikasz „Dalej” wtedy Alert przekaz drugiej osobie z </w:t>
-      </w:r>
-      <w:proofErr w:type="spellStart"/>
-      <w:r>
-        <w:t>druzyny</w:t>
-      </w:r>
-      <w:proofErr w:type="spellEnd"/>
-      <w:r>
-        <w:t xml:space="preserve">, jak kliknie OK to to pytanie się pojawi dla tej drugiej osoby wtedy gdy kliknie znowu Dalej: Alert z </w:t>
-      </w:r>
-      <w:proofErr w:type="spellStart"/>
-      <w:r>
-        <w:t>odpowiedzia</w:t>
-      </w:r>
-      <w:proofErr w:type="spellEnd"/>
-      <w:r>
-        <w:t>:</w:t>
-      </w:r>
-      <w:r>
-        <w:br/>
-        <w:t xml:space="preserve">Nie odpowiedzieliście tak samo – 0 </w:t>
-      </w:r>
-      <w:proofErr w:type="spellStart"/>
-      <w:r>
-        <w:t>punktow</w:t>
-      </w:r>
-      <w:proofErr w:type="spellEnd"/>
-      <w:r>
-        <w:t xml:space="preserve">! Albo Macie cos wspólnego! </w:t>
-      </w:r>
-      <w:proofErr w:type="spellStart"/>
-      <w:r>
-        <w:t>Odpowiedzieliscie</w:t>
-      </w:r>
-      <w:proofErr w:type="spellEnd"/>
-      <w:r>
-        <w:t xml:space="preserve"> tak samo – 5pkt. </w:t>
-      </w:r>
-      <w:r>
-        <w:t xml:space="preserve"> </w:t>
-      </w:r>
-    </w:p>
-    <w:p>
-      <w:r>
-        <w:t xml:space="preserve"> ogarnięcie </w:t>
-      </w:r>
-      <w:proofErr w:type="spellStart"/>
-      <w:r>
-        <w:t>responsywności</w:t>
-      </w:r>
-      <w:proofErr w:type="spellEnd"/>
-      <w:r>
-        <w:t xml:space="preserve"> ekranu karty</w:t>
-      </w:r>
-      <w:r>
-        <w:t xml:space="preserve"> i innych ekranów + testy </w:t>
-      </w:r>
-    </w:p>
-    <w:p>
-      <w:pPr>
-        <w:rPr>
-          <w:color w:val="FF0000"/>
-        </w:rPr>
-      </w:pPr>
-      <w:r>
-        <w:rPr>
-          <w:strike/>
-        </w:rPr>
-        <w:t xml:space="preserve">- na </w:t>
-      </w:r>
-      <w:r>
-        <w:rPr>
-          <w:b/>
-          <w:strike/>
-        </w:rPr>
-        <w:t>karcie zadania fizycznego</w:t>
-      </w:r>
-      <w:r>
-        <w:rPr>
-          <w:strike/>
-        </w:rPr>
-        <w:t xml:space="preserve"> -&gt; zrobimy </w:t>
-      </w:r>
-      <w:proofErr w:type="spellStart"/>
-      <w:r>
-        <w:rPr>
-          <w:strike/>
-        </w:rPr>
-        <w:t>RollSlotWidget</w:t>
-      </w:r>
-      <w:proofErr w:type="spellEnd"/>
-      <w:r>
-        <w:rPr>
-          <w:strike/>
-        </w:rPr>
-        <w:t>, (</w:t>
-      </w:r>
-      <w:proofErr w:type="spellStart"/>
-      <w:r>
-        <w:rPr>
-          <w:strike/>
-        </w:rPr>
-        <w:t>machine</w:t>
-      </w:r>
-      <w:proofErr w:type="spellEnd"/>
-      <w:r>
-        <w:rPr>
-          <w:strike/>
-        </w:rPr>
-        <w:t xml:space="preserve">) który UWAGA MOŻE losować z 4 różnych list!!! + zapisuje wynik do 1 </w:t>
-      </w:r>
-      <w:proofErr w:type="spellStart"/>
-      <w:r>
-        <w:rPr>
-          <w:strike/>
-        </w:rPr>
-        <w:t>widgeta</w:t>
-      </w:r>
-      <w:proofErr w:type="spellEnd"/>
-      <w:r>
-        <w:rPr>
-          <w:strike/>
-        </w:rPr>
-        <w:t>! O TO CHODZI!</w:t>
-      </w:r>
-      <w:r>
-        <w:rPr>
-          <w:strike/>
-        </w:rPr>
-        <w:t xml:space="preserve"> </w:t>
-      </w:r>
-      <w:r>
-        <w:rPr>
-          <w:color w:val="FF0000"/>
-        </w:rPr>
-        <w:t xml:space="preserve">// aby poprawki graficzne , ewentualnie czasowe itp., funkcjonalność, działanie </w:t>
-      </w:r>
-      <w:r>
-        <w:rPr>
-          <w:color w:val="FF0000"/>
-        </w:rPr>
-        <w:t>–</w:t>
-      </w:r>
-      <w:r>
-        <w:rPr>
-          <w:color w:val="FF0000"/>
-        </w:rPr>
-        <w:t xml:space="preserve"> spoko</w:t>
-      </w:r>
-    </w:p>
-    <w:p>
-      <w:r>
-        <w:t xml:space="preserve">Do przemyślenia </w:t>
-      </w:r>
-      <w:proofErr w:type="spellStart"/>
-      <w:r>
-        <w:t>AlertDialog</w:t>
-      </w:r>
-      <w:proofErr w:type="spellEnd"/>
-      <w:r>
-        <w:t xml:space="preserve"> – czy zadanie zostało wykonane? -&gt; czy dodajemy ten alert również do innych kart czy tylko do kart bonusowych ? – do przemyślenia </w:t>
-      </w:r>
-    </w:p>
-    <w:p>
-      <w:r>
-        <w:t xml:space="preserve">Karta </w:t>
-      </w:r>
-      <w:proofErr w:type="spellStart"/>
-      <w:r>
-        <w:t>taboo</w:t>
-      </w:r>
-      <w:proofErr w:type="spellEnd"/>
-      <w:r>
-        <w:t xml:space="preserve"> obrazkowego: 1 obrazek, 1 słowo opisane, 5 zakazanych/ 3 warianty per. Obrazek</w:t>
-      </w:r>
-      <w:r>
-        <w:br/>
-      </w:r>
-      <w:proofErr w:type="spellStart"/>
-      <w:r>
-        <w:t>ogolnie</w:t>
-      </w:r>
-      <w:proofErr w:type="spellEnd"/>
-      <w:r>
-        <w:t xml:space="preserve"> musiałby się pojawiać obrazek, który musi być widoczny dla osoby zgadującej.. </w:t>
-      </w:r>
-      <w:r>
-        <w:br/>
-        <w:t xml:space="preserve">natomiast osoba </w:t>
-      </w:r>
-      <w:proofErr w:type="spellStart"/>
-      <w:r>
-        <w:t>opisujaca</w:t>
-      </w:r>
-      <w:proofErr w:type="spellEnd"/>
-      <w:r>
-        <w:t xml:space="preserve"> musi widzieć </w:t>
-      </w:r>
-      <w:proofErr w:type="spellStart"/>
-      <w:r>
-        <w:t>slowo</w:t>
-      </w:r>
-      <w:proofErr w:type="spellEnd"/>
-      <w:r>
-        <w:t xml:space="preserve"> zgadywane oraz słowa zakazane – jak to dobrze </w:t>
-      </w:r>
-      <w:proofErr w:type="spellStart"/>
-      <w:r>
-        <w:t>rozwiklac</w:t>
-      </w:r>
-      <w:proofErr w:type="spellEnd"/>
-      <w:r>
-        <w:t xml:space="preserve"> skoro odbywa się to na 1 ekranie ? </w:t>
-      </w:r>
-    </w:p>
-    <w:p>
-      <w:pPr>
         <w:rPr>
           <w:b/>
           <w:sz w:val="28"/>
           <w:szCs w:val="28"/>
         </w:rPr>
+        <w:t>EKRAN KARTY:</w:t>
+      </w:r>
+    </w:p>
+    <w:p>
+      <w:r>
+        <w:t xml:space="preserve">- Dodatkowe animacje dla kart: "X" -&gt;powinien wrzucać "X" na kartę jakby znikąd, i to razem z karta powinno </w:t>
+      </w:r>
+      <w:proofErr w:type="spellStart"/>
+      <w:r>
+        <w:t>wyjeżdzać</w:t>
+      </w:r>
+      <w:proofErr w:type="spellEnd"/>
+      <w:r>
+        <w:t xml:space="preserve">  "OK" powinno wrzucać duży "</w:t>
+      </w:r>
+      <w:proofErr w:type="spellStart"/>
+      <w:r>
+        <w:t>tick</w:t>
+      </w:r>
+      <w:proofErr w:type="spellEnd"/>
+      <w:r>
+        <w:t xml:space="preserve">" na kartę i powinno </w:t>
+      </w:r>
+      <w:proofErr w:type="spellStart"/>
+      <w:r>
+        <w:t>leciec</w:t>
+      </w:r>
+      <w:proofErr w:type="spellEnd"/>
+      <w:r>
+        <w:t xml:space="preserve"> w prawo</w:t>
+      </w:r>
+      <w:r>
+        <w:t xml:space="preserve">.. </w:t>
+      </w:r>
+      <w:r>
+        <w:br/>
+        <w:t>zrobić coś takiego, że w przypadku „</w:t>
+      </w:r>
+      <w:proofErr w:type="spellStart"/>
+      <w:r>
+        <w:t>tick</w:t>
+      </w:r>
+      <w:proofErr w:type="spellEnd"/>
+      <w:r>
+        <w:t xml:space="preserve">” animacja wrzucająca zielone słowa na kartę – taki big zielony wyskakujący z całego ekranu ze </w:t>
+      </w:r>
+      <w:proofErr w:type="spellStart"/>
+      <w:r>
+        <w:t>scale</w:t>
+      </w:r>
+      <w:proofErr w:type="spellEnd"/>
+      <w:r>
+        <w:t xml:space="preserve"> down + mogłaby być lista tych napisów np. 5 i by losowo wpadały. Np.: </w:t>
+      </w:r>
+      <w:proofErr w:type="spellStart"/>
+      <w:r>
+        <w:t>good,nice,super,wohoo</w:t>
+      </w:r>
+      <w:proofErr w:type="spellEnd"/>
+      <w:r>
+        <w:t xml:space="preserve"> itp. W przypadku „X” – </w:t>
+      </w:r>
+      <w:proofErr w:type="spellStart"/>
+      <w:r>
+        <w:t>fail,bad,wrong,uuu</w:t>
+      </w:r>
+      <w:proofErr w:type="spellEnd"/>
+      <w:r>
+        <w:t xml:space="preserve"> a „&lt;-„ SSHHTT” + odpowiednie </w:t>
+      </w:r>
+      <w:proofErr w:type="spellStart"/>
+      <w:r>
+        <w:t>soundy</w:t>
+      </w:r>
+      <w:proofErr w:type="spellEnd"/>
+      <w:r>
+        <w:t xml:space="preserve"> do tego</w:t>
+      </w:r>
+    </w:p>
+    <w:p>
+      <w:r>
+        <w:t>-</w:t>
+      </w:r>
+      <w:r>
+        <w:t>. Przygotowanie opisów pod "?" oraz zmiana ikonki "i" na ekranie karty żeby bardziej nawiązywało do "zgłoś błąd", bo te "i" to jak informacja... oraz implementacja tego</w:t>
+      </w:r>
+      <w:r>
+        <w:t xml:space="preserve"> w </w:t>
+      </w:r>
+      <w:proofErr w:type="spellStart"/>
+      <w:r>
+        <w:t>alertdialogi</w:t>
+      </w:r>
+      <w:proofErr w:type="spellEnd"/>
+      <w:r>
+        <w:t>?</w:t>
+      </w:r>
+      <w:r>
+        <w:t xml:space="preserve"> – tu trzeba pod ? dodać info odnośnie danej karty oraz przycisk zgłoś błąd, który przekieruje na stronkę</w:t>
+      </w:r>
+      <w:r>
+        <w:t xml:space="preserve"> </w:t>
+      </w:r>
+      <w:r>
+        <w:rPr>
+          <w:color w:val="FF0000"/>
+        </w:rPr>
+        <w:t xml:space="preserve">// jeszcze do dopracowania ale prawie </w:t>
+      </w:r>
+      <w:proofErr w:type="spellStart"/>
+      <w:r>
+        <w:rPr>
+          <w:color w:val="FF0000"/>
+        </w:rPr>
+        <w:t>prawie</w:t>
+      </w:r>
+      <w:proofErr w:type="spellEnd"/>
+      <w:r>
+        <w:rPr>
+          <w:color w:val="FF0000"/>
+        </w:rPr>
+        <w:t xml:space="preserve"> </w:t>
+      </w:r>
+      <w:bookmarkStart w:id="0" w:name="_GoBack"/>
+      <w:bookmarkEnd w:id="0"/>
+    </w:p>
+    <w:p>
+      <w:pPr>
+        <w:rPr>
+          <w:color w:val="FF0000"/>
+        </w:rPr>
       </w:pPr>
       <w:r>
+        <w:lastRenderedPageBreak/>
+        <w:t>- z</w:t>
+      </w:r>
+      <w:r>
+        <w:t xml:space="preserve">robienie punktacji z mnożnikami, może możliwość podglądu aktualnych punktów, finalna opcja zakończenia ma pojawić punktacje – w sumie to bardziej do ekranu podsumowania ? </w:t>
+      </w:r>
+    </w:p>
+    <w:p>
+      <w:pPr>
+        <w:rPr>
+          <w:color w:val="FF0000"/>
+        </w:rPr>
+      </w:pPr>
+      <w:r>
+        <w:rPr>
+          <w:b/>
+        </w:rPr>
+        <w:t>- karta rysowania</w:t>
+      </w:r>
+      <w:r>
+        <w:t xml:space="preserve"> </w:t>
+      </w:r>
+      <w:r>
+        <w:rPr>
+          <w:strike/>
+        </w:rPr>
+        <w:t xml:space="preserve">- rysowanie do przemyślenia jak będzie działać, jest spoko klasa która by to obsłużyła z wielkością skalowania pędzla, z przekazywaniem obrazka dalej, nawet </w:t>
+      </w:r>
+      <w:r>
+        <w:rPr>
+          <w:strike/>
+        </w:rPr>
+        <w:t xml:space="preserve">z możliwością zapisu lub </w:t>
+      </w:r>
+      <w:proofErr w:type="spellStart"/>
+      <w:r>
+        <w:rPr>
+          <w:strike/>
+        </w:rPr>
+        <w:t>share</w:t>
+      </w:r>
+      <w:proofErr w:type="spellEnd"/>
+      <w:r>
+        <w:rPr>
+          <w:strike/>
+        </w:rPr>
+        <w:t xml:space="preserve">. </w:t>
+      </w:r>
+      <w:r>
+        <w:rPr>
+          <w:color w:val="FF0000"/>
+        </w:rPr>
+        <w:t xml:space="preserve">// dodane ale trzeba ogarnąć totalnie wszystko jak ma działać, wygląd itp. układ, widok </w:t>
+      </w:r>
+      <w:proofErr w:type="spellStart"/>
+      <w:r>
+        <w:rPr>
+          <w:color w:val="FF0000"/>
+        </w:rPr>
+        <w:t>timera</w:t>
+      </w:r>
+      <w:proofErr w:type="spellEnd"/>
+      <w:r>
+        <w:rPr>
+          <w:color w:val="FF0000"/>
+        </w:rPr>
+        <w:t xml:space="preserve"> itd.. jest zabawy jeszcze z tą kartą</w:t>
+      </w:r>
+      <w:r>
+        <w:rPr>
+          <w:color w:val="FF0000"/>
+        </w:rPr>
+        <w:t xml:space="preserve"> </w:t>
+      </w:r>
+      <w:r>
+        <w:t xml:space="preserve">– </w:t>
+      </w:r>
+      <w:proofErr w:type="spellStart"/>
+      <w:r>
+        <w:t>fortune</w:t>
+      </w:r>
+      <w:proofErr w:type="spellEnd"/>
+      <w:r>
+        <w:t xml:space="preserve"> bar -&gt; który losuje itp. - &gt; trzeba go </w:t>
+      </w:r>
+      <w:proofErr w:type="spellStart"/>
+      <w:r>
+        <w:t>przemyslec</w:t>
+      </w:r>
+      <w:proofErr w:type="spellEnd"/>
+      <w:r>
+        <w:t xml:space="preserve"> jeszcze, gdzie </w:t>
+      </w:r>
+      <w:proofErr w:type="spellStart"/>
+      <w:r>
+        <w:t>timer</w:t>
+      </w:r>
+      <w:proofErr w:type="spellEnd"/>
+      <w:r>
+        <w:t>, kiedy, czy od razu w czasie rysowania czy najpierw niech ktoś narysuje a potem reszta zgaduje ? -&gt; do przemyślenia to</w:t>
+      </w:r>
+    </w:p>
+    <w:p>
+      <w:r>
+        <w:rPr>
+          <w:b/>
+        </w:rPr>
+        <w:t xml:space="preserve">Karta </w:t>
+      </w:r>
+      <w:proofErr w:type="spellStart"/>
+      <w:r>
+        <w:rPr>
+          <w:b/>
+        </w:rPr>
+        <w:t>compare</w:t>
+      </w:r>
+      <w:proofErr w:type="spellEnd"/>
+      <w:r>
+        <w:rPr>
+          <w:b/>
+        </w:rPr>
+        <w:t xml:space="preserve"> </w:t>
+      </w:r>
+      <w:proofErr w:type="spellStart"/>
+      <w:r>
+        <w:rPr>
+          <w:b/>
+        </w:rPr>
+        <w:t>questions</w:t>
+      </w:r>
+      <w:proofErr w:type="spellEnd"/>
+      <w:r>
+        <w:t xml:space="preserve"> do ogarnięcia, dodanie ‘</w:t>
+      </w:r>
+      <w:proofErr w:type="spellStart"/>
+      <w:r>
+        <w:t>ticków</w:t>
+      </w:r>
+      <w:proofErr w:type="spellEnd"/>
+      <w:r>
+        <w:t xml:space="preserve">’ oraz umieszczenie tego normalnie aby pytania były widoczne </w:t>
+      </w:r>
+      <w:proofErr w:type="spellStart"/>
+      <w:r>
+        <w:t>itd</w:t>
+      </w:r>
+      <w:proofErr w:type="spellEnd"/>
+      <w:r>
+        <w:t xml:space="preserve">…, </w:t>
+      </w:r>
+      <w:r>
+        <w:t xml:space="preserve">aby było czytelne czcionka musi być troszkę </w:t>
+      </w:r>
+      <w:proofErr w:type="spellStart"/>
+      <w:r>
+        <w:t>wieksza</w:t>
+      </w:r>
+      <w:proofErr w:type="spellEnd"/>
+      <w:r>
+        <w:t xml:space="preserve"> + zrobione dobre łamanie tekstu, „</w:t>
+      </w:r>
+      <w:proofErr w:type="spellStart"/>
+      <w:r>
+        <w:t>ticki</w:t>
+      </w:r>
+      <w:proofErr w:type="spellEnd"/>
+      <w:r>
+        <w:t xml:space="preserve">” oraz dodanie na dole przycisku „Przekaz urządzenie” czy „Dalej” czy cos takiego, albo, zaznaczasz, klikasz „Dalej” wtedy Alert przekaz drugiej osobie z </w:t>
+      </w:r>
+      <w:proofErr w:type="spellStart"/>
+      <w:r>
+        <w:t>druzyny</w:t>
+      </w:r>
+      <w:proofErr w:type="spellEnd"/>
+      <w:r>
+        <w:t xml:space="preserve">, jak kliknie OK to to pytanie się pojawi dla tej drugiej osoby wtedy gdy kliknie znowu Dalej: Alert z </w:t>
+      </w:r>
+      <w:proofErr w:type="spellStart"/>
+      <w:r>
+        <w:t>odpowiedzia</w:t>
+      </w:r>
+      <w:proofErr w:type="spellEnd"/>
+      <w:r>
+        <w:t>:</w:t>
+      </w:r>
+      <w:r>
+        <w:br/>
+        <w:t xml:space="preserve">Nie odpowiedzieliście tak samo – 0 </w:t>
+      </w:r>
+      <w:proofErr w:type="spellStart"/>
+      <w:r>
+        <w:t>punktow</w:t>
+      </w:r>
+      <w:proofErr w:type="spellEnd"/>
+      <w:r>
+        <w:t xml:space="preserve">! Albo Macie cos wspólnego! </w:t>
+      </w:r>
+      <w:proofErr w:type="spellStart"/>
+      <w:r>
+        <w:t>Odpowiedzieliscie</w:t>
+      </w:r>
+      <w:proofErr w:type="spellEnd"/>
+      <w:r>
+        <w:t xml:space="preserve"> tak samo – 5pkt. </w:t>
+      </w:r>
+      <w:r>
+        <w:t xml:space="preserve"> </w:t>
+      </w:r>
+    </w:p>
+    <w:p>
+      <w:r>
+        <w:t xml:space="preserve"> ogarnięcie </w:t>
+      </w:r>
+      <w:proofErr w:type="spellStart"/>
+      <w:r>
+        <w:t>responsywności</w:t>
+      </w:r>
+      <w:proofErr w:type="spellEnd"/>
+      <w:r>
+        <w:t xml:space="preserve"> ekranu karty</w:t>
+      </w:r>
+      <w:r>
+        <w:t xml:space="preserve"> i innych ekranów + testy </w:t>
+      </w:r>
+    </w:p>
+    <w:p>
+      <w:pPr>
+        <w:rPr>
+          <w:color w:val="FF0000"/>
+        </w:rPr>
+      </w:pPr>
+      <w:r>
+        <w:rPr>
+          <w:strike/>
+        </w:rPr>
+        <w:t xml:space="preserve">- na </w:t>
+      </w:r>
+      <w:r>
+        <w:rPr>
+          <w:b/>
+          <w:strike/>
+        </w:rPr>
+        <w:t>karcie zadania fizycznego</w:t>
+      </w:r>
+      <w:r>
+        <w:rPr>
+          <w:strike/>
+        </w:rPr>
+        <w:t xml:space="preserve"> -&gt; zrobimy </w:t>
+      </w:r>
+      <w:proofErr w:type="spellStart"/>
+      <w:r>
+        <w:rPr>
+          <w:strike/>
+        </w:rPr>
+        <w:t>RollSlotWidget</w:t>
+      </w:r>
+      <w:proofErr w:type="spellEnd"/>
+      <w:r>
+        <w:rPr>
+          <w:strike/>
+        </w:rPr>
+        <w:t>, (</w:t>
+      </w:r>
+      <w:proofErr w:type="spellStart"/>
+      <w:r>
+        <w:rPr>
+          <w:strike/>
+        </w:rPr>
+        <w:t>machine</w:t>
+      </w:r>
+      <w:proofErr w:type="spellEnd"/>
+      <w:r>
+        <w:rPr>
+          <w:strike/>
+        </w:rPr>
+        <w:t xml:space="preserve">) który UWAGA MOŻE losować z 4 różnych list!!! + zapisuje wynik do 1 </w:t>
+      </w:r>
+      <w:proofErr w:type="spellStart"/>
+      <w:r>
+        <w:rPr>
+          <w:strike/>
+        </w:rPr>
+        <w:t>widgeta</w:t>
+      </w:r>
+      <w:proofErr w:type="spellEnd"/>
+      <w:r>
+        <w:rPr>
+          <w:strike/>
+        </w:rPr>
+        <w:t>! O TO CHODZI!</w:t>
+      </w:r>
+      <w:r>
+        <w:rPr>
+          <w:strike/>
+        </w:rPr>
+        <w:t xml:space="preserve"> </w:t>
+      </w:r>
+      <w:r>
+        <w:rPr>
+          <w:color w:val="FF0000"/>
+        </w:rPr>
+        <w:t xml:space="preserve">// aby poprawki graficzne , ewentualnie czasowe itp., funkcjonalność, działanie </w:t>
+      </w:r>
+      <w:r>
+        <w:rPr>
+          <w:color w:val="FF0000"/>
+        </w:rPr>
+        <w:t>–</w:t>
+      </w:r>
+      <w:r>
+        <w:rPr>
+          <w:color w:val="FF0000"/>
+        </w:rPr>
+        <w:t xml:space="preserve"> spoko</w:t>
+      </w:r>
+    </w:p>
+    <w:p>
+      <w:r>
+        <w:t xml:space="preserve">Do przemyślenia </w:t>
+      </w:r>
+      <w:proofErr w:type="spellStart"/>
+      <w:r>
+        <w:t>AlertDialog</w:t>
+      </w:r>
+      <w:proofErr w:type="spellEnd"/>
+      <w:r>
+        <w:t xml:space="preserve"> – czy zadanie zostało wykonane? -&gt; czy dodajemy ten alert również do innych kart czy tylko do kart bonusowych ? – do przemyślenia </w:t>
+      </w:r>
+    </w:p>
+    <w:p>
+      <w:r>
+        <w:t xml:space="preserve">Karta </w:t>
+      </w:r>
+      <w:proofErr w:type="spellStart"/>
+      <w:r>
+        <w:t>taboo</w:t>
+      </w:r>
+      <w:proofErr w:type="spellEnd"/>
+      <w:r>
+        <w:t xml:space="preserve"> obrazkowego: 1 obrazek, 1 słowo opisane, 5 zakazanych/ 3 warianty per. Obrazek</w:t>
+      </w:r>
+      <w:r>
+        <w:br/>
+      </w:r>
+      <w:proofErr w:type="spellStart"/>
+      <w:r>
+        <w:t>ogolnie</w:t>
+      </w:r>
+      <w:proofErr w:type="spellEnd"/>
+      <w:r>
+        <w:t xml:space="preserve"> musiałby się pojawiać obrazek, który musi być widoczny dla osoby zgadującej.. </w:t>
+      </w:r>
+      <w:r>
+        <w:br/>
+        <w:t xml:space="preserve">natomiast osoba </w:t>
+      </w:r>
+      <w:proofErr w:type="spellStart"/>
+      <w:r>
+        <w:t>opisujaca</w:t>
+      </w:r>
+      <w:proofErr w:type="spellEnd"/>
+      <w:r>
+        <w:t xml:space="preserve"> musi widzieć </w:t>
+      </w:r>
+      <w:proofErr w:type="spellStart"/>
+      <w:r>
+        <w:t>slowo</w:t>
+      </w:r>
+      <w:proofErr w:type="spellEnd"/>
+      <w:r>
+        <w:t xml:space="preserve"> zgadywane oraz słowa zakazane – jak to dobrze </w:t>
+      </w:r>
+      <w:proofErr w:type="spellStart"/>
+      <w:r>
+        <w:t>rozwiklac</w:t>
+      </w:r>
+      <w:proofErr w:type="spellEnd"/>
+      <w:r>
+        <w:t xml:space="preserve"> skoro odbywa się to na 1 ekranie ? </w:t>
+      </w:r>
+    </w:p>
+    <w:p>
+      <w:pPr>
         <w:rPr>
           <w:b/>
           <w:sz w:val="28"/>
           <w:szCs w:val="28"/>
         </w:rPr>
-        <w:t>EKRAN SAMOUCZKA:</w:t>
-      </w:r>
+      </w:pPr>
       <w:r>
         <w:rPr>
           <w:b/>
           <w:sz w:val="28"/>
           <w:szCs w:val="28"/>
         </w:rPr>
-        <w:t xml:space="preserve"> (wtedy kiedy powyższe będzie 100%)</w:t>
-      </w:r>
-    </w:p>
-    <w:p>
-      <w:r>
-        <w:t xml:space="preserve">- zrobienie samouczka przed uruchomieniem gry, informacje dotyczące jego i pomysły: </w:t>
-      </w:r>
-    </w:p>
-    <w:p>
-      <w:r>
-        <w:t xml:space="preserve">- </w:t>
-      </w:r>
-      <w:proofErr w:type="spellStart"/>
-      <w:r>
-        <w:t>możnaby</w:t>
-      </w:r>
-      <w:proofErr w:type="spellEnd"/>
-      <w:r>
-        <w:t xml:space="preserve"> też dodać info w samouczku oraz do „zasady gry” aby drużyny dobrały się w pary</w:t>
-      </w:r>
-      <w:r>
-        <w:t xml:space="preserve">, </w:t>
-      </w:r>
-      <w:proofErr w:type="spellStart"/>
-      <w:r>
-        <w:t>możnaby</w:t>
-      </w:r>
-      <w:proofErr w:type="spellEnd"/>
-      <w:r>
-        <w:t xml:space="preserve"> też pomyśleć nad 2 trybem gry, żeby mogły </w:t>
-      </w:r>
-      <w:proofErr w:type="spellStart"/>
-      <w:r>
-        <w:t>grac</w:t>
-      </w:r>
-      <w:proofErr w:type="spellEnd"/>
-      <w:r>
-        <w:t xml:space="preserve"> tylko 2 osoby, tak jak jest to w gierkach małżeńskich</w:t>
-      </w:r>
-      <w:r>
-        <w:t xml:space="preserve">, też </w:t>
-      </w:r>
-      <w:proofErr w:type="spellStart"/>
-      <w:r>
-        <w:t>możnaby</w:t>
-      </w:r>
-      <w:proofErr w:type="spellEnd"/>
-      <w:r>
-        <w:t xml:space="preserve"> dodać info aby ustaliły kto jest graczem nr.1 kto graczem nr.2 gdyż może to mieć znaczenie w niektórych kartach gdzie aplikacja będzie odnosiła się do danej osoby z drużyny</w:t>
-      </w:r>
-    </w:p>
-    <w:p>
-      <w:r>
-        <w:t xml:space="preserve">- dopisanie do planszy </w:t>
-      </w:r>
-      <w:proofErr w:type="spellStart"/>
-      <w:r>
-        <w:t>scrollingowej</w:t>
-      </w:r>
-      <w:proofErr w:type="spellEnd"/>
-      <w:r>
-        <w:t xml:space="preserve"> (zasady gry) na początku link z </w:t>
-      </w:r>
-      <w:proofErr w:type="spellStart"/>
-      <w:r>
-        <w:t>alerta</w:t>
-      </w:r>
-      <w:proofErr w:type="spellEnd"/>
-      <w:r>
-        <w:t xml:space="preserve"> do samouczka.. tak aby można było go odbyć w dowolnym momencie </w:t>
-      </w:r>
-    </w:p>
-    <w:p>
-      <w:r>
-        <w:t xml:space="preserve">- zamiast po kolei przenosić użytkownika w kodzie, </w:t>
-      </w:r>
-      <w:proofErr w:type="spellStart"/>
-      <w:r>
-        <w:t>możnaby</w:t>
-      </w:r>
-      <w:proofErr w:type="spellEnd"/>
-      <w:r>
-        <w:t xml:space="preserve"> zrobić jakby „pokaz slajdów” przed uruchomieniem gry -&gt; same widżety i automatyczne przenoszenie, przejścia, klikając.. -&gt; wtedy gdy </w:t>
-      </w:r>
-      <w:r>
-        <w:lastRenderedPageBreak/>
-        <w:t xml:space="preserve">ktoś by go odbył, dopiero nastąpiłoby uruchomienie głównej planszy.. a gdy wcześniej ktoś odbył to przy odpalaniu gry musiałaby być zawsze sprawdzana flaga załączająca – czyli w sumie ekran ładowania by mógł sterować tym czy wyświetla samouczek czy główny ekran gry </w:t>
-      </w:r>
-    </w:p>
-    <w:p>
-      <w:r>
-        <w:t>- samouczek musi mieć możliwość ponownego włączenia w ustawieniach, przy pierwszym odpaleniu mu się zmienić odpowiednia flaga, którą w ustawieniach będzie można „cofnąć”</w:t>
-      </w:r>
-    </w:p>
-    <w:p>
-      <w:r>
-        <w:t>- przekierowanie lub informacja o ponownej możliwością włączenia samouczka, powinna być dostępna z poziomu „zasady gry”</w:t>
-      </w:r>
-    </w:p>
-    <w:p>
-      <w:r>
-        <w:t xml:space="preserve">- samouczek ma sens zrobić dopiero wtedy gdy już będę miał gotowy główny ekran całej gry, karty itp. Tak aby po kolei można było pokazywać funkcje, a musi to bazować już na finalnym wyglądzie aplikacji </w:t>
-      </w:r>
-    </w:p>
-    <w:p>
-      <w:r>
-        <w:t xml:space="preserve">- wygląd samouczka </w:t>
-      </w:r>
-      <w:proofErr w:type="spellStart"/>
-      <w:r>
-        <w:t>możnaby</w:t>
-      </w:r>
-      <w:proofErr w:type="spellEnd"/>
-      <w:r>
-        <w:t xml:space="preserve"> zrobić tak, że będzie cały folder z gotowymi klasami, ale bez funkcjonalności (gry), z </w:t>
-      </w:r>
-      <w:proofErr w:type="spellStart"/>
-      <w:r>
-        <w:t>responsywnością</w:t>
-      </w:r>
-      <w:proofErr w:type="spellEnd"/>
-      <w:r>
-        <w:t xml:space="preserve">, taki </w:t>
-      </w:r>
-      <w:proofErr w:type="spellStart"/>
-      <w:r>
-        <w:t>static</w:t>
-      </w:r>
-      <w:proofErr w:type="spellEnd"/>
-      <w:r>
-        <w:t xml:space="preserve"> i wygląd byłby taki, że byłyby narzucone alert </w:t>
-      </w:r>
-      <w:proofErr w:type="spellStart"/>
-      <w:r>
-        <w:t>dialogie</w:t>
-      </w:r>
-      <w:proofErr w:type="spellEnd"/>
-      <w:r>
-        <w:t xml:space="preserve"> z </w:t>
-      </w:r>
-      <w:proofErr w:type="spellStart"/>
-      <w:r>
-        <w:t>buttonami</w:t>
-      </w:r>
-      <w:proofErr w:type="spellEnd"/>
-      <w:r>
-        <w:t xml:space="preserve"> – </w:t>
-      </w:r>
-      <w:proofErr w:type="spellStart"/>
-      <w:r>
-        <w:t>ewentuanymi</w:t>
-      </w:r>
-      <w:proofErr w:type="spellEnd"/>
-      <w:r>
-        <w:t xml:space="preserve"> animacjami oraz z przyciemnieniem tła -&gt; i to tych części których w tym danym momencie nie chciałbym omawiać np. omawiam pola, to pola są kolorowe, reszta jest przyciemniona, na środku </w:t>
-      </w:r>
-      <w:proofErr w:type="spellStart"/>
-      <w:r>
-        <w:t>móże</w:t>
-      </w:r>
-      <w:proofErr w:type="spellEnd"/>
-      <w:r>
-        <w:t xml:space="preserve"> być krótki opis, a na dole po prawej stronie przycisk w stylu „&gt;&gt;” lub jakiś taki „okrągły”, który mógłby tworzyć efekt </w:t>
-      </w:r>
-      <w:proofErr w:type="spellStart"/>
-      <w:r>
-        <w:t>ripple</w:t>
-      </w:r>
-      <w:proofErr w:type="spellEnd"/>
-      <w:r>
-        <w:t xml:space="preserve"> czy coś takiego</w:t>
-      </w:r>
-    </w:p>
-    <w:p>
-      <w:pPr>
+        <w:t>EKRAN SAMOUCZKA:</w:t>
+      </w:r>
+      <w:r>
         <w:rPr>
           <w:b/>
           <w:sz w:val="28"/>
           <w:szCs w:val="28"/>
         </w:rPr>
-      </w:pPr>
-      <w:r>
+        <w:t xml:space="preserve"> (wtedy kiedy powyższe będzie 100%)</w:t>
+      </w:r>
+    </w:p>
+    <w:p>
+      <w:r>
+        <w:t xml:space="preserve">- zrobienie samouczka przed uruchomieniem gry, informacje dotyczące jego i pomysły: </w:t>
+      </w:r>
+    </w:p>
+    <w:p>
+      <w:r>
+        <w:t xml:space="preserve">- </w:t>
+      </w:r>
+      <w:proofErr w:type="spellStart"/>
+      <w:r>
+        <w:t>możnaby</w:t>
+      </w:r>
+      <w:proofErr w:type="spellEnd"/>
+      <w:r>
+        <w:t xml:space="preserve"> też dodać info w samouczku oraz do „zasady gry” aby drużyny dobrały się w pary</w:t>
+      </w:r>
+      <w:r>
+        <w:t xml:space="preserve">, </w:t>
+      </w:r>
+      <w:proofErr w:type="spellStart"/>
+      <w:r>
+        <w:t>możnaby</w:t>
+      </w:r>
+      <w:proofErr w:type="spellEnd"/>
+      <w:r>
+        <w:t xml:space="preserve"> też pomyśleć nad 2 trybem gry, żeby mogły </w:t>
+      </w:r>
+      <w:proofErr w:type="spellStart"/>
+      <w:r>
+        <w:t>grac</w:t>
+      </w:r>
+      <w:proofErr w:type="spellEnd"/>
+      <w:r>
+        <w:t xml:space="preserve"> tylko 2 osoby, tak jak jest to w gierkach małżeńskich</w:t>
+      </w:r>
+      <w:r>
+        <w:t xml:space="preserve">, też </w:t>
+      </w:r>
+      <w:proofErr w:type="spellStart"/>
+      <w:r>
+        <w:t>możnaby</w:t>
+      </w:r>
+      <w:proofErr w:type="spellEnd"/>
+      <w:r>
+        <w:t xml:space="preserve"> dodać info aby ustaliły kto jest graczem nr.1 kto graczem nr.2 gdyż może to mieć znaczenie w niektórych kartach gdzie aplikacja będzie odnosiła się do danej osoby z drużyny</w:t>
+      </w:r>
+    </w:p>
+    <w:p>
+      <w:r>
+        <w:t xml:space="preserve">- dopisanie do planszy </w:t>
+      </w:r>
+      <w:proofErr w:type="spellStart"/>
+      <w:r>
+        <w:t>scrollingowej</w:t>
+      </w:r>
+      <w:proofErr w:type="spellEnd"/>
+      <w:r>
+        <w:t xml:space="preserve"> (zasady gry) na początku link z </w:t>
+      </w:r>
+      <w:proofErr w:type="spellStart"/>
+      <w:r>
+        <w:t>alerta</w:t>
+      </w:r>
+      <w:proofErr w:type="spellEnd"/>
+      <w:r>
+        <w:t xml:space="preserve"> do samouczka.. tak aby można było go odbyć w dowolnym momencie </w:t>
+      </w:r>
+    </w:p>
+    <w:p>
+      <w:r>
+        <w:t xml:space="preserve">- zamiast po kolei przenosić użytkownika w kodzie, </w:t>
+      </w:r>
+      <w:proofErr w:type="spellStart"/>
+      <w:r>
+        <w:t>możnaby</w:t>
+      </w:r>
+      <w:proofErr w:type="spellEnd"/>
+      <w:r>
+        <w:t xml:space="preserve"> zrobić jakby „pokaz slajdów” przed uruchomieniem gry -&gt; same widżety i automatyczne przenoszenie, przejścia, klikając.. -&gt; wtedy gdy ktoś by go odbył, dopiero nastąpiłoby uruchomienie głównej planszy.. a gdy wcześniej ktoś odbył to przy odpalaniu gry musiałaby być zawsze sprawdzana flaga załączająca – czyli w sumie ekran ładowania by mógł sterować tym czy wyświetla samouczek czy główny ekran gry </w:t>
+      </w:r>
+    </w:p>
+    <w:p>
+      <w:r>
+        <w:t>- samouczek musi mieć możliwość ponownego włączenia w ustawieniach, przy pierwszym odpaleniu mu się zmienić odpowiednia flaga, którą w ustawieniach będzie można „cofnąć”</w:t>
+      </w:r>
+    </w:p>
+    <w:p>
+      <w:r>
+        <w:lastRenderedPageBreak/>
+        <w:t>- przekierowanie lub informacja o ponownej możliwością włączenia samouczka, powinna być dostępna z poziomu „zasady gry”</w:t>
+      </w:r>
+    </w:p>
+    <w:p>
+      <w:r>
+        <w:t xml:space="preserve">- samouczek ma sens zrobić dopiero wtedy gdy już będę miał gotowy główny ekran całej gry, karty itp. Tak aby po kolei można było pokazywać funkcje, a musi to bazować już na finalnym wyglądzie aplikacji </w:t>
+      </w:r>
+    </w:p>
+    <w:p>
+      <w:r>
+        <w:t xml:space="preserve">- wygląd samouczka </w:t>
+      </w:r>
+      <w:proofErr w:type="spellStart"/>
+      <w:r>
+        <w:t>możnaby</w:t>
+      </w:r>
+      <w:proofErr w:type="spellEnd"/>
+      <w:r>
+        <w:t xml:space="preserve"> zrobić tak, że będzie cały folder z gotowymi klasami, ale bez funkcjonalności (gry), z </w:t>
+      </w:r>
+      <w:proofErr w:type="spellStart"/>
+      <w:r>
+        <w:t>responsywnością</w:t>
+      </w:r>
+      <w:proofErr w:type="spellEnd"/>
+      <w:r>
+        <w:t xml:space="preserve">, taki </w:t>
+      </w:r>
+      <w:proofErr w:type="spellStart"/>
+      <w:r>
+        <w:t>static</w:t>
+      </w:r>
+      <w:proofErr w:type="spellEnd"/>
+      <w:r>
+        <w:t xml:space="preserve"> i wygląd byłby taki, że byłyby narzucone alert </w:t>
+      </w:r>
+      <w:proofErr w:type="spellStart"/>
+      <w:r>
+        <w:t>dialogie</w:t>
+      </w:r>
+      <w:proofErr w:type="spellEnd"/>
+      <w:r>
+        <w:t xml:space="preserve"> z </w:t>
+      </w:r>
+      <w:proofErr w:type="spellStart"/>
+      <w:r>
+        <w:t>buttonami</w:t>
+      </w:r>
+      <w:proofErr w:type="spellEnd"/>
+      <w:r>
+        <w:t xml:space="preserve"> – </w:t>
+      </w:r>
+      <w:proofErr w:type="spellStart"/>
+      <w:r>
+        <w:t>ewentuanymi</w:t>
+      </w:r>
+      <w:proofErr w:type="spellEnd"/>
+      <w:r>
+        <w:t xml:space="preserve"> animacjami oraz z przyciemnieniem tła -&gt; i to tych części których w tym danym momencie nie chciałbym omawiać np. omawiam pola, to pola są kolorowe, reszta jest przyciemniona, na środku </w:t>
+      </w:r>
+      <w:proofErr w:type="spellStart"/>
+      <w:r>
+        <w:t>móże</w:t>
+      </w:r>
+      <w:proofErr w:type="spellEnd"/>
+      <w:r>
+        <w:t xml:space="preserve"> być krótki opis, a na dole po prawej stronie przycisk w stylu „&gt;&gt;” lub jakiś taki „okrągły”, który mógłby tworzyć efekt </w:t>
+      </w:r>
+      <w:proofErr w:type="spellStart"/>
+      <w:r>
+        <w:t>ripple</w:t>
+      </w:r>
+      <w:proofErr w:type="spellEnd"/>
+      <w:r>
+        <w:t xml:space="preserve"> czy coś takiego</w:t>
+      </w:r>
+    </w:p>
+    <w:p>
+      <w:pPr>
         <w:rPr>
           <w:b/>
           <w:sz w:val="28"/>
           <w:szCs w:val="28"/>
         </w:rPr>
-        <w:t>EKRAN PODSUMOWANIA GRY:</w:t>
-      </w:r>
-    </w:p>
-    <w:p>
-      <w:r>
-        <w:t>- alert dialog lub ekran podsumowania gry, który będzie pojawiał się gdy: pionek dojdzie do mety, lub gdy użytkownik będzie chciał wyjść z gry, to pokaże ranking graczy względem pionków na planszy (w danym momencie, tak aby gra mogła być zakończona w dowolnym momencie z pokazaniem „</w:t>
-      </w:r>
-      <w:proofErr w:type="spellStart"/>
-      <w:r>
-        <w:t>score</w:t>
-      </w:r>
-      <w:proofErr w:type="spellEnd"/>
-      <w:r>
-        <w:t>”</w:t>
-      </w:r>
-      <w:r>
-        <w:t xml:space="preserve"> czyli flagi, kolory, nazwy, dynamiczna tabela + ranking</w:t>
-      </w:r>
-      <w:r>
-        <w:t>)</w:t>
-      </w:r>
-      <w:r>
-        <w:br/>
-        <w:t xml:space="preserve">- w momencie gdy wygra dana drużyna (pierwsza) </w:t>
-      </w:r>
-      <w:proofErr w:type="spellStart"/>
-      <w:r>
-        <w:t>mogłby</w:t>
-      </w:r>
-      <w:proofErr w:type="spellEnd"/>
-      <w:r>
-        <w:t xml:space="preserve"> być dodatkowy alert dialog z zapytaniem czy gra ma być kontynuowana, czy już koniec?</w:t>
-      </w:r>
-    </w:p>
-    <w:p>
-      <w:r>
-        <w:t xml:space="preserve">- opcja zagraj ponownie -&gt; </w:t>
-      </w:r>
-      <w:proofErr w:type="spellStart"/>
-      <w:r>
-        <w:t>refresh</w:t>
-      </w:r>
-      <w:proofErr w:type="spellEnd"/>
-      <w:r>
-        <w:t xml:space="preserve"> do </w:t>
-      </w:r>
-      <w:proofErr w:type="spellStart"/>
-      <w:r>
-        <w:t>gameboardscreena</w:t>
-      </w:r>
-      <w:proofErr w:type="spellEnd"/>
-      <w:r>
-        <w:t xml:space="preserve"> </w:t>
-      </w:r>
-      <w:r>
-        <w:br/>
-        <w:t xml:space="preserve">- opcja powrót do </w:t>
-      </w:r>
-      <w:proofErr w:type="spellStart"/>
-      <w:r>
-        <w:t>main</w:t>
-      </w:r>
-      <w:proofErr w:type="spellEnd"/>
-      <w:r>
-        <w:t xml:space="preserve"> menu, przycisk oceny w </w:t>
-      </w:r>
-      <w:proofErr w:type="spellStart"/>
-      <w:r>
-        <w:t>GooglePlay</w:t>
-      </w:r>
-      <w:proofErr w:type="spellEnd"/>
-      <w:r>
-        <w:t>/</w:t>
-      </w:r>
-      <w:proofErr w:type="spellStart"/>
-      <w:r>
-        <w:t>App</w:t>
-      </w:r>
-      <w:proofErr w:type="spellEnd"/>
-      <w:r>
-        <w:t xml:space="preserve"> </w:t>
-      </w:r>
-      <w:proofErr w:type="spellStart"/>
-      <w:r>
-        <w:t>Store</w:t>
-      </w:r>
-      <w:proofErr w:type="spellEnd"/>
-      <w:r>
-        <w:t xml:space="preserve"> oraz przycisk kupna pełnej wersji, z „największym zachęceniem” do jego kliknięcia -&gt; co przeniesie nas do ekranu </w:t>
-      </w:r>
-      <w:proofErr w:type="spellStart"/>
-      <w:r>
-        <w:t>rekalmy</w:t>
-      </w:r>
-      <w:proofErr w:type="spellEnd"/>
-      <w:r>
-        <w:t>/zakupu pełnej</w:t>
-      </w:r>
-      <w:r>
-        <w:t xml:space="preserve"> wersji aplikacji, po zakupie aplikacji nie powinno być tego zachęcenia oraz tej reklamy, dodatkowo w „</w:t>
-      </w:r>
-      <w:proofErr w:type="spellStart"/>
-      <w:r>
-        <w:t>drawer</w:t>
-      </w:r>
-      <w:proofErr w:type="spellEnd"/>
-      <w:r>
-        <w:t>” też powinna zniknąć opcja możliwości kliknięcia w ekran reklamy/zakupu</w:t>
-      </w:r>
-    </w:p>
-    <w:p>
-      <w:pPr>
+      </w:pPr>
+      <w:r>
         <w:rPr>
           <w:b/>
           <w:sz w:val="28"/>
           <w:szCs w:val="28"/>
         </w:rPr>
-      </w:pPr>
-      <w:r>
+        <w:t>EKRAN PODSUMOWANIA GRY:</w:t>
+      </w:r>
+    </w:p>
+    <w:p>
+      <w:r>
+        <w:t>- alert dialog lub ekran podsumowania gry, który będzie pojawiał się gdy: pionek dojdzie do mety, lub gdy użytkownik będzie chciał wyjść z gry, to pokaże ranking graczy względem pionków na planszy (w danym momencie, tak aby gra mogła być zakończona w dowolnym momencie z pokazaniem „</w:t>
+      </w:r>
+      <w:proofErr w:type="spellStart"/>
+      <w:r>
+        <w:t>score</w:t>
+      </w:r>
+      <w:proofErr w:type="spellEnd"/>
+      <w:r>
+        <w:t>”</w:t>
+      </w:r>
+      <w:r>
+        <w:t xml:space="preserve"> czyli flagi, kolory, nazwy, dynamiczna tabela + ranking</w:t>
+      </w:r>
+      <w:r>
+        <w:t>)</w:t>
+      </w:r>
+      <w:r>
+        <w:br/>
+        <w:t xml:space="preserve">- w momencie gdy wygra dana drużyna (pierwsza) </w:t>
+      </w:r>
+      <w:proofErr w:type="spellStart"/>
+      <w:r>
+        <w:t>mogłby</w:t>
+      </w:r>
+      <w:proofErr w:type="spellEnd"/>
+      <w:r>
+        <w:t xml:space="preserve"> być dodatkowy alert dialog z zapytaniem czy gra ma być kontynuowana, czy już koniec?</w:t>
+      </w:r>
+    </w:p>
+    <w:p>
+      <w:r>
+        <w:t xml:space="preserve">- opcja zagraj ponownie -&gt; </w:t>
+      </w:r>
+      <w:proofErr w:type="spellStart"/>
+      <w:r>
+        <w:t>refresh</w:t>
+      </w:r>
+      <w:proofErr w:type="spellEnd"/>
+      <w:r>
+        <w:t xml:space="preserve"> do </w:t>
+      </w:r>
+      <w:proofErr w:type="spellStart"/>
+      <w:r>
+        <w:t>gameboardscreena</w:t>
+      </w:r>
+      <w:proofErr w:type="spellEnd"/>
+      <w:r>
+        <w:t xml:space="preserve"> </w:t>
+      </w:r>
+      <w:r>
+        <w:br/>
+        <w:t xml:space="preserve">- opcja powrót do </w:t>
+      </w:r>
+      <w:proofErr w:type="spellStart"/>
+      <w:r>
+        <w:t>main</w:t>
+      </w:r>
+      <w:proofErr w:type="spellEnd"/>
+      <w:r>
+        <w:t xml:space="preserve"> menu, przycisk oceny w </w:t>
+      </w:r>
+      <w:proofErr w:type="spellStart"/>
+      <w:r>
+        <w:t>GooglePlay</w:t>
+      </w:r>
+      <w:proofErr w:type="spellEnd"/>
+      <w:r>
+        <w:t>/</w:t>
+      </w:r>
+      <w:proofErr w:type="spellStart"/>
+      <w:r>
+        <w:t>App</w:t>
+      </w:r>
+      <w:proofErr w:type="spellEnd"/>
+      <w:r>
+        <w:t xml:space="preserve"> </w:t>
+      </w:r>
+      <w:proofErr w:type="spellStart"/>
+      <w:r>
+        <w:t>Store</w:t>
+      </w:r>
+      <w:proofErr w:type="spellEnd"/>
+      <w:r>
+        <w:t xml:space="preserve"> oraz przycisk kupna pełnej wersji, z „największym zachęceniem” do jego kliknięcia -&gt; co przeniesie nas do ekranu </w:t>
+      </w:r>
+      <w:proofErr w:type="spellStart"/>
+      <w:r>
+        <w:t>rekalmy</w:t>
+      </w:r>
+      <w:proofErr w:type="spellEnd"/>
+      <w:r>
+        <w:t>/zakupu pełnej</w:t>
+      </w:r>
+      <w:r>
+        <w:t xml:space="preserve"> wersji aplikacji, po zakupie aplikacji nie powinno być tego zachęcenia oraz tej reklamy, dodatkowo w „</w:t>
+      </w:r>
+      <w:proofErr w:type="spellStart"/>
+      <w:r>
+        <w:t>drawer</w:t>
+      </w:r>
+      <w:proofErr w:type="spellEnd"/>
+      <w:r>
+        <w:t>” też powinna zniknąć opcja możliwości kliknięcia w ekran reklamy/zakupu</w:t>
+      </w:r>
+    </w:p>
+    <w:p>
+      <w:pPr>
         <w:rPr>
           <w:b/>
           <w:sz w:val="28"/>
           <w:szCs w:val="28"/>
         </w:rPr>
+      </w:pPr>
+      <w:r>
+        <w:rPr>
+          <w:b/>
+          <w:sz w:val="28"/>
+          <w:szCs w:val="28"/>
+        </w:rPr>
         <w:t>INNE:</w:t>
       </w:r>
     </w:p>
@@ -1610,7 +1574,6 @@
     </w:p>
     <w:p>
       <w:r>
-        <w:lastRenderedPageBreak/>
         <w:tab/>
         <w:t xml:space="preserve">- </w:t>
       </w:r>
@@ -1652,6 +1615,7 @@
         <w:ind w:firstLine="708"/>
       </w:pPr>
       <w:r>
+        <w:lastRenderedPageBreak/>
         <w:t>- dźwięk przesunięć pionków</w:t>
       </w:r>
     </w:p>
@@ -3999,7 +3963,7 @@
 </file>
 
 <file path=word/numbering.xml><?xml version="1.0" encoding="utf-8"?>
-<w:numbering xmlns:wpc="http://schemas.microsoft.com/office/word/2010/wordprocessingCanvas" xmlns:cx="http://schemas.microsoft.com/office/drawing/2014/chartex" xmlns:cx1="http://schemas.microsoft.com/office/drawing/2015/9/8/chartex" xmlns:cx2="http://schemas.microsoft.com/office/drawing/2015/10/21/chartex" xmlns:cx3="http://schemas.microsoft.com/office/drawing/2016/5/9/chartex" xmlns:cx4="http://schemas.microsoft.com/office/drawing/2016/5/10/chartex" xmlns:cx5="http://schemas.microsoft.com/office/drawing/2016/5/11/chartex" xmlns:cx6="http://schemas.microsoft.com/office/drawing/2016/5/12/chartex" xmlns:cx7="http://schemas.microsoft.com/office/drawing/2016/5/13/chartex" xmlns:cx8="http://schemas.microsoft.com/office/drawing/2016/5/14/chartex" xmlns:mc="http://schemas.openxmlformats.org/markup-compatibility/2006" xmlns:aink="http://schemas.microsoft.com/office/drawing/2016/ink" xmlns:am3d="http://schemas.microsoft.com/office/drawing/2017/model3d" xmlns:o="urn:schemas-microsoft-com:office:office" xmlns:oel="http://schemas.microsoft.com/office/2019/extlst" xmlns:r="http://schemas.openxmlformats.org/officeDocument/2006/relationships" xmlns:m="http://schemas.openxmlformats.org/officeDocument/2006/math" xmlns:v="urn:schemas-microsoft-com:vml" xmlns:wp14="http://schemas.microsoft.com/office/word/2010/wordprocessingDrawing" xmlns:wp="http://schemas.openxmlformats.org/drawingml/2006/wordprocessingDrawing" xmlns:w10="urn:schemas-microsoft-com:office:word" xmlns:w="http://schemas.openxmlformats.org/wordprocessingml/2006/main" xmlns:w14="http://schemas.microsoft.com/office/word/2010/wordml" xmlns:w15="http://schemas.microsoft.com/office/word/2012/wordml" xmlns:w16cex="http://schemas.microsoft.com/office/word/2018/wordml/cex" xmlns:w16cid="http://schemas.microsoft.com/office/word/2016/wordml/cid" xmlns:w16="http://schemas.microsoft.com/office/word/2018/wordml" xmlns:w16sdtdh="http://schemas.microsoft.com/office/word/2020/wordml/sdtdatahash" xmlns:w16se="http://schemas.microsoft.com/office/word/2015/wordml/symex" xmlns:wpg="http://schemas.microsoft.com/office/word/2010/wordprocessingGroup" xmlns:wpi="http://schemas.microsoft.com/office/word/2010/wordprocessingInk" xmlns:wne="http://schemas.microsoft.com/office/word/2006/wordml" xmlns:wps="http://schemas.microsoft.com/office/word/2010/wordprocessingShape" mc:Ignorable="w14 w15 w16se w16cid w16 w16cex w16sdtdh wp14">
+<w:numbering xmlns:wpc="http://schemas.microsoft.com/office/word/2010/wordprocessingCanvas" xmlns:cx="http://schemas.microsoft.com/office/drawing/2014/chartex" xmlns:cx1="http://schemas.microsoft.com/office/drawing/2015/9/8/chartex" xmlns:mc="http://schemas.openxmlformats.org/markup-compatibility/2006" xmlns:o="urn:schemas-microsoft-com:office:office" xmlns:r="http://schemas.openxmlformats.org/officeDocument/2006/relationships" xmlns:m="http://schemas.openxmlformats.org/officeDocument/2006/math" xmlns:v="urn:schemas-microsoft-com:vml" xmlns:wp14="http://schemas.microsoft.com/office/word/2010/wordprocessingDrawing" xmlns:wp="http://schemas.openxmlformats.org/drawingml/2006/wordprocessingDrawing" xmlns:w10="urn:schemas-microsoft-com:office:word" xmlns:w="http://schemas.openxmlformats.org/wordprocessingml/2006/main" xmlns:w14="http://schemas.microsoft.com/office/word/2010/wordml" xmlns:w15="http://schemas.microsoft.com/office/word/2012/wordml" xmlns:w16se="http://schemas.microsoft.com/office/word/2015/wordml/symex" xmlns:wpg="http://schemas.microsoft.com/office/word/2010/wordprocessingGroup" xmlns:wpi="http://schemas.microsoft.com/office/word/2010/wordprocessingInk" xmlns:wne="http://schemas.microsoft.com/office/word/2006/wordml" xmlns:wps="http://schemas.microsoft.com/office/word/2010/wordprocessingShape" mc:Ignorable="w14 w15 w16se wp14">
   <w:abstractNum w:abstractNumId="0" w15:restartNumberingAfterBreak="0">
     <w:nsid w:val="1D464167"/>
     <w:multiLevelType w:val="multilevel"/>
@@ -4149,14 +4113,14 @@
       </w:rPr>
     </w:lvl>
   </w:abstractNum>
-  <w:num w:numId="1" w16cid:durableId="1086002209">
+  <w:num w:numId="1">
     <w:abstractNumId w:val="0"/>
   </w:num>
 </w:numbering>
 </file>
 
 <file path=word/styles.xml><?xml version="1.0" encoding="utf-8"?>
-<w:styles xmlns:mc="http://schemas.openxmlformats.org/markup-compatibility/2006" xmlns:r="http://schemas.openxmlformats.org/officeDocument/2006/relationships" xmlns:w="http://schemas.openxmlformats.org/wordprocessingml/2006/main" xmlns:w14="http://schemas.microsoft.com/office/word/2010/wordml" xmlns:w15="http://schemas.microsoft.com/office/word/2012/wordml" xmlns:w16cex="http://schemas.microsoft.com/office/word/2018/wordml/cex" xmlns:w16cid="http://schemas.microsoft.com/office/word/2016/wordml/cid" xmlns:w16="http://schemas.microsoft.com/office/word/2018/wordml" xmlns:w16sdtdh="http://schemas.microsoft.com/office/word/2020/wordml/sdtdatahash" xmlns:w16se="http://schemas.microsoft.com/office/word/2015/wordml/symex" mc:Ignorable="w14 w15 w16se w16cid w16 w16cex w16sdtdh">
+<w:styles xmlns:mc="http://schemas.openxmlformats.org/markup-compatibility/2006" xmlns:r="http://schemas.openxmlformats.org/officeDocument/2006/relationships" xmlns:w="http://schemas.openxmlformats.org/wordprocessingml/2006/main" xmlns:w14="http://schemas.microsoft.com/office/word/2010/wordml" xmlns:w15="http://schemas.microsoft.com/office/word/2012/wordml" xmlns:w16se="http://schemas.microsoft.com/office/word/2015/wordml/symex" mc:Ignorable="w14 w15 w16se">
   <w:docDefaults>
     <w:rPrDefault>
       <w:rPr>
@@ -4172,7 +4136,7 @@
       </w:pPr>
     </w:pPrDefault>
   </w:docDefaults>
-  <w:latentStyles w:defLockedState="0" w:defUIPriority="99" w:defSemiHidden="0" w:defUnhideWhenUsed="0" w:defQFormat="0" w:count="376">
+  <w:latentStyles w:defLockedState="0" w:defUIPriority="99" w:defSemiHidden="0" w:defUnhideWhenUsed="0" w:defQFormat="0" w:count="371">
     <w:lsdException w:name="Normal" w:uiPriority="0" w:qFormat="1"/>
     <w:lsdException w:name="heading 1" w:uiPriority="9" w:qFormat="1"/>
     <w:lsdException w:name="heading 2" w:semiHidden="1" w:uiPriority="9" w:unhideWhenUsed="1" w:qFormat="1"/>
@@ -4544,11 +4508,6 @@
     <w:lsdException w:name="List Table 5 Dark Accent 6" w:uiPriority="50"/>
     <w:lsdException w:name="List Table 6 Colorful Accent 6" w:uiPriority="51"/>
     <w:lsdException w:name="List Table 7 Colorful Accent 6" w:uiPriority="52"/>
-    <w:lsdException w:name="Mention" w:semiHidden="1" w:unhideWhenUsed="1"/>
-    <w:lsdException w:name="Smart Hyperlink" w:semiHidden="1" w:unhideWhenUsed="1"/>
-    <w:lsdException w:name="Hashtag" w:semiHidden="1" w:unhideWhenUsed="1"/>
-    <w:lsdException w:name="Unresolved Mention" w:semiHidden="1" w:unhideWhenUsed="1"/>
-    <w:lsdException w:name="Smart Link" w:semiHidden="1" w:unhideWhenUsed="1"/>
   </w:latentStyles>
   <w:style w:type="paragraph" w:default="1" w:styleId="Normalny">
     <w:name w:val="Normal"/>

</xml_diff>

<commit_message>
2h of work today, some improvements
</commit_message>
<xml_diff>
--- a/assets/time_to_party_assets/dokumentacja.docx
+++ b/assets/time_to_party_assets/dokumentacja.docx
@@ -659,398 +659,1665 @@
         </w:rPr>
         <w:t xml:space="preserve"> </w:t>
       </w:r>
+    </w:p>
+    <w:p>
+      <w:pPr>
+        <w:rPr>
+          <w:color w:val="FF0000"/>
+        </w:rPr>
+      </w:pPr>
+      <w:r>
+        <w:lastRenderedPageBreak/>
+        <w:t>- z</w:t>
+      </w:r>
+      <w:r>
+        <w:t xml:space="preserve">robienie punktacji z mnożnikami, może możliwość podglądu aktualnych punktów, finalna opcja zakończenia ma pojawić punktacje – w sumie to bardziej do ekranu podsumowania ? </w:t>
+      </w:r>
+    </w:p>
+    <w:p>
+      <w:pPr>
+        <w:rPr>
+          <w:color w:val="FF0000"/>
+        </w:rPr>
+      </w:pPr>
+      <w:r>
+        <w:rPr>
+          <w:b/>
+        </w:rPr>
+        <w:t>- karta rysowania</w:t>
+      </w:r>
+      <w:r>
+        <w:t xml:space="preserve"> </w:t>
+      </w:r>
+      <w:r>
+        <w:rPr>
+          <w:strike/>
+        </w:rPr>
+        <w:t xml:space="preserve">- rysowanie do przemyślenia jak będzie działać, jest spoko klasa która by to obsłużyła z wielkością skalowania pędzla, z przekazywaniem obrazka dalej, nawet </w:t>
+      </w:r>
+      <w:r>
+        <w:rPr>
+          <w:strike/>
+        </w:rPr>
+        <w:t xml:space="preserve">z możliwością zapisu lub </w:t>
+      </w:r>
+      <w:proofErr w:type="spellStart"/>
+      <w:r>
+        <w:rPr>
+          <w:strike/>
+        </w:rPr>
+        <w:t>share</w:t>
+      </w:r>
+      <w:proofErr w:type="spellEnd"/>
+      <w:r>
+        <w:rPr>
+          <w:strike/>
+        </w:rPr>
+        <w:t xml:space="preserve">. </w:t>
+      </w:r>
+      <w:r>
+        <w:rPr>
+          <w:color w:val="FF0000"/>
+        </w:rPr>
+        <w:t xml:space="preserve">// dodane ale trzeba ogarnąć totalnie wszystko jak ma działać, wygląd itp. układ, widok </w:t>
+      </w:r>
+      <w:proofErr w:type="spellStart"/>
+      <w:r>
+        <w:rPr>
+          <w:color w:val="FF0000"/>
+        </w:rPr>
+        <w:t>timera</w:t>
+      </w:r>
+      <w:proofErr w:type="spellEnd"/>
+      <w:r>
+        <w:rPr>
+          <w:color w:val="FF0000"/>
+        </w:rPr>
+        <w:t xml:space="preserve"> itd.. jest zabawy jeszcze z tą kartą</w:t>
+      </w:r>
+      <w:r>
+        <w:rPr>
+          <w:color w:val="FF0000"/>
+        </w:rPr>
+        <w:t xml:space="preserve"> </w:t>
+      </w:r>
+      <w:r>
+        <w:t xml:space="preserve">– </w:t>
+      </w:r>
+      <w:proofErr w:type="spellStart"/>
+      <w:r>
+        <w:t>fortune</w:t>
+      </w:r>
+      <w:proofErr w:type="spellEnd"/>
+      <w:r>
+        <w:t xml:space="preserve"> bar -&gt; który losuje itp. - &gt; trzeba go </w:t>
+      </w:r>
+      <w:proofErr w:type="spellStart"/>
+      <w:r>
+        <w:t>przemyslec</w:t>
+      </w:r>
+      <w:proofErr w:type="spellEnd"/>
+      <w:r>
+        <w:t xml:space="preserve"> jeszcze, gdzie </w:t>
+      </w:r>
+      <w:proofErr w:type="spellStart"/>
+      <w:r>
+        <w:t>timer</w:t>
+      </w:r>
+      <w:proofErr w:type="spellEnd"/>
+      <w:r>
+        <w:t>, kiedy, czy od razu w czasie rysowania czy najpierw niech ktoś narysuje a potem reszta zgaduje ? -&gt; do przemyślenia to</w:t>
+      </w:r>
+    </w:p>
+    <w:p>
+      <w:r>
+        <w:rPr>
+          <w:b/>
+        </w:rPr>
+        <w:t xml:space="preserve">Karta </w:t>
+      </w:r>
+      <w:proofErr w:type="spellStart"/>
+      <w:r>
+        <w:rPr>
+          <w:b/>
+        </w:rPr>
+        <w:t>compare</w:t>
+      </w:r>
+      <w:proofErr w:type="spellEnd"/>
+      <w:r>
+        <w:rPr>
+          <w:b/>
+        </w:rPr>
+        <w:t xml:space="preserve"> </w:t>
+      </w:r>
+      <w:proofErr w:type="spellStart"/>
+      <w:r>
+        <w:rPr>
+          <w:b/>
+        </w:rPr>
+        <w:t>questions</w:t>
+      </w:r>
+      <w:proofErr w:type="spellEnd"/>
+      <w:r>
+        <w:t xml:space="preserve"> do ogarnięcia, dodanie ‘</w:t>
+      </w:r>
+      <w:proofErr w:type="spellStart"/>
+      <w:r>
+        <w:t>ticków</w:t>
+      </w:r>
+      <w:proofErr w:type="spellEnd"/>
+      <w:r>
+        <w:t xml:space="preserve">’ oraz umieszczenie tego normalnie aby pytania były widoczne </w:t>
+      </w:r>
+      <w:proofErr w:type="spellStart"/>
+      <w:r>
+        <w:t>itd</w:t>
+      </w:r>
+      <w:proofErr w:type="spellEnd"/>
+      <w:r>
+        <w:t xml:space="preserve">…, </w:t>
+      </w:r>
+      <w:r>
+        <w:t xml:space="preserve">aby było czytelne czcionka musi być troszkę </w:t>
+      </w:r>
+      <w:proofErr w:type="spellStart"/>
+      <w:r>
+        <w:t>wieksza</w:t>
+      </w:r>
+      <w:proofErr w:type="spellEnd"/>
+      <w:r>
+        <w:t xml:space="preserve"> + zrobione dobre łamanie tekstu, „</w:t>
+      </w:r>
+      <w:proofErr w:type="spellStart"/>
+      <w:r>
+        <w:t>ticki</w:t>
+      </w:r>
+      <w:proofErr w:type="spellEnd"/>
+      <w:r>
+        <w:t xml:space="preserve">” oraz dodanie na dole przycisku „Przekaz urządzenie” czy „Dalej” czy cos takiego, albo, zaznaczasz, klikasz „Dalej” wtedy Alert przekaz drugiej osobie z </w:t>
+      </w:r>
+      <w:proofErr w:type="spellStart"/>
+      <w:r>
+        <w:t>druzyny</w:t>
+      </w:r>
+      <w:proofErr w:type="spellEnd"/>
+      <w:r>
+        <w:t xml:space="preserve">, jak kliknie OK to to pytanie się pojawi dla tej drugiej osoby wtedy gdy kliknie znowu Dalej: Alert z </w:t>
+      </w:r>
+      <w:proofErr w:type="spellStart"/>
+      <w:r>
+        <w:t>odpowiedzia</w:t>
+      </w:r>
+      <w:proofErr w:type="spellEnd"/>
+      <w:r>
+        <w:t>:</w:t>
+      </w:r>
+      <w:r>
+        <w:br/>
+        <w:t xml:space="preserve">Nie odpowiedzieliście tak samo – 0 </w:t>
+      </w:r>
+      <w:proofErr w:type="spellStart"/>
+      <w:r>
+        <w:t>punktow</w:t>
+      </w:r>
+      <w:proofErr w:type="spellEnd"/>
+      <w:r>
+        <w:t xml:space="preserve">! Albo Macie cos wspólnego! </w:t>
+      </w:r>
+      <w:proofErr w:type="spellStart"/>
+      <w:r>
+        <w:t>Odpowiedzieliscie</w:t>
+      </w:r>
+      <w:proofErr w:type="spellEnd"/>
+      <w:r>
+        <w:t xml:space="preserve"> tak samo – 5pkt. </w:t>
+      </w:r>
+      <w:r>
+        <w:t xml:space="preserve"> </w:t>
+      </w:r>
+    </w:p>
+    <w:p>
+      <w:r>
+        <w:t xml:space="preserve"> ogarnięcie </w:t>
+      </w:r>
+      <w:proofErr w:type="spellStart"/>
+      <w:r>
+        <w:t>responsywności</w:t>
+      </w:r>
+      <w:proofErr w:type="spellEnd"/>
+      <w:r>
+        <w:t xml:space="preserve"> ekranu karty</w:t>
+      </w:r>
+      <w:r>
+        <w:t xml:space="preserve"> i innych ekranów + testy </w:t>
+      </w:r>
+    </w:p>
+    <w:p>
+      <w:pPr>
+        <w:rPr>
+          <w:color w:val="FF0000"/>
+        </w:rPr>
+      </w:pPr>
+      <w:r>
+        <w:rPr>
+          <w:strike/>
+        </w:rPr>
+        <w:t xml:space="preserve">- na </w:t>
+      </w:r>
+      <w:r>
+        <w:rPr>
+          <w:b/>
+          <w:strike/>
+        </w:rPr>
+        <w:t>karcie zadania fizycznego</w:t>
+      </w:r>
+      <w:r>
+        <w:rPr>
+          <w:strike/>
+        </w:rPr>
+        <w:t xml:space="preserve"> -&gt; zrobimy </w:t>
+      </w:r>
+      <w:proofErr w:type="spellStart"/>
+      <w:r>
+        <w:rPr>
+          <w:strike/>
+        </w:rPr>
+        <w:t>RollSlotWidget</w:t>
+      </w:r>
+      <w:proofErr w:type="spellEnd"/>
+      <w:r>
+        <w:rPr>
+          <w:strike/>
+        </w:rPr>
+        <w:t>, (</w:t>
+      </w:r>
+      <w:proofErr w:type="spellStart"/>
+      <w:r>
+        <w:rPr>
+          <w:strike/>
+        </w:rPr>
+        <w:t>machine</w:t>
+      </w:r>
+      <w:proofErr w:type="spellEnd"/>
+      <w:r>
+        <w:rPr>
+          <w:strike/>
+        </w:rPr>
+        <w:t xml:space="preserve">) który UWAGA MOŻE losować z 4 różnych list!!! + zapisuje wynik do 1 </w:t>
+      </w:r>
+      <w:proofErr w:type="spellStart"/>
+      <w:r>
+        <w:rPr>
+          <w:strike/>
+        </w:rPr>
+        <w:t>widgeta</w:t>
+      </w:r>
+      <w:proofErr w:type="spellEnd"/>
+      <w:r>
+        <w:rPr>
+          <w:strike/>
+        </w:rPr>
+        <w:t>! O TO CHODZI!</w:t>
+      </w:r>
+      <w:r>
+        <w:rPr>
+          <w:strike/>
+        </w:rPr>
+        <w:t xml:space="preserve"> </w:t>
+      </w:r>
+      <w:r>
+        <w:rPr>
+          <w:color w:val="FF0000"/>
+        </w:rPr>
+        <w:t xml:space="preserve">// aby poprawki graficzne , ewentualnie czasowe itp., funkcjonalność, działanie </w:t>
+      </w:r>
+      <w:r>
+        <w:rPr>
+          <w:color w:val="FF0000"/>
+        </w:rPr>
+        <w:t>–</w:t>
+      </w:r>
+      <w:r>
+        <w:rPr>
+          <w:color w:val="FF0000"/>
+        </w:rPr>
+        <w:t xml:space="preserve"> spoko</w:t>
+      </w:r>
+    </w:p>
+    <w:p>
+      <w:r>
+        <w:t xml:space="preserve">Do przemyślenia </w:t>
+      </w:r>
+      <w:proofErr w:type="spellStart"/>
+      <w:r>
+        <w:t>AlertDialog</w:t>
+      </w:r>
+      <w:proofErr w:type="spellEnd"/>
+      <w:r>
+        <w:t xml:space="preserve"> – czy zadanie zostało wykonane? -&gt; czy dodajemy ten alert również do innych kart czy tylko do kart bonusowych ? – do przemyślenia </w:t>
+      </w:r>
+    </w:p>
+    <w:p>
+      <w:r>
+        <w:t xml:space="preserve">Karta </w:t>
+      </w:r>
+      <w:proofErr w:type="spellStart"/>
+      <w:r>
+        <w:t>taboo</w:t>
+      </w:r>
+      <w:proofErr w:type="spellEnd"/>
+      <w:r>
+        <w:t xml:space="preserve"> obrazkowego: 1 obrazek, 1 słowo opisane, 5 zakazanych/ 3 warianty per. Obrazek</w:t>
+      </w:r>
+      <w:r>
+        <w:br/>
+      </w:r>
+      <w:proofErr w:type="spellStart"/>
+      <w:r>
+        <w:t>ogolnie</w:t>
+      </w:r>
+      <w:proofErr w:type="spellEnd"/>
+      <w:r>
+        <w:t xml:space="preserve"> musiałby się pojawiać obrazek, który musi być widoczny dla osoby zgadującej.. </w:t>
+      </w:r>
+      <w:r>
+        <w:br/>
+        <w:t xml:space="preserve">natomiast osoba </w:t>
+      </w:r>
+      <w:proofErr w:type="spellStart"/>
+      <w:r>
+        <w:t>opisujaca</w:t>
+      </w:r>
+      <w:proofErr w:type="spellEnd"/>
+      <w:r>
+        <w:t xml:space="preserve"> musi widzieć </w:t>
+      </w:r>
+      <w:proofErr w:type="spellStart"/>
+      <w:r>
+        <w:t>slowo</w:t>
+      </w:r>
+      <w:proofErr w:type="spellEnd"/>
+      <w:r>
+        <w:t xml:space="preserve"> zgadywane oraz słowa zakazane – jak to dobrze </w:t>
+      </w:r>
+      <w:proofErr w:type="spellStart"/>
+      <w:r>
+        <w:t>rozwiklac</w:t>
+      </w:r>
+      <w:proofErr w:type="spellEnd"/>
+      <w:r>
+        <w:t xml:space="preserve"> skoro odbywa się to na 1 ekranie ? </w:t>
+      </w:r>
+    </w:p>
+    <w:p>
+      <w:pPr>
+        <w:shd w:val="clear" w:color="auto" w:fill="2B2B2B"/>
+        <w:tabs>
+          <w:tab w:val="left" w:pos="916"/>
+          <w:tab w:val="left" w:pos="1832"/>
+          <w:tab w:val="left" w:pos="2748"/>
+          <w:tab w:val="left" w:pos="3664"/>
+          <w:tab w:val="left" w:pos="4580"/>
+          <w:tab w:val="left" w:pos="5496"/>
+          <w:tab w:val="left" w:pos="6412"/>
+          <w:tab w:val="left" w:pos="7328"/>
+          <w:tab w:val="left" w:pos="8244"/>
+          <w:tab w:val="left" w:pos="9160"/>
+          <w:tab w:val="left" w:pos="10076"/>
+          <w:tab w:val="left" w:pos="10992"/>
+          <w:tab w:val="left" w:pos="11908"/>
+          <w:tab w:val="left" w:pos="12824"/>
+          <w:tab w:val="left" w:pos="13740"/>
+          <w:tab w:val="left" w:pos="14656"/>
+        </w:tabs>
+        <w:spacing w:after="0" w:line="240" w:lineRule="auto"/>
+        <w:rPr>
+          <w:rFonts w:ascii="Courier New" w:eastAsia="Times New Roman" w:hAnsi="Courier New" w:cs="Courier New"/>
+          <w:color w:val="A9B7C6"/>
+          <w:sz w:val="20"/>
+          <w:szCs w:val="20"/>
+          <w:lang w:eastAsia="pl-PL"/>
+        </w:rPr>
+      </w:pPr>
+      <w:proofErr w:type="spellStart"/>
+      <w:r>
+        <w:rPr>
+          <w:rFonts w:ascii="Courier New" w:eastAsia="Times New Roman" w:hAnsi="Courier New" w:cs="Courier New"/>
+          <w:color w:val="CC7832"/>
+          <w:sz w:val="20"/>
+          <w:szCs w:val="20"/>
+          <w:lang w:eastAsia="pl-PL"/>
+        </w:rPr>
+        <w:t>final</w:t>
+      </w:r>
+      <w:proofErr w:type="spellEnd"/>
+      <w:r>
+        <w:rPr>
+          <w:rFonts w:ascii="Courier New" w:eastAsia="Times New Roman" w:hAnsi="Courier New" w:cs="Courier New"/>
+          <w:color w:val="CC7832"/>
+          <w:sz w:val="20"/>
+          <w:szCs w:val="20"/>
+          <w:lang w:eastAsia="pl-PL"/>
+        </w:rPr>
+        <w:t xml:space="preserve"> </w:t>
+      </w:r>
+      <w:r>
+        <w:rPr>
+          <w:rFonts w:ascii="Courier New" w:eastAsia="Times New Roman" w:hAnsi="Courier New" w:cs="Courier New"/>
+          <w:color w:val="A9B7C6"/>
+          <w:sz w:val="20"/>
+          <w:szCs w:val="20"/>
+          <w:lang w:eastAsia="pl-PL"/>
+        </w:rPr>
+        <w:t>Map</w:t>
+      </w:r>
+      <w:r>
+        <w:rPr>
+          <w:rFonts w:ascii="Courier New" w:eastAsia="Times New Roman" w:hAnsi="Courier New" w:cs="Courier New"/>
+          <w:color w:val="54A857"/>
+          <w:sz w:val="20"/>
+          <w:szCs w:val="20"/>
+          <w:lang w:eastAsia="pl-PL"/>
+        </w:rPr>
+        <w:t>&lt;</w:t>
+      </w:r>
+      <w:proofErr w:type="spellStart"/>
+      <w:r>
+        <w:rPr>
+          <w:rFonts w:ascii="Courier New" w:eastAsia="Times New Roman" w:hAnsi="Courier New" w:cs="Courier New"/>
+          <w:color w:val="A9B7C6"/>
+          <w:sz w:val="20"/>
+          <w:szCs w:val="20"/>
+          <w:lang w:eastAsia="pl-PL"/>
+        </w:rPr>
+        <w:t>FieldType</w:t>
+      </w:r>
+      <w:proofErr w:type="spellEnd"/>
+      <w:r>
+        <w:rPr>
+          <w:rFonts w:ascii="Courier New" w:eastAsia="Times New Roman" w:hAnsi="Courier New" w:cs="Courier New"/>
+          <w:color w:val="CC7832"/>
+          <w:sz w:val="20"/>
+          <w:szCs w:val="20"/>
+          <w:lang w:eastAsia="pl-PL"/>
+        </w:rPr>
+        <w:t xml:space="preserve">, </w:t>
+      </w:r>
+      <w:r>
+        <w:rPr>
+          <w:rFonts w:ascii="Courier New" w:eastAsia="Times New Roman" w:hAnsi="Courier New" w:cs="Courier New"/>
+          <w:color w:val="A9B7C6"/>
+          <w:sz w:val="20"/>
+          <w:szCs w:val="20"/>
+          <w:lang w:eastAsia="pl-PL"/>
+        </w:rPr>
+        <w:t>String</w:t>
+      </w:r>
+      <w:r>
+        <w:rPr>
+          <w:rFonts w:ascii="Courier New" w:eastAsia="Times New Roman" w:hAnsi="Courier New" w:cs="Courier New"/>
+          <w:color w:val="54A857"/>
+          <w:sz w:val="20"/>
+          <w:szCs w:val="20"/>
+          <w:lang w:eastAsia="pl-PL"/>
+        </w:rPr>
+        <w:t xml:space="preserve">&gt; </w:t>
+      </w:r>
+      <w:proofErr w:type="spellStart"/>
+      <w:r>
+        <w:rPr>
+          <w:rFonts w:ascii="Courier New" w:eastAsia="Times New Roman" w:hAnsi="Courier New" w:cs="Courier New"/>
+          <w:color w:val="9876AA"/>
+          <w:sz w:val="20"/>
+          <w:szCs w:val="20"/>
+          <w:lang w:eastAsia="pl-PL"/>
+        </w:rPr>
+        <w:t>fieldTypes</w:t>
+      </w:r>
+      <w:proofErr w:type="spellEnd"/>
+      <w:r>
+        <w:rPr>
+          <w:rFonts w:ascii="Courier New" w:eastAsia="Times New Roman" w:hAnsi="Courier New" w:cs="Courier New"/>
+          <w:color w:val="9876AA"/>
+          <w:sz w:val="20"/>
+          <w:szCs w:val="20"/>
+          <w:lang w:eastAsia="pl-PL"/>
+        </w:rPr>
+        <w:t xml:space="preserve"> </w:t>
+      </w:r>
+      <w:r>
+        <w:rPr>
+          <w:rFonts w:ascii="Courier New" w:eastAsia="Times New Roman" w:hAnsi="Courier New" w:cs="Courier New"/>
+          <w:color w:val="A9B7C6"/>
+          <w:sz w:val="20"/>
+          <w:szCs w:val="20"/>
+          <w:lang w:eastAsia="pl-PL"/>
+        </w:rPr>
+        <w:t xml:space="preserve">= </w:t>
+      </w:r>
+      <w:r>
+        <w:rPr>
+          <w:rFonts w:ascii="Courier New" w:eastAsia="Times New Roman" w:hAnsi="Courier New" w:cs="Courier New"/>
+          <w:color w:val="54A857"/>
+          <w:sz w:val="20"/>
+          <w:szCs w:val="20"/>
+          <w:lang w:eastAsia="pl-PL"/>
+        </w:rPr>
+        <w:t>{</w:t>
+      </w:r>
+      <w:r>
+        <w:rPr>
+          <w:rFonts w:ascii="Courier New" w:eastAsia="Times New Roman" w:hAnsi="Courier New" w:cs="Courier New"/>
+          <w:color w:val="54A857"/>
+          <w:sz w:val="20"/>
+          <w:szCs w:val="20"/>
+          <w:lang w:eastAsia="pl-PL"/>
+        </w:rPr>
+        <w:br/>
+        <w:t xml:space="preserve">  </w:t>
+      </w:r>
+      <w:proofErr w:type="spellStart"/>
+      <w:r>
+        <w:rPr>
+          <w:rFonts w:ascii="Courier New" w:eastAsia="Times New Roman" w:hAnsi="Courier New" w:cs="Courier New"/>
+          <w:color w:val="A9B7C6"/>
+          <w:sz w:val="20"/>
+          <w:szCs w:val="20"/>
+          <w:lang w:eastAsia="pl-PL"/>
+        </w:rPr>
+        <w:t>FieldType.</w:t>
+      </w:r>
+      <w:r>
+        <w:rPr>
+          <w:rFonts w:ascii="Courier New" w:eastAsia="Times New Roman" w:hAnsi="Courier New" w:cs="Courier New"/>
+          <w:color w:val="9876AA"/>
+          <w:sz w:val="20"/>
+          <w:szCs w:val="20"/>
+          <w:lang w:eastAsia="pl-PL"/>
+        </w:rPr>
+        <w:t>arrow</w:t>
+      </w:r>
+      <w:proofErr w:type="spellEnd"/>
+      <w:r>
+        <w:rPr>
+          <w:rFonts w:ascii="Courier New" w:eastAsia="Times New Roman" w:hAnsi="Courier New" w:cs="Courier New"/>
+          <w:color w:val="A9B7C6"/>
+          <w:sz w:val="20"/>
+          <w:szCs w:val="20"/>
+          <w:lang w:eastAsia="pl-PL"/>
+        </w:rPr>
+        <w:t xml:space="preserve">: </w:t>
+      </w:r>
+      <w:r>
+        <w:rPr>
+          <w:rFonts w:ascii="Courier New" w:eastAsia="Times New Roman" w:hAnsi="Courier New" w:cs="Courier New"/>
+          <w:color w:val="6A8759"/>
+          <w:sz w:val="20"/>
+          <w:szCs w:val="20"/>
+          <w:lang w:eastAsia="pl-PL"/>
+        </w:rPr>
+        <w:t>'</w:t>
+      </w:r>
+      <w:proofErr w:type="spellStart"/>
+      <w:r>
+        <w:rPr>
+          <w:rFonts w:ascii="Courier New" w:eastAsia="Times New Roman" w:hAnsi="Courier New" w:cs="Courier New"/>
+          <w:color w:val="6A8759"/>
+          <w:sz w:val="20"/>
+          <w:szCs w:val="20"/>
+          <w:lang w:eastAsia="pl-PL"/>
+        </w:rPr>
+        <w:t>field_arrows</w:t>
+      </w:r>
+      <w:proofErr w:type="spellEnd"/>
+      <w:r>
+        <w:rPr>
+          <w:rFonts w:ascii="Courier New" w:eastAsia="Times New Roman" w:hAnsi="Courier New" w:cs="Courier New"/>
+          <w:color w:val="6A8759"/>
+          <w:sz w:val="20"/>
+          <w:szCs w:val="20"/>
+          <w:lang w:eastAsia="pl-PL"/>
+        </w:rPr>
+        <w:t>'</w:t>
+      </w:r>
+      <w:r>
+        <w:rPr>
+          <w:rFonts w:ascii="Courier New" w:eastAsia="Times New Roman" w:hAnsi="Courier New" w:cs="Courier New"/>
+          <w:color w:val="CC7832"/>
+          <w:sz w:val="20"/>
+          <w:szCs w:val="20"/>
+          <w:lang w:eastAsia="pl-PL"/>
+        </w:rPr>
+        <w:t>,</w:t>
+      </w:r>
+      <w:r>
+        <w:rPr>
+          <w:rFonts w:ascii="Courier New" w:eastAsia="Times New Roman" w:hAnsi="Courier New" w:cs="Courier New"/>
+          <w:color w:val="CC7832"/>
+          <w:sz w:val="20"/>
+          <w:szCs w:val="20"/>
+          <w:lang w:eastAsia="pl-PL"/>
+        </w:rPr>
+        <w:t xml:space="preserve"> // wybór karty</w:t>
+      </w:r>
+      <w:r>
+        <w:rPr>
+          <w:rFonts w:ascii="Courier New" w:eastAsia="Times New Roman" w:hAnsi="Courier New" w:cs="Courier New"/>
+          <w:color w:val="CC7832"/>
+          <w:sz w:val="20"/>
+          <w:szCs w:val="20"/>
+          <w:lang w:eastAsia="pl-PL"/>
+        </w:rPr>
+        <w:br/>
+        <w:t xml:space="preserve">  </w:t>
+      </w:r>
+      <w:proofErr w:type="spellStart"/>
+      <w:r>
+        <w:rPr>
+          <w:rFonts w:ascii="Courier New" w:eastAsia="Times New Roman" w:hAnsi="Courier New" w:cs="Courier New"/>
+          <w:color w:val="A9B7C6"/>
+          <w:sz w:val="20"/>
+          <w:szCs w:val="20"/>
+          <w:lang w:eastAsia="pl-PL"/>
+        </w:rPr>
+        <w:t>FieldType.</w:t>
+      </w:r>
+      <w:r>
+        <w:rPr>
+          <w:rFonts w:ascii="Courier New" w:eastAsia="Times New Roman" w:hAnsi="Courier New" w:cs="Courier New"/>
+          <w:color w:val="9876AA"/>
+          <w:sz w:val="20"/>
+          <w:szCs w:val="20"/>
+          <w:lang w:eastAsia="pl-PL"/>
+        </w:rPr>
+        <w:t>rhyme</w:t>
+      </w:r>
+      <w:proofErr w:type="spellEnd"/>
+      <w:r>
+        <w:rPr>
+          <w:rFonts w:ascii="Courier New" w:eastAsia="Times New Roman" w:hAnsi="Courier New" w:cs="Courier New"/>
+          <w:color w:val="A9B7C6"/>
+          <w:sz w:val="20"/>
+          <w:szCs w:val="20"/>
+          <w:lang w:eastAsia="pl-PL"/>
+        </w:rPr>
+        <w:t xml:space="preserve">: </w:t>
+      </w:r>
+      <w:r>
+        <w:rPr>
+          <w:rFonts w:ascii="Courier New" w:eastAsia="Times New Roman" w:hAnsi="Courier New" w:cs="Courier New"/>
+          <w:color w:val="6A8759"/>
+          <w:sz w:val="20"/>
+          <w:szCs w:val="20"/>
+          <w:lang w:eastAsia="pl-PL"/>
+        </w:rPr>
+        <w:t>'</w:t>
+      </w:r>
+      <w:proofErr w:type="spellStart"/>
+      <w:r>
+        <w:rPr>
+          <w:rFonts w:ascii="Courier New" w:eastAsia="Times New Roman" w:hAnsi="Courier New" w:cs="Courier New"/>
+          <w:color w:val="6A8759"/>
+          <w:sz w:val="20"/>
+          <w:szCs w:val="20"/>
+          <w:lang w:eastAsia="pl-PL"/>
+        </w:rPr>
+        <w:t>field_sheet</w:t>
+      </w:r>
+      <w:proofErr w:type="spellEnd"/>
+      <w:r>
+        <w:rPr>
+          <w:rFonts w:ascii="Courier New" w:eastAsia="Times New Roman" w:hAnsi="Courier New" w:cs="Courier New"/>
+          <w:color w:val="6A8759"/>
+          <w:sz w:val="20"/>
+          <w:szCs w:val="20"/>
+          <w:lang w:eastAsia="pl-PL"/>
+        </w:rPr>
+        <w:t>'</w:t>
+      </w:r>
+      <w:r>
+        <w:rPr>
+          <w:rFonts w:ascii="Courier New" w:eastAsia="Times New Roman" w:hAnsi="Courier New" w:cs="Courier New"/>
+          <w:color w:val="CC7832"/>
+          <w:sz w:val="20"/>
+          <w:szCs w:val="20"/>
+          <w:lang w:eastAsia="pl-PL"/>
+        </w:rPr>
+        <w:t>,</w:t>
+      </w:r>
+      <w:r>
+        <w:rPr>
+          <w:rFonts w:ascii="Courier New" w:eastAsia="Times New Roman" w:hAnsi="Courier New" w:cs="Courier New"/>
+          <w:color w:val="CC7832"/>
+          <w:sz w:val="20"/>
+          <w:szCs w:val="20"/>
+          <w:lang w:eastAsia="pl-PL"/>
+        </w:rPr>
+        <w:t xml:space="preserve"> // rymowanie</w:t>
+      </w:r>
+      <w:r>
+        <w:rPr>
+          <w:rFonts w:ascii="Courier New" w:eastAsia="Times New Roman" w:hAnsi="Courier New" w:cs="Courier New"/>
+          <w:color w:val="CC7832"/>
+          <w:sz w:val="20"/>
+          <w:szCs w:val="20"/>
+          <w:lang w:eastAsia="pl-PL"/>
+        </w:rPr>
+        <w:br/>
+        <w:t xml:space="preserve">  </w:t>
+      </w:r>
+      <w:proofErr w:type="spellStart"/>
+      <w:r>
+        <w:rPr>
+          <w:rFonts w:ascii="Courier New" w:eastAsia="Times New Roman" w:hAnsi="Courier New" w:cs="Courier New"/>
+          <w:color w:val="A9B7C6"/>
+          <w:sz w:val="20"/>
+          <w:szCs w:val="20"/>
+          <w:lang w:eastAsia="pl-PL"/>
+        </w:rPr>
+        <w:t>FieldType.</w:t>
+      </w:r>
+      <w:r>
+        <w:rPr>
+          <w:rFonts w:ascii="Courier New" w:eastAsia="Times New Roman" w:hAnsi="Courier New" w:cs="Courier New"/>
+          <w:color w:val="9876AA"/>
+          <w:sz w:val="20"/>
+          <w:szCs w:val="20"/>
+          <w:lang w:eastAsia="pl-PL"/>
+        </w:rPr>
+        <w:t>alphabet</w:t>
+      </w:r>
+      <w:proofErr w:type="spellEnd"/>
+      <w:r>
+        <w:rPr>
+          <w:rFonts w:ascii="Courier New" w:eastAsia="Times New Roman" w:hAnsi="Courier New" w:cs="Courier New"/>
+          <w:color w:val="A9B7C6"/>
+          <w:sz w:val="20"/>
+          <w:szCs w:val="20"/>
+          <w:lang w:eastAsia="pl-PL"/>
+        </w:rPr>
+        <w:t xml:space="preserve">: </w:t>
+      </w:r>
+      <w:r>
+        <w:rPr>
+          <w:rFonts w:ascii="Courier New" w:eastAsia="Times New Roman" w:hAnsi="Courier New" w:cs="Courier New"/>
+          <w:color w:val="6A8759"/>
+          <w:sz w:val="20"/>
+          <w:szCs w:val="20"/>
+          <w:lang w:eastAsia="pl-PL"/>
+        </w:rPr>
+        <w:t>'</w:t>
+      </w:r>
+      <w:proofErr w:type="spellStart"/>
+      <w:r>
+        <w:rPr>
+          <w:rFonts w:ascii="Courier New" w:eastAsia="Times New Roman" w:hAnsi="Courier New" w:cs="Courier New"/>
+          <w:color w:val="6A8759"/>
+          <w:sz w:val="20"/>
+          <w:szCs w:val="20"/>
+          <w:lang w:eastAsia="pl-PL"/>
+        </w:rPr>
+        <w:t>field_letters</w:t>
+      </w:r>
+      <w:proofErr w:type="spellEnd"/>
+      <w:r>
+        <w:rPr>
+          <w:rFonts w:ascii="Courier New" w:eastAsia="Times New Roman" w:hAnsi="Courier New" w:cs="Courier New"/>
+          <w:color w:val="6A8759"/>
+          <w:sz w:val="20"/>
+          <w:szCs w:val="20"/>
+          <w:lang w:eastAsia="pl-PL"/>
+        </w:rPr>
+        <w:t>'</w:t>
+      </w:r>
+      <w:r>
+        <w:rPr>
+          <w:rFonts w:ascii="Courier New" w:eastAsia="Times New Roman" w:hAnsi="Courier New" w:cs="Courier New"/>
+          <w:color w:val="CC7832"/>
+          <w:sz w:val="20"/>
+          <w:szCs w:val="20"/>
+          <w:lang w:eastAsia="pl-PL"/>
+        </w:rPr>
+        <w:t>,</w:t>
+      </w:r>
+      <w:r>
+        <w:rPr>
+          <w:rFonts w:ascii="Courier New" w:eastAsia="Times New Roman" w:hAnsi="Courier New" w:cs="Courier New"/>
+          <w:color w:val="CC7832"/>
+          <w:sz w:val="20"/>
+          <w:szCs w:val="20"/>
+          <w:lang w:eastAsia="pl-PL"/>
+        </w:rPr>
+        <w:t xml:space="preserve"> // alfabet, literka</w:t>
+      </w:r>
+      <w:r>
+        <w:rPr>
+          <w:rFonts w:ascii="Courier New" w:eastAsia="Times New Roman" w:hAnsi="Courier New" w:cs="Courier New"/>
+          <w:color w:val="CC7832"/>
+          <w:sz w:val="20"/>
+          <w:szCs w:val="20"/>
+          <w:lang w:eastAsia="pl-PL"/>
+        </w:rPr>
+        <w:br/>
+        <w:t xml:space="preserve">  </w:t>
+      </w:r>
+      <w:proofErr w:type="spellStart"/>
+      <w:r>
+        <w:rPr>
+          <w:rFonts w:ascii="Courier New" w:eastAsia="Times New Roman" w:hAnsi="Courier New" w:cs="Courier New"/>
+          <w:color w:val="A9B7C6"/>
+          <w:sz w:val="20"/>
+          <w:szCs w:val="20"/>
+          <w:lang w:eastAsia="pl-PL"/>
+        </w:rPr>
+        <w:t>FieldType.</w:t>
+      </w:r>
+      <w:r>
+        <w:rPr>
+          <w:rFonts w:ascii="Courier New" w:eastAsia="Times New Roman" w:hAnsi="Courier New" w:cs="Courier New"/>
+          <w:color w:val="9876AA"/>
+          <w:sz w:val="20"/>
+          <w:szCs w:val="20"/>
+          <w:lang w:eastAsia="pl-PL"/>
+        </w:rPr>
+        <w:t>pantomime</w:t>
+      </w:r>
+      <w:proofErr w:type="spellEnd"/>
+      <w:r>
+        <w:rPr>
+          <w:rFonts w:ascii="Courier New" w:eastAsia="Times New Roman" w:hAnsi="Courier New" w:cs="Courier New"/>
+          <w:color w:val="A9B7C6"/>
+          <w:sz w:val="20"/>
+          <w:szCs w:val="20"/>
+          <w:lang w:eastAsia="pl-PL"/>
+        </w:rPr>
+        <w:t xml:space="preserve">: </w:t>
+      </w:r>
+      <w:r>
+        <w:rPr>
+          <w:rFonts w:ascii="Courier New" w:eastAsia="Times New Roman" w:hAnsi="Courier New" w:cs="Courier New"/>
+          <w:color w:val="6A8759"/>
+          <w:sz w:val="20"/>
+          <w:szCs w:val="20"/>
+          <w:lang w:eastAsia="pl-PL"/>
+        </w:rPr>
+        <w:t>'</w:t>
+      </w:r>
+      <w:proofErr w:type="spellStart"/>
+      <w:r>
+        <w:rPr>
+          <w:rFonts w:ascii="Courier New" w:eastAsia="Times New Roman" w:hAnsi="Courier New" w:cs="Courier New"/>
+          <w:color w:val="6A8759"/>
+          <w:sz w:val="20"/>
+          <w:szCs w:val="20"/>
+          <w:lang w:eastAsia="pl-PL"/>
+        </w:rPr>
+        <w:t>field_pantomime</w:t>
+      </w:r>
+      <w:proofErr w:type="spellEnd"/>
+      <w:r>
+        <w:rPr>
+          <w:rFonts w:ascii="Courier New" w:eastAsia="Times New Roman" w:hAnsi="Courier New" w:cs="Courier New"/>
+          <w:color w:val="6A8759"/>
+          <w:sz w:val="20"/>
+          <w:szCs w:val="20"/>
+          <w:lang w:eastAsia="pl-PL"/>
+        </w:rPr>
+        <w:t>'</w:t>
+      </w:r>
+      <w:r>
+        <w:rPr>
+          <w:rFonts w:ascii="Courier New" w:eastAsia="Times New Roman" w:hAnsi="Courier New" w:cs="Courier New"/>
+          <w:color w:val="CC7832"/>
+          <w:sz w:val="20"/>
+          <w:szCs w:val="20"/>
+          <w:lang w:eastAsia="pl-PL"/>
+        </w:rPr>
+        <w:t>,</w:t>
+      </w:r>
+      <w:r>
+        <w:rPr>
+          <w:rFonts w:ascii="Courier New" w:eastAsia="Times New Roman" w:hAnsi="Courier New" w:cs="Courier New"/>
+          <w:color w:val="CC7832"/>
+          <w:sz w:val="20"/>
+          <w:szCs w:val="20"/>
+          <w:lang w:eastAsia="pl-PL"/>
+        </w:rPr>
+        <w:t xml:space="preserve"> // pantomimy</w:t>
+      </w:r>
+      <w:r>
+        <w:rPr>
+          <w:rFonts w:ascii="Courier New" w:eastAsia="Times New Roman" w:hAnsi="Courier New" w:cs="Courier New"/>
+          <w:color w:val="CC7832"/>
+          <w:sz w:val="20"/>
+          <w:szCs w:val="20"/>
+          <w:lang w:eastAsia="pl-PL"/>
+        </w:rPr>
+        <w:br/>
+        <w:t xml:space="preserve">  </w:t>
+      </w:r>
+      <w:proofErr w:type="spellStart"/>
+      <w:r>
+        <w:rPr>
+          <w:rFonts w:ascii="Courier New" w:eastAsia="Times New Roman" w:hAnsi="Courier New" w:cs="Courier New"/>
+          <w:color w:val="A9B7C6"/>
+          <w:sz w:val="20"/>
+          <w:szCs w:val="20"/>
+          <w:lang w:eastAsia="pl-PL"/>
+        </w:rPr>
+        <w:t>FieldType.</w:t>
+      </w:r>
+      <w:r>
+        <w:rPr>
+          <w:rFonts w:ascii="Courier New" w:eastAsia="Times New Roman" w:hAnsi="Courier New" w:cs="Courier New"/>
+          <w:color w:val="9876AA"/>
+          <w:sz w:val="20"/>
+          <w:szCs w:val="20"/>
+          <w:lang w:eastAsia="pl-PL"/>
+        </w:rPr>
+        <w:t>famousPeople</w:t>
+      </w:r>
+      <w:proofErr w:type="spellEnd"/>
+      <w:r>
+        <w:rPr>
+          <w:rFonts w:ascii="Courier New" w:eastAsia="Times New Roman" w:hAnsi="Courier New" w:cs="Courier New"/>
+          <w:color w:val="A9B7C6"/>
+          <w:sz w:val="20"/>
+          <w:szCs w:val="20"/>
+          <w:lang w:eastAsia="pl-PL"/>
+        </w:rPr>
+        <w:t xml:space="preserve">: </w:t>
+      </w:r>
+      <w:r>
+        <w:rPr>
+          <w:rFonts w:ascii="Courier New" w:eastAsia="Times New Roman" w:hAnsi="Courier New" w:cs="Courier New"/>
+          <w:color w:val="6A8759"/>
+          <w:sz w:val="20"/>
+          <w:szCs w:val="20"/>
+          <w:lang w:eastAsia="pl-PL"/>
+        </w:rPr>
+        <w:t>'</w:t>
+      </w:r>
+      <w:proofErr w:type="spellStart"/>
+      <w:r>
+        <w:rPr>
+          <w:rFonts w:ascii="Courier New" w:eastAsia="Times New Roman" w:hAnsi="Courier New" w:cs="Courier New"/>
+          <w:color w:val="6A8759"/>
+          <w:sz w:val="20"/>
+          <w:szCs w:val="20"/>
+          <w:lang w:eastAsia="pl-PL"/>
+        </w:rPr>
+        <w:t>field_microphone</w:t>
+      </w:r>
+      <w:proofErr w:type="spellEnd"/>
+      <w:r>
+        <w:rPr>
+          <w:rFonts w:ascii="Courier New" w:eastAsia="Times New Roman" w:hAnsi="Courier New" w:cs="Courier New"/>
+          <w:color w:val="6A8759"/>
+          <w:sz w:val="20"/>
+          <w:szCs w:val="20"/>
+          <w:lang w:eastAsia="pl-PL"/>
+        </w:rPr>
+        <w:t>'</w:t>
+      </w:r>
+      <w:r>
+        <w:rPr>
+          <w:rFonts w:ascii="Courier New" w:eastAsia="Times New Roman" w:hAnsi="Courier New" w:cs="Courier New"/>
+          <w:color w:val="CC7832"/>
+          <w:sz w:val="20"/>
+          <w:szCs w:val="20"/>
+          <w:lang w:eastAsia="pl-PL"/>
+        </w:rPr>
+        <w:t>,</w:t>
+      </w:r>
+      <w:r>
+        <w:rPr>
+          <w:rFonts w:ascii="Courier New" w:eastAsia="Times New Roman" w:hAnsi="Courier New" w:cs="Courier New"/>
+          <w:color w:val="CC7832"/>
+          <w:sz w:val="20"/>
+          <w:szCs w:val="20"/>
+          <w:lang w:eastAsia="pl-PL"/>
+        </w:rPr>
+        <w:t xml:space="preserve"> // sławne osoby</w:t>
+      </w:r>
+      <w:r>
+        <w:rPr>
+          <w:rFonts w:ascii="Courier New" w:eastAsia="Times New Roman" w:hAnsi="Courier New" w:cs="Courier New"/>
+          <w:color w:val="CC7832"/>
+          <w:sz w:val="20"/>
+          <w:szCs w:val="20"/>
+          <w:lang w:eastAsia="pl-PL"/>
+        </w:rPr>
+        <w:br/>
+        <w:t xml:space="preserve">  </w:t>
+      </w:r>
+      <w:proofErr w:type="spellStart"/>
+      <w:r>
+        <w:rPr>
+          <w:rFonts w:ascii="Courier New" w:eastAsia="Times New Roman" w:hAnsi="Courier New" w:cs="Courier New"/>
+          <w:color w:val="A9B7C6"/>
+          <w:sz w:val="20"/>
+          <w:szCs w:val="20"/>
+          <w:lang w:eastAsia="pl-PL"/>
+        </w:rPr>
+        <w:t>FieldType.</w:t>
+      </w:r>
+      <w:r>
+        <w:rPr>
+          <w:rFonts w:ascii="Courier New" w:eastAsia="Times New Roman" w:hAnsi="Courier New" w:cs="Courier New"/>
+          <w:color w:val="9876AA"/>
+          <w:sz w:val="20"/>
+          <w:szCs w:val="20"/>
+          <w:lang w:eastAsia="pl-PL"/>
+        </w:rPr>
+        <w:t>starTaboo</w:t>
+      </w:r>
+      <w:proofErr w:type="spellEnd"/>
+      <w:r>
+        <w:rPr>
+          <w:rFonts w:ascii="Courier New" w:eastAsia="Times New Roman" w:hAnsi="Courier New" w:cs="Courier New"/>
+          <w:color w:val="A9B7C6"/>
+          <w:sz w:val="20"/>
+          <w:szCs w:val="20"/>
+          <w:lang w:eastAsia="pl-PL"/>
+        </w:rPr>
+        <w:t xml:space="preserve">: </w:t>
+      </w:r>
+      <w:r>
+        <w:rPr>
+          <w:rFonts w:ascii="Courier New" w:eastAsia="Times New Roman" w:hAnsi="Courier New" w:cs="Courier New"/>
+          <w:color w:val="6A8759"/>
+          <w:sz w:val="20"/>
+          <w:szCs w:val="20"/>
+          <w:lang w:eastAsia="pl-PL"/>
+        </w:rPr>
+        <w:t>'</w:t>
+      </w:r>
+      <w:proofErr w:type="spellStart"/>
+      <w:r>
+        <w:rPr>
+          <w:rFonts w:ascii="Courier New" w:eastAsia="Times New Roman" w:hAnsi="Courier New" w:cs="Courier New"/>
+          <w:color w:val="6A8759"/>
+          <w:sz w:val="20"/>
+          <w:szCs w:val="20"/>
+          <w:lang w:eastAsia="pl-PL"/>
+        </w:rPr>
+        <w:t>field_taboo</w:t>
+      </w:r>
+      <w:proofErr w:type="spellEnd"/>
+      <w:r>
+        <w:rPr>
+          <w:rFonts w:ascii="Courier New" w:eastAsia="Times New Roman" w:hAnsi="Courier New" w:cs="Courier New"/>
+          <w:color w:val="6A8759"/>
+          <w:sz w:val="20"/>
+          <w:szCs w:val="20"/>
+          <w:lang w:eastAsia="pl-PL"/>
+        </w:rPr>
+        <w:t>'</w:t>
+      </w:r>
+      <w:r>
+        <w:rPr>
+          <w:rFonts w:ascii="Courier New" w:eastAsia="Times New Roman" w:hAnsi="Courier New" w:cs="Courier New"/>
+          <w:color w:val="CC7832"/>
+          <w:sz w:val="20"/>
+          <w:szCs w:val="20"/>
+          <w:lang w:eastAsia="pl-PL"/>
+        </w:rPr>
+        <w:t>,</w:t>
+      </w:r>
+      <w:r>
+        <w:rPr>
+          <w:rFonts w:ascii="Courier New" w:eastAsia="Times New Roman" w:hAnsi="Courier New" w:cs="Courier New"/>
+          <w:color w:val="CC7832"/>
+          <w:sz w:val="20"/>
+          <w:szCs w:val="20"/>
+          <w:lang w:eastAsia="pl-PL"/>
+        </w:rPr>
+        <w:t xml:space="preserve"> // słowa tabu</w:t>
+      </w:r>
+      <w:r>
+        <w:rPr>
+          <w:rFonts w:ascii="Courier New" w:eastAsia="Times New Roman" w:hAnsi="Courier New" w:cs="Courier New"/>
+          <w:color w:val="CC7832"/>
+          <w:sz w:val="20"/>
+          <w:szCs w:val="20"/>
+          <w:lang w:eastAsia="pl-PL"/>
+        </w:rPr>
+        <w:br/>
+        <w:t xml:space="preserve">  </w:t>
+      </w:r>
+      <w:proofErr w:type="spellStart"/>
+      <w:r>
+        <w:rPr>
+          <w:rFonts w:ascii="Courier New" w:eastAsia="Times New Roman" w:hAnsi="Courier New" w:cs="Courier New"/>
+          <w:color w:val="A9B7C6"/>
+          <w:sz w:val="20"/>
+          <w:szCs w:val="20"/>
+          <w:lang w:eastAsia="pl-PL"/>
+        </w:rPr>
+        <w:t>FieldType.</w:t>
+      </w:r>
+      <w:r>
+        <w:rPr>
+          <w:rFonts w:ascii="Courier New" w:eastAsia="Times New Roman" w:hAnsi="Courier New" w:cs="Courier New"/>
+          <w:color w:val="9876AA"/>
+          <w:sz w:val="20"/>
+          <w:szCs w:val="20"/>
+          <w:lang w:eastAsia="pl-PL"/>
+        </w:rPr>
+        <w:t>start</w:t>
+      </w:r>
+      <w:proofErr w:type="spellEnd"/>
+      <w:r>
+        <w:rPr>
+          <w:rFonts w:ascii="Courier New" w:eastAsia="Times New Roman" w:hAnsi="Courier New" w:cs="Courier New"/>
+          <w:color w:val="A9B7C6"/>
+          <w:sz w:val="20"/>
+          <w:szCs w:val="20"/>
+          <w:lang w:eastAsia="pl-PL"/>
+        </w:rPr>
+        <w:t xml:space="preserve">: </w:t>
+      </w:r>
+      <w:r>
+        <w:rPr>
+          <w:rFonts w:ascii="Courier New" w:eastAsia="Times New Roman" w:hAnsi="Courier New" w:cs="Courier New"/>
+          <w:color w:val="6A8759"/>
+          <w:sz w:val="20"/>
+          <w:szCs w:val="20"/>
+          <w:lang w:eastAsia="pl-PL"/>
+        </w:rPr>
+        <w:t>'</w:t>
+      </w:r>
+      <w:proofErr w:type="spellStart"/>
+      <w:r>
+        <w:rPr>
+          <w:rFonts w:ascii="Courier New" w:eastAsia="Times New Roman" w:hAnsi="Courier New" w:cs="Courier New"/>
+          <w:color w:val="6A8759"/>
+          <w:sz w:val="20"/>
+          <w:szCs w:val="20"/>
+          <w:lang w:eastAsia="pl-PL"/>
+        </w:rPr>
+        <w:t>field_start</w:t>
+      </w:r>
+      <w:proofErr w:type="spellEnd"/>
+      <w:r>
+        <w:rPr>
+          <w:rFonts w:ascii="Courier New" w:eastAsia="Times New Roman" w:hAnsi="Courier New" w:cs="Courier New"/>
+          <w:color w:val="6A8759"/>
+          <w:sz w:val="20"/>
+          <w:szCs w:val="20"/>
+          <w:lang w:eastAsia="pl-PL"/>
+        </w:rPr>
+        <w:t>'</w:t>
+      </w:r>
+      <w:r>
+        <w:rPr>
+          <w:rFonts w:ascii="Courier New" w:eastAsia="Times New Roman" w:hAnsi="Courier New" w:cs="Courier New"/>
+          <w:color w:val="CC7832"/>
+          <w:sz w:val="20"/>
+          <w:szCs w:val="20"/>
+          <w:lang w:eastAsia="pl-PL"/>
+        </w:rPr>
+        <w:t>,</w:t>
+      </w:r>
+      <w:r>
+        <w:rPr>
+          <w:rFonts w:ascii="Courier New" w:eastAsia="Times New Roman" w:hAnsi="Courier New" w:cs="Courier New"/>
+          <w:color w:val="CC7832"/>
+          <w:sz w:val="20"/>
+          <w:szCs w:val="20"/>
+          <w:lang w:eastAsia="pl-PL"/>
+        </w:rPr>
+        <w:t xml:space="preserve"> // start</w:t>
+      </w:r>
       <w:bookmarkStart w:id="0" w:name="_GoBack"/>
       <w:bookmarkEnd w:id="0"/>
-    </w:p>
-    <w:p>
-      <w:pPr>
-        <w:rPr>
-          <w:color w:val="FF0000"/>
-        </w:rPr>
-      </w:pPr>
-      <w:r>
-        <w:lastRenderedPageBreak/>
-        <w:t>- z</w:t>
-      </w:r>
-      <w:r>
-        <w:t xml:space="preserve">robienie punktacji z mnożnikami, może możliwość podglądu aktualnych punktów, finalna opcja zakończenia ma pojawić punktacje – w sumie to bardziej do ekranu podsumowania ? </w:t>
-      </w:r>
-    </w:p>
-    <w:p>
-      <w:pPr>
-        <w:rPr>
-          <w:color w:val="FF0000"/>
-        </w:rPr>
-      </w:pPr>
-      <w:r>
-        <w:rPr>
-          <w:b/>
-        </w:rPr>
-        <w:t>- karta rysowania</w:t>
-      </w:r>
-      <w:r>
+      <w:r>
+        <w:rPr>
+          <w:rFonts w:ascii="Courier New" w:eastAsia="Times New Roman" w:hAnsi="Courier New" w:cs="Courier New"/>
+          <w:color w:val="CC7832"/>
+          <w:sz w:val="20"/>
+          <w:szCs w:val="20"/>
+          <w:lang w:eastAsia="pl-PL"/>
+        </w:rPr>
+        <w:br/>
+        <w:t xml:space="preserve">  </w:t>
+      </w:r>
+      <w:proofErr w:type="spellStart"/>
+      <w:r>
+        <w:rPr>
+          <w:rFonts w:ascii="Courier New" w:eastAsia="Times New Roman" w:hAnsi="Courier New" w:cs="Courier New"/>
+          <w:color w:val="A9B7C6"/>
+          <w:sz w:val="20"/>
+          <w:szCs w:val="20"/>
+          <w:lang w:eastAsia="pl-PL"/>
+        </w:rPr>
+        <w:t>FieldType.</w:t>
+      </w:r>
+      <w:r>
+        <w:rPr>
+          <w:rFonts w:ascii="Courier New" w:eastAsia="Times New Roman" w:hAnsi="Courier New" w:cs="Courier New"/>
+          <w:color w:val="9876AA"/>
+          <w:sz w:val="20"/>
+          <w:szCs w:val="20"/>
+          <w:lang w:eastAsia="pl-PL"/>
+        </w:rPr>
+        <w:t>starBlueDark</w:t>
+      </w:r>
+      <w:proofErr w:type="spellEnd"/>
+      <w:r>
+        <w:rPr>
+          <w:rFonts w:ascii="Courier New" w:eastAsia="Times New Roman" w:hAnsi="Courier New" w:cs="Courier New"/>
+          <w:color w:val="A9B7C6"/>
+          <w:sz w:val="20"/>
+          <w:szCs w:val="20"/>
+          <w:lang w:eastAsia="pl-PL"/>
+        </w:rPr>
+        <w:t xml:space="preserve">: </w:t>
+      </w:r>
+      <w:r>
+        <w:rPr>
+          <w:rFonts w:ascii="Courier New" w:eastAsia="Times New Roman" w:hAnsi="Courier New" w:cs="Courier New"/>
+          <w:color w:val="6A8759"/>
+          <w:sz w:val="20"/>
+          <w:szCs w:val="20"/>
+          <w:lang w:eastAsia="pl-PL"/>
+        </w:rPr>
+        <w:t>'</w:t>
+      </w:r>
+      <w:proofErr w:type="spellStart"/>
+      <w:r>
+        <w:rPr>
+          <w:rFonts w:ascii="Courier New" w:eastAsia="Times New Roman" w:hAnsi="Courier New" w:cs="Courier New"/>
+          <w:color w:val="6A8759"/>
+          <w:sz w:val="20"/>
+          <w:szCs w:val="20"/>
+          <w:lang w:eastAsia="pl-PL"/>
+        </w:rPr>
+        <w:t>field_star_blue_dark</w:t>
+      </w:r>
+      <w:proofErr w:type="spellEnd"/>
+      <w:r>
+        <w:rPr>
+          <w:rFonts w:ascii="Courier New" w:eastAsia="Times New Roman" w:hAnsi="Courier New" w:cs="Courier New"/>
+          <w:color w:val="6A8759"/>
+          <w:sz w:val="20"/>
+          <w:szCs w:val="20"/>
+          <w:lang w:eastAsia="pl-PL"/>
+        </w:rPr>
+        <w:t>'</w:t>
+      </w:r>
+      <w:r>
+        <w:rPr>
+          <w:rFonts w:ascii="Courier New" w:eastAsia="Times New Roman" w:hAnsi="Courier New" w:cs="Courier New"/>
+          <w:color w:val="CC7832"/>
+          <w:sz w:val="20"/>
+          <w:szCs w:val="20"/>
+          <w:lang w:eastAsia="pl-PL"/>
+        </w:rPr>
+        <w:t>,</w:t>
+      </w:r>
+      <w:r>
+        <w:rPr>
+          <w:rFonts w:ascii="Courier New" w:eastAsia="Times New Roman" w:hAnsi="Courier New" w:cs="Courier New"/>
+          <w:color w:val="CC7832"/>
+          <w:sz w:val="20"/>
+          <w:szCs w:val="20"/>
+          <w:lang w:eastAsia="pl-PL"/>
+        </w:rPr>
+        <w:t xml:space="preserve"> // zadanie fizyczne</w:t>
+      </w:r>
+      <w:r>
+        <w:rPr>
+          <w:rFonts w:ascii="Courier New" w:eastAsia="Times New Roman" w:hAnsi="Courier New" w:cs="Courier New"/>
+          <w:color w:val="CC7832"/>
+          <w:sz w:val="20"/>
+          <w:szCs w:val="20"/>
+          <w:lang w:eastAsia="pl-PL"/>
+        </w:rPr>
+        <w:br/>
+        <w:t xml:space="preserve">  </w:t>
+      </w:r>
+      <w:proofErr w:type="spellStart"/>
+      <w:r>
+        <w:rPr>
+          <w:rFonts w:ascii="Courier New" w:eastAsia="Times New Roman" w:hAnsi="Courier New" w:cs="Courier New"/>
+          <w:color w:val="A9B7C6"/>
+          <w:sz w:val="20"/>
+          <w:szCs w:val="20"/>
+          <w:lang w:eastAsia="pl-PL"/>
+        </w:rPr>
+        <w:t>FieldType.</w:t>
+      </w:r>
+      <w:r>
+        <w:rPr>
+          <w:rFonts w:ascii="Courier New" w:eastAsia="Times New Roman" w:hAnsi="Courier New" w:cs="Courier New"/>
+          <w:color w:val="9876AA"/>
+          <w:sz w:val="20"/>
+          <w:szCs w:val="20"/>
+          <w:lang w:eastAsia="pl-PL"/>
+        </w:rPr>
+        <w:t>starPink</w:t>
+      </w:r>
+      <w:proofErr w:type="spellEnd"/>
+      <w:r>
+        <w:rPr>
+          <w:rFonts w:ascii="Courier New" w:eastAsia="Times New Roman" w:hAnsi="Courier New" w:cs="Courier New"/>
+          <w:color w:val="A9B7C6"/>
+          <w:sz w:val="20"/>
+          <w:szCs w:val="20"/>
+          <w:lang w:eastAsia="pl-PL"/>
+        </w:rPr>
+        <w:t xml:space="preserve">: </w:t>
+      </w:r>
+      <w:r>
+        <w:rPr>
+          <w:rFonts w:ascii="Courier New" w:eastAsia="Times New Roman" w:hAnsi="Courier New" w:cs="Courier New"/>
+          <w:color w:val="6A8759"/>
+          <w:sz w:val="20"/>
+          <w:szCs w:val="20"/>
+          <w:lang w:eastAsia="pl-PL"/>
+        </w:rPr>
+        <w:t>'</w:t>
+      </w:r>
+      <w:proofErr w:type="spellStart"/>
+      <w:r>
+        <w:rPr>
+          <w:rFonts w:ascii="Courier New" w:eastAsia="Times New Roman" w:hAnsi="Courier New" w:cs="Courier New"/>
+          <w:color w:val="6A8759"/>
+          <w:sz w:val="20"/>
+          <w:szCs w:val="20"/>
+          <w:lang w:eastAsia="pl-PL"/>
+        </w:rPr>
+        <w:t>field_star_pink</w:t>
+      </w:r>
+      <w:proofErr w:type="spellEnd"/>
+      <w:r>
+        <w:rPr>
+          <w:rFonts w:ascii="Courier New" w:eastAsia="Times New Roman" w:hAnsi="Courier New" w:cs="Courier New"/>
+          <w:color w:val="6A8759"/>
+          <w:sz w:val="20"/>
+          <w:szCs w:val="20"/>
+          <w:lang w:eastAsia="pl-PL"/>
+        </w:rPr>
+        <w:t>'</w:t>
+      </w:r>
+      <w:r>
+        <w:rPr>
+          <w:rFonts w:ascii="Courier New" w:eastAsia="Times New Roman" w:hAnsi="Courier New" w:cs="Courier New"/>
+          <w:color w:val="CC7832"/>
+          <w:sz w:val="20"/>
+          <w:szCs w:val="20"/>
+          <w:lang w:eastAsia="pl-PL"/>
+        </w:rPr>
+        <w:t>,</w:t>
+      </w:r>
+      <w:r>
+        <w:rPr>
+          <w:rFonts w:ascii="Courier New" w:eastAsia="Times New Roman" w:hAnsi="Courier New" w:cs="Courier New"/>
+          <w:color w:val="CC7832"/>
+          <w:sz w:val="20"/>
+          <w:szCs w:val="20"/>
+          <w:lang w:eastAsia="pl-PL"/>
+        </w:rPr>
+        <w:t xml:space="preserve"> // synonimy, antonimy</w:t>
+      </w:r>
+      <w:r>
+        <w:rPr>
+          <w:rFonts w:ascii="Courier New" w:eastAsia="Times New Roman" w:hAnsi="Courier New" w:cs="Courier New"/>
+          <w:color w:val="CC7832"/>
+          <w:sz w:val="20"/>
+          <w:szCs w:val="20"/>
+          <w:lang w:eastAsia="pl-PL"/>
+        </w:rPr>
+        <w:br/>
+        <w:t xml:space="preserve">  </w:t>
+      </w:r>
+      <w:proofErr w:type="spellStart"/>
+      <w:r>
+        <w:rPr>
+          <w:rFonts w:ascii="Courier New" w:eastAsia="Times New Roman" w:hAnsi="Courier New" w:cs="Courier New"/>
+          <w:color w:val="A9B7C6"/>
+          <w:sz w:val="20"/>
+          <w:szCs w:val="20"/>
+          <w:lang w:eastAsia="pl-PL"/>
+        </w:rPr>
+        <w:t>FieldType.</w:t>
+      </w:r>
+      <w:r>
+        <w:rPr>
+          <w:rFonts w:ascii="Courier New" w:eastAsia="Times New Roman" w:hAnsi="Courier New" w:cs="Courier New"/>
+          <w:color w:val="9876AA"/>
+          <w:sz w:val="20"/>
+          <w:szCs w:val="20"/>
+          <w:lang w:eastAsia="pl-PL"/>
+        </w:rPr>
+        <w:t>starGreen</w:t>
+      </w:r>
+      <w:proofErr w:type="spellEnd"/>
+      <w:r>
+        <w:rPr>
+          <w:rFonts w:ascii="Courier New" w:eastAsia="Times New Roman" w:hAnsi="Courier New" w:cs="Courier New"/>
+          <w:color w:val="A9B7C6"/>
+          <w:sz w:val="20"/>
+          <w:szCs w:val="20"/>
+          <w:lang w:eastAsia="pl-PL"/>
+        </w:rPr>
+        <w:t xml:space="preserve">: </w:t>
+      </w:r>
+      <w:r>
+        <w:rPr>
+          <w:rFonts w:ascii="Courier New" w:eastAsia="Times New Roman" w:hAnsi="Courier New" w:cs="Courier New"/>
+          <w:color w:val="6A8759"/>
+          <w:sz w:val="20"/>
+          <w:szCs w:val="20"/>
+          <w:lang w:eastAsia="pl-PL"/>
+        </w:rPr>
+        <w:t>'</w:t>
+      </w:r>
+      <w:proofErr w:type="spellStart"/>
+      <w:r>
+        <w:rPr>
+          <w:rFonts w:ascii="Courier New" w:eastAsia="Times New Roman" w:hAnsi="Courier New" w:cs="Courier New"/>
+          <w:color w:val="6A8759"/>
+          <w:sz w:val="20"/>
+          <w:szCs w:val="20"/>
+          <w:lang w:eastAsia="pl-PL"/>
+        </w:rPr>
+        <w:t>field_star_green</w:t>
+      </w:r>
+      <w:proofErr w:type="spellEnd"/>
+      <w:r>
+        <w:rPr>
+          <w:rFonts w:ascii="Courier New" w:eastAsia="Times New Roman" w:hAnsi="Courier New" w:cs="Courier New"/>
+          <w:color w:val="6A8759"/>
+          <w:sz w:val="20"/>
+          <w:szCs w:val="20"/>
+          <w:lang w:eastAsia="pl-PL"/>
+        </w:rPr>
+        <w:t>'</w:t>
+      </w:r>
+      <w:r>
+        <w:rPr>
+          <w:rFonts w:ascii="Courier New" w:eastAsia="Times New Roman" w:hAnsi="Courier New" w:cs="Courier New"/>
+          <w:color w:val="CC7832"/>
+          <w:sz w:val="20"/>
+          <w:szCs w:val="20"/>
+          <w:lang w:eastAsia="pl-PL"/>
+        </w:rPr>
+        <w:t>,</w:t>
+      </w:r>
+      <w:r>
+        <w:rPr>
+          <w:rFonts w:ascii="Courier New" w:eastAsia="Times New Roman" w:hAnsi="Courier New" w:cs="Courier New"/>
+          <w:color w:val="CC7832"/>
+          <w:sz w:val="20"/>
+          <w:szCs w:val="20"/>
+          <w:lang w:eastAsia="pl-PL"/>
+        </w:rPr>
+        <w:t xml:space="preserve"> // rysowanie</w:t>
+      </w:r>
+      <w:r>
+        <w:rPr>
+          <w:rFonts w:ascii="Courier New" w:eastAsia="Times New Roman" w:hAnsi="Courier New" w:cs="Courier New"/>
+          <w:color w:val="CC7832"/>
+          <w:sz w:val="20"/>
+          <w:szCs w:val="20"/>
+          <w:lang w:eastAsia="pl-PL"/>
+        </w:rPr>
+        <w:br/>
+        <w:t xml:space="preserve">  </w:t>
+      </w:r>
+      <w:proofErr w:type="spellStart"/>
+      <w:r>
+        <w:rPr>
+          <w:rFonts w:ascii="Courier New" w:eastAsia="Times New Roman" w:hAnsi="Courier New" w:cs="Courier New"/>
+          <w:color w:val="A9B7C6"/>
+          <w:sz w:val="20"/>
+          <w:szCs w:val="20"/>
+          <w:lang w:eastAsia="pl-PL"/>
+        </w:rPr>
+        <w:t>FieldType.</w:t>
+      </w:r>
+      <w:r>
+        <w:rPr>
+          <w:rFonts w:ascii="Courier New" w:eastAsia="Times New Roman" w:hAnsi="Courier New" w:cs="Courier New"/>
+          <w:color w:val="9876AA"/>
+          <w:sz w:val="20"/>
+          <w:szCs w:val="20"/>
+          <w:lang w:eastAsia="pl-PL"/>
+        </w:rPr>
+        <w:t>starYellow</w:t>
+      </w:r>
+      <w:proofErr w:type="spellEnd"/>
+      <w:r>
+        <w:rPr>
+          <w:rFonts w:ascii="Courier New" w:eastAsia="Times New Roman" w:hAnsi="Courier New" w:cs="Courier New"/>
+          <w:color w:val="A9B7C6"/>
+          <w:sz w:val="20"/>
+          <w:szCs w:val="20"/>
+          <w:lang w:eastAsia="pl-PL"/>
+        </w:rPr>
+        <w:t xml:space="preserve">: </w:t>
+      </w:r>
+      <w:r>
+        <w:rPr>
+          <w:rFonts w:ascii="Courier New" w:eastAsia="Times New Roman" w:hAnsi="Courier New" w:cs="Courier New"/>
+          <w:color w:val="6A8759"/>
+          <w:sz w:val="20"/>
+          <w:szCs w:val="20"/>
+          <w:lang w:eastAsia="pl-PL"/>
+        </w:rPr>
+        <w:t>'</w:t>
+      </w:r>
+      <w:proofErr w:type="spellStart"/>
+      <w:r>
+        <w:rPr>
+          <w:rFonts w:ascii="Courier New" w:eastAsia="Times New Roman" w:hAnsi="Courier New" w:cs="Courier New"/>
+          <w:color w:val="6A8759"/>
+          <w:sz w:val="20"/>
+          <w:szCs w:val="20"/>
+          <w:lang w:eastAsia="pl-PL"/>
+        </w:rPr>
+        <w:t>field_star_yellow</w:t>
+      </w:r>
+      <w:proofErr w:type="spellEnd"/>
+      <w:r>
+        <w:rPr>
+          <w:rFonts w:ascii="Courier New" w:eastAsia="Times New Roman" w:hAnsi="Courier New" w:cs="Courier New"/>
+          <w:color w:val="6A8759"/>
+          <w:sz w:val="20"/>
+          <w:szCs w:val="20"/>
+          <w:lang w:eastAsia="pl-PL"/>
+        </w:rPr>
+        <w:t>'</w:t>
+      </w:r>
+      <w:r>
+        <w:rPr>
+          <w:rFonts w:ascii="Courier New" w:eastAsia="Times New Roman" w:hAnsi="Courier New" w:cs="Courier New"/>
+          <w:color w:val="CC7832"/>
+          <w:sz w:val="20"/>
+          <w:szCs w:val="20"/>
+          <w:lang w:eastAsia="pl-PL"/>
+        </w:rPr>
+        <w:t>,</w:t>
+      </w:r>
+      <w:r>
+        <w:rPr>
+          <w:rFonts w:ascii="Courier New" w:eastAsia="Times New Roman" w:hAnsi="Courier New" w:cs="Courier New"/>
+          <w:color w:val="CC7832"/>
+          <w:sz w:val="20"/>
+          <w:szCs w:val="20"/>
+          <w:lang w:eastAsia="pl-PL"/>
+        </w:rPr>
+        <w:t xml:space="preserve"> // </w:t>
+      </w:r>
+      <w:proofErr w:type="spellStart"/>
+      <w:r>
+        <w:rPr>
+          <w:rFonts w:ascii="Courier New" w:eastAsia="Times New Roman" w:hAnsi="Courier New" w:cs="Courier New"/>
+          <w:color w:val="CC7832"/>
+          <w:sz w:val="20"/>
+          <w:szCs w:val="20"/>
+          <w:lang w:eastAsia="pl-PL"/>
+        </w:rPr>
+        <w:t>compare</w:t>
+      </w:r>
+      <w:proofErr w:type="spellEnd"/>
+      <w:r>
+        <w:rPr>
+          <w:rFonts w:ascii="Courier New" w:eastAsia="Times New Roman" w:hAnsi="Courier New" w:cs="Courier New"/>
+          <w:color w:val="CC7832"/>
+          <w:sz w:val="20"/>
+          <w:szCs w:val="20"/>
+          <w:lang w:eastAsia="pl-PL"/>
+        </w:rPr>
         <w:t xml:space="preserve"> </w:t>
       </w:r>
-      <w:r>
-        <w:rPr>
-          <w:strike/>
-        </w:rPr>
-        <w:t xml:space="preserve">- rysowanie do przemyślenia jak będzie działać, jest spoko klasa która by to obsłużyła z wielkością skalowania pędzla, z przekazywaniem obrazka dalej, nawet </w:t>
-      </w:r>
-      <w:r>
-        <w:rPr>
-          <w:strike/>
-        </w:rPr>
-        <w:t xml:space="preserve">z możliwością zapisu lub </w:t>
-      </w:r>
-      <w:proofErr w:type="spellStart"/>
-      <w:r>
-        <w:rPr>
-          <w:strike/>
-        </w:rPr>
-        <w:t>share</w:t>
-      </w:r>
-      <w:proofErr w:type="spellEnd"/>
-      <w:r>
-        <w:rPr>
-          <w:strike/>
-        </w:rPr>
-        <w:t xml:space="preserve">. </w:t>
-      </w:r>
-      <w:r>
-        <w:rPr>
-          <w:color w:val="FF0000"/>
-        </w:rPr>
-        <w:t xml:space="preserve">// dodane ale trzeba ogarnąć totalnie wszystko jak ma działać, wygląd itp. układ, widok </w:t>
-      </w:r>
-      <w:proofErr w:type="spellStart"/>
-      <w:r>
-        <w:rPr>
-          <w:color w:val="FF0000"/>
-        </w:rPr>
-        <w:t>timera</w:t>
-      </w:r>
-      <w:proofErr w:type="spellEnd"/>
-      <w:r>
-        <w:rPr>
-          <w:color w:val="FF0000"/>
-        </w:rPr>
-        <w:t xml:space="preserve"> itd.. jest zabawy jeszcze z tą kartą</w:t>
-      </w:r>
-      <w:r>
-        <w:rPr>
-          <w:color w:val="FF0000"/>
-        </w:rPr>
-        <w:t xml:space="preserve"> </w:t>
-      </w:r>
-      <w:r>
-        <w:t xml:space="preserve">– </w:t>
-      </w:r>
-      <w:proofErr w:type="spellStart"/>
-      <w:r>
-        <w:t>fortune</w:t>
-      </w:r>
-      <w:proofErr w:type="spellEnd"/>
-      <w:r>
-        <w:t xml:space="preserve"> bar -&gt; który losuje itp. - &gt; trzeba go </w:t>
-      </w:r>
-      <w:proofErr w:type="spellStart"/>
-      <w:r>
-        <w:t>przemyslec</w:t>
-      </w:r>
-      <w:proofErr w:type="spellEnd"/>
-      <w:r>
-        <w:t xml:space="preserve"> jeszcze, gdzie </w:t>
-      </w:r>
-      <w:proofErr w:type="spellStart"/>
-      <w:r>
-        <w:t>timer</w:t>
-      </w:r>
-      <w:proofErr w:type="spellEnd"/>
-      <w:r>
-        <w:t>, kiedy, czy od razu w czasie rysowania czy najpierw niech ktoś narysuje a potem reszta zgaduje ? -&gt; do przemyślenia to</w:t>
-      </w:r>
-    </w:p>
-    <w:p>
-      <w:r>
-        <w:rPr>
-          <w:b/>
-        </w:rPr>
-        <w:t xml:space="preserve">Karta </w:t>
-      </w:r>
-      <w:proofErr w:type="spellStart"/>
-      <w:r>
-        <w:rPr>
-          <w:b/>
-        </w:rPr>
-        <w:t>compare</w:t>
-      </w:r>
-      <w:proofErr w:type="spellEnd"/>
-      <w:r>
-        <w:rPr>
-          <w:b/>
-        </w:rPr>
-        <w:t xml:space="preserve"> </w:t>
-      </w:r>
-      <w:proofErr w:type="spellStart"/>
-      <w:r>
-        <w:rPr>
-          <w:b/>
-        </w:rPr>
-        <w:t>questions</w:t>
-      </w:r>
-      <w:proofErr w:type="spellEnd"/>
-      <w:r>
-        <w:t xml:space="preserve"> do ogarnięcia, dodanie ‘</w:t>
-      </w:r>
-      <w:proofErr w:type="spellStart"/>
-      <w:r>
-        <w:t>ticków</w:t>
-      </w:r>
-      <w:proofErr w:type="spellEnd"/>
-      <w:r>
-        <w:t xml:space="preserve">’ oraz umieszczenie tego normalnie aby pytania były widoczne </w:t>
-      </w:r>
-      <w:proofErr w:type="spellStart"/>
-      <w:r>
-        <w:t>itd</w:t>
-      </w:r>
-      <w:proofErr w:type="spellEnd"/>
-      <w:r>
-        <w:t xml:space="preserve">…, </w:t>
-      </w:r>
-      <w:r>
-        <w:t xml:space="preserve">aby było czytelne czcionka musi być troszkę </w:t>
-      </w:r>
-      <w:proofErr w:type="spellStart"/>
-      <w:r>
-        <w:t>wieksza</w:t>
-      </w:r>
-      <w:proofErr w:type="spellEnd"/>
-      <w:r>
-        <w:t xml:space="preserve"> + zrobione dobre łamanie tekstu, „</w:t>
-      </w:r>
-      <w:proofErr w:type="spellStart"/>
-      <w:r>
-        <w:t>ticki</w:t>
-      </w:r>
-      <w:proofErr w:type="spellEnd"/>
-      <w:r>
-        <w:t xml:space="preserve">” oraz dodanie na dole przycisku „Przekaz urządzenie” czy „Dalej” czy cos takiego, albo, zaznaczasz, klikasz „Dalej” wtedy Alert przekaz drugiej osobie z </w:t>
-      </w:r>
-      <w:proofErr w:type="spellStart"/>
-      <w:r>
-        <w:t>druzyny</w:t>
-      </w:r>
-      <w:proofErr w:type="spellEnd"/>
-      <w:r>
-        <w:t xml:space="preserve">, jak kliknie OK to to pytanie się pojawi dla tej drugiej osoby wtedy gdy kliknie znowu Dalej: Alert z </w:t>
-      </w:r>
-      <w:proofErr w:type="spellStart"/>
-      <w:r>
-        <w:t>odpowiedzia</w:t>
-      </w:r>
-      <w:proofErr w:type="spellEnd"/>
-      <w:r>
-        <w:t>:</w:t>
-      </w:r>
-      <w:r>
+      <w:proofErr w:type="spellStart"/>
+      <w:r>
+        <w:rPr>
+          <w:rFonts w:ascii="Courier New" w:eastAsia="Times New Roman" w:hAnsi="Courier New" w:cs="Courier New"/>
+          <w:color w:val="CC7832"/>
+          <w:sz w:val="20"/>
+          <w:szCs w:val="20"/>
+          <w:lang w:eastAsia="pl-PL"/>
+        </w:rPr>
+        <w:t>question</w:t>
+      </w:r>
+      <w:proofErr w:type="spellEnd"/>
+      <w:r>
+        <w:rPr>
+          <w:rFonts w:ascii="Courier New" w:eastAsia="Times New Roman" w:hAnsi="Courier New" w:cs="Courier New"/>
+          <w:color w:val="CC7832"/>
+          <w:sz w:val="20"/>
+          <w:szCs w:val="20"/>
+          <w:lang w:eastAsia="pl-PL"/>
+        </w:rPr>
         <w:br/>
-        <w:t xml:space="preserve">Nie odpowiedzieliście tak samo – 0 </w:t>
-      </w:r>
-      <w:proofErr w:type="spellStart"/>
-      <w:r>
-        <w:t>punktow</w:t>
-      </w:r>
-      <w:proofErr w:type="spellEnd"/>
-      <w:r>
-        <w:t xml:space="preserve">! Albo Macie cos wspólnego! </w:t>
-      </w:r>
-      <w:proofErr w:type="spellStart"/>
-      <w:r>
-        <w:t>Odpowiedzieliscie</w:t>
-      </w:r>
-      <w:proofErr w:type="spellEnd"/>
-      <w:r>
-        <w:t xml:space="preserve"> tak samo – 5pkt. </w:t>
-      </w:r>
-      <w:r>
-        <w:t xml:space="preserve"> </w:t>
-      </w:r>
-    </w:p>
-    <w:p>
-      <w:r>
-        <w:t xml:space="preserve"> ogarnięcie </w:t>
-      </w:r>
-      <w:proofErr w:type="spellStart"/>
-      <w:r>
-        <w:t>responsywności</w:t>
-      </w:r>
-      <w:proofErr w:type="spellEnd"/>
-      <w:r>
-        <w:t xml:space="preserve"> ekranu karty</w:t>
-      </w:r>
-      <w:r>
-        <w:t xml:space="preserve"> i innych ekranów + testy </w:t>
-      </w:r>
-    </w:p>
-    <w:p>
-      <w:pPr>
-        <w:rPr>
-          <w:color w:val="FF0000"/>
-        </w:rPr>
-      </w:pPr>
-      <w:r>
-        <w:rPr>
-          <w:strike/>
-        </w:rPr>
-        <w:t xml:space="preserve">- na </w:t>
-      </w:r>
-      <w:r>
-        <w:rPr>
-          <w:b/>
-          <w:strike/>
-        </w:rPr>
-        <w:t>karcie zadania fizycznego</w:t>
-      </w:r>
-      <w:r>
-        <w:rPr>
-          <w:strike/>
-        </w:rPr>
-        <w:t xml:space="preserve"> -&gt; zrobimy </w:t>
-      </w:r>
-      <w:proofErr w:type="spellStart"/>
-      <w:r>
-        <w:rPr>
-          <w:strike/>
-        </w:rPr>
-        <w:t>RollSlotWidget</w:t>
-      </w:r>
-      <w:proofErr w:type="spellEnd"/>
-      <w:r>
-        <w:rPr>
-          <w:strike/>
-        </w:rPr>
-        <w:t>, (</w:t>
-      </w:r>
-      <w:proofErr w:type="spellStart"/>
-      <w:r>
-        <w:rPr>
-          <w:strike/>
-        </w:rPr>
-        <w:t>machine</w:t>
-      </w:r>
-      <w:proofErr w:type="spellEnd"/>
-      <w:r>
-        <w:rPr>
-          <w:strike/>
-        </w:rPr>
-        <w:t xml:space="preserve">) który UWAGA MOŻE losować z 4 różnych list!!! + zapisuje wynik do 1 </w:t>
-      </w:r>
-      <w:proofErr w:type="spellStart"/>
-      <w:r>
-        <w:rPr>
-          <w:strike/>
-        </w:rPr>
-        <w:t>widgeta</w:t>
-      </w:r>
-      <w:proofErr w:type="spellEnd"/>
-      <w:r>
-        <w:rPr>
-          <w:strike/>
-        </w:rPr>
-        <w:t>! O TO CHODZI!</w:t>
-      </w:r>
-      <w:r>
-        <w:rPr>
-          <w:strike/>
-        </w:rPr>
-        <w:t xml:space="preserve"> </w:t>
-      </w:r>
-      <w:r>
-        <w:rPr>
-          <w:color w:val="FF0000"/>
-        </w:rPr>
-        <w:t xml:space="preserve">// aby poprawki graficzne , ewentualnie czasowe itp., funkcjonalność, działanie </w:t>
-      </w:r>
-      <w:r>
-        <w:rPr>
-          <w:color w:val="FF0000"/>
-        </w:rPr>
-        <w:t>–</w:t>
-      </w:r>
-      <w:r>
-        <w:rPr>
-          <w:color w:val="FF0000"/>
-        </w:rPr>
-        <w:t xml:space="preserve"> spoko</w:t>
-      </w:r>
-    </w:p>
-    <w:p>
-      <w:r>
-        <w:t xml:space="preserve">Do przemyślenia </w:t>
-      </w:r>
-      <w:proofErr w:type="spellStart"/>
-      <w:r>
-        <w:t>AlertDialog</w:t>
-      </w:r>
-      <w:proofErr w:type="spellEnd"/>
-      <w:r>
-        <w:t xml:space="preserve"> – czy zadanie zostało wykonane? -&gt; czy dodajemy ten alert również do innych kart czy tylko do kart bonusowych ? – do przemyślenia </w:t>
-      </w:r>
-    </w:p>
-    <w:p>
-      <w:r>
-        <w:t xml:space="preserve">Karta </w:t>
-      </w:r>
-      <w:proofErr w:type="spellStart"/>
-      <w:r>
-        <w:t>taboo</w:t>
-      </w:r>
-      <w:proofErr w:type="spellEnd"/>
-      <w:r>
-        <w:t xml:space="preserve"> obrazkowego: 1 obrazek, 1 słowo opisane, 5 zakazanych/ 3 warianty per. Obrazek</w:t>
-      </w:r>
-      <w:r>
-        <w:br/>
-      </w:r>
-      <w:proofErr w:type="spellStart"/>
-      <w:r>
-        <w:t>ogolnie</w:t>
-      </w:r>
-      <w:proofErr w:type="spellEnd"/>
-      <w:r>
-        <w:t xml:space="preserve"> musiałby się pojawiać obrazek, który musi być widoczny dla osoby zgadującej.. </w:t>
-      </w:r>
-      <w:r>
-        <w:br/>
-        <w:t xml:space="preserve">natomiast osoba </w:t>
-      </w:r>
-      <w:proofErr w:type="spellStart"/>
-      <w:r>
-        <w:t>opisujaca</w:t>
-      </w:r>
-      <w:proofErr w:type="spellEnd"/>
-      <w:r>
-        <w:t xml:space="preserve"> musi widzieć </w:t>
-      </w:r>
-      <w:proofErr w:type="spellStart"/>
-      <w:r>
-        <w:t>slowo</w:t>
-      </w:r>
-      <w:proofErr w:type="spellEnd"/>
-      <w:r>
-        <w:t xml:space="preserve"> zgadywane oraz słowa zakazane – jak to dobrze </w:t>
-      </w:r>
-      <w:proofErr w:type="spellStart"/>
-      <w:r>
-        <w:t>rozwiklac</w:t>
-      </w:r>
-      <w:proofErr w:type="spellEnd"/>
-      <w:r>
-        <w:t xml:space="preserve"> skoro odbywa się to na 1 ekranie ? </w:t>
-      </w:r>
-    </w:p>
+      </w:r>
+      <w:r>
+        <w:rPr>
+          <w:rFonts w:ascii="Courier New" w:eastAsia="Times New Roman" w:hAnsi="Courier New" w:cs="Courier New"/>
+          <w:color w:val="54A857"/>
+          <w:sz w:val="20"/>
+          <w:szCs w:val="20"/>
+          <w:lang w:eastAsia="pl-PL"/>
+        </w:rPr>
+        <w:t>}</w:t>
+      </w:r>
+      <w:r>
+        <w:rPr>
+          <w:rFonts w:ascii="Courier New" w:eastAsia="Times New Roman" w:hAnsi="Courier New" w:cs="Courier New"/>
+          <w:color w:val="CC7832"/>
+          <w:sz w:val="20"/>
+          <w:szCs w:val="20"/>
+          <w:lang w:eastAsia="pl-PL"/>
+        </w:rPr>
+        <w:t>;</w:t>
+      </w:r>
+    </w:p>
+    <w:p/>
     <w:p>
       <w:pPr>
         <w:rPr>
@@ -1126,6 +2393,7 @@
     </w:p>
     <w:p>
       <w:r>
+        <w:lastRenderedPageBreak/>
         <w:t xml:space="preserve">- dopisanie do planszy </w:t>
       </w:r>
       <w:proofErr w:type="spellStart"/>
@@ -1165,7 +2433,6 @@
     </w:p>
     <w:p>
       <w:r>
-        <w:lastRenderedPageBreak/>
         <w:t>- przekierowanie lub informacja o ponownej możliwością włączenia samouczka, powinna być dostępna z poziomu „zasady gry”</w:t>
       </w:r>
     </w:p>
@@ -1420,6 +2687,9 @@
       <w:r>
         <w:t xml:space="preserve"> dodatkowe tak samo, do przetestowania i do zaimplementowania</w:t>
       </w:r>
+      <w:r>
+        <w:t xml:space="preserve"> </w:t>
+      </w:r>
     </w:p>
     <w:p>
       <w:r>
@@ -1540,6 +2810,7 @@
     </w:p>
     <w:p>
       <w:r>
+        <w:lastRenderedPageBreak/>
         <w:t xml:space="preserve">- pamiętać o </w:t>
       </w:r>
       <w:proofErr w:type="spellStart"/>
@@ -1615,7 +2886,6 @@
         <w:ind w:firstLine="708"/>
       </w:pPr>
       <w:r>
-        <w:lastRenderedPageBreak/>
         <w:t>- dźwięk przesunięć pionków</w:t>
       </w:r>
     </w:p>
@@ -4587,6 +5857,56 @@
       <w:bCs/>
     </w:rPr>
   </w:style>
+  <w:style w:type="paragraph" w:styleId="HTML-wstpniesformatowany">
+    <w:name w:val="HTML Preformatted"/>
+    <w:basedOn w:val="Normalny"/>
+    <w:link w:val="HTML-wstpniesformatowanyZnak"/>
+    <w:uiPriority w:val="99"/>
+    <w:semiHidden/>
+    <w:unhideWhenUsed/>
+    <w:rsid w:val="00D8585B"/>
+    <w:pPr>
+      <w:tabs>
+        <w:tab w:val="left" w:pos="916"/>
+        <w:tab w:val="left" w:pos="1832"/>
+        <w:tab w:val="left" w:pos="2748"/>
+        <w:tab w:val="left" w:pos="3664"/>
+        <w:tab w:val="left" w:pos="4580"/>
+        <w:tab w:val="left" w:pos="5496"/>
+        <w:tab w:val="left" w:pos="6412"/>
+        <w:tab w:val="left" w:pos="7328"/>
+        <w:tab w:val="left" w:pos="8244"/>
+        <w:tab w:val="left" w:pos="9160"/>
+        <w:tab w:val="left" w:pos="10076"/>
+        <w:tab w:val="left" w:pos="10992"/>
+        <w:tab w:val="left" w:pos="11908"/>
+        <w:tab w:val="left" w:pos="12824"/>
+        <w:tab w:val="left" w:pos="13740"/>
+        <w:tab w:val="left" w:pos="14656"/>
+      </w:tabs>
+      <w:spacing w:after="0" w:line="240" w:lineRule="auto"/>
+    </w:pPr>
+    <w:rPr>
+      <w:rFonts w:ascii="Courier New" w:eastAsia="Times New Roman" w:hAnsi="Courier New" w:cs="Courier New"/>
+      <w:sz w:val="20"/>
+      <w:szCs w:val="20"/>
+      <w:lang w:eastAsia="pl-PL"/>
+    </w:rPr>
+  </w:style>
+  <w:style w:type="character" w:customStyle="1" w:styleId="HTML-wstpniesformatowanyZnak">
+    <w:name w:val="HTML - wstępnie sformatowany Znak"/>
+    <w:basedOn w:val="Domylnaczcionkaakapitu"/>
+    <w:link w:val="HTML-wstpniesformatowany"/>
+    <w:uiPriority w:val="99"/>
+    <w:semiHidden/>
+    <w:rsid w:val="00D8585B"/>
+    <w:rPr>
+      <w:rFonts w:ascii="Courier New" w:eastAsia="Times New Roman" w:hAnsi="Courier New" w:cs="Courier New"/>
+      <w:sz w:val="20"/>
+      <w:szCs w:val="20"/>
+      <w:lang w:eastAsia="pl-PL"/>
+    </w:rPr>
+  </w:style>
 </w:styles>
 </file>
 

</xml_diff>

<commit_message>
corusel image slider modified
</commit_message>
<xml_diff>
--- a/assets/time_to_party_assets/dokumentacja.docx
+++ b/assets/time_to_party_assets/dokumentacja.docx
@@ -3,424 +3,35 @@
 <w:document xmlns:wpc="http://schemas.microsoft.com/office/word/2010/wordprocessingCanvas" xmlns:cx="http://schemas.microsoft.com/office/drawing/2014/chartex" xmlns:cx1="http://schemas.microsoft.com/office/drawing/2015/9/8/chartex" xmlns:mc="http://schemas.openxmlformats.org/markup-compatibility/2006" xmlns:o="urn:schemas-microsoft-com:office:office" xmlns:r="http://schemas.openxmlformats.org/officeDocument/2006/relationships" xmlns:m="http://schemas.openxmlformats.org/officeDocument/2006/math" xmlns:v="urn:schemas-microsoft-com:vml" xmlns:wp14="http://schemas.microsoft.com/office/word/2010/wordprocessingDrawing" xmlns:wp="http://schemas.openxmlformats.org/drawingml/2006/wordprocessingDrawing" xmlns:w10="urn:schemas-microsoft-com:office:word" xmlns:w="http://schemas.openxmlformats.org/wordprocessingml/2006/main" xmlns:w14="http://schemas.microsoft.com/office/word/2010/wordml" xmlns:w15="http://schemas.microsoft.com/office/word/2012/wordml" xmlns:w16se="http://schemas.microsoft.com/office/word/2015/wordml/symex" xmlns:wpg="http://schemas.microsoft.com/office/word/2010/wordprocessingGroup" xmlns:wpi="http://schemas.microsoft.com/office/word/2010/wordprocessingInk" xmlns:wne="http://schemas.microsoft.com/office/word/2006/wordml" xmlns:wps="http://schemas.microsoft.com/office/word/2010/wordprocessingShape" mc:Ignorable="w14 w15 w16se wp14">
   <w:body>
     <w:p>
-      <w:r>
+      <w:pPr>
         <w:rPr>
           <w:b/>
           <w:sz w:val="28"/>
           <w:szCs w:val="28"/>
         </w:rPr>
-        <w:t xml:space="preserve">IMPORTANT:! – feedback </w:t>
-      </w:r>
+      </w:pPr>
       <w:r>
         <w:rPr>
           <w:b/>
           <w:sz w:val="28"/>
           <w:szCs w:val="28"/>
         </w:rPr>
-        <w:br/>
-      </w:r>
-      <w:bookmarkStart w:id="0" w:name="_GoBack"/>
-      <w:r>
-        <w:t xml:space="preserve">- kartę antonimów robimy jako tylko </w:t>
-      </w:r>
-      <w:proofErr w:type="spellStart"/>
-      <w:r>
-        <w:t>karte</w:t>
-      </w:r>
-      <w:proofErr w:type="spellEnd"/>
-      <w:r>
-        <w:t xml:space="preserve"> antonimów, za to dorzucimy więcej </w:t>
-      </w:r>
-      <w:proofErr w:type="spellStart"/>
-      <w:r>
-        <w:t>slow</w:t>
-      </w:r>
-      <w:proofErr w:type="spellEnd"/>
-      <w:r>
-        <w:t xml:space="preserve"> i nie mieszamy już z synonimami żeby nie było zbyt zagmatwane bo ludzie sami nie wiedza co to antonimy i </w:t>
-      </w:r>
-      <w:proofErr w:type="spellStart"/>
-      <w:r>
-        <w:t>pytaja</w:t>
-      </w:r>
-      <w:proofErr w:type="spellEnd"/>
-      <w:r>
-        <w:t xml:space="preserve">, wiec lepiej zrobić tez np. 5 </w:t>
-      </w:r>
-      <w:proofErr w:type="spellStart"/>
-      <w:r>
-        <w:t>słow</w:t>
-      </w:r>
-      <w:proofErr w:type="spellEnd"/>
-      <w:r>
-        <w:t xml:space="preserve"> antonimów, dać jakiś czas a w zamian </w:t>
-      </w:r>
-      <w:proofErr w:type="spellStart"/>
-      <w:r>
-        <w:t>zwiekszyc</w:t>
-      </w:r>
-      <w:proofErr w:type="spellEnd"/>
-      <w:r>
-        <w:t xml:space="preserve"> </w:t>
-      </w:r>
-      <w:proofErr w:type="spellStart"/>
-      <w:r>
-        <w:t>baze</w:t>
-      </w:r>
-      <w:proofErr w:type="spellEnd"/>
-      <w:r>
-        <w:t xml:space="preserve"> i zrobić ta </w:t>
-      </w:r>
-      <w:proofErr w:type="spellStart"/>
-      <w:r>
-        <w:t>karte</w:t>
-      </w:r>
-      <w:proofErr w:type="spellEnd"/>
-      <w:r>
-        <w:t xml:space="preserve"> jako normalna </w:t>
-      </w:r>
-      <w:proofErr w:type="spellStart"/>
-      <w:r>
-        <w:t>karte</w:t>
-      </w:r>
-      <w:proofErr w:type="spellEnd"/>
-      <w:r>
-        <w:t xml:space="preserve"> (</w:t>
-      </w:r>
-      <w:proofErr w:type="spellStart"/>
-      <w:r>
-        <w:t>bonsuowa</w:t>
-      </w:r>
-      <w:proofErr w:type="spellEnd"/>
-      <w:r>
-        <w:t xml:space="preserve"> co prawda) – ale na zasadzie działania kart tych standardowych, bez zbędnego mieszania , wiec musze wygenerować słowa, np. po 5, bez </w:t>
-      </w:r>
-      <w:proofErr w:type="spellStart"/>
-      <w:r>
-        <w:t>powtorzen</w:t>
-      </w:r>
-      <w:proofErr w:type="spellEnd"/>
-      <w:r>
-        <w:t xml:space="preserve"> najlepiej, </w:t>
-      </w:r>
-      <w:proofErr w:type="spellStart"/>
-      <w:r>
-        <w:t>baze</w:t>
-      </w:r>
-      <w:proofErr w:type="spellEnd"/>
-      <w:r>
-        <w:t xml:space="preserve"> danych, wzorując się na jednym z poprzednich, albo </w:t>
-      </w:r>
-      <w:proofErr w:type="spellStart"/>
-      <w:r>
-        <w:t>przepisac</w:t>
-      </w:r>
-      <w:proofErr w:type="spellEnd"/>
-      <w:r>
-        <w:t xml:space="preserve"> słowa – do przeanalizowania jeszcze</w:t>
-      </w:r>
-    </w:p>
-    <w:p>
-      <w:r>
-        <w:t xml:space="preserve">- ludzie </w:t>
-      </w:r>
-      <w:proofErr w:type="spellStart"/>
-      <w:r>
-        <w:t>zauwazaja</w:t>
-      </w:r>
-      <w:proofErr w:type="spellEnd"/>
-      <w:r>
-        <w:t xml:space="preserve"> ze dobrze byłoby aby </w:t>
-      </w:r>
-      <w:proofErr w:type="spellStart"/>
-      <w:r>
-        <w:t>kolo</w:t>
-      </w:r>
-      <w:proofErr w:type="spellEnd"/>
-      <w:r>
-        <w:t xml:space="preserve"> fortuny się </w:t>
-      </w:r>
-      <w:proofErr w:type="spellStart"/>
-      <w:r>
-        <w:t>zwiekszalo</w:t>
-      </w:r>
-      <w:proofErr w:type="spellEnd"/>
-      <w:r>
-        <w:t xml:space="preserve"> w trakcie kręcenia i żeby wiedzieli jaka </w:t>
-      </w:r>
-      <w:proofErr w:type="spellStart"/>
-      <w:r>
-        <w:t>liczbe</w:t>
-      </w:r>
-      <w:proofErr w:type="spellEnd"/>
-      <w:r>
-        <w:t xml:space="preserve"> wylosowali (w przypadku kiedy </w:t>
-      </w:r>
-      <w:proofErr w:type="spellStart"/>
-      <w:r>
-        <w:t>sa</w:t>
-      </w:r>
-      <w:proofErr w:type="spellEnd"/>
-      <w:r>
-        <w:t xml:space="preserve"> pijani aby kontrola gry była maksymalnie ułatwiona), </w:t>
-      </w:r>
-      <w:proofErr w:type="spellStart"/>
-      <w:r>
-        <w:t>chociaz</w:t>
-      </w:r>
-      <w:proofErr w:type="spellEnd"/>
-      <w:r>
-        <w:t xml:space="preserve"> inni stwierdzają ze niekoniecznie jest to istotne bo aplikacja steruje automatycznie tym jak przechodzą pionki wiec nie trzeba się na tym za bardzo skupiać..  </w:t>
-      </w:r>
-      <w:proofErr w:type="spellStart"/>
-      <w:r>
-        <w:t>moznaby</w:t>
-      </w:r>
-      <w:proofErr w:type="spellEnd"/>
-      <w:r>
-        <w:t xml:space="preserve"> </w:t>
-      </w:r>
-      <w:proofErr w:type="spellStart"/>
-      <w:r>
-        <w:t>dodac</w:t>
-      </w:r>
-      <w:proofErr w:type="spellEnd"/>
-      <w:r>
-        <w:t xml:space="preserve"> animacje, która by </w:t>
-      </w:r>
-      <w:proofErr w:type="spellStart"/>
-      <w:r>
-        <w:t>wyskakiwala</w:t>
-      </w:r>
-      <w:proofErr w:type="spellEnd"/>
-      <w:r>
-        <w:t xml:space="preserve"> po zakończeniu kręcenia </w:t>
-      </w:r>
-      <w:proofErr w:type="spellStart"/>
-      <w:r>
-        <w:t>kolem</w:t>
-      </w:r>
-      <w:proofErr w:type="spellEnd"/>
-      <w:r>
-        <w:t xml:space="preserve">, która by </w:t>
-      </w:r>
-      <w:proofErr w:type="spellStart"/>
-      <w:r>
-        <w:t>pokazala</w:t>
-      </w:r>
-      <w:proofErr w:type="spellEnd"/>
-      <w:r>
-        <w:t xml:space="preserve"> jaka </w:t>
-      </w:r>
-      <w:proofErr w:type="spellStart"/>
-      <w:r>
-        <w:t>liczbe</w:t>
-      </w:r>
-      <w:proofErr w:type="spellEnd"/>
-      <w:r>
-        <w:t xml:space="preserve"> </w:t>
-      </w:r>
-      <w:proofErr w:type="spellStart"/>
-      <w:r>
-        <w:t>wylsoowales</w:t>
-      </w:r>
-      <w:proofErr w:type="spellEnd"/>
-      <w:r>
-        <w:t xml:space="preserve"> i o ile </w:t>
-      </w:r>
-      <w:proofErr w:type="spellStart"/>
-      <w:r>
-        <w:t>pol</w:t>
-      </w:r>
-      <w:proofErr w:type="spellEnd"/>
-      <w:r>
-        <w:t xml:space="preserve"> się przesuniesz, </w:t>
-      </w:r>
-      <w:proofErr w:type="spellStart"/>
-      <w:r>
-        <w:t>chociaz</w:t>
-      </w:r>
-      <w:proofErr w:type="spellEnd"/>
-      <w:r>
-        <w:t xml:space="preserve"> Weronika </w:t>
-      </w:r>
-      <w:proofErr w:type="spellStart"/>
-      <w:r>
-        <w:t>stwierdzila</w:t>
-      </w:r>
-      <w:proofErr w:type="spellEnd"/>
-      <w:r>
-        <w:t xml:space="preserve"> ze to nie ma sensu i ze w sumie jest dobrze tak jak jest.. ale co prawda jest to wszystko lekko </w:t>
-      </w:r>
-      <w:proofErr w:type="spellStart"/>
-      <w:r>
-        <w:t>male</w:t>
-      </w:r>
-      <w:proofErr w:type="spellEnd"/>
-      <w:r>
-        <w:t xml:space="preserve">, wiec dobrze faktycznie by było żeby aplikacja była responsywna na tablety, a nawet żeby </w:t>
-      </w:r>
-      <w:proofErr w:type="spellStart"/>
-      <w:r>
-        <w:t>pomyslec</w:t>
-      </w:r>
-      <w:proofErr w:type="spellEnd"/>
-      <w:r>
-        <w:t xml:space="preserve"> w przyszłości o android TV, lub </w:t>
-      </w:r>
-      <w:proofErr w:type="spellStart"/>
-      <w:r>
-        <w:t>webowce</w:t>
-      </w:r>
-      <w:proofErr w:type="spellEnd"/>
-      <w:r>
-        <w:t xml:space="preserve"> aby moc </w:t>
-      </w:r>
-      <w:proofErr w:type="spellStart"/>
-      <w:r>
-        <w:t>odtwarzac</w:t>
-      </w:r>
-      <w:proofErr w:type="spellEnd"/>
-      <w:r>
-        <w:t xml:space="preserve"> </w:t>
-      </w:r>
-      <w:proofErr w:type="spellStart"/>
-      <w:r>
-        <w:t>gre</w:t>
-      </w:r>
-      <w:proofErr w:type="spellEnd"/>
-      <w:r>
-        <w:t xml:space="preserve"> na większych ekranach, żeby przyjemniej się </w:t>
-      </w:r>
-      <w:proofErr w:type="spellStart"/>
-      <w:r>
-        <w:t>gralo</w:t>
-      </w:r>
-      <w:proofErr w:type="spellEnd"/>
-      <w:r>
-        <w:t xml:space="preserve"> (wiec musiałby być tez dodany tryb poziomy aplikacji – </w:t>
-      </w:r>
-      <w:proofErr w:type="spellStart"/>
-      <w:r>
-        <w:t>must</w:t>
-      </w:r>
-      <w:proofErr w:type="spellEnd"/>
-      <w:r>
-        <w:t xml:space="preserve"> be w tym przypadku! )</w:t>
-      </w:r>
-    </w:p>
-    <w:p>
-      <w:r>
-        <w:t xml:space="preserve">- ekran wyboru kart -&gt; musi być to </w:t>
-      </w:r>
-      <w:proofErr w:type="spellStart"/>
-      <w:r>
-        <w:t>jakos</w:t>
-      </w:r>
-      <w:proofErr w:type="spellEnd"/>
-      <w:r>
-        <w:t xml:space="preserve"> poprawione jeszcze, najlepiej przenieść to wybieranie do </w:t>
-      </w:r>
-      <w:proofErr w:type="spellStart"/>
-      <w:r>
-        <w:t>widgetu</w:t>
-      </w:r>
-      <w:proofErr w:type="spellEnd"/>
-      <w:r>
-        <w:t xml:space="preserve"> z kropkami np.  </w:t>
-      </w:r>
-      <w:proofErr w:type="spellStart"/>
-      <w:r>
-        <w:t>fan_carousel_image_slider</w:t>
-      </w:r>
-      <w:proofErr w:type="spellEnd"/>
-      <w:r>
-        <w:t xml:space="preserve">, + animacja </w:t>
-      </w:r>
-      <w:proofErr w:type="spellStart"/>
-      <w:r>
-        <w:t>reki</w:t>
-      </w:r>
-      <w:proofErr w:type="spellEnd"/>
-      <w:r>
-        <w:t xml:space="preserve"> bliżej ta co jest + „?” -&gt; jako opis kart do wyboru + na górze ładny napis – wybierz </w:t>
-      </w:r>
-      <w:proofErr w:type="spellStart"/>
-      <w:r>
-        <w:t>karte</w:t>
-      </w:r>
-      <w:proofErr w:type="spellEnd"/>
-      <w:r>
-        <w:t xml:space="preserve"> -&gt; tak aby użytkownikowi było </w:t>
-      </w:r>
-      <w:proofErr w:type="spellStart"/>
-      <w:r>
-        <w:t>latwiej</w:t>
-      </w:r>
-      <w:proofErr w:type="spellEnd"/>
-      <w:r>
-        <w:t xml:space="preserve"> z </w:t>
-      </w:r>
-      <w:proofErr w:type="spellStart"/>
-      <w:r>
-        <w:t>interaktywnoscia</w:t>
-      </w:r>
-      <w:proofErr w:type="spellEnd"/>
-      <w:r>
-        <w:t xml:space="preserve"> bo widziałem ze zbyt długo ludzie zastanawiali się na tym ekranie co maja zrobić </w:t>
-      </w:r>
-    </w:p>
-    <w:p>
-      <w:r>
-        <w:t xml:space="preserve">- design </w:t>
-      </w:r>
-      <w:proofErr w:type="spellStart"/>
-      <w:r>
-        <w:t>ogolnie</w:t>
-      </w:r>
-      <w:proofErr w:type="spellEnd"/>
-      <w:r>
-        <w:t xml:space="preserve"> się podoba, były opinie ze jest bardzo </w:t>
-      </w:r>
-      <w:proofErr w:type="spellStart"/>
-      <w:r>
-        <w:t>ladny</w:t>
-      </w:r>
-      <w:proofErr w:type="spellEnd"/>
-      <w:r>
-        <w:t xml:space="preserve"> </w:t>
-      </w:r>
-    </w:p>
-    <w:p>
-      <w:r>
-        <w:t xml:space="preserve">- no i w sumie na razie nic więcej, cala reszta była raczej dość intuicyjna i </w:t>
-      </w:r>
-      <w:proofErr w:type="spellStart"/>
-      <w:r>
-        <w:t>zrozumiala</w:t>
-      </w:r>
-      <w:proofErr w:type="spellEnd"/>
-      <w:r>
-        <w:t xml:space="preserve">, + te poprawki które mam poniżej i powinno być na razie spoko i będziemy </w:t>
-      </w:r>
-      <w:proofErr w:type="spellStart"/>
-      <w:r>
-        <w:t>grac</w:t>
-      </w:r>
-      <w:proofErr w:type="spellEnd"/>
-      <w:r>
-        <w:t xml:space="preserve"> i </w:t>
-      </w:r>
-      <w:proofErr w:type="spellStart"/>
-      <w:r>
-        <w:t>czekac</w:t>
-      </w:r>
-      <w:proofErr w:type="spellEnd"/>
-      <w:r>
-        <w:t xml:space="preserve"> na dalszy feedback </w:t>
-      </w:r>
-    </w:p>
-    <w:bookmarkEnd w:id="0"/>
+        <w:t>DODATKOWE ELEMENTY PODCZAS CAŁEGO ŻYCIA APLIKACJI:</w:t>
+      </w:r>
+    </w:p>
+    <w:p>
+      <w:r>
+        <w:t xml:space="preserve">- dalsze poprawki struktury kodu + ewentualne ujednolicenia ikonek, tekstów, styli, błędy z konsoli, </w:t>
+      </w:r>
+      <w:proofErr w:type="spellStart"/>
+      <w:r>
+        <w:t>refactoring</w:t>
+      </w:r>
+      <w:proofErr w:type="spellEnd"/>
+      <w:r>
+        <w:t xml:space="preserve"> kodu oraz tłumaczenia brakujących tekstów</w:t>
+      </w:r>
+    </w:p>
     <w:p>
       <w:pPr>
         <w:rPr>
@@ -429,6 +40,17 @@
           <w:szCs w:val="28"/>
         </w:rPr>
       </w:pPr>
+      <w:r>
+        <w:t xml:space="preserve">- pamiętać o </w:t>
+      </w:r>
+      <w:proofErr w:type="spellStart"/>
+      <w:r>
+        <w:t>commitach</w:t>
+      </w:r>
+      <w:proofErr w:type="spellEnd"/>
+      <w:r>
+        <w:t xml:space="preserve"> i co jakiś czas backupy</w:t>
+      </w:r>
     </w:p>
     <w:p>
       <w:pPr>
@@ -444,20 +66,315 @@
           <w:sz w:val="28"/>
           <w:szCs w:val="28"/>
         </w:rPr>
-        <w:t>DODATKOWE ELEMENTY PODCZAS CAŁEGO ŻYCIA APLIKACJI:</w:t>
-      </w:r>
-    </w:p>
-    <w:p>
-      <w:r>
-        <w:t xml:space="preserve">- dalsze poprawki struktury kodu + ewentualne ujednolicenia ikonek, tekstów, styli, błędy z konsoli, </w:t>
-      </w:r>
-      <w:proofErr w:type="spellStart"/>
-      <w:r>
-        <w:t>refactoring</w:t>
-      </w:r>
-      <w:proofErr w:type="spellEnd"/>
-      <w:r>
-        <w:t xml:space="preserve"> kodu oraz tłumaczenia brakujących tekstów</w:t>
+        <w:t>EKRAN GŁÓWNY GRY:</w:t>
+      </w:r>
+    </w:p>
+    <w:p>
+      <w:r>
+        <w:t xml:space="preserve">//przemyślenie mechaniki do końca – wygląd, układ, </w:t>
+      </w:r>
+      <w:proofErr w:type="spellStart"/>
+      <w:r>
+        <w:t>reponsywność</w:t>
+      </w:r>
+      <w:proofErr w:type="spellEnd"/>
+    </w:p>
+    <w:p>
+      <w:r>
+        <w:rPr>
+          <w:strike/>
+        </w:rPr>
+        <w:t xml:space="preserve">- ekran wyboru kart -&gt; musi być to </w:t>
+      </w:r>
+      <w:proofErr w:type="spellStart"/>
+      <w:r>
+        <w:rPr>
+          <w:strike/>
+        </w:rPr>
+        <w:t>jakos</w:t>
+      </w:r>
+      <w:proofErr w:type="spellEnd"/>
+      <w:r>
+        <w:rPr>
+          <w:strike/>
+        </w:rPr>
+        <w:t xml:space="preserve"> poprawione jeszcze, najlepiej przenieść to wybieranie do </w:t>
+      </w:r>
+      <w:proofErr w:type="spellStart"/>
+      <w:r>
+        <w:rPr>
+          <w:strike/>
+        </w:rPr>
+        <w:t>widgetu</w:t>
+      </w:r>
+      <w:proofErr w:type="spellEnd"/>
+      <w:r>
+        <w:rPr>
+          <w:strike/>
+        </w:rPr>
+        <w:t xml:space="preserve"> z kropkami np.  </w:t>
+      </w:r>
+      <w:proofErr w:type="spellStart"/>
+      <w:r>
+        <w:rPr>
+          <w:strike/>
+        </w:rPr>
+        <w:t>fan_carousel_image_slider</w:t>
+      </w:r>
+      <w:proofErr w:type="spellEnd"/>
+      <w:r>
+        <w:rPr>
+          <w:strike/>
+        </w:rPr>
+        <w:t>,</w:t>
+      </w:r>
+      <w:r>
+        <w:t xml:space="preserve"> + animacja </w:t>
+      </w:r>
+      <w:proofErr w:type="spellStart"/>
+      <w:r>
+        <w:t>reki</w:t>
+      </w:r>
+      <w:proofErr w:type="spellEnd"/>
+      <w:r>
+        <w:t xml:space="preserve"> bliżej ta co jest + „?” -&gt; jako opis kart do wyboru + na górze ładny napis – wybierz </w:t>
+      </w:r>
+      <w:proofErr w:type="spellStart"/>
+      <w:r>
+        <w:t>karte</w:t>
+      </w:r>
+      <w:proofErr w:type="spellEnd"/>
+      <w:r>
+        <w:t xml:space="preserve"> -&gt; tak aby użytkownikowi było </w:t>
+      </w:r>
+      <w:proofErr w:type="spellStart"/>
+      <w:r>
+        <w:t>latwiej</w:t>
+      </w:r>
+      <w:proofErr w:type="spellEnd"/>
+      <w:r>
+        <w:t xml:space="preserve"> z </w:t>
+      </w:r>
+      <w:proofErr w:type="spellStart"/>
+      <w:r>
+        <w:t>interaktywnoscia</w:t>
+      </w:r>
+      <w:proofErr w:type="spellEnd"/>
+      <w:r>
+        <w:t xml:space="preserve"> bo widziałem ze zbyt długo ludzie zastanawiali się na tym ekranie co maja zrobić </w:t>
+      </w:r>
+      <w:r>
+        <w:t xml:space="preserve">– </w:t>
+      </w:r>
+      <w:proofErr w:type="spellStart"/>
+      <w:r>
+        <w:t>ogolnie</w:t>
+      </w:r>
+      <w:proofErr w:type="spellEnd"/>
+      <w:r>
+        <w:t xml:space="preserve"> ogarniecie wyglądu bo działa ok</w:t>
+      </w:r>
+    </w:p>
+    <w:p>
+      <w:pPr>
+        <w:rPr>
+          <w:color w:val="FF0000"/>
+        </w:rPr>
+      </w:pPr>
+      <w:r>
+        <w:t>-</w:t>
+      </w:r>
+      <w:r>
+        <w:t xml:space="preserve"> poprawienie ikonek na głównym ekranie (tych 3 na dole) bo nie są zbyt spektakularne, coś trzeba wymyślić lepszego</w:t>
+      </w:r>
+      <w:r>
+        <w:rPr>
+          <w:color w:val="FF0000"/>
+        </w:rPr>
+        <w:t>// już lepiej ale jeszcze trzeba nad tym popracować</w:t>
+      </w:r>
+      <w:r>
+        <w:rPr>
+          <w:color w:val="FF0000"/>
+        </w:rPr>
+        <w:t xml:space="preserve">, chyba lepiej aby były takie jak z </w:t>
+      </w:r>
+      <w:proofErr w:type="spellStart"/>
+      <w:r>
+        <w:rPr>
+          <w:color w:val="FF0000"/>
+        </w:rPr>
+        <w:t>main</w:t>
+      </w:r>
+      <w:proofErr w:type="spellEnd"/>
+      <w:r>
+        <w:rPr>
+          <w:color w:val="FF0000"/>
+        </w:rPr>
+        <w:t xml:space="preserve"> menu czy coś</w:t>
+      </w:r>
+      <w:r>
+        <w:rPr>
+          <w:color w:val="FF0000"/>
+        </w:rPr>
+        <w:t>?</w:t>
+      </w:r>
+    </w:p>
+    <w:p>
+      <w:pPr>
+        <w:rPr>
+          <w:color w:val="FF0000"/>
+        </w:rPr>
+      </w:pPr>
+      <w:r>
+        <w:rPr>
+          <w:strike/>
+        </w:rPr>
+        <w:t xml:space="preserve">- kliknięcie w dane pole lub daną kartę, musi uruchomić krótki </w:t>
+      </w:r>
+      <w:proofErr w:type="spellStart"/>
+      <w:r>
+        <w:rPr>
+          <w:strike/>
+        </w:rPr>
+        <w:t>alertDialog</w:t>
+      </w:r>
+      <w:proofErr w:type="spellEnd"/>
+      <w:r>
+        <w:rPr>
+          <w:strike/>
+        </w:rPr>
+        <w:t xml:space="preserve"> z opisem danego pola/karty oraz przyciskiem „OK” </w:t>
+      </w:r>
+      <w:r>
+        <w:rPr>
+          <w:strike/>
+        </w:rPr>
+        <w:t xml:space="preserve">- </w:t>
+      </w:r>
+      <w:proofErr w:type="spellStart"/>
+      <w:r>
+        <w:rPr>
+          <w:strike/>
+        </w:rPr>
+        <w:t>gesture</w:t>
+      </w:r>
+      <w:proofErr w:type="spellEnd"/>
+      <w:r>
+        <w:rPr>
+          <w:strike/>
+        </w:rPr>
+        <w:t xml:space="preserve"> </w:t>
+      </w:r>
+      <w:proofErr w:type="spellStart"/>
+      <w:r>
+        <w:rPr>
+          <w:strike/>
+        </w:rPr>
+        <w:t>deetector</w:t>
+      </w:r>
+      <w:proofErr w:type="spellEnd"/>
+      <w:r>
+        <w:rPr>
+          <w:strike/>
+        </w:rPr>
+        <w:t xml:space="preserve"> dla każdego pola oraz </w:t>
+      </w:r>
+      <w:proofErr w:type="spellStart"/>
+      <w:r>
+        <w:rPr>
+          <w:strike/>
+        </w:rPr>
+        <w:t>gesture</w:t>
+      </w:r>
+      <w:proofErr w:type="spellEnd"/>
+      <w:r>
+        <w:rPr>
+          <w:strike/>
+        </w:rPr>
+        <w:t xml:space="preserve"> </w:t>
+      </w:r>
+      <w:proofErr w:type="spellStart"/>
+      <w:r>
+        <w:rPr>
+          <w:strike/>
+        </w:rPr>
+        <w:t>detector</w:t>
+      </w:r>
+      <w:proofErr w:type="spellEnd"/>
+      <w:r>
+        <w:rPr>
+          <w:strike/>
+        </w:rPr>
+        <w:t xml:space="preserve"> dla </w:t>
+      </w:r>
+      <w:proofErr w:type="spellStart"/>
+      <w:r>
+        <w:rPr>
+          <w:strike/>
+        </w:rPr>
+        <w:t>głownego</w:t>
+      </w:r>
+      <w:proofErr w:type="spellEnd"/>
+      <w:r>
+        <w:rPr>
+          <w:strike/>
+        </w:rPr>
+        <w:t xml:space="preserve"> image </w:t>
+      </w:r>
+      <w:proofErr w:type="spellStart"/>
+      <w:r>
+        <w:rPr>
+          <w:strike/>
+        </w:rPr>
+        <w:t>asset</w:t>
+      </w:r>
+      <w:proofErr w:type="spellEnd"/>
+      <w:r>
+        <w:rPr>
+          <w:strike/>
+        </w:rPr>
+        <w:t xml:space="preserve"> z odpowiednimi </w:t>
+      </w:r>
+      <w:proofErr w:type="spellStart"/>
+      <w:r>
+        <w:rPr>
+          <w:strike/>
+        </w:rPr>
+        <w:t>alertDialogami</w:t>
+      </w:r>
+      <w:proofErr w:type="spellEnd"/>
+      <w:r>
+        <w:rPr>
+          <w:strike/>
+        </w:rPr>
+        <w:t xml:space="preserve">  i objaśnieniem </w:t>
+      </w:r>
+      <w:r>
+        <w:rPr>
+          <w:color w:val="FF0000"/>
+        </w:rPr>
+        <w:t>//</w:t>
+      </w:r>
+      <w:proofErr w:type="spellStart"/>
+      <w:r>
+        <w:rPr>
+          <w:color w:val="FF0000"/>
+        </w:rPr>
+        <w:t>done</w:t>
+      </w:r>
+      <w:proofErr w:type="spellEnd"/>
+      <w:r>
+        <w:rPr>
+          <w:color w:val="FF0000"/>
+        </w:rPr>
+        <w:t>, działa, ewentualne poprawki „dymków” oraz tekstów + tłumaczenia</w:t>
+      </w:r>
+      <w:r>
+        <w:rPr>
+          <w:color w:val="FF0000"/>
+        </w:rPr>
+        <w:t xml:space="preserve"> + poprawienie załamywania linii</w:t>
       </w:r>
     </w:p>
     <w:p>
@@ -469,817 +386,330 @@
         </w:rPr>
       </w:pPr>
       <w:r>
-        <w:t xml:space="preserve">- pamiętać o </w:t>
-      </w:r>
-      <w:proofErr w:type="spellStart"/>
-      <w:r>
-        <w:t>commitach</w:t>
-      </w:r>
-      <w:proofErr w:type="spellEnd"/>
-      <w:r>
-        <w:t xml:space="preserve"> i co jakiś czas backupy</w:t>
-      </w:r>
-    </w:p>
-    <w:p>
-      <w:pPr>
         <w:rPr>
           <w:b/>
           <w:sz w:val="28"/>
           <w:szCs w:val="28"/>
         </w:rPr>
+        <w:t>EKRAN KARTY:</w:t>
+      </w:r>
+    </w:p>
+    <w:p>
+      <w:r>
+        <w:t xml:space="preserve">- Dodatkowe animacje dla kart: "X" -&gt;powinien wrzucać "X" na kartę jakby znikąd, i to razem z karta powinno </w:t>
+      </w:r>
+      <w:proofErr w:type="spellStart"/>
+      <w:r>
+        <w:t>wyjeżdzać</w:t>
+      </w:r>
+      <w:proofErr w:type="spellEnd"/>
+      <w:r>
+        <w:t xml:space="preserve">  "OK" powinno wrzucać duży "</w:t>
+      </w:r>
+      <w:r>
+        <w:t>OK</w:t>
+      </w:r>
+      <w:r>
+        <w:t>"</w:t>
+      </w:r>
+      <w:r>
+        <w:t xml:space="preserve"> lub znaczek „ok”</w:t>
+      </w:r>
+      <w:r>
+        <w:t xml:space="preserve"> na kartę i powinno </w:t>
+      </w:r>
+      <w:proofErr w:type="spellStart"/>
+      <w:r>
+        <w:t>leciec</w:t>
+      </w:r>
+      <w:proofErr w:type="spellEnd"/>
+      <w:r>
+        <w:t xml:space="preserve"> w prawo</w:t>
+      </w:r>
+      <w:r>
+        <w:t xml:space="preserve">.. </w:t>
+      </w:r>
+      <w:r>
+        <w:br/>
+      </w:r>
+      <w:r>
+        <w:rPr>
+          <w:color w:val="00B0F0"/>
+        </w:rPr>
+        <w:t>TO POWINNY BYĆ SOUNDY:</w:t>
+      </w:r>
+      <w:r>
+        <w:rPr>
+          <w:color w:val="00B0F0"/>
+        </w:rPr>
+        <w:t xml:space="preserve"> </w:t>
+      </w:r>
+      <w:proofErr w:type="spellStart"/>
+      <w:r>
+        <w:rPr>
+          <w:color w:val="00B0F0"/>
+        </w:rPr>
+        <w:t>good,nice,super,wohoo</w:t>
+      </w:r>
+      <w:proofErr w:type="spellEnd"/>
+      <w:r>
+        <w:rPr>
+          <w:color w:val="00B0F0"/>
+        </w:rPr>
+        <w:t xml:space="preserve"> itp. W przypadku „X” – </w:t>
+      </w:r>
+      <w:proofErr w:type="spellStart"/>
+      <w:r>
+        <w:rPr>
+          <w:color w:val="00B0F0"/>
+        </w:rPr>
+        <w:t>fa</w:t>
+      </w:r>
+      <w:r>
+        <w:rPr>
+          <w:color w:val="00B0F0"/>
+        </w:rPr>
+        <w:t>il,bad,wrong,uuu</w:t>
+      </w:r>
+      <w:proofErr w:type="spellEnd"/>
+      <w:r>
+        <w:rPr>
+          <w:color w:val="00B0F0"/>
+        </w:rPr>
+        <w:t xml:space="preserve"> a „&lt;-„ SSHHTT”</w:t>
+      </w:r>
+    </w:p>
+    <w:p>
+      <w:r>
+        <w:t>-</w:t>
+      </w:r>
+      <w:r>
+        <w:t>. Przygotowanie opisów pod "?" oraz zmiana ikonki "i" na ekranie karty żeby bardziej nawiązywało do "zgłoś błąd", bo te "i" to jak informacja... oraz implementacja tego</w:t>
+      </w:r>
+      <w:r>
+        <w:t xml:space="preserve"> w </w:t>
+      </w:r>
+      <w:proofErr w:type="spellStart"/>
+      <w:r>
+        <w:t>alertdialogi</w:t>
+      </w:r>
+      <w:proofErr w:type="spellEnd"/>
+      <w:r>
+        <w:t>?</w:t>
+      </w:r>
+      <w:r>
+        <w:t xml:space="preserve"> – tu trzeba pod ? dodać info odnośnie danej karty oraz przycisk zgłoś błąd, który przekieruje na stronkę</w:t>
+      </w:r>
+      <w:r>
+        <w:t xml:space="preserve"> </w:t>
+      </w:r>
+      <w:r>
+        <w:rPr>
+          <w:color w:val="FF0000"/>
+        </w:rPr>
+        <w:t xml:space="preserve">// jeszcze do dopracowania ale prawie </w:t>
+      </w:r>
+      <w:proofErr w:type="spellStart"/>
+      <w:r>
+        <w:rPr>
+          <w:color w:val="FF0000"/>
+        </w:rPr>
+        <w:t>prawie</w:t>
+      </w:r>
+      <w:proofErr w:type="spellEnd"/>
+      <w:r>
+        <w:rPr>
+          <w:color w:val="FF0000"/>
+        </w:rPr>
+        <w:t xml:space="preserve"> </w:t>
+      </w:r>
+    </w:p>
+    <w:p>
+      <w:pPr>
+        <w:rPr>
+          <w:color w:val="FF0000"/>
+        </w:rPr>
       </w:pPr>
       <w:r>
+        <w:t>- z</w:t>
+      </w:r>
+      <w:r>
+        <w:t xml:space="preserve">robienie punktacji z mnożnikami, może możliwość podglądu aktualnych punktów, finalna opcja zakończenia ma pojawić punktacje – w sumie to bardziej do ekranu podsumowania ? </w:t>
+      </w:r>
+    </w:p>
+    <w:p>
+      <w:pPr>
+        <w:rPr>
+          <w:color w:val="FF0000"/>
+        </w:rPr>
+      </w:pPr>
+      <w:r>
         <w:rPr>
           <w:b/>
-          <w:sz w:val="28"/>
-          <w:szCs w:val="28"/>
-        </w:rPr>
-        <w:t>EKRAN GŁÓWNY GRY:</w:t>
-      </w:r>
+        </w:rPr>
+        <w:t>- karta rysowania</w:t>
+      </w:r>
+      <w:r>
+        <w:t xml:space="preserve"> </w:t>
+      </w:r>
+      <w:r>
+        <w:rPr>
+          <w:strike/>
+        </w:rPr>
+        <w:t xml:space="preserve">- rysowanie do przemyślenia jak będzie działać, jest spoko klasa która by to obsłużyła z wielkością skalowania pędzla, z przekazywaniem obrazka dalej, nawet </w:t>
+      </w:r>
+      <w:r>
+        <w:rPr>
+          <w:strike/>
+        </w:rPr>
+        <w:t xml:space="preserve">z możliwością zapisu lub </w:t>
+      </w:r>
+      <w:proofErr w:type="spellStart"/>
+      <w:r>
+        <w:rPr>
+          <w:strike/>
+        </w:rPr>
+        <w:t>share</w:t>
+      </w:r>
+      <w:proofErr w:type="spellEnd"/>
+      <w:r>
+        <w:rPr>
+          <w:strike/>
+        </w:rPr>
+        <w:t xml:space="preserve">. </w:t>
+      </w:r>
+      <w:r>
+        <w:rPr>
+          <w:color w:val="FF0000"/>
+        </w:rPr>
+        <w:t xml:space="preserve">// dodane ale trzeba ogarnąć totalnie wszystko jak ma działać, wygląd itp. układ, widok </w:t>
+      </w:r>
+      <w:proofErr w:type="spellStart"/>
+      <w:r>
+        <w:rPr>
+          <w:color w:val="FF0000"/>
+        </w:rPr>
+        <w:t>timera</w:t>
+      </w:r>
+      <w:proofErr w:type="spellEnd"/>
+      <w:r>
+        <w:rPr>
+          <w:color w:val="FF0000"/>
+        </w:rPr>
+        <w:t xml:space="preserve"> itd.. jest zabawy jeszcze z tą kartą</w:t>
+      </w:r>
+      <w:r>
+        <w:rPr>
+          <w:color w:val="FF0000"/>
+        </w:rPr>
+        <w:t xml:space="preserve"> </w:t>
+      </w:r>
+      <w:r>
+        <w:t xml:space="preserve">– </w:t>
+      </w:r>
+      <w:proofErr w:type="spellStart"/>
+      <w:r>
+        <w:t>fortune</w:t>
+      </w:r>
+      <w:proofErr w:type="spellEnd"/>
+      <w:r>
+        <w:t xml:space="preserve"> bar -&gt; który losuje itp. - &gt; trzeba go </w:t>
+      </w:r>
+      <w:proofErr w:type="spellStart"/>
+      <w:r>
+        <w:t>przemyslec</w:t>
+      </w:r>
+      <w:proofErr w:type="spellEnd"/>
+      <w:r>
+        <w:t xml:space="preserve"> jeszcze, gdzie </w:t>
+      </w:r>
+      <w:proofErr w:type="spellStart"/>
+      <w:r>
+        <w:t>timer</w:t>
+      </w:r>
+      <w:proofErr w:type="spellEnd"/>
+      <w:r>
+        <w:t>, kiedy, czy od razu w czasie rysowania czy najpierw niech ktoś narysuje a potem reszta zgaduje ? -&gt; do przemyślenia to</w:t>
+      </w:r>
+    </w:p>
+    <w:p>
       <w:r>
         <w:rPr>
           <w:b/>
-          <w:sz w:val="28"/>
-          <w:szCs w:val="28"/>
-        </w:rPr>
-        <w:br/>
-      </w:r>
-    </w:p>
-    <w:p>
-      <w:r>
-        <w:t xml:space="preserve">//przemyślenie mechaniki do końca – wygląd, układ, </w:t>
-      </w:r>
-      <w:proofErr w:type="spellStart"/>
-      <w:r>
-        <w:t>reponsywność</w:t>
-      </w:r>
-      <w:proofErr w:type="spellEnd"/>
-    </w:p>
-    <w:p>
-      <w:r>
-        <w:t>- w momencie wybierania karty (po wy</w:t>
-      </w:r>
-      <w:r>
-        <w:t>borze) nie wiemy co mamy zrobić</w:t>
-      </w:r>
-      <w:r>
-        <w:rPr>
-          <w:color w:val="FF0000"/>
-        </w:rPr>
-        <w:t>// dodane opisy ale i tak do poprawienia to jest</w:t>
-      </w:r>
-      <w:r>
-        <w:rPr>
-          <w:color w:val="FF0000"/>
-        </w:rPr>
-        <w:t xml:space="preserve">, poprawka wyglądu, tego ekranu, w ostateczności będzie trzeba przerobić to na karuzele </w:t>
-      </w:r>
-      <w:proofErr w:type="spellStart"/>
-      <w:r>
-        <w:rPr>
-          <w:color w:val="FF0000"/>
-        </w:rPr>
-        <w:t>jakas</w:t>
-      </w:r>
-      <w:proofErr w:type="spellEnd"/>
-      <w:r>
-        <w:rPr>
-          <w:color w:val="FF0000"/>
-        </w:rPr>
-        <w:t xml:space="preserve"> jeżeli nie będzie się </w:t>
-      </w:r>
-      <w:proofErr w:type="spellStart"/>
-      <w:r>
-        <w:rPr>
-          <w:color w:val="FF0000"/>
-        </w:rPr>
-        <w:t>dalo</w:t>
-      </w:r>
-      <w:proofErr w:type="spellEnd"/>
-      <w:r>
-        <w:rPr>
-          <w:color w:val="FF0000"/>
-        </w:rPr>
-        <w:t xml:space="preserve"> tego ogarnąć lepiej </w:t>
-      </w:r>
-      <w:r>
-        <w:rPr>
-          <w:color w:val="FF0000"/>
-        </w:rPr>
-        <w:t xml:space="preserve">, dodanie opisu pod „?” </w:t>
-      </w:r>
-    </w:p>
-    <w:p>
-      <w:pPr>
-        <w:rPr>
-          <w:color w:val="FF0000"/>
-        </w:rPr>
-      </w:pPr>
-      <w:r>
-        <w:t>-</w:t>
-      </w:r>
-      <w:r>
-        <w:t xml:space="preserve"> poprawienie ikonek na głównym ekranie (tych 3 na dole) bo nie są zbyt spektakularne, coś trzeba wymyślić lepszego</w:t>
-      </w:r>
-      <w:r>
-        <w:rPr>
-          <w:color w:val="FF0000"/>
-        </w:rPr>
-        <w:t>// już lepiej ale jeszcze trzeba nad tym popracować</w:t>
-      </w:r>
-      <w:r>
-        <w:rPr>
-          <w:color w:val="FF0000"/>
-        </w:rPr>
-        <w:t xml:space="preserve">, chyba lepiej aby były takie jak z </w:t>
-      </w:r>
-      <w:proofErr w:type="spellStart"/>
-      <w:r>
-        <w:rPr>
-          <w:color w:val="FF0000"/>
-        </w:rPr>
-        <w:t>main</w:t>
-      </w:r>
-      <w:proofErr w:type="spellEnd"/>
-      <w:r>
-        <w:rPr>
-          <w:color w:val="FF0000"/>
-        </w:rPr>
-        <w:t xml:space="preserve"> menu czy coś</w:t>
-      </w:r>
-      <w:r>
-        <w:rPr>
-          <w:color w:val="FF0000"/>
-        </w:rPr>
-        <w:t>?</w:t>
-      </w:r>
-    </w:p>
-    <w:p>
-      <w:pPr>
-        <w:rPr>
-          <w:color w:val="FF0000"/>
-        </w:rPr>
-      </w:pPr>
+        </w:rPr>
+        <w:t xml:space="preserve">Karta </w:t>
+      </w:r>
+      <w:proofErr w:type="spellStart"/>
+      <w:r>
+        <w:rPr>
+          <w:b/>
+        </w:rPr>
+        <w:t>compare</w:t>
+      </w:r>
+      <w:proofErr w:type="spellEnd"/>
+      <w:r>
+        <w:rPr>
+          <w:b/>
+        </w:rPr>
+        <w:t xml:space="preserve"> </w:t>
+      </w:r>
+      <w:proofErr w:type="spellStart"/>
+      <w:r>
+        <w:rPr>
+          <w:b/>
+        </w:rPr>
+        <w:t>questions</w:t>
+      </w:r>
+      <w:proofErr w:type="spellEnd"/>
+      <w:r>
+        <w:t xml:space="preserve"> do ogarnięcia, dodanie ‘</w:t>
+      </w:r>
+      <w:proofErr w:type="spellStart"/>
+      <w:r>
+        <w:t>ticków</w:t>
+      </w:r>
+      <w:proofErr w:type="spellEnd"/>
+      <w:r>
+        <w:t xml:space="preserve">’ oraz umieszczenie tego normalnie aby pytania były widoczne </w:t>
+      </w:r>
+      <w:proofErr w:type="spellStart"/>
+      <w:r>
+        <w:t>itd</w:t>
+      </w:r>
+      <w:proofErr w:type="spellEnd"/>
+      <w:r>
+        <w:t xml:space="preserve">…, </w:t>
+      </w:r>
+      <w:r>
+        <w:t xml:space="preserve">aby było czytelne czcionka musi być troszkę </w:t>
+      </w:r>
+      <w:proofErr w:type="spellStart"/>
+      <w:r>
+        <w:t>wieksza</w:t>
+      </w:r>
+      <w:proofErr w:type="spellEnd"/>
+      <w:r>
+        <w:t xml:space="preserve"> + zrobione dobre łamanie tekstu, „</w:t>
+      </w:r>
+      <w:proofErr w:type="spellStart"/>
+      <w:r>
+        <w:t>ticki</w:t>
+      </w:r>
+      <w:proofErr w:type="spellEnd"/>
+      <w:r>
+        <w:t xml:space="preserve">” oraz dodanie na dole przycisku „Przekaz urządzenie” czy „Dalej” czy cos takiego, albo, zaznaczasz, klikasz „Dalej” wtedy Alert przekaz drugiej osobie z </w:t>
+      </w:r>
+      <w:proofErr w:type="spellStart"/>
+      <w:r>
+        <w:t>druzyny</w:t>
+      </w:r>
+      <w:proofErr w:type="spellEnd"/>
+      <w:r>
+        <w:t xml:space="preserve">, jak kliknie OK </w:t>
+      </w:r>
       <w:r>
         <w:lastRenderedPageBreak/>
-        <w:t>- animacja wyskoku każdej karty na środek ekranu, wtedy pojawi się „przekaz urządzenie osobie opisującej</w:t>
-      </w:r>
-      <w:r>
-        <w:t>(mogłoby np. wysunąć się spod spodu)</w:t>
-      </w:r>
-      <w:r>
-        <w:t xml:space="preserve"> i jakieś info kliknij w kartę</w:t>
-      </w:r>
-      <w:r>
-        <w:t>(np. od góry lub nad kartą)</w:t>
-      </w:r>
-      <w:r>
-        <w:t xml:space="preserve"> -&gt; wtedy dopiero mogłoby przenosić do docelowego ekranu karty</w:t>
-      </w:r>
-      <w:r>
-        <w:rPr>
-          <w:color w:val="FF0000"/>
-        </w:rPr>
-        <w:t>//część zrobiona</w:t>
-      </w:r>
-      <w:r>
-        <w:rPr>
-          <w:color w:val="FF0000"/>
-        </w:rPr>
-        <w:t xml:space="preserve">, trzeba dopracować animacje i wygląd oraz </w:t>
-      </w:r>
-      <w:proofErr w:type="spellStart"/>
-      <w:r>
-        <w:rPr>
-          <w:color w:val="FF0000"/>
-        </w:rPr>
-        <w:t>responsywność</w:t>
-      </w:r>
-      <w:proofErr w:type="spellEnd"/>
-      <w:r>
-        <w:rPr>
-          <w:color w:val="FF0000"/>
-        </w:rPr>
-        <w:t xml:space="preserve"> tego „ekranu”</w:t>
-      </w:r>
-      <w:r>
-        <w:rPr>
-          <w:color w:val="FF0000"/>
-        </w:rPr>
-        <w:t xml:space="preserve">, </w:t>
-      </w:r>
-      <w:r>
-        <w:rPr>
-          <w:color w:val="FF0000"/>
-        </w:rPr>
-        <w:t xml:space="preserve">+ dorobienie </w:t>
-      </w:r>
-      <w:proofErr w:type="spellStart"/>
-      <w:r>
-        <w:rPr>
-          <w:color w:val="FF0000"/>
-        </w:rPr>
-        <w:t>opisow</w:t>
-      </w:r>
-      <w:proofErr w:type="spellEnd"/>
-      <w:r>
-        <w:rPr>
-          <w:color w:val="FF0000"/>
-        </w:rPr>
-        <w:t xml:space="preserve"> pod „?” </w:t>
-      </w:r>
-    </w:p>
-    <w:p>
-      <w:r>
-        <w:t xml:space="preserve">- poprawienie </w:t>
-      </w:r>
-      <w:proofErr w:type="spellStart"/>
-      <w:r>
-        <w:t>rensponsywności</w:t>
-      </w:r>
-      <w:proofErr w:type="spellEnd"/>
-      <w:r>
-        <w:t xml:space="preserve"> pionków na głównym ekranie, względem </w:t>
-      </w:r>
-      <w:proofErr w:type="spellStart"/>
-      <w:r>
-        <w:t>screen</w:t>
-      </w:r>
-      <w:proofErr w:type="spellEnd"/>
-      <w:r>
-        <w:t xml:space="preserve"> </w:t>
-      </w:r>
-      <w:proofErr w:type="spellStart"/>
-      <w:r>
-        <w:t>widt</w:t>
-      </w:r>
-      <w:r>
-        <w:t>h</w:t>
-      </w:r>
-      <w:proofErr w:type="spellEnd"/>
-      <w:r>
-        <w:t xml:space="preserve"> – trzeba zrobić to w funkcji, która oblicza pozycje pionków – wszędzie są wartości </w:t>
-      </w:r>
-      <w:proofErr w:type="spellStart"/>
-      <w:r>
-        <w:t>static</w:t>
-      </w:r>
-      <w:proofErr w:type="spellEnd"/>
-      <w:r>
-        <w:t>, można to zrobić wtedy gdy plansza będzie w pełni ukończona -&gt; a raczej jej koncepcja oraz działanie i wygląd</w:t>
-      </w:r>
-    </w:p>
-    <w:p>
-      <w:pPr>
-        <w:rPr>
-          <w:color w:val="FF0000"/>
-        </w:rPr>
-      </w:pPr>
-      <w:r>
-        <w:rPr>
-          <w:strike/>
-        </w:rPr>
-        <w:t xml:space="preserve">- kliknięcie w dane pole lub daną kartę, musi uruchomić krótki </w:t>
-      </w:r>
-      <w:proofErr w:type="spellStart"/>
-      <w:r>
-        <w:rPr>
-          <w:strike/>
-        </w:rPr>
-        <w:t>alertDialog</w:t>
-      </w:r>
-      <w:proofErr w:type="spellEnd"/>
-      <w:r>
-        <w:rPr>
-          <w:strike/>
-        </w:rPr>
-        <w:t xml:space="preserve"> z opisem danego pola/karty oraz przyciskiem „OK” </w:t>
-      </w:r>
-      <w:r>
-        <w:rPr>
-          <w:strike/>
-        </w:rPr>
-        <w:t xml:space="preserve">- </w:t>
-      </w:r>
-      <w:proofErr w:type="spellStart"/>
-      <w:r>
-        <w:rPr>
-          <w:strike/>
-        </w:rPr>
-        <w:t>gesture</w:t>
-      </w:r>
-      <w:proofErr w:type="spellEnd"/>
-      <w:r>
-        <w:rPr>
-          <w:strike/>
-        </w:rPr>
-        <w:t xml:space="preserve"> </w:t>
-      </w:r>
-      <w:proofErr w:type="spellStart"/>
-      <w:r>
-        <w:rPr>
-          <w:strike/>
-        </w:rPr>
-        <w:t>deetector</w:t>
-      </w:r>
-      <w:proofErr w:type="spellEnd"/>
-      <w:r>
-        <w:rPr>
-          <w:strike/>
-        </w:rPr>
-        <w:t xml:space="preserve"> dla każdego pola oraz </w:t>
-      </w:r>
-      <w:proofErr w:type="spellStart"/>
-      <w:r>
-        <w:rPr>
-          <w:strike/>
-        </w:rPr>
-        <w:t>gesture</w:t>
-      </w:r>
-      <w:proofErr w:type="spellEnd"/>
-      <w:r>
-        <w:rPr>
-          <w:strike/>
-        </w:rPr>
-        <w:t xml:space="preserve"> </w:t>
-      </w:r>
-      <w:proofErr w:type="spellStart"/>
-      <w:r>
-        <w:rPr>
-          <w:strike/>
-        </w:rPr>
-        <w:t>detector</w:t>
-      </w:r>
-      <w:proofErr w:type="spellEnd"/>
-      <w:r>
-        <w:rPr>
-          <w:strike/>
-        </w:rPr>
-        <w:t xml:space="preserve"> dla </w:t>
-      </w:r>
-      <w:proofErr w:type="spellStart"/>
-      <w:r>
-        <w:rPr>
-          <w:strike/>
-        </w:rPr>
-        <w:t>głownego</w:t>
-      </w:r>
-      <w:proofErr w:type="spellEnd"/>
-      <w:r>
-        <w:rPr>
-          <w:strike/>
-        </w:rPr>
-        <w:t xml:space="preserve"> image </w:t>
-      </w:r>
-      <w:proofErr w:type="spellStart"/>
-      <w:r>
-        <w:rPr>
-          <w:strike/>
-        </w:rPr>
-        <w:t>asset</w:t>
-      </w:r>
-      <w:proofErr w:type="spellEnd"/>
-      <w:r>
-        <w:rPr>
-          <w:strike/>
-        </w:rPr>
-        <w:t xml:space="preserve"> z odpowiednimi </w:t>
-      </w:r>
-      <w:proofErr w:type="spellStart"/>
-      <w:r>
-        <w:rPr>
-          <w:strike/>
-        </w:rPr>
-        <w:t>alertDialogami</w:t>
-      </w:r>
-      <w:proofErr w:type="spellEnd"/>
-      <w:r>
-        <w:rPr>
-          <w:strike/>
-        </w:rPr>
-        <w:t xml:space="preserve">  i objaśnieniem </w:t>
-      </w:r>
-      <w:r>
-        <w:rPr>
-          <w:color w:val="FF0000"/>
-        </w:rPr>
-        <w:t>//</w:t>
-      </w:r>
-      <w:proofErr w:type="spellStart"/>
-      <w:r>
-        <w:rPr>
-          <w:color w:val="FF0000"/>
-        </w:rPr>
-        <w:t>done</w:t>
-      </w:r>
-      <w:proofErr w:type="spellEnd"/>
-      <w:r>
-        <w:rPr>
-          <w:color w:val="FF0000"/>
-        </w:rPr>
-        <w:t>, działa, ewentualne poprawki „dymków” oraz tekstów + tłumaczenia</w:t>
-      </w:r>
-      <w:r>
-        <w:rPr>
-          <w:color w:val="FF0000"/>
-        </w:rPr>
-        <w:t xml:space="preserve"> + poprawienie załamywania linii</w:t>
-      </w:r>
-    </w:p>
-    <w:p>
-      <w:r>
-        <w:rPr>
-          <w:strike/>
-        </w:rPr>
-        <w:t>- alert „</w:t>
-      </w:r>
-      <w:proofErr w:type="spellStart"/>
-      <w:r>
-        <w:rPr>
-          <w:strike/>
-        </w:rPr>
-        <w:t>tapnij</w:t>
-      </w:r>
-      <w:proofErr w:type="spellEnd"/>
-      <w:r>
-        <w:rPr>
-          <w:strike/>
-        </w:rPr>
-        <w:t xml:space="preserve"> w koło by zakręcić” też powinien pojawiać się cyklicznie, co jakiś czas w przypadku braku aktywności np. po 10-15 sekundach?</w:t>
-      </w:r>
-      <w:r>
-        <w:rPr>
-          <w:strike/>
-        </w:rPr>
-        <w:t xml:space="preserve"> Brak aktywności po </w:t>
-      </w:r>
-      <w:proofErr w:type="spellStart"/>
-      <w:r>
-        <w:rPr>
-          <w:strike/>
-        </w:rPr>
-        <w:t>jakims</w:t>
-      </w:r>
-      <w:proofErr w:type="spellEnd"/>
-      <w:r>
-        <w:rPr>
-          <w:strike/>
-        </w:rPr>
-        <w:t xml:space="preserve"> czasie tez </w:t>
-      </w:r>
-      <w:proofErr w:type="spellStart"/>
-      <w:r>
-        <w:rPr>
-          <w:strike/>
-        </w:rPr>
-        <w:t>nalezaloby</w:t>
-      </w:r>
-      <w:proofErr w:type="spellEnd"/>
-      <w:r>
-        <w:rPr>
-          <w:strike/>
-        </w:rPr>
-        <w:t xml:space="preserve"> </w:t>
-      </w:r>
-      <w:r>
-        <w:rPr>
-          <w:strike/>
-        </w:rPr>
-        <w:t>stwierdzić – ustawiony po 20 sekundach</w:t>
-      </w:r>
-      <w:r>
-        <w:t xml:space="preserve"> – chyba ok ? – testy </w:t>
-      </w:r>
-    </w:p>
-    <w:p>
-      <w:pPr>
-        <w:rPr>
-          <w:b/>
-          <w:sz w:val="28"/>
-          <w:szCs w:val="28"/>
-        </w:rPr>
-      </w:pPr>
-      <w:r>
-        <w:rPr>
-          <w:b/>
-          <w:sz w:val="28"/>
-          <w:szCs w:val="28"/>
-        </w:rPr>
-        <w:t>EKRAN KARTY:</w:t>
-      </w:r>
-    </w:p>
-    <w:p>
-      <w:r>
-        <w:t xml:space="preserve">- Dodatkowe animacje dla kart: "X" -&gt;powinien wrzucać "X" na kartę jakby znikąd, i to razem z karta powinno </w:t>
-      </w:r>
-      <w:proofErr w:type="spellStart"/>
-      <w:r>
-        <w:t>wyjeżdzać</w:t>
-      </w:r>
-      <w:proofErr w:type="spellEnd"/>
-      <w:r>
-        <w:t xml:space="preserve">  "OK" powinno wrzucać duży "</w:t>
-      </w:r>
-      <w:r>
-        <w:t>OK</w:t>
-      </w:r>
-      <w:r>
-        <w:t>"</w:t>
-      </w:r>
-      <w:r>
-        <w:t xml:space="preserve"> lub znaczek „ok”</w:t>
-      </w:r>
-      <w:r>
-        <w:t xml:space="preserve"> na kartę i powinno </w:t>
-      </w:r>
-      <w:proofErr w:type="spellStart"/>
-      <w:r>
-        <w:t>leciec</w:t>
-      </w:r>
-      <w:proofErr w:type="spellEnd"/>
-      <w:r>
-        <w:t xml:space="preserve"> w prawo</w:t>
-      </w:r>
-      <w:r>
-        <w:t xml:space="preserve">.. </w:t>
-      </w:r>
-      <w:r>
-        <w:br/>
-      </w:r>
-      <w:r>
-        <w:rPr>
-          <w:color w:val="00B0F0"/>
-        </w:rPr>
-        <w:t>TO POWINNY BYĆ SOUNDY:</w:t>
-      </w:r>
-      <w:r>
-        <w:rPr>
-          <w:color w:val="00B0F0"/>
-        </w:rPr>
-        <w:t xml:space="preserve"> </w:t>
-      </w:r>
-      <w:proofErr w:type="spellStart"/>
-      <w:r>
-        <w:rPr>
-          <w:color w:val="00B0F0"/>
-        </w:rPr>
-        <w:t>good,nice,super,wohoo</w:t>
-      </w:r>
-      <w:proofErr w:type="spellEnd"/>
-      <w:r>
-        <w:rPr>
-          <w:color w:val="00B0F0"/>
-        </w:rPr>
-        <w:t xml:space="preserve"> itp. W przypadku „X” – </w:t>
-      </w:r>
-      <w:proofErr w:type="spellStart"/>
-      <w:r>
-        <w:rPr>
-          <w:color w:val="00B0F0"/>
-        </w:rPr>
-        <w:t>fa</w:t>
-      </w:r>
-      <w:r>
-        <w:rPr>
-          <w:color w:val="00B0F0"/>
-        </w:rPr>
-        <w:t>il,bad,wrong,uuu</w:t>
-      </w:r>
-      <w:proofErr w:type="spellEnd"/>
-      <w:r>
-        <w:rPr>
-          <w:color w:val="00B0F0"/>
-        </w:rPr>
-        <w:t xml:space="preserve"> a „&lt;-„ SSHHTT”</w:t>
-      </w:r>
-    </w:p>
-    <w:p>
-      <w:r>
-        <w:t>-</w:t>
-      </w:r>
-      <w:r>
-        <w:t>. Przygotowanie opisów pod "?" oraz zmiana ikonki "i" na ekranie karty żeby bardziej nawiązywało do "zgłoś błąd", bo te "i" to jak informacja... oraz implementacja tego</w:t>
-      </w:r>
-      <w:r>
-        <w:t xml:space="preserve"> w </w:t>
-      </w:r>
-      <w:proofErr w:type="spellStart"/>
-      <w:r>
-        <w:t>alertdialogi</w:t>
-      </w:r>
-      <w:proofErr w:type="spellEnd"/>
-      <w:r>
-        <w:t>?</w:t>
-      </w:r>
-      <w:r>
-        <w:t xml:space="preserve"> – tu trzeba pod ? dodać info odnośnie danej karty oraz przycisk zgłoś błąd, który przekieruje na stronkę</w:t>
-      </w:r>
-      <w:r>
-        <w:t xml:space="preserve"> </w:t>
-      </w:r>
-      <w:r>
-        <w:rPr>
-          <w:color w:val="FF0000"/>
-        </w:rPr>
-        <w:t xml:space="preserve">// jeszcze do dopracowania ale prawie </w:t>
-      </w:r>
-      <w:proofErr w:type="spellStart"/>
-      <w:r>
-        <w:rPr>
-          <w:color w:val="FF0000"/>
-        </w:rPr>
-        <w:t>prawie</w:t>
-      </w:r>
-      <w:proofErr w:type="spellEnd"/>
-      <w:r>
-        <w:rPr>
-          <w:color w:val="FF0000"/>
-        </w:rPr>
-        <w:t xml:space="preserve"> </w:t>
-      </w:r>
-    </w:p>
-    <w:p>
-      <w:pPr>
-        <w:rPr>
-          <w:color w:val="FF0000"/>
-        </w:rPr>
-      </w:pPr>
-      <w:r>
-        <w:t>- z</w:t>
-      </w:r>
-      <w:r>
-        <w:t xml:space="preserve">robienie punktacji z mnożnikami, może możliwość podglądu aktualnych punktów, finalna opcja zakończenia ma pojawić punktacje – w sumie to bardziej do ekranu podsumowania ? </w:t>
-      </w:r>
-    </w:p>
-    <w:p>
-      <w:pPr>
-        <w:rPr>
-          <w:color w:val="FF0000"/>
-        </w:rPr>
-      </w:pPr>
-      <w:r>
-        <w:rPr>
-          <w:b/>
-        </w:rPr>
-        <w:t>- karta rysowania</w:t>
-      </w:r>
-      <w:r>
-        <w:t xml:space="preserve"> </w:t>
-      </w:r>
-      <w:r>
-        <w:rPr>
-          <w:strike/>
-        </w:rPr>
-        <w:t xml:space="preserve">- rysowanie do przemyślenia jak będzie działać, jest spoko klasa która by to obsłużyła z wielkością skalowania pędzla, z przekazywaniem obrazka dalej, nawet </w:t>
-      </w:r>
-      <w:r>
-        <w:rPr>
-          <w:strike/>
-        </w:rPr>
-        <w:t xml:space="preserve">z możliwością zapisu lub </w:t>
-      </w:r>
-      <w:proofErr w:type="spellStart"/>
-      <w:r>
-        <w:rPr>
-          <w:strike/>
-        </w:rPr>
-        <w:t>share</w:t>
-      </w:r>
-      <w:proofErr w:type="spellEnd"/>
-      <w:r>
-        <w:rPr>
-          <w:strike/>
-        </w:rPr>
-        <w:t xml:space="preserve">. </w:t>
-      </w:r>
-      <w:r>
-        <w:rPr>
-          <w:color w:val="FF0000"/>
-        </w:rPr>
-        <w:t xml:space="preserve">// dodane ale trzeba ogarnąć totalnie wszystko jak ma działać, wygląd itp. układ, widok </w:t>
-      </w:r>
-      <w:proofErr w:type="spellStart"/>
-      <w:r>
-        <w:rPr>
-          <w:color w:val="FF0000"/>
-        </w:rPr>
-        <w:t>timera</w:t>
-      </w:r>
-      <w:proofErr w:type="spellEnd"/>
-      <w:r>
-        <w:rPr>
-          <w:color w:val="FF0000"/>
-        </w:rPr>
-        <w:t xml:space="preserve"> itd.. jest zabawy jeszcze z tą kartą</w:t>
-      </w:r>
-      <w:r>
-        <w:rPr>
-          <w:color w:val="FF0000"/>
-        </w:rPr>
-        <w:t xml:space="preserve"> </w:t>
-      </w:r>
-      <w:r>
-        <w:t xml:space="preserve">– </w:t>
-      </w:r>
-      <w:proofErr w:type="spellStart"/>
-      <w:r>
-        <w:t>fortune</w:t>
-      </w:r>
-      <w:proofErr w:type="spellEnd"/>
-      <w:r>
-        <w:t xml:space="preserve"> bar -&gt; który losuje itp. - &gt; trzeba go </w:t>
-      </w:r>
-      <w:proofErr w:type="spellStart"/>
-      <w:r>
-        <w:t>przemyslec</w:t>
-      </w:r>
-      <w:proofErr w:type="spellEnd"/>
-      <w:r>
-        <w:t xml:space="preserve"> jeszcze, gdzie </w:t>
-      </w:r>
-      <w:proofErr w:type="spellStart"/>
-      <w:r>
-        <w:t>timer</w:t>
-      </w:r>
-      <w:proofErr w:type="spellEnd"/>
-      <w:r>
-        <w:t>, kiedy, czy od razu w czasie rysowania czy najpierw niech ktoś narysuje a potem reszta zgaduje ? -&gt; do przemyślenia to</w:t>
-      </w:r>
-    </w:p>
-    <w:p>
-      <w:r>
-        <w:rPr>
-          <w:b/>
-        </w:rPr>
-        <w:t xml:space="preserve">Karta </w:t>
-      </w:r>
-      <w:proofErr w:type="spellStart"/>
-      <w:r>
-        <w:rPr>
-          <w:b/>
-        </w:rPr>
-        <w:t>compare</w:t>
-      </w:r>
-      <w:proofErr w:type="spellEnd"/>
-      <w:r>
-        <w:rPr>
-          <w:b/>
-        </w:rPr>
-        <w:t xml:space="preserve"> </w:t>
-      </w:r>
-      <w:proofErr w:type="spellStart"/>
-      <w:r>
-        <w:rPr>
-          <w:b/>
-        </w:rPr>
-        <w:t>questions</w:t>
-      </w:r>
-      <w:proofErr w:type="spellEnd"/>
-      <w:r>
-        <w:t xml:space="preserve"> do ogarnięcia, dodanie ‘</w:t>
-      </w:r>
-      <w:proofErr w:type="spellStart"/>
-      <w:r>
-        <w:t>ticków</w:t>
-      </w:r>
-      <w:proofErr w:type="spellEnd"/>
-      <w:r>
-        <w:t xml:space="preserve">’ oraz umieszczenie tego normalnie aby pytania były widoczne </w:t>
-      </w:r>
-      <w:proofErr w:type="spellStart"/>
-      <w:r>
-        <w:t>itd</w:t>
-      </w:r>
-      <w:proofErr w:type="spellEnd"/>
-      <w:r>
-        <w:t xml:space="preserve">…, </w:t>
-      </w:r>
-      <w:r>
-        <w:t xml:space="preserve">aby było czytelne czcionka musi być troszkę </w:t>
-      </w:r>
-      <w:proofErr w:type="spellStart"/>
-      <w:r>
-        <w:t>wieksza</w:t>
-      </w:r>
-      <w:proofErr w:type="spellEnd"/>
-      <w:r>
-        <w:t xml:space="preserve"> + zrobione dobre łamanie tekstu, „</w:t>
-      </w:r>
-      <w:proofErr w:type="spellStart"/>
-      <w:r>
-        <w:t>ticki</w:t>
-      </w:r>
-      <w:proofErr w:type="spellEnd"/>
-      <w:r>
-        <w:t xml:space="preserve">” oraz dodanie na dole przycisku „Przekaz urządzenie” czy „Dalej” czy cos takiego, albo, zaznaczasz, klikasz „Dalej” wtedy Alert przekaz drugiej osobie z </w:t>
-      </w:r>
-      <w:proofErr w:type="spellStart"/>
-      <w:r>
-        <w:t>druzyny</w:t>
-      </w:r>
-      <w:proofErr w:type="spellEnd"/>
-      <w:r>
-        <w:t xml:space="preserve">, jak kliknie OK to to pytanie się pojawi dla tej drugiej osoby wtedy gdy kliknie znowu Dalej: Alert z </w:t>
+        <w:t xml:space="preserve">to to pytanie się pojawi dla tej drugiej osoby wtedy gdy kliknie znowu Dalej: Alert z </w:t>
       </w:r>
       <w:proofErr w:type="spellStart"/>
       <w:r>
@@ -1314,22 +744,6 @@
       </w:r>
     </w:p>
     <w:p>
-      <w:r>
-        <w:t xml:space="preserve"> ogarnięcie </w:t>
-      </w:r>
-      <w:proofErr w:type="spellStart"/>
-      <w:r>
-        <w:t>responsywności</w:t>
-      </w:r>
-      <w:proofErr w:type="spellEnd"/>
-      <w:r>
-        <w:t xml:space="preserve"> ekranu karty</w:t>
-      </w:r>
-      <w:r>
-        <w:t xml:space="preserve"> i innych ekranów + testy </w:t>
-      </w:r>
-    </w:p>
-    <w:p>
       <w:pPr>
         <w:rPr>
           <w:color w:val="FF0000"/>
@@ -1339,7 +753,6 @@
         <w:rPr>
           <w:strike/>
         </w:rPr>
-        <w:lastRenderedPageBreak/>
         <w:t xml:space="preserve">- na </w:t>
       </w:r>
       <w:r>
@@ -1491,6 +904,107 @@
       <w:proofErr w:type="spellEnd"/>
       <w:r>
         <w:t xml:space="preserve"> skoro odbywa się to na 1 ekranie ? </w:t>
+      </w:r>
+    </w:p>
+    <w:p>
+      <w:r>
+        <w:t xml:space="preserve">- kartę antonimów robimy jako tylko </w:t>
+      </w:r>
+      <w:proofErr w:type="spellStart"/>
+      <w:r>
+        <w:t>karte</w:t>
+      </w:r>
+      <w:proofErr w:type="spellEnd"/>
+      <w:r>
+        <w:t xml:space="preserve"> antonimów, za to dorzucimy więcej </w:t>
+      </w:r>
+      <w:proofErr w:type="spellStart"/>
+      <w:r>
+        <w:t>slow</w:t>
+      </w:r>
+      <w:proofErr w:type="spellEnd"/>
+      <w:r>
+        <w:t xml:space="preserve"> i nie mieszamy już z synonimami żeby nie było zbyt zagmatwane bo ludzie sami nie wiedza co to antonimy i </w:t>
+      </w:r>
+      <w:proofErr w:type="spellStart"/>
+      <w:r>
+        <w:t>pytaja</w:t>
+      </w:r>
+      <w:proofErr w:type="spellEnd"/>
+      <w:r>
+        <w:t xml:space="preserve">, wiec lepiej zrobić tez np. 5 </w:t>
+      </w:r>
+      <w:proofErr w:type="spellStart"/>
+      <w:r>
+        <w:t>słow</w:t>
+      </w:r>
+      <w:proofErr w:type="spellEnd"/>
+      <w:r>
+        <w:t xml:space="preserve"> antonimów, dać jakiś czas a w zamian </w:t>
+      </w:r>
+      <w:proofErr w:type="spellStart"/>
+      <w:r>
+        <w:t>zwiekszyc</w:t>
+      </w:r>
+      <w:proofErr w:type="spellEnd"/>
+      <w:r>
+        <w:t xml:space="preserve"> </w:t>
+      </w:r>
+      <w:proofErr w:type="spellStart"/>
+      <w:r>
+        <w:t>baze</w:t>
+      </w:r>
+      <w:proofErr w:type="spellEnd"/>
+      <w:r>
+        <w:t xml:space="preserve"> i zrobić ta </w:t>
+      </w:r>
+      <w:proofErr w:type="spellStart"/>
+      <w:r>
+        <w:t>karte</w:t>
+      </w:r>
+      <w:proofErr w:type="spellEnd"/>
+      <w:r>
+        <w:t xml:space="preserve"> jako normalna </w:t>
+      </w:r>
+      <w:proofErr w:type="spellStart"/>
+      <w:r>
+        <w:t>karte</w:t>
+      </w:r>
+      <w:proofErr w:type="spellEnd"/>
+      <w:r>
+        <w:t xml:space="preserve"> (</w:t>
+      </w:r>
+      <w:proofErr w:type="spellStart"/>
+      <w:r>
+        <w:t>bonsuowa</w:t>
+      </w:r>
+      <w:proofErr w:type="spellEnd"/>
+      <w:r>
+        <w:t xml:space="preserve"> co prawda) – ale na zasadzie działania kart tych standardowych, bez zbędnego mieszania , wiec musze wygenerować słowa, np. po 5, bez </w:t>
+      </w:r>
+      <w:proofErr w:type="spellStart"/>
+      <w:r>
+        <w:t>powtorzen</w:t>
+      </w:r>
+      <w:proofErr w:type="spellEnd"/>
+      <w:r>
+        <w:t xml:space="preserve"> najlepiej, </w:t>
+      </w:r>
+      <w:proofErr w:type="spellStart"/>
+      <w:r>
+        <w:t>baze</w:t>
+      </w:r>
+      <w:proofErr w:type="spellEnd"/>
+      <w:r>
+        <w:t xml:space="preserve"> danych, wzorując się na jednym z poprzednich, albo </w:t>
+      </w:r>
+      <w:proofErr w:type="spellStart"/>
+      <w:r>
+        <w:t>przepisac</w:t>
+      </w:r>
+      <w:proofErr w:type="spellEnd"/>
+      <w:r>
+        <w:t xml:space="preserve"> słowa – do przeanalizowania jeszcze</w:t>
       </w:r>
     </w:p>
     <w:p>
@@ -2869,6 +2383,7 @@
     </w:p>
     <w:p>
       <w:r>
+        <w:lastRenderedPageBreak/>
         <w:t>- samouczek musi mieć możliwość ponownego włączenia w ustawieniach, przy pierwszym odpaleniu mu się zmienić odpowiednia flaga, którą w ustawieniach będzie można „cofnąć”</w:t>
       </w:r>
     </w:p>
@@ -2879,12 +2394,16 @@
     </w:p>
     <w:p>
       <w:r>
-        <w:t xml:space="preserve">- samouczek ma sens zrobić dopiero wtedy gdy już będę miał gotowy główny ekran całej gry, karty itp. Tak aby po kolei można było pokazywać funkcje, a musi to bazować już na finalnym wyglądzie aplikacji </w:t>
-      </w:r>
-    </w:p>
-    <w:p>
-      <w:r>
-        <w:lastRenderedPageBreak/>
+        <w:t xml:space="preserve">- samouczek ma sens zrobić dopiero wtedy gdy już będę miał gotowy główny ekran całej gry, karty itp. Tak aby po kolei można było pokazywać funkcje, a musi to bazować już </w:t>
+      </w:r>
+      <w:r>
+        <w:t>na finalnym wyglądzie aplikacji, pamiętaj ze samouczek musi być responsywny!</w:t>
+      </w:r>
+      <w:bookmarkStart w:id="0" w:name="_GoBack"/>
+      <w:bookmarkEnd w:id="0"/>
+    </w:p>
+    <w:p>
+      <w:r>
         <w:t xml:space="preserve">- wygląd samouczka </w:t>
       </w:r>
       <w:proofErr w:type="spellStart"/>
@@ -3095,6 +2614,54 @@
     </w:p>
     <w:p>
       <w:r>
+        <w:t xml:space="preserve">- poprawienie </w:t>
+      </w:r>
+      <w:proofErr w:type="spellStart"/>
+      <w:r>
+        <w:t>rensponsywności</w:t>
+      </w:r>
+      <w:proofErr w:type="spellEnd"/>
+      <w:r>
+        <w:t xml:space="preserve"> pionków na głównym ekranie, względem </w:t>
+      </w:r>
+      <w:proofErr w:type="spellStart"/>
+      <w:r>
+        <w:t>screen</w:t>
+      </w:r>
+      <w:proofErr w:type="spellEnd"/>
+      <w:r>
+        <w:t xml:space="preserve"> </w:t>
+      </w:r>
+      <w:proofErr w:type="spellStart"/>
+      <w:r>
+        <w:t>width</w:t>
+      </w:r>
+      <w:proofErr w:type="spellEnd"/>
+      <w:r>
+        <w:t xml:space="preserve"> – trzeba zrobić to w funkcji, która oblicza pozycje pionków – wszędzie są wartości </w:t>
+      </w:r>
+      <w:proofErr w:type="spellStart"/>
+      <w:r>
+        <w:t>static</w:t>
+      </w:r>
+      <w:proofErr w:type="spellEnd"/>
+      <w:r>
+        <w:t>, można to zrobić wtedy gdy plansza będzie w pełni ukończona -&gt; a raczej jej koncepcja oraz działanie i wygląd</w:t>
+      </w:r>
+      <w:r>
+        <w:t xml:space="preserve"> + ogólnie </w:t>
+      </w:r>
+      <w:proofErr w:type="spellStart"/>
+      <w:r>
+        <w:t>responsywność</w:t>
+      </w:r>
+      <w:proofErr w:type="spellEnd"/>
+      <w:r>
+        <w:t xml:space="preserve"> WSZYSTKIEGO + testy</w:t>
+      </w:r>
+    </w:p>
+    <w:p>
+      <w:r>
         <w:t xml:space="preserve"> - blokada przycisku wstecz na ekranie </w:t>
       </w:r>
       <w:proofErr w:type="spellStart"/>
@@ -3261,6 +2828,60 @@
       <w:proofErr w:type="spellEnd"/>
       <w:r>
         <w:t>, korygować, odnośnie układu, projektowania etc.. jeszcze można trochę doczytać co jest istotne</w:t>
+      </w:r>
+    </w:p>
+    <w:p>
+      <w:r>
+        <w:lastRenderedPageBreak/>
+        <w:t xml:space="preserve">- dobrze faktycznie by było żeby aplikacja była responsywna na tablety, a nawet żeby </w:t>
+      </w:r>
+      <w:proofErr w:type="spellStart"/>
+      <w:r>
+        <w:t>pomyslec</w:t>
+      </w:r>
+      <w:proofErr w:type="spellEnd"/>
+      <w:r>
+        <w:t xml:space="preserve"> w przyszłości o android TV, lub </w:t>
+      </w:r>
+      <w:proofErr w:type="spellStart"/>
+      <w:r>
+        <w:t>webowce</w:t>
+      </w:r>
+      <w:proofErr w:type="spellEnd"/>
+      <w:r>
+        <w:t xml:space="preserve"> aby moc </w:t>
+      </w:r>
+      <w:proofErr w:type="spellStart"/>
+      <w:r>
+        <w:t>odtwarzac</w:t>
+      </w:r>
+      <w:proofErr w:type="spellEnd"/>
+      <w:r>
+        <w:t xml:space="preserve"> </w:t>
+      </w:r>
+      <w:proofErr w:type="spellStart"/>
+      <w:r>
+        <w:t>gre</w:t>
+      </w:r>
+      <w:proofErr w:type="spellEnd"/>
+      <w:r>
+        <w:t xml:space="preserve"> na większych ekranach, żeby przyjemniej się </w:t>
+      </w:r>
+      <w:proofErr w:type="spellStart"/>
+      <w:r>
+        <w:t>gralo</w:t>
+      </w:r>
+      <w:proofErr w:type="spellEnd"/>
+      <w:r>
+        <w:t xml:space="preserve"> (wiec musiałby być tez dodany tryb poziomy aplikacji – </w:t>
+      </w:r>
+      <w:proofErr w:type="spellStart"/>
+      <w:r>
+        <w:t>must</w:t>
+      </w:r>
+      <w:proofErr w:type="spellEnd"/>
+      <w:r>
+        <w:t xml:space="preserve"> be w tym przypadku! )</w:t>
       </w:r>
     </w:p>
     <w:p>
@@ -3363,7 +2984,6 @@
           <w:sz w:val="28"/>
           <w:szCs w:val="28"/>
         </w:rPr>
-        <w:lastRenderedPageBreak/>
         <w:t>FIREBASE</w:t>
       </w:r>
       <w:r>
@@ -3605,7 +3225,6 @@
           </w:tcPr>
           <w:p>
             <w:r>
-              <w:lastRenderedPageBreak/>
               <w:t>Id</w:t>
             </w:r>
           </w:p>

</xml_diff>

<commit_message>
db update and antonyme cards working properly now
</commit_message>
<xml_diff>
--- a/assets/time_to_party_assets/dokumentacja.docx
+++ b/assets/time_to_party_assets/dokumentacja.docx
@@ -1,6 +1,6 @@
 
 <file path=word/document.xml><?xml version="1.0" encoding="utf-8"?>
-<w:document xmlns:wpc="http://schemas.microsoft.com/office/word/2010/wordprocessingCanvas" xmlns:cx="http://schemas.microsoft.com/office/drawing/2014/chartex" xmlns:cx1="http://schemas.microsoft.com/office/drawing/2015/9/8/chartex" xmlns:mc="http://schemas.openxmlformats.org/markup-compatibility/2006" xmlns:o="urn:schemas-microsoft-com:office:office" xmlns:r="http://schemas.openxmlformats.org/officeDocument/2006/relationships" xmlns:m="http://schemas.openxmlformats.org/officeDocument/2006/math" xmlns:v="urn:schemas-microsoft-com:vml" xmlns:wp14="http://schemas.microsoft.com/office/word/2010/wordprocessingDrawing" xmlns:wp="http://schemas.openxmlformats.org/drawingml/2006/wordprocessingDrawing" xmlns:w10="urn:schemas-microsoft-com:office:word" xmlns:w="http://schemas.openxmlformats.org/wordprocessingml/2006/main" xmlns:w14="http://schemas.microsoft.com/office/word/2010/wordml" xmlns:w15="http://schemas.microsoft.com/office/word/2012/wordml" xmlns:w16se="http://schemas.microsoft.com/office/word/2015/wordml/symex" xmlns:wpg="http://schemas.microsoft.com/office/word/2010/wordprocessingGroup" xmlns:wpi="http://schemas.microsoft.com/office/word/2010/wordprocessingInk" xmlns:wne="http://schemas.microsoft.com/office/word/2006/wordml" xmlns:wps="http://schemas.microsoft.com/office/word/2010/wordprocessingShape" mc:Ignorable="w14 w15 w16se wp14">
+<w:document xmlns:wpc="http://schemas.microsoft.com/office/word/2010/wordprocessingCanvas" xmlns:cx="http://schemas.microsoft.com/office/drawing/2014/chartex" xmlns:cx1="http://schemas.microsoft.com/office/drawing/2015/9/8/chartex" xmlns:cx2="http://schemas.microsoft.com/office/drawing/2015/10/21/chartex" xmlns:cx3="http://schemas.microsoft.com/office/drawing/2016/5/9/chartex" xmlns:cx4="http://schemas.microsoft.com/office/drawing/2016/5/10/chartex" xmlns:cx5="http://schemas.microsoft.com/office/drawing/2016/5/11/chartex" xmlns:cx6="http://schemas.microsoft.com/office/drawing/2016/5/12/chartex" xmlns:cx7="http://schemas.microsoft.com/office/drawing/2016/5/13/chartex" xmlns:cx8="http://schemas.microsoft.com/office/drawing/2016/5/14/chartex" xmlns:mc="http://schemas.openxmlformats.org/markup-compatibility/2006" xmlns:aink="http://schemas.microsoft.com/office/drawing/2016/ink" xmlns:am3d="http://schemas.microsoft.com/office/drawing/2017/model3d" xmlns:o="urn:schemas-microsoft-com:office:office" xmlns:oel="http://schemas.microsoft.com/office/2019/extlst" xmlns:r="http://schemas.openxmlformats.org/officeDocument/2006/relationships" xmlns:m="http://schemas.openxmlformats.org/officeDocument/2006/math" xmlns:v="urn:schemas-microsoft-com:vml" xmlns:wp14="http://schemas.microsoft.com/office/word/2010/wordprocessingDrawing" xmlns:wp="http://schemas.openxmlformats.org/drawingml/2006/wordprocessingDrawing" xmlns:w10="urn:schemas-microsoft-com:office:word" xmlns:w="http://schemas.openxmlformats.org/wordprocessingml/2006/main" xmlns:w14="http://schemas.microsoft.com/office/word/2010/wordml" xmlns:w15="http://schemas.microsoft.com/office/word/2012/wordml" xmlns:w16cex="http://schemas.microsoft.com/office/word/2018/wordml/cex" xmlns:w16cid="http://schemas.microsoft.com/office/word/2016/wordml/cid" xmlns:w16="http://schemas.microsoft.com/office/word/2018/wordml" xmlns:w16sdtdh="http://schemas.microsoft.com/office/word/2020/wordml/sdtdatahash" xmlns:w16se="http://schemas.microsoft.com/office/word/2015/wordml/symex" xmlns:wpg="http://schemas.microsoft.com/office/word/2010/wordprocessingGroup" xmlns:wpi="http://schemas.microsoft.com/office/word/2010/wordprocessingInk" xmlns:wne="http://schemas.microsoft.com/office/word/2006/wordml" xmlns:wps="http://schemas.microsoft.com/office/word/2010/wordprocessingShape" mc:Ignorable="w14 w15 w16se w16cid w16 w16cex w16sdtdh wp14">
   <w:body>
     <w:p>
       <w:pPr>
@@ -21,15 +21,7 @@
     </w:p>
     <w:p>
       <w:r>
-        <w:t xml:space="preserve">- dalsze poprawki struktury kodu + ewentualne ujednolicenia ikonek, tekstów, styli, błędy z konsoli, </w:t>
-      </w:r>
-      <w:proofErr w:type="spellStart"/>
-      <w:r>
-        <w:t>refactoring</w:t>
-      </w:r>
-      <w:proofErr w:type="spellEnd"/>
-      <w:r>
-        <w:t xml:space="preserve"> kodu oraz tłumaczenia brakujących tekstów</w:t>
+        <w:t>- dalsze poprawki struktury kodu + ewentualne ujednolicenia ikonek, tekstów, styli, błędy z konsoli, refactoring kodu oraz tłumaczenia brakujących tekstów</w:t>
       </w:r>
     </w:p>
     <w:p>
@@ -41,15 +33,7 @@
         </w:rPr>
       </w:pPr>
       <w:r>
-        <w:t xml:space="preserve">- pamiętać o </w:t>
-      </w:r>
-      <w:proofErr w:type="spellStart"/>
-      <w:r>
-        <w:t>commitach</w:t>
-      </w:r>
-      <w:proofErr w:type="spellEnd"/>
-      <w:r>
-        <w:t xml:space="preserve"> i co jakiś czas backupy</w:t>
+        <w:t>- pamiętać o commitach i co jakiś czas backupy</w:t>
       </w:r>
     </w:p>
     <w:p>
@@ -71,299 +55,81 @@
     </w:p>
     <w:p>
       <w:r>
-        <w:t xml:space="preserve">//przemyślenie mechaniki do końca – wygląd, układ, </w:t>
-      </w:r>
-      <w:proofErr w:type="spellStart"/>
-      <w:r>
-        <w:t>reponsywność</w:t>
-      </w:r>
-      <w:proofErr w:type="spellEnd"/>
+        <w:t>//przemyślenie mechaniki do końca – wygląd, układ, reponsywność</w:t>
+      </w:r>
     </w:p>
     <w:p>
       <w:r>
         <w:rPr>
           <w:strike/>
         </w:rPr>
-        <w:t xml:space="preserve">- ekran wyboru kart -&gt; musi być to </w:t>
-      </w:r>
-      <w:proofErr w:type="spellStart"/>
+        <w:t>- ekran wyboru kart -&gt; musi być to jakos poprawione jeszcze, najlepiej przenieść to wybieranie do widgetu z kropkami np.  fan_carousel_image_slider,</w:t>
+      </w:r>
+      <w:r>
+        <w:t xml:space="preserve"> + animacja reki bliżej ta co jest + „?” -&gt; jako opis kart do wyboru + na górze ładny napis – wybierz karte -&gt; tak aby użytkownikowi było latwiej z interaktywnoscia bo widziałem ze zbyt długo ludzie zastanawiali się na tym ekranie co maja zrobić – ogolnie ogarniecie wyglądu bo działa ok</w:t>
+      </w:r>
+    </w:p>
+    <w:p>
+      <w:pPr>
+        <w:rPr>
+          <w:color w:val="FF0000"/>
+        </w:rPr>
+      </w:pPr>
+      <w:r>
+        <w:t>-</w:t>
+      </w:r>
+      <w:r>
+        <w:t xml:space="preserve"> poprawienie ikonek na głównym ekranie (tych 3 na dole) bo nie są zbyt spektakularne, coś trzeba wymyślić lepszego</w:t>
+      </w:r>
+      <w:r>
+        <w:rPr>
+          <w:color w:val="FF0000"/>
+        </w:rPr>
+        <w:t>// już lepiej ale jeszcze trzeba nad tym popracować</w:t>
+      </w:r>
+      <w:r>
+        <w:rPr>
+          <w:color w:val="FF0000"/>
+        </w:rPr>
+        <w:t>, chyba lepiej aby były takie jak z main menu czy coś</w:t>
+      </w:r>
+      <w:r>
+        <w:rPr>
+          <w:color w:val="FF0000"/>
+        </w:rPr>
+        <w:t>?</w:t>
+      </w:r>
+    </w:p>
+    <w:p>
+      <w:pPr>
+        <w:rPr>
+          <w:color w:val="FF0000"/>
+        </w:rPr>
+      </w:pPr>
       <w:r>
         <w:rPr>
           <w:strike/>
         </w:rPr>
-        <w:t>jakos</w:t>
-      </w:r>
-      <w:proofErr w:type="spellEnd"/>
+        <w:t xml:space="preserve">- kliknięcie w dane pole lub daną kartę, musi uruchomić krótki alertDialog z opisem danego pola/karty oraz przyciskiem „OK” </w:t>
+      </w:r>
       <w:r>
         <w:rPr>
           <w:strike/>
         </w:rPr>
-        <w:t xml:space="preserve"> poprawione jeszcze, najlepiej przenieść to wybieranie do </w:t>
-      </w:r>
-      <w:proofErr w:type="spellStart"/>
+        <w:t xml:space="preserve">- </w:t>
+      </w:r>
       <w:r>
         <w:rPr>
           <w:strike/>
         </w:rPr>
-        <w:t>widgetu</w:t>
-      </w:r>
-      <w:proofErr w:type="spellEnd"/>
-      <w:r>
-        <w:rPr>
-          <w:strike/>
-        </w:rPr>
-        <w:t xml:space="preserve"> z kropkami np.  </w:t>
-      </w:r>
-      <w:proofErr w:type="spellStart"/>
-      <w:r>
-        <w:rPr>
-          <w:strike/>
-        </w:rPr>
-        <w:t>fan_carousel_image_slider</w:t>
-      </w:r>
-      <w:proofErr w:type="spellEnd"/>
-      <w:r>
-        <w:rPr>
-          <w:strike/>
-        </w:rPr>
-        <w:t>,</w:t>
-      </w:r>
-      <w:r>
-        <w:t xml:space="preserve"> + animacja </w:t>
-      </w:r>
-      <w:proofErr w:type="spellStart"/>
-      <w:r>
-        <w:t>reki</w:t>
-      </w:r>
-      <w:proofErr w:type="spellEnd"/>
-      <w:r>
-        <w:t xml:space="preserve"> bliżej ta co jest + „?” -&gt; jako opis kart do wyboru + na górze ładny napis – wybierz </w:t>
-      </w:r>
-      <w:proofErr w:type="spellStart"/>
-      <w:r>
-        <w:t>karte</w:t>
-      </w:r>
-      <w:proofErr w:type="spellEnd"/>
-      <w:r>
-        <w:t xml:space="preserve"> -&gt; tak aby użytkownikowi było </w:t>
-      </w:r>
-      <w:proofErr w:type="spellStart"/>
-      <w:r>
-        <w:t>latwiej</w:t>
-      </w:r>
-      <w:proofErr w:type="spellEnd"/>
-      <w:r>
-        <w:t xml:space="preserve"> z </w:t>
-      </w:r>
-      <w:proofErr w:type="spellStart"/>
-      <w:r>
-        <w:t>interaktywnoscia</w:t>
-      </w:r>
-      <w:proofErr w:type="spellEnd"/>
-      <w:r>
-        <w:t xml:space="preserve"> bo widziałem ze zbyt długo ludzie zastanawiali się na tym ekranie co maja zrobić </w:t>
-      </w:r>
-      <w:r>
-        <w:t xml:space="preserve">– </w:t>
-      </w:r>
-      <w:proofErr w:type="spellStart"/>
-      <w:r>
-        <w:t>ogolnie</w:t>
-      </w:r>
-      <w:proofErr w:type="spellEnd"/>
-      <w:r>
-        <w:t xml:space="preserve"> ogarniecie wyglądu bo działa ok</w:t>
-      </w:r>
-    </w:p>
-    <w:p>
-      <w:pPr>
+        <w:t xml:space="preserve">gesture deetector dla każdego pola oraz gesture detector dla głownego image asset z odpowiednimi alertDialogami  i objaśnieniem </w:t>
+      </w:r>
+      <w:r>
         <w:rPr>
           <w:color w:val="FF0000"/>
         </w:rPr>
-      </w:pPr>
-      <w:r>
-        <w:t>-</w:t>
-      </w:r>
-      <w:r>
-        <w:t xml:space="preserve"> poprawienie ikonek na głównym ekranie (tych 3 na dole) bo nie są zbyt spektakularne, coś trzeba wymyślić lepszego</w:t>
-      </w:r>
-      <w:r>
-        <w:rPr>
-          <w:color w:val="FF0000"/>
-        </w:rPr>
-        <w:t>// już lepiej ale jeszcze trzeba nad tym popracować</w:t>
-      </w:r>
-      <w:r>
-        <w:rPr>
-          <w:color w:val="FF0000"/>
-        </w:rPr>
-        <w:t xml:space="preserve">, chyba lepiej aby były takie jak z </w:t>
-      </w:r>
-      <w:proofErr w:type="spellStart"/>
-      <w:r>
-        <w:rPr>
-          <w:color w:val="FF0000"/>
-        </w:rPr>
-        <w:t>main</w:t>
-      </w:r>
-      <w:proofErr w:type="spellEnd"/>
-      <w:r>
-        <w:rPr>
-          <w:color w:val="FF0000"/>
-        </w:rPr>
-        <w:t xml:space="preserve"> menu czy coś</w:t>
-      </w:r>
-      <w:r>
-        <w:rPr>
-          <w:color w:val="FF0000"/>
-        </w:rPr>
-        <w:t>?</w:t>
-      </w:r>
-    </w:p>
-    <w:p>
-      <w:pPr>
-        <w:rPr>
-          <w:color w:val="FF0000"/>
-        </w:rPr>
-      </w:pPr>
-      <w:r>
-        <w:rPr>
-          <w:strike/>
-        </w:rPr>
-        <w:t xml:space="preserve">- kliknięcie w dane pole lub daną kartę, musi uruchomić krótki </w:t>
-      </w:r>
-      <w:proofErr w:type="spellStart"/>
-      <w:r>
-        <w:rPr>
-          <w:strike/>
-        </w:rPr>
-        <w:t>alertDialog</w:t>
-      </w:r>
-      <w:proofErr w:type="spellEnd"/>
-      <w:r>
-        <w:rPr>
-          <w:strike/>
-        </w:rPr>
-        <w:t xml:space="preserve"> z opisem danego pola/karty oraz przyciskiem „OK” </w:t>
-      </w:r>
-      <w:r>
-        <w:rPr>
-          <w:strike/>
-        </w:rPr>
-        <w:t xml:space="preserve">- </w:t>
-      </w:r>
-      <w:proofErr w:type="spellStart"/>
-      <w:r>
-        <w:rPr>
-          <w:strike/>
-        </w:rPr>
-        <w:t>gesture</w:t>
-      </w:r>
-      <w:proofErr w:type="spellEnd"/>
-      <w:r>
-        <w:rPr>
-          <w:strike/>
-        </w:rPr>
-        <w:t xml:space="preserve"> </w:t>
-      </w:r>
-      <w:proofErr w:type="spellStart"/>
-      <w:r>
-        <w:rPr>
-          <w:strike/>
-        </w:rPr>
-        <w:t>deetector</w:t>
-      </w:r>
-      <w:proofErr w:type="spellEnd"/>
-      <w:r>
-        <w:rPr>
-          <w:strike/>
-        </w:rPr>
-        <w:t xml:space="preserve"> dla każdego pola oraz </w:t>
-      </w:r>
-      <w:proofErr w:type="spellStart"/>
-      <w:r>
-        <w:rPr>
-          <w:strike/>
-        </w:rPr>
-        <w:t>gesture</w:t>
-      </w:r>
-      <w:proofErr w:type="spellEnd"/>
-      <w:r>
-        <w:rPr>
-          <w:strike/>
-        </w:rPr>
-        <w:t xml:space="preserve"> </w:t>
-      </w:r>
-      <w:proofErr w:type="spellStart"/>
-      <w:r>
-        <w:rPr>
-          <w:strike/>
-        </w:rPr>
-        <w:t>detector</w:t>
-      </w:r>
-      <w:proofErr w:type="spellEnd"/>
-      <w:r>
-        <w:rPr>
-          <w:strike/>
-        </w:rPr>
-        <w:t xml:space="preserve"> dla </w:t>
-      </w:r>
-      <w:proofErr w:type="spellStart"/>
-      <w:r>
-        <w:rPr>
-          <w:strike/>
-        </w:rPr>
-        <w:t>głownego</w:t>
-      </w:r>
-      <w:proofErr w:type="spellEnd"/>
-      <w:r>
-        <w:rPr>
-          <w:strike/>
-        </w:rPr>
-        <w:t xml:space="preserve"> image </w:t>
-      </w:r>
-      <w:proofErr w:type="spellStart"/>
-      <w:r>
-        <w:rPr>
-          <w:strike/>
-        </w:rPr>
-        <w:t>asset</w:t>
-      </w:r>
-      <w:proofErr w:type="spellEnd"/>
-      <w:r>
-        <w:rPr>
-          <w:strike/>
-        </w:rPr>
-        <w:t xml:space="preserve"> z odpowiednimi </w:t>
-      </w:r>
-      <w:proofErr w:type="spellStart"/>
-      <w:r>
-        <w:rPr>
-          <w:strike/>
-        </w:rPr>
-        <w:t>alertDialogami</w:t>
-      </w:r>
-      <w:proofErr w:type="spellEnd"/>
-      <w:r>
-        <w:rPr>
-          <w:strike/>
-        </w:rPr>
-        <w:t xml:space="preserve">  i objaśnieniem </w:t>
-      </w:r>
-      <w:r>
-        <w:rPr>
-          <w:color w:val="FF0000"/>
-        </w:rPr>
-        <w:t>//</w:t>
-      </w:r>
-      <w:proofErr w:type="spellStart"/>
-      <w:r>
-        <w:rPr>
-          <w:color w:val="FF0000"/>
-        </w:rPr>
-        <w:t>done</w:t>
-      </w:r>
-      <w:proofErr w:type="spellEnd"/>
+        <w:t>//done</w:t>
+      </w:r>
       <w:r>
         <w:rPr>
           <w:color w:val="FF0000"/>
@@ -396,15 +162,7 @@
     </w:p>
     <w:p>
       <w:r>
-        <w:t xml:space="preserve">- Dodatkowe animacje dla kart: "X" -&gt;powinien wrzucać "X" na kartę jakby znikąd, i to razem z karta powinno </w:t>
-      </w:r>
-      <w:proofErr w:type="spellStart"/>
-      <w:r>
-        <w:t>wyjeżdzać</w:t>
-      </w:r>
-      <w:proofErr w:type="spellEnd"/>
-      <w:r>
-        <w:t xml:space="preserve">  "OK" powinno wrzucać duży "</w:t>
+        <w:t>- Dodatkowe animacje dla kart: "X" -&gt;powinien wrzucać "X" na kartę jakby znikąd, i to razem z karta powinno wyjeżdzać  "OK" powinno wrzucać duży "</w:t>
       </w:r>
       <w:r>
         <w:t>OK</w:t>
@@ -416,15 +174,7 @@
         <w:t xml:space="preserve"> lub znaczek „ok”</w:t>
       </w:r>
       <w:r>
-        <w:t xml:space="preserve"> na kartę i powinno </w:t>
-      </w:r>
-      <w:proofErr w:type="spellStart"/>
-      <w:r>
-        <w:t>leciec</w:t>
-      </w:r>
-      <w:proofErr w:type="spellEnd"/>
-      <w:r>
-        <w:t xml:space="preserve"> w prawo</w:t>
+        <w:t xml:space="preserve"> na kartę i powinno leciec w prawo</w:t>
       </w:r>
       <w:r>
         <w:t xml:space="preserve">.. </w:t>
@@ -442,302 +192,120 @@
         <w:rPr>
           <w:color w:val="00B0F0"/>
         </w:rPr>
+        <w:t xml:space="preserve"> good,nice,super,wohoo itp. W przypadku „X” – fa</w:t>
+      </w:r>
+      <w:r>
+        <w:rPr>
+          <w:color w:val="00B0F0"/>
+        </w:rPr>
+        <w:t>il,bad,wrong,uuu a „&lt;-„ SSHHTT”</w:t>
+      </w:r>
+    </w:p>
+    <w:p>
+      <w:r>
+        <w:t>-</w:t>
+      </w:r>
+      <w:r>
+        <w:t>. Przygotowanie opisów pod "?" oraz zmiana ikonki "i" na ekranie karty żeby bardziej nawiązywało do "zgłoś błąd", bo te "i" to jak informacja... oraz implementacja tego</w:t>
+      </w:r>
+      <w:r>
+        <w:t xml:space="preserve"> w alertdialogi?</w:t>
+      </w:r>
+      <w:r>
+        <w:t xml:space="preserve"> – tu trzeba pod ? dodać info odnośnie danej karty oraz przycisk zgłoś błąd, który przekieruje na stronkę</w:t>
+      </w:r>
+      <w:r>
         <w:t xml:space="preserve"> </w:t>
       </w:r>
-      <w:proofErr w:type="spellStart"/>
-      <w:r>
-        <w:rPr>
-          <w:color w:val="00B0F0"/>
-        </w:rPr>
-        <w:t>good,nice,super,wohoo</w:t>
-      </w:r>
-      <w:proofErr w:type="spellEnd"/>
-      <w:r>
-        <w:rPr>
-          <w:color w:val="00B0F0"/>
-        </w:rPr>
-        <w:t xml:space="preserve"> itp. W przypadku „X” – </w:t>
-      </w:r>
-      <w:proofErr w:type="spellStart"/>
-      <w:r>
-        <w:rPr>
-          <w:color w:val="00B0F0"/>
-        </w:rPr>
-        <w:t>fa</w:t>
-      </w:r>
-      <w:r>
-        <w:rPr>
-          <w:color w:val="00B0F0"/>
-        </w:rPr>
-        <w:t>il,bad,wrong,uuu</w:t>
-      </w:r>
-      <w:proofErr w:type="spellEnd"/>
-      <w:r>
-        <w:rPr>
-          <w:color w:val="00B0F0"/>
-        </w:rPr>
-        <w:t xml:space="preserve"> a „&lt;-„ SSHHTT”</w:t>
-      </w:r>
-    </w:p>
-    <w:p>
-      <w:r>
-        <w:t>-</w:t>
-      </w:r>
-      <w:r>
-        <w:t>. Przygotowanie opisów pod "?" oraz zmiana ikonki "i" na ekranie karty żeby bardziej nawiązywało do "zgłoś błąd", bo te "i" to jak informacja... oraz implementacja tego</w:t>
-      </w:r>
-      <w:r>
-        <w:t xml:space="preserve"> w </w:t>
-      </w:r>
-      <w:proofErr w:type="spellStart"/>
-      <w:r>
-        <w:t>alertdialogi</w:t>
-      </w:r>
-      <w:proofErr w:type="spellEnd"/>
-      <w:r>
-        <w:t>?</w:t>
-      </w:r>
-      <w:r>
-        <w:t xml:space="preserve"> – tu trzeba pod ? dodać info odnośnie danej karty oraz przycisk zgłoś błąd, który przekieruje na stronkę</w:t>
+      <w:r>
+        <w:rPr>
+          <w:color w:val="FF0000"/>
+        </w:rPr>
+        <w:t xml:space="preserve">// jeszcze do dopracowania ale prawie prawie </w:t>
+      </w:r>
+      <w:r>
+        <w:rPr>
+          <w:color w:val="FF0000"/>
+        </w:rPr>
+        <w:t>+ porobienie tłumaczeń</w:t>
+      </w:r>
+    </w:p>
+    <w:p>
+      <w:pPr>
+        <w:rPr>
+          <w:color w:val="FF0000"/>
+        </w:rPr>
+      </w:pPr>
+      <w:r>
+        <w:t>- z</w:t>
+      </w:r>
+      <w:r>
+        <w:t xml:space="preserve">robienie punktacji z mnożnikami, może możliwość podglądu aktualnych punktów, finalna opcja zakończenia ma pojawić punktacje – w sumie to bardziej do ekranu podsumowania ? </w:t>
+      </w:r>
+    </w:p>
+    <w:p>
+      <w:pPr>
+        <w:rPr>
+          <w:color w:val="FF0000"/>
+        </w:rPr>
+      </w:pPr>
+      <w:r>
+        <w:rPr>
+          <w:b/>
+        </w:rPr>
+        <w:t>- karta rysowania</w:t>
       </w:r>
       <w:r>
         <w:t xml:space="preserve"> </w:t>
       </w:r>
       <w:r>
         <w:rPr>
+          <w:strike/>
+        </w:rPr>
+        <w:t xml:space="preserve">- rysowanie do przemyślenia jak będzie działać, jest spoko klasa która by to obsłużyła z wielkością skalowania pędzla, z przekazywaniem obrazka dalej, nawet </w:t>
+      </w:r>
+      <w:r>
+        <w:rPr>
+          <w:strike/>
+        </w:rPr>
+        <w:t xml:space="preserve">z możliwością zapisu lub share. </w:t>
+      </w:r>
+      <w:r>
+        <w:rPr>
           <w:color w:val="FF0000"/>
         </w:rPr>
-        <w:t xml:space="preserve">// jeszcze do dopracowania ale prawie </w:t>
-      </w:r>
-      <w:proofErr w:type="spellStart"/>
+        <w:t>// dodane ale trzeba ogarnąć totalnie wszystko jak ma działać, wygląd itp. układ, widok timera itd.. jest zabawy jeszcze z tą kartą</w:t>
+      </w:r>
       <w:r>
         <w:rPr>
           <w:color w:val="FF0000"/>
         </w:rPr>
-        <w:t>prawie</w:t>
-      </w:r>
-      <w:proofErr w:type="spellEnd"/>
-      <w:r>
-        <w:rPr>
-          <w:color w:val="FF0000"/>
-        </w:rPr>
         <w:t xml:space="preserve"> </w:t>
       </w:r>
-    </w:p>
-    <w:p>
-      <w:pPr>
-        <w:rPr>
-          <w:color w:val="FF0000"/>
-        </w:rPr>
-      </w:pPr>
-      <w:r>
-        <w:t>- z</w:t>
-      </w:r>
-      <w:r>
-        <w:t xml:space="preserve">robienie punktacji z mnożnikami, może możliwość podglądu aktualnych punktów, finalna opcja zakończenia ma pojawić punktacje – w sumie to bardziej do ekranu podsumowania ? </w:t>
-      </w:r>
-    </w:p>
-    <w:p>
-      <w:pPr>
-        <w:rPr>
-          <w:color w:val="FF0000"/>
-        </w:rPr>
-      </w:pPr>
+      <w:r>
+        <w:t>– fortune bar -&gt; który losuje itp. - &gt; trzeba go przemyslec jeszcze, gdzie timer, kiedy, czy od razu w czasie rysowania czy najpierw niech ktoś narysuje a potem reszta zgaduje ? -&gt; do przemyślenia to</w:t>
+      </w:r>
+    </w:p>
+    <w:p>
       <w:r>
         <w:rPr>
           <w:b/>
         </w:rPr>
-        <w:t>- karta rysowania</w:t>
-      </w:r>
-      <w:r>
-        <w:t xml:space="preserve"> </w:t>
-      </w:r>
-      <w:r>
-        <w:rPr>
-          <w:strike/>
-        </w:rPr>
-        <w:t xml:space="preserve">- rysowanie do przemyślenia jak będzie działać, jest spoko klasa która by to obsłużyła z wielkością skalowania pędzla, z przekazywaniem obrazka dalej, nawet </w:t>
-      </w:r>
-      <w:r>
-        <w:rPr>
-          <w:strike/>
-        </w:rPr>
-        <w:t xml:space="preserve">z możliwością zapisu lub </w:t>
-      </w:r>
-      <w:proofErr w:type="spellStart"/>
-      <w:r>
-        <w:rPr>
-          <w:strike/>
-        </w:rPr>
-        <w:t>share</w:t>
-      </w:r>
-      <w:proofErr w:type="spellEnd"/>
-      <w:r>
-        <w:rPr>
-          <w:strike/>
-        </w:rPr>
-        <w:t xml:space="preserve">. </w:t>
-      </w:r>
-      <w:r>
-        <w:rPr>
-          <w:color w:val="FF0000"/>
-        </w:rPr>
-        <w:t xml:space="preserve">// dodane ale trzeba ogarnąć totalnie wszystko jak ma działać, wygląd itp. układ, widok </w:t>
-      </w:r>
-      <w:proofErr w:type="spellStart"/>
-      <w:r>
-        <w:rPr>
-          <w:color w:val="FF0000"/>
-        </w:rPr>
-        <w:t>timera</w:t>
-      </w:r>
-      <w:proofErr w:type="spellEnd"/>
-      <w:r>
-        <w:rPr>
-          <w:color w:val="FF0000"/>
-        </w:rPr>
-        <w:t xml:space="preserve"> itd.. jest zabawy jeszcze z tą kartą</w:t>
-      </w:r>
-      <w:r>
-        <w:rPr>
-          <w:color w:val="FF0000"/>
-        </w:rPr>
-        <w:t xml:space="preserve"> </w:t>
-      </w:r>
-      <w:r>
-        <w:t xml:space="preserve">– </w:t>
-      </w:r>
-      <w:proofErr w:type="spellStart"/>
-      <w:r>
-        <w:t>fortune</w:t>
-      </w:r>
-      <w:proofErr w:type="spellEnd"/>
-      <w:r>
-        <w:t xml:space="preserve"> bar -&gt; który losuje itp. - &gt; trzeba go </w:t>
-      </w:r>
-      <w:proofErr w:type="spellStart"/>
-      <w:r>
-        <w:t>przemyslec</w:t>
-      </w:r>
-      <w:proofErr w:type="spellEnd"/>
-      <w:r>
-        <w:t xml:space="preserve"> jeszcze, gdzie </w:t>
-      </w:r>
-      <w:proofErr w:type="spellStart"/>
-      <w:r>
-        <w:t>timer</w:t>
-      </w:r>
-      <w:proofErr w:type="spellEnd"/>
-      <w:r>
-        <w:t>, kiedy, czy od razu w czasie rysowania czy najpierw niech ktoś narysuje a potem reszta zgaduje ? -&gt; do przemyślenia to</w:t>
-      </w:r>
-    </w:p>
-    <w:p>
-      <w:r>
-        <w:rPr>
-          <w:b/>
-        </w:rPr>
-        <w:t xml:space="preserve">Karta </w:t>
-      </w:r>
-      <w:proofErr w:type="spellStart"/>
-      <w:r>
-        <w:rPr>
-          <w:b/>
-        </w:rPr>
-        <w:t>compare</w:t>
-      </w:r>
-      <w:proofErr w:type="spellEnd"/>
-      <w:r>
-        <w:rPr>
-          <w:b/>
-        </w:rPr>
-        <w:t xml:space="preserve"> </w:t>
-      </w:r>
-      <w:proofErr w:type="spellStart"/>
-      <w:r>
-        <w:rPr>
-          <w:b/>
-        </w:rPr>
-        <w:t>questions</w:t>
-      </w:r>
-      <w:proofErr w:type="spellEnd"/>
-      <w:r>
-        <w:t xml:space="preserve"> do ogarnięcia, dodanie ‘</w:t>
-      </w:r>
-      <w:proofErr w:type="spellStart"/>
-      <w:r>
-        <w:t>ticków</w:t>
-      </w:r>
-      <w:proofErr w:type="spellEnd"/>
-      <w:r>
-        <w:t xml:space="preserve">’ oraz umieszczenie tego normalnie aby pytania były widoczne </w:t>
-      </w:r>
-      <w:proofErr w:type="spellStart"/>
-      <w:r>
-        <w:t>itd</w:t>
-      </w:r>
-      <w:proofErr w:type="spellEnd"/>
-      <w:r>
-        <w:t xml:space="preserve">…, </w:t>
-      </w:r>
-      <w:r>
-        <w:t xml:space="preserve">aby było czytelne czcionka musi być troszkę </w:t>
-      </w:r>
-      <w:proofErr w:type="spellStart"/>
-      <w:r>
-        <w:t>wieksza</w:t>
-      </w:r>
-      <w:proofErr w:type="spellEnd"/>
-      <w:r>
-        <w:t xml:space="preserve"> + zrobione dobre łamanie tekstu, „</w:t>
-      </w:r>
-      <w:proofErr w:type="spellStart"/>
-      <w:r>
-        <w:t>ticki</w:t>
-      </w:r>
-      <w:proofErr w:type="spellEnd"/>
-      <w:r>
-        <w:t xml:space="preserve">” oraz dodanie na dole przycisku „Przekaz urządzenie” czy „Dalej” czy cos takiego, albo, zaznaczasz, klikasz „Dalej” wtedy Alert przekaz drugiej osobie z </w:t>
-      </w:r>
-      <w:proofErr w:type="spellStart"/>
-      <w:r>
-        <w:t>druzyny</w:t>
-      </w:r>
-      <w:proofErr w:type="spellEnd"/>
-      <w:r>
-        <w:t xml:space="preserve">, jak kliknie OK </w:t>
+        <w:t>Karta compare questions</w:t>
+      </w:r>
+      <w:r>
+        <w:t xml:space="preserve"> do ogarnięcia, dodanie ‘ticków’ oraz umieszczenie tego normalnie aby pytania były widoczne itd…, </w:t>
+      </w:r>
+      <w:r>
+        <w:t xml:space="preserve">aby było czytelne czcionka musi być troszkę wieksza + zrobione dobre łamanie tekstu, „ticki” oraz dodanie na dole przycisku „Przekaz urządzenie” czy „Dalej” czy cos takiego, albo, zaznaczasz, klikasz „Dalej” wtedy Alert przekaz drugiej osobie z druzyny, jak kliknie OK </w:t>
       </w:r>
       <w:r>
         <w:lastRenderedPageBreak/>
-        <w:t xml:space="preserve">to to pytanie się pojawi dla tej drugiej osoby wtedy gdy kliknie znowu Dalej: Alert z </w:t>
-      </w:r>
-      <w:proofErr w:type="spellStart"/>
-      <w:r>
-        <w:t>odpowiedzia</w:t>
-      </w:r>
-      <w:proofErr w:type="spellEnd"/>
-      <w:r>
-        <w:t>:</w:t>
+        <w:t>to to pytanie się pojawi dla tej drugiej osoby wtedy gdy kliknie znowu Dalej: Alert z odpowiedzia:</w:t>
       </w:r>
       <w:r>
         <w:br/>
-        <w:t xml:space="preserve">Nie odpowiedzieliście tak samo – 0 </w:t>
-      </w:r>
-      <w:proofErr w:type="spellStart"/>
-      <w:r>
-        <w:t>punktow</w:t>
-      </w:r>
-      <w:proofErr w:type="spellEnd"/>
-      <w:r>
-        <w:t xml:space="preserve">! Albo Macie cos wspólnego! </w:t>
-      </w:r>
-      <w:proofErr w:type="spellStart"/>
-      <w:r>
-        <w:t>Odpowiedzieliscie</w:t>
-      </w:r>
-      <w:proofErr w:type="spellEnd"/>
-      <w:r>
-        <w:t xml:space="preserve"> tak samo – 5pkt. </w:t>
+        <w:t xml:space="preserve">Nie odpowiedzieliście tak samo – 0 punktow! Albo Macie cos wspólnego! Odpowiedzieliscie tak samo – 5pkt. </w:t>
       </w:r>
       <w:r>
         <w:t xml:space="preserve"> </w:t>
@@ -766,54 +334,12 @@
         <w:rPr>
           <w:strike/>
         </w:rPr>
-        <w:t xml:space="preserve"> -&gt; zrobimy </w:t>
-      </w:r>
-      <w:proofErr w:type="spellStart"/>
+        <w:t xml:space="preserve"> -&gt; zrobimy RollSlotWidget, (machine) który UWAGA MOŻE losować z 4 różnych list!!! + zapisuje wynik do 1 widgeta! O TO CHODZI!</w:t>
+      </w:r>
       <w:r>
         <w:rPr>
           <w:strike/>
         </w:rPr>
-        <w:t>RollSlotWidget</w:t>
-      </w:r>
-      <w:proofErr w:type="spellEnd"/>
-      <w:r>
-        <w:rPr>
-          <w:strike/>
-        </w:rPr>
-        <w:t>, (</w:t>
-      </w:r>
-      <w:proofErr w:type="spellStart"/>
-      <w:r>
-        <w:rPr>
-          <w:strike/>
-        </w:rPr>
-        <w:t>machine</w:t>
-      </w:r>
-      <w:proofErr w:type="spellEnd"/>
-      <w:r>
-        <w:rPr>
-          <w:strike/>
-        </w:rPr>
-        <w:t xml:space="preserve">) który UWAGA MOŻE losować z 4 różnych list!!! + zapisuje wynik do 1 </w:t>
-      </w:r>
-      <w:proofErr w:type="spellStart"/>
-      <w:r>
-        <w:rPr>
-          <w:strike/>
-        </w:rPr>
-        <w:t>widgeta</w:t>
-      </w:r>
-      <w:proofErr w:type="spellEnd"/>
-      <w:r>
-        <w:rPr>
-          <w:strike/>
-        </w:rPr>
-        <w:t>! O TO CHODZI!</w:t>
-      </w:r>
-      <w:r>
-        <w:rPr>
-          <w:strike/>
-        </w:rPr>
         <w:t xml:space="preserve"> </w:t>
       </w:r>
       <w:r>
@@ -843,168 +369,20 @@
     </w:p>
     <w:p>
       <w:r>
-        <w:t xml:space="preserve">Do przemyślenia </w:t>
-      </w:r>
-      <w:proofErr w:type="spellStart"/>
-      <w:r>
-        <w:t>AlertDialog</w:t>
-      </w:r>
-      <w:proofErr w:type="spellEnd"/>
-      <w:r>
-        <w:t xml:space="preserve"> – czy zadanie zostało wykonane? -&gt; czy dodajemy ten alert również do innych kart czy tylko do kart bonusowych ? – do przemyślenia </w:t>
-      </w:r>
-    </w:p>
-    <w:p>
-      <w:r>
-        <w:t xml:space="preserve">Karta </w:t>
-      </w:r>
-      <w:proofErr w:type="spellStart"/>
-      <w:r>
-        <w:t>taboo</w:t>
-      </w:r>
-      <w:proofErr w:type="spellEnd"/>
-      <w:r>
-        <w:t xml:space="preserve"> obrazkowego: 1 obrazek, 1 słowo opisane, 5 zakazanych/ 3 warianty per. Obrazek</w:t>
+        <w:t xml:space="preserve">Do przemyślenia AlertDialog – czy zadanie zostało wykonane? -&gt; czy dodajemy ten alert również do innych kart czy tylko do kart bonusowych ? – do przemyślenia </w:t>
+      </w:r>
+    </w:p>
+    <w:p>
+      <w:r>
+        <w:t>Karta taboo obrazkowego: 1 obrazek, 1 słowo opisane, 5 zakazanych/ 3 warianty per. Obrazek</w:t>
       </w:r>
       <w:r>
         <w:br/>
-      </w:r>
-      <w:proofErr w:type="spellStart"/>
-      <w:r>
-        <w:t>ogolnie</w:t>
-      </w:r>
-      <w:proofErr w:type="spellEnd"/>
-      <w:r>
-        <w:t xml:space="preserve"> musiałby się pojawiać obrazek, który musi być widoczny dla osoby zgadującej.. </w:t>
+        <w:t xml:space="preserve">ogolnie musiałby się pojawiać obrazek, który musi być widoczny dla osoby zgadującej.. </w:t>
       </w:r>
       <w:r>
         <w:br/>
-        <w:t xml:space="preserve">natomiast osoba </w:t>
-      </w:r>
-      <w:proofErr w:type="spellStart"/>
-      <w:r>
-        <w:t>opisujaca</w:t>
-      </w:r>
-      <w:proofErr w:type="spellEnd"/>
-      <w:r>
-        <w:t xml:space="preserve"> musi widzieć </w:t>
-      </w:r>
-      <w:proofErr w:type="spellStart"/>
-      <w:r>
-        <w:t>slowo</w:t>
-      </w:r>
-      <w:proofErr w:type="spellEnd"/>
-      <w:r>
-        <w:t xml:space="preserve"> zgadywane oraz słowa zakazane – jak to dobrze </w:t>
-      </w:r>
-      <w:proofErr w:type="spellStart"/>
-      <w:r>
-        <w:t>rozwiklac</w:t>
-      </w:r>
-      <w:proofErr w:type="spellEnd"/>
-      <w:r>
-        <w:t xml:space="preserve"> skoro odbywa się to na 1 ekranie ? </w:t>
-      </w:r>
-    </w:p>
-    <w:p>
-      <w:r>
-        <w:t xml:space="preserve">- kartę antonimów robimy jako tylko </w:t>
-      </w:r>
-      <w:proofErr w:type="spellStart"/>
-      <w:r>
-        <w:t>karte</w:t>
-      </w:r>
-      <w:proofErr w:type="spellEnd"/>
-      <w:r>
-        <w:t xml:space="preserve"> antonimów, za to dorzucimy więcej </w:t>
-      </w:r>
-      <w:proofErr w:type="spellStart"/>
-      <w:r>
-        <w:t>slow</w:t>
-      </w:r>
-      <w:proofErr w:type="spellEnd"/>
-      <w:r>
-        <w:t xml:space="preserve"> i nie mieszamy już z synonimami żeby nie było zbyt zagmatwane bo ludzie sami nie wiedza co to antonimy i </w:t>
-      </w:r>
-      <w:proofErr w:type="spellStart"/>
-      <w:r>
-        <w:t>pytaja</w:t>
-      </w:r>
-      <w:proofErr w:type="spellEnd"/>
-      <w:r>
-        <w:t xml:space="preserve">, wiec lepiej zrobić tez np. 5 </w:t>
-      </w:r>
-      <w:proofErr w:type="spellStart"/>
-      <w:r>
-        <w:t>słow</w:t>
-      </w:r>
-      <w:proofErr w:type="spellEnd"/>
-      <w:r>
-        <w:t xml:space="preserve"> antonimów, dać jakiś czas a w zamian </w:t>
-      </w:r>
-      <w:proofErr w:type="spellStart"/>
-      <w:r>
-        <w:t>zwiekszyc</w:t>
-      </w:r>
-      <w:proofErr w:type="spellEnd"/>
-      <w:r>
-        <w:t xml:space="preserve"> </w:t>
-      </w:r>
-      <w:proofErr w:type="spellStart"/>
-      <w:r>
-        <w:t>baze</w:t>
-      </w:r>
-      <w:proofErr w:type="spellEnd"/>
-      <w:r>
-        <w:t xml:space="preserve"> i zrobić ta </w:t>
-      </w:r>
-      <w:proofErr w:type="spellStart"/>
-      <w:r>
-        <w:t>karte</w:t>
-      </w:r>
-      <w:proofErr w:type="spellEnd"/>
-      <w:r>
-        <w:t xml:space="preserve"> jako normalna </w:t>
-      </w:r>
-      <w:proofErr w:type="spellStart"/>
-      <w:r>
-        <w:t>karte</w:t>
-      </w:r>
-      <w:proofErr w:type="spellEnd"/>
-      <w:r>
-        <w:t xml:space="preserve"> (</w:t>
-      </w:r>
-      <w:proofErr w:type="spellStart"/>
-      <w:r>
-        <w:t>bonsuowa</w:t>
-      </w:r>
-      <w:proofErr w:type="spellEnd"/>
-      <w:r>
-        <w:t xml:space="preserve"> co prawda) – ale na zasadzie działania kart tych standardowych, bez zbędnego mieszania , wiec musze wygenerować słowa, np. po 5, bez </w:t>
-      </w:r>
-      <w:proofErr w:type="spellStart"/>
-      <w:r>
-        <w:t>powtorzen</w:t>
-      </w:r>
-      <w:proofErr w:type="spellEnd"/>
-      <w:r>
-        <w:t xml:space="preserve"> najlepiej, </w:t>
-      </w:r>
-      <w:proofErr w:type="spellStart"/>
-      <w:r>
-        <w:t>baze</w:t>
-      </w:r>
-      <w:proofErr w:type="spellEnd"/>
-      <w:r>
-        <w:t xml:space="preserve"> danych, wzorując się na jednym z poprzednich, albo </w:t>
-      </w:r>
-      <w:proofErr w:type="spellStart"/>
-      <w:r>
-        <w:t>przepisac</w:t>
-      </w:r>
-      <w:proofErr w:type="spellEnd"/>
-      <w:r>
-        <w:t xml:space="preserve"> słowa – do przeanalizowania jeszcze</w:t>
+        <w:t xml:space="preserve">natomiast osoba opisujaca musi widzieć slowo zgadywane oraz słowa zakazane – jak to dobrze rozwiklac skoro odbywa się to na 1 ekranie ? </w:t>
       </w:r>
     </w:p>
     <w:p>
@@ -1037,7 +415,6 @@
           <w:lang w:eastAsia="pl-PL"/>
         </w:rPr>
       </w:pPr>
-      <w:proofErr w:type="spellStart"/>
       <w:r>
         <w:rPr>
           <w:rFonts w:ascii="Courier New" w:eastAsia="Times New Roman" w:hAnsi="Courier New" w:cs="Courier New"/>
@@ -1046,9 +423,38 @@
           <w:szCs w:val="20"/>
           <w:lang w:eastAsia="pl-PL"/>
         </w:rPr>
-        <w:t>final</w:t>
-      </w:r>
-      <w:proofErr w:type="spellEnd"/>
+        <w:t xml:space="preserve">final </w:t>
+      </w:r>
+      <w:r>
+        <w:rPr>
+          <w:rFonts w:ascii="Courier New" w:eastAsia="Times New Roman" w:hAnsi="Courier New" w:cs="Courier New"/>
+          <w:color w:val="A9B7C6"/>
+          <w:sz w:val="20"/>
+          <w:szCs w:val="20"/>
+          <w:lang w:eastAsia="pl-PL"/>
+        </w:rPr>
+        <w:t>Map</w:t>
+      </w:r>
+      <w:r>
+        <w:rPr>
+          <w:rFonts w:ascii="Courier New" w:eastAsia="Times New Roman" w:hAnsi="Courier New" w:cs="Courier New"/>
+          <w:color w:val="54A857"/>
+          <w:sz w:val="20"/>
+          <w:szCs w:val="20"/>
+          <w:lang w:eastAsia="pl-PL"/>
+        </w:rPr>
+        <w:t>&lt;</w:t>
+      </w:r>
+      <w:r>
+        <w:rPr>
+          <w:rFonts w:ascii="Courier New" w:eastAsia="Times New Roman" w:hAnsi="Courier New" w:cs="Courier New"/>
+          <w:color w:val="A9B7C6"/>
+          <w:sz w:val="20"/>
+          <w:szCs w:val="20"/>
+          <w:lang w:eastAsia="pl-PL"/>
+        </w:rPr>
+        <w:t>FieldType</w:t>
+      </w:r>
       <w:r>
         <w:rPr>
           <w:rFonts w:ascii="Courier New" w:eastAsia="Times New Roman" w:hAnsi="Courier New" w:cs="Courier New"/>
@@ -1057,7 +463,7 @@
           <w:szCs w:val="20"/>
           <w:lang w:eastAsia="pl-PL"/>
         </w:rPr>
-        <w:t xml:space="preserve"> </w:t>
+        <w:t xml:space="preserve">, </w:t>
       </w:r>
       <w:r>
         <w:rPr>
@@ -1067,7 +473,7 @@
           <w:szCs w:val="20"/>
           <w:lang w:eastAsia="pl-PL"/>
         </w:rPr>
-        <w:t>Map</w:t>
+        <w:t>String</w:t>
       </w:r>
       <w:r>
         <w:rPr>
@@ -1077,51 +483,8 @@
           <w:szCs w:val="20"/>
           <w:lang w:eastAsia="pl-PL"/>
         </w:rPr>
-        <w:t>&lt;</w:t>
-      </w:r>
-      <w:proofErr w:type="spellStart"/>
-      <w:r>
-        <w:rPr>
-          <w:rFonts w:ascii="Courier New" w:eastAsia="Times New Roman" w:hAnsi="Courier New" w:cs="Courier New"/>
-          <w:color w:val="A9B7C6"/>
-          <w:sz w:val="20"/>
-          <w:szCs w:val="20"/>
-          <w:lang w:eastAsia="pl-PL"/>
-        </w:rPr>
-        <w:t>FieldType</w:t>
-      </w:r>
-      <w:proofErr w:type="spellEnd"/>
-      <w:r>
-        <w:rPr>
-          <w:rFonts w:ascii="Courier New" w:eastAsia="Times New Roman" w:hAnsi="Courier New" w:cs="Courier New"/>
-          <w:color w:val="CC7832"/>
-          <w:sz w:val="20"/>
-          <w:szCs w:val="20"/>
-          <w:lang w:eastAsia="pl-PL"/>
-        </w:rPr>
-        <w:t xml:space="preserve">, </w:t>
-      </w:r>
-      <w:r>
-        <w:rPr>
-          <w:rFonts w:ascii="Courier New" w:eastAsia="Times New Roman" w:hAnsi="Courier New" w:cs="Courier New"/>
-          <w:color w:val="A9B7C6"/>
-          <w:sz w:val="20"/>
-          <w:szCs w:val="20"/>
-          <w:lang w:eastAsia="pl-PL"/>
-        </w:rPr>
-        <w:t>String</w:t>
-      </w:r>
-      <w:r>
-        <w:rPr>
-          <w:rFonts w:ascii="Courier New" w:eastAsia="Times New Roman" w:hAnsi="Courier New" w:cs="Courier New"/>
-          <w:color w:val="54A857"/>
-          <w:sz w:val="20"/>
-          <w:szCs w:val="20"/>
-          <w:lang w:eastAsia="pl-PL"/>
-        </w:rPr>
         <w:t xml:space="preserve">&gt; </w:t>
       </w:r>
-      <w:proofErr w:type="spellStart"/>
       <w:r>
         <w:rPr>
           <w:rFonts w:ascii="Courier New" w:eastAsia="Times New Roman" w:hAnsi="Courier New" w:cs="Courier New"/>
@@ -1130,18 +493,7 @@
           <w:szCs w:val="20"/>
           <w:lang w:eastAsia="pl-PL"/>
         </w:rPr>
-        <w:t>fieldTypes</w:t>
-      </w:r>
-      <w:proofErr w:type="spellEnd"/>
-      <w:r>
-        <w:rPr>
-          <w:rFonts w:ascii="Courier New" w:eastAsia="Times New Roman" w:hAnsi="Courier New" w:cs="Courier New"/>
-          <w:color w:val="9876AA"/>
-          <w:sz w:val="20"/>
-          <w:szCs w:val="20"/>
-          <w:lang w:eastAsia="pl-PL"/>
-        </w:rPr>
-        <w:t xml:space="preserve"> </w:t>
+        <w:t xml:space="preserve">fieldTypes </w:t>
       </w:r>
       <w:r>
         <w:rPr>
@@ -1174,7 +526,6 @@
         <w:br/>
         <w:t xml:space="preserve">  </w:t>
       </w:r>
-      <w:proofErr w:type="spellStart"/>
       <w:r>
         <w:rPr>
           <w:rFonts w:ascii="Courier New" w:eastAsia="Times New Roman" w:hAnsi="Courier New" w:cs="Courier New"/>
@@ -1195,7 +546,6 @@
         </w:rPr>
         <w:t>arrow</w:t>
       </w:r>
-      <w:proofErr w:type="spellEnd"/>
       <w:r>
         <w:rPr>
           <w:rFonts w:ascii="Courier New" w:eastAsia="Times New Roman" w:hAnsi="Courier New" w:cs="Courier New"/>
@@ -1214,29 +564,7 @@
           <w:szCs w:val="20"/>
           <w:lang w:eastAsia="pl-PL"/>
         </w:rPr>
-        <w:t>'</w:t>
-      </w:r>
-      <w:proofErr w:type="spellStart"/>
-      <w:r>
-        <w:rPr>
-          <w:rFonts w:ascii="Courier New" w:eastAsia="Times New Roman" w:hAnsi="Courier New" w:cs="Courier New"/>
-          <w:color w:val="6A8759"/>
-          <w:sz w:val="20"/>
-          <w:szCs w:val="20"/>
-          <w:lang w:eastAsia="pl-PL"/>
-        </w:rPr>
-        <w:t>field_arrows</w:t>
-      </w:r>
-      <w:proofErr w:type="spellEnd"/>
-      <w:r>
-        <w:rPr>
-          <w:rFonts w:ascii="Courier New" w:eastAsia="Times New Roman" w:hAnsi="Courier New" w:cs="Courier New"/>
-          <w:color w:val="6A8759"/>
-          <w:sz w:val="20"/>
-          <w:szCs w:val="20"/>
-          <w:lang w:eastAsia="pl-PL"/>
-        </w:rPr>
-        <w:t>'</w:t>
+        <w:t>'field_arrows'</w:t>
       </w:r>
       <w:r>
         <w:rPr>
@@ -1269,7 +597,6 @@
         <w:br/>
         <w:t xml:space="preserve">  </w:t>
       </w:r>
-      <w:proofErr w:type="spellStart"/>
       <w:r>
         <w:rPr>
           <w:rFonts w:ascii="Courier New" w:eastAsia="Times New Roman" w:hAnsi="Courier New" w:cs="Courier New"/>
@@ -1290,7 +617,6 @@
         </w:rPr>
         <w:t>rhyme</w:t>
       </w:r>
-      <w:proofErr w:type="spellEnd"/>
       <w:r>
         <w:rPr>
           <w:rFonts w:ascii="Courier New" w:eastAsia="Times New Roman" w:hAnsi="Courier New" w:cs="Courier New"/>
@@ -1309,29 +635,7 @@
           <w:szCs w:val="20"/>
           <w:lang w:eastAsia="pl-PL"/>
         </w:rPr>
-        <w:t>'</w:t>
-      </w:r>
-      <w:proofErr w:type="spellStart"/>
-      <w:r>
-        <w:rPr>
-          <w:rFonts w:ascii="Courier New" w:eastAsia="Times New Roman" w:hAnsi="Courier New" w:cs="Courier New"/>
-          <w:color w:val="6A8759"/>
-          <w:sz w:val="20"/>
-          <w:szCs w:val="20"/>
-          <w:lang w:eastAsia="pl-PL"/>
-        </w:rPr>
-        <w:t>field_sheet</w:t>
-      </w:r>
-      <w:proofErr w:type="spellEnd"/>
-      <w:r>
-        <w:rPr>
-          <w:rFonts w:ascii="Courier New" w:eastAsia="Times New Roman" w:hAnsi="Courier New" w:cs="Courier New"/>
-          <w:color w:val="6A8759"/>
-          <w:sz w:val="20"/>
-          <w:szCs w:val="20"/>
-          <w:lang w:eastAsia="pl-PL"/>
-        </w:rPr>
-        <w:t>'</w:t>
+        <w:t>'field_sheet'</w:t>
       </w:r>
       <w:r>
         <w:rPr>
@@ -1364,7 +668,6 @@
         <w:br/>
         <w:t xml:space="preserve">  </w:t>
       </w:r>
-      <w:proofErr w:type="spellStart"/>
       <w:r>
         <w:rPr>
           <w:rFonts w:ascii="Courier New" w:eastAsia="Times New Roman" w:hAnsi="Courier New" w:cs="Courier New"/>
@@ -1385,7 +688,6 @@
         </w:rPr>
         <w:t>alphabet</w:t>
       </w:r>
-      <w:proofErr w:type="spellEnd"/>
       <w:r>
         <w:rPr>
           <w:rFonts w:ascii="Courier New" w:eastAsia="Times New Roman" w:hAnsi="Courier New" w:cs="Courier New"/>
@@ -1404,29 +706,7 @@
           <w:szCs w:val="20"/>
           <w:lang w:eastAsia="pl-PL"/>
         </w:rPr>
-        <w:t>'</w:t>
-      </w:r>
-      <w:proofErr w:type="spellStart"/>
-      <w:r>
-        <w:rPr>
-          <w:rFonts w:ascii="Courier New" w:eastAsia="Times New Roman" w:hAnsi="Courier New" w:cs="Courier New"/>
-          <w:color w:val="6A8759"/>
-          <w:sz w:val="20"/>
-          <w:szCs w:val="20"/>
-          <w:lang w:eastAsia="pl-PL"/>
-        </w:rPr>
-        <w:t>field_letters</w:t>
-      </w:r>
-      <w:proofErr w:type="spellEnd"/>
-      <w:r>
-        <w:rPr>
-          <w:rFonts w:ascii="Courier New" w:eastAsia="Times New Roman" w:hAnsi="Courier New" w:cs="Courier New"/>
-          <w:color w:val="6A8759"/>
-          <w:sz w:val="20"/>
-          <w:szCs w:val="20"/>
-          <w:lang w:eastAsia="pl-PL"/>
-        </w:rPr>
-        <w:t>'</w:t>
+        <w:t>'field_letters'</w:t>
       </w:r>
       <w:r>
         <w:rPr>
@@ -1459,7 +739,6 @@
         <w:br/>
         <w:t xml:space="preserve">  </w:t>
       </w:r>
-      <w:proofErr w:type="spellStart"/>
       <w:r>
         <w:rPr>
           <w:rFonts w:ascii="Courier New" w:eastAsia="Times New Roman" w:hAnsi="Courier New" w:cs="Courier New"/>
@@ -1480,7 +759,6 @@
         </w:rPr>
         <w:t>pantomime</w:t>
       </w:r>
-      <w:proofErr w:type="spellEnd"/>
       <w:r>
         <w:rPr>
           <w:rFonts w:ascii="Courier New" w:eastAsia="Times New Roman" w:hAnsi="Courier New" w:cs="Courier New"/>
@@ -1499,29 +777,7 @@
           <w:szCs w:val="20"/>
           <w:lang w:eastAsia="pl-PL"/>
         </w:rPr>
-        <w:t>'</w:t>
-      </w:r>
-      <w:proofErr w:type="spellStart"/>
-      <w:r>
-        <w:rPr>
-          <w:rFonts w:ascii="Courier New" w:eastAsia="Times New Roman" w:hAnsi="Courier New" w:cs="Courier New"/>
-          <w:color w:val="6A8759"/>
-          <w:sz w:val="20"/>
-          <w:szCs w:val="20"/>
-          <w:lang w:eastAsia="pl-PL"/>
-        </w:rPr>
-        <w:t>field_pantomime</w:t>
-      </w:r>
-      <w:proofErr w:type="spellEnd"/>
-      <w:r>
-        <w:rPr>
-          <w:rFonts w:ascii="Courier New" w:eastAsia="Times New Roman" w:hAnsi="Courier New" w:cs="Courier New"/>
-          <w:color w:val="6A8759"/>
-          <w:sz w:val="20"/>
-          <w:szCs w:val="20"/>
-          <w:lang w:eastAsia="pl-PL"/>
-        </w:rPr>
-        <w:t>'</w:t>
+        <w:t>'field_pantomime'</w:t>
       </w:r>
       <w:r>
         <w:rPr>
@@ -1554,7 +810,6 @@
         <w:br/>
         <w:t xml:space="preserve">  </w:t>
       </w:r>
-      <w:proofErr w:type="spellStart"/>
       <w:r>
         <w:rPr>
           <w:rFonts w:ascii="Courier New" w:eastAsia="Times New Roman" w:hAnsi="Courier New" w:cs="Courier New"/>
@@ -1575,7 +830,6 @@
         </w:rPr>
         <w:t>famousPeople</w:t>
       </w:r>
-      <w:proofErr w:type="spellEnd"/>
       <w:r>
         <w:rPr>
           <w:rFonts w:ascii="Courier New" w:eastAsia="Times New Roman" w:hAnsi="Courier New" w:cs="Courier New"/>
@@ -1594,29 +848,7 @@
           <w:szCs w:val="20"/>
           <w:lang w:eastAsia="pl-PL"/>
         </w:rPr>
-        <w:t>'</w:t>
-      </w:r>
-      <w:proofErr w:type="spellStart"/>
-      <w:r>
-        <w:rPr>
-          <w:rFonts w:ascii="Courier New" w:eastAsia="Times New Roman" w:hAnsi="Courier New" w:cs="Courier New"/>
-          <w:color w:val="6A8759"/>
-          <w:sz w:val="20"/>
-          <w:szCs w:val="20"/>
-          <w:lang w:eastAsia="pl-PL"/>
-        </w:rPr>
-        <w:t>field_microphone</w:t>
-      </w:r>
-      <w:proofErr w:type="spellEnd"/>
-      <w:r>
-        <w:rPr>
-          <w:rFonts w:ascii="Courier New" w:eastAsia="Times New Roman" w:hAnsi="Courier New" w:cs="Courier New"/>
-          <w:color w:val="6A8759"/>
-          <w:sz w:val="20"/>
-          <w:szCs w:val="20"/>
-          <w:lang w:eastAsia="pl-PL"/>
-        </w:rPr>
-        <w:t>'</w:t>
+        <w:t>'field_microphone'</w:t>
       </w:r>
       <w:r>
         <w:rPr>
@@ -1649,7 +881,6 @@
         <w:br/>
         <w:t xml:space="preserve">  </w:t>
       </w:r>
-      <w:proofErr w:type="spellStart"/>
       <w:r>
         <w:rPr>
           <w:rFonts w:ascii="Courier New" w:eastAsia="Times New Roman" w:hAnsi="Courier New" w:cs="Courier New"/>
@@ -1670,7 +901,6 @@
         </w:rPr>
         <w:t>starTaboo</w:t>
       </w:r>
-      <w:proofErr w:type="spellEnd"/>
       <w:r>
         <w:rPr>
           <w:rFonts w:ascii="Courier New" w:eastAsia="Times New Roman" w:hAnsi="Courier New" w:cs="Courier New"/>
@@ -1689,29 +919,7 @@
           <w:szCs w:val="20"/>
           <w:lang w:eastAsia="pl-PL"/>
         </w:rPr>
-        <w:t>'</w:t>
-      </w:r>
-      <w:proofErr w:type="spellStart"/>
-      <w:r>
-        <w:rPr>
-          <w:rFonts w:ascii="Courier New" w:eastAsia="Times New Roman" w:hAnsi="Courier New" w:cs="Courier New"/>
-          <w:color w:val="6A8759"/>
-          <w:sz w:val="20"/>
-          <w:szCs w:val="20"/>
-          <w:lang w:eastAsia="pl-PL"/>
-        </w:rPr>
-        <w:t>field_taboo</w:t>
-      </w:r>
-      <w:proofErr w:type="spellEnd"/>
-      <w:r>
-        <w:rPr>
-          <w:rFonts w:ascii="Courier New" w:eastAsia="Times New Roman" w:hAnsi="Courier New" w:cs="Courier New"/>
-          <w:color w:val="6A8759"/>
-          <w:sz w:val="20"/>
-          <w:szCs w:val="20"/>
-          <w:lang w:eastAsia="pl-PL"/>
-        </w:rPr>
-        <w:t>'</w:t>
+        <w:t>'field_taboo'</w:t>
       </w:r>
       <w:r>
         <w:rPr>
@@ -1744,7 +952,6 @@
         <w:br/>
         <w:t xml:space="preserve">  </w:t>
       </w:r>
-      <w:proofErr w:type="spellStart"/>
       <w:r>
         <w:rPr>
           <w:rFonts w:ascii="Courier New" w:eastAsia="Times New Roman" w:hAnsi="Courier New" w:cs="Courier New"/>
@@ -1765,7 +972,6 @@
         </w:rPr>
         <w:t>start</w:t>
       </w:r>
-      <w:proofErr w:type="spellEnd"/>
       <w:r>
         <w:rPr>
           <w:rFonts w:ascii="Courier New" w:eastAsia="Times New Roman" w:hAnsi="Courier New" w:cs="Courier New"/>
@@ -1784,29 +990,7 @@
           <w:szCs w:val="20"/>
           <w:lang w:eastAsia="pl-PL"/>
         </w:rPr>
-        <w:t>'</w:t>
-      </w:r>
-      <w:proofErr w:type="spellStart"/>
-      <w:r>
-        <w:rPr>
-          <w:rFonts w:ascii="Courier New" w:eastAsia="Times New Roman" w:hAnsi="Courier New" w:cs="Courier New"/>
-          <w:color w:val="6A8759"/>
-          <w:sz w:val="20"/>
-          <w:szCs w:val="20"/>
-          <w:lang w:eastAsia="pl-PL"/>
-        </w:rPr>
-        <w:t>field_start</w:t>
-      </w:r>
-      <w:proofErr w:type="spellEnd"/>
-      <w:r>
-        <w:rPr>
-          <w:rFonts w:ascii="Courier New" w:eastAsia="Times New Roman" w:hAnsi="Courier New" w:cs="Courier New"/>
-          <w:color w:val="6A8759"/>
-          <w:sz w:val="20"/>
-          <w:szCs w:val="20"/>
-          <w:lang w:eastAsia="pl-PL"/>
-        </w:rPr>
-        <w:t>'</w:t>
+        <w:t>'field_start'</w:t>
       </w:r>
       <w:r>
         <w:rPr>
@@ -1839,7 +1023,6 @@
         <w:br/>
         <w:t xml:space="preserve">  </w:t>
       </w:r>
-      <w:proofErr w:type="spellStart"/>
       <w:r>
         <w:rPr>
           <w:rFonts w:ascii="Courier New" w:eastAsia="Times New Roman" w:hAnsi="Courier New" w:cs="Courier New"/>
@@ -1860,7 +1043,6 @@
         </w:rPr>
         <w:t>starBlueDark</w:t>
       </w:r>
-      <w:proofErr w:type="spellEnd"/>
       <w:r>
         <w:rPr>
           <w:rFonts w:ascii="Courier New" w:eastAsia="Times New Roman" w:hAnsi="Courier New" w:cs="Courier New"/>
@@ -1879,29 +1061,7 @@
           <w:szCs w:val="20"/>
           <w:lang w:eastAsia="pl-PL"/>
         </w:rPr>
-        <w:t>'</w:t>
-      </w:r>
-      <w:proofErr w:type="spellStart"/>
-      <w:r>
-        <w:rPr>
-          <w:rFonts w:ascii="Courier New" w:eastAsia="Times New Roman" w:hAnsi="Courier New" w:cs="Courier New"/>
-          <w:color w:val="6A8759"/>
-          <w:sz w:val="20"/>
-          <w:szCs w:val="20"/>
-          <w:lang w:eastAsia="pl-PL"/>
-        </w:rPr>
-        <w:t>field_star_blue_dark</w:t>
-      </w:r>
-      <w:proofErr w:type="spellEnd"/>
-      <w:r>
-        <w:rPr>
-          <w:rFonts w:ascii="Courier New" w:eastAsia="Times New Roman" w:hAnsi="Courier New" w:cs="Courier New"/>
-          <w:color w:val="6A8759"/>
-          <w:sz w:val="20"/>
-          <w:szCs w:val="20"/>
-          <w:lang w:eastAsia="pl-PL"/>
-        </w:rPr>
-        <w:t>'</w:t>
+        <w:t>'field_star_blue_dark'</w:t>
       </w:r>
       <w:r>
         <w:rPr>
@@ -1934,7 +1094,6 @@
         <w:br/>
         <w:t xml:space="preserve">  </w:t>
       </w:r>
-      <w:proofErr w:type="spellStart"/>
       <w:r>
         <w:rPr>
           <w:rFonts w:ascii="Courier New" w:eastAsia="Times New Roman" w:hAnsi="Courier New" w:cs="Courier New"/>
@@ -1955,7 +1114,6 @@
         </w:rPr>
         <w:t>starPink</w:t>
       </w:r>
-      <w:proofErr w:type="spellEnd"/>
       <w:r>
         <w:rPr>
           <w:rFonts w:ascii="Courier New" w:eastAsia="Times New Roman" w:hAnsi="Courier New" w:cs="Courier New"/>
@@ -1974,29 +1132,7 @@
           <w:szCs w:val="20"/>
           <w:lang w:eastAsia="pl-PL"/>
         </w:rPr>
-        <w:t>'</w:t>
-      </w:r>
-      <w:proofErr w:type="spellStart"/>
-      <w:r>
-        <w:rPr>
-          <w:rFonts w:ascii="Courier New" w:eastAsia="Times New Roman" w:hAnsi="Courier New" w:cs="Courier New"/>
-          <w:color w:val="6A8759"/>
-          <w:sz w:val="20"/>
-          <w:szCs w:val="20"/>
-          <w:lang w:eastAsia="pl-PL"/>
-        </w:rPr>
-        <w:t>field_star_pink</w:t>
-      </w:r>
-      <w:proofErr w:type="spellEnd"/>
-      <w:r>
-        <w:rPr>
-          <w:rFonts w:ascii="Courier New" w:eastAsia="Times New Roman" w:hAnsi="Courier New" w:cs="Courier New"/>
-          <w:color w:val="6A8759"/>
-          <w:sz w:val="20"/>
-          <w:szCs w:val="20"/>
-          <w:lang w:eastAsia="pl-PL"/>
-        </w:rPr>
-        <w:t>'</w:t>
+        <w:t>'field_star_pink'</w:t>
       </w:r>
       <w:r>
         <w:rPr>
@@ -2029,7 +1165,6 @@
         <w:br/>
         <w:t xml:space="preserve">  </w:t>
       </w:r>
-      <w:proofErr w:type="spellStart"/>
       <w:r>
         <w:rPr>
           <w:rFonts w:ascii="Courier New" w:eastAsia="Times New Roman" w:hAnsi="Courier New" w:cs="Courier New"/>
@@ -2050,7 +1185,6 @@
         </w:rPr>
         <w:t>starGreen</w:t>
       </w:r>
-      <w:proofErr w:type="spellEnd"/>
       <w:r>
         <w:rPr>
           <w:rFonts w:ascii="Courier New" w:eastAsia="Times New Roman" w:hAnsi="Courier New" w:cs="Courier New"/>
@@ -2069,29 +1203,7 @@
           <w:szCs w:val="20"/>
           <w:lang w:eastAsia="pl-PL"/>
         </w:rPr>
-        <w:t>'</w:t>
-      </w:r>
-      <w:proofErr w:type="spellStart"/>
-      <w:r>
-        <w:rPr>
-          <w:rFonts w:ascii="Courier New" w:eastAsia="Times New Roman" w:hAnsi="Courier New" w:cs="Courier New"/>
-          <w:color w:val="6A8759"/>
-          <w:sz w:val="20"/>
-          <w:szCs w:val="20"/>
-          <w:lang w:eastAsia="pl-PL"/>
-        </w:rPr>
-        <w:t>field_star_green</w:t>
-      </w:r>
-      <w:proofErr w:type="spellEnd"/>
-      <w:r>
-        <w:rPr>
-          <w:rFonts w:ascii="Courier New" w:eastAsia="Times New Roman" w:hAnsi="Courier New" w:cs="Courier New"/>
-          <w:color w:val="6A8759"/>
-          <w:sz w:val="20"/>
-          <w:szCs w:val="20"/>
-          <w:lang w:eastAsia="pl-PL"/>
-        </w:rPr>
-        <w:t>'</w:t>
+        <w:t>'field_star_green'</w:t>
       </w:r>
       <w:r>
         <w:rPr>
@@ -2124,7 +1236,6 @@
         <w:br/>
         <w:t xml:space="preserve">  </w:t>
       </w:r>
-      <w:proofErr w:type="spellStart"/>
       <w:r>
         <w:rPr>
           <w:rFonts w:ascii="Courier New" w:eastAsia="Times New Roman" w:hAnsi="Courier New" w:cs="Courier New"/>
@@ -2145,7 +1256,6 @@
         </w:rPr>
         <w:t>starYellow</w:t>
       </w:r>
-      <w:proofErr w:type="spellEnd"/>
       <w:r>
         <w:rPr>
           <w:rFonts w:ascii="Courier New" w:eastAsia="Times New Roman" w:hAnsi="Courier New" w:cs="Courier New"/>
@@ -2164,29 +1274,7 @@
           <w:szCs w:val="20"/>
           <w:lang w:eastAsia="pl-PL"/>
         </w:rPr>
-        <w:t>'</w:t>
-      </w:r>
-      <w:proofErr w:type="spellStart"/>
-      <w:r>
-        <w:rPr>
-          <w:rFonts w:ascii="Courier New" w:eastAsia="Times New Roman" w:hAnsi="Courier New" w:cs="Courier New"/>
-          <w:color w:val="6A8759"/>
-          <w:sz w:val="20"/>
-          <w:szCs w:val="20"/>
-          <w:lang w:eastAsia="pl-PL"/>
-        </w:rPr>
-        <w:t>field_star_yellow</w:t>
-      </w:r>
-      <w:proofErr w:type="spellEnd"/>
-      <w:r>
-        <w:rPr>
-          <w:rFonts w:ascii="Courier New" w:eastAsia="Times New Roman" w:hAnsi="Courier New" w:cs="Courier New"/>
-          <w:color w:val="6A8759"/>
-          <w:sz w:val="20"/>
-          <w:szCs w:val="20"/>
-          <w:lang w:eastAsia="pl-PL"/>
-        </w:rPr>
-        <w:t>'</w:t>
+        <w:t>'field_star_yellow'</w:t>
       </w:r>
       <w:r>
         <w:rPr>
@@ -2206,42 +1294,8 @@
           <w:szCs w:val="20"/>
           <w:lang w:eastAsia="pl-PL"/>
         </w:rPr>
-        <w:t xml:space="preserve"> // </w:t>
-      </w:r>
-      <w:proofErr w:type="spellStart"/>
-      <w:r>
-        <w:rPr>
-          <w:rFonts w:ascii="Courier New" w:eastAsia="Times New Roman" w:hAnsi="Courier New" w:cs="Courier New"/>
-          <w:color w:val="CC7832"/>
-          <w:sz w:val="20"/>
-          <w:szCs w:val="20"/>
-          <w:lang w:eastAsia="pl-PL"/>
-        </w:rPr>
-        <w:t>compare</w:t>
-      </w:r>
-      <w:proofErr w:type="spellEnd"/>
-      <w:r>
-        <w:rPr>
-          <w:rFonts w:ascii="Courier New" w:eastAsia="Times New Roman" w:hAnsi="Courier New" w:cs="Courier New"/>
-          <w:color w:val="CC7832"/>
-          <w:sz w:val="20"/>
-          <w:szCs w:val="20"/>
-          <w:lang w:eastAsia="pl-PL"/>
-        </w:rPr>
-        <w:t xml:space="preserve"> </w:t>
-      </w:r>
-      <w:proofErr w:type="spellStart"/>
-      <w:r>
-        <w:rPr>
-          <w:rFonts w:ascii="Courier New" w:eastAsia="Times New Roman" w:hAnsi="Courier New" w:cs="Courier New"/>
-          <w:color w:val="CC7832"/>
-          <w:sz w:val="20"/>
-          <w:szCs w:val="20"/>
-          <w:lang w:eastAsia="pl-PL"/>
-        </w:rPr>
-        <w:t>question</w:t>
-      </w:r>
-      <w:proofErr w:type="spellEnd"/>
+        <w:t xml:space="preserve"> // compare question</w:t>
+      </w:r>
       <w:r>
         <w:rPr>
           <w:rFonts w:ascii="Courier New" w:eastAsia="Times New Roman" w:hAnsi="Courier New" w:cs="Courier New"/>
@@ -2306,169 +1360,47 @@
     </w:p>
     <w:p>
       <w:r>
-        <w:t xml:space="preserve">- </w:t>
-      </w:r>
-      <w:proofErr w:type="spellStart"/>
-      <w:r>
-        <w:t>możnaby</w:t>
-      </w:r>
-      <w:proofErr w:type="spellEnd"/>
-      <w:r>
-        <w:t xml:space="preserve"> też dodać info w samouczku oraz do „zasady gry” aby drużyny dobrały się w pary</w:t>
-      </w:r>
-      <w:r>
-        <w:t xml:space="preserve">, </w:t>
-      </w:r>
-      <w:proofErr w:type="spellStart"/>
-      <w:r>
-        <w:t>możnaby</w:t>
-      </w:r>
-      <w:proofErr w:type="spellEnd"/>
-      <w:r>
-        <w:t xml:space="preserve"> też pomyśleć nad 2 trybem gry, żeby mogły </w:t>
-      </w:r>
-      <w:proofErr w:type="spellStart"/>
-      <w:r>
-        <w:t>grac</w:t>
-      </w:r>
-      <w:proofErr w:type="spellEnd"/>
-      <w:r>
-        <w:t xml:space="preserve"> tylko 2 osoby, tak jak jest to w gierkach małżeńskich</w:t>
-      </w:r>
-      <w:r>
-        <w:t xml:space="preserve">, też </w:t>
-      </w:r>
-      <w:proofErr w:type="spellStart"/>
-      <w:r>
-        <w:t>możnaby</w:t>
-      </w:r>
-      <w:proofErr w:type="spellEnd"/>
-      <w:r>
-        <w:t xml:space="preserve"> dodać info aby ustaliły kto jest graczem nr.1 kto graczem nr.2 gdyż może to mieć znaczenie w niektórych kartach gdzie aplikacja będzie odnosiła się do danej osoby z drużyny</w:t>
-      </w:r>
-    </w:p>
-    <w:p>
-      <w:r>
-        <w:t xml:space="preserve">- dopisanie do planszy </w:t>
-      </w:r>
-      <w:proofErr w:type="spellStart"/>
-      <w:r>
-        <w:t>scrollingowej</w:t>
-      </w:r>
-      <w:proofErr w:type="spellEnd"/>
-      <w:r>
-        <w:t xml:space="preserve"> (zasady gry) na początku link z </w:t>
-      </w:r>
-      <w:proofErr w:type="spellStart"/>
-      <w:r>
-        <w:t>alerta</w:t>
-      </w:r>
-      <w:proofErr w:type="spellEnd"/>
-      <w:r>
-        <w:t xml:space="preserve"> do samouczka.. tak aby można było go odbyć w dowolnym momencie </w:t>
-      </w:r>
-    </w:p>
-    <w:p>
-      <w:r>
-        <w:t xml:space="preserve">- zamiast po kolei przenosić użytkownika w kodzie, </w:t>
-      </w:r>
-      <w:proofErr w:type="spellStart"/>
-      <w:r>
-        <w:t>możnaby</w:t>
-      </w:r>
-      <w:proofErr w:type="spellEnd"/>
-      <w:r>
-        <w:t xml:space="preserve"> zrobić jakby „pokaz slajdów” przed uruchomieniem gry -&gt; same widżety i automatyczne przenoszenie, przejścia, klikając.. -&gt; wtedy gdy ktoś by go odbył, dopiero nastąpiłoby uruchomienie głównej planszy.. a gdy wcześniej ktoś odbył to przy odpalaniu gry musiałaby być zawsze sprawdzana flaga załączająca – czyli w sumie ekran ładowania by mógł sterować tym czy wyświetla samouczek czy główny ekran gry </w:t>
+        <w:t>- możnaby też dodać info w samouczku oraz do „zasady gry” aby drużyny dobrały się w pary</w:t>
+      </w:r>
+      <w:r>
+        <w:t>, możnaby też pomyśleć nad 2 trybem gry, żeby mogły grac tylko 2 osoby, tak jak jest to w gierkach małżeńskich</w:t>
+      </w:r>
+      <w:r>
+        <w:t>, też możnaby dodać info aby ustaliły kto jest graczem nr.1 kto graczem nr.2 gdyż może to mieć znaczenie w niektórych kartach gdzie aplikacja będzie odnosiła się do danej osoby z drużyny</w:t>
+      </w:r>
+    </w:p>
+    <w:p>
+      <w:r>
+        <w:t xml:space="preserve">- dopisanie do planszy scrollingowej (zasady gry) na początku link z alerta do samouczka.. tak aby można było go odbyć w dowolnym momencie </w:t>
+      </w:r>
+    </w:p>
+    <w:p>
+      <w:r>
+        <w:t xml:space="preserve">- zamiast po kolei przenosić użytkownika w kodzie, możnaby zrobić jakby „pokaz slajdów” przed uruchomieniem gry -&gt; same widżety i automatyczne przenoszenie, przejścia, klikając.. -&gt; wtedy gdy ktoś by go odbył, dopiero nastąpiłoby uruchomienie głównej planszy.. a gdy wcześniej ktoś odbył to przy odpalaniu gry musiałaby być zawsze sprawdzana flaga załączająca – czyli w sumie ekran ładowania by mógł sterować tym czy wyświetla samouczek czy główny ekran gry </w:t>
+      </w:r>
+    </w:p>
+    <w:p>
+      <w:r>
+        <w:t>- samouczek musi mieć możliwość ponownego włączenia w ustawieniach, przy pierwszym odpaleniu mu się zmienić odpowiednia flaga, którą w ustawieniach będzie można „cofnąć”</w:t>
+      </w:r>
+    </w:p>
+    <w:p>
+      <w:r>
+        <w:t>- przekierowanie lub informacja o ponownej możliwością włączenia samouczka, powinna być dostępna z poziomu „zasady gry”</w:t>
       </w:r>
     </w:p>
     <w:p>
       <w:r>
         <w:lastRenderedPageBreak/>
-        <w:t>- samouczek musi mieć możliwość ponownego włączenia w ustawieniach, przy pierwszym odpaleniu mu się zmienić odpowiednia flaga, którą w ustawieniach będzie można „cofnąć”</w:t>
-      </w:r>
-    </w:p>
-    <w:p>
-      <w:r>
-        <w:t>- przekierowanie lub informacja o ponownej możliwością włączenia samouczka, powinna być dostępna z poziomu „zasady gry”</w:t>
-      </w:r>
-    </w:p>
-    <w:p>
-      <w:r>
         <w:t xml:space="preserve">- samouczek ma sens zrobić dopiero wtedy gdy już będę miał gotowy główny ekran całej gry, karty itp. Tak aby po kolei można było pokazywać funkcje, a musi to bazować już </w:t>
       </w:r>
       <w:r>
         <w:t>na finalnym wyglądzie aplikacji, pamiętaj ze samouczek musi być responsywny!</w:t>
       </w:r>
-      <w:bookmarkStart w:id="0" w:name="_GoBack"/>
-      <w:bookmarkEnd w:id="0"/>
-    </w:p>
-    <w:p>
-      <w:r>
-        <w:t xml:space="preserve">- wygląd samouczka </w:t>
-      </w:r>
-      <w:proofErr w:type="spellStart"/>
-      <w:r>
-        <w:t>możnaby</w:t>
-      </w:r>
-      <w:proofErr w:type="spellEnd"/>
-      <w:r>
-        <w:t xml:space="preserve"> zrobić tak, że będzie cały folder z gotowymi klasami, ale bez funkcjonalności (gry), z </w:t>
-      </w:r>
-      <w:proofErr w:type="spellStart"/>
-      <w:r>
-        <w:t>responsywnością</w:t>
-      </w:r>
-      <w:proofErr w:type="spellEnd"/>
-      <w:r>
-        <w:t xml:space="preserve">, taki </w:t>
-      </w:r>
-      <w:proofErr w:type="spellStart"/>
-      <w:r>
-        <w:t>static</w:t>
-      </w:r>
-      <w:proofErr w:type="spellEnd"/>
-      <w:r>
-        <w:t xml:space="preserve"> i wygląd byłby taki, że byłyby narzucone alert </w:t>
-      </w:r>
-      <w:proofErr w:type="spellStart"/>
-      <w:r>
-        <w:t>dialogie</w:t>
-      </w:r>
-      <w:proofErr w:type="spellEnd"/>
-      <w:r>
-        <w:t xml:space="preserve"> z </w:t>
-      </w:r>
-      <w:proofErr w:type="spellStart"/>
-      <w:r>
-        <w:t>buttonami</w:t>
-      </w:r>
-      <w:proofErr w:type="spellEnd"/>
-      <w:r>
-        <w:t xml:space="preserve"> – </w:t>
-      </w:r>
-      <w:proofErr w:type="spellStart"/>
-      <w:r>
-        <w:t>ewentuanymi</w:t>
-      </w:r>
-      <w:proofErr w:type="spellEnd"/>
-      <w:r>
-        <w:t xml:space="preserve"> animacjami oraz z przyciemnieniem tła -&gt; i to tych części których w tym danym momencie nie chciałbym omawiać np. omawiam pola, to pola są kolorowe, reszta jest przyciemniona, na środku </w:t>
-      </w:r>
-      <w:proofErr w:type="spellStart"/>
-      <w:r>
-        <w:t>móże</w:t>
-      </w:r>
-      <w:proofErr w:type="spellEnd"/>
-      <w:r>
-        <w:t xml:space="preserve"> być krótki opis, a na dole po prawej stronie przycisk w stylu „&gt;&gt;” lub jakiś taki „okrągły”, który mógłby tworzyć efekt </w:t>
-      </w:r>
-      <w:proofErr w:type="spellStart"/>
-      <w:r>
-        <w:t>ripple</w:t>
-      </w:r>
-      <w:proofErr w:type="spellEnd"/>
-      <w:r>
-        <w:t xml:space="preserve"> czy coś takiego</w:t>
+    </w:p>
+    <w:p>
+      <w:r>
+        <w:t>- wygląd samouczka możnaby zrobić tak, że będzie cały folder z gotowymi klasami, ale bez funkcjonalności (gry), z responsywnością, taki static i wygląd byłby taki, że byłyby narzucone alert dialogie z buttonami – ewentuanymi animacjami oraz z przyciemnieniem tła -&gt; i to tych części których w tym danym momencie nie chciałbym omawiać np. omawiam pola, to pola są kolorowe, reszta jest przyciemniona, na środku móże być krótki opis, a na dole po prawej stronie przycisk w stylu „&gt;&gt;” lub jakiś taki „okrągły”, który mógłby tworzyć efekt ripple czy coś takiego</w:t>
       </w:r>
     </w:p>
     <w:p>
@@ -2490,15 +1422,7 @@
     </w:p>
     <w:p>
       <w:r>
-        <w:t>- alert dialog lub ekran podsumowania gry, który będzie pojawiał się gdy: pionek dojdzie do mety, lub gdy użytkownik będzie chciał wyjść z gry, to pokaże ranking graczy względem pionków na planszy (w danym momencie, tak aby gra mogła być zakończona w dowolnym momencie z pokazaniem „</w:t>
-      </w:r>
-      <w:proofErr w:type="spellStart"/>
-      <w:r>
-        <w:t>score</w:t>
-      </w:r>
-      <w:proofErr w:type="spellEnd"/>
-      <w:r>
-        <w:t>”</w:t>
+        <w:t>- alert dialog lub ekran podsumowania gry, który będzie pojawiał się gdy: pionek dojdzie do mety, lub gdy użytkownik będzie chciał wyjść z gry, to pokaże ranking graczy względem pionków na planszy (w danym momencie, tak aby gra mogła być zakończona w dowolnym momencie z pokazaniem „score”</w:t>
       </w:r>
       <w:r>
         <w:t xml:space="preserve"> czyli flagi, kolory, nazwy, dynamiczna tabela + ranking</w:t>
@@ -2508,91 +1432,19 @@
       </w:r>
       <w:r>
         <w:br/>
-        <w:t xml:space="preserve">- w momencie gdy wygra dana drużyna (pierwsza) </w:t>
-      </w:r>
-      <w:proofErr w:type="spellStart"/>
-      <w:r>
-        <w:t>mogłby</w:t>
-      </w:r>
-      <w:proofErr w:type="spellEnd"/>
-      <w:r>
-        <w:t xml:space="preserve"> być dodatkowy alert dialog z zapytaniem czy gra ma być kontynuowana, czy już koniec?</w:t>
-      </w:r>
-    </w:p>
-    <w:p>
-      <w:r>
-        <w:t xml:space="preserve">- opcja zagraj ponownie -&gt; </w:t>
-      </w:r>
-      <w:proofErr w:type="spellStart"/>
-      <w:r>
-        <w:t>refresh</w:t>
-      </w:r>
-      <w:proofErr w:type="spellEnd"/>
-      <w:r>
-        <w:t xml:space="preserve"> do </w:t>
-      </w:r>
-      <w:proofErr w:type="spellStart"/>
-      <w:r>
-        <w:t>gameboardscreena</w:t>
-      </w:r>
-      <w:proofErr w:type="spellEnd"/>
-      <w:r>
-        <w:t xml:space="preserve"> </w:t>
+        <w:t>- w momencie gdy wygra dana drużyna (pierwsza) mogłby być dodatkowy alert dialog z zapytaniem czy gra ma być kontynuowana, czy już koniec?</w:t>
+      </w:r>
+    </w:p>
+    <w:p>
+      <w:r>
+        <w:t xml:space="preserve">- opcja zagraj ponownie -&gt; refresh do gameboardscreena </w:t>
       </w:r>
       <w:r>
         <w:br/>
-        <w:t xml:space="preserve">- opcja powrót do </w:t>
-      </w:r>
-      <w:proofErr w:type="spellStart"/>
-      <w:r>
-        <w:t>main</w:t>
-      </w:r>
-      <w:proofErr w:type="spellEnd"/>
-      <w:r>
-        <w:t xml:space="preserve"> menu, przycisk oceny w </w:t>
-      </w:r>
-      <w:proofErr w:type="spellStart"/>
-      <w:r>
-        <w:t>GooglePlay</w:t>
-      </w:r>
-      <w:proofErr w:type="spellEnd"/>
-      <w:r>
-        <w:t>/</w:t>
-      </w:r>
-      <w:proofErr w:type="spellStart"/>
-      <w:r>
-        <w:t>App</w:t>
-      </w:r>
-      <w:proofErr w:type="spellEnd"/>
-      <w:r>
-        <w:t xml:space="preserve"> </w:t>
-      </w:r>
-      <w:proofErr w:type="spellStart"/>
-      <w:r>
-        <w:t>Store</w:t>
-      </w:r>
-      <w:proofErr w:type="spellEnd"/>
-      <w:r>
-        <w:t xml:space="preserve"> oraz przycisk kupna pełnej wersji, z „największym zachęceniem” do jego kliknięcia -&gt; co przeniesie nas do ekranu </w:t>
-      </w:r>
-      <w:proofErr w:type="spellStart"/>
-      <w:r>
-        <w:t>rekalmy</w:t>
-      </w:r>
-      <w:proofErr w:type="spellEnd"/>
-      <w:r>
-        <w:t>/zakupu pełnej</w:t>
-      </w:r>
-      <w:r>
-        <w:t xml:space="preserve"> wersji aplikacji, po zakupie aplikacji nie powinno być tego zachęcenia oraz tej reklamy, dodatkowo w „</w:t>
-      </w:r>
-      <w:proofErr w:type="spellStart"/>
-      <w:r>
-        <w:t>drawer</w:t>
-      </w:r>
-      <w:proofErr w:type="spellEnd"/>
-      <w:r>
-        <w:t>” też powinna zniknąć opcja możliwości kliknięcia w ekran reklamy/zakupu</w:t>
+        <w:t>- opcja powrót do main menu, przycisk oceny w GooglePlay/App Store oraz przycisk kupna pełnej wersji, z „największym zachęceniem” do jego kliknięcia -&gt; co przeniesie nas do ekranu rekalmy/zakupu pełnej</w:t>
+      </w:r>
+      <w:r>
+        <w:t xml:space="preserve"> wersji aplikacji, po zakupie aplikacji nie powinno być tego zachęcenia oraz tej reklamy, dodatkowo w „drawer” też powinna zniknąć opcja możliwości kliknięcia w ekran reklamy/zakupu</w:t>
       </w:r>
     </w:p>
     <w:p>
@@ -2614,309 +1466,45 @@
     </w:p>
     <w:p>
       <w:r>
-        <w:t xml:space="preserve">- poprawienie </w:t>
-      </w:r>
-      <w:proofErr w:type="spellStart"/>
-      <w:r>
-        <w:t>rensponsywności</w:t>
-      </w:r>
-      <w:proofErr w:type="spellEnd"/>
-      <w:r>
-        <w:t xml:space="preserve"> pionków na głównym ekranie, względem </w:t>
-      </w:r>
-      <w:proofErr w:type="spellStart"/>
-      <w:r>
-        <w:t>screen</w:t>
-      </w:r>
-      <w:proofErr w:type="spellEnd"/>
+        <w:t>- poprawienie rensponsywności pionków na głównym ekranie, względem screen width – trzeba zrobić to w funkcji, która oblicza pozycje pionków – wszędzie są wartości static, można to zrobić wtedy gdy plansza będzie w pełni ukończona -&gt; a raczej jej koncepcja oraz działanie i wygląd + ogólnie responsywność WSZYSTKIEGO + testy</w:t>
+      </w:r>
+    </w:p>
+    <w:p>
+      <w:r>
+        <w:t xml:space="preserve"> - blokada przycisku wstecz na ekranie ladowania, zablokowanie przycisku wstecz na przycisk wstecz na ekranie karty powinien wychodzić z gry calkiem (komunikat czy chcesz zakończyć gre) i na innych ekranach które sa dodatkowe tak samo, do przetestowania i do zaimplementowania</w:t>
+      </w:r>
       <w:r>
         <w:t xml:space="preserve"> </w:t>
       </w:r>
-      <w:proofErr w:type="spellStart"/>
-      <w:r>
-        <w:t>width</w:t>
-      </w:r>
-      <w:proofErr w:type="spellEnd"/>
-      <w:r>
-        <w:t xml:space="preserve"> – trzeba zrobić to w funkcji, która oblicza pozycje pionków – wszędzie są wartości </w:t>
-      </w:r>
-      <w:proofErr w:type="spellStart"/>
-      <w:r>
-        <w:t>static</w:t>
-      </w:r>
-      <w:proofErr w:type="spellEnd"/>
-      <w:r>
-        <w:t>, można to zrobić wtedy gdy plansza będzie w pełni ukończona -&gt; a raczej jej koncepcja oraz działanie i wygląd</w:t>
-      </w:r>
-      <w:r>
-        <w:t xml:space="preserve"> + ogólnie </w:t>
-      </w:r>
-      <w:proofErr w:type="spellStart"/>
-      <w:r>
-        <w:t>responsywność</w:t>
-      </w:r>
-      <w:proofErr w:type="spellEnd"/>
-      <w:r>
-        <w:t xml:space="preserve"> WSZYSTKIEGO + testy</w:t>
-      </w:r>
-    </w:p>
-    <w:p>
-      <w:r>
-        <w:t xml:space="preserve"> - blokada przycisku wstecz na ekranie </w:t>
-      </w:r>
-      <w:proofErr w:type="spellStart"/>
-      <w:r>
-        <w:t>ladowania</w:t>
-      </w:r>
-      <w:proofErr w:type="spellEnd"/>
-      <w:r>
-        <w:t xml:space="preserve">, zablokowanie przycisku wstecz na przycisk wstecz na ekranie karty powinien wychodzić z gry </w:t>
-      </w:r>
-      <w:proofErr w:type="spellStart"/>
-      <w:r>
-        <w:t>calkiem</w:t>
-      </w:r>
-      <w:proofErr w:type="spellEnd"/>
-      <w:r>
-        <w:t xml:space="preserve"> (komunikat czy chcesz zakończyć </w:t>
-      </w:r>
-      <w:proofErr w:type="spellStart"/>
-      <w:r>
-        <w:t>gre</w:t>
-      </w:r>
-      <w:proofErr w:type="spellEnd"/>
-      <w:r>
-        <w:t xml:space="preserve">) i na innych ekranach które </w:t>
-      </w:r>
-      <w:proofErr w:type="spellStart"/>
-      <w:r>
-        <w:t>sa</w:t>
-      </w:r>
-      <w:proofErr w:type="spellEnd"/>
-      <w:r>
-        <w:t xml:space="preserve"> dodatkowe tak samo, do przetestowania i do zaimplementowania</w:t>
-      </w:r>
-      <w:r>
-        <w:t xml:space="preserve"> </w:t>
-      </w:r>
-    </w:p>
-    <w:p>
-      <w:r>
-        <w:t xml:space="preserve">- odnośnie </w:t>
-      </w:r>
-      <w:proofErr w:type="spellStart"/>
-      <w:r>
-        <w:t>loading</w:t>
-      </w:r>
-      <w:proofErr w:type="spellEnd"/>
-      <w:r>
-        <w:t xml:space="preserve"> </w:t>
-      </w:r>
-      <w:proofErr w:type="spellStart"/>
-      <w:r>
-        <w:t>indicator</w:t>
-      </w:r>
-      <w:proofErr w:type="spellEnd"/>
-      <w:r>
-        <w:t xml:space="preserve"> - &gt; </w:t>
-      </w:r>
-      <w:proofErr w:type="spellStart"/>
-      <w:r>
-        <w:t>możnaby</w:t>
-      </w:r>
-      <w:proofErr w:type="spellEnd"/>
-      <w:r>
-        <w:t xml:space="preserve"> zrobić jakiś </w:t>
-      </w:r>
-      <w:proofErr w:type="spellStart"/>
-      <w:r>
-        <w:t>customowy</w:t>
-      </w:r>
-      <w:proofErr w:type="spellEnd"/>
-      <w:r>
-        <w:t xml:space="preserve"> </w:t>
-      </w:r>
-      <w:proofErr w:type="spellStart"/>
-      <w:r>
-        <w:t>indicator</w:t>
-      </w:r>
-      <w:proofErr w:type="spellEnd"/>
-      <w:r>
-        <w:t xml:space="preserve">, np. kręcące się te strzałeczki z danej karty albo np. kwadracik pokonujący jakiś </w:t>
-      </w:r>
-      <w:proofErr w:type="spellStart"/>
-      <w:r>
-        <w:t>customowy</w:t>
-      </w:r>
-      <w:proofErr w:type="spellEnd"/>
-      <w:r>
-        <w:t xml:space="preserve"> </w:t>
-      </w:r>
-      <w:proofErr w:type="spellStart"/>
-      <w:r>
-        <w:t>path</w:t>
-      </w:r>
-      <w:proofErr w:type="spellEnd"/>
-      <w:r>
-        <w:t xml:space="preserve">, pomyśleć ogólnie czy powinien być w </w:t>
-      </w:r>
-      <w:proofErr w:type="spellStart"/>
-      <w:r>
-        <w:t>ogole</w:t>
-      </w:r>
-      <w:proofErr w:type="spellEnd"/>
-      <w:r>
-        <w:t xml:space="preserve"> </w:t>
-      </w:r>
-      <w:proofErr w:type="spellStart"/>
-      <w:r>
-        <w:t>indicator</w:t>
-      </w:r>
-      <w:proofErr w:type="spellEnd"/>
-      <w:r>
-        <w:t xml:space="preserve"> taki stosowany np. pomiędzy przejściami do innych </w:t>
-      </w:r>
-      <w:proofErr w:type="spellStart"/>
-      <w:r>
-        <w:t>ekranow</w:t>
-      </w:r>
-      <w:proofErr w:type="spellEnd"/>
-      <w:r>
-        <w:t xml:space="preserve"> albo w przypadku każdego </w:t>
-      </w:r>
-      <w:proofErr w:type="spellStart"/>
-      <w:r>
-        <w:t>pageRoute</w:t>
-      </w:r>
-      <w:proofErr w:type="spellEnd"/>
-      <w:r>
-        <w:t xml:space="preserve"> czy w </w:t>
-      </w:r>
-      <w:proofErr w:type="spellStart"/>
-      <w:r>
-        <w:t>ogole</w:t>
-      </w:r>
-      <w:proofErr w:type="spellEnd"/>
-      <w:r>
-        <w:t xml:space="preserve"> </w:t>
-      </w:r>
-      <w:proofErr w:type="spellStart"/>
-      <w:r>
-        <w:t>indicator</w:t>
-      </w:r>
-      <w:proofErr w:type="spellEnd"/>
-      <w:r>
-        <w:t xml:space="preserve"> powinien być </w:t>
-      </w:r>
-      <w:proofErr w:type="spellStart"/>
-      <w:r>
-        <w:t>pojawiany</w:t>
-      </w:r>
-      <w:proofErr w:type="spellEnd"/>
-      <w:r>
-        <w:t xml:space="preserve"> ?</w:t>
-      </w:r>
-    </w:p>
-    <w:p>
-      <w:r>
-        <w:t xml:space="preserve">- pamiętać o </w:t>
-      </w:r>
-      <w:proofErr w:type="spellStart"/>
-      <w:r>
-        <w:t>iphonach</w:t>
-      </w:r>
-      <w:proofErr w:type="spellEnd"/>
-      <w:r>
-        <w:t>, korygować, odnośnie układu, projektowania etc.. jeszcze można trochę doczytać co jest istotne</w:t>
+    </w:p>
+    <w:p>
+      <w:r>
+        <w:t>- odnośnie loading indicator - &gt; możnaby zrobić jakiś customowy indicator, np. kręcące się te strzałeczki z danej karty albo np. kwadracik pokonujący jakiś customowy path</w:t>
+      </w:r>
+      <w:r>
+        <w:t>, pomyśleć ogólnie czy powinien być w ogole indicator taki stosowany np. pomiędzy przejściami do innych ekranow albo w przypadku każdego pageRoute czy w ogole indicator powinien być pojawiany ?</w:t>
+      </w:r>
+    </w:p>
+    <w:p>
+      <w:r>
+        <w:t>- pamiętać o iphonach, korygować, odnośnie układu, projektowania etc.. jeszcze można trochę doczytać co jest istotne</w:t>
+      </w:r>
+    </w:p>
+    <w:p>
+      <w:r>
+        <w:t>- dobrze faktycznie by było żeby aplikacja była responsywna na tablety, a nawet żeby pomyslec w przyszłości o android TV, lub webowce aby moc odtwarzac gre na większych ekranach, żeby przyjemniej się gralo (wiec musiałby być tez dodany tryb poziomy aplikacji – must be w tym przypadku! )</w:t>
+      </w:r>
+    </w:p>
+    <w:p>
+      <w:r>
+        <w:t>- potrzebny jest mi własny soundtrack oraz soundy efektów:</w:t>
       </w:r>
     </w:p>
     <w:p>
       <w:r>
         <w:lastRenderedPageBreak/>
-        <w:t xml:space="preserve">- dobrze faktycznie by było żeby aplikacja była responsywna na tablety, a nawet żeby </w:t>
-      </w:r>
-      <w:proofErr w:type="spellStart"/>
-      <w:r>
-        <w:t>pomyslec</w:t>
-      </w:r>
-      <w:proofErr w:type="spellEnd"/>
-      <w:r>
-        <w:t xml:space="preserve"> w przyszłości o android TV, lub </w:t>
-      </w:r>
-      <w:proofErr w:type="spellStart"/>
-      <w:r>
-        <w:t>webowce</w:t>
-      </w:r>
-      <w:proofErr w:type="spellEnd"/>
-      <w:r>
-        <w:t xml:space="preserve"> aby moc </w:t>
-      </w:r>
-      <w:proofErr w:type="spellStart"/>
-      <w:r>
-        <w:t>odtwarzac</w:t>
-      </w:r>
-      <w:proofErr w:type="spellEnd"/>
-      <w:r>
-        <w:t xml:space="preserve"> </w:t>
-      </w:r>
-      <w:proofErr w:type="spellStart"/>
-      <w:r>
-        <w:t>gre</w:t>
-      </w:r>
-      <w:proofErr w:type="spellEnd"/>
-      <w:r>
-        <w:t xml:space="preserve"> na większych ekranach, żeby przyjemniej się </w:t>
-      </w:r>
-      <w:proofErr w:type="spellStart"/>
-      <w:r>
-        <w:t>gralo</w:t>
-      </w:r>
-      <w:proofErr w:type="spellEnd"/>
-      <w:r>
-        <w:t xml:space="preserve"> (wiec musiałby być tez dodany tryb poziomy aplikacji – </w:t>
-      </w:r>
-      <w:proofErr w:type="spellStart"/>
-      <w:r>
-        <w:t>must</w:t>
-      </w:r>
-      <w:proofErr w:type="spellEnd"/>
-      <w:r>
-        <w:t xml:space="preserve"> be w tym przypadku! )</w:t>
-      </w:r>
-    </w:p>
-    <w:p>
-      <w:r>
-        <w:t xml:space="preserve">- potrzebny jest mi własny </w:t>
-      </w:r>
-      <w:proofErr w:type="spellStart"/>
-      <w:r>
-        <w:t>soundtrack</w:t>
-      </w:r>
-      <w:proofErr w:type="spellEnd"/>
-      <w:r>
-        <w:t xml:space="preserve"> oraz </w:t>
-      </w:r>
-      <w:proofErr w:type="spellStart"/>
-      <w:r>
-        <w:t>soundy</w:t>
-      </w:r>
-      <w:proofErr w:type="spellEnd"/>
-      <w:r>
-        <w:t xml:space="preserve"> efektów:</w:t>
-      </w:r>
-    </w:p>
-    <w:p>
-      <w:r>
         <w:tab/>
-        <w:t xml:space="preserve">- </w:t>
-      </w:r>
-      <w:proofErr w:type="spellStart"/>
-      <w:r>
-        <w:t>soundtrack</w:t>
-      </w:r>
-      <w:proofErr w:type="spellEnd"/>
-      <w:r>
-        <w:t xml:space="preserve"> główny</w:t>
+        <w:t>- soundtrack główny</w:t>
       </w:r>
     </w:p>
     <w:p>
@@ -2992,163 +1580,55 @@
           <w:sz w:val="28"/>
           <w:szCs w:val="28"/>
         </w:rPr>
-        <w:t>/in-</w:t>
-      </w:r>
-      <w:proofErr w:type="spellStart"/>
+        <w:t>/in-app-purchases</w:t>
+      </w:r>
       <w:r>
         <w:rPr>
           <w:b/>
           <w:sz w:val="28"/>
           <w:szCs w:val="28"/>
         </w:rPr>
-        <w:t>app</w:t>
-      </w:r>
-      <w:proofErr w:type="spellEnd"/>
-      <w:r>
+        <w:t>:</w:t>
+      </w:r>
+    </w:p>
+    <w:p>
+      <w:r>
+        <w:t>- na koniec zabezpieczenie bazy danych, całej -&gt; żeby w momencie kupna pobierać klucz z firebase i w ten sposób uzyskać dostęp, po prostu baza byłaby na telefonie domyślnie cała, z tym że byłaby zaszyfrowana kluczem, który pobierał by się z firebase i wtedy pełna wersja odblokowywała by się po tym kluczu -&gt;  a raczej dostęp do reszty rekordów z bazy, po prostu zmiana kwerendy pobierającej i tyle, + dodatkowe warunki, jeżeli klucz zostałby pobrany czy coś, dla opcji z polami etc.</w:t>
+      </w:r>
+    </w:p>
+    <w:p>
+      <w:r>
+        <w:t xml:space="preserve">- </w:t>
+      </w:r>
+      <w:r>
+        <w:t xml:space="preserve">po kupnie: MONIT – gratulacje, odblokowałeś nowe karty, dziękujemy za zakup pełnej wersji, miłej rozrywki! Czy coś takiego, lub że to motywacja do dalszego działania i rozwoju, coś krótkiego, trafnego by trzeba napisać + odnośnik do rate google play? </w:t>
+      </w:r>
+    </w:p>
+    <w:p>
+      <w:r>
+        <w:t>- trzeba przechowywać ID użytkowników, którzy zakupili pełną wersję w firebase, tak żeby na tej podstawie mieli możliwość zrobienia restore purchases w przypadku dezinstalacji, zmiany urządzenia czy przejścia z iphona na android i odwrotnie</w:t>
+      </w:r>
+    </w:p>
+    <w:p>
+      <w:pPr>
         <w:rPr>
           <w:b/>
           <w:sz w:val="28"/>
           <w:szCs w:val="28"/>
         </w:rPr>
-        <w:t>-</w:t>
-      </w:r>
-      <w:proofErr w:type="spellStart"/>
+      </w:pPr>
       <w:r>
         <w:rPr>
           <w:b/>
           <w:sz w:val="28"/>
           <w:szCs w:val="28"/>
         </w:rPr>
-        <w:t>purchases</w:t>
-      </w:r>
-      <w:proofErr w:type="spellEnd"/>
-      <w:r>
-        <w:rPr>
-          <w:b/>
-          <w:sz w:val="28"/>
-          <w:szCs w:val="28"/>
-        </w:rPr>
-        <w:t>:</w:t>
-      </w:r>
-    </w:p>
-    <w:p>
-      <w:r>
-        <w:t xml:space="preserve">- na koniec zabezpieczenie bazy danych, całej -&gt; żeby w momencie kupna pobierać klucz z </w:t>
-      </w:r>
-      <w:proofErr w:type="spellStart"/>
-      <w:r>
-        <w:t>firebase</w:t>
-      </w:r>
-      <w:proofErr w:type="spellEnd"/>
-      <w:r>
-        <w:t xml:space="preserve"> i w ten sposób uzyskać dostęp, po prostu baza byłaby na telefonie domyślnie cała, z tym że byłaby zaszyfrowana kluczem, który pobierał by się z </w:t>
-      </w:r>
-      <w:proofErr w:type="spellStart"/>
-      <w:r>
-        <w:t>firebase</w:t>
-      </w:r>
-      <w:proofErr w:type="spellEnd"/>
-      <w:r>
-        <w:t xml:space="preserve"> i wtedy pełna wersja odblokowywała by się po tym kluczu -&gt;  a raczej dostęp do reszty rekordów z bazy, po prostu zmiana kwerendy pobierającej i tyle, + dodatkowe warunki, jeżeli klucz zostałby pobrany czy coś, dla opcji z polami etc.</w:t>
-      </w:r>
-    </w:p>
-    <w:p>
-      <w:r>
-        <w:t xml:space="preserve">- </w:t>
-      </w:r>
-      <w:r>
-        <w:t xml:space="preserve">po kupnie: MONIT – gratulacje, odblokowałeś nowe karty, dziękujemy za zakup pełnej wersji, miłej rozrywki! Czy coś takiego, lub że to motywacja do dalszego działania i rozwoju, coś krótkiego, trafnego by trzeba napisać + odnośnik do </w:t>
-      </w:r>
-      <w:proofErr w:type="spellStart"/>
-      <w:r>
-        <w:t>rate</w:t>
-      </w:r>
-      <w:proofErr w:type="spellEnd"/>
-      <w:r>
-        <w:t xml:space="preserve"> </w:t>
-      </w:r>
-      <w:proofErr w:type="spellStart"/>
-      <w:r>
-        <w:t>google</w:t>
-      </w:r>
-      <w:proofErr w:type="spellEnd"/>
-      <w:r>
-        <w:t xml:space="preserve"> </w:t>
-      </w:r>
-      <w:proofErr w:type="spellStart"/>
-      <w:r>
-        <w:t>play</w:t>
-      </w:r>
-      <w:proofErr w:type="spellEnd"/>
-      <w:r>
-        <w:t xml:space="preserve">? </w:t>
-      </w:r>
-    </w:p>
-    <w:p>
-      <w:r>
-        <w:t xml:space="preserve">- trzeba przechowywać ID użytkowników, którzy zakupili pełną wersję w </w:t>
-      </w:r>
-      <w:proofErr w:type="spellStart"/>
-      <w:r>
-        <w:t>firebase</w:t>
-      </w:r>
-      <w:proofErr w:type="spellEnd"/>
-      <w:r>
-        <w:t xml:space="preserve">, tak żeby na tej podstawie mieli możliwość zrobienia </w:t>
-      </w:r>
-      <w:proofErr w:type="spellStart"/>
-      <w:r>
-        <w:t>restore</w:t>
-      </w:r>
-      <w:proofErr w:type="spellEnd"/>
-      <w:r>
-        <w:t xml:space="preserve"> </w:t>
-      </w:r>
-      <w:proofErr w:type="spellStart"/>
-      <w:r>
-        <w:t>purchases</w:t>
-      </w:r>
-      <w:proofErr w:type="spellEnd"/>
-      <w:r>
-        <w:t xml:space="preserve"> w przypadku dezinstalacji, zmiany urządzenia czy przejścia z </w:t>
-      </w:r>
-      <w:proofErr w:type="spellStart"/>
-      <w:r>
-        <w:t>iphona</w:t>
-      </w:r>
-      <w:proofErr w:type="spellEnd"/>
-      <w:r>
-        <w:t xml:space="preserve"> na android i odwrotnie</w:t>
-      </w:r>
-    </w:p>
-    <w:p>
-      <w:pPr>
-        <w:rPr>
-          <w:b/>
-          <w:sz w:val="28"/>
-          <w:szCs w:val="28"/>
-        </w:rPr>
-      </w:pPr>
-      <w:r>
-        <w:rPr>
-          <w:b/>
-          <w:sz w:val="28"/>
-          <w:szCs w:val="28"/>
-        </w:rPr>
         <w:t>EKRAN REKLAMY:</w:t>
       </w:r>
     </w:p>
     <w:p>
       <w:r>
-        <w:t>- pup-</w:t>
-      </w:r>
-      <w:proofErr w:type="spellStart"/>
-      <w:r>
-        <w:t>upy</w:t>
-      </w:r>
-      <w:proofErr w:type="spellEnd"/>
-      <w:r>
-        <w:t xml:space="preserve"> po kliknięciu w odpowiednie linki, dodać sugestie które by na to wskazywały, jakieś strzałeczki lub animacja skalowania tekstu</w:t>
+        <w:t>- pup-upy po kliknięciu w odpowiednie linki, dodać sugestie które by na to wskazywały, jakieś strzałeczki lub animacja skalowania tekstu</w:t>
       </w:r>
     </w:p>
     <w:p>
@@ -3234,23 +1714,19 @@
             <w:tcW w:w="1510" w:type="dxa"/>
           </w:tcPr>
           <w:p>
-            <w:proofErr w:type="spellStart"/>
             <w:r>
               <w:t>Card_type</w:t>
             </w:r>
-            <w:proofErr w:type="spellEnd"/>
-          </w:p>
-        </w:tc>
-        <w:tc>
-          <w:tcPr>
-            <w:tcW w:w="1510" w:type="dxa"/>
-          </w:tcPr>
-          <w:p>
-            <w:proofErr w:type="spellStart"/>
+          </w:p>
+        </w:tc>
+        <w:tc>
+          <w:tcPr>
+            <w:tcW w:w="1510" w:type="dxa"/>
+          </w:tcPr>
+          <w:p>
             <w:r>
               <w:t>Words</w:t>
             </w:r>
-            <w:proofErr w:type="spellEnd"/>
           </w:p>
         </w:tc>
         <w:tc>
@@ -3268,11 +1744,9 @@
             <w:tcW w:w="1511" w:type="dxa"/>
           </w:tcPr>
           <w:p>
-            <w:proofErr w:type="spellStart"/>
             <w:r>
               <w:t>IsPurchased</w:t>
             </w:r>
-            <w:proofErr w:type="spellEnd"/>
           </w:p>
         </w:tc>
         <w:tc>
@@ -3280,13 +1754,8 @@
             <w:tcW w:w="1511" w:type="dxa"/>
           </w:tcPr>
           <w:p>
-            <w:proofErr w:type="spellStart"/>
-            <w:r>
-              <w:t>Key+nr</w:t>
-            </w:r>
-            <w:proofErr w:type="spellEnd"/>
-            <w:r>
-              <w:t xml:space="preserve"> np.taboo1</w:t>
+            <w:r>
+              <w:t>Key+nr np.taboo1</w:t>
             </w:r>
           </w:p>
         </w:tc>
@@ -3308,34 +1777,24 @@
           </w:tcPr>
           <w:p>
             <w:r>
-              <w:t xml:space="preserve">To samo co w </w:t>
-            </w:r>
-            <w:proofErr w:type="spellStart"/>
-            <w:r>
-              <w:t>key</w:t>
-            </w:r>
-            <w:proofErr w:type="spellEnd"/>
-            <w:r>
-              <w:t xml:space="preserve"> ale bez numerów</w:t>
-            </w:r>
-          </w:p>
-        </w:tc>
-        <w:tc>
-          <w:tcPr>
-            <w:tcW w:w="1510" w:type="dxa"/>
-          </w:tcPr>
-          <w:p/>
-        </w:tc>
-        <w:tc>
-          <w:tcPr>
-            <w:tcW w:w="1510" w:type="dxa"/>
-          </w:tcPr>
-          <w:p>
-            <w:proofErr w:type="spellStart"/>
+              <w:t>To samo co w key ale bez numerów</w:t>
+            </w:r>
+          </w:p>
+        </w:tc>
+        <w:tc>
+          <w:tcPr>
+            <w:tcW w:w="1510" w:type="dxa"/>
+          </w:tcPr>
+          <w:p/>
+        </w:tc>
+        <w:tc>
+          <w:tcPr>
+            <w:tcW w:w="1510" w:type="dxa"/>
+          </w:tcPr>
+          <w:p>
             <w:r>
               <w:t>PL_pl</w:t>
             </w:r>
-            <w:proofErr w:type="spellEnd"/>
           </w:p>
         </w:tc>
         <w:tc>
@@ -3343,13 +1802,8 @@
             <w:tcW w:w="1511" w:type="dxa"/>
           </w:tcPr>
           <w:p>
-            <w:proofErr w:type="spellStart"/>
-            <w:r>
-              <w:t>Yes</w:t>
-            </w:r>
-            <w:proofErr w:type="spellEnd"/>
-            <w:r>
-              <w:t>/No</w:t>
+            <w:r>
+              <w:t>Yes/No</w:t>
             </w:r>
           </w:p>
         </w:tc>
@@ -3358,11 +1812,9 @@
             <w:tcW w:w="1511" w:type="dxa"/>
           </w:tcPr>
           <w:p>
-            <w:proofErr w:type="spellStart"/>
             <w:r>
               <w:t>taboo</w:t>
             </w:r>
-            <w:proofErr w:type="spellEnd"/>
           </w:p>
         </w:tc>
       </w:tr>
@@ -3394,11 +1846,9 @@
             <w:tcW w:w="1510" w:type="dxa"/>
           </w:tcPr>
           <w:p>
-            <w:proofErr w:type="spellStart"/>
             <w:r>
               <w:t>DE_de</w:t>
             </w:r>
-            <w:proofErr w:type="spellEnd"/>
           </w:p>
         </w:tc>
         <w:tc>
@@ -3412,11 +1862,9 @@
             <w:tcW w:w="1511" w:type="dxa"/>
           </w:tcPr>
           <w:p>
-            <w:proofErr w:type="spellStart"/>
             <w:r>
               <w:t>pantomimes</w:t>
             </w:r>
-            <w:proofErr w:type="spellEnd"/>
           </w:p>
         </w:tc>
       </w:tr>
@@ -3448,11 +1896,9 @@
             <w:tcW w:w="1510" w:type="dxa"/>
           </w:tcPr>
           <w:p>
-            <w:proofErr w:type="spellStart"/>
             <w:r>
               <w:t>EN_en</w:t>
             </w:r>
-            <w:proofErr w:type="spellEnd"/>
           </w:p>
         </w:tc>
         <w:tc>
@@ -3466,11 +1912,9 @@
             <w:tcW w:w="1511" w:type="dxa"/>
           </w:tcPr>
           <w:p>
-            <w:proofErr w:type="spellStart"/>
             <w:r>
               <w:t>peoples</w:t>
             </w:r>
-            <w:proofErr w:type="spellEnd"/>
           </w:p>
         </w:tc>
       </w:tr>
@@ -3502,11 +1946,9 @@
             <w:tcW w:w="1510" w:type="dxa"/>
           </w:tcPr>
           <w:p>
-            <w:proofErr w:type="spellStart"/>
             <w:r>
               <w:t>FR_fr</w:t>
             </w:r>
-            <w:proofErr w:type="spellEnd"/>
           </w:p>
         </w:tc>
         <w:tc>
@@ -3554,11 +1996,9 @@
             <w:tcW w:w="1510" w:type="dxa"/>
           </w:tcPr>
           <w:p>
-            <w:proofErr w:type="spellStart"/>
             <w:r>
               <w:t>IT_it</w:t>
             </w:r>
-            <w:proofErr w:type="spellEnd"/>
           </w:p>
         </w:tc>
         <w:tc>
@@ -3572,11 +2012,9 @@
             <w:tcW w:w="1511" w:type="dxa"/>
           </w:tcPr>
           <w:p>
-            <w:proofErr w:type="spellStart"/>
             <w:r>
               <w:t>picture_taboo</w:t>
             </w:r>
-            <w:proofErr w:type="spellEnd"/>
           </w:p>
         </w:tc>
       </w:tr>
@@ -3624,11 +2062,9 @@
             <w:tcW w:w="1511" w:type="dxa"/>
           </w:tcPr>
           <w:p>
-            <w:proofErr w:type="spellStart"/>
             <w:r>
               <w:t>draw_movie</w:t>
             </w:r>
-            <w:proofErr w:type="spellEnd"/>
           </w:p>
         </w:tc>
       </w:tr>
@@ -3672,11 +2108,9 @@
             <w:tcW w:w="1511" w:type="dxa"/>
           </w:tcPr>
           <w:p>
-            <w:proofErr w:type="spellStart"/>
             <w:r>
               <w:t>draw_proverb</w:t>
             </w:r>
-            <w:proofErr w:type="spellEnd"/>
           </w:p>
         </w:tc>
       </w:tr>
@@ -3720,11 +2154,9 @@
             <w:tcW w:w="1511" w:type="dxa"/>
           </w:tcPr>
           <w:p>
-            <w:proofErr w:type="spellStart"/>
             <w:r>
               <w:t>draw_love_pos</w:t>
             </w:r>
-            <w:proofErr w:type="spellEnd"/>
           </w:p>
         </w:tc>
       </w:tr>
@@ -3764,11 +2196,9 @@
             <w:tcW w:w="1511" w:type="dxa"/>
           </w:tcPr>
           <w:p>
-            <w:proofErr w:type="spellStart"/>
             <w:r>
               <w:t>compare_question</w:t>
             </w:r>
-            <w:proofErr w:type="spellEnd"/>
           </w:p>
         </w:tc>
       </w:tr>
@@ -3808,11 +2238,9 @@
             <w:tcW w:w="1511" w:type="dxa"/>
           </w:tcPr>
           <w:p>
-            <w:proofErr w:type="spellStart"/>
             <w:r>
               <w:t>antonimes</w:t>
             </w:r>
-            <w:proofErr w:type="spellEnd"/>
           </w:p>
         </w:tc>
       </w:tr>
@@ -3862,21 +2290,11 @@
     <w:p/>
     <w:p>
       <w:r>
-        <w:t xml:space="preserve">Baza danych, tabel z obrazkami </w:t>
-      </w:r>
-      <w:proofErr w:type="spellStart"/>
-      <w:r>
-        <w:t>picture_taboo</w:t>
-      </w:r>
-      <w:proofErr w:type="spellEnd"/>
-      <w:r>
-        <w:t xml:space="preserve">, tabela </w:t>
-      </w:r>
-      <w:proofErr w:type="spellStart"/>
-      <w:r>
-        <w:t>Images</w:t>
-      </w:r>
-      <w:proofErr w:type="spellEnd"/>
+        <w:t>Baza danych, tabel z obrazkami picture_taboo</w:t>
+      </w:r>
+      <w:r>
+        <w:t>, tabela Images</w:t>
+      </w:r>
       <w:r>
         <w:t>:</w:t>
       </w:r>
@@ -3909,11 +2327,9 @@
             <w:tcW w:w="2265" w:type="dxa"/>
           </w:tcPr>
           <w:p>
-            <w:proofErr w:type="spellStart"/>
             <w:r>
               <w:t>IsPurchased</w:t>
             </w:r>
-            <w:proofErr w:type="spellEnd"/>
           </w:p>
         </w:tc>
         <w:tc>
@@ -3931,11 +2347,9 @@
             <w:tcW w:w="2266" w:type="dxa"/>
           </w:tcPr>
           <w:p>
-            <w:proofErr w:type="spellStart"/>
             <w:r>
               <w:t>Key</w:t>
             </w:r>
-            <w:proofErr w:type="spellEnd"/>
           </w:p>
         </w:tc>
       </w:tr>
@@ -3956,13 +2370,8 @@
           </w:tcPr>
           <w:p>
             <w:r>
-              <w:t xml:space="preserve">Zawsze </w:t>
-            </w:r>
-            <w:proofErr w:type="spellStart"/>
-            <w:r>
-              <w:t>Yes</w:t>
-            </w:r>
-            <w:proofErr w:type="spellEnd"/>
+              <w:t>Zawsze Yes</w:t>
+            </w:r>
           </w:p>
         </w:tc>
         <w:tc>
@@ -4085,15 +2494,7 @@
         <w:t>OPIS KART, karty podstawowe:</w:t>
       </w:r>
       <w:r>
-        <w:t xml:space="preserve"> (czas klepsydry: party </w:t>
-      </w:r>
-      <w:proofErr w:type="spellStart"/>
-      <w:r>
-        <w:t>time</w:t>
-      </w:r>
-      <w:proofErr w:type="spellEnd"/>
-      <w:r>
-        <w:t>: 52s, gierki małżeńskie: 42s)</w:t>
+        <w:t xml:space="preserve"> (czas klepsydry: party time: 52s, gierki małżeńskie: 42s)</w:t>
       </w:r>
     </w:p>
     <w:tbl>
@@ -4167,11 +2568,9 @@
             <w:tcW w:w="1442" w:type="dxa"/>
           </w:tcPr>
           <w:p>
-            <w:proofErr w:type="spellStart"/>
             <w:r>
               <w:t>Taboo</w:t>
             </w:r>
-            <w:proofErr w:type="spellEnd"/>
           </w:p>
         </w:tc>
         <w:tc>
@@ -4504,19 +2903,9 @@
             <w:tcW w:w="2012" w:type="dxa"/>
           </w:tcPr>
           <w:p>
-            <w:proofErr w:type="spellStart"/>
-            <w:r>
-              <w:t>Taboo</w:t>
-            </w:r>
-            <w:proofErr w:type="spellEnd"/>
-            <w:r>
-              <w:t xml:space="preserve"> obrazkowe, 50/50 karta </w:t>
-            </w:r>
-            <w:proofErr w:type="spellStart"/>
-            <w:r>
-              <w:t>taboo</w:t>
-            </w:r>
-            <w:proofErr w:type="spellEnd"/>
+            <w:r>
+              <w:t>Taboo obrazkowe, 50/50 karta taboo</w:t>
+            </w:r>
           </w:p>
         </w:tc>
         <w:tc>
@@ -4728,14 +3117,9 @@
             <w:r>
               <w:t xml:space="preserve">Najpierw pojawia się pytanie : odpowiada 1 osoba, potem odpowiada 2 osoba i ich </w:t>
             </w:r>
-            <w:proofErr w:type="spellStart"/>
             <w:r>
               <w:lastRenderedPageBreak/>
-              <w:t>compare</w:t>
-            </w:r>
-            <w:proofErr w:type="spellEnd"/>
-            <w:r>
-              <w:t xml:space="preserve"> jeśli równe to +1</w:t>
+              <w:t>compare jeśli równe to +1</w:t>
             </w:r>
           </w:p>
         </w:tc>
@@ -4768,13 +3152,8 @@
           </w:tcPr>
           <w:p>
             <w:r>
-              <w:t xml:space="preserve">Gwiazdka żółta – pytania </w:t>
-            </w:r>
-            <w:proofErr w:type="spellStart"/>
-            <w:r>
-              <w:t>compare</w:t>
-            </w:r>
-            <w:proofErr w:type="spellEnd"/>
+              <w:t>Gwiazdka żółta – pytania compare</w:t>
+            </w:r>
           </w:p>
         </w:tc>
         <w:tc>
@@ -4783,21 +3162,8 @@
           </w:tcPr>
           <w:p>
             <w:r>
-              <w:t xml:space="preserve">250 </w:t>
-            </w:r>
-            <w:proofErr w:type="spellStart"/>
-            <w:r>
-              <w:t>compare</w:t>
-            </w:r>
-            <w:proofErr w:type="spellEnd"/>
-            <w:r>
-              <w:t xml:space="preserve"> </w:t>
-            </w:r>
-            <w:proofErr w:type="spellStart"/>
-            <w:r>
-              <w:t>questions</w:t>
-            </w:r>
-            <w:proofErr w:type="spellEnd"/>
+              <w:t>250 compare questions</w:t>
+            </w:r>
           </w:p>
         </w:tc>
         <w:tc>
@@ -4855,13 +3221,8 @@
           </w:tcPr>
           <w:p>
             <w:r>
-              <w:t xml:space="preserve">113 </w:t>
-            </w:r>
-            <w:proofErr w:type="spellStart"/>
-            <w:r>
-              <w:t>slow</w:t>
-            </w:r>
-            <w:proofErr w:type="spellEnd"/>
+              <w:t>113 slow</w:t>
+            </w:r>
           </w:p>
         </w:tc>
         <w:tc>
@@ -4921,13 +3282,8 @@
     <w:p/>
     <w:p>
       <w:r>
-        <w:t xml:space="preserve">+ jeszcze był pomysł na kartę wyzwania z opcją zatwierdzenia czegoś przez innych graczy </w:t>
-      </w:r>
-      <w:proofErr w:type="spellStart"/>
-      <w:r>
-        <w:t>xD</w:t>
-      </w:r>
-      <w:proofErr w:type="spellEnd"/>
+        <w:t>+ jeszcze był pomysł na kartę wyzwania z opcją zatwierdzenia czegoś przez innych graczy xD</w:t>
+      </w:r>
     </w:p>
     <w:p/>
     <w:p/>
@@ -5295,7 +3651,7 @@
 </file>
 
 <file path=word/numbering.xml><?xml version="1.0" encoding="utf-8"?>
-<w:numbering xmlns:wpc="http://schemas.microsoft.com/office/word/2010/wordprocessingCanvas" xmlns:cx="http://schemas.microsoft.com/office/drawing/2014/chartex" xmlns:cx1="http://schemas.microsoft.com/office/drawing/2015/9/8/chartex" xmlns:mc="http://schemas.openxmlformats.org/markup-compatibility/2006" xmlns:o="urn:schemas-microsoft-com:office:office" xmlns:r="http://schemas.openxmlformats.org/officeDocument/2006/relationships" xmlns:m="http://schemas.openxmlformats.org/officeDocument/2006/math" xmlns:v="urn:schemas-microsoft-com:vml" xmlns:wp14="http://schemas.microsoft.com/office/word/2010/wordprocessingDrawing" xmlns:wp="http://schemas.openxmlformats.org/drawingml/2006/wordprocessingDrawing" xmlns:w10="urn:schemas-microsoft-com:office:word" xmlns:w="http://schemas.openxmlformats.org/wordprocessingml/2006/main" xmlns:w14="http://schemas.microsoft.com/office/word/2010/wordml" xmlns:w15="http://schemas.microsoft.com/office/word/2012/wordml" xmlns:w16se="http://schemas.microsoft.com/office/word/2015/wordml/symex" xmlns:wpg="http://schemas.microsoft.com/office/word/2010/wordprocessingGroup" xmlns:wpi="http://schemas.microsoft.com/office/word/2010/wordprocessingInk" xmlns:wne="http://schemas.microsoft.com/office/word/2006/wordml" xmlns:wps="http://schemas.microsoft.com/office/word/2010/wordprocessingShape" mc:Ignorable="w14 w15 w16se wp14">
+<w:numbering xmlns:wpc="http://schemas.microsoft.com/office/word/2010/wordprocessingCanvas" xmlns:cx="http://schemas.microsoft.com/office/drawing/2014/chartex" xmlns:cx1="http://schemas.microsoft.com/office/drawing/2015/9/8/chartex" xmlns:cx2="http://schemas.microsoft.com/office/drawing/2015/10/21/chartex" xmlns:cx3="http://schemas.microsoft.com/office/drawing/2016/5/9/chartex" xmlns:cx4="http://schemas.microsoft.com/office/drawing/2016/5/10/chartex" xmlns:cx5="http://schemas.microsoft.com/office/drawing/2016/5/11/chartex" xmlns:cx6="http://schemas.microsoft.com/office/drawing/2016/5/12/chartex" xmlns:cx7="http://schemas.microsoft.com/office/drawing/2016/5/13/chartex" xmlns:cx8="http://schemas.microsoft.com/office/drawing/2016/5/14/chartex" xmlns:mc="http://schemas.openxmlformats.org/markup-compatibility/2006" xmlns:aink="http://schemas.microsoft.com/office/drawing/2016/ink" xmlns:am3d="http://schemas.microsoft.com/office/drawing/2017/model3d" xmlns:o="urn:schemas-microsoft-com:office:office" xmlns:oel="http://schemas.microsoft.com/office/2019/extlst" xmlns:r="http://schemas.openxmlformats.org/officeDocument/2006/relationships" xmlns:m="http://schemas.openxmlformats.org/officeDocument/2006/math" xmlns:v="urn:schemas-microsoft-com:vml" xmlns:wp14="http://schemas.microsoft.com/office/word/2010/wordprocessingDrawing" xmlns:wp="http://schemas.openxmlformats.org/drawingml/2006/wordprocessingDrawing" xmlns:w10="urn:schemas-microsoft-com:office:word" xmlns:w="http://schemas.openxmlformats.org/wordprocessingml/2006/main" xmlns:w14="http://schemas.microsoft.com/office/word/2010/wordml" xmlns:w15="http://schemas.microsoft.com/office/word/2012/wordml" xmlns:w16cex="http://schemas.microsoft.com/office/word/2018/wordml/cex" xmlns:w16cid="http://schemas.microsoft.com/office/word/2016/wordml/cid" xmlns:w16="http://schemas.microsoft.com/office/word/2018/wordml" xmlns:w16sdtdh="http://schemas.microsoft.com/office/word/2020/wordml/sdtdatahash" xmlns:w16se="http://schemas.microsoft.com/office/word/2015/wordml/symex" xmlns:wpg="http://schemas.microsoft.com/office/word/2010/wordprocessingGroup" xmlns:wpi="http://schemas.microsoft.com/office/word/2010/wordprocessingInk" xmlns:wne="http://schemas.microsoft.com/office/word/2006/wordml" xmlns:wps="http://schemas.microsoft.com/office/word/2010/wordprocessingShape" mc:Ignorable="w14 w15 w16se w16cid w16 w16cex w16sdtdh wp14">
   <w:abstractNum w:abstractNumId="0" w15:restartNumberingAfterBreak="0">
     <w:nsid w:val="1D464167"/>
     <w:multiLevelType w:val="multilevel"/>
@@ -5445,14 +3801,14 @@
       </w:rPr>
     </w:lvl>
   </w:abstractNum>
-  <w:num w:numId="1">
+  <w:num w:numId="1" w16cid:durableId="294870665">
     <w:abstractNumId w:val="0"/>
   </w:num>
 </w:numbering>
 </file>
 
 <file path=word/styles.xml><?xml version="1.0" encoding="utf-8"?>
-<w:styles xmlns:mc="http://schemas.openxmlformats.org/markup-compatibility/2006" xmlns:r="http://schemas.openxmlformats.org/officeDocument/2006/relationships" xmlns:w="http://schemas.openxmlformats.org/wordprocessingml/2006/main" xmlns:w14="http://schemas.microsoft.com/office/word/2010/wordml" xmlns:w15="http://schemas.microsoft.com/office/word/2012/wordml" xmlns:w16se="http://schemas.microsoft.com/office/word/2015/wordml/symex" mc:Ignorable="w14 w15 w16se">
+<w:styles xmlns:mc="http://schemas.openxmlformats.org/markup-compatibility/2006" xmlns:r="http://schemas.openxmlformats.org/officeDocument/2006/relationships" xmlns:w="http://schemas.openxmlformats.org/wordprocessingml/2006/main" xmlns:w14="http://schemas.microsoft.com/office/word/2010/wordml" xmlns:w15="http://schemas.microsoft.com/office/word/2012/wordml" xmlns:w16cex="http://schemas.microsoft.com/office/word/2018/wordml/cex" xmlns:w16cid="http://schemas.microsoft.com/office/word/2016/wordml/cid" xmlns:w16="http://schemas.microsoft.com/office/word/2018/wordml" xmlns:w16sdtdh="http://schemas.microsoft.com/office/word/2020/wordml/sdtdatahash" xmlns:w16se="http://schemas.microsoft.com/office/word/2015/wordml/symex" mc:Ignorable="w14 w15 w16se w16cid w16 w16cex w16sdtdh">
   <w:docDefaults>
     <w:rPrDefault>
       <w:rPr>
@@ -5468,7 +3824,7 @@
       </w:pPr>
     </w:pPrDefault>
   </w:docDefaults>
-  <w:latentStyles w:defLockedState="0" w:defUIPriority="99" w:defSemiHidden="0" w:defUnhideWhenUsed="0" w:defQFormat="0" w:count="371">
+  <w:latentStyles w:defLockedState="0" w:defUIPriority="99" w:defSemiHidden="0" w:defUnhideWhenUsed="0" w:defQFormat="0" w:count="376">
     <w:lsdException w:name="Normal" w:uiPriority="0" w:qFormat="1"/>
     <w:lsdException w:name="heading 1" w:uiPriority="9" w:qFormat="1"/>
     <w:lsdException w:name="heading 2" w:semiHidden="1" w:uiPriority="9" w:unhideWhenUsed="1" w:qFormat="1"/>
@@ -5840,6 +4196,11 @@
     <w:lsdException w:name="List Table 5 Dark Accent 6" w:uiPriority="50"/>
     <w:lsdException w:name="List Table 6 Colorful Accent 6" w:uiPriority="51"/>
     <w:lsdException w:name="List Table 7 Colorful Accent 6" w:uiPriority="52"/>
+    <w:lsdException w:name="Mention" w:semiHidden="1" w:unhideWhenUsed="1"/>
+    <w:lsdException w:name="Smart Hyperlink" w:semiHidden="1" w:unhideWhenUsed="1"/>
+    <w:lsdException w:name="Hashtag" w:semiHidden="1" w:unhideWhenUsed="1"/>
+    <w:lsdException w:name="Unresolved Mention" w:semiHidden="1" w:unhideWhenUsed="1"/>
+    <w:lsdException w:name="Smart Link" w:semiHidden="1" w:unhideWhenUsed="1"/>
   </w:latentStyles>
   <w:style w:type="paragraph" w:default="1" w:styleId="Normalny">
     <w:name w:val="Normal"/>

</xml_diff>

<commit_message>
updated drawing card, fixed timer (callback), db improvements, mp3 fix
</commit_message>
<xml_diff>
--- a/assets/time_to_party_assets/dokumentacja.docx
+++ b/assets/time_to_party_assets/dokumentacja.docx
@@ -105,7 +105,10 @@
       </w:r>
       <w:proofErr w:type="spellEnd"/>
       <w:r>
-        <w:t xml:space="preserve"> dodać w opisie niektórych kart że ma stać druga osoba i kontrolować? (tak jak było w party </w:t>
+        <w:t xml:space="preserve"> dodać w opisie niektórych kart że ma stać druga osoba i kontrolować? (tak jak było </w:t>
+      </w:r>
+      <w:r>
+        <w:t xml:space="preserve">w party </w:t>
       </w:r>
       <w:proofErr w:type="spellStart"/>
       <w:r>
@@ -113,113 +116,12 @@
       </w:r>
       <w:proofErr w:type="spellEnd"/>
       <w:r>
-        <w:t xml:space="preserve">) – do przemyślenia </w:t>
-      </w:r>
-      <w:r>
-        <w:br/>
+        <w:t>) – MOŻNA DOPISAĆ TO W GŁÓWNEJ INSTRUKCJI, która jest i tak do poprawy</w:t>
       </w:r>
       <w:bookmarkStart w:id="0" w:name="_GoBack"/>
-      <w:r>
-        <w:rPr>
-          <w:strike/>
-        </w:rPr>
-        <w:t xml:space="preserve">- na ekranie wyboru kart: trzeba tak zrobić aby karta środkowa, do wyboru była w identycznym miejscu jak ta z poprzedniego ekranu (gdzie była karta wyboru do </w:t>
-      </w:r>
-      <w:proofErr w:type="spellStart"/>
-      <w:r>
-        <w:rPr>
-          <w:strike/>
-        </w:rPr>
-        <w:t>wkliknięcia</w:t>
-      </w:r>
-      <w:proofErr w:type="spellEnd"/>
-      <w:r>
-        <w:rPr>
-          <w:strike/>
-        </w:rPr>
-        <w:t>), trzeba też poprawić napis „wybierz kartę”, ewentualnie większe odstępy pomiędzy – poza tym chyba ok</w:t>
-      </w:r>
+      <w:bookmarkEnd w:id="0"/>
       <w:r>
         <w:t xml:space="preserve"> </w:t>
-      </w:r>
-      <w:bookmarkEnd w:id="0"/>
-      <w:r>
-        <w:br/>
-        <w:t xml:space="preserve">- ekran rysowania – można by zrobić aby odległość od górnej krawędzi ekranu była taka sama jak na ekranie karty, poprawienie opisu pod „?” oraz dodanie tego, która drużyna aktualnie „gra”. </w:t>
-      </w:r>
-      <w:proofErr w:type="spellStart"/>
-      <w:r>
-        <w:t>Możnaby</w:t>
-      </w:r>
-      <w:proofErr w:type="spellEnd"/>
-      <w:r>
-        <w:t xml:space="preserve">  do przycisku „gotowe” dodać jakąś ikonkę, może zmodyfikować </w:t>
-      </w:r>
-      <w:proofErr w:type="spellStart"/>
-      <w:r>
-        <w:t>slider</w:t>
-      </w:r>
-      <w:proofErr w:type="spellEnd"/>
-      <w:r>
-        <w:t xml:space="preserve"> i dodać wewnętrzne </w:t>
-      </w:r>
-      <w:proofErr w:type="spellStart"/>
-      <w:r>
-        <w:t>obramówki</w:t>
-      </w:r>
-      <w:proofErr w:type="spellEnd"/>
-      <w:r>
-        <w:t xml:space="preserve"> do wyboru kolorów. Poprawienie wyświetlania kategorii – bo jest za małe, dla danej kategorii mogłyby tez wyświetlać się ikonki, + główne słowo do odgadnięcia – sprawdzić czy wygląda tak samo jak to które pojawia się na karcie</w:t>
-      </w:r>
-      <w:r>
-        <w:t xml:space="preserve">, </w:t>
-      </w:r>
-      <w:proofErr w:type="spellStart"/>
-      <w:r>
-        <w:t>timer</w:t>
-      </w:r>
-      <w:proofErr w:type="spellEnd"/>
-      <w:r>
-        <w:t xml:space="preserve"> nie uruchamia się po kliknięciu ‘gotowe’ + ten napis można by zmienić na -&gt; zacznij zgadywać + w opisie tej karty </w:t>
-      </w:r>
-      <w:proofErr w:type="spellStart"/>
-      <w:r>
-        <w:t>możnaby</w:t>
-      </w:r>
-      <w:proofErr w:type="spellEnd"/>
-      <w:r>
-        <w:t xml:space="preserve"> to lepiej opisać, dokładniej a nie tak ogólnie? - </w:t>
-      </w:r>
-      <w:r>
-        <w:t xml:space="preserve">– </w:t>
-      </w:r>
-      <w:proofErr w:type="spellStart"/>
-      <w:r>
-        <w:t>fortune</w:t>
-      </w:r>
-      <w:proofErr w:type="spellEnd"/>
-      <w:r>
-        <w:t xml:space="preserve"> bar -&gt; który losuje itp. - &gt; trzeba go </w:t>
-      </w:r>
-      <w:proofErr w:type="spellStart"/>
-      <w:r>
-        <w:t>przemyslec</w:t>
-      </w:r>
-      <w:proofErr w:type="spellEnd"/>
-      <w:r>
-        <w:t xml:space="preserve"> jeszcze, gdzie </w:t>
-      </w:r>
-      <w:proofErr w:type="spellStart"/>
-      <w:r>
-        <w:t>timer</w:t>
-      </w:r>
-      <w:proofErr w:type="spellEnd"/>
-      <w:r>
-        <w:t>, kiedy, czy od razu w czasie rysowania czy najpierw niech ktoś narysuje a potem reszta zgaduje ? -&gt; do przemyślenia to</w:t>
-      </w:r>
-      <w:r>
-        <w:br/>
-        <w:t>- skrócenie delikatnie dźwięku koła fortuny do czasu jego trwania – jest zbyt długi</w:t>
       </w:r>
       <w:r>
         <w:br/>
@@ -419,7 +321,6 @@
     </w:p>
     <w:p>
       <w:r>
-        <w:lastRenderedPageBreak/>
         <w:t xml:space="preserve">Do przemyślenia </w:t>
       </w:r>
       <w:proofErr w:type="spellStart"/>
@@ -429,6 +330,9 @@
       <w:proofErr w:type="spellEnd"/>
       <w:r>
         <w:t xml:space="preserve"> – czy zadanie zostało wykonane? -&gt; czy dodajemy ten alert również do innych kart czy tylko do kart bonusowych ? – do przemyślenia </w:t>
+      </w:r>
+      <w:r>
+        <w:t xml:space="preserve">// według mnie dobrze by było nie robić tego, zrobić to finalnie tak, żeby TICK OK LUB TICK X sterował tym czy zadanie zostało wykonane, bez zadawania dodatkowych już zbędnych pytań, trzeba znaleźć gdzie on jest wywoływany i to poprawić tak aby było ujednolicenie. </w:t>
       </w:r>
     </w:p>
     <w:p>
@@ -514,7 +418,14 @@
         <w:rPr>
           <w:color w:val="FF0000"/>
         </w:rPr>
-        <w:t xml:space="preserve"> dać obrazek, który należy naśladować, a gracze muszą odgadnąć. Czy odgadną, czy nie – na koniec drużyna przeciwna daje 1-5 gwiazdek (pkt) za realizację zadania </w:t>
+        <w:t xml:space="preserve"> dać obrazek, który należy </w:t>
+      </w:r>
+      <w:r>
+        <w:rPr>
+          <w:color w:val="FF0000"/>
+        </w:rPr>
+        <w:lastRenderedPageBreak/>
+        <w:t xml:space="preserve">naśladować, a gracze muszą odgadnąć. Czy odgadną, czy nie – na koniec drużyna przeciwna daje 1-5 gwiazdek (pkt) za realizację zadania </w:t>
       </w:r>
     </w:p>
     <w:p>
@@ -1911,7 +1822,6 @@
     </w:p>
     <w:p>
       <w:r>
-        <w:lastRenderedPageBreak/>
         <w:t xml:space="preserve">- wygląd samouczka </w:t>
       </w:r>
       <w:proofErr w:type="spellStart"/>
@@ -1998,6 +1908,7 @@
     </w:p>
     <w:p>
       <w:r>
+        <w:lastRenderedPageBreak/>
         <w:t>- alert dialog lub ekran podsumowania gry, który będzie pojawiał się gdy: pionek dojdzie do mety, lub gdy użytkownik będzie chciał wyjść z gry, to pokaże ranking graczy względem pionków na planszy (w danym momencie, tak aby gra mogła być zakończona w dowolnym momencie z pokazaniem „</w:t>
       </w:r>
       <w:proofErr w:type="spellStart"/>
@@ -2453,7 +2364,6 @@
         <w:rPr>
           <w:strike/>
         </w:rPr>
-        <w:lastRenderedPageBreak/>
         <w:t xml:space="preserve">- dźwięk kliknięcia w przycisk wstecz lub wyjście z gry </w:t>
       </w:r>
     </w:p>
@@ -2520,6 +2430,7 @@
           <w:sz w:val="28"/>
           <w:szCs w:val="28"/>
         </w:rPr>
+        <w:lastRenderedPageBreak/>
         <w:t>FIREBASE</w:t>
       </w:r>
       <w:r>
@@ -2753,6 +2664,7 @@
     </w:p>
     <w:p>
       <w:r>
+        <w:lastRenderedPageBreak/>
         <w:t>Baza danych, tabel z kartami, tabela Cards:</w:t>
       </w:r>
     </w:p>

</xml_diff>

<commit_message>
new appearance of "start" game, db improvement of new card, updated rollslot, finished drawing card (almost), and so on 3h of work
</commit_message>
<xml_diff>
--- a/assets/time_to_party_assets/dokumentacja.docx
+++ b/assets/time_to_party_assets/dokumentacja.docx
@@ -118,315 +118,271 @@
       <w:r>
         <w:t>) – MOŻNA DOPISAĆ TO W GŁÓWNEJ INSTRUKCJI, która jest i tak do poprawy</w:t>
       </w:r>
+      <w:r>
+        <w:t xml:space="preserve"> </w:t>
+      </w:r>
+      <w:r>
+        <w:br/>
+        <w:t>- do poprawki na pewno opis rymów  w innych językach – nie rymuje się tam, na ekr</w:t>
+      </w:r>
+      <w:r>
+        <w:t>anie karty -&gt; „?” i nie tylko</w:t>
+      </w:r>
+      <w:r>
+        <w:br/>
+        <w:t xml:space="preserve">- dokończenie tłumaczeń tekstów których brakuje </w:t>
+      </w:r>
+      <w:r>
+        <w:br/>
+        <w:t>- poprawienie wyglądu losowania zadania fizycznego i dopracowanie tej karty w 100%, dopracowanie czasu</w:t>
+      </w:r>
+      <w:r>
+        <w:br/>
+        <w:t xml:space="preserve">- w miejscu gdzie jest „Zgłoś błąd” trzeba dopracować ten alert aby lepiej wyglądało to, może przyciski obok siebie, jakieś oddzielenie napisów, albo poszukać takiego </w:t>
+      </w:r>
+      <w:proofErr w:type="spellStart"/>
+      <w:r>
+        <w:t>alerta</w:t>
+      </w:r>
+      <w:proofErr w:type="spellEnd"/>
+      <w:r>
+        <w:t xml:space="preserve"> gdzieś i podejrzeć jakby mógł wyglądać</w:t>
+      </w:r>
+      <w:r>
+        <w:br/>
+        <w:t>- dopracowanie czasu dla wszystkich kart</w:t>
+      </w:r>
+      <w:r>
+        <w:br/>
+      </w:r>
+      <w:r>
+        <w:t>- z</w:t>
+      </w:r>
+      <w:r>
+        <w:t xml:space="preserve">robienie punktacji z mnożnikami, może możliwość podglądu aktualnych punktów, finalna opcja zakończenia ma pojawić punktacje – w sumie to bardziej do ekranu podsumowania ? </w:t>
+      </w:r>
+      <w:r>
+        <w:rPr>
+          <w:color w:val="FF0000"/>
+        </w:rPr>
+        <w:br/>
+      </w:r>
+      <w:r>
+        <w:t xml:space="preserve">- Dodatkowe animacje dla kart: "X" -&gt;powinien wrzucać "X" na kartę jakby znikąd, i to razem z karta powinno </w:t>
+      </w:r>
+      <w:proofErr w:type="spellStart"/>
+      <w:r>
+        <w:t>wyjeżdzać</w:t>
+      </w:r>
+      <w:proofErr w:type="spellEnd"/>
+      <w:r>
+        <w:t xml:space="preserve">  "OK" powinno wrzucać duży "</w:t>
+      </w:r>
+      <w:r>
+        <w:t>OK</w:t>
+      </w:r>
+      <w:r>
+        <w:t>"</w:t>
+      </w:r>
+      <w:r>
+        <w:t xml:space="preserve"> lub znaczek „ok”</w:t>
+      </w:r>
+      <w:r>
+        <w:t xml:space="preserve"> na kartę i powinno </w:t>
+      </w:r>
+      <w:proofErr w:type="spellStart"/>
+      <w:r>
+        <w:t>leciec</w:t>
+      </w:r>
+      <w:proofErr w:type="spellEnd"/>
+      <w:r>
+        <w:t xml:space="preserve"> w prawo</w:t>
+      </w:r>
+      <w:r>
+        <w:t>.</w:t>
+      </w:r>
+      <w:r>
+        <w:br/>
+      </w:r>
+      <w:r>
+        <w:rPr>
+          <w:b/>
+        </w:rPr>
+        <w:t xml:space="preserve">- </w:t>
+      </w:r>
+      <w:r>
+        <w:rPr>
+          <w:b/>
+        </w:rPr>
+        <w:t xml:space="preserve">Karta </w:t>
+      </w:r>
+      <w:proofErr w:type="spellStart"/>
+      <w:r>
+        <w:rPr>
+          <w:b/>
+        </w:rPr>
+        <w:t>compare</w:t>
+      </w:r>
+      <w:proofErr w:type="spellEnd"/>
+      <w:r>
+        <w:rPr>
+          <w:b/>
+        </w:rPr>
+        <w:t xml:space="preserve"> </w:t>
+      </w:r>
+      <w:proofErr w:type="spellStart"/>
+      <w:r>
+        <w:rPr>
+          <w:b/>
+        </w:rPr>
+        <w:t>questions</w:t>
+      </w:r>
+      <w:proofErr w:type="spellEnd"/>
+      <w:r>
+        <w:t xml:space="preserve"> do ogarnięcia, dodanie ‘</w:t>
+      </w:r>
+      <w:proofErr w:type="spellStart"/>
+      <w:r>
+        <w:t>ticków</w:t>
+      </w:r>
+      <w:proofErr w:type="spellEnd"/>
+      <w:r>
+        <w:t xml:space="preserve">’ oraz umieszczenie tego normalnie aby pytania były widoczne </w:t>
+      </w:r>
+      <w:proofErr w:type="spellStart"/>
+      <w:r>
+        <w:t>itd</w:t>
+      </w:r>
+      <w:proofErr w:type="spellEnd"/>
+      <w:r>
+        <w:t xml:space="preserve">…, </w:t>
+      </w:r>
+      <w:r>
+        <w:t xml:space="preserve">aby było czytelne czcionka musi być troszkę </w:t>
+      </w:r>
+      <w:proofErr w:type="spellStart"/>
+      <w:r>
+        <w:t>wieksza</w:t>
+      </w:r>
+      <w:proofErr w:type="spellEnd"/>
+      <w:r>
+        <w:t xml:space="preserve"> + zrobione dobre łamanie tekstu, „</w:t>
+      </w:r>
+      <w:proofErr w:type="spellStart"/>
+      <w:r>
+        <w:t>ticki</w:t>
+      </w:r>
+      <w:proofErr w:type="spellEnd"/>
+      <w:r>
+        <w:t xml:space="preserve">” oraz dodanie na dole przycisku „Przekaz urządzenie” czy „Dalej” czy cos takiego, albo, zaznaczasz, klikasz „Dalej” wtedy Alert przekaz drugiej osobie z </w:t>
+      </w:r>
+      <w:proofErr w:type="spellStart"/>
+      <w:r>
+        <w:t>druzyny</w:t>
+      </w:r>
+      <w:proofErr w:type="spellEnd"/>
+      <w:r>
+        <w:t xml:space="preserve">, jak kliknie OK to to pytanie się pojawi dla tej drugiej osoby wtedy gdy kliknie znowu Dalej: Alert z </w:t>
+      </w:r>
+      <w:proofErr w:type="spellStart"/>
+      <w:r>
+        <w:t>odpowiedzia</w:t>
+      </w:r>
+      <w:proofErr w:type="spellEnd"/>
+      <w:r>
+        <w:t>:</w:t>
+      </w:r>
+      <w:r>
+        <w:br/>
+        <w:t xml:space="preserve">Nie odpowiedzieliście tak samo – 0 </w:t>
+      </w:r>
+      <w:proofErr w:type="spellStart"/>
+      <w:r>
+        <w:t>punktow</w:t>
+      </w:r>
+      <w:proofErr w:type="spellEnd"/>
+      <w:r>
+        <w:t xml:space="preserve">! Albo Macie cos wspólnego! </w:t>
+      </w:r>
+      <w:proofErr w:type="spellStart"/>
+      <w:r>
+        <w:t>Odpowiedzieliscie</w:t>
+      </w:r>
+      <w:proofErr w:type="spellEnd"/>
+      <w:r>
+        <w:t xml:space="preserve"> tak samo – 5pkt. </w:t>
+      </w:r>
+      <w:r>
+        <w:t xml:space="preserve"> </w:t>
+      </w:r>
+    </w:p>
+    <w:p>
+      <w:pPr>
+        <w:rPr>
+          <w:strike/>
+        </w:rPr>
+      </w:pPr>
+      <w:r>
+        <w:rPr>
+          <w:strike/>
+        </w:rPr>
+        <w:t xml:space="preserve">Do przemyślenia </w:t>
+      </w:r>
+      <w:proofErr w:type="spellStart"/>
+      <w:r>
+        <w:rPr>
+          <w:strike/>
+        </w:rPr>
+        <w:t>AlertDialog</w:t>
+      </w:r>
+      <w:proofErr w:type="spellEnd"/>
+      <w:r>
+        <w:rPr>
+          <w:strike/>
+        </w:rPr>
+        <w:t xml:space="preserve"> – czy zadanie zostało wykonane? -&gt; czy dodajemy ten alert również do innych kart czy tylko do kart bonusowych ? – do przemyślenia </w:t>
+      </w:r>
+      <w:r>
+        <w:rPr>
+          <w:strike/>
+        </w:rPr>
+        <w:t>// według mnie dobrze by było nie robić tego, zrobić to finalnie tak, żeby TICK OK LUB TICK X sterował tym czy zadanie zostało wykonane, bez zadawania dodatkowych już zbędnych pytań, trzeba znaleźć gdzie on jest wywoływany i to popra</w:t>
+      </w:r>
+      <w:r>
+        <w:rPr>
+          <w:strike/>
+        </w:rPr>
+        <w:t xml:space="preserve">wić tak aby było ujednolicenie – </w:t>
+      </w:r>
+      <w:proofErr w:type="spellStart"/>
+      <w:r>
+        <w:rPr>
+          <w:strike/>
+        </w:rPr>
+        <w:t>chociaz</w:t>
+      </w:r>
+      <w:proofErr w:type="spellEnd"/>
+      <w:r>
+        <w:rPr>
+          <w:strike/>
+        </w:rPr>
+        <w:t xml:space="preserve"> może dla tej jednej niebieskiej ma to sens dlatego ze ktoś może być na etapie „dokańczania” tego zadania? W zadaniu fizycznym chyba ma to sens tylko.. – na razie tego nie ruszam – wyjdzie w fazie testów co jeszcze do poprawy z tym na pewno</w:t>
+      </w:r>
+    </w:p>
+    <w:p>
+      <w:pPr>
+        <w:rPr>
+          <w:color w:val="FF0000"/>
+        </w:rPr>
+      </w:pPr>
+      <w:r>
+        <w:t xml:space="preserve">Karta </w:t>
+      </w:r>
+      <w:r>
+        <w:t xml:space="preserve">improwizacji – TO DO – baza już zrobiona, 70słów per język i po prostu będziemy losować jedno słowo i wyświetlać kartę, dając około minuty czasu na to. </w:t>
+      </w:r>
       <w:bookmarkStart w:id="0" w:name="_GoBack"/>
       <w:bookmarkEnd w:id="0"/>
-      <w:r>
-        <w:t xml:space="preserve"> </w:t>
-      </w:r>
-      <w:r>
-        <w:br/>
-        <w:t>- do poprawki na pewno opis rymów  w innych językach – nie rymuje się tam, na ekranie karty -&gt; „?” i nie tylko</w:t>
-      </w:r>
-      <w:r>
-        <w:br/>
-        <w:t>- dopracowanie jeszcze tych alert dialogów, „Przygotuj się!”, „Start” – aby to jakoś fajniej wyglądało</w:t>
-      </w:r>
-      <w:r>
-        <w:br/>
-        <w:t xml:space="preserve">- dokończenie tłumaczeń tekstów których brakuje </w:t>
-      </w:r>
-      <w:r>
-        <w:br/>
-        <w:t>- poprawienie wyglądu losowania zadania fizycznego i dopracowanie tej karty w 100%, dopracowanie czasu</w:t>
-      </w:r>
-      <w:r>
-        <w:br/>
-        <w:t xml:space="preserve">- w miejscu gdzie jest „Zgłoś błąd” trzeba dopracować ten alert aby lepiej wyglądało to, może przyciski obok siebie, jakieś oddzielenie napisów, albo poszukać takiego </w:t>
-      </w:r>
-      <w:proofErr w:type="spellStart"/>
-      <w:r>
-        <w:t>alerta</w:t>
-      </w:r>
-      <w:proofErr w:type="spellEnd"/>
-      <w:r>
-        <w:t xml:space="preserve"> gdzieś i podejrzeć jakby mógł wyglądać</w:t>
-      </w:r>
-      <w:r>
-        <w:br/>
-        <w:t>- dopracowanie czasu dla wszystkich kart</w:t>
-      </w:r>
-      <w:r>
-        <w:br/>
-      </w:r>
-      <w:r>
-        <w:t>- z</w:t>
-      </w:r>
-      <w:r>
-        <w:t xml:space="preserve">robienie punktacji z mnożnikami, może możliwość podglądu aktualnych punktów, finalna opcja zakończenia ma pojawić punktacje – w sumie to bardziej do ekranu podsumowania ? </w:t>
-      </w:r>
-      <w:r>
-        <w:rPr>
-          <w:color w:val="FF0000"/>
-        </w:rPr>
-        <w:br/>
-      </w:r>
-      <w:r>
-        <w:t xml:space="preserve">- Dodatkowe animacje dla kart: "X" -&gt;powinien wrzucać "X" na kartę jakby znikąd, i to razem z karta powinno </w:t>
-      </w:r>
-      <w:proofErr w:type="spellStart"/>
-      <w:r>
-        <w:t>wyjeżdzać</w:t>
-      </w:r>
-      <w:proofErr w:type="spellEnd"/>
-      <w:r>
-        <w:t xml:space="preserve">  "OK" powinno wrzucać duży "</w:t>
-      </w:r>
-      <w:r>
-        <w:t>OK</w:t>
-      </w:r>
-      <w:r>
-        <w:t>"</w:t>
-      </w:r>
-      <w:r>
-        <w:t xml:space="preserve"> lub znaczek „ok”</w:t>
-      </w:r>
-      <w:r>
-        <w:t xml:space="preserve"> na kartę i powinno </w:t>
-      </w:r>
-      <w:proofErr w:type="spellStart"/>
-      <w:r>
-        <w:t>leciec</w:t>
-      </w:r>
-      <w:proofErr w:type="spellEnd"/>
-      <w:r>
-        <w:t xml:space="preserve"> w prawo</w:t>
-      </w:r>
-      <w:r>
-        <w:t>.</w:t>
-      </w:r>
-      <w:r>
-        <w:br/>
-      </w:r>
-      <w:r>
-        <w:rPr>
-          <w:b/>
-        </w:rPr>
-        <w:t xml:space="preserve">- </w:t>
-      </w:r>
-      <w:r>
-        <w:rPr>
-          <w:b/>
-        </w:rPr>
-        <w:t xml:space="preserve">Karta </w:t>
-      </w:r>
-      <w:proofErr w:type="spellStart"/>
-      <w:r>
-        <w:rPr>
-          <w:b/>
-        </w:rPr>
-        <w:t>compare</w:t>
-      </w:r>
-      <w:proofErr w:type="spellEnd"/>
-      <w:r>
-        <w:rPr>
-          <w:b/>
-        </w:rPr>
-        <w:t xml:space="preserve"> </w:t>
-      </w:r>
-      <w:proofErr w:type="spellStart"/>
-      <w:r>
-        <w:rPr>
-          <w:b/>
-        </w:rPr>
-        <w:t>questions</w:t>
-      </w:r>
-      <w:proofErr w:type="spellEnd"/>
-      <w:r>
-        <w:t xml:space="preserve"> do ogarnięcia, dodanie ‘</w:t>
-      </w:r>
-      <w:proofErr w:type="spellStart"/>
-      <w:r>
-        <w:t>ticków</w:t>
-      </w:r>
-      <w:proofErr w:type="spellEnd"/>
-      <w:r>
-        <w:t xml:space="preserve">’ oraz umieszczenie tego normalnie aby pytania były widoczne </w:t>
-      </w:r>
-      <w:proofErr w:type="spellStart"/>
-      <w:r>
-        <w:t>itd</w:t>
-      </w:r>
-      <w:proofErr w:type="spellEnd"/>
-      <w:r>
-        <w:t xml:space="preserve">…, </w:t>
-      </w:r>
-      <w:r>
-        <w:t xml:space="preserve">aby było czytelne czcionka musi być troszkę </w:t>
-      </w:r>
-      <w:proofErr w:type="spellStart"/>
-      <w:r>
-        <w:t>wieksza</w:t>
-      </w:r>
-      <w:proofErr w:type="spellEnd"/>
-      <w:r>
-        <w:t xml:space="preserve"> + zrobione dobre łamanie tekstu, „</w:t>
-      </w:r>
-      <w:proofErr w:type="spellStart"/>
-      <w:r>
-        <w:t>ticki</w:t>
-      </w:r>
-      <w:proofErr w:type="spellEnd"/>
-      <w:r>
-        <w:t xml:space="preserve">” oraz dodanie na dole przycisku „Przekaz urządzenie” czy „Dalej” czy cos takiego, albo, zaznaczasz, klikasz „Dalej” wtedy Alert przekaz drugiej osobie z </w:t>
-      </w:r>
-      <w:proofErr w:type="spellStart"/>
-      <w:r>
-        <w:t>druzyny</w:t>
-      </w:r>
-      <w:proofErr w:type="spellEnd"/>
-      <w:r>
-        <w:t xml:space="preserve">, jak kliknie OK to to pytanie się pojawi dla tej drugiej osoby wtedy gdy kliknie znowu Dalej: Alert z </w:t>
-      </w:r>
-      <w:proofErr w:type="spellStart"/>
-      <w:r>
-        <w:t>odpowiedzia</w:t>
-      </w:r>
-      <w:proofErr w:type="spellEnd"/>
-      <w:r>
-        <w:t>:</w:t>
-      </w:r>
-      <w:r>
-        <w:br/>
-        <w:t xml:space="preserve">Nie odpowiedzieliście tak samo – 0 </w:t>
-      </w:r>
-      <w:proofErr w:type="spellStart"/>
-      <w:r>
-        <w:t>punktow</w:t>
-      </w:r>
-      <w:proofErr w:type="spellEnd"/>
-      <w:r>
-        <w:t xml:space="preserve">! Albo Macie cos wspólnego! </w:t>
-      </w:r>
-      <w:proofErr w:type="spellStart"/>
-      <w:r>
-        <w:t>Odpowiedzieliscie</w:t>
-      </w:r>
-      <w:proofErr w:type="spellEnd"/>
-      <w:r>
-        <w:t xml:space="preserve"> tak samo – 5pkt. </w:t>
-      </w:r>
-      <w:r>
-        <w:t xml:space="preserve"> </w:t>
-      </w:r>
-    </w:p>
-    <w:p>
-      <w:r>
-        <w:t xml:space="preserve">Do przemyślenia </w:t>
-      </w:r>
-      <w:proofErr w:type="spellStart"/>
-      <w:r>
-        <w:t>AlertDialog</w:t>
-      </w:r>
-      <w:proofErr w:type="spellEnd"/>
-      <w:r>
-        <w:t xml:space="preserve"> – czy zadanie zostało wykonane? -&gt; czy dodajemy ten alert również do innych kart czy tylko do kart bonusowych ? – do przemyślenia </w:t>
-      </w:r>
-      <w:r>
-        <w:t xml:space="preserve">// według mnie dobrze by było nie robić tego, zrobić to finalnie tak, żeby TICK OK LUB TICK X sterował tym czy zadanie zostało wykonane, bez zadawania dodatkowych już zbędnych pytań, trzeba znaleźć gdzie on jest wywoływany i to poprawić tak aby było ujednolicenie. </w:t>
-      </w:r>
-    </w:p>
-    <w:p>
-      <w:pPr>
-        <w:rPr>
-          <w:color w:val="FF0000"/>
-        </w:rPr>
-      </w:pPr>
-      <w:r>
-        <w:t xml:space="preserve">Karta </w:t>
-      </w:r>
-      <w:proofErr w:type="spellStart"/>
-      <w:r>
-        <w:t>taboo</w:t>
-      </w:r>
-      <w:proofErr w:type="spellEnd"/>
-      <w:r>
-        <w:t xml:space="preserve"> obrazkowego: 1 obrazek, 1 słowo opisane, 5 zakazanych/ 3 warianty per. Obrazek</w:t>
-      </w:r>
-      <w:r>
-        <w:br/>
-      </w:r>
-      <w:proofErr w:type="spellStart"/>
-      <w:r>
-        <w:t>ogolnie</w:t>
-      </w:r>
-      <w:proofErr w:type="spellEnd"/>
-      <w:r>
-        <w:t xml:space="preserve"> musiałby się pojawiać obrazek, który musi być widoczny dla osoby zgadującej.. </w:t>
-      </w:r>
-      <w:r>
-        <w:br/>
-        <w:t xml:space="preserve">natomiast osoba </w:t>
-      </w:r>
-      <w:proofErr w:type="spellStart"/>
-      <w:r>
-        <w:t>opisujaca</w:t>
-      </w:r>
-      <w:proofErr w:type="spellEnd"/>
-      <w:r>
-        <w:t xml:space="preserve"> musi widzieć </w:t>
-      </w:r>
-      <w:proofErr w:type="spellStart"/>
-      <w:r>
-        <w:t>slowo</w:t>
-      </w:r>
-      <w:proofErr w:type="spellEnd"/>
-      <w:r>
-        <w:t xml:space="preserve"> zgadywane oraz słowa zakazane – jak to dobrze </w:t>
-      </w:r>
-      <w:proofErr w:type="spellStart"/>
-      <w:r>
-        <w:t>rozwiklac</w:t>
-      </w:r>
-      <w:proofErr w:type="spellEnd"/>
-      <w:r>
-        <w:t xml:space="preserve"> sko</w:t>
-      </w:r>
-      <w:r>
-        <w:t xml:space="preserve">ro odbywa się to na 1 ekranie ? </w:t>
-      </w:r>
-      <w:r>
-        <w:rPr>
-          <w:color w:val="FF0000"/>
-        </w:rPr>
-        <w:t>//szczerze uważam że jest to bez sensu, straciłem dużo czasu na generowanie tych obrazków i kart ale nie za bardzo da się to rozwiązać na jednym ekranie</w:t>
-      </w:r>
-      <w:r>
-        <w:rPr>
-          <w:color w:val="FF0000"/>
-        </w:rPr>
-        <w:t xml:space="preserve">, za to wpadł inny pomysł aby zrobić z tego karty improwizacji podzielone na 2 kategorie: zgadywanie scenariusza, oraz wykonywanie zadań improwizacyjnych. Tu </w:t>
-      </w:r>
-      <w:proofErr w:type="spellStart"/>
-      <w:r>
-        <w:rPr>
-          <w:color w:val="FF0000"/>
-        </w:rPr>
-        <w:t>możnaby</w:t>
-      </w:r>
-      <w:proofErr w:type="spellEnd"/>
-      <w:r>
-        <w:rPr>
-          <w:color w:val="FF0000"/>
-        </w:rPr>
-        <w:t xml:space="preserve"> dać obrazek, który należy </w:t>
-      </w:r>
-      <w:r>
-        <w:rPr>
-          <w:color w:val="FF0000"/>
-        </w:rPr>
-        <w:lastRenderedPageBreak/>
-        <w:t xml:space="preserve">naśladować, a gracze muszą odgadnąć. Czy odgadną, czy nie – na koniec drużyna przeciwna daje 1-5 gwiazdek (pkt) za realizację zadania </w:t>
-      </w:r>
     </w:p>
     <w:p>
       <w:pPr>
@@ -973,6 +929,16 @@
           <w:lang w:eastAsia="pl-PL"/>
         </w:rPr>
         <w:br/>
+      </w:r>
+      <w:r>
+        <w:rPr>
+          <w:rFonts w:ascii="Courier New" w:eastAsia="Times New Roman" w:hAnsi="Courier New" w:cs="Courier New"/>
+          <w:color w:val="CC7832"/>
+          <w:sz w:val="20"/>
+          <w:szCs w:val="20"/>
+          <w:lang w:eastAsia="pl-PL"/>
+        </w:rPr>
+        <w:lastRenderedPageBreak/>
         <w:t xml:space="preserve">  </w:t>
       </w:r>
       <w:proofErr w:type="spellStart"/>
@@ -1908,7 +1874,6 @@
     </w:p>
     <w:p>
       <w:r>
-        <w:lastRenderedPageBreak/>
         <w:t>- alert dialog lub ekran podsumowania gry, który będzie pojawiał się gdy: pionek dojdzie do mety, lub gdy użytkownik będzie chciał wyjść z gry, to pokaże ranking graczy względem pionków na planszy (w danym momencie, tak aby gra mogła być zakończona w dowolnym momencie z pokazaniem „</w:t>
       </w:r>
       <w:proofErr w:type="spellStart"/>
@@ -1940,6 +1905,7 @@
     </w:p>
     <w:p>
       <w:r>
+        <w:lastRenderedPageBreak/>
         <w:t xml:space="preserve">- opcja zagraj ponownie -&gt; </w:t>
       </w:r>
       <w:proofErr w:type="spellStart"/>
@@ -2430,7 +2396,6 @@
           <w:sz w:val="28"/>
           <w:szCs w:val="28"/>
         </w:rPr>
-        <w:lastRenderedPageBreak/>
         <w:t>FIREBASE</w:t>
       </w:r>
       <w:r>
@@ -2501,6 +2466,7 @@
     </w:p>
     <w:p>
       <w:r>
+        <w:lastRenderedPageBreak/>
         <w:t xml:space="preserve">- </w:t>
       </w:r>
       <w:r>
@@ -2664,7 +2630,6 @@
     </w:p>
     <w:p>
       <w:r>
-        <w:lastRenderedPageBreak/>
         <w:t>Baza danych, tabel z kartami, tabela Cards:</w:t>
       </w:r>
     </w:p>
@@ -2945,6 +2910,7 @@
           </w:tcPr>
           <w:p>
             <w:r>
+              <w:lastRenderedPageBreak/>
               <w:t>4</w:t>
             </w:r>
           </w:p>

</xml_diff>

<commit_message>
instruction dialog updates, fixes
</commit_message>
<xml_diff>
--- a/assets/time_to_party_assets/dokumentacja.docx
+++ b/assets/time_to_party_assets/dokumentacja.docx
@@ -96,96 +96,28 @@
       <w:proofErr w:type="spellEnd"/>
     </w:p>
     <w:p>
-      <w:r>
-        <w:t xml:space="preserve">- </w:t>
-      </w:r>
-      <w:proofErr w:type="spellStart"/>
-      <w:r>
-        <w:t>Możnaby</w:t>
-      </w:r>
-      <w:proofErr w:type="spellEnd"/>
-      <w:r>
-        <w:t xml:space="preserve"> dodać w opisie niektórych kart że ma stać druga osoba i kontrolować? (tak jak było </w:t>
-      </w:r>
-      <w:r>
-        <w:t xml:space="preserve">w party </w:t>
-      </w:r>
-      <w:proofErr w:type="spellStart"/>
-      <w:r>
-        <w:t>time</w:t>
-      </w:r>
-      <w:proofErr w:type="spellEnd"/>
-      <w:r>
-        <w:t>) – MOŻNA DOPISAĆ TO W GŁÓWNEJ INSTRUKCJI, która jest i tak do poprawy</w:t>
-      </w:r>
-      <w:r>
-        <w:t xml:space="preserve"> </w:t>
-      </w:r>
-    </w:p>
-    <w:p>
-      <w:pPr>
-        <w:rPr>
-          <w:strike/>
-        </w:rPr>
-      </w:pPr>
       <w:bookmarkStart w:id="0" w:name="_GoBack"/>
       <w:bookmarkEnd w:id="0"/>
       <w:r>
+        <w:t>- poprawienie wyglądu losowania zadania fizycznego i dopracowanie tej k</w:t>
+      </w:r>
+      <w:r>
+        <w:t>arty w 100%, dopracowanie czasu</w:t>
+      </w:r>
+      <w:r>
         <w:br/>
-        <w:t>- do poprawki na pewno opis rymów  w innych językach – nie rymuje się tam, na ekr</w:t>
-      </w:r>
-      <w:r>
-        <w:t>anie karty -&gt; „?” i nie tylko</w:t>
-      </w:r>
-      <w:r>
-        <w:br/>
       </w:r>
       <w:r>
         <w:rPr>
           <w:strike/>
         </w:rPr>
-        <w:t xml:space="preserve">- dokończenie tłumaczeń tekstów których brakuje </w:t>
-      </w:r>
-      <w:r>
-        <w:br/>
-        <w:t>- poprawienie wyglądu losowania zadania fizycznego i dopracowanie tej karty w 100%, dopracowanie czasu</w:t>
-      </w:r>
-      <w:r>
-        <w:br/>
-      </w:r>
-      <w:r>
-        <w:rPr>
-          <w:strike/>
-        </w:rPr>
-        <w:t xml:space="preserve">- w miejscu gdzie jest „Zgłoś błąd” trzeba dopracować ten alert aby lepiej wyglądało to, może przyciski obok siebie, jakieś oddzielenie napisów, albo poszukać takiego </w:t>
-      </w:r>
-      <w:proofErr w:type="spellStart"/>
-      <w:r>
-        <w:rPr>
-          <w:strike/>
-        </w:rPr>
-        <w:t>alerta</w:t>
-      </w:r>
-      <w:proofErr w:type="spellEnd"/>
-      <w:r>
-        <w:rPr>
-          <w:strike/>
-        </w:rPr>
-        <w:t xml:space="preserve"> gdzieś i podejrzeć jakby mógł wyglądać</w:t>
-      </w:r>
-    </w:p>
-    <w:p>
-      <w:r>
-        <w:rPr>
-          <w:strike/>
-        </w:rPr>
         <w:t>-</w:t>
       </w:r>
       <w:r>
-        <w:t xml:space="preserve"> jest błąd, trzeba dodać jeszcze opcje, że na karcie jak dane słowo, bez spacji będzie dłuższe niż 15-16 znaków to musi zmniejszyć czcionkę </w:t>
-      </w:r>
-      <w:r>
-        <w:br/>
+        <w:t xml:space="preserve"> jest błąd, trzeba dodać jeszcze opcje, że na karcie jak dane słowo, bez spacji będzie dłuższe niż 15-16 znak</w:t>
+      </w:r>
+      <w:r>
+        <w:t xml:space="preserve">ów to musi zmniejszyć czcionkę </w:t>
       </w:r>
       <w:r>
         <w:br/>
@@ -354,68 +286,10 @@
       <w:r>
         <w:t xml:space="preserve"> </w:t>
       </w:r>
-    </w:p>
-    <w:p>
-      <w:pPr>
-        <w:rPr>
-          <w:strike/>
-        </w:rPr>
-      </w:pPr>
-      <w:r>
-        <w:rPr>
-          <w:strike/>
-        </w:rPr>
-        <w:t xml:space="preserve">Do przemyślenia </w:t>
-      </w:r>
-      <w:proofErr w:type="spellStart"/>
-      <w:r>
-        <w:rPr>
-          <w:strike/>
-        </w:rPr>
-        <w:t>AlertDialog</w:t>
-      </w:r>
-      <w:proofErr w:type="spellEnd"/>
-      <w:r>
-        <w:rPr>
-          <w:strike/>
-        </w:rPr>
-        <w:t xml:space="preserve"> – czy zadanie zostało wykonane? -&gt; czy dodajemy ten alert również do innych kart czy tylko do kart bonusowych ? – do przemyślenia </w:t>
-      </w:r>
-      <w:r>
-        <w:rPr>
-          <w:strike/>
-        </w:rPr>
-        <w:t>// według mnie dobrze by było nie robić tego, zrobić to finalnie tak, żeby TICK OK LUB TICK X sterował tym czy zadanie zostało wykonane, bez zadawania dodatkowych już zbędnych pytań, trzeba znaleźć gdzie on jest wywoływany i to popra</w:t>
-      </w:r>
-      <w:r>
-        <w:rPr>
-          <w:strike/>
-        </w:rPr>
-        <w:t xml:space="preserve">wić tak aby było ujednolicenie – </w:t>
-      </w:r>
-      <w:proofErr w:type="spellStart"/>
-      <w:r>
-        <w:rPr>
-          <w:strike/>
-        </w:rPr>
-        <w:t>chociaz</w:t>
-      </w:r>
-      <w:proofErr w:type="spellEnd"/>
-      <w:r>
-        <w:rPr>
-          <w:strike/>
-        </w:rPr>
-        <w:t xml:space="preserve"> może dla tej jednej niebieskiej ma to sens dlatego ze ktoś może być na etapie „dokańczania” tego zadania? W zadaniu fizycznym chyba ma to sens tylko.. – na razie tego nie ruszam – wyjdzie w fazie testów co jeszcze do poprawy z tym na pewno</w:t>
-      </w:r>
-    </w:p>
-    <w:p>
-      <w:pPr>
-        <w:rPr>
-          <w:color w:val="FF0000"/>
-        </w:rPr>
-      </w:pPr>
-      <w:r>
-        <w:lastRenderedPageBreak/>
+      <w:r>
+        <w:br/>
+      </w:r>
+      <w:r>
         <w:t xml:space="preserve">Karta </w:t>
       </w:r>
       <w:r>
@@ -1740,6 +1614,7 @@
     </w:p>
     <w:p>
       <w:r>
+        <w:lastRenderedPageBreak/>
         <w:t xml:space="preserve">- </w:t>
       </w:r>
       <w:proofErr w:type="spellStart"/>
@@ -1916,7 +1791,6 @@
           <w:sz w:val="28"/>
           <w:szCs w:val="28"/>
         </w:rPr>
-        <w:lastRenderedPageBreak/>
         <w:t>EKRAN PODSUMOWANIA GRY:</w:t>
       </w:r>
     </w:p>
@@ -2078,7 +1952,11 @@
       </w:r>
       <w:proofErr w:type="spellEnd"/>
       <w:r>
-        <w:t xml:space="preserve">, można to zrobić wtedy gdy plansza będzie w pełni ukończona -&gt; a raczej jej koncepcja oraz działanie i wygląd + ogólnie </w:t>
+        <w:t xml:space="preserve">, można to zrobić </w:t>
+      </w:r>
+      <w:r>
+        <w:lastRenderedPageBreak/>
+        <w:t xml:space="preserve">wtedy gdy plansza będzie w pełni ukończona -&gt; a raczej jej koncepcja oraz działanie i wygląd + ogólnie </w:t>
       </w:r>
       <w:proofErr w:type="spellStart"/>
       <w:r>
@@ -2599,6 +2477,7 @@
     </w:p>
     <w:p>
       <w:r>
+        <w:lastRenderedPageBreak/>
         <w:t>- pup-</w:t>
       </w:r>
       <w:proofErr w:type="spellStart"/>
@@ -2671,7 +2550,6 @@
           <w:sz w:val="28"/>
           <w:szCs w:val="28"/>
         </w:rPr>
-        <w:lastRenderedPageBreak/>
         <w:t>OPIS KART I ICH BAZY DANYCH:</w:t>
       </w:r>
     </w:p>
@@ -3340,6 +3218,7 @@
     <w:p/>
     <w:p>
       <w:r>
+        <w:lastRenderedPageBreak/>
         <w:t xml:space="preserve">Baza danych, tabel z obrazkami </w:t>
       </w:r>
       <w:proofErr w:type="spellStart"/>

</xml_diff>

<commit_message>
small update of fontsize on card screen
</commit_message>
<xml_diff>
--- a/assets/time_to_party_assets/dokumentacja.docx
+++ b/assets/time_to_party_assets/dokumentacja.docx
@@ -1,6 +1,6 @@
 
 <file path=word/document.xml><?xml version="1.0" encoding="utf-8"?>
-<w:document xmlns:wpc="http://schemas.microsoft.com/office/word/2010/wordprocessingCanvas" xmlns:cx="http://schemas.microsoft.com/office/drawing/2014/chartex" xmlns:cx1="http://schemas.microsoft.com/office/drawing/2015/9/8/chartex" xmlns:mc="http://schemas.openxmlformats.org/markup-compatibility/2006" xmlns:o="urn:schemas-microsoft-com:office:office" xmlns:r="http://schemas.openxmlformats.org/officeDocument/2006/relationships" xmlns:m="http://schemas.openxmlformats.org/officeDocument/2006/math" xmlns:v="urn:schemas-microsoft-com:vml" xmlns:wp14="http://schemas.microsoft.com/office/word/2010/wordprocessingDrawing" xmlns:wp="http://schemas.openxmlformats.org/drawingml/2006/wordprocessingDrawing" xmlns:w10="urn:schemas-microsoft-com:office:word" xmlns:w="http://schemas.openxmlformats.org/wordprocessingml/2006/main" xmlns:w14="http://schemas.microsoft.com/office/word/2010/wordml" xmlns:w15="http://schemas.microsoft.com/office/word/2012/wordml" xmlns:w16se="http://schemas.microsoft.com/office/word/2015/wordml/symex" xmlns:wpg="http://schemas.microsoft.com/office/word/2010/wordprocessingGroup" xmlns:wpi="http://schemas.microsoft.com/office/word/2010/wordprocessingInk" xmlns:wne="http://schemas.microsoft.com/office/word/2006/wordml" xmlns:wps="http://schemas.microsoft.com/office/word/2010/wordprocessingShape" mc:Ignorable="w14 w15 w16se wp14">
+<w:document xmlns:wpc="http://schemas.microsoft.com/office/word/2010/wordprocessingCanvas" xmlns:cx="http://schemas.microsoft.com/office/drawing/2014/chartex" xmlns:cx1="http://schemas.microsoft.com/office/drawing/2015/9/8/chartex" xmlns:cx2="http://schemas.microsoft.com/office/drawing/2015/10/21/chartex" xmlns:cx3="http://schemas.microsoft.com/office/drawing/2016/5/9/chartex" xmlns:cx4="http://schemas.microsoft.com/office/drawing/2016/5/10/chartex" xmlns:cx5="http://schemas.microsoft.com/office/drawing/2016/5/11/chartex" xmlns:cx6="http://schemas.microsoft.com/office/drawing/2016/5/12/chartex" xmlns:cx7="http://schemas.microsoft.com/office/drawing/2016/5/13/chartex" xmlns:cx8="http://schemas.microsoft.com/office/drawing/2016/5/14/chartex" xmlns:mc="http://schemas.openxmlformats.org/markup-compatibility/2006" xmlns:aink="http://schemas.microsoft.com/office/drawing/2016/ink" xmlns:am3d="http://schemas.microsoft.com/office/drawing/2017/model3d" xmlns:o="urn:schemas-microsoft-com:office:office" xmlns:oel="http://schemas.microsoft.com/office/2019/extlst" xmlns:r="http://schemas.openxmlformats.org/officeDocument/2006/relationships" xmlns:m="http://schemas.openxmlformats.org/officeDocument/2006/math" xmlns:v="urn:schemas-microsoft-com:vml" xmlns:wp14="http://schemas.microsoft.com/office/word/2010/wordprocessingDrawing" xmlns:wp="http://schemas.openxmlformats.org/drawingml/2006/wordprocessingDrawing" xmlns:w10="urn:schemas-microsoft-com:office:word" xmlns:w="http://schemas.openxmlformats.org/wordprocessingml/2006/main" xmlns:w14="http://schemas.microsoft.com/office/word/2010/wordml" xmlns:w15="http://schemas.microsoft.com/office/word/2012/wordml" xmlns:w16cex="http://schemas.microsoft.com/office/word/2018/wordml/cex" xmlns:w16cid="http://schemas.microsoft.com/office/word/2016/wordml/cid" xmlns:w16="http://schemas.microsoft.com/office/word/2018/wordml" xmlns:w16sdtdh="http://schemas.microsoft.com/office/word/2020/wordml/sdtdatahash" xmlns:w16se="http://schemas.microsoft.com/office/word/2015/wordml/symex" xmlns:wpg="http://schemas.microsoft.com/office/word/2010/wordprocessingGroup" xmlns:wpi="http://schemas.microsoft.com/office/word/2010/wordprocessingInk" xmlns:wne="http://schemas.microsoft.com/office/word/2006/wordml" xmlns:wps="http://schemas.microsoft.com/office/word/2010/wordprocessingShape" mc:Ignorable="w14 w15 w16se w16cid w16 w16cex w16sdtdh wp14">
   <w:body>
     <w:p>
       <w:pPr>
@@ -96,8 +96,6 @@
       <w:proofErr w:type="spellEnd"/>
     </w:p>
     <w:p>
-      <w:bookmarkStart w:id="0" w:name="_GoBack"/>
-      <w:bookmarkEnd w:id="0"/>
       <w:r>
         <w:t>- poprawienie wyglądu losowania zadania fizycznego i dopracowanie tej k</w:t>
       </w:r>
@@ -118,6 +116,12 @@
       </w:r>
       <w:r>
         <w:t xml:space="preserve">ów to musi zmniejszyć czcionkę </w:t>
+      </w:r>
+      <w:r>
+        <w:rPr>
+          <w:color w:val="FF0000"/>
+        </w:rPr>
+        <w:t>//TEST</w:t>
       </w:r>
       <w:r>
         <w:br/>
@@ -4652,7 +4656,7 @@
 </file>
 
 <file path=word/numbering.xml><?xml version="1.0" encoding="utf-8"?>
-<w:numbering xmlns:wpc="http://schemas.microsoft.com/office/word/2010/wordprocessingCanvas" xmlns:cx="http://schemas.microsoft.com/office/drawing/2014/chartex" xmlns:cx1="http://schemas.microsoft.com/office/drawing/2015/9/8/chartex" xmlns:mc="http://schemas.openxmlformats.org/markup-compatibility/2006" xmlns:o="urn:schemas-microsoft-com:office:office" xmlns:r="http://schemas.openxmlformats.org/officeDocument/2006/relationships" xmlns:m="http://schemas.openxmlformats.org/officeDocument/2006/math" xmlns:v="urn:schemas-microsoft-com:vml" xmlns:wp14="http://schemas.microsoft.com/office/word/2010/wordprocessingDrawing" xmlns:wp="http://schemas.openxmlformats.org/drawingml/2006/wordprocessingDrawing" xmlns:w10="urn:schemas-microsoft-com:office:word" xmlns:w="http://schemas.openxmlformats.org/wordprocessingml/2006/main" xmlns:w14="http://schemas.microsoft.com/office/word/2010/wordml" xmlns:w15="http://schemas.microsoft.com/office/word/2012/wordml" xmlns:w16se="http://schemas.microsoft.com/office/word/2015/wordml/symex" xmlns:wpg="http://schemas.microsoft.com/office/word/2010/wordprocessingGroup" xmlns:wpi="http://schemas.microsoft.com/office/word/2010/wordprocessingInk" xmlns:wne="http://schemas.microsoft.com/office/word/2006/wordml" xmlns:wps="http://schemas.microsoft.com/office/word/2010/wordprocessingShape" mc:Ignorable="w14 w15 w16se wp14">
+<w:numbering xmlns:wpc="http://schemas.microsoft.com/office/word/2010/wordprocessingCanvas" xmlns:cx="http://schemas.microsoft.com/office/drawing/2014/chartex" xmlns:cx1="http://schemas.microsoft.com/office/drawing/2015/9/8/chartex" xmlns:cx2="http://schemas.microsoft.com/office/drawing/2015/10/21/chartex" xmlns:cx3="http://schemas.microsoft.com/office/drawing/2016/5/9/chartex" xmlns:cx4="http://schemas.microsoft.com/office/drawing/2016/5/10/chartex" xmlns:cx5="http://schemas.microsoft.com/office/drawing/2016/5/11/chartex" xmlns:cx6="http://schemas.microsoft.com/office/drawing/2016/5/12/chartex" xmlns:cx7="http://schemas.microsoft.com/office/drawing/2016/5/13/chartex" xmlns:cx8="http://schemas.microsoft.com/office/drawing/2016/5/14/chartex" xmlns:mc="http://schemas.openxmlformats.org/markup-compatibility/2006" xmlns:aink="http://schemas.microsoft.com/office/drawing/2016/ink" xmlns:am3d="http://schemas.microsoft.com/office/drawing/2017/model3d" xmlns:o="urn:schemas-microsoft-com:office:office" xmlns:oel="http://schemas.microsoft.com/office/2019/extlst" xmlns:r="http://schemas.openxmlformats.org/officeDocument/2006/relationships" xmlns:m="http://schemas.openxmlformats.org/officeDocument/2006/math" xmlns:v="urn:schemas-microsoft-com:vml" xmlns:wp14="http://schemas.microsoft.com/office/word/2010/wordprocessingDrawing" xmlns:wp="http://schemas.openxmlformats.org/drawingml/2006/wordprocessingDrawing" xmlns:w10="urn:schemas-microsoft-com:office:word" xmlns:w="http://schemas.openxmlformats.org/wordprocessingml/2006/main" xmlns:w14="http://schemas.microsoft.com/office/word/2010/wordml" xmlns:w15="http://schemas.microsoft.com/office/word/2012/wordml" xmlns:w16cex="http://schemas.microsoft.com/office/word/2018/wordml/cex" xmlns:w16cid="http://schemas.microsoft.com/office/word/2016/wordml/cid" xmlns:w16="http://schemas.microsoft.com/office/word/2018/wordml" xmlns:w16sdtdh="http://schemas.microsoft.com/office/word/2020/wordml/sdtdatahash" xmlns:w16se="http://schemas.microsoft.com/office/word/2015/wordml/symex" xmlns:wpg="http://schemas.microsoft.com/office/word/2010/wordprocessingGroup" xmlns:wpi="http://schemas.microsoft.com/office/word/2010/wordprocessingInk" xmlns:wne="http://schemas.microsoft.com/office/word/2006/wordml" xmlns:wps="http://schemas.microsoft.com/office/word/2010/wordprocessingShape" mc:Ignorable="w14 w15 w16se w16cid w16 w16cex w16sdtdh wp14">
   <w:abstractNum w:abstractNumId="0" w15:restartNumberingAfterBreak="0">
     <w:nsid w:val="1D464167"/>
     <w:multiLevelType w:val="multilevel"/>
@@ -4802,14 +4806,14 @@
       </w:rPr>
     </w:lvl>
   </w:abstractNum>
-  <w:num w:numId="1">
+  <w:num w:numId="1" w16cid:durableId="1358120815">
     <w:abstractNumId w:val="0"/>
   </w:num>
 </w:numbering>
 </file>
 
 <file path=word/styles.xml><?xml version="1.0" encoding="utf-8"?>
-<w:styles xmlns:mc="http://schemas.openxmlformats.org/markup-compatibility/2006" xmlns:r="http://schemas.openxmlformats.org/officeDocument/2006/relationships" xmlns:w="http://schemas.openxmlformats.org/wordprocessingml/2006/main" xmlns:w14="http://schemas.microsoft.com/office/word/2010/wordml" xmlns:w15="http://schemas.microsoft.com/office/word/2012/wordml" xmlns:w16se="http://schemas.microsoft.com/office/word/2015/wordml/symex" mc:Ignorable="w14 w15 w16se">
+<w:styles xmlns:mc="http://schemas.openxmlformats.org/markup-compatibility/2006" xmlns:r="http://schemas.openxmlformats.org/officeDocument/2006/relationships" xmlns:w="http://schemas.openxmlformats.org/wordprocessingml/2006/main" xmlns:w14="http://schemas.microsoft.com/office/word/2010/wordml" xmlns:w15="http://schemas.microsoft.com/office/word/2012/wordml" xmlns:w16cex="http://schemas.microsoft.com/office/word/2018/wordml/cex" xmlns:w16cid="http://schemas.microsoft.com/office/word/2016/wordml/cid" xmlns:w16="http://schemas.microsoft.com/office/word/2018/wordml" xmlns:w16sdtdh="http://schemas.microsoft.com/office/word/2020/wordml/sdtdatahash" xmlns:w16se="http://schemas.microsoft.com/office/word/2015/wordml/symex" mc:Ignorable="w14 w15 w16se w16cid w16 w16cex w16sdtdh">
   <w:docDefaults>
     <w:rPrDefault>
       <w:rPr>
@@ -4825,7 +4829,7 @@
       </w:pPr>
     </w:pPrDefault>
   </w:docDefaults>
-  <w:latentStyles w:defLockedState="0" w:defUIPriority="99" w:defSemiHidden="0" w:defUnhideWhenUsed="0" w:defQFormat="0" w:count="371">
+  <w:latentStyles w:defLockedState="0" w:defUIPriority="99" w:defSemiHidden="0" w:defUnhideWhenUsed="0" w:defQFormat="0" w:count="376">
     <w:lsdException w:name="Normal" w:uiPriority="0" w:qFormat="1"/>
     <w:lsdException w:name="heading 1" w:uiPriority="9" w:qFormat="1"/>
     <w:lsdException w:name="heading 2" w:semiHidden="1" w:uiPriority="9" w:unhideWhenUsed="1" w:qFormat="1"/>
@@ -5197,6 +5201,11 @@
     <w:lsdException w:name="List Table 5 Dark Accent 6" w:uiPriority="50"/>
     <w:lsdException w:name="List Table 6 Colorful Accent 6" w:uiPriority="51"/>
     <w:lsdException w:name="List Table 7 Colorful Accent 6" w:uiPriority="52"/>
+    <w:lsdException w:name="Mention" w:semiHidden="1" w:unhideWhenUsed="1"/>
+    <w:lsdException w:name="Smart Hyperlink" w:semiHidden="1" w:unhideWhenUsed="1"/>
+    <w:lsdException w:name="Hashtag" w:semiHidden="1" w:unhideWhenUsed="1"/>
+    <w:lsdException w:name="Unresolved Mention" w:semiHidden="1" w:unhideWhenUsed="1"/>
+    <w:lsdException w:name="Smart Link" w:semiHidden="1" w:unhideWhenUsed="1"/>
   </w:latentStyles>
   <w:style w:type="paragraph" w:default="1" w:styleId="Normalny">
     <w:name w:val="Normal"/>

</xml_diff>

<commit_message>
transaltion fixes, updated db, compare question card started
</commit_message>
<xml_diff>
--- a/assets/time_to_party_assets/dokumentacja.docx
+++ b/assets/time_to_party_assets/dokumentacja.docx
@@ -1,6 +1,6 @@
 
 <file path=word/document.xml><?xml version="1.0" encoding="utf-8"?>
-<w:document xmlns:wpc="http://schemas.microsoft.com/office/word/2010/wordprocessingCanvas" xmlns:cx="http://schemas.microsoft.com/office/drawing/2014/chartex" xmlns:cx1="http://schemas.microsoft.com/office/drawing/2015/9/8/chartex" xmlns:cx2="http://schemas.microsoft.com/office/drawing/2015/10/21/chartex" xmlns:cx3="http://schemas.microsoft.com/office/drawing/2016/5/9/chartex" xmlns:cx4="http://schemas.microsoft.com/office/drawing/2016/5/10/chartex" xmlns:cx5="http://schemas.microsoft.com/office/drawing/2016/5/11/chartex" xmlns:cx6="http://schemas.microsoft.com/office/drawing/2016/5/12/chartex" xmlns:cx7="http://schemas.microsoft.com/office/drawing/2016/5/13/chartex" xmlns:cx8="http://schemas.microsoft.com/office/drawing/2016/5/14/chartex" xmlns:mc="http://schemas.openxmlformats.org/markup-compatibility/2006" xmlns:aink="http://schemas.microsoft.com/office/drawing/2016/ink" xmlns:am3d="http://schemas.microsoft.com/office/drawing/2017/model3d" xmlns:o="urn:schemas-microsoft-com:office:office" xmlns:oel="http://schemas.microsoft.com/office/2019/extlst" xmlns:r="http://schemas.openxmlformats.org/officeDocument/2006/relationships" xmlns:m="http://schemas.openxmlformats.org/officeDocument/2006/math" xmlns:v="urn:schemas-microsoft-com:vml" xmlns:wp14="http://schemas.microsoft.com/office/word/2010/wordprocessingDrawing" xmlns:wp="http://schemas.openxmlformats.org/drawingml/2006/wordprocessingDrawing" xmlns:w10="urn:schemas-microsoft-com:office:word" xmlns:w="http://schemas.openxmlformats.org/wordprocessingml/2006/main" xmlns:w14="http://schemas.microsoft.com/office/word/2010/wordml" xmlns:w15="http://schemas.microsoft.com/office/word/2012/wordml" xmlns:w16cex="http://schemas.microsoft.com/office/word/2018/wordml/cex" xmlns:w16cid="http://schemas.microsoft.com/office/word/2016/wordml/cid" xmlns:w16="http://schemas.microsoft.com/office/word/2018/wordml" xmlns:w16sdtdh="http://schemas.microsoft.com/office/word/2020/wordml/sdtdatahash" xmlns:w16se="http://schemas.microsoft.com/office/word/2015/wordml/symex" xmlns:wpg="http://schemas.microsoft.com/office/word/2010/wordprocessingGroup" xmlns:wpi="http://schemas.microsoft.com/office/word/2010/wordprocessingInk" xmlns:wne="http://schemas.microsoft.com/office/word/2006/wordml" xmlns:wps="http://schemas.microsoft.com/office/word/2010/wordprocessingShape" mc:Ignorable="w14 w15 w16se w16cid w16 w16cex w16sdtdh wp14">
+<w:document xmlns:wpc="http://schemas.microsoft.com/office/word/2010/wordprocessingCanvas" xmlns:cx="http://schemas.microsoft.com/office/drawing/2014/chartex" xmlns:cx1="http://schemas.microsoft.com/office/drawing/2015/9/8/chartex" xmlns:mc="http://schemas.openxmlformats.org/markup-compatibility/2006" xmlns:o="urn:schemas-microsoft-com:office:office" xmlns:r="http://schemas.openxmlformats.org/officeDocument/2006/relationships" xmlns:m="http://schemas.openxmlformats.org/officeDocument/2006/math" xmlns:v="urn:schemas-microsoft-com:vml" xmlns:wp14="http://schemas.microsoft.com/office/word/2010/wordprocessingDrawing" xmlns:wp="http://schemas.openxmlformats.org/drawingml/2006/wordprocessingDrawing" xmlns:w10="urn:schemas-microsoft-com:office:word" xmlns:w="http://schemas.openxmlformats.org/wordprocessingml/2006/main" xmlns:w14="http://schemas.microsoft.com/office/word/2010/wordml" xmlns:w15="http://schemas.microsoft.com/office/word/2012/wordml" xmlns:w16se="http://schemas.microsoft.com/office/word/2015/wordml/symex" xmlns:wpg="http://schemas.microsoft.com/office/word/2010/wordprocessingGroup" xmlns:wpi="http://schemas.microsoft.com/office/word/2010/wordprocessingInk" xmlns:wne="http://schemas.microsoft.com/office/word/2006/wordml" xmlns:wps="http://schemas.microsoft.com/office/word/2010/wordprocessingShape" mc:Ignorable="w14 w15 w16se wp14">
   <w:body>
     <w:p>
       <w:pPr>
@@ -102,27 +102,8 @@
       <w:r>
         <w:t>arty w 100%, dopracowanie czasu</w:t>
       </w:r>
-      <w:r>
-        <w:br/>
-      </w:r>
-      <w:r>
-        <w:rPr>
-          <w:strike/>
-        </w:rPr>
-        <w:t>-</w:t>
-      </w:r>
-      <w:r>
-        <w:t xml:space="preserve"> jest błąd, trzeba dodać jeszcze opcje, że na karcie jak dane słowo, bez spacji będzie dłuższe niż 15-16 znak</w:t>
-      </w:r>
-      <w:r>
-        <w:t xml:space="preserve">ów to musi zmniejszyć czcionkę </w:t>
-      </w:r>
-      <w:r>
-        <w:rPr>
-          <w:color w:val="FF0000"/>
-        </w:rPr>
-        <w:t>//TEST</w:t>
-      </w:r>
+      <w:bookmarkStart w:id="0" w:name="_GoBack"/>
+      <w:bookmarkEnd w:id="0"/>
       <w:r>
         <w:br/>
         <w:t>- dopracowanie czasu dla wszystkich kart</w:t>
@@ -1618,35 +1599,38 @@
     </w:p>
     <w:p>
       <w:r>
+        <w:t xml:space="preserve">- </w:t>
+      </w:r>
+      <w:proofErr w:type="spellStart"/>
+      <w:r>
+        <w:t>możnaby</w:t>
+      </w:r>
+      <w:proofErr w:type="spellEnd"/>
+      <w:r>
+        <w:t xml:space="preserve"> też dodać info w samouczku oraz do „zasady gry” aby drużyny dobrały się w pary</w:t>
+      </w:r>
+      <w:r>
+        <w:t xml:space="preserve">, </w:t>
+      </w:r>
+      <w:proofErr w:type="spellStart"/>
+      <w:r>
+        <w:t>możnaby</w:t>
+      </w:r>
+      <w:proofErr w:type="spellEnd"/>
+      <w:r>
+        <w:t xml:space="preserve"> też pomyśleć nad 2 trybem gry, żeby mogły </w:t>
+      </w:r>
+      <w:proofErr w:type="spellStart"/>
+      <w:r>
+        <w:t>grac</w:t>
+      </w:r>
+      <w:proofErr w:type="spellEnd"/>
+      <w:r>
+        <w:t xml:space="preserve"> tylko 2 osoby, tak jak jest to w gierkach </w:t>
+      </w:r>
+      <w:r>
         <w:lastRenderedPageBreak/>
-        <w:t xml:space="preserve">- </w:t>
-      </w:r>
-      <w:proofErr w:type="spellStart"/>
-      <w:r>
-        <w:t>możnaby</w:t>
-      </w:r>
-      <w:proofErr w:type="spellEnd"/>
-      <w:r>
-        <w:t xml:space="preserve"> też dodać info w samouczku oraz do „zasady gry” aby drużyny dobrały się w pary</w:t>
-      </w:r>
-      <w:r>
-        <w:t xml:space="preserve">, </w:t>
-      </w:r>
-      <w:proofErr w:type="spellStart"/>
-      <w:r>
-        <w:t>możnaby</w:t>
-      </w:r>
-      <w:proofErr w:type="spellEnd"/>
-      <w:r>
-        <w:t xml:space="preserve"> też pomyśleć nad 2 trybem gry, żeby mogły </w:t>
-      </w:r>
-      <w:proofErr w:type="spellStart"/>
-      <w:r>
-        <w:t>grac</w:t>
-      </w:r>
-      <w:proofErr w:type="spellEnd"/>
-      <w:r>
-        <w:t xml:space="preserve"> tylko 2 osoby, tak jak jest to w gierkach małżeńskich</w:t>
+        <w:t>małżeńskich</w:t>
       </w:r>
       <w:r>
         <w:t xml:space="preserve">, też </w:t>
@@ -1956,23 +1940,20 @@
       </w:r>
       <w:proofErr w:type="spellEnd"/>
       <w:r>
-        <w:t xml:space="preserve">, można to zrobić </w:t>
-      </w:r>
+        <w:t xml:space="preserve">, można to zrobić wtedy gdy plansza będzie w pełni ukończona -&gt; a raczej jej koncepcja oraz działanie i wygląd + ogólnie </w:t>
+      </w:r>
+      <w:proofErr w:type="spellStart"/>
+      <w:r>
+        <w:t>responsywność</w:t>
+      </w:r>
+      <w:proofErr w:type="spellEnd"/>
+      <w:r>
+        <w:t xml:space="preserve"> WSZYSTKIEGO + testy</w:t>
+      </w:r>
+    </w:p>
+    <w:p>
       <w:r>
         <w:lastRenderedPageBreak/>
-        <w:t xml:space="preserve">wtedy gdy plansza będzie w pełni ukończona -&gt; a raczej jej koncepcja oraz działanie i wygląd + ogólnie </w:t>
-      </w:r>
-      <w:proofErr w:type="spellStart"/>
-      <w:r>
-        <w:t>responsywność</w:t>
-      </w:r>
-      <w:proofErr w:type="spellEnd"/>
-      <w:r>
-        <w:t xml:space="preserve"> WSZYSTKIEGO + testy</w:t>
-      </w:r>
-    </w:p>
-    <w:p>
-      <w:r>
         <w:t xml:space="preserve"> - blokada przycisku wstecz na ekranie </w:t>
       </w:r>
       <w:proofErr w:type="spellStart"/>
@@ -2481,20 +2462,20 @@
     </w:p>
     <w:p>
       <w:r>
+        <w:t>- pup-</w:t>
+      </w:r>
+      <w:proofErr w:type="spellStart"/>
+      <w:r>
+        <w:t>upy</w:t>
+      </w:r>
+      <w:proofErr w:type="spellEnd"/>
+      <w:r>
+        <w:t xml:space="preserve"> po kliknięciu w odpowiednie linki, dodać sugestie które by na to wskazywały, jakieś strzałeczki lub animacja skalowania tekstu</w:t>
+      </w:r>
+    </w:p>
+    <w:p>
+      <w:r>
         <w:lastRenderedPageBreak/>
-        <w:t>- pup-</w:t>
-      </w:r>
-      <w:proofErr w:type="spellStart"/>
-      <w:r>
-        <w:t>upy</w:t>
-      </w:r>
-      <w:proofErr w:type="spellEnd"/>
-      <w:r>
-        <w:t xml:space="preserve"> po kliknięciu w odpowiednie linki, dodać sugestie które by na to wskazywały, jakieś strzałeczki lub animacja skalowania tekstu</w:t>
-      </w:r>
-    </w:p>
-    <w:p>
-      <w:r>
         <w:t>- ulepszenie al</w:t>
       </w:r>
       <w:r>
@@ -3222,7 +3203,6 @@
     <w:p/>
     <w:p>
       <w:r>
-        <w:lastRenderedPageBreak/>
         <w:t xml:space="preserve">Baza danych, tabel z obrazkami </w:t>
       </w:r>
       <w:proofErr w:type="spellStart"/>
@@ -3307,6 +3287,7 @@
           </w:tcPr>
           <w:p>
             <w:r>
+              <w:lastRenderedPageBreak/>
               <w:t>1</w:t>
             </w:r>
           </w:p>
@@ -4656,7 +4637,7 @@
 </file>
 
 <file path=word/numbering.xml><?xml version="1.0" encoding="utf-8"?>
-<w:numbering xmlns:wpc="http://schemas.microsoft.com/office/word/2010/wordprocessingCanvas" xmlns:cx="http://schemas.microsoft.com/office/drawing/2014/chartex" xmlns:cx1="http://schemas.microsoft.com/office/drawing/2015/9/8/chartex" xmlns:cx2="http://schemas.microsoft.com/office/drawing/2015/10/21/chartex" xmlns:cx3="http://schemas.microsoft.com/office/drawing/2016/5/9/chartex" xmlns:cx4="http://schemas.microsoft.com/office/drawing/2016/5/10/chartex" xmlns:cx5="http://schemas.microsoft.com/office/drawing/2016/5/11/chartex" xmlns:cx6="http://schemas.microsoft.com/office/drawing/2016/5/12/chartex" xmlns:cx7="http://schemas.microsoft.com/office/drawing/2016/5/13/chartex" xmlns:cx8="http://schemas.microsoft.com/office/drawing/2016/5/14/chartex" xmlns:mc="http://schemas.openxmlformats.org/markup-compatibility/2006" xmlns:aink="http://schemas.microsoft.com/office/drawing/2016/ink" xmlns:am3d="http://schemas.microsoft.com/office/drawing/2017/model3d" xmlns:o="urn:schemas-microsoft-com:office:office" xmlns:oel="http://schemas.microsoft.com/office/2019/extlst" xmlns:r="http://schemas.openxmlformats.org/officeDocument/2006/relationships" xmlns:m="http://schemas.openxmlformats.org/officeDocument/2006/math" xmlns:v="urn:schemas-microsoft-com:vml" xmlns:wp14="http://schemas.microsoft.com/office/word/2010/wordprocessingDrawing" xmlns:wp="http://schemas.openxmlformats.org/drawingml/2006/wordprocessingDrawing" xmlns:w10="urn:schemas-microsoft-com:office:word" xmlns:w="http://schemas.openxmlformats.org/wordprocessingml/2006/main" xmlns:w14="http://schemas.microsoft.com/office/word/2010/wordml" xmlns:w15="http://schemas.microsoft.com/office/word/2012/wordml" xmlns:w16cex="http://schemas.microsoft.com/office/word/2018/wordml/cex" xmlns:w16cid="http://schemas.microsoft.com/office/word/2016/wordml/cid" xmlns:w16="http://schemas.microsoft.com/office/word/2018/wordml" xmlns:w16sdtdh="http://schemas.microsoft.com/office/word/2020/wordml/sdtdatahash" xmlns:w16se="http://schemas.microsoft.com/office/word/2015/wordml/symex" xmlns:wpg="http://schemas.microsoft.com/office/word/2010/wordprocessingGroup" xmlns:wpi="http://schemas.microsoft.com/office/word/2010/wordprocessingInk" xmlns:wne="http://schemas.microsoft.com/office/word/2006/wordml" xmlns:wps="http://schemas.microsoft.com/office/word/2010/wordprocessingShape" mc:Ignorable="w14 w15 w16se w16cid w16 w16cex w16sdtdh wp14">
+<w:numbering xmlns:wpc="http://schemas.microsoft.com/office/word/2010/wordprocessingCanvas" xmlns:cx="http://schemas.microsoft.com/office/drawing/2014/chartex" xmlns:cx1="http://schemas.microsoft.com/office/drawing/2015/9/8/chartex" xmlns:mc="http://schemas.openxmlformats.org/markup-compatibility/2006" xmlns:o="urn:schemas-microsoft-com:office:office" xmlns:r="http://schemas.openxmlformats.org/officeDocument/2006/relationships" xmlns:m="http://schemas.openxmlformats.org/officeDocument/2006/math" xmlns:v="urn:schemas-microsoft-com:vml" xmlns:wp14="http://schemas.microsoft.com/office/word/2010/wordprocessingDrawing" xmlns:wp="http://schemas.openxmlformats.org/drawingml/2006/wordprocessingDrawing" xmlns:w10="urn:schemas-microsoft-com:office:word" xmlns:w="http://schemas.openxmlformats.org/wordprocessingml/2006/main" xmlns:w14="http://schemas.microsoft.com/office/word/2010/wordml" xmlns:w15="http://schemas.microsoft.com/office/word/2012/wordml" xmlns:w16se="http://schemas.microsoft.com/office/word/2015/wordml/symex" xmlns:wpg="http://schemas.microsoft.com/office/word/2010/wordprocessingGroup" xmlns:wpi="http://schemas.microsoft.com/office/word/2010/wordprocessingInk" xmlns:wne="http://schemas.microsoft.com/office/word/2006/wordml" xmlns:wps="http://schemas.microsoft.com/office/word/2010/wordprocessingShape" mc:Ignorable="w14 w15 w16se wp14">
   <w:abstractNum w:abstractNumId="0" w15:restartNumberingAfterBreak="0">
     <w:nsid w:val="1D464167"/>
     <w:multiLevelType w:val="multilevel"/>
@@ -4806,14 +4787,14 @@
       </w:rPr>
     </w:lvl>
   </w:abstractNum>
-  <w:num w:numId="1" w16cid:durableId="1358120815">
+  <w:num w:numId="1">
     <w:abstractNumId w:val="0"/>
   </w:num>
 </w:numbering>
 </file>
 
 <file path=word/styles.xml><?xml version="1.0" encoding="utf-8"?>
-<w:styles xmlns:mc="http://schemas.openxmlformats.org/markup-compatibility/2006" xmlns:r="http://schemas.openxmlformats.org/officeDocument/2006/relationships" xmlns:w="http://schemas.openxmlformats.org/wordprocessingml/2006/main" xmlns:w14="http://schemas.microsoft.com/office/word/2010/wordml" xmlns:w15="http://schemas.microsoft.com/office/word/2012/wordml" xmlns:w16cex="http://schemas.microsoft.com/office/word/2018/wordml/cex" xmlns:w16cid="http://schemas.microsoft.com/office/word/2016/wordml/cid" xmlns:w16="http://schemas.microsoft.com/office/word/2018/wordml" xmlns:w16sdtdh="http://schemas.microsoft.com/office/word/2020/wordml/sdtdatahash" xmlns:w16se="http://schemas.microsoft.com/office/word/2015/wordml/symex" mc:Ignorable="w14 w15 w16se w16cid w16 w16cex w16sdtdh">
+<w:styles xmlns:mc="http://schemas.openxmlformats.org/markup-compatibility/2006" xmlns:r="http://schemas.openxmlformats.org/officeDocument/2006/relationships" xmlns:w="http://schemas.openxmlformats.org/wordprocessingml/2006/main" xmlns:w14="http://schemas.microsoft.com/office/word/2010/wordml" xmlns:w15="http://schemas.microsoft.com/office/word/2012/wordml" xmlns:w16se="http://schemas.microsoft.com/office/word/2015/wordml/symex" mc:Ignorable="w14 w15 w16se">
   <w:docDefaults>
     <w:rPrDefault>
       <w:rPr>
@@ -4829,7 +4810,7 @@
       </w:pPr>
     </w:pPrDefault>
   </w:docDefaults>
-  <w:latentStyles w:defLockedState="0" w:defUIPriority="99" w:defSemiHidden="0" w:defUnhideWhenUsed="0" w:defQFormat="0" w:count="376">
+  <w:latentStyles w:defLockedState="0" w:defUIPriority="99" w:defSemiHidden="0" w:defUnhideWhenUsed="0" w:defQFormat="0" w:count="371">
     <w:lsdException w:name="Normal" w:uiPriority="0" w:qFormat="1"/>
     <w:lsdException w:name="heading 1" w:uiPriority="9" w:qFormat="1"/>
     <w:lsdException w:name="heading 2" w:semiHidden="1" w:uiPriority="9" w:unhideWhenUsed="1" w:qFormat="1"/>
@@ -5201,11 +5182,6 @@
     <w:lsdException w:name="List Table 5 Dark Accent 6" w:uiPriority="50"/>
     <w:lsdException w:name="List Table 6 Colorful Accent 6" w:uiPriority="51"/>
     <w:lsdException w:name="List Table 7 Colorful Accent 6" w:uiPriority="52"/>
-    <w:lsdException w:name="Mention" w:semiHidden="1" w:unhideWhenUsed="1"/>
-    <w:lsdException w:name="Smart Hyperlink" w:semiHidden="1" w:unhideWhenUsed="1"/>
-    <w:lsdException w:name="Hashtag" w:semiHidden="1" w:unhideWhenUsed="1"/>
-    <w:lsdException w:name="Unresolved Mention" w:semiHidden="1" w:unhideWhenUsed="1"/>
-    <w:lsdException w:name="Smart Link" w:semiHidden="1" w:unhideWhenUsed="1"/>
   </w:latentStyles>
   <w:style w:type="paragraph" w:default="1" w:styleId="Normalny">
     <w:name w:val="Normal"/>

</xml_diff>

<commit_message>
finished yellow card design, some fixes
</commit_message>
<xml_diff>
--- a/assets/time_to_party_assets/dokumentacja.docx
+++ b/assets/time_to_party_assets/dokumentacja.docx
@@ -102,175 +102,61 @@
       <w:r>
         <w:t>arty w 100%, dopracowanie czasu</w:t>
       </w:r>
+      <w:r>
+        <w:br/>
+        <w:t>- dopracowanie czasu dla wszystkich kart</w:t>
+      </w:r>
+      <w:r>
+        <w:br/>
+      </w:r>
+      <w:r>
+        <w:t>- z</w:t>
+      </w:r>
+      <w:r>
+        <w:t xml:space="preserve">robienie punktacji z mnożnikami, może możliwość podglądu aktualnych punktów, finalna opcja zakończenia ma pojawić punktacje – w sumie to bardziej do ekranu podsumowania ? </w:t>
+      </w:r>
+      <w:r>
+        <w:rPr>
+          <w:color w:val="FF0000"/>
+        </w:rPr>
+        <w:br/>
+      </w:r>
+      <w:r>
+        <w:t xml:space="preserve">- Dodatkowe animacje dla kart: "X" -&gt;powinien wrzucać "X" na kartę jakby znikąd, i to razem z karta powinno </w:t>
+      </w:r>
+      <w:proofErr w:type="spellStart"/>
+      <w:r>
+        <w:t>wyjeżdzać</w:t>
+      </w:r>
+      <w:proofErr w:type="spellEnd"/>
+      <w:r>
+        <w:t xml:space="preserve">  "OK" powinno wrzucać duży "</w:t>
+      </w:r>
+      <w:r>
+        <w:t>OK</w:t>
+      </w:r>
+      <w:r>
+        <w:t>"</w:t>
+      </w:r>
+      <w:r>
+        <w:t xml:space="preserve"> lub znaczek „ok”</w:t>
+      </w:r>
+      <w:r>
+        <w:t xml:space="preserve"> na kartę i powinno </w:t>
+      </w:r>
+      <w:proofErr w:type="spellStart"/>
+      <w:r>
+        <w:t>leciec</w:t>
+      </w:r>
+      <w:proofErr w:type="spellEnd"/>
+      <w:r>
+        <w:t xml:space="preserve"> w prawo</w:t>
+      </w:r>
+      <w:r>
+        <w:t>.</w:t>
+      </w:r>
       <w:bookmarkStart w:id="0" w:name="_GoBack"/>
       <w:bookmarkEnd w:id="0"/>
-      <w:r>
-        <w:br/>
-        <w:t>- dopracowanie czasu dla wszystkich kart</w:t>
-      </w:r>
-      <w:r>
-        <w:br/>
-      </w:r>
-      <w:r>
-        <w:t>- z</w:t>
-      </w:r>
-      <w:r>
-        <w:t xml:space="preserve">robienie punktacji z mnożnikami, może możliwość podglądu aktualnych punktów, finalna opcja zakończenia ma pojawić punktacje – w sumie to bardziej do ekranu podsumowania ? </w:t>
-      </w:r>
-      <w:r>
-        <w:rPr>
-          <w:color w:val="FF0000"/>
-        </w:rPr>
-        <w:br/>
-      </w:r>
-      <w:r>
-        <w:t xml:space="preserve">- Dodatkowe animacje dla kart: "X" -&gt;powinien wrzucać "X" na kartę jakby znikąd, i to razem z karta powinno </w:t>
-      </w:r>
-      <w:proofErr w:type="spellStart"/>
-      <w:r>
-        <w:t>wyjeżdzać</w:t>
-      </w:r>
-      <w:proofErr w:type="spellEnd"/>
-      <w:r>
-        <w:t xml:space="preserve">  "OK" powinno wrzucać duży "</w:t>
-      </w:r>
-      <w:r>
-        <w:t>OK</w:t>
-      </w:r>
-      <w:r>
-        <w:t>"</w:t>
-      </w:r>
-      <w:r>
-        <w:t xml:space="preserve"> lub znaczek „ok”</w:t>
-      </w:r>
-      <w:r>
-        <w:t xml:space="preserve"> na kartę i powinno </w:t>
-      </w:r>
-      <w:proofErr w:type="spellStart"/>
-      <w:r>
-        <w:t>leciec</w:t>
-      </w:r>
-      <w:proofErr w:type="spellEnd"/>
-      <w:r>
-        <w:t xml:space="preserve"> w prawo</w:t>
-      </w:r>
-      <w:r>
-        <w:t>.</w:t>
-      </w:r>
-      <w:r>
-        <w:br/>
-      </w:r>
-      <w:r>
-        <w:rPr>
-          <w:b/>
-        </w:rPr>
-        <w:t xml:space="preserve">- </w:t>
-      </w:r>
-      <w:r>
-        <w:rPr>
-          <w:b/>
-        </w:rPr>
-        <w:t xml:space="preserve">Karta </w:t>
-      </w:r>
-      <w:proofErr w:type="spellStart"/>
-      <w:r>
-        <w:rPr>
-          <w:b/>
-        </w:rPr>
-        <w:t>compare</w:t>
-      </w:r>
-      <w:proofErr w:type="spellEnd"/>
-      <w:r>
-        <w:rPr>
-          <w:b/>
-        </w:rPr>
-        <w:t xml:space="preserve"> </w:t>
-      </w:r>
-      <w:proofErr w:type="spellStart"/>
-      <w:r>
-        <w:rPr>
-          <w:b/>
-        </w:rPr>
-        <w:t>questions</w:t>
-      </w:r>
-      <w:proofErr w:type="spellEnd"/>
-      <w:r>
-        <w:t xml:space="preserve"> do ogarnięcia, dodanie ‘</w:t>
-      </w:r>
-      <w:proofErr w:type="spellStart"/>
-      <w:r>
-        <w:t>ticków</w:t>
-      </w:r>
-      <w:proofErr w:type="spellEnd"/>
-      <w:r>
-        <w:t xml:space="preserve">’ oraz umieszczenie tego normalnie aby pytania były widoczne </w:t>
-      </w:r>
-      <w:proofErr w:type="spellStart"/>
-      <w:r>
-        <w:t>itd</w:t>
-      </w:r>
-      <w:proofErr w:type="spellEnd"/>
-      <w:r>
-        <w:t xml:space="preserve">…, </w:t>
-      </w:r>
-      <w:r>
-        <w:t xml:space="preserve">aby było czytelne czcionka musi być troszkę </w:t>
-      </w:r>
-      <w:proofErr w:type="spellStart"/>
-      <w:r>
-        <w:t>wieksza</w:t>
-      </w:r>
-      <w:proofErr w:type="spellEnd"/>
-      <w:r>
-        <w:t xml:space="preserve"> + zrobione dobre łamanie tekstu, „</w:t>
-      </w:r>
-      <w:proofErr w:type="spellStart"/>
-      <w:r>
-        <w:t>ticki</w:t>
-      </w:r>
-      <w:proofErr w:type="spellEnd"/>
-      <w:r>
-        <w:t xml:space="preserve">” oraz dodanie na dole przycisku „Przekaz urządzenie” czy „Dalej” czy cos takiego, albo, zaznaczasz, klikasz „Dalej” wtedy Alert przekaz drugiej osobie z </w:t>
-      </w:r>
-      <w:proofErr w:type="spellStart"/>
-      <w:r>
-        <w:t>druzyny</w:t>
-      </w:r>
-      <w:proofErr w:type="spellEnd"/>
-      <w:r>
-        <w:t xml:space="preserve">, jak kliknie OK to to pytanie się pojawi dla tej drugiej osoby wtedy gdy kliknie znowu Dalej: Alert z </w:t>
-      </w:r>
-      <w:proofErr w:type="spellStart"/>
-      <w:r>
-        <w:t>odpowiedzia</w:t>
-      </w:r>
-      <w:proofErr w:type="spellEnd"/>
-      <w:r>
-        <w:t>:</w:t>
-      </w:r>
-      <w:r>
-        <w:br/>
-        <w:t xml:space="preserve">Nie odpowiedzieliście tak samo – 0 </w:t>
-      </w:r>
-      <w:proofErr w:type="spellStart"/>
-      <w:r>
-        <w:t>punktow</w:t>
-      </w:r>
-      <w:proofErr w:type="spellEnd"/>
-      <w:r>
-        <w:t xml:space="preserve">! Albo Macie cos wspólnego! </w:t>
-      </w:r>
-      <w:proofErr w:type="spellStart"/>
-      <w:r>
-        <w:t>Odpowiedzieliscie</w:t>
-      </w:r>
-      <w:proofErr w:type="spellEnd"/>
-      <w:r>
-        <w:t xml:space="preserve"> tak samo – 5pkt. </w:t>
-      </w:r>
-      <w:r>
-        <w:t xml:space="preserve"> </w:t>
-      </w:r>
       <w:r>
         <w:br/>
       </w:r>
@@ -1626,56 +1512,56 @@
       </w:r>
       <w:proofErr w:type="spellEnd"/>
       <w:r>
-        <w:t xml:space="preserve"> tylko 2 osoby, tak jak jest to w gierkach </w:t>
+        <w:t xml:space="preserve"> tylko 2 osoby, tak jak jest to w gierkach małżeńskich</w:t>
+      </w:r>
+      <w:r>
+        <w:t xml:space="preserve">, też </w:t>
+      </w:r>
+      <w:proofErr w:type="spellStart"/>
+      <w:r>
+        <w:t>możnaby</w:t>
+      </w:r>
+      <w:proofErr w:type="spellEnd"/>
+      <w:r>
+        <w:t xml:space="preserve"> dodać info aby ustaliły kto jest graczem nr.1 kto graczem nr.2 gdyż może to mieć znaczenie w niektórych kartach gdzie aplikacja będzie odnosiła się do danej osoby z drużyny</w:t>
+      </w:r>
+    </w:p>
+    <w:p>
+      <w:r>
+        <w:t xml:space="preserve">- dopisanie do planszy </w:t>
+      </w:r>
+      <w:proofErr w:type="spellStart"/>
+      <w:r>
+        <w:t>scrollingowej</w:t>
+      </w:r>
+      <w:proofErr w:type="spellEnd"/>
+      <w:r>
+        <w:t xml:space="preserve"> (zasady gry) na początku link z </w:t>
+      </w:r>
+      <w:proofErr w:type="spellStart"/>
+      <w:r>
+        <w:t>alerta</w:t>
+      </w:r>
+      <w:proofErr w:type="spellEnd"/>
+      <w:r>
+        <w:t xml:space="preserve"> do samouczka.. tak aby można było go odbyć w dowolnym momencie </w:t>
+      </w:r>
+    </w:p>
+    <w:p>
+      <w:r>
+        <w:t xml:space="preserve">- zamiast po kolei przenosić użytkownika w kodzie, </w:t>
+      </w:r>
+      <w:proofErr w:type="spellStart"/>
+      <w:r>
+        <w:t>możnaby</w:t>
+      </w:r>
+      <w:proofErr w:type="spellEnd"/>
+      <w:r>
+        <w:t xml:space="preserve"> zrobić jakby „pokaz slajdów” przed uruchomieniem gry -&gt; same widżety i automatyczne przenoszenie, przejścia, klikając.. -&gt; wtedy gdy ktoś by go odbył, dopiero nastąpiłoby uruchomienie głównej planszy.. a gdy wcześniej ktoś odbył to </w:t>
       </w:r>
       <w:r>
         <w:lastRenderedPageBreak/>
-        <w:t>małżeńskich</w:t>
-      </w:r>
-      <w:r>
-        <w:t xml:space="preserve">, też </w:t>
-      </w:r>
-      <w:proofErr w:type="spellStart"/>
-      <w:r>
-        <w:t>możnaby</w:t>
-      </w:r>
-      <w:proofErr w:type="spellEnd"/>
-      <w:r>
-        <w:t xml:space="preserve"> dodać info aby ustaliły kto jest graczem nr.1 kto graczem nr.2 gdyż może to mieć znaczenie w niektórych kartach gdzie aplikacja będzie odnosiła się do danej osoby z drużyny</w:t>
-      </w:r>
-    </w:p>
-    <w:p>
-      <w:r>
-        <w:t xml:space="preserve">- dopisanie do planszy </w:t>
-      </w:r>
-      <w:proofErr w:type="spellStart"/>
-      <w:r>
-        <w:t>scrollingowej</w:t>
-      </w:r>
-      <w:proofErr w:type="spellEnd"/>
-      <w:r>
-        <w:t xml:space="preserve"> (zasady gry) na początku link z </w:t>
-      </w:r>
-      <w:proofErr w:type="spellStart"/>
-      <w:r>
-        <w:t>alerta</w:t>
-      </w:r>
-      <w:proofErr w:type="spellEnd"/>
-      <w:r>
-        <w:t xml:space="preserve"> do samouczka.. tak aby można było go odbyć w dowolnym momencie </w:t>
-      </w:r>
-    </w:p>
-    <w:p>
-      <w:r>
-        <w:t xml:space="preserve">- zamiast po kolei przenosić użytkownika w kodzie, </w:t>
-      </w:r>
-      <w:proofErr w:type="spellStart"/>
-      <w:r>
-        <w:t>możnaby</w:t>
-      </w:r>
-      <w:proofErr w:type="spellEnd"/>
-      <w:r>
-        <w:t xml:space="preserve"> zrobić jakby „pokaz slajdów” przed uruchomieniem gry -&gt; same widżety i automatyczne przenoszenie, przejścia, klikając.. -&gt; wtedy gdy ktoś by go odbył, dopiero nastąpiłoby uruchomienie głównej planszy.. a gdy wcześniej ktoś odbył to przy odpalaniu gry musiałaby być zawsze sprawdzana flaga załączająca – czyli w sumie ekran ładowania by mógł sterować tym czy wyświetla samouczek czy główny ekran gry </w:t>
+        <w:t xml:space="preserve">przy odpalaniu gry musiałaby być zawsze sprawdzana flaga załączająca – czyli w sumie ekran ładowania by mógł sterować tym czy wyświetla samouczek czy główny ekran gry </w:t>
       </w:r>
     </w:p>
     <w:p>
@@ -1953,164 +1839,164 @@
     </w:p>
     <w:p>
       <w:r>
+        <w:t xml:space="preserve"> - blokada przycisku wstecz na ekranie </w:t>
+      </w:r>
+      <w:proofErr w:type="spellStart"/>
+      <w:r>
+        <w:t>ladowania</w:t>
+      </w:r>
+      <w:proofErr w:type="spellEnd"/>
+      <w:r>
+        <w:t xml:space="preserve">, zablokowanie przycisku wstecz na przycisk wstecz na ekranie karty powinien wychodzić z gry </w:t>
+      </w:r>
+      <w:proofErr w:type="spellStart"/>
+      <w:r>
+        <w:t>calkiem</w:t>
+      </w:r>
+      <w:proofErr w:type="spellEnd"/>
+      <w:r>
+        <w:t xml:space="preserve"> (komunikat czy chcesz zakończyć </w:t>
+      </w:r>
+      <w:proofErr w:type="spellStart"/>
+      <w:r>
+        <w:t>gre</w:t>
+      </w:r>
+      <w:proofErr w:type="spellEnd"/>
+      <w:r>
+        <w:t xml:space="preserve">) i na innych ekranach które </w:t>
+      </w:r>
+      <w:proofErr w:type="spellStart"/>
+      <w:r>
+        <w:t>sa</w:t>
+      </w:r>
+      <w:proofErr w:type="spellEnd"/>
+      <w:r>
+        <w:t xml:space="preserve"> dodatkowe tak samo, do przetestowania i do zaimplementowania</w:t>
+      </w:r>
+      <w:r>
+        <w:t xml:space="preserve"> </w:t>
+      </w:r>
+    </w:p>
+    <w:p>
+      <w:r>
+        <w:t xml:space="preserve">- odnośnie </w:t>
+      </w:r>
+      <w:proofErr w:type="spellStart"/>
+      <w:r>
+        <w:t>loading</w:t>
+      </w:r>
+      <w:proofErr w:type="spellEnd"/>
+      <w:r>
+        <w:t xml:space="preserve"> </w:t>
+      </w:r>
+      <w:proofErr w:type="spellStart"/>
+      <w:r>
+        <w:t>indicator</w:t>
+      </w:r>
+      <w:proofErr w:type="spellEnd"/>
+      <w:r>
+        <w:t xml:space="preserve"> - &gt; </w:t>
+      </w:r>
+      <w:proofErr w:type="spellStart"/>
+      <w:r>
+        <w:t>możnaby</w:t>
+      </w:r>
+      <w:proofErr w:type="spellEnd"/>
+      <w:r>
+        <w:t xml:space="preserve"> zrobić jakiś </w:t>
+      </w:r>
+      <w:proofErr w:type="spellStart"/>
+      <w:r>
+        <w:t>customowy</w:t>
+      </w:r>
+      <w:proofErr w:type="spellEnd"/>
+      <w:r>
+        <w:t xml:space="preserve"> </w:t>
+      </w:r>
+      <w:proofErr w:type="spellStart"/>
+      <w:r>
+        <w:t>indicator</w:t>
+      </w:r>
+      <w:proofErr w:type="spellEnd"/>
+      <w:r>
+        <w:t xml:space="preserve">, np. kręcące się te strzałeczki z danej karty albo np. kwadracik pokonujący jakiś </w:t>
+      </w:r>
+      <w:proofErr w:type="spellStart"/>
+      <w:r>
+        <w:t>customowy</w:t>
+      </w:r>
+      <w:proofErr w:type="spellEnd"/>
+      <w:r>
+        <w:t xml:space="preserve"> </w:t>
+      </w:r>
+      <w:proofErr w:type="spellStart"/>
+      <w:r>
+        <w:t>path</w:t>
+      </w:r>
+      <w:proofErr w:type="spellEnd"/>
+      <w:r>
+        <w:t xml:space="preserve">, pomyśleć ogólnie czy powinien być w </w:t>
+      </w:r>
+      <w:proofErr w:type="spellStart"/>
+      <w:r>
+        <w:t>ogole</w:t>
+      </w:r>
+      <w:proofErr w:type="spellEnd"/>
+      <w:r>
+        <w:t xml:space="preserve"> </w:t>
+      </w:r>
+      <w:proofErr w:type="spellStart"/>
+      <w:r>
+        <w:t>indicator</w:t>
+      </w:r>
+      <w:proofErr w:type="spellEnd"/>
+      <w:r>
+        <w:t xml:space="preserve"> taki stosowany np. pomiędzy przejściami do innych </w:t>
+      </w:r>
+      <w:proofErr w:type="spellStart"/>
+      <w:r>
+        <w:t>ekranow</w:t>
+      </w:r>
+      <w:proofErr w:type="spellEnd"/>
+      <w:r>
+        <w:t xml:space="preserve"> albo w przypadku każdego </w:t>
+      </w:r>
+      <w:proofErr w:type="spellStart"/>
+      <w:r>
+        <w:t>pageRoute</w:t>
+      </w:r>
+      <w:proofErr w:type="spellEnd"/>
+      <w:r>
+        <w:t xml:space="preserve"> czy w </w:t>
+      </w:r>
+      <w:proofErr w:type="spellStart"/>
+      <w:r>
+        <w:t>ogole</w:t>
+      </w:r>
+      <w:proofErr w:type="spellEnd"/>
+      <w:r>
+        <w:t xml:space="preserve"> </w:t>
+      </w:r>
+      <w:proofErr w:type="spellStart"/>
+      <w:r>
+        <w:t>indicator</w:t>
+      </w:r>
+      <w:proofErr w:type="spellEnd"/>
+      <w:r>
+        <w:t xml:space="preserve"> powinien być </w:t>
+      </w:r>
+      <w:proofErr w:type="spellStart"/>
+      <w:r>
+        <w:t>pojawiany</w:t>
+      </w:r>
+      <w:proofErr w:type="spellEnd"/>
+      <w:r>
+        <w:t xml:space="preserve"> ?</w:t>
+      </w:r>
+    </w:p>
+    <w:p>
+      <w:r>
         <w:lastRenderedPageBreak/>
-        <w:t xml:space="preserve"> - blokada przycisku wstecz na ekranie </w:t>
-      </w:r>
-      <w:proofErr w:type="spellStart"/>
-      <w:r>
-        <w:t>ladowania</w:t>
-      </w:r>
-      <w:proofErr w:type="spellEnd"/>
-      <w:r>
-        <w:t xml:space="preserve">, zablokowanie przycisku wstecz na przycisk wstecz na ekranie karty powinien wychodzić z gry </w:t>
-      </w:r>
-      <w:proofErr w:type="spellStart"/>
-      <w:r>
-        <w:t>calkiem</w:t>
-      </w:r>
-      <w:proofErr w:type="spellEnd"/>
-      <w:r>
-        <w:t xml:space="preserve"> (komunikat czy chcesz zakończyć </w:t>
-      </w:r>
-      <w:proofErr w:type="spellStart"/>
-      <w:r>
-        <w:t>gre</w:t>
-      </w:r>
-      <w:proofErr w:type="spellEnd"/>
-      <w:r>
-        <w:t xml:space="preserve">) i na innych ekranach które </w:t>
-      </w:r>
-      <w:proofErr w:type="spellStart"/>
-      <w:r>
-        <w:t>sa</w:t>
-      </w:r>
-      <w:proofErr w:type="spellEnd"/>
-      <w:r>
-        <w:t xml:space="preserve"> dodatkowe tak samo, do przetestowania i do zaimplementowania</w:t>
-      </w:r>
-      <w:r>
-        <w:t xml:space="preserve"> </w:t>
-      </w:r>
-    </w:p>
-    <w:p>
-      <w:r>
-        <w:t xml:space="preserve">- odnośnie </w:t>
-      </w:r>
-      <w:proofErr w:type="spellStart"/>
-      <w:r>
-        <w:t>loading</w:t>
-      </w:r>
-      <w:proofErr w:type="spellEnd"/>
-      <w:r>
-        <w:t xml:space="preserve"> </w:t>
-      </w:r>
-      <w:proofErr w:type="spellStart"/>
-      <w:r>
-        <w:t>indicator</w:t>
-      </w:r>
-      <w:proofErr w:type="spellEnd"/>
-      <w:r>
-        <w:t xml:space="preserve"> - &gt; </w:t>
-      </w:r>
-      <w:proofErr w:type="spellStart"/>
-      <w:r>
-        <w:t>możnaby</w:t>
-      </w:r>
-      <w:proofErr w:type="spellEnd"/>
-      <w:r>
-        <w:t xml:space="preserve"> zrobić jakiś </w:t>
-      </w:r>
-      <w:proofErr w:type="spellStart"/>
-      <w:r>
-        <w:t>customowy</w:t>
-      </w:r>
-      <w:proofErr w:type="spellEnd"/>
-      <w:r>
-        <w:t xml:space="preserve"> </w:t>
-      </w:r>
-      <w:proofErr w:type="spellStart"/>
-      <w:r>
-        <w:t>indicator</w:t>
-      </w:r>
-      <w:proofErr w:type="spellEnd"/>
-      <w:r>
-        <w:t xml:space="preserve">, np. kręcące się te strzałeczki z danej karty albo np. kwadracik pokonujący jakiś </w:t>
-      </w:r>
-      <w:proofErr w:type="spellStart"/>
-      <w:r>
-        <w:t>customowy</w:t>
-      </w:r>
-      <w:proofErr w:type="spellEnd"/>
-      <w:r>
-        <w:t xml:space="preserve"> </w:t>
-      </w:r>
-      <w:proofErr w:type="spellStart"/>
-      <w:r>
-        <w:t>path</w:t>
-      </w:r>
-      <w:proofErr w:type="spellEnd"/>
-      <w:r>
-        <w:t xml:space="preserve">, pomyśleć ogólnie czy powinien być w </w:t>
-      </w:r>
-      <w:proofErr w:type="spellStart"/>
-      <w:r>
-        <w:t>ogole</w:t>
-      </w:r>
-      <w:proofErr w:type="spellEnd"/>
-      <w:r>
-        <w:t xml:space="preserve"> </w:t>
-      </w:r>
-      <w:proofErr w:type="spellStart"/>
-      <w:r>
-        <w:t>indicator</w:t>
-      </w:r>
-      <w:proofErr w:type="spellEnd"/>
-      <w:r>
-        <w:t xml:space="preserve"> taki stosowany np. pomiędzy przejściami do innych </w:t>
-      </w:r>
-      <w:proofErr w:type="spellStart"/>
-      <w:r>
-        <w:t>ekranow</w:t>
-      </w:r>
-      <w:proofErr w:type="spellEnd"/>
-      <w:r>
-        <w:t xml:space="preserve"> albo w przypadku każdego </w:t>
-      </w:r>
-      <w:proofErr w:type="spellStart"/>
-      <w:r>
-        <w:t>pageRoute</w:t>
-      </w:r>
-      <w:proofErr w:type="spellEnd"/>
-      <w:r>
-        <w:t xml:space="preserve"> czy w </w:t>
-      </w:r>
-      <w:proofErr w:type="spellStart"/>
-      <w:r>
-        <w:t>ogole</w:t>
-      </w:r>
-      <w:proofErr w:type="spellEnd"/>
-      <w:r>
-        <w:t xml:space="preserve"> </w:t>
-      </w:r>
-      <w:proofErr w:type="spellStart"/>
-      <w:r>
-        <w:t>indicator</w:t>
-      </w:r>
-      <w:proofErr w:type="spellEnd"/>
-      <w:r>
-        <w:t xml:space="preserve"> powinien być </w:t>
-      </w:r>
-      <w:proofErr w:type="spellStart"/>
-      <w:r>
-        <w:t>pojawiany</w:t>
-      </w:r>
-      <w:proofErr w:type="spellEnd"/>
-      <w:r>
-        <w:t xml:space="preserve"> ?</w:t>
-      </w:r>
-    </w:p>
-    <w:p>
-      <w:r>
         <w:t xml:space="preserve">- pamiętać o </w:t>
       </w:r>
       <w:proofErr w:type="spellStart"/>
@@ -2475,7 +2361,6 @@
     </w:p>
     <w:p>
       <w:r>
-        <w:lastRenderedPageBreak/>
         <w:t>- ulepszenie al</w:t>
       </w:r>
       <w:r>
@@ -3287,7 +3172,6 @@
           </w:tcPr>
           <w:p>
             <w:r>
-              <w:lastRenderedPageBreak/>
               <w:t>1</w:t>
             </w:r>
           </w:p>

</xml_diff>

<commit_message>
some updates, particle system on animated card
</commit_message>
<xml_diff>
--- a/assets/time_to_party_assets/dokumentacja.docx
+++ b/assets/time_to_party_assets/dokumentacja.docx
@@ -97,93 +97,56 @@
     </w:p>
     <w:p>
       <w:r>
-        <w:t>- poprawienie wyglądu losowania zadania fizycznego i dopracowanie tej k</w:t>
-      </w:r>
-      <w:r>
-        <w:t>arty w 100%, dopracowanie czasu</w:t>
-      </w:r>
-      <w:r>
         <w:br/>
-        <w:t>- dopracowanie czasu dla wszystkich kart</w:t>
-      </w:r>
-      <w:r>
+      </w:r>
+      <w:r>
+        <w:t>- z</w:t>
+      </w:r>
+      <w:r>
+        <w:t xml:space="preserve">robienie punktacji z mnożnikami, może możliwość podglądu aktualnych punktów, finalna opcja zakończenia ma pojawić punktacje – w sumie to bardziej do ekranu podsumowania ? </w:t>
+      </w:r>
+      <w:r>
+        <w:rPr>
+          <w:color w:val="FF0000"/>
+        </w:rPr>
         <w:br/>
       </w:r>
       <w:r>
-        <w:t>- z</w:t>
-      </w:r>
-      <w:r>
-        <w:t xml:space="preserve">robienie punktacji z mnożnikami, może możliwość podglądu aktualnych punktów, finalna opcja zakończenia ma pojawić punktacje – w sumie to bardziej do ekranu podsumowania ? </w:t>
-      </w:r>
-      <w:r>
-        <w:rPr>
-          <w:color w:val="FF0000"/>
-        </w:rPr>
+        <w:t xml:space="preserve">- Dodatkowe animacje dla kart: "X" -&gt;powinien wrzucać "X" na kartę jakby znikąd, i to razem z karta powinno </w:t>
+      </w:r>
+      <w:proofErr w:type="spellStart"/>
+      <w:r>
+        <w:t>wyjeżdzać</w:t>
+      </w:r>
+      <w:proofErr w:type="spellEnd"/>
+      <w:r>
+        <w:t xml:space="preserve">  "OK" powinno wrzucać duży "</w:t>
+      </w:r>
+      <w:r>
+        <w:t>OK</w:t>
+      </w:r>
+      <w:r>
+        <w:t>"</w:t>
+      </w:r>
+      <w:r>
+        <w:t xml:space="preserve"> lub znaczek „ok”</w:t>
+      </w:r>
+      <w:r>
+        <w:t xml:space="preserve"> na kartę i powinno </w:t>
+      </w:r>
+      <w:proofErr w:type="spellStart"/>
+      <w:r>
+        <w:t>leciec</w:t>
+      </w:r>
+      <w:proofErr w:type="spellEnd"/>
+      <w:r>
+        <w:t xml:space="preserve"> w prawo</w:t>
+      </w:r>
+      <w:r>
+        <w:t>.</w:t>
+      </w:r>
+      <w:r>
         <w:br/>
-      </w:r>
-      <w:r>
-        <w:t xml:space="preserve">- Dodatkowe animacje dla kart: "X" -&gt;powinien wrzucać "X" na kartę jakby znikąd, i to razem z karta powinno </w:t>
-      </w:r>
-      <w:proofErr w:type="spellStart"/>
-      <w:r>
-        <w:t>wyjeżdzać</w:t>
-      </w:r>
-      <w:proofErr w:type="spellEnd"/>
-      <w:r>
-        <w:t xml:space="preserve">  "OK" powinno wrzucać duży "</w:t>
-      </w:r>
-      <w:r>
-        <w:t>OK</w:t>
-      </w:r>
-      <w:r>
-        <w:t>"</w:t>
-      </w:r>
-      <w:r>
-        <w:t xml:space="preserve"> lub znaczek „ok”</w:t>
-      </w:r>
-      <w:r>
-        <w:t xml:space="preserve"> na kartę i powinno </w:t>
-      </w:r>
-      <w:proofErr w:type="spellStart"/>
-      <w:r>
-        <w:t>leciec</w:t>
-      </w:r>
-      <w:proofErr w:type="spellEnd"/>
-      <w:r>
-        <w:t xml:space="preserve"> w prawo</w:t>
-      </w:r>
-      <w:r>
-        <w:t>.</w:t>
-      </w:r>
-      <w:bookmarkStart w:id="0" w:name="_GoBack"/>
-      <w:bookmarkEnd w:id="0"/>
-      <w:r>
-        <w:br/>
-      </w:r>
-      <w:r>
-        <w:t xml:space="preserve">Karta </w:t>
-      </w:r>
-      <w:r>
-        <w:t xml:space="preserve">improwizacji – TO DO – baza już zrobiona, 70słów per język i po prostu będziemy losować jedno słowo i wyświetlać kartę, </w:t>
-      </w:r>
-      <w:r>
-        <w:t xml:space="preserve">dając około minuty czasu na to, </w:t>
-      </w:r>
-      <w:proofErr w:type="spellStart"/>
-      <w:r>
-        <w:t>możnaby</w:t>
-      </w:r>
-      <w:proofErr w:type="spellEnd"/>
-      <w:r>
-        <w:t xml:space="preserve"> zrobić aby to po prostu pojawiało się absolutnie losowo na całej planszy i tylko raz przez całą turę – czyli, żeby można było dostać tę kartę w każdym momencie gry lecz tylko raz  – do przemyślenia jeszcze, ale to by był the </w:t>
-      </w:r>
-      <w:proofErr w:type="spellStart"/>
-      <w:r>
-        <w:t>best</w:t>
-      </w:r>
-      <w:proofErr w:type="spellEnd"/>
-      <w:r>
-        <w:t xml:space="preserve"> pomysł, dodałoby zaskoczenia grze, losowości i więcej emocji.</w:t>
       </w:r>
     </w:p>
     <w:p>
@@ -1467,189 +1430,124 @@
           <w:sz w:val="28"/>
           <w:szCs w:val="28"/>
         </w:rPr>
-        <w:t>EKRAN SAMOUCZKA:</w:t>
-      </w:r>
-      <w:r>
+        <w:t>EKRAN PODSUMOWANIA GRY:</w:t>
+      </w:r>
+    </w:p>
+    <w:p>
+      <w:r>
+        <w:t>- alert dialog lub ekran podsumowania gry, który będzie pojawiał się gdy: pionek dojdzie do mety, lub gdy użytkownik będzie chciał wyjść z gry, to pokaże ranking graczy względem pionków na planszy (w danym momencie, tak aby gra mogła być zakończona w dowolnym momencie z pokazaniem „</w:t>
+      </w:r>
+      <w:proofErr w:type="spellStart"/>
+      <w:r>
+        <w:t>score</w:t>
+      </w:r>
+      <w:proofErr w:type="spellEnd"/>
+      <w:r>
+        <w:t>”</w:t>
+      </w:r>
+      <w:r>
+        <w:t xml:space="preserve"> czyli flagi, kolory, nazwy, dynamiczna tabela + ranking</w:t>
+      </w:r>
+      <w:r>
+        <w:t>)</w:t>
+      </w:r>
+      <w:r>
+        <w:br/>
+        <w:t xml:space="preserve">- w momencie gdy wygra dana drużyna (pierwsza) </w:t>
+      </w:r>
+      <w:proofErr w:type="spellStart"/>
+      <w:r>
+        <w:t>mogłby</w:t>
+      </w:r>
+      <w:proofErr w:type="spellEnd"/>
+      <w:r>
+        <w:t xml:space="preserve"> być dodatkowy alert dialog z zapytaniem czy gra ma być kontynuowana, czy już koniec?</w:t>
+      </w:r>
+    </w:p>
+    <w:p>
+      <w:r>
+        <w:t xml:space="preserve">- opcja zagraj ponownie -&gt; </w:t>
+      </w:r>
+      <w:proofErr w:type="spellStart"/>
+      <w:r>
+        <w:t>refresh</w:t>
+      </w:r>
+      <w:proofErr w:type="spellEnd"/>
+      <w:r>
+        <w:t xml:space="preserve"> do </w:t>
+      </w:r>
+      <w:proofErr w:type="spellStart"/>
+      <w:r>
+        <w:t>gameboardscreena</w:t>
+      </w:r>
+      <w:proofErr w:type="spellEnd"/>
+      <w:r>
+        <w:t xml:space="preserve"> </w:t>
+      </w:r>
+      <w:r>
+        <w:br/>
+        <w:t xml:space="preserve">- opcja powrót do </w:t>
+      </w:r>
+      <w:proofErr w:type="spellStart"/>
+      <w:r>
+        <w:t>main</w:t>
+      </w:r>
+      <w:proofErr w:type="spellEnd"/>
+      <w:r>
+        <w:t xml:space="preserve"> menu, przycisk oceny w </w:t>
+      </w:r>
+      <w:proofErr w:type="spellStart"/>
+      <w:r>
+        <w:t>GooglePlay</w:t>
+      </w:r>
+      <w:proofErr w:type="spellEnd"/>
+      <w:r>
+        <w:t>/</w:t>
+      </w:r>
+      <w:proofErr w:type="spellStart"/>
+      <w:r>
+        <w:t>App</w:t>
+      </w:r>
+      <w:proofErr w:type="spellEnd"/>
+      <w:r>
+        <w:t xml:space="preserve"> </w:t>
+      </w:r>
+      <w:proofErr w:type="spellStart"/>
+      <w:r>
+        <w:t>Store</w:t>
+      </w:r>
+      <w:proofErr w:type="spellEnd"/>
+      <w:r>
+        <w:t xml:space="preserve"> oraz przycisk kupna pełnej wersji, z „największym zachęceniem” do jego kliknięcia -&gt; co przeniesie nas do ekranu </w:t>
+      </w:r>
+      <w:proofErr w:type="spellStart"/>
+      <w:r>
+        <w:t>rekalmy</w:t>
+      </w:r>
+      <w:proofErr w:type="spellEnd"/>
+      <w:r>
+        <w:t>/zakupu pełnej</w:t>
+      </w:r>
+      <w:r>
+        <w:t xml:space="preserve"> wersji aplikacji, po zakupie aplikacji nie powinno być tego zachęcenia oraz tej reklamy, dodatkowo w „</w:t>
+      </w:r>
+      <w:proofErr w:type="spellStart"/>
+      <w:r>
+        <w:t>drawer</w:t>
+      </w:r>
+      <w:proofErr w:type="spellEnd"/>
+      <w:r>
+        <w:t>” też powinna zniknąć opcja możliwości kliknięcia w ekran reklamy/zakupu</w:t>
+      </w:r>
+    </w:p>
+    <w:p>
+      <w:pPr>
         <w:rPr>
           <w:b/>
           <w:sz w:val="28"/>
           <w:szCs w:val="28"/>
         </w:rPr>
-        <w:t xml:space="preserve"> (wtedy kiedy powyższe będzie 100%)</w:t>
-      </w:r>
-    </w:p>
-    <w:p>
-      <w:r>
-        <w:t xml:space="preserve">- zrobienie samouczka przed uruchomieniem gry, informacje dotyczące jego i pomysły: </w:t>
-      </w:r>
-    </w:p>
-    <w:p>
-      <w:r>
-        <w:t xml:space="preserve">- </w:t>
-      </w:r>
-      <w:proofErr w:type="spellStart"/>
-      <w:r>
-        <w:t>możnaby</w:t>
-      </w:r>
-      <w:proofErr w:type="spellEnd"/>
-      <w:r>
-        <w:t xml:space="preserve"> też dodać info w samouczku oraz do „zasady gry” aby drużyny dobrały się w pary</w:t>
-      </w:r>
-      <w:r>
-        <w:t xml:space="preserve">, </w:t>
-      </w:r>
-      <w:proofErr w:type="spellStart"/>
-      <w:r>
-        <w:t>możnaby</w:t>
-      </w:r>
-      <w:proofErr w:type="spellEnd"/>
-      <w:r>
-        <w:t xml:space="preserve"> też pomyśleć nad 2 trybem gry, żeby mogły </w:t>
-      </w:r>
-      <w:proofErr w:type="spellStart"/>
-      <w:r>
-        <w:t>grac</w:t>
-      </w:r>
-      <w:proofErr w:type="spellEnd"/>
-      <w:r>
-        <w:t xml:space="preserve"> tylko 2 osoby, tak jak jest to w gierkach małżeńskich</w:t>
-      </w:r>
-      <w:r>
-        <w:t xml:space="preserve">, też </w:t>
-      </w:r>
-      <w:proofErr w:type="spellStart"/>
-      <w:r>
-        <w:t>możnaby</w:t>
-      </w:r>
-      <w:proofErr w:type="spellEnd"/>
-      <w:r>
-        <w:t xml:space="preserve"> dodać info aby ustaliły kto jest graczem nr.1 kto graczem nr.2 gdyż może to mieć znaczenie w niektórych kartach gdzie aplikacja będzie odnosiła się do danej osoby z drużyny</w:t>
-      </w:r>
-    </w:p>
-    <w:p>
-      <w:r>
-        <w:t xml:space="preserve">- dopisanie do planszy </w:t>
-      </w:r>
-      <w:proofErr w:type="spellStart"/>
-      <w:r>
-        <w:t>scrollingowej</w:t>
-      </w:r>
-      <w:proofErr w:type="spellEnd"/>
-      <w:r>
-        <w:t xml:space="preserve"> (zasady gry) na początku link z </w:t>
-      </w:r>
-      <w:proofErr w:type="spellStart"/>
-      <w:r>
-        <w:t>alerta</w:t>
-      </w:r>
-      <w:proofErr w:type="spellEnd"/>
-      <w:r>
-        <w:t xml:space="preserve"> do samouczka.. tak aby można było go odbyć w dowolnym momencie </w:t>
-      </w:r>
-    </w:p>
-    <w:p>
-      <w:r>
-        <w:t xml:space="preserve">- zamiast po kolei przenosić użytkownika w kodzie, </w:t>
-      </w:r>
-      <w:proofErr w:type="spellStart"/>
-      <w:r>
-        <w:t>możnaby</w:t>
-      </w:r>
-      <w:proofErr w:type="spellEnd"/>
-      <w:r>
-        <w:t xml:space="preserve"> zrobić jakby „pokaz slajdów” przed uruchomieniem gry -&gt; same widżety i automatyczne przenoszenie, przejścia, klikając.. -&gt; wtedy gdy ktoś by go odbył, dopiero nastąpiłoby uruchomienie głównej planszy.. a gdy wcześniej ktoś odbył to </w:t>
-      </w:r>
-      <w:r>
-        <w:lastRenderedPageBreak/>
-        <w:t xml:space="preserve">przy odpalaniu gry musiałaby być zawsze sprawdzana flaga załączająca – czyli w sumie ekran ładowania by mógł sterować tym czy wyświetla samouczek czy główny ekran gry </w:t>
-      </w:r>
-    </w:p>
-    <w:p>
-      <w:r>
-        <w:t>- samouczek musi mieć możliwość ponownego włączenia w ustawieniach, przy pierwszym odpaleniu mu się zmienić odpowiednia flaga, którą w ustawieniach będzie można „cofnąć”</w:t>
-      </w:r>
-    </w:p>
-    <w:p>
-      <w:r>
-        <w:t>- przekierowanie lub informacja o ponownej możliwością włączenia samouczka, powinna być dostępna z poziomu „zasady gry”</w:t>
-      </w:r>
-    </w:p>
-    <w:p>
-      <w:r>
-        <w:t xml:space="preserve">- samouczek ma sens zrobić dopiero wtedy gdy już będę miał gotowy główny ekran całej gry, karty itp. Tak aby po kolei można było pokazywać funkcje, a musi to bazować już </w:t>
-      </w:r>
-      <w:r>
-        <w:t>na finalnym wyglądzie aplikacji, pamiętaj ze samouczek musi być responsywny!</w:t>
-      </w:r>
-    </w:p>
-    <w:p>
-      <w:r>
-        <w:t xml:space="preserve">- wygląd samouczka </w:t>
-      </w:r>
-      <w:proofErr w:type="spellStart"/>
-      <w:r>
-        <w:t>możnaby</w:t>
-      </w:r>
-      <w:proofErr w:type="spellEnd"/>
-      <w:r>
-        <w:t xml:space="preserve"> zrobić tak, że będzie cały folder z gotowymi klasami, ale bez funkcjonalności (gry), z </w:t>
-      </w:r>
-      <w:proofErr w:type="spellStart"/>
-      <w:r>
-        <w:t>responsywnością</w:t>
-      </w:r>
-      <w:proofErr w:type="spellEnd"/>
-      <w:r>
-        <w:t xml:space="preserve">, taki </w:t>
-      </w:r>
-      <w:proofErr w:type="spellStart"/>
-      <w:r>
-        <w:t>static</w:t>
-      </w:r>
-      <w:proofErr w:type="spellEnd"/>
-      <w:r>
-        <w:t xml:space="preserve"> i wygląd byłby taki, że byłyby narzucone alert </w:t>
-      </w:r>
-      <w:proofErr w:type="spellStart"/>
-      <w:r>
-        <w:t>dialogie</w:t>
-      </w:r>
-      <w:proofErr w:type="spellEnd"/>
-      <w:r>
-        <w:t xml:space="preserve"> z </w:t>
-      </w:r>
-      <w:proofErr w:type="spellStart"/>
-      <w:r>
-        <w:t>buttonami</w:t>
-      </w:r>
-      <w:proofErr w:type="spellEnd"/>
-      <w:r>
-        <w:t xml:space="preserve"> – </w:t>
-      </w:r>
-      <w:proofErr w:type="spellStart"/>
-      <w:r>
-        <w:t>ewentuanymi</w:t>
-      </w:r>
-      <w:proofErr w:type="spellEnd"/>
-      <w:r>
-        <w:t xml:space="preserve"> animacjami oraz z przyciemnieniem tła -&gt; i to tych części których w tym danym momencie nie chciałbym omawiać np. omawiam pola, to pola są kolorowe, reszta jest przyciemniona, na środku </w:t>
-      </w:r>
-      <w:proofErr w:type="spellStart"/>
-      <w:r>
-        <w:t>móże</w:t>
-      </w:r>
-      <w:proofErr w:type="spellEnd"/>
-      <w:r>
-        <w:t xml:space="preserve"> być krótki opis, a na dole po prawej stronie przycisk w stylu „&gt;&gt;” lub jakiś taki „okrągły”, który mógłby tworzyć efekt </w:t>
-      </w:r>
-      <w:proofErr w:type="spellStart"/>
-      <w:r>
-        <w:t>ripple</w:t>
-      </w:r>
-      <w:proofErr w:type="spellEnd"/>
-      <w:r>
-        <w:t xml:space="preserve"> czy coś takiego</w:t>
-      </w:r>
+      </w:pPr>
     </w:p>
     <w:p>
       <w:pPr>
@@ -1665,114 +1563,303 @@
           <w:sz w:val="28"/>
           <w:szCs w:val="28"/>
         </w:rPr>
-        <w:t>EKRAN PODSUMOWANIA GRY:</w:t>
-      </w:r>
-    </w:p>
-    <w:p>
-      <w:r>
-        <w:t>- alert dialog lub ekran podsumowania gry, który będzie pojawiał się gdy: pionek dojdzie do mety, lub gdy użytkownik będzie chciał wyjść z gry, to pokaże ranking graczy względem pionków na planszy (w danym momencie, tak aby gra mogła być zakończona w dowolnym momencie z pokazaniem „</w:t>
-      </w:r>
-      <w:proofErr w:type="spellStart"/>
-      <w:r>
-        <w:t>score</w:t>
-      </w:r>
-      <w:proofErr w:type="spellEnd"/>
-      <w:r>
-        <w:t>”</w:t>
-      </w:r>
-      <w:r>
-        <w:t xml:space="preserve"> czyli flagi, kolory, nazwy, dynamiczna tabela + ranking</w:t>
-      </w:r>
-      <w:r>
-        <w:t>)</w:t>
-      </w:r>
-      <w:r>
-        <w:br/>
-        <w:t xml:space="preserve">- w momencie gdy wygra dana drużyna (pierwsza) </w:t>
-      </w:r>
-      <w:proofErr w:type="spellStart"/>
-      <w:r>
-        <w:t>mogłby</w:t>
-      </w:r>
-      <w:proofErr w:type="spellEnd"/>
-      <w:r>
-        <w:t xml:space="preserve"> być dodatkowy alert dialog z zapytaniem czy gra ma być kontynuowana, czy już koniec?</w:t>
-      </w:r>
-    </w:p>
-    <w:p>
-      <w:r>
-        <w:t xml:space="preserve">- opcja zagraj ponownie -&gt; </w:t>
-      </w:r>
-      <w:proofErr w:type="spellStart"/>
-      <w:r>
-        <w:t>refresh</w:t>
-      </w:r>
-      <w:proofErr w:type="spellEnd"/>
-      <w:r>
-        <w:t xml:space="preserve"> do </w:t>
-      </w:r>
-      <w:proofErr w:type="spellStart"/>
-      <w:r>
-        <w:t>gameboardscreena</w:t>
+        <w:t>INNE:</w:t>
+      </w:r>
+    </w:p>
+    <w:p>
+      <w:r>
+        <w:lastRenderedPageBreak/>
+        <w:t xml:space="preserve">- poprawienie </w:t>
+      </w:r>
+      <w:proofErr w:type="spellStart"/>
+      <w:r>
+        <w:t>rensponsywności</w:t>
+      </w:r>
+      <w:proofErr w:type="spellEnd"/>
+      <w:r>
+        <w:t xml:space="preserve"> pionków na głównym ekranie, względem </w:t>
+      </w:r>
+      <w:proofErr w:type="spellStart"/>
+      <w:r>
+        <w:t>screen</w:t>
       </w:r>
       <w:proofErr w:type="spellEnd"/>
       <w:r>
         <w:t xml:space="preserve"> </w:t>
       </w:r>
-      <w:r>
-        <w:br/>
-        <w:t xml:space="preserve">- opcja powrót do </w:t>
-      </w:r>
-      <w:proofErr w:type="spellStart"/>
-      <w:r>
-        <w:t>main</w:t>
-      </w:r>
-      <w:proofErr w:type="spellEnd"/>
-      <w:r>
-        <w:t xml:space="preserve"> menu, przycisk oceny w </w:t>
-      </w:r>
-      <w:proofErr w:type="spellStart"/>
-      <w:r>
-        <w:t>GooglePlay</w:t>
-      </w:r>
-      <w:proofErr w:type="spellEnd"/>
-      <w:r>
-        <w:t>/</w:t>
-      </w:r>
-      <w:proofErr w:type="spellStart"/>
-      <w:r>
-        <w:t>App</w:t>
-      </w:r>
-      <w:proofErr w:type="spellEnd"/>
+      <w:proofErr w:type="spellStart"/>
+      <w:r>
+        <w:t>width</w:t>
+      </w:r>
+      <w:proofErr w:type="spellEnd"/>
+      <w:r>
+        <w:t xml:space="preserve"> – trzeba zrobić to w funkcji, która oblicza pozycje pionków – wszędzie są wartości </w:t>
+      </w:r>
+      <w:proofErr w:type="spellStart"/>
+      <w:r>
+        <w:t>static</w:t>
+      </w:r>
+      <w:proofErr w:type="spellEnd"/>
+      <w:r>
+        <w:t xml:space="preserve">, można to zrobić wtedy gdy plansza będzie w pełni ukończona -&gt; a raczej jej koncepcja oraz działanie i wygląd + ogólnie </w:t>
+      </w:r>
+      <w:proofErr w:type="spellStart"/>
+      <w:r>
+        <w:t>responsywność</w:t>
+      </w:r>
+      <w:proofErr w:type="spellEnd"/>
+      <w:r>
+        <w:t xml:space="preserve"> WSZYSTKIEGO + testy</w:t>
+      </w:r>
+    </w:p>
+    <w:p>
+      <w:r>
+        <w:t xml:space="preserve"> - blokada przycisku wstecz na ekranie </w:t>
+      </w:r>
+      <w:proofErr w:type="spellStart"/>
+      <w:r>
+        <w:t>ladowania</w:t>
+      </w:r>
+      <w:proofErr w:type="spellEnd"/>
+      <w:r>
+        <w:t xml:space="preserve">, zablokowanie przycisku wstecz na przycisk wstecz na ekranie karty powinien wychodzić z gry </w:t>
+      </w:r>
+      <w:proofErr w:type="spellStart"/>
+      <w:r>
+        <w:t>calkiem</w:t>
+      </w:r>
+      <w:proofErr w:type="spellEnd"/>
+      <w:r>
+        <w:t xml:space="preserve"> (komunikat czy chcesz zakończyć </w:t>
+      </w:r>
+      <w:proofErr w:type="spellStart"/>
+      <w:r>
+        <w:t>gre</w:t>
+      </w:r>
+      <w:proofErr w:type="spellEnd"/>
+      <w:r>
+        <w:t xml:space="preserve">) i na innych ekranach które </w:t>
+      </w:r>
+      <w:proofErr w:type="spellStart"/>
+      <w:r>
+        <w:t>sa</w:t>
+      </w:r>
+      <w:proofErr w:type="spellEnd"/>
+      <w:r>
+        <w:t xml:space="preserve"> dodatkowe tak samo, do przetestowania i do zaimplementowania</w:t>
+      </w:r>
       <w:r>
         <w:t xml:space="preserve"> </w:t>
       </w:r>
-      <w:proofErr w:type="spellStart"/>
-      <w:r>
-        <w:t>Store</w:t>
-      </w:r>
-      <w:proofErr w:type="spellEnd"/>
-      <w:r>
-        <w:t xml:space="preserve"> oraz przycisk kupna pełnej wersji, z „największym zachęceniem” do jego kliknięcia -&gt; co przeniesie nas do ekranu </w:t>
-      </w:r>
-      <w:proofErr w:type="spellStart"/>
-      <w:r>
-        <w:t>rekalmy</w:t>
-      </w:r>
-      <w:proofErr w:type="spellEnd"/>
-      <w:r>
-        <w:t>/zakupu pełnej</w:t>
-      </w:r>
-      <w:r>
-        <w:t xml:space="preserve"> wersji aplikacji, po zakupie aplikacji nie powinno być tego zachęcenia oraz tej reklamy, dodatkowo w „</w:t>
-      </w:r>
-      <w:proofErr w:type="spellStart"/>
-      <w:r>
-        <w:t>drawer</w:t>
-      </w:r>
-      <w:proofErr w:type="spellEnd"/>
-      <w:r>
-        <w:t>” też powinna zniknąć opcja możliwości kliknięcia w ekran reklamy/zakupu</w:t>
+    </w:p>
+    <w:p>
+      <w:r>
+        <w:t xml:space="preserve">- odnośnie </w:t>
+      </w:r>
+      <w:proofErr w:type="spellStart"/>
+      <w:r>
+        <w:t>loading</w:t>
+      </w:r>
+      <w:proofErr w:type="spellEnd"/>
+      <w:r>
+        <w:t xml:space="preserve"> </w:t>
+      </w:r>
+      <w:proofErr w:type="spellStart"/>
+      <w:r>
+        <w:t>indicator</w:t>
+      </w:r>
+      <w:proofErr w:type="spellEnd"/>
+      <w:r>
+        <w:t xml:space="preserve"> - &gt; </w:t>
+      </w:r>
+      <w:proofErr w:type="spellStart"/>
+      <w:r>
+        <w:t>możnaby</w:t>
+      </w:r>
+      <w:proofErr w:type="spellEnd"/>
+      <w:r>
+        <w:t xml:space="preserve"> zrobić jakiś </w:t>
+      </w:r>
+      <w:proofErr w:type="spellStart"/>
+      <w:r>
+        <w:t>customowy</w:t>
+      </w:r>
+      <w:proofErr w:type="spellEnd"/>
+      <w:r>
+        <w:t xml:space="preserve"> </w:t>
+      </w:r>
+      <w:proofErr w:type="spellStart"/>
+      <w:r>
+        <w:t>indicator</w:t>
+      </w:r>
+      <w:proofErr w:type="spellEnd"/>
+      <w:r>
+        <w:t xml:space="preserve">, np. kręcące się te strzałeczki z danej karty albo np. kwadracik pokonujący jakiś </w:t>
+      </w:r>
+      <w:proofErr w:type="spellStart"/>
+      <w:r>
+        <w:t>customowy</w:t>
+      </w:r>
+      <w:proofErr w:type="spellEnd"/>
+      <w:r>
+        <w:t xml:space="preserve"> </w:t>
+      </w:r>
+      <w:proofErr w:type="spellStart"/>
+      <w:r>
+        <w:t>path</w:t>
+      </w:r>
+      <w:proofErr w:type="spellEnd"/>
+      <w:r>
+        <w:t xml:space="preserve">, pomyśleć ogólnie czy powinien być w </w:t>
+      </w:r>
+      <w:proofErr w:type="spellStart"/>
+      <w:r>
+        <w:t>ogole</w:t>
+      </w:r>
+      <w:proofErr w:type="spellEnd"/>
+      <w:r>
+        <w:t xml:space="preserve"> </w:t>
+      </w:r>
+      <w:proofErr w:type="spellStart"/>
+      <w:r>
+        <w:t>indicator</w:t>
+      </w:r>
+      <w:proofErr w:type="spellEnd"/>
+      <w:r>
+        <w:t xml:space="preserve"> taki stosowany np. pomiędzy przejściami do innych </w:t>
+      </w:r>
+      <w:proofErr w:type="spellStart"/>
+      <w:r>
+        <w:t>ekranow</w:t>
+      </w:r>
+      <w:proofErr w:type="spellEnd"/>
+      <w:r>
+        <w:t xml:space="preserve"> albo w przypadku każdego </w:t>
+      </w:r>
+      <w:proofErr w:type="spellStart"/>
+      <w:r>
+        <w:t>pageRoute</w:t>
+      </w:r>
+      <w:proofErr w:type="spellEnd"/>
+      <w:r>
+        <w:t xml:space="preserve"> czy w </w:t>
+      </w:r>
+      <w:proofErr w:type="spellStart"/>
+      <w:r>
+        <w:t>ogole</w:t>
+      </w:r>
+      <w:proofErr w:type="spellEnd"/>
+      <w:r>
+        <w:t xml:space="preserve"> </w:t>
+      </w:r>
+      <w:proofErr w:type="spellStart"/>
+      <w:r>
+        <w:t>indicator</w:t>
+      </w:r>
+      <w:proofErr w:type="spellEnd"/>
+      <w:r>
+        <w:t xml:space="preserve"> powinien być </w:t>
+      </w:r>
+      <w:proofErr w:type="spellStart"/>
+      <w:r>
+        <w:t>pojawiany</w:t>
+      </w:r>
+      <w:proofErr w:type="spellEnd"/>
+      <w:r>
+        <w:t xml:space="preserve"> ?</w:t>
+      </w:r>
+    </w:p>
+    <w:p>
+      <w:r>
+        <w:t xml:space="preserve">- </w:t>
+      </w:r>
+      <w:proofErr w:type="spellStart"/>
+      <w:r>
+        <w:t>responsywność</w:t>
+      </w:r>
+      <w:proofErr w:type="spellEnd"/>
+      <w:r>
+        <w:t xml:space="preserve"> na tabletach 7 i 10 calowych, do przetestowania kilka rodzajów ekranów telefonu – ogólnie </w:t>
+      </w:r>
+      <w:proofErr w:type="spellStart"/>
+      <w:r>
+        <w:t>zrobienei</w:t>
+      </w:r>
+      <w:proofErr w:type="spellEnd"/>
+      <w:r>
+        <w:t xml:space="preserve"> </w:t>
+      </w:r>
+      <w:proofErr w:type="spellStart"/>
+      <w:r>
+        <w:t>responsywności</w:t>
+      </w:r>
+      <w:proofErr w:type="spellEnd"/>
+      <w:r>
+        <w:t xml:space="preserve"> – </w:t>
+      </w:r>
+      <w:proofErr w:type="spellStart"/>
+      <w:r>
+        <w:t>prawdop</w:t>
+      </w:r>
+      <w:proofErr w:type="spellEnd"/>
+      <w:r>
+        <w:t xml:space="preserve"> .tylko menu będzie ok oraz ekran planszy – reszta do poprawy, testy, testy, testy!</w:t>
+      </w:r>
+      <w:r>
+        <w:t xml:space="preserve"> </w:t>
+      </w:r>
+    </w:p>
+    <w:p>
+      <w:r>
+        <w:t>- potrzebny jest mi własny</w:t>
+      </w:r>
+      <w:r>
+        <w:t xml:space="preserve"> </w:t>
+      </w:r>
+      <w:proofErr w:type="spellStart"/>
+      <w:r>
+        <w:t>soundtrack</w:t>
+      </w:r>
+      <w:proofErr w:type="spellEnd"/>
+      <w:r>
+        <w:t xml:space="preserve">, </w:t>
+      </w:r>
+      <w:proofErr w:type="spellStart"/>
+      <w:r>
+        <w:t>soundy</w:t>
+      </w:r>
+      <w:proofErr w:type="spellEnd"/>
+      <w:r>
+        <w:t xml:space="preserve"> efektów są, lecz do przetestowania jeszcze ewentualne głośności, sprawdzić czy są w każdym miejscu gdzie powinny być i czy się na siebie nie nakładają </w:t>
+      </w:r>
+    </w:p>
+    <w:p>
+      <w:r>
+        <w:t xml:space="preserve">- pamiętać o </w:t>
+      </w:r>
+      <w:proofErr w:type="spellStart"/>
+      <w:r>
+        <w:t>iphonach</w:t>
+      </w:r>
+      <w:proofErr w:type="spellEnd"/>
+      <w:r>
+        <w:t>, korygować, odnośnie układu, projektowania etc.. jeszcze można trochę doczytać co jest istot</w:t>
+      </w:r>
+      <w:bookmarkStart w:id="0" w:name="_GoBack"/>
+      <w:bookmarkEnd w:id="0"/>
+      <w:r>
+        <w:t>ne</w:t>
+      </w:r>
+    </w:p>
+    <w:p>
+      <w:r>
+        <w:t>- dopracowanie czasu dla wszystkich kart</w:t>
+      </w:r>
+      <w:r>
+        <w:rPr>
+          <w:color w:val="FF0000"/>
+        </w:rPr>
+        <w:t xml:space="preserve"> // OGÓLNIE TESTY – TRZEBA RAZ ZAGRAĆ CHOCIAŻ NA 2 DRUŻYNY</w:t>
       </w:r>
     </w:p>
     <w:p>
@@ -1789,560 +1876,343 @@
           <w:sz w:val="28"/>
           <w:szCs w:val="28"/>
         </w:rPr>
-        <w:t>INNE:</w:t>
-      </w:r>
-    </w:p>
-    <w:p>
-      <w:r>
-        <w:t xml:space="preserve">- poprawienie </w:t>
-      </w:r>
-      <w:proofErr w:type="spellStart"/>
-      <w:r>
-        <w:t>rensponsywności</w:t>
-      </w:r>
-      <w:proofErr w:type="spellEnd"/>
-      <w:r>
-        <w:t xml:space="preserve"> pionków na głównym ekranie, względem </w:t>
-      </w:r>
-      <w:proofErr w:type="spellStart"/>
-      <w:r>
-        <w:t>screen</w:t>
-      </w:r>
-      <w:proofErr w:type="spellEnd"/>
-      <w:r>
-        <w:t xml:space="preserve"> </w:t>
-      </w:r>
-      <w:proofErr w:type="spellStart"/>
-      <w:r>
-        <w:t>width</w:t>
-      </w:r>
-      <w:proofErr w:type="spellEnd"/>
-      <w:r>
-        <w:t xml:space="preserve"> – trzeba zrobić to w funkcji, która oblicza pozycje pionków – wszędzie są wartości </w:t>
-      </w:r>
-      <w:proofErr w:type="spellStart"/>
-      <w:r>
-        <w:t>static</w:t>
-      </w:r>
-      <w:proofErr w:type="spellEnd"/>
-      <w:r>
-        <w:t xml:space="preserve">, można to zrobić wtedy gdy plansza będzie w pełni ukończona -&gt; a raczej jej koncepcja oraz działanie i wygląd + ogólnie </w:t>
-      </w:r>
-      <w:proofErr w:type="spellStart"/>
-      <w:r>
-        <w:t>responsywność</w:t>
-      </w:r>
-      <w:proofErr w:type="spellEnd"/>
-      <w:r>
-        <w:t xml:space="preserve"> WSZYSTKIEGO + testy</w:t>
-      </w:r>
-    </w:p>
-    <w:p>
-      <w:r>
-        <w:t xml:space="preserve"> - blokada przycisku wstecz na ekranie </w:t>
-      </w:r>
-      <w:proofErr w:type="spellStart"/>
-      <w:r>
-        <w:t>ladowania</w:t>
-      </w:r>
-      <w:proofErr w:type="spellEnd"/>
-      <w:r>
-        <w:t xml:space="preserve">, zablokowanie przycisku wstecz na przycisk wstecz na ekranie karty powinien wychodzić z gry </w:t>
-      </w:r>
-      <w:proofErr w:type="spellStart"/>
-      <w:r>
-        <w:t>calkiem</w:t>
-      </w:r>
-      <w:proofErr w:type="spellEnd"/>
-      <w:r>
-        <w:t xml:space="preserve"> (komunikat czy chcesz zakończyć </w:t>
-      </w:r>
-      <w:proofErr w:type="spellStart"/>
-      <w:r>
-        <w:t>gre</w:t>
-      </w:r>
-      <w:proofErr w:type="spellEnd"/>
-      <w:r>
-        <w:t xml:space="preserve">) i na innych ekranach które </w:t>
-      </w:r>
-      <w:proofErr w:type="spellStart"/>
-      <w:r>
-        <w:t>sa</w:t>
-      </w:r>
-      <w:proofErr w:type="spellEnd"/>
-      <w:r>
-        <w:t xml:space="preserve"> dodatkowe tak samo, do przetestowania i do zaimplementowania</w:t>
-      </w:r>
-      <w:r>
-        <w:t xml:space="preserve"> </w:t>
-      </w:r>
-    </w:p>
-    <w:p>
-      <w:r>
-        <w:t xml:space="preserve">- odnośnie </w:t>
-      </w:r>
-      <w:proofErr w:type="spellStart"/>
-      <w:r>
-        <w:t>loading</w:t>
-      </w:r>
-      <w:proofErr w:type="spellEnd"/>
-      <w:r>
-        <w:t xml:space="preserve"> </w:t>
-      </w:r>
-      <w:proofErr w:type="spellStart"/>
-      <w:r>
-        <w:t>indicator</w:t>
-      </w:r>
-      <w:proofErr w:type="spellEnd"/>
-      <w:r>
-        <w:t xml:space="preserve"> - &gt; </w:t>
-      </w:r>
-      <w:proofErr w:type="spellStart"/>
-      <w:r>
-        <w:t>możnaby</w:t>
-      </w:r>
-      <w:proofErr w:type="spellEnd"/>
-      <w:r>
-        <w:t xml:space="preserve"> zrobić jakiś </w:t>
-      </w:r>
-      <w:proofErr w:type="spellStart"/>
-      <w:r>
-        <w:t>customowy</w:t>
-      </w:r>
-      <w:proofErr w:type="spellEnd"/>
-      <w:r>
-        <w:t xml:space="preserve"> </w:t>
-      </w:r>
-      <w:proofErr w:type="spellStart"/>
-      <w:r>
-        <w:t>indicator</w:t>
-      </w:r>
-      <w:proofErr w:type="spellEnd"/>
-      <w:r>
-        <w:t xml:space="preserve">, np. kręcące się te strzałeczki z danej karty albo np. kwadracik pokonujący jakiś </w:t>
-      </w:r>
-      <w:proofErr w:type="spellStart"/>
-      <w:r>
-        <w:t>customowy</w:t>
-      </w:r>
-      <w:proofErr w:type="spellEnd"/>
-      <w:r>
-        <w:t xml:space="preserve"> </w:t>
-      </w:r>
-      <w:proofErr w:type="spellStart"/>
-      <w:r>
-        <w:t>path</w:t>
-      </w:r>
-      <w:proofErr w:type="spellEnd"/>
-      <w:r>
-        <w:t xml:space="preserve">, pomyśleć ogólnie czy powinien być w </w:t>
-      </w:r>
-      <w:proofErr w:type="spellStart"/>
-      <w:r>
-        <w:t>ogole</w:t>
-      </w:r>
-      <w:proofErr w:type="spellEnd"/>
-      <w:r>
-        <w:t xml:space="preserve"> </w:t>
-      </w:r>
-      <w:proofErr w:type="spellStart"/>
-      <w:r>
-        <w:t>indicator</w:t>
-      </w:r>
-      <w:proofErr w:type="spellEnd"/>
-      <w:r>
-        <w:t xml:space="preserve"> taki stosowany np. pomiędzy przejściami do innych </w:t>
-      </w:r>
-      <w:proofErr w:type="spellStart"/>
-      <w:r>
-        <w:t>ekranow</w:t>
-      </w:r>
-      <w:proofErr w:type="spellEnd"/>
-      <w:r>
-        <w:t xml:space="preserve"> albo w przypadku każdego </w:t>
-      </w:r>
-      <w:proofErr w:type="spellStart"/>
-      <w:r>
-        <w:t>pageRoute</w:t>
-      </w:r>
-      <w:proofErr w:type="spellEnd"/>
-      <w:r>
-        <w:t xml:space="preserve"> czy w </w:t>
-      </w:r>
-      <w:proofErr w:type="spellStart"/>
-      <w:r>
-        <w:t>ogole</w:t>
-      </w:r>
-      <w:proofErr w:type="spellEnd"/>
-      <w:r>
-        <w:t xml:space="preserve"> </w:t>
-      </w:r>
-      <w:proofErr w:type="spellStart"/>
-      <w:r>
-        <w:t>indicator</w:t>
-      </w:r>
-      <w:proofErr w:type="spellEnd"/>
-      <w:r>
-        <w:t xml:space="preserve"> powinien być </w:t>
-      </w:r>
-      <w:proofErr w:type="spellStart"/>
-      <w:r>
-        <w:t>pojawiany</w:t>
-      </w:r>
-      <w:proofErr w:type="spellEnd"/>
-      <w:r>
-        <w:t xml:space="preserve"> ?</w:t>
-      </w:r>
-    </w:p>
-    <w:p>
-      <w:r>
-        <w:lastRenderedPageBreak/>
-        <w:t xml:space="preserve">- pamiętać o </w:t>
-      </w:r>
-      <w:proofErr w:type="spellStart"/>
-      <w:r>
-        <w:t>iphonach</w:t>
-      </w:r>
-      <w:proofErr w:type="spellEnd"/>
-      <w:r>
-        <w:t>, korygować, odnośnie układu, projektowania etc.. jeszcze można trochę doczytać co jest istotne</w:t>
-      </w:r>
-    </w:p>
-    <w:p>
-      <w:r>
-        <w:t xml:space="preserve">- dobrze faktycznie by było żeby aplikacja była responsywna na tablety, a nawet żeby </w:t>
-      </w:r>
-      <w:proofErr w:type="spellStart"/>
-      <w:r>
-        <w:t>pomyslec</w:t>
-      </w:r>
-      <w:proofErr w:type="spellEnd"/>
-      <w:r>
-        <w:t xml:space="preserve"> w przyszłości o android TV, lub </w:t>
-      </w:r>
-      <w:proofErr w:type="spellStart"/>
-      <w:r>
-        <w:t>webowce</w:t>
-      </w:r>
-      <w:proofErr w:type="spellEnd"/>
-      <w:r>
-        <w:t xml:space="preserve"> aby moc </w:t>
-      </w:r>
-      <w:proofErr w:type="spellStart"/>
-      <w:r>
-        <w:t>odtwarzac</w:t>
-      </w:r>
-      <w:proofErr w:type="spellEnd"/>
-      <w:r>
-        <w:t xml:space="preserve"> </w:t>
-      </w:r>
-      <w:proofErr w:type="spellStart"/>
-      <w:r>
-        <w:t>gre</w:t>
-      </w:r>
-      <w:proofErr w:type="spellEnd"/>
-      <w:r>
-        <w:t xml:space="preserve"> na większych ekranach, żeby przyjemniej się </w:t>
-      </w:r>
-      <w:proofErr w:type="spellStart"/>
-      <w:r>
-        <w:t>gralo</w:t>
-      </w:r>
-      <w:proofErr w:type="spellEnd"/>
-      <w:r>
-        <w:t xml:space="preserve"> (wiec musiałby być tez dodany tryb poziomy aplikacji – </w:t>
-      </w:r>
-      <w:proofErr w:type="spellStart"/>
-      <w:r>
-        <w:t>must</w:t>
-      </w:r>
-      <w:proofErr w:type="spellEnd"/>
-      <w:r>
-        <w:t xml:space="preserve"> be w tym przypadku! )</w:t>
-      </w:r>
-    </w:p>
-    <w:p>
-      <w:r>
-        <w:t xml:space="preserve">- potrzebny jest mi własny </w:t>
-      </w:r>
-      <w:proofErr w:type="spellStart"/>
-      <w:r>
-        <w:t>soundtrack</w:t>
-      </w:r>
-      <w:proofErr w:type="spellEnd"/>
-      <w:r>
-        <w:t xml:space="preserve"> oraz </w:t>
-      </w:r>
-      <w:proofErr w:type="spellStart"/>
-      <w:r>
-        <w:t>soundy</w:t>
-      </w:r>
-      <w:proofErr w:type="spellEnd"/>
-      <w:r>
-        <w:t xml:space="preserve"> efektów:</w:t>
-      </w:r>
-    </w:p>
-    <w:p>
-      <w:pPr>
-        <w:rPr>
-          <w:strike/>
-        </w:rPr>
-      </w:pPr>
-      <w:r>
-        <w:tab/>
-        <w:t xml:space="preserve">- </w:t>
-      </w:r>
-      <w:proofErr w:type="spellStart"/>
-      <w:r>
-        <w:t>soundtrack</w:t>
-      </w:r>
-      <w:proofErr w:type="spellEnd"/>
-      <w:r>
-        <w:t xml:space="preserve"> główny</w:t>
-      </w:r>
-    </w:p>
-    <w:p>
-      <w:pPr>
-        <w:ind w:firstLine="708"/>
-        <w:rPr>
-          <w:strike/>
-        </w:rPr>
-      </w:pPr>
-      <w:r>
-        <w:rPr>
-          <w:strike/>
-        </w:rPr>
-        <w:t>- dźwięk kliknięcia w przycisk rozpocznij grę</w:t>
-      </w:r>
-    </w:p>
-    <w:p>
-      <w:pPr>
-        <w:ind w:firstLine="708"/>
-        <w:rPr>
-          <w:strike/>
-        </w:rPr>
-      </w:pPr>
-      <w:r>
-        <w:rPr>
-          <w:strike/>
-        </w:rPr>
-        <w:t xml:space="preserve">- dźwięk kliknięcia w przycisk wstecz lub wyjście z gry </w:t>
-      </w:r>
-    </w:p>
-    <w:p>
-      <w:pPr>
-        <w:ind w:firstLine="708"/>
-        <w:rPr>
-          <w:strike/>
-        </w:rPr>
-      </w:pPr>
-      <w:r>
-        <w:rPr>
-          <w:strike/>
-        </w:rPr>
-        <w:t>- dźwięk „ruletki” koła oraz jego kręcenia się</w:t>
-      </w:r>
-    </w:p>
-    <w:p>
-      <w:pPr>
-        <w:ind w:firstLine="708"/>
-        <w:rPr>
-          <w:strike/>
-        </w:rPr>
-      </w:pPr>
-      <w:r>
-        <w:rPr>
-          <w:strike/>
-        </w:rPr>
-        <w:t>- dźwięk przesunięć pionków</w:t>
-      </w:r>
-    </w:p>
-    <w:p>
-      <w:pPr>
-        <w:ind w:firstLine="708"/>
-        <w:rPr>
-          <w:strike/>
-        </w:rPr>
-      </w:pPr>
-      <w:r>
-        <w:rPr>
-          <w:strike/>
-        </w:rPr>
-        <w:t xml:space="preserve">- dźwięk pojawienia się karty, dźwięk jej akceptacji oraz dźwięk anulacji danej karty, też pominięcia i dźwięk tego gdy już nie ma możliwości </w:t>
-      </w:r>
-      <w:r>
-        <w:rPr>
-          <w:strike/>
-        </w:rPr>
-        <w:t>odrzucenia karty</w:t>
-      </w:r>
-    </w:p>
-    <w:p/>
-    <w:p>
-      <w:pPr>
+        <w:t>EKRAN SAMOUCZKA:</w:t>
+      </w:r>
+      <w:r>
         <w:rPr>
           <w:b/>
           <w:sz w:val="28"/>
           <w:szCs w:val="28"/>
         </w:rPr>
-      </w:pPr>
-      <w:r>
+        <w:t xml:space="preserve"> (wtedy kiedy powyższe będzie 100%)</w:t>
+      </w:r>
+    </w:p>
+    <w:p>
+      <w:r>
+        <w:t xml:space="preserve">- zrobienie samouczka przed uruchomieniem gry, informacje dotyczące jego i pomysły: </w:t>
+      </w:r>
+    </w:p>
+    <w:p>
+      <w:r>
+        <w:t xml:space="preserve">- </w:t>
+      </w:r>
+      <w:proofErr w:type="spellStart"/>
+      <w:r>
+        <w:t>możnaby</w:t>
+      </w:r>
+      <w:proofErr w:type="spellEnd"/>
+      <w:r>
+        <w:t xml:space="preserve"> też dodać info w samouczku oraz do „zasady gry” aby drużyny dobrały się w pary, </w:t>
+      </w:r>
+      <w:proofErr w:type="spellStart"/>
+      <w:r>
+        <w:t>możnaby</w:t>
+      </w:r>
+      <w:proofErr w:type="spellEnd"/>
+      <w:r>
+        <w:t xml:space="preserve"> też pomyśleć nad 2 trybem gry, żeby mogły </w:t>
+      </w:r>
+      <w:proofErr w:type="spellStart"/>
+      <w:r>
+        <w:t>grac</w:t>
+      </w:r>
+      <w:proofErr w:type="spellEnd"/>
+      <w:r>
+        <w:t xml:space="preserve"> tylko 2 osoby, tak jak jest to w gierkach małżeńskich, też </w:t>
+      </w:r>
+      <w:proofErr w:type="spellStart"/>
+      <w:r>
+        <w:t>możnaby</w:t>
+      </w:r>
+      <w:proofErr w:type="spellEnd"/>
+      <w:r>
+        <w:t xml:space="preserve"> dodać info aby ustaliły kto jest graczem nr.1 kto graczem nr.2 gdyż może to mieć znaczenie w niektórych kartach gdzie aplikacja będzie odnosiła się do danej osoby z drużyny</w:t>
+      </w:r>
+    </w:p>
+    <w:p>
+      <w:r>
+        <w:t xml:space="preserve">- dopisanie do planszy </w:t>
+      </w:r>
+      <w:proofErr w:type="spellStart"/>
+      <w:r>
+        <w:t>scrollingowej</w:t>
+      </w:r>
+      <w:proofErr w:type="spellEnd"/>
+      <w:r>
+        <w:t xml:space="preserve"> (zasady gry) na początku link z </w:t>
+      </w:r>
+      <w:proofErr w:type="spellStart"/>
+      <w:r>
+        <w:t>alerta</w:t>
+      </w:r>
+      <w:proofErr w:type="spellEnd"/>
+      <w:r>
+        <w:t xml:space="preserve"> do samouczka.. tak aby można było go odbyć w dowolnym momencie </w:t>
+      </w:r>
+    </w:p>
+    <w:p>
+      <w:r>
+        <w:t xml:space="preserve">- zamiast po kolei przenosić użytkownika w kodzie, </w:t>
+      </w:r>
+      <w:proofErr w:type="spellStart"/>
+      <w:r>
+        <w:t>możnaby</w:t>
+      </w:r>
+      <w:proofErr w:type="spellEnd"/>
+      <w:r>
+        <w:t xml:space="preserve"> zrobić jakby „pokaz slajdów” przed uruchomieniem gry -&gt; same widżety i automatyczne przenoszenie, przejścia, klikając.. -&gt; wtedy gdy ktoś by go odbył, dopiero nastąpiłoby uruchomienie głównej planszy.. a gdy wcześniej ktoś odbył to przy odpalaniu gry musiałaby być zawsze sprawdzana flaga załączająca – czyli w sumie ekran ładowania by mógł sterować tym czy wyświetla samouczek czy główny ekran gry </w:t>
+      </w:r>
+    </w:p>
+    <w:p>
+      <w:r>
+        <w:t>- samouczek musi mieć możliwość ponownego włączenia w ustawieniach, przy pierwszym odpaleniu mu się zmienić odpowiednia flaga, którą w ustawieniach będzie można „cofnąć”</w:t>
+      </w:r>
+    </w:p>
+    <w:p>
+      <w:r>
+        <w:t>- przekierowanie lub informacja o ponownej możliwością włączenia samouczka, powinna być dostępna z poziomu „zasady gry”</w:t>
+      </w:r>
+    </w:p>
+    <w:p>
+      <w:r>
+        <w:lastRenderedPageBreak/>
+        <w:t>- samouczek ma sens zrobić dopiero wtedy gdy już będę miał gotowy główny ekran całej gry, karty itp. Tak aby po kolei można było pokazywać funkcje, a musi to bazować już na finalnym wyglądzie aplikacji, pamiętaj ze samouczek musi być responsywny!</w:t>
+      </w:r>
+    </w:p>
+    <w:p>
+      <w:r>
+        <w:t xml:space="preserve">- wygląd samouczka </w:t>
+      </w:r>
+      <w:proofErr w:type="spellStart"/>
+      <w:r>
+        <w:t>możnaby</w:t>
+      </w:r>
+      <w:proofErr w:type="spellEnd"/>
+      <w:r>
+        <w:t xml:space="preserve"> zrobić tak, że będzie cały folder z gotowymi klasami, ale bez funkcjonalności (gry), z </w:t>
+      </w:r>
+      <w:proofErr w:type="spellStart"/>
+      <w:r>
+        <w:t>responsywnością</w:t>
+      </w:r>
+      <w:proofErr w:type="spellEnd"/>
+      <w:r>
+        <w:t xml:space="preserve">, taki </w:t>
+      </w:r>
+      <w:proofErr w:type="spellStart"/>
+      <w:r>
+        <w:t>static</w:t>
+      </w:r>
+      <w:proofErr w:type="spellEnd"/>
+      <w:r>
+        <w:t xml:space="preserve"> i wygląd byłby taki, że byłyby narzucone alert </w:t>
+      </w:r>
+      <w:proofErr w:type="spellStart"/>
+      <w:r>
+        <w:t>dialogie</w:t>
+      </w:r>
+      <w:proofErr w:type="spellEnd"/>
+      <w:r>
+        <w:t xml:space="preserve"> z </w:t>
+      </w:r>
+      <w:proofErr w:type="spellStart"/>
+      <w:r>
+        <w:t>buttonami</w:t>
+      </w:r>
+      <w:proofErr w:type="spellEnd"/>
+      <w:r>
+        <w:t xml:space="preserve"> – </w:t>
+      </w:r>
+      <w:proofErr w:type="spellStart"/>
+      <w:r>
+        <w:t>ewentuanymi</w:t>
+      </w:r>
+      <w:proofErr w:type="spellEnd"/>
+      <w:r>
+        <w:t xml:space="preserve"> animacjami oraz z przyciemnieniem tła -&gt; i to tych części których w tym danym momencie nie chciałbym omawiać np. omawiam pola, to pola są kolorowe, reszta jest przyciemniona, na środku </w:t>
+      </w:r>
+      <w:proofErr w:type="spellStart"/>
+      <w:r>
+        <w:t>móże</w:t>
+      </w:r>
+      <w:proofErr w:type="spellEnd"/>
+      <w:r>
+        <w:t xml:space="preserve"> być krótki opis, a na dole po prawej stronie przycisk w stylu „&gt;&gt;” lub jakiś taki „okrągły”, który mógłby tworzyć efekt </w:t>
+      </w:r>
+      <w:proofErr w:type="spellStart"/>
+      <w:r>
+        <w:t>ripple</w:t>
+      </w:r>
+      <w:proofErr w:type="spellEnd"/>
+      <w:r>
+        <w:t xml:space="preserve"> czy coś takiego</w:t>
+      </w:r>
+    </w:p>
+    <w:p>
+      <w:pPr>
         <w:rPr>
           <w:b/>
           <w:sz w:val="28"/>
           <w:szCs w:val="28"/>
         </w:rPr>
-        <w:t>FIREBASE</w:t>
-      </w:r>
+      </w:pPr>
       <w:r>
         <w:rPr>
           <w:b/>
           <w:sz w:val="28"/>
           <w:szCs w:val="28"/>
         </w:rPr>
-        <w:t>/in-</w:t>
-      </w:r>
-      <w:proofErr w:type="spellStart"/>
+        <w:t>FIREBASE</w:t>
+      </w:r>
       <w:r>
         <w:rPr>
           <w:b/>
           <w:sz w:val="28"/>
           <w:szCs w:val="28"/>
         </w:rPr>
-        <w:t>app</w:t>
-      </w:r>
-      <w:proofErr w:type="spellEnd"/>
+        <w:t>/in-</w:t>
+      </w:r>
+      <w:proofErr w:type="spellStart"/>
       <w:r>
         <w:rPr>
           <w:b/>
           <w:sz w:val="28"/>
           <w:szCs w:val="28"/>
         </w:rPr>
-        <w:t>-</w:t>
-      </w:r>
-      <w:proofErr w:type="spellStart"/>
+        <w:t>app</w:t>
+      </w:r>
+      <w:proofErr w:type="spellEnd"/>
       <w:r>
         <w:rPr>
           <w:b/>
           <w:sz w:val="28"/>
           <w:szCs w:val="28"/>
         </w:rPr>
-        <w:t>purchases</w:t>
-      </w:r>
-      <w:proofErr w:type="spellEnd"/>
+        <w:t>-</w:t>
+      </w:r>
+      <w:proofErr w:type="spellStart"/>
       <w:r>
         <w:rPr>
           <w:b/>
           <w:sz w:val="28"/>
           <w:szCs w:val="28"/>
         </w:rPr>
-        <w:t>:</w:t>
-      </w:r>
-    </w:p>
-    <w:p>
-      <w:r>
-        <w:t xml:space="preserve">- na koniec zabezpieczenie bazy danych, całej -&gt; żeby w momencie kupna pobierać klucz z </w:t>
-      </w:r>
-      <w:proofErr w:type="spellStart"/>
-      <w:r>
-        <w:t>firebase</w:t>
-      </w:r>
-      <w:proofErr w:type="spellEnd"/>
-      <w:r>
-        <w:t xml:space="preserve"> i w ten sposób uzyskać dostęp, po prostu baza byłaby na telefonie domyślnie cała, z tym że byłaby zaszyfrowana kluczem, który pobierał by się z </w:t>
-      </w:r>
-      <w:proofErr w:type="spellStart"/>
-      <w:r>
-        <w:t>firebase</w:t>
-      </w:r>
-      <w:proofErr w:type="spellEnd"/>
-      <w:r>
-        <w:t xml:space="preserve"> i wtedy pełna wersja odblokowywała by się po tym kluczu -&gt;  a raczej dostęp do reszty rekordów z bazy, po prostu zmiana kwerendy pobierającej i tyle, + dodatkowe warunki, jeżeli klucz zostałby pobrany czy coś, dla opcji z polami etc.</w:t>
-      </w:r>
-    </w:p>
-    <w:p>
-      <w:r>
-        <w:t xml:space="preserve">- </w:t>
-      </w:r>
-      <w:r>
-        <w:t xml:space="preserve">po kupnie: MONIT – gratulacje, odblokowałeś nowe karty, dziękujemy za zakup pełnej wersji, miłej rozrywki! Czy coś takiego, lub że to motywacja do dalszego działania i rozwoju, coś krótkiego, trafnego by trzeba napisać + odnośnik do </w:t>
-      </w:r>
-      <w:proofErr w:type="spellStart"/>
-      <w:r>
-        <w:t>rate</w:t>
-      </w:r>
-      <w:proofErr w:type="spellEnd"/>
-      <w:r>
-        <w:t xml:space="preserve"> </w:t>
-      </w:r>
-      <w:proofErr w:type="spellStart"/>
-      <w:r>
-        <w:t>google</w:t>
-      </w:r>
-      <w:proofErr w:type="spellEnd"/>
-      <w:r>
-        <w:t xml:space="preserve"> </w:t>
-      </w:r>
-      <w:proofErr w:type="spellStart"/>
-      <w:r>
-        <w:t>play</w:t>
-      </w:r>
-      <w:proofErr w:type="spellEnd"/>
-      <w:r>
-        <w:t xml:space="preserve">? </w:t>
-      </w:r>
-    </w:p>
-    <w:p>
-      <w:r>
-        <w:t xml:space="preserve">- trzeba przechowywać ID użytkowników, którzy zakupili pełną wersję w </w:t>
-      </w:r>
-      <w:proofErr w:type="spellStart"/>
-      <w:r>
-        <w:t>firebase</w:t>
-      </w:r>
-      <w:proofErr w:type="spellEnd"/>
-      <w:r>
-        <w:t xml:space="preserve">, tak żeby na tej podstawie mieli możliwość zrobienia </w:t>
-      </w:r>
-      <w:proofErr w:type="spellStart"/>
-      <w:r>
-        <w:t>restore</w:t>
-      </w:r>
-      <w:proofErr w:type="spellEnd"/>
-      <w:r>
-        <w:t xml:space="preserve"> </w:t>
-      </w:r>
-      <w:proofErr w:type="spellStart"/>
-      <w:r>
         <w:t>purchases</w:t>
       </w:r>
       <w:proofErr w:type="spellEnd"/>
       <w:r>
-        <w:t xml:space="preserve"> w przypadku dezinstalacji, zmiany urządzenia czy przejścia z </w:t>
-      </w:r>
-      <w:proofErr w:type="spellStart"/>
-      <w:r>
-        <w:t>iphona</w:t>
-      </w:r>
-      <w:proofErr w:type="spellEnd"/>
-      <w:r>
-        <w:t xml:space="preserve"> na android i odwrotnie</w:t>
-      </w:r>
-    </w:p>
-    <w:p>
-      <w:pPr>
         <w:rPr>
           <w:b/>
           <w:sz w:val="28"/>
           <w:szCs w:val="28"/>
         </w:rPr>
-      </w:pPr>
-      <w:r>
+        <w:t>:</w:t>
+      </w:r>
+    </w:p>
+    <w:p>
+      <w:r>
+        <w:t xml:space="preserve">- na koniec zabezpieczenie bazy danych, całej -&gt; żeby w momencie kupna pobierać klucz z </w:t>
+      </w:r>
+      <w:proofErr w:type="spellStart"/>
+      <w:r>
+        <w:t>firebase</w:t>
+      </w:r>
+      <w:proofErr w:type="spellEnd"/>
+      <w:r>
+        <w:t xml:space="preserve"> i w ten sposób uzyskać dostęp, po prostu baza byłaby na telefonie domyślnie cała, z tym że byłaby zaszyfrowana kluczem, który pobierał by się z </w:t>
+      </w:r>
+      <w:proofErr w:type="spellStart"/>
+      <w:r>
+        <w:t>firebase</w:t>
+      </w:r>
+      <w:proofErr w:type="spellEnd"/>
+      <w:r>
+        <w:t xml:space="preserve"> i wtedy pełna wersja odblokowywała by się po tym kluczu -&gt;  a raczej dostęp do reszty rekordów z bazy, po prostu zmiana kwerendy pobierającej i tyle, + dodatkowe warunki, jeżeli klucz zostałby pobrany czy coś, dla opcji z polami etc.</w:t>
+      </w:r>
+    </w:p>
+    <w:p>
+      <w:r>
+        <w:t xml:space="preserve">- </w:t>
+      </w:r>
+      <w:r>
+        <w:t xml:space="preserve">po kupnie: MONIT – gratulacje, odblokowałeś nowe karty, dziękujemy za zakup pełnej wersji, miłej rozrywki! Czy coś takiego, lub że to motywacja do dalszego działania i rozwoju, coś krótkiego, trafnego by trzeba napisać + odnośnik do </w:t>
+      </w:r>
+      <w:proofErr w:type="spellStart"/>
+      <w:r>
+        <w:t>rate</w:t>
+      </w:r>
+      <w:proofErr w:type="spellEnd"/>
+      <w:r>
+        <w:t xml:space="preserve"> </w:t>
+      </w:r>
+      <w:proofErr w:type="spellStart"/>
+      <w:r>
+        <w:t>google</w:t>
+      </w:r>
+      <w:proofErr w:type="spellEnd"/>
+      <w:r>
+        <w:t xml:space="preserve"> </w:t>
+      </w:r>
+      <w:proofErr w:type="spellStart"/>
+      <w:r>
+        <w:t>play</w:t>
+      </w:r>
+      <w:proofErr w:type="spellEnd"/>
+      <w:r>
+        <w:t xml:space="preserve">? </w:t>
+      </w:r>
+    </w:p>
+    <w:p>
+      <w:r>
+        <w:t xml:space="preserve">- trzeba przechowywać ID użytkowników, którzy zakupili pełną wersję w </w:t>
+      </w:r>
+      <w:proofErr w:type="spellStart"/>
+      <w:r>
+        <w:t>firebase</w:t>
+      </w:r>
+      <w:proofErr w:type="spellEnd"/>
+      <w:r>
+        <w:t xml:space="preserve">, tak żeby na tej podstawie mieli możliwość zrobienia </w:t>
+      </w:r>
+      <w:proofErr w:type="spellStart"/>
+      <w:r>
+        <w:t>restore</w:t>
+      </w:r>
+      <w:proofErr w:type="spellEnd"/>
+      <w:r>
+        <w:t xml:space="preserve"> </w:t>
+      </w:r>
+      <w:proofErr w:type="spellStart"/>
+      <w:r>
+        <w:t>purchases</w:t>
+      </w:r>
+      <w:proofErr w:type="spellEnd"/>
+      <w:r>
+        <w:t xml:space="preserve"> w przypadku dezinstalacji, zmiany urządzenia czy przejścia z </w:t>
+      </w:r>
+      <w:proofErr w:type="spellStart"/>
+      <w:r>
+        <w:t>iphona</w:t>
+      </w:r>
+      <w:proofErr w:type="spellEnd"/>
+      <w:r>
+        <w:t xml:space="preserve"> na android i odwrotnie</w:t>
+      </w:r>
+    </w:p>
+    <w:p>
+      <w:pPr>
         <w:rPr>
           <w:b/>
           <w:sz w:val="28"/>
           <w:szCs w:val="28"/>
         </w:rPr>
+      </w:pPr>
+      <w:r>
+        <w:rPr>
+          <w:b/>
+          <w:sz w:val="28"/>
+          <w:szCs w:val="28"/>
+        </w:rPr>
         <w:t>EKRAN REKLAMY:</w:t>
       </w:r>
     </w:p>
@@ -2389,7 +2259,126 @@
       </w:r>
     </w:p>
     <w:p/>
-    <w:p/>
+    <w:p>
+      <w:r>
+        <w:rPr>
+          <w:b/>
+          <w:sz w:val="28"/>
+          <w:szCs w:val="28"/>
+        </w:rPr>
+        <w:t>KIEDY APKA BĘDZIE JUŻ W SKLEPIE PLAY:</w:t>
+      </w:r>
+      <w:r>
+        <w:br/>
+      </w:r>
+      <w:r>
+        <w:t xml:space="preserve">- </w:t>
+      </w:r>
+      <w:r>
+        <w:t>Karta improwizacji – TO DO –</w:t>
+      </w:r>
+      <w:r>
+        <w:t xml:space="preserve"> losowa karta na całą turę, bonusowa z dodatkową animacją „</w:t>
+      </w:r>
+      <w:proofErr w:type="spellStart"/>
+      <w:r>
+        <w:t>achievmentu</w:t>
+      </w:r>
+      <w:proofErr w:type="spellEnd"/>
+      <w:r>
+        <w:t xml:space="preserve">” - </w:t>
+      </w:r>
+      <w:r>
+        <w:t xml:space="preserve"> baza już zrobiona, 70słów per język i po prostu będziemy losować jedno słowo i wyświetlać kartę, dając około minuty czasu na to, </w:t>
+      </w:r>
+      <w:proofErr w:type="spellStart"/>
+      <w:r>
+        <w:t>możnaby</w:t>
+      </w:r>
+      <w:proofErr w:type="spellEnd"/>
+      <w:r>
+        <w:t xml:space="preserve"> zrobić aby to po prostu pojawiało się absolutnie losowo na całej planszy i tylko raz przez całą turę – czyli, żeby można było dostać tę kartę w każdym momencie gry lecz tylko raz  – do przemyślenia jeszcze, ale to by był the </w:t>
+      </w:r>
+      <w:proofErr w:type="spellStart"/>
+      <w:r>
+        <w:t>best</w:t>
+      </w:r>
+      <w:proofErr w:type="spellEnd"/>
+      <w:r>
+        <w:t xml:space="preserve"> pomysł, dodałoby zaskoczenia grze, losowości i więcej emocji.</w:t>
+      </w:r>
+      <w:r>
+        <w:br/>
+        <w:t xml:space="preserve">- ogarnięcie ewentualne koła fortuny tak aby powiększało się trakcie kręcenia na cały ekran, powiększenie planszy tak aby była na całym ekranie – przeorganizowanie czegoś – kwestia do przemyślenia czy w ogóle będzie to możliwe do zrobienia </w:t>
+      </w:r>
+    </w:p>
+    <w:p>
+      <w:r>
+        <w:lastRenderedPageBreak/>
+        <w:t xml:space="preserve">- żeby </w:t>
+      </w:r>
+      <w:proofErr w:type="spellStart"/>
+      <w:r>
+        <w:t>pomyslec</w:t>
+      </w:r>
+      <w:proofErr w:type="spellEnd"/>
+      <w:r>
+        <w:t xml:space="preserve"> w przyszłości o android TV, lub </w:t>
+      </w:r>
+      <w:proofErr w:type="spellStart"/>
+      <w:r>
+        <w:t>webowce</w:t>
+      </w:r>
+      <w:proofErr w:type="spellEnd"/>
+      <w:r>
+        <w:t xml:space="preserve"> aby moc </w:t>
+      </w:r>
+      <w:proofErr w:type="spellStart"/>
+      <w:r>
+        <w:t>odtwarzac</w:t>
+      </w:r>
+      <w:proofErr w:type="spellEnd"/>
+      <w:r>
+        <w:t xml:space="preserve"> </w:t>
+      </w:r>
+      <w:proofErr w:type="spellStart"/>
+      <w:r>
+        <w:t>gre</w:t>
+      </w:r>
+      <w:proofErr w:type="spellEnd"/>
+      <w:r>
+        <w:t xml:space="preserve"> na większych ekranach, żeby przyjemniej się </w:t>
+      </w:r>
+      <w:proofErr w:type="spellStart"/>
+      <w:r>
+        <w:t>gralo</w:t>
+      </w:r>
+      <w:proofErr w:type="spellEnd"/>
+      <w:r>
+        <w:t xml:space="preserve"> (wiec musiałby być tez dodany tryb poziomy aplikacji – </w:t>
+      </w:r>
+      <w:proofErr w:type="spellStart"/>
+      <w:r>
+        <w:t>must</w:t>
+      </w:r>
+      <w:proofErr w:type="spellEnd"/>
+      <w:r>
+        <w:t xml:space="preserve"> be w tym przypadku! )</w:t>
+      </w:r>
+    </w:p>
+    <w:p>
+      <w:r>
+        <w:t xml:space="preserve">- jeżeli aplikacja będzie miała powyżej 0,5mln pobrań wydać ją na </w:t>
+      </w:r>
+      <w:proofErr w:type="spellStart"/>
+      <w:r>
+        <w:t>iphony</w:t>
+      </w:r>
+      <w:proofErr w:type="spellEnd"/>
+      <w:r>
+        <w:t xml:space="preserve"> ?</w:t>
+      </w:r>
+    </w:p>
     <w:p/>
     <w:p/>
     <w:p/>

</xml_diff>

<commit_message>
score logic, new win game screen - not yet finished, improvements in alerts an so on - 4h of work
</commit_message>
<xml_diff>
--- a/assets/time_to_party_assets/dokumentacja.docx
+++ b/assets/time_to_party_assets/dokumentacja.docx
@@ -97,13 +97,251 @@
     </w:p>
     <w:p>
       <w:r>
+        <w:t xml:space="preserve">TRZEBA DOBRZE PRZETESTOWAC, ROZPISAC RUNDY I PUNKTY I ZOBACZYĆ CZY JEST ZWRACANE TO CO JEST OCZEKIWANE. </w:t>
+      </w:r>
+    </w:p>
+    <w:p>
+      <w:r>
+        <w:rPr>
+          <w:color w:val="FF0000"/>
+        </w:rPr>
+        <w:t xml:space="preserve">Klasa: </w:t>
+      </w:r>
+      <w:proofErr w:type="spellStart"/>
+      <w:r>
+        <w:rPr>
+          <w:color w:val="FF0000"/>
+        </w:rPr>
+        <w:t>score.dart</w:t>
+      </w:r>
+      <w:proofErr w:type="spellEnd"/>
+      <w:r>
+        <w:rPr>
+          <w:color w:val="FF0000"/>
+        </w:rPr>
+        <w:t xml:space="preserve">, </w:t>
+      </w:r>
+      <w:proofErr w:type="spellStart"/>
+      <w:r>
+        <w:rPr>
+          <w:color w:val="FF0000"/>
+        </w:rPr>
+        <w:t>alerts_and_dialogs.dart</w:t>
+      </w:r>
+      <w:proofErr w:type="spellEnd"/>
+      <w:r>
+        <w:rPr>
+          <w:color w:val="FF0000"/>
+        </w:rPr>
+        <w:t xml:space="preserve"> – w tej są wywoływane metody do liczenia punktów ze </w:t>
+      </w:r>
+      <w:proofErr w:type="spellStart"/>
+      <w:r>
+        <w:rPr>
+          <w:color w:val="FF0000"/>
+        </w:rPr>
+        <w:t>score.dart</w:t>
+      </w:r>
+      <w:proofErr w:type="spellEnd"/>
+      <w:r>
+        <w:rPr>
+          <w:color w:val="FF0000"/>
+        </w:rPr>
         <w:br/>
+        <w:t xml:space="preserve">w </w:t>
+      </w:r>
+      <w:proofErr w:type="spellStart"/>
+      <w:r>
+        <w:rPr>
+          <w:color w:val="FF0000"/>
+        </w:rPr>
+        <w:t>score.dart</w:t>
+      </w:r>
+      <w:proofErr w:type="spellEnd"/>
+      <w:r>
+        <w:rPr>
+          <w:color w:val="FF0000"/>
+        </w:rPr>
+        <w:t xml:space="preserve"> jest </w:t>
+      </w:r>
+      <w:proofErr w:type="spellStart"/>
+      <w:r>
+        <w:rPr>
+          <w:color w:val="FF0000"/>
+        </w:rPr>
+        <w:t>obsluzone</w:t>
+      </w:r>
+      <w:proofErr w:type="spellEnd"/>
+      <w:r>
+        <w:rPr>
+          <w:color w:val="FF0000"/>
+        </w:rPr>
+        <w:t xml:space="preserve"> liczenie punktów, później będzie trzeba pobierać w klasie </w:t>
+      </w:r>
+      <w:proofErr w:type="spellStart"/>
+      <w:r>
+        <w:rPr>
+          <w:color w:val="FF0000"/>
+        </w:rPr>
+        <w:t>win_game_screen.dart</w:t>
+      </w:r>
+      <w:proofErr w:type="spellEnd"/>
+      <w:r>
+        <w:rPr>
+          <w:color w:val="FF0000"/>
+        </w:rPr>
+        <w:t xml:space="preserve"> </w:t>
+      </w:r>
+      <w:r>
+        <w:rPr>
+          <w:color w:val="FF0000"/>
+        </w:rPr>
+        <w:br/>
+        <w:t xml:space="preserve">więc </w:t>
+      </w:r>
+      <w:proofErr w:type="spellStart"/>
+      <w:r>
+        <w:rPr>
+          <w:color w:val="FF0000"/>
+        </w:rPr>
+        <w:t>score,alerts</w:t>
+      </w:r>
+      <w:proofErr w:type="spellEnd"/>
+      <w:r>
+        <w:rPr>
+          <w:color w:val="FF0000"/>
+        </w:rPr>
+        <w:t xml:space="preserve"> i </w:t>
+      </w:r>
+      <w:proofErr w:type="spellStart"/>
+      <w:r>
+        <w:rPr>
+          <w:color w:val="FF0000"/>
+        </w:rPr>
+        <w:t>wingame</w:t>
+      </w:r>
+      <w:proofErr w:type="spellEnd"/>
+      <w:r>
+        <w:rPr>
+          <w:color w:val="FF0000"/>
+        </w:rPr>
+        <w:t xml:space="preserve"> współpracują razem ze sobą te 3 klasy // DO PRZETESTOWANIA</w:t>
+      </w:r>
+      <w:r>
+        <w:rPr>
+          <w:color w:val="FF0000"/>
+        </w:rPr>
+        <w:t xml:space="preserve"> !!!!CHYBA DZIAŁA!!!!!</w:t>
+      </w:r>
+      <w:r>
+        <w:br/>
+      </w:r>
+      <w:r>
+        <w:br/>
       </w:r>
       <w:r>
         <w:t>- z</w:t>
       </w:r>
       <w:r>
         <w:t xml:space="preserve">robienie punktacji z mnożnikami, może możliwość podglądu aktualnych punktów, finalna opcja zakończenia ma pojawić punktacje – w sumie to bardziej do ekranu podsumowania ? </w:t>
+      </w:r>
+    </w:p>
+    <w:p>
+      <w:r>
+        <w:t xml:space="preserve">- pytanie co na samym końcu gry, kiedy pionki są już przed metą, czy wtedy po prostu klikanie w spinning </w:t>
+      </w:r>
+      <w:proofErr w:type="spellStart"/>
+      <w:r>
+        <w:t>wheel</w:t>
+      </w:r>
+      <w:proofErr w:type="spellEnd"/>
+      <w:r>
+        <w:t xml:space="preserve"> kto pierwszy dojdzie do końca czy jak to rozwiązać? </w:t>
+      </w:r>
+    </w:p>
+    <w:p>
+      <w:r>
+        <w:t xml:space="preserve">- dodanie przejścia do win </w:t>
+      </w:r>
+      <w:proofErr w:type="spellStart"/>
+      <w:r>
+        <w:t>game</w:t>
+      </w:r>
+      <w:proofErr w:type="spellEnd"/>
+      <w:r>
+        <w:t xml:space="preserve"> </w:t>
+      </w:r>
+      <w:proofErr w:type="spellStart"/>
+      <w:r>
+        <w:t>screen</w:t>
+      </w:r>
+      <w:proofErr w:type="spellEnd"/>
+      <w:r>
+        <w:t xml:space="preserve"> w momencie wyjścia z gry w danym momencie – przejście tam, dopiero z </w:t>
+      </w:r>
+      <w:proofErr w:type="spellStart"/>
+      <w:r>
+        <w:t>wingamescreen</w:t>
+      </w:r>
+      <w:proofErr w:type="spellEnd"/>
+      <w:r>
+        <w:t xml:space="preserve"> – przejście do </w:t>
+      </w:r>
+      <w:proofErr w:type="spellStart"/>
+      <w:r>
+        <w:t>mainmenu</w:t>
+      </w:r>
+      <w:proofErr w:type="spellEnd"/>
+      <w:r>
+        <w:t xml:space="preserve">. </w:t>
+      </w:r>
+      <w:r>
+        <w:t xml:space="preserve">// </w:t>
+      </w:r>
+      <w:proofErr w:type="spellStart"/>
+      <w:r>
+        <w:t>ogolnie</w:t>
+      </w:r>
+      <w:proofErr w:type="spellEnd"/>
+      <w:r>
+        <w:t xml:space="preserve"> </w:t>
+      </w:r>
+      <w:proofErr w:type="spellStart"/>
+      <w:r>
+        <w:t>done</w:t>
+      </w:r>
+      <w:proofErr w:type="spellEnd"/>
+      <w:r>
+        <w:t xml:space="preserve">, ale trzeba zrobić poprawki wyglądu tego ekranu, dodanie przejścia do in </w:t>
+      </w:r>
+      <w:proofErr w:type="spellStart"/>
+      <w:r>
+        <w:t>app</w:t>
+      </w:r>
+      <w:proofErr w:type="spellEnd"/>
+      <w:r>
+        <w:t xml:space="preserve"> </w:t>
+      </w:r>
+      <w:proofErr w:type="spellStart"/>
+      <w:r>
+        <w:t>purchase</w:t>
+      </w:r>
+      <w:proofErr w:type="spellEnd"/>
+      <w:r>
+        <w:t xml:space="preserve"> itp. – dopracowanie tego tak jak jest w wyglądzie z </w:t>
+      </w:r>
+      <w:proofErr w:type="spellStart"/>
+      <w:r>
+        <w:t>figmy</w:t>
+      </w:r>
+      <w:proofErr w:type="spellEnd"/>
+      <w:r>
+        <w:t xml:space="preserve">. </w:t>
+      </w:r>
+      <w:bookmarkStart w:id="0" w:name="_GoBack"/>
+      <w:bookmarkEnd w:id="0"/>
+      <w:r>
+        <w:br/>
       </w:r>
       <w:r>
         <w:rPr>
@@ -1435,6 +1673,7 @@
     </w:p>
     <w:p>
       <w:r>
+        <w:lastRenderedPageBreak/>
         <w:t>- alert dialog lub ekran podsumowania gry, który będzie pojawiał się gdy: pionek dojdzie do mety, lub gdy użytkownik będzie chciał wyjść z gry, to pokaże ranking graczy względem pionków na planszy (w danym momencie, tak aby gra mogła być zakończona w dowolnym momencie z pokazaniem „</w:t>
       </w:r>
       <w:proofErr w:type="spellStart"/>
@@ -1568,7 +1807,6 @@
     </w:p>
     <w:p>
       <w:r>
-        <w:lastRenderedPageBreak/>
         <w:t xml:space="preserve">- poprawienie </w:t>
       </w:r>
       <w:proofErr w:type="spellStart"/>
@@ -1843,12 +2081,7 @@
       </w:r>
       <w:proofErr w:type="spellEnd"/>
       <w:r>
-        <w:t>, korygować, odnośnie układu, projektowania etc.. jeszcze można trochę doczytać co jest istot</w:t>
-      </w:r>
-      <w:bookmarkStart w:id="0" w:name="_GoBack"/>
-      <w:bookmarkEnd w:id="0"/>
-      <w:r>
-        <w:t>ne</w:t>
+        <w:t>, korygować, odnośnie układu, projektowania etc.. jeszcze można trochę doczytać co jest istotne</w:t>
       </w:r>
     </w:p>
     <w:p>
@@ -1918,7 +2151,11 @@
       </w:r>
       <w:proofErr w:type="spellEnd"/>
       <w:r>
-        <w:t xml:space="preserve"> tylko 2 osoby, tak jak jest to w gierkach małżeńskich, też </w:t>
+        <w:t xml:space="preserve"> tylko 2 osoby, tak jak jest to w gierkach </w:t>
+      </w:r>
+      <w:r>
+        <w:lastRenderedPageBreak/>
+        <w:t xml:space="preserve">małżeńskich, też </w:t>
       </w:r>
       <w:proofErr w:type="spellStart"/>
       <w:r>
@@ -1975,7 +2212,6 @@
     </w:p>
     <w:p>
       <w:r>
-        <w:lastRenderedPageBreak/>
         <w:t>- samouczek ma sens zrobić dopiero wtedy gdy już będę miał gotowy główny ekran całej gry, karty itp. Tak aby po kolei można było pokazywać funkcje, a musi to bazować już na finalnym wyglądzie aplikacji, pamiętaj ze samouczek musi być responsywny!</w:t>
       </w:r>
     </w:p>
@@ -2244,6 +2480,7 @@
     </w:p>
     <w:p>
       <w:r>
+        <w:lastRenderedPageBreak/>
         <w:t>- poprawka „</w:t>
       </w:r>
       <w:proofErr w:type="spellStart"/>
@@ -2314,7 +2551,6 @@
     </w:p>
     <w:p>
       <w:r>
-        <w:lastRenderedPageBreak/>
         <w:t xml:space="preserve">- żeby </w:t>
       </w:r>
       <w:proofErr w:type="spellStart"/>
@@ -2746,6 +2982,7 @@
           </w:tcPr>
           <w:p>
             <w:r>
+              <w:lastRenderedPageBreak/>
               <w:t>5</w:t>
             </w:r>
           </w:p>

</xml_diff>

<commit_message>
updates in win game screen, some ideas in docs
</commit_message>
<xml_diff>
--- a/assets/time_to_party_assets/dokumentacja.docx
+++ b/assets/time_to_party_assets/dokumentacja.docx
@@ -101,6 +101,11 @@
       </w:r>
     </w:p>
     <w:p>
+      <w:pPr>
+        <w:rPr>
+          <w:color w:val="00B050"/>
+        </w:rPr>
+      </w:pPr>
       <w:r>
         <w:rPr>
           <w:color w:val="FF0000"/>
@@ -240,10 +245,13 @@
         <w:br/>
       </w:r>
       <w:r>
-        <w:t>- z</w:t>
-      </w:r>
-      <w:r>
-        <w:t xml:space="preserve">robienie punktacji z mnożnikami, może możliwość podglądu aktualnych punktów, finalna opcja zakończenia ma pojawić punktacje – w sumie to bardziej do ekranu podsumowania ? </w:t>
+        <w:t xml:space="preserve">- </w:t>
+      </w:r>
+      <w:r>
+        <w:rPr>
+          <w:color w:val="00B050"/>
+        </w:rPr>
+        <w:t xml:space="preserve">zrobienie punktacji z mnożnikami, może możliwość podglądu aktualnych punktów, finalna opcja zakończenia ma pojawić punktacje – w sumie to bardziej do ekranu podsumowania ? </w:t>
       </w:r>
     </w:p>
     <w:p>
@@ -308,11 +316,33 @@
       </w:r>
       <w:proofErr w:type="spellStart"/>
       <w:r>
-        <w:t>done</w:t>
-      </w:r>
-      <w:proofErr w:type="spellEnd"/>
-      <w:r>
-        <w:t xml:space="preserve">, ale trzeba zrobić poprawki wyglądu tego ekranu, dodanie przejścia do in </w:t>
+        <w:t>d</w:t>
+      </w:r>
+      <w:r>
+        <w:t>one</w:t>
+      </w:r>
+      <w:proofErr w:type="spellEnd"/>
+      <w:r>
+        <w:t xml:space="preserve">, ale trzeba zrobić poprawki, poprawić wygląd przycisków aby były bardziej zbliżone do tych w </w:t>
+      </w:r>
+      <w:proofErr w:type="spellStart"/>
+      <w:r>
+        <w:t>figmie</w:t>
+      </w:r>
+      <w:proofErr w:type="spellEnd"/>
+      <w:r>
+        <w:t xml:space="preserve"> ,trzeba będzie zrobić nowy </w:t>
+      </w:r>
+      <w:proofErr w:type="spellStart"/>
+      <w:r>
+        <w:t>custom_style_button.dart</w:t>
+      </w:r>
+      <w:proofErr w:type="spellEnd"/>
+      <w:r>
+        <w:t xml:space="preserve"> (w tym pliku), </w:t>
+      </w:r>
+      <w:r>
+        <w:t xml:space="preserve">dodanie przejścia do in </w:t>
       </w:r>
       <w:proofErr w:type="spellStart"/>
       <w:r>
@@ -328,7 +358,10 @@
       </w:r>
       <w:proofErr w:type="spellEnd"/>
       <w:r>
-        <w:t xml:space="preserve"> itp. – dopracowanie tego tak jak jest w wyglądzie z </w:t>
+        <w:t xml:space="preserve"> itp. – dopracowanie tego t</w:t>
+      </w:r>
+      <w:r>
+        <w:t xml:space="preserve">ak jak jest w wyglądzie z </w:t>
       </w:r>
       <w:proofErr w:type="spellStart"/>
       <w:r>
@@ -336,7 +369,54 @@
       </w:r>
       <w:proofErr w:type="spellEnd"/>
       <w:r>
-        <w:t xml:space="preserve">. </w:t>
+        <w:t>, dodanie blokad aby już nie dało się cofnąć, zmiana z powrotem przycisku ‘Wyniki’ na OK</w:t>
+      </w:r>
+    </w:p>
+    <w:p>
+      <w:r>
+        <w:t xml:space="preserve">- trzeba poprawić przekazywanie </w:t>
+      </w:r>
+      <w:proofErr w:type="spellStart"/>
+      <w:r>
+        <w:t>teamNames</w:t>
+      </w:r>
+      <w:proofErr w:type="spellEnd"/>
+      <w:r>
+        <w:t xml:space="preserve"> i </w:t>
+      </w:r>
+      <w:proofErr w:type="spellStart"/>
+      <w:r>
+        <w:t>teamColors</w:t>
+      </w:r>
+      <w:proofErr w:type="spellEnd"/>
+      <w:r>
+        <w:t xml:space="preserve"> – trzeba przekazać w tym miejscu listy zamiast </w:t>
+      </w:r>
+      <w:proofErr w:type="spellStart"/>
+      <w:r>
+        <w:t>pojedynyczhc</w:t>
+      </w:r>
+      <w:proofErr w:type="spellEnd"/>
+      <w:r>
+        <w:t xml:space="preserve"> </w:t>
+      </w:r>
+      <w:proofErr w:type="spellStart"/>
+      <w:r>
+        <w:t>indexow</w:t>
+      </w:r>
+      <w:proofErr w:type="spellEnd"/>
+      <w:r>
+        <w:t xml:space="preserve"> bo nie ma całej punktacji jak się wyjdzie z ekranu karty </w:t>
+      </w:r>
+    </w:p>
+    <w:p>
+      <w:r>
+        <w:t xml:space="preserve">- sprawdzenie co się stało z antonimami że przestał je pobierać </w:t>
+      </w:r>
+    </w:p>
+    <w:p>
+      <w:r>
+        <w:t>- dodanie cienia na głównym ekranie pod logo i na ładowania może ? – aby to lepiej wyglądało – do sprawdzenia, przemyślenia</w:t>
       </w:r>
       <w:bookmarkStart w:id="0" w:name="_GoBack"/>
       <w:bookmarkEnd w:id="0"/>
@@ -1122,6 +1202,16 @@
           <w:lang w:eastAsia="pl-PL"/>
         </w:rPr>
         <w:br/>
+      </w:r>
+      <w:r>
+        <w:rPr>
+          <w:rFonts w:ascii="Courier New" w:eastAsia="Times New Roman" w:hAnsi="Courier New" w:cs="Courier New"/>
+          <w:color w:val="CC7832"/>
+          <w:sz w:val="20"/>
+          <w:szCs w:val="20"/>
+          <w:lang w:eastAsia="pl-PL"/>
+        </w:rPr>
+        <w:lastRenderedPageBreak/>
         <w:t xml:space="preserve">  </w:t>
       </w:r>
       <w:proofErr w:type="spellStart"/>
@@ -1673,7 +1763,6 @@
     </w:p>
     <w:p>
       <w:r>
-        <w:lastRenderedPageBreak/>
         <w:t>- alert dialog lub ekran podsumowania gry, który będzie pojawiał się gdy: pionek dojdzie do mety, lub gdy użytkownik będzie chciał wyjść z gry, to pokaże ranking graczy względem pionków na planszy (w danym momencie, tak aby gra mogła być zakończona w dowolnym momencie z pokazaniem „</w:t>
       </w:r>
       <w:proofErr w:type="spellStart"/>
@@ -2086,6 +2175,7 @@
     </w:p>
     <w:p>
       <w:r>
+        <w:lastRenderedPageBreak/>
         <w:t>- dopracowanie czasu dla wszystkich kart</w:t>
       </w:r>
       <w:r>
@@ -2151,11 +2241,7 @@
       </w:r>
       <w:proofErr w:type="spellEnd"/>
       <w:r>
-        <w:t xml:space="preserve"> tylko 2 osoby, tak jak jest to w gierkach </w:t>
-      </w:r>
-      <w:r>
-        <w:lastRenderedPageBreak/>
-        <w:t xml:space="preserve">małżeńskich, też </w:t>
+        <w:t xml:space="preserve"> tylko 2 osoby, tak jak jest to w gierkach małżeńskich, też </w:t>
       </w:r>
       <w:proofErr w:type="spellStart"/>
       <w:r>
@@ -2449,6 +2535,7 @@
           <w:sz w:val="28"/>
           <w:szCs w:val="28"/>
         </w:rPr>
+        <w:lastRenderedPageBreak/>
         <w:t>EKRAN REKLAMY:</w:t>
       </w:r>
     </w:p>
@@ -2480,7 +2567,6 @@
     </w:p>
     <w:p>
       <w:r>
-        <w:lastRenderedPageBreak/>
         <w:t>- poprawka „</w:t>
       </w:r>
       <w:proofErr w:type="spellStart"/>
@@ -2650,6 +2736,7 @@
     </w:p>
     <w:p>
       <w:r>
+        <w:lastRenderedPageBreak/>
         <w:t>Baza danych, tabel z kartami, tabela Cards:</w:t>
       </w:r>
     </w:p>
@@ -2982,7 +3069,6 @@
           </w:tcPr>
           <w:p>
             <w:r>
-              <w:lastRenderedPageBreak/>
               <w:t>5</w:t>
             </w:r>
           </w:p>

</xml_diff>

<commit_message>
small update win game
</commit_message>
<xml_diff>
--- a/assets/time_to_party_assets/dokumentacja.docx
+++ b/assets/time_to_party_assets/dokumentacja.docx
@@ -97,183 +97,139 @@
     </w:p>
     <w:p>
       <w:r>
-        <w:t xml:space="preserve">TRZEBA DOBRZE PRZETESTOWAC, ROZPISAC RUNDY I PUNKTY I ZOBACZYĆ CZY JEST ZWRACANE TO CO JEST OCZEKIWANE. </w:t>
-      </w:r>
-    </w:p>
-    <w:p>
-      <w:pPr>
-        <w:rPr>
-          <w:color w:val="00B050"/>
-        </w:rPr>
-      </w:pPr>
-      <w:r>
-        <w:rPr>
-          <w:color w:val="FF0000"/>
-        </w:rPr>
-        <w:t xml:space="preserve">Klasa: </w:t>
-      </w:r>
-      <w:proofErr w:type="spellStart"/>
-      <w:r>
-        <w:rPr>
-          <w:color w:val="FF0000"/>
-        </w:rPr>
-        <w:t>score.dart</w:t>
-      </w:r>
-      <w:proofErr w:type="spellEnd"/>
-      <w:r>
-        <w:rPr>
-          <w:color w:val="FF0000"/>
-        </w:rPr>
-        <w:t xml:space="preserve">, </w:t>
-      </w:r>
-      <w:proofErr w:type="spellStart"/>
-      <w:r>
-        <w:rPr>
-          <w:color w:val="FF0000"/>
-        </w:rPr>
-        <w:t>alerts_and_dialogs.dart</w:t>
-      </w:r>
-      <w:proofErr w:type="spellEnd"/>
-      <w:r>
-        <w:rPr>
-          <w:color w:val="FF0000"/>
-        </w:rPr>
-        <w:t xml:space="preserve"> – w tej są wywoływane metody do liczenia punktów ze </w:t>
-      </w:r>
-      <w:proofErr w:type="spellStart"/>
-      <w:r>
-        <w:rPr>
-          <w:color w:val="FF0000"/>
-        </w:rPr>
-        <w:t>score.dart</w:t>
-      </w:r>
-      <w:proofErr w:type="spellEnd"/>
-      <w:r>
-        <w:rPr>
-          <w:color w:val="FF0000"/>
-        </w:rPr>
-        <w:br/>
-        <w:t xml:space="preserve">w </w:t>
-      </w:r>
-      <w:proofErr w:type="spellStart"/>
-      <w:r>
-        <w:rPr>
-          <w:color w:val="FF0000"/>
-        </w:rPr>
-        <w:t>score.dart</w:t>
-      </w:r>
-      <w:proofErr w:type="spellEnd"/>
-      <w:r>
-        <w:rPr>
-          <w:color w:val="FF0000"/>
-        </w:rPr>
-        <w:t xml:space="preserve"> jest </w:t>
-      </w:r>
-      <w:proofErr w:type="spellStart"/>
-      <w:r>
-        <w:rPr>
-          <w:color w:val="FF0000"/>
-        </w:rPr>
-        <w:t>obsluzone</w:t>
-      </w:r>
-      <w:proofErr w:type="spellEnd"/>
-      <w:r>
-        <w:rPr>
-          <w:color w:val="FF0000"/>
-        </w:rPr>
-        <w:t xml:space="preserve"> liczenie punktów, później będzie trzeba pobierać w klasie </w:t>
-      </w:r>
-      <w:proofErr w:type="spellStart"/>
-      <w:r>
-        <w:rPr>
-          <w:color w:val="FF0000"/>
-        </w:rPr>
-        <w:t>win_game_screen.dart</w:t>
-      </w:r>
-      <w:proofErr w:type="spellEnd"/>
-      <w:r>
-        <w:rPr>
-          <w:color w:val="FF0000"/>
-        </w:rPr>
+        <w:t xml:space="preserve">- pytanie co na samym końcu gry, kiedy pionki są już przed metą, czy wtedy po prostu klikanie w spinning </w:t>
+      </w:r>
+      <w:proofErr w:type="spellStart"/>
+      <w:r>
+        <w:t>wheel</w:t>
+      </w:r>
+      <w:proofErr w:type="spellEnd"/>
+      <w:r>
+        <w:t xml:space="preserve"> kto pierwszy dojdzie do końca czy jak to rozwiązać? </w:t>
+      </w:r>
+    </w:p>
+    <w:p>
+      <w:r>
+        <w:t xml:space="preserve">- dodanie przejścia do win </w:t>
+      </w:r>
+      <w:proofErr w:type="spellStart"/>
+      <w:r>
+        <w:t>game</w:t>
+      </w:r>
+      <w:proofErr w:type="spellEnd"/>
+      <w:r>
         <w:t xml:space="preserve"> </w:t>
       </w:r>
-      <w:r>
-        <w:rPr>
-          <w:color w:val="FF0000"/>
-        </w:rPr>
-        <w:br/>
-        <w:t xml:space="preserve">więc </w:t>
-      </w:r>
-      <w:proofErr w:type="spellStart"/>
-      <w:r>
-        <w:rPr>
-          <w:color w:val="FF0000"/>
-        </w:rPr>
-        <w:t>score,alerts</w:t>
-      </w:r>
-      <w:proofErr w:type="spellEnd"/>
-      <w:r>
-        <w:rPr>
-          <w:color w:val="FF0000"/>
-        </w:rPr>
+      <w:proofErr w:type="spellStart"/>
+      <w:r>
+        <w:t>screen</w:t>
+      </w:r>
+      <w:proofErr w:type="spellEnd"/>
+      <w:r>
+        <w:t xml:space="preserve"> w momencie wyjścia z gry w danym momencie – przejście tam, dopiero z </w:t>
+      </w:r>
+      <w:proofErr w:type="spellStart"/>
+      <w:r>
+        <w:t>wingamescreen</w:t>
+      </w:r>
+      <w:proofErr w:type="spellEnd"/>
+      <w:r>
+        <w:t xml:space="preserve"> – przejście do </w:t>
+      </w:r>
+      <w:proofErr w:type="spellStart"/>
+      <w:r>
+        <w:t>mainmenu</w:t>
+      </w:r>
+      <w:proofErr w:type="spellEnd"/>
+      <w:r>
+        <w:t xml:space="preserve">. </w:t>
+      </w:r>
+      <w:r>
+        <w:t xml:space="preserve">// </w:t>
+      </w:r>
+      <w:proofErr w:type="spellStart"/>
+      <w:r>
+        <w:t>ogolnie</w:t>
+      </w:r>
+      <w:proofErr w:type="spellEnd"/>
+      <w:r>
+        <w:t xml:space="preserve"> </w:t>
+      </w:r>
+      <w:proofErr w:type="spellStart"/>
+      <w:r>
+        <w:t>d</w:t>
+      </w:r>
+      <w:r>
+        <w:t>one</w:t>
+      </w:r>
+      <w:proofErr w:type="spellEnd"/>
+      <w:r>
+        <w:t xml:space="preserve">, ale trzeba zrobić poprawki, poprawić wygląd przycisków aby były bardziej zbliżone do tych w </w:t>
+      </w:r>
+      <w:proofErr w:type="spellStart"/>
+      <w:r>
+        <w:t>figmie</w:t>
+      </w:r>
+      <w:proofErr w:type="spellEnd"/>
+      <w:r>
+        <w:t xml:space="preserve"> ,trzeba będzie zrobić nowy </w:t>
+      </w:r>
+      <w:proofErr w:type="spellStart"/>
+      <w:r>
+        <w:t>custom_style_button.dart</w:t>
+      </w:r>
+      <w:proofErr w:type="spellEnd"/>
+      <w:r>
+        <w:t xml:space="preserve"> (w tym pliku), dodanie przejścia do in </w:t>
+      </w:r>
+      <w:proofErr w:type="spellStart"/>
+      <w:r>
+        <w:t>app</w:t>
+      </w:r>
+      <w:proofErr w:type="spellEnd"/>
+      <w:r>
+        <w:t xml:space="preserve"> </w:t>
+      </w:r>
+      <w:proofErr w:type="spellStart"/>
+      <w:r>
+        <w:t>purchase</w:t>
+      </w:r>
+      <w:proofErr w:type="spellEnd"/>
+      <w:r>
+        <w:t xml:space="preserve"> itp. – dopracowanie tego tak jak jest w wyglądzie z </w:t>
+      </w:r>
+      <w:proofErr w:type="spellStart"/>
+      <w:r>
+        <w:t>figmy</w:t>
+      </w:r>
+      <w:proofErr w:type="spellEnd"/>
+      <w:r>
+        <w:t>, dodanie blokad aby już nie dało się cofnąć, zmiana z powrotem przycisku ‘Wyniki’ na OK</w:t>
+      </w:r>
+    </w:p>
+    <w:p>
+      <w:r>
+        <w:t xml:space="preserve">- trzeba poprawić przekazywanie </w:t>
+      </w:r>
+      <w:proofErr w:type="spellStart"/>
+      <w:r>
+        <w:t>teamNames</w:t>
+      </w:r>
+      <w:proofErr w:type="spellEnd"/>
+      <w:r>
         <w:t xml:space="preserve"> i </w:t>
       </w:r>
       <w:proofErr w:type="spellStart"/>
       <w:r>
-        <w:rPr>
-          <w:color w:val="FF0000"/>
-        </w:rPr>
-        <w:t>wingame</w:t>
-      </w:r>
-      <w:proofErr w:type="spellEnd"/>
-      <w:r>
-        <w:rPr>
-          <w:color w:val="FF0000"/>
-        </w:rPr>
-        <w:t xml:space="preserve"> współpracują razem ze sobą te 3 klasy // DO PRZETESTOWANIA</w:t>
-      </w:r>
-      <w:r>
-        <w:rPr>
-          <w:color w:val="FF0000"/>
-        </w:rPr>
-        <w:t xml:space="preserve"> !!!!CHYBA DZIAŁA!!!!!</w:t>
-      </w:r>
-      <w:r>
-        <w:br/>
-      </w:r>
-      <w:r>
-        <w:br/>
-      </w:r>
-      <w:r>
-        <w:t xml:space="preserve">- </w:t>
-      </w:r>
-      <w:r>
-        <w:rPr>
-          <w:color w:val="00B050"/>
-        </w:rPr>
-        <w:t xml:space="preserve">zrobienie punktacji z mnożnikami, może możliwość podglądu aktualnych punktów, finalna opcja zakończenia ma pojawić punktacje – w sumie to bardziej do ekranu podsumowania ? </w:t>
-      </w:r>
-    </w:p>
-    <w:p>
-      <w:r>
-        <w:t xml:space="preserve">- pytanie co na samym końcu gry, kiedy pionki są już przed metą, czy wtedy po prostu klikanie w spinning </w:t>
-      </w:r>
-      <w:proofErr w:type="spellStart"/>
-      <w:r>
-        <w:t>wheel</w:t>
-      </w:r>
-      <w:proofErr w:type="spellEnd"/>
-      <w:r>
-        <w:t xml:space="preserve"> kto pierwszy dojdzie do końca czy jak to rozwiązać? </w:t>
-      </w:r>
-    </w:p>
-    <w:p>
-      <w:r>
-        <w:t xml:space="preserve">- dodanie przejścia do win </w:t>
-      </w:r>
-      <w:proofErr w:type="spellStart"/>
-      <w:r>
-        <w:t>game</w:t>
+        <w:t>teamColors</w:t>
+      </w:r>
+      <w:proofErr w:type="spellEnd"/>
+      <w:r>
+        <w:t xml:space="preserve"> – trzeba przekazać w tym miejscu listy zamiast </w:t>
+      </w:r>
+      <w:proofErr w:type="spellStart"/>
+      <w:r>
+        <w:t>pojedynyczhc</w:t>
       </w:r>
       <w:proofErr w:type="spellEnd"/>
       <w:r>
@@ -281,127 +237,6 @@
       </w:r>
       <w:proofErr w:type="spellStart"/>
       <w:r>
-        <w:t>screen</w:t>
-      </w:r>
-      <w:proofErr w:type="spellEnd"/>
-      <w:r>
-        <w:t xml:space="preserve"> w momencie wyjścia z gry w danym momencie – przejście tam, dopiero z </w:t>
-      </w:r>
-      <w:proofErr w:type="spellStart"/>
-      <w:r>
-        <w:t>wingamescreen</w:t>
-      </w:r>
-      <w:proofErr w:type="spellEnd"/>
-      <w:r>
-        <w:t xml:space="preserve"> – przejście do </w:t>
-      </w:r>
-      <w:proofErr w:type="spellStart"/>
-      <w:r>
-        <w:t>mainmenu</w:t>
-      </w:r>
-      <w:proofErr w:type="spellEnd"/>
-      <w:r>
-        <w:t xml:space="preserve">. </w:t>
-      </w:r>
-      <w:r>
-        <w:t xml:space="preserve">// </w:t>
-      </w:r>
-      <w:proofErr w:type="spellStart"/>
-      <w:r>
-        <w:t>ogolnie</w:t>
-      </w:r>
-      <w:proofErr w:type="spellEnd"/>
-      <w:r>
-        <w:t xml:space="preserve"> </w:t>
-      </w:r>
-      <w:proofErr w:type="spellStart"/>
-      <w:r>
-        <w:t>d</w:t>
-      </w:r>
-      <w:r>
-        <w:t>one</w:t>
-      </w:r>
-      <w:proofErr w:type="spellEnd"/>
-      <w:r>
-        <w:t xml:space="preserve">, ale trzeba zrobić poprawki, poprawić wygląd przycisków aby były bardziej zbliżone do tych w </w:t>
-      </w:r>
-      <w:proofErr w:type="spellStart"/>
-      <w:r>
-        <w:t>figmie</w:t>
-      </w:r>
-      <w:proofErr w:type="spellEnd"/>
-      <w:r>
-        <w:t xml:space="preserve"> ,trzeba będzie zrobić nowy </w:t>
-      </w:r>
-      <w:proofErr w:type="spellStart"/>
-      <w:r>
-        <w:t>custom_style_button.dart</w:t>
-      </w:r>
-      <w:proofErr w:type="spellEnd"/>
-      <w:r>
-        <w:t xml:space="preserve"> (w tym pliku), </w:t>
-      </w:r>
-      <w:r>
-        <w:t xml:space="preserve">dodanie przejścia do in </w:t>
-      </w:r>
-      <w:proofErr w:type="spellStart"/>
-      <w:r>
-        <w:t>app</w:t>
-      </w:r>
-      <w:proofErr w:type="spellEnd"/>
-      <w:r>
-        <w:t xml:space="preserve"> </w:t>
-      </w:r>
-      <w:proofErr w:type="spellStart"/>
-      <w:r>
-        <w:t>purchase</w:t>
-      </w:r>
-      <w:proofErr w:type="spellEnd"/>
-      <w:r>
-        <w:t xml:space="preserve"> itp. – dopracowanie tego t</w:t>
-      </w:r>
-      <w:r>
-        <w:t xml:space="preserve">ak jak jest w wyglądzie z </w:t>
-      </w:r>
-      <w:proofErr w:type="spellStart"/>
-      <w:r>
-        <w:t>figmy</w:t>
-      </w:r>
-      <w:proofErr w:type="spellEnd"/>
-      <w:r>
-        <w:t>, dodanie blokad aby już nie dało się cofnąć, zmiana z powrotem przycisku ‘Wyniki’ na OK</w:t>
-      </w:r>
-    </w:p>
-    <w:p>
-      <w:r>
-        <w:t xml:space="preserve">- trzeba poprawić przekazywanie </w:t>
-      </w:r>
-      <w:proofErr w:type="spellStart"/>
-      <w:r>
-        <w:t>teamNames</w:t>
-      </w:r>
-      <w:proofErr w:type="spellEnd"/>
-      <w:r>
-        <w:t xml:space="preserve"> i </w:t>
-      </w:r>
-      <w:proofErr w:type="spellStart"/>
-      <w:r>
-        <w:t>teamColors</w:t>
-      </w:r>
-      <w:proofErr w:type="spellEnd"/>
-      <w:r>
-        <w:t xml:space="preserve"> – trzeba przekazać w tym miejscu listy zamiast </w:t>
-      </w:r>
-      <w:proofErr w:type="spellStart"/>
-      <w:r>
-        <w:t>pojedynyczhc</w:t>
-      </w:r>
-      <w:proofErr w:type="spellEnd"/>
-      <w:r>
-        <w:t xml:space="preserve"> </w:t>
-      </w:r>
-      <w:proofErr w:type="spellStart"/>
-      <w:r>
         <w:t>indexow</w:t>
       </w:r>
       <w:proofErr w:type="spellEnd"/>
@@ -418,8 +253,6 @@
       <w:r>
         <w:t>- dodanie cienia na głównym ekranie pod logo i na ładowania może ? – aby to lepiej wyglądało – do sprawdzenia, przemyślenia</w:t>
       </w:r>
-      <w:bookmarkStart w:id="0" w:name="_GoBack"/>
-      <w:bookmarkEnd w:id="0"/>
       <w:r>
         <w:br/>
       </w:r>
@@ -1202,16 +1035,6 @@
           <w:lang w:eastAsia="pl-PL"/>
         </w:rPr>
         <w:br/>
-      </w:r>
-      <w:r>
-        <w:rPr>
-          <w:rFonts w:ascii="Courier New" w:eastAsia="Times New Roman" w:hAnsi="Courier New" w:cs="Courier New"/>
-          <w:color w:val="CC7832"/>
-          <w:sz w:val="20"/>
-          <w:szCs w:val="20"/>
-          <w:lang w:eastAsia="pl-PL"/>
-        </w:rPr>
-        <w:lastRenderedPageBreak/>
         <w:t xml:space="preserve">  </w:t>
       </w:r>
       <w:proofErr w:type="spellStart"/>
@@ -1781,6 +1604,9 @@
       </w:r>
       <w:r>
         <w:br/>
+      </w:r>
+      <w:r>
+        <w:lastRenderedPageBreak/>
         <w:t xml:space="preserve">- w momencie gdy wygra dana drużyna (pierwsza) </w:t>
       </w:r>
       <w:proofErr w:type="spellStart"/>
@@ -2175,7 +2001,6 @@
     </w:p>
     <w:p>
       <w:r>
-        <w:lastRenderedPageBreak/>
         <w:t>- dopracowanie czasu dla wszystkich kart</w:t>
       </w:r>
       <w:r>
@@ -2275,6 +2100,7 @@
     </w:p>
     <w:p>
       <w:r>
+        <w:lastRenderedPageBreak/>
         <w:t xml:space="preserve">- zamiast po kolei przenosić użytkownika w kodzie, </w:t>
       </w:r>
       <w:proofErr w:type="spellStart"/>
@@ -2457,7 +2283,10 @@
         <w:t xml:space="preserve">- </w:t>
       </w:r>
       <w:r>
-        <w:t xml:space="preserve">po kupnie: MONIT – gratulacje, odblokowałeś nowe karty, dziękujemy za zakup pełnej wersji, miłej rozrywki! Czy coś takiego, lub że to motywacja do dalszego działania i rozwoju, coś krótkiego, trafnego by trzeba napisać + odnośnik do </w:t>
+        <w:t>po kupnie: MONIT – gratulacje, odblokowałeś nowe karty, dziękujemy za zakup pełnej wersji, miłej rozrywki!</w:t>
+      </w:r>
+      <w:r>
+        <w:t xml:space="preserve"> I przycisk OK (bez </w:t>
       </w:r>
       <w:proofErr w:type="spellStart"/>
       <w:r>
@@ -2465,24 +2294,50 @@
       </w:r>
       <w:proofErr w:type="spellEnd"/>
       <w:r>
+        <w:t xml:space="preserve"> w tym miejscu) , po kupnie </w:t>
+      </w:r>
+      <w:proofErr w:type="spellStart"/>
+      <w:r>
+        <w:t>trzebaby</w:t>
+      </w:r>
+      <w:proofErr w:type="spellEnd"/>
+      <w:r>
+        <w:t xml:space="preserve"> również wyłączać w </w:t>
+      </w:r>
+      <w:proofErr w:type="spellStart"/>
+      <w:r>
+        <w:t>drawerze</w:t>
+      </w:r>
+      <w:proofErr w:type="spellEnd"/>
+      <w:r>
         <w:t xml:space="preserve"> </w:t>
       </w:r>
       <w:proofErr w:type="spellStart"/>
       <w:r>
-        <w:t>google</w:t>
-      </w:r>
-      <w:proofErr w:type="spellEnd"/>
-      <w:r>
-        <w:t xml:space="preserve"> </w:t>
-      </w:r>
-      <w:proofErr w:type="spellStart"/>
-      <w:r>
-        <w:t>play</w:t>
-      </w:r>
-      <w:proofErr w:type="spellEnd"/>
-      <w:r>
-        <w:t xml:space="preserve">? </w:t>
-      </w:r>
+        <w:t>button</w:t>
+      </w:r>
+      <w:proofErr w:type="spellEnd"/>
+      <w:r>
+        <w:t xml:space="preserve"> karty </w:t>
+      </w:r>
+      <w:proofErr w:type="spellStart"/>
+      <w:r>
+        <w:t>premium</w:t>
+      </w:r>
+      <w:proofErr w:type="spellEnd"/>
+      <w:r>
+        <w:t xml:space="preserve"> w layoucie oraz na ekranie </w:t>
+      </w:r>
+      <w:proofErr w:type="spellStart"/>
+      <w:r>
+        <w:t>raknkingu</w:t>
+      </w:r>
+      <w:proofErr w:type="spellEnd"/>
+      <w:r>
+        <w:t xml:space="preserve"> drużyn </w:t>
+      </w:r>
+      <w:bookmarkStart w:id="0" w:name="_GoBack"/>
+      <w:bookmarkEnd w:id="0"/>
     </w:p>
     <w:p>
       <w:r>
@@ -2535,7 +2390,6 @@
           <w:sz w:val="28"/>
           <w:szCs w:val="28"/>
         </w:rPr>
-        <w:lastRenderedPageBreak/>
         <w:t>EKRAN REKLAMY:</w:t>
       </w:r>
     </w:p>
@@ -2589,6 +2443,7 @@
           <w:sz w:val="28"/>
           <w:szCs w:val="28"/>
         </w:rPr>
+        <w:lastRenderedPageBreak/>
         <w:t>KIEDY APKA BĘDZIE JUŻ W SKLEPIE PLAY:</w:t>
       </w:r>
       <w:r>
@@ -2736,7 +2591,6 @@
     </w:p>
     <w:p>
       <w:r>
-        <w:lastRenderedPageBreak/>
         <w:t>Baza danych, tabel z kartami, tabela Cards:</w:t>
       </w:r>
     </w:p>
@@ -3225,6 +3079,7 @@
           </w:tcPr>
           <w:p>
             <w:r>
+              <w:lastRenderedPageBreak/>
               <w:t>….</w:t>
             </w:r>
           </w:p>

</xml_diff>

<commit_message>
updated wingame mostly and some modifications and updates
</commit_message>
<xml_diff>
--- a/assets/time_to_party_assets/dokumentacja.docx
+++ b/assets/time_to_party_assets/dokumentacja.docx
@@ -1,6 +1,6 @@
 
 <file path=word/document.xml><?xml version="1.0" encoding="utf-8"?>
-<w:document xmlns:wpc="http://schemas.microsoft.com/office/word/2010/wordprocessingCanvas" xmlns:cx="http://schemas.microsoft.com/office/drawing/2014/chartex" xmlns:cx1="http://schemas.microsoft.com/office/drawing/2015/9/8/chartex" xmlns:mc="http://schemas.openxmlformats.org/markup-compatibility/2006" xmlns:o="urn:schemas-microsoft-com:office:office" xmlns:r="http://schemas.openxmlformats.org/officeDocument/2006/relationships" xmlns:m="http://schemas.openxmlformats.org/officeDocument/2006/math" xmlns:v="urn:schemas-microsoft-com:vml" xmlns:wp14="http://schemas.microsoft.com/office/word/2010/wordprocessingDrawing" xmlns:wp="http://schemas.openxmlformats.org/drawingml/2006/wordprocessingDrawing" xmlns:w10="urn:schemas-microsoft-com:office:word" xmlns:w="http://schemas.openxmlformats.org/wordprocessingml/2006/main" xmlns:w14="http://schemas.microsoft.com/office/word/2010/wordml" xmlns:w15="http://schemas.microsoft.com/office/word/2012/wordml" xmlns:w16se="http://schemas.microsoft.com/office/word/2015/wordml/symex" xmlns:wpg="http://schemas.microsoft.com/office/word/2010/wordprocessingGroup" xmlns:wpi="http://schemas.microsoft.com/office/word/2010/wordprocessingInk" xmlns:wne="http://schemas.microsoft.com/office/word/2006/wordml" xmlns:wps="http://schemas.microsoft.com/office/word/2010/wordprocessingShape" mc:Ignorable="w14 w15 w16se wp14">
+<w:document xmlns:wpc="http://schemas.microsoft.com/office/word/2010/wordprocessingCanvas" xmlns:cx="http://schemas.microsoft.com/office/drawing/2014/chartex" xmlns:cx1="http://schemas.microsoft.com/office/drawing/2015/9/8/chartex" xmlns:cx2="http://schemas.microsoft.com/office/drawing/2015/10/21/chartex" xmlns:cx3="http://schemas.microsoft.com/office/drawing/2016/5/9/chartex" xmlns:cx4="http://schemas.microsoft.com/office/drawing/2016/5/10/chartex" xmlns:cx5="http://schemas.microsoft.com/office/drawing/2016/5/11/chartex" xmlns:cx6="http://schemas.microsoft.com/office/drawing/2016/5/12/chartex" xmlns:cx7="http://schemas.microsoft.com/office/drawing/2016/5/13/chartex" xmlns:cx8="http://schemas.microsoft.com/office/drawing/2016/5/14/chartex" xmlns:mc="http://schemas.openxmlformats.org/markup-compatibility/2006" xmlns:aink="http://schemas.microsoft.com/office/drawing/2016/ink" xmlns:am3d="http://schemas.microsoft.com/office/drawing/2017/model3d" xmlns:o="urn:schemas-microsoft-com:office:office" xmlns:oel="http://schemas.microsoft.com/office/2019/extlst" xmlns:r="http://schemas.openxmlformats.org/officeDocument/2006/relationships" xmlns:m="http://schemas.openxmlformats.org/officeDocument/2006/math" xmlns:v="urn:schemas-microsoft-com:vml" xmlns:wp14="http://schemas.microsoft.com/office/word/2010/wordprocessingDrawing" xmlns:wp="http://schemas.openxmlformats.org/drawingml/2006/wordprocessingDrawing" xmlns:w10="urn:schemas-microsoft-com:office:word" xmlns:w="http://schemas.openxmlformats.org/wordprocessingml/2006/main" xmlns:w14="http://schemas.microsoft.com/office/word/2010/wordml" xmlns:w15="http://schemas.microsoft.com/office/word/2012/wordml" xmlns:w16cex="http://schemas.microsoft.com/office/word/2018/wordml/cex" xmlns:w16cid="http://schemas.microsoft.com/office/word/2016/wordml/cid" xmlns:w16="http://schemas.microsoft.com/office/word/2018/wordml" xmlns:w16sdtdh="http://schemas.microsoft.com/office/word/2020/wordml/sdtdatahash" xmlns:w16se="http://schemas.microsoft.com/office/word/2015/wordml/symex" xmlns:wpg="http://schemas.microsoft.com/office/word/2010/wordprocessingGroup" xmlns:wpi="http://schemas.microsoft.com/office/word/2010/wordprocessingInk" xmlns:wne="http://schemas.microsoft.com/office/word/2006/wordml" xmlns:wps="http://schemas.microsoft.com/office/word/2010/wordprocessingShape" mc:Ignorable="w14 w15 w16se w16cid w16 w16cex w16sdtdh wp14">
   <w:body>
     <w:p>
       <w:pPr>
@@ -110,11 +110,27 @@
     </w:p>
     <w:p>
       <w:r>
-        <w:t xml:space="preserve">- dodanie przejścia do win </w:t>
-      </w:r>
-      <w:proofErr w:type="spellStart"/>
-      <w:r>
-        <w:t>game</w:t>
+        <w:t xml:space="preserve">- trzeba poprawić przekazywanie </w:t>
+      </w:r>
+      <w:proofErr w:type="spellStart"/>
+      <w:r>
+        <w:t>teamNames</w:t>
+      </w:r>
+      <w:proofErr w:type="spellEnd"/>
+      <w:r>
+        <w:t xml:space="preserve"> i </w:t>
+      </w:r>
+      <w:proofErr w:type="spellStart"/>
+      <w:r>
+        <w:t>teamColors</w:t>
+      </w:r>
+      <w:proofErr w:type="spellEnd"/>
+      <w:r>
+        <w:t xml:space="preserve"> – trzeba przekazać w tym miejscu listy zamiast </w:t>
+      </w:r>
+      <w:proofErr w:type="spellStart"/>
+      <w:r>
+        <w:t>pojedynyczhc</w:t>
       </w:r>
       <w:proofErr w:type="spellEnd"/>
       <w:r>
@@ -122,131 +138,11 @@
       </w:r>
       <w:proofErr w:type="spellStart"/>
       <w:r>
-        <w:t>screen</w:t>
-      </w:r>
-      <w:proofErr w:type="spellEnd"/>
-      <w:r>
-        <w:t xml:space="preserve"> w momencie wyjścia z gry w danym momencie – przejście tam, dopiero z </w:t>
-      </w:r>
-      <w:proofErr w:type="spellStart"/>
-      <w:r>
-        <w:t>wingamescreen</w:t>
-      </w:r>
-      <w:proofErr w:type="spellEnd"/>
-      <w:r>
-        <w:t xml:space="preserve"> – przejście do </w:t>
-      </w:r>
-      <w:proofErr w:type="spellStart"/>
-      <w:r>
-        <w:t>mainmenu</w:t>
-      </w:r>
-      <w:proofErr w:type="spellEnd"/>
-      <w:r>
-        <w:t xml:space="preserve">. </w:t>
-      </w:r>
-      <w:r>
-        <w:t xml:space="preserve">// </w:t>
-      </w:r>
-      <w:proofErr w:type="spellStart"/>
-      <w:r>
-        <w:t>ogolnie</w:t>
-      </w:r>
-      <w:proofErr w:type="spellEnd"/>
-      <w:r>
-        <w:t xml:space="preserve"> </w:t>
-      </w:r>
-      <w:proofErr w:type="spellStart"/>
-      <w:r>
-        <w:t>d</w:t>
-      </w:r>
-      <w:r>
-        <w:t>one</w:t>
-      </w:r>
-      <w:proofErr w:type="spellEnd"/>
-      <w:r>
-        <w:t xml:space="preserve">, ale trzeba zrobić poprawki, poprawić wygląd przycisków aby były bardziej zbliżone do tych w </w:t>
-      </w:r>
-      <w:proofErr w:type="spellStart"/>
-      <w:r>
-        <w:t>figmie</w:t>
-      </w:r>
-      <w:proofErr w:type="spellEnd"/>
-      <w:r>
-        <w:t xml:space="preserve"> ,trzeba będzie zrobić nowy </w:t>
-      </w:r>
-      <w:proofErr w:type="spellStart"/>
-      <w:r>
-        <w:t>custom_style_button.dart</w:t>
-      </w:r>
-      <w:proofErr w:type="spellEnd"/>
-      <w:r>
-        <w:t xml:space="preserve"> (w tym pliku), dodanie przejścia do in </w:t>
-      </w:r>
-      <w:proofErr w:type="spellStart"/>
-      <w:r>
-        <w:t>app</w:t>
-      </w:r>
-      <w:proofErr w:type="spellEnd"/>
-      <w:r>
-        <w:t xml:space="preserve"> </w:t>
-      </w:r>
-      <w:proofErr w:type="spellStart"/>
-      <w:r>
-        <w:t>purchase</w:t>
-      </w:r>
-      <w:proofErr w:type="spellEnd"/>
-      <w:r>
-        <w:t xml:space="preserve"> itp. – dopracowanie tego tak jak jest w wyglądzie z </w:t>
-      </w:r>
-      <w:proofErr w:type="spellStart"/>
-      <w:r>
-        <w:t>figmy</w:t>
-      </w:r>
-      <w:proofErr w:type="spellEnd"/>
-      <w:r>
-        <w:t>, dodanie blokad aby już nie dało się cofnąć, zmiana z powrotem przycisku ‘Wyniki’ na OK</w:t>
-      </w:r>
-    </w:p>
-    <w:p>
-      <w:r>
-        <w:t xml:space="preserve">- trzeba poprawić przekazywanie </w:t>
-      </w:r>
-      <w:proofErr w:type="spellStart"/>
-      <w:r>
-        <w:t>teamNames</w:t>
-      </w:r>
-      <w:proofErr w:type="spellEnd"/>
-      <w:r>
-        <w:t xml:space="preserve"> i </w:t>
-      </w:r>
-      <w:proofErr w:type="spellStart"/>
-      <w:r>
-        <w:t>teamColors</w:t>
-      </w:r>
-      <w:proofErr w:type="spellEnd"/>
-      <w:r>
-        <w:t xml:space="preserve"> – trzeba przekazać w tym miejscu listy zamiast </w:t>
-      </w:r>
-      <w:proofErr w:type="spellStart"/>
-      <w:r>
-        <w:t>pojedynyczhc</w:t>
-      </w:r>
-      <w:proofErr w:type="spellEnd"/>
-      <w:r>
-        <w:t xml:space="preserve"> </w:t>
-      </w:r>
-      <w:proofErr w:type="spellStart"/>
-      <w:r>
         <w:t>indexow</w:t>
       </w:r>
       <w:proofErr w:type="spellEnd"/>
       <w:r>
         <w:t xml:space="preserve"> bo nie ma całej punktacji jak się wyjdzie z ekranu karty </w:t>
-      </w:r>
-    </w:p>
-    <w:p>
-      <w:r>
-        <w:t xml:space="preserve">- sprawdzenie co się stało z antonimami że przestał je pobierać </w:t>
       </w:r>
     </w:p>
     <w:p>
@@ -1604,9 +1500,6 @@
       </w:r>
       <w:r>
         <w:br/>
-      </w:r>
-      <w:r>
-        <w:lastRenderedPageBreak/>
         <w:t xml:space="preserve">- w momencie gdy wygra dana drużyna (pierwsza) </w:t>
       </w:r>
       <w:proofErr w:type="spellStart"/>
@@ -2100,25 +1993,25 @@
     </w:p>
     <w:p>
       <w:r>
+        <w:t xml:space="preserve">- zamiast po kolei przenosić użytkownika w kodzie, </w:t>
+      </w:r>
+      <w:proofErr w:type="spellStart"/>
+      <w:r>
+        <w:t>możnaby</w:t>
+      </w:r>
+      <w:proofErr w:type="spellEnd"/>
+      <w:r>
+        <w:t xml:space="preserve"> zrobić jakby „pokaz slajdów” przed uruchomieniem gry -&gt; same widżety i automatyczne przenoszenie, przejścia, klikając.. -&gt; wtedy gdy ktoś by go odbył, dopiero nastąpiłoby uruchomienie głównej planszy.. a gdy wcześniej ktoś odbył to przy odpalaniu gry musiałaby być zawsze sprawdzana flaga załączająca – czyli w sumie ekran ładowania by mógł sterować tym czy wyświetla samouczek czy główny ekran gry </w:t>
+      </w:r>
+    </w:p>
+    <w:p>
+      <w:r>
+        <w:t>- samouczek musi mieć możliwość ponownego włączenia w ustawieniach, przy pierwszym odpaleniu mu się zmienić odpowiednia flaga, którą w ustawieniach będzie można „cofnąć”</w:t>
+      </w:r>
+    </w:p>
+    <w:p>
+      <w:r>
         <w:lastRenderedPageBreak/>
-        <w:t xml:space="preserve">- zamiast po kolei przenosić użytkownika w kodzie, </w:t>
-      </w:r>
-      <w:proofErr w:type="spellStart"/>
-      <w:r>
-        <w:t>możnaby</w:t>
-      </w:r>
-      <w:proofErr w:type="spellEnd"/>
-      <w:r>
-        <w:t xml:space="preserve"> zrobić jakby „pokaz slajdów” przed uruchomieniem gry -&gt; same widżety i automatyczne przenoszenie, przejścia, klikając.. -&gt; wtedy gdy ktoś by go odbył, dopiero nastąpiłoby uruchomienie głównej planszy.. a gdy wcześniej ktoś odbył to przy odpalaniu gry musiałaby być zawsze sprawdzana flaga załączająca – czyli w sumie ekran ładowania by mógł sterować tym czy wyświetla samouczek czy główny ekran gry </w:t>
-      </w:r>
-    </w:p>
-    <w:p>
-      <w:r>
-        <w:t>- samouczek musi mieć możliwość ponownego włączenia w ustawieniach, przy pierwszym odpaleniu mu się zmienić odpowiednia flaga, którą w ustawieniach będzie można „cofnąć”</w:t>
-      </w:r>
-    </w:p>
-    <w:p>
-      <w:r>
         <w:t>- przekierowanie lub informacja o ponownej możliwością włączenia samouczka, powinna być dostępna z poziomu „zasady gry”</w:t>
       </w:r>
     </w:p>
@@ -2336,8 +2229,6 @@
       <w:r>
         <w:t xml:space="preserve"> drużyn </w:t>
       </w:r>
-      <w:bookmarkStart w:id="0" w:name="_GoBack"/>
-      <w:bookmarkEnd w:id="0"/>
     </w:p>
     <w:p>
       <w:r>
@@ -2443,51 +2334,54 @@
           <w:sz w:val="28"/>
           <w:szCs w:val="28"/>
         </w:rPr>
+        <w:t>KIEDY APKA BĘDZIE JUŻ W SKLEPIE PLAY:</w:t>
+      </w:r>
+      <w:r>
+        <w:br/>
+      </w:r>
+      <w:r>
+        <w:t xml:space="preserve">- </w:t>
+      </w:r>
+      <w:r>
+        <w:t>Karta improwizacji – TO DO –</w:t>
+      </w:r>
+      <w:r>
+        <w:t xml:space="preserve"> losowa karta na całą turę, bonusowa z dodatkową animacją „</w:t>
+      </w:r>
+      <w:proofErr w:type="spellStart"/>
+      <w:r>
+        <w:t>achievmentu</w:t>
+      </w:r>
+      <w:proofErr w:type="spellEnd"/>
+      <w:r>
+        <w:t xml:space="preserve">” - </w:t>
+      </w:r>
+      <w:r>
+        <w:t xml:space="preserve"> baza już zrobiona, 70słów per język i po prostu będziemy losować jedno słowo i wyświetlać kartę, dając około minuty czasu na to, </w:t>
+      </w:r>
+      <w:proofErr w:type="spellStart"/>
+      <w:r>
+        <w:t>możnaby</w:t>
+      </w:r>
+      <w:proofErr w:type="spellEnd"/>
+      <w:r>
+        <w:t xml:space="preserve"> zrobić aby to po prostu pojawiało się absolutnie losowo na całej planszy i tylko raz przez całą turę – czyli, żeby można było dostać tę kartę w każdym momencie gry lecz tylko raz  – do przemyślenia jeszcze, ale to by był the </w:t>
+      </w:r>
+      <w:proofErr w:type="spellStart"/>
+      <w:r>
+        <w:t>best</w:t>
+      </w:r>
+      <w:proofErr w:type="spellEnd"/>
+      <w:r>
+        <w:t xml:space="preserve"> pomysł, dodałoby zaskoczenia grze, losowości i więcej emocji.</w:t>
+      </w:r>
+      <w:r>
+        <w:br/>
+        <w:t xml:space="preserve">- ogarnięcie ewentualne koła fortuny tak aby powiększało się trakcie kręcenia na cały ekran, </w:t>
+      </w:r>
+      <w:r>
         <w:lastRenderedPageBreak/>
-        <w:t>KIEDY APKA BĘDZIE JUŻ W SKLEPIE PLAY:</w:t>
-      </w:r>
-      <w:r>
-        <w:br/>
-      </w:r>
-      <w:r>
-        <w:t xml:space="preserve">- </w:t>
-      </w:r>
-      <w:r>
-        <w:t>Karta improwizacji – TO DO –</w:t>
-      </w:r>
-      <w:r>
-        <w:t xml:space="preserve"> losowa karta na całą turę, bonusowa z dodatkową animacją „</w:t>
-      </w:r>
-      <w:proofErr w:type="spellStart"/>
-      <w:r>
-        <w:t>achievmentu</w:t>
-      </w:r>
-      <w:proofErr w:type="spellEnd"/>
-      <w:r>
-        <w:t xml:space="preserve">” - </w:t>
-      </w:r>
-      <w:r>
-        <w:t xml:space="preserve"> baza już zrobiona, 70słów per język i po prostu będziemy losować jedno słowo i wyświetlać kartę, dając około minuty czasu na to, </w:t>
-      </w:r>
-      <w:proofErr w:type="spellStart"/>
-      <w:r>
-        <w:t>możnaby</w:t>
-      </w:r>
-      <w:proofErr w:type="spellEnd"/>
-      <w:r>
-        <w:t xml:space="preserve"> zrobić aby to po prostu pojawiało się absolutnie losowo na całej planszy i tylko raz przez całą turę – czyli, żeby można było dostać tę kartę w każdym momencie gry lecz tylko raz  – do przemyślenia jeszcze, ale to by był the </w:t>
-      </w:r>
-      <w:proofErr w:type="spellStart"/>
-      <w:r>
-        <w:t>best</w:t>
-      </w:r>
-      <w:proofErr w:type="spellEnd"/>
-      <w:r>
-        <w:t xml:space="preserve"> pomysł, dodałoby zaskoczenia grze, losowości i więcej emocji.</w:t>
-      </w:r>
-      <w:r>
-        <w:br/>
-        <w:t xml:space="preserve">- ogarnięcie ewentualne koła fortuny tak aby powiększało się trakcie kręcenia na cały ekran, powiększenie planszy tak aby była na całym ekranie – przeorganizowanie czegoś – kwestia do przemyślenia czy w ogóle będzie to możliwe do zrobienia </w:t>
+        <w:t xml:space="preserve">powiększenie planszy tak aby była na całym ekranie – przeorganizowanie czegoś – kwestia do przemyślenia czy w ogóle będzie to możliwe do zrobienia </w:t>
       </w:r>
     </w:p>
     <w:p>
@@ -3079,7 +2973,6 @@
           </w:tcPr>
           <w:p>
             <w:r>
-              <w:lastRenderedPageBreak/>
               <w:t>….</w:t>
             </w:r>
           </w:p>
@@ -3386,6 +3279,7 @@
           </w:tcPr>
           <w:p>
             <w:r>
+              <w:lastRenderedPageBreak/>
               <w:t>2</w:t>
             </w:r>
           </w:p>
@@ -4688,7 +4582,7 @@
 </file>
 
 <file path=word/numbering.xml><?xml version="1.0" encoding="utf-8"?>
-<w:numbering xmlns:wpc="http://schemas.microsoft.com/office/word/2010/wordprocessingCanvas" xmlns:cx="http://schemas.microsoft.com/office/drawing/2014/chartex" xmlns:cx1="http://schemas.microsoft.com/office/drawing/2015/9/8/chartex" xmlns:mc="http://schemas.openxmlformats.org/markup-compatibility/2006" xmlns:o="urn:schemas-microsoft-com:office:office" xmlns:r="http://schemas.openxmlformats.org/officeDocument/2006/relationships" xmlns:m="http://schemas.openxmlformats.org/officeDocument/2006/math" xmlns:v="urn:schemas-microsoft-com:vml" xmlns:wp14="http://schemas.microsoft.com/office/word/2010/wordprocessingDrawing" xmlns:wp="http://schemas.openxmlformats.org/drawingml/2006/wordprocessingDrawing" xmlns:w10="urn:schemas-microsoft-com:office:word" xmlns:w="http://schemas.openxmlformats.org/wordprocessingml/2006/main" xmlns:w14="http://schemas.microsoft.com/office/word/2010/wordml" xmlns:w15="http://schemas.microsoft.com/office/word/2012/wordml" xmlns:w16se="http://schemas.microsoft.com/office/word/2015/wordml/symex" xmlns:wpg="http://schemas.microsoft.com/office/word/2010/wordprocessingGroup" xmlns:wpi="http://schemas.microsoft.com/office/word/2010/wordprocessingInk" xmlns:wne="http://schemas.microsoft.com/office/word/2006/wordml" xmlns:wps="http://schemas.microsoft.com/office/word/2010/wordprocessingShape" mc:Ignorable="w14 w15 w16se wp14">
+<w:numbering xmlns:wpc="http://schemas.microsoft.com/office/word/2010/wordprocessingCanvas" xmlns:cx="http://schemas.microsoft.com/office/drawing/2014/chartex" xmlns:cx1="http://schemas.microsoft.com/office/drawing/2015/9/8/chartex" xmlns:cx2="http://schemas.microsoft.com/office/drawing/2015/10/21/chartex" xmlns:cx3="http://schemas.microsoft.com/office/drawing/2016/5/9/chartex" xmlns:cx4="http://schemas.microsoft.com/office/drawing/2016/5/10/chartex" xmlns:cx5="http://schemas.microsoft.com/office/drawing/2016/5/11/chartex" xmlns:cx6="http://schemas.microsoft.com/office/drawing/2016/5/12/chartex" xmlns:cx7="http://schemas.microsoft.com/office/drawing/2016/5/13/chartex" xmlns:cx8="http://schemas.microsoft.com/office/drawing/2016/5/14/chartex" xmlns:mc="http://schemas.openxmlformats.org/markup-compatibility/2006" xmlns:aink="http://schemas.microsoft.com/office/drawing/2016/ink" xmlns:am3d="http://schemas.microsoft.com/office/drawing/2017/model3d" xmlns:o="urn:schemas-microsoft-com:office:office" xmlns:oel="http://schemas.microsoft.com/office/2019/extlst" xmlns:r="http://schemas.openxmlformats.org/officeDocument/2006/relationships" xmlns:m="http://schemas.openxmlformats.org/officeDocument/2006/math" xmlns:v="urn:schemas-microsoft-com:vml" xmlns:wp14="http://schemas.microsoft.com/office/word/2010/wordprocessingDrawing" xmlns:wp="http://schemas.openxmlformats.org/drawingml/2006/wordprocessingDrawing" xmlns:w10="urn:schemas-microsoft-com:office:word" xmlns:w="http://schemas.openxmlformats.org/wordprocessingml/2006/main" xmlns:w14="http://schemas.microsoft.com/office/word/2010/wordml" xmlns:w15="http://schemas.microsoft.com/office/word/2012/wordml" xmlns:w16cex="http://schemas.microsoft.com/office/word/2018/wordml/cex" xmlns:w16cid="http://schemas.microsoft.com/office/word/2016/wordml/cid" xmlns:w16="http://schemas.microsoft.com/office/word/2018/wordml" xmlns:w16sdtdh="http://schemas.microsoft.com/office/word/2020/wordml/sdtdatahash" xmlns:w16se="http://schemas.microsoft.com/office/word/2015/wordml/symex" xmlns:wpg="http://schemas.microsoft.com/office/word/2010/wordprocessingGroup" xmlns:wpi="http://schemas.microsoft.com/office/word/2010/wordprocessingInk" xmlns:wne="http://schemas.microsoft.com/office/word/2006/wordml" xmlns:wps="http://schemas.microsoft.com/office/word/2010/wordprocessingShape" mc:Ignorable="w14 w15 w16se w16cid w16 w16cex w16sdtdh wp14">
   <w:abstractNum w:abstractNumId="0" w15:restartNumberingAfterBreak="0">
     <w:nsid w:val="1D464167"/>
     <w:multiLevelType w:val="multilevel"/>
@@ -4838,14 +4732,14 @@
       </w:rPr>
     </w:lvl>
   </w:abstractNum>
-  <w:num w:numId="1">
+  <w:num w:numId="1" w16cid:durableId="1302266546">
     <w:abstractNumId w:val="0"/>
   </w:num>
 </w:numbering>
 </file>
 
 <file path=word/styles.xml><?xml version="1.0" encoding="utf-8"?>
-<w:styles xmlns:mc="http://schemas.openxmlformats.org/markup-compatibility/2006" xmlns:r="http://schemas.openxmlformats.org/officeDocument/2006/relationships" xmlns:w="http://schemas.openxmlformats.org/wordprocessingml/2006/main" xmlns:w14="http://schemas.microsoft.com/office/word/2010/wordml" xmlns:w15="http://schemas.microsoft.com/office/word/2012/wordml" xmlns:w16se="http://schemas.microsoft.com/office/word/2015/wordml/symex" mc:Ignorable="w14 w15 w16se">
+<w:styles xmlns:mc="http://schemas.openxmlformats.org/markup-compatibility/2006" xmlns:r="http://schemas.openxmlformats.org/officeDocument/2006/relationships" xmlns:w="http://schemas.openxmlformats.org/wordprocessingml/2006/main" xmlns:w14="http://schemas.microsoft.com/office/word/2010/wordml" xmlns:w15="http://schemas.microsoft.com/office/word/2012/wordml" xmlns:w16cex="http://schemas.microsoft.com/office/word/2018/wordml/cex" xmlns:w16cid="http://schemas.microsoft.com/office/word/2016/wordml/cid" xmlns:w16="http://schemas.microsoft.com/office/word/2018/wordml" xmlns:w16sdtdh="http://schemas.microsoft.com/office/word/2020/wordml/sdtdatahash" xmlns:w16se="http://schemas.microsoft.com/office/word/2015/wordml/symex" mc:Ignorable="w14 w15 w16se w16cid w16 w16cex w16sdtdh">
   <w:docDefaults>
     <w:rPrDefault>
       <w:rPr>
@@ -4861,7 +4755,7 @@
       </w:pPr>
     </w:pPrDefault>
   </w:docDefaults>
-  <w:latentStyles w:defLockedState="0" w:defUIPriority="99" w:defSemiHidden="0" w:defUnhideWhenUsed="0" w:defQFormat="0" w:count="371">
+  <w:latentStyles w:defLockedState="0" w:defUIPriority="99" w:defSemiHidden="0" w:defUnhideWhenUsed="0" w:defQFormat="0" w:count="376">
     <w:lsdException w:name="Normal" w:uiPriority="0" w:qFormat="1"/>
     <w:lsdException w:name="heading 1" w:uiPriority="9" w:qFormat="1"/>
     <w:lsdException w:name="heading 2" w:semiHidden="1" w:uiPriority="9" w:unhideWhenUsed="1" w:qFormat="1"/>
@@ -5233,6 +5127,11 @@
     <w:lsdException w:name="List Table 5 Dark Accent 6" w:uiPriority="50"/>
     <w:lsdException w:name="List Table 6 Colorful Accent 6" w:uiPriority="51"/>
     <w:lsdException w:name="List Table 7 Colorful Accent 6" w:uiPriority="52"/>
+    <w:lsdException w:name="Mention" w:semiHidden="1" w:unhideWhenUsed="1"/>
+    <w:lsdException w:name="Smart Hyperlink" w:semiHidden="1" w:unhideWhenUsed="1"/>
+    <w:lsdException w:name="Hashtag" w:semiHidden="1" w:unhideWhenUsed="1"/>
+    <w:lsdException w:name="Unresolved Mention" w:semiHidden="1" w:unhideWhenUsed="1"/>
+    <w:lsdException w:name="Smart Link" w:semiHidden="1" w:unhideWhenUsed="1"/>
   </w:latentStyles>
   <w:style w:type="paragraph" w:default="1" w:styleId="Normalny">
     <w:name w:val="Normal"/>

</xml_diff>

<commit_message>
improving the pawns' entry to the finish line - completing the logic, end game dialogue, modifying the show animated dialogue to accept shadows, a bit of refactoring, adding mutable teamColors - not really necessary for now, updates regarding the pawn at the finish line - out of scope and something in the transaltedText update - shade too - 4h of thinking today
</commit_message>
<xml_diff>
--- a/assets/time_to_party_assets/dokumentacja.docx
+++ b/assets/time_to_party_assets/dokumentacja.docx
@@ -1,6 +1,6 @@
 
 <file path=word/document.xml><?xml version="1.0" encoding="utf-8"?>
-<w:document xmlns:wpc="http://schemas.microsoft.com/office/word/2010/wordprocessingCanvas" xmlns:cx="http://schemas.microsoft.com/office/drawing/2014/chartex" xmlns:cx1="http://schemas.microsoft.com/office/drawing/2015/9/8/chartex" xmlns:cx2="http://schemas.microsoft.com/office/drawing/2015/10/21/chartex" xmlns:cx3="http://schemas.microsoft.com/office/drawing/2016/5/9/chartex" xmlns:cx4="http://schemas.microsoft.com/office/drawing/2016/5/10/chartex" xmlns:cx5="http://schemas.microsoft.com/office/drawing/2016/5/11/chartex" xmlns:cx6="http://schemas.microsoft.com/office/drawing/2016/5/12/chartex" xmlns:cx7="http://schemas.microsoft.com/office/drawing/2016/5/13/chartex" xmlns:cx8="http://schemas.microsoft.com/office/drawing/2016/5/14/chartex" xmlns:mc="http://schemas.openxmlformats.org/markup-compatibility/2006" xmlns:aink="http://schemas.microsoft.com/office/drawing/2016/ink" xmlns:am3d="http://schemas.microsoft.com/office/drawing/2017/model3d" xmlns:o="urn:schemas-microsoft-com:office:office" xmlns:oel="http://schemas.microsoft.com/office/2019/extlst" xmlns:r="http://schemas.openxmlformats.org/officeDocument/2006/relationships" xmlns:m="http://schemas.openxmlformats.org/officeDocument/2006/math" xmlns:v="urn:schemas-microsoft-com:vml" xmlns:wp14="http://schemas.microsoft.com/office/word/2010/wordprocessingDrawing" xmlns:wp="http://schemas.openxmlformats.org/drawingml/2006/wordprocessingDrawing" xmlns:w10="urn:schemas-microsoft-com:office:word" xmlns:w="http://schemas.openxmlformats.org/wordprocessingml/2006/main" xmlns:w14="http://schemas.microsoft.com/office/word/2010/wordml" xmlns:w15="http://schemas.microsoft.com/office/word/2012/wordml" xmlns:w16cex="http://schemas.microsoft.com/office/word/2018/wordml/cex" xmlns:w16cid="http://schemas.microsoft.com/office/word/2016/wordml/cid" xmlns:w16="http://schemas.microsoft.com/office/word/2018/wordml" xmlns:w16sdtdh="http://schemas.microsoft.com/office/word/2020/wordml/sdtdatahash" xmlns:w16se="http://schemas.microsoft.com/office/word/2015/wordml/symex" xmlns:wpg="http://schemas.microsoft.com/office/word/2010/wordprocessingGroup" xmlns:wpi="http://schemas.microsoft.com/office/word/2010/wordprocessingInk" xmlns:wne="http://schemas.microsoft.com/office/word/2006/wordml" xmlns:wps="http://schemas.microsoft.com/office/word/2010/wordprocessingShape" mc:Ignorable="w14 w15 w16se w16cid w16 w16cex w16sdtdh wp14">
+<w:document xmlns:wpc="http://schemas.microsoft.com/office/word/2010/wordprocessingCanvas" xmlns:cx="http://schemas.microsoft.com/office/drawing/2014/chartex" xmlns:cx1="http://schemas.microsoft.com/office/drawing/2015/9/8/chartex" xmlns:mc="http://schemas.openxmlformats.org/markup-compatibility/2006" xmlns:o="urn:schemas-microsoft-com:office:office" xmlns:r="http://schemas.openxmlformats.org/officeDocument/2006/relationships" xmlns:m="http://schemas.openxmlformats.org/officeDocument/2006/math" xmlns:v="urn:schemas-microsoft-com:vml" xmlns:wp14="http://schemas.microsoft.com/office/word/2010/wordprocessingDrawing" xmlns:wp="http://schemas.openxmlformats.org/drawingml/2006/wordprocessingDrawing" xmlns:w10="urn:schemas-microsoft-com:office:word" xmlns:w="http://schemas.openxmlformats.org/wordprocessingml/2006/main" xmlns:w14="http://schemas.microsoft.com/office/word/2010/wordml" xmlns:w15="http://schemas.microsoft.com/office/word/2012/wordml" xmlns:w16se="http://schemas.microsoft.com/office/word/2015/wordml/symex" xmlns:wpg="http://schemas.microsoft.com/office/word/2010/wordprocessingGroup" xmlns:wpi="http://schemas.microsoft.com/office/word/2010/wordprocessingInk" xmlns:wne="http://schemas.microsoft.com/office/word/2006/wordml" xmlns:wps="http://schemas.microsoft.com/office/word/2010/wordprocessingShape" mc:Ignorable="w14 w15 w16se wp14">
   <w:body>
     <w:p>
       <w:pPr>
@@ -102,6 +102,40 @@
       <w:r>
         <w:t xml:space="preserve">trzeba zrobić że przed metą niezależnie gdzie by się stało i czy wartość będzie o 2 większa czy o 3 większa – nie ważne, pionek i tak wchodzi na metę + wtedy powinna zostać możliwość poruszania się pionkami tymi, które zostały już na planszy, bez tego na mecie </w:t>
       </w:r>
+      <w:r>
+        <w:rPr>
+          <w:color w:val="00B050"/>
+        </w:rPr>
+        <w:t xml:space="preserve">// chyba ogólnie prawie działa, trzeba zrobić testy z większą ilością drużyn, poprawić ten finalny alert i </w:t>
+      </w:r>
+      <w:proofErr w:type="spellStart"/>
+      <w:r>
+        <w:rPr>
+          <w:color w:val="00B050"/>
+        </w:rPr>
+        <w:t>przeklikać</w:t>
+      </w:r>
+      <w:proofErr w:type="spellEnd"/>
+      <w:r>
+        <w:rPr>
+          <w:color w:val="00B050"/>
+        </w:rPr>
+        <w:t xml:space="preserve"> po prostu i </w:t>
+      </w:r>
+      <w:proofErr w:type="spellStart"/>
+      <w:r>
+        <w:rPr>
+          <w:color w:val="00B050"/>
+        </w:rPr>
+        <w:t>sprwadzić</w:t>
+      </w:r>
+      <w:proofErr w:type="spellEnd"/>
+      <w:r>
+        <w:rPr>
+          <w:color w:val="00B050"/>
+        </w:rPr>
+        <w:t xml:space="preserve"> </w:t>
+      </w:r>
     </w:p>
     <w:p>
       <w:r>
@@ -172,25 +206,54 @@
         <w:t>button</w:t>
       </w:r>
       <w:proofErr w:type="spellEnd"/>
-    </w:p>
-    <w:p>
-      <w:r>
-        <w:t xml:space="preserve">- dopracowanie wizualne: przygotuj się, start, dodanie cieni </w:t>
-      </w:r>
       <w:r>
         <w:br/>
-        <w:t xml:space="preserve">- na każdej z kart trzeba poczekać aż skończy się czas czy wraca do planszy samo i czy jest ok, ogólnie testowanie </w:t>
-      </w:r>
-      <w:r>
-        <w:br/>
-        <w:t>- jeżeli skończy się czas a mam 1 punkt lub nie ważne ile – np. 3 punkty – nie pojawia się wtedy animacja naliczania punktów</w:t>
-      </w:r>
-      <w:r>
-        <w:t xml:space="preserve"> i nie nalicza wtedy punktów</w:t>
       </w:r>
       <w:r>
         <w:br/>
         <w:t xml:space="preserve">- poprawienie animacji naliczania punktów bo nadal wygląda to źle </w:t>
+      </w:r>
+      <w:bookmarkStart w:id="0" w:name="_GoBack"/>
+      <w:bookmarkEnd w:id="0"/>
+    </w:p>
+    <w:p>
+      <w:r>
+        <w:t xml:space="preserve">- można by było zrobić żeby </w:t>
+      </w:r>
+      <w:proofErr w:type="spellStart"/>
+      <w:r>
+        <w:t>zbierac</w:t>
+      </w:r>
+      <w:proofErr w:type="spellEnd"/>
+      <w:r>
+        <w:t xml:space="preserve"> </w:t>
+      </w:r>
+      <w:proofErr w:type="spellStart"/>
+      <w:r>
+        <w:t>bledne</w:t>
+      </w:r>
+      <w:proofErr w:type="spellEnd"/>
+      <w:r>
+        <w:t>, poprawne, ilość ruletek, i na koniec wyliczać saldo -&gt; i na tej podstawie tworzyć ranking</w:t>
+      </w:r>
+      <w:r>
+        <w:t xml:space="preserve"> --- </w:t>
+      </w:r>
+      <w:proofErr w:type="spellStart"/>
+      <w:r>
+        <w:t>just</w:t>
+      </w:r>
+      <w:proofErr w:type="spellEnd"/>
+      <w:r>
+        <w:t xml:space="preserve"> FYI  ale fajnie by to </w:t>
+      </w:r>
+      <w:proofErr w:type="spellStart"/>
+      <w:r>
+        <w:t>wygladalo</w:t>
+      </w:r>
+      <w:proofErr w:type="spellEnd"/>
+      <w:r>
+        <w:t xml:space="preserve"> </w:t>
       </w:r>
       <w:r>
         <w:br/>
@@ -1513,7 +1576,6 @@
     </w:p>
     <w:p>
       <w:r>
-        <w:lastRenderedPageBreak/>
         <w:t xml:space="preserve">- opcja zagraj ponownie -&gt; </w:t>
       </w:r>
       <w:proofErr w:type="spellStart"/>
@@ -1566,7 +1628,11 @@
       </w:r>
       <w:proofErr w:type="spellEnd"/>
       <w:r>
-        <w:t xml:space="preserve"> oraz przycisk kupna pełnej wersji, z „największym zachęceniem” do jego kliknięcia -&gt; co przeniesie nas do ekranu </w:t>
+        <w:t xml:space="preserve"> oraz przycisk kupna pełnej </w:t>
+      </w:r>
+      <w:r>
+        <w:lastRenderedPageBreak/>
+        <w:t xml:space="preserve">wersji, z „największym zachęceniem” do jego kliknięcia -&gt; co przeniesie nas do ekranu </w:t>
       </w:r>
       <w:proofErr w:type="spellStart"/>
       <w:r>
@@ -2002,11 +2068,11 @@
       </w:r>
       <w:proofErr w:type="spellEnd"/>
       <w:r>
-        <w:t xml:space="preserve"> zrobić jakby „pokaz slajdów” przed uruchomieniem gry -&gt; same widżety i automatyczne przenoszenie, przejścia, klikając.. -&gt; wtedy gdy </w:t>
+        <w:t xml:space="preserve"> zrobić jakby „pokaz slajdów” przed uruchomieniem gry -&gt; same widżety i automatyczne przenoszenie, przejścia, klikając.. -&gt; wtedy gdy ktoś by go odbył, dopiero nastąpiłoby uruchomienie głównej planszy.. a gdy wcześniej ktoś odbył to </w:t>
       </w:r>
       <w:r>
         <w:lastRenderedPageBreak/>
-        <w:t xml:space="preserve">ktoś by go odbył, dopiero nastąpiłoby uruchomienie głównej planszy.. a gdy wcześniej ktoś odbył to przy odpalaniu gry musiałaby być zawsze sprawdzana flaga załączająca – czyli w sumie ekran ładowania by mógł sterować tym czy wyświetla samouczek czy główny ekran gry </w:t>
+        <w:t xml:space="preserve">przy odpalaniu gry musiałaby być zawsze sprawdzana flaga załączająca – czyli w sumie ekran ładowania by mógł sterować tym czy wyświetla samouczek czy główny ekran gry </w:t>
       </w:r>
     </w:p>
     <w:p>
@@ -2361,19 +2427,19 @@
         <w:t xml:space="preserve">” - </w:t>
       </w:r>
       <w:r>
-        <w:t xml:space="preserve"> baza już zrobiona, 70słów per język i po prostu będziemy losować jedno słowo i </w:t>
+        <w:t xml:space="preserve"> baza już zrobiona, 70słów per język i po prostu będziemy losować jedno słowo i wyświetlać kartę, dając około minuty czasu na to, </w:t>
+      </w:r>
+      <w:proofErr w:type="spellStart"/>
+      <w:r>
+        <w:t>możnaby</w:t>
+      </w:r>
+      <w:proofErr w:type="spellEnd"/>
+      <w:r>
+        <w:t xml:space="preserve"> zrobić aby to po prostu pojawiało się </w:t>
       </w:r>
       <w:r>
         <w:lastRenderedPageBreak/>
-        <w:t xml:space="preserve">wyświetlać kartę, dając około minuty czasu na to, </w:t>
-      </w:r>
-      <w:proofErr w:type="spellStart"/>
-      <w:r>
-        <w:t>możnaby</w:t>
-      </w:r>
-      <w:proofErr w:type="spellEnd"/>
-      <w:r>
-        <w:t xml:space="preserve"> zrobić aby to po prostu pojawiało się absolutnie losowo na całej planszy i tylko raz przez całą turę – czyli, żeby można było dostać tę kartę w każdym momencie gry lecz tylko raz  – do przemyślenia jeszcze, ale to by był the </w:t>
+        <w:t xml:space="preserve">absolutnie losowo na całej planszy i tylko raz przez całą turę – czyli, żeby można było dostać tę kartę w każdym momencie gry lecz tylko raz  – do przemyślenia jeszcze, ale to by był the </w:t>
       </w:r>
       <w:proofErr w:type="spellStart"/>
       <w:r>
@@ -3152,6 +3218,7 @@
     <w:p/>
     <w:p>
       <w:r>
+        <w:lastRenderedPageBreak/>
         <w:t xml:space="preserve">Baza danych, tabel z obrazkami </w:t>
       </w:r>
       <w:proofErr w:type="spellStart"/>
@@ -4585,7 +4652,7 @@
 </file>
 
 <file path=word/numbering.xml><?xml version="1.0" encoding="utf-8"?>
-<w:numbering xmlns:wpc="http://schemas.microsoft.com/office/word/2010/wordprocessingCanvas" xmlns:cx="http://schemas.microsoft.com/office/drawing/2014/chartex" xmlns:cx1="http://schemas.microsoft.com/office/drawing/2015/9/8/chartex" xmlns:cx2="http://schemas.microsoft.com/office/drawing/2015/10/21/chartex" xmlns:cx3="http://schemas.microsoft.com/office/drawing/2016/5/9/chartex" xmlns:cx4="http://schemas.microsoft.com/office/drawing/2016/5/10/chartex" xmlns:cx5="http://schemas.microsoft.com/office/drawing/2016/5/11/chartex" xmlns:cx6="http://schemas.microsoft.com/office/drawing/2016/5/12/chartex" xmlns:cx7="http://schemas.microsoft.com/office/drawing/2016/5/13/chartex" xmlns:cx8="http://schemas.microsoft.com/office/drawing/2016/5/14/chartex" xmlns:mc="http://schemas.openxmlformats.org/markup-compatibility/2006" xmlns:aink="http://schemas.microsoft.com/office/drawing/2016/ink" xmlns:am3d="http://schemas.microsoft.com/office/drawing/2017/model3d" xmlns:o="urn:schemas-microsoft-com:office:office" xmlns:oel="http://schemas.microsoft.com/office/2019/extlst" xmlns:r="http://schemas.openxmlformats.org/officeDocument/2006/relationships" xmlns:m="http://schemas.openxmlformats.org/officeDocument/2006/math" xmlns:v="urn:schemas-microsoft-com:vml" xmlns:wp14="http://schemas.microsoft.com/office/word/2010/wordprocessingDrawing" xmlns:wp="http://schemas.openxmlformats.org/drawingml/2006/wordprocessingDrawing" xmlns:w10="urn:schemas-microsoft-com:office:word" xmlns:w="http://schemas.openxmlformats.org/wordprocessingml/2006/main" xmlns:w14="http://schemas.microsoft.com/office/word/2010/wordml" xmlns:w15="http://schemas.microsoft.com/office/word/2012/wordml" xmlns:w16cex="http://schemas.microsoft.com/office/word/2018/wordml/cex" xmlns:w16cid="http://schemas.microsoft.com/office/word/2016/wordml/cid" xmlns:w16="http://schemas.microsoft.com/office/word/2018/wordml" xmlns:w16sdtdh="http://schemas.microsoft.com/office/word/2020/wordml/sdtdatahash" xmlns:w16se="http://schemas.microsoft.com/office/word/2015/wordml/symex" xmlns:wpg="http://schemas.microsoft.com/office/word/2010/wordprocessingGroup" xmlns:wpi="http://schemas.microsoft.com/office/word/2010/wordprocessingInk" xmlns:wne="http://schemas.microsoft.com/office/word/2006/wordml" xmlns:wps="http://schemas.microsoft.com/office/word/2010/wordprocessingShape" mc:Ignorable="w14 w15 w16se w16cid w16 w16cex w16sdtdh wp14">
+<w:numbering xmlns:wpc="http://schemas.microsoft.com/office/word/2010/wordprocessingCanvas" xmlns:cx="http://schemas.microsoft.com/office/drawing/2014/chartex" xmlns:cx1="http://schemas.microsoft.com/office/drawing/2015/9/8/chartex" xmlns:mc="http://schemas.openxmlformats.org/markup-compatibility/2006" xmlns:o="urn:schemas-microsoft-com:office:office" xmlns:r="http://schemas.openxmlformats.org/officeDocument/2006/relationships" xmlns:m="http://schemas.openxmlformats.org/officeDocument/2006/math" xmlns:v="urn:schemas-microsoft-com:vml" xmlns:wp14="http://schemas.microsoft.com/office/word/2010/wordprocessingDrawing" xmlns:wp="http://schemas.openxmlformats.org/drawingml/2006/wordprocessingDrawing" xmlns:w10="urn:schemas-microsoft-com:office:word" xmlns:w="http://schemas.openxmlformats.org/wordprocessingml/2006/main" xmlns:w14="http://schemas.microsoft.com/office/word/2010/wordml" xmlns:w15="http://schemas.microsoft.com/office/word/2012/wordml" xmlns:w16se="http://schemas.microsoft.com/office/word/2015/wordml/symex" xmlns:wpg="http://schemas.microsoft.com/office/word/2010/wordprocessingGroup" xmlns:wpi="http://schemas.microsoft.com/office/word/2010/wordprocessingInk" xmlns:wne="http://schemas.microsoft.com/office/word/2006/wordml" xmlns:wps="http://schemas.microsoft.com/office/word/2010/wordprocessingShape" mc:Ignorable="w14 w15 w16se wp14">
   <w:abstractNum w:abstractNumId="0" w15:restartNumberingAfterBreak="0">
     <w:nsid w:val="1D464167"/>
     <w:multiLevelType w:val="multilevel"/>
@@ -4735,14 +4802,14 @@
       </w:rPr>
     </w:lvl>
   </w:abstractNum>
-  <w:num w:numId="1" w16cid:durableId="480804850">
+  <w:num w:numId="1">
     <w:abstractNumId w:val="0"/>
   </w:num>
 </w:numbering>
 </file>
 
 <file path=word/styles.xml><?xml version="1.0" encoding="utf-8"?>
-<w:styles xmlns:mc="http://schemas.openxmlformats.org/markup-compatibility/2006" xmlns:r="http://schemas.openxmlformats.org/officeDocument/2006/relationships" xmlns:w="http://schemas.openxmlformats.org/wordprocessingml/2006/main" xmlns:w14="http://schemas.microsoft.com/office/word/2010/wordml" xmlns:w15="http://schemas.microsoft.com/office/word/2012/wordml" xmlns:w16cex="http://schemas.microsoft.com/office/word/2018/wordml/cex" xmlns:w16cid="http://schemas.microsoft.com/office/word/2016/wordml/cid" xmlns:w16="http://schemas.microsoft.com/office/word/2018/wordml" xmlns:w16sdtdh="http://schemas.microsoft.com/office/word/2020/wordml/sdtdatahash" xmlns:w16se="http://schemas.microsoft.com/office/word/2015/wordml/symex" mc:Ignorable="w14 w15 w16se w16cid w16 w16cex w16sdtdh">
+<w:styles xmlns:mc="http://schemas.openxmlformats.org/markup-compatibility/2006" xmlns:r="http://schemas.openxmlformats.org/officeDocument/2006/relationships" xmlns:w="http://schemas.openxmlformats.org/wordprocessingml/2006/main" xmlns:w14="http://schemas.microsoft.com/office/word/2010/wordml" xmlns:w15="http://schemas.microsoft.com/office/word/2012/wordml" xmlns:w16se="http://schemas.microsoft.com/office/word/2015/wordml/symex" mc:Ignorable="w14 w15 w16se">
   <w:docDefaults>
     <w:rPrDefault>
       <w:rPr>
@@ -4758,7 +4825,7 @@
       </w:pPr>
     </w:pPrDefault>
   </w:docDefaults>
-  <w:latentStyles w:defLockedState="0" w:defUIPriority="99" w:defSemiHidden="0" w:defUnhideWhenUsed="0" w:defQFormat="0" w:count="376">
+  <w:latentStyles w:defLockedState="0" w:defUIPriority="99" w:defSemiHidden="0" w:defUnhideWhenUsed="0" w:defQFormat="0" w:count="371">
     <w:lsdException w:name="Normal" w:uiPriority="0" w:qFormat="1"/>
     <w:lsdException w:name="heading 1" w:uiPriority="9" w:qFormat="1"/>
     <w:lsdException w:name="heading 2" w:semiHidden="1" w:uiPriority="9" w:unhideWhenUsed="1" w:qFormat="1"/>
@@ -5130,11 +5197,6 @@
     <w:lsdException w:name="List Table 5 Dark Accent 6" w:uiPriority="50"/>
     <w:lsdException w:name="List Table 6 Colorful Accent 6" w:uiPriority="51"/>
     <w:lsdException w:name="List Table 7 Colorful Accent 6" w:uiPriority="52"/>
-    <w:lsdException w:name="Mention" w:semiHidden="1" w:unhideWhenUsed="1"/>
-    <w:lsdException w:name="Smart Hyperlink" w:semiHidden="1" w:unhideWhenUsed="1"/>
-    <w:lsdException w:name="Hashtag" w:semiHidden="1" w:unhideWhenUsed="1"/>
-    <w:lsdException w:name="Unresolved Mention" w:semiHidden="1" w:unhideWhenUsed="1"/>
-    <w:lsdException w:name="Smart Link" w:semiHidden="1" w:unhideWhenUsed="1"/>
   </w:latentStyles>
   <w:style w:type="paragraph" w:default="1" w:styleId="Normalny">
     <w:name w:val="Normal"/>

</xml_diff>

<commit_message>
docs update and in app purchases dependencies
</commit_message>
<xml_diff>
--- a/assets/time_to_party_assets/dokumentacja.docx
+++ b/assets/time_to_party_assets/dokumentacja.docx
@@ -209,52 +209,8 @@
       <w:r>
         <w:br/>
       </w:r>
-      <w:r>
-        <w:br/>
-        <w:t xml:space="preserve">- poprawienie animacji naliczania punktów bo nadal wygląda to źle </w:t>
-      </w:r>
       <w:bookmarkStart w:id="0" w:name="_GoBack"/>
       <w:bookmarkEnd w:id="0"/>
-    </w:p>
-    <w:p>
-      <w:r>
-        <w:t xml:space="preserve">- można by było zrobić żeby </w:t>
-      </w:r>
-      <w:proofErr w:type="spellStart"/>
-      <w:r>
-        <w:t>zbierac</w:t>
-      </w:r>
-      <w:proofErr w:type="spellEnd"/>
-      <w:r>
-        <w:t xml:space="preserve"> </w:t>
-      </w:r>
-      <w:proofErr w:type="spellStart"/>
-      <w:r>
-        <w:t>bledne</w:t>
-      </w:r>
-      <w:proofErr w:type="spellEnd"/>
-      <w:r>
-        <w:t>, poprawne, ilość ruletek, i na koniec wyliczać saldo -&gt; i na tej podstawie tworzyć ranking</w:t>
-      </w:r>
-      <w:r>
-        <w:t xml:space="preserve"> --- </w:t>
-      </w:r>
-      <w:proofErr w:type="spellStart"/>
-      <w:r>
-        <w:t>just</w:t>
-      </w:r>
-      <w:proofErr w:type="spellEnd"/>
-      <w:r>
-        <w:t xml:space="preserve"> FYI  ale fajnie by to </w:t>
-      </w:r>
-      <w:proofErr w:type="spellStart"/>
-      <w:r>
-        <w:t>wygladalo</w:t>
-      </w:r>
-      <w:proofErr w:type="spellEnd"/>
-      <w:r>
-        <w:t xml:space="preserve"> </w:t>
-      </w:r>
       <w:r>
         <w:br/>
       </w:r>
@@ -1628,11 +1584,7 @@
       </w:r>
       <w:proofErr w:type="spellEnd"/>
       <w:r>
-        <w:t xml:space="preserve"> oraz przycisk kupna pełnej </w:t>
-      </w:r>
-      <w:r>
-        <w:lastRenderedPageBreak/>
-        <w:t xml:space="preserve">wersji, z „największym zachęceniem” do jego kliknięcia -&gt; co przeniesie nas do ekranu </w:t>
+        <w:t xml:space="preserve"> oraz przycisk kupna pełnej wersji, z „największym zachęceniem” do jego kliknięcia -&gt; co przeniesie nas do ekranu </w:t>
       </w:r>
       <w:proofErr w:type="spellStart"/>
       <w:r>
@@ -2068,20 +2020,17 @@
       </w:r>
       <w:proofErr w:type="spellEnd"/>
       <w:r>
-        <w:t xml:space="preserve"> zrobić jakby „pokaz slajdów” przed uruchomieniem gry -&gt; same widżety i automatyczne przenoszenie, przejścia, klikając.. -&gt; wtedy gdy ktoś by go odbył, dopiero nastąpiłoby uruchomienie głównej planszy.. a gdy wcześniej ktoś odbył to </w:t>
-      </w:r>
+        <w:t xml:space="preserve"> zrobić jakby „pokaz slajdów” przed uruchomieniem gry -&gt; same widżety i automatyczne przenoszenie, przejścia, klikając.. -&gt; wtedy gdy ktoś by go odbył, dopiero nastąpiłoby uruchomienie głównej planszy.. a gdy wcześniej ktoś odbył to przy odpalaniu gry musiałaby być zawsze sprawdzana flaga załączająca – czyli w sumie ekran ładowania by mógł sterować tym czy wyświetla samouczek czy główny ekran gry </w:t>
+      </w:r>
+    </w:p>
+    <w:p>
+      <w:r>
+        <w:t>- samouczek musi mieć możliwość ponownego włączenia w ustawieniach, przy pierwszym odpaleniu mu się zmienić odpowiednia flaga, którą w ustawieniach będzie można „cofnąć”</w:t>
+      </w:r>
+    </w:p>
+    <w:p>
       <w:r>
         <w:lastRenderedPageBreak/>
-        <w:t xml:space="preserve">przy odpalaniu gry musiałaby być zawsze sprawdzana flaga załączająca – czyli w sumie ekran ładowania by mógł sterować tym czy wyświetla samouczek czy główny ekran gry </w:t>
-      </w:r>
-    </w:p>
-    <w:p>
-      <w:r>
-        <w:t>- samouczek musi mieć możliwość ponownego włączenia w ustawieniach, przy pierwszym odpaleniu mu się zmienić odpowiednia flaga, którą w ustawieniach będzie można „cofnąć”</w:t>
-      </w:r>
-    </w:p>
-    <w:p>
-      <w:r>
         <w:t>- przekierowanie lub informacja o ponownej możliwością włączenia samouczka, powinna być dostępna z poziomu „zasady gry”</w:t>
       </w:r>
     </w:p>
@@ -2435,23 +2384,23 @@
       </w:r>
       <w:proofErr w:type="spellEnd"/>
       <w:r>
-        <w:t xml:space="preserve"> zrobić aby to po prostu pojawiało się </w:t>
+        <w:t xml:space="preserve"> zrobić aby to po prostu pojawiało się absolutnie losowo na całej planszy i tylko raz przez całą turę – czyli, żeby można było dostać tę kartę w każdym momencie gry lecz tylko raz  – do przemyślenia jeszcze, ale to by był the </w:t>
+      </w:r>
+      <w:proofErr w:type="spellStart"/>
+      <w:r>
+        <w:t>best</w:t>
+      </w:r>
+      <w:proofErr w:type="spellEnd"/>
+      <w:r>
+        <w:t xml:space="preserve"> pomysł, dodałoby zaskoczenia grze, losowości i więcej emocji.</w:t>
+      </w:r>
+      <w:r>
+        <w:br/>
+        <w:t xml:space="preserve">- ogarnięcie ewentualne koła fortuny tak aby powiększało się trakcie kręcenia na cały ekran, </w:t>
       </w:r>
       <w:r>
         <w:lastRenderedPageBreak/>
-        <w:t xml:space="preserve">absolutnie losowo na całej planszy i tylko raz przez całą turę – czyli, żeby można było dostać tę kartę w każdym momencie gry lecz tylko raz  – do przemyślenia jeszcze, ale to by był the </w:t>
-      </w:r>
-      <w:proofErr w:type="spellStart"/>
-      <w:r>
-        <w:t>best</w:t>
-      </w:r>
-      <w:proofErr w:type="spellEnd"/>
-      <w:r>
-        <w:t xml:space="preserve"> pomysł, dodałoby zaskoczenia grze, losowości i więcej emocji.</w:t>
-      </w:r>
-      <w:r>
-        <w:br/>
-        <w:t xml:space="preserve">- ogarnięcie ewentualne koła fortuny tak aby powiększało się trakcie kręcenia na cały ekran, powiększenie planszy tak aby była na całym ekranie – przeorganizowanie czegoś – kwestia do przemyślenia czy w ogóle będzie to możliwe do zrobienia </w:t>
+        <w:t xml:space="preserve">powiększenie planszy tak aby była na całym ekranie – przeorganizowanie czegoś – kwestia do przemyślenia czy w ogóle będzie to możliwe do zrobienia </w:t>
       </w:r>
     </w:p>
     <w:p>
@@ -3218,7 +3167,6 @@
     <w:p/>
     <w:p>
       <w:r>
-        <w:lastRenderedPageBreak/>
         <w:t xml:space="preserve">Baza danych, tabel z obrazkami </w:t>
       </w:r>
       <w:proofErr w:type="spellStart"/>
@@ -3350,6 +3298,7 @@
           </w:tcPr>
           <w:p>
             <w:r>
+              <w:lastRenderedPageBreak/>
               <w:t>2</w:t>
             </w:r>
           </w:p>

</xml_diff>

<commit_message>
updated finish alert and pawn logic - when going to finish game
</commit_message>
<xml_diff>
--- a/assets/time_to_party_assets/dokumentacja.docx
+++ b/assets/time_to_party_assets/dokumentacja.docx
@@ -97,89 +97,63 @@
     </w:p>
     <w:p>
       <w:r>
-        <w:t xml:space="preserve">- </w:t>
-      </w:r>
-      <w:r>
-        <w:t xml:space="preserve">trzeba zrobić że przed metą niezależnie gdzie by się stało i czy wartość będzie o 2 większa czy o 3 większa – nie ważne, pionek i tak wchodzi na metę + wtedy powinna zostać możliwość poruszania się pionkami tymi, które zostały już na planszy, bez tego na mecie </w:t>
-      </w:r>
-      <w:r>
-        <w:rPr>
-          <w:color w:val="00B050"/>
-        </w:rPr>
-        <w:t xml:space="preserve">// chyba ogólnie prawie działa, trzeba zrobić testy z większą ilością drużyn, poprawić ten finalny alert i </w:t>
-      </w:r>
-      <w:proofErr w:type="spellStart"/>
-      <w:r>
-        <w:rPr>
-          <w:color w:val="00B050"/>
-        </w:rPr>
-        <w:t>przeklikać</w:t>
-      </w:r>
-      <w:proofErr w:type="spellEnd"/>
-      <w:r>
-        <w:rPr>
-          <w:color w:val="00B050"/>
-        </w:rPr>
-        <w:t xml:space="preserve"> po prostu i </w:t>
-      </w:r>
-      <w:proofErr w:type="spellStart"/>
-      <w:r>
-        <w:rPr>
-          <w:color w:val="00B050"/>
-        </w:rPr>
-        <w:t>sprwadzić</w:t>
-      </w:r>
-      <w:proofErr w:type="spellEnd"/>
-      <w:r>
-        <w:rPr>
-          <w:color w:val="00B050"/>
-        </w:rPr>
+        <w:t xml:space="preserve">- Dodatkowe animacje dla kart: "X" -&gt;powinien wrzucać "X" na kartę jakby znikąd, i to razem z karta powinno </w:t>
+      </w:r>
+      <w:proofErr w:type="spellStart"/>
+      <w:r>
+        <w:t>wyjeżdzać</w:t>
+      </w:r>
+      <w:proofErr w:type="spellEnd"/>
+      <w:r>
+        <w:t xml:space="preserve">  "OK" powinno wrzucać duży "</w:t>
+      </w:r>
+      <w:r>
+        <w:t>OK</w:t>
+      </w:r>
+      <w:r>
+        <w:t>"</w:t>
+      </w:r>
+      <w:r>
+        <w:t xml:space="preserve"> lub znaczek „ok”</w:t>
+      </w:r>
+      <w:r>
+        <w:t xml:space="preserve"> na kartę i powinno </w:t>
+      </w:r>
+      <w:proofErr w:type="spellStart"/>
+      <w:r>
+        <w:t>leciec</w:t>
+      </w:r>
+      <w:proofErr w:type="spellEnd"/>
+      <w:r>
+        <w:t xml:space="preserve"> w prawo</w:t>
+      </w:r>
+      <w:r>
+        <w:t>.</w:t>
+      </w:r>
+    </w:p>
+    <w:p>
+      <w:r>
+        <w:t xml:space="preserve">- na ekranie win dodać efekt powiększającego i zmniejszającego się przycisku jak w menu – dla </w:t>
+      </w:r>
+      <w:proofErr w:type="spellStart"/>
+      <w:r>
+        <w:t>buy</w:t>
+      </w:r>
+      <w:proofErr w:type="spellEnd"/>
+      <w:r>
         <w:t xml:space="preserve"> </w:t>
       </w:r>
-    </w:p>
-    <w:p>
-      <w:r>
-        <w:t xml:space="preserve">- Dodatkowe animacje dla kart: "X" -&gt;powinien wrzucać "X" na kartę jakby znikąd, i to razem z karta powinno </w:t>
-      </w:r>
-      <w:proofErr w:type="spellStart"/>
-      <w:r>
-        <w:t>wyjeżdzać</w:t>
-      </w:r>
-      <w:proofErr w:type="spellEnd"/>
-      <w:r>
-        <w:t xml:space="preserve">  "OK" powinno wrzucać duży "</w:t>
-      </w:r>
-      <w:r>
-        <w:t>OK</w:t>
-      </w:r>
-      <w:r>
-        <w:t>"</w:t>
-      </w:r>
-      <w:r>
-        <w:t xml:space="preserve"> lub znaczek „ok”</w:t>
-      </w:r>
-      <w:r>
-        <w:t xml:space="preserve"> na kartę i powinno </w:t>
-      </w:r>
-      <w:proofErr w:type="spellStart"/>
-      <w:r>
-        <w:t>leciec</w:t>
-      </w:r>
-      <w:proofErr w:type="spellEnd"/>
-      <w:r>
-        <w:t xml:space="preserve"> w prawo</w:t>
-      </w:r>
-      <w:r>
-        <w:t>.</w:t>
-      </w:r>
-    </w:p>
-    <w:p>
-      <w:r>
-        <w:t xml:space="preserve">- na ekranie win dodać efekt powiększającego i zmniejszającego się przycisku jak w menu – dla </w:t>
-      </w:r>
-      <w:proofErr w:type="spellStart"/>
-      <w:r>
-        <w:t>buy</w:t>
+      <w:proofErr w:type="spellStart"/>
+      <w:r>
+        <w:t>cards</w:t>
+      </w:r>
+      <w:proofErr w:type="spellEnd"/>
+      <w:r>
+        <w:t xml:space="preserve"> oraz </w:t>
+      </w:r>
+      <w:proofErr w:type="spellStart"/>
+      <w:r>
+        <w:t>play</w:t>
       </w:r>
       <w:proofErr w:type="spellEnd"/>
       <w:r>
@@ -187,30 +161,9 @@
       </w:r>
       <w:proofErr w:type="spellStart"/>
       <w:r>
-        <w:t>cards</w:t>
-      </w:r>
-      <w:proofErr w:type="spellEnd"/>
-      <w:r>
-        <w:t xml:space="preserve"> oraz </w:t>
-      </w:r>
-      <w:proofErr w:type="spellStart"/>
-      <w:r>
-        <w:t>play</w:t>
-      </w:r>
-      <w:proofErr w:type="spellEnd"/>
-      <w:r>
-        <w:t xml:space="preserve"> </w:t>
-      </w:r>
-      <w:proofErr w:type="spellStart"/>
-      <w:r>
         <w:t>button</w:t>
       </w:r>
       <w:proofErr w:type="spellEnd"/>
-      <w:r>
-        <w:br/>
-      </w:r>
-      <w:bookmarkStart w:id="0" w:name="_GoBack"/>
-      <w:bookmarkEnd w:id="0"/>
       <w:r>
         <w:br/>
       </w:r>
@@ -1634,6 +1587,7 @@
     </w:p>
     <w:p>
       <w:r>
+        <w:lastRenderedPageBreak/>
         <w:t xml:space="preserve">- poprawienie </w:t>
       </w:r>
       <w:proofErr w:type="spellStart"/>
@@ -1912,6 +1866,11 @@
       </w:r>
     </w:p>
     <w:p>
+      <w:pPr>
+        <w:rPr>
+          <w:color w:val="FF0000"/>
+        </w:rPr>
+      </w:pPr>
       <w:r>
         <w:t>- dopracowanie czasu dla wszystkich kart</w:t>
       </w:r>
@@ -1921,6 +1880,23 @@
         </w:rPr>
         <w:t xml:space="preserve"> // OGÓLNIE TESTY – TRZEBA RAZ ZAGRAĆ CHOCIAŻ NA 2 DRUŻYNY</w:t>
       </w:r>
+    </w:p>
+    <w:p>
+      <w:r>
+        <w:t xml:space="preserve">- zrobić w momencie kiedy już jest finalny pionek – gdy jest przekazanie do planszy win -&gt; zrobić jakieś efekty </w:t>
+      </w:r>
+      <w:proofErr w:type="spellStart"/>
+      <w:r>
+        <w:t>fajerwerek</w:t>
+      </w:r>
+      <w:proofErr w:type="spellEnd"/>
+      <w:r>
+        <w:t xml:space="preserve"> wyświetlane przez chwilę – taki lekki pomysł </w:t>
+      </w:r>
+    </w:p>
+    <w:p>
+      <w:bookmarkStart w:id="0" w:name="_GoBack"/>
+      <w:bookmarkEnd w:id="0"/>
     </w:p>
     <w:p>
       <w:pPr>

</xml_diff>

<commit_message>
docs and finish flag
</commit_message>
<xml_diff>
--- a/assets/time_to_party_assets/dokumentacja.docx
+++ b/assets/time_to_party_assets/dokumentacja.docx
@@ -165,9 +165,1051 @@
       </w:r>
       <w:proofErr w:type="spellEnd"/>
       <w:r>
+        <w:t xml:space="preserve"> – ogólnie dopracowanie tego ekranu jeszcze, poprawienie przycisków aby pasowały do reszty aplikacji bo trochę odbiegają stylem </w:t>
+      </w:r>
+      <w:bookmarkStart w:id="0" w:name="_GoBack"/>
+      <w:bookmarkEnd w:id="0"/>
+    </w:p>
+    <w:p>
+      <w:pPr>
+        <w:rPr>
+          <w:b/>
+          <w:sz w:val="28"/>
+          <w:szCs w:val="28"/>
+        </w:rPr>
+      </w:pPr>
+      <w:r>
+        <w:rPr>
+          <w:b/>
+          <w:sz w:val="28"/>
+          <w:szCs w:val="28"/>
+        </w:rPr>
+        <w:t>EKRAN PODSUMOWANIA GRY:</w:t>
+      </w:r>
+    </w:p>
+    <w:p>
+      <w:r>
+        <w:t>- alert dialog lub ekran podsumowania gry, który będzie pojawiał się gdy: pionek dojdzie do mety, lub gdy użytkownik będzie chciał wyjść z gry, to pokaże ranking graczy względem pionków na planszy (w danym momencie, tak aby gra mogła być zakończona w dowolnym momencie z pokazaniem „</w:t>
+      </w:r>
+      <w:proofErr w:type="spellStart"/>
+      <w:r>
+        <w:t>score</w:t>
+      </w:r>
+      <w:proofErr w:type="spellEnd"/>
+      <w:r>
+        <w:t>”</w:t>
+      </w:r>
+      <w:r>
+        <w:t xml:space="preserve"> czyli flagi, kolory, nazwy, dynamiczna tabela + ranking</w:t>
+      </w:r>
+      <w:r>
+        <w:t>)</w:t>
+      </w:r>
+      <w:r>
         <w:br/>
-      </w:r>
-    </w:p>
+        <w:t xml:space="preserve">- w momencie gdy wygra dana drużyna (pierwsza) </w:t>
+      </w:r>
+      <w:proofErr w:type="spellStart"/>
+      <w:r>
+        <w:t>mogłby</w:t>
+      </w:r>
+      <w:proofErr w:type="spellEnd"/>
+      <w:r>
+        <w:t xml:space="preserve"> być dodatkowy alert dialog z zapytaniem czy gra ma być kontynuowana, czy już koniec?</w:t>
+      </w:r>
+    </w:p>
+    <w:p>
+      <w:r>
+        <w:t xml:space="preserve">- opcja zagraj ponownie -&gt; </w:t>
+      </w:r>
+      <w:proofErr w:type="spellStart"/>
+      <w:r>
+        <w:t>refresh</w:t>
+      </w:r>
+      <w:proofErr w:type="spellEnd"/>
+      <w:r>
+        <w:t xml:space="preserve"> do </w:t>
+      </w:r>
+      <w:proofErr w:type="spellStart"/>
+      <w:r>
+        <w:t>gameboardscreena</w:t>
+      </w:r>
+      <w:proofErr w:type="spellEnd"/>
+      <w:r>
+        <w:t xml:space="preserve"> </w:t>
+      </w:r>
+      <w:r>
+        <w:br/>
+        <w:t xml:space="preserve">- opcja powrót do </w:t>
+      </w:r>
+      <w:proofErr w:type="spellStart"/>
+      <w:r>
+        <w:t>main</w:t>
+      </w:r>
+      <w:proofErr w:type="spellEnd"/>
+      <w:r>
+        <w:t xml:space="preserve"> menu, przycisk oceny w </w:t>
+      </w:r>
+      <w:proofErr w:type="spellStart"/>
+      <w:r>
+        <w:t>GooglePlay</w:t>
+      </w:r>
+      <w:proofErr w:type="spellEnd"/>
+      <w:r>
+        <w:t>/</w:t>
+      </w:r>
+      <w:proofErr w:type="spellStart"/>
+      <w:r>
+        <w:t>App</w:t>
+      </w:r>
+      <w:proofErr w:type="spellEnd"/>
+      <w:r>
+        <w:t xml:space="preserve"> </w:t>
+      </w:r>
+      <w:proofErr w:type="spellStart"/>
+      <w:r>
+        <w:t>Store</w:t>
+      </w:r>
+      <w:proofErr w:type="spellEnd"/>
+      <w:r>
+        <w:t xml:space="preserve"> oraz przycisk kupna pełnej wersji, z „największym zachęceniem” do jego kliknięcia -&gt; co przeniesie nas do ekranu </w:t>
+      </w:r>
+      <w:proofErr w:type="spellStart"/>
+      <w:r>
+        <w:t>rekalmy</w:t>
+      </w:r>
+      <w:proofErr w:type="spellEnd"/>
+      <w:r>
+        <w:t>/zakupu pełnej</w:t>
+      </w:r>
+      <w:r>
+        <w:t xml:space="preserve"> wersji aplikacji, po zakupie aplikacji nie powinno być tego zachęcenia oraz tej reklamy, dodatkowo w „</w:t>
+      </w:r>
+      <w:proofErr w:type="spellStart"/>
+      <w:r>
+        <w:t>drawer</w:t>
+      </w:r>
+      <w:proofErr w:type="spellEnd"/>
+      <w:r>
+        <w:t>” też powinna zniknąć opcja możliwości kliknięcia w ekran reklamy/zakupu</w:t>
+      </w:r>
+    </w:p>
+    <w:p>
+      <w:pPr>
+        <w:rPr>
+          <w:b/>
+          <w:sz w:val="28"/>
+          <w:szCs w:val="28"/>
+        </w:rPr>
+      </w:pPr>
+    </w:p>
+    <w:p>
+      <w:pPr>
+        <w:rPr>
+          <w:b/>
+          <w:sz w:val="28"/>
+          <w:szCs w:val="28"/>
+        </w:rPr>
+      </w:pPr>
+      <w:r>
+        <w:rPr>
+          <w:b/>
+          <w:sz w:val="28"/>
+          <w:szCs w:val="28"/>
+        </w:rPr>
+        <w:t>INNE:</w:t>
+      </w:r>
+    </w:p>
+    <w:p>
+      <w:r>
+        <w:t xml:space="preserve">- poprawienie </w:t>
+      </w:r>
+      <w:proofErr w:type="spellStart"/>
+      <w:r>
+        <w:t>rensponsywności</w:t>
+      </w:r>
+      <w:proofErr w:type="spellEnd"/>
+      <w:r>
+        <w:t xml:space="preserve"> pionków na głównym ekranie, względem </w:t>
+      </w:r>
+      <w:proofErr w:type="spellStart"/>
+      <w:r>
+        <w:t>screen</w:t>
+      </w:r>
+      <w:proofErr w:type="spellEnd"/>
+      <w:r>
+        <w:t xml:space="preserve"> </w:t>
+      </w:r>
+      <w:proofErr w:type="spellStart"/>
+      <w:r>
+        <w:t>width</w:t>
+      </w:r>
+      <w:proofErr w:type="spellEnd"/>
+      <w:r>
+        <w:t xml:space="preserve"> – trzeba zrobić to w funkcji, która oblicza pozycje pionków – wszędzie są wartości </w:t>
+      </w:r>
+      <w:proofErr w:type="spellStart"/>
+      <w:r>
+        <w:t>static</w:t>
+      </w:r>
+      <w:proofErr w:type="spellEnd"/>
+      <w:r>
+        <w:t xml:space="preserve">, można to zrobić wtedy gdy plansza będzie w pełni ukończona -&gt; a raczej jej koncepcja oraz działanie i wygląd + ogólnie </w:t>
+      </w:r>
+      <w:proofErr w:type="spellStart"/>
+      <w:r>
+        <w:t>responsywność</w:t>
+      </w:r>
+      <w:proofErr w:type="spellEnd"/>
+      <w:r>
+        <w:t xml:space="preserve"> WSZYSTKIEGO + testy</w:t>
+      </w:r>
+    </w:p>
+    <w:p>
+      <w:r>
+        <w:t xml:space="preserve"> - blokada przycisku wstecz na ekranie </w:t>
+      </w:r>
+      <w:proofErr w:type="spellStart"/>
+      <w:r>
+        <w:t>ladowania</w:t>
+      </w:r>
+      <w:proofErr w:type="spellEnd"/>
+      <w:r>
+        <w:t xml:space="preserve">, zablokowanie przycisku wstecz na przycisk wstecz na ekranie karty powinien wychodzić z gry </w:t>
+      </w:r>
+      <w:proofErr w:type="spellStart"/>
+      <w:r>
+        <w:t>calkiem</w:t>
+      </w:r>
+      <w:proofErr w:type="spellEnd"/>
+      <w:r>
+        <w:t xml:space="preserve"> (komunikat czy chcesz zakończyć </w:t>
+      </w:r>
+      <w:proofErr w:type="spellStart"/>
+      <w:r>
+        <w:t>gre</w:t>
+      </w:r>
+      <w:proofErr w:type="spellEnd"/>
+      <w:r>
+        <w:t xml:space="preserve">) i na innych ekranach które </w:t>
+      </w:r>
+      <w:proofErr w:type="spellStart"/>
+      <w:r>
+        <w:t>sa</w:t>
+      </w:r>
+      <w:proofErr w:type="spellEnd"/>
+      <w:r>
+        <w:t xml:space="preserve"> dodatkowe tak samo, do przetestowania i do zaimplementowania</w:t>
+      </w:r>
+      <w:r>
+        <w:t xml:space="preserve"> </w:t>
+      </w:r>
+      <w:r>
+        <w:t>// TESTY bo część już jest ogarnięta…</w:t>
+      </w:r>
+    </w:p>
+    <w:p>
+      <w:r>
+        <w:t xml:space="preserve">- odnośnie </w:t>
+      </w:r>
+      <w:proofErr w:type="spellStart"/>
+      <w:r>
+        <w:t>loading</w:t>
+      </w:r>
+      <w:proofErr w:type="spellEnd"/>
+      <w:r>
+        <w:t xml:space="preserve"> </w:t>
+      </w:r>
+      <w:proofErr w:type="spellStart"/>
+      <w:r>
+        <w:t>indicator</w:t>
+      </w:r>
+      <w:proofErr w:type="spellEnd"/>
+      <w:r>
+        <w:t xml:space="preserve"> - &gt; </w:t>
+      </w:r>
+      <w:proofErr w:type="spellStart"/>
+      <w:r>
+        <w:t>możnaby</w:t>
+      </w:r>
+      <w:proofErr w:type="spellEnd"/>
+      <w:r>
+        <w:t xml:space="preserve"> zrobić jakiś </w:t>
+      </w:r>
+      <w:proofErr w:type="spellStart"/>
+      <w:r>
+        <w:t>customowy</w:t>
+      </w:r>
+      <w:proofErr w:type="spellEnd"/>
+      <w:r>
+        <w:t xml:space="preserve"> </w:t>
+      </w:r>
+      <w:proofErr w:type="spellStart"/>
+      <w:r>
+        <w:t>indicator</w:t>
+      </w:r>
+      <w:proofErr w:type="spellEnd"/>
+      <w:r>
+        <w:t xml:space="preserve">, np. kręcące się te strzałeczki z danej karty albo np. kwadracik pokonujący jakiś </w:t>
+      </w:r>
+      <w:proofErr w:type="spellStart"/>
+      <w:r>
+        <w:t>customowy</w:t>
+      </w:r>
+      <w:proofErr w:type="spellEnd"/>
+      <w:r>
+        <w:t xml:space="preserve"> </w:t>
+      </w:r>
+      <w:proofErr w:type="spellStart"/>
+      <w:r>
+        <w:t>path</w:t>
+      </w:r>
+      <w:proofErr w:type="spellEnd"/>
+      <w:r>
+        <w:t xml:space="preserve">, pomyśleć ogólnie czy powinien być w </w:t>
+      </w:r>
+      <w:proofErr w:type="spellStart"/>
+      <w:r>
+        <w:t>ogole</w:t>
+      </w:r>
+      <w:proofErr w:type="spellEnd"/>
+      <w:r>
+        <w:t xml:space="preserve"> </w:t>
+      </w:r>
+      <w:proofErr w:type="spellStart"/>
+      <w:r>
+        <w:t>indicator</w:t>
+      </w:r>
+      <w:proofErr w:type="spellEnd"/>
+      <w:r>
+        <w:t xml:space="preserve"> taki stosowany np. pomiędzy przejściami do innych </w:t>
+      </w:r>
+      <w:proofErr w:type="spellStart"/>
+      <w:r>
+        <w:t>ekranow</w:t>
+      </w:r>
+      <w:proofErr w:type="spellEnd"/>
+      <w:r>
+        <w:t xml:space="preserve"> albo w przypadku każdego </w:t>
+      </w:r>
+      <w:proofErr w:type="spellStart"/>
+      <w:r>
+        <w:t>pageRoute</w:t>
+      </w:r>
+      <w:proofErr w:type="spellEnd"/>
+      <w:r>
+        <w:t xml:space="preserve"> czy w </w:t>
+      </w:r>
+      <w:proofErr w:type="spellStart"/>
+      <w:r>
+        <w:t>ogole</w:t>
+      </w:r>
+      <w:proofErr w:type="spellEnd"/>
+      <w:r>
+        <w:t xml:space="preserve"> </w:t>
+      </w:r>
+      <w:proofErr w:type="spellStart"/>
+      <w:r>
+        <w:t>indicator</w:t>
+      </w:r>
+      <w:proofErr w:type="spellEnd"/>
+      <w:r>
+        <w:t xml:space="preserve"> powinien być </w:t>
+      </w:r>
+      <w:proofErr w:type="spellStart"/>
+      <w:r>
+        <w:t>pojawiany</w:t>
+      </w:r>
+      <w:proofErr w:type="spellEnd"/>
+      <w:r>
+        <w:t xml:space="preserve"> ?</w:t>
+      </w:r>
+    </w:p>
+    <w:p>
+      <w:r>
+        <w:lastRenderedPageBreak/>
+        <w:t xml:space="preserve">- </w:t>
+      </w:r>
+      <w:proofErr w:type="spellStart"/>
+      <w:r>
+        <w:t>responsywność</w:t>
+      </w:r>
+      <w:proofErr w:type="spellEnd"/>
+      <w:r>
+        <w:t xml:space="preserve"> na tabletach 7 i 10 calowych, do przetestowania kilka rodzajów ekranów telefonu – ogólnie </w:t>
+      </w:r>
+      <w:proofErr w:type="spellStart"/>
+      <w:r>
+        <w:t>zrobienei</w:t>
+      </w:r>
+      <w:proofErr w:type="spellEnd"/>
+      <w:r>
+        <w:t xml:space="preserve"> </w:t>
+      </w:r>
+      <w:proofErr w:type="spellStart"/>
+      <w:r>
+        <w:t>responsywności</w:t>
+      </w:r>
+      <w:proofErr w:type="spellEnd"/>
+      <w:r>
+        <w:t xml:space="preserve"> – </w:t>
+      </w:r>
+      <w:proofErr w:type="spellStart"/>
+      <w:r>
+        <w:t>prawdop</w:t>
+      </w:r>
+      <w:proofErr w:type="spellEnd"/>
+      <w:r>
+        <w:t xml:space="preserve"> .tylko menu będzie ok oraz ekran planszy – reszta do poprawy, testy, testy, testy!</w:t>
+      </w:r>
+      <w:r>
+        <w:t xml:space="preserve"> </w:t>
+      </w:r>
+    </w:p>
+    <w:p>
+      <w:r>
+        <w:t>- potrzebny jest mi własny</w:t>
+      </w:r>
+      <w:r>
+        <w:t xml:space="preserve"> </w:t>
+      </w:r>
+      <w:proofErr w:type="spellStart"/>
+      <w:r>
+        <w:t>soundtrack</w:t>
+      </w:r>
+      <w:proofErr w:type="spellEnd"/>
+      <w:r>
+        <w:t xml:space="preserve">, </w:t>
+      </w:r>
+      <w:proofErr w:type="spellStart"/>
+      <w:r>
+        <w:t>soundy</w:t>
+      </w:r>
+      <w:proofErr w:type="spellEnd"/>
+      <w:r>
+        <w:t xml:space="preserve"> efektów są, lecz do przetestowania jeszcze ewentualne głośności, sprawdzić czy są w każdym miejscu gdzie powinny być i czy się na siebie nie nakładają </w:t>
+      </w:r>
+    </w:p>
+    <w:p>
+      <w:r>
+        <w:t xml:space="preserve">- pamiętać o </w:t>
+      </w:r>
+      <w:proofErr w:type="spellStart"/>
+      <w:r>
+        <w:t>iphonach</w:t>
+      </w:r>
+      <w:proofErr w:type="spellEnd"/>
+      <w:r>
+        <w:t>, korygować, odnośnie układu, projektowania etc.. jeszcze można trochę doczytać co jest istotne</w:t>
+      </w:r>
+    </w:p>
+    <w:p>
+      <w:pPr>
+        <w:rPr>
+          <w:color w:val="FF0000"/>
+        </w:rPr>
+      </w:pPr>
+      <w:r>
+        <w:t>- dopracowanie czasu dla wszystkich kart</w:t>
+      </w:r>
+      <w:r>
+        <w:rPr>
+          <w:color w:val="FF0000"/>
+        </w:rPr>
+        <w:t xml:space="preserve"> // OGÓLNIE TESTY – TRZEBA RAZ ZAGRAĆ CHOCIAŻ NA 2 DRUŻYNY</w:t>
+      </w:r>
+    </w:p>
+    <w:p>
+      <w:r>
+        <w:t xml:space="preserve">- zrobić w momencie kiedy już jest finalny pionek – gdy jest przekazanie do planszy win -&gt; zrobić jakieś efekty </w:t>
+      </w:r>
+      <w:proofErr w:type="spellStart"/>
+      <w:r>
+        <w:t>fajerwerek</w:t>
+      </w:r>
+      <w:proofErr w:type="spellEnd"/>
+      <w:r>
+        <w:t xml:space="preserve"> wyświetlane przez chwilę – taki lekki pomysł </w:t>
+      </w:r>
+    </w:p>
+    <w:p/>
+    <w:p>
+      <w:pPr>
+        <w:rPr>
+          <w:b/>
+          <w:sz w:val="28"/>
+          <w:szCs w:val="28"/>
+        </w:rPr>
+      </w:pPr>
+      <w:r>
+        <w:rPr>
+          <w:b/>
+          <w:sz w:val="28"/>
+          <w:szCs w:val="28"/>
+        </w:rPr>
+        <w:t>EKRAN SAMOUCZKA:</w:t>
+      </w:r>
+      <w:r>
+        <w:rPr>
+          <w:b/>
+          <w:sz w:val="28"/>
+          <w:szCs w:val="28"/>
+        </w:rPr>
+        <w:t xml:space="preserve"> (wtedy kiedy powyższe będzie 100%)</w:t>
+      </w:r>
+    </w:p>
+    <w:p>
+      <w:r>
+        <w:t xml:space="preserve">- zrobienie samouczka przed uruchomieniem gry, informacje dotyczące jego i pomysły: </w:t>
+      </w:r>
+    </w:p>
+    <w:p>
+      <w:r>
+        <w:t xml:space="preserve">- </w:t>
+      </w:r>
+      <w:proofErr w:type="spellStart"/>
+      <w:r>
+        <w:t>możnaby</w:t>
+      </w:r>
+      <w:proofErr w:type="spellEnd"/>
+      <w:r>
+        <w:t xml:space="preserve"> też dodać info w samouczku oraz do „zasady gry” aby drużyny dobrały się w pary, </w:t>
+      </w:r>
+      <w:proofErr w:type="spellStart"/>
+      <w:r>
+        <w:t>możnaby</w:t>
+      </w:r>
+      <w:proofErr w:type="spellEnd"/>
+      <w:r>
+        <w:t xml:space="preserve"> też pomyśleć nad 2 trybem gry, żeby mogły </w:t>
+      </w:r>
+      <w:proofErr w:type="spellStart"/>
+      <w:r>
+        <w:t>grac</w:t>
+      </w:r>
+      <w:proofErr w:type="spellEnd"/>
+      <w:r>
+        <w:t xml:space="preserve"> tylko 2 osoby, tak jak jest to w gierkach małżeńskich, też </w:t>
+      </w:r>
+      <w:proofErr w:type="spellStart"/>
+      <w:r>
+        <w:t>możnaby</w:t>
+      </w:r>
+      <w:proofErr w:type="spellEnd"/>
+      <w:r>
+        <w:t xml:space="preserve"> dodać info aby ustaliły kto jest graczem nr.1 kto graczem nr.2 gdyż może to mieć znaczenie w niektórych kartach gdzie aplikacja będzie odnosiła się do danej osoby z drużyny</w:t>
+      </w:r>
+    </w:p>
+    <w:p>
+      <w:r>
+        <w:t xml:space="preserve">- dopisanie do planszy </w:t>
+      </w:r>
+      <w:proofErr w:type="spellStart"/>
+      <w:r>
+        <w:t>scrollingowej</w:t>
+      </w:r>
+      <w:proofErr w:type="spellEnd"/>
+      <w:r>
+        <w:t xml:space="preserve"> (zasady gry) na początku link z </w:t>
+      </w:r>
+      <w:proofErr w:type="spellStart"/>
+      <w:r>
+        <w:t>alerta</w:t>
+      </w:r>
+      <w:proofErr w:type="spellEnd"/>
+      <w:r>
+        <w:t xml:space="preserve"> do samouczka.. tak aby można było go odbyć w dowolnym momencie </w:t>
+      </w:r>
+    </w:p>
+    <w:p>
+      <w:r>
+        <w:t xml:space="preserve">- zamiast po kolei przenosić użytkownika w kodzie, </w:t>
+      </w:r>
+      <w:proofErr w:type="spellStart"/>
+      <w:r>
+        <w:t>możnaby</w:t>
+      </w:r>
+      <w:proofErr w:type="spellEnd"/>
+      <w:r>
+        <w:t xml:space="preserve"> zrobić jakby „pokaz slajdów” przed uruchomieniem gry -&gt; same widżety i automatyczne przenoszenie, przejścia, klikając.. -&gt; wtedy gdy ktoś by go odbył, dopiero nastąpiłoby uruchomienie głównej planszy.. a gdy wcześniej ktoś odbył to przy odpalaniu gry musiałaby być zawsze sprawdzana flaga załączająca – czyli w sumie ekran ładowania by mógł sterować tym czy wyświetla samouczek czy główny ekran gry </w:t>
+      </w:r>
+    </w:p>
+    <w:p>
+      <w:r>
+        <w:t>- samouczek musi mieć możliwość ponownego włączenia w ustawieniach, przy pierwszym odpaleniu mu się zmienić odpowiednia flaga, którą w ustawieniach będzie można „cofnąć”</w:t>
+      </w:r>
+    </w:p>
+    <w:p>
+      <w:r>
+        <w:t>- przekierowanie lub informacja o ponownej możliwością włączenia samouczka, powinna być dostępna z poziomu „zasady gry”</w:t>
+      </w:r>
+    </w:p>
+    <w:p>
+      <w:r>
+        <w:t>- samouczek ma sens zrobić dopiero wtedy gdy już będę miał gotowy główny ekran całej gry, karty itp. Tak aby po kolei można było pokazywać funkcje, a musi to bazować już na finalnym wyglądzie aplikacji, pamiętaj ze samouczek musi być responsywny!</w:t>
+      </w:r>
+    </w:p>
+    <w:p>
+      <w:r>
+        <w:t xml:space="preserve">- wygląd samouczka </w:t>
+      </w:r>
+      <w:proofErr w:type="spellStart"/>
+      <w:r>
+        <w:t>możnaby</w:t>
+      </w:r>
+      <w:proofErr w:type="spellEnd"/>
+      <w:r>
+        <w:t xml:space="preserve"> zrobić tak, że będzie cały folder z gotowymi klasami, ale bez funkcjonalności (gry), z </w:t>
+      </w:r>
+      <w:proofErr w:type="spellStart"/>
+      <w:r>
+        <w:t>responsywnością</w:t>
+      </w:r>
+      <w:proofErr w:type="spellEnd"/>
+      <w:r>
+        <w:t xml:space="preserve">, taki </w:t>
+      </w:r>
+      <w:proofErr w:type="spellStart"/>
+      <w:r>
+        <w:t>static</w:t>
+      </w:r>
+      <w:proofErr w:type="spellEnd"/>
+      <w:r>
+        <w:t xml:space="preserve"> i wygląd byłby taki, że byłyby narzucone alert </w:t>
+      </w:r>
+      <w:proofErr w:type="spellStart"/>
+      <w:r>
+        <w:t>dialogie</w:t>
+      </w:r>
+      <w:proofErr w:type="spellEnd"/>
+      <w:r>
+        <w:t xml:space="preserve"> z </w:t>
+      </w:r>
+      <w:proofErr w:type="spellStart"/>
+      <w:r>
+        <w:t>buttonami</w:t>
+      </w:r>
+      <w:proofErr w:type="spellEnd"/>
+      <w:r>
+        <w:t xml:space="preserve"> – </w:t>
+      </w:r>
+      <w:proofErr w:type="spellStart"/>
+      <w:r>
+        <w:t>ewentuanymi</w:t>
+      </w:r>
+      <w:proofErr w:type="spellEnd"/>
+      <w:r>
+        <w:t xml:space="preserve"> animacjami oraz z przyciemnieniem tła -&gt; i to tych części których w tym danym momencie nie chciałbym omawiać np. omawiam pola, to pola są kolorowe, reszta jest przyciemniona, na środku </w:t>
+      </w:r>
+      <w:proofErr w:type="spellStart"/>
+      <w:r>
+        <w:t>móże</w:t>
+      </w:r>
+      <w:proofErr w:type="spellEnd"/>
+      <w:r>
+        <w:t xml:space="preserve"> być krótki opis, a na dole po prawej stronie przycisk w stylu „&gt;&gt;” lub jakiś taki „okrągły”, który mógłby tworzyć efekt </w:t>
+      </w:r>
+      <w:proofErr w:type="spellStart"/>
+      <w:r>
+        <w:t>ripple</w:t>
+      </w:r>
+      <w:proofErr w:type="spellEnd"/>
+      <w:r>
+        <w:t xml:space="preserve"> czy coś takiego</w:t>
+      </w:r>
+    </w:p>
+    <w:p>
+      <w:pPr>
+        <w:rPr>
+          <w:b/>
+          <w:sz w:val="28"/>
+          <w:szCs w:val="28"/>
+        </w:rPr>
+      </w:pPr>
+      <w:r>
+        <w:rPr>
+          <w:b/>
+          <w:sz w:val="28"/>
+          <w:szCs w:val="28"/>
+        </w:rPr>
+        <w:lastRenderedPageBreak/>
+        <w:t>FIREBASE</w:t>
+      </w:r>
+      <w:r>
+        <w:rPr>
+          <w:b/>
+          <w:sz w:val="28"/>
+          <w:szCs w:val="28"/>
+        </w:rPr>
+        <w:t>/in-</w:t>
+      </w:r>
+      <w:proofErr w:type="spellStart"/>
+      <w:r>
+        <w:rPr>
+          <w:b/>
+          <w:sz w:val="28"/>
+          <w:szCs w:val="28"/>
+        </w:rPr>
+        <w:t>app</w:t>
+      </w:r>
+      <w:proofErr w:type="spellEnd"/>
+      <w:r>
+        <w:rPr>
+          <w:b/>
+          <w:sz w:val="28"/>
+          <w:szCs w:val="28"/>
+        </w:rPr>
+        <w:t>-</w:t>
+      </w:r>
+      <w:proofErr w:type="spellStart"/>
+      <w:r>
+        <w:rPr>
+          <w:b/>
+          <w:sz w:val="28"/>
+          <w:szCs w:val="28"/>
+        </w:rPr>
+        <w:t>purchases</w:t>
+      </w:r>
+      <w:proofErr w:type="spellEnd"/>
+      <w:r>
+        <w:rPr>
+          <w:b/>
+          <w:sz w:val="28"/>
+          <w:szCs w:val="28"/>
+        </w:rPr>
+        <w:t>:</w:t>
+      </w:r>
+    </w:p>
+    <w:p>
+      <w:r>
+        <w:t xml:space="preserve">- na koniec zabezpieczenie bazy danych, całej -&gt; żeby w momencie kupna pobierać klucz z </w:t>
+      </w:r>
+      <w:proofErr w:type="spellStart"/>
+      <w:r>
+        <w:t>firebase</w:t>
+      </w:r>
+      <w:proofErr w:type="spellEnd"/>
+      <w:r>
+        <w:t xml:space="preserve"> i w ten sposób uzyskać dostęp, po prostu baza byłaby na telefonie domyślnie cała, z tym że byłaby zaszyfrowana kluczem, który pobierał by się z </w:t>
+      </w:r>
+      <w:proofErr w:type="spellStart"/>
+      <w:r>
+        <w:t>firebase</w:t>
+      </w:r>
+      <w:proofErr w:type="spellEnd"/>
+      <w:r>
+        <w:t xml:space="preserve"> i wtedy pełna wersja odblokowywała by się po tym kluczu -&gt;  a raczej dostęp do reszty rekordów z bazy, po prostu zmiana kwerendy pobierającej i tyle, + dodatkowe warunki, jeżeli klucz zostałby pobrany czy coś, dla opcji z polami etc.</w:t>
+      </w:r>
+    </w:p>
+    <w:p>
+      <w:r>
+        <w:t xml:space="preserve">- </w:t>
+      </w:r>
+      <w:r>
+        <w:t>po kupnie: MONIT – gratulacje, odblokowałeś nowe karty, dziękujemy za zakup pełnej wersji, miłej rozrywki!</w:t>
+      </w:r>
+      <w:r>
+        <w:t xml:space="preserve"> I przycisk OK (bez </w:t>
+      </w:r>
+      <w:proofErr w:type="spellStart"/>
+      <w:r>
+        <w:t>rate</w:t>
+      </w:r>
+      <w:proofErr w:type="spellEnd"/>
+      <w:r>
+        <w:t xml:space="preserve"> w tym miejscu) , po kupnie </w:t>
+      </w:r>
+      <w:proofErr w:type="spellStart"/>
+      <w:r>
+        <w:t>trzebaby</w:t>
+      </w:r>
+      <w:proofErr w:type="spellEnd"/>
+      <w:r>
+        <w:t xml:space="preserve"> również wyłączać w </w:t>
+      </w:r>
+      <w:proofErr w:type="spellStart"/>
+      <w:r>
+        <w:t>drawerze</w:t>
+      </w:r>
+      <w:proofErr w:type="spellEnd"/>
+      <w:r>
+        <w:t xml:space="preserve"> </w:t>
+      </w:r>
+      <w:proofErr w:type="spellStart"/>
+      <w:r>
+        <w:t>button</w:t>
+      </w:r>
+      <w:proofErr w:type="spellEnd"/>
+      <w:r>
+        <w:t xml:space="preserve"> karty </w:t>
+      </w:r>
+      <w:proofErr w:type="spellStart"/>
+      <w:r>
+        <w:t>premium</w:t>
+      </w:r>
+      <w:proofErr w:type="spellEnd"/>
+      <w:r>
+        <w:t xml:space="preserve"> w layoucie oraz na ekranie </w:t>
+      </w:r>
+      <w:proofErr w:type="spellStart"/>
+      <w:r>
+        <w:t>raknkingu</w:t>
+      </w:r>
+      <w:proofErr w:type="spellEnd"/>
+      <w:r>
+        <w:t xml:space="preserve"> drużyn </w:t>
+      </w:r>
+    </w:p>
+    <w:p>
+      <w:r>
+        <w:t xml:space="preserve">- trzeba przechowywać ID użytkowników, którzy zakupili pełną wersję w </w:t>
+      </w:r>
+      <w:proofErr w:type="spellStart"/>
+      <w:r>
+        <w:t>firebase</w:t>
+      </w:r>
+      <w:proofErr w:type="spellEnd"/>
+      <w:r>
+        <w:t xml:space="preserve">, tak żeby na tej podstawie mieli możliwość zrobienia </w:t>
+      </w:r>
+      <w:proofErr w:type="spellStart"/>
+      <w:r>
+        <w:t>restore</w:t>
+      </w:r>
+      <w:proofErr w:type="spellEnd"/>
+      <w:r>
+        <w:t xml:space="preserve"> </w:t>
+      </w:r>
+      <w:proofErr w:type="spellStart"/>
+      <w:r>
+        <w:t>purchases</w:t>
+      </w:r>
+      <w:proofErr w:type="spellEnd"/>
+      <w:r>
+        <w:t xml:space="preserve"> w przypadku dezinstalacji, zmiany urządzenia czy przejścia z </w:t>
+      </w:r>
+      <w:proofErr w:type="spellStart"/>
+      <w:r>
+        <w:t>iphona</w:t>
+      </w:r>
+      <w:proofErr w:type="spellEnd"/>
+      <w:r>
+        <w:t xml:space="preserve"> na android i odwrotnie</w:t>
+      </w:r>
+    </w:p>
+    <w:p>
+      <w:pPr>
+        <w:rPr>
+          <w:b/>
+          <w:sz w:val="28"/>
+          <w:szCs w:val="28"/>
+        </w:rPr>
+      </w:pPr>
+      <w:r>
+        <w:rPr>
+          <w:b/>
+          <w:sz w:val="28"/>
+          <w:szCs w:val="28"/>
+        </w:rPr>
+        <w:t>EKRAN REKLAMY:</w:t>
+      </w:r>
+    </w:p>
+    <w:p>
+      <w:r>
+        <w:t>- pup-</w:t>
+      </w:r>
+      <w:proofErr w:type="spellStart"/>
+      <w:r>
+        <w:t>upy</w:t>
+      </w:r>
+      <w:proofErr w:type="spellEnd"/>
+      <w:r>
+        <w:t xml:space="preserve"> po kliknięciu w odpowiednie linki, dodać sugestie które by na to wskazywały, jakieś strzałeczki lub animacja skalowania tekstu</w:t>
+      </w:r>
+    </w:p>
+    <w:p>
+      <w:r>
+        <w:t>- ulepszenie al</w:t>
+      </w:r>
+      <w:r>
+        <w:t>ert dialogów.. – więcej rozrywki, - nowe pola i ekstra zadania, - większa baza danych bez powtórzeń</w:t>
+      </w:r>
+      <w:r>
+        <w:t xml:space="preserve"> – uwzględniając dodanie </w:t>
+      </w:r>
+      <w:proofErr w:type="spellStart"/>
+      <w:r>
+        <w:t>screenów</w:t>
+      </w:r>
+      <w:proofErr w:type="spellEnd"/>
+      <w:r>
+        <w:t xml:space="preserve"> z pełnej wersji gry </w:t>
+      </w:r>
+      <w:proofErr w:type="spellStart"/>
+      <w:r>
+        <w:t>itp</w:t>
+      </w:r>
+      <w:proofErr w:type="spellEnd"/>
+    </w:p>
+    <w:p>
+      <w:r>
+        <w:t>- pomyśleć na reklamami, które by się pojawiały cyklicznie w aplikacji albo jakiś stały banner</w:t>
+      </w:r>
+    </w:p>
+    <w:p>
+      <w:r>
+        <w:t>- poprawka „</w:t>
+      </w:r>
+      <w:proofErr w:type="spellStart"/>
+      <w:r>
+        <w:t>wyjechań</w:t>
+      </w:r>
+      <w:proofErr w:type="spellEnd"/>
+      <w:r>
+        <w:t xml:space="preserve">” tekstów za ekran przy niektórych tłumaczeniach </w:t>
+      </w:r>
+      <w:r>
+        <w:t xml:space="preserve"> </w:t>
+      </w:r>
+    </w:p>
+    <w:p/>
+    <w:p>
+      <w:r>
+        <w:rPr>
+          <w:b/>
+          <w:sz w:val="28"/>
+          <w:szCs w:val="28"/>
+        </w:rPr>
+        <w:t>KIEDY APKA BĘDZIE JUŻ W SKLEPIE PLAY:</w:t>
+      </w:r>
+      <w:r>
+        <w:br/>
+      </w:r>
+      <w:r>
+        <w:t xml:space="preserve">- </w:t>
+      </w:r>
+      <w:r>
+        <w:t>Karta improwizacji – TO DO –</w:t>
+      </w:r>
+      <w:r>
+        <w:t xml:space="preserve"> losowa karta na całą turę, bonusowa z dodatkową animacją „</w:t>
+      </w:r>
+      <w:proofErr w:type="spellStart"/>
+      <w:r>
+        <w:t>achievmentu</w:t>
+      </w:r>
+      <w:proofErr w:type="spellEnd"/>
+      <w:r>
+        <w:t xml:space="preserve">” - </w:t>
+      </w:r>
+      <w:r>
+        <w:t xml:space="preserve"> baza już zrobiona, 70słów per język i po prostu będziemy losować jedno słowo i wyświetlać kartę, dając około minuty czasu na to, </w:t>
+      </w:r>
+      <w:proofErr w:type="spellStart"/>
+      <w:r>
+        <w:t>możnaby</w:t>
+      </w:r>
+      <w:proofErr w:type="spellEnd"/>
+      <w:r>
+        <w:t xml:space="preserve"> zrobić aby to po prostu pojawiało się absolutnie losowo na całej planszy i tylko raz przez całą turę – czyli, żeby można było dostać tę kartę w każdym momencie gry lecz tylko raz  – do przemyślenia jeszcze, ale to by był the </w:t>
+      </w:r>
+      <w:proofErr w:type="spellStart"/>
+      <w:r>
+        <w:t>best</w:t>
+      </w:r>
+      <w:proofErr w:type="spellEnd"/>
+      <w:r>
+        <w:t xml:space="preserve"> pomysł, dodałoby zaskoczenia grze, losowości i więcej emocji.</w:t>
+      </w:r>
+      <w:r>
+        <w:br/>
+        <w:t xml:space="preserve">- ogarnięcie ewentualne koła fortuny tak aby powiększało się trakcie kręcenia na cały ekran, powiększenie planszy tak aby była na całym ekranie – przeorganizowanie czegoś – kwestia do przemyślenia czy w ogóle będzie to możliwe do zrobienia </w:t>
+      </w:r>
+    </w:p>
+    <w:p>
+      <w:r>
+        <w:t xml:space="preserve">- żeby </w:t>
+      </w:r>
+      <w:proofErr w:type="spellStart"/>
+      <w:r>
+        <w:t>pomyslec</w:t>
+      </w:r>
+      <w:proofErr w:type="spellEnd"/>
+      <w:r>
+        <w:t xml:space="preserve"> w przyszłości o android TV, lub </w:t>
+      </w:r>
+      <w:proofErr w:type="spellStart"/>
+      <w:r>
+        <w:t>webowce</w:t>
+      </w:r>
+      <w:proofErr w:type="spellEnd"/>
+      <w:r>
+        <w:t xml:space="preserve"> aby moc </w:t>
+      </w:r>
+      <w:proofErr w:type="spellStart"/>
+      <w:r>
+        <w:t>odtwarzac</w:t>
+      </w:r>
+      <w:proofErr w:type="spellEnd"/>
+      <w:r>
+        <w:t xml:space="preserve"> </w:t>
+      </w:r>
+      <w:proofErr w:type="spellStart"/>
+      <w:r>
+        <w:t>gre</w:t>
+      </w:r>
+      <w:proofErr w:type="spellEnd"/>
+      <w:r>
+        <w:t xml:space="preserve"> na większych ekranach, żeby przyjemniej się </w:t>
+      </w:r>
+      <w:proofErr w:type="spellStart"/>
+      <w:r>
+        <w:t>gralo</w:t>
+      </w:r>
+      <w:proofErr w:type="spellEnd"/>
+      <w:r>
+        <w:t xml:space="preserve"> (wiec musiałby być tez dodany tryb poziomy aplikacji – </w:t>
+      </w:r>
+      <w:proofErr w:type="spellStart"/>
+      <w:r>
+        <w:t>must</w:t>
+      </w:r>
+      <w:proofErr w:type="spellEnd"/>
+      <w:r>
+        <w:t xml:space="preserve"> be w tym przypadku! )</w:t>
+      </w:r>
+    </w:p>
+    <w:p>
+      <w:r>
+        <w:t>- jeżeli aplikacja będzie miała powyżej 0,</w:t>
+      </w:r>
+      <w:r>
+        <w:t xml:space="preserve">5mln pobrań wydać ją na </w:t>
+      </w:r>
+      <w:proofErr w:type="spellStart"/>
+      <w:r>
+        <w:t>iphony</w:t>
+      </w:r>
+      <w:proofErr w:type="spellEnd"/>
+      <w:r>
+        <w:t xml:space="preserve"> + zwiększanie ilości języków, szczególnie na rynek: Japoński, Indie, Korea (tam gdzie jest duży potencjał Google Play ale nie ma blokad cenzuralnych)</w:t>
+      </w:r>
+      <w:r>
+        <w:br/>
+      </w:r>
+      <w:r>
+        <w:br/>
+        <w:t xml:space="preserve">- całkowita wymiana planszy ikonek i wszystkiego (szata graficzna) -  efekt gry „po północy” – cała logika taka sama ale ze zmianą bazy danych, dodatkowo płatna funkcja aby wymienić grę na tryb </w:t>
+      </w:r>
+      <w:r>
+        <w:lastRenderedPageBreak/>
+        <w:t xml:space="preserve">„hot” </w:t>
+      </w:r>
+      <w:r>
+        <w:t xml:space="preserve"> - na funkcji mikropłatności – jak by to miało działać aby był to tryb tylko dla 2 osób ? – logika musiałaby się o wiele bardziej zmienić…</w:t>
+      </w:r>
+    </w:p>
+    <w:p/>
     <w:p>
       <w:pPr>
         <w:shd w:val="clear" w:color="auto" w:fill="2B2B2B"/>
@@ -1434,1028 +2476,6 @@
         <w:t>;</w:t>
       </w:r>
     </w:p>
-    <w:p/>
-    <w:p>
-      <w:pPr>
-        <w:rPr>
-          <w:b/>
-          <w:sz w:val="28"/>
-          <w:szCs w:val="28"/>
-        </w:rPr>
-      </w:pPr>
-      <w:r>
-        <w:rPr>
-          <w:b/>
-          <w:sz w:val="28"/>
-          <w:szCs w:val="28"/>
-        </w:rPr>
-        <w:t>EKRAN PODSUMOWANIA GRY:</w:t>
-      </w:r>
-    </w:p>
-    <w:p>
-      <w:r>
-        <w:t>- alert dialog lub ekran podsumowania gry, który będzie pojawiał się gdy: pionek dojdzie do mety, lub gdy użytkownik będzie chciał wyjść z gry, to pokaże ranking graczy względem pionków na planszy (w danym momencie, tak aby gra mogła być zakończona w dowolnym momencie z pokazaniem „</w:t>
-      </w:r>
-      <w:proofErr w:type="spellStart"/>
-      <w:r>
-        <w:t>score</w:t>
-      </w:r>
-      <w:proofErr w:type="spellEnd"/>
-      <w:r>
-        <w:t>”</w:t>
-      </w:r>
-      <w:r>
-        <w:t xml:space="preserve"> czyli flagi, kolory, nazwy, dynamiczna tabela + ranking</w:t>
-      </w:r>
-      <w:r>
-        <w:t>)</w:t>
-      </w:r>
-      <w:r>
-        <w:br/>
-        <w:t xml:space="preserve">- w momencie gdy wygra dana drużyna (pierwsza) </w:t>
-      </w:r>
-      <w:proofErr w:type="spellStart"/>
-      <w:r>
-        <w:t>mogłby</w:t>
-      </w:r>
-      <w:proofErr w:type="spellEnd"/>
-      <w:r>
-        <w:t xml:space="preserve"> być dodatkowy alert dialog z zapytaniem czy gra ma być kontynuowana, czy już koniec?</w:t>
-      </w:r>
-    </w:p>
-    <w:p>
-      <w:r>
-        <w:t xml:space="preserve">- opcja zagraj ponownie -&gt; </w:t>
-      </w:r>
-      <w:proofErr w:type="spellStart"/>
-      <w:r>
-        <w:t>refresh</w:t>
-      </w:r>
-      <w:proofErr w:type="spellEnd"/>
-      <w:r>
-        <w:t xml:space="preserve"> do </w:t>
-      </w:r>
-      <w:proofErr w:type="spellStart"/>
-      <w:r>
-        <w:t>gameboardscreena</w:t>
-      </w:r>
-      <w:proofErr w:type="spellEnd"/>
-      <w:r>
-        <w:t xml:space="preserve"> </w:t>
-      </w:r>
-      <w:r>
-        <w:br/>
-        <w:t xml:space="preserve">- opcja powrót do </w:t>
-      </w:r>
-      <w:proofErr w:type="spellStart"/>
-      <w:r>
-        <w:t>main</w:t>
-      </w:r>
-      <w:proofErr w:type="spellEnd"/>
-      <w:r>
-        <w:t xml:space="preserve"> menu, przycisk oceny w </w:t>
-      </w:r>
-      <w:proofErr w:type="spellStart"/>
-      <w:r>
-        <w:t>GooglePlay</w:t>
-      </w:r>
-      <w:proofErr w:type="spellEnd"/>
-      <w:r>
-        <w:t>/</w:t>
-      </w:r>
-      <w:proofErr w:type="spellStart"/>
-      <w:r>
-        <w:t>App</w:t>
-      </w:r>
-      <w:proofErr w:type="spellEnd"/>
-      <w:r>
-        <w:t xml:space="preserve"> </w:t>
-      </w:r>
-      <w:proofErr w:type="spellStart"/>
-      <w:r>
-        <w:t>Store</w:t>
-      </w:r>
-      <w:proofErr w:type="spellEnd"/>
-      <w:r>
-        <w:t xml:space="preserve"> oraz przycisk kupna pełnej wersji, z „największym zachęceniem” do jego kliknięcia -&gt; co przeniesie nas do ekranu </w:t>
-      </w:r>
-      <w:proofErr w:type="spellStart"/>
-      <w:r>
-        <w:t>rekalmy</w:t>
-      </w:r>
-      <w:proofErr w:type="spellEnd"/>
-      <w:r>
-        <w:t>/zakupu pełnej</w:t>
-      </w:r>
-      <w:r>
-        <w:t xml:space="preserve"> wersji aplikacji, po zakupie aplikacji nie powinno być tego zachęcenia oraz tej reklamy, dodatkowo w „</w:t>
-      </w:r>
-      <w:proofErr w:type="spellStart"/>
-      <w:r>
-        <w:t>drawer</w:t>
-      </w:r>
-      <w:proofErr w:type="spellEnd"/>
-      <w:r>
-        <w:t>” też powinna zniknąć opcja możliwości kliknięcia w ekran reklamy/zakupu</w:t>
-      </w:r>
-    </w:p>
-    <w:p>
-      <w:pPr>
-        <w:rPr>
-          <w:b/>
-          <w:sz w:val="28"/>
-          <w:szCs w:val="28"/>
-        </w:rPr>
-      </w:pPr>
-    </w:p>
-    <w:p>
-      <w:pPr>
-        <w:rPr>
-          <w:b/>
-          <w:sz w:val="28"/>
-          <w:szCs w:val="28"/>
-        </w:rPr>
-      </w:pPr>
-      <w:r>
-        <w:rPr>
-          <w:b/>
-          <w:sz w:val="28"/>
-          <w:szCs w:val="28"/>
-        </w:rPr>
-        <w:t>INNE:</w:t>
-      </w:r>
-    </w:p>
-    <w:p>
-      <w:r>
-        <w:lastRenderedPageBreak/>
-        <w:t xml:space="preserve">- poprawienie </w:t>
-      </w:r>
-      <w:proofErr w:type="spellStart"/>
-      <w:r>
-        <w:t>rensponsywności</w:t>
-      </w:r>
-      <w:proofErr w:type="spellEnd"/>
-      <w:r>
-        <w:t xml:space="preserve"> pionków na głównym ekranie, względem </w:t>
-      </w:r>
-      <w:proofErr w:type="spellStart"/>
-      <w:r>
-        <w:t>screen</w:t>
-      </w:r>
-      <w:proofErr w:type="spellEnd"/>
-      <w:r>
-        <w:t xml:space="preserve"> </w:t>
-      </w:r>
-      <w:proofErr w:type="spellStart"/>
-      <w:r>
-        <w:t>width</w:t>
-      </w:r>
-      <w:proofErr w:type="spellEnd"/>
-      <w:r>
-        <w:t xml:space="preserve"> – trzeba zrobić to w funkcji, która oblicza pozycje pionków – wszędzie są wartości </w:t>
-      </w:r>
-      <w:proofErr w:type="spellStart"/>
-      <w:r>
-        <w:t>static</w:t>
-      </w:r>
-      <w:proofErr w:type="spellEnd"/>
-      <w:r>
-        <w:t xml:space="preserve">, można to zrobić wtedy gdy plansza będzie w pełni ukończona -&gt; a raczej jej koncepcja oraz działanie i wygląd + ogólnie </w:t>
-      </w:r>
-      <w:proofErr w:type="spellStart"/>
-      <w:r>
-        <w:t>responsywność</w:t>
-      </w:r>
-      <w:proofErr w:type="spellEnd"/>
-      <w:r>
-        <w:t xml:space="preserve"> WSZYSTKIEGO + testy</w:t>
-      </w:r>
-    </w:p>
-    <w:p>
-      <w:r>
-        <w:t xml:space="preserve"> - blokada przycisku wstecz na ekranie </w:t>
-      </w:r>
-      <w:proofErr w:type="spellStart"/>
-      <w:r>
-        <w:t>ladowania</w:t>
-      </w:r>
-      <w:proofErr w:type="spellEnd"/>
-      <w:r>
-        <w:t xml:space="preserve">, zablokowanie przycisku wstecz na przycisk wstecz na ekranie karty powinien wychodzić z gry </w:t>
-      </w:r>
-      <w:proofErr w:type="spellStart"/>
-      <w:r>
-        <w:t>calkiem</w:t>
-      </w:r>
-      <w:proofErr w:type="spellEnd"/>
-      <w:r>
-        <w:t xml:space="preserve"> (komunikat czy chcesz zakończyć </w:t>
-      </w:r>
-      <w:proofErr w:type="spellStart"/>
-      <w:r>
-        <w:t>gre</w:t>
-      </w:r>
-      <w:proofErr w:type="spellEnd"/>
-      <w:r>
-        <w:t xml:space="preserve">) i na innych ekranach które </w:t>
-      </w:r>
-      <w:proofErr w:type="spellStart"/>
-      <w:r>
-        <w:t>sa</w:t>
-      </w:r>
-      <w:proofErr w:type="spellEnd"/>
-      <w:r>
-        <w:t xml:space="preserve"> dodatkowe tak samo, do przetestowania i do zaimplementowania</w:t>
-      </w:r>
-      <w:r>
-        <w:t xml:space="preserve"> </w:t>
-      </w:r>
-    </w:p>
-    <w:p>
-      <w:r>
-        <w:t xml:space="preserve">- odnośnie </w:t>
-      </w:r>
-      <w:proofErr w:type="spellStart"/>
-      <w:r>
-        <w:t>loading</w:t>
-      </w:r>
-      <w:proofErr w:type="spellEnd"/>
-      <w:r>
-        <w:t xml:space="preserve"> </w:t>
-      </w:r>
-      <w:proofErr w:type="spellStart"/>
-      <w:r>
-        <w:t>indicator</w:t>
-      </w:r>
-      <w:proofErr w:type="spellEnd"/>
-      <w:r>
-        <w:t xml:space="preserve"> - &gt; </w:t>
-      </w:r>
-      <w:proofErr w:type="spellStart"/>
-      <w:r>
-        <w:t>możnaby</w:t>
-      </w:r>
-      <w:proofErr w:type="spellEnd"/>
-      <w:r>
-        <w:t xml:space="preserve"> zrobić jakiś </w:t>
-      </w:r>
-      <w:proofErr w:type="spellStart"/>
-      <w:r>
-        <w:t>customowy</w:t>
-      </w:r>
-      <w:proofErr w:type="spellEnd"/>
-      <w:r>
-        <w:t xml:space="preserve"> </w:t>
-      </w:r>
-      <w:proofErr w:type="spellStart"/>
-      <w:r>
-        <w:t>indicator</w:t>
-      </w:r>
-      <w:proofErr w:type="spellEnd"/>
-      <w:r>
-        <w:t xml:space="preserve">, np. kręcące się te strzałeczki z danej karty albo np. kwadracik pokonujący jakiś </w:t>
-      </w:r>
-      <w:proofErr w:type="spellStart"/>
-      <w:r>
-        <w:t>customowy</w:t>
-      </w:r>
-      <w:proofErr w:type="spellEnd"/>
-      <w:r>
-        <w:t xml:space="preserve"> </w:t>
-      </w:r>
-      <w:proofErr w:type="spellStart"/>
-      <w:r>
-        <w:t>path</w:t>
-      </w:r>
-      <w:proofErr w:type="spellEnd"/>
-      <w:r>
-        <w:t xml:space="preserve">, pomyśleć ogólnie czy powinien być w </w:t>
-      </w:r>
-      <w:proofErr w:type="spellStart"/>
-      <w:r>
-        <w:t>ogole</w:t>
-      </w:r>
-      <w:proofErr w:type="spellEnd"/>
-      <w:r>
-        <w:t xml:space="preserve"> </w:t>
-      </w:r>
-      <w:proofErr w:type="spellStart"/>
-      <w:r>
-        <w:t>indicator</w:t>
-      </w:r>
-      <w:proofErr w:type="spellEnd"/>
-      <w:r>
-        <w:t xml:space="preserve"> taki stosowany np. pomiędzy przejściami do innych </w:t>
-      </w:r>
-      <w:proofErr w:type="spellStart"/>
-      <w:r>
-        <w:t>ekranow</w:t>
-      </w:r>
-      <w:proofErr w:type="spellEnd"/>
-      <w:r>
-        <w:t xml:space="preserve"> albo w przypadku każdego </w:t>
-      </w:r>
-      <w:proofErr w:type="spellStart"/>
-      <w:r>
-        <w:t>pageRoute</w:t>
-      </w:r>
-      <w:proofErr w:type="spellEnd"/>
-      <w:r>
-        <w:t xml:space="preserve"> czy w </w:t>
-      </w:r>
-      <w:proofErr w:type="spellStart"/>
-      <w:r>
-        <w:t>ogole</w:t>
-      </w:r>
-      <w:proofErr w:type="spellEnd"/>
-      <w:r>
-        <w:t xml:space="preserve"> </w:t>
-      </w:r>
-      <w:proofErr w:type="spellStart"/>
-      <w:r>
-        <w:t>indicator</w:t>
-      </w:r>
-      <w:proofErr w:type="spellEnd"/>
-      <w:r>
-        <w:t xml:space="preserve"> powinien być </w:t>
-      </w:r>
-      <w:proofErr w:type="spellStart"/>
-      <w:r>
-        <w:t>pojawiany</w:t>
-      </w:r>
-      <w:proofErr w:type="spellEnd"/>
-      <w:r>
-        <w:t xml:space="preserve"> ?</w:t>
-      </w:r>
-    </w:p>
-    <w:p>
-      <w:r>
-        <w:t xml:space="preserve">- </w:t>
-      </w:r>
-      <w:proofErr w:type="spellStart"/>
-      <w:r>
-        <w:t>responsywność</w:t>
-      </w:r>
-      <w:proofErr w:type="spellEnd"/>
-      <w:r>
-        <w:t xml:space="preserve"> na tabletach 7 i 10 calowych, do przetestowania kilka rodzajów ekranów telefonu – ogólnie </w:t>
-      </w:r>
-      <w:proofErr w:type="spellStart"/>
-      <w:r>
-        <w:t>zrobienei</w:t>
-      </w:r>
-      <w:proofErr w:type="spellEnd"/>
-      <w:r>
-        <w:t xml:space="preserve"> </w:t>
-      </w:r>
-      <w:proofErr w:type="spellStart"/>
-      <w:r>
-        <w:t>responsywności</w:t>
-      </w:r>
-      <w:proofErr w:type="spellEnd"/>
-      <w:r>
-        <w:t xml:space="preserve"> – </w:t>
-      </w:r>
-      <w:proofErr w:type="spellStart"/>
-      <w:r>
-        <w:t>prawdop</w:t>
-      </w:r>
-      <w:proofErr w:type="spellEnd"/>
-      <w:r>
-        <w:t xml:space="preserve"> .tylko menu będzie ok oraz ekran planszy – reszta do poprawy, testy, testy, testy!</w:t>
-      </w:r>
-      <w:r>
-        <w:t xml:space="preserve"> </w:t>
-      </w:r>
-    </w:p>
-    <w:p>
-      <w:r>
-        <w:t>- potrzebny jest mi własny</w:t>
-      </w:r>
-      <w:r>
-        <w:t xml:space="preserve"> </w:t>
-      </w:r>
-      <w:proofErr w:type="spellStart"/>
-      <w:r>
-        <w:t>soundtrack</w:t>
-      </w:r>
-      <w:proofErr w:type="spellEnd"/>
-      <w:r>
-        <w:t xml:space="preserve">, </w:t>
-      </w:r>
-      <w:proofErr w:type="spellStart"/>
-      <w:r>
-        <w:t>soundy</w:t>
-      </w:r>
-      <w:proofErr w:type="spellEnd"/>
-      <w:r>
-        <w:t xml:space="preserve"> efektów są, lecz do przetestowania jeszcze ewentualne głośności, sprawdzić czy są w każdym miejscu gdzie powinny być i czy się na siebie nie nakładają </w:t>
-      </w:r>
-    </w:p>
-    <w:p>
-      <w:r>
-        <w:t xml:space="preserve">- pamiętać o </w:t>
-      </w:r>
-      <w:proofErr w:type="spellStart"/>
-      <w:r>
-        <w:t>iphonach</w:t>
-      </w:r>
-      <w:proofErr w:type="spellEnd"/>
-      <w:r>
-        <w:t>, korygować, odnośnie układu, projektowania etc.. jeszcze można trochę doczytać co jest istotne</w:t>
-      </w:r>
-    </w:p>
-    <w:p>
-      <w:pPr>
-        <w:rPr>
-          <w:color w:val="FF0000"/>
-        </w:rPr>
-      </w:pPr>
-      <w:r>
-        <w:t>- dopracowanie czasu dla wszystkich kart</w:t>
-      </w:r>
-      <w:r>
-        <w:rPr>
-          <w:color w:val="FF0000"/>
-        </w:rPr>
-        <w:t xml:space="preserve"> // OGÓLNIE TESTY – TRZEBA RAZ ZAGRAĆ CHOCIAŻ NA 2 DRUŻYNY</w:t>
-      </w:r>
-    </w:p>
-    <w:p>
-      <w:r>
-        <w:t xml:space="preserve">- zrobić w momencie kiedy już jest finalny pionek – gdy jest przekazanie do planszy win -&gt; zrobić jakieś efekty </w:t>
-      </w:r>
-      <w:proofErr w:type="spellStart"/>
-      <w:r>
-        <w:t>fajerwerek</w:t>
-      </w:r>
-      <w:proofErr w:type="spellEnd"/>
-      <w:r>
-        <w:t xml:space="preserve"> wyświetlane przez chwilę – taki lekki pomysł </w:t>
-      </w:r>
-    </w:p>
-    <w:p>
-      <w:bookmarkStart w:id="0" w:name="_GoBack"/>
-      <w:bookmarkEnd w:id="0"/>
-    </w:p>
-    <w:p>
-      <w:pPr>
-        <w:rPr>
-          <w:b/>
-          <w:sz w:val="28"/>
-          <w:szCs w:val="28"/>
-        </w:rPr>
-      </w:pPr>
-      <w:r>
-        <w:rPr>
-          <w:b/>
-          <w:sz w:val="28"/>
-          <w:szCs w:val="28"/>
-        </w:rPr>
-        <w:t>EKRAN SAMOUCZKA:</w:t>
-      </w:r>
-      <w:r>
-        <w:rPr>
-          <w:b/>
-          <w:sz w:val="28"/>
-          <w:szCs w:val="28"/>
-        </w:rPr>
-        <w:t xml:space="preserve"> (wtedy kiedy powyższe będzie 100%)</w:t>
-      </w:r>
-    </w:p>
-    <w:p>
-      <w:r>
-        <w:t xml:space="preserve">- zrobienie samouczka przed uruchomieniem gry, informacje dotyczące jego i pomysły: </w:t>
-      </w:r>
-    </w:p>
-    <w:p>
-      <w:r>
-        <w:t xml:space="preserve">- </w:t>
-      </w:r>
-      <w:proofErr w:type="spellStart"/>
-      <w:r>
-        <w:t>możnaby</w:t>
-      </w:r>
-      <w:proofErr w:type="spellEnd"/>
-      <w:r>
-        <w:t xml:space="preserve"> też dodać info w samouczku oraz do „zasady gry” aby drużyny dobrały się w pary, </w:t>
-      </w:r>
-      <w:proofErr w:type="spellStart"/>
-      <w:r>
-        <w:t>możnaby</w:t>
-      </w:r>
-      <w:proofErr w:type="spellEnd"/>
-      <w:r>
-        <w:t xml:space="preserve"> też pomyśleć nad 2 trybem gry, żeby mogły </w:t>
-      </w:r>
-      <w:proofErr w:type="spellStart"/>
-      <w:r>
-        <w:t>grac</w:t>
-      </w:r>
-      <w:proofErr w:type="spellEnd"/>
-      <w:r>
-        <w:t xml:space="preserve"> tylko 2 osoby, tak jak jest to w gierkach małżeńskich, też </w:t>
-      </w:r>
-      <w:proofErr w:type="spellStart"/>
-      <w:r>
-        <w:t>możnaby</w:t>
-      </w:r>
-      <w:proofErr w:type="spellEnd"/>
-      <w:r>
-        <w:t xml:space="preserve"> dodać info aby ustaliły kto jest graczem nr.1 kto graczem nr.2 gdyż może to mieć znaczenie w niektórych kartach gdzie aplikacja będzie odnosiła się do danej osoby z drużyny</w:t>
-      </w:r>
-    </w:p>
-    <w:p>
-      <w:r>
-        <w:t xml:space="preserve">- dopisanie do planszy </w:t>
-      </w:r>
-      <w:proofErr w:type="spellStart"/>
-      <w:r>
-        <w:t>scrollingowej</w:t>
-      </w:r>
-      <w:proofErr w:type="spellEnd"/>
-      <w:r>
-        <w:t xml:space="preserve"> (zasady gry) na początku link z </w:t>
-      </w:r>
-      <w:proofErr w:type="spellStart"/>
-      <w:r>
-        <w:t>alerta</w:t>
-      </w:r>
-      <w:proofErr w:type="spellEnd"/>
-      <w:r>
-        <w:t xml:space="preserve"> do samouczka.. tak aby można było go odbyć w dowolnym momencie </w:t>
-      </w:r>
-    </w:p>
-    <w:p>
-      <w:r>
-        <w:t xml:space="preserve">- zamiast po kolei przenosić użytkownika w kodzie, </w:t>
-      </w:r>
-      <w:proofErr w:type="spellStart"/>
-      <w:r>
-        <w:t>możnaby</w:t>
-      </w:r>
-      <w:proofErr w:type="spellEnd"/>
-      <w:r>
-        <w:t xml:space="preserve"> zrobić jakby „pokaz slajdów” przed uruchomieniem gry -&gt; same widżety i automatyczne przenoszenie, przejścia, klikając.. -&gt; wtedy gdy ktoś by go odbył, dopiero nastąpiłoby uruchomienie głównej planszy.. a gdy wcześniej ktoś odbył to przy odpalaniu gry musiałaby być zawsze sprawdzana flaga załączająca – czyli w sumie ekran ładowania by mógł sterować tym czy wyświetla samouczek czy główny ekran gry </w:t>
-      </w:r>
-    </w:p>
-    <w:p>
-      <w:r>
-        <w:t>- samouczek musi mieć możliwość ponownego włączenia w ustawieniach, przy pierwszym odpaleniu mu się zmienić odpowiednia flaga, którą w ustawieniach będzie można „cofnąć”</w:t>
-      </w:r>
-    </w:p>
-    <w:p>
-      <w:r>
-        <w:lastRenderedPageBreak/>
-        <w:t>- przekierowanie lub informacja o ponownej możliwością włączenia samouczka, powinna być dostępna z poziomu „zasady gry”</w:t>
-      </w:r>
-    </w:p>
-    <w:p>
-      <w:r>
-        <w:t>- samouczek ma sens zrobić dopiero wtedy gdy już będę miał gotowy główny ekran całej gry, karty itp. Tak aby po kolei można było pokazywać funkcje, a musi to bazować już na finalnym wyglądzie aplikacji, pamiętaj ze samouczek musi być responsywny!</w:t>
-      </w:r>
-    </w:p>
-    <w:p>
-      <w:r>
-        <w:t xml:space="preserve">- wygląd samouczka </w:t>
-      </w:r>
-      <w:proofErr w:type="spellStart"/>
-      <w:r>
-        <w:t>możnaby</w:t>
-      </w:r>
-      <w:proofErr w:type="spellEnd"/>
-      <w:r>
-        <w:t xml:space="preserve"> zrobić tak, że będzie cały folder z gotowymi klasami, ale bez funkcjonalności (gry), z </w:t>
-      </w:r>
-      <w:proofErr w:type="spellStart"/>
-      <w:r>
-        <w:t>responsywnością</w:t>
-      </w:r>
-      <w:proofErr w:type="spellEnd"/>
-      <w:r>
-        <w:t xml:space="preserve">, taki </w:t>
-      </w:r>
-      <w:proofErr w:type="spellStart"/>
-      <w:r>
-        <w:t>static</w:t>
-      </w:r>
-      <w:proofErr w:type="spellEnd"/>
-      <w:r>
-        <w:t xml:space="preserve"> i wygląd byłby taki, że byłyby narzucone alert </w:t>
-      </w:r>
-      <w:proofErr w:type="spellStart"/>
-      <w:r>
-        <w:t>dialogie</w:t>
-      </w:r>
-      <w:proofErr w:type="spellEnd"/>
-      <w:r>
-        <w:t xml:space="preserve"> z </w:t>
-      </w:r>
-      <w:proofErr w:type="spellStart"/>
-      <w:r>
-        <w:t>buttonami</w:t>
-      </w:r>
-      <w:proofErr w:type="spellEnd"/>
-      <w:r>
-        <w:t xml:space="preserve"> – </w:t>
-      </w:r>
-      <w:proofErr w:type="spellStart"/>
-      <w:r>
-        <w:t>ewentuanymi</w:t>
-      </w:r>
-      <w:proofErr w:type="spellEnd"/>
-      <w:r>
-        <w:t xml:space="preserve"> animacjami oraz z przyciemnieniem tła -&gt; i to tych części których w tym danym momencie nie chciałbym omawiać np. omawiam pola, to pola są kolorowe, reszta jest przyciemniona, na środku </w:t>
-      </w:r>
-      <w:proofErr w:type="spellStart"/>
-      <w:r>
-        <w:t>móże</w:t>
-      </w:r>
-      <w:proofErr w:type="spellEnd"/>
-      <w:r>
-        <w:t xml:space="preserve"> być krótki opis, a na dole po prawej stronie przycisk w stylu „&gt;&gt;” lub jakiś taki „okrągły”, który mógłby tworzyć efekt </w:t>
-      </w:r>
-      <w:proofErr w:type="spellStart"/>
-      <w:r>
-        <w:t>ripple</w:t>
-      </w:r>
-      <w:proofErr w:type="spellEnd"/>
-      <w:r>
-        <w:t xml:space="preserve"> czy coś takiego</w:t>
-      </w:r>
-    </w:p>
-    <w:p>
-      <w:pPr>
-        <w:rPr>
-          <w:b/>
-          <w:sz w:val="28"/>
-          <w:szCs w:val="28"/>
-        </w:rPr>
-      </w:pPr>
-      <w:r>
-        <w:rPr>
-          <w:b/>
-          <w:sz w:val="28"/>
-          <w:szCs w:val="28"/>
-        </w:rPr>
-        <w:t>FIREBASE</w:t>
-      </w:r>
-      <w:r>
-        <w:rPr>
-          <w:b/>
-          <w:sz w:val="28"/>
-          <w:szCs w:val="28"/>
-        </w:rPr>
-        <w:t>/in-</w:t>
-      </w:r>
-      <w:proofErr w:type="spellStart"/>
-      <w:r>
-        <w:rPr>
-          <w:b/>
-          <w:sz w:val="28"/>
-          <w:szCs w:val="28"/>
-        </w:rPr>
-        <w:t>app</w:t>
-      </w:r>
-      <w:proofErr w:type="spellEnd"/>
-      <w:r>
-        <w:rPr>
-          <w:b/>
-          <w:sz w:val="28"/>
-          <w:szCs w:val="28"/>
-        </w:rPr>
-        <w:t>-</w:t>
-      </w:r>
-      <w:proofErr w:type="spellStart"/>
-      <w:r>
-        <w:rPr>
-          <w:b/>
-          <w:sz w:val="28"/>
-          <w:szCs w:val="28"/>
-        </w:rPr>
-        <w:t>purchases</w:t>
-      </w:r>
-      <w:proofErr w:type="spellEnd"/>
-      <w:r>
-        <w:rPr>
-          <w:b/>
-          <w:sz w:val="28"/>
-          <w:szCs w:val="28"/>
-        </w:rPr>
-        <w:t>:</w:t>
-      </w:r>
-    </w:p>
-    <w:p>
-      <w:r>
-        <w:t xml:space="preserve">- na koniec zabezpieczenie bazy danych, całej -&gt; żeby w momencie kupna pobierać klucz z </w:t>
-      </w:r>
-      <w:proofErr w:type="spellStart"/>
-      <w:r>
-        <w:t>firebase</w:t>
-      </w:r>
-      <w:proofErr w:type="spellEnd"/>
-      <w:r>
-        <w:t xml:space="preserve"> i w ten sposób uzyskać dostęp, po prostu baza byłaby na telefonie domyślnie cała, z tym że byłaby zaszyfrowana kluczem, który pobierał by się z </w:t>
-      </w:r>
-      <w:proofErr w:type="spellStart"/>
-      <w:r>
-        <w:t>firebase</w:t>
-      </w:r>
-      <w:proofErr w:type="spellEnd"/>
-      <w:r>
-        <w:t xml:space="preserve"> i wtedy pełna wersja odblokowywała by się po tym kluczu -&gt;  a raczej dostęp do reszty rekordów z bazy, po prostu zmiana kwerendy pobierającej i tyle, + dodatkowe warunki, jeżeli klucz zostałby pobrany czy coś, dla opcji z polami etc.</w:t>
-      </w:r>
-    </w:p>
-    <w:p>
-      <w:r>
-        <w:t xml:space="preserve">- </w:t>
-      </w:r>
-      <w:r>
-        <w:t>po kupnie: MONIT – gratulacje, odblokowałeś nowe karty, dziękujemy za zakup pełnej wersji, miłej rozrywki!</w:t>
-      </w:r>
-      <w:r>
-        <w:t xml:space="preserve"> I przycisk OK (bez </w:t>
-      </w:r>
-      <w:proofErr w:type="spellStart"/>
-      <w:r>
-        <w:t>rate</w:t>
-      </w:r>
-      <w:proofErr w:type="spellEnd"/>
-      <w:r>
-        <w:t xml:space="preserve"> w tym miejscu) , po kupnie </w:t>
-      </w:r>
-      <w:proofErr w:type="spellStart"/>
-      <w:r>
-        <w:t>trzebaby</w:t>
-      </w:r>
-      <w:proofErr w:type="spellEnd"/>
-      <w:r>
-        <w:t xml:space="preserve"> również wyłączać w </w:t>
-      </w:r>
-      <w:proofErr w:type="spellStart"/>
-      <w:r>
-        <w:t>drawerze</w:t>
-      </w:r>
-      <w:proofErr w:type="spellEnd"/>
-      <w:r>
-        <w:t xml:space="preserve"> </w:t>
-      </w:r>
-      <w:proofErr w:type="spellStart"/>
-      <w:r>
-        <w:t>button</w:t>
-      </w:r>
-      <w:proofErr w:type="spellEnd"/>
-      <w:r>
-        <w:t xml:space="preserve"> karty </w:t>
-      </w:r>
-      <w:proofErr w:type="spellStart"/>
-      <w:r>
-        <w:t>premium</w:t>
-      </w:r>
-      <w:proofErr w:type="spellEnd"/>
-      <w:r>
-        <w:t xml:space="preserve"> w layoucie oraz na ekranie </w:t>
-      </w:r>
-      <w:proofErr w:type="spellStart"/>
-      <w:r>
-        <w:t>raknkingu</w:t>
-      </w:r>
-      <w:proofErr w:type="spellEnd"/>
-      <w:r>
-        <w:t xml:space="preserve"> drużyn </w:t>
-      </w:r>
-    </w:p>
-    <w:p>
-      <w:r>
-        <w:t xml:space="preserve">- trzeba przechowywać ID użytkowników, którzy zakupili pełną wersję w </w:t>
-      </w:r>
-      <w:proofErr w:type="spellStart"/>
-      <w:r>
-        <w:t>firebase</w:t>
-      </w:r>
-      <w:proofErr w:type="spellEnd"/>
-      <w:r>
-        <w:t xml:space="preserve">, tak żeby na tej podstawie mieli możliwość zrobienia </w:t>
-      </w:r>
-      <w:proofErr w:type="spellStart"/>
-      <w:r>
-        <w:t>restore</w:t>
-      </w:r>
-      <w:proofErr w:type="spellEnd"/>
-      <w:r>
-        <w:t xml:space="preserve"> </w:t>
-      </w:r>
-      <w:proofErr w:type="spellStart"/>
-      <w:r>
-        <w:t>purchases</w:t>
-      </w:r>
-      <w:proofErr w:type="spellEnd"/>
-      <w:r>
-        <w:t xml:space="preserve"> w przypadku dezinstalacji, zmiany urządzenia czy przejścia z </w:t>
-      </w:r>
-      <w:proofErr w:type="spellStart"/>
-      <w:r>
-        <w:t>iphona</w:t>
-      </w:r>
-      <w:proofErr w:type="spellEnd"/>
-      <w:r>
-        <w:t xml:space="preserve"> na android i odwrotnie</w:t>
-      </w:r>
-    </w:p>
-    <w:p>
-      <w:pPr>
-        <w:rPr>
-          <w:b/>
-          <w:sz w:val="28"/>
-          <w:szCs w:val="28"/>
-        </w:rPr>
-      </w:pPr>
-      <w:r>
-        <w:rPr>
-          <w:b/>
-          <w:sz w:val="28"/>
-          <w:szCs w:val="28"/>
-        </w:rPr>
-        <w:t>EKRAN REKLAMY:</w:t>
-      </w:r>
-    </w:p>
-    <w:p>
-      <w:r>
-        <w:t>- pup-</w:t>
-      </w:r>
-      <w:proofErr w:type="spellStart"/>
-      <w:r>
-        <w:t>upy</w:t>
-      </w:r>
-      <w:proofErr w:type="spellEnd"/>
-      <w:r>
-        <w:t xml:space="preserve"> po kliknięciu w odpowiednie linki, dodać sugestie które by na to wskazywały, jakieś strzałeczki lub animacja skalowania tekstu</w:t>
-      </w:r>
-    </w:p>
-    <w:p>
-      <w:r>
-        <w:t>- ulepszenie al</w:t>
-      </w:r>
-      <w:r>
-        <w:t>ert dialogów.. – więcej rozrywki, - nowe pola i ekstra zadania, - większa baza danych bez powtórzeń</w:t>
-      </w:r>
-    </w:p>
-    <w:p>
-      <w:r>
-        <w:t>- pomyśleć na reklamami, które by się pojawiały cyklicznie w aplikacji albo jakiś stały banner</w:t>
-      </w:r>
-    </w:p>
-    <w:p>
-      <w:r>
-        <w:t>- poprawka „</w:t>
-      </w:r>
-      <w:proofErr w:type="spellStart"/>
-      <w:r>
-        <w:t>wyjechań</w:t>
-      </w:r>
-      <w:proofErr w:type="spellEnd"/>
-      <w:r>
-        <w:t xml:space="preserve">” tekstów za ekran przy niektórych tłumaczeniach </w:t>
-      </w:r>
-      <w:r>
-        <w:t xml:space="preserve"> </w:t>
-      </w:r>
-    </w:p>
-    <w:p/>
-    <w:p>
-      <w:r>
-        <w:rPr>
-          <w:b/>
-          <w:sz w:val="28"/>
-          <w:szCs w:val="28"/>
-        </w:rPr>
-        <w:t>KIEDY APKA BĘDZIE JUŻ W SKLEPIE PLAY:</w:t>
-      </w:r>
-      <w:r>
-        <w:br/>
-      </w:r>
-      <w:r>
-        <w:t xml:space="preserve">- </w:t>
-      </w:r>
-      <w:r>
-        <w:t>Karta improwizacji – TO DO –</w:t>
-      </w:r>
-      <w:r>
-        <w:t xml:space="preserve"> losowa karta na całą turę, bonusowa z dodatkową animacją „</w:t>
-      </w:r>
-      <w:proofErr w:type="spellStart"/>
-      <w:r>
-        <w:t>achievmentu</w:t>
-      </w:r>
-      <w:proofErr w:type="spellEnd"/>
-      <w:r>
-        <w:t xml:space="preserve">” - </w:t>
-      </w:r>
-      <w:r>
-        <w:t xml:space="preserve"> baza już zrobiona, 70słów per język i po prostu będziemy losować jedno słowo i wyświetlać kartę, dając około minuty czasu na to, </w:t>
-      </w:r>
-      <w:proofErr w:type="spellStart"/>
-      <w:r>
-        <w:t>możnaby</w:t>
-      </w:r>
-      <w:proofErr w:type="spellEnd"/>
-      <w:r>
-        <w:t xml:space="preserve"> zrobić aby to po prostu pojawiało się absolutnie losowo na całej planszy i tylko raz przez całą turę – czyli, żeby można było dostać tę kartę w każdym momencie gry lecz tylko raz  – do przemyślenia jeszcze, ale to by był the </w:t>
-      </w:r>
-      <w:proofErr w:type="spellStart"/>
-      <w:r>
-        <w:t>best</w:t>
-      </w:r>
-      <w:proofErr w:type="spellEnd"/>
-      <w:r>
-        <w:t xml:space="preserve"> pomysł, dodałoby zaskoczenia grze, losowości i więcej emocji.</w:t>
-      </w:r>
-      <w:r>
-        <w:br/>
-        <w:t xml:space="preserve">- ogarnięcie ewentualne koła fortuny tak aby powiększało się trakcie kręcenia na cały ekran, </w:t>
-      </w:r>
-      <w:r>
-        <w:lastRenderedPageBreak/>
-        <w:t xml:space="preserve">powiększenie planszy tak aby była na całym ekranie – przeorganizowanie czegoś – kwestia do przemyślenia czy w ogóle będzie to możliwe do zrobienia </w:t>
-      </w:r>
-    </w:p>
-    <w:p>
-      <w:r>
-        <w:t xml:space="preserve">- żeby </w:t>
-      </w:r>
-      <w:proofErr w:type="spellStart"/>
-      <w:r>
-        <w:t>pomyslec</w:t>
-      </w:r>
-      <w:proofErr w:type="spellEnd"/>
-      <w:r>
-        <w:t xml:space="preserve"> w przyszłości o android TV, lub </w:t>
-      </w:r>
-      <w:proofErr w:type="spellStart"/>
-      <w:r>
-        <w:t>webowce</w:t>
-      </w:r>
-      <w:proofErr w:type="spellEnd"/>
-      <w:r>
-        <w:t xml:space="preserve"> aby moc </w:t>
-      </w:r>
-      <w:proofErr w:type="spellStart"/>
-      <w:r>
-        <w:t>odtwarzac</w:t>
-      </w:r>
-      <w:proofErr w:type="spellEnd"/>
-      <w:r>
-        <w:t xml:space="preserve"> </w:t>
-      </w:r>
-      <w:proofErr w:type="spellStart"/>
-      <w:r>
-        <w:t>gre</w:t>
-      </w:r>
-      <w:proofErr w:type="spellEnd"/>
-      <w:r>
-        <w:t xml:space="preserve"> na większych ekranach, żeby przyjemniej się </w:t>
-      </w:r>
-      <w:proofErr w:type="spellStart"/>
-      <w:r>
-        <w:t>gralo</w:t>
-      </w:r>
-      <w:proofErr w:type="spellEnd"/>
-      <w:r>
-        <w:t xml:space="preserve"> (wiec musiałby być tez dodany tryb poziomy aplikacji – </w:t>
-      </w:r>
-      <w:proofErr w:type="spellStart"/>
-      <w:r>
-        <w:t>must</w:t>
-      </w:r>
-      <w:proofErr w:type="spellEnd"/>
-      <w:r>
-        <w:t xml:space="preserve"> be w tym przypadku! )</w:t>
-      </w:r>
-    </w:p>
-    <w:p>
-      <w:r>
-        <w:t xml:space="preserve">- jeżeli aplikacja będzie miała powyżej 0,5mln pobrań wydać ją na </w:t>
-      </w:r>
-      <w:proofErr w:type="spellStart"/>
-      <w:r>
-        <w:t>iphony</w:t>
-      </w:r>
-      <w:proofErr w:type="spellEnd"/>
-      <w:r>
-        <w:t xml:space="preserve"> ?</w:t>
-      </w:r>
-    </w:p>
-    <w:p/>
-    <w:p/>
-    <w:p/>
-    <w:p/>
-    <w:p/>
-    <w:p/>
-    <w:p/>
-    <w:p/>
-    <w:p/>
-    <w:p/>
-    <w:p/>
     <w:p>
       <w:pPr>
         <w:ind w:firstLine="708"/>
@@ -3274,7 +3294,6 @@
           </w:tcPr>
           <w:p>
             <w:r>
-              <w:lastRenderedPageBreak/>
               <w:t>2</w:t>
             </w:r>
           </w:p>

</xml_diff>

<commit_message>
Additional animations for cards -> put an "X" on a card as if out of nowhere, and together with the card, fly to the right and similarly for the rest
</commit_message>
<xml_diff>
--- a/assets/time_to_party_assets/dokumentacja.docx
+++ b/assets/time_to_party_assets/dokumentacja.docx
@@ -93,82 +93,100 @@
       <w:r>
         <w:t>reponsywność</w:t>
       </w:r>
-      <w:proofErr w:type="spellEnd"/>
-    </w:p>
-    <w:p>
-      <w:r>
-        <w:t xml:space="preserve">- Dodatkowe animacje dla kart: "X" -&gt;powinien wrzucać "X" na kartę jakby znikąd, i to razem z karta powinno </w:t>
-      </w:r>
-      <w:proofErr w:type="spellStart"/>
-      <w:r>
-        <w:t>wyjeżdzać</w:t>
-      </w:r>
-      <w:proofErr w:type="spellEnd"/>
-      <w:r>
-        <w:t xml:space="preserve">  "OK" powinno wrzucać duży "</w:t>
-      </w:r>
-      <w:r>
-        <w:t>OK</w:t>
-      </w:r>
-      <w:r>
-        <w:t>"</w:t>
-      </w:r>
-      <w:r>
-        <w:t xml:space="preserve"> lub znaczek „ok”</w:t>
-      </w:r>
-      <w:r>
-        <w:t xml:space="preserve"> na kartę i powinno </w:t>
-      </w:r>
-      <w:proofErr w:type="spellStart"/>
-      <w:r>
-        <w:t>leciec</w:t>
-      </w:r>
-      <w:proofErr w:type="spellEnd"/>
-      <w:r>
-        <w:t xml:space="preserve"> w prawo</w:t>
-      </w:r>
-      <w:r>
-        <w:t>.</w:t>
-      </w:r>
-    </w:p>
-    <w:p>
-      <w:r>
-        <w:t xml:space="preserve">- na ekranie win dodać efekt powiększającego i zmniejszającego się przycisku jak w menu – dla </w:t>
-      </w:r>
-      <w:proofErr w:type="spellStart"/>
-      <w:r>
-        <w:t>buy</w:t>
-      </w:r>
-      <w:proofErr w:type="spellEnd"/>
-      <w:r>
-        <w:t xml:space="preserve"> </w:t>
-      </w:r>
-      <w:proofErr w:type="spellStart"/>
-      <w:r>
-        <w:t>cards</w:t>
-      </w:r>
-      <w:proofErr w:type="spellEnd"/>
-      <w:r>
-        <w:t xml:space="preserve"> oraz </w:t>
-      </w:r>
-      <w:proofErr w:type="spellStart"/>
-      <w:r>
-        <w:t>play</w:t>
-      </w:r>
-      <w:proofErr w:type="spellEnd"/>
-      <w:r>
-        <w:t xml:space="preserve"> </w:t>
-      </w:r>
-      <w:proofErr w:type="spellStart"/>
-      <w:r>
-        <w:t>button</w:t>
-      </w:r>
-      <w:proofErr w:type="spellEnd"/>
-      <w:r>
-        <w:t xml:space="preserve"> – ogólnie dopracowanie tego ekranu jeszcze, poprawienie przycisków aby pasowały do reszty aplikacji bo trochę odbiegają stylem </w:t>
-      </w:r>
       <w:bookmarkStart w:id="0" w:name="_GoBack"/>
       <w:bookmarkEnd w:id="0"/>
+      <w:proofErr w:type="spellEnd"/>
+      <w:r>
+        <w:rPr>
+          <w:color w:val="FF0000"/>
+        </w:rPr>
+        <w:br/>
+      </w:r>
+      <w:r>
+        <w:rPr>
+          <w:color w:val="FF0000"/>
+        </w:rPr>
+        <w:t xml:space="preserve">- </w:t>
+      </w:r>
+      <w:proofErr w:type="spellStart"/>
+      <w:r>
+        <w:rPr>
+          <w:color w:val="FF0000"/>
+        </w:rPr>
+        <w:t>rozkminienie</w:t>
+      </w:r>
+      <w:proofErr w:type="spellEnd"/>
+      <w:r>
+        <w:rPr>
+          <w:color w:val="FF0000"/>
+        </w:rPr>
+        <w:t xml:space="preserve"> karty </w:t>
+      </w:r>
+      <w:proofErr w:type="spellStart"/>
+      <w:r>
+        <w:rPr>
+          <w:color w:val="FF0000"/>
+        </w:rPr>
+        <w:t>antomimow</w:t>
+      </w:r>
+      <w:proofErr w:type="spellEnd"/>
+      <w:r>
+        <w:rPr>
+          <w:color w:val="FF0000"/>
+        </w:rPr>
+        <w:t xml:space="preserve"> dlaczego przy skipie nie pobiera nowych </w:t>
+      </w:r>
+      <w:proofErr w:type="spellStart"/>
+      <w:r>
+        <w:rPr>
+          <w:color w:val="FF0000"/>
+        </w:rPr>
+        <w:t>slow</w:t>
+      </w:r>
+      <w:proofErr w:type="spellEnd"/>
+      <w:r>
+        <w:rPr>
+          <w:color w:val="FF0000"/>
+        </w:rPr>
+        <w:t xml:space="preserve"> itp. - testy</w:t>
+      </w:r>
+    </w:p>
+    <w:p>
+      <w:r>
+        <w:t xml:space="preserve">- na ekranie win dodać efekt powiększającego i zmniejszającego się przycisku jak w menu – dla </w:t>
+      </w:r>
+      <w:proofErr w:type="spellStart"/>
+      <w:r>
+        <w:t>buy</w:t>
+      </w:r>
+      <w:proofErr w:type="spellEnd"/>
+      <w:r>
+        <w:t xml:space="preserve"> </w:t>
+      </w:r>
+      <w:proofErr w:type="spellStart"/>
+      <w:r>
+        <w:t>cards</w:t>
+      </w:r>
+      <w:proofErr w:type="spellEnd"/>
+      <w:r>
+        <w:t xml:space="preserve"> oraz </w:t>
+      </w:r>
+      <w:proofErr w:type="spellStart"/>
+      <w:r>
+        <w:t>play</w:t>
+      </w:r>
+      <w:proofErr w:type="spellEnd"/>
+      <w:r>
+        <w:t xml:space="preserve"> </w:t>
+      </w:r>
+      <w:proofErr w:type="spellStart"/>
+      <w:r>
+        <w:t>button</w:t>
+      </w:r>
+      <w:proofErr w:type="spellEnd"/>
+      <w:r>
+        <w:t xml:space="preserve"> – ogólnie dopracowanie tego ekranu jeszcze, poprawienie przycisków aby pasowały do reszty aplikacji bo trochę odbiegają stylem </w:t>
+      </w:r>
     </w:p>
     <w:p>
       <w:pPr>

</xml_diff>

<commit_message>
some fixes, test on huawei and a lot of bugs on fb today and screens to fix
</commit_message>
<xml_diff>
--- a/assets/time_to_party_assets/dokumentacja.docx
+++ b/assets/time_to_party_assets/dokumentacja.docx
@@ -93,100 +93,46 @@
       <w:r>
         <w:t>reponsywność</w:t>
       </w:r>
+      <w:proofErr w:type="spellEnd"/>
+    </w:p>
+    <w:p>
+      <w:r>
+        <w:t xml:space="preserve">- na ekranie win dodać efekt powiększającego i zmniejszającego się przycisku jak w menu – dla </w:t>
+      </w:r>
+      <w:proofErr w:type="spellStart"/>
+      <w:r>
+        <w:t>buy</w:t>
+      </w:r>
+      <w:proofErr w:type="spellEnd"/>
+      <w:r>
+        <w:t xml:space="preserve"> </w:t>
+      </w:r>
+      <w:proofErr w:type="spellStart"/>
+      <w:r>
+        <w:t>cards</w:t>
+      </w:r>
+      <w:proofErr w:type="spellEnd"/>
+      <w:r>
+        <w:t xml:space="preserve"> oraz </w:t>
+      </w:r>
+      <w:proofErr w:type="spellStart"/>
+      <w:r>
+        <w:t>play</w:t>
+      </w:r>
+      <w:proofErr w:type="spellEnd"/>
+      <w:r>
+        <w:t xml:space="preserve"> </w:t>
+      </w:r>
+      <w:proofErr w:type="spellStart"/>
+      <w:r>
+        <w:t>button</w:t>
+      </w:r>
+      <w:proofErr w:type="spellEnd"/>
+      <w:r>
+        <w:t xml:space="preserve"> – ogólnie dopracowanie tego ekranu jeszcze, poprawienie przycisków aby pasowały do reszty aplikacji bo trochę odbiegają stylem </w:t>
+      </w:r>
       <w:bookmarkStart w:id="0" w:name="_GoBack"/>
       <w:bookmarkEnd w:id="0"/>
-      <w:proofErr w:type="spellEnd"/>
-      <w:r>
-        <w:rPr>
-          <w:color w:val="FF0000"/>
-        </w:rPr>
-        <w:br/>
-      </w:r>
-      <w:r>
-        <w:rPr>
-          <w:color w:val="FF0000"/>
-        </w:rPr>
-        <w:t xml:space="preserve">- </w:t>
-      </w:r>
-      <w:proofErr w:type="spellStart"/>
-      <w:r>
-        <w:rPr>
-          <w:color w:val="FF0000"/>
-        </w:rPr>
-        <w:t>rozkminienie</w:t>
-      </w:r>
-      <w:proofErr w:type="spellEnd"/>
-      <w:r>
-        <w:rPr>
-          <w:color w:val="FF0000"/>
-        </w:rPr>
-        <w:t xml:space="preserve"> karty </w:t>
-      </w:r>
-      <w:proofErr w:type="spellStart"/>
-      <w:r>
-        <w:rPr>
-          <w:color w:val="FF0000"/>
-        </w:rPr>
-        <w:t>antomimow</w:t>
-      </w:r>
-      <w:proofErr w:type="spellEnd"/>
-      <w:r>
-        <w:rPr>
-          <w:color w:val="FF0000"/>
-        </w:rPr>
-        <w:t xml:space="preserve"> dlaczego przy skipie nie pobiera nowych </w:t>
-      </w:r>
-      <w:proofErr w:type="spellStart"/>
-      <w:r>
-        <w:rPr>
-          <w:color w:val="FF0000"/>
-        </w:rPr>
-        <w:t>slow</w:t>
-      </w:r>
-      <w:proofErr w:type="spellEnd"/>
-      <w:r>
-        <w:rPr>
-          <w:color w:val="FF0000"/>
-        </w:rPr>
-        <w:t xml:space="preserve"> itp. - testy</w:t>
-      </w:r>
-    </w:p>
-    <w:p>
-      <w:r>
-        <w:t xml:space="preserve">- na ekranie win dodać efekt powiększającego i zmniejszającego się przycisku jak w menu – dla </w:t>
-      </w:r>
-      <w:proofErr w:type="spellStart"/>
-      <w:r>
-        <w:t>buy</w:t>
-      </w:r>
-      <w:proofErr w:type="spellEnd"/>
-      <w:r>
-        <w:t xml:space="preserve"> </w:t>
-      </w:r>
-      <w:proofErr w:type="spellStart"/>
-      <w:r>
-        <w:t>cards</w:t>
-      </w:r>
-      <w:proofErr w:type="spellEnd"/>
-      <w:r>
-        <w:t xml:space="preserve"> oraz </w:t>
-      </w:r>
-      <w:proofErr w:type="spellStart"/>
-      <w:r>
-        <w:t>play</w:t>
-      </w:r>
-      <w:proofErr w:type="spellEnd"/>
-      <w:r>
-        <w:t xml:space="preserve"> </w:t>
-      </w:r>
-      <w:proofErr w:type="spellStart"/>
-      <w:r>
-        <w:t>button</w:t>
-      </w:r>
-      <w:proofErr w:type="spellEnd"/>
-      <w:r>
-        <w:t xml:space="preserve"> – ogólnie dopracowanie tego ekranu jeszcze, poprawienie przycisków aby pasowały do reszty aplikacji bo trochę odbiegają stylem </w:t>
-      </w:r>
     </w:p>
     <w:p>
       <w:pPr>
@@ -545,47 +491,47 @@
     </w:p>
     <w:p>
       <w:r>
+        <w:t xml:space="preserve">- </w:t>
+      </w:r>
+      <w:proofErr w:type="spellStart"/>
+      <w:r>
+        <w:t>responsywność</w:t>
+      </w:r>
+      <w:proofErr w:type="spellEnd"/>
+      <w:r>
+        <w:t xml:space="preserve"> na tabletach 7 i 10 calowych, do przetestowania kilka rodzajów ekranów telefonu – ogólnie </w:t>
+      </w:r>
+      <w:proofErr w:type="spellStart"/>
+      <w:r>
+        <w:t>zrobienei</w:t>
+      </w:r>
+      <w:proofErr w:type="spellEnd"/>
+      <w:r>
+        <w:t xml:space="preserve"> </w:t>
+      </w:r>
+      <w:proofErr w:type="spellStart"/>
+      <w:r>
+        <w:t>responsywności</w:t>
+      </w:r>
+      <w:proofErr w:type="spellEnd"/>
+      <w:r>
+        <w:t xml:space="preserve"> – </w:t>
+      </w:r>
+      <w:proofErr w:type="spellStart"/>
+      <w:r>
+        <w:t>prawdop</w:t>
+      </w:r>
+      <w:proofErr w:type="spellEnd"/>
+      <w:r>
+        <w:t xml:space="preserve"> .tylko menu będzie ok oraz ekran planszy – reszta do poprawy, testy, testy, testy!</w:t>
+      </w:r>
+      <w:r>
+        <w:t xml:space="preserve"> </w:t>
+      </w:r>
+    </w:p>
+    <w:p>
+      <w:r>
         <w:lastRenderedPageBreak/>
-        <w:t xml:space="preserve">- </w:t>
-      </w:r>
-      <w:proofErr w:type="spellStart"/>
-      <w:r>
-        <w:t>responsywność</w:t>
-      </w:r>
-      <w:proofErr w:type="spellEnd"/>
-      <w:r>
-        <w:t xml:space="preserve"> na tabletach 7 i 10 calowych, do przetestowania kilka rodzajów ekranów telefonu – ogólnie </w:t>
-      </w:r>
-      <w:proofErr w:type="spellStart"/>
-      <w:r>
-        <w:t>zrobienei</w:t>
-      </w:r>
-      <w:proofErr w:type="spellEnd"/>
-      <w:r>
-        <w:t xml:space="preserve"> </w:t>
-      </w:r>
-      <w:proofErr w:type="spellStart"/>
-      <w:r>
-        <w:t>responsywności</w:t>
-      </w:r>
-      <w:proofErr w:type="spellEnd"/>
-      <w:r>
-        <w:t xml:space="preserve"> – </w:t>
-      </w:r>
-      <w:proofErr w:type="spellStart"/>
-      <w:r>
-        <w:t>prawdop</w:t>
-      </w:r>
-      <w:proofErr w:type="spellEnd"/>
-      <w:r>
-        <w:t xml:space="preserve"> .tylko menu będzie ok oraz ekran planszy – reszta do poprawy, testy, testy, testy!</w:t>
-      </w:r>
-      <w:r>
-        <w:t xml:space="preserve"> </w:t>
-      </w:r>
-    </w:p>
-    <w:p>
-      <w:r>
         <w:t>- potrzebny jest mi własny</w:t>
       </w:r>
       <w:r>
@@ -850,7 +796,6 @@
           <w:sz w:val="28"/>
           <w:szCs w:val="28"/>
         </w:rPr>
-        <w:lastRenderedPageBreak/>
         <w:t>FIREBASE</w:t>
       </w:r>
       <w:r>
@@ -908,7 +853,11 @@
       </w:r>
       <w:proofErr w:type="spellEnd"/>
       <w:r>
-        <w:t xml:space="preserve"> i w ten sposób uzyskać dostęp, po prostu baza byłaby na telefonie domyślnie cała, z tym że byłaby zaszyfrowana kluczem, który pobierał by się z </w:t>
+        <w:t xml:space="preserve"> i w ten sposób uzyskać dostęp, po prostu baza byłaby na telefonie domyślnie cała, z tym że byłaby </w:t>
+      </w:r>
+      <w:r>
+        <w:lastRenderedPageBreak/>
+        <w:t xml:space="preserve">zaszyfrowana kluczem, który pobierał by się z </w:t>
       </w:r>
       <w:proofErr w:type="spellStart"/>
       <w:r>
@@ -1217,11 +1166,7 @@
       </w:r>
       <w:r>
         <w:br/>
-        <w:t xml:space="preserve">- całkowita wymiana planszy ikonek i wszystkiego (szata graficzna) -  efekt gry „po północy” – cała logika taka sama ale ze zmianą bazy danych, dodatkowo płatna funkcja aby wymienić grę na tryb </w:t>
-      </w:r>
-      <w:r>
-        <w:lastRenderedPageBreak/>
-        <w:t xml:space="preserve">„hot” </w:t>
+        <w:t xml:space="preserve">- całkowita wymiana planszy ikonek i wszystkiego (szata graficzna) -  efekt gry „po północy” – cała logika taka sama ale ze zmianą bazy danych, dodatkowo płatna funkcja aby wymienić grę na tryb „hot” </w:t>
       </w:r>
       <w:r>
         <w:t xml:space="preserve"> - na funkcji mikropłatności – jak by to miało działać aby był to tryb tylko dla 2 osób ? – logika musiałaby się o wiele bardziej zmienić…</w:t>
@@ -1488,6 +1433,16 @@
           <w:lang w:eastAsia="pl-PL"/>
         </w:rPr>
         <w:br/>
+      </w:r>
+      <w:r>
+        <w:rPr>
+          <w:rFonts w:ascii="Courier New" w:eastAsia="Times New Roman" w:hAnsi="Courier New" w:cs="Courier New"/>
+          <w:color w:val="CC7832"/>
+          <w:sz w:val="20"/>
+          <w:szCs w:val="20"/>
+          <w:lang w:eastAsia="pl-PL"/>
+        </w:rPr>
+        <w:lastRenderedPageBreak/>
         <w:t xml:space="preserve">  </w:t>
       </w:r>
       <w:proofErr w:type="spellStart"/>

</xml_diff>

<commit_message>
unneccessary gesture detector removed on green card fixes + translations
</commit_message>
<xml_diff>
--- a/assets/time_to_party_assets/dokumentacja.docx
+++ b/assets/time_to_party_assets/dokumentacja.docx
@@ -97,42 +97,147 @@
     </w:p>
     <w:p>
       <w:r>
-        <w:t xml:space="preserve">- na ekranie win dodać efekt powiększającego i zmniejszającego się przycisku jak w menu – dla </w:t>
-      </w:r>
-      <w:proofErr w:type="spellStart"/>
-      <w:r>
-        <w:t>buy</w:t>
-      </w:r>
-      <w:proofErr w:type="spellEnd"/>
-      <w:r>
-        <w:t xml:space="preserve"> </w:t>
-      </w:r>
-      <w:proofErr w:type="spellStart"/>
-      <w:r>
-        <w:t>cards</w:t>
-      </w:r>
-      <w:proofErr w:type="spellEnd"/>
-      <w:r>
-        <w:t xml:space="preserve"> oraz </w:t>
-      </w:r>
-      <w:proofErr w:type="spellStart"/>
-      <w:r>
-        <w:t>play</w:t>
-      </w:r>
-      <w:proofErr w:type="spellEnd"/>
-      <w:r>
-        <w:t xml:space="preserve"> </w:t>
-      </w:r>
-      <w:proofErr w:type="spellStart"/>
-      <w:r>
-        <w:t>button</w:t>
-      </w:r>
-      <w:proofErr w:type="spellEnd"/>
-      <w:r>
-        <w:t xml:space="preserve"> – ogólnie dopracowanie tego ekranu jeszcze, poprawienie przycisków aby pasowały do reszty aplikacji bo trochę odbiegają stylem </w:t>
-      </w:r>
-      <w:bookmarkStart w:id="0" w:name="_GoBack"/>
-      <w:bookmarkEnd w:id="0"/>
+        <w:t xml:space="preserve">- przetestowanie jeszcze raz „wchodzenia” </w:t>
+      </w:r>
+      <w:proofErr w:type="spellStart"/>
+      <w:r>
+        <w:t>pionkow</w:t>
+      </w:r>
+      <w:proofErr w:type="spellEnd"/>
+      <w:r>
+        <w:t xml:space="preserve"> na </w:t>
+      </w:r>
+      <w:proofErr w:type="spellStart"/>
+      <w:r>
+        <w:t>mete</w:t>
+      </w:r>
+      <w:proofErr w:type="spellEnd"/>
+      <w:r>
+        <w:t xml:space="preserve"> – w sposób normalny – pod początku gry do końca, test z </w:t>
+      </w:r>
+      <w:proofErr w:type="spellStart"/>
+      <w:r>
+        <w:t>huaweja</w:t>
+      </w:r>
+      <w:proofErr w:type="spellEnd"/>
+      <w:r>
+        <w:t>: „</w:t>
+      </w:r>
+      <w:r>
+        <w:rPr>
+          <w:rStyle w:val="x193iq5w"/>
+          <w:color w:val="C00000"/>
+        </w:rPr>
+        <w:t xml:space="preserve">Problem z wartościami prawdopodobnie w funkcji gdzie ustawia offset jest 20=&gt; a następnie &gt;19,na </w:t>
+      </w:r>
+      <w:proofErr w:type="spellStart"/>
+      <w:r>
+        <w:rPr>
+          <w:rStyle w:val="x193iq5w"/>
+          <w:color w:val="C00000"/>
+        </w:rPr>
+        <w:t>huaweiu</w:t>
+      </w:r>
+      <w:proofErr w:type="spellEnd"/>
+      <w:r>
+        <w:rPr>
+          <w:rStyle w:val="x193iq5w"/>
+          <w:color w:val="C00000"/>
+        </w:rPr>
+        <w:t xml:space="preserve"> się rozjechało, Na </w:t>
+      </w:r>
+      <w:proofErr w:type="spellStart"/>
+      <w:r>
+        <w:rPr>
+          <w:rStyle w:val="x193iq5w"/>
+          <w:color w:val="C00000"/>
+        </w:rPr>
+        <w:t>poco</w:t>
+      </w:r>
+      <w:proofErr w:type="spellEnd"/>
+      <w:r>
+        <w:rPr>
+          <w:rStyle w:val="x193iq5w"/>
+          <w:color w:val="C00000"/>
+        </w:rPr>
+        <w:t xml:space="preserve"> działało.. Oto </w:t>
+      </w:r>
+      <w:proofErr w:type="spellStart"/>
+      <w:r>
+        <w:rPr>
+          <w:rStyle w:val="x193iq5w"/>
+          <w:color w:val="C00000"/>
+        </w:rPr>
+        <w:t>screeny</w:t>
+      </w:r>
+      <w:proofErr w:type="spellEnd"/>
+      <w:r>
+        <w:rPr>
+          <w:rStyle w:val="x193iq5w"/>
+          <w:color w:val="C00000"/>
+        </w:rPr>
+        <w:t xml:space="preserve"> jak szedł przypadek do przeanalizowania</w:t>
+      </w:r>
+      <w:r>
+        <w:rPr>
+          <w:rStyle w:val="x193iq5w"/>
+          <w:color w:val="C00000"/>
+        </w:rPr>
+        <w:t>”</w:t>
+      </w:r>
+    </w:p>
+    <w:p>
+      <w:r>
+        <w:t xml:space="preserve">- </w:t>
+      </w:r>
+      <w:proofErr w:type="spellStart"/>
+      <w:r>
+        <w:t>zrobic</w:t>
+      </w:r>
+      <w:proofErr w:type="spellEnd"/>
+      <w:r>
+        <w:t xml:space="preserve"> klasę przycisków i dodać animacje kliknięcia w przycisk tak jak jest to na ekranie karty, zrobić generyczną możliwość wykorzystania przycisków jakichkolwiek w </w:t>
+      </w:r>
+      <w:proofErr w:type="spellStart"/>
+      <w:r>
+        <w:t>stylowaniu</w:t>
+      </w:r>
+      <w:proofErr w:type="spellEnd"/>
+      <w:r>
+        <w:t xml:space="preserve">, zachowaniu, wyglądzie itp.. – bardzo uprości to kod – dodatkowo taka sytuacja – delikatny </w:t>
+      </w:r>
+      <w:proofErr w:type="spellStart"/>
+      <w:r>
+        <w:t>delay</w:t>
+      </w:r>
+      <w:proofErr w:type="spellEnd"/>
+      <w:r>
+        <w:t xml:space="preserve"> na przycisków bo niektóre obecnie przyciski mają jakby delikatną poświatę czy coś takiego – jest efekt – ale jest niewidoczny bo przechodzi do </w:t>
+      </w:r>
+      <w:proofErr w:type="spellStart"/>
+      <w:r>
+        <w:t>nastęnego</w:t>
+      </w:r>
+      <w:proofErr w:type="spellEnd"/>
+      <w:r>
+        <w:t xml:space="preserve"> ekranu zbyt szybko – bez </w:t>
+      </w:r>
+      <w:proofErr w:type="spellStart"/>
+      <w:r>
+        <w:t>delay</w:t>
+      </w:r>
+      <w:proofErr w:type="spellEnd"/>
+      <w:r>
+        <w:t>, przez co nie widać tego</w:t>
+      </w:r>
+      <w:r>
+        <w:t xml:space="preserve"> // </w:t>
+      </w:r>
+      <w:proofErr w:type="spellStart"/>
+      <w:r>
+        <w:t>refactoring</w:t>
+      </w:r>
+      <w:proofErr w:type="spellEnd"/>
     </w:p>
     <w:p>
       <w:pPr>
@@ -153,37 +258,6 @@
     </w:p>
     <w:p>
       <w:r>
-        <w:t>- alert dialog lub ekran podsumowania gry, który będzie pojawiał się gdy: pionek dojdzie do mety, lub gdy użytkownik będzie chciał wyjść z gry, to pokaże ranking graczy względem pionków na planszy (w danym momencie, tak aby gra mogła być zakończona w dowolnym momencie z pokazaniem „</w:t>
-      </w:r>
-      <w:proofErr w:type="spellStart"/>
-      <w:r>
-        <w:t>score</w:t>
-      </w:r>
-      <w:proofErr w:type="spellEnd"/>
-      <w:r>
-        <w:t>”</w:t>
-      </w:r>
-      <w:r>
-        <w:t xml:space="preserve"> czyli flagi, kolory, nazwy, dynamiczna tabela + ranking</w:t>
-      </w:r>
-      <w:r>
-        <w:t>)</w:t>
-      </w:r>
-      <w:r>
-        <w:br/>
-        <w:t xml:space="preserve">- w momencie gdy wygra dana drużyna (pierwsza) </w:t>
-      </w:r>
-      <w:proofErr w:type="spellStart"/>
-      <w:r>
-        <w:t>mogłby</w:t>
-      </w:r>
-      <w:proofErr w:type="spellEnd"/>
-      <w:r>
-        <w:t xml:space="preserve"> być dodatkowy alert dialog z zapytaniem czy gra ma być kontynuowana, czy już koniec?</w:t>
-      </w:r>
-    </w:p>
-    <w:p>
-      <w:r>
         <w:t xml:space="preserve">- opcja zagraj ponownie -&gt; </w:t>
       </w:r>
       <w:proofErr w:type="spellStart"/>
@@ -192,39 +266,27 @@
       </w:r>
       <w:proofErr w:type="spellEnd"/>
       <w:r>
-        <w:t xml:space="preserve"> do </w:t>
-      </w:r>
-      <w:proofErr w:type="spellStart"/>
-      <w:r>
-        <w:t>gameboardscreena</w:t>
-      </w:r>
-      <w:proofErr w:type="spellEnd"/>
-      <w:r>
         <w:t xml:space="preserve"> </w:t>
       </w:r>
       <w:r>
-        <w:br/>
-        <w:t xml:space="preserve">- opcja powrót do </w:t>
-      </w:r>
-      <w:proofErr w:type="spellStart"/>
-      <w:r>
-        <w:t>main</w:t>
-      </w:r>
-      <w:proofErr w:type="spellEnd"/>
-      <w:r>
-        <w:t xml:space="preserve"> menu, przycisk oceny w </w:t>
-      </w:r>
-      <w:proofErr w:type="spellStart"/>
-      <w:r>
-        <w:t>GooglePlay</w:t>
-      </w:r>
-      <w:proofErr w:type="spellEnd"/>
-      <w:r>
-        <w:t>/</w:t>
-      </w:r>
-      <w:proofErr w:type="spellStart"/>
-      <w:r>
-        <w:t>App</w:t>
+        <w:t xml:space="preserve">do ekranu wyboru </w:t>
+      </w:r>
+      <w:proofErr w:type="spellStart"/>
+      <w:r>
+        <w:t>druzyny</w:t>
+      </w:r>
+      <w:proofErr w:type="spellEnd"/>
+    </w:p>
+    <w:p>
+      <w:r>
+        <w:t>- na ekranie win dodać efekt powiększającego i zmniejszającego się przy</w:t>
+      </w:r>
+      <w:r>
+        <w:t xml:space="preserve">cisku jak w menu – dla </w:t>
+      </w:r>
+      <w:proofErr w:type="spellStart"/>
+      <w:r>
+        <w:t>buy</w:t>
       </w:r>
       <w:proofErr w:type="spellEnd"/>
       <w:r>
@@ -232,30 +294,62 @@
       </w:r>
       <w:proofErr w:type="spellStart"/>
       <w:r>
-        <w:t>Store</w:t>
-      </w:r>
-      <w:proofErr w:type="spellEnd"/>
-      <w:r>
-        <w:t xml:space="preserve"> oraz przycisk kupna pełnej wersji, z „największym zachęceniem” do jego kliknięcia -&gt; co przeniesie nas do ekranu </w:t>
-      </w:r>
-      <w:proofErr w:type="spellStart"/>
-      <w:r>
-        <w:t>rekalmy</w:t>
-      </w:r>
-      <w:proofErr w:type="spellEnd"/>
-      <w:r>
-        <w:t>/zakupu pełnej</w:t>
-      </w:r>
-      <w:r>
-        <w:t xml:space="preserve"> wersji aplikacji, po zakupie aplikacji nie powinno być tego zachęcenia oraz tej reklamy, dodatkowo w „</w:t>
-      </w:r>
-      <w:proofErr w:type="spellStart"/>
-      <w:r>
-        <w:t>drawer</w:t>
-      </w:r>
-      <w:proofErr w:type="spellEnd"/>
-      <w:r>
-        <w:t>” też powinna zniknąć opcja możliwości kliknięcia w ekran reklamy/zakupu</w:t>
+        <w:t>card</w:t>
+      </w:r>
+      <w:proofErr w:type="spellEnd"/>
+      <w:r>
+        <w:t xml:space="preserve">, </w:t>
+      </w:r>
+      <w:proofErr w:type="spellStart"/>
+      <w:r>
+        <w:t>play</w:t>
+      </w:r>
+      <w:proofErr w:type="spellEnd"/>
+      <w:r>
+        <w:t xml:space="preserve"> </w:t>
+      </w:r>
+      <w:proofErr w:type="spellStart"/>
+      <w:r>
+        <w:t>button</w:t>
+      </w:r>
+      <w:proofErr w:type="spellEnd"/>
+      <w:r>
+        <w:t xml:space="preserve"> i </w:t>
+      </w:r>
+      <w:proofErr w:type="spellStart"/>
+      <w:r>
+        <w:t>rate</w:t>
+      </w:r>
+      <w:proofErr w:type="spellEnd"/>
+      <w:r>
+        <w:t xml:space="preserve"> </w:t>
+      </w:r>
+      <w:r>
+        <w:t>– ogólnie dopracowanie tego ekranu jeszcze, poprawienie przycisków aby pasowały do reszty aplik</w:t>
+      </w:r>
+      <w:r>
+        <w:t>acji bo trochę odbiegają stylem, może zmniejszyć te zaokrąglenia?</w:t>
+      </w:r>
+    </w:p>
+    <w:p>
+      <w:r>
+        <w:t xml:space="preserve">- potrzebny jest mi własny </w:t>
+      </w:r>
+      <w:proofErr w:type="spellStart"/>
+      <w:r>
+        <w:t>soundtrack</w:t>
+      </w:r>
+      <w:proofErr w:type="spellEnd"/>
+      <w:r>
+        <w:t xml:space="preserve">, </w:t>
+      </w:r>
+      <w:proofErr w:type="spellStart"/>
+      <w:r>
+        <w:t>soundy</w:t>
+      </w:r>
+      <w:proofErr w:type="spellEnd"/>
+      <w:r>
+        <w:t xml:space="preserve"> efektów są, lecz do przetestowania jeszcze ewentualne głośności, sprawdzić czy są w każdym miejscu gdzie powinny być i czy się na siebie nie nakładają </w:t>
       </w:r>
     </w:p>
     <w:p>
@@ -266,337 +360,155 @@
           <w:szCs w:val="28"/>
         </w:rPr>
       </w:pPr>
-    </w:p>
-    <w:p>
-      <w:pPr>
+      <w:r>
         <w:rPr>
           <w:b/>
           <w:sz w:val="28"/>
           <w:szCs w:val="28"/>
         </w:rPr>
+        <w:t>INNE:</w:t>
+      </w:r>
+    </w:p>
+    <w:p>
+      <w:r>
+        <w:t xml:space="preserve">- poprawienie </w:t>
+      </w:r>
+      <w:proofErr w:type="spellStart"/>
+      <w:r>
+        <w:t>rensponsywności</w:t>
+      </w:r>
+      <w:proofErr w:type="spellEnd"/>
+      <w:r>
+        <w:t xml:space="preserve"> pionków na głównym ekranie, względem </w:t>
+      </w:r>
+      <w:proofErr w:type="spellStart"/>
+      <w:r>
+        <w:t>screen</w:t>
+      </w:r>
+      <w:proofErr w:type="spellEnd"/>
+      <w:r>
+        <w:t xml:space="preserve"> </w:t>
+      </w:r>
+      <w:proofErr w:type="spellStart"/>
+      <w:r>
+        <w:t>width</w:t>
+      </w:r>
+      <w:proofErr w:type="spellEnd"/>
+      <w:r>
+        <w:t xml:space="preserve"> – trzeba zrobić to w funkcji, która oblicza pozycje pionków – wszędzie są wartości </w:t>
+      </w:r>
+      <w:proofErr w:type="spellStart"/>
+      <w:r>
+        <w:t>static</w:t>
+      </w:r>
+      <w:proofErr w:type="spellEnd"/>
+      <w:r>
+        <w:t xml:space="preserve">, można to zrobić wtedy gdy plansza będzie w pełni ukończona -&gt; a raczej jej koncepcja oraz działanie i wygląd + ogólnie </w:t>
+      </w:r>
+      <w:proofErr w:type="spellStart"/>
+      <w:r>
+        <w:t>responsywność</w:t>
+      </w:r>
+      <w:proofErr w:type="spellEnd"/>
+      <w:r>
+        <w:t xml:space="preserve"> WSZYSTKIEGO + testy</w:t>
+      </w:r>
+    </w:p>
+    <w:p>
+      <w:r>
+        <w:t xml:space="preserve"> - blokada przycisku wstecz</w:t>
+      </w:r>
+      <w:r>
+        <w:t xml:space="preserve"> na alertach i ekranach w grze</w:t>
+      </w:r>
+      <w:r>
+        <w:t xml:space="preserve"> </w:t>
+      </w:r>
+      <w:r>
+        <w:t>//</w:t>
+      </w:r>
+      <w:r>
+        <w:t>TESTY bo część już jest ogarnięta…</w:t>
+      </w:r>
+    </w:p>
+    <w:p>
+      <w:r>
+        <w:t xml:space="preserve">- </w:t>
+      </w:r>
+      <w:proofErr w:type="spellStart"/>
+      <w:r>
+        <w:t>responsywność</w:t>
+      </w:r>
+      <w:proofErr w:type="spellEnd"/>
+      <w:r>
+        <w:t xml:space="preserve"> na tabletach 7 i 10 calowych, do przetestowania kilka rodzajów ekranów telefonu – ogólnie </w:t>
+      </w:r>
+      <w:proofErr w:type="spellStart"/>
+      <w:r>
+        <w:t>zrobienei</w:t>
+      </w:r>
+      <w:proofErr w:type="spellEnd"/>
+      <w:r>
+        <w:t xml:space="preserve"> </w:t>
+      </w:r>
+      <w:proofErr w:type="spellStart"/>
+      <w:r>
+        <w:t>responsywności</w:t>
+      </w:r>
+      <w:proofErr w:type="spellEnd"/>
+      <w:r>
+        <w:t xml:space="preserve"> – </w:t>
+      </w:r>
+      <w:proofErr w:type="spellStart"/>
+      <w:r>
+        <w:t>prawdop</w:t>
+      </w:r>
+      <w:proofErr w:type="spellEnd"/>
+      <w:r>
+        <w:t xml:space="preserve"> .tylko menu będzie ok oraz ekran planszy – reszta do poprawy, testy, testy, testy!</w:t>
+      </w:r>
+      <w:r>
+        <w:t xml:space="preserve"> </w:t>
+      </w:r>
+    </w:p>
+    <w:p>
+      <w:r>
+        <w:t xml:space="preserve">- zrobić w momencie kiedy już jest finalny pionek – gdy jest przekazanie do planszy win -&gt; zrobić jakieś efekty </w:t>
+      </w:r>
+      <w:proofErr w:type="spellStart"/>
+      <w:r>
+        <w:t>fajerwerek</w:t>
+      </w:r>
+      <w:proofErr w:type="spellEnd"/>
+      <w:r>
+        <w:t xml:space="preserve"> wyświetlane przez chwilę – taki lekki pomysł </w:t>
+      </w:r>
+    </w:p>
+    <w:p>
+      <w:pPr>
+        <w:rPr>
+          <w:color w:val="FF0000"/>
+        </w:rPr>
       </w:pPr>
       <w:r>
+        <w:t>- dopracowanie czasu dla wszystkich kart</w:t>
+      </w:r>
+      <w:r>
+        <w:rPr>
+          <w:color w:val="FF0000"/>
+        </w:rPr>
+        <w:t xml:space="preserve"> // OGÓLNIE TESTY – TRZEBA RAZ ZAGRAĆ CHOCIAŻ NA 2 DRUŻYNY</w:t>
+      </w:r>
+    </w:p>
+    <w:p>
+      <w:pPr>
         <w:rPr>
           <w:b/>
           <w:sz w:val="28"/>
           <w:szCs w:val="28"/>
         </w:rPr>
-        <w:t>INNE:</w:t>
-      </w:r>
-    </w:p>
-    <w:p>
-      <w:r>
-        <w:t xml:space="preserve">- poprawienie </w:t>
-      </w:r>
-      <w:proofErr w:type="spellStart"/>
-      <w:r>
-        <w:t>rensponsywności</w:t>
-      </w:r>
-      <w:proofErr w:type="spellEnd"/>
-      <w:r>
-        <w:t xml:space="preserve"> pionków na głównym ekranie, względem </w:t>
-      </w:r>
-      <w:proofErr w:type="spellStart"/>
-      <w:r>
-        <w:t>screen</w:t>
-      </w:r>
-      <w:proofErr w:type="spellEnd"/>
-      <w:r>
-        <w:t xml:space="preserve"> </w:t>
-      </w:r>
-      <w:proofErr w:type="spellStart"/>
-      <w:r>
-        <w:t>width</w:t>
-      </w:r>
-      <w:proofErr w:type="spellEnd"/>
-      <w:r>
-        <w:t xml:space="preserve"> – trzeba zrobić to w funkcji, która oblicza pozycje pionków – wszędzie są wartości </w:t>
-      </w:r>
-      <w:proofErr w:type="spellStart"/>
-      <w:r>
-        <w:t>static</w:t>
-      </w:r>
-      <w:proofErr w:type="spellEnd"/>
-      <w:r>
-        <w:t xml:space="preserve">, można to zrobić wtedy gdy plansza będzie w pełni ukończona -&gt; a raczej jej koncepcja oraz działanie i wygląd + ogólnie </w:t>
-      </w:r>
-      <w:proofErr w:type="spellStart"/>
-      <w:r>
-        <w:t>responsywność</w:t>
-      </w:r>
-      <w:proofErr w:type="spellEnd"/>
-      <w:r>
-        <w:t xml:space="preserve"> WSZYSTKIEGO + testy</w:t>
-      </w:r>
-    </w:p>
-    <w:p>
-      <w:r>
-        <w:t xml:space="preserve"> - blokada przycisku wstecz na ekranie </w:t>
-      </w:r>
-      <w:proofErr w:type="spellStart"/>
-      <w:r>
-        <w:t>ladowania</w:t>
-      </w:r>
-      <w:proofErr w:type="spellEnd"/>
-      <w:r>
-        <w:t xml:space="preserve">, zablokowanie przycisku wstecz na przycisk wstecz na ekranie karty powinien wychodzić z gry </w:t>
-      </w:r>
-      <w:proofErr w:type="spellStart"/>
-      <w:r>
-        <w:t>calkiem</w:t>
-      </w:r>
-      <w:proofErr w:type="spellEnd"/>
-      <w:r>
-        <w:t xml:space="preserve"> (komunikat czy chcesz zakończyć </w:t>
-      </w:r>
-      <w:proofErr w:type="spellStart"/>
-      <w:r>
-        <w:t>gre</w:t>
-      </w:r>
-      <w:proofErr w:type="spellEnd"/>
-      <w:r>
-        <w:t xml:space="preserve">) i na innych ekranach które </w:t>
-      </w:r>
-      <w:proofErr w:type="spellStart"/>
-      <w:r>
-        <w:t>sa</w:t>
-      </w:r>
-      <w:proofErr w:type="spellEnd"/>
-      <w:r>
-        <w:t xml:space="preserve"> dodatkowe tak samo, do przetestowania i do zaimplementowania</w:t>
-      </w:r>
-      <w:r>
-        <w:t xml:space="preserve"> </w:t>
-      </w:r>
-      <w:r>
-        <w:t>// TESTY bo część już jest ogarnięta…</w:t>
-      </w:r>
-    </w:p>
-    <w:p>
-      <w:r>
-        <w:t xml:space="preserve">- odnośnie </w:t>
-      </w:r>
-      <w:proofErr w:type="spellStart"/>
-      <w:r>
-        <w:t>loading</w:t>
-      </w:r>
-      <w:proofErr w:type="spellEnd"/>
-      <w:r>
-        <w:t xml:space="preserve"> </w:t>
-      </w:r>
-      <w:proofErr w:type="spellStart"/>
-      <w:r>
-        <w:t>indicator</w:t>
-      </w:r>
-      <w:proofErr w:type="spellEnd"/>
-      <w:r>
-        <w:t xml:space="preserve"> - &gt; </w:t>
-      </w:r>
-      <w:proofErr w:type="spellStart"/>
-      <w:r>
-        <w:t>możnaby</w:t>
-      </w:r>
-      <w:proofErr w:type="spellEnd"/>
-      <w:r>
-        <w:t xml:space="preserve"> zrobić jakiś </w:t>
-      </w:r>
-      <w:proofErr w:type="spellStart"/>
-      <w:r>
-        <w:t>customowy</w:t>
-      </w:r>
-      <w:proofErr w:type="spellEnd"/>
-      <w:r>
-        <w:t xml:space="preserve"> </w:t>
-      </w:r>
-      <w:proofErr w:type="spellStart"/>
-      <w:r>
-        <w:t>indicator</w:t>
-      </w:r>
-      <w:proofErr w:type="spellEnd"/>
-      <w:r>
-        <w:t xml:space="preserve">, np. kręcące się te strzałeczki z danej karty albo np. kwadracik pokonujący jakiś </w:t>
-      </w:r>
-      <w:proofErr w:type="spellStart"/>
-      <w:r>
-        <w:t>customowy</w:t>
-      </w:r>
-      <w:proofErr w:type="spellEnd"/>
-      <w:r>
-        <w:t xml:space="preserve"> </w:t>
-      </w:r>
-      <w:proofErr w:type="spellStart"/>
-      <w:r>
-        <w:t>path</w:t>
-      </w:r>
-      <w:proofErr w:type="spellEnd"/>
-      <w:r>
-        <w:t xml:space="preserve">, pomyśleć ogólnie czy powinien być w </w:t>
-      </w:r>
-      <w:proofErr w:type="spellStart"/>
-      <w:r>
-        <w:t>ogole</w:t>
-      </w:r>
-      <w:proofErr w:type="spellEnd"/>
-      <w:r>
-        <w:t xml:space="preserve"> </w:t>
-      </w:r>
-      <w:proofErr w:type="spellStart"/>
-      <w:r>
-        <w:t>indicator</w:t>
-      </w:r>
-      <w:proofErr w:type="spellEnd"/>
-      <w:r>
-        <w:t xml:space="preserve"> taki stosowany np. pomiędzy przejściami do innych </w:t>
-      </w:r>
-      <w:proofErr w:type="spellStart"/>
-      <w:r>
-        <w:t>ekranow</w:t>
-      </w:r>
-      <w:proofErr w:type="spellEnd"/>
-      <w:r>
-        <w:t xml:space="preserve"> albo w przypadku każdego </w:t>
-      </w:r>
-      <w:proofErr w:type="spellStart"/>
-      <w:r>
-        <w:t>pageRoute</w:t>
-      </w:r>
-      <w:proofErr w:type="spellEnd"/>
-      <w:r>
-        <w:t xml:space="preserve"> czy w </w:t>
-      </w:r>
-      <w:proofErr w:type="spellStart"/>
-      <w:r>
-        <w:t>ogole</w:t>
-      </w:r>
-      <w:proofErr w:type="spellEnd"/>
-      <w:r>
-        <w:t xml:space="preserve"> </w:t>
-      </w:r>
-      <w:proofErr w:type="spellStart"/>
-      <w:r>
-        <w:t>indicator</w:t>
-      </w:r>
-      <w:proofErr w:type="spellEnd"/>
-      <w:r>
-        <w:t xml:space="preserve"> powinien być </w:t>
-      </w:r>
-      <w:proofErr w:type="spellStart"/>
-      <w:r>
-        <w:t>pojawiany</w:t>
-      </w:r>
-      <w:proofErr w:type="spellEnd"/>
-      <w:r>
-        <w:t xml:space="preserve"> ?</w:t>
-      </w:r>
-    </w:p>
-    <w:p>
-      <w:r>
-        <w:t xml:space="preserve">- </w:t>
-      </w:r>
-      <w:proofErr w:type="spellStart"/>
-      <w:r>
-        <w:t>responsywność</w:t>
-      </w:r>
-      <w:proofErr w:type="spellEnd"/>
-      <w:r>
-        <w:t xml:space="preserve"> na tabletach 7 i 10 calowych, do przetestowania kilka rodzajów ekranów telefonu – ogólnie </w:t>
-      </w:r>
-      <w:proofErr w:type="spellStart"/>
-      <w:r>
-        <w:t>zrobienei</w:t>
-      </w:r>
-      <w:proofErr w:type="spellEnd"/>
-      <w:r>
-        <w:t xml:space="preserve"> </w:t>
-      </w:r>
-      <w:proofErr w:type="spellStart"/>
-      <w:r>
-        <w:t>responsywności</w:t>
-      </w:r>
-      <w:proofErr w:type="spellEnd"/>
-      <w:r>
-        <w:t xml:space="preserve"> – </w:t>
-      </w:r>
-      <w:proofErr w:type="spellStart"/>
-      <w:r>
-        <w:t>prawdop</w:t>
-      </w:r>
-      <w:proofErr w:type="spellEnd"/>
-      <w:r>
-        <w:t xml:space="preserve"> .tylko menu będzie ok oraz ekran planszy – reszta do poprawy, testy, testy, testy!</w:t>
-      </w:r>
-      <w:r>
-        <w:t xml:space="preserve"> </w:t>
-      </w:r>
-    </w:p>
-    <w:p>
-      <w:r>
-        <w:lastRenderedPageBreak/>
-        <w:t>- potrzebny jest mi własny</w:t>
-      </w:r>
-      <w:r>
-        <w:t xml:space="preserve"> </w:t>
-      </w:r>
-      <w:proofErr w:type="spellStart"/>
-      <w:r>
-        <w:t>soundtrack</w:t>
-      </w:r>
-      <w:proofErr w:type="spellEnd"/>
-      <w:r>
-        <w:t xml:space="preserve">, </w:t>
-      </w:r>
-      <w:proofErr w:type="spellStart"/>
-      <w:r>
-        <w:t>soundy</w:t>
-      </w:r>
-      <w:proofErr w:type="spellEnd"/>
-      <w:r>
-        <w:t xml:space="preserve"> efektów są, lecz do przetestowania jeszcze ewentualne głośności, sprawdzić czy są w każdym miejscu gdzie powinny być i czy się na siebie nie nakładają </w:t>
-      </w:r>
-    </w:p>
-    <w:p>
-      <w:r>
-        <w:t xml:space="preserve">- pamiętać o </w:t>
-      </w:r>
-      <w:proofErr w:type="spellStart"/>
-      <w:r>
-        <w:t>iphonach</w:t>
-      </w:r>
-      <w:proofErr w:type="spellEnd"/>
-      <w:r>
-        <w:t>, korygować, odnośnie układu, projektowania etc.. jeszcze można trochę doczytać co jest istotne</w:t>
-      </w:r>
-    </w:p>
-    <w:p>
-      <w:pPr>
-        <w:rPr>
-          <w:color w:val="FF0000"/>
-        </w:rPr>
       </w:pPr>
-      <w:r>
-        <w:t>- dopracowanie czasu dla wszystkich kart</w:t>
-      </w:r>
-      <w:r>
-        <w:rPr>
-          <w:color w:val="FF0000"/>
-        </w:rPr>
-        <w:t xml:space="preserve"> // OGÓLNIE TESTY – TRZEBA RAZ ZAGRAĆ CHOCIAŻ NA 2 DRUŻYNY</w:t>
-      </w:r>
-    </w:p>
-    <w:p>
-      <w:r>
-        <w:t xml:space="preserve">- zrobić w momencie kiedy już jest finalny pionek – gdy jest przekazanie do planszy win -&gt; zrobić jakieś efekty </w:t>
-      </w:r>
-      <w:proofErr w:type="spellStart"/>
-      <w:r>
-        <w:t>fajerwerek</w:t>
-      </w:r>
-      <w:proofErr w:type="spellEnd"/>
-      <w:r>
-        <w:t xml:space="preserve"> wyświetlane przez chwilę – taki lekki pomysł </w:t>
-      </w:r>
-    </w:p>
-    <w:p/>
+    </w:p>
     <w:p>
       <w:pPr>
         <w:rPr>
@@ -611,6 +523,7 @@
           <w:sz w:val="28"/>
           <w:szCs w:val="28"/>
         </w:rPr>
+        <w:lastRenderedPageBreak/>
         <w:t>EKRAN SAMOUCZKA:</w:t>
       </w:r>
       <w:r>
@@ -628,39 +541,71 @@
       </w:r>
     </w:p>
     <w:p>
-      <w:r>
+      <w:pPr>
+        <w:rPr>
+          <w:color w:val="C00000"/>
+        </w:rPr>
+      </w:pPr>
+      <w:r>
+        <w:rPr>
+          <w:color w:val="C00000"/>
+        </w:rPr>
         <w:t xml:space="preserve">- </w:t>
       </w:r>
       <w:proofErr w:type="spellStart"/>
       <w:r>
+        <w:rPr>
+          <w:color w:val="C00000"/>
+        </w:rPr>
         <w:t>możnaby</w:t>
       </w:r>
       <w:proofErr w:type="spellEnd"/>
       <w:r>
+        <w:rPr>
+          <w:color w:val="C00000"/>
+        </w:rPr>
         <w:t xml:space="preserve"> też dodać info w samouczku oraz do „zasady gry” aby drużyny dobrały się w pary, </w:t>
       </w:r>
       <w:proofErr w:type="spellStart"/>
       <w:r>
+        <w:rPr>
+          <w:color w:val="C00000"/>
+        </w:rPr>
         <w:t>możnaby</w:t>
       </w:r>
       <w:proofErr w:type="spellEnd"/>
       <w:r>
+        <w:rPr>
+          <w:color w:val="C00000"/>
+        </w:rPr>
         <w:t xml:space="preserve"> też pomyśleć nad 2 trybem gry, żeby mogły </w:t>
       </w:r>
       <w:proofErr w:type="spellStart"/>
       <w:r>
+        <w:rPr>
+          <w:color w:val="C00000"/>
+        </w:rPr>
         <w:t>grac</w:t>
       </w:r>
       <w:proofErr w:type="spellEnd"/>
       <w:r>
+        <w:rPr>
+          <w:color w:val="C00000"/>
+        </w:rPr>
         <w:t xml:space="preserve"> tylko 2 osoby, tak jak jest to w gierkach małżeńskich, też </w:t>
       </w:r>
       <w:proofErr w:type="spellStart"/>
       <w:r>
+        <w:rPr>
+          <w:color w:val="C00000"/>
+        </w:rPr>
         <w:t>możnaby</w:t>
       </w:r>
       <w:proofErr w:type="spellEnd"/>
       <w:r>
+        <w:rPr>
+          <w:color w:val="C00000"/>
+        </w:rPr>
         <w:t xml:space="preserve"> dodać info aby ustaliły kto jest graczem nr.1 kto graczem nr.2 gdyż może to mieć znaczenie w niektórych kartach gdzie aplikacja będzie odnosiła się do danej osoby z drużyny</w:t>
       </w:r>
     </w:p>
@@ -853,11 +798,7 @@
       </w:r>
       <w:proofErr w:type="spellEnd"/>
       <w:r>
-        <w:t xml:space="preserve"> i w ten sposób uzyskać dostęp, po prostu baza byłaby na telefonie domyślnie cała, z tym że byłaby </w:t>
-      </w:r>
-      <w:r>
-        <w:lastRenderedPageBreak/>
-        <w:t xml:space="preserve">zaszyfrowana kluczem, który pobierał by się z </w:t>
+        <w:t xml:space="preserve"> i w ten sposób uzyskać dostęp, po prostu baza byłaby na telefonie domyślnie cała, z tym że byłaby zaszyfrowana kluczem, który pobierał by się z </w:t>
       </w:r>
       <w:proofErr w:type="spellStart"/>
       <w:r>
@@ -962,6 +903,25 @@
       <w:proofErr w:type="spellEnd"/>
       <w:r>
         <w:t xml:space="preserve"> na android i odwrotnie</w:t>
+      </w:r>
+    </w:p>
+    <w:p>
+      <w:r>
+        <w:t>-</w:t>
+      </w:r>
+      <w:r>
+        <w:t xml:space="preserve"> </w:t>
+      </w:r>
+      <w:r>
+        <w:t>po zakupie aplikacji nie powinno być tego zachęcenia oraz tej reklamy, dodatkowo w „</w:t>
+      </w:r>
+      <w:proofErr w:type="spellStart"/>
+      <w:r>
+        <w:t>drawer</w:t>
+      </w:r>
+      <w:proofErr w:type="spellEnd"/>
+      <w:r>
+        <w:t>” też powinna zniknąć opcja możliwości kliknięcia w ekran reklamy/zakupu</w:t>
       </w:r>
     </w:p>
     <w:p>
@@ -978,6 +938,7 @@
           <w:sz w:val="28"/>
           <w:szCs w:val="28"/>
         </w:rPr>
+        <w:lastRenderedPageBreak/>
         <w:t>EKRAN REKLAMY:</w:t>
       </w:r>
     </w:p>
@@ -1171,6 +1132,150 @@
       <w:r>
         <w:t xml:space="preserve"> - na funkcji mikropłatności – jak by to miało działać aby był to tryb tylko dla 2 osób ? – logika musiałaby się o wiele bardziej zmienić…</w:t>
       </w:r>
+      <w:r>
+        <w:t xml:space="preserve"> ale jest to do zrobienia </w:t>
+      </w:r>
+      <w:proofErr w:type="spellStart"/>
+      <w:r>
+        <w:t>ogolnie</w:t>
+      </w:r>
+      <w:proofErr w:type="spellEnd"/>
+    </w:p>
+    <w:p>
+      <w:r>
+        <w:t xml:space="preserve">- odnośnie </w:t>
+      </w:r>
+      <w:proofErr w:type="spellStart"/>
+      <w:r>
+        <w:t>loading</w:t>
+      </w:r>
+      <w:proofErr w:type="spellEnd"/>
+      <w:r>
+        <w:t xml:space="preserve"> </w:t>
+      </w:r>
+      <w:proofErr w:type="spellStart"/>
+      <w:r>
+        <w:t>indicator</w:t>
+      </w:r>
+      <w:proofErr w:type="spellEnd"/>
+      <w:r>
+        <w:t xml:space="preserve"> - &gt; </w:t>
+      </w:r>
+      <w:proofErr w:type="spellStart"/>
+      <w:r>
+        <w:t>możnaby</w:t>
+      </w:r>
+      <w:proofErr w:type="spellEnd"/>
+      <w:r>
+        <w:t xml:space="preserve"> zrobić jakiś </w:t>
+      </w:r>
+      <w:proofErr w:type="spellStart"/>
+      <w:r>
+        <w:t>customowy</w:t>
+      </w:r>
+      <w:proofErr w:type="spellEnd"/>
+      <w:r>
+        <w:t xml:space="preserve"> </w:t>
+      </w:r>
+      <w:proofErr w:type="spellStart"/>
+      <w:r>
+        <w:t>indicator</w:t>
+      </w:r>
+      <w:proofErr w:type="spellEnd"/>
+      <w:r>
+        <w:t xml:space="preserve">, np. kręcące się te strzałeczki z danej karty albo np. kwadracik pokonujący jakiś </w:t>
+      </w:r>
+      <w:proofErr w:type="spellStart"/>
+      <w:r>
+        <w:t>customowy</w:t>
+      </w:r>
+      <w:proofErr w:type="spellEnd"/>
+      <w:r>
+        <w:t xml:space="preserve"> </w:t>
+      </w:r>
+      <w:proofErr w:type="spellStart"/>
+      <w:r>
+        <w:t>path</w:t>
+      </w:r>
+      <w:proofErr w:type="spellEnd"/>
+      <w:r>
+        <w:t xml:space="preserve">, pomyśleć ogólnie czy powinien być w </w:t>
+      </w:r>
+      <w:proofErr w:type="spellStart"/>
+      <w:r>
+        <w:t>ogole</w:t>
+      </w:r>
+      <w:proofErr w:type="spellEnd"/>
+      <w:r>
+        <w:t xml:space="preserve"> </w:t>
+      </w:r>
+      <w:proofErr w:type="spellStart"/>
+      <w:r>
+        <w:t>indicator</w:t>
+      </w:r>
+      <w:proofErr w:type="spellEnd"/>
+      <w:r>
+        <w:t xml:space="preserve"> taki stosowany np. pomiędzy przejściami do innych </w:t>
+      </w:r>
+      <w:proofErr w:type="spellStart"/>
+      <w:r>
+        <w:t>ekranow</w:t>
+      </w:r>
+      <w:proofErr w:type="spellEnd"/>
+      <w:r>
+        <w:t xml:space="preserve"> albo w przypadku każdego </w:t>
+      </w:r>
+      <w:proofErr w:type="spellStart"/>
+      <w:r>
+        <w:t>pageRoute</w:t>
+      </w:r>
+      <w:proofErr w:type="spellEnd"/>
+      <w:r>
+        <w:t xml:space="preserve"> czy w </w:t>
+      </w:r>
+      <w:proofErr w:type="spellStart"/>
+      <w:r>
+        <w:t>ogole</w:t>
+      </w:r>
+      <w:proofErr w:type="spellEnd"/>
+      <w:r>
+        <w:t xml:space="preserve"> </w:t>
+      </w:r>
+      <w:proofErr w:type="spellStart"/>
+      <w:r>
+        <w:t>indicator</w:t>
+      </w:r>
+      <w:proofErr w:type="spellEnd"/>
+      <w:r>
+        <w:t xml:space="preserve"> powinien być </w:t>
+      </w:r>
+      <w:proofErr w:type="spellStart"/>
+      <w:r>
+        <w:t>pojawiany</w:t>
+      </w:r>
+      <w:proofErr w:type="spellEnd"/>
+      <w:r>
+        <w:t xml:space="preserve"> ?</w:t>
+      </w:r>
+    </w:p>
+    <w:p>
+      <w:r>
+        <w:t xml:space="preserve">- pamiętać o </w:t>
+      </w:r>
+      <w:proofErr w:type="spellStart"/>
+      <w:r>
+        <w:t>iphonach</w:t>
+      </w:r>
+      <w:proofErr w:type="spellEnd"/>
+      <w:r>
+        <w:t>, korygować, odnośnie układu, projektowania etc.. jeszcze można trochę doczytać co jest istotne</w:t>
+      </w:r>
+    </w:p>
+    <w:p/>
+    <w:p/>
+    <w:p>
+      <w:bookmarkStart w:id="0" w:name="_GoBack"/>
+      <w:bookmarkEnd w:id="0"/>
     </w:p>
     <w:p/>
     <w:p>
@@ -1212,6 +1317,7 @@
           <w:szCs w:val="20"/>
           <w:lang w:eastAsia="pl-PL"/>
         </w:rPr>
+        <w:lastRenderedPageBreak/>
         <w:t>final</w:t>
       </w:r>
       <w:proofErr w:type="spellEnd"/>
@@ -1433,16 +1539,6 @@
           <w:lang w:eastAsia="pl-PL"/>
         </w:rPr>
         <w:br/>
-      </w:r>
-      <w:r>
-        <w:rPr>
-          <w:rFonts w:ascii="Courier New" w:eastAsia="Times New Roman" w:hAnsi="Courier New" w:cs="Courier New"/>
-          <w:color w:val="CC7832"/>
-          <w:sz w:val="20"/>
-          <w:szCs w:val="20"/>
-          <w:lang w:eastAsia="pl-PL"/>
-        </w:rPr>
-        <w:lastRenderedPageBreak/>
         <w:t xml:space="preserve">  </w:t>
       </w:r>
       <w:proofErr w:type="spellStart"/>
@@ -5243,6 +5339,11 @@
       <w:lang w:eastAsia="pl-PL"/>
     </w:rPr>
   </w:style>
+  <w:style w:type="character" w:customStyle="1" w:styleId="x193iq5w">
+    <w:name w:val="x193iq5w"/>
+    <w:basedOn w:val="Domylnaczcionkaakapitu"/>
+    <w:rsid w:val="00D50382"/>
+  </w:style>
 </w:styles>
 </file>
 

</xml_diff>

<commit_message>
removed uneccessary code, some refactoring, new soundtrack, logo icon updates
</commit_message>
<xml_diff>
--- a/assets/time_to_party_assets/dokumentacja.docx
+++ b/assets/time_to_party_assets/dokumentacja.docx
@@ -176,14 +176,7 @@
           <w:rStyle w:val="x193iq5w"/>
           <w:color w:val="C00000"/>
         </w:rPr>
-        <w:t xml:space="preserve"> jak szedł przypadek do przeanalizowania</w:t>
-      </w:r>
-      <w:r>
-        <w:rPr>
-          <w:rStyle w:val="x193iq5w"/>
-          <w:color w:val="C00000"/>
-        </w:rPr>
-        <w:t>”</w:t>
+        <w:t xml:space="preserve"> jak szedł przypadek do przeanalizowania”</w:t>
       </w:r>
     </w:p>
     <w:p>
@@ -212,7 +205,12 @@
       </w:r>
       <w:proofErr w:type="spellEnd"/>
       <w:r>
-        <w:t xml:space="preserve"> na przycisków bo niektóre obecnie przyciski mają jakby delikatną poświatę czy coś takiego – jest efekt – ale jest niewidoczny bo przechodzi do </w:t>
+        <w:t xml:space="preserve"> na przycisków bo niektóre obecnie przyc</w:t>
+      </w:r>
+      <w:bookmarkStart w:id="0" w:name="_GoBack"/>
+      <w:bookmarkEnd w:id="0"/>
+      <w:r>
+        <w:t xml:space="preserve">iski mają jakby delikatną poświatę czy coś takiego – jest efekt – ale jest niewidoczny bo przechodzi do </w:t>
       </w:r>
       <w:proofErr w:type="spellStart"/>
       <w:r>
@@ -253,56 +251,86 @@
           <w:sz w:val="28"/>
           <w:szCs w:val="28"/>
         </w:rPr>
-        <w:t>EKRAN PODSUMOWANIA GRY:</w:t>
-      </w:r>
-    </w:p>
-    <w:p>
-      <w:r>
-        <w:t xml:space="preserve">- opcja zagraj ponownie -&gt; </w:t>
-      </w:r>
-      <w:proofErr w:type="spellStart"/>
-      <w:r>
-        <w:t>refresh</w:t>
+        <w:t>INNE:</w:t>
+      </w:r>
+    </w:p>
+    <w:p>
+      <w:r>
+        <w:t xml:space="preserve">- poprawienie </w:t>
+      </w:r>
+      <w:proofErr w:type="spellStart"/>
+      <w:r>
+        <w:t>rensponsywności</w:t>
+      </w:r>
+      <w:proofErr w:type="spellEnd"/>
+      <w:r>
+        <w:t xml:space="preserve"> pionków na głównym ekranie, względem </w:t>
+      </w:r>
+      <w:proofErr w:type="spellStart"/>
+      <w:r>
+        <w:t>screen</w:t>
       </w:r>
       <w:proofErr w:type="spellEnd"/>
       <w:r>
         <w:t xml:space="preserve"> </w:t>
       </w:r>
-      <w:r>
-        <w:t xml:space="preserve">do ekranu wyboru </w:t>
-      </w:r>
-      <w:proofErr w:type="spellStart"/>
-      <w:r>
-        <w:t>druzyny</w:t>
-      </w:r>
-      <w:proofErr w:type="spellEnd"/>
-    </w:p>
-    <w:p>
-      <w:r>
-        <w:t>- na ekranie win dodać efekt powiększającego i zmniejszającego się przy</w:t>
-      </w:r>
-      <w:r>
-        <w:t xml:space="preserve">cisku jak w menu – dla </w:t>
-      </w:r>
-      <w:proofErr w:type="spellStart"/>
-      <w:r>
-        <w:t>buy</w:t>
-      </w:r>
-      <w:proofErr w:type="spellEnd"/>
+      <w:proofErr w:type="spellStart"/>
+      <w:r>
+        <w:t>width</w:t>
+      </w:r>
+      <w:proofErr w:type="spellEnd"/>
+      <w:r>
+        <w:t xml:space="preserve"> – trzeba zrobić to w funkcji, która oblicza pozycje pionków – wszędzie są wartości </w:t>
+      </w:r>
+      <w:proofErr w:type="spellStart"/>
+      <w:r>
+        <w:t>static</w:t>
+      </w:r>
+      <w:proofErr w:type="spellEnd"/>
+      <w:r>
+        <w:t xml:space="preserve">, można to zrobić wtedy gdy plansza będzie w pełni ukończona -&gt; a raczej jej koncepcja oraz działanie i wygląd + ogólnie </w:t>
+      </w:r>
+      <w:proofErr w:type="spellStart"/>
+      <w:r>
+        <w:t>responsywność</w:t>
+      </w:r>
+      <w:proofErr w:type="spellEnd"/>
+      <w:r>
+        <w:t xml:space="preserve"> WSZYSTKIEGO + testy</w:t>
+      </w:r>
+    </w:p>
+    <w:p>
+      <w:r>
+        <w:t xml:space="preserve"> - blokada przycisku wstecz</w:t>
+      </w:r>
+      <w:r>
+        <w:t xml:space="preserve"> na alertach i ekranach w grze</w:t>
+      </w:r>
       <w:r>
         <w:t xml:space="preserve"> </w:t>
       </w:r>
-      <w:proofErr w:type="spellStart"/>
-      <w:r>
-        <w:t>card</w:t>
-      </w:r>
-      <w:proofErr w:type="spellEnd"/>
-      <w:r>
-        <w:t xml:space="preserve">, </w:t>
-      </w:r>
-      <w:proofErr w:type="spellStart"/>
-      <w:r>
-        <w:t>play</w:t>
+      <w:r>
+        <w:t>//</w:t>
+      </w:r>
+      <w:r>
+        <w:t>TESTY bo część już jest ogarnięta…</w:t>
+      </w:r>
+    </w:p>
+    <w:p>
+      <w:r>
+        <w:t xml:space="preserve">- </w:t>
+      </w:r>
+      <w:proofErr w:type="spellStart"/>
+      <w:r>
+        <w:t>responsywność</w:t>
+      </w:r>
+      <w:proofErr w:type="spellEnd"/>
+      <w:r>
+        <w:t xml:space="preserve"> na tabletach 7 i 10 calowych, do przetestowania kilka rodzajów ekranów telefonu – ogólnie </w:t>
+      </w:r>
+      <w:proofErr w:type="spellStart"/>
+      <w:r>
+        <w:t>zrobienei</w:t>
       </w:r>
       <w:proofErr w:type="spellEnd"/>
       <w:r>
@@ -310,46 +338,51 @@
       </w:r>
       <w:proofErr w:type="spellStart"/>
       <w:r>
-        <w:t>button</w:t>
-      </w:r>
-      <w:proofErr w:type="spellEnd"/>
-      <w:r>
-        <w:t xml:space="preserve"> i </w:t>
-      </w:r>
-      <w:proofErr w:type="spellStart"/>
-      <w:r>
-        <w:t>rate</w:t>
-      </w:r>
-      <w:proofErr w:type="spellEnd"/>
+        <w:t>responsywności</w:t>
+      </w:r>
+      <w:proofErr w:type="spellEnd"/>
+      <w:r>
+        <w:t xml:space="preserve"> – </w:t>
+      </w:r>
+      <w:proofErr w:type="spellStart"/>
+      <w:r>
+        <w:t>prawdop</w:t>
+      </w:r>
+      <w:proofErr w:type="spellEnd"/>
+      <w:r>
+        <w:t xml:space="preserve"> .tylko menu będzie ok oraz ekran planszy – reszta do poprawy, testy, testy, testy!</w:t>
+      </w:r>
       <w:r>
         <w:t xml:space="preserve"> </w:t>
       </w:r>
-      <w:r>
-        <w:t>– ogólnie dopracowanie tego ekranu jeszcze, poprawienie przycisków aby pasowały do reszty aplik</w:t>
-      </w:r>
-      <w:r>
-        <w:t>acji bo trochę odbiegają stylem, może zmniejszyć te zaokrąglenia?</w:t>
-      </w:r>
-    </w:p>
-    <w:p>
-      <w:r>
-        <w:t xml:space="preserve">- potrzebny jest mi własny </w:t>
-      </w:r>
-      <w:proofErr w:type="spellStart"/>
-      <w:r>
-        <w:t>soundtrack</w:t>
-      </w:r>
-      <w:proofErr w:type="spellEnd"/>
-      <w:r>
-        <w:t xml:space="preserve">, </w:t>
-      </w:r>
-      <w:proofErr w:type="spellStart"/>
-      <w:r>
-        <w:t>soundy</w:t>
-      </w:r>
-      <w:proofErr w:type="spellEnd"/>
-      <w:r>
-        <w:t xml:space="preserve"> efektów są, lecz do przetestowania jeszcze ewentualne głośności, sprawdzić czy są w każdym miejscu gdzie powinny być i czy się na siebie nie nakładają </w:t>
+    </w:p>
+    <w:p>
+      <w:r>
+        <w:t xml:space="preserve">- zrobić w momencie kiedy już jest finalny pionek – gdy jest przekazanie do planszy win -&gt; zrobić jakieś efekty </w:t>
+      </w:r>
+      <w:proofErr w:type="spellStart"/>
+      <w:r>
+        <w:t>fajerwerek</w:t>
+      </w:r>
+      <w:proofErr w:type="spellEnd"/>
+      <w:r>
+        <w:t xml:space="preserve"> wyświetlane przez chwilę – taki lekki pomysł </w:t>
+      </w:r>
+    </w:p>
+    <w:p>
+      <w:pPr>
+        <w:rPr>
+          <w:color w:val="FF0000"/>
+        </w:rPr>
+      </w:pPr>
+      <w:r>
+        <w:t>- dopracowanie czasu dla wszystkich kart</w:t>
+      </w:r>
+      <w:r>
+        <w:rPr>
+          <w:color w:val="FF0000"/>
+        </w:rPr>
+        <w:t xml:space="preserve"> // OGÓLNIE TESTY – TRZEBA RAZ ZAGRAĆ CHOCIAŻ NA 2 DRUŻYNY</w:t>
       </w:r>
     </w:p>
     <w:p>
@@ -360,396 +393,266 @@
           <w:szCs w:val="28"/>
         </w:rPr>
       </w:pPr>
-      <w:r>
+    </w:p>
+    <w:p>
+      <w:pPr>
         <w:rPr>
           <w:b/>
           <w:sz w:val="28"/>
           <w:szCs w:val="28"/>
         </w:rPr>
-        <w:t>INNE:</w:t>
-      </w:r>
-    </w:p>
-    <w:p>
-      <w:r>
-        <w:t xml:space="preserve">- poprawienie </w:t>
-      </w:r>
-      <w:proofErr w:type="spellStart"/>
-      <w:r>
-        <w:t>rensponsywności</w:t>
-      </w:r>
-      <w:proofErr w:type="spellEnd"/>
-      <w:r>
-        <w:t xml:space="preserve"> pionków na głównym ekranie, względem </w:t>
-      </w:r>
-      <w:proofErr w:type="spellStart"/>
-      <w:r>
-        <w:t>screen</w:t>
-      </w:r>
-      <w:proofErr w:type="spellEnd"/>
-      <w:r>
-        <w:t xml:space="preserve"> </w:t>
-      </w:r>
-      <w:proofErr w:type="spellStart"/>
-      <w:r>
-        <w:t>width</w:t>
-      </w:r>
-      <w:proofErr w:type="spellEnd"/>
-      <w:r>
-        <w:t xml:space="preserve"> – trzeba zrobić to w funkcji, która oblicza pozycje pionków – wszędzie są wartości </w:t>
-      </w:r>
-      <w:proofErr w:type="spellStart"/>
-      <w:r>
-        <w:t>static</w:t>
-      </w:r>
-      <w:proofErr w:type="spellEnd"/>
-      <w:r>
-        <w:t xml:space="preserve">, można to zrobić wtedy gdy plansza będzie w pełni ukończona -&gt; a raczej jej koncepcja oraz działanie i wygląd + ogólnie </w:t>
-      </w:r>
-      <w:proofErr w:type="spellStart"/>
-      <w:r>
-        <w:t>responsywność</w:t>
-      </w:r>
-      <w:proofErr w:type="spellEnd"/>
-      <w:r>
-        <w:t xml:space="preserve"> WSZYSTKIEGO + testy</w:t>
-      </w:r>
-    </w:p>
-    <w:p>
-      <w:r>
-        <w:t xml:space="preserve"> - blokada przycisku wstecz</w:t>
-      </w:r>
-      <w:r>
-        <w:t xml:space="preserve"> na alertach i ekranach w grze</w:t>
-      </w:r>
-      <w:r>
-        <w:t xml:space="preserve"> </w:t>
-      </w:r>
-      <w:r>
-        <w:t>//</w:t>
-      </w:r>
-      <w:r>
-        <w:t>TESTY bo część już jest ogarnięta…</w:t>
-      </w:r>
-    </w:p>
-    <w:p>
-      <w:r>
-        <w:t xml:space="preserve">- </w:t>
-      </w:r>
-      <w:proofErr w:type="spellStart"/>
-      <w:r>
-        <w:t>responsywność</w:t>
-      </w:r>
-      <w:proofErr w:type="spellEnd"/>
-      <w:r>
-        <w:t xml:space="preserve"> na tabletach 7 i 10 calowych, do przetestowania kilka rodzajów ekranów telefonu – ogólnie </w:t>
-      </w:r>
-      <w:proofErr w:type="spellStart"/>
-      <w:r>
-        <w:t>zrobienei</w:t>
-      </w:r>
-      <w:proofErr w:type="spellEnd"/>
-      <w:r>
-        <w:t xml:space="preserve"> </w:t>
-      </w:r>
-      <w:proofErr w:type="spellStart"/>
-      <w:r>
-        <w:t>responsywności</w:t>
-      </w:r>
-      <w:proofErr w:type="spellEnd"/>
-      <w:r>
-        <w:t xml:space="preserve"> – </w:t>
-      </w:r>
-      <w:proofErr w:type="spellStart"/>
-      <w:r>
-        <w:t>prawdop</w:t>
-      </w:r>
-      <w:proofErr w:type="spellEnd"/>
-      <w:r>
-        <w:t xml:space="preserve"> .tylko menu będzie ok oraz ekran planszy – reszta do poprawy, testy, testy, testy!</w:t>
-      </w:r>
-      <w:r>
-        <w:t xml:space="preserve"> </w:t>
-      </w:r>
-    </w:p>
-    <w:p>
-      <w:r>
-        <w:t xml:space="preserve">- zrobić w momencie kiedy już jest finalny pionek – gdy jest przekazanie do planszy win -&gt; zrobić jakieś efekty </w:t>
-      </w:r>
-      <w:proofErr w:type="spellStart"/>
-      <w:r>
-        <w:t>fajerwerek</w:t>
-      </w:r>
-      <w:proofErr w:type="spellEnd"/>
-      <w:r>
-        <w:t xml:space="preserve"> wyświetlane przez chwilę – taki lekki pomysł </w:t>
-      </w:r>
-    </w:p>
-    <w:p>
-      <w:pPr>
-        <w:rPr>
-          <w:color w:val="FF0000"/>
-        </w:rPr>
       </w:pPr>
       <w:r>
-        <w:t>- dopracowanie czasu dla wszystkich kart</w:t>
-      </w:r>
-      <w:r>
-        <w:rPr>
-          <w:color w:val="FF0000"/>
-        </w:rPr>
-        <w:t xml:space="preserve"> // OGÓLNIE TESTY – TRZEBA RAZ ZAGRAĆ CHOCIAŻ NA 2 DRUŻYNY</w:t>
-      </w:r>
-    </w:p>
-    <w:p>
-      <w:pPr>
         <w:rPr>
           <w:b/>
           <w:sz w:val="28"/>
           <w:szCs w:val="28"/>
         </w:rPr>
-      </w:pPr>
-    </w:p>
-    <w:p>
-      <w:pPr>
+        <w:t>EKRAN SAMOUCZKA:</w:t>
+      </w:r>
+      <w:r>
         <w:rPr>
           <w:b/>
           <w:sz w:val="28"/>
           <w:szCs w:val="28"/>
         </w:rPr>
+        <w:t xml:space="preserve"> (wtedy kiedy powyższe będzie 100%)</w:t>
+      </w:r>
+    </w:p>
+    <w:p>
+      <w:r>
+        <w:t xml:space="preserve">- zrobienie samouczka przed uruchomieniem gry, informacje dotyczące jego i pomysły: </w:t>
+      </w:r>
+    </w:p>
+    <w:p>
+      <w:pPr>
+        <w:rPr>
+          <w:color w:val="C00000"/>
+        </w:rPr>
       </w:pPr>
       <w:r>
+        <w:rPr>
+          <w:color w:val="C00000"/>
+        </w:rPr>
+        <w:t xml:space="preserve">- </w:t>
+      </w:r>
+      <w:proofErr w:type="spellStart"/>
+      <w:r>
+        <w:rPr>
+          <w:color w:val="C00000"/>
+        </w:rPr>
+        <w:t>możnaby</w:t>
+      </w:r>
+      <w:proofErr w:type="spellEnd"/>
+      <w:r>
+        <w:rPr>
+          <w:color w:val="C00000"/>
+        </w:rPr>
+        <w:t xml:space="preserve"> też dodać info w samouczku oraz do „zasady gry” aby drużyny dobrały się w pary, </w:t>
+      </w:r>
+      <w:proofErr w:type="spellStart"/>
+      <w:r>
+        <w:rPr>
+          <w:color w:val="C00000"/>
+        </w:rPr>
+        <w:t>możnaby</w:t>
+      </w:r>
+      <w:proofErr w:type="spellEnd"/>
+      <w:r>
+        <w:rPr>
+          <w:color w:val="C00000"/>
+        </w:rPr>
+        <w:t xml:space="preserve"> też pomyśleć nad 2 trybem gry, żeby mogły </w:t>
+      </w:r>
+      <w:proofErr w:type="spellStart"/>
+      <w:r>
+        <w:rPr>
+          <w:color w:val="C00000"/>
+        </w:rPr>
+        <w:t>grac</w:t>
+      </w:r>
+      <w:proofErr w:type="spellEnd"/>
+      <w:r>
+        <w:rPr>
+          <w:color w:val="C00000"/>
+        </w:rPr>
+        <w:t xml:space="preserve"> tylko 2 osoby, tak jak jest to w gierkach małżeńskich, też </w:t>
+      </w:r>
+      <w:proofErr w:type="spellStart"/>
+      <w:r>
+        <w:rPr>
+          <w:color w:val="C00000"/>
+        </w:rPr>
+        <w:t>możnaby</w:t>
+      </w:r>
+      <w:proofErr w:type="spellEnd"/>
+      <w:r>
+        <w:rPr>
+          <w:color w:val="C00000"/>
+        </w:rPr>
+        <w:t xml:space="preserve"> dodać info aby ustaliły kto jest graczem nr.1 kto graczem nr.2 gdyż może to mieć znaczenie w niektórych kartach gdzie aplikacja będzie odnosiła się do danej osoby z drużyny</w:t>
+      </w:r>
+    </w:p>
+    <w:p>
+      <w:r>
+        <w:t xml:space="preserve">- dopisanie do planszy </w:t>
+      </w:r>
+      <w:proofErr w:type="spellStart"/>
+      <w:r>
+        <w:t>scrollingowej</w:t>
+      </w:r>
+      <w:proofErr w:type="spellEnd"/>
+      <w:r>
+        <w:t xml:space="preserve"> (zasady gry) na początku link z </w:t>
+      </w:r>
+      <w:proofErr w:type="spellStart"/>
+      <w:r>
+        <w:t>alerta</w:t>
+      </w:r>
+      <w:proofErr w:type="spellEnd"/>
+      <w:r>
+        <w:t xml:space="preserve"> do samouczka.. tak aby można było go odbyć w dowolnym momencie </w:t>
+      </w:r>
+    </w:p>
+    <w:p>
+      <w:r>
+        <w:lastRenderedPageBreak/>
+        <w:t xml:space="preserve">- zamiast po kolei przenosić użytkownika w kodzie, </w:t>
+      </w:r>
+      <w:proofErr w:type="spellStart"/>
+      <w:r>
+        <w:t>możnaby</w:t>
+      </w:r>
+      <w:proofErr w:type="spellEnd"/>
+      <w:r>
+        <w:t xml:space="preserve"> zrobić jakby „pokaz slajdów” przed uruchomieniem gry -&gt; same widżety i automatyczne przenoszenie, przejścia, klikając.. -&gt; wtedy gdy ktoś by go odbył, dopiero nastąpiłoby uruchomienie głównej planszy.. a gdy wcześniej ktoś odbył to przy odpalaniu gry musiałaby być zawsze sprawdzana flaga załączająca – czyli w sumie ekran ładowania by mógł sterować tym czy wyświetla samouczek czy główny ekran gry </w:t>
+      </w:r>
+    </w:p>
+    <w:p>
+      <w:r>
+        <w:t>- samouczek musi mieć możliwość ponownego włączenia w ustawieniach, przy pierwszym odpaleniu mu się zmienić odpowiednia flaga, którą w ustawieniach będzie można „cofnąć”</w:t>
+      </w:r>
+    </w:p>
+    <w:p>
+      <w:r>
+        <w:t>- przekierowanie lub informacja o ponownej możliwością włączenia samouczka, powinna być dostępna z poziomu „zasady gry”</w:t>
+      </w:r>
+    </w:p>
+    <w:p>
+      <w:r>
+        <w:t>- samouczek ma sens zrobić dopiero wtedy gdy już będę miał gotowy główny ekran całej gry, karty itp. Tak aby po kolei można było pokazywać funkcje, a musi to bazować już na finalnym wyglądzie aplikacji, pamiętaj ze samouczek musi być responsywny!</w:t>
+      </w:r>
+    </w:p>
+    <w:p>
+      <w:r>
+        <w:t xml:space="preserve">- wygląd samouczka </w:t>
+      </w:r>
+      <w:proofErr w:type="spellStart"/>
+      <w:r>
+        <w:t>możnaby</w:t>
+      </w:r>
+      <w:proofErr w:type="spellEnd"/>
+      <w:r>
+        <w:t xml:space="preserve"> zrobić tak, że będzie cały folder z gotowymi klasami, ale bez funkcjonalności (gry), z </w:t>
+      </w:r>
+      <w:proofErr w:type="spellStart"/>
+      <w:r>
+        <w:t>responsywnością</w:t>
+      </w:r>
+      <w:proofErr w:type="spellEnd"/>
+      <w:r>
+        <w:t xml:space="preserve">, taki </w:t>
+      </w:r>
+      <w:proofErr w:type="spellStart"/>
+      <w:r>
+        <w:t>static</w:t>
+      </w:r>
+      <w:proofErr w:type="spellEnd"/>
+      <w:r>
+        <w:t xml:space="preserve"> i wygląd byłby taki, że byłyby narzucone alert </w:t>
+      </w:r>
+      <w:proofErr w:type="spellStart"/>
+      <w:r>
+        <w:t>dialogie</w:t>
+      </w:r>
+      <w:proofErr w:type="spellEnd"/>
+      <w:r>
+        <w:t xml:space="preserve"> z </w:t>
+      </w:r>
+      <w:proofErr w:type="spellStart"/>
+      <w:r>
+        <w:t>buttonami</w:t>
+      </w:r>
+      <w:proofErr w:type="spellEnd"/>
+      <w:r>
+        <w:t xml:space="preserve"> – </w:t>
+      </w:r>
+      <w:proofErr w:type="spellStart"/>
+      <w:r>
+        <w:t>ewentuanymi</w:t>
+      </w:r>
+      <w:proofErr w:type="spellEnd"/>
+      <w:r>
+        <w:t xml:space="preserve"> animacjami oraz z przyciemnieniem tła -&gt; i to tych części których w tym danym momencie nie chciałbym omawiać np. omawiam pola, to pola są kolorowe, reszta jest przyciemniona, na środku </w:t>
+      </w:r>
+      <w:proofErr w:type="spellStart"/>
+      <w:r>
+        <w:t>móże</w:t>
+      </w:r>
+      <w:proofErr w:type="spellEnd"/>
+      <w:r>
+        <w:t xml:space="preserve"> być krótki opis, a na dole po prawej stronie przycisk w stylu „&gt;&gt;” lub jakiś taki „okrągły”, który mógłby tworzyć efekt </w:t>
+      </w:r>
+      <w:proofErr w:type="spellStart"/>
+      <w:r>
+        <w:t>ripple</w:t>
+      </w:r>
+      <w:proofErr w:type="spellEnd"/>
+      <w:r>
+        <w:t xml:space="preserve"> czy coś takiego</w:t>
+      </w:r>
+    </w:p>
+    <w:p>
+      <w:pPr>
         <w:rPr>
           <w:b/>
           <w:sz w:val="28"/>
           <w:szCs w:val="28"/>
         </w:rPr>
-        <w:lastRenderedPageBreak/>
-        <w:t>EKRAN SAMOUCZKA:</w:t>
-      </w:r>
+      </w:pPr>
       <w:r>
         <w:rPr>
           <w:b/>
           <w:sz w:val="28"/>
           <w:szCs w:val="28"/>
         </w:rPr>
-        <w:t xml:space="preserve"> (wtedy kiedy powyższe będzie 100%)</w:t>
-      </w:r>
-    </w:p>
-    <w:p>
-      <w:r>
-        <w:t xml:space="preserve">- zrobienie samouczka przed uruchomieniem gry, informacje dotyczące jego i pomysły: </w:t>
-      </w:r>
-    </w:p>
-    <w:p>
-      <w:pPr>
-        <w:rPr>
-          <w:color w:val="C00000"/>
-        </w:rPr>
-      </w:pPr>
-      <w:r>
-        <w:rPr>
-          <w:color w:val="C00000"/>
-        </w:rPr>
-        <w:t xml:space="preserve">- </w:t>
-      </w:r>
-      <w:proofErr w:type="spellStart"/>
-      <w:r>
-        <w:rPr>
-          <w:color w:val="C00000"/>
-        </w:rPr>
-        <w:t>możnaby</w:t>
-      </w:r>
-      <w:proofErr w:type="spellEnd"/>
-      <w:r>
-        <w:rPr>
-          <w:color w:val="C00000"/>
-        </w:rPr>
-        <w:t xml:space="preserve"> też dodać info w samouczku oraz do „zasady gry” aby drużyny dobrały się w pary, </w:t>
-      </w:r>
-      <w:proofErr w:type="spellStart"/>
-      <w:r>
-        <w:rPr>
-          <w:color w:val="C00000"/>
-        </w:rPr>
-        <w:t>możnaby</w:t>
-      </w:r>
-      <w:proofErr w:type="spellEnd"/>
-      <w:r>
-        <w:rPr>
-          <w:color w:val="C00000"/>
-        </w:rPr>
-        <w:t xml:space="preserve"> też pomyśleć nad 2 trybem gry, żeby mogły </w:t>
-      </w:r>
-      <w:proofErr w:type="spellStart"/>
-      <w:r>
-        <w:rPr>
-          <w:color w:val="C00000"/>
-        </w:rPr>
-        <w:t>grac</w:t>
-      </w:r>
-      <w:proofErr w:type="spellEnd"/>
-      <w:r>
-        <w:rPr>
-          <w:color w:val="C00000"/>
-        </w:rPr>
-        <w:t xml:space="preserve"> tylko 2 osoby, tak jak jest to w gierkach małżeńskich, też </w:t>
-      </w:r>
-      <w:proofErr w:type="spellStart"/>
-      <w:r>
-        <w:rPr>
-          <w:color w:val="C00000"/>
-        </w:rPr>
-        <w:t>możnaby</w:t>
-      </w:r>
-      <w:proofErr w:type="spellEnd"/>
-      <w:r>
-        <w:rPr>
-          <w:color w:val="C00000"/>
-        </w:rPr>
-        <w:t xml:space="preserve"> dodać info aby ustaliły kto jest graczem nr.1 kto graczem nr.2 gdyż może to mieć znaczenie w niektórych kartach gdzie aplikacja będzie odnosiła się do danej osoby z drużyny</w:t>
-      </w:r>
-    </w:p>
-    <w:p>
-      <w:r>
-        <w:t xml:space="preserve">- dopisanie do planszy </w:t>
-      </w:r>
-      <w:proofErr w:type="spellStart"/>
-      <w:r>
-        <w:t>scrollingowej</w:t>
-      </w:r>
-      <w:proofErr w:type="spellEnd"/>
-      <w:r>
-        <w:t xml:space="preserve"> (zasady gry) na początku link z </w:t>
-      </w:r>
-      <w:proofErr w:type="spellStart"/>
-      <w:r>
-        <w:t>alerta</w:t>
-      </w:r>
-      <w:proofErr w:type="spellEnd"/>
-      <w:r>
-        <w:t xml:space="preserve"> do samouczka.. tak aby można było go odbyć w dowolnym momencie </w:t>
-      </w:r>
-    </w:p>
-    <w:p>
-      <w:r>
-        <w:t xml:space="preserve">- zamiast po kolei przenosić użytkownika w kodzie, </w:t>
-      </w:r>
-      <w:proofErr w:type="spellStart"/>
-      <w:r>
-        <w:t>możnaby</w:t>
-      </w:r>
-      <w:proofErr w:type="spellEnd"/>
-      <w:r>
-        <w:t xml:space="preserve"> zrobić jakby „pokaz slajdów” przed uruchomieniem gry -&gt; same widżety i automatyczne przenoszenie, przejścia, klikając.. -&gt; wtedy gdy ktoś by go odbył, dopiero nastąpiłoby uruchomienie głównej planszy.. a gdy wcześniej ktoś odbył to przy odpalaniu gry musiałaby być zawsze sprawdzana flaga załączająca – czyli w sumie ekran ładowania by mógł sterować tym czy wyświetla samouczek czy główny ekran gry </w:t>
-      </w:r>
-    </w:p>
-    <w:p>
-      <w:r>
-        <w:t>- samouczek musi mieć możliwość ponownego włączenia w ustawieniach, przy pierwszym odpaleniu mu się zmienić odpowiednia flaga, którą w ustawieniach będzie można „cofnąć”</w:t>
-      </w:r>
-    </w:p>
-    <w:p>
-      <w:r>
-        <w:t>- przekierowanie lub informacja o ponownej możliwością włączenia samouczka, powinna być dostępna z poziomu „zasady gry”</w:t>
-      </w:r>
-    </w:p>
-    <w:p>
-      <w:r>
-        <w:t>- samouczek ma sens zrobić dopiero wtedy gdy już będę miał gotowy główny ekran całej gry, karty itp. Tak aby po kolei można było pokazywać funkcje, a musi to bazować już na finalnym wyglądzie aplikacji, pamiętaj ze samouczek musi być responsywny!</w:t>
-      </w:r>
-    </w:p>
-    <w:p>
-      <w:r>
-        <w:t xml:space="preserve">- wygląd samouczka </w:t>
-      </w:r>
-      <w:proofErr w:type="spellStart"/>
-      <w:r>
-        <w:t>możnaby</w:t>
-      </w:r>
-      <w:proofErr w:type="spellEnd"/>
-      <w:r>
-        <w:t xml:space="preserve"> zrobić tak, że będzie cały folder z gotowymi klasami, ale bez funkcjonalności (gry), z </w:t>
-      </w:r>
-      <w:proofErr w:type="spellStart"/>
-      <w:r>
-        <w:t>responsywnością</w:t>
-      </w:r>
-      <w:proofErr w:type="spellEnd"/>
-      <w:r>
-        <w:t xml:space="preserve">, taki </w:t>
-      </w:r>
-      <w:proofErr w:type="spellStart"/>
-      <w:r>
-        <w:t>static</w:t>
-      </w:r>
-      <w:proofErr w:type="spellEnd"/>
-      <w:r>
-        <w:t xml:space="preserve"> i wygląd byłby taki, że byłyby narzucone alert </w:t>
-      </w:r>
-      <w:proofErr w:type="spellStart"/>
-      <w:r>
-        <w:t>dialogie</w:t>
-      </w:r>
-      <w:proofErr w:type="spellEnd"/>
-      <w:r>
-        <w:t xml:space="preserve"> z </w:t>
-      </w:r>
-      <w:proofErr w:type="spellStart"/>
-      <w:r>
-        <w:t>buttonami</w:t>
-      </w:r>
-      <w:proofErr w:type="spellEnd"/>
-      <w:r>
-        <w:t xml:space="preserve"> – </w:t>
-      </w:r>
-      <w:proofErr w:type="spellStart"/>
-      <w:r>
-        <w:t>ewentuanymi</w:t>
-      </w:r>
-      <w:proofErr w:type="spellEnd"/>
-      <w:r>
-        <w:t xml:space="preserve"> animacjami oraz z przyciemnieniem tła -&gt; i to tych części których w tym danym momencie nie chciałbym omawiać np. omawiam pola, to pola są kolorowe, reszta jest przyciemniona, na środku </w:t>
-      </w:r>
-      <w:proofErr w:type="spellStart"/>
-      <w:r>
-        <w:t>móże</w:t>
-      </w:r>
-      <w:proofErr w:type="spellEnd"/>
-      <w:r>
-        <w:t xml:space="preserve"> być krótki opis, a na dole po prawej stronie przycisk w stylu „&gt;&gt;” lub jakiś taki „okrągły”, który mógłby tworzyć efekt </w:t>
-      </w:r>
-      <w:proofErr w:type="spellStart"/>
-      <w:r>
-        <w:t>ripple</w:t>
-      </w:r>
-      <w:proofErr w:type="spellEnd"/>
-      <w:r>
-        <w:t xml:space="preserve"> czy coś takiego</w:t>
-      </w:r>
-    </w:p>
-    <w:p>
-      <w:pPr>
+        <w:t>FIREBASE</w:t>
+      </w:r>
+      <w:r>
         <w:rPr>
           <w:b/>
           <w:sz w:val="28"/>
           <w:szCs w:val="28"/>
         </w:rPr>
-      </w:pPr>
+        <w:t>/in-</w:t>
+      </w:r>
+      <w:proofErr w:type="spellStart"/>
       <w:r>
         <w:rPr>
           <w:b/>
           <w:sz w:val="28"/>
           <w:szCs w:val="28"/>
         </w:rPr>
-        <w:t>FIREBASE</w:t>
-      </w:r>
+        <w:t>app</w:t>
+      </w:r>
+      <w:proofErr w:type="spellEnd"/>
       <w:r>
         <w:rPr>
           <w:b/>
           <w:sz w:val="28"/>
           <w:szCs w:val="28"/>
         </w:rPr>
-        <w:t>/in-</w:t>
+        <w:t>-</w:t>
       </w:r>
       <w:proofErr w:type="spellStart"/>
       <w:r>
@@ -758,7 +661,7 @@
           <w:sz w:val="28"/>
           <w:szCs w:val="28"/>
         </w:rPr>
-        <w:t>app</w:t>
+        <w:t>purchases</w:t>
       </w:r>
       <w:proofErr w:type="spellEnd"/>
       <w:r>
@@ -767,247 +670,228 @@
           <w:sz w:val="28"/>
           <w:szCs w:val="28"/>
         </w:rPr>
+        <w:t>:</w:t>
+      </w:r>
+    </w:p>
+    <w:p>
+      <w:r>
+        <w:t xml:space="preserve">- na koniec zabezpieczenie bazy danych, całej -&gt; żeby w momencie kupna pobierać klucz z </w:t>
+      </w:r>
+      <w:proofErr w:type="spellStart"/>
+      <w:r>
+        <w:t>firebase</w:t>
+      </w:r>
+      <w:proofErr w:type="spellEnd"/>
+      <w:r>
+        <w:t xml:space="preserve"> i w ten sposób uzyskać dostęp, po prostu baza byłaby na telefonie domyślnie cała, z tym że byłaby zaszyfrowana kluczem, który pobierał by się z </w:t>
+      </w:r>
+      <w:proofErr w:type="spellStart"/>
+      <w:r>
+        <w:t>firebase</w:t>
+      </w:r>
+      <w:proofErr w:type="spellEnd"/>
+      <w:r>
+        <w:t xml:space="preserve"> i wtedy pełna wersja odblokowywała by się po tym kluczu -&gt;  a raczej dostęp do reszty rekordów z bazy, po prostu zmiana kwerendy pobierającej i tyle, + dodatkowe warunki, jeżeli klucz zostałby pobrany czy coś, dla opcji z polami etc.</w:t>
+      </w:r>
+    </w:p>
+    <w:p>
+      <w:r>
+        <w:t xml:space="preserve">- </w:t>
+      </w:r>
+      <w:r>
+        <w:t>po kupnie: MONIT – gratulacje, odblokowałeś nowe karty, dziękujemy za zakup pełnej wersji, miłej rozrywki!</w:t>
+      </w:r>
+      <w:r>
+        <w:t xml:space="preserve"> I przycisk OK (bez </w:t>
+      </w:r>
+      <w:proofErr w:type="spellStart"/>
+      <w:r>
+        <w:t>rate</w:t>
+      </w:r>
+      <w:proofErr w:type="spellEnd"/>
+      <w:r>
+        <w:t xml:space="preserve"> w tym miejscu) , po kupnie </w:t>
+      </w:r>
+      <w:proofErr w:type="spellStart"/>
+      <w:r>
+        <w:t>trzebaby</w:t>
+      </w:r>
+      <w:proofErr w:type="spellEnd"/>
+      <w:r>
+        <w:t xml:space="preserve"> również wyłączać w </w:t>
+      </w:r>
+      <w:proofErr w:type="spellStart"/>
+      <w:r>
+        <w:t>drawerze</w:t>
+      </w:r>
+      <w:proofErr w:type="spellEnd"/>
+      <w:r>
+        <w:t xml:space="preserve"> </w:t>
+      </w:r>
+      <w:proofErr w:type="spellStart"/>
+      <w:r>
+        <w:t>button</w:t>
+      </w:r>
+      <w:proofErr w:type="spellEnd"/>
+      <w:r>
+        <w:t xml:space="preserve"> karty </w:t>
+      </w:r>
+      <w:proofErr w:type="spellStart"/>
+      <w:r>
+        <w:t>premium</w:t>
+      </w:r>
+      <w:proofErr w:type="spellEnd"/>
+      <w:r>
+        <w:t xml:space="preserve"> w layoucie oraz na ekranie </w:t>
+      </w:r>
+      <w:proofErr w:type="spellStart"/>
+      <w:r>
+        <w:t>raknkingu</w:t>
+      </w:r>
+      <w:proofErr w:type="spellEnd"/>
+      <w:r>
+        <w:t xml:space="preserve"> drużyn </w:t>
+      </w:r>
+    </w:p>
+    <w:p>
+      <w:r>
+        <w:t xml:space="preserve">- trzeba przechowywać ID użytkowników, którzy zakupili pełną wersję w </w:t>
+      </w:r>
+      <w:proofErr w:type="spellStart"/>
+      <w:r>
+        <w:t>firebase</w:t>
+      </w:r>
+      <w:proofErr w:type="spellEnd"/>
+      <w:r>
+        <w:t xml:space="preserve">, tak żeby na tej podstawie mieli możliwość zrobienia </w:t>
+      </w:r>
+      <w:proofErr w:type="spellStart"/>
+      <w:r>
+        <w:t>restore</w:t>
+      </w:r>
+      <w:proofErr w:type="spellEnd"/>
+      <w:r>
+        <w:t xml:space="preserve"> </w:t>
+      </w:r>
+      <w:proofErr w:type="spellStart"/>
+      <w:r>
+        <w:t>purchases</w:t>
+      </w:r>
+      <w:proofErr w:type="spellEnd"/>
+      <w:r>
+        <w:t xml:space="preserve"> w przypadku dezinstalacji, zmiany urządzenia czy przejścia z </w:t>
+      </w:r>
+      <w:proofErr w:type="spellStart"/>
+      <w:r>
+        <w:t>iphona</w:t>
+      </w:r>
+      <w:proofErr w:type="spellEnd"/>
+      <w:r>
+        <w:t xml:space="preserve"> na android i odwrotnie</w:t>
+      </w:r>
+    </w:p>
+    <w:p>
+      <w:r>
         <w:t>-</w:t>
       </w:r>
-      <w:proofErr w:type="spellStart"/>
-      <w:r>
+      <w:r>
+        <w:t xml:space="preserve"> </w:t>
+      </w:r>
+      <w:r>
+        <w:t>po zakupie aplikacji nie powinno być tego zachęcenia oraz tej reklamy, dodatkowo w „</w:t>
+      </w:r>
+      <w:proofErr w:type="spellStart"/>
+      <w:r>
+        <w:t>drawer</w:t>
+      </w:r>
+      <w:proofErr w:type="spellEnd"/>
+      <w:r>
+        <w:t>” też powinna zniknąć opcja możliwości kliknięcia w ekran reklamy/zakupu</w:t>
+      </w:r>
+    </w:p>
+    <w:p>
+      <w:pPr>
         <w:rPr>
           <w:b/>
           <w:sz w:val="28"/>
           <w:szCs w:val="28"/>
         </w:rPr>
-        <w:t>purchases</w:t>
-      </w:r>
-      <w:proofErr w:type="spellEnd"/>
+      </w:pPr>
       <w:r>
         <w:rPr>
           <w:b/>
           <w:sz w:val="28"/>
           <w:szCs w:val="28"/>
         </w:rPr>
-        <w:t>:</w:t>
-      </w:r>
-    </w:p>
-    <w:p>
-      <w:r>
-        <w:t xml:space="preserve">- na koniec zabezpieczenie bazy danych, całej -&gt; żeby w momencie kupna pobierać klucz z </w:t>
-      </w:r>
-      <w:proofErr w:type="spellStart"/>
-      <w:r>
-        <w:t>firebase</w:t>
-      </w:r>
-      <w:proofErr w:type="spellEnd"/>
-      <w:r>
-        <w:t xml:space="preserve"> i w ten sposób uzyskać dostęp, po prostu baza byłaby na telefonie domyślnie cała, z tym że byłaby zaszyfrowana kluczem, który pobierał by się z </w:t>
-      </w:r>
-      <w:proofErr w:type="spellStart"/>
-      <w:r>
-        <w:t>firebase</w:t>
-      </w:r>
-      <w:proofErr w:type="spellEnd"/>
-      <w:r>
-        <w:t xml:space="preserve"> i wtedy pełna wersja odblokowywała by się po tym kluczu -&gt;  a raczej dostęp do reszty rekordów z bazy, po prostu zmiana kwerendy pobierającej i tyle, + dodatkowe warunki, jeżeli klucz zostałby pobrany czy coś, dla opcji z polami etc.</w:t>
-      </w:r>
-    </w:p>
-    <w:p>
-      <w:r>
-        <w:t xml:space="preserve">- </w:t>
-      </w:r>
-      <w:r>
-        <w:t>po kupnie: MONIT – gratulacje, odblokowałeś nowe karty, dziękujemy za zakup pełnej wersji, miłej rozrywki!</w:t>
-      </w:r>
-      <w:r>
-        <w:t xml:space="preserve"> I przycisk OK (bez </w:t>
-      </w:r>
-      <w:proofErr w:type="spellStart"/>
-      <w:r>
-        <w:t>rate</w:t>
-      </w:r>
-      <w:proofErr w:type="spellEnd"/>
-      <w:r>
-        <w:t xml:space="preserve"> w tym miejscu) , po kupnie </w:t>
-      </w:r>
-      <w:proofErr w:type="spellStart"/>
-      <w:r>
-        <w:t>trzebaby</w:t>
-      </w:r>
-      <w:proofErr w:type="spellEnd"/>
-      <w:r>
-        <w:t xml:space="preserve"> również wyłączać w </w:t>
-      </w:r>
-      <w:proofErr w:type="spellStart"/>
-      <w:r>
-        <w:t>drawerze</w:t>
-      </w:r>
-      <w:proofErr w:type="spellEnd"/>
+        <w:t>EKRAN REKLAMY:</w:t>
+      </w:r>
+    </w:p>
+    <w:p>
+      <w:r>
+        <w:t>- pup-</w:t>
+      </w:r>
+      <w:proofErr w:type="spellStart"/>
+      <w:r>
+        <w:t>upy</w:t>
+      </w:r>
+      <w:proofErr w:type="spellEnd"/>
+      <w:r>
+        <w:t xml:space="preserve"> po kliknięciu w odpowiednie linki, dodać sugestie które by na to wskazywały, jakieś strzałeczki lub animacja skalowania tekstu</w:t>
+      </w:r>
+    </w:p>
+    <w:p>
+      <w:r>
+        <w:t>- ulepszenie al</w:t>
+      </w:r>
+      <w:r>
+        <w:t>ert dialogów.. – więcej rozrywki, - nowe pola i ekstra zadania, - większa baza danych bez powtórzeń</w:t>
+      </w:r>
+      <w:r>
+        <w:t xml:space="preserve"> – uwzględniając dodanie </w:t>
+      </w:r>
+      <w:proofErr w:type="spellStart"/>
+      <w:r>
+        <w:t>screenów</w:t>
+      </w:r>
+      <w:proofErr w:type="spellEnd"/>
+      <w:r>
+        <w:t xml:space="preserve"> z pełnej wersji gry </w:t>
+      </w:r>
+      <w:proofErr w:type="spellStart"/>
+      <w:r>
+        <w:t>itp</w:t>
+      </w:r>
+      <w:proofErr w:type="spellEnd"/>
+    </w:p>
+    <w:p>
+      <w:r>
+        <w:t>- pomyśleć na reklamami, które by się pojawiały cyklicznie w aplikacji albo jakiś stały banner</w:t>
+      </w:r>
+    </w:p>
+    <w:p>
+      <w:r>
+        <w:t>- poprawka „</w:t>
+      </w:r>
+      <w:proofErr w:type="spellStart"/>
+      <w:r>
+        <w:t>wyjechań</w:t>
+      </w:r>
+      <w:proofErr w:type="spellEnd"/>
+      <w:r>
+        <w:t xml:space="preserve">” tekstów za ekran przy niektórych tłumaczeniach </w:t>
+      </w:r>
       <w:r>
         <w:t xml:space="preserve"> </w:t>
       </w:r>
-      <w:proofErr w:type="spellStart"/>
-      <w:r>
-        <w:t>button</w:t>
-      </w:r>
-      <w:proofErr w:type="spellEnd"/>
-      <w:r>
-        <w:t xml:space="preserve"> karty </w:t>
-      </w:r>
-      <w:proofErr w:type="spellStart"/>
-      <w:r>
-        <w:t>premium</w:t>
-      </w:r>
-      <w:proofErr w:type="spellEnd"/>
-      <w:r>
-        <w:t xml:space="preserve"> w layoucie oraz na ekranie </w:t>
-      </w:r>
-      <w:proofErr w:type="spellStart"/>
-      <w:r>
-        <w:t>raknkingu</w:t>
-      </w:r>
-      <w:proofErr w:type="spellEnd"/>
-      <w:r>
-        <w:t xml:space="preserve"> drużyn </w:t>
-      </w:r>
-    </w:p>
-    <w:p>
-      <w:r>
-        <w:t xml:space="preserve">- trzeba przechowywać ID użytkowników, którzy zakupili pełną wersję w </w:t>
-      </w:r>
-      <w:proofErr w:type="spellStart"/>
-      <w:r>
-        <w:t>firebase</w:t>
-      </w:r>
-      <w:proofErr w:type="spellEnd"/>
-      <w:r>
-        <w:t xml:space="preserve">, tak żeby na tej podstawie mieli możliwość zrobienia </w:t>
-      </w:r>
-      <w:proofErr w:type="spellStart"/>
-      <w:r>
-        <w:t>restore</w:t>
-      </w:r>
-      <w:proofErr w:type="spellEnd"/>
-      <w:r>
-        <w:t xml:space="preserve"> </w:t>
-      </w:r>
-      <w:proofErr w:type="spellStart"/>
-      <w:r>
-        <w:t>purchases</w:t>
-      </w:r>
-      <w:proofErr w:type="spellEnd"/>
-      <w:r>
-        <w:t xml:space="preserve"> w przypadku dezinstalacji, zmiany urządzenia czy przejścia z </w:t>
-      </w:r>
-      <w:proofErr w:type="spellStart"/>
-      <w:r>
-        <w:t>iphona</w:t>
-      </w:r>
-      <w:proofErr w:type="spellEnd"/>
-      <w:r>
-        <w:t xml:space="preserve"> na android i odwrotnie</w:t>
-      </w:r>
-    </w:p>
-    <w:p>
-      <w:r>
-        <w:t>-</w:t>
-      </w:r>
-      <w:r>
-        <w:t xml:space="preserve"> </w:t>
-      </w:r>
-      <w:r>
-        <w:t>po zakupie aplikacji nie powinno być tego zachęcenia oraz tej reklamy, dodatkowo w „</w:t>
-      </w:r>
-      <w:proofErr w:type="spellStart"/>
-      <w:r>
-        <w:t>drawer</w:t>
-      </w:r>
-      <w:proofErr w:type="spellEnd"/>
-      <w:r>
-        <w:t>” też powinna zniknąć opcja możliwości kliknięcia w ekran reklamy/zakupu</w:t>
-      </w:r>
-    </w:p>
-    <w:p>
-      <w:pPr>
+    </w:p>
+    <w:p/>
+    <w:p>
+      <w:r>
         <w:rPr>
           <w:b/>
           <w:sz w:val="28"/>
           <w:szCs w:val="28"/>
         </w:rPr>
-      </w:pPr>
-      <w:r>
-        <w:rPr>
-          <w:b/>
-          <w:sz w:val="28"/>
-          <w:szCs w:val="28"/>
-        </w:rPr>
-        <w:lastRenderedPageBreak/>
-        <w:t>EKRAN REKLAMY:</w:t>
-      </w:r>
-    </w:p>
-    <w:p>
-      <w:r>
-        <w:t>- pup-</w:t>
-      </w:r>
-      <w:proofErr w:type="spellStart"/>
-      <w:r>
-        <w:t>upy</w:t>
-      </w:r>
-      <w:proofErr w:type="spellEnd"/>
-      <w:r>
-        <w:t xml:space="preserve"> po kliknięciu w odpowiednie linki, dodać sugestie które by na to wskazywały, jakieś strzałeczki lub animacja skalowania tekstu</w:t>
-      </w:r>
-    </w:p>
-    <w:p>
-      <w:r>
-        <w:t>- ulepszenie al</w:t>
-      </w:r>
-      <w:r>
-        <w:t>ert dialogów.. – więcej rozrywki, - nowe pola i ekstra zadania, - większa baza danych bez powtórzeń</w:t>
-      </w:r>
-      <w:r>
-        <w:t xml:space="preserve"> – uwzględniając dodanie </w:t>
-      </w:r>
-      <w:proofErr w:type="spellStart"/>
-      <w:r>
-        <w:t>screenów</w:t>
-      </w:r>
-      <w:proofErr w:type="spellEnd"/>
-      <w:r>
-        <w:t xml:space="preserve"> z pełnej wersji gry </w:t>
-      </w:r>
-      <w:proofErr w:type="spellStart"/>
-      <w:r>
-        <w:t>itp</w:t>
-      </w:r>
-      <w:proofErr w:type="spellEnd"/>
-    </w:p>
-    <w:p>
-      <w:r>
-        <w:t>- pomyśleć na reklamami, które by się pojawiały cyklicznie w aplikacji albo jakiś stały banner</w:t>
-      </w:r>
-    </w:p>
-    <w:p>
-      <w:r>
-        <w:t>- poprawka „</w:t>
-      </w:r>
-      <w:proofErr w:type="spellStart"/>
-      <w:r>
-        <w:t>wyjechań</w:t>
-      </w:r>
-      <w:proofErr w:type="spellEnd"/>
-      <w:r>
-        <w:t xml:space="preserve">” tekstów za ekran przy niektórych tłumaczeniach </w:t>
-      </w:r>
-      <w:r>
-        <w:t xml:space="preserve"> </w:t>
-      </w:r>
-    </w:p>
-    <w:p/>
-    <w:p>
-      <w:r>
-        <w:rPr>
-          <w:b/>
-          <w:sz w:val="28"/>
-          <w:szCs w:val="28"/>
-        </w:rPr>
         <w:t>KIEDY APKA BĘDZIE JUŻ W SKLEPIE PLAY:</w:t>
       </w:r>
       <w:r>
@@ -1273,10 +1157,7 @@
     </w:p>
     <w:p/>
     <w:p/>
-    <w:p>
-      <w:bookmarkStart w:id="0" w:name="_GoBack"/>
-      <w:bookmarkEnd w:id="0"/>
-    </w:p>
+    <w:p/>
     <w:p/>
     <w:p>
       <w:pPr>
@@ -1317,7 +1198,6 @@
           <w:szCs w:val="20"/>
           <w:lang w:eastAsia="pl-PL"/>
         </w:rPr>
-        <w:lastRenderedPageBreak/>
         <w:t>final</w:t>
       </w:r>
       <w:proofErr w:type="spellEnd"/>

</xml_diff>

<commit_message>
docs responsive test updated
</commit_message>
<xml_diff>
--- a/assets/time_to_party_assets/dokumentacja.docx
+++ b/assets/time_to_party_assets/dokumentacja.docx
@@ -205,37 +205,395 @@
       </w:r>
       <w:proofErr w:type="spellEnd"/>
       <w:r>
-        <w:t xml:space="preserve"> na przycisków bo niektóre obecnie przyc</w:t>
+        <w:t xml:space="preserve"> na przycisków bo niektóre obecnie przyciski mają jakby delikatną poświatę czy coś takiego – jest efekt – ale jest niewidoczny bo przechodzi do </w:t>
+      </w:r>
+      <w:proofErr w:type="spellStart"/>
+      <w:r>
+        <w:t>nastęnego</w:t>
+      </w:r>
+      <w:proofErr w:type="spellEnd"/>
+      <w:r>
+        <w:t xml:space="preserve"> ekranu zbyt szybko – bez </w:t>
+      </w:r>
+      <w:proofErr w:type="spellStart"/>
+      <w:r>
+        <w:t>delay</w:t>
+      </w:r>
+      <w:proofErr w:type="spellEnd"/>
+      <w:r>
+        <w:t>, przez co nie widać tego</w:t>
+      </w:r>
+      <w:r>
+        <w:t xml:space="preserve"> // </w:t>
+      </w:r>
+      <w:proofErr w:type="spellStart"/>
+      <w:r>
+        <w:t>refactoring</w:t>
+      </w:r>
+      <w:proofErr w:type="spellEnd"/>
+    </w:p>
+    <w:p>
+      <w:r>
+        <w:t xml:space="preserve">//testy </w:t>
+      </w:r>
+      <w:proofErr w:type="spellStart"/>
+      <w:r>
+        <w:t>responsywnosci</w:t>
+      </w:r>
+      <w:proofErr w:type="spellEnd"/>
+      <w:r>
+        <w:t xml:space="preserve"> Samsung: </w:t>
+      </w:r>
+      <w:r>
+        <w:br/>
+        <w:t>- na ekranie ‘</w:t>
+      </w:r>
+      <w:proofErr w:type="spellStart"/>
+      <w:r>
+        <w:t>wprowadz</w:t>
+      </w:r>
+      <w:proofErr w:type="spellEnd"/>
+      <w:r>
+        <w:t xml:space="preserve"> nazwy </w:t>
+      </w:r>
+      <w:proofErr w:type="spellStart"/>
+      <w:r>
+        <w:t>druzyn</w:t>
+      </w:r>
+      <w:proofErr w:type="spellEnd"/>
+      <w:r>
+        <w:t xml:space="preserve">’ trzeba zrobić aby był dodawany „suwak” po prawej w momencie gdy się doda więcej niż 6 drużyn, </w:t>
+      </w:r>
+      <w:r>
+        <w:br/>
+        <w:t xml:space="preserve">- ekran ‘Karty </w:t>
+      </w:r>
+      <w:proofErr w:type="spellStart"/>
+      <w:r>
+        <w:t>premium</w:t>
+      </w:r>
+      <w:proofErr w:type="spellEnd"/>
+      <w:r>
+        <w:t xml:space="preserve">” – na dole jest </w:t>
+      </w:r>
+      <w:proofErr w:type="spellStart"/>
+      <w:r>
+        <w:t>bottom</w:t>
+      </w:r>
+      <w:proofErr w:type="spellEnd"/>
+      <w:r>
+        <w:t xml:space="preserve"> </w:t>
+      </w:r>
+      <w:proofErr w:type="spellStart"/>
+      <w:r>
+        <w:t>overflowed</w:t>
+      </w:r>
+      <w:proofErr w:type="spellEnd"/>
+      <w:r>
+        <w:t xml:space="preserve"> by 1.8pixels. </w:t>
+      </w:r>
+      <w:r>
+        <w:br/>
+        <w:t xml:space="preserve">- dziwnie skalowane są niektóre przyciski w menu – te na głównym są </w:t>
+      </w:r>
+      <w:proofErr w:type="spellStart"/>
+      <w:r>
+        <w:t>okej</w:t>
+      </w:r>
+      <w:proofErr w:type="spellEnd"/>
+      <w:r>
+        <w:t xml:space="preserve"> i ich wielkość jest fajna, natomiast w niektórych miejscach sprawiają wrażenie zbyt cienkich </w:t>
+      </w:r>
+      <w:r>
+        <w:br/>
+        <w:t xml:space="preserve"> - na ekranie ‘ustawienia’ koniecznie trzeba dodać możliwość przejścia do zmiany języka z pozycji tego miejsca, bo ludzie intuicyjnie chcą robić to w ten sposób</w:t>
+      </w:r>
+      <w:r>
+        <w:br/>
+        <w:t>- główny ekran na Samsungu: plansza OK, te ‘kółeczka’ wokół koła fortuny oddaliły się zbyt daleko, w dodatku nie przeskalowały się napisy wewnątrz koła</w:t>
+      </w:r>
+      <w:r>
+        <w:br/>
+        <w:t xml:space="preserve">- dolny przycisk powinien się zmniejszyć tak, aby był nadal czytelny i </w:t>
+      </w:r>
+      <w:proofErr w:type="spellStart"/>
+      <w:r>
+        <w:t>klikalny</w:t>
+      </w:r>
+      <w:proofErr w:type="spellEnd"/>
+      <w:r>
+        <w:t xml:space="preserve"> ale żeby dzięki temu koło w </w:t>
+      </w:r>
+      <w:proofErr w:type="spellStart"/>
+      <w:r>
+        <w:t>expanded</w:t>
+      </w:r>
+      <w:proofErr w:type="spellEnd"/>
+      <w:r>
+        <w:t xml:space="preserve"> zajęło więcej przestrzeni </w:t>
+      </w:r>
+      <w:r>
+        <w:br/>
+        <w:t>- oczywiście ekran animacji karty -&gt; karta jest zbyt wielka, wielkość statyczna, nie przeskalowała się, odstępy między napisami powinny być procentowo ustalone względem danego ekranu</w:t>
+      </w:r>
+      <w:r>
+        <w:br/>
+        <w:t xml:space="preserve">- pod „?” do poprawy skalowanie butonów – bo są ogromne – więc </w:t>
+      </w:r>
+      <w:proofErr w:type="spellStart"/>
+      <w:r>
+        <w:t>trzebaby</w:t>
+      </w:r>
+      <w:proofErr w:type="spellEnd"/>
+      <w:r>
+        <w:t xml:space="preserve"> to uwzględnić od razu w nowej klasie </w:t>
+      </w:r>
+      <w:proofErr w:type="spellStart"/>
+      <w:r>
+        <w:t>buttonów</w:t>
+      </w:r>
+      <w:proofErr w:type="spellEnd"/>
+      <w:r>
+        <w:br/>
+        <w:t>- ekran karty – nie da się zagrać, bo cały dół jest „</w:t>
+      </w:r>
+      <w:proofErr w:type="spellStart"/>
+      <w:r>
+        <w:t>overflowed</w:t>
+      </w:r>
+      <w:proofErr w:type="spellEnd"/>
+      <w:r>
+        <w:t xml:space="preserve"> by 77 </w:t>
+      </w:r>
+      <w:proofErr w:type="spellStart"/>
+      <w:r>
+        <w:t>pixels</w:t>
+      </w:r>
+      <w:proofErr w:type="spellEnd"/>
+      <w:r>
+        <w:t xml:space="preserve"> więc więcej testów nie jestem w stanie zrobić… </w:t>
+      </w:r>
+      <w:r>
+        <w:br/>
+        <w:t xml:space="preserve">- </w:t>
+      </w:r>
+      <w:proofErr w:type="spellStart"/>
+      <w:r>
+        <w:t>wingame</w:t>
+      </w:r>
+      <w:proofErr w:type="spellEnd"/>
+      <w:r>
+        <w:t xml:space="preserve"> </w:t>
+      </w:r>
+      <w:proofErr w:type="spellStart"/>
+      <w:r>
+        <w:t>screen</w:t>
+      </w:r>
+      <w:proofErr w:type="spellEnd"/>
+      <w:r>
+        <w:t xml:space="preserve"> – podobna sytuacja z przyciskami (dlatego że mają </w:t>
+      </w:r>
+      <w:proofErr w:type="spellStart"/>
+      <w:r>
+        <w:t>static</w:t>
+      </w:r>
+      <w:proofErr w:type="spellEnd"/>
+      <w:r>
+        <w:t xml:space="preserve"> wielkość)</w:t>
+      </w:r>
+    </w:p>
+    <w:p>
+      <w:r>
+        <w:t xml:space="preserve">//testy tablet </w:t>
+      </w:r>
+      <w:proofErr w:type="spellStart"/>
+      <w:r>
+        <w:t>Huawei</w:t>
+      </w:r>
+      <w:proofErr w:type="spellEnd"/>
+      <w:r>
+        <w:t xml:space="preserve"> </w:t>
+      </w:r>
+      <w:proofErr w:type="spellStart"/>
+      <w:r>
+        <w:t>MediaPad</w:t>
+      </w:r>
+      <w:proofErr w:type="spellEnd"/>
+      <w:r>
+        <w:t xml:space="preserve"> M3 10 </w:t>
+      </w:r>
+      <w:r>
+        <w:br/>
+        <w:t xml:space="preserve">- na ekranie rankingu </w:t>
+      </w:r>
+      <w:proofErr w:type="spellStart"/>
+      <w:r>
+        <w:t>druzyn</w:t>
+      </w:r>
+      <w:proofErr w:type="spellEnd"/>
+      <w:r>
+        <w:t xml:space="preserve"> – butony są rozmieszczone w centrum i po zewnętrznych krawędziach ekranu, powinny bardziej trzymać się środka, więc trzeba dodać tam jakieś </w:t>
+      </w:r>
+      <w:proofErr w:type="spellStart"/>
+      <w:r>
+        <w:t>expanded</w:t>
+      </w:r>
+      <w:proofErr w:type="spellEnd"/>
+      <w:r>
+        <w:t xml:space="preserve"> spacery po bokach do tego </w:t>
+      </w:r>
+      <w:proofErr w:type="spellStart"/>
+      <w:r>
+        <w:t>Row</w:t>
+      </w:r>
+      <w:proofErr w:type="spellEnd"/>
+      <w:r>
+        <w:t xml:space="preserve"> czy coś takiego.. </w:t>
+      </w:r>
+      <w:r>
+        <w:br/>
+        <w:t xml:space="preserve">- na głównym ekranie zaś jakiś problem z </w:t>
+      </w:r>
+      <w:proofErr w:type="spellStart"/>
+      <w:r>
+        <w:t>full_screenem</w:t>
+      </w:r>
+      <w:proofErr w:type="spellEnd"/>
+      <w:r>
+        <w:t xml:space="preserve"> (tym razem obcina na dole pasek) </w:t>
+      </w:r>
+      <w:r>
+        <w:br/>
+        <w:t xml:space="preserve">- </w:t>
+      </w:r>
+      <w:proofErr w:type="spellStart"/>
+      <w:r>
+        <w:t>responsywność</w:t>
+      </w:r>
+      <w:proofErr w:type="spellEnd"/>
+      <w:r>
+        <w:t xml:space="preserve"> pionków do poprawienia? </w:t>
+      </w:r>
+      <w:r>
+        <w:br/>
+        <w:t xml:space="preserve">- ekran animacji karty – opis karty też przesunięty jak na </w:t>
+      </w:r>
+      <w:proofErr w:type="spellStart"/>
+      <w:r>
+        <w:t>huaweiu</w:t>
+      </w:r>
+      <w:proofErr w:type="spellEnd"/>
+      <w:r>
+        <w:t xml:space="preserve"> Magdy, więc % ekranu mi to powinien rozwiązać</w:t>
+      </w:r>
+      <w:r>
+        <w:br/>
+        <w:t xml:space="preserve">- ekran karty – karta jest KWADARTOWA XD – pytanie dlaczego on to tak spłaszcza i górne części </w:t>
+      </w:r>
+      <w:r>
+        <w:lastRenderedPageBreak/>
+        <w:t xml:space="preserve">obsuwa i karta się </w:t>
+      </w:r>
+      <w:proofErr w:type="spellStart"/>
+      <w:r>
+        <w:t>wypłaszcza</w:t>
+      </w:r>
+      <w:proofErr w:type="spellEnd"/>
+      <w:r>
+        <w:t>?</w:t>
+      </w:r>
+      <w:r>
+        <w:br/>
+        <w:t xml:space="preserve">- na karcie antonimów (przypadek?) część słów się nie pojawiała – nie wiem czy przez </w:t>
+      </w:r>
+      <w:proofErr w:type="spellStart"/>
+      <w:r>
+        <w:t>zamuł</w:t>
+      </w:r>
+      <w:proofErr w:type="spellEnd"/>
+      <w:r>
+        <w:t xml:space="preserve"> i nie ściągnął z bazy? </w:t>
+      </w:r>
+      <w:r>
+        <w:br/>
+        <w:t xml:space="preserve">- ekran wyboru karty jest też wypłaszczony, trzeba zrobić z niego jakiś </w:t>
+      </w:r>
+      <w:proofErr w:type="spellStart"/>
+      <w:r>
+        <w:t>static</w:t>
+      </w:r>
+      <w:proofErr w:type="spellEnd"/>
+      <w:r>
+        <w:t xml:space="preserve"> i żeby cała reszta wokół puste pole się dostosowywało lub skalowało </w:t>
+      </w:r>
+      <w:r>
+        <w:br/>
+        <w:t xml:space="preserve">- </w:t>
+      </w:r>
+      <w:proofErr w:type="spellStart"/>
+      <w:r>
+        <w:t>overflowed</w:t>
+      </w:r>
+      <w:proofErr w:type="spellEnd"/>
+      <w:r>
+        <w:t xml:space="preserve"> w karcie „</w:t>
+      </w:r>
+      <w:proofErr w:type="spellStart"/>
+      <w:r>
+        <w:t>taboo</w:t>
+      </w:r>
+      <w:proofErr w:type="spellEnd"/>
+      <w:r>
+        <w:t xml:space="preserve">’ i ogólnie tych gdzie jest łącznie 5/6 słów, ale to przez te </w:t>
+      </w:r>
+      <w:proofErr w:type="spellStart"/>
+      <w:r>
+        <w:t>wypłaszczenia</w:t>
+      </w:r>
+      <w:proofErr w:type="spellEnd"/>
+      <w:r>
+        <w:t xml:space="preserve"> raczej, jak się tamto naprawi to i to się samo naprawi </w:t>
+      </w:r>
+      <w:r>
+        <w:br/>
+        <w:t>- tez problem na głównym z kołeczkami wokół koła fortuny – trzeba to jakoś zrobić –</w:t>
+      </w:r>
+      <w:proofErr w:type="spellStart"/>
+      <w:r>
+        <w:t>static</w:t>
+      </w:r>
+      <w:proofErr w:type="spellEnd"/>
+      <w:r>
+        <w:t xml:space="preserve"> </w:t>
+      </w:r>
+      <w:r>
+        <w:br/>
+        <w:t xml:space="preserve">- ekran rysowania – losowanie – </w:t>
+      </w:r>
+      <w:proofErr w:type="spellStart"/>
+      <w:r>
+        <w:t>overflowed</w:t>
+      </w:r>
+      <w:proofErr w:type="spellEnd"/>
+      <w:r>
+        <w:t xml:space="preserve"> </w:t>
+      </w:r>
+      <w:r>
+        <w:t xml:space="preserve">by 1.00 </w:t>
+      </w:r>
+      <w:proofErr w:type="spellStart"/>
+      <w:r>
+        <w:t>pixel</w:t>
+      </w:r>
+      <w:proofErr w:type="spellEnd"/>
+      <w:r>
+        <w:t xml:space="preserve"> </w:t>
+      </w:r>
+      <w:r>
+        <w:br/>
       </w:r>
       <w:bookmarkStart w:id="0" w:name="_GoBack"/>
       <w:bookmarkEnd w:id="0"/>
-      <w:r>
-        <w:t xml:space="preserve">iski mają jakby delikatną poświatę czy coś takiego – jest efekt – ale jest niewidoczny bo przechodzi do </w:t>
-      </w:r>
-      <w:proofErr w:type="spellStart"/>
-      <w:r>
-        <w:t>nastęnego</w:t>
-      </w:r>
-      <w:proofErr w:type="spellEnd"/>
-      <w:r>
-        <w:t xml:space="preserve"> ekranu zbyt szybko – bez </w:t>
-      </w:r>
-      <w:proofErr w:type="spellStart"/>
-      <w:r>
-        <w:t>delay</w:t>
-      </w:r>
-      <w:proofErr w:type="spellEnd"/>
-      <w:r>
-        <w:t>, przez co nie widać tego</w:t>
-      </w:r>
-      <w:r>
-        <w:t xml:space="preserve"> // </w:t>
-      </w:r>
-      <w:proofErr w:type="spellStart"/>
-      <w:r>
-        <w:t>refactoring</w:t>
-      </w:r>
-      <w:proofErr w:type="spellEnd"/>
     </w:p>
     <w:p>
       <w:pPr>
@@ -516,25 +874,25 @@
     </w:p>
     <w:p>
       <w:r>
+        <w:t xml:space="preserve">- zamiast po kolei przenosić użytkownika w kodzie, </w:t>
+      </w:r>
+      <w:proofErr w:type="spellStart"/>
+      <w:r>
+        <w:t>możnaby</w:t>
+      </w:r>
+      <w:proofErr w:type="spellEnd"/>
+      <w:r>
+        <w:t xml:space="preserve"> zrobić jakby „pokaz slajdów” przed uruchomieniem gry -&gt; same widżety i automatyczne przenoszenie, przejścia, klikając.. -&gt; wtedy gdy ktoś by go odbył, dopiero nastąpiłoby uruchomienie głównej planszy.. a gdy wcześniej ktoś odbył to przy odpalaniu gry musiałaby być zawsze sprawdzana flaga załączająca – czyli w sumie ekran ładowania by mógł sterować tym czy wyświetla samouczek czy główny ekran gry </w:t>
+      </w:r>
+    </w:p>
+    <w:p>
+      <w:r>
+        <w:t>- samouczek musi mieć możliwość ponownego włączenia w ustawieniach, przy pierwszym odpaleniu mu się zmienić odpowiednia flaga, którą w ustawieniach będzie można „cofnąć”</w:t>
+      </w:r>
+    </w:p>
+    <w:p>
+      <w:r>
         <w:lastRenderedPageBreak/>
-        <w:t xml:space="preserve">- zamiast po kolei przenosić użytkownika w kodzie, </w:t>
-      </w:r>
-      <w:proofErr w:type="spellStart"/>
-      <w:r>
-        <w:t>możnaby</w:t>
-      </w:r>
-      <w:proofErr w:type="spellEnd"/>
-      <w:r>
-        <w:t xml:space="preserve"> zrobić jakby „pokaz slajdów” przed uruchomieniem gry -&gt; same widżety i automatyczne przenoszenie, przejścia, klikając.. -&gt; wtedy gdy ktoś by go odbył, dopiero nastąpiłoby uruchomienie głównej planszy.. a gdy wcześniej ktoś odbył to przy odpalaniu gry musiałaby być zawsze sprawdzana flaga załączająca – czyli w sumie ekran ładowania by mógł sterować tym czy wyświetla samouczek czy główny ekran gry </w:t>
-      </w:r>
-    </w:p>
-    <w:p>
-      <w:r>
-        <w:t>- samouczek musi mieć możliwość ponownego włączenia w ustawieniach, przy pierwszym odpaleniu mu się zmienić odpowiednia flaga, którą w ustawieniach będzie można „cofnąć”</w:t>
-      </w:r>
-    </w:p>
-    <w:p>
-      <w:r>
         <w:t>- przekierowanie lub informacja o ponownej możliwością włączenia samouczka, powinna być dostępna z poziomu „zasady gry”</w:t>
       </w:r>
     </w:p>
@@ -931,7 +1289,11 @@
       </w:r>
       <w:proofErr w:type="spellEnd"/>
       <w:r>
-        <w:t xml:space="preserve"> pomysł, dodałoby zaskoczenia grze, losowości i więcej emocji.</w:t>
+        <w:t xml:space="preserve"> pomysł, </w:t>
+      </w:r>
+      <w:r>
+        <w:lastRenderedPageBreak/>
+        <w:t>dodałoby zaskoczenia grze, losowości i więcej emocji.</w:t>
       </w:r>
       <w:r>
         <w:br/>
@@ -2546,6 +2908,7 @@
           </w:tcPr>
           <w:p>
             <w:r>
+              <w:lastRenderedPageBreak/>
               <w:t>1</w:t>
             </w:r>
           </w:p>

</xml_diff>

<commit_message>
refactoring, responsive fixing, and a lot of fixes...
</commit_message>
<xml_diff>
--- a/assets/time_to_party_assets/dokumentacja.docx
+++ b/assets/time_to_party_assets/dokumentacja.docx
@@ -1,6 +1,6 @@
 
 <file path=word/document.xml><?xml version="1.0" encoding="utf-8"?>
-<w:document xmlns:wpc="http://schemas.microsoft.com/office/word/2010/wordprocessingCanvas" xmlns:cx="http://schemas.microsoft.com/office/drawing/2014/chartex" xmlns:cx1="http://schemas.microsoft.com/office/drawing/2015/9/8/chartex" xmlns:mc="http://schemas.openxmlformats.org/markup-compatibility/2006" xmlns:o="urn:schemas-microsoft-com:office:office" xmlns:r="http://schemas.openxmlformats.org/officeDocument/2006/relationships" xmlns:m="http://schemas.openxmlformats.org/officeDocument/2006/math" xmlns:v="urn:schemas-microsoft-com:vml" xmlns:wp14="http://schemas.microsoft.com/office/word/2010/wordprocessingDrawing" xmlns:wp="http://schemas.openxmlformats.org/drawingml/2006/wordprocessingDrawing" xmlns:w10="urn:schemas-microsoft-com:office:word" xmlns:w="http://schemas.openxmlformats.org/wordprocessingml/2006/main" xmlns:w14="http://schemas.microsoft.com/office/word/2010/wordml" xmlns:w15="http://schemas.microsoft.com/office/word/2012/wordml" xmlns:w16se="http://schemas.microsoft.com/office/word/2015/wordml/symex" xmlns:wpg="http://schemas.microsoft.com/office/word/2010/wordprocessingGroup" xmlns:wpi="http://schemas.microsoft.com/office/word/2010/wordprocessingInk" xmlns:wne="http://schemas.microsoft.com/office/word/2006/wordml" xmlns:wps="http://schemas.microsoft.com/office/word/2010/wordprocessingShape" mc:Ignorable="w14 w15 w16se wp14">
+<w:document xmlns:wpc="http://schemas.microsoft.com/office/word/2010/wordprocessingCanvas" xmlns:cx="http://schemas.microsoft.com/office/drawing/2014/chartex" xmlns:cx1="http://schemas.microsoft.com/office/drawing/2015/9/8/chartex" xmlns:cx2="http://schemas.microsoft.com/office/drawing/2015/10/21/chartex" xmlns:cx3="http://schemas.microsoft.com/office/drawing/2016/5/9/chartex" xmlns:cx4="http://schemas.microsoft.com/office/drawing/2016/5/10/chartex" xmlns:cx5="http://schemas.microsoft.com/office/drawing/2016/5/11/chartex" xmlns:cx6="http://schemas.microsoft.com/office/drawing/2016/5/12/chartex" xmlns:cx7="http://schemas.microsoft.com/office/drawing/2016/5/13/chartex" xmlns:cx8="http://schemas.microsoft.com/office/drawing/2016/5/14/chartex" xmlns:mc="http://schemas.openxmlformats.org/markup-compatibility/2006" xmlns:aink="http://schemas.microsoft.com/office/drawing/2016/ink" xmlns:am3d="http://schemas.microsoft.com/office/drawing/2017/model3d" xmlns:o="urn:schemas-microsoft-com:office:office" xmlns:oel="http://schemas.microsoft.com/office/2019/extlst" xmlns:r="http://schemas.openxmlformats.org/officeDocument/2006/relationships" xmlns:m="http://schemas.openxmlformats.org/officeDocument/2006/math" xmlns:v="urn:schemas-microsoft-com:vml" xmlns:wp14="http://schemas.microsoft.com/office/word/2010/wordprocessingDrawing" xmlns:wp="http://schemas.openxmlformats.org/drawingml/2006/wordprocessingDrawing" xmlns:w10="urn:schemas-microsoft-com:office:word" xmlns:w="http://schemas.openxmlformats.org/wordprocessingml/2006/main" xmlns:w14="http://schemas.microsoft.com/office/word/2010/wordml" xmlns:w15="http://schemas.microsoft.com/office/word/2012/wordml" xmlns:w16cex="http://schemas.microsoft.com/office/word/2018/wordml/cex" xmlns:w16cid="http://schemas.microsoft.com/office/word/2016/wordml/cid" xmlns:w16="http://schemas.microsoft.com/office/word/2018/wordml" xmlns:w16sdtdh="http://schemas.microsoft.com/office/word/2020/wordml/sdtdatahash" xmlns:w16se="http://schemas.microsoft.com/office/word/2015/wordml/symex" xmlns:wpg="http://schemas.microsoft.com/office/word/2010/wordprocessingGroup" xmlns:wpi="http://schemas.microsoft.com/office/word/2010/wordprocessingInk" xmlns:wne="http://schemas.microsoft.com/office/word/2006/wordml" xmlns:wps="http://schemas.microsoft.com/office/word/2010/wordprocessingShape" mc:Ignorable="w14 w15 w16se w16cid w16 w16cex w16sdtdh wp14">
   <w:body>
     <w:p>
       <w:pPr>
@@ -181,59 +181,6 @@
     </w:p>
     <w:p>
       <w:r>
-        <w:t xml:space="preserve">- </w:t>
-      </w:r>
-      <w:proofErr w:type="spellStart"/>
-      <w:r>
-        <w:t>zrobic</w:t>
-      </w:r>
-      <w:proofErr w:type="spellEnd"/>
-      <w:r>
-        <w:t xml:space="preserve"> klasę przycisków i dodać animacje kliknięcia w przycisk tak jak jest to na ekranie karty, zrobić generyczną możliwość wykorzystania przycisków jakichkolwiek w </w:t>
-      </w:r>
-      <w:proofErr w:type="spellStart"/>
-      <w:r>
-        <w:t>stylowaniu</w:t>
-      </w:r>
-      <w:proofErr w:type="spellEnd"/>
-      <w:r>
-        <w:t xml:space="preserve">, zachowaniu, wyglądzie itp.. – bardzo uprości to kod – dodatkowo taka sytuacja – delikatny </w:t>
-      </w:r>
-      <w:proofErr w:type="spellStart"/>
-      <w:r>
-        <w:t>delay</w:t>
-      </w:r>
-      <w:proofErr w:type="spellEnd"/>
-      <w:r>
-        <w:t xml:space="preserve"> na przycisków bo niektóre obecnie przyciski mają jakby delikatną poświatę czy coś takiego – jest efekt – ale jest niewidoczny bo przechodzi do </w:t>
-      </w:r>
-      <w:proofErr w:type="spellStart"/>
-      <w:r>
-        <w:t>nastęnego</w:t>
-      </w:r>
-      <w:proofErr w:type="spellEnd"/>
-      <w:r>
-        <w:t xml:space="preserve"> ekranu zbyt szybko – bez </w:t>
-      </w:r>
-      <w:proofErr w:type="spellStart"/>
-      <w:r>
-        <w:t>delay</w:t>
-      </w:r>
-      <w:proofErr w:type="spellEnd"/>
-      <w:r>
-        <w:t>, przez co nie widać tego</w:t>
-      </w:r>
-      <w:r>
-        <w:t xml:space="preserve"> // </w:t>
-      </w:r>
-      <w:proofErr w:type="spellStart"/>
-      <w:r>
-        <w:t>refactoring</w:t>
-      </w:r>
-      <w:proofErr w:type="spellEnd"/>
-    </w:p>
-    <w:p>
-      <w:r>
         <w:t xml:space="preserve">//testy </w:t>
       </w:r>
       <w:proofErr w:type="spellStart"/>
@@ -246,132 +193,396 @@
       </w:r>
       <w:r>
         <w:br/>
+      </w:r>
+      <w:r>
+        <w:rPr>
+          <w:color w:val="00B050"/>
+        </w:rPr>
         <w:t>- na ekranie ‘</w:t>
       </w:r>
       <w:proofErr w:type="spellStart"/>
       <w:r>
+        <w:rPr>
+          <w:color w:val="00B050"/>
+        </w:rPr>
         <w:t>wprowadz</w:t>
       </w:r>
       <w:proofErr w:type="spellEnd"/>
       <w:r>
+        <w:rPr>
+          <w:color w:val="00B050"/>
+        </w:rPr>
         <w:t xml:space="preserve"> nazwy </w:t>
       </w:r>
       <w:proofErr w:type="spellStart"/>
       <w:r>
+        <w:rPr>
+          <w:color w:val="00B050"/>
+        </w:rPr>
         <w:t>druzyn</w:t>
       </w:r>
       <w:proofErr w:type="spellEnd"/>
       <w:r>
+        <w:rPr>
+          <w:color w:val="00B050"/>
+        </w:rPr>
         <w:t xml:space="preserve">’ trzeba zrobić aby był dodawany „suwak” po prawej w momencie gdy się doda więcej niż 6 drużyn, </w:t>
       </w:r>
       <w:r>
         <w:br/>
+      </w:r>
+      <w:r>
+        <w:rPr>
+          <w:color w:val="00B050"/>
+        </w:rPr>
         <w:t xml:space="preserve">- ekran ‘Karty </w:t>
       </w:r>
       <w:proofErr w:type="spellStart"/>
       <w:r>
+        <w:rPr>
+          <w:color w:val="00B050"/>
+        </w:rPr>
         <w:t>premium</w:t>
       </w:r>
       <w:proofErr w:type="spellEnd"/>
       <w:r>
+        <w:rPr>
+          <w:color w:val="00B050"/>
+        </w:rPr>
         <w:t xml:space="preserve">” – na dole jest </w:t>
       </w:r>
       <w:proofErr w:type="spellStart"/>
       <w:r>
+        <w:rPr>
+          <w:color w:val="00B050"/>
+        </w:rPr>
         <w:t>bottom</w:t>
       </w:r>
       <w:proofErr w:type="spellEnd"/>
       <w:r>
+        <w:rPr>
+          <w:color w:val="00B050"/>
+        </w:rPr>
         <w:t xml:space="preserve"> </w:t>
       </w:r>
       <w:proofErr w:type="spellStart"/>
       <w:r>
+        <w:rPr>
+          <w:color w:val="00B050"/>
+        </w:rPr>
         <w:t>overflowed</w:t>
       </w:r>
       <w:proofErr w:type="spellEnd"/>
       <w:r>
+        <w:rPr>
+          <w:color w:val="00B050"/>
+        </w:rPr>
         <w:t xml:space="preserve"> by 1.8pixels. </w:t>
       </w:r>
       <w:r>
         <w:br/>
+      </w:r>
+      <w:r>
+        <w:rPr>
+          <w:color w:val="00B050"/>
+        </w:rPr>
         <w:t xml:space="preserve">- dziwnie skalowane są niektóre przyciski w menu – te na głównym są </w:t>
       </w:r>
       <w:proofErr w:type="spellStart"/>
       <w:r>
+        <w:rPr>
+          <w:color w:val="00B050"/>
+        </w:rPr>
         <w:t>okej</w:t>
       </w:r>
       <w:proofErr w:type="spellEnd"/>
       <w:r>
+        <w:rPr>
+          <w:color w:val="00B050"/>
+        </w:rPr>
         <w:t xml:space="preserve"> i ich wielkość jest fajna, natomiast w niektórych miejscach sprawiają wrażenie zbyt cienkich </w:t>
       </w:r>
       <w:r>
         <w:br/>
+      </w:r>
+      <w:r>
+        <w:rPr>
+          <w:color w:val="00B050"/>
+        </w:rPr>
         <w:t xml:space="preserve"> - na ekranie ‘ustawienia’ koniecznie trzeba dodać możliwość przejścia do zmiany języka z pozycji tego miejsca, bo ludzie intuicyjnie chcą robić to w ten sposób</w:t>
       </w:r>
       <w:r>
         <w:br/>
+      </w:r>
+      <w:r>
+        <w:rPr>
+          <w:color w:val="00B050"/>
+        </w:rPr>
         <w:t>- główny ekran na Samsungu: plansza OK, te ‘kółeczka’ wokół koła fortuny oddaliły się zbyt daleko, w dodatku nie przeskalowały się napisy wewnątrz koła</w:t>
       </w:r>
       <w:r>
         <w:br/>
+      </w:r>
+      <w:r>
+        <w:rPr>
+          <w:color w:val="00B050"/>
+        </w:rPr>
         <w:t xml:space="preserve">- dolny przycisk powinien się zmniejszyć tak, aby był nadal czytelny i </w:t>
       </w:r>
       <w:proofErr w:type="spellStart"/>
       <w:r>
+        <w:rPr>
+          <w:color w:val="00B050"/>
+        </w:rPr>
         <w:t>klikalny</w:t>
       </w:r>
       <w:proofErr w:type="spellEnd"/>
       <w:r>
+        <w:rPr>
+          <w:color w:val="00B050"/>
+        </w:rPr>
         <w:t xml:space="preserve"> ale żeby dzięki temu koło w </w:t>
       </w:r>
       <w:proofErr w:type="spellStart"/>
       <w:r>
+        <w:rPr>
+          <w:color w:val="00B050"/>
+        </w:rPr>
         <w:t>expanded</w:t>
       </w:r>
       <w:proofErr w:type="spellEnd"/>
       <w:r>
+        <w:rPr>
+          <w:color w:val="00B050"/>
+        </w:rPr>
         <w:t xml:space="preserve"> zajęło więcej przestrzeni </w:t>
       </w:r>
       <w:r>
         <w:br/>
+      </w:r>
+      <w:r>
+        <w:rPr>
+          <w:color w:val="00B050"/>
+        </w:rPr>
         <w:t>- oczywiście ekran animacji karty -&gt; karta jest zbyt wielka, wielkość statyczna, nie przeskalowała się, odstępy między napisami powinny być procentowo ustalone względem danego ekranu</w:t>
       </w:r>
       <w:r>
+        <w:rPr>
+          <w:color w:val="00B050"/>
+        </w:rPr>
         <w:br/>
         <w:t xml:space="preserve">- pod „?” do poprawy skalowanie butonów – bo są ogromne – więc </w:t>
       </w:r>
       <w:proofErr w:type="spellStart"/>
       <w:r>
+        <w:rPr>
+          <w:color w:val="00B050"/>
+        </w:rPr>
         <w:t>trzebaby</w:t>
       </w:r>
       <w:proofErr w:type="spellEnd"/>
       <w:r>
+        <w:rPr>
+          <w:color w:val="00B050"/>
+        </w:rPr>
         <w:t xml:space="preserve"> to uwzględnić od razu w nowej klasie </w:t>
       </w:r>
       <w:proofErr w:type="spellStart"/>
       <w:r>
+        <w:rPr>
+          <w:color w:val="00B050"/>
+        </w:rPr>
         <w:t>buttonów</w:t>
       </w:r>
       <w:proofErr w:type="spellEnd"/>
       <w:r>
         <w:br/>
+      </w:r>
+      <w:r>
+        <w:rPr>
+          <w:color w:val="00B050"/>
+        </w:rPr>
         <w:t>- ekran karty – nie da się zagrać, bo cały dół jest „</w:t>
       </w:r>
       <w:proofErr w:type="spellStart"/>
       <w:r>
+        <w:rPr>
+          <w:color w:val="00B050"/>
+        </w:rPr>
         <w:t>overflowed</w:t>
       </w:r>
       <w:proofErr w:type="spellEnd"/>
       <w:r>
+        <w:rPr>
+          <w:color w:val="00B050"/>
+        </w:rPr>
         <w:t xml:space="preserve"> by 77 </w:t>
       </w:r>
       <w:proofErr w:type="spellStart"/>
       <w:r>
+        <w:rPr>
+          <w:color w:val="00B050"/>
+        </w:rPr>
         <w:t>pixels</w:t>
       </w:r>
       <w:proofErr w:type="spellEnd"/>
       <w:r>
+        <w:rPr>
+          <w:color w:val="00B050"/>
+        </w:rPr>
         <w:t xml:space="preserve"> więc więcej testów nie jestem w stanie zrobić… </w:t>
+      </w:r>
+      <w:r>
+        <w:rPr>
+          <w:color w:val="00B050"/>
+        </w:rPr>
+        <w:t>TEST TO DO</w:t>
+      </w:r>
+      <w:r>
+        <w:br/>
+      </w:r>
+      <w:r>
+        <w:rPr>
+          <w:color w:val="00B050"/>
+        </w:rPr>
+        <w:t xml:space="preserve">- </w:t>
+      </w:r>
+      <w:proofErr w:type="spellStart"/>
+      <w:r>
+        <w:rPr>
+          <w:color w:val="00B050"/>
+        </w:rPr>
+        <w:t>wingame</w:t>
+      </w:r>
+      <w:proofErr w:type="spellEnd"/>
+      <w:r>
+        <w:rPr>
+          <w:color w:val="00B050"/>
+        </w:rPr>
+        <w:t xml:space="preserve"> </w:t>
+      </w:r>
+      <w:proofErr w:type="spellStart"/>
+      <w:r>
+        <w:rPr>
+          <w:color w:val="00B050"/>
+        </w:rPr>
+        <w:t>screen</w:t>
+      </w:r>
+      <w:proofErr w:type="spellEnd"/>
+      <w:r>
+        <w:rPr>
+          <w:color w:val="00B050"/>
+        </w:rPr>
+        <w:t xml:space="preserve"> – podobna sytuacja z przyciskami (dlatego że mają </w:t>
+      </w:r>
+      <w:proofErr w:type="spellStart"/>
+      <w:r>
+        <w:rPr>
+          <w:color w:val="00B050"/>
+        </w:rPr>
+        <w:t>static</w:t>
+      </w:r>
+      <w:proofErr w:type="spellEnd"/>
+      <w:r>
+        <w:rPr>
+          <w:color w:val="00B050"/>
+        </w:rPr>
+        <w:t xml:space="preserve"> wielkość)</w:t>
+      </w:r>
+      <w:r>
+        <w:rPr>
+          <w:color w:val="00B050"/>
+        </w:rPr>
+        <w:t xml:space="preserve"> + można im </w:t>
+      </w:r>
+      <w:proofErr w:type="spellStart"/>
+      <w:r>
+        <w:rPr>
+          <w:color w:val="00B050"/>
+        </w:rPr>
+        <w:t>dodac</w:t>
+      </w:r>
+      <w:proofErr w:type="spellEnd"/>
+      <w:r>
+        <w:rPr>
+          <w:color w:val="00B050"/>
+        </w:rPr>
+        <w:t xml:space="preserve"> </w:t>
+      </w:r>
+      <w:proofErr w:type="spellStart"/>
+      <w:r>
+        <w:rPr>
+          <w:color w:val="00B050"/>
+        </w:rPr>
+        <w:t>awaita</w:t>
+      </w:r>
+      <w:proofErr w:type="spellEnd"/>
+      <w:r>
+        <w:rPr>
+          <w:color w:val="00B050"/>
+        </w:rPr>
+        <w:t xml:space="preserve"> </w:t>
+      </w:r>
+    </w:p>
+    <w:p>
+      <w:r>
+        <w:t xml:space="preserve">//testy tablet </w:t>
+      </w:r>
+      <w:proofErr w:type="spellStart"/>
+      <w:r>
+        <w:t>Huawei</w:t>
+      </w:r>
+      <w:proofErr w:type="spellEnd"/>
+      <w:r>
+        <w:t xml:space="preserve"> </w:t>
+      </w:r>
+      <w:proofErr w:type="spellStart"/>
+      <w:r>
+        <w:t>MediaPad</w:t>
+      </w:r>
+      <w:proofErr w:type="spellEnd"/>
+      <w:r>
+        <w:t xml:space="preserve"> M3 10 </w:t>
+      </w:r>
+      <w:r>
+        <w:br/>
+        <w:t xml:space="preserve">- na ekranie rankingu </w:t>
+      </w:r>
+      <w:proofErr w:type="spellStart"/>
+      <w:r>
+        <w:t>druzyn</w:t>
+      </w:r>
+      <w:proofErr w:type="spellEnd"/>
+      <w:r>
+        <w:t xml:space="preserve"> – butony są rozmieszczone w centrum i po zewnętrznych krawędziach ekranu, powinny bardziej trzymać się środka, więc trzeba dodać tam jakieś </w:t>
+      </w:r>
+      <w:proofErr w:type="spellStart"/>
+      <w:r>
+        <w:t>expanded</w:t>
+      </w:r>
+      <w:proofErr w:type="spellEnd"/>
+      <w:r>
+        <w:t xml:space="preserve"> spacery po bokach do tego </w:t>
+      </w:r>
+      <w:proofErr w:type="spellStart"/>
+      <w:r>
+        <w:t>Row</w:t>
+      </w:r>
+      <w:proofErr w:type="spellEnd"/>
+      <w:r>
+        <w:t xml:space="preserve"> czy coś takiego.. </w:t>
+      </w:r>
+      <w:r>
+        <w:br/>
+        <w:t xml:space="preserve">- na głównym ekranie zaś jakiś problem z </w:t>
+      </w:r>
+      <w:proofErr w:type="spellStart"/>
+      <w:r>
+        <w:t>full_screenem</w:t>
+      </w:r>
+      <w:proofErr w:type="spellEnd"/>
+      <w:r>
+        <w:t xml:space="preserve"> (tym razem obcina na dole pasek) </w:t>
       </w:r>
       <w:r>
         <w:br/>
@@ -379,19 +590,51 @@
       </w:r>
       <w:proofErr w:type="spellStart"/>
       <w:r>
-        <w:t>wingame</w:t>
-      </w:r>
-      <w:proofErr w:type="spellEnd"/>
-      <w:r>
-        <w:t xml:space="preserve"> </w:t>
-      </w:r>
-      <w:proofErr w:type="spellStart"/>
-      <w:r>
-        <w:t>screen</w:t>
-      </w:r>
-      <w:proofErr w:type="spellEnd"/>
-      <w:r>
-        <w:t xml:space="preserve"> – podobna sytuacja z przyciskami (dlatego że mają </w:t>
+        <w:t>responsywność</w:t>
+      </w:r>
+      <w:proofErr w:type="spellEnd"/>
+      <w:r>
+        <w:t xml:space="preserve"> pionków do poprawienia? </w:t>
+      </w:r>
+      <w:r>
+        <w:br/>
+        <w:t xml:space="preserve">- ekran animacji karty – opis karty też przesunięty jak na </w:t>
+      </w:r>
+      <w:proofErr w:type="spellStart"/>
+      <w:r>
+        <w:t>huaweiu</w:t>
+      </w:r>
+      <w:proofErr w:type="spellEnd"/>
+      <w:r>
+        <w:t xml:space="preserve"> Magdy, więc % ekranu mi to powinien rozwiązać</w:t>
+      </w:r>
+      <w:r>
+        <w:br/>
+        <w:t xml:space="preserve">- ekran karty – karta jest KWADARTOWA XD – pytanie dlaczego on to tak spłaszcza i górne części obsuwa i karta się </w:t>
+      </w:r>
+      <w:proofErr w:type="spellStart"/>
+      <w:r>
+        <w:t>wypłaszcza</w:t>
+      </w:r>
+      <w:proofErr w:type="spellEnd"/>
+      <w:r>
+        <w:t>?</w:t>
+      </w:r>
+      <w:r>
+        <w:br/>
+        <w:t xml:space="preserve">- na karcie antonimów (przypadek?) część słów się nie pojawiała – nie wiem czy przez </w:t>
+      </w:r>
+      <w:proofErr w:type="spellStart"/>
+      <w:r>
+        <w:t>zamuł</w:t>
+      </w:r>
+      <w:proofErr w:type="spellEnd"/>
+      <w:r>
+        <w:t xml:space="preserve"> i nie ściągnął z bazy? </w:t>
+      </w:r>
+      <w:r>
+        <w:br/>
+        <w:t xml:space="preserve">- ekran wyboru karty jest też wypłaszczony, trzeba zrobić z niego jakiś </w:t>
       </w:r>
       <w:proofErr w:type="spellStart"/>
       <w:r>
@@ -399,68 +642,11 @@
       </w:r>
       <w:proofErr w:type="spellEnd"/>
       <w:r>
-        <w:t xml:space="preserve"> wielkość)</w:t>
-      </w:r>
-    </w:p>
-    <w:p>
-      <w:r>
-        <w:t xml:space="preserve">//testy tablet </w:t>
-      </w:r>
-      <w:proofErr w:type="spellStart"/>
-      <w:r>
-        <w:t>Huawei</w:t>
-      </w:r>
-      <w:proofErr w:type="spellEnd"/>
-      <w:r>
-        <w:t xml:space="preserve"> </w:t>
-      </w:r>
-      <w:proofErr w:type="spellStart"/>
-      <w:r>
-        <w:t>MediaPad</w:t>
-      </w:r>
-      <w:proofErr w:type="spellEnd"/>
-      <w:r>
-        <w:t xml:space="preserve"> M3 10 </w:t>
-      </w:r>
-      <w:r>
-        <w:br/>
-        <w:t xml:space="preserve">- na ekranie rankingu </w:t>
-      </w:r>
-      <w:proofErr w:type="spellStart"/>
-      <w:r>
-        <w:t>druzyn</w:t>
-      </w:r>
-      <w:proofErr w:type="spellEnd"/>
-      <w:r>
-        <w:t xml:space="preserve"> – butony są rozmieszczone w centrum i po zewnętrznych krawędziach ekranu, powinny bardziej trzymać się środka, więc trzeba dodać tam jakieś </w:t>
-      </w:r>
-      <w:proofErr w:type="spellStart"/>
-      <w:r>
-        <w:t>expanded</w:t>
-      </w:r>
-      <w:proofErr w:type="spellEnd"/>
-      <w:r>
-        <w:t xml:space="preserve"> spacery po bokach do tego </w:t>
-      </w:r>
-      <w:proofErr w:type="spellStart"/>
-      <w:r>
-        <w:t>Row</w:t>
-      </w:r>
-      <w:proofErr w:type="spellEnd"/>
-      <w:r>
-        <w:t xml:space="preserve"> czy coś takiego.. </w:t>
-      </w:r>
-      <w:r>
-        <w:br/>
-        <w:t xml:space="preserve">- na głównym ekranie zaś jakiś problem z </w:t>
-      </w:r>
-      <w:proofErr w:type="spellStart"/>
-      <w:r>
-        <w:t>full_screenem</w:t>
-      </w:r>
-      <w:proofErr w:type="spellEnd"/>
-      <w:r>
-        <w:t xml:space="preserve"> (tym razem obcina na dole pasek) </w:t>
+        <w:t xml:space="preserve"> i żeby cała reszta wokół </w:t>
+      </w:r>
+      <w:r>
+        <w:lastRenderedPageBreak/>
+        <w:t xml:space="preserve">puste pole się dostosowywało lub skalowało </w:t>
       </w:r>
       <w:r>
         <w:br/>
@@ -468,70 +654,6 @@
       </w:r>
       <w:proofErr w:type="spellStart"/>
       <w:r>
-        <w:t>responsywność</w:t>
-      </w:r>
-      <w:proofErr w:type="spellEnd"/>
-      <w:r>
-        <w:t xml:space="preserve"> pionków do poprawienia? </w:t>
-      </w:r>
-      <w:r>
-        <w:br/>
-        <w:t xml:space="preserve">- ekran animacji karty – opis karty też przesunięty jak na </w:t>
-      </w:r>
-      <w:proofErr w:type="spellStart"/>
-      <w:r>
-        <w:t>huaweiu</w:t>
-      </w:r>
-      <w:proofErr w:type="spellEnd"/>
-      <w:r>
-        <w:t xml:space="preserve"> Magdy, więc % ekranu mi to powinien rozwiązać</w:t>
-      </w:r>
-      <w:r>
-        <w:br/>
-        <w:t xml:space="preserve">- ekran karty – karta jest KWADARTOWA XD – pytanie dlaczego on to tak spłaszcza i górne części </w:t>
-      </w:r>
-      <w:r>
-        <w:lastRenderedPageBreak/>
-        <w:t xml:space="preserve">obsuwa i karta się </w:t>
-      </w:r>
-      <w:proofErr w:type="spellStart"/>
-      <w:r>
-        <w:t>wypłaszcza</w:t>
-      </w:r>
-      <w:proofErr w:type="spellEnd"/>
-      <w:r>
-        <w:t>?</w:t>
-      </w:r>
-      <w:r>
-        <w:br/>
-        <w:t xml:space="preserve">- na karcie antonimów (przypadek?) część słów się nie pojawiała – nie wiem czy przez </w:t>
-      </w:r>
-      <w:proofErr w:type="spellStart"/>
-      <w:r>
-        <w:t>zamuł</w:t>
-      </w:r>
-      <w:proofErr w:type="spellEnd"/>
-      <w:r>
-        <w:t xml:space="preserve"> i nie ściągnął z bazy? </w:t>
-      </w:r>
-      <w:r>
-        <w:br/>
-        <w:t xml:space="preserve">- ekran wyboru karty jest też wypłaszczony, trzeba zrobić z niego jakiś </w:t>
-      </w:r>
-      <w:proofErr w:type="spellStart"/>
-      <w:r>
-        <w:t>static</w:t>
-      </w:r>
-      <w:proofErr w:type="spellEnd"/>
-      <w:r>
-        <w:t xml:space="preserve"> i żeby cała reszta wokół puste pole się dostosowywało lub skalowało </w:t>
-      </w:r>
-      <w:r>
-        <w:br/>
-        <w:t xml:space="preserve">- </w:t>
-      </w:r>
-      <w:proofErr w:type="spellStart"/>
-      <w:r>
         <w:t>overflowed</w:t>
       </w:r>
       <w:proofErr w:type="spellEnd"/>
@@ -592,8 +714,6 @@
       <w:r>
         <w:br/>
       </w:r>
-      <w:bookmarkStart w:id="0" w:name="_GoBack"/>
-      <w:bookmarkEnd w:id="0"/>
     </w:p>
     <w:p>
       <w:pPr>
@@ -892,12 +1012,12 @@
     </w:p>
     <w:p>
       <w:r>
+        <w:t>- przekierowanie lub informacja o ponownej możliwością włączenia samouczka, powinna być dostępna z poziomu „zasady gry”</w:t>
+      </w:r>
+    </w:p>
+    <w:p>
+      <w:r>
         <w:lastRenderedPageBreak/>
-        <w:t>- przekierowanie lub informacja o ponownej możliwością włączenia samouczka, powinna być dostępna z poziomu „zasady gry”</w:t>
-      </w:r>
-    </w:p>
-    <w:p>
-      <w:r>
         <w:t>- samouczek ma sens zrobić dopiero wtedy gdy już będę miał gotowy główny ekran całej gry, karty itp. Tak aby po kolei można było pokazywać funkcje, a musi to bazować już na finalnym wyglądzie aplikacji, pamiętaj ze samouczek musi być responsywny!</w:t>
       </w:r>
     </w:p>
@@ -1289,15 +1409,15 @@
       </w:r>
       <w:proofErr w:type="spellEnd"/>
       <w:r>
-        <w:t xml:space="preserve"> pomysł, </w:t>
+        <w:t xml:space="preserve"> pomysł, dodałoby zaskoczenia grze, losowości i więcej emocji.</w:t>
+      </w:r>
+      <w:r>
+        <w:br/>
+        <w:t xml:space="preserve">- ogarnięcie ewentualne koła fortuny tak aby powiększało się trakcie kręcenia na cały ekran, </w:t>
       </w:r>
       <w:r>
         <w:lastRenderedPageBreak/>
-        <w:t>dodałoby zaskoczenia grze, losowości i więcej emocji.</w:t>
-      </w:r>
-      <w:r>
-        <w:br/>
-        <w:t xml:space="preserve">- ogarnięcie ewentualne koła fortuny tak aby powiększało się trakcie kręcenia na cały ekran, powiększenie planszy tak aby była na całym ekranie – przeorganizowanie czegoś – kwestia do przemyślenia czy w ogóle będzie to możliwe do zrobienia </w:t>
+        <w:t xml:space="preserve">powiększenie planszy tak aby była na całym ekranie – przeorganizowanie czegoś – kwestia do przemyślenia czy w ogóle będzie to możliwe do zrobienia </w:t>
       </w:r>
     </w:p>
     <w:p>
@@ -2908,7 +3028,6 @@
           </w:tcPr>
           <w:p>
             <w:r>
-              <w:lastRenderedPageBreak/>
               <w:t>1</w:t>
             </w:r>
           </w:p>
@@ -3038,6 +3157,7 @@
           </w:tcPr>
           <w:p>
             <w:r>
+              <w:lastRenderedPageBreak/>
               <w:t>3</w:t>
             </w:r>
           </w:p>
@@ -4908,7 +5028,7 @@
 </file>
 
 <file path=word/numbering.xml><?xml version="1.0" encoding="utf-8"?>
-<w:numbering xmlns:wpc="http://schemas.microsoft.com/office/word/2010/wordprocessingCanvas" xmlns:cx="http://schemas.microsoft.com/office/drawing/2014/chartex" xmlns:cx1="http://schemas.microsoft.com/office/drawing/2015/9/8/chartex" xmlns:mc="http://schemas.openxmlformats.org/markup-compatibility/2006" xmlns:o="urn:schemas-microsoft-com:office:office" xmlns:r="http://schemas.openxmlformats.org/officeDocument/2006/relationships" xmlns:m="http://schemas.openxmlformats.org/officeDocument/2006/math" xmlns:v="urn:schemas-microsoft-com:vml" xmlns:wp14="http://schemas.microsoft.com/office/word/2010/wordprocessingDrawing" xmlns:wp="http://schemas.openxmlformats.org/drawingml/2006/wordprocessingDrawing" xmlns:w10="urn:schemas-microsoft-com:office:word" xmlns:w="http://schemas.openxmlformats.org/wordprocessingml/2006/main" xmlns:w14="http://schemas.microsoft.com/office/word/2010/wordml" xmlns:w15="http://schemas.microsoft.com/office/word/2012/wordml" xmlns:w16se="http://schemas.microsoft.com/office/word/2015/wordml/symex" xmlns:wpg="http://schemas.microsoft.com/office/word/2010/wordprocessingGroup" xmlns:wpi="http://schemas.microsoft.com/office/word/2010/wordprocessingInk" xmlns:wne="http://schemas.microsoft.com/office/word/2006/wordml" xmlns:wps="http://schemas.microsoft.com/office/word/2010/wordprocessingShape" mc:Ignorable="w14 w15 w16se wp14">
+<w:numbering xmlns:wpc="http://schemas.microsoft.com/office/word/2010/wordprocessingCanvas" xmlns:cx="http://schemas.microsoft.com/office/drawing/2014/chartex" xmlns:cx1="http://schemas.microsoft.com/office/drawing/2015/9/8/chartex" xmlns:cx2="http://schemas.microsoft.com/office/drawing/2015/10/21/chartex" xmlns:cx3="http://schemas.microsoft.com/office/drawing/2016/5/9/chartex" xmlns:cx4="http://schemas.microsoft.com/office/drawing/2016/5/10/chartex" xmlns:cx5="http://schemas.microsoft.com/office/drawing/2016/5/11/chartex" xmlns:cx6="http://schemas.microsoft.com/office/drawing/2016/5/12/chartex" xmlns:cx7="http://schemas.microsoft.com/office/drawing/2016/5/13/chartex" xmlns:cx8="http://schemas.microsoft.com/office/drawing/2016/5/14/chartex" xmlns:mc="http://schemas.openxmlformats.org/markup-compatibility/2006" xmlns:aink="http://schemas.microsoft.com/office/drawing/2016/ink" xmlns:am3d="http://schemas.microsoft.com/office/drawing/2017/model3d" xmlns:o="urn:schemas-microsoft-com:office:office" xmlns:oel="http://schemas.microsoft.com/office/2019/extlst" xmlns:r="http://schemas.openxmlformats.org/officeDocument/2006/relationships" xmlns:m="http://schemas.openxmlformats.org/officeDocument/2006/math" xmlns:v="urn:schemas-microsoft-com:vml" xmlns:wp14="http://schemas.microsoft.com/office/word/2010/wordprocessingDrawing" xmlns:wp="http://schemas.openxmlformats.org/drawingml/2006/wordprocessingDrawing" xmlns:w10="urn:schemas-microsoft-com:office:word" xmlns:w="http://schemas.openxmlformats.org/wordprocessingml/2006/main" xmlns:w14="http://schemas.microsoft.com/office/word/2010/wordml" xmlns:w15="http://schemas.microsoft.com/office/word/2012/wordml" xmlns:w16cex="http://schemas.microsoft.com/office/word/2018/wordml/cex" xmlns:w16cid="http://schemas.microsoft.com/office/word/2016/wordml/cid" xmlns:w16="http://schemas.microsoft.com/office/word/2018/wordml" xmlns:w16sdtdh="http://schemas.microsoft.com/office/word/2020/wordml/sdtdatahash" xmlns:w16se="http://schemas.microsoft.com/office/word/2015/wordml/symex" xmlns:wpg="http://schemas.microsoft.com/office/word/2010/wordprocessingGroup" xmlns:wpi="http://schemas.microsoft.com/office/word/2010/wordprocessingInk" xmlns:wne="http://schemas.microsoft.com/office/word/2006/wordml" xmlns:wps="http://schemas.microsoft.com/office/word/2010/wordprocessingShape" mc:Ignorable="w14 w15 w16se w16cid w16 w16cex w16sdtdh wp14">
   <w:abstractNum w:abstractNumId="0" w15:restartNumberingAfterBreak="0">
     <w:nsid w:val="1D464167"/>
     <w:multiLevelType w:val="multilevel"/>
@@ -5058,14 +5178,14 @@
       </w:rPr>
     </w:lvl>
   </w:abstractNum>
-  <w:num w:numId="1">
+  <w:num w:numId="1" w16cid:durableId="656223784">
     <w:abstractNumId w:val="0"/>
   </w:num>
 </w:numbering>
 </file>
 
 <file path=word/styles.xml><?xml version="1.0" encoding="utf-8"?>
-<w:styles xmlns:mc="http://schemas.openxmlformats.org/markup-compatibility/2006" xmlns:r="http://schemas.openxmlformats.org/officeDocument/2006/relationships" xmlns:w="http://schemas.openxmlformats.org/wordprocessingml/2006/main" xmlns:w14="http://schemas.microsoft.com/office/word/2010/wordml" xmlns:w15="http://schemas.microsoft.com/office/word/2012/wordml" xmlns:w16se="http://schemas.microsoft.com/office/word/2015/wordml/symex" mc:Ignorable="w14 w15 w16se">
+<w:styles xmlns:mc="http://schemas.openxmlformats.org/markup-compatibility/2006" xmlns:r="http://schemas.openxmlformats.org/officeDocument/2006/relationships" xmlns:w="http://schemas.openxmlformats.org/wordprocessingml/2006/main" xmlns:w14="http://schemas.microsoft.com/office/word/2010/wordml" xmlns:w15="http://schemas.microsoft.com/office/word/2012/wordml" xmlns:w16cex="http://schemas.microsoft.com/office/word/2018/wordml/cex" xmlns:w16cid="http://schemas.microsoft.com/office/word/2016/wordml/cid" xmlns:w16="http://schemas.microsoft.com/office/word/2018/wordml" xmlns:w16sdtdh="http://schemas.microsoft.com/office/word/2020/wordml/sdtdatahash" xmlns:w16se="http://schemas.microsoft.com/office/word/2015/wordml/symex" mc:Ignorable="w14 w15 w16se w16cid w16 w16cex w16sdtdh">
   <w:docDefaults>
     <w:rPrDefault>
       <w:rPr>
@@ -5081,7 +5201,7 @@
       </w:pPr>
     </w:pPrDefault>
   </w:docDefaults>
-  <w:latentStyles w:defLockedState="0" w:defUIPriority="99" w:defSemiHidden="0" w:defUnhideWhenUsed="0" w:defQFormat="0" w:count="371">
+  <w:latentStyles w:defLockedState="0" w:defUIPriority="99" w:defSemiHidden="0" w:defUnhideWhenUsed="0" w:defQFormat="0" w:count="376">
     <w:lsdException w:name="Normal" w:uiPriority="0" w:qFormat="1"/>
     <w:lsdException w:name="heading 1" w:uiPriority="9" w:qFormat="1"/>
     <w:lsdException w:name="heading 2" w:semiHidden="1" w:uiPriority="9" w:unhideWhenUsed="1" w:qFormat="1"/>
@@ -5453,6 +5573,11 @@
     <w:lsdException w:name="List Table 5 Dark Accent 6" w:uiPriority="50"/>
     <w:lsdException w:name="List Table 6 Colorful Accent 6" w:uiPriority="51"/>
     <w:lsdException w:name="List Table 7 Colorful Accent 6" w:uiPriority="52"/>
+    <w:lsdException w:name="Mention" w:semiHidden="1" w:unhideWhenUsed="1"/>
+    <w:lsdException w:name="Smart Hyperlink" w:semiHidden="1" w:unhideWhenUsed="1"/>
+    <w:lsdException w:name="Hashtag" w:semiHidden="1" w:unhideWhenUsed="1"/>
+    <w:lsdException w:name="Unresolved Mention" w:semiHidden="1" w:unhideWhenUsed="1"/>
+    <w:lsdException w:name="Smart Link" w:semiHidden="1" w:unhideWhenUsed="1"/>
   </w:latentStyles>
   <w:style w:type="paragraph" w:default="1" w:styleId="Normalny">
     <w:name w:val="Normal"/>

</xml_diff>

<commit_message>
responsive fixing part2 for samsung + 10" tablet tests and docs, todo
</commit_message>
<xml_diff>
--- a/assets/time_to_party_assets/dokumentacja.docx
+++ b/assets/time_to_party_assets/dokumentacja.docx
@@ -96,620 +96,382 @@
       <w:proofErr w:type="spellEnd"/>
     </w:p>
     <w:p>
-      <w:r>
-        <w:t xml:space="preserve">- przetestowanie jeszcze raz „wchodzenia” </w:t>
-      </w:r>
-      <w:proofErr w:type="spellStart"/>
-      <w:r>
-        <w:t>pionkow</w:t>
-      </w:r>
-      <w:proofErr w:type="spellEnd"/>
-      <w:r>
-        <w:t xml:space="preserve"> na </w:t>
-      </w:r>
-      <w:proofErr w:type="spellStart"/>
-      <w:r>
-        <w:t>mete</w:t>
-      </w:r>
-      <w:proofErr w:type="spellEnd"/>
-      <w:r>
-        <w:t xml:space="preserve"> – w sposób normalny – pod początku gry do końca, test z </w:t>
-      </w:r>
-      <w:proofErr w:type="spellStart"/>
-      <w:r>
-        <w:t>huaweja</w:t>
-      </w:r>
-      <w:proofErr w:type="spellEnd"/>
-      <w:r>
-        <w:t>: „</w:t>
-      </w:r>
-      <w:r>
+      <w:pPr>
         <w:rPr>
           <w:rStyle w:val="x193iq5w"/>
           <w:color w:val="C00000"/>
         </w:rPr>
-        <w:t xml:space="preserve">Problem z wartościami prawdopodobnie w funkcji gdzie ustawia offset jest 20=&gt; a następnie &gt;19,na </w:t>
-      </w:r>
-      <w:proofErr w:type="spellStart"/>
+      </w:pPr>
+      <w:r>
+        <w:t xml:space="preserve">- przetestowanie jeszcze raz „wchodzenia” </w:t>
+      </w:r>
+      <w:proofErr w:type="spellStart"/>
+      <w:r>
+        <w:t>pionkow</w:t>
+      </w:r>
+      <w:proofErr w:type="spellEnd"/>
+      <w:r>
+        <w:t xml:space="preserve"> na </w:t>
+      </w:r>
+      <w:proofErr w:type="spellStart"/>
+      <w:r>
+        <w:t>mete</w:t>
+      </w:r>
+      <w:proofErr w:type="spellEnd"/>
+      <w:r>
+        <w:t xml:space="preserve"> – w sposób normalny – pod początku gry do końca, test z </w:t>
+      </w:r>
+      <w:proofErr w:type="spellStart"/>
+      <w:r>
+        <w:t>huaweja</w:t>
+      </w:r>
+      <w:proofErr w:type="spellEnd"/>
+      <w:r>
+        <w:t>: „</w:t>
+      </w:r>
       <w:r>
         <w:rPr>
           <w:rStyle w:val="x193iq5w"/>
           <w:color w:val="C00000"/>
         </w:rPr>
-        <w:t>huaweiu</w:t>
-      </w:r>
-      <w:proofErr w:type="spellEnd"/>
+        <w:t xml:space="preserve">Problem z wartościami prawdopodobnie w funkcji gdzie ustawia offset jest 20=&gt; a następnie &gt;19,na </w:t>
+      </w:r>
+      <w:proofErr w:type="spellStart"/>
       <w:r>
         <w:rPr>
           <w:rStyle w:val="x193iq5w"/>
           <w:color w:val="C00000"/>
         </w:rPr>
-        <w:t xml:space="preserve"> się rozjechało, Na </w:t>
-      </w:r>
-      <w:proofErr w:type="spellStart"/>
+        <w:t>huaweiu</w:t>
+      </w:r>
+      <w:proofErr w:type="spellEnd"/>
       <w:r>
         <w:rPr>
           <w:rStyle w:val="x193iq5w"/>
           <w:color w:val="C00000"/>
         </w:rPr>
-        <w:t>poco</w:t>
-      </w:r>
-      <w:proofErr w:type="spellEnd"/>
+        <w:t xml:space="preserve"> się rozjechało, Na </w:t>
+      </w:r>
+      <w:proofErr w:type="spellStart"/>
       <w:r>
         <w:rPr>
           <w:rStyle w:val="x193iq5w"/>
           <w:color w:val="C00000"/>
         </w:rPr>
-        <w:t xml:space="preserve"> działało.. Oto </w:t>
-      </w:r>
-      <w:proofErr w:type="spellStart"/>
+        <w:t>poco</w:t>
+      </w:r>
+      <w:proofErr w:type="spellEnd"/>
       <w:r>
         <w:rPr>
           <w:rStyle w:val="x193iq5w"/>
           <w:color w:val="C00000"/>
         </w:rPr>
-        <w:t>screeny</w:t>
-      </w:r>
-      <w:proofErr w:type="spellEnd"/>
+        <w:t xml:space="preserve"> działało.. Oto </w:t>
+      </w:r>
+      <w:proofErr w:type="spellStart"/>
       <w:r>
         <w:rPr>
           <w:rStyle w:val="x193iq5w"/>
           <w:color w:val="C00000"/>
         </w:rPr>
-        <w:t xml:space="preserve"> jak szedł przypadek do przeanalizowania”</w:t>
-      </w:r>
-    </w:p>
-    <w:p>
-      <w:r>
-        <w:t xml:space="preserve">//testy </w:t>
-      </w:r>
-      <w:proofErr w:type="spellStart"/>
-      <w:r>
-        <w:t>responsywnosci</w:t>
-      </w:r>
-      <w:proofErr w:type="spellEnd"/>
-      <w:r>
-        <w:t xml:space="preserve"> Samsung: </w:t>
-      </w:r>
-      <w:r>
+        <w:t>screeny</w:t>
+      </w:r>
+      <w:proofErr w:type="spellEnd"/>
+      <w:r>
+        <w:rPr>
+          <w:rStyle w:val="x193iq5w"/>
+          <w:color w:val="C00000"/>
+        </w:rPr>
+        <w:t xml:space="preserve"> jak szedł przypadek do przeanalizowania</w:t>
+      </w:r>
+      <w:r>
+        <w:rPr>
+          <w:rStyle w:val="x193iq5w"/>
+          <w:color w:val="C00000"/>
+        </w:rPr>
+        <w:t>, do przetestowania na innych urządzeniach czy się posypie też</w:t>
+      </w:r>
+    </w:p>
+    <w:p>
+      <w:r>
+        <w:rPr>
+          <w:rStyle w:val="x193iq5w"/>
+        </w:rPr>
+        <w:t xml:space="preserve">- na karcie zadania fizycznego dodać dźwięk losowania zadania na </w:t>
+      </w:r>
+      <w:proofErr w:type="spellStart"/>
+      <w:r>
+        <w:rPr>
+          <w:rStyle w:val="x193iq5w"/>
+        </w:rPr>
+        <w:t>roulette</w:t>
+      </w:r>
+      <w:proofErr w:type="spellEnd"/>
+      <w:r>
+        <w:rPr>
+          <w:rStyle w:val="x193iq5w"/>
+        </w:rPr>
+        <w:t xml:space="preserve"> </w:t>
+      </w:r>
+      <w:r>
+        <w:rPr>
+          <w:rStyle w:val="x193iq5w"/>
+        </w:rPr>
         <w:br/>
-      </w:r>
-      <w:r>
-        <w:rPr>
-          <w:color w:val="00B050"/>
-        </w:rPr>
-        <w:t>- na ekranie ‘</w:t>
-      </w:r>
-      <w:proofErr w:type="spellStart"/>
-      <w:r>
-        <w:rPr>
-          <w:color w:val="00B050"/>
-        </w:rPr>
-        <w:t>wprowadz</w:t>
-      </w:r>
-      <w:proofErr w:type="spellEnd"/>
-      <w:r>
-        <w:rPr>
-          <w:color w:val="00B050"/>
-        </w:rPr>
-        <w:t xml:space="preserve"> nazwy </w:t>
-      </w:r>
-      <w:proofErr w:type="spellStart"/>
-      <w:r>
-        <w:rPr>
-          <w:color w:val="00B050"/>
+        <w:t xml:space="preserve">- trzeba zrobić zabezpieczenie na ekranie wyboru </w:t>
+      </w:r>
+      <w:proofErr w:type="spellStart"/>
+      <w:r>
+        <w:rPr>
+          <w:rStyle w:val="x193iq5w"/>
         </w:rPr>
         <w:t>druzyn</w:t>
       </w:r>
       <w:proofErr w:type="spellEnd"/>
       <w:r>
         <w:rPr>
-          <w:color w:val="00B050"/>
-        </w:rPr>
-        <w:t xml:space="preserve">’ trzeba zrobić aby był dodawany „suwak” po prawej w momencie gdy się doda więcej niż 6 drużyn, </w:t>
-      </w:r>
-      <w:r>
+          <w:rStyle w:val="x193iq5w"/>
+        </w:rPr>
+        <w:t xml:space="preserve">, bo jak się bardzo szybko klika w „+” to da się </w:t>
+      </w:r>
+      <w:proofErr w:type="spellStart"/>
+      <w:r>
+        <w:rPr>
+          <w:rStyle w:val="x193iq5w"/>
+        </w:rPr>
+        <w:t>zbugować</w:t>
+      </w:r>
+      <w:proofErr w:type="spellEnd"/>
+      <w:r>
+        <w:rPr>
+          <w:rStyle w:val="x193iq5w"/>
+        </w:rPr>
+        <w:t xml:space="preserve"> </w:t>
+      </w:r>
+      <w:proofErr w:type="spellStart"/>
+      <w:r>
+        <w:rPr>
+          <w:rStyle w:val="x193iq5w"/>
+        </w:rPr>
+        <w:t>range</w:t>
+      </w:r>
+      <w:proofErr w:type="spellEnd"/>
+      <w:r>
+        <w:rPr>
+          <w:rStyle w:val="x193iq5w"/>
+        </w:rPr>
+        <w:t xml:space="preserve"> i wywala błąd – wystarczy dodać </w:t>
+      </w:r>
+      <w:proofErr w:type="spellStart"/>
+      <w:r>
+        <w:rPr>
+          <w:rStyle w:val="x193iq5w"/>
+        </w:rPr>
+        <w:t>delaya</w:t>
+      </w:r>
+      <w:proofErr w:type="spellEnd"/>
+      <w:r>
+        <w:rPr>
+          <w:rStyle w:val="x193iq5w"/>
+        </w:rPr>
+        <w:t xml:space="preserve"> jakiegoś przed wykonaniem funkcji dodawania czy coś takiego.. </w:t>
+      </w:r>
+      <w:r>
+        <w:rPr>
+          <w:rStyle w:val="x193iq5w"/>
+        </w:rPr>
         <w:br/>
-      </w:r>
-      <w:r>
-        <w:rPr>
-          <w:color w:val="00B050"/>
-        </w:rPr>
-        <w:t xml:space="preserve">- ekran ‘Karty </w:t>
-      </w:r>
-      <w:proofErr w:type="spellStart"/>
-      <w:r>
-        <w:rPr>
-          <w:color w:val="00B050"/>
-        </w:rPr>
-        <w:t>premium</w:t>
-      </w:r>
-      <w:proofErr w:type="spellEnd"/>
-      <w:r>
-        <w:rPr>
-          <w:color w:val="00B050"/>
-        </w:rPr>
-        <w:t xml:space="preserve">” – na dole jest </w:t>
-      </w:r>
-      <w:proofErr w:type="spellStart"/>
-      <w:r>
-        <w:rPr>
-          <w:color w:val="00B050"/>
-        </w:rPr>
-        <w:t>bottom</w:t>
-      </w:r>
-      <w:proofErr w:type="spellEnd"/>
-      <w:r>
-        <w:rPr>
-          <w:color w:val="00B050"/>
+        <w:t xml:space="preserve">- ogólnie </w:t>
+      </w:r>
+      <w:proofErr w:type="spellStart"/>
+      <w:r>
+        <w:rPr>
+          <w:rStyle w:val="x193iq5w"/>
+        </w:rPr>
+        <w:t>responsywnośc</w:t>
+      </w:r>
+      <w:proofErr w:type="spellEnd"/>
+      <w:r>
+        <w:rPr>
+          <w:rStyle w:val="x193iq5w"/>
+        </w:rPr>
+        <w:t xml:space="preserve"> pionków do poprawienia jest na 3 urządzeniach</w:t>
+      </w:r>
+      <w:r>
+        <w:rPr>
+          <w:rStyle w:val="x193iq5w"/>
+        </w:rPr>
+        <w:br/>
+        <w:t>- poprawienie ikonek na karcie rysowania – dopasowanych do treści</w:t>
+      </w:r>
+      <w:r>
+        <w:rPr>
+          <w:rStyle w:val="x193iq5w"/>
+        </w:rPr>
+        <w:br/>
+        <w:t xml:space="preserve">- dopracowanie jeszcze dźwięków gdy karta </w:t>
+      </w:r>
+      <w:proofErr w:type="spellStart"/>
+      <w:r>
+        <w:rPr>
+          <w:rStyle w:val="x193iq5w"/>
+        </w:rPr>
+        <w:t>wyjeżdza</w:t>
+      </w:r>
+      <w:proofErr w:type="spellEnd"/>
+      <w:r>
+        <w:rPr>
+          <w:rStyle w:val="x193iq5w"/>
+        </w:rPr>
+        <w:t xml:space="preserve"> z ekranu itp. – pomyśleć na tymi </w:t>
+      </w:r>
+      <w:proofErr w:type="spellStart"/>
+      <w:r>
+        <w:rPr>
+          <w:rStyle w:val="x193iq5w"/>
+        </w:rPr>
+        <w:t>oo</w:t>
+      </w:r>
+      <w:proofErr w:type="spellEnd"/>
+      <w:r>
+        <w:rPr>
+          <w:rStyle w:val="x193iq5w"/>
+        </w:rPr>
+        <w:t xml:space="preserve"> i </w:t>
+      </w:r>
+      <w:proofErr w:type="spellStart"/>
+      <w:r>
+        <w:rPr>
+          <w:rStyle w:val="x193iq5w"/>
+        </w:rPr>
+        <w:t>applausami</w:t>
+      </w:r>
+      <w:proofErr w:type="spellEnd"/>
+      <w:r>
+        <w:rPr>
+          <w:rStyle w:val="x193iq5w"/>
+        </w:rPr>
+        <w:t>?</w:t>
+      </w:r>
+      <w:r>
+        <w:rPr>
+          <w:rStyle w:val="x193iq5w"/>
+        </w:rPr>
+        <w:br/>
+      </w:r>
+      <w:r>
+        <w:rPr>
+          <w:rStyle w:val="x193iq5w"/>
+        </w:rPr>
+        <w:br/>
+      </w:r>
+      <w:proofErr w:type="spellStart"/>
+      <w:r>
+        <w:rPr>
+          <w:rStyle w:val="x193iq5w"/>
+        </w:rPr>
+        <w:t>Huawei</w:t>
+      </w:r>
+      <w:proofErr w:type="spellEnd"/>
+      <w:r>
+        <w:rPr>
+          <w:rStyle w:val="x193iq5w"/>
+        </w:rPr>
+        <w:t xml:space="preserve"> tablet:</w:t>
+      </w:r>
+      <w:r>
+        <w:rPr>
+          <w:rStyle w:val="x193iq5w"/>
+        </w:rPr>
+        <w:br/>
+        <w:t>- ekran karty, karta jest do zwężenia, trzeba dodać jakiś dodatkowy warunek dla szerokości karty w przypadku tabletów aby się zwężała</w:t>
+      </w:r>
+      <w:r>
+        <w:rPr>
+          <w:rStyle w:val="x193iq5w"/>
+        </w:rPr>
+        <w:br/>
+        <w:t xml:space="preserve">- na karcie zadania fizycznego trzeba coś </w:t>
+      </w:r>
+      <w:proofErr w:type="spellStart"/>
+      <w:r>
+        <w:rPr>
+          <w:rStyle w:val="x193iq5w"/>
+        </w:rPr>
+        <w:t>rozkminic</w:t>
+      </w:r>
+      <w:proofErr w:type="spellEnd"/>
+      <w:r>
+        <w:rPr>
+          <w:rStyle w:val="x193iq5w"/>
+        </w:rPr>
+        <w:t xml:space="preserve"> aby ten środek się jakoś dynamicznie skalował bo na każdym urządzeniu będzie problem</w:t>
+      </w:r>
+      <w:r>
+        <w:rPr>
+          <w:rStyle w:val="x193iq5w"/>
+        </w:rPr>
+        <w:t>, można to rozwiązać tak jak z „kółeczkami” w kole fortuny</w:t>
+      </w:r>
+      <w:r>
+        <w:rPr>
+          <w:rStyle w:val="x193iq5w"/>
+        </w:rPr>
+        <w:br/>
+        <w:t>-</w:t>
+      </w:r>
+      <w:r>
+        <w:rPr>
+          <w:rStyle w:val="x193iq5w"/>
         </w:rPr>
         <w:t xml:space="preserve"> </w:t>
       </w:r>
-      <w:proofErr w:type="spellStart"/>
-      <w:r>
-        <w:rPr>
-          <w:color w:val="00B050"/>
-        </w:rPr>
-        <w:t>overflowed</w:t>
-      </w:r>
-      <w:proofErr w:type="spellEnd"/>
-      <w:r>
-        <w:rPr>
-          <w:color w:val="00B050"/>
-        </w:rPr>
-        <w:t xml:space="preserve"> by 1.8pixels. </w:t>
+      <w:r>
+        <w:t xml:space="preserve"> ekran animacji karty – opis karty też przesunięty jak na </w:t>
+      </w:r>
+      <w:proofErr w:type="spellStart"/>
+      <w:r>
+        <w:t>huaweiu</w:t>
+      </w:r>
+      <w:proofErr w:type="spellEnd"/>
+      <w:r>
+        <w:t xml:space="preserve"> Magdy, więc % ekranu mi to powinien rozwiązać – wielkość karty nadal do poprawy</w:t>
       </w:r>
       <w:r>
         <w:br/>
       </w:r>
       <w:r>
-        <w:rPr>
-          <w:color w:val="00B050"/>
-        </w:rPr>
-        <w:t xml:space="preserve">- dziwnie skalowane są niektóre przyciski w menu – te na głównym są </w:t>
-      </w:r>
-      <w:proofErr w:type="spellStart"/>
-      <w:r>
-        <w:rPr>
-          <w:color w:val="00B050"/>
-        </w:rPr>
-        <w:t>okej</w:t>
-      </w:r>
-      <w:proofErr w:type="spellEnd"/>
-      <w:r>
-        <w:rPr>
-          <w:color w:val="00B050"/>
-        </w:rPr>
-        <w:t xml:space="preserve"> i ich wielkość jest fajna, natomiast w niektórych miejscach sprawiają wrażenie zbyt cienkich </w:t>
+        <w:t xml:space="preserve">- ekran karty – karta jest KWADARTOWA XD – pytanie dlaczego on to tak spłaszcza i górne części obsuwa i karta się </w:t>
+      </w:r>
+      <w:proofErr w:type="spellStart"/>
+      <w:r>
+        <w:t>wypłaszcza</w:t>
+      </w:r>
+      <w:proofErr w:type="spellEnd"/>
+      <w:r>
+        <w:t xml:space="preserve">? – trzeba zrobić </w:t>
+      </w:r>
+      <w:proofErr w:type="spellStart"/>
+      <w:r>
+        <w:t>condition</w:t>
+      </w:r>
+      <w:proofErr w:type="spellEnd"/>
+      <w:r>
+        <w:t xml:space="preserve"> w tym przypadku i ją chamsko zwęzić</w:t>
       </w:r>
       <w:r>
         <w:br/>
       </w:r>
       <w:r>
-        <w:rPr>
-          <w:color w:val="00B050"/>
-        </w:rPr>
-        <w:t xml:space="preserve"> - na ekranie ‘ustawienia’ koniecznie trzeba dodać możliwość przejścia do zmiany języka z pozycji tego miejsca, bo ludzie intuicyjnie chcą robić to w ten sposób</w:t>
-      </w:r>
-      <w:r>
-        <w:br/>
-      </w:r>
-      <w:r>
-        <w:rPr>
-          <w:color w:val="00B050"/>
-        </w:rPr>
-        <w:t>- główny ekran na Samsungu: plansza OK, te ‘kółeczka’ wokół koła fortuny oddaliły się zbyt daleko, w dodatku nie przeskalowały się napisy wewnątrz koła</w:t>
-      </w:r>
-      <w:r>
-        <w:br/>
-      </w:r>
-      <w:r>
-        <w:rPr>
-          <w:color w:val="00B050"/>
-        </w:rPr>
-        <w:t xml:space="preserve">- dolny przycisk powinien się zmniejszyć tak, aby był nadal czytelny i </w:t>
-      </w:r>
-      <w:proofErr w:type="spellStart"/>
-      <w:r>
-        <w:rPr>
-          <w:color w:val="00B050"/>
-        </w:rPr>
-        <w:t>klikalny</w:t>
-      </w:r>
-      <w:proofErr w:type="spellEnd"/>
-      <w:r>
-        <w:rPr>
-          <w:color w:val="00B050"/>
-        </w:rPr>
-        <w:t xml:space="preserve"> ale żeby dzięki temu koło w </w:t>
-      </w:r>
-      <w:proofErr w:type="spellStart"/>
-      <w:r>
-        <w:rPr>
-          <w:color w:val="00B050"/>
-        </w:rPr>
-        <w:t>expanded</w:t>
-      </w:r>
-      <w:proofErr w:type="spellEnd"/>
-      <w:r>
-        <w:rPr>
-          <w:color w:val="00B050"/>
-        </w:rPr>
-        <w:t xml:space="preserve"> zajęło więcej przestrzeni </w:t>
-      </w:r>
-      <w:r>
-        <w:br/>
-      </w:r>
-      <w:r>
-        <w:rPr>
-          <w:color w:val="00B050"/>
-        </w:rPr>
-        <w:t>- oczywiście ekran animacji karty -&gt; karta jest zbyt wielka, wielkość statyczna, nie przeskalowała się, odstępy między napisami powinny być procentowo ustalone względem danego ekranu</w:t>
-      </w:r>
-      <w:r>
-        <w:rPr>
-          <w:color w:val="00B050"/>
-        </w:rPr>
-        <w:br/>
-        <w:t xml:space="preserve">- pod „?” do poprawy skalowanie butonów – bo są ogromne – więc </w:t>
-      </w:r>
-      <w:proofErr w:type="spellStart"/>
-      <w:r>
-        <w:rPr>
-          <w:color w:val="00B050"/>
-        </w:rPr>
-        <w:t>trzebaby</w:t>
-      </w:r>
-      <w:proofErr w:type="spellEnd"/>
-      <w:r>
-        <w:rPr>
-          <w:color w:val="00B050"/>
-        </w:rPr>
-        <w:t xml:space="preserve"> to uwzględnić od razu w nowej klasie </w:t>
-      </w:r>
-      <w:proofErr w:type="spellStart"/>
-      <w:r>
-        <w:rPr>
-          <w:color w:val="00B050"/>
-        </w:rPr>
-        <w:t>buttonów</w:t>
-      </w:r>
-      <w:proofErr w:type="spellEnd"/>
-      <w:r>
-        <w:br/>
-      </w:r>
-      <w:r>
-        <w:rPr>
-          <w:color w:val="00B050"/>
-        </w:rPr>
-        <w:t>- ekran karty – nie da się zagrać, bo cały dół jest „</w:t>
-      </w:r>
-      <w:proofErr w:type="spellStart"/>
-      <w:r>
-        <w:rPr>
-          <w:color w:val="00B050"/>
-        </w:rPr>
-        <w:t>overflowed</w:t>
-      </w:r>
-      <w:proofErr w:type="spellEnd"/>
-      <w:r>
-        <w:rPr>
-          <w:color w:val="00B050"/>
-        </w:rPr>
-        <w:t xml:space="preserve"> by 77 </w:t>
-      </w:r>
-      <w:proofErr w:type="spellStart"/>
-      <w:r>
-        <w:rPr>
-          <w:color w:val="00B050"/>
-        </w:rPr>
-        <w:t>pixels</w:t>
-      </w:r>
-      <w:proofErr w:type="spellEnd"/>
-      <w:r>
-        <w:rPr>
-          <w:color w:val="00B050"/>
-        </w:rPr>
-        <w:t xml:space="preserve"> więc więcej testów nie jestem w stanie zrobić… </w:t>
-      </w:r>
-      <w:r>
-        <w:rPr>
-          <w:color w:val="00B050"/>
-        </w:rPr>
-        <w:t>TEST TO DO</w:t>
-      </w:r>
-      <w:r>
-        <w:br/>
-      </w:r>
-      <w:r>
-        <w:rPr>
-          <w:color w:val="00B050"/>
-        </w:rPr>
-        <w:t xml:space="preserve">- </w:t>
-      </w:r>
-      <w:proofErr w:type="spellStart"/>
-      <w:r>
-        <w:rPr>
-          <w:color w:val="00B050"/>
-        </w:rPr>
-        <w:t>wingame</w:t>
-      </w:r>
-      <w:proofErr w:type="spellEnd"/>
-      <w:r>
-        <w:rPr>
-          <w:color w:val="00B050"/>
-        </w:rPr>
-        <w:t xml:space="preserve"> </w:t>
-      </w:r>
-      <w:proofErr w:type="spellStart"/>
-      <w:r>
-        <w:rPr>
-          <w:color w:val="00B050"/>
-        </w:rPr>
-        <w:t>screen</w:t>
-      </w:r>
-      <w:proofErr w:type="spellEnd"/>
-      <w:r>
-        <w:rPr>
-          <w:color w:val="00B050"/>
-        </w:rPr>
-        <w:t xml:space="preserve"> – podobna sytuacja z przyciskami (dlatego że mają </w:t>
-      </w:r>
-      <w:proofErr w:type="spellStart"/>
-      <w:r>
-        <w:rPr>
-          <w:color w:val="00B050"/>
-        </w:rPr>
+        <w:t xml:space="preserve">- ekran wyboru karty jest też wypłaszczony, trzeba zrobić z niego jakiś </w:t>
+      </w:r>
+      <w:proofErr w:type="spellStart"/>
+      <w:r>
         <w:t>static</w:t>
       </w:r>
       <w:proofErr w:type="spellEnd"/>
       <w:r>
-        <w:rPr>
-          <w:color w:val="00B050"/>
-        </w:rPr>
-        <w:t xml:space="preserve"> wielkość)</w:t>
-      </w:r>
-      <w:r>
-        <w:rPr>
-          <w:color w:val="00B050"/>
-        </w:rPr>
-        <w:t xml:space="preserve"> + można im </w:t>
-      </w:r>
-      <w:proofErr w:type="spellStart"/>
-      <w:r>
-        <w:rPr>
-          <w:color w:val="00B050"/>
-        </w:rPr>
-        <w:t>dodac</w:t>
-      </w:r>
-      <w:proofErr w:type="spellEnd"/>
-      <w:r>
-        <w:rPr>
-          <w:color w:val="00B050"/>
-        </w:rPr>
-        <w:t xml:space="preserve"> </w:t>
-      </w:r>
-      <w:proofErr w:type="spellStart"/>
-      <w:r>
-        <w:rPr>
-          <w:color w:val="00B050"/>
-        </w:rPr>
-        <w:t>awaita</w:t>
-      </w:r>
-      <w:proofErr w:type="spellEnd"/>
-      <w:r>
-        <w:rPr>
-          <w:color w:val="00B050"/>
-        </w:rPr>
-        <w:t xml:space="preserve"> </w:t>
-      </w:r>
-    </w:p>
-    <w:p>
-      <w:r>
-        <w:t xml:space="preserve">//testy tablet </w:t>
-      </w:r>
-      <w:proofErr w:type="spellStart"/>
-      <w:r>
-        <w:t>Huawei</w:t>
-      </w:r>
-      <w:proofErr w:type="spellEnd"/>
-      <w:r>
-        <w:t xml:space="preserve"> </w:t>
-      </w:r>
-      <w:proofErr w:type="spellStart"/>
-      <w:r>
-        <w:t>MediaPad</w:t>
-      </w:r>
-      <w:proofErr w:type="spellEnd"/>
-      <w:r>
-        <w:t xml:space="preserve"> M3 10 </w:t>
-      </w:r>
-      <w:r>
-        <w:br/>
-        <w:t xml:space="preserve">- na ekranie rankingu </w:t>
-      </w:r>
-      <w:proofErr w:type="spellStart"/>
-      <w:r>
-        <w:t>druzyn</w:t>
-      </w:r>
-      <w:proofErr w:type="spellEnd"/>
-      <w:r>
-        <w:t xml:space="preserve"> – butony są rozmieszczone w centrum i po zewnętrznych krawędziach ekranu, powinny bardziej trzymać się środka, więc trzeba dodać tam jakieś </w:t>
-      </w:r>
-      <w:proofErr w:type="spellStart"/>
-      <w:r>
-        <w:t>expanded</w:t>
-      </w:r>
-      <w:proofErr w:type="spellEnd"/>
-      <w:r>
-        <w:t xml:space="preserve"> spacery po bokach do tego </w:t>
-      </w:r>
-      <w:proofErr w:type="spellStart"/>
-      <w:r>
-        <w:t>Row</w:t>
-      </w:r>
-      <w:proofErr w:type="spellEnd"/>
-      <w:r>
-        <w:t xml:space="preserve"> czy coś takiego.. </w:t>
-      </w:r>
-      <w:r>
-        <w:br/>
-        <w:t xml:space="preserve">- na głównym ekranie zaś jakiś problem z </w:t>
-      </w:r>
-      <w:proofErr w:type="spellStart"/>
-      <w:r>
-        <w:t>full_screenem</w:t>
-      </w:r>
-      <w:proofErr w:type="spellEnd"/>
-      <w:r>
-        <w:t xml:space="preserve"> (tym razem obcina na dole pasek) </w:t>
-      </w:r>
-      <w:r>
-        <w:br/>
-        <w:t xml:space="preserve">- </w:t>
-      </w:r>
-      <w:proofErr w:type="spellStart"/>
-      <w:r>
-        <w:t>responsywność</w:t>
-      </w:r>
-      <w:proofErr w:type="spellEnd"/>
-      <w:r>
-        <w:t xml:space="preserve"> pionków do poprawienia? </w:t>
-      </w:r>
-      <w:r>
-        <w:br/>
-        <w:t xml:space="preserve">- ekran animacji karty – opis karty też przesunięty jak na </w:t>
-      </w:r>
-      <w:proofErr w:type="spellStart"/>
-      <w:r>
-        <w:t>huaweiu</w:t>
-      </w:r>
-      <w:proofErr w:type="spellEnd"/>
-      <w:r>
-        <w:t xml:space="preserve"> Magdy, więc % ekranu mi to powinien rozwiązać</w:t>
-      </w:r>
-      <w:r>
-        <w:br/>
-        <w:t xml:space="preserve">- ekran karty – karta jest KWADARTOWA XD – pytanie dlaczego on to tak spłaszcza i górne części obsuwa i karta się </w:t>
-      </w:r>
-      <w:proofErr w:type="spellStart"/>
-      <w:r>
-        <w:t>wypłaszcza</w:t>
-      </w:r>
-      <w:proofErr w:type="spellEnd"/>
-      <w:r>
-        <w:t>?</w:t>
-      </w:r>
-      <w:r>
-        <w:br/>
-        <w:t xml:space="preserve">- na karcie antonimów (przypadek?) część słów się nie pojawiała – nie wiem czy przez </w:t>
-      </w:r>
-      <w:proofErr w:type="spellStart"/>
-      <w:r>
-        <w:t>zamuł</w:t>
-      </w:r>
-      <w:proofErr w:type="spellEnd"/>
-      <w:r>
-        <w:t xml:space="preserve"> i nie ściągnął z bazy? </w:t>
-      </w:r>
-      <w:r>
-        <w:br/>
-        <w:t xml:space="preserve">- ekran wyboru karty jest też wypłaszczony, trzeba zrobić z niego jakiś </w:t>
-      </w:r>
-      <w:proofErr w:type="spellStart"/>
-      <w:r>
-        <w:t>static</w:t>
-      </w:r>
-      <w:proofErr w:type="spellEnd"/>
-      <w:r>
-        <w:t xml:space="preserve"> i żeby cała reszta wokół </w:t>
-      </w:r>
-      <w:r>
-        <w:lastRenderedPageBreak/>
-        <w:t xml:space="preserve">puste pole się dostosowywało lub skalowało </w:t>
-      </w:r>
-      <w:r>
-        <w:br/>
-        <w:t xml:space="preserve">- </w:t>
-      </w:r>
-      <w:proofErr w:type="spellStart"/>
-      <w:r>
-        <w:t>overflowed</w:t>
-      </w:r>
-      <w:proofErr w:type="spellEnd"/>
-      <w:r>
-        <w:t xml:space="preserve"> w karcie „</w:t>
-      </w:r>
-      <w:proofErr w:type="spellStart"/>
-      <w:r>
-        <w:t>taboo</w:t>
-      </w:r>
-      <w:proofErr w:type="spellEnd"/>
-      <w:r>
-        <w:t xml:space="preserve">’ i ogólnie tych gdzie jest łącznie 5/6 słów, ale to przez te </w:t>
-      </w:r>
-      <w:proofErr w:type="spellStart"/>
-      <w:r>
-        <w:t>wypłaszczenia</w:t>
-      </w:r>
-      <w:proofErr w:type="spellEnd"/>
-      <w:r>
-        <w:t xml:space="preserve"> raczej, jak się tamto naprawi to i to się samo naprawi </w:t>
-      </w:r>
-      <w:r>
-        <w:br/>
-        <w:t>- tez problem na głównym z kołeczkami wokół koła fortuny – trzeba to jakoś zrobić –</w:t>
-      </w:r>
-      <w:proofErr w:type="spellStart"/>
-      <w:r>
-        <w:t>static</w:t>
-      </w:r>
-      <w:proofErr w:type="spellEnd"/>
-      <w:r>
-        <w:t xml:space="preserve"> </w:t>
-      </w:r>
-      <w:r>
-        <w:br/>
-        <w:t xml:space="preserve">- ekran rysowania – losowanie – </w:t>
-      </w:r>
-      <w:proofErr w:type="spellStart"/>
-      <w:r>
-        <w:t>overflowed</w:t>
-      </w:r>
-      <w:proofErr w:type="spellEnd"/>
-      <w:r>
-        <w:t xml:space="preserve"> </w:t>
-      </w:r>
-      <w:r>
-        <w:t xml:space="preserve">by 1.00 </w:t>
-      </w:r>
-      <w:proofErr w:type="spellStart"/>
-      <w:r>
-        <w:t>pixel</w:t>
-      </w:r>
-      <w:proofErr w:type="spellEnd"/>
-      <w:r>
-        <w:t xml:space="preserve"> </w:t>
+        <w:t xml:space="preserve"> i żeby cała reszta wokół puste pole się dostosowywało lub skalowało </w:t>
       </w:r>
       <w:r>
         <w:br/>
@@ -836,6 +598,7 @@
     </w:p>
     <w:p>
       <w:r>
+        <w:lastRenderedPageBreak/>
         <w:t xml:space="preserve">- zrobić w momencie kiedy już jest finalny pionek – gdy jest przekazanie do planszy win -&gt; zrobić jakieś efekty </w:t>
       </w:r>
       <w:proofErr w:type="spellStart"/>
@@ -1017,7 +780,6 @@
     </w:p>
     <w:p>
       <w:r>
-        <w:lastRenderedPageBreak/>
         <w:t>- samouczek ma sens zrobić dopiero wtedy gdy już będę miał gotowy główny ekran całej gry, karty itp. Tak aby po kolei można było pokazywać funkcje, a musi to bazować już na finalnym wyglądzie aplikacji, pamiętaj ze samouczek musi być responsywny!</w:t>
       </w:r>
     </w:p>
@@ -1174,6 +936,7 @@
     </w:p>
     <w:p>
       <w:r>
+        <w:lastRenderedPageBreak/>
         <w:t xml:space="preserve">- </w:t>
       </w:r>
       <w:r>
@@ -1413,11 +1176,7 @@
       </w:r>
       <w:r>
         <w:br/>
-        <w:t xml:space="preserve">- ogarnięcie ewentualne koła fortuny tak aby powiększało się trakcie kręcenia na cały ekran, </w:t>
-      </w:r>
-      <w:r>
-        <w:lastRenderedPageBreak/>
-        <w:t xml:space="preserve">powiększenie planszy tak aby była na całym ekranie – przeorganizowanie czegoś – kwestia do przemyślenia czy w ogóle będzie to możliwe do zrobienia </w:t>
+        <w:t xml:space="preserve">- ogarnięcie ewentualne koła fortuny tak aby powiększało się trakcie kręcenia na cały ekran, powiększenie planszy tak aby była na całym ekranie – przeorganizowanie czegoś – kwestia do przemyślenia czy w ogóle będzie to możliwe do zrobienia </w:t>
       </w:r>
     </w:p>
     <w:p>
@@ -1626,6 +1385,7 @@
     </w:p>
     <w:p>
       <w:r>
+        <w:lastRenderedPageBreak/>
         <w:t xml:space="preserve">- pamiętać o </w:t>
       </w:r>
       <w:proofErr w:type="spellStart"/>
@@ -3157,7 +2917,6 @@
           </w:tcPr>
           <w:p>
             <w:r>
-              <w:lastRenderedPageBreak/>
               <w:t>3</w:t>
             </w:r>
           </w:p>

</xml_diff>

<commit_message>
resposive thinking, some small changes etc
</commit_message>
<xml_diff>
--- a/assets/time_to_party_assets/dokumentacja.docx
+++ b/assets/time_to_party_assets/dokumentacja.docx
@@ -1,6 +1,6 @@
 
 <file path=word/document.xml><?xml version="1.0" encoding="utf-8"?>
-<w:document xmlns:wpc="http://schemas.microsoft.com/office/word/2010/wordprocessingCanvas" xmlns:cx="http://schemas.microsoft.com/office/drawing/2014/chartex" xmlns:cx1="http://schemas.microsoft.com/office/drawing/2015/9/8/chartex" xmlns:cx2="http://schemas.microsoft.com/office/drawing/2015/10/21/chartex" xmlns:cx3="http://schemas.microsoft.com/office/drawing/2016/5/9/chartex" xmlns:cx4="http://schemas.microsoft.com/office/drawing/2016/5/10/chartex" xmlns:cx5="http://schemas.microsoft.com/office/drawing/2016/5/11/chartex" xmlns:cx6="http://schemas.microsoft.com/office/drawing/2016/5/12/chartex" xmlns:cx7="http://schemas.microsoft.com/office/drawing/2016/5/13/chartex" xmlns:cx8="http://schemas.microsoft.com/office/drawing/2016/5/14/chartex" xmlns:mc="http://schemas.openxmlformats.org/markup-compatibility/2006" xmlns:aink="http://schemas.microsoft.com/office/drawing/2016/ink" xmlns:am3d="http://schemas.microsoft.com/office/drawing/2017/model3d" xmlns:o="urn:schemas-microsoft-com:office:office" xmlns:oel="http://schemas.microsoft.com/office/2019/extlst" xmlns:r="http://schemas.openxmlformats.org/officeDocument/2006/relationships" xmlns:m="http://schemas.openxmlformats.org/officeDocument/2006/math" xmlns:v="urn:schemas-microsoft-com:vml" xmlns:wp14="http://schemas.microsoft.com/office/word/2010/wordprocessingDrawing" xmlns:wp="http://schemas.openxmlformats.org/drawingml/2006/wordprocessingDrawing" xmlns:w10="urn:schemas-microsoft-com:office:word" xmlns:w="http://schemas.openxmlformats.org/wordprocessingml/2006/main" xmlns:w14="http://schemas.microsoft.com/office/word/2010/wordml" xmlns:w15="http://schemas.microsoft.com/office/word/2012/wordml" xmlns:w16cex="http://schemas.microsoft.com/office/word/2018/wordml/cex" xmlns:w16cid="http://schemas.microsoft.com/office/word/2016/wordml/cid" xmlns:w16="http://schemas.microsoft.com/office/word/2018/wordml" xmlns:w16sdtdh="http://schemas.microsoft.com/office/word/2020/wordml/sdtdatahash" xmlns:w16se="http://schemas.microsoft.com/office/word/2015/wordml/symex" xmlns:wpg="http://schemas.microsoft.com/office/word/2010/wordprocessingGroup" xmlns:wpi="http://schemas.microsoft.com/office/word/2010/wordprocessingInk" xmlns:wne="http://schemas.microsoft.com/office/word/2006/wordml" xmlns:wps="http://schemas.microsoft.com/office/word/2010/wordprocessingShape" mc:Ignorable="w14 w15 w16se w16cid w16 w16cex w16sdtdh wp14">
+<w:document xmlns:wpc="http://schemas.microsoft.com/office/word/2010/wordprocessingCanvas" xmlns:cx="http://schemas.microsoft.com/office/drawing/2014/chartex" xmlns:cx1="http://schemas.microsoft.com/office/drawing/2015/9/8/chartex" xmlns:mc="http://schemas.openxmlformats.org/markup-compatibility/2006" xmlns:o="urn:schemas-microsoft-com:office:office" xmlns:r="http://schemas.openxmlformats.org/officeDocument/2006/relationships" xmlns:m="http://schemas.openxmlformats.org/officeDocument/2006/math" xmlns:v="urn:schemas-microsoft-com:vml" xmlns:wp14="http://schemas.microsoft.com/office/word/2010/wordprocessingDrawing" xmlns:wp="http://schemas.openxmlformats.org/drawingml/2006/wordprocessingDrawing" xmlns:w10="urn:schemas-microsoft-com:office:word" xmlns:w="http://schemas.openxmlformats.org/wordprocessingml/2006/main" xmlns:w14="http://schemas.microsoft.com/office/word/2010/wordml" xmlns:w15="http://schemas.microsoft.com/office/word/2012/wordml" xmlns:w16se="http://schemas.microsoft.com/office/word/2015/wordml/symex" xmlns:wpg="http://schemas.microsoft.com/office/word/2010/wordprocessingGroup" xmlns:wpi="http://schemas.microsoft.com/office/word/2010/wordprocessingInk" xmlns:wne="http://schemas.microsoft.com/office/word/2006/wordml" xmlns:wps="http://schemas.microsoft.com/office/word/2010/wordprocessingShape" mc:Ignorable="w14 w15 w16se wp14">
   <w:body>
     <w:p>
       <w:pPr>
@@ -196,6 +196,7 @@
       <w:r>
         <w:rPr>
           <w:rStyle w:val="x193iq5w"/>
+          <w:color w:val="00B050"/>
         </w:rPr>
         <w:t xml:space="preserve">- na karcie zadania fizycznego dodać dźwięk losowania zadania na </w:t>
       </w:r>
@@ -203,6 +204,7 @@
       <w:r>
         <w:rPr>
           <w:rStyle w:val="x193iq5w"/>
+          <w:color w:val="00B050"/>
         </w:rPr>
         <w:t>roulette</w:t>
       </w:r>
@@ -210,6 +212,7 @@
       <w:r>
         <w:rPr>
           <w:rStyle w:val="x193iq5w"/>
+          <w:color w:val="00B050"/>
         </w:rPr>
         <w:t xml:space="preserve"> </w:t>
       </w:r>
@@ -218,12 +221,19 @@
           <w:rStyle w:val="x193iq5w"/>
         </w:rPr>
         <w:br/>
+      </w:r>
+      <w:r>
+        <w:rPr>
+          <w:rStyle w:val="x193iq5w"/>
+          <w:color w:val="00B050"/>
+        </w:rPr>
         <w:t xml:space="preserve">- trzeba zrobić zabezpieczenie na ekranie wyboru </w:t>
       </w:r>
       <w:proofErr w:type="spellStart"/>
       <w:r>
         <w:rPr>
           <w:rStyle w:val="x193iq5w"/>
+          <w:color w:val="00B050"/>
         </w:rPr>
         <w:t>druzyn</w:t>
       </w:r>
@@ -231,6 +241,7 @@
       <w:r>
         <w:rPr>
           <w:rStyle w:val="x193iq5w"/>
+          <w:color w:val="00B050"/>
         </w:rPr>
         <w:t xml:space="preserve">, bo jak się bardzo szybko klika w „+” to da się </w:t>
       </w:r>
@@ -238,6 +249,7 @@
       <w:r>
         <w:rPr>
           <w:rStyle w:val="x193iq5w"/>
+          <w:color w:val="00B050"/>
         </w:rPr>
         <w:t>zbugować</w:t>
       </w:r>
@@ -245,6 +257,7 @@
       <w:r>
         <w:rPr>
           <w:rStyle w:val="x193iq5w"/>
+          <w:color w:val="00B050"/>
         </w:rPr>
         <w:t xml:space="preserve"> </w:t>
       </w:r>
@@ -252,6 +265,7 @@
       <w:r>
         <w:rPr>
           <w:rStyle w:val="x193iq5w"/>
+          <w:color w:val="00B050"/>
         </w:rPr>
         <w:t>range</w:t>
       </w:r>
@@ -259,6 +273,7 @@
       <w:r>
         <w:rPr>
           <w:rStyle w:val="x193iq5w"/>
+          <w:color w:val="00B050"/>
         </w:rPr>
         <w:t xml:space="preserve"> i wywala błąd – wystarczy dodać </w:t>
       </w:r>
@@ -266,6 +281,7 @@
       <w:r>
         <w:rPr>
           <w:rStyle w:val="x193iq5w"/>
+          <w:color w:val="00B050"/>
         </w:rPr>
         <w:t>delaya</w:t>
       </w:r>
@@ -273,14 +289,21 @@
       <w:r>
         <w:rPr>
           <w:rStyle w:val="x193iq5w"/>
+          <w:color w:val="00B050"/>
         </w:rPr>
         <w:t xml:space="preserve"> jakiegoś przed wykonaniem funkcji dodawania czy coś takiego.. </w:t>
       </w:r>
       <w:r>
         <w:rPr>
           <w:rStyle w:val="x193iq5w"/>
+          <w:color w:val="00B050"/>
         </w:rPr>
         <w:br/>
+      </w:r>
+      <w:r>
+        <w:rPr>
+          <w:rStyle w:val="x193iq5w"/>
+        </w:rPr>
         <w:t xml:space="preserve">- ogólnie </w:t>
       </w:r>
       <w:proofErr w:type="spellStart"/>
@@ -302,8 +325,16 @@
           <w:rStyle w:val="x193iq5w"/>
         </w:rPr>
         <w:br/>
+      </w:r>
+      <w:bookmarkStart w:id="0" w:name="_GoBack"/>
+      <w:r>
+        <w:rPr>
+          <w:rStyle w:val="x193iq5w"/>
+          <w:color w:val="00B050"/>
+        </w:rPr>
         <w:t>- poprawienie ikonek na karcie rysowania – dopasowanych do treści</w:t>
       </w:r>
+      <w:bookmarkEnd w:id="0"/>
       <w:r>
         <w:rPr>
           <w:rStyle w:val="x193iq5w"/>
@@ -352,126 +383,6 @@
           <w:rStyle w:val="x193iq5w"/>
         </w:rPr>
         <w:t>?</w:t>
-      </w:r>
-      <w:r>
-        <w:rPr>
-          <w:rStyle w:val="x193iq5w"/>
-        </w:rPr>
-        <w:br/>
-      </w:r>
-      <w:r>
-        <w:rPr>
-          <w:rStyle w:val="x193iq5w"/>
-        </w:rPr>
-        <w:br/>
-      </w:r>
-      <w:proofErr w:type="spellStart"/>
-      <w:r>
-        <w:rPr>
-          <w:rStyle w:val="x193iq5w"/>
-        </w:rPr>
-        <w:t>Huawei</w:t>
-      </w:r>
-      <w:proofErr w:type="spellEnd"/>
-      <w:r>
-        <w:rPr>
-          <w:rStyle w:val="x193iq5w"/>
-        </w:rPr>
-        <w:t xml:space="preserve"> tablet:</w:t>
-      </w:r>
-      <w:r>
-        <w:rPr>
-          <w:rStyle w:val="x193iq5w"/>
-        </w:rPr>
-        <w:br/>
-        <w:t>- ekran karty, karta jest do zwężenia, trzeba dodać jakiś dodatkowy warunek dla szerokości karty w przypadku tabletów aby się zwężała</w:t>
-      </w:r>
-      <w:r>
-        <w:rPr>
-          <w:rStyle w:val="x193iq5w"/>
-        </w:rPr>
-        <w:br/>
-        <w:t xml:space="preserve">- na karcie zadania fizycznego trzeba coś </w:t>
-      </w:r>
-      <w:proofErr w:type="spellStart"/>
-      <w:r>
-        <w:rPr>
-          <w:rStyle w:val="x193iq5w"/>
-        </w:rPr>
-        <w:t>rozkminic</w:t>
-      </w:r>
-      <w:proofErr w:type="spellEnd"/>
-      <w:r>
-        <w:rPr>
-          <w:rStyle w:val="x193iq5w"/>
-        </w:rPr>
-        <w:t xml:space="preserve"> aby ten środek się jakoś dynamicznie skalował bo na każdym urządzeniu będzie problem</w:t>
-      </w:r>
-      <w:r>
-        <w:rPr>
-          <w:rStyle w:val="x193iq5w"/>
-        </w:rPr>
-        <w:t>, można to rozwiązać tak jak z „kółeczkami” w kole fortuny</w:t>
-      </w:r>
-      <w:r>
-        <w:rPr>
-          <w:rStyle w:val="x193iq5w"/>
-        </w:rPr>
-        <w:br/>
-        <w:t>-</w:t>
-      </w:r>
-      <w:r>
-        <w:rPr>
-          <w:rStyle w:val="x193iq5w"/>
-        </w:rPr>
-        <w:t xml:space="preserve"> </w:t>
-      </w:r>
-      <w:r>
-        <w:t xml:space="preserve"> ekran animacji karty – opis karty też przesunięty jak na </w:t>
-      </w:r>
-      <w:proofErr w:type="spellStart"/>
-      <w:r>
-        <w:t>huaweiu</w:t>
-      </w:r>
-      <w:proofErr w:type="spellEnd"/>
-      <w:r>
-        <w:t xml:space="preserve"> Magdy, więc % ekranu mi to powinien rozwiązać – wielkość karty nadal do poprawy</w:t>
-      </w:r>
-      <w:r>
-        <w:br/>
-      </w:r>
-      <w:r>
-        <w:t xml:space="preserve">- ekran karty – karta jest KWADARTOWA XD – pytanie dlaczego on to tak spłaszcza i górne części obsuwa i karta się </w:t>
-      </w:r>
-      <w:proofErr w:type="spellStart"/>
-      <w:r>
-        <w:t>wypłaszcza</w:t>
-      </w:r>
-      <w:proofErr w:type="spellEnd"/>
-      <w:r>
-        <w:t xml:space="preserve">? – trzeba zrobić </w:t>
-      </w:r>
-      <w:proofErr w:type="spellStart"/>
-      <w:r>
-        <w:t>condition</w:t>
-      </w:r>
-      <w:proofErr w:type="spellEnd"/>
-      <w:r>
-        <w:t xml:space="preserve"> w tym przypadku i ją chamsko zwęzić</w:t>
-      </w:r>
-      <w:r>
-        <w:br/>
-      </w:r>
-      <w:r>
-        <w:t xml:space="preserve">- ekran wyboru karty jest też wypłaszczony, trzeba zrobić z niego jakiś </w:t>
-      </w:r>
-      <w:proofErr w:type="spellStart"/>
-      <w:r>
-        <w:t>static</w:t>
-      </w:r>
-      <w:proofErr w:type="spellEnd"/>
-      <w:r>
-        <w:t xml:space="preserve"> i żeby cała reszta wokół puste pole się dostosowywało lub skalowało </w:t>
       </w:r>
       <w:r>
         <w:br/>
@@ -555,6 +466,10 @@
       <w:r>
         <w:t>TESTY bo część już jest ogarnięta…</w:t>
       </w:r>
+      <w:r>
+        <w:br/>
+        <w:t>---- da się cofnąć na ekranie wyboru kart?</w:t>
+      </w:r>
     </w:p>
     <w:p>
       <w:r>
@@ -598,7 +513,6 @@
     </w:p>
     <w:p>
       <w:r>
-        <w:lastRenderedPageBreak/>
         <w:t xml:space="preserve">- zrobić w momencie kiedy już jest finalny pionek – gdy jest przekazanie do planszy win -&gt; zrobić jakieś efekty </w:t>
       </w:r>
       <w:proofErr w:type="spellStart"/>
@@ -717,7 +631,14 @@
         <w:rPr>
           <w:color w:val="C00000"/>
         </w:rPr>
-        <w:t xml:space="preserve"> tylko 2 osoby, tak jak jest to w gierkach małżeńskich, też </w:t>
+        <w:t xml:space="preserve"> tylko 2 osoby, tak jak jest to w gierkach </w:t>
+      </w:r>
+      <w:r>
+        <w:rPr>
+          <w:color w:val="C00000"/>
+        </w:rPr>
+        <w:lastRenderedPageBreak/>
+        <w:t xml:space="preserve">małżeńskich, też </w:t>
       </w:r>
       <w:proofErr w:type="spellStart"/>
       <w:r>
@@ -936,7 +857,6 @@
     </w:p>
     <w:p>
       <w:r>
-        <w:lastRenderedPageBreak/>
         <w:t xml:space="preserve">- </w:t>
       </w:r>
       <w:r>
@@ -1082,6 +1002,7 @@
     </w:p>
     <w:p>
       <w:r>
+        <w:lastRenderedPageBreak/>
         <w:t>- ulepszenie al</w:t>
       </w:r>
       <w:r>
@@ -1385,7 +1306,6 @@
     </w:p>
     <w:p>
       <w:r>
-        <w:lastRenderedPageBreak/>
         <w:t xml:space="preserve">- pamiętać o </w:t>
       </w:r>
       <w:proofErr w:type="spellStart"/>
@@ -2041,6 +1961,16 @@
           <w:lang w:eastAsia="pl-PL"/>
         </w:rPr>
         <w:br/>
+      </w:r>
+      <w:r>
+        <w:rPr>
+          <w:rFonts w:ascii="Courier New" w:eastAsia="Times New Roman" w:hAnsi="Courier New" w:cs="Courier New"/>
+          <w:color w:val="CC7832"/>
+          <w:sz w:val="20"/>
+          <w:szCs w:val="20"/>
+          <w:lang w:eastAsia="pl-PL"/>
+        </w:rPr>
+        <w:lastRenderedPageBreak/>
         <w:t xml:space="preserve">  </w:t>
       </w:r>
       <w:proofErr w:type="spellStart"/>
@@ -4787,7 +4717,7 @@
 </file>
 
 <file path=word/numbering.xml><?xml version="1.0" encoding="utf-8"?>
-<w:numbering xmlns:wpc="http://schemas.microsoft.com/office/word/2010/wordprocessingCanvas" xmlns:cx="http://schemas.microsoft.com/office/drawing/2014/chartex" xmlns:cx1="http://schemas.microsoft.com/office/drawing/2015/9/8/chartex" xmlns:cx2="http://schemas.microsoft.com/office/drawing/2015/10/21/chartex" xmlns:cx3="http://schemas.microsoft.com/office/drawing/2016/5/9/chartex" xmlns:cx4="http://schemas.microsoft.com/office/drawing/2016/5/10/chartex" xmlns:cx5="http://schemas.microsoft.com/office/drawing/2016/5/11/chartex" xmlns:cx6="http://schemas.microsoft.com/office/drawing/2016/5/12/chartex" xmlns:cx7="http://schemas.microsoft.com/office/drawing/2016/5/13/chartex" xmlns:cx8="http://schemas.microsoft.com/office/drawing/2016/5/14/chartex" xmlns:mc="http://schemas.openxmlformats.org/markup-compatibility/2006" xmlns:aink="http://schemas.microsoft.com/office/drawing/2016/ink" xmlns:am3d="http://schemas.microsoft.com/office/drawing/2017/model3d" xmlns:o="urn:schemas-microsoft-com:office:office" xmlns:oel="http://schemas.microsoft.com/office/2019/extlst" xmlns:r="http://schemas.openxmlformats.org/officeDocument/2006/relationships" xmlns:m="http://schemas.openxmlformats.org/officeDocument/2006/math" xmlns:v="urn:schemas-microsoft-com:vml" xmlns:wp14="http://schemas.microsoft.com/office/word/2010/wordprocessingDrawing" xmlns:wp="http://schemas.openxmlformats.org/drawingml/2006/wordprocessingDrawing" xmlns:w10="urn:schemas-microsoft-com:office:word" xmlns:w="http://schemas.openxmlformats.org/wordprocessingml/2006/main" xmlns:w14="http://schemas.microsoft.com/office/word/2010/wordml" xmlns:w15="http://schemas.microsoft.com/office/word/2012/wordml" xmlns:w16cex="http://schemas.microsoft.com/office/word/2018/wordml/cex" xmlns:w16cid="http://schemas.microsoft.com/office/word/2016/wordml/cid" xmlns:w16="http://schemas.microsoft.com/office/word/2018/wordml" xmlns:w16sdtdh="http://schemas.microsoft.com/office/word/2020/wordml/sdtdatahash" xmlns:w16se="http://schemas.microsoft.com/office/word/2015/wordml/symex" xmlns:wpg="http://schemas.microsoft.com/office/word/2010/wordprocessingGroup" xmlns:wpi="http://schemas.microsoft.com/office/word/2010/wordprocessingInk" xmlns:wne="http://schemas.microsoft.com/office/word/2006/wordml" xmlns:wps="http://schemas.microsoft.com/office/word/2010/wordprocessingShape" mc:Ignorable="w14 w15 w16se w16cid w16 w16cex w16sdtdh wp14">
+<w:numbering xmlns:wpc="http://schemas.microsoft.com/office/word/2010/wordprocessingCanvas" xmlns:cx="http://schemas.microsoft.com/office/drawing/2014/chartex" xmlns:cx1="http://schemas.microsoft.com/office/drawing/2015/9/8/chartex" xmlns:mc="http://schemas.openxmlformats.org/markup-compatibility/2006" xmlns:o="urn:schemas-microsoft-com:office:office" xmlns:r="http://schemas.openxmlformats.org/officeDocument/2006/relationships" xmlns:m="http://schemas.openxmlformats.org/officeDocument/2006/math" xmlns:v="urn:schemas-microsoft-com:vml" xmlns:wp14="http://schemas.microsoft.com/office/word/2010/wordprocessingDrawing" xmlns:wp="http://schemas.openxmlformats.org/drawingml/2006/wordprocessingDrawing" xmlns:w10="urn:schemas-microsoft-com:office:word" xmlns:w="http://schemas.openxmlformats.org/wordprocessingml/2006/main" xmlns:w14="http://schemas.microsoft.com/office/word/2010/wordml" xmlns:w15="http://schemas.microsoft.com/office/word/2012/wordml" xmlns:w16se="http://schemas.microsoft.com/office/word/2015/wordml/symex" xmlns:wpg="http://schemas.microsoft.com/office/word/2010/wordprocessingGroup" xmlns:wpi="http://schemas.microsoft.com/office/word/2010/wordprocessingInk" xmlns:wne="http://schemas.microsoft.com/office/word/2006/wordml" xmlns:wps="http://schemas.microsoft.com/office/word/2010/wordprocessingShape" mc:Ignorable="w14 w15 w16se wp14">
   <w:abstractNum w:abstractNumId="0" w15:restartNumberingAfterBreak="0">
     <w:nsid w:val="1D464167"/>
     <w:multiLevelType w:val="multilevel"/>
@@ -4937,14 +4867,14 @@
       </w:rPr>
     </w:lvl>
   </w:abstractNum>
-  <w:num w:numId="1" w16cid:durableId="656223784">
+  <w:num w:numId="1">
     <w:abstractNumId w:val="0"/>
   </w:num>
 </w:numbering>
 </file>
 
 <file path=word/styles.xml><?xml version="1.0" encoding="utf-8"?>
-<w:styles xmlns:mc="http://schemas.openxmlformats.org/markup-compatibility/2006" xmlns:r="http://schemas.openxmlformats.org/officeDocument/2006/relationships" xmlns:w="http://schemas.openxmlformats.org/wordprocessingml/2006/main" xmlns:w14="http://schemas.microsoft.com/office/word/2010/wordml" xmlns:w15="http://schemas.microsoft.com/office/word/2012/wordml" xmlns:w16cex="http://schemas.microsoft.com/office/word/2018/wordml/cex" xmlns:w16cid="http://schemas.microsoft.com/office/word/2016/wordml/cid" xmlns:w16="http://schemas.microsoft.com/office/word/2018/wordml" xmlns:w16sdtdh="http://schemas.microsoft.com/office/word/2020/wordml/sdtdatahash" xmlns:w16se="http://schemas.microsoft.com/office/word/2015/wordml/symex" mc:Ignorable="w14 w15 w16se w16cid w16 w16cex w16sdtdh">
+<w:styles xmlns:mc="http://schemas.openxmlformats.org/markup-compatibility/2006" xmlns:r="http://schemas.openxmlformats.org/officeDocument/2006/relationships" xmlns:w="http://schemas.openxmlformats.org/wordprocessingml/2006/main" xmlns:w14="http://schemas.microsoft.com/office/word/2010/wordml" xmlns:w15="http://schemas.microsoft.com/office/word/2012/wordml" xmlns:w16se="http://schemas.microsoft.com/office/word/2015/wordml/symex" mc:Ignorable="w14 w15 w16se">
   <w:docDefaults>
     <w:rPrDefault>
       <w:rPr>
@@ -4960,7 +4890,7 @@
       </w:pPr>
     </w:pPrDefault>
   </w:docDefaults>
-  <w:latentStyles w:defLockedState="0" w:defUIPriority="99" w:defSemiHidden="0" w:defUnhideWhenUsed="0" w:defQFormat="0" w:count="376">
+  <w:latentStyles w:defLockedState="0" w:defUIPriority="99" w:defSemiHidden="0" w:defUnhideWhenUsed="0" w:defQFormat="0" w:count="371">
     <w:lsdException w:name="Normal" w:uiPriority="0" w:qFormat="1"/>
     <w:lsdException w:name="heading 1" w:uiPriority="9" w:qFormat="1"/>
     <w:lsdException w:name="heading 2" w:semiHidden="1" w:uiPriority="9" w:unhideWhenUsed="1" w:qFormat="1"/>
@@ -5332,11 +5262,6 @@
     <w:lsdException w:name="List Table 5 Dark Accent 6" w:uiPriority="50"/>
     <w:lsdException w:name="List Table 6 Colorful Accent 6" w:uiPriority="51"/>
     <w:lsdException w:name="List Table 7 Colorful Accent 6" w:uiPriority="52"/>
-    <w:lsdException w:name="Mention" w:semiHidden="1" w:unhideWhenUsed="1"/>
-    <w:lsdException w:name="Smart Hyperlink" w:semiHidden="1" w:unhideWhenUsed="1"/>
-    <w:lsdException w:name="Hashtag" w:semiHidden="1" w:unhideWhenUsed="1"/>
-    <w:lsdException w:name="Unresolved Mention" w:semiHidden="1" w:unhideWhenUsed="1"/>
-    <w:lsdException w:name="Smart Link" w:semiHidden="1" w:unhideWhenUsed="1"/>
   </w:latentStyles>
   <w:style w:type="paragraph" w:default="1" w:styleId="Normalny">
     <w:name w:val="Normal"/>

</xml_diff>

<commit_message>
sounds and fixes again
</commit_message>
<xml_diff>
--- a/assets/time_to_party_assets/dokumentacja.docx
+++ b/assets/time_to_party_assets/dokumentacja.docx
@@ -192,202 +192,7 @@
         <w:t>, do przetestowania na innych urządzeniach czy się posypie też</w:t>
       </w:r>
     </w:p>
-    <w:p>
-      <w:r>
-        <w:rPr>
-          <w:rStyle w:val="x193iq5w"/>
-          <w:color w:val="00B050"/>
-        </w:rPr>
-        <w:t xml:space="preserve">- na karcie zadania fizycznego dodać dźwięk losowania zadania na </w:t>
-      </w:r>
-      <w:proofErr w:type="spellStart"/>
-      <w:r>
-        <w:rPr>
-          <w:rStyle w:val="x193iq5w"/>
-          <w:color w:val="00B050"/>
-        </w:rPr>
-        <w:t>roulette</w:t>
-      </w:r>
-      <w:proofErr w:type="spellEnd"/>
-      <w:r>
-        <w:rPr>
-          <w:rStyle w:val="x193iq5w"/>
-          <w:color w:val="00B050"/>
-        </w:rPr>
-        <w:t xml:space="preserve"> </w:t>
-      </w:r>
-      <w:r>
-        <w:rPr>
-          <w:rStyle w:val="x193iq5w"/>
-        </w:rPr>
-        <w:br/>
-      </w:r>
-      <w:r>
-        <w:rPr>
-          <w:rStyle w:val="x193iq5w"/>
-          <w:color w:val="00B050"/>
-        </w:rPr>
-        <w:t xml:space="preserve">- trzeba zrobić zabezpieczenie na ekranie wyboru </w:t>
-      </w:r>
-      <w:proofErr w:type="spellStart"/>
-      <w:r>
-        <w:rPr>
-          <w:rStyle w:val="x193iq5w"/>
-          <w:color w:val="00B050"/>
-        </w:rPr>
-        <w:t>druzyn</w:t>
-      </w:r>
-      <w:proofErr w:type="spellEnd"/>
-      <w:r>
-        <w:rPr>
-          <w:rStyle w:val="x193iq5w"/>
-          <w:color w:val="00B050"/>
-        </w:rPr>
-        <w:t xml:space="preserve">, bo jak się bardzo szybko klika w „+” to da się </w:t>
-      </w:r>
-      <w:proofErr w:type="spellStart"/>
-      <w:r>
-        <w:rPr>
-          <w:rStyle w:val="x193iq5w"/>
-          <w:color w:val="00B050"/>
-        </w:rPr>
-        <w:t>zbugować</w:t>
-      </w:r>
-      <w:proofErr w:type="spellEnd"/>
-      <w:r>
-        <w:rPr>
-          <w:rStyle w:val="x193iq5w"/>
-          <w:color w:val="00B050"/>
-        </w:rPr>
-        <w:t xml:space="preserve"> </w:t>
-      </w:r>
-      <w:proofErr w:type="spellStart"/>
-      <w:r>
-        <w:rPr>
-          <w:rStyle w:val="x193iq5w"/>
-          <w:color w:val="00B050"/>
-        </w:rPr>
-        <w:t>range</w:t>
-      </w:r>
-      <w:proofErr w:type="spellEnd"/>
-      <w:r>
-        <w:rPr>
-          <w:rStyle w:val="x193iq5w"/>
-          <w:color w:val="00B050"/>
-        </w:rPr>
-        <w:t xml:space="preserve"> i wywala błąd – wystarczy dodać </w:t>
-      </w:r>
-      <w:proofErr w:type="spellStart"/>
-      <w:r>
-        <w:rPr>
-          <w:rStyle w:val="x193iq5w"/>
-          <w:color w:val="00B050"/>
-        </w:rPr>
-        <w:t>delaya</w:t>
-      </w:r>
-      <w:proofErr w:type="spellEnd"/>
-      <w:r>
-        <w:rPr>
-          <w:rStyle w:val="x193iq5w"/>
-          <w:color w:val="00B050"/>
-        </w:rPr>
-        <w:t xml:space="preserve"> jakiegoś przed wykonaniem funkcji dodawania czy coś takiego.. </w:t>
-      </w:r>
-      <w:r>
-        <w:rPr>
-          <w:rStyle w:val="x193iq5w"/>
-          <w:color w:val="00B050"/>
-        </w:rPr>
-        <w:br/>
-      </w:r>
-      <w:r>
-        <w:rPr>
-          <w:rStyle w:val="x193iq5w"/>
-        </w:rPr>
-        <w:t xml:space="preserve">- ogólnie </w:t>
-      </w:r>
-      <w:proofErr w:type="spellStart"/>
-      <w:r>
-        <w:rPr>
-          <w:rStyle w:val="x193iq5w"/>
-        </w:rPr>
-        <w:t>responsywnośc</w:t>
-      </w:r>
-      <w:proofErr w:type="spellEnd"/>
-      <w:r>
-        <w:rPr>
-          <w:rStyle w:val="x193iq5w"/>
-        </w:rPr>
-        <w:t xml:space="preserve"> pionków do poprawienia jest na 3 urządzeniach</w:t>
-      </w:r>
-      <w:r>
-        <w:rPr>
-          <w:rStyle w:val="x193iq5w"/>
-        </w:rPr>
-        <w:br/>
-      </w:r>
-      <w:bookmarkStart w:id="0" w:name="_GoBack"/>
-      <w:r>
-        <w:rPr>
-          <w:rStyle w:val="x193iq5w"/>
-          <w:color w:val="00B050"/>
-        </w:rPr>
-        <w:t>- poprawienie ikonek na karcie rysowania – dopasowanych do treści</w:t>
-      </w:r>
-      <w:bookmarkEnd w:id="0"/>
-      <w:r>
-        <w:rPr>
-          <w:rStyle w:val="x193iq5w"/>
-        </w:rPr>
-        <w:br/>
-        <w:t xml:space="preserve">- dopracowanie jeszcze dźwięków gdy karta </w:t>
-      </w:r>
-      <w:proofErr w:type="spellStart"/>
-      <w:r>
-        <w:rPr>
-          <w:rStyle w:val="x193iq5w"/>
-        </w:rPr>
-        <w:t>wyjeżdza</w:t>
-      </w:r>
-      <w:proofErr w:type="spellEnd"/>
-      <w:r>
-        <w:rPr>
-          <w:rStyle w:val="x193iq5w"/>
-        </w:rPr>
-        <w:t xml:space="preserve"> z ekranu itp. – pomyśleć na tymi </w:t>
-      </w:r>
-      <w:proofErr w:type="spellStart"/>
-      <w:r>
-        <w:rPr>
-          <w:rStyle w:val="x193iq5w"/>
-        </w:rPr>
-        <w:t>oo</w:t>
-      </w:r>
-      <w:proofErr w:type="spellEnd"/>
-      <w:r>
-        <w:rPr>
-          <w:rStyle w:val="x193iq5w"/>
-        </w:rPr>
-        <w:t xml:space="preserve"> i </w:t>
-      </w:r>
-      <w:proofErr w:type="spellStart"/>
-      <w:r>
-        <w:rPr>
-          <w:rStyle w:val="x193iq5w"/>
-        </w:rPr>
-        <w:t>applausami</w:t>
-      </w:r>
-      <w:proofErr w:type="spellEnd"/>
-      <w:r>
-        <w:rPr>
-          <w:rStyle w:val="x193iq5w"/>
-        </w:rPr>
-        <w:t>?</w:t>
-      </w:r>
-      <w:r>
-        <w:br/>
-      </w:r>
-    </w:p>
+    <w:p/>
     <w:p>
       <w:pPr>
         <w:rPr>
@@ -449,79 +254,40 @@
       <w:r>
         <w:t xml:space="preserve"> WSZYSTKIEGO + testy</w:t>
       </w:r>
-    </w:p>
-    <w:p>
-      <w:r>
-        <w:t xml:space="preserve"> - blokada przycisku wstecz</w:t>
-      </w:r>
-      <w:r>
-        <w:t xml:space="preserve"> na alertach i ekranach w grze</w:t>
-      </w:r>
+      <w:r>
+        <w:t xml:space="preserve"> – 3-4 urządzenia na razie ogarnąć</w:t>
+      </w:r>
+    </w:p>
+    <w:p>
+      <w:r>
+        <w:t xml:space="preserve">- </w:t>
+      </w:r>
+      <w:proofErr w:type="spellStart"/>
+      <w:r>
+        <w:t>responsywność</w:t>
+      </w:r>
+      <w:proofErr w:type="spellEnd"/>
+      <w:r>
+        <w:t xml:space="preserve"> na tabletach 7 i 10 calowych, do przetestowania kilka rodzajów ekranów telefonu – o</w:t>
+      </w:r>
+      <w:r>
+        <w:t xml:space="preserve">gólnie </w:t>
+      </w:r>
+      <w:proofErr w:type="spellStart"/>
+      <w:r>
+        <w:t>zrobienei</w:t>
+      </w:r>
+      <w:proofErr w:type="spellEnd"/>
       <w:r>
         <w:t xml:space="preserve"> </w:t>
       </w:r>
-      <w:r>
-        <w:t>//</w:t>
-      </w:r>
-      <w:r>
-        <w:t>TESTY bo część już jest ogarnięta…</w:t>
-      </w:r>
-      <w:r>
-        <w:br/>
-        <w:t>---- da się cofnąć na ekranie wyboru kart?</w:t>
-      </w:r>
-    </w:p>
-    <w:p>
-      <w:r>
-        <w:t xml:space="preserve">- </w:t>
-      </w:r>
-      <w:proofErr w:type="spellStart"/>
-      <w:r>
-        <w:t>responsywność</w:t>
-      </w:r>
-      <w:proofErr w:type="spellEnd"/>
-      <w:r>
-        <w:t xml:space="preserve"> na tabletach 7 i 10 calowych, do przetestowania kilka rodzajów ekranów telefonu – ogólnie </w:t>
-      </w:r>
-      <w:proofErr w:type="spellStart"/>
-      <w:r>
-        <w:t>zrobienei</w:t>
+      <w:proofErr w:type="spellStart"/>
+      <w:r>
+        <w:t>responsywności</w:t>
       </w:r>
       <w:proofErr w:type="spellEnd"/>
       <w:r>
         <w:t xml:space="preserve"> </w:t>
-      </w:r>
-      <w:proofErr w:type="spellStart"/>
-      <w:r>
-        <w:t>responsywności</w:t>
-      </w:r>
-      <w:proofErr w:type="spellEnd"/>
-      <w:r>
-        <w:t xml:space="preserve"> – </w:t>
-      </w:r>
-      <w:proofErr w:type="spellStart"/>
-      <w:r>
-        <w:t>prawdop</w:t>
-      </w:r>
-      <w:proofErr w:type="spellEnd"/>
-      <w:r>
-        <w:t xml:space="preserve"> .tylko menu będzie ok oraz ekran planszy – reszta do poprawy, testy, testy, testy!</w:t>
-      </w:r>
-      <w:r>
-        <w:t xml:space="preserve"> </w:t>
-      </w:r>
-    </w:p>
-    <w:p>
-      <w:r>
-        <w:t xml:space="preserve">- zrobić w momencie kiedy już jest finalny pionek – gdy jest przekazanie do planszy win -&gt; zrobić jakieś efekty </w:t>
-      </w:r>
-      <w:proofErr w:type="spellStart"/>
-      <w:r>
-        <w:t>fajerwerek</w:t>
-      </w:r>
-      <w:proofErr w:type="spellEnd"/>
-      <w:r>
-        <w:t xml:space="preserve"> wyświetlane przez chwilę – taki lekki pomysł </w:t>
       </w:r>
     </w:p>
     <w:p>
@@ -631,71 +397,65 @@
         <w:rPr>
           <w:color w:val="C00000"/>
         </w:rPr>
-        <w:t xml:space="preserve"> tylko 2 osoby, tak jak jest to w gierkach </w:t>
-      </w:r>
+        <w:t xml:space="preserve"> tylko 2 osoby, tak jak jest to w gierkach małżeńskich, też </w:t>
+      </w:r>
+      <w:proofErr w:type="spellStart"/>
       <w:r>
         <w:rPr>
           <w:color w:val="C00000"/>
         </w:rPr>
+        <w:t>możnaby</w:t>
+      </w:r>
+      <w:proofErr w:type="spellEnd"/>
+      <w:r>
+        <w:rPr>
+          <w:color w:val="C00000"/>
+        </w:rPr>
+        <w:t xml:space="preserve"> dodać info aby ustaliły kto jest graczem nr.1 kto graczem nr.2 gdyż może to mieć znaczenie w niektórych kartach gdzie aplikacja będzie odnosiła się do danej osoby z drużyny</w:t>
+      </w:r>
+    </w:p>
+    <w:p>
+      <w:r>
+        <w:t xml:space="preserve">- dopisanie do planszy </w:t>
+      </w:r>
+      <w:proofErr w:type="spellStart"/>
+      <w:r>
+        <w:t>scrollingowej</w:t>
+      </w:r>
+      <w:proofErr w:type="spellEnd"/>
+      <w:r>
+        <w:t xml:space="preserve"> (zasady gry) na początku link z </w:t>
+      </w:r>
+      <w:proofErr w:type="spellStart"/>
+      <w:r>
+        <w:t>alerta</w:t>
+      </w:r>
+      <w:proofErr w:type="spellEnd"/>
+      <w:r>
+        <w:t xml:space="preserve"> do samouczka.. tak aby można było go odbyć w dowolnym momencie </w:t>
+      </w:r>
+    </w:p>
+    <w:p>
+      <w:r>
+        <w:t xml:space="preserve">- zamiast po kolei przenosić użytkownika w kodzie, </w:t>
+      </w:r>
+      <w:proofErr w:type="spellStart"/>
+      <w:r>
+        <w:t>możnaby</w:t>
+      </w:r>
+      <w:proofErr w:type="spellEnd"/>
+      <w:r>
+        <w:t xml:space="preserve"> zrobić jakby „pokaz slajdów” przed uruchomieniem gry -&gt; same widżety i automatyczne przenoszenie, przejścia, klikając.. -&gt; wtedy gdy ktoś by go odbył, dopiero nastąpiłoby uruchomienie głównej planszy.. a gdy wcześniej ktoś odbył to przy odpalaniu gry musiałaby być zawsze sprawdzana flaga załączająca – czyli w sumie ekran ładowania by mógł sterować tym czy wyświetla samouczek czy główny ekran gry </w:t>
+      </w:r>
+    </w:p>
+    <w:p>
+      <w:r>
+        <w:t>- samouczek musi mieć możliwość ponownego włączenia w ustawieniach, przy pierwszym odpaleniu mu się zmienić odpowiednia flaga, którą w ustawieniach będzie można „cofnąć”</w:t>
+      </w:r>
+    </w:p>
+    <w:p>
+      <w:r>
         <w:lastRenderedPageBreak/>
-        <w:t xml:space="preserve">małżeńskich, też </w:t>
-      </w:r>
-      <w:proofErr w:type="spellStart"/>
-      <w:r>
-        <w:rPr>
-          <w:color w:val="C00000"/>
-        </w:rPr>
-        <w:t>możnaby</w:t>
-      </w:r>
-      <w:proofErr w:type="spellEnd"/>
-      <w:r>
-        <w:rPr>
-          <w:color w:val="C00000"/>
-        </w:rPr>
-        <w:t xml:space="preserve"> dodać info aby ustaliły kto jest graczem nr.1 kto graczem nr.2 gdyż może to mieć znaczenie w niektórych kartach gdzie aplikacja będzie odnosiła się do danej osoby z drużyny</w:t>
-      </w:r>
-    </w:p>
-    <w:p>
-      <w:r>
-        <w:t xml:space="preserve">- dopisanie do planszy </w:t>
-      </w:r>
-      <w:proofErr w:type="spellStart"/>
-      <w:r>
-        <w:t>scrollingowej</w:t>
-      </w:r>
-      <w:proofErr w:type="spellEnd"/>
-      <w:r>
-        <w:t xml:space="preserve"> (zasady gry) na początku link z </w:t>
-      </w:r>
-      <w:proofErr w:type="spellStart"/>
-      <w:r>
-        <w:t>alerta</w:t>
-      </w:r>
-      <w:proofErr w:type="spellEnd"/>
-      <w:r>
-        <w:t xml:space="preserve"> do samouczka.. tak aby można było go odbyć w dowolnym momencie </w:t>
-      </w:r>
-    </w:p>
-    <w:p>
-      <w:r>
-        <w:t xml:space="preserve">- zamiast po kolei przenosić użytkownika w kodzie, </w:t>
-      </w:r>
-      <w:proofErr w:type="spellStart"/>
-      <w:r>
-        <w:t>możnaby</w:t>
-      </w:r>
-      <w:proofErr w:type="spellEnd"/>
-      <w:r>
-        <w:t xml:space="preserve"> zrobić jakby „pokaz slajdów” przed uruchomieniem gry -&gt; same widżety i automatyczne przenoszenie, przejścia, klikając.. -&gt; wtedy gdy ktoś by go odbył, dopiero nastąpiłoby uruchomienie głównej planszy.. a gdy wcześniej ktoś odbył to przy odpalaniu gry musiałaby być zawsze sprawdzana flaga załączająca – czyli w sumie ekran ładowania by mógł sterować tym czy wyświetla samouczek czy główny ekran gry </w:t>
-      </w:r>
-    </w:p>
-    <w:p>
-      <w:r>
-        <w:t>- samouczek musi mieć możliwość ponownego włączenia w ustawieniach, przy pierwszym odpaleniu mu się zmienić odpowiednia flaga, którą w ustawieniach będzie można „cofnąć”</w:t>
-      </w:r>
-    </w:p>
-    <w:p>
-      <w:r>
         <w:t>- przekierowanie lub informacja o ponownej możliwością włączenia samouczka, powinna być dostępna z poziomu „zasady gry”</w:t>
       </w:r>
     </w:p>
@@ -1002,7 +762,6 @@
     </w:p>
     <w:p>
       <w:r>
-        <w:lastRenderedPageBreak/>
         <w:t>- ulepszenie al</w:t>
       </w:r>
       <w:r>
@@ -1093,7 +852,33 @@
       </w:r>
       <w:proofErr w:type="spellEnd"/>
       <w:r>
-        <w:t xml:space="preserve"> pomysł, dodałoby zaskoczenia grze, losowości i więcej emocji.</w:t>
+        <w:t xml:space="preserve"> pomysł, </w:t>
+      </w:r>
+      <w:r>
+        <w:lastRenderedPageBreak/>
+        <w:t>dodałoby zaskoczenia grze, losowości i więcej emocji.</w:t>
+      </w:r>
+      <w:r>
+        <w:br/>
+      </w:r>
+      <w:r>
+        <w:br/>
+      </w:r>
+      <w:r>
+        <w:t xml:space="preserve">- zrobić w momencie kiedy już jest finalny pionek – gdy jest przekazanie do planszy win -&gt; zrobić jakieś efekty </w:t>
+      </w:r>
+      <w:proofErr w:type="spellStart"/>
+      <w:r>
+        <w:t>fajerwerek</w:t>
+      </w:r>
+      <w:proofErr w:type="spellEnd"/>
+      <w:r>
+        <w:t xml:space="preserve"> wyświetlane przez chwilę – taki lekki pomysł </w:t>
+      </w:r>
+      <w:bookmarkStart w:id="0" w:name="_GoBack"/>
+      <w:bookmarkEnd w:id="0"/>
+      <w:r>
+        <w:br/>
       </w:r>
       <w:r>
         <w:br/>
@@ -1961,16 +1746,6 @@
           <w:lang w:eastAsia="pl-PL"/>
         </w:rPr>
         <w:br/>
-      </w:r>
-      <w:r>
-        <w:rPr>
-          <w:rFonts w:ascii="Courier New" w:eastAsia="Times New Roman" w:hAnsi="Courier New" w:cs="Courier New"/>
-          <w:color w:val="CC7832"/>
-          <w:sz w:val="20"/>
-          <w:szCs w:val="20"/>
-          <w:lang w:eastAsia="pl-PL"/>
-        </w:rPr>
-        <w:lastRenderedPageBreak/>
         <w:t xml:space="preserve">  </w:t>
       </w:r>
       <w:proofErr w:type="spellStart"/>
@@ -2621,6 +2396,7 @@
     </w:p>
     <w:p>
       <w:r>
+        <w:lastRenderedPageBreak/>
         <w:t>Baza danych, tabel z kartami, tabela Cards:</w:t>
       </w:r>
     </w:p>

</xml_diff>

<commit_message>
responsive fix for pawns (buildFlagsStack)
</commit_message>
<xml_diff>
--- a/assets/time_to_party_assets/dokumentacja.docx
+++ b/assets/time_to_party_assets/dokumentacja.docx
@@ -212,19 +212,22 @@
     </w:p>
     <w:p>
       <w:r>
-        <w:t xml:space="preserve">- poprawienie </w:t>
-      </w:r>
-      <w:proofErr w:type="spellStart"/>
-      <w:r>
-        <w:t>rensponsywności</w:t>
-      </w:r>
-      <w:proofErr w:type="spellEnd"/>
-      <w:r>
-        <w:t xml:space="preserve"> pionków na głównym ekranie, względem </w:t>
-      </w:r>
-      <w:proofErr w:type="spellStart"/>
-      <w:r>
-        <w:t>screen</w:t>
+        <w:t xml:space="preserve">- </w:t>
+      </w:r>
+      <w:proofErr w:type="spellStart"/>
+      <w:r>
+        <w:t>responsywność</w:t>
+      </w:r>
+      <w:proofErr w:type="spellEnd"/>
+      <w:r>
+        <w:t xml:space="preserve"> na tabletach 7 i 10 calowych, do przetestowania kilka rodzajów ekranów telefonu – o</w:t>
+      </w:r>
+      <w:r>
+        <w:t xml:space="preserve">gólnie </w:t>
+      </w:r>
+      <w:proofErr w:type="spellStart"/>
+      <w:r>
+        <w:t>zrobienei</w:t>
       </w:r>
       <w:proofErr w:type="spellEnd"/>
       <w:r>
@@ -232,62 +235,35 @@
       </w:r>
       <w:proofErr w:type="spellStart"/>
       <w:r>
-        <w:t>width</w:t>
-      </w:r>
-      <w:proofErr w:type="spellEnd"/>
-      <w:r>
-        <w:t xml:space="preserve"> – trzeba zrobić to w funkcji, która oblicza pozycje pionków – wszędzie są wartości </w:t>
-      </w:r>
-      <w:proofErr w:type="spellStart"/>
-      <w:r>
-        <w:t>static</w:t>
-      </w:r>
-      <w:proofErr w:type="spellEnd"/>
-      <w:r>
-        <w:t xml:space="preserve">, można to zrobić wtedy gdy plansza będzie w pełni ukończona -&gt; a raczej jej koncepcja oraz działanie i wygląd + ogólnie </w:t>
-      </w:r>
-      <w:proofErr w:type="spellStart"/>
-      <w:r>
-        <w:t>responsywność</w:t>
-      </w:r>
-      <w:proofErr w:type="spellEnd"/>
-      <w:r>
-        <w:t xml:space="preserve"> WSZYSTKIEGO + testy</w:t>
-      </w:r>
-      <w:r>
-        <w:t xml:space="preserve"> – 3-4 urządzenia na razie ogarnąć</w:t>
-      </w:r>
-    </w:p>
-    <w:p>
-      <w:r>
-        <w:t xml:space="preserve">- </w:t>
-      </w:r>
-      <w:proofErr w:type="spellStart"/>
-      <w:r>
-        <w:t>responsywność</w:t>
-      </w:r>
-      <w:proofErr w:type="spellEnd"/>
-      <w:r>
-        <w:t xml:space="preserve"> na tabletach 7 i 10 calowych, do przetestowania kilka rodzajów ekranów telefonu – o</w:t>
-      </w:r>
-      <w:r>
-        <w:t xml:space="preserve">gólnie </w:t>
-      </w:r>
-      <w:proofErr w:type="spellStart"/>
-      <w:r>
-        <w:t>zrobienei</w:t>
+        <w:t>responsywności</w:t>
       </w:r>
       <w:proofErr w:type="spellEnd"/>
       <w:r>
         <w:t xml:space="preserve"> </w:t>
       </w:r>
+      <w:r>
+        <w:t xml:space="preserve">// jest w sumie ok, dopracowanie </w:t>
+      </w:r>
       <w:proofErr w:type="spellStart"/>
       <w:r>
         <w:t>responsywności</w:t>
       </w:r>
       <w:proofErr w:type="spellEnd"/>
       <w:r>
-        <w:t xml:space="preserve"> </w:t>
+        <w:t xml:space="preserve">, przetestowanie na emulatorach ewentualne + dopracowanie na ekranach poniżej 5cali – jakieś skalowanie czy coś, ale ogólnie nie ma dramatu </w:t>
+      </w:r>
+    </w:p>
+    <w:p>
+      <w:r>
+        <w:t xml:space="preserve">- dodanie zabezpieczenia, że w momencie gdy wybiera się drużynę i usunie się nazwę – aby przycisk „zagraj teraz” walidował to, co tam jest wpisane, i sprawdził czy każdy z indexów jest spacjami lub pustym tekstem – wtedy powinno wyświetlić </w:t>
+      </w:r>
+      <w:proofErr w:type="spellStart"/>
+      <w:r>
+        <w:t>alertDialog</w:t>
+      </w:r>
+      <w:proofErr w:type="spellEnd"/>
+      <w:r>
+        <w:t xml:space="preserve"> -&gt; „Nazwa drużyny nie może być pusta!”</w:t>
       </w:r>
     </w:p>
     <w:p>
@@ -305,6 +281,8 @@
         </w:rPr>
         <w:t xml:space="preserve"> // OGÓLNIE TESTY – TRZEBA RAZ ZAGRAĆ CHOCIAŻ NA 2 DRUŻYNY</w:t>
       </w:r>
+      <w:bookmarkStart w:id="0" w:name="_GoBack"/>
+      <w:bookmarkEnd w:id="0"/>
     </w:p>
     <w:p>
       <w:pPr>
@@ -314,499 +292,497 @@
           <w:szCs w:val="28"/>
         </w:rPr>
       </w:pPr>
-    </w:p>
-    <w:p>
-      <w:pPr>
+      <w:r>
         <w:rPr>
           <w:b/>
           <w:sz w:val="28"/>
           <w:szCs w:val="28"/>
         </w:rPr>
-      </w:pPr>
+        <w:t>EKRAN SAMOUCZKA:</w:t>
+      </w:r>
       <w:r>
         <w:rPr>
           <w:b/>
           <w:sz w:val="28"/>
           <w:szCs w:val="28"/>
         </w:rPr>
-        <w:t>EKRAN SAMOUCZKA:</w:t>
-      </w:r>
-      <w:r>
+        <w:t xml:space="preserve"> (wtedy kiedy powyższe będzie 100%)</w:t>
+      </w:r>
+    </w:p>
+    <w:p>
+      <w:r>
+        <w:t xml:space="preserve">- zrobienie samouczka przed uruchomieniem gry, informacje dotyczące jego i pomysły: </w:t>
+      </w:r>
+    </w:p>
+    <w:p>
+      <w:pPr>
+        <w:rPr>
+          <w:color w:val="C00000"/>
+        </w:rPr>
+      </w:pPr>
+      <w:r>
+        <w:rPr>
+          <w:color w:val="C00000"/>
+        </w:rPr>
+        <w:t xml:space="preserve">- </w:t>
+      </w:r>
+      <w:proofErr w:type="spellStart"/>
+      <w:r>
+        <w:rPr>
+          <w:color w:val="C00000"/>
+        </w:rPr>
+        <w:t>możnaby</w:t>
+      </w:r>
+      <w:proofErr w:type="spellEnd"/>
+      <w:r>
+        <w:rPr>
+          <w:color w:val="C00000"/>
+        </w:rPr>
+        <w:t xml:space="preserve"> też dodać info w samouczku oraz do „zasady gry” aby drużyny dobrały się w pary, </w:t>
+      </w:r>
+      <w:proofErr w:type="spellStart"/>
+      <w:r>
+        <w:rPr>
+          <w:color w:val="C00000"/>
+        </w:rPr>
+        <w:t>możnaby</w:t>
+      </w:r>
+      <w:proofErr w:type="spellEnd"/>
+      <w:r>
+        <w:rPr>
+          <w:color w:val="C00000"/>
+        </w:rPr>
+        <w:t xml:space="preserve"> też pomyśleć nad 2 trybem gry, żeby mogły </w:t>
+      </w:r>
+      <w:proofErr w:type="spellStart"/>
+      <w:r>
+        <w:rPr>
+          <w:color w:val="C00000"/>
+        </w:rPr>
+        <w:t>grac</w:t>
+      </w:r>
+      <w:proofErr w:type="spellEnd"/>
+      <w:r>
+        <w:rPr>
+          <w:color w:val="C00000"/>
+        </w:rPr>
+        <w:t xml:space="preserve"> tylko 2 osoby, tak jak jest to w gierkach małżeńskich, też </w:t>
+      </w:r>
+      <w:proofErr w:type="spellStart"/>
+      <w:r>
+        <w:rPr>
+          <w:color w:val="C00000"/>
+        </w:rPr>
+        <w:t>możnaby</w:t>
+      </w:r>
+      <w:proofErr w:type="spellEnd"/>
+      <w:r>
+        <w:rPr>
+          <w:color w:val="C00000"/>
+        </w:rPr>
+        <w:t xml:space="preserve"> dodać info aby ustaliły kto jest graczem nr.1 kto graczem nr.2 gdyż może to mieć znaczenie w niektórych kartach gdzie aplikacja będzie odnosiła się do danej osoby z drużyny</w:t>
+      </w:r>
+    </w:p>
+    <w:p>
+      <w:r>
+        <w:t xml:space="preserve">- dopisanie do planszy </w:t>
+      </w:r>
+      <w:proofErr w:type="spellStart"/>
+      <w:r>
+        <w:t>scrollingowej</w:t>
+      </w:r>
+      <w:proofErr w:type="spellEnd"/>
+      <w:r>
+        <w:t xml:space="preserve"> (zasady gry) na początku link z </w:t>
+      </w:r>
+      <w:proofErr w:type="spellStart"/>
+      <w:r>
+        <w:t>alerta</w:t>
+      </w:r>
+      <w:proofErr w:type="spellEnd"/>
+      <w:r>
+        <w:t xml:space="preserve"> do samouczka.. tak aby można było go odbyć w dowolnym momencie </w:t>
+      </w:r>
+    </w:p>
+    <w:p>
+      <w:r>
+        <w:t xml:space="preserve">- zamiast po kolei przenosić użytkownika w kodzie, </w:t>
+      </w:r>
+      <w:proofErr w:type="spellStart"/>
+      <w:r>
+        <w:t>możnaby</w:t>
+      </w:r>
+      <w:proofErr w:type="spellEnd"/>
+      <w:r>
+        <w:t xml:space="preserve"> zrobić jakby „pokaz slajdów” przed uruchomieniem gry -&gt; same widżety i automatyczne przenoszenie, przejścia, klikając.. -&gt; wtedy gdy ktoś by go odbył, dopiero nastąpiłoby uruchomienie głównej planszy.. a gdy wcześniej ktoś odbył to przy odpalaniu gry musiałaby być zawsze sprawdzana flaga załączająca – czyli w sumie ekran ładowania by mógł sterować tym czy wyświetla samouczek czy główny ekran gry </w:t>
+      </w:r>
+    </w:p>
+    <w:p>
+      <w:r>
+        <w:t>- samouczek musi mieć możliwość ponownego włączenia w ustawieniach, przy pierwszym odpaleniu mu się zmienić odpowiednia flaga, którą w ustawieniach będzie można „cofnąć”</w:t>
+      </w:r>
+    </w:p>
+    <w:p>
+      <w:r>
+        <w:lastRenderedPageBreak/>
+        <w:t>- przekierowanie lub informacja o ponownej możliwością włączenia samouczka, powinna być dostępna z poziomu „zasady gry”</w:t>
+      </w:r>
+    </w:p>
+    <w:p>
+      <w:r>
+        <w:t>- samouczek ma sens zrobić dopiero wtedy gdy już będę miał gotowy główny ekran całej gry, karty itp. Tak aby po kolei można było pokazywać funkcje, a musi to bazować już na finalnym wyglądzie aplikacji, pamiętaj ze samouczek musi być responsywny!</w:t>
+      </w:r>
+    </w:p>
+    <w:p>
+      <w:r>
+        <w:t xml:space="preserve">- wygląd samouczka </w:t>
+      </w:r>
+      <w:proofErr w:type="spellStart"/>
+      <w:r>
+        <w:t>możnaby</w:t>
+      </w:r>
+      <w:proofErr w:type="spellEnd"/>
+      <w:r>
+        <w:t xml:space="preserve"> zrobić tak, że będzie cały folder z gotowymi klasami, ale bez funkcjonalności (gry), z </w:t>
+      </w:r>
+      <w:proofErr w:type="spellStart"/>
+      <w:r>
+        <w:t>responsywnością</w:t>
+      </w:r>
+      <w:proofErr w:type="spellEnd"/>
+      <w:r>
+        <w:t xml:space="preserve">, taki </w:t>
+      </w:r>
+      <w:proofErr w:type="spellStart"/>
+      <w:r>
+        <w:t>static</w:t>
+      </w:r>
+      <w:proofErr w:type="spellEnd"/>
+      <w:r>
+        <w:t xml:space="preserve"> i wygląd byłby taki, że byłyby narzucone alert </w:t>
+      </w:r>
+      <w:proofErr w:type="spellStart"/>
+      <w:r>
+        <w:t>dialogie</w:t>
+      </w:r>
+      <w:proofErr w:type="spellEnd"/>
+      <w:r>
+        <w:t xml:space="preserve"> z </w:t>
+      </w:r>
+      <w:proofErr w:type="spellStart"/>
+      <w:r>
+        <w:t>buttonami</w:t>
+      </w:r>
+      <w:proofErr w:type="spellEnd"/>
+      <w:r>
+        <w:t xml:space="preserve"> – </w:t>
+      </w:r>
+      <w:proofErr w:type="spellStart"/>
+      <w:r>
+        <w:t>ewentuanymi</w:t>
+      </w:r>
+      <w:proofErr w:type="spellEnd"/>
+      <w:r>
+        <w:t xml:space="preserve"> animacjami oraz z przyciemnieniem tła -&gt; i to tych części których w tym danym momencie nie chciałbym omawiać np. omawiam pola, to pola są kolorowe, reszta jest przyciemniona, na środku </w:t>
+      </w:r>
+      <w:proofErr w:type="spellStart"/>
+      <w:r>
+        <w:t>móże</w:t>
+      </w:r>
+      <w:proofErr w:type="spellEnd"/>
+      <w:r>
+        <w:t xml:space="preserve"> być krótki opis, a na dole po prawej stronie przycisk w stylu „&gt;&gt;” lub jakiś taki „okrągły”, który mógłby tworzyć efekt </w:t>
+      </w:r>
+      <w:proofErr w:type="spellStart"/>
+      <w:r>
+        <w:t>ripple</w:t>
+      </w:r>
+      <w:proofErr w:type="spellEnd"/>
+      <w:r>
+        <w:t xml:space="preserve"> czy coś takiego</w:t>
+      </w:r>
+    </w:p>
+    <w:p>
+      <w:pPr>
         <w:rPr>
           <w:b/>
           <w:sz w:val="28"/>
           <w:szCs w:val="28"/>
         </w:rPr>
-        <w:t xml:space="preserve"> (wtedy kiedy powyższe będzie 100%)</w:t>
-      </w:r>
-    </w:p>
-    <w:p>
-      <w:r>
-        <w:t xml:space="preserve">- zrobienie samouczka przed uruchomieniem gry, informacje dotyczące jego i pomysły: </w:t>
-      </w:r>
-    </w:p>
-    <w:p>
-      <w:pPr>
-        <w:rPr>
-          <w:color w:val="C00000"/>
-        </w:rPr>
       </w:pPr>
       <w:r>
-        <w:rPr>
-          <w:color w:val="C00000"/>
-        </w:rPr>
-        <w:t xml:space="preserve">- </w:t>
-      </w:r>
-      <w:proofErr w:type="spellStart"/>
-      <w:r>
-        <w:rPr>
-          <w:color w:val="C00000"/>
-        </w:rPr>
-        <w:t>możnaby</w:t>
-      </w:r>
-      <w:proofErr w:type="spellEnd"/>
-      <w:r>
-        <w:rPr>
-          <w:color w:val="C00000"/>
-        </w:rPr>
-        <w:t xml:space="preserve"> też dodać info w samouczku oraz do „zasady gry” aby drużyny dobrały się w pary, </w:t>
-      </w:r>
-      <w:proofErr w:type="spellStart"/>
-      <w:r>
-        <w:rPr>
-          <w:color w:val="C00000"/>
-        </w:rPr>
-        <w:t>możnaby</w:t>
-      </w:r>
-      <w:proofErr w:type="spellEnd"/>
-      <w:r>
-        <w:rPr>
-          <w:color w:val="C00000"/>
-        </w:rPr>
-        <w:t xml:space="preserve"> też pomyśleć nad 2 trybem gry, żeby mogły </w:t>
-      </w:r>
-      <w:proofErr w:type="spellStart"/>
-      <w:r>
-        <w:rPr>
-          <w:color w:val="C00000"/>
-        </w:rPr>
-        <w:t>grac</w:t>
-      </w:r>
-      <w:proofErr w:type="spellEnd"/>
-      <w:r>
-        <w:rPr>
-          <w:color w:val="C00000"/>
-        </w:rPr>
-        <w:t xml:space="preserve"> tylko 2 osoby, tak jak jest to w gierkach małżeńskich, też </w:t>
-      </w:r>
-      <w:proofErr w:type="spellStart"/>
-      <w:r>
-        <w:rPr>
-          <w:color w:val="C00000"/>
-        </w:rPr>
-        <w:t>możnaby</w:t>
-      </w:r>
-      <w:proofErr w:type="spellEnd"/>
-      <w:r>
-        <w:rPr>
-          <w:color w:val="C00000"/>
-        </w:rPr>
-        <w:t xml:space="preserve"> dodać info aby ustaliły kto jest graczem nr.1 kto graczem nr.2 gdyż może to mieć znaczenie w niektórych kartach gdzie aplikacja będzie odnosiła się do danej osoby z drużyny</w:t>
-      </w:r>
-    </w:p>
-    <w:p>
-      <w:r>
-        <w:t xml:space="preserve">- dopisanie do planszy </w:t>
-      </w:r>
-      <w:proofErr w:type="spellStart"/>
-      <w:r>
-        <w:t>scrollingowej</w:t>
-      </w:r>
-      <w:proofErr w:type="spellEnd"/>
-      <w:r>
-        <w:t xml:space="preserve"> (zasady gry) na początku link z </w:t>
-      </w:r>
-      <w:proofErr w:type="spellStart"/>
-      <w:r>
-        <w:t>alerta</w:t>
-      </w:r>
-      <w:proofErr w:type="spellEnd"/>
-      <w:r>
-        <w:t xml:space="preserve"> do samouczka.. tak aby można było go odbyć w dowolnym momencie </w:t>
-      </w:r>
-    </w:p>
-    <w:p>
-      <w:r>
-        <w:t xml:space="preserve">- zamiast po kolei przenosić użytkownika w kodzie, </w:t>
-      </w:r>
-      <w:proofErr w:type="spellStart"/>
-      <w:r>
-        <w:t>możnaby</w:t>
-      </w:r>
-      <w:proofErr w:type="spellEnd"/>
-      <w:r>
-        <w:t xml:space="preserve"> zrobić jakby „pokaz slajdów” przed uruchomieniem gry -&gt; same widżety i automatyczne przenoszenie, przejścia, klikając.. -&gt; wtedy gdy ktoś by go odbył, dopiero nastąpiłoby uruchomienie głównej planszy.. a gdy wcześniej ktoś odbył to przy odpalaniu gry musiałaby być zawsze sprawdzana flaga załączająca – czyli w sumie ekran ładowania by mógł sterować tym czy wyświetla samouczek czy główny ekran gry </w:t>
-      </w:r>
-    </w:p>
-    <w:p>
-      <w:r>
-        <w:t>- samouczek musi mieć możliwość ponownego włączenia w ustawieniach, przy pierwszym odpaleniu mu się zmienić odpowiednia flaga, którą w ustawieniach będzie można „cofnąć”</w:t>
-      </w:r>
-    </w:p>
-    <w:p>
-      <w:r>
-        <w:lastRenderedPageBreak/>
-        <w:t>- przekierowanie lub informacja o ponownej możliwością włączenia samouczka, powinna być dostępna z poziomu „zasady gry”</w:t>
-      </w:r>
-    </w:p>
-    <w:p>
-      <w:r>
-        <w:t>- samouczek ma sens zrobić dopiero wtedy gdy już będę miał gotowy główny ekran całej gry, karty itp. Tak aby po kolei można było pokazywać funkcje, a musi to bazować już na finalnym wyglądzie aplikacji, pamiętaj ze samouczek musi być responsywny!</w:t>
-      </w:r>
-    </w:p>
-    <w:p>
-      <w:r>
-        <w:t xml:space="preserve">- wygląd samouczka </w:t>
-      </w:r>
-      <w:proofErr w:type="spellStart"/>
-      <w:r>
-        <w:t>możnaby</w:t>
-      </w:r>
-      <w:proofErr w:type="spellEnd"/>
-      <w:r>
-        <w:t xml:space="preserve"> zrobić tak, że będzie cały folder z gotowymi klasami, ale bez funkcjonalności (gry), z </w:t>
-      </w:r>
-      <w:proofErr w:type="spellStart"/>
-      <w:r>
-        <w:t>responsywnością</w:t>
-      </w:r>
-      <w:proofErr w:type="spellEnd"/>
-      <w:r>
-        <w:t xml:space="preserve">, taki </w:t>
-      </w:r>
-      <w:proofErr w:type="spellStart"/>
-      <w:r>
-        <w:t>static</w:t>
-      </w:r>
-      <w:proofErr w:type="spellEnd"/>
-      <w:r>
-        <w:t xml:space="preserve"> i wygląd byłby taki, że byłyby narzucone alert </w:t>
-      </w:r>
-      <w:proofErr w:type="spellStart"/>
-      <w:r>
-        <w:t>dialogie</w:t>
-      </w:r>
-      <w:proofErr w:type="spellEnd"/>
-      <w:r>
-        <w:t xml:space="preserve"> z </w:t>
-      </w:r>
-      <w:proofErr w:type="spellStart"/>
-      <w:r>
-        <w:t>buttonami</w:t>
-      </w:r>
-      <w:proofErr w:type="spellEnd"/>
-      <w:r>
-        <w:t xml:space="preserve"> – </w:t>
-      </w:r>
-      <w:proofErr w:type="spellStart"/>
-      <w:r>
-        <w:t>ewentuanymi</w:t>
-      </w:r>
-      <w:proofErr w:type="spellEnd"/>
-      <w:r>
-        <w:t xml:space="preserve"> animacjami oraz z przyciemnieniem tła -&gt; i to tych części których w tym danym momencie nie chciałbym omawiać np. omawiam pola, to pola są kolorowe, reszta jest przyciemniona, na środku </w:t>
-      </w:r>
-      <w:proofErr w:type="spellStart"/>
-      <w:r>
-        <w:t>móże</w:t>
-      </w:r>
-      <w:proofErr w:type="spellEnd"/>
-      <w:r>
-        <w:t xml:space="preserve"> być krótki opis, a na dole po prawej stronie przycisk w stylu „&gt;&gt;” lub jakiś taki „okrągły”, który mógłby tworzyć efekt </w:t>
-      </w:r>
-      <w:proofErr w:type="spellStart"/>
-      <w:r>
-        <w:t>ripple</w:t>
-      </w:r>
-      <w:proofErr w:type="spellEnd"/>
-      <w:r>
-        <w:t xml:space="preserve"> czy coś takiego</w:t>
-      </w:r>
-    </w:p>
-    <w:p>
-      <w:pPr>
         <w:rPr>
           <w:b/>
           <w:sz w:val="28"/>
           <w:szCs w:val="28"/>
         </w:rPr>
-      </w:pPr>
+        <w:t>FIREBASE</w:t>
+      </w:r>
       <w:r>
         <w:rPr>
           <w:b/>
           <w:sz w:val="28"/>
           <w:szCs w:val="28"/>
         </w:rPr>
-        <w:t>FIREBASE</w:t>
-      </w:r>
+        <w:t>/in-</w:t>
+      </w:r>
+      <w:proofErr w:type="spellStart"/>
       <w:r>
         <w:rPr>
           <w:b/>
           <w:sz w:val="28"/>
           <w:szCs w:val="28"/>
         </w:rPr>
-        <w:t>/in-</w:t>
-      </w:r>
-      <w:proofErr w:type="spellStart"/>
+        <w:t>app</w:t>
+      </w:r>
+      <w:proofErr w:type="spellEnd"/>
       <w:r>
         <w:rPr>
           <w:b/>
           <w:sz w:val="28"/>
           <w:szCs w:val="28"/>
         </w:rPr>
-        <w:t>app</w:t>
-      </w:r>
-      <w:proofErr w:type="spellEnd"/>
+        <w:t>-</w:t>
+      </w:r>
+      <w:proofErr w:type="spellStart"/>
       <w:r>
         <w:rPr>
           <w:b/>
           <w:sz w:val="28"/>
           <w:szCs w:val="28"/>
         </w:rPr>
-        <w:t>-</w:t>
-      </w:r>
-      <w:proofErr w:type="spellStart"/>
+        <w:t>purchases</w:t>
+      </w:r>
+      <w:proofErr w:type="spellEnd"/>
       <w:r>
         <w:rPr>
           <w:b/>
           <w:sz w:val="28"/>
           <w:szCs w:val="28"/>
         </w:rPr>
+        <w:t>:</w:t>
+      </w:r>
+    </w:p>
+    <w:p>
+      <w:r>
+        <w:t xml:space="preserve">- na koniec zabezpieczenie bazy danych, całej -&gt; żeby w momencie kupna pobierać klucz z </w:t>
+      </w:r>
+      <w:proofErr w:type="spellStart"/>
+      <w:r>
+        <w:t>firebase</w:t>
+      </w:r>
+      <w:proofErr w:type="spellEnd"/>
+      <w:r>
+        <w:t xml:space="preserve"> i w ten sposób uzyskać dostęp, po prostu baza byłaby na telefonie domyślnie cała, z tym że byłaby zaszyfrowana kluczem, który pobierał by się z </w:t>
+      </w:r>
+      <w:proofErr w:type="spellStart"/>
+      <w:r>
+        <w:t>firebase</w:t>
+      </w:r>
+      <w:proofErr w:type="spellEnd"/>
+      <w:r>
+        <w:t xml:space="preserve"> i wtedy pełna wersja odblokowywała by się po tym kluczu -&gt;  a raczej dostęp do reszty rekordów z bazy, po prostu zmiana kwerendy pobierającej i tyle, + dodatkowe warunki, jeżeli klucz zostałby pobrany czy coś, dla opcji z polami etc.</w:t>
+      </w:r>
+    </w:p>
+    <w:p>
+      <w:r>
+        <w:t xml:space="preserve">- </w:t>
+      </w:r>
+      <w:r>
+        <w:t>po kupnie: MONIT – gratulacje, odblokowałeś nowe karty, dziękujemy za zakup pełnej wersji, miłej rozrywki!</w:t>
+      </w:r>
+      <w:r>
+        <w:t xml:space="preserve"> I przycisk OK (bez </w:t>
+      </w:r>
+      <w:proofErr w:type="spellStart"/>
+      <w:r>
+        <w:t>rate</w:t>
+      </w:r>
+      <w:proofErr w:type="spellEnd"/>
+      <w:r>
+        <w:t xml:space="preserve"> w tym miejscu) , po kupnie </w:t>
+      </w:r>
+      <w:proofErr w:type="spellStart"/>
+      <w:r>
+        <w:t>trzebaby</w:t>
+      </w:r>
+      <w:proofErr w:type="spellEnd"/>
+      <w:r>
+        <w:t xml:space="preserve"> również wyłączać w </w:t>
+      </w:r>
+      <w:proofErr w:type="spellStart"/>
+      <w:r>
+        <w:t>drawerze</w:t>
+      </w:r>
+      <w:proofErr w:type="spellEnd"/>
+      <w:r>
+        <w:t xml:space="preserve"> </w:t>
+      </w:r>
+      <w:proofErr w:type="spellStart"/>
+      <w:r>
+        <w:t>button</w:t>
+      </w:r>
+      <w:proofErr w:type="spellEnd"/>
+      <w:r>
+        <w:t xml:space="preserve"> karty </w:t>
+      </w:r>
+      <w:proofErr w:type="spellStart"/>
+      <w:r>
+        <w:t>premium</w:t>
+      </w:r>
+      <w:proofErr w:type="spellEnd"/>
+      <w:r>
+        <w:t xml:space="preserve"> w layoucie oraz na ekranie </w:t>
+      </w:r>
+      <w:proofErr w:type="spellStart"/>
+      <w:r>
+        <w:t>raknkingu</w:t>
+      </w:r>
+      <w:proofErr w:type="spellEnd"/>
+      <w:r>
+        <w:t xml:space="preserve"> drużyn </w:t>
+      </w:r>
+    </w:p>
+    <w:p>
+      <w:r>
+        <w:t xml:space="preserve">- trzeba przechowywać ID użytkowników, którzy zakupili pełną wersję w </w:t>
+      </w:r>
+      <w:proofErr w:type="spellStart"/>
+      <w:r>
+        <w:t>firebase</w:t>
+      </w:r>
+      <w:proofErr w:type="spellEnd"/>
+      <w:r>
+        <w:t xml:space="preserve">, tak żeby na tej podstawie mieli możliwość zrobienia </w:t>
+      </w:r>
+      <w:proofErr w:type="spellStart"/>
+      <w:r>
+        <w:t>restore</w:t>
+      </w:r>
+      <w:proofErr w:type="spellEnd"/>
+      <w:r>
+        <w:t xml:space="preserve"> </w:t>
+      </w:r>
+      <w:proofErr w:type="spellStart"/>
+      <w:r>
         <w:t>purchases</w:t>
       </w:r>
       <w:proofErr w:type="spellEnd"/>
       <w:r>
+        <w:t xml:space="preserve"> w przypadku dezinstalacji, zmiany urządzenia czy przejścia z </w:t>
+      </w:r>
+      <w:proofErr w:type="spellStart"/>
+      <w:r>
+        <w:t>iphona</w:t>
+      </w:r>
+      <w:proofErr w:type="spellEnd"/>
+      <w:r>
+        <w:t xml:space="preserve"> na android i odwrotnie</w:t>
+      </w:r>
+    </w:p>
+    <w:p>
+      <w:r>
+        <w:t>-</w:t>
+      </w:r>
+      <w:r>
+        <w:t xml:space="preserve"> </w:t>
+      </w:r>
+      <w:r>
+        <w:t>po zakupie aplikacji nie powinno być tego zachęcenia oraz tej reklamy, dodatkowo w „</w:t>
+      </w:r>
+      <w:proofErr w:type="spellStart"/>
+      <w:r>
+        <w:t>drawer</w:t>
+      </w:r>
+      <w:proofErr w:type="spellEnd"/>
+      <w:r>
+        <w:t>” też powinna zniknąć opcja możliwości kliknięcia w ekran reklamy/zakupu</w:t>
+      </w:r>
+    </w:p>
+    <w:p>
+      <w:pPr>
         <w:rPr>
           <w:b/>
           <w:sz w:val="28"/>
           <w:szCs w:val="28"/>
         </w:rPr>
-        <w:t>:</w:t>
-      </w:r>
-    </w:p>
-    <w:p>
-      <w:r>
-        <w:t xml:space="preserve">- na koniec zabezpieczenie bazy danych, całej -&gt; żeby w momencie kupna pobierać klucz z </w:t>
-      </w:r>
-      <w:proofErr w:type="spellStart"/>
-      <w:r>
-        <w:t>firebase</w:t>
-      </w:r>
-      <w:proofErr w:type="spellEnd"/>
-      <w:r>
-        <w:t xml:space="preserve"> i w ten sposób uzyskać dostęp, po prostu baza byłaby na telefonie domyślnie cała, z tym że byłaby zaszyfrowana kluczem, który pobierał by się z </w:t>
-      </w:r>
-      <w:proofErr w:type="spellStart"/>
-      <w:r>
-        <w:t>firebase</w:t>
-      </w:r>
-      <w:proofErr w:type="spellEnd"/>
-      <w:r>
-        <w:t xml:space="preserve"> i wtedy pełna wersja odblokowywała by się po tym kluczu -&gt;  a raczej dostęp do reszty rekordów z bazy, po prostu zmiana kwerendy pobierającej i tyle, + dodatkowe warunki, jeżeli klucz zostałby pobrany czy coś, dla opcji z polami etc.</w:t>
-      </w:r>
-    </w:p>
-    <w:p>
-      <w:r>
-        <w:t xml:space="preserve">- </w:t>
-      </w:r>
-      <w:r>
-        <w:t>po kupnie: MONIT – gratulacje, odblokowałeś nowe karty, dziękujemy za zakup pełnej wersji, miłej rozrywki!</w:t>
-      </w:r>
-      <w:r>
-        <w:t xml:space="preserve"> I przycisk OK (bez </w:t>
-      </w:r>
-      <w:proofErr w:type="spellStart"/>
-      <w:r>
-        <w:t>rate</w:t>
-      </w:r>
-      <w:proofErr w:type="spellEnd"/>
-      <w:r>
-        <w:t xml:space="preserve"> w tym miejscu) , po kupnie </w:t>
-      </w:r>
-      <w:proofErr w:type="spellStart"/>
-      <w:r>
-        <w:t>trzebaby</w:t>
-      </w:r>
-      <w:proofErr w:type="spellEnd"/>
-      <w:r>
-        <w:t xml:space="preserve"> również wyłączać w </w:t>
-      </w:r>
-      <w:proofErr w:type="spellStart"/>
-      <w:r>
-        <w:t>drawerze</w:t>
-      </w:r>
-      <w:proofErr w:type="spellEnd"/>
-      <w:r>
-        <w:t xml:space="preserve"> </w:t>
-      </w:r>
-      <w:proofErr w:type="spellStart"/>
-      <w:r>
-        <w:t>button</w:t>
-      </w:r>
-      <w:proofErr w:type="spellEnd"/>
-      <w:r>
-        <w:t xml:space="preserve"> karty </w:t>
-      </w:r>
-      <w:proofErr w:type="spellStart"/>
-      <w:r>
-        <w:t>premium</w:t>
-      </w:r>
-      <w:proofErr w:type="spellEnd"/>
-      <w:r>
-        <w:t xml:space="preserve"> w layoucie oraz na ekranie </w:t>
-      </w:r>
-      <w:proofErr w:type="spellStart"/>
-      <w:r>
-        <w:t>raknkingu</w:t>
-      </w:r>
-      <w:proofErr w:type="spellEnd"/>
-      <w:r>
-        <w:t xml:space="preserve"> drużyn </w:t>
-      </w:r>
-    </w:p>
-    <w:p>
-      <w:r>
-        <w:t xml:space="preserve">- trzeba przechowywać ID użytkowników, którzy zakupili pełną wersję w </w:t>
-      </w:r>
-      <w:proofErr w:type="spellStart"/>
-      <w:r>
-        <w:t>firebase</w:t>
-      </w:r>
-      <w:proofErr w:type="spellEnd"/>
-      <w:r>
-        <w:t xml:space="preserve">, tak żeby na tej podstawie mieli możliwość zrobienia </w:t>
-      </w:r>
-      <w:proofErr w:type="spellStart"/>
-      <w:r>
-        <w:t>restore</w:t>
-      </w:r>
-      <w:proofErr w:type="spellEnd"/>
-      <w:r>
-        <w:t xml:space="preserve"> </w:t>
-      </w:r>
-      <w:proofErr w:type="spellStart"/>
-      <w:r>
-        <w:t>purchases</w:t>
-      </w:r>
-      <w:proofErr w:type="spellEnd"/>
-      <w:r>
-        <w:t xml:space="preserve"> w przypadku dezinstalacji, zmiany urządzenia czy przejścia z </w:t>
-      </w:r>
-      <w:proofErr w:type="spellStart"/>
-      <w:r>
-        <w:t>iphona</w:t>
-      </w:r>
-      <w:proofErr w:type="spellEnd"/>
-      <w:r>
-        <w:t xml:space="preserve"> na android i odwrotnie</w:t>
-      </w:r>
-    </w:p>
-    <w:p>
-      <w:r>
-        <w:t>-</w:t>
-      </w:r>
-      <w:r>
-        <w:t xml:space="preserve"> </w:t>
-      </w:r>
-      <w:r>
-        <w:t>po zakupie aplikacji nie powinno być tego zachęcenia oraz tej reklamy, dodatkowo w „</w:t>
-      </w:r>
-      <w:proofErr w:type="spellStart"/>
-      <w:r>
-        <w:t>drawer</w:t>
-      </w:r>
-      <w:proofErr w:type="spellEnd"/>
-      <w:r>
-        <w:t>” też powinna zniknąć opcja możliwości kliknięcia w ekran reklamy/zakupu</w:t>
-      </w:r>
-    </w:p>
-    <w:p>
-      <w:pPr>
+      </w:pPr>
+      <w:r>
         <w:rPr>
           <w:b/>
           <w:sz w:val="28"/>
           <w:szCs w:val="28"/>
         </w:rPr>
-      </w:pPr>
-      <w:r>
+        <w:t>EKRAN REKLAMY:</w:t>
+      </w:r>
+    </w:p>
+    <w:p>
+      <w:r>
+        <w:t>- pup-</w:t>
+      </w:r>
+      <w:proofErr w:type="spellStart"/>
+      <w:r>
+        <w:t>upy</w:t>
+      </w:r>
+      <w:proofErr w:type="spellEnd"/>
+      <w:r>
+        <w:t xml:space="preserve"> po kliknięciu w odpowiednie linki, dodać sugestie które by na to wskazywały, jakieś strzałeczki lub animacja skalowania tekstu</w:t>
+      </w:r>
+    </w:p>
+    <w:p>
+      <w:r>
+        <w:t>- ulepszenie al</w:t>
+      </w:r>
+      <w:r>
+        <w:t>ert dialogów.. – więcej rozrywki, - nowe pola i ekstra zadania, - większa baza danych bez powtórzeń</w:t>
+      </w:r>
+      <w:r>
+        <w:t xml:space="preserve"> – uwzględniając dodanie </w:t>
+      </w:r>
+      <w:proofErr w:type="spellStart"/>
+      <w:r>
+        <w:t>screenów</w:t>
+      </w:r>
+      <w:proofErr w:type="spellEnd"/>
+      <w:r>
+        <w:t xml:space="preserve"> z pełnej wersji gry </w:t>
+      </w:r>
+      <w:proofErr w:type="spellStart"/>
+      <w:r>
+        <w:t>itp</w:t>
+      </w:r>
+      <w:proofErr w:type="spellEnd"/>
+    </w:p>
+    <w:p>
+      <w:r>
+        <w:t>- pomyśleć na reklamami, które by się pojawiały cyklicznie w aplikacji albo jakiś stały banner</w:t>
+      </w:r>
+    </w:p>
+    <w:p>
+      <w:r>
+        <w:t>- poprawka „</w:t>
+      </w:r>
+      <w:proofErr w:type="spellStart"/>
+      <w:r>
+        <w:t>wyjechań</w:t>
+      </w:r>
+      <w:proofErr w:type="spellEnd"/>
+      <w:r>
+        <w:t xml:space="preserve">” tekstów za ekran przy niektórych tłumaczeniach </w:t>
+      </w:r>
+      <w:r>
+        <w:t xml:space="preserve"> </w:t>
+      </w:r>
+    </w:p>
+    <w:p/>
+    <w:p>
+      <w:pPr>
         <w:rPr>
           <w:b/>
           <w:sz w:val="28"/>
           <w:szCs w:val="28"/>
         </w:rPr>
-        <w:t>EKRAN REKLAMY:</w:t>
-      </w:r>
-    </w:p>
-    <w:p>
-      <w:r>
-        <w:t>- pup-</w:t>
-      </w:r>
-      <w:proofErr w:type="spellStart"/>
-      <w:r>
-        <w:t>upy</w:t>
-      </w:r>
-      <w:proofErr w:type="spellEnd"/>
-      <w:r>
-        <w:t xml:space="preserve"> po kliknięciu w odpowiednie linki, dodać sugestie które by na to wskazywały, jakieś strzałeczki lub animacja skalowania tekstu</w:t>
-      </w:r>
-    </w:p>
-    <w:p>
-      <w:r>
-        <w:t>- ulepszenie al</w:t>
-      </w:r>
-      <w:r>
-        <w:t>ert dialogów.. – więcej rozrywki, - nowe pola i ekstra zadania, - większa baza danych bez powtórzeń</w:t>
-      </w:r>
-      <w:r>
-        <w:t xml:space="preserve"> – uwzględniając dodanie </w:t>
-      </w:r>
-      <w:proofErr w:type="spellStart"/>
-      <w:r>
-        <w:t>screenów</w:t>
-      </w:r>
-      <w:proofErr w:type="spellEnd"/>
-      <w:r>
-        <w:t xml:space="preserve"> z pełnej wersji gry </w:t>
-      </w:r>
-      <w:proofErr w:type="spellStart"/>
-      <w:r>
-        <w:t>itp</w:t>
-      </w:r>
-      <w:proofErr w:type="spellEnd"/>
-    </w:p>
-    <w:p>
-      <w:r>
-        <w:t>- pomyśleć na reklamami, które by się pojawiały cyklicznie w aplikacji albo jakiś stały banner</w:t>
-      </w:r>
-    </w:p>
-    <w:p>
-      <w:r>
-        <w:t>- poprawka „</w:t>
-      </w:r>
-      <w:proofErr w:type="spellStart"/>
-      <w:r>
-        <w:t>wyjechań</w:t>
-      </w:r>
-      <w:proofErr w:type="spellEnd"/>
-      <w:r>
-        <w:t xml:space="preserve">” tekstów za ekran przy niektórych tłumaczeniach </w:t>
-      </w:r>
-      <w:r>
-        <w:t xml:space="preserve"> </w:t>
-      </w:r>
-    </w:p>
-    <w:p/>
-    <w:p>
+      </w:pPr>
       <w:r>
         <w:rPr>
           <w:b/>
@@ -815,6 +791,51 @@
         </w:rPr>
         <w:t>KIEDY APKA BĘDZIE JUŻ W SKLEPIE PLAY:</w:t>
       </w:r>
+    </w:p>
+    <w:p>
+      <w:r>
+        <w:t xml:space="preserve">- jak się szybko klika w menu to nadal da się zrobić że wywali out of </w:t>
+      </w:r>
+      <w:proofErr w:type="spellStart"/>
+      <w:r>
+        <w:t>range</w:t>
+      </w:r>
+      <w:proofErr w:type="spellEnd"/>
+      <w:r>
+        <w:t xml:space="preserve"> – co ciekawe tylko na starszych </w:t>
+      </w:r>
+      <w:proofErr w:type="spellStart"/>
+      <w:r>
+        <w:t>urzadzniach</w:t>
+      </w:r>
+      <w:proofErr w:type="spellEnd"/>
+      <w:r>
+        <w:t xml:space="preserve"> – raz mi się to udało zrobić na tablecie raz nie – ogólnie tylko wtedy gdy coś zamuli – wstrzymam się z tym chyba </w:t>
+      </w:r>
+      <w:proofErr w:type="spellStart"/>
+      <w:r>
+        <w:t>az</w:t>
+      </w:r>
+      <w:proofErr w:type="spellEnd"/>
+      <w:r>
+        <w:t xml:space="preserve"> do wersji </w:t>
+      </w:r>
+      <w:proofErr w:type="spellStart"/>
+      <w:r>
+        <w:t>release</w:t>
+      </w:r>
+      <w:proofErr w:type="spellEnd"/>
+      <w:r>
+        <w:t xml:space="preserve"> bo zapewne wersja </w:t>
+      </w:r>
+      <w:proofErr w:type="spellStart"/>
+      <w:r>
+        <w:t>zbuildowana</w:t>
+      </w:r>
+      <w:proofErr w:type="spellEnd"/>
+      <w:r>
+        <w:t xml:space="preserve"> nie zmuli?</w:t>
+      </w:r>
       <w:r>
         <w:br/>
       </w:r>
@@ -836,7 +857,11 @@
         <w:t xml:space="preserve">” - </w:t>
       </w:r>
       <w:r>
-        <w:t xml:space="preserve"> baza już zrobiona, 70słów per język i po prostu będziemy losować jedno słowo i wyświetlać kartę, dając około minuty czasu na to, </w:t>
+        <w:t xml:space="preserve"> baza już zrobiona, 70słów per język i po prostu będziemy losować jedno słowo i </w:t>
+      </w:r>
+      <w:r>
+        <w:lastRenderedPageBreak/>
+        <w:t xml:space="preserve">wyświetlać kartę, dając około minuty czasu na to, </w:t>
       </w:r>
       <w:proofErr w:type="spellStart"/>
       <w:r>
@@ -852,19 +877,13 @@
       </w:r>
       <w:proofErr w:type="spellEnd"/>
       <w:r>
-        <w:t xml:space="preserve"> pomysł, </w:t>
-      </w:r>
-      <w:r>
-        <w:lastRenderedPageBreak/>
-        <w:t>dodałoby zaskoczenia grze, losowości i więcej emocji.</w:t>
+        <w:t xml:space="preserve"> pomysł, dodałoby zaskoczenia grze, losowości i więcej emocji.</w:t>
       </w:r>
       <w:r>
         <w:br/>
       </w:r>
       <w:r>
         <w:br/>
-      </w:r>
-      <w:r>
         <w:t xml:space="preserve">- zrobić w momencie kiedy już jest finalny pionek – gdy jest przekazanie do planszy win -&gt; zrobić jakieś efekty </w:t>
       </w:r>
       <w:proofErr w:type="spellStart"/>
@@ -875,8 +894,6 @@
       <w:r>
         <w:t xml:space="preserve"> wyświetlane przez chwilę – taki lekki pomysł </w:t>
       </w:r>
-      <w:bookmarkStart w:id="0" w:name="_GoBack"/>
-      <w:bookmarkEnd w:id="0"/>
       <w:r>
         <w:br/>
       </w:r>
@@ -2391,12 +2408,12 @@
           <w:sz w:val="28"/>
           <w:szCs w:val="28"/>
         </w:rPr>
+        <w:lastRenderedPageBreak/>
         <w:t>OPIS KART I ICH BAZY DANYCH:</w:t>
       </w:r>
     </w:p>
     <w:p>
       <w:r>
-        <w:lastRenderedPageBreak/>
         <w:t>Baza danych, tabel z kartami, tabela Cards:</w:t>
       </w:r>
     </w:p>

</xml_diff>

<commit_message>
new dialogs, fix on level selection (empty values in provider and keyboard on fix), add routings
</commit_message>
<xml_diff>
--- a/assets/time_to_party_assets/dokumentacja.docx
+++ b/assets/time_to_party_assets/dokumentacja.docx
@@ -98,101 +98,99 @@
     <w:p>
       <w:pPr>
         <w:rPr>
+          <w:color w:val="C00000"/>
+        </w:rPr>
+      </w:pPr>
+      <w:r>
+        <w:t xml:space="preserve">- przetestowanie jeszcze raz „wchodzenia” </w:t>
+      </w:r>
+      <w:proofErr w:type="spellStart"/>
+      <w:r>
+        <w:t>pionkow</w:t>
+      </w:r>
+      <w:proofErr w:type="spellEnd"/>
+      <w:r>
+        <w:t xml:space="preserve"> na </w:t>
+      </w:r>
+      <w:proofErr w:type="spellStart"/>
+      <w:r>
+        <w:t>mete</w:t>
+      </w:r>
+      <w:proofErr w:type="spellEnd"/>
+      <w:r>
+        <w:t xml:space="preserve"> – w sposób normalny – pod początku gry do końca, test z </w:t>
+      </w:r>
+      <w:proofErr w:type="spellStart"/>
+      <w:r>
+        <w:t>huaweja</w:t>
+      </w:r>
+      <w:proofErr w:type="spellEnd"/>
+      <w:r>
+        <w:t>: „</w:t>
+      </w:r>
+      <w:r>
+        <w:rPr>
           <w:rStyle w:val="x193iq5w"/>
           <w:color w:val="C00000"/>
         </w:rPr>
-      </w:pPr>
-      <w:r>
-        <w:t xml:space="preserve">- przetestowanie jeszcze raz „wchodzenia” </w:t>
-      </w:r>
-      <w:proofErr w:type="spellStart"/>
-      <w:r>
-        <w:t>pionkow</w:t>
-      </w:r>
-      <w:proofErr w:type="spellEnd"/>
-      <w:r>
-        <w:t xml:space="preserve"> na </w:t>
-      </w:r>
-      <w:proofErr w:type="spellStart"/>
-      <w:r>
-        <w:t>mete</w:t>
-      </w:r>
-      <w:proofErr w:type="spellEnd"/>
-      <w:r>
-        <w:t xml:space="preserve"> – w sposób normalny – pod początku gry do końca, test z </w:t>
-      </w:r>
-      <w:proofErr w:type="spellStart"/>
-      <w:r>
-        <w:t>huaweja</w:t>
-      </w:r>
-      <w:proofErr w:type="spellEnd"/>
-      <w:r>
-        <w:t>: „</w:t>
-      </w:r>
+        <w:t xml:space="preserve">Problem z wartościami prawdopodobnie w funkcji gdzie ustawia offset jest 20=&gt; a następnie &gt;19,na </w:t>
+      </w:r>
+      <w:proofErr w:type="spellStart"/>
       <w:r>
         <w:rPr>
           <w:rStyle w:val="x193iq5w"/>
           <w:color w:val="C00000"/>
         </w:rPr>
-        <w:t xml:space="preserve">Problem z wartościami prawdopodobnie w funkcji gdzie ustawia offset jest 20=&gt; a następnie &gt;19,na </w:t>
-      </w:r>
-      <w:proofErr w:type="spellStart"/>
+        <w:t>huaweiu</w:t>
+      </w:r>
+      <w:proofErr w:type="spellEnd"/>
       <w:r>
         <w:rPr>
           <w:rStyle w:val="x193iq5w"/>
           <w:color w:val="C00000"/>
         </w:rPr>
-        <w:t>huaweiu</w:t>
-      </w:r>
-      <w:proofErr w:type="spellEnd"/>
+        <w:t xml:space="preserve"> się rozjechało, Na </w:t>
+      </w:r>
+      <w:proofErr w:type="spellStart"/>
       <w:r>
         <w:rPr>
           <w:rStyle w:val="x193iq5w"/>
           <w:color w:val="C00000"/>
         </w:rPr>
-        <w:t xml:space="preserve"> się rozjechało, Na </w:t>
-      </w:r>
-      <w:proofErr w:type="spellStart"/>
+        <w:t>poco</w:t>
+      </w:r>
+      <w:proofErr w:type="spellEnd"/>
       <w:r>
         <w:rPr>
           <w:rStyle w:val="x193iq5w"/>
           <w:color w:val="C00000"/>
         </w:rPr>
-        <w:t>poco</w:t>
-      </w:r>
-      <w:proofErr w:type="spellEnd"/>
+        <w:t xml:space="preserve"> działało.. Oto </w:t>
+      </w:r>
+      <w:proofErr w:type="spellStart"/>
       <w:r>
         <w:rPr>
           <w:rStyle w:val="x193iq5w"/>
           <w:color w:val="C00000"/>
         </w:rPr>
-        <w:t xml:space="preserve"> działało.. Oto </w:t>
-      </w:r>
-      <w:proofErr w:type="spellStart"/>
+        <w:t>screeny</w:t>
+      </w:r>
+      <w:proofErr w:type="spellEnd"/>
       <w:r>
         <w:rPr>
           <w:rStyle w:val="x193iq5w"/>
           <w:color w:val="C00000"/>
         </w:rPr>
-        <w:t>screeny</w:t>
-      </w:r>
-      <w:proofErr w:type="spellEnd"/>
+        <w:t xml:space="preserve"> jak szedł przypadek do przeanalizowania</w:t>
+      </w:r>
       <w:r>
         <w:rPr>
           <w:rStyle w:val="x193iq5w"/>
           <w:color w:val="C00000"/>
         </w:rPr>
-        <w:t xml:space="preserve"> jak szedł przypadek do przeanalizowania</w:t>
-      </w:r>
-      <w:r>
-        <w:rPr>
-          <w:rStyle w:val="x193iq5w"/>
-          <w:color w:val="C00000"/>
-        </w:rPr>
         <w:t>, do przetestowania na innych urządzeniach czy się posypie też</w:t>
       </w:r>
     </w:p>
-    <w:p/>
     <w:p>
       <w:pPr>
         <w:rPr>
@@ -254,19 +252,6 @@
       </w:r>
     </w:p>
     <w:p>
-      <w:r>
-        <w:t xml:space="preserve">- dodanie zabezpieczenia, że w momencie gdy wybiera się drużynę i usunie się nazwę – aby przycisk „zagraj teraz” walidował to, co tam jest wpisane, i sprawdził czy każdy z indexów jest spacjami lub pustym tekstem – wtedy powinno wyświetlić </w:t>
-      </w:r>
-      <w:proofErr w:type="spellStart"/>
-      <w:r>
-        <w:t>alertDialog</w:t>
-      </w:r>
-      <w:proofErr w:type="spellEnd"/>
-      <w:r>
-        <w:t xml:space="preserve"> -&gt; „Nazwa drużyny nie może być pusta!”</w:t>
-      </w:r>
-    </w:p>
-    <w:p>
       <w:pPr>
         <w:rPr>
           <w:color w:val="FF0000"/>
@@ -281,8 +266,6 @@
         </w:rPr>
         <w:t xml:space="preserve"> // OGÓLNIE TESTY – TRZEBA RAZ ZAGRAĆ CHOCIAŻ NA 2 DRUŻYNY</w:t>
       </w:r>
-      <w:bookmarkStart w:id="0" w:name="_GoBack"/>
-      <w:bookmarkEnd w:id="0"/>
     </w:p>
     <w:p>
       <w:pPr>
@@ -315,175 +298,109 @@
       </w:r>
     </w:p>
     <w:p>
-      <w:pPr>
-        <w:rPr>
-          <w:color w:val="C00000"/>
-        </w:rPr>
-      </w:pPr>
-      <w:r>
-        <w:rPr>
-          <w:color w:val="C00000"/>
-        </w:rPr>
-        <w:t xml:space="preserve">- </w:t>
-      </w:r>
-      <w:proofErr w:type="spellStart"/>
-      <w:r>
-        <w:rPr>
-          <w:color w:val="C00000"/>
-        </w:rPr>
+      <w:r>
+        <w:t xml:space="preserve">- dopisanie do planszy </w:t>
+      </w:r>
+      <w:proofErr w:type="spellStart"/>
+      <w:r>
+        <w:t>scrollingowej</w:t>
+      </w:r>
+      <w:proofErr w:type="spellEnd"/>
+      <w:r>
+        <w:t xml:space="preserve"> (zasady gry) na początku link z </w:t>
+      </w:r>
+      <w:proofErr w:type="spellStart"/>
+      <w:r>
+        <w:t>alerta</w:t>
+      </w:r>
+      <w:proofErr w:type="spellEnd"/>
+      <w:r>
+        <w:t xml:space="preserve"> do samouczka.. tak aby można było go odbyć w dowolnym momencie </w:t>
+      </w:r>
+    </w:p>
+    <w:p>
+      <w:r>
+        <w:t xml:space="preserve">- zamiast po kolei przenosić użytkownika w kodzie, </w:t>
+      </w:r>
+      <w:proofErr w:type="spellStart"/>
+      <w:r>
         <w:t>możnaby</w:t>
       </w:r>
       <w:proofErr w:type="spellEnd"/>
       <w:r>
-        <w:rPr>
-          <w:color w:val="C00000"/>
-        </w:rPr>
-        <w:t xml:space="preserve"> też dodać info w samouczku oraz do „zasady gry” aby drużyny dobrały się w pary, </w:t>
-      </w:r>
-      <w:proofErr w:type="spellStart"/>
-      <w:r>
-        <w:rPr>
-          <w:color w:val="C00000"/>
-        </w:rPr>
+        <w:t xml:space="preserve"> zrobić jakby „pokaz slajdów” przed uruchomieniem gry -&gt; same widżety i automatyczne przenoszenie, przejścia, klikając.. -&gt; wtedy gdy ktoś by go odbył, dopiero nastąpiłoby uruchomienie głównej planszy.. a gdy wcześniej ktoś odbył to przy odpalaniu gry musiałaby być zawsze sprawdzana flaga załączająca – czyli w sumie ekran ładowania by mógł sterować tym czy wyświetla samouczek czy główny ekran gry </w:t>
+      </w:r>
+    </w:p>
+    <w:p>
+      <w:r>
+        <w:t>- samouczek musi mieć możliwość ponownego włączenia w ustawieniach, przy pierwszym odpaleniu mu się zmienić odpowiednia flaga, którą w ustawieniach będzie można „cofnąć”</w:t>
+      </w:r>
+    </w:p>
+    <w:p>
+      <w:r>
+        <w:t>- przekierowanie lub informacja o ponownej możliwością włączenia samouczka, powinna być dostępna z poziomu „zasady gry”</w:t>
+      </w:r>
+    </w:p>
+    <w:p>
+      <w:r>
+        <w:t>- samouczek ma sens zrobić dopiero wtedy gdy już będę miał gotowy główny ekran całej gry, karty itp. Tak aby po kolei można było pokazywać funkcje, a musi to bazować już na finalnym wyglądzie aplikacji, pamiętaj ze samouczek musi być responsywny!</w:t>
+      </w:r>
+    </w:p>
+    <w:p>
+      <w:r>
+        <w:t xml:space="preserve">- wygląd samouczka </w:t>
+      </w:r>
+      <w:proofErr w:type="spellStart"/>
+      <w:r>
         <w:t>możnaby</w:t>
       </w:r>
       <w:proofErr w:type="spellEnd"/>
       <w:r>
-        <w:rPr>
-          <w:color w:val="C00000"/>
-        </w:rPr>
-        <w:t xml:space="preserve"> też pomyśleć nad 2 trybem gry, żeby mogły </w:t>
-      </w:r>
-      <w:proofErr w:type="spellStart"/>
-      <w:r>
-        <w:rPr>
-          <w:color w:val="C00000"/>
-        </w:rPr>
-        <w:t>grac</w:t>
-      </w:r>
-      <w:proofErr w:type="spellEnd"/>
-      <w:r>
-        <w:rPr>
-          <w:color w:val="C00000"/>
-        </w:rPr>
-        <w:t xml:space="preserve"> tylko 2 osoby, tak jak jest to w gierkach małżeńskich, też </w:t>
-      </w:r>
-      <w:proofErr w:type="spellStart"/>
-      <w:r>
-        <w:rPr>
-          <w:color w:val="C00000"/>
-        </w:rPr>
-        <w:t>możnaby</w:t>
-      </w:r>
-      <w:proofErr w:type="spellEnd"/>
-      <w:r>
-        <w:rPr>
-          <w:color w:val="C00000"/>
-        </w:rPr>
-        <w:t xml:space="preserve"> dodać info aby ustaliły kto jest graczem nr.1 kto graczem nr.2 gdyż może to mieć znaczenie w niektórych kartach gdzie aplikacja będzie odnosiła się do danej osoby z drużyny</w:t>
-      </w:r>
-    </w:p>
-    <w:p>
-      <w:r>
-        <w:t xml:space="preserve">- dopisanie do planszy </w:t>
-      </w:r>
-      <w:proofErr w:type="spellStart"/>
-      <w:r>
-        <w:t>scrollingowej</w:t>
-      </w:r>
-      <w:proofErr w:type="spellEnd"/>
-      <w:r>
-        <w:t xml:space="preserve"> (zasady gry) na początku link z </w:t>
-      </w:r>
-      <w:proofErr w:type="spellStart"/>
-      <w:r>
-        <w:t>alerta</w:t>
-      </w:r>
-      <w:proofErr w:type="spellEnd"/>
-      <w:r>
-        <w:t xml:space="preserve"> do samouczka.. tak aby można było go odbyć w dowolnym momencie </w:t>
-      </w:r>
-    </w:p>
-    <w:p>
-      <w:r>
-        <w:t xml:space="preserve">- zamiast po kolei przenosić użytkownika w kodzie, </w:t>
-      </w:r>
-      <w:proofErr w:type="spellStart"/>
-      <w:r>
-        <w:t>możnaby</w:t>
-      </w:r>
-      <w:proofErr w:type="spellEnd"/>
-      <w:r>
-        <w:t xml:space="preserve"> zrobić jakby „pokaz slajdów” przed uruchomieniem gry -&gt; same widżety i automatyczne przenoszenie, przejścia, klikając.. -&gt; wtedy gdy ktoś by go odbył, dopiero nastąpiłoby uruchomienie głównej planszy.. a gdy wcześniej ktoś odbył to przy odpalaniu gry musiałaby być zawsze sprawdzana flaga załączająca – czyli w sumie ekran ładowania by mógł sterować tym czy wyświetla samouczek czy główny ekran gry </w:t>
-      </w:r>
-    </w:p>
-    <w:p>
-      <w:r>
-        <w:t>- samouczek musi mieć możliwość ponownego włączenia w ustawieniach, przy pierwszym odpaleniu mu się zmienić odpowiednia flaga, którą w ustawieniach będzie można „cofnąć”</w:t>
-      </w:r>
-    </w:p>
-    <w:p>
+        <w:t xml:space="preserve"> zrobić tak, że będzie cały folder z gotowymi klasami, ale bez funkcjonalności (gry), z </w:t>
+      </w:r>
+      <w:proofErr w:type="spellStart"/>
+      <w:r>
+        <w:t>responsywnością</w:t>
+      </w:r>
+      <w:proofErr w:type="spellEnd"/>
+      <w:r>
+        <w:t xml:space="preserve">, taki </w:t>
+      </w:r>
+      <w:proofErr w:type="spellStart"/>
+      <w:r>
+        <w:t>static</w:t>
+      </w:r>
+      <w:proofErr w:type="spellEnd"/>
+      <w:r>
+        <w:t xml:space="preserve"> i wygląd byłby taki, że byłyby narzucone alert </w:t>
+      </w:r>
+      <w:proofErr w:type="spellStart"/>
+      <w:r>
+        <w:t>dialogie</w:t>
+      </w:r>
+      <w:proofErr w:type="spellEnd"/>
+      <w:r>
+        <w:t xml:space="preserve"> z </w:t>
+      </w:r>
+      <w:proofErr w:type="spellStart"/>
+      <w:r>
+        <w:t>buttonami</w:t>
+      </w:r>
+      <w:proofErr w:type="spellEnd"/>
+      <w:r>
+        <w:t xml:space="preserve"> – </w:t>
+      </w:r>
+      <w:proofErr w:type="spellStart"/>
+      <w:r>
+        <w:t>ewentuanymi</w:t>
+      </w:r>
+      <w:proofErr w:type="spellEnd"/>
+      <w:r>
+        <w:t xml:space="preserve"> animacjami oraz z przyciemnieniem tła -&gt; i to tych części których w tym danym momencie nie chciałbym omawiać np. omawiam pola, to pola są kolorowe, </w:t>
+      </w:r>
       <w:r>
         <w:lastRenderedPageBreak/>
-        <w:t>- przekierowanie lub informacja o ponownej możliwością włączenia samouczka, powinna być dostępna z poziomu „zasady gry”</w:t>
-      </w:r>
-    </w:p>
-    <w:p>
-      <w:r>
-        <w:t>- samouczek ma sens zrobić dopiero wtedy gdy już będę miał gotowy główny ekran całej gry, karty itp. Tak aby po kolei można było pokazywać funkcje, a musi to bazować już na finalnym wyglądzie aplikacji, pamiętaj ze samouczek musi być responsywny!</w:t>
-      </w:r>
-    </w:p>
-    <w:p>
-      <w:r>
-        <w:t xml:space="preserve">- wygląd samouczka </w:t>
-      </w:r>
-      <w:proofErr w:type="spellStart"/>
-      <w:r>
-        <w:t>możnaby</w:t>
-      </w:r>
-      <w:proofErr w:type="spellEnd"/>
-      <w:r>
-        <w:t xml:space="preserve"> zrobić tak, że będzie cały folder z gotowymi klasami, ale bez funkcjonalności (gry), z </w:t>
-      </w:r>
-      <w:proofErr w:type="spellStart"/>
-      <w:r>
-        <w:t>responsywnością</w:t>
-      </w:r>
-      <w:proofErr w:type="spellEnd"/>
-      <w:r>
-        <w:t xml:space="preserve">, taki </w:t>
-      </w:r>
-      <w:proofErr w:type="spellStart"/>
-      <w:r>
-        <w:t>static</w:t>
-      </w:r>
-      <w:proofErr w:type="spellEnd"/>
-      <w:r>
-        <w:t xml:space="preserve"> i wygląd byłby taki, że byłyby narzucone alert </w:t>
-      </w:r>
-      <w:proofErr w:type="spellStart"/>
-      <w:r>
-        <w:t>dialogie</w:t>
-      </w:r>
-      <w:proofErr w:type="spellEnd"/>
-      <w:r>
-        <w:t xml:space="preserve"> z </w:t>
-      </w:r>
-      <w:proofErr w:type="spellStart"/>
-      <w:r>
-        <w:t>buttonami</w:t>
-      </w:r>
-      <w:proofErr w:type="spellEnd"/>
-      <w:r>
-        <w:t xml:space="preserve"> – </w:t>
-      </w:r>
-      <w:proofErr w:type="spellStart"/>
-      <w:r>
-        <w:t>ewentuanymi</w:t>
-      </w:r>
-      <w:proofErr w:type="spellEnd"/>
-      <w:r>
-        <w:t xml:space="preserve"> animacjami oraz z przyciemnieniem tła -&gt; i to tych części których w tym danym momencie nie chciałbym omawiać np. omawiam pola, to pola są kolorowe, reszta jest przyciemniona, na środku </w:t>
+        <w:t xml:space="preserve">reszta jest przyciemniona, na środku </w:t>
       </w:r>
       <w:proofErr w:type="spellStart"/>
       <w:r>
@@ -793,6 +710,11 @@
       </w:r>
     </w:p>
     <w:p>
+      <w:pPr>
+        <w:rPr>
+          <w:color w:val="C00000"/>
+        </w:rPr>
+      </w:pPr>
       <w:r>
         <w:t xml:space="preserve">- jak się szybko klika w menu to nadal da się zrobić że wywali out of </w:t>
       </w:r>
@@ -840,6 +762,9 @@
         <w:br/>
       </w:r>
       <w:r>
+        <w:br/>
+      </w:r>
+      <w:r>
         <w:t xml:space="preserve">- </w:t>
       </w:r>
       <w:r>
@@ -857,33 +782,57 @@
         <w:t xml:space="preserve">” - </w:t>
       </w:r>
       <w:r>
-        <w:t xml:space="preserve"> baza już zrobiona, 70słów per język i po prostu będziemy losować jedno słowo i </w:t>
+        <w:t xml:space="preserve"> baza już zrobiona, 70słów per język i po prostu będziemy losować jedno słowo i wyświetlać kartę, dając około minuty czasu na to, </w:t>
+      </w:r>
+      <w:proofErr w:type="spellStart"/>
+      <w:r>
+        <w:t>możnaby</w:t>
+      </w:r>
+      <w:proofErr w:type="spellEnd"/>
+      <w:r>
+        <w:t xml:space="preserve"> zrobić aby to po prostu pojawiało się absolutnie losowo na całej planszy i tylko raz przez całą turę – czyli, żeby można było dostać tę kartę w każdym momencie gry lecz tylko raz  – do przemyślenia jeszcze, ale to by był the </w:t>
+      </w:r>
+      <w:proofErr w:type="spellStart"/>
+      <w:r>
+        <w:t>best</w:t>
+      </w:r>
+      <w:proofErr w:type="spellEnd"/>
+      <w:r>
+        <w:t xml:space="preserve"> pomysł, dodałoby zaskoczenia grze, losowości i więcej emocji.</w:t>
+      </w:r>
+      <w:r>
+        <w:br/>
+      </w:r>
+      <w:r>
+        <w:br/>
+      </w:r>
+      <w:r>
+        <w:t xml:space="preserve">- </w:t>
+      </w:r>
+      <w:proofErr w:type="spellStart"/>
+      <w:r>
+        <w:t>możnaby</w:t>
+      </w:r>
+      <w:proofErr w:type="spellEnd"/>
+      <w:r>
+        <w:t xml:space="preserve"> też dodać info w samouczku oraz do „zasady gry” </w:t>
+      </w:r>
+      <w:r>
+        <w:t xml:space="preserve">aby drużyny dobrały się w pary // teoretycznie jest to napisane ale nie tak dokładnie, jeśli będzie jakiś feedback na ten temat to wtedy to </w:t>
+      </w:r>
+      <w:proofErr w:type="spellStart"/>
+      <w:r>
+        <w:t>zrobie</w:t>
+      </w:r>
+      <w:proofErr w:type="spellEnd"/>
+      <w:r>
+        <w:br/>
+      </w:r>
+      <w:r>
+        <w:br/>
       </w:r>
       <w:r>
         <w:lastRenderedPageBreak/>
-        <w:t xml:space="preserve">wyświetlać kartę, dając około minuty czasu na to, </w:t>
-      </w:r>
-      <w:proofErr w:type="spellStart"/>
-      <w:r>
-        <w:t>możnaby</w:t>
-      </w:r>
-      <w:proofErr w:type="spellEnd"/>
-      <w:r>
-        <w:t xml:space="preserve"> zrobić aby to po prostu pojawiało się absolutnie losowo na całej planszy i tylko raz przez całą turę – czyli, żeby można było dostać tę kartę w każdym momencie gry lecz tylko raz  – do przemyślenia jeszcze, ale to by był the </w:t>
-      </w:r>
-      <w:proofErr w:type="spellStart"/>
-      <w:r>
-        <w:t>best</w:t>
-      </w:r>
-      <w:proofErr w:type="spellEnd"/>
-      <w:r>
-        <w:t xml:space="preserve"> pomysł, dodałoby zaskoczenia grze, losowości i więcej emocji.</w:t>
-      </w:r>
-      <w:r>
-        <w:br/>
-      </w:r>
-      <w:r>
-        <w:br/>
         <w:t xml:space="preserve">- zrobić w momencie kiedy już jest finalny pionek – gdy jest przekazanie do planszy win -&gt; zrobić jakieś efekty </w:t>
       </w:r>
       <w:proofErr w:type="spellStart"/>
@@ -988,6 +937,39 @@
         <w:t>ogolnie</w:t>
       </w:r>
       <w:proofErr w:type="spellEnd"/>
+      <w:r>
+        <w:br/>
+      </w:r>
+      <w:bookmarkStart w:id="0" w:name="_GoBack"/>
+      <w:bookmarkEnd w:id="0"/>
+      <w:r>
+        <w:br/>
+        <w:t xml:space="preserve">- </w:t>
+      </w:r>
+      <w:proofErr w:type="spellStart"/>
+      <w:r>
+        <w:t>możnaby</w:t>
+      </w:r>
+      <w:proofErr w:type="spellEnd"/>
+      <w:r>
+        <w:t xml:space="preserve"> też pomyśleć nad 2 trybem gry, żeby mogły </w:t>
+      </w:r>
+      <w:proofErr w:type="spellStart"/>
+      <w:r>
+        <w:t>grac</w:t>
+      </w:r>
+      <w:proofErr w:type="spellEnd"/>
+      <w:r>
+        <w:t xml:space="preserve"> tylko 2 osoby, tak jak jest to w gierkach małżeńskich, też </w:t>
+      </w:r>
+      <w:proofErr w:type="spellStart"/>
+      <w:r>
+        <w:t>możnaby</w:t>
+      </w:r>
+      <w:proofErr w:type="spellEnd"/>
+      <w:r>
+        <w:t xml:space="preserve"> dodać info aby ustaliły kto jest graczem nr.1 kto graczem nr.2 gdyż może to mieć znaczenie w niektórych kartach gdzie aplikacja będzie odnosiła się do danej osoby z drużyny</w:t>
+      </w:r>
     </w:p>
     <w:p>
       <w:r>

</xml_diff>

<commit_message>
inapppurchaseprovider + controller test
</commit_message>
<xml_diff>
--- a/assets/time_to_party_assets/dokumentacja.docx
+++ b/assets/time_to_party_assets/dokumentacja.docx
@@ -463,6 +463,549 @@
       <w:r>
         <w:t>” też powinna zniknąć opcja możliwości kliknięcia w ekran reklamy/zakupu</w:t>
       </w:r>
+      <w:r>
+        <w:t xml:space="preserve"> – albo zmienimy na tekst „jesteś </w:t>
+      </w:r>
+      <w:proofErr w:type="spellStart"/>
+      <w:r>
+        <w:t>premium</w:t>
+      </w:r>
+      <w:proofErr w:type="spellEnd"/>
+      <w:r>
+        <w:t>”</w:t>
+      </w:r>
+    </w:p>
+    <w:p>
+      <w:pPr>
+        <w:pStyle w:val="Nagwek3"/>
+      </w:pPr>
+      <w:r>
+        <w:t xml:space="preserve">+ kilka istotnych kwestii: </w:t>
+      </w:r>
+      <w:r>
+        <w:br/>
+      </w:r>
+      <w:r>
+        <w:t>Wskazówki i Najlepsze Praktyki</w:t>
+      </w:r>
+    </w:p>
+    <w:p>
+      <w:pPr>
+        <w:numPr>
+          <w:ilvl w:val="0"/>
+          <w:numId w:val="2"/>
+        </w:numPr>
+        <w:spacing w:before="100" w:beforeAutospacing="1" w:after="100" w:afterAutospacing="1" w:line="240" w:lineRule="auto"/>
+        <w:rPr>
+          <w:rFonts w:ascii="Times New Roman" w:eastAsia="Times New Roman" w:hAnsi="Times New Roman" w:cs="Times New Roman"/>
+          <w:sz w:val="24"/>
+          <w:szCs w:val="24"/>
+          <w:lang w:eastAsia="pl-PL"/>
+        </w:rPr>
+      </w:pPr>
+      <w:r>
+        <w:rPr>
+          <w:rFonts w:ascii="Times New Roman" w:eastAsia="Times New Roman" w:hAnsi="Times New Roman" w:cs="Times New Roman"/>
+          <w:b/>
+          <w:bCs/>
+          <w:sz w:val="24"/>
+          <w:szCs w:val="24"/>
+          <w:lang w:eastAsia="pl-PL"/>
+        </w:rPr>
+        <w:t>Zachowanie Stanu między Sesjami:</w:t>
+      </w:r>
+    </w:p>
+    <w:p>
+      <w:pPr>
+        <w:numPr>
+          <w:ilvl w:val="1"/>
+          <w:numId w:val="2"/>
+        </w:numPr>
+        <w:spacing w:before="100" w:beforeAutospacing="1" w:after="100" w:afterAutospacing="1" w:line="240" w:lineRule="auto"/>
+        <w:rPr>
+          <w:rFonts w:ascii="Times New Roman" w:eastAsia="Times New Roman" w:hAnsi="Times New Roman" w:cs="Times New Roman"/>
+          <w:sz w:val="24"/>
+          <w:szCs w:val="24"/>
+          <w:lang w:eastAsia="pl-PL"/>
+        </w:rPr>
+      </w:pPr>
+      <w:r>
+        <w:rPr>
+          <w:rFonts w:ascii="Times New Roman" w:eastAsia="Times New Roman" w:hAnsi="Times New Roman" w:cs="Times New Roman"/>
+          <w:sz w:val="24"/>
+          <w:szCs w:val="24"/>
+          <w:lang w:eastAsia="pl-PL"/>
+        </w:rPr>
+        <w:t>Rozważ użycie lokalnej bazy danych lub preferencji udostępnionych (</w:t>
+      </w:r>
+      <w:proofErr w:type="spellStart"/>
+      <w:r>
+        <w:rPr>
+          <w:rFonts w:ascii="Courier New" w:eastAsia="Times New Roman" w:hAnsi="Courier New" w:cs="Courier New"/>
+          <w:sz w:val="20"/>
+          <w:szCs w:val="20"/>
+          <w:lang w:eastAsia="pl-PL"/>
+        </w:rPr>
+        <w:t>SharedPreferences</w:t>
+      </w:r>
+      <w:proofErr w:type="spellEnd"/>
+      <w:r>
+        <w:rPr>
+          <w:rFonts w:ascii="Times New Roman" w:eastAsia="Times New Roman" w:hAnsi="Times New Roman" w:cs="Times New Roman"/>
+          <w:sz w:val="24"/>
+          <w:szCs w:val="24"/>
+          <w:lang w:eastAsia="pl-PL"/>
+        </w:rPr>
+        <w:t xml:space="preserve"> w </w:t>
+      </w:r>
+      <w:proofErr w:type="spellStart"/>
+      <w:r>
+        <w:rPr>
+          <w:rFonts w:ascii="Times New Roman" w:eastAsia="Times New Roman" w:hAnsi="Times New Roman" w:cs="Times New Roman"/>
+          <w:sz w:val="24"/>
+          <w:szCs w:val="24"/>
+          <w:lang w:eastAsia="pl-PL"/>
+        </w:rPr>
+        <w:t>Flutter</w:t>
+      </w:r>
+      <w:proofErr w:type="spellEnd"/>
+      <w:r>
+        <w:rPr>
+          <w:rFonts w:ascii="Times New Roman" w:eastAsia="Times New Roman" w:hAnsi="Times New Roman" w:cs="Times New Roman"/>
+          <w:sz w:val="24"/>
+          <w:szCs w:val="24"/>
+          <w:lang w:eastAsia="pl-PL"/>
+        </w:rPr>
+        <w:t xml:space="preserve">), aby zapisać stan zakupu. To pozwoli </w:t>
+      </w:r>
+      <w:r>
+        <w:rPr>
+          <w:rFonts w:ascii="Times New Roman" w:eastAsia="Times New Roman" w:hAnsi="Times New Roman" w:cs="Times New Roman"/>
+          <w:sz w:val="24"/>
+          <w:szCs w:val="24"/>
+          <w:lang w:eastAsia="pl-PL"/>
+        </w:rPr>
+        <w:lastRenderedPageBreak/>
+        <w:t>aplikacji pamiętać, czy użytkownik dokonał zakupu, nawet po zamknięciu i ponownym otwarciu aplikacji.</w:t>
+      </w:r>
+    </w:p>
+    <w:p>
+      <w:pPr>
+        <w:numPr>
+          <w:ilvl w:val="0"/>
+          <w:numId w:val="2"/>
+        </w:numPr>
+        <w:spacing w:before="100" w:beforeAutospacing="1" w:after="100" w:afterAutospacing="1" w:line="240" w:lineRule="auto"/>
+        <w:rPr>
+          <w:rFonts w:ascii="Times New Roman" w:eastAsia="Times New Roman" w:hAnsi="Times New Roman" w:cs="Times New Roman"/>
+          <w:sz w:val="24"/>
+          <w:szCs w:val="24"/>
+          <w:lang w:eastAsia="pl-PL"/>
+        </w:rPr>
+      </w:pPr>
+      <w:r>
+        <w:rPr>
+          <w:rFonts w:ascii="Times New Roman" w:eastAsia="Times New Roman" w:hAnsi="Times New Roman" w:cs="Times New Roman"/>
+          <w:b/>
+          <w:bCs/>
+          <w:sz w:val="24"/>
+          <w:szCs w:val="24"/>
+          <w:lang w:eastAsia="pl-PL"/>
+        </w:rPr>
+        <w:t xml:space="preserve">Synchronizacja Stanu z </w:t>
+      </w:r>
+      <w:proofErr w:type="spellStart"/>
+      <w:r>
+        <w:rPr>
+          <w:rFonts w:ascii="Times New Roman" w:eastAsia="Times New Roman" w:hAnsi="Times New Roman" w:cs="Times New Roman"/>
+          <w:b/>
+          <w:bCs/>
+          <w:sz w:val="24"/>
+          <w:szCs w:val="24"/>
+          <w:lang w:eastAsia="pl-PL"/>
+        </w:rPr>
+        <w:t>Backendem</w:t>
+      </w:r>
+      <w:proofErr w:type="spellEnd"/>
+      <w:r>
+        <w:rPr>
+          <w:rFonts w:ascii="Times New Roman" w:eastAsia="Times New Roman" w:hAnsi="Times New Roman" w:cs="Times New Roman"/>
+          <w:b/>
+          <w:bCs/>
+          <w:sz w:val="24"/>
+          <w:szCs w:val="24"/>
+          <w:lang w:eastAsia="pl-PL"/>
+        </w:rPr>
+        <w:t>:</w:t>
+      </w:r>
+    </w:p>
+    <w:p>
+      <w:pPr>
+        <w:numPr>
+          <w:ilvl w:val="1"/>
+          <w:numId w:val="2"/>
+        </w:numPr>
+        <w:spacing w:before="100" w:beforeAutospacing="1" w:after="100" w:afterAutospacing="1" w:line="240" w:lineRule="auto"/>
+        <w:rPr>
+          <w:rFonts w:ascii="Times New Roman" w:eastAsia="Times New Roman" w:hAnsi="Times New Roman" w:cs="Times New Roman"/>
+          <w:sz w:val="24"/>
+          <w:szCs w:val="24"/>
+          <w:lang w:eastAsia="pl-PL"/>
+        </w:rPr>
+      </w:pPr>
+      <w:r>
+        <w:rPr>
+          <w:rFonts w:ascii="Times New Roman" w:eastAsia="Times New Roman" w:hAnsi="Times New Roman" w:cs="Times New Roman"/>
+          <w:sz w:val="24"/>
+          <w:szCs w:val="24"/>
+          <w:lang w:eastAsia="pl-PL"/>
+        </w:rPr>
+        <w:t xml:space="preserve">Jeśli używasz serwera </w:t>
+      </w:r>
+      <w:proofErr w:type="spellStart"/>
+      <w:r>
+        <w:rPr>
+          <w:rFonts w:ascii="Times New Roman" w:eastAsia="Times New Roman" w:hAnsi="Times New Roman" w:cs="Times New Roman"/>
+          <w:sz w:val="24"/>
+          <w:szCs w:val="24"/>
+          <w:lang w:eastAsia="pl-PL"/>
+        </w:rPr>
+        <w:t>backendowego</w:t>
+      </w:r>
+      <w:proofErr w:type="spellEnd"/>
+      <w:r>
+        <w:rPr>
+          <w:rFonts w:ascii="Times New Roman" w:eastAsia="Times New Roman" w:hAnsi="Times New Roman" w:cs="Times New Roman"/>
+          <w:sz w:val="24"/>
+          <w:szCs w:val="24"/>
+          <w:lang w:eastAsia="pl-PL"/>
+        </w:rPr>
+        <w:t xml:space="preserve"> (np. </w:t>
+      </w:r>
+      <w:proofErr w:type="spellStart"/>
+      <w:r>
+        <w:rPr>
+          <w:rFonts w:ascii="Times New Roman" w:eastAsia="Times New Roman" w:hAnsi="Times New Roman" w:cs="Times New Roman"/>
+          <w:sz w:val="24"/>
+          <w:szCs w:val="24"/>
+          <w:lang w:eastAsia="pl-PL"/>
+        </w:rPr>
+        <w:t>Firebase</w:t>
+      </w:r>
+      <w:proofErr w:type="spellEnd"/>
+      <w:r>
+        <w:rPr>
+          <w:rFonts w:ascii="Times New Roman" w:eastAsia="Times New Roman" w:hAnsi="Times New Roman" w:cs="Times New Roman"/>
+          <w:sz w:val="24"/>
+          <w:szCs w:val="24"/>
+          <w:lang w:eastAsia="pl-PL"/>
+        </w:rPr>
+        <w:t>), upewnij się, że stan zakupu jest synchronizowany z serwerem. To pozwoli na przywrócenie zakupów na różnych urządzeniach.</w:t>
+      </w:r>
+    </w:p>
+    <w:p>
+      <w:pPr>
+        <w:numPr>
+          <w:ilvl w:val="0"/>
+          <w:numId w:val="2"/>
+        </w:numPr>
+        <w:spacing w:before="100" w:beforeAutospacing="1" w:after="100" w:afterAutospacing="1" w:line="240" w:lineRule="auto"/>
+        <w:rPr>
+          <w:rFonts w:ascii="Times New Roman" w:eastAsia="Times New Roman" w:hAnsi="Times New Roman" w:cs="Times New Roman"/>
+          <w:sz w:val="24"/>
+          <w:szCs w:val="24"/>
+          <w:lang w:eastAsia="pl-PL"/>
+        </w:rPr>
+      </w:pPr>
+      <w:r>
+        <w:rPr>
+          <w:rFonts w:ascii="Times New Roman" w:eastAsia="Times New Roman" w:hAnsi="Times New Roman" w:cs="Times New Roman"/>
+          <w:b/>
+          <w:bCs/>
+          <w:sz w:val="24"/>
+          <w:szCs w:val="24"/>
+          <w:lang w:eastAsia="pl-PL"/>
+        </w:rPr>
+        <w:t>Bezpieczeństwo:</w:t>
+      </w:r>
+    </w:p>
+    <w:p>
+      <w:pPr>
+        <w:numPr>
+          <w:ilvl w:val="1"/>
+          <w:numId w:val="2"/>
+        </w:numPr>
+        <w:spacing w:before="100" w:beforeAutospacing="1" w:after="100" w:afterAutospacing="1" w:line="240" w:lineRule="auto"/>
+        <w:rPr>
+          <w:rFonts w:ascii="Times New Roman" w:eastAsia="Times New Roman" w:hAnsi="Times New Roman" w:cs="Times New Roman"/>
+          <w:sz w:val="24"/>
+          <w:szCs w:val="24"/>
+          <w:lang w:eastAsia="pl-PL"/>
+        </w:rPr>
+      </w:pPr>
+      <w:r>
+        <w:rPr>
+          <w:rFonts w:ascii="Times New Roman" w:eastAsia="Times New Roman" w:hAnsi="Times New Roman" w:cs="Times New Roman"/>
+          <w:sz w:val="24"/>
+          <w:szCs w:val="24"/>
+          <w:lang w:eastAsia="pl-PL"/>
+        </w:rPr>
+        <w:t>Pamiętaj o weryfikacji zakupów po stronie serwera, aby uniknąć fałszywych zakupów lub oszustw.</w:t>
+      </w:r>
+    </w:p>
+    <w:p>
+      <w:pPr>
+        <w:numPr>
+          <w:ilvl w:val="0"/>
+          <w:numId w:val="2"/>
+        </w:numPr>
+        <w:spacing w:before="100" w:beforeAutospacing="1" w:after="100" w:afterAutospacing="1" w:line="240" w:lineRule="auto"/>
+        <w:rPr>
+          <w:rFonts w:ascii="Times New Roman" w:eastAsia="Times New Roman" w:hAnsi="Times New Roman" w:cs="Times New Roman"/>
+          <w:sz w:val="24"/>
+          <w:szCs w:val="24"/>
+          <w:lang w:eastAsia="pl-PL"/>
+        </w:rPr>
+      </w:pPr>
+      <w:r>
+        <w:rPr>
+          <w:rFonts w:ascii="Times New Roman" w:eastAsia="Times New Roman" w:hAnsi="Times New Roman" w:cs="Times New Roman"/>
+          <w:b/>
+          <w:bCs/>
+          <w:sz w:val="24"/>
+          <w:szCs w:val="24"/>
+          <w:lang w:eastAsia="pl-PL"/>
+        </w:rPr>
+        <w:t>Dostosowywanie UI:</w:t>
+      </w:r>
+    </w:p>
+    <w:p>
+      <w:pPr>
+        <w:numPr>
+          <w:ilvl w:val="1"/>
+          <w:numId w:val="2"/>
+        </w:numPr>
+        <w:spacing w:before="100" w:beforeAutospacing="1" w:after="100" w:afterAutospacing="1" w:line="240" w:lineRule="auto"/>
+        <w:rPr>
+          <w:rFonts w:ascii="Times New Roman" w:eastAsia="Times New Roman" w:hAnsi="Times New Roman" w:cs="Times New Roman"/>
+          <w:sz w:val="24"/>
+          <w:szCs w:val="24"/>
+          <w:lang w:eastAsia="pl-PL"/>
+        </w:rPr>
+      </w:pPr>
+      <w:r>
+        <w:rPr>
+          <w:rFonts w:ascii="Times New Roman" w:eastAsia="Times New Roman" w:hAnsi="Times New Roman" w:cs="Times New Roman"/>
+          <w:sz w:val="24"/>
+          <w:szCs w:val="24"/>
+          <w:lang w:eastAsia="pl-PL"/>
+        </w:rPr>
+        <w:t>Oprócz podstawowej logiki, jak pokazywanie i ukrywanie reklam, rozważ dostosowanie innych aspektów UI, takich jak różne menu, dodatkowe funkcje lub specjalne wskazówki dla użytkowników, którzy dokonali zakupu.</w:t>
+      </w:r>
+    </w:p>
+    <w:p>
+      <w:pPr>
+        <w:numPr>
+          <w:ilvl w:val="0"/>
+          <w:numId w:val="2"/>
+        </w:numPr>
+        <w:spacing w:before="100" w:beforeAutospacing="1" w:after="100" w:afterAutospacing="1" w:line="240" w:lineRule="auto"/>
+        <w:rPr>
+          <w:rFonts w:ascii="Times New Roman" w:eastAsia="Times New Roman" w:hAnsi="Times New Roman" w:cs="Times New Roman"/>
+          <w:sz w:val="24"/>
+          <w:szCs w:val="24"/>
+          <w:lang w:eastAsia="pl-PL"/>
+        </w:rPr>
+      </w:pPr>
+      <w:r>
+        <w:rPr>
+          <w:rFonts w:ascii="Times New Roman" w:eastAsia="Times New Roman" w:hAnsi="Times New Roman" w:cs="Times New Roman"/>
+          <w:b/>
+          <w:bCs/>
+          <w:sz w:val="24"/>
+          <w:szCs w:val="24"/>
+          <w:lang w:eastAsia="pl-PL"/>
+        </w:rPr>
+        <w:t>Obsługa Błędów:</w:t>
+      </w:r>
+    </w:p>
+    <w:p>
+      <w:pPr>
+        <w:numPr>
+          <w:ilvl w:val="1"/>
+          <w:numId w:val="2"/>
+        </w:numPr>
+        <w:spacing w:before="100" w:beforeAutospacing="1" w:after="100" w:afterAutospacing="1" w:line="240" w:lineRule="auto"/>
+        <w:rPr>
+          <w:rFonts w:ascii="Times New Roman" w:eastAsia="Times New Roman" w:hAnsi="Times New Roman" w:cs="Times New Roman"/>
+          <w:sz w:val="24"/>
+          <w:szCs w:val="24"/>
+          <w:lang w:eastAsia="pl-PL"/>
+        </w:rPr>
+      </w:pPr>
+      <w:r>
+        <w:rPr>
+          <w:rFonts w:ascii="Times New Roman" w:eastAsia="Times New Roman" w:hAnsi="Times New Roman" w:cs="Times New Roman"/>
+          <w:sz w:val="24"/>
+          <w:szCs w:val="24"/>
+          <w:lang w:eastAsia="pl-PL"/>
+        </w:rPr>
+        <w:t>Upewnij się, że Twoja aplikacja poprawnie obsługuje wszelkie błędy, które mogą wystąpić podczas procesu zakupu, na przykład problemy z siecią, błędy płatności itp.</w:t>
+      </w:r>
+    </w:p>
+    <w:p>
+      <w:pPr>
+        <w:numPr>
+          <w:ilvl w:val="0"/>
+          <w:numId w:val="2"/>
+        </w:numPr>
+        <w:spacing w:before="100" w:beforeAutospacing="1" w:after="100" w:afterAutospacing="1" w:line="240" w:lineRule="auto"/>
+        <w:rPr>
+          <w:rFonts w:ascii="Times New Roman" w:eastAsia="Times New Roman" w:hAnsi="Times New Roman" w:cs="Times New Roman"/>
+          <w:sz w:val="24"/>
+          <w:szCs w:val="24"/>
+          <w:lang w:eastAsia="pl-PL"/>
+        </w:rPr>
+      </w:pPr>
+      <w:r>
+        <w:rPr>
+          <w:rFonts w:ascii="Times New Roman" w:eastAsia="Times New Roman" w:hAnsi="Times New Roman" w:cs="Times New Roman"/>
+          <w:b/>
+          <w:bCs/>
+          <w:sz w:val="24"/>
+          <w:szCs w:val="24"/>
+          <w:lang w:eastAsia="pl-PL"/>
+        </w:rPr>
+        <w:t>Testowanie Różnych Scenariuszy:</w:t>
+      </w:r>
+    </w:p>
+    <w:p>
+      <w:pPr>
+        <w:numPr>
+          <w:ilvl w:val="1"/>
+          <w:numId w:val="2"/>
+        </w:numPr>
+        <w:spacing w:before="100" w:beforeAutospacing="1" w:after="100" w:afterAutospacing="1" w:line="240" w:lineRule="auto"/>
+        <w:rPr>
+          <w:rFonts w:ascii="Times New Roman" w:eastAsia="Times New Roman" w:hAnsi="Times New Roman" w:cs="Times New Roman"/>
+          <w:sz w:val="24"/>
+          <w:szCs w:val="24"/>
+          <w:lang w:eastAsia="pl-PL"/>
+        </w:rPr>
+      </w:pPr>
+      <w:r>
+        <w:rPr>
+          <w:rFonts w:ascii="Times New Roman" w:eastAsia="Times New Roman" w:hAnsi="Times New Roman" w:cs="Times New Roman"/>
+          <w:sz w:val="24"/>
+          <w:szCs w:val="24"/>
+          <w:lang w:eastAsia="pl-PL"/>
+        </w:rPr>
+        <w:t>Testuj aplikację w różnych scenariuszach, w tym zakończenie zakupu, anulowanie zakupu, przywracanie zakupów i scenariusze błędów.</w:t>
+      </w:r>
+    </w:p>
+    <w:p>
+      <w:pPr>
+        <w:numPr>
+          <w:ilvl w:val="0"/>
+          <w:numId w:val="2"/>
+        </w:numPr>
+        <w:spacing w:before="100" w:beforeAutospacing="1" w:after="100" w:afterAutospacing="1" w:line="240" w:lineRule="auto"/>
+        <w:rPr>
+          <w:rFonts w:ascii="Times New Roman" w:eastAsia="Times New Roman" w:hAnsi="Times New Roman" w:cs="Times New Roman"/>
+          <w:sz w:val="24"/>
+          <w:szCs w:val="24"/>
+          <w:lang w:eastAsia="pl-PL"/>
+        </w:rPr>
+      </w:pPr>
+      <w:r>
+        <w:rPr>
+          <w:rFonts w:ascii="Times New Roman" w:eastAsia="Times New Roman" w:hAnsi="Times New Roman" w:cs="Times New Roman"/>
+          <w:b/>
+          <w:bCs/>
+          <w:sz w:val="24"/>
+          <w:szCs w:val="24"/>
+          <w:lang w:eastAsia="pl-PL"/>
+        </w:rPr>
+        <w:t>Feedback od Użytkowników:</w:t>
+      </w:r>
+    </w:p>
+    <w:p>
+      <w:pPr>
+        <w:numPr>
+          <w:ilvl w:val="1"/>
+          <w:numId w:val="2"/>
+        </w:numPr>
+        <w:spacing w:before="100" w:beforeAutospacing="1" w:after="100" w:afterAutospacing="1" w:line="240" w:lineRule="auto"/>
+        <w:rPr>
+          <w:rFonts w:ascii="Times New Roman" w:eastAsia="Times New Roman" w:hAnsi="Times New Roman" w:cs="Times New Roman"/>
+          <w:sz w:val="24"/>
+          <w:szCs w:val="24"/>
+          <w:lang w:eastAsia="pl-PL"/>
+        </w:rPr>
+      </w:pPr>
+      <w:r>
+        <w:rPr>
+          <w:rFonts w:ascii="Times New Roman" w:eastAsia="Times New Roman" w:hAnsi="Times New Roman" w:cs="Times New Roman"/>
+          <w:sz w:val="24"/>
+          <w:szCs w:val="24"/>
+          <w:lang w:eastAsia="pl-PL"/>
+        </w:rPr>
+        <w:t>Po wdrożeniu, zbieraj opinie od użytkowników dotyczące procesu zakupów i korzystania z płatnych funkcji. Może to pomóc w dalszym doskonaleniu aplikacji.</w:t>
+      </w:r>
+    </w:p>
+    <w:p>
+      <w:pPr>
+        <w:numPr>
+          <w:ilvl w:val="0"/>
+          <w:numId w:val="2"/>
+        </w:numPr>
+        <w:spacing w:before="100" w:beforeAutospacing="1" w:after="100" w:afterAutospacing="1" w:line="240" w:lineRule="auto"/>
+        <w:rPr>
+          <w:rFonts w:ascii="Times New Roman" w:eastAsia="Times New Roman" w:hAnsi="Times New Roman" w:cs="Times New Roman"/>
+          <w:sz w:val="24"/>
+          <w:szCs w:val="24"/>
+          <w:lang w:eastAsia="pl-PL"/>
+        </w:rPr>
+      </w:pPr>
+      <w:r>
+        <w:rPr>
+          <w:rFonts w:ascii="Times New Roman" w:eastAsia="Times New Roman" w:hAnsi="Times New Roman" w:cs="Times New Roman"/>
+          <w:b/>
+          <w:bCs/>
+          <w:sz w:val="24"/>
+          <w:szCs w:val="24"/>
+          <w:lang w:eastAsia="pl-PL"/>
+        </w:rPr>
+        <w:t>Dokumentacja i Wsparcie:</w:t>
+      </w:r>
+    </w:p>
+    <w:p>
+      <w:pPr>
+        <w:numPr>
+          <w:ilvl w:val="1"/>
+          <w:numId w:val="2"/>
+        </w:numPr>
+        <w:spacing w:before="100" w:beforeAutospacing="1" w:after="100" w:afterAutospacing="1" w:line="240" w:lineRule="auto"/>
+        <w:rPr>
+          <w:rFonts w:ascii="Times New Roman" w:eastAsia="Times New Roman" w:hAnsi="Times New Roman" w:cs="Times New Roman"/>
+          <w:sz w:val="24"/>
+          <w:szCs w:val="24"/>
+          <w:lang w:eastAsia="pl-PL"/>
+        </w:rPr>
+      </w:pPr>
+      <w:r>
+        <w:rPr>
+          <w:rFonts w:ascii="Times New Roman" w:eastAsia="Times New Roman" w:hAnsi="Times New Roman" w:cs="Times New Roman"/>
+          <w:sz w:val="24"/>
+          <w:szCs w:val="24"/>
+          <w:lang w:eastAsia="pl-PL"/>
+        </w:rPr>
+        <w:t>Zapewnij użytkownikom dostęp do dokumentacji lub wsparcia, gdzie mogą znaleźć odpowiedzi na pytania dotyczące zakupów w aplikacji.</w:t>
+      </w:r>
+    </w:p>
+    <w:p>
+      <w:bookmarkStart w:id="0" w:name="_GoBack"/>
+      <w:bookmarkEnd w:id="0"/>
     </w:p>
     <w:p>
       <w:pPr>
@@ -525,7 +1068,6 @@
     </w:p>
     <w:p>
       <w:r>
-        <w:lastRenderedPageBreak/>
         <w:t>- poprawka „</w:t>
       </w:r>
       <w:proofErr w:type="spellStart"/>
@@ -631,7 +1173,11 @@
         <w:t xml:space="preserve">” - </w:t>
       </w:r>
       <w:r>
-        <w:t xml:space="preserve"> baza już zrobiona, 70słów per język i po prostu będziemy losować jedno słowo i wyświetlać kartę, dając około minuty czasu na to, </w:t>
+        <w:t xml:space="preserve"> baza już zrobiona, 70słów per język i po prostu będziemy losować jedno słowo i </w:t>
+      </w:r>
+      <w:r>
+        <w:lastRenderedPageBreak/>
+        <w:t xml:space="preserve">wyświetlać kartę, dając około minuty czasu na to, </w:t>
       </w:r>
       <w:proofErr w:type="spellStart"/>
       <w:r>
@@ -934,7 +1480,6 @@
     </w:p>
     <w:p>
       <w:r>
-        <w:lastRenderedPageBreak/>
         <w:t xml:space="preserve">- pamiętać o </w:t>
       </w:r>
       <w:proofErr w:type="spellStart"/>
@@ -968,18 +1513,8 @@
           <w:sz w:val="28"/>
           <w:szCs w:val="28"/>
         </w:rPr>
-        <w:t xml:space="preserve"> (</w:t>
-      </w:r>
-      <w:r>
-        <w:rPr>
-          <w:b/>
-          <w:sz w:val="28"/>
-          <w:szCs w:val="28"/>
-        </w:rPr>
-        <w:t>ewentualność, jeżeli naprawdę nie będzie zrozumienia)</w:t>
-      </w:r>
-      <w:bookmarkStart w:id="0" w:name="_GoBack"/>
-      <w:bookmarkEnd w:id="0"/>
+        <w:t xml:space="preserve"> (ewentualność, jeżeli naprawdę nie będzie zrozumienia)</w:t>
+      </w:r>
     </w:p>
     <w:p>
       <w:r>
@@ -1017,7 +1552,11 @@
       </w:r>
       <w:proofErr w:type="spellEnd"/>
       <w:r>
-        <w:t xml:space="preserve"> zrobić jakby „pokaz slajdów” przed uruchomieniem gry -&gt; same widżety i automatyczne przenoszenie, przejścia, klikając.. -&gt; wtedy gdy ktoś by go odbył, dopiero nastąpiłoby uruchomienie głównej planszy.. a gdy wcześniej ktoś odbył to przy odpalaniu gry musiałaby być zawsze sprawdzana flaga załączająca – czyli w sumie ekran ładowania by mógł sterować tym czy wyświetla samouczek czy główny ekran gry </w:t>
+        <w:t xml:space="preserve"> zrobić jakby „pokaz slajdów” przed uruchomieniem gry -&gt; same widżety i automatyczne przenoszenie, przejścia, klikając.. -&gt; wtedy gdy ktoś by go odbył, dopiero nastąpiłoby uruchomienie głównej planszy.. a gdy wcześniej ktoś odbył to </w:t>
+      </w:r>
+      <w:r>
+        <w:lastRenderedPageBreak/>
+        <w:t xml:space="preserve">przy odpalaniu gry musiałaby być zawsze sprawdzana flaga załączająca – czyli w sumie ekran ładowania by mógł sterować tym czy wyświetla samouczek czy główny ekran gry </w:t>
       </w:r>
     </w:p>
     <w:p>
@@ -2397,7 +2936,6 @@
     </w:p>
     <w:p>
       <w:r>
-        <w:lastRenderedPageBreak/>
         <w:t>Baza danych, tabel z kartami, tabela Cards:</w:t>
       </w:r>
     </w:p>
@@ -4644,8 +5182,128 @@
       </w:rPr>
     </w:lvl>
   </w:abstractNum>
+  <w:abstractNum w:abstractNumId="1" w15:restartNumberingAfterBreak="0">
+    <w:nsid w:val="3E947F03"/>
+    <w:multiLevelType w:val="multilevel"/>
+    <w:tmpl w:val="E4785A62"/>
+    <w:lvl w:ilvl="0">
+      <w:start w:val="1"/>
+      <w:numFmt w:val="decimal"/>
+      <w:lvlText w:val="%1."/>
+      <w:lvlJc w:val="left"/>
+      <w:pPr>
+        <w:tabs>
+          <w:tab w:val="num" w:pos="720"/>
+        </w:tabs>
+        <w:ind w:left="720" w:hanging="360"/>
+      </w:pPr>
+    </w:lvl>
+    <w:lvl w:ilvl="1">
+      <w:start w:val="1"/>
+      <w:numFmt w:val="bullet"/>
+      <w:lvlText w:val="o"/>
+      <w:lvlJc w:val="left"/>
+      <w:pPr>
+        <w:tabs>
+          <w:tab w:val="num" w:pos="1440"/>
+        </w:tabs>
+        <w:ind w:left="1440" w:hanging="360"/>
+      </w:pPr>
+      <w:rPr>
+        <w:rFonts w:ascii="Courier New" w:hAnsi="Courier New" w:hint="default"/>
+        <w:sz w:val="20"/>
+      </w:rPr>
+    </w:lvl>
+    <w:lvl w:ilvl="2" w:tentative="1">
+      <w:start w:val="1"/>
+      <w:numFmt w:val="decimal"/>
+      <w:lvlText w:val="%3."/>
+      <w:lvlJc w:val="left"/>
+      <w:pPr>
+        <w:tabs>
+          <w:tab w:val="num" w:pos="2160"/>
+        </w:tabs>
+        <w:ind w:left="2160" w:hanging="360"/>
+      </w:pPr>
+    </w:lvl>
+    <w:lvl w:ilvl="3" w:tentative="1">
+      <w:start w:val="1"/>
+      <w:numFmt w:val="decimal"/>
+      <w:lvlText w:val="%4."/>
+      <w:lvlJc w:val="left"/>
+      <w:pPr>
+        <w:tabs>
+          <w:tab w:val="num" w:pos="2880"/>
+        </w:tabs>
+        <w:ind w:left="2880" w:hanging="360"/>
+      </w:pPr>
+    </w:lvl>
+    <w:lvl w:ilvl="4" w:tentative="1">
+      <w:start w:val="1"/>
+      <w:numFmt w:val="decimal"/>
+      <w:lvlText w:val="%5."/>
+      <w:lvlJc w:val="left"/>
+      <w:pPr>
+        <w:tabs>
+          <w:tab w:val="num" w:pos="3600"/>
+        </w:tabs>
+        <w:ind w:left="3600" w:hanging="360"/>
+      </w:pPr>
+    </w:lvl>
+    <w:lvl w:ilvl="5" w:tentative="1">
+      <w:start w:val="1"/>
+      <w:numFmt w:val="decimal"/>
+      <w:lvlText w:val="%6."/>
+      <w:lvlJc w:val="left"/>
+      <w:pPr>
+        <w:tabs>
+          <w:tab w:val="num" w:pos="4320"/>
+        </w:tabs>
+        <w:ind w:left="4320" w:hanging="360"/>
+      </w:pPr>
+    </w:lvl>
+    <w:lvl w:ilvl="6" w:tentative="1">
+      <w:start w:val="1"/>
+      <w:numFmt w:val="decimal"/>
+      <w:lvlText w:val="%7."/>
+      <w:lvlJc w:val="left"/>
+      <w:pPr>
+        <w:tabs>
+          <w:tab w:val="num" w:pos="5040"/>
+        </w:tabs>
+        <w:ind w:left="5040" w:hanging="360"/>
+      </w:pPr>
+    </w:lvl>
+    <w:lvl w:ilvl="7" w:tentative="1">
+      <w:start w:val="1"/>
+      <w:numFmt w:val="decimal"/>
+      <w:lvlText w:val="%8."/>
+      <w:lvlJc w:val="left"/>
+      <w:pPr>
+        <w:tabs>
+          <w:tab w:val="num" w:pos="5760"/>
+        </w:tabs>
+        <w:ind w:left="5760" w:hanging="360"/>
+      </w:pPr>
+    </w:lvl>
+    <w:lvl w:ilvl="8" w:tentative="1">
+      <w:start w:val="1"/>
+      <w:numFmt w:val="decimal"/>
+      <w:lvlText w:val="%9."/>
+      <w:lvlJc w:val="left"/>
+      <w:pPr>
+        <w:tabs>
+          <w:tab w:val="num" w:pos="6480"/>
+        </w:tabs>
+        <w:ind w:left="6480" w:hanging="360"/>
+      </w:pPr>
+    </w:lvl>
+  </w:abstractNum>
   <w:num w:numId="1">
     <w:abstractNumId w:val="0"/>
+  </w:num>
+  <w:num w:numId="2">
+    <w:abstractNumId w:val="1"/>
   </w:num>
 </w:numbering>
 </file>
@@ -5044,6 +5702,26 @@
     <w:name w:val="Normal"/>
     <w:qFormat/>
   </w:style>
+  <w:style w:type="paragraph" w:styleId="Nagwek3">
+    <w:name w:val="heading 3"/>
+    <w:basedOn w:val="Normalny"/>
+    <w:link w:val="Nagwek3Znak"/>
+    <w:uiPriority w:val="9"/>
+    <w:qFormat/>
+    <w:rsid w:val="00FE1AC1"/>
+    <w:pPr>
+      <w:spacing w:before="100" w:beforeAutospacing="1" w:after="100" w:afterAutospacing="1" w:line="240" w:lineRule="auto"/>
+      <w:outlineLvl w:val="2"/>
+    </w:pPr>
+    <w:rPr>
+      <w:rFonts w:ascii="Times New Roman" w:eastAsia="Times New Roman" w:hAnsi="Times New Roman" w:cs="Times New Roman"/>
+      <w:b/>
+      <w:bCs/>
+      <w:sz w:val="27"/>
+      <w:szCs w:val="27"/>
+      <w:lang w:eastAsia="pl-PL"/>
+    </w:rPr>
+  </w:style>
   <w:style w:type="character" w:default="1" w:styleId="Domylnaczcionkaakapitu">
     <w:name w:val="Default Paragraph Font"/>
     <w:uiPriority w:val="1"/>
@@ -5172,6 +5850,34 @@
     <w:name w:val="x193iq5w"/>
     <w:basedOn w:val="Domylnaczcionkaakapitu"/>
     <w:rsid w:val="00D50382"/>
+  </w:style>
+  <w:style w:type="character" w:customStyle="1" w:styleId="Nagwek3Znak">
+    <w:name w:val="Nagłówek 3 Znak"/>
+    <w:basedOn w:val="Domylnaczcionkaakapitu"/>
+    <w:link w:val="Nagwek3"/>
+    <w:uiPriority w:val="9"/>
+    <w:rsid w:val="00FE1AC1"/>
+    <w:rPr>
+      <w:rFonts w:ascii="Times New Roman" w:eastAsia="Times New Roman" w:hAnsi="Times New Roman" w:cs="Times New Roman"/>
+      <w:b/>
+      <w:bCs/>
+      <w:sz w:val="27"/>
+      <w:szCs w:val="27"/>
+      <w:lang w:eastAsia="pl-PL"/>
+    </w:rPr>
+  </w:style>
+  <w:style w:type="character" w:styleId="HTML-kod">
+    <w:name w:val="HTML Code"/>
+    <w:basedOn w:val="Domylnaczcionkaakapitu"/>
+    <w:uiPriority w:val="99"/>
+    <w:semiHidden/>
+    <w:unhideWhenUsed/>
+    <w:rsid w:val="00FE1AC1"/>
+    <w:rPr>
+      <w:rFonts w:ascii="Courier New" w:eastAsia="Times New Roman" w:hAnsi="Courier New" w:cs="Courier New"/>
+      <w:sz w:val="20"/>
+      <w:szCs w:val="20"/>
+    </w:rPr>
   </w:style>
 </w:styles>
 </file>

</xml_diff>

<commit_message>
trying to download other records from the database depending on isPurchased, problem with displaying on cards - it downloads but does not download? an so on
</commit_message>
<xml_diff>
--- a/assets/time_to_party_assets/dokumentacja.docx
+++ b/assets/time_to_party_assets/dokumentacja.docx
@@ -1,6 +1,6 @@
 
 <file path=word/document.xml><?xml version="1.0" encoding="utf-8"?>
-<w:document xmlns:wpc="http://schemas.microsoft.com/office/word/2010/wordprocessingCanvas" xmlns:cx="http://schemas.microsoft.com/office/drawing/2014/chartex" xmlns:cx1="http://schemas.microsoft.com/office/drawing/2015/9/8/chartex" xmlns:mc="http://schemas.openxmlformats.org/markup-compatibility/2006" xmlns:o="urn:schemas-microsoft-com:office:office" xmlns:r="http://schemas.openxmlformats.org/officeDocument/2006/relationships" xmlns:m="http://schemas.openxmlformats.org/officeDocument/2006/math" xmlns:v="urn:schemas-microsoft-com:vml" xmlns:wp14="http://schemas.microsoft.com/office/word/2010/wordprocessingDrawing" xmlns:wp="http://schemas.openxmlformats.org/drawingml/2006/wordprocessingDrawing" xmlns:w10="urn:schemas-microsoft-com:office:word" xmlns:w="http://schemas.openxmlformats.org/wordprocessingml/2006/main" xmlns:w14="http://schemas.microsoft.com/office/word/2010/wordml" xmlns:w15="http://schemas.microsoft.com/office/word/2012/wordml" xmlns:w16se="http://schemas.microsoft.com/office/word/2015/wordml/symex" xmlns:wpg="http://schemas.microsoft.com/office/word/2010/wordprocessingGroup" xmlns:wpi="http://schemas.microsoft.com/office/word/2010/wordprocessingInk" xmlns:wne="http://schemas.microsoft.com/office/word/2006/wordml" xmlns:wps="http://schemas.microsoft.com/office/word/2010/wordprocessingShape" mc:Ignorable="w14 w15 w16se wp14">
+<w:document xmlns:wpc="http://schemas.microsoft.com/office/word/2010/wordprocessingCanvas" xmlns:cx="http://schemas.microsoft.com/office/drawing/2014/chartex" xmlns:cx1="http://schemas.microsoft.com/office/drawing/2015/9/8/chartex" xmlns:cx2="http://schemas.microsoft.com/office/drawing/2015/10/21/chartex" xmlns:cx3="http://schemas.microsoft.com/office/drawing/2016/5/9/chartex" xmlns:cx4="http://schemas.microsoft.com/office/drawing/2016/5/10/chartex" xmlns:cx5="http://schemas.microsoft.com/office/drawing/2016/5/11/chartex" xmlns:cx6="http://schemas.microsoft.com/office/drawing/2016/5/12/chartex" xmlns:cx7="http://schemas.microsoft.com/office/drawing/2016/5/13/chartex" xmlns:cx8="http://schemas.microsoft.com/office/drawing/2016/5/14/chartex" xmlns:mc="http://schemas.openxmlformats.org/markup-compatibility/2006" xmlns:aink="http://schemas.microsoft.com/office/drawing/2016/ink" xmlns:am3d="http://schemas.microsoft.com/office/drawing/2017/model3d" xmlns:o="urn:schemas-microsoft-com:office:office" xmlns:oel="http://schemas.microsoft.com/office/2019/extlst" xmlns:r="http://schemas.openxmlformats.org/officeDocument/2006/relationships" xmlns:m="http://schemas.openxmlformats.org/officeDocument/2006/math" xmlns:v="urn:schemas-microsoft-com:vml" xmlns:wp14="http://schemas.microsoft.com/office/word/2010/wordprocessingDrawing" xmlns:wp="http://schemas.openxmlformats.org/drawingml/2006/wordprocessingDrawing" xmlns:w10="urn:schemas-microsoft-com:office:word" xmlns:w="http://schemas.openxmlformats.org/wordprocessingml/2006/main" xmlns:w14="http://schemas.microsoft.com/office/word/2010/wordml" xmlns:w15="http://schemas.microsoft.com/office/word/2012/wordml" xmlns:w16cex="http://schemas.microsoft.com/office/word/2018/wordml/cex" xmlns:w16cid="http://schemas.microsoft.com/office/word/2016/wordml/cid" xmlns:w16="http://schemas.microsoft.com/office/word/2018/wordml" xmlns:w16sdtdh="http://schemas.microsoft.com/office/word/2020/wordml/sdtdatahash" xmlns:w16se="http://schemas.microsoft.com/office/word/2015/wordml/symex" xmlns:wpg="http://schemas.microsoft.com/office/word/2010/wordprocessingGroup" xmlns:wpi="http://schemas.microsoft.com/office/word/2010/wordprocessingInk" xmlns:wne="http://schemas.microsoft.com/office/word/2006/wordml" xmlns:wps="http://schemas.microsoft.com/office/word/2010/wordprocessingShape" mc:Ignorable="w14 w15 w16se w16cid w16 w16cex w16sdtdh wp14">
   <w:body>
     <w:p>
       <w:pPr>
@@ -351,33 +351,19 @@
     </w:p>
     <w:p>
       <w:r>
-        <w:t xml:space="preserve">- </w:t>
-      </w:r>
-      <w:r>
-        <w:t>po kupnie: MONIT – gratulacje, odblokowałeś nowe karty, dziękujemy za zakup pełnej wersji, miłej rozrywki!</w:t>
-      </w:r>
-      <w:r>
-        <w:t xml:space="preserve"> I przycisk OK (bez </w:t>
-      </w:r>
-      <w:proofErr w:type="spellStart"/>
-      <w:r>
-        <w:t>rate</w:t>
-      </w:r>
-      <w:proofErr w:type="spellEnd"/>
-      <w:r>
-        <w:t xml:space="preserve"> w tym miejscu) , po kupnie </w:t>
-      </w:r>
-      <w:proofErr w:type="spellStart"/>
-      <w:r>
-        <w:t>trzebaby</w:t>
-      </w:r>
-      <w:proofErr w:type="spellEnd"/>
-      <w:r>
-        <w:t xml:space="preserve"> również wyłączać w </w:t>
-      </w:r>
-      <w:proofErr w:type="spellStart"/>
-      <w:r>
-        <w:t>drawerze</w:t>
+        <w:t xml:space="preserve">- trzeba przechowywać ID użytkowników, którzy zakupili pełną wersję w </w:t>
+      </w:r>
+      <w:proofErr w:type="spellStart"/>
+      <w:r>
+        <w:t>firebase</w:t>
+      </w:r>
+      <w:proofErr w:type="spellEnd"/>
+      <w:r>
+        <w:t xml:space="preserve">, tak żeby na tej podstawie mieli możliwość zrobienia </w:t>
+      </w:r>
+      <w:proofErr w:type="spellStart"/>
+      <w:r>
+        <w:t>restore</w:t>
       </w:r>
       <w:proofErr w:type="spellEnd"/>
       <w:r>
@@ -385,51 +371,6 @@
       </w:r>
       <w:proofErr w:type="spellStart"/>
       <w:r>
-        <w:t>button</w:t>
-      </w:r>
-      <w:proofErr w:type="spellEnd"/>
-      <w:r>
-        <w:t xml:space="preserve"> karty </w:t>
-      </w:r>
-      <w:proofErr w:type="spellStart"/>
-      <w:r>
-        <w:t>premium</w:t>
-      </w:r>
-      <w:proofErr w:type="spellEnd"/>
-      <w:r>
-        <w:t xml:space="preserve"> w layoucie oraz na ekranie </w:t>
-      </w:r>
-      <w:proofErr w:type="spellStart"/>
-      <w:r>
-        <w:t>raknkingu</w:t>
-      </w:r>
-      <w:proofErr w:type="spellEnd"/>
-      <w:r>
-        <w:t xml:space="preserve"> drużyn </w:t>
-      </w:r>
-    </w:p>
-    <w:p>
-      <w:r>
-        <w:t xml:space="preserve">- trzeba przechowywać ID użytkowników, którzy zakupili pełną wersję w </w:t>
-      </w:r>
-      <w:proofErr w:type="spellStart"/>
-      <w:r>
-        <w:t>firebase</w:t>
-      </w:r>
-      <w:proofErr w:type="spellEnd"/>
-      <w:r>
-        <w:t xml:space="preserve">, tak żeby na tej podstawie mieli możliwość zrobienia </w:t>
-      </w:r>
-      <w:proofErr w:type="spellStart"/>
-      <w:r>
-        <w:t>restore</w:t>
-      </w:r>
-      <w:proofErr w:type="spellEnd"/>
-      <w:r>
-        <w:t xml:space="preserve"> </w:t>
-      </w:r>
-      <w:proofErr w:type="spellStart"/>
-      <w:r>
         <w:t>purchases</w:t>
       </w:r>
       <w:proofErr w:type="spellEnd"/>
@@ -445,34 +386,52 @@
         <w:t xml:space="preserve"> na android i odwrotnie</w:t>
       </w:r>
     </w:p>
-    <w:p>
-      <w:r>
-        <w:t>-</w:t>
-      </w:r>
-      <w:r>
-        <w:t xml:space="preserve"> </w:t>
-      </w:r>
-      <w:r>
-        <w:t>po zakupie aplikacji nie powinno być tego zachęcenia oraz tej reklamy, dodatkowo w „</w:t>
-      </w:r>
-      <w:proofErr w:type="spellStart"/>
-      <w:r>
-        <w:t>drawer</w:t>
-      </w:r>
-      <w:proofErr w:type="spellEnd"/>
-      <w:r>
-        <w:t>” też powinna zniknąć opcja możliwości kliknięcia w ekran reklamy/zakupu</w:t>
-      </w:r>
-      <w:r>
-        <w:t xml:space="preserve"> – albo zmienimy na tekst „jesteś </w:t>
-      </w:r>
-      <w:proofErr w:type="spellStart"/>
-      <w:r>
-        <w:t>premium</w:t>
-      </w:r>
-      <w:proofErr w:type="spellEnd"/>
-      <w:r>
-        <w:t>”</w:t>
+    <w:p/>
+    <w:p>
+      <w:pPr>
+        <w:rPr>
+          <w:color w:val="FF0000"/>
+        </w:rPr>
+      </w:pPr>
+      <w:r>
+        <w:rPr>
+          <w:color w:val="FF0000"/>
+        </w:rPr>
+        <w:t xml:space="preserve">- dodać </w:t>
+      </w:r>
+      <w:proofErr w:type="spellStart"/>
+      <w:r>
+        <w:rPr>
+          <w:color w:val="FF0000"/>
+        </w:rPr>
+        <w:t>ogarniczenie</w:t>
+      </w:r>
+      <w:proofErr w:type="spellEnd"/>
+      <w:r>
+        <w:rPr>
+          <w:color w:val="FF0000"/>
+        </w:rPr>
+        <w:t xml:space="preserve"> bazy danych dla pobranych słów do kart w wersji darmowej – 10 rekordów </w:t>
+      </w:r>
+      <w:proofErr w:type="spellStart"/>
+      <w:r>
+        <w:rPr>
+          <w:color w:val="FF0000"/>
+        </w:rPr>
+        <w:t>only</w:t>
+      </w:r>
+      <w:proofErr w:type="spellEnd"/>
+      <w:r>
+        <w:rPr>
+          <w:color w:val="FF0000"/>
+        </w:rPr>
+        <w:t>?</w:t>
+      </w:r>
+      <w:r>
+        <w:rPr>
+          <w:color w:val="FF0000"/>
+        </w:rPr>
+        <w:t xml:space="preserve"> // nie działa, niby pobiera rekordy ale nie pojawia się to na karcie, do przeanalizowania na spokojnie</w:t>
       </w:r>
     </w:p>
     <w:p>
@@ -576,17 +535,7 @@
           <w:szCs w:val="24"/>
           <w:lang w:eastAsia="pl-PL"/>
         </w:rPr>
-        <w:t xml:space="preserve">), aby zapisać stan zakupu. To pozwoli </w:t>
-      </w:r>
-      <w:r>
-        <w:rPr>
-          <w:rFonts w:ascii="Times New Roman" w:eastAsia="Times New Roman" w:hAnsi="Times New Roman" w:cs="Times New Roman"/>
-          <w:sz w:val="24"/>
-          <w:szCs w:val="24"/>
-          <w:lang w:eastAsia="pl-PL"/>
-        </w:rPr>
-        <w:lastRenderedPageBreak/>
-        <w:t>aplikacji pamiętać, czy użytkownik dokonał zakupu, nawet po zamknięciu i ponownym otwarciu aplikacji.</w:t>
+        <w:t>), aby zapisać stan zakupu. To pozwoli aplikacji pamiętać, czy użytkownik dokonał zakupu, nawet po zamknięciu i ponownym otwarciu aplikacji.</w:t>
       </w:r>
     </w:p>
     <w:p>
@@ -660,6 +609,7 @@
           <w:szCs w:val="24"/>
           <w:lang w:eastAsia="pl-PL"/>
         </w:rPr>
+        <w:lastRenderedPageBreak/>
         <w:t xml:space="preserve">Jeśli używasz serwera </w:t>
       </w:r>
       <w:proofErr w:type="spellStart"/>
@@ -1003,10 +953,7 @@
         <w:t>Zapewnij użytkownikom dostęp do dokumentacji lub wsparcia, gdzie mogą znaleźć odpowiedzi na pytania dotyczące zakupów w aplikacji.</w:t>
       </w:r>
     </w:p>
-    <w:p>
-      <w:bookmarkStart w:id="0" w:name="_GoBack"/>
-      <w:bookmarkEnd w:id="0"/>
-    </w:p>
+    <w:p/>
     <w:p>
       <w:pPr>
         <w:rPr>
@@ -1173,27 +1120,27 @@
         <w:t xml:space="preserve">” - </w:t>
       </w:r>
       <w:r>
-        <w:t xml:space="preserve"> baza już zrobiona, 70słów per język i po prostu będziemy losować jedno słowo i </w:t>
+        <w:t xml:space="preserve"> baza już zrobiona, 70słów per język i po prostu będziemy losować jedno słowo i wyświetlać kartę, dając około minuty czasu na to, </w:t>
+      </w:r>
+      <w:proofErr w:type="spellStart"/>
+      <w:r>
+        <w:t>możnaby</w:t>
+      </w:r>
+      <w:proofErr w:type="spellEnd"/>
+      <w:r>
+        <w:t xml:space="preserve"> zrobić aby to po prostu pojawiało się absolutnie losowo na całej planszy i tylko raz przez całą turę – czyli, żeby można było dostać tę kartę w każdym momencie gry lecz tylko raz  – do przemyślenia jeszcze, ale to by był the </w:t>
+      </w:r>
+      <w:proofErr w:type="spellStart"/>
+      <w:r>
+        <w:t>best</w:t>
+      </w:r>
+      <w:proofErr w:type="spellEnd"/>
+      <w:r>
+        <w:t xml:space="preserve"> pomysł, </w:t>
       </w:r>
       <w:r>
         <w:lastRenderedPageBreak/>
-        <w:t xml:space="preserve">wyświetlać kartę, dając około minuty czasu na to, </w:t>
-      </w:r>
-      <w:proofErr w:type="spellStart"/>
-      <w:r>
-        <w:t>możnaby</w:t>
-      </w:r>
-      <w:proofErr w:type="spellEnd"/>
-      <w:r>
-        <w:t xml:space="preserve"> zrobić aby to po prostu pojawiało się absolutnie losowo na całej planszy i tylko raz przez całą turę – czyli, żeby można było dostać tę kartę w każdym momencie gry lecz tylko raz  – do przemyślenia jeszcze, ale to by był the </w:t>
-      </w:r>
-      <w:proofErr w:type="spellStart"/>
-      <w:r>
-        <w:t>best</w:t>
-      </w:r>
-      <w:proofErr w:type="spellEnd"/>
-      <w:r>
-        <w:t xml:space="preserve"> pomysł, dodałoby zaskoczenia grze, losowości i więcej emocji.</w:t>
+        <w:t>dodałoby zaskoczenia grze, losowości i więcej emocji.</w:t>
       </w:r>
       <w:r>
         <w:br/>
@@ -1552,15 +1499,12 @@
       </w:r>
       <w:proofErr w:type="spellEnd"/>
       <w:r>
-        <w:t xml:space="preserve"> zrobić jakby „pokaz slajdów” przed uruchomieniem gry -&gt; same widżety i automatyczne przenoszenie, przejścia, klikając.. -&gt; wtedy gdy ktoś by go odbył, dopiero nastąpiłoby uruchomienie głównej planszy.. a gdy wcześniej ktoś odbył to </w:t>
-      </w:r>
+        <w:t xml:space="preserve"> zrobić jakby „pokaz slajdów” przed uruchomieniem gry -&gt; same widżety i automatyczne przenoszenie, przejścia, klikając.. -&gt; wtedy gdy ktoś by go odbył, dopiero nastąpiłoby uruchomienie głównej planszy.. a gdy wcześniej ktoś odbył to przy odpalaniu gry musiałaby być zawsze sprawdzana flaga załączająca – czyli w sumie ekran ładowania by mógł sterować tym czy wyświetla samouczek czy główny ekran gry </w:t>
+      </w:r>
+    </w:p>
+    <w:p>
       <w:r>
         <w:lastRenderedPageBreak/>
-        <w:t xml:space="preserve">przy odpalaniu gry musiałaby być zawsze sprawdzana flaga załączająca – czyli w sumie ekran ładowania by mógł sterować tym czy wyświetla samouczek czy główny ekran gry </w:t>
-      </w:r>
-    </w:p>
-    <w:p>
-      <w:r>
         <w:t>- samouczek musi mieć możliwość ponownego włączenia w ustawieniach, przy pierwszym odpaleniu mu się zmienić odpowiednia flaga, którą w ustawieniach będzie można „cofnąć”</w:t>
       </w:r>
     </w:p>
@@ -5032,7 +4976,7 @@
 </file>
 
 <file path=word/numbering.xml><?xml version="1.0" encoding="utf-8"?>
-<w:numbering xmlns:wpc="http://schemas.microsoft.com/office/word/2010/wordprocessingCanvas" xmlns:cx="http://schemas.microsoft.com/office/drawing/2014/chartex" xmlns:cx1="http://schemas.microsoft.com/office/drawing/2015/9/8/chartex" xmlns:mc="http://schemas.openxmlformats.org/markup-compatibility/2006" xmlns:o="urn:schemas-microsoft-com:office:office" xmlns:r="http://schemas.openxmlformats.org/officeDocument/2006/relationships" xmlns:m="http://schemas.openxmlformats.org/officeDocument/2006/math" xmlns:v="urn:schemas-microsoft-com:vml" xmlns:wp14="http://schemas.microsoft.com/office/word/2010/wordprocessingDrawing" xmlns:wp="http://schemas.openxmlformats.org/drawingml/2006/wordprocessingDrawing" xmlns:w10="urn:schemas-microsoft-com:office:word" xmlns:w="http://schemas.openxmlformats.org/wordprocessingml/2006/main" xmlns:w14="http://schemas.microsoft.com/office/word/2010/wordml" xmlns:w15="http://schemas.microsoft.com/office/word/2012/wordml" xmlns:w16se="http://schemas.microsoft.com/office/word/2015/wordml/symex" xmlns:wpg="http://schemas.microsoft.com/office/word/2010/wordprocessingGroup" xmlns:wpi="http://schemas.microsoft.com/office/word/2010/wordprocessingInk" xmlns:wne="http://schemas.microsoft.com/office/word/2006/wordml" xmlns:wps="http://schemas.microsoft.com/office/word/2010/wordprocessingShape" mc:Ignorable="w14 w15 w16se wp14">
+<w:numbering xmlns:wpc="http://schemas.microsoft.com/office/word/2010/wordprocessingCanvas" xmlns:cx="http://schemas.microsoft.com/office/drawing/2014/chartex" xmlns:cx1="http://schemas.microsoft.com/office/drawing/2015/9/8/chartex" xmlns:cx2="http://schemas.microsoft.com/office/drawing/2015/10/21/chartex" xmlns:cx3="http://schemas.microsoft.com/office/drawing/2016/5/9/chartex" xmlns:cx4="http://schemas.microsoft.com/office/drawing/2016/5/10/chartex" xmlns:cx5="http://schemas.microsoft.com/office/drawing/2016/5/11/chartex" xmlns:cx6="http://schemas.microsoft.com/office/drawing/2016/5/12/chartex" xmlns:cx7="http://schemas.microsoft.com/office/drawing/2016/5/13/chartex" xmlns:cx8="http://schemas.microsoft.com/office/drawing/2016/5/14/chartex" xmlns:mc="http://schemas.openxmlformats.org/markup-compatibility/2006" xmlns:aink="http://schemas.microsoft.com/office/drawing/2016/ink" xmlns:am3d="http://schemas.microsoft.com/office/drawing/2017/model3d" xmlns:o="urn:schemas-microsoft-com:office:office" xmlns:oel="http://schemas.microsoft.com/office/2019/extlst" xmlns:r="http://schemas.openxmlformats.org/officeDocument/2006/relationships" xmlns:m="http://schemas.openxmlformats.org/officeDocument/2006/math" xmlns:v="urn:schemas-microsoft-com:vml" xmlns:wp14="http://schemas.microsoft.com/office/word/2010/wordprocessingDrawing" xmlns:wp="http://schemas.openxmlformats.org/drawingml/2006/wordprocessingDrawing" xmlns:w10="urn:schemas-microsoft-com:office:word" xmlns:w="http://schemas.openxmlformats.org/wordprocessingml/2006/main" xmlns:w14="http://schemas.microsoft.com/office/word/2010/wordml" xmlns:w15="http://schemas.microsoft.com/office/word/2012/wordml" xmlns:w16cex="http://schemas.microsoft.com/office/word/2018/wordml/cex" xmlns:w16cid="http://schemas.microsoft.com/office/word/2016/wordml/cid" xmlns:w16="http://schemas.microsoft.com/office/word/2018/wordml" xmlns:w16sdtdh="http://schemas.microsoft.com/office/word/2020/wordml/sdtdatahash" xmlns:w16se="http://schemas.microsoft.com/office/word/2015/wordml/symex" xmlns:wpg="http://schemas.microsoft.com/office/word/2010/wordprocessingGroup" xmlns:wpi="http://schemas.microsoft.com/office/word/2010/wordprocessingInk" xmlns:wne="http://schemas.microsoft.com/office/word/2006/wordml" xmlns:wps="http://schemas.microsoft.com/office/word/2010/wordprocessingShape" mc:Ignorable="w14 w15 w16se w16cid w16 w16cex w16sdtdh wp14">
   <w:abstractNum w:abstractNumId="0" w15:restartNumberingAfterBreak="0">
     <w:nsid w:val="1D464167"/>
     <w:multiLevelType w:val="multilevel"/>
@@ -5299,17 +5243,17 @@
       </w:pPr>
     </w:lvl>
   </w:abstractNum>
-  <w:num w:numId="1">
+  <w:num w:numId="1" w16cid:durableId="580336874">
     <w:abstractNumId w:val="0"/>
   </w:num>
-  <w:num w:numId="2">
+  <w:num w:numId="2" w16cid:durableId="1287270571">
     <w:abstractNumId w:val="1"/>
   </w:num>
 </w:numbering>
 </file>
 
 <file path=word/styles.xml><?xml version="1.0" encoding="utf-8"?>
-<w:styles xmlns:mc="http://schemas.openxmlformats.org/markup-compatibility/2006" xmlns:r="http://schemas.openxmlformats.org/officeDocument/2006/relationships" xmlns:w="http://schemas.openxmlformats.org/wordprocessingml/2006/main" xmlns:w14="http://schemas.microsoft.com/office/word/2010/wordml" xmlns:w15="http://schemas.microsoft.com/office/word/2012/wordml" xmlns:w16se="http://schemas.microsoft.com/office/word/2015/wordml/symex" mc:Ignorable="w14 w15 w16se">
+<w:styles xmlns:mc="http://schemas.openxmlformats.org/markup-compatibility/2006" xmlns:r="http://schemas.openxmlformats.org/officeDocument/2006/relationships" xmlns:w="http://schemas.openxmlformats.org/wordprocessingml/2006/main" xmlns:w14="http://schemas.microsoft.com/office/word/2010/wordml" xmlns:w15="http://schemas.microsoft.com/office/word/2012/wordml" xmlns:w16cex="http://schemas.microsoft.com/office/word/2018/wordml/cex" xmlns:w16cid="http://schemas.microsoft.com/office/word/2016/wordml/cid" xmlns:w16="http://schemas.microsoft.com/office/word/2018/wordml" xmlns:w16sdtdh="http://schemas.microsoft.com/office/word/2020/wordml/sdtdatahash" xmlns:w16se="http://schemas.microsoft.com/office/word/2015/wordml/symex" mc:Ignorable="w14 w15 w16se w16cid w16 w16cex w16sdtdh">
   <w:docDefaults>
     <w:rPrDefault>
       <w:rPr>
@@ -5325,7 +5269,7 @@
       </w:pPr>
     </w:pPrDefault>
   </w:docDefaults>
-  <w:latentStyles w:defLockedState="0" w:defUIPriority="99" w:defSemiHidden="0" w:defUnhideWhenUsed="0" w:defQFormat="0" w:count="371">
+  <w:latentStyles w:defLockedState="0" w:defUIPriority="99" w:defSemiHidden="0" w:defUnhideWhenUsed="0" w:defQFormat="0" w:count="376">
     <w:lsdException w:name="Normal" w:uiPriority="0" w:qFormat="1"/>
     <w:lsdException w:name="heading 1" w:uiPriority="9" w:qFormat="1"/>
     <w:lsdException w:name="heading 2" w:semiHidden="1" w:uiPriority="9" w:unhideWhenUsed="1" w:qFormat="1"/>
@@ -5697,6 +5641,11 @@
     <w:lsdException w:name="List Table 5 Dark Accent 6" w:uiPriority="50"/>
     <w:lsdException w:name="List Table 6 Colorful Accent 6" w:uiPriority="51"/>
     <w:lsdException w:name="List Table 7 Colorful Accent 6" w:uiPriority="52"/>
+    <w:lsdException w:name="Mention" w:semiHidden="1" w:unhideWhenUsed="1"/>
+    <w:lsdException w:name="Smart Hyperlink" w:semiHidden="1" w:unhideWhenUsed="1"/>
+    <w:lsdException w:name="Hashtag" w:semiHidden="1" w:unhideWhenUsed="1"/>
+    <w:lsdException w:name="Unresolved Mention" w:semiHidden="1" w:unhideWhenUsed="1"/>
+    <w:lsdException w:name="Smart Link" w:semiHidden="1" w:unhideWhenUsed="1"/>
   </w:latentStyles>
   <w:style w:type="paragraph" w:default="1" w:styleId="Normalny">
     <w:name w:val="Normal"/>

</xml_diff>

<commit_message>
fixed indexes for cards in free/preimum ver, new plan for inapppurchase/firebase/admob in docs and thinking
</commit_message>
<xml_diff>
--- a/assets/time_to_party_assets/dokumentacja.docx
+++ b/assets/time_to_party_assets/dokumentacja.docx
@@ -1,6 +1,6 @@
 
 <file path=word/document.xml><?xml version="1.0" encoding="utf-8"?>
-<w:document xmlns:wpc="http://schemas.microsoft.com/office/word/2010/wordprocessingCanvas" xmlns:cx="http://schemas.microsoft.com/office/drawing/2014/chartex" xmlns:cx1="http://schemas.microsoft.com/office/drawing/2015/9/8/chartex" xmlns:cx2="http://schemas.microsoft.com/office/drawing/2015/10/21/chartex" xmlns:cx3="http://schemas.microsoft.com/office/drawing/2016/5/9/chartex" xmlns:cx4="http://schemas.microsoft.com/office/drawing/2016/5/10/chartex" xmlns:cx5="http://schemas.microsoft.com/office/drawing/2016/5/11/chartex" xmlns:cx6="http://schemas.microsoft.com/office/drawing/2016/5/12/chartex" xmlns:cx7="http://schemas.microsoft.com/office/drawing/2016/5/13/chartex" xmlns:cx8="http://schemas.microsoft.com/office/drawing/2016/5/14/chartex" xmlns:mc="http://schemas.openxmlformats.org/markup-compatibility/2006" xmlns:aink="http://schemas.microsoft.com/office/drawing/2016/ink" xmlns:am3d="http://schemas.microsoft.com/office/drawing/2017/model3d" xmlns:o="urn:schemas-microsoft-com:office:office" xmlns:oel="http://schemas.microsoft.com/office/2019/extlst" xmlns:r="http://schemas.openxmlformats.org/officeDocument/2006/relationships" xmlns:m="http://schemas.openxmlformats.org/officeDocument/2006/math" xmlns:v="urn:schemas-microsoft-com:vml" xmlns:wp14="http://schemas.microsoft.com/office/word/2010/wordprocessingDrawing" xmlns:wp="http://schemas.openxmlformats.org/drawingml/2006/wordprocessingDrawing" xmlns:w10="urn:schemas-microsoft-com:office:word" xmlns:w="http://schemas.openxmlformats.org/wordprocessingml/2006/main" xmlns:w14="http://schemas.microsoft.com/office/word/2010/wordml" xmlns:w15="http://schemas.microsoft.com/office/word/2012/wordml" xmlns:w16cex="http://schemas.microsoft.com/office/word/2018/wordml/cex" xmlns:w16cid="http://schemas.microsoft.com/office/word/2016/wordml/cid" xmlns:w16="http://schemas.microsoft.com/office/word/2018/wordml" xmlns:w16sdtdh="http://schemas.microsoft.com/office/word/2020/wordml/sdtdatahash" xmlns:w16se="http://schemas.microsoft.com/office/word/2015/wordml/symex" xmlns:wpg="http://schemas.microsoft.com/office/word/2010/wordprocessingGroup" xmlns:wpi="http://schemas.microsoft.com/office/word/2010/wordprocessingInk" xmlns:wne="http://schemas.microsoft.com/office/word/2006/wordml" xmlns:wps="http://schemas.microsoft.com/office/word/2010/wordprocessingShape" mc:Ignorable="w14 w15 w16se w16cid w16 w16cex w16sdtdh wp14">
+<w:document xmlns:wpc="http://schemas.microsoft.com/office/word/2010/wordprocessingCanvas" xmlns:cx="http://schemas.microsoft.com/office/drawing/2014/chartex" xmlns:cx1="http://schemas.microsoft.com/office/drawing/2015/9/8/chartex" xmlns:mc="http://schemas.openxmlformats.org/markup-compatibility/2006" xmlns:o="urn:schemas-microsoft-com:office:office" xmlns:r="http://schemas.openxmlformats.org/officeDocument/2006/relationships" xmlns:m="http://schemas.openxmlformats.org/officeDocument/2006/math" xmlns:v="urn:schemas-microsoft-com:vml" xmlns:wp14="http://schemas.microsoft.com/office/word/2010/wordprocessingDrawing" xmlns:wp="http://schemas.openxmlformats.org/drawingml/2006/wordprocessingDrawing" xmlns:w10="urn:schemas-microsoft-com:office:word" xmlns:w="http://schemas.openxmlformats.org/wordprocessingml/2006/main" xmlns:w14="http://schemas.microsoft.com/office/word/2010/wordml" xmlns:w15="http://schemas.microsoft.com/office/word/2012/wordml" xmlns:w16se="http://schemas.microsoft.com/office/word/2015/wordml/symex" xmlns:wpg="http://schemas.microsoft.com/office/word/2010/wordprocessingGroup" xmlns:wpi="http://schemas.microsoft.com/office/word/2010/wordprocessingInk" xmlns:wne="http://schemas.microsoft.com/office/word/2006/wordml" xmlns:wps="http://schemas.microsoft.com/office/word/2010/wordprocessingShape" mc:Ignorable="w14 w15 w16se wp14">
   <w:body>
     <w:p>
       <w:pPr>
@@ -270,75 +270,140 @@
     <w:p>
       <w:pPr>
         <w:rPr>
+          <w:color w:val="00B050"/>
+        </w:rPr>
+      </w:pPr>
+      <w:r>
+        <w:rPr>
           <w:b/>
           <w:sz w:val="28"/>
           <w:szCs w:val="28"/>
         </w:rPr>
-      </w:pPr>
+        <w:t>FIREBASE</w:t>
+      </w:r>
       <w:r>
         <w:rPr>
           <w:b/>
           <w:sz w:val="28"/>
           <w:szCs w:val="28"/>
         </w:rPr>
-        <w:t>FIREBASE</w:t>
-      </w:r>
+        <w:t>/in-</w:t>
+      </w:r>
+      <w:proofErr w:type="spellStart"/>
       <w:r>
         <w:rPr>
           <w:b/>
           <w:sz w:val="28"/>
           <w:szCs w:val="28"/>
         </w:rPr>
-        <w:t>/in-</w:t>
-      </w:r>
-      <w:proofErr w:type="spellStart"/>
+        <w:t>app</w:t>
+      </w:r>
+      <w:proofErr w:type="spellEnd"/>
       <w:r>
         <w:rPr>
           <w:b/>
           <w:sz w:val="28"/>
           <w:szCs w:val="28"/>
         </w:rPr>
-        <w:t>app</w:t>
-      </w:r>
-      <w:proofErr w:type="spellEnd"/>
+        <w:t>-</w:t>
+      </w:r>
+      <w:proofErr w:type="spellStart"/>
       <w:r>
         <w:rPr>
           <w:b/>
           <w:sz w:val="28"/>
           <w:szCs w:val="28"/>
         </w:rPr>
-        <w:t>-</w:t>
-      </w:r>
-      <w:proofErr w:type="spellStart"/>
+        <w:t>purchases</w:t>
+      </w:r>
+      <w:proofErr w:type="spellEnd"/>
       <w:r>
         <w:rPr>
           <w:b/>
           <w:sz w:val="28"/>
           <w:szCs w:val="28"/>
         </w:rPr>
-        <w:t>purchases</w:t>
-      </w:r>
-      <w:proofErr w:type="spellEnd"/>
+        <w:t xml:space="preserve">/Ad </w:t>
+      </w:r>
+      <w:proofErr w:type="spellStart"/>
       <w:r>
         <w:rPr>
           <w:b/>
           <w:sz w:val="28"/>
           <w:szCs w:val="28"/>
         </w:rPr>
+        <w:t>mob</w:t>
+      </w:r>
+      <w:proofErr w:type="spellEnd"/>
+      <w:r>
+        <w:rPr>
+          <w:b/>
+          <w:sz w:val="28"/>
+          <w:szCs w:val="28"/>
+        </w:rPr>
         <w:t>:</w:t>
       </w:r>
-    </w:p>
-    <w:p>
-      <w:r>
-        <w:t xml:space="preserve">- na koniec zabezpieczenie bazy danych, całej -&gt; żeby w momencie kupna pobierać klucz z </w:t>
-      </w:r>
-      <w:proofErr w:type="spellStart"/>
-      <w:r>
+      <w:r>
+        <w:rPr>
+          <w:b/>
+          <w:sz w:val="28"/>
+          <w:szCs w:val="28"/>
+        </w:rPr>
+        <w:br/>
+      </w:r>
+      <w:r>
+        <w:t>IN APP PURCHASES:</w:t>
+      </w:r>
+      <w:r>
+        <w:br/>
+      </w:r>
+      <w:r>
+        <w:t xml:space="preserve">- na koniec zabezpieczenie bazy danych, całej -&gt; </w:t>
+      </w:r>
+      <w:r>
+        <w:rPr>
+          <w:strike/>
+          <w:color w:val="FF0000"/>
+        </w:rPr>
+        <w:t xml:space="preserve">żeby w momencie kupna pobierać klucz z </w:t>
+      </w:r>
+      <w:proofErr w:type="spellStart"/>
+      <w:r>
+        <w:rPr>
+          <w:strike/>
+          <w:color w:val="FF0000"/>
+        </w:rPr>
         <w:t>firebase</w:t>
       </w:r>
       <w:proofErr w:type="spellEnd"/>
       <w:r>
-        <w:t xml:space="preserve"> i w ten sposób uzyskać dostęp, po prostu baza byłaby na telefonie domyślnie cała, z tym że byłaby zaszyfrowana kluczem, który pobierał by się z </w:t>
+        <w:rPr>
+          <w:strike/>
+          <w:color w:val="FF0000"/>
+        </w:rPr>
+        <w:t xml:space="preserve"> i w ten sposób uzyskać dostęp, po prostu baza</w:t>
+      </w:r>
+      <w:r>
+        <w:rPr>
+          <w:strike/>
+          <w:color w:val="FF0000"/>
+        </w:rPr>
+        <w:t>//</w:t>
+      </w:r>
+      <w:r>
+        <w:rPr>
+          <w:color w:val="00B050"/>
+        </w:rPr>
+        <w:t>to chyba tak nie działa//</w:t>
+      </w:r>
+      <w:r>
+        <w:t xml:space="preserve"> </w:t>
+      </w:r>
+      <w:r>
+        <w:t xml:space="preserve">byłaby na telefonie domyślnie cała, </w:t>
+      </w:r>
+      <w:r>
+        <w:t xml:space="preserve">musi być zaszyfrowana kluczem jakimś (który może być w </w:t>
       </w:r>
       <w:proofErr w:type="spellStart"/>
       <w:r>
@@ -346,115 +411,320 @@
       </w:r>
       <w:proofErr w:type="spellEnd"/>
       <w:r>
+        <w:t xml:space="preserve"> lub też nie)</w:t>
+      </w:r>
+      <w:r>
         <w:t xml:space="preserve"> i wtedy pełna wersja odblokowywała by się po tym kluczu -&gt;  a raczej dostęp do reszty rekordów z bazy, po prostu zmiana kwerendy pobierającej i tyle, + dodatkowe warunki, jeżeli klucz zostałby pobrany czy coś, dla opcji z polami etc.</w:t>
       </w:r>
-    </w:p>
-    <w:p>
-      <w:r>
-        <w:t xml:space="preserve">- trzeba przechowywać ID użytkowników, którzy zakupili pełną wersję w </w:t>
-      </w:r>
-      <w:proofErr w:type="spellStart"/>
-      <w:r>
+      <w:r>
+        <w:t xml:space="preserve"> /</w:t>
+      </w:r>
+      <w:r>
+        <w:rPr>
+          <w:color w:val="FF0000"/>
+        </w:rPr>
+        <w:t>/ OGÓLNIE ZMIANA KWERENDY POBIERAJĄCEJ JUŻ DZIAŁA, trzeba zrobić weryfikację czy zakup został przeprowadzony na danym urządzeniu</w:t>
+      </w:r>
+      <w:r>
+        <w:rPr>
+          <w:color w:val="FF0000"/>
+        </w:rPr>
+        <w:t xml:space="preserve"> i na tej podstawie odblokować </w:t>
+      </w:r>
+      <w:proofErr w:type="spellStart"/>
+      <w:r>
+        <w:rPr>
+          <w:color w:val="FF0000"/>
+        </w:rPr>
+        <w:t>apkę</w:t>
+      </w:r>
+      <w:proofErr w:type="spellEnd"/>
+      <w:r>
+        <w:rPr>
+          <w:color w:val="FF0000"/>
+        </w:rPr>
+        <w:t xml:space="preserve">, zapamiętywanie zakupu na danym urządzeniu oraz </w:t>
+      </w:r>
+      <w:proofErr w:type="spellStart"/>
+      <w:r>
+        <w:rPr>
+          <w:color w:val="FF0000"/>
+        </w:rPr>
+        <w:t>restore</w:t>
+      </w:r>
+      <w:proofErr w:type="spellEnd"/>
+      <w:r>
+        <w:rPr>
+          <w:color w:val="FF0000"/>
+        </w:rPr>
+        <w:t xml:space="preserve"> </w:t>
+      </w:r>
+      <w:proofErr w:type="spellStart"/>
+      <w:r>
+        <w:rPr>
+          <w:color w:val="FF0000"/>
+        </w:rPr>
+        <w:t>purchases</w:t>
+      </w:r>
+      <w:proofErr w:type="spellEnd"/>
+      <w:r>
+        <w:rPr>
+          <w:color w:val="FF0000"/>
+        </w:rPr>
+        <w:t xml:space="preserve"> na </w:t>
+      </w:r>
+      <w:proofErr w:type="spellStart"/>
+      <w:r>
+        <w:rPr>
+          <w:color w:val="FF0000"/>
+        </w:rPr>
+        <w:t>podsawie</w:t>
+      </w:r>
+      <w:proofErr w:type="spellEnd"/>
+      <w:r>
+        <w:rPr>
+          <w:color w:val="FF0000"/>
+        </w:rPr>
+        <w:t xml:space="preserve"> </w:t>
+      </w:r>
+      <w:proofErr w:type="spellStart"/>
+      <w:r>
+        <w:rPr>
+          <w:color w:val="FF0000"/>
+        </w:rPr>
         <w:t>firebase</w:t>
       </w:r>
       <w:proofErr w:type="spellEnd"/>
       <w:r>
-        <w:t xml:space="preserve">, tak żeby na tej podstawie mieli możliwość zrobienia </w:t>
-      </w:r>
-      <w:proofErr w:type="spellStart"/>
-      <w:r>
+        <w:rPr>
+          <w:color w:val="FF0000"/>
+        </w:rPr>
+        <w:t xml:space="preserve"> – więc potrzebne będą dodatkowe komunikaty odnośnie konieczności połączenia się do </w:t>
+      </w:r>
+      <w:proofErr w:type="spellStart"/>
+      <w:r>
+        <w:rPr>
+          <w:color w:val="FF0000"/>
+        </w:rPr>
+        <w:t>internetu</w:t>
+      </w:r>
+      <w:proofErr w:type="spellEnd"/>
+      <w:r>
+        <w:rPr>
+          <w:color w:val="FF0000"/>
+        </w:rPr>
+        <w:t xml:space="preserve"> – jeżeli </w:t>
+      </w:r>
+      <w:proofErr w:type="spellStart"/>
+      <w:r>
+        <w:rPr>
+          <w:color w:val="FF0000"/>
+        </w:rPr>
         <w:t>restore</w:t>
       </w:r>
       <w:proofErr w:type="spellEnd"/>
       <w:r>
+        <w:rPr>
+          <w:color w:val="FF0000"/>
+        </w:rPr>
         <w:t xml:space="preserve"> </w:t>
       </w:r>
       <w:proofErr w:type="spellStart"/>
       <w:r>
+        <w:rPr>
+          <w:color w:val="FF0000"/>
+        </w:rPr>
         <w:t>purchases</w:t>
       </w:r>
       <w:proofErr w:type="spellEnd"/>
       <w:r>
-        <w:t xml:space="preserve"> w przypadku dezinstalacji, zmiany urządzenia czy przejścia z </w:t>
-      </w:r>
-      <w:proofErr w:type="spellStart"/>
-      <w:r>
-        <w:t>iphona</w:t>
-      </w:r>
-      <w:proofErr w:type="spellEnd"/>
-      <w:r>
-        <w:t xml:space="preserve"> na android i odwrotnie</w:t>
-      </w:r>
-    </w:p>
-    <w:p/>
-    <w:p>
-      <w:pPr>
         <w:rPr>
           <w:color w:val="FF0000"/>
         </w:rPr>
-      </w:pPr>
+        <w:t xml:space="preserve"> – chociaż </w:t>
+      </w:r>
+      <w:proofErr w:type="spellStart"/>
       <w:r>
         <w:rPr>
           <w:color w:val="FF0000"/>
         </w:rPr>
-        <w:t xml:space="preserve">- dodać </w:t>
-      </w:r>
-      <w:proofErr w:type="spellStart"/>
+        <w:t>apka</w:t>
+      </w:r>
+      <w:proofErr w:type="spellEnd"/>
       <w:r>
         <w:rPr>
           <w:color w:val="FF0000"/>
         </w:rPr>
-        <w:t>ogarniczenie</w:t>
-      </w:r>
-      <w:proofErr w:type="spellEnd"/>
+        <w:t xml:space="preserve"> mogłaby to zrobić automatycznie i dodać </w:t>
+      </w:r>
+      <w:proofErr w:type="spellStart"/>
       <w:r>
         <w:rPr>
           <w:color w:val="FF0000"/>
         </w:rPr>
-        <w:t xml:space="preserve"> bazy danych dla pobranych słów do kart w wersji darmowej – 10 rekordów </w:t>
-      </w:r>
-      <w:proofErr w:type="spellStart"/>
+        <w:t>ewnetualnie</w:t>
+      </w:r>
+      <w:proofErr w:type="spellEnd"/>
       <w:r>
         <w:rPr>
           <w:color w:val="FF0000"/>
         </w:rPr>
-        <w:t>only</w:t>
-      </w:r>
-      <w:proofErr w:type="spellEnd"/>
+        <w:t xml:space="preserve"> </w:t>
+      </w:r>
+      <w:proofErr w:type="spellStart"/>
       <w:r>
         <w:rPr>
           <w:color w:val="FF0000"/>
         </w:rPr>
-        <w:t>?</w:t>
-      </w:r>
+        <w:t>gdzies</w:t>
+      </w:r>
+      <w:proofErr w:type="spellEnd"/>
       <w:r>
         <w:rPr>
           <w:color w:val="FF0000"/>
         </w:rPr>
-        <w:t xml:space="preserve"> // nie działa, niby pobiera rekordy ale nie pojawia się to na karcie, do przeanalizowania na spokojnie</w:t>
+        <w:t xml:space="preserve"> </w:t>
+      </w:r>
+      <w:proofErr w:type="spellStart"/>
+      <w:r>
+        <w:rPr>
+          <w:color w:val="FF0000"/>
+        </w:rPr>
+        <w:t>jakies</w:t>
+      </w:r>
+      <w:proofErr w:type="spellEnd"/>
+      <w:r>
+        <w:rPr>
+          <w:color w:val="FF0000"/>
+        </w:rPr>
+        <w:t xml:space="preserve"> info na ten temat?</w:t>
+      </w:r>
+      <w:r>
+        <w:rPr>
+          <w:color w:val="FF0000"/>
+        </w:rPr>
+        <w:t xml:space="preserve"> </w:t>
+      </w:r>
+      <w:r>
+        <w:rPr>
+          <w:color w:val="00B050"/>
+        </w:rPr>
+        <w:t>Trzeba zadać to całe pytanie do GPT</w:t>
       </w:r>
     </w:p>
     <w:p>
       <w:pPr>
-        <w:pStyle w:val="Nagwek3"/>
+        <w:rPr>
+          <w:color w:val="00B050"/>
+        </w:rPr>
       </w:pPr>
       <w:r>
-        <w:t xml:space="preserve">+ kilka istotnych kwestii: </w:t>
-      </w:r>
-      <w:r>
-        <w:br/>
-      </w:r>
-      <w:r>
-        <w:t>Wskazówki i Najlepsze Praktyki</w:t>
+        <w:rPr>
+          <w:color w:val="00B050"/>
+        </w:rPr>
+        <w:t xml:space="preserve">-  </w:t>
+      </w:r>
+      <w:r>
+        <w:rPr>
+          <w:rFonts w:ascii="Times New Roman" w:eastAsia="Times New Roman" w:hAnsi="Times New Roman" w:cs="Times New Roman"/>
+          <w:sz w:val="24"/>
+          <w:szCs w:val="24"/>
+          <w:lang w:eastAsia="pl-PL"/>
+        </w:rPr>
+        <w:t>Rozważ użycie lokalnej bazy danych lub preferencji udostępnionych (</w:t>
+      </w:r>
+      <w:proofErr w:type="spellStart"/>
+      <w:r>
+        <w:rPr>
+          <w:rFonts w:ascii="Courier New" w:eastAsia="Times New Roman" w:hAnsi="Courier New" w:cs="Courier New"/>
+          <w:sz w:val="20"/>
+          <w:szCs w:val="20"/>
+          <w:lang w:eastAsia="pl-PL"/>
+        </w:rPr>
+        <w:t>SharedPreferences</w:t>
+      </w:r>
+      <w:proofErr w:type="spellEnd"/>
+      <w:r>
+        <w:rPr>
+          <w:rFonts w:ascii="Times New Roman" w:eastAsia="Times New Roman" w:hAnsi="Times New Roman" w:cs="Times New Roman"/>
+          <w:sz w:val="24"/>
+          <w:szCs w:val="24"/>
+          <w:lang w:eastAsia="pl-PL"/>
+        </w:rPr>
+        <w:t xml:space="preserve"> w </w:t>
+      </w:r>
+      <w:proofErr w:type="spellStart"/>
+      <w:r>
+        <w:rPr>
+          <w:rFonts w:ascii="Times New Roman" w:eastAsia="Times New Roman" w:hAnsi="Times New Roman" w:cs="Times New Roman"/>
+          <w:sz w:val="24"/>
+          <w:szCs w:val="24"/>
+          <w:lang w:eastAsia="pl-PL"/>
+        </w:rPr>
+        <w:t>Flutter</w:t>
+      </w:r>
+      <w:proofErr w:type="spellEnd"/>
+      <w:r>
+        <w:rPr>
+          <w:rFonts w:ascii="Times New Roman" w:eastAsia="Times New Roman" w:hAnsi="Times New Roman" w:cs="Times New Roman"/>
+          <w:sz w:val="24"/>
+          <w:szCs w:val="24"/>
+          <w:lang w:eastAsia="pl-PL"/>
+        </w:rPr>
+        <w:t>), aby zapisać stan zakupu. To pozwoli aplikacji pamiętać, czy użytkownik dokonał zakupu, nawet po zamknięciu i ponownym otwarciu aplikacji</w:t>
+      </w:r>
+      <w:r>
+        <w:rPr>
+          <w:rFonts w:ascii="Times New Roman" w:eastAsia="Times New Roman" w:hAnsi="Times New Roman" w:cs="Times New Roman"/>
+          <w:sz w:val="24"/>
+          <w:szCs w:val="24"/>
+          <w:lang w:eastAsia="pl-PL"/>
+        </w:rPr>
+        <w:t xml:space="preserve"> – pytanie jak to zrobić i czy wykorzystać moją </w:t>
+      </w:r>
+      <w:proofErr w:type="spellStart"/>
+      <w:r>
+        <w:rPr>
+          <w:rFonts w:ascii="Times New Roman" w:eastAsia="Times New Roman" w:hAnsi="Times New Roman" w:cs="Times New Roman"/>
+          <w:sz w:val="24"/>
+          <w:szCs w:val="24"/>
+          <w:lang w:eastAsia="pl-PL"/>
+        </w:rPr>
+        <w:t>db_awesome.db</w:t>
+      </w:r>
+      <w:proofErr w:type="spellEnd"/>
+      <w:r>
+        <w:rPr>
+          <w:rFonts w:ascii="Times New Roman" w:eastAsia="Times New Roman" w:hAnsi="Times New Roman" w:cs="Times New Roman"/>
+          <w:sz w:val="24"/>
+          <w:szCs w:val="24"/>
+          <w:lang w:eastAsia="pl-PL"/>
+        </w:rPr>
+        <w:t xml:space="preserve"> w </w:t>
+      </w:r>
+      <w:proofErr w:type="spellStart"/>
+      <w:r>
+        <w:rPr>
+          <w:rFonts w:ascii="Times New Roman" w:eastAsia="Times New Roman" w:hAnsi="Times New Roman" w:cs="Times New Roman"/>
+          <w:sz w:val="24"/>
+          <w:szCs w:val="24"/>
+          <w:lang w:eastAsia="pl-PL"/>
+        </w:rPr>
+        <w:t>sqlite</w:t>
+      </w:r>
+      <w:proofErr w:type="spellEnd"/>
+      <w:r>
+        <w:rPr>
+          <w:rFonts w:ascii="Times New Roman" w:eastAsia="Times New Roman" w:hAnsi="Times New Roman" w:cs="Times New Roman"/>
+          <w:sz w:val="24"/>
+          <w:szCs w:val="24"/>
+          <w:lang w:eastAsia="pl-PL"/>
+        </w:rPr>
+        <w:t xml:space="preserve"> czy coś innego?</w:t>
       </w:r>
     </w:p>
     <w:p>
       <w:pPr>
-        <w:numPr>
-          <w:ilvl w:val="0"/>
-          <w:numId w:val="2"/>
-        </w:numPr>
-        <w:spacing w:before="100" w:beforeAutospacing="1" w:after="100" w:afterAutospacing="1" w:line="240" w:lineRule="auto"/>
         <w:rPr>
           <w:rFonts w:ascii="Times New Roman" w:eastAsia="Times New Roman" w:hAnsi="Times New Roman" w:cs="Times New Roman"/>
           <w:sz w:val="24"/>
@@ -462,6 +732,431 @@
           <w:lang w:eastAsia="pl-PL"/>
         </w:rPr>
       </w:pPr>
+      <w:r>
+        <w:t>PYTANIA ODNOŚNIE FIREBASE:</w:t>
+      </w:r>
+      <w:r>
+        <w:br/>
+        <w:t xml:space="preserve">- trzeba przeglądnąć </w:t>
+      </w:r>
+      <w:proofErr w:type="spellStart"/>
+      <w:r>
+        <w:t>maina</w:t>
+      </w:r>
+      <w:proofErr w:type="spellEnd"/>
+      <w:r>
+        <w:t xml:space="preserve"> oraz pliki/foldery pod kątem gotowego kodu </w:t>
+      </w:r>
+      <w:proofErr w:type="spellStart"/>
+      <w:r>
+        <w:t>firebase</w:t>
+      </w:r>
+      <w:proofErr w:type="spellEnd"/>
+      <w:r>
+        <w:t xml:space="preserve"> i przeanalizować </w:t>
+      </w:r>
+      <w:proofErr w:type="spellStart"/>
+      <w:r>
+        <w:t>pubspec.yaml</w:t>
+      </w:r>
+      <w:proofErr w:type="spellEnd"/>
+      <w:r>
+        <w:t xml:space="preserve"> pod kątem pobranych bibliotek – zapisać sobie która co robi i do czego jest bo zaczynam się gubić </w:t>
+      </w:r>
+      <w:r>
+        <w:br/>
+        <w:t xml:space="preserve">- założyć nowe konto </w:t>
+      </w:r>
+      <w:proofErr w:type="spellStart"/>
+      <w:r>
+        <w:t>firebase</w:t>
+      </w:r>
+      <w:proofErr w:type="spellEnd"/>
+      <w:r>
+        <w:t xml:space="preserve"> i przeanalizować jak to wszystko ma wyglądać po stronie </w:t>
+      </w:r>
+      <w:proofErr w:type="spellStart"/>
+      <w:r>
+        <w:t>firebase</w:t>
+      </w:r>
+      <w:proofErr w:type="spellEnd"/>
+      <w:r>
+        <w:br/>
+      </w:r>
+      <w:r>
+        <w:br/>
+      </w:r>
+      <w:r>
+        <w:t xml:space="preserve">- trzeba przechowywać ID użytkowników, którzy zakupili pełną wersję w </w:t>
+      </w:r>
+      <w:proofErr w:type="spellStart"/>
+      <w:r>
+        <w:t>firebase</w:t>
+      </w:r>
+      <w:proofErr w:type="spellEnd"/>
+      <w:r>
+        <w:t xml:space="preserve">, tak żeby na tej </w:t>
+      </w:r>
+      <w:r>
+        <w:lastRenderedPageBreak/>
+        <w:t xml:space="preserve">podstawie mieli możliwość zrobienia </w:t>
+      </w:r>
+      <w:proofErr w:type="spellStart"/>
+      <w:r>
+        <w:t>restore</w:t>
+      </w:r>
+      <w:proofErr w:type="spellEnd"/>
+      <w:r>
+        <w:t xml:space="preserve"> </w:t>
+      </w:r>
+      <w:proofErr w:type="spellStart"/>
+      <w:r>
+        <w:t>purchases</w:t>
+      </w:r>
+      <w:proofErr w:type="spellEnd"/>
+      <w:r>
+        <w:t xml:space="preserve"> w przypadku dezinstalacji, zmiany urządzenia czy przejścia z </w:t>
+      </w:r>
+      <w:proofErr w:type="spellStart"/>
+      <w:r>
+        <w:t>iphona</w:t>
+      </w:r>
+      <w:proofErr w:type="spellEnd"/>
+      <w:r>
+        <w:t xml:space="preserve"> na android i odwrotnie</w:t>
+      </w:r>
+      <w:r>
+        <w:t xml:space="preserve"> - </w:t>
+      </w:r>
+      <w:r>
+        <w:rPr>
+          <w:rFonts w:ascii="Times New Roman" w:eastAsia="Times New Roman" w:hAnsi="Times New Roman" w:cs="Times New Roman"/>
+          <w:sz w:val="24"/>
+          <w:szCs w:val="24"/>
+          <w:lang w:eastAsia="pl-PL"/>
+        </w:rPr>
+        <w:t>upewnij się, że stan zakupu jest synchronizowany z serwerem.</w:t>
+      </w:r>
+    </w:p>
+    <w:p>
+      <w:r>
+        <w:rPr>
+          <w:rFonts w:ascii="Times New Roman" w:eastAsia="Times New Roman" w:hAnsi="Times New Roman" w:cs="Times New Roman"/>
+          <w:sz w:val="24"/>
+          <w:szCs w:val="24"/>
+          <w:lang w:eastAsia="pl-PL"/>
+        </w:rPr>
+        <w:t>- weryfikacja zakupów po stronie serwera aby uniknąć oszustw – jak tego dokonać? Co skonfigurować? Czy mój kod po części już to obsługuje?</w:t>
+      </w:r>
+      <w:r>
+        <w:rPr>
+          <w:rFonts w:ascii="Times New Roman" w:eastAsia="Times New Roman" w:hAnsi="Times New Roman" w:cs="Times New Roman"/>
+          <w:sz w:val="24"/>
+          <w:szCs w:val="24"/>
+          <w:lang w:eastAsia="pl-PL"/>
+        </w:rPr>
+        <w:br/>
+        <w:t xml:space="preserve">- jak poprawnie obsługiwać te wszystkie błędy związane z </w:t>
+      </w:r>
+      <w:proofErr w:type="spellStart"/>
+      <w:r>
+        <w:rPr>
+          <w:rFonts w:ascii="Times New Roman" w:eastAsia="Times New Roman" w:hAnsi="Times New Roman" w:cs="Times New Roman"/>
+          <w:sz w:val="24"/>
+          <w:szCs w:val="24"/>
+          <w:lang w:eastAsia="pl-PL"/>
+        </w:rPr>
+        <w:t>proesem</w:t>
+      </w:r>
+      <w:proofErr w:type="spellEnd"/>
+      <w:r>
+        <w:rPr>
+          <w:rFonts w:ascii="Times New Roman" w:eastAsia="Times New Roman" w:hAnsi="Times New Roman" w:cs="Times New Roman"/>
+          <w:sz w:val="24"/>
+          <w:szCs w:val="24"/>
+          <w:lang w:eastAsia="pl-PL"/>
+        </w:rPr>
+        <w:t xml:space="preserve"> zakupu, problemy z siecią, błędy w płatności ? czy mój kod po części to obsługuje ? – wydaje mi się że, tak, co jeszcze muszę </w:t>
+      </w:r>
+      <w:proofErr w:type="spellStart"/>
+      <w:r>
+        <w:rPr>
+          <w:rFonts w:ascii="Times New Roman" w:eastAsia="Times New Roman" w:hAnsi="Times New Roman" w:cs="Times New Roman"/>
+          <w:sz w:val="24"/>
+          <w:szCs w:val="24"/>
+          <w:lang w:eastAsia="pl-PL"/>
+        </w:rPr>
+        <w:t>zaaktualzować</w:t>
+      </w:r>
+      <w:proofErr w:type="spellEnd"/>
+      <w:r>
+        <w:rPr>
+          <w:rFonts w:ascii="Times New Roman" w:eastAsia="Times New Roman" w:hAnsi="Times New Roman" w:cs="Times New Roman"/>
+          <w:sz w:val="24"/>
+          <w:szCs w:val="24"/>
+          <w:lang w:eastAsia="pl-PL"/>
+        </w:rPr>
+        <w:t xml:space="preserve"> w pliku in </w:t>
+      </w:r>
+      <w:proofErr w:type="spellStart"/>
+      <w:r>
+        <w:rPr>
+          <w:rFonts w:ascii="Times New Roman" w:eastAsia="Times New Roman" w:hAnsi="Times New Roman" w:cs="Times New Roman"/>
+          <w:sz w:val="24"/>
+          <w:szCs w:val="24"/>
+          <w:lang w:eastAsia="pl-PL"/>
+        </w:rPr>
+        <w:t>app</w:t>
+      </w:r>
+      <w:proofErr w:type="spellEnd"/>
+      <w:r>
+        <w:rPr>
+          <w:rFonts w:ascii="Times New Roman" w:eastAsia="Times New Roman" w:hAnsi="Times New Roman" w:cs="Times New Roman"/>
+          <w:sz w:val="24"/>
+          <w:szCs w:val="24"/>
+          <w:lang w:eastAsia="pl-PL"/>
+        </w:rPr>
+        <w:t xml:space="preserve"> </w:t>
+      </w:r>
+      <w:proofErr w:type="spellStart"/>
+      <w:r>
+        <w:rPr>
+          <w:rFonts w:ascii="Times New Roman" w:eastAsia="Times New Roman" w:hAnsi="Times New Roman" w:cs="Times New Roman"/>
+          <w:sz w:val="24"/>
+          <w:szCs w:val="24"/>
+          <w:lang w:eastAsia="pl-PL"/>
+        </w:rPr>
+        <w:t>purchases</w:t>
+      </w:r>
+      <w:proofErr w:type="spellEnd"/>
+      <w:r>
+        <w:rPr>
+          <w:rFonts w:ascii="Times New Roman" w:eastAsia="Times New Roman" w:hAnsi="Times New Roman" w:cs="Times New Roman"/>
+          <w:sz w:val="24"/>
+          <w:szCs w:val="24"/>
+          <w:lang w:eastAsia="pl-PL"/>
+        </w:rPr>
+        <w:t xml:space="preserve"> aby było to w pełni kompatybilne już i w jaki sposób potem to wszystko prawidłowo obsłużyć? Czy scenariusze: zakończenie zakupu, anulowanie zakupu, przywracanie zakupu i scenariusze </w:t>
+      </w:r>
+      <w:proofErr w:type="spellStart"/>
+      <w:r>
+        <w:rPr>
+          <w:rFonts w:ascii="Times New Roman" w:eastAsia="Times New Roman" w:hAnsi="Times New Roman" w:cs="Times New Roman"/>
+          <w:sz w:val="24"/>
+          <w:szCs w:val="24"/>
+          <w:lang w:eastAsia="pl-PL"/>
+        </w:rPr>
+        <w:t>błedów</w:t>
+      </w:r>
+      <w:proofErr w:type="spellEnd"/>
+      <w:r>
+        <w:rPr>
+          <w:rFonts w:ascii="Times New Roman" w:eastAsia="Times New Roman" w:hAnsi="Times New Roman" w:cs="Times New Roman"/>
+          <w:sz w:val="24"/>
+          <w:szCs w:val="24"/>
+          <w:lang w:eastAsia="pl-PL"/>
+        </w:rPr>
+        <w:t xml:space="preserve"> są realizowane przez mój kod?</w:t>
+      </w:r>
+      <w:r>
+        <w:rPr>
+          <w:rFonts w:ascii="Times New Roman" w:eastAsia="Times New Roman" w:hAnsi="Times New Roman" w:cs="Times New Roman"/>
+          <w:sz w:val="24"/>
+          <w:szCs w:val="24"/>
+          <w:lang w:eastAsia="pl-PL"/>
+        </w:rPr>
+        <w:br/>
+        <w:t>- jak mogę prawidłowo przetestować proces płatności używając fikcyjnie mojego konta? Skoro dodałem inny swój email jako konto testowe i mam tam moją aplikację – w jaki sposób wszystko skonfigurować teraz aby prawidłowo obsłużyć proces płatności w środowisku testowym?</w:t>
+      </w:r>
+    </w:p>
+    <w:p>
+      <w:r>
+        <w:t>PYTANIA ODNOŚNIE REKLAM:</w:t>
+      </w:r>
+      <w:r>
+        <w:br/>
+        <w:t xml:space="preserve">- zadać pytanie odnośnie tych 4 plików: </w:t>
+      </w:r>
+      <w:proofErr w:type="spellStart"/>
+      <w:r>
+        <w:t>preloaded</w:t>
+      </w:r>
+      <w:proofErr w:type="spellEnd"/>
+      <w:r>
+        <w:t xml:space="preserve"> banner ad, banner ad </w:t>
+      </w:r>
+      <w:proofErr w:type="spellStart"/>
+      <w:r>
+        <w:t>widget</w:t>
+      </w:r>
+      <w:proofErr w:type="spellEnd"/>
+      <w:r>
+        <w:t xml:space="preserve">, </w:t>
+      </w:r>
+      <w:proofErr w:type="spellStart"/>
+      <w:r>
+        <w:t>ads</w:t>
+      </w:r>
+      <w:proofErr w:type="spellEnd"/>
+      <w:r>
+        <w:t xml:space="preserve"> </w:t>
+      </w:r>
+      <w:proofErr w:type="spellStart"/>
+      <w:r>
+        <w:t>removal</w:t>
+      </w:r>
+      <w:proofErr w:type="spellEnd"/>
+      <w:r>
+        <w:t xml:space="preserve"> i </w:t>
+      </w:r>
+      <w:proofErr w:type="spellStart"/>
+      <w:r>
+        <w:t>ads</w:t>
+      </w:r>
+      <w:proofErr w:type="spellEnd"/>
+      <w:r>
+        <w:t xml:space="preserve"> </w:t>
+      </w:r>
+      <w:proofErr w:type="spellStart"/>
+      <w:r>
+        <w:t>controller</w:t>
+      </w:r>
+      <w:proofErr w:type="spellEnd"/>
+      <w:r>
+        <w:t xml:space="preserve"> – w jaki sposób </w:t>
+      </w:r>
+      <w:proofErr w:type="spellStart"/>
+      <w:r>
+        <w:t>wyswietlac</w:t>
+      </w:r>
+      <w:proofErr w:type="spellEnd"/>
+      <w:r>
+        <w:t xml:space="preserve"> te reklamy i w jaki sposób </w:t>
+      </w:r>
+      <w:proofErr w:type="spellStart"/>
+      <w:r>
+        <w:t>obsluzyc</w:t>
+      </w:r>
+      <w:proofErr w:type="spellEnd"/>
+      <w:r>
+        <w:t xml:space="preserve"> to, żeby w momencie zakupu on usuwały się z UI, przedstawić ze jako przykład </w:t>
+      </w:r>
+      <w:r>
+        <w:t xml:space="preserve">mam ten Consumer z </w:t>
+      </w:r>
+      <w:proofErr w:type="spellStart"/>
+      <w:r>
+        <w:t>Providerem</w:t>
+      </w:r>
+      <w:proofErr w:type="spellEnd"/>
+      <w:r>
+        <w:t xml:space="preserve"> oraz warunek wyświetlania </w:t>
+      </w:r>
+      <w:proofErr w:type="spellStart"/>
+      <w:r>
+        <w:t>widgetów</w:t>
+      </w:r>
+      <w:proofErr w:type="spellEnd"/>
+      <w:r>
+        <w:t xml:space="preserve"> – zapytać jak w ogóle je wyświetlić</w:t>
+      </w:r>
+    </w:p>
+    <w:p>
+      <w:r>
+        <w:t xml:space="preserve">- trzeba zrobić wyświetlanie reklam: banner na </w:t>
+      </w:r>
+      <w:proofErr w:type="spellStart"/>
+      <w:r>
+        <w:t>glownym</w:t>
+      </w:r>
+      <w:proofErr w:type="spellEnd"/>
+      <w:r>
+        <w:t xml:space="preserve"> ekranie gry oraz na ekranie wyboru </w:t>
+      </w:r>
+      <w:proofErr w:type="spellStart"/>
+      <w:r>
+        <w:t>druzyn</w:t>
+      </w:r>
+      <w:proofErr w:type="spellEnd"/>
+      <w:r>
+        <w:t xml:space="preserve">, następnie pomiędzy kolejnym przejściem </w:t>
+      </w:r>
+      <w:proofErr w:type="spellStart"/>
+      <w:r>
+        <w:t>druzyny</w:t>
+      </w:r>
+      <w:proofErr w:type="spellEnd"/>
+      <w:r>
+        <w:t xml:space="preserve"> oraz przed wyświetleniem końca gry.? – do przeanalizowania jeszcze, do przemyślenia do przedyskutowania ew. do przetestowania czy</w:t>
+      </w:r>
+      <w:r>
+        <w:t xml:space="preserve"> nie będzie to zbyt </w:t>
+      </w:r>
+      <w:proofErr w:type="spellStart"/>
+      <w:r>
+        <w:t>wkurwiajace</w:t>
+      </w:r>
+      <w:proofErr w:type="spellEnd"/>
+      <w:r>
+        <w:t>, użyć testowych reklam</w:t>
+      </w:r>
+    </w:p>
+    <w:p>
+      <w:r>
+        <w:t xml:space="preserve">-  pytanie czy trzeba </w:t>
+      </w:r>
+      <w:proofErr w:type="spellStart"/>
+      <w:r>
+        <w:t>jakos</w:t>
+      </w:r>
+      <w:proofErr w:type="spellEnd"/>
+      <w:r>
+        <w:t xml:space="preserve"> dodatkowo konfigurować pliki android manifest </w:t>
+      </w:r>
+      <w:proofErr w:type="spellStart"/>
+      <w:r>
+        <w:t>itp</w:t>
+      </w:r>
+      <w:proofErr w:type="spellEnd"/>
+      <w:r>
+        <w:t xml:space="preserve"> oraz </w:t>
+      </w:r>
+      <w:proofErr w:type="spellStart"/>
+      <w:r>
+        <w:t>gradle</w:t>
+      </w:r>
+      <w:proofErr w:type="spellEnd"/>
+      <w:r>
+        <w:t xml:space="preserve"> – </w:t>
+      </w:r>
+      <w:proofErr w:type="spellStart"/>
+      <w:r>
+        <w:t>przegladnac</w:t>
+      </w:r>
+      <w:proofErr w:type="spellEnd"/>
+      <w:r>
+        <w:t xml:space="preserve"> te pliki + informacje ze</w:t>
+      </w:r>
+      <w:bookmarkStart w:id="0" w:name="_GoBack"/>
+      <w:bookmarkEnd w:id="0"/>
+      <w:r>
+        <w:t xml:space="preserve"> stronki bannery reklamowe, </w:t>
+      </w:r>
+      <w:proofErr w:type="spellStart"/>
+      <w:r>
+        <w:t>adview</w:t>
+      </w:r>
+      <w:proofErr w:type="spellEnd"/>
+      <w:r>
+        <w:t xml:space="preserve"> </w:t>
+      </w:r>
+      <w:proofErr w:type="spellStart"/>
+      <w:r>
+        <w:t>itp</w:t>
+      </w:r>
+      <w:proofErr w:type="spellEnd"/>
+    </w:p>
+    <w:p>
       <w:r>
         <w:rPr>
           <w:rFonts w:ascii="Times New Roman" w:eastAsia="Times New Roman" w:hAnsi="Times New Roman" w:cs="Times New Roman"/>
@@ -471,87 +1166,9 @@
           <w:szCs w:val="24"/>
           <w:lang w:eastAsia="pl-PL"/>
         </w:rPr>
-        <w:t>Zachowanie Stanu między Sesjami:</w:t>
-      </w:r>
-    </w:p>
-    <w:p>
-      <w:pPr>
-        <w:numPr>
-          <w:ilvl w:val="1"/>
-          <w:numId w:val="2"/>
-        </w:numPr>
-        <w:spacing w:before="100" w:beforeAutospacing="1" w:after="100" w:afterAutospacing="1" w:line="240" w:lineRule="auto"/>
-        <w:rPr>
-          <w:rFonts w:ascii="Times New Roman" w:eastAsia="Times New Roman" w:hAnsi="Times New Roman" w:cs="Times New Roman"/>
-          <w:sz w:val="24"/>
-          <w:szCs w:val="24"/>
-          <w:lang w:eastAsia="pl-PL"/>
-        </w:rPr>
-      </w:pPr>
-      <w:r>
-        <w:rPr>
-          <w:rFonts w:ascii="Times New Roman" w:eastAsia="Times New Roman" w:hAnsi="Times New Roman" w:cs="Times New Roman"/>
-          <w:sz w:val="24"/>
-          <w:szCs w:val="24"/>
-          <w:lang w:eastAsia="pl-PL"/>
-        </w:rPr>
-        <w:t>Rozważ użycie lokalnej bazy danych lub preferencji udostępnionych (</w:t>
-      </w:r>
-      <w:proofErr w:type="spellStart"/>
-      <w:r>
-        <w:rPr>
-          <w:rFonts w:ascii="Courier New" w:eastAsia="Times New Roman" w:hAnsi="Courier New" w:cs="Courier New"/>
-          <w:sz w:val="20"/>
-          <w:szCs w:val="20"/>
-          <w:lang w:eastAsia="pl-PL"/>
-        </w:rPr>
-        <w:t>SharedPreferences</w:t>
-      </w:r>
-      <w:proofErr w:type="spellEnd"/>
-      <w:r>
-        <w:rPr>
-          <w:rFonts w:ascii="Times New Roman" w:eastAsia="Times New Roman" w:hAnsi="Times New Roman" w:cs="Times New Roman"/>
-          <w:sz w:val="24"/>
-          <w:szCs w:val="24"/>
-          <w:lang w:eastAsia="pl-PL"/>
-        </w:rPr>
-        <w:t xml:space="preserve"> w </w:t>
-      </w:r>
-      <w:proofErr w:type="spellStart"/>
-      <w:r>
-        <w:rPr>
-          <w:rFonts w:ascii="Times New Roman" w:eastAsia="Times New Roman" w:hAnsi="Times New Roman" w:cs="Times New Roman"/>
-          <w:sz w:val="24"/>
-          <w:szCs w:val="24"/>
-          <w:lang w:eastAsia="pl-PL"/>
-        </w:rPr>
-        <w:t>Flutter</w:t>
-      </w:r>
-      <w:proofErr w:type="spellEnd"/>
-      <w:r>
-        <w:rPr>
-          <w:rFonts w:ascii="Times New Roman" w:eastAsia="Times New Roman" w:hAnsi="Times New Roman" w:cs="Times New Roman"/>
-          <w:sz w:val="24"/>
-          <w:szCs w:val="24"/>
-          <w:lang w:eastAsia="pl-PL"/>
-        </w:rPr>
-        <w:t>), aby zapisać stan zakupu. To pozwoli aplikacji pamiętać, czy użytkownik dokonał zakupu, nawet po zamknięciu i ponownym otwarciu aplikacji.</w:t>
-      </w:r>
-    </w:p>
-    <w:p>
-      <w:pPr>
-        <w:numPr>
-          <w:ilvl w:val="0"/>
-          <w:numId w:val="2"/>
-        </w:numPr>
-        <w:spacing w:before="100" w:beforeAutospacing="1" w:after="100" w:afterAutospacing="1" w:line="240" w:lineRule="auto"/>
-        <w:rPr>
-          <w:rFonts w:ascii="Times New Roman" w:eastAsia="Times New Roman" w:hAnsi="Times New Roman" w:cs="Times New Roman"/>
-          <w:sz w:val="24"/>
-          <w:szCs w:val="24"/>
-          <w:lang w:eastAsia="pl-PL"/>
-        </w:rPr>
-      </w:pPr>
+        <w:t xml:space="preserve">//Czy odnośnie reklam, in </w:t>
+      </w:r>
+      <w:proofErr w:type="spellStart"/>
       <w:r>
         <w:rPr>
           <w:rFonts w:ascii="Times New Roman" w:eastAsia="Times New Roman" w:hAnsi="Times New Roman" w:cs="Times New Roman"/>
@@ -561,9 +1178,9 @@
           <w:szCs w:val="24"/>
           <w:lang w:eastAsia="pl-PL"/>
         </w:rPr>
-        <w:t xml:space="preserve">Synchronizacja Stanu z </w:t>
-      </w:r>
-      <w:proofErr w:type="spellStart"/>
+        <w:t>app</w:t>
+      </w:r>
+      <w:proofErr w:type="spellEnd"/>
       <w:r>
         <w:rPr>
           <w:rFonts w:ascii="Times New Roman" w:eastAsia="Times New Roman" w:hAnsi="Times New Roman" w:cs="Times New Roman"/>
@@ -573,9 +1190,9 @@
           <w:szCs w:val="24"/>
           <w:lang w:eastAsia="pl-PL"/>
         </w:rPr>
-        <w:t>Backendem</w:t>
-      </w:r>
-      <w:proofErr w:type="spellEnd"/>
+        <w:t xml:space="preserve"> </w:t>
+      </w:r>
+      <w:proofErr w:type="spellStart"/>
       <w:r>
         <w:rPr>
           <w:rFonts w:ascii="Times New Roman" w:eastAsia="Times New Roman" w:hAnsi="Times New Roman" w:cs="Times New Roman"/>
@@ -585,88 +1202,9 @@
           <w:szCs w:val="24"/>
           <w:lang w:eastAsia="pl-PL"/>
         </w:rPr>
-        <w:t>:</w:t>
-      </w:r>
-    </w:p>
-    <w:p>
-      <w:pPr>
-        <w:numPr>
-          <w:ilvl w:val="1"/>
-          <w:numId w:val="2"/>
-        </w:numPr>
-        <w:spacing w:before="100" w:beforeAutospacing="1" w:after="100" w:afterAutospacing="1" w:line="240" w:lineRule="auto"/>
-        <w:rPr>
-          <w:rFonts w:ascii="Times New Roman" w:eastAsia="Times New Roman" w:hAnsi="Times New Roman" w:cs="Times New Roman"/>
-          <w:sz w:val="24"/>
-          <w:szCs w:val="24"/>
-          <w:lang w:eastAsia="pl-PL"/>
-        </w:rPr>
-      </w:pPr>
-      <w:r>
-        <w:rPr>
-          <w:rFonts w:ascii="Times New Roman" w:eastAsia="Times New Roman" w:hAnsi="Times New Roman" w:cs="Times New Roman"/>
-          <w:sz w:val="24"/>
-          <w:szCs w:val="24"/>
-          <w:lang w:eastAsia="pl-PL"/>
-        </w:rPr>
-        <w:lastRenderedPageBreak/>
-        <w:t xml:space="preserve">Jeśli używasz serwera </w:t>
-      </w:r>
-      <w:proofErr w:type="spellStart"/>
-      <w:r>
-        <w:rPr>
-          <w:rFonts w:ascii="Times New Roman" w:eastAsia="Times New Roman" w:hAnsi="Times New Roman" w:cs="Times New Roman"/>
-          <w:sz w:val="24"/>
-          <w:szCs w:val="24"/>
-          <w:lang w:eastAsia="pl-PL"/>
-        </w:rPr>
-        <w:t>backendowego</w:t>
-      </w:r>
-      <w:proofErr w:type="spellEnd"/>
-      <w:r>
-        <w:rPr>
-          <w:rFonts w:ascii="Times New Roman" w:eastAsia="Times New Roman" w:hAnsi="Times New Roman" w:cs="Times New Roman"/>
-          <w:sz w:val="24"/>
-          <w:szCs w:val="24"/>
-          <w:lang w:eastAsia="pl-PL"/>
-        </w:rPr>
-        <w:t xml:space="preserve"> (np. </w:t>
-      </w:r>
-      <w:proofErr w:type="spellStart"/>
-      <w:r>
-        <w:rPr>
-          <w:rFonts w:ascii="Times New Roman" w:eastAsia="Times New Roman" w:hAnsi="Times New Roman" w:cs="Times New Roman"/>
-          <w:sz w:val="24"/>
-          <w:szCs w:val="24"/>
-          <w:lang w:eastAsia="pl-PL"/>
-        </w:rPr>
-        <w:t>Firebase</w:t>
-      </w:r>
-      <w:proofErr w:type="spellEnd"/>
-      <w:r>
-        <w:rPr>
-          <w:rFonts w:ascii="Times New Roman" w:eastAsia="Times New Roman" w:hAnsi="Times New Roman" w:cs="Times New Roman"/>
-          <w:sz w:val="24"/>
-          <w:szCs w:val="24"/>
-          <w:lang w:eastAsia="pl-PL"/>
-        </w:rPr>
-        <w:t>), upewnij się, że stan zakupu jest synchronizowany z serwerem. To pozwoli na przywrócenie zakupów na różnych urządzeniach.</w:t>
-      </w:r>
-    </w:p>
-    <w:p>
-      <w:pPr>
-        <w:numPr>
-          <w:ilvl w:val="0"/>
-          <w:numId w:val="2"/>
-        </w:numPr>
-        <w:spacing w:before="100" w:beforeAutospacing="1" w:after="100" w:afterAutospacing="1" w:line="240" w:lineRule="auto"/>
-        <w:rPr>
-          <w:rFonts w:ascii="Times New Roman" w:eastAsia="Times New Roman" w:hAnsi="Times New Roman" w:cs="Times New Roman"/>
-          <w:sz w:val="24"/>
-          <w:szCs w:val="24"/>
-          <w:lang w:eastAsia="pl-PL"/>
-        </w:rPr>
-      </w:pPr>
+        <w:t>pruchase</w:t>
+      </w:r>
+      <w:proofErr w:type="spellEnd"/>
       <w:r>
         <w:rPr>
           <w:rFonts w:ascii="Times New Roman" w:eastAsia="Times New Roman" w:hAnsi="Times New Roman" w:cs="Times New Roman"/>
@@ -676,47 +1214,9 @@
           <w:szCs w:val="24"/>
           <w:lang w:eastAsia="pl-PL"/>
         </w:rPr>
-        <w:t>Bezpieczeństwo:</w:t>
-      </w:r>
-    </w:p>
-    <w:p>
-      <w:pPr>
-        <w:numPr>
-          <w:ilvl w:val="1"/>
-          <w:numId w:val="2"/>
-        </w:numPr>
-        <w:spacing w:before="100" w:beforeAutospacing="1" w:after="100" w:afterAutospacing="1" w:line="240" w:lineRule="auto"/>
-        <w:rPr>
-          <w:rFonts w:ascii="Times New Roman" w:eastAsia="Times New Roman" w:hAnsi="Times New Roman" w:cs="Times New Roman"/>
-          <w:sz w:val="24"/>
-          <w:szCs w:val="24"/>
-          <w:lang w:eastAsia="pl-PL"/>
-        </w:rPr>
-      </w:pPr>
-      <w:r>
-        <w:rPr>
-          <w:rFonts w:ascii="Times New Roman" w:eastAsia="Times New Roman" w:hAnsi="Times New Roman" w:cs="Times New Roman"/>
-          <w:sz w:val="24"/>
-          <w:szCs w:val="24"/>
-          <w:lang w:eastAsia="pl-PL"/>
-        </w:rPr>
-        <w:t>Pamiętaj o weryfikacji zakupów po stronie serwera, aby uniknąć fałszywych zakupów lub oszustw.</w:t>
-      </w:r>
-    </w:p>
-    <w:p>
-      <w:pPr>
-        <w:numPr>
-          <w:ilvl w:val="0"/>
-          <w:numId w:val="2"/>
-        </w:numPr>
-        <w:spacing w:before="100" w:beforeAutospacing="1" w:after="100" w:afterAutospacing="1" w:line="240" w:lineRule="auto"/>
-        <w:rPr>
-          <w:rFonts w:ascii="Times New Roman" w:eastAsia="Times New Roman" w:hAnsi="Times New Roman" w:cs="Times New Roman"/>
-          <w:sz w:val="24"/>
-          <w:szCs w:val="24"/>
-          <w:lang w:eastAsia="pl-PL"/>
-        </w:rPr>
-      </w:pPr>
+        <w:t xml:space="preserve"> oraz </w:t>
+      </w:r>
+      <w:proofErr w:type="spellStart"/>
       <w:r>
         <w:rPr>
           <w:rFonts w:ascii="Times New Roman" w:eastAsia="Times New Roman" w:hAnsi="Times New Roman" w:cs="Times New Roman"/>
@@ -726,47 +1226,9 @@
           <w:szCs w:val="24"/>
           <w:lang w:eastAsia="pl-PL"/>
         </w:rPr>
-        <w:t>Dostosowywanie UI:</w:t>
-      </w:r>
-    </w:p>
-    <w:p>
-      <w:pPr>
-        <w:numPr>
-          <w:ilvl w:val="1"/>
-          <w:numId w:val="2"/>
-        </w:numPr>
-        <w:spacing w:before="100" w:beforeAutospacing="1" w:after="100" w:afterAutospacing="1" w:line="240" w:lineRule="auto"/>
-        <w:rPr>
-          <w:rFonts w:ascii="Times New Roman" w:eastAsia="Times New Roman" w:hAnsi="Times New Roman" w:cs="Times New Roman"/>
-          <w:sz w:val="24"/>
-          <w:szCs w:val="24"/>
-          <w:lang w:eastAsia="pl-PL"/>
-        </w:rPr>
-      </w:pPr>
-      <w:r>
-        <w:rPr>
-          <w:rFonts w:ascii="Times New Roman" w:eastAsia="Times New Roman" w:hAnsi="Times New Roman" w:cs="Times New Roman"/>
-          <w:sz w:val="24"/>
-          <w:szCs w:val="24"/>
-          <w:lang w:eastAsia="pl-PL"/>
-        </w:rPr>
-        <w:t>Oprócz podstawowej logiki, jak pokazywanie i ukrywanie reklam, rozważ dostosowanie innych aspektów UI, takich jak różne menu, dodatkowe funkcje lub specjalne wskazówki dla użytkowników, którzy dokonali zakupu.</w:t>
-      </w:r>
-    </w:p>
-    <w:p>
-      <w:pPr>
-        <w:numPr>
-          <w:ilvl w:val="0"/>
-          <w:numId w:val="2"/>
-        </w:numPr>
-        <w:spacing w:before="100" w:beforeAutospacing="1" w:after="100" w:afterAutospacing="1" w:line="240" w:lineRule="auto"/>
-        <w:rPr>
-          <w:rFonts w:ascii="Times New Roman" w:eastAsia="Times New Roman" w:hAnsi="Times New Roman" w:cs="Times New Roman"/>
-          <w:sz w:val="24"/>
-          <w:szCs w:val="24"/>
-          <w:lang w:eastAsia="pl-PL"/>
-        </w:rPr>
-      </w:pPr>
+        <w:t>firebase</w:t>
+      </w:r>
+      <w:proofErr w:type="spellEnd"/>
       <w:r>
         <w:rPr>
           <w:rFonts w:ascii="Times New Roman" w:eastAsia="Times New Roman" w:hAnsi="Times New Roman" w:cs="Times New Roman"/>
@@ -776,181 +1238,82 @@
           <w:szCs w:val="24"/>
           <w:lang w:eastAsia="pl-PL"/>
         </w:rPr>
-        <w:t>Obsługa Błędów:</w:t>
+        <w:t xml:space="preserve"> – czy te pytania wyczerpują temat rozwiązania moich problemów czy jeszcze coś mi brakuje ? </w:t>
       </w:r>
     </w:p>
     <w:p>
       <w:pPr>
-        <w:numPr>
-          <w:ilvl w:val="1"/>
-          <w:numId w:val="2"/>
-        </w:numPr>
-        <w:spacing w:before="100" w:beforeAutospacing="1" w:after="100" w:afterAutospacing="1" w:line="240" w:lineRule="auto"/>
-        <w:rPr>
-          <w:rFonts w:ascii="Times New Roman" w:eastAsia="Times New Roman" w:hAnsi="Times New Roman" w:cs="Times New Roman"/>
-          <w:sz w:val="24"/>
-          <w:szCs w:val="24"/>
-          <w:lang w:eastAsia="pl-PL"/>
+        <w:rPr>
+          <w:b/>
+          <w:sz w:val="28"/>
+          <w:szCs w:val="28"/>
         </w:rPr>
       </w:pPr>
       <w:r>
         <w:rPr>
-          <w:rFonts w:ascii="Times New Roman" w:eastAsia="Times New Roman" w:hAnsi="Times New Roman" w:cs="Times New Roman"/>
-          <w:sz w:val="24"/>
-          <w:szCs w:val="24"/>
-          <w:lang w:eastAsia="pl-PL"/>
-        </w:rPr>
-        <w:t>Upewnij się, że Twoja aplikacja poprawnie obsługuje wszelkie błędy, które mogą wystąpić podczas procesu zakupu, na przykład problemy z siecią, błędy płatności itp.</w:t>
+          <w:b/>
+          <w:sz w:val="28"/>
+          <w:szCs w:val="28"/>
+        </w:rPr>
+        <w:t>EKRAN REKLAMY:</w:t>
       </w:r>
     </w:p>
     <w:p>
-      <w:pPr>
-        <w:numPr>
-          <w:ilvl w:val="0"/>
-          <w:numId w:val="2"/>
-        </w:numPr>
-        <w:spacing w:before="100" w:beforeAutospacing="1" w:after="100" w:afterAutospacing="1" w:line="240" w:lineRule="auto"/>
-        <w:rPr>
-          <w:rFonts w:ascii="Times New Roman" w:eastAsia="Times New Roman" w:hAnsi="Times New Roman" w:cs="Times New Roman"/>
-          <w:sz w:val="24"/>
-          <w:szCs w:val="24"/>
-          <w:lang w:eastAsia="pl-PL"/>
-        </w:rPr>
-      </w:pPr>
-      <w:r>
-        <w:rPr>
-          <w:rFonts w:ascii="Times New Roman" w:eastAsia="Times New Roman" w:hAnsi="Times New Roman" w:cs="Times New Roman"/>
-          <w:b/>
-          <w:bCs/>
-          <w:sz w:val="24"/>
-          <w:szCs w:val="24"/>
-          <w:lang w:eastAsia="pl-PL"/>
-        </w:rPr>
-        <w:t>Testowanie Różnych Scenariuszy:</w:t>
+      <w:r>
+        <w:t>- pup-</w:t>
+      </w:r>
+      <w:proofErr w:type="spellStart"/>
+      <w:r>
+        <w:t>upy</w:t>
+      </w:r>
+      <w:proofErr w:type="spellEnd"/>
+      <w:r>
+        <w:t xml:space="preserve"> po kliknięciu w odpowiednie linki, dodać sugestie które by na to wskazywały, jakieś strzałeczki lub animacja skalowania tekstu</w:t>
       </w:r>
     </w:p>
     <w:p>
-      <w:pPr>
-        <w:numPr>
-          <w:ilvl w:val="1"/>
-          <w:numId w:val="2"/>
-        </w:numPr>
-        <w:spacing w:before="100" w:beforeAutospacing="1" w:after="100" w:afterAutospacing="1" w:line="240" w:lineRule="auto"/>
-        <w:rPr>
-          <w:rFonts w:ascii="Times New Roman" w:eastAsia="Times New Roman" w:hAnsi="Times New Roman" w:cs="Times New Roman"/>
-          <w:sz w:val="24"/>
-          <w:szCs w:val="24"/>
-          <w:lang w:eastAsia="pl-PL"/>
-        </w:rPr>
-      </w:pPr>
-      <w:r>
-        <w:rPr>
-          <w:rFonts w:ascii="Times New Roman" w:eastAsia="Times New Roman" w:hAnsi="Times New Roman" w:cs="Times New Roman"/>
-          <w:sz w:val="24"/>
-          <w:szCs w:val="24"/>
-          <w:lang w:eastAsia="pl-PL"/>
-        </w:rPr>
-        <w:t>Testuj aplikację w różnych scenariuszach, w tym zakończenie zakupu, anulowanie zakupu, przywracanie zakupów i scenariusze błędów.</w:t>
-      </w:r>
+      <w:r>
+        <w:t>- ulepszenie al</w:t>
+      </w:r>
+      <w:r>
+        <w:t>ert dialogów.. – więcej rozrywki, - nowe pola i ekstra zadania, - większa baza danych bez powtórzeń</w:t>
+      </w:r>
+      <w:r>
+        <w:t xml:space="preserve"> – uwzględniając dodanie </w:t>
+      </w:r>
+      <w:proofErr w:type="spellStart"/>
+      <w:r>
+        <w:t>screenów</w:t>
+      </w:r>
+      <w:proofErr w:type="spellEnd"/>
+      <w:r>
+        <w:t xml:space="preserve"> z pełnej wersji gry </w:t>
+      </w:r>
+      <w:proofErr w:type="spellStart"/>
+      <w:r>
+        <w:t>itp</w:t>
+      </w:r>
+      <w:proofErr w:type="spellEnd"/>
     </w:p>
     <w:p>
-      <w:pPr>
-        <w:numPr>
-          <w:ilvl w:val="0"/>
-          <w:numId w:val="2"/>
-        </w:numPr>
-        <w:spacing w:before="100" w:beforeAutospacing="1" w:after="100" w:afterAutospacing="1" w:line="240" w:lineRule="auto"/>
-        <w:rPr>
-          <w:rFonts w:ascii="Times New Roman" w:eastAsia="Times New Roman" w:hAnsi="Times New Roman" w:cs="Times New Roman"/>
-          <w:sz w:val="24"/>
-          <w:szCs w:val="24"/>
-          <w:lang w:eastAsia="pl-PL"/>
-        </w:rPr>
-      </w:pPr>
-      <w:r>
-        <w:rPr>
-          <w:rFonts w:ascii="Times New Roman" w:eastAsia="Times New Roman" w:hAnsi="Times New Roman" w:cs="Times New Roman"/>
-          <w:b/>
-          <w:bCs/>
-          <w:sz w:val="24"/>
-          <w:szCs w:val="24"/>
-          <w:lang w:eastAsia="pl-PL"/>
-        </w:rPr>
-        <w:t>Feedback od Użytkowników:</w:t>
+      <w:r>
+        <w:t>- pomyśleć na reklamami, które by się pojawiały cyklicznie w aplikacji albo jakiś stały banner</w:t>
       </w:r>
     </w:p>
     <w:p>
-      <w:pPr>
-        <w:numPr>
-          <w:ilvl w:val="1"/>
-          <w:numId w:val="2"/>
-        </w:numPr>
-        <w:spacing w:before="100" w:beforeAutospacing="1" w:after="100" w:afterAutospacing="1" w:line="240" w:lineRule="auto"/>
-        <w:rPr>
-          <w:rFonts w:ascii="Times New Roman" w:eastAsia="Times New Roman" w:hAnsi="Times New Roman" w:cs="Times New Roman"/>
-          <w:sz w:val="24"/>
-          <w:szCs w:val="24"/>
-          <w:lang w:eastAsia="pl-PL"/>
-        </w:rPr>
-      </w:pPr>
-      <w:r>
-        <w:rPr>
-          <w:rFonts w:ascii="Times New Roman" w:eastAsia="Times New Roman" w:hAnsi="Times New Roman" w:cs="Times New Roman"/>
-          <w:sz w:val="24"/>
-          <w:szCs w:val="24"/>
-          <w:lang w:eastAsia="pl-PL"/>
-        </w:rPr>
-        <w:t>Po wdrożeniu, zbieraj opinie od użytkowników dotyczące procesu zakupów i korzystania z płatnych funkcji. Może to pomóc w dalszym doskonaleniu aplikacji.</w:t>
-      </w:r>
-    </w:p>
-    <w:p>
-      <w:pPr>
-        <w:numPr>
-          <w:ilvl w:val="0"/>
-          <w:numId w:val="2"/>
-        </w:numPr>
-        <w:spacing w:before="100" w:beforeAutospacing="1" w:after="100" w:afterAutospacing="1" w:line="240" w:lineRule="auto"/>
-        <w:rPr>
-          <w:rFonts w:ascii="Times New Roman" w:eastAsia="Times New Roman" w:hAnsi="Times New Roman" w:cs="Times New Roman"/>
-          <w:sz w:val="24"/>
-          <w:szCs w:val="24"/>
-          <w:lang w:eastAsia="pl-PL"/>
-        </w:rPr>
-      </w:pPr>
-      <w:r>
-        <w:rPr>
-          <w:rFonts w:ascii="Times New Roman" w:eastAsia="Times New Roman" w:hAnsi="Times New Roman" w:cs="Times New Roman"/>
-          <w:b/>
-          <w:bCs/>
-          <w:sz w:val="24"/>
-          <w:szCs w:val="24"/>
-          <w:lang w:eastAsia="pl-PL"/>
-        </w:rPr>
-        <w:t>Dokumentacja i Wsparcie:</w:t>
-      </w:r>
-    </w:p>
-    <w:p>
-      <w:pPr>
-        <w:numPr>
-          <w:ilvl w:val="1"/>
-          <w:numId w:val="2"/>
-        </w:numPr>
-        <w:spacing w:before="100" w:beforeAutospacing="1" w:after="100" w:afterAutospacing="1" w:line="240" w:lineRule="auto"/>
-        <w:rPr>
-          <w:rFonts w:ascii="Times New Roman" w:eastAsia="Times New Roman" w:hAnsi="Times New Roman" w:cs="Times New Roman"/>
-          <w:sz w:val="24"/>
-          <w:szCs w:val="24"/>
-          <w:lang w:eastAsia="pl-PL"/>
-        </w:rPr>
-      </w:pPr>
-      <w:r>
-        <w:rPr>
-          <w:rFonts w:ascii="Times New Roman" w:eastAsia="Times New Roman" w:hAnsi="Times New Roman" w:cs="Times New Roman"/>
-          <w:sz w:val="24"/>
-          <w:szCs w:val="24"/>
-          <w:lang w:eastAsia="pl-PL"/>
-        </w:rPr>
-        <w:t>Zapewnij użytkownikom dostęp do dokumentacji lub wsparcia, gdzie mogą znaleźć odpowiedzi na pytania dotyczące zakupów w aplikacji.</w:t>
+      <w:r>
+        <w:t>- poprawka „</w:t>
+      </w:r>
+      <w:proofErr w:type="spellStart"/>
+      <w:r>
+        <w:t>wyjechań</w:t>
+      </w:r>
+      <w:proofErr w:type="spellEnd"/>
+      <w:r>
+        <w:t xml:space="preserve">” tekstów za ekran przy niektórych tłumaczeniach </w:t>
+      </w:r>
+      <w:r>
+        <w:t xml:space="preserve"> </w:t>
       </w:r>
     </w:p>
     <w:p/>
@@ -968,68 +1331,397 @@
           <w:sz w:val="28"/>
           <w:szCs w:val="28"/>
         </w:rPr>
-        <w:t>EKRAN REKLAMY:</w:t>
+        <w:t>KIEDY APKA BĘDZIE JUŻ W SKLEPIE PLAY:</w:t>
       </w:r>
     </w:p>
     <w:p>
-      <w:r>
-        <w:t>- pup-</w:t>
-      </w:r>
-      <w:proofErr w:type="spellStart"/>
-      <w:r>
-        <w:t>upy</w:t>
-      </w:r>
-      <w:proofErr w:type="spellEnd"/>
-      <w:r>
-        <w:t xml:space="preserve"> po kliknięciu w odpowiednie linki, dodać sugestie które by na to wskazywały, jakieś strzałeczki lub animacja skalowania tekstu</w:t>
+      <w:pPr>
+        <w:rPr>
+          <w:color w:val="C00000"/>
+        </w:rPr>
+      </w:pPr>
+      <w:r>
+        <w:t xml:space="preserve">- jak się szybko klika w menu to nadal da się zrobić że wywali out of </w:t>
+      </w:r>
+      <w:proofErr w:type="spellStart"/>
+      <w:r>
+        <w:t>range</w:t>
+      </w:r>
+      <w:proofErr w:type="spellEnd"/>
+      <w:r>
+        <w:t xml:space="preserve"> – co ciekawe tylko na starszych </w:t>
+      </w:r>
+      <w:proofErr w:type="spellStart"/>
+      <w:r>
+        <w:t>urzadzniach</w:t>
+      </w:r>
+      <w:proofErr w:type="spellEnd"/>
+      <w:r>
+        <w:t xml:space="preserve"> – raz mi się to udało zrobić na tablecie raz nie – ogólnie tylko wtedy gdy coś zamuli – wstrzymam się z tym chyba </w:t>
+      </w:r>
+      <w:proofErr w:type="spellStart"/>
+      <w:r>
+        <w:t>az</w:t>
+      </w:r>
+      <w:proofErr w:type="spellEnd"/>
+      <w:r>
+        <w:t xml:space="preserve"> do wersji </w:t>
+      </w:r>
+      <w:proofErr w:type="spellStart"/>
+      <w:r>
+        <w:t>release</w:t>
+      </w:r>
+      <w:proofErr w:type="spellEnd"/>
+      <w:r>
+        <w:t xml:space="preserve"> bo zapewne wersja </w:t>
+      </w:r>
+      <w:proofErr w:type="spellStart"/>
+      <w:r>
+        <w:t>zbuildowana</w:t>
+      </w:r>
+      <w:proofErr w:type="spellEnd"/>
+      <w:r>
+        <w:t xml:space="preserve"> nie zmuli?</w:t>
+      </w:r>
+      <w:r>
+        <w:br/>
+      </w:r>
+      <w:r>
+        <w:lastRenderedPageBreak/>
+        <w:br/>
+      </w:r>
+      <w:r>
+        <w:t xml:space="preserve">- </w:t>
+      </w:r>
+      <w:r>
+        <w:t>Karta improwizacji – TO DO –</w:t>
+      </w:r>
+      <w:r>
+        <w:t xml:space="preserve"> losowa karta na całą turę, bonusowa z dodatkową animacją „</w:t>
+      </w:r>
+      <w:proofErr w:type="spellStart"/>
+      <w:r>
+        <w:t>achievmentu</w:t>
+      </w:r>
+      <w:proofErr w:type="spellEnd"/>
+      <w:r>
+        <w:t xml:space="preserve">” - </w:t>
+      </w:r>
+      <w:r>
+        <w:t xml:space="preserve"> baza już zrobiona, 70słów per język i po prostu będziemy losować jedno słowo i wyświetlać kartę, dając około minuty czasu na to, </w:t>
+      </w:r>
+      <w:proofErr w:type="spellStart"/>
+      <w:r>
+        <w:t>możnaby</w:t>
+      </w:r>
+      <w:proofErr w:type="spellEnd"/>
+      <w:r>
+        <w:t xml:space="preserve"> zrobić aby to po prostu pojawiało się absolutnie losowo na całej planszy i tylko raz przez całą turę – czyli, żeby można było dostać tę kartę w każdym momencie gry lecz tylko raz  – do przemyślenia jeszcze, ale to by był the </w:t>
+      </w:r>
+      <w:proofErr w:type="spellStart"/>
+      <w:r>
+        <w:t>best</w:t>
+      </w:r>
+      <w:proofErr w:type="spellEnd"/>
+      <w:r>
+        <w:t xml:space="preserve"> pomysł, dodałoby zaskoczenia grze, losowości i więcej emocji.</w:t>
+      </w:r>
+      <w:r>
+        <w:br/>
+      </w:r>
+      <w:r>
+        <w:br/>
+      </w:r>
+      <w:r>
+        <w:t xml:space="preserve">- </w:t>
+      </w:r>
+      <w:proofErr w:type="spellStart"/>
+      <w:r>
+        <w:t>możnaby</w:t>
+      </w:r>
+      <w:proofErr w:type="spellEnd"/>
+      <w:r>
+        <w:t xml:space="preserve"> też dodać info w samouczku oraz do „zasady gry” </w:t>
+      </w:r>
+      <w:r>
+        <w:t xml:space="preserve">aby drużyny dobrały się w pary // teoretycznie jest to napisane ale nie tak dokładnie, jeśli będzie jakiś feedback na ten temat to wtedy to </w:t>
+      </w:r>
+      <w:proofErr w:type="spellStart"/>
+      <w:r>
+        <w:t>zrobie</w:t>
+      </w:r>
+      <w:proofErr w:type="spellEnd"/>
+      <w:r>
+        <w:br/>
+      </w:r>
+      <w:r>
+        <w:br/>
+        <w:t xml:space="preserve">- zrobić w momencie kiedy już jest finalny pionek – gdy jest przekazanie do planszy win -&gt; zrobić jakieś efekty </w:t>
+      </w:r>
+      <w:proofErr w:type="spellStart"/>
+      <w:r>
+        <w:t>fajerwerek</w:t>
+      </w:r>
+      <w:proofErr w:type="spellEnd"/>
+      <w:r>
+        <w:t xml:space="preserve"> wyświetlane przez chwilę – taki lekki pomysł </w:t>
+      </w:r>
+      <w:r>
+        <w:br/>
+      </w:r>
+      <w:r>
+        <w:br/>
+        <w:t xml:space="preserve">- ogarnięcie ewentualne koła fortuny tak aby powiększało się trakcie kręcenia na cały ekran, powiększenie planszy tak aby była na całym ekranie – przeorganizowanie czegoś – kwestia do przemyślenia czy w ogóle będzie to możliwe do zrobienia </w:t>
       </w:r>
     </w:p>
     <w:p>
       <w:r>
-        <w:t>- ulepszenie al</w:t>
-      </w:r>
-      <w:r>
-        <w:t>ert dialogów.. – więcej rozrywki, - nowe pola i ekstra zadania, - większa baza danych bez powtórzeń</w:t>
-      </w:r>
-      <w:r>
-        <w:t xml:space="preserve"> – uwzględniając dodanie </w:t>
-      </w:r>
-      <w:proofErr w:type="spellStart"/>
-      <w:r>
-        <w:t>screenów</w:t>
-      </w:r>
-      <w:proofErr w:type="spellEnd"/>
-      <w:r>
-        <w:t xml:space="preserve"> z pełnej wersji gry </w:t>
-      </w:r>
-      <w:proofErr w:type="spellStart"/>
-      <w:r>
-        <w:t>itp</w:t>
-      </w:r>
-      <w:proofErr w:type="spellEnd"/>
+        <w:t xml:space="preserve">- żeby </w:t>
+      </w:r>
+      <w:proofErr w:type="spellStart"/>
+      <w:r>
+        <w:t>pomyslec</w:t>
+      </w:r>
+      <w:proofErr w:type="spellEnd"/>
+      <w:r>
+        <w:t xml:space="preserve"> w przyszłości o android TV, lub </w:t>
+      </w:r>
+      <w:proofErr w:type="spellStart"/>
+      <w:r>
+        <w:t>webowce</w:t>
+      </w:r>
+      <w:proofErr w:type="spellEnd"/>
+      <w:r>
+        <w:t xml:space="preserve"> aby moc </w:t>
+      </w:r>
+      <w:proofErr w:type="spellStart"/>
+      <w:r>
+        <w:t>odtwarzac</w:t>
+      </w:r>
+      <w:proofErr w:type="spellEnd"/>
+      <w:r>
+        <w:t xml:space="preserve"> </w:t>
+      </w:r>
+      <w:proofErr w:type="spellStart"/>
+      <w:r>
+        <w:t>gre</w:t>
+      </w:r>
+      <w:proofErr w:type="spellEnd"/>
+      <w:r>
+        <w:t xml:space="preserve"> na większych ekranach, żeby przyjemniej się </w:t>
+      </w:r>
+      <w:proofErr w:type="spellStart"/>
+      <w:r>
+        <w:t>gralo</w:t>
+      </w:r>
+      <w:proofErr w:type="spellEnd"/>
+      <w:r>
+        <w:t xml:space="preserve"> (wiec musiałby być tez dodany tryb poziomy aplikacji – </w:t>
+      </w:r>
+      <w:proofErr w:type="spellStart"/>
+      <w:r>
+        <w:t>must</w:t>
+      </w:r>
+      <w:proofErr w:type="spellEnd"/>
+      <w:r>
+        <w:t xml:space="preserve"> be w tym przypadku! )</w:t>
+      </w:r>
     </w:p>
     <w:p>
       <w:r>
-        <w:t>- pomyśleć na reklamami, które by się pojawiały cyklicznie w aplikacji albo jakiś stały banner</w:t>
+        <w:t>- jeżeli aplikacja będzie miała powyżej 0,</w:t>
+      </w:r>
+      <w:r>
+        <w:t xml:space="preserve">5mln pobrań wydać ją na </w:t>
+      </w:r>
+      <w:proofErr w:type="spellStart"/>
+      <w:r>
+        <w:t>iphony</w:t>
+      </w:r>
+      <w:proofErr w:type="spellEnd"/>
+      <w:r>
+        <w:t xml:space="preserve"> + zwiększanie ilości języków, szczególnie na rynek: Japoński, Indie, Korea (tam gdzie jest duży potencjał Google Play ale nie ma blokad cenzuralnych)</w:t>
+      </w:r>
+      <w:r>
+        <w:br/>
+      </w:r>
+      <w:r>
+        <w:br/>
+        <w:t xml:space="preserve">- całkowita wymiana planszy ikonek i wszystkiego (szata graficzna) -  efekt gry „po północy” – cała logika taka sama ale ze zmianą bazy danych, dodatkowo płatna funkcja aby wymienić grę na tryb „hot” </w:t>
+      </w:r>
+      <w:r>
+        <w:t xml:space="preserve"> - na funkcji mikropłatności – jak by to miało działać aby był to tryb tylko dla 2 osób ? – logika musiałaby się o wiele bardziej zmienić…</w:t>
+      </w:r>
+      <w:r>
+        <w:t xml:space="preserve"> ale jest to do zrobienia </w:t>
+      </w:r>
+      <w:proofErr w:type="spellStart"/>
+      <w:r>
+        <w:t>ogolnie</w:t>
+      </w:r>
+      <w:proofErr w:type="spellEnd"/>
+      <w:r>
+        <w:br/>
+      </w:r>
+      <w:r>
+        <w:br/>
+        <w:t xml:space="preserve">- </w:t>
+      </w:r>
+      <w:proofErr w:type="spellStart"/>
+      <w:r>
+        <w:t>możnaby</w:t>
+      </w:r>
+      <w:proofErr w:type="spellEnd"/>
+      <w:r>
+        <w:t xml:space="preserve"> też pomyśleć nad 2 trybem gry, żeby mogły </w:t>
+      </w:r>
+      <w:proofErr w:type="spellStart"/>
+      <w:r>
+        <w:t>grac</w:t>
+      </w:r>
+      <w:proofErr w:type="spellEnd"/>
+      <w:r>
+        <w:t xml:space="preserve"> tylko 2 osoby, tak jak jest to w gierkach małżeńskich, też </w:t>
+      </w:r>
+      <w:proofErr w:type="spellStart"/>
+      <w:r>
+        <w:t>możnaby</w:t>
+      </w:r>
+      <w:proofErr w:type="spellEnd"/>
+      <w:r>
+        <w:t xml:space="preserve"> dodać info aby ustaliły kto jest graczem nr.1 kto graczem nr.2 gdyż może to mieć znaczenie w niektórych kartach gdzie aplikacja będzie odnosiła się do danej osoby z drużyny</w:t>
       </w:r>
     </w:p>
     <w:p>
       <w:r>
-        <w:t>- poprawka „</w:t>
-      </w:r>
-      <w:proofErr w:type="spellStart"/>
-      <w:r>
-        <w:t>wyjechań</w:t>
-      </w:r>
-      <w:proofErr w:type="spellEnd"/>
-      <w:r>
-        <w:t xml:space="preserve">” tekstów za ekran przy niektórych tłumaczeniach </w:t>
-      </w:r>
+        <w:t xml:space="preserve">- odnośnie </w:t>
+      </w:r>
+      <w:proofErr w:type="spellStart"/>
+      <w:r>
+        <w:t>loading</w:t>
+      </w:r>
+      <w:proofErr w:type="spellEnd"/>
       <w:r>
         <w:t xml:space="preserve"> </w:t>
       </w:r>
+      <w:proofErr w:type="spellStart"/>
+      <w:r>
+        <w:t>indicator</w:t>
+      </w:r>
+      <w:proofErr w:type="spellEnd"/>
+      <w:r>
+        <w:t xml:space="preserve"> - &gt; </w:t>
+      </w:r>
+      <w:proofErr w:type="spellStart"/>
+      <w:r>
+        <w:t>możnaby</w:t>
+      </w:r>
+      <w:proofErr w:type="spellEnd"/>
+      <w:r>
+        <w:t xml:space="preserve"> zrobić jakiś </w:t>
+      </w:r>
+      <w:proofErr w:type="spellStart"/>
+      <w:r>
+        <w:t>customowy</w:t>
+      </w:r>
+      <w:proofErr w:type="spellEnd"/>
+      <w:r>
+        <w:t xml:space="preserve"> </w:t>
+      </w:r>
+      <w:proofErr w:type="spellStart"/>
+      <w:r>
+        <w:t>indicator</w:t>
+      </w:r>
+      <w:proofErr w:type="spellEnd"/>
+      <w:r>
+        <w:t xml:space="preserve">, np. kręcące się te strzałeczki z danej karty albo np. kwadracik pokonujący jakiś </w:t>
+      </w:r>
+      <w:proofErr w:type="spellStart"/>
+      <w:r>
+        <w:t>customowy</w:t>
+      </w:r>
+      <w:proofErr w:type="spellEnd"/>
+      <w:r>
+        <w:t xml:space="preserve"> </w:t>
+      </w:r>
+      <w:proofErr w:type="spellStart"/>
+      <w:r>
+        <w:t>path</w:t>
+      </w:r>
+      <w:proofErr w:type="spellEnd"/>
+      <w:r>
+        <w:t xml:space="preserve">, pomyśleć ogólnie czy powinien być w </w:t>
+      </w:r>
+      <w:proofErr w:type="spellStart"/>
+      <w:r>
+        <w:t>ogole</w:t>
+      </w:r>
+      <w:proofErr w:type="spellEnd"/>
+      <w:r>
+        <w:t xml:space="preserve"> </w:t>
+      </w:r>
+      <w:proofErr w:type="spellStart"/>
+      <w:r>
+        <w:t>indicator</w:t>
+      </w:r>
+      <w:proofErr w:type="spellEnd"/>
+      <w:r>
+        <w:t xml:space="preserve"> taki stosowany np. pomiędzy przejściami do innych </w:t>
+      </w:r>
+      <w:proofErr w:type="spellStart"/>
+      <w:r>
+        <w:t>ekranow</w:t>
+      </w:r>
+      <w:proofErr w:type="spellEnd"/>
+      <w:r>
+        <w:t xml:space="preserve"> albo w przypadku każdego </w:t>
+      </w:r>
+      <w:proofErr w:type="spellStart"/>
+      <w:r>
+        <w:t>pageRoute</w:t>
+      </w:r>
+      <w:proofErr w:type="spellEnd"/>
+      <w:r>
+        <w:t xml:space="preserve"> czy w </w:t>
+      </w:r>
+      <w:proofErr w:type="spellStart"/>
+      <w:r>
+        <w:t>ogole</w:t>
+      </w:r>
+      <w:proofErr w:type="spellEnd"/>
+      <w:r>
+        <w:t xml:space="preserve"> </w:t>
+      </w:r>
+      <w:proofErr w:type="spellStart"/>
+      <w:r>
+        <w:t>indicator</w:t>
+      </w:r>
+      <w:proofErr w:type="spellEnd"/>
+      <w:r>
+        <w:t xml:space="preserve"> powinien być </w:t>
+      </w:r>
+      <w:proofErr w:type="spellStart"/>
+      <w:r>
+        <w:t>pojawiany</w:t>
+      </w:r>
+      <w:proofErr w:type="spellEnd"/>
+      <w:r>
+        <w:t xml:space="preserve"> ?</w:t>
+      </w:r>
     </w:p>
-    <w:p/>
+    <w:p>
+      <w:r>
+        <w:t xml:space="preserve">- pamiętać o </w:t>
+      </w:r>
+      <w:proofErr w:type="spellStart"/>
+      <w:r>
+        <w:t>iphonach</w:t>
+      </w:r>
+      <w:proofErr w:type="spellEnd"/>
+      <w:r>
+        <w:t>, korygować, odnośnie układu, projektowania etc.. jeszcze można trochę doczytać co jest istotne</w:t>
+      </w:r>
+    </w:p>
     <w:p>
       <w:pPr>
         <w:rPr>
@@ -1044,422 +1736,14 @@
           <w:sz w:val="28"/>
           <w:szCs w:val="28"/>
         </w:rPr>
-        <w:t>KIEDY APKA BĘDZIE JUŻ W SKLEPIE PLAY:</w:t>
-      </w:r>
-    </w:p>
-    <w:p>
-      <w:pPr>
-        <w:rPr>
-          <w:color w:val="C00000"/>
-        </w:rPr>
-      </w:pPr>
-      <w:r>
-        <w:t xml:space="preserve">- jak się szybko klika w menu to nadal da się zrobić że wywali out of </w:t>
-      </w:r>
-      <w:proofErr w:type="spellStart"/>
-      <w:r>
-        <w:t>range</w:t>
-      </w:r>
-      <w:proofErr w:type="spellEnd"/>
-      <w:r>
-        <w:t xml:space="preserve"> – co ciekawe tylko na starszych </w:t>
-      </w:r>
-      <w:proofErr w:type="spellStart"/>
-      <w:r>
-        <w:t>urzadzniach</w:t>
-      </w:r>
-      <w:proofErr w:type="spellEnd"/>
-      <w:r>
-        <w:t xml:space="preserve"> – raz mi się to udało zrobić na tablecie raz nie – ogólnie tylko wtedy gdy coś zamuli – wstrzymam się z tym chyba </w:t>
-      </w:r>
-      <w:proofErr w:type="spellStart"/>
-      <w:r>
-        <w:t>az</w:t>
-      </w:r>
-      <w:proofErr w:type="spellEnd"/>
-      <w:r>
-        <w:t xml:space="preserve"> do wersji </w:t>
-      </w:r>
-      <w:proofErr w:type="spellStart"/>
-      <w:r>
-        <w:t>release</w:t>
-      </w:r>
-      <w:proofErr w:type="spellEnd"/>
-      <w:r>
-        <w:t xml:space="preserve"> bo zapewne wersja </w:t>
-      </w:r>
-      <w:proofErr w:type="spellStart"/>
-      <w:r>
-        <w:t>zbuildowana</w:t>
-      </w:r>
-      <w:proofErr w:type="spellEnd"/>
-      <w:r>
-        <w:t xml:space="preserve"> nie zmuli?</w:t>
-      </w:r>
-      <w:r>
-        <w:br/>
-      </w:r>
-      <w:r>
-        <w:br/>
-      </w:r>
-      <w:r>
-        <w:t xml:space="preserve">- </w:t>
-      </w:r>
-      <w:r>
-        <w:t>Karta improwizacji – TO DO –</w:t>
-      </w:r>
-      <w:r>
-        <w:t xml:space="preserve"> losowa karta na całą turę, bonusowa z dodatkową animacją „</w:t>
-      </w:r>
-      <w:proofErr w:type="spellStart"/>
-      <w:r>
-        <w:t>achievmentu</w:t>
-      </w:r>
-      <w:proofErr w:type="spellEnd"/>
-      <w:r>
-        <w:t xml:space="preserve">” - </w:t>
-      </w:r>
-      <w:r>
-        <w:t xml:space="preserve"> baza już zrobiona, 70słów per język i po prostu będziemy losować jedno słowo i wyświetlać kartę, dając około minuty czasu na to, </w:t>
-      </w:r>
-      <w:proofErr w:type="spellStart"/>
-      <w:r>
-        <w:t>możnaby</w:t>
-      </w:r>
-      <w:proofErr w:type="spellEnd"/>
-      <w:r>
-        <w:t xml:space="preserve"> zrobić aby to po prostu pojawiało się absolutnie losowo na całej planszy i tylko raz przez całą turę – czyli, żeby można było dostać tę kartę w każdym momencie gry lecz tylko raz  – do przemyślenia jeszcze, ale to by był the </w:t>
-      </w:r>
-      <w:proofErr w:type="spellStart"/>
-      <w:r>
-        <w:t>best</w:t>
-      </w:r>
-      <w:proofErr w:type="spellEnd"/>
-      <w:r>
-        <w:t xml:space="preserve"> pomysł, </w:t>
-      </w:r>
-      <w:r>
-        <w:lastRenderedPageBreak/>
-        <w:t>dodałoby zaskoczenia grze, losowości i więcej emocji.</w:t>
-      </w:r>
-      <w:r>
-        <w:br/>
-      </w:r>
-      <w:r>
-        <w:br/>
-      </w:r>
-      <w:r>
-        <w:t xml:space="preserve">- </w:t>
-      </w:r>
-      <w:proofErr w:type="spellStart"/>
-      <w:r>
-        <w:t>możnaby</w:t>
-      </w:r>
-      <w:proofErr w:type="spellEnd"/>
-      <w:r>
-        <w:t xml:space="preserve"> też dodać info w samouczku oraz do „zasady gry” </w:t>
-      </w:r>
-      <w:r>
-        <w:t xml:space="preserve">aby drużyny dobrały się w pary // teoretycznie jest to napisane ale nie tak dokładnie, jeśli będzie jakiś feedback na ten temat to wtedy to </w:t>
-      </w:r>
-      <w:proofErr w:type="spellStart"/>
-      <w:r>
-        <w:t>zrobie</w:t>
-      </w:r>
-      <w:proofErr w:type="spellEnd"/>
-      <w:r>
-        <w:br/>
-      </w:r>
-      <w:r>
-        <w:br/>
-        <w:t xml:space="preserve">- zrobić w momencie kiedy już jest finalny pionek – gdy jest przekazanie do planszy win -&gt; zrobić jakieś efekty </w:t>
-      </w:r>
-      <w:proofErr w:type="spellStart"/>
-      <w:r>
-        <w:t>fajerwerek</w:t>
-      </w:r>
-      <w:proofErr w:type="spellEnd"/>
-      <w:r>
-        <w:t xml:space="preserve"> wyświetlane przez chwilę – taki lekki pomysł </w:t>
-      </w:r>
-      <w:r>
-        <w:br/>
-      </w:r>
-      <w:r>
-        <w:br/>
-        <w:t xml:space="preserve">- ogarnięcie ewentualne koła fortuny tak aby powiększało się trakcie kręcenia na cały ekran, powiększenie planszy tak aby była na całym ekranie – przeorganizowanie czegoś – kwestia do przemyślenia czy w ogóle będzie to możliwe do zrobienia </w:t>
-      </w:r>
-    </w:p>
-    <w:p>
-      <w:r>
-        <w:t xml:space="preserve">- żeby </w:t>
-      </w:r>
-      <w:proofErr w:type="spellStart"/>
-      <w:r>
-        <w:t>pomyslec</w:t>
-      </w:r>
-      <w:proofErr w:type="spellEnd"/>
-      <w:r>
-        <w:t xml:space="preserve"> w przyszłości o android TV, lub </w:t>
-      </w:r>
-      <w:proofErr w:type="spellStart"/>
-      <w:r>
-        <w:t>webowce</w:t>
-      </w:r>
-      <w:proofErr w:type="spellEnd"/>
-      <w:r>
-        <w:t xml:space="preserve"> aby moc </w:t>
-      </w:r>
-      <w:proofErr w:type="spellStart"/>
-      <w:r>
-        <w:t>odtwarzac</w:t>
-      </w:r>
-      <w:proofErr w:type="spellEnd"/>
-      <w:r>
-        <w:t xml:space="preserve"> </w:t>
-      </w:r>
-      <w:proofErr w:type="spellStart"/>
-      <w:r>
-        <w:t>gre</w:t>
-      </w:r>
-      <w:proofErr w:type="spellEnd"/>
-      <w:r>
-        <w:t xml:space="preserve"> na większych ekranach, żeby przyjemniej się </w:t>
-      </w:r>
-      <w:proofErr w:type="spellStart"/>
-      <w:r>
-        <w:t>gralo</w:t>
-      </w:r>
-      <w:proofErr w:type="spellEnd"/>
-      <w:r>
-        <w:t xml:space="preserve"> (wiec musiałby być tez dodany tryb poziomy aplikacji – </w:t>
-      </w:r>
-      <w:proofErr w:type="spellStart"/>
-      <w:r>
-        <w:t>must</w:t>
-      </w:r>
-      <w:proofErr w:type="spellEnd"/>
-      <w:r>
-        <w:t xml:space="preserve"> be w tym przypadku! )</w:t>
-      </w:r>
-    </w:p>
-    <w:p>
-      <w:r>
-        <w:t>- jeżeli aplikacja będzie miała powyżej 0,</w:t>
-      </w:r>
-      <w:r>
-        <w:t xml:space="preserve">5mln pobrań wydać ją na </w:t>
-      </w:r>
-      <w:proofErr w:type="spellStart"/>
-      <w:r>
-        <w:t>iphony</w:t>
-      </w:r>
-      <w:proofErr w:type="spellEnd"/>
-      <w:r>
-        <w:t xml:space="preserve"> + zwiększanie ilości języków, szczególnie na rynek: Japoński, Indie, Korea (tam gdzie jest duży potencjał Google Play ale nie ma blokad cenzuralnych)</w:t>
-      </w:r>
-      <w:r>
-        <w:br/>
-      </w:r>
-      <w:r>
-        <w:br/>
-        <w:t xml:space="preserve">- całkowita wymiana planszy ikonek i wszystkiego (szata graficzna) -  efekt gry „po północy” – cała logika taka sama ale ze zmianą bazy danych, dodatkowo płatna funkcja aby wymienić grę na tryb „hot” </w:t>
-      </w:r>
-      <w:r>
-        <w:t xml:space="preserve"> - na funkcji mikropłatności – jak by to miało działać aby był to tryb tylko dla 2 osób ? – logika musiałaby się o wiele bardziej zmienić…</w:t>
-      </w:r>
-      <w:r>
-        <w:t xml:space="preserve"> ale jest to do zrobienia </w:t>
-      </w:r>
-      <w:proofErr w:type="spellStart"/>
-      <w:r>
-        <w:t>ogolnie</w:t>
-      </w:r>
-      <w:proofErr w:type="spellEnd"/>
-      <w:r>
-        <w:br/>
-      </w:r>
-      <w:r>
-        <w:br/>
-        <w:t xml:space="preserve">- </w:t>
-      </w:r>
-      <w:proofErr w:type="spellStart"/>
-      <w:r>
-        <w:t>możnaby</w:t>
-      </w:r>
-      <w:proofErr w:type="spellEnd"/>
-      <w:r>
-        <w:t xml:space="preserve"> też pomyśleć nad 2 trybem gry, żeby mogły </w:t>
-      </w:r>
-      <w:proofErr w:type="spellStart"/>
-      <w:r>
-        <w:t>grac</w:t>
-      </w:r>
-      <w:proofErr w:type="spellEnd"/>
-      <w:r>
-        <w:t xml:space="preserve"> tylko 2 osoby, tak jak jest to w gierkach małżeńskich, też </w:t>
-      </w:r>
-      <w:proofErr w:type="spellStart"/>
-      <w:r>
-        <w:t>możnaby</w:t>
-      </w:r>
-      <w:proofErr w:type="spellEnd"/>
-      <w:r>
-        <w:t xml:space="preserve"> dodać info aby ustaliły kto jest graczem nr.1 kto graczem nr.2 gdyż może to mieć znaczenie w niektórych kartach gdzie aplikacja będzie odnosiła się do danej osoby z drużyny</w:t>
-      </w:r>
-    </w:p>
-    <w:p>
-      <w:r>
-        <w:t xml:space="preserve">- odnośnie </w:t>
-      </w:r>
-      <w:proofErr w:type="spellStart"/>
-      <w:r>
-        <w:t>loading</w:t>
-      </w:r>
-      <w:proofErr w:type="spellEnd"/>
-      <w:r>
-        <w:t xml:space="preserve"> </w:t>
-      </w:r>
-      <w:proofErr w:type="spellStart"/>
-      <w:r>
-        <w:t>indicator</w:t>
-      </w:r>
-      <w:proofErr w:type="spellEnd"/>
-      <w:r>
-        <w:t xml:space="preserve"> - &gt; </w:t>
-      </w:r>
-      <w:proofErr w:type="spellStart"/>
-      <w:r>
-        <w:t>możnaby</w:t>
-      </w:r>
-      <w:proofErr w:type="spellEnd"/>
-      <w:r>
-        <w:t xml:space="preserve"> zrobić jakiś </w:t>
-      </w:r>
-      <w:proofErr w:type="spellStart"/>
-      <w:r>
-        <w:t>customowy</w:t>
-      </w:r>
-      <w:proofErr w:type="spellEnd"/>
-      <w:r>
-        <w:t xml:space="preserve"> </w:t>
-      </w:r>
-      <w:proofErr w:type="spellStart"/>
-      <w:r>
-        <w:t>indicator</w:t>
-      </w:r>
-      <w:proofErr w:type="spellEnd"/>
-      <w:r>
-        <w:t xml:space="preserve">, np. kręcące się te strzałeczki z danej karty albo np. kwadracik pokonujący jakiś </w:t>
-      </w:r>
-      <w:proofErr w:type="spellStart"/>
-      <w:r>
-        <w:t>customowy</w:t>
-      </w:r>
-      <w:proofErr w:type="spellEnd"/>
-      <w:r>
-        <w:t xml:space="preserve"> </w:t>
-      </w:r>
-      <w:proofErr w:type="spellStart"/>
-      <w:r>
-        <w:t>path</w:t>
-      </w:r>
-      <w:proofErr w:type="spellEnd"/>
-      <w:r>
-        <w:t xml:space="preserve">, pomyśleć ogólnie czy powinien być w </w:t>
-      </w:r>
-      <w:proofErr w:type="spellStart"/>
-      <w:r>
-        <w:t>ogole</w:t>
-      </w:r>
-      <w:proofErr w:type="spellEnd"/>
-      <w:r>
-        <w:t xml:space="preserve"> </w:t>
-      </w:r>
-      <w:proofErr w:type="spellStart"/>
-      <w:r>
-        <w:t>indicator</w:t>
-      </w:r>
-      <w:proofErr w:type="spellEnd"/>
-      <w:r>
-        <w:t xml:space="preserve"> taki stosowany np. pomiędzy przejściami do innych </w:t>
-      </w:r>
-      <w:proofErr w:type="spellStart"/>
-      <w:r>
-        <w:t>ekranow</w:t>
-      </w:r>
-      <w:proofErr w:type="spellEnd"/>
-      <w:r>
-        <w:t xml:space="preserve"> albo w przypadku każdego </w:t>
-      </w:r>
-      <w:proofErr w:type="spellStart"/>
-      <w:r>
-        <w:t>pageRoute</w:t>
-      </w:r>
-      <w:proofErr w:type="spellEnd"/>
-      <w:r>
-        <w:t xml:space="preserve"> czy w </w:t>
-      </w:r>
-      <w:proofErr w:type="spellStart"/>
-      <w:r>
-        <w:t>ogole</w:t>
-      </w:r>
-      <w:proofErr w:type="spellEnd"/>
-      <w:r>
-        <w:t xml:space="preserve"> </w:t>
-      </w:r>
-      <w:proofErr w:type="spellStart"/>
-      <w:r>
-        <w:t>indicator</w:t>
-      </w:r>
-      <w:proofErr w:type="spellEnd"/>
-      <w:r>
-        <w:t xml:space="preserve"> powinien być </w:t>
-      </w:r>
-      <w:proofErr w:type="spellStart"/>
-      <w:r>
-        <w:t>pojawiany</w:t>
-      </w:r>
-      <w:proofErr w:type="spellEnd"/>
-      <w:r>
-        <w:t xml:space="preserve"> ?</w:t>
-      </w:r>
-    </w:p>
-    <w:p>
-      <w:r>
-        <w:t xml:space="preserve">- pamiętać o </w:t>
-      </w:r>
-      <w:proofErr w:type="spellStart"/>
-      <w:r>
-        <w:t>iphonach</w:t>
-      </w:r>
-      <w:proofErr w:type="spellEnd"/>
-      <w:r>
-        <w:t>, korygować, odnośnie układu, projektowania etc.. jeszcze można trochę doczytać co jest istotne</w:t>
-      </w:r>
-    </w:p>
-    <w:p>
-      <w:pPr>
+        <w:t>EKRAN SAMOUCZKA:</w:t>
+      </w:r>
+      <w:r>
         <w:rPr>
           <w:b/>
           <w:sz w:val="28"/>
           <w:szCs w:val="28"/>
         </w:rPr>
-      </w:pPr>
-      <w:r>
-        <w:rPr>
-          <w:b/>
-          <w:sz w:val="28"/>
-          <w:szCs w:val="28"/>
-        </w:rPr>
-        <w:t>EKRAN SAMOUCZKA:</w:t>
-      </w:r>
-      <w:r>
-        <w:rPr>
-          <w:b/>
-          <w:sz w:val="28"/>
-          <w:szCs w:val="28"/>
-        </w:rPr>
         <w:t xml:space="preserve"> (ewentualność, jeżeli naprawdę nie będzie zrozumienia)</w:t>
       </w:r>
     </w:p>
@@ -1491,6 +1775,7 @@
     </w:p>
     <w:p>
       <w:r>
+        <w:lastRenderedPageBreak/>
         <w:t xml:space="preserve">- zamiast po kolei przenosić użytkownika w kodzie, </w:t>
       </w:r>
       <w:proofErr w:type="spellStart"/>
@@ -1504,7 +1789,6 @@
     </w:p>
     <w:p>
       <w:r>
-        <w:lastRenderedPageBreak/>
         <w:t>- samouczek musi mieć możliwość ponownego włączenia w ustawieniach, przy pierwszym odpaleniu mu się zmienić odpowiednia flaga, którą w ustawieniach będzie można „cofnąć”</w:t>
       </w:r>
     </w:p>
@@ -3266,6 +3550,7 @@
           </w:tcPr>
           <w:p>
             <w:r>
+              <w:lastRenderedPageBreak/>
               <w:t>6</w:t>
             </w:r>
           </w:p>
@@ -4976,7 +5261,7 @@
 </file>
 
 <file path=word/numbering.xml><?xml version="1.0" encoding="utf-8"?>
-<w:numbering xmlns:wpc="http://schemas.microsoft.com/office/word/2010/wordprocessingCanvas" xmlns:cx="http://schemas.microsoft.com/office/drawing/2014/chartex" xmlns:cx1="http://schemas.microsoft.com/office/drawing/2015/9/8/chartex" xmlns:cx2="http://schemas.microsoft.com/office/drawing/2015/10/21/chartex" xmlns:cx3="http://schemas.microsoft.com/office/drawing/2016/5/9/chartex" xmlns:cx4="http://schemas.microsoft.com/office/drawing/2016/5/10/chartex" xmlns:cx5="http://schemas.microsoft.com/office/drawing/2016/5/11/chartex" xmlns:cx6="http://schemas.microsoft.com/office/drawing/2016/5/12/chartex" xmlns:cx7="http://schemas.microsoft.com/office/drawing/2016/5/13/chartex" xmlns:cx8="http://schemas.microsoft.com/office/drawing/2016/5/14/chartex" xmlns:mc="http://schemas.openxmlformats.org/markup-compatibility/2006" xmlns:aink="http://schemas.microsoft.com/office/drawing/2016/ink" xmlns:am3d="http://schemas.microsoft.com/office/drawing/2017/model3d" xmlns:o="urn:schemas-microsoft-com:office:office" xmlns:oel="http://schemas.microsoft.com/office/2019/extlst" xmlns:r="http://schemas.openxmlformats.org/officeDocument/2006/relationships" xmlns:m="http://schemas.openxmlformats.org/officeDocument/2006/math" xmlns:v="urn:schemas-microsoft-com:vml" xmlns:wp14="http://schemas.microsoft.com/office/word/2010/wordprocessingDrawing" xmlns:wp="http://schemas.openxmlformats.org/drawingml/2006/wordprocessingDrawing" xmlns:w10="urn:schemas-microsoft-com:office:word" xmlns:w="http://schemas.openxmlformats.org/wordprocessingml/2006/main" xmlns:w14="http://schemas.microsoft.com/office/word/2010/wordml" xmlns:w15="http://schemas.microsoft.com/office/word/2012/wordml" xmlns:w16cex="http://schemas.microsoft.com/office/word/2018/wordml/cex" xmlns:w16cid="http://schemas.microsoft.com/office/word/2016/wordml/cid" xmlns:w16="http://schemas.microsoft.com/office/word/2018/wordml" xmlns:w16sdtdh="http://schemas.microsoft.com/office/word/2020/wordml/sdtdatahash" xmlns:w16se="http://schemas.microsoft.com/office/word/2015/wordml/symex" xmlns:wpg="http://schemas.microsoft.com/office/word/2010/wordprocessingGroup" xmlns:wpi="http://schemas.microsoft.com/office/word/2010/wordprocessingInk" xmlns:wne="http://schemas.microsoft.com/office/word/2006/wordml" xmlns:wps="http://schemas.microsoft.com/office/word/2010/wordprocessingShape" mc:Ignorable="w14 w15 w16se w16cid w16 w16cex w16sdtdh wp14">
+<w:numbering xmlns:wpc="http://schemas.microsoft.com/office/word/2010/wordprocessingCanvas" xmlns:cx="http://schemas.microsoft.com/office/drawing/2014/chartex" xmlns:cx1="http://schemas.microsoft.com/office/drawing/2015/9/8/chartex" xmlns:mc="http://schemas.openxmlformats.org/markup-compatibility/2006" xmlns:o="urn:schemas-microsoft-com:office:office" xmlns:r="http://schemas.openxmlformats.org/officeDocument/2006/relationships" xmlns:m="http://schemas.openxmlformats.org/officeDocument/2006/math" xmlns:v="urn:schemas-microsoft-com:vml" xmlns:wp14="http://schemas.microsoft.com/office/word/2010/wordprocessingDrawing" xmlns:wp="http://schemas.openxmlformats.org/drawingml/2006/wordprocessingDrawing" xmlns:w10="urn:schemas-microsoft-com:office:word" xmlns:w="http://schemas.openxmlformats.org/wordprocessingml/2006/main" xmlns:w14="http://schemas.microsoft.com/office/word/2010/wordml" xmlns:w15="http://schemas.microsoft.com/office/word/2012/wordml" xmlns:w16se="http://schemas.microsoft.com/office/word/2015/wordml/symex" xmlns:wpg="http://schemas.microsoft.com/office/word/2010/wordprocessingGroup" xmlns:wpi="http://schemas.microsoft.com/office/word/2010/wordprocessingInk" xmlns:wne="http://schemas.microsoft.com/office/word/2006/wordml" xmlns:wps="http://schemas.microsoft.com/office/word/2010/wordprocessingShape" mc:Ignorable="w14 w15 w16se wp14">
   <w:abstractNum w:abstractNumId="0" w15:restartNumberingAfterBreak="0">
     <w:nsid w:val="1D464167"/>
     <w:multiLevelType w:val="multilevel"/>
@@ -5243,17 +5528,17 @@
       </w:pPr>
     </w:lvl>
   </w:abstractNum>
-  <w:num w:numId="1" w16cid:durableId="580336874">
+  <w:num w:numId="1">
     <w:abstractNumId w:val="0"/>
   </w:num>
-  <w:num w:numId="2" w16cid:durableId="1287270571">
+  <w:num w:numId="2">
     <w:abstractNumId w:val="1"/>
   </w:num>
 </w:numbering>
 </file>
 
 <file path=word/styles.xml><?xml version="1.0" encoding="utf-8"?>
-<w:styles xmlns:mc="http://schemas.openxmlformats.org/markup-compatibility/2006" xmlns:r="http://schemas.openxmlformats.org/officeDocument/2006/relationships" xmlns:w="http://schemas.openxmlformats.org/wordprocessingml/2006/main" xmlns:w14="http://schemas.microsoft.com/office/word/2010/wordml" xmlns:w15="http://schemas.microsoft.com/office/word/2012/wordml" xmlns:w16cex="http://schemas.microsoft.com/office/word/2018/wordml/cex" xmlns:w16cid="http://schemas.microsoft.com/office/word/2016/wordml/cid" xmlns:w16="http://schemas.microsoft.com/office/word/2018/wordml" xmlns:w16sdtdh="http://schemas.microsoft.com/office/word/2020/wordml/sdtdatahash" xmlns:w16se="http://schemas.microsoft.com/office/word/2015/wordml/symex" mc:Ignorable="w14 w15 w16se w16cid w16 w16cex w16sdtdh">
+<w:styles xmlns:mc="http://schemas.openxmlformats.org/markup-compatibility/2006" xmlns:r="http://schemas.openxmlformats.org/officeDocument/2006/relationships" xmlns:w="http://schemas.openxmlformats.org/wordprocessingml/2006/main" xmlns:w14="http://schemas.microsoft.com/office/word/2010/wordml" xmlns:w15="http://schemas.microsoft.com/office/word/2012/wordml" xmlns:w16se="http://schemas.microsoft.com/office/word/2015/wordml/symex" mc:Ignorable="w14 w15 w16se">
   <w:docDefaults>
     <w:rPrDefault>
       <w:rPr>
@@ -5269,7 +5554,7 @@
       </w:pPr>
     </w:pPrDefault>
   </w:docDefaults>
-  <w:latentStyles w:defLockedState="0" w:defUIPriority="99" w:defSemiHidden="0" w:defUnhideWhenUsed="0" w:defQFormat="0" w:count="376">
+  <w:latentStyles w:defLockedState="0" w:defUIPriority="99" w:defSemiHidden="0" w:defUnhideWhenUsed="0" w:defQFormat="0" w:count="371">
     <w:lsdException w:name="Normal" w:uiPriority="0" w:qFormat="1"/>
     <w:lsdException w:name="heading 1" w:uiPriority="9" w:qFormat="1"/>
     <w:lsdException w:name="heading 2" w:semiHidden="1" w:uiPriority="9" w:unhideWhenUsed="1" w:qFormat="1"/>
@@ -5641,11 +5926,6 @@
     <w:lsdException w:name="List Table 5 Dark Accent 6" w:uiPriority="50"/>
     <w:lsdException w:name="List Table 6 Colorful Accent 6" w:uiPriority="51"/>
     <w:lsdException w:name="List Table 7 Colorful Accent 6" w:uiPriority="52"/>
-    <w:lsdException w:name="Mention" w:semiHidden="1" w:unhideWhenUsed="1"/>
-    <w:lsdException w:name="Smart Hyperlink" w:semiHidden="1" w:unhideWhenUsed="1"/>
-    <w:lsdException w:name="Hashtag" w:semiHidden="1" w:unhideWhenUsed="1"/>
-    <w:lsdException w:name="Unresolved Mention" w:semiHidden="1" w:unhideWhenUsed="1"/>
-    <w:lsdException w:name="Smart Link" w:semiHidden="1" w:unhideWhenUsed="1"/>
   </w:latentStyles>
   <w:style w:type="paragraph" w:default="1" w:styleId="Normalny">
     <w:name w:val="Normal"/>

</xml_diff>

<commit_message>
fight with build gradles
</commit_message>
<xml_diff>
--- a/assets/time_to_party_assets/dokumentacja.docx
+++ b/assets/time_to_party_assets/dokumentacja.docx
@@ -1135,12 +1135,7 @@
       </w:r>
       <w:proofErr w:type="spellEnd"/>
       <w:r>
-        <w:t xml:space="preserve"> te pliki + informacje ze</w:t>
-      </w:r>
-      <w:bookmarkStart w:id="0" w:name="_GoBack"/>
-      <w:bookmarkEnd w:id="0"/>
-      <w:r>
-        <w:t xml:space="preserve"> stronki bannery reklamowe, </w:t>
+        <w:t xml:space="preserve"> te pliki + informacje ze stronki bannery reklamowe, </w:t>
       </w:r>
       <w:proofErr w:type="spellStart"/>
       <w:r>
@@ -5224,7 +5219,18 @@
           <w:szCs w:val="24"/>
           <w:lang w:eastAsia="pl-PL"/>
         </w:rPr>
-        <w:t xml:space="preserve"> Niezależnie od tego, który system wybierzesz, ważne będzie przetestowanie go w praktyce. Możesz zorganizować gry próbne z różnymi grupami graczy i poprosić o feedback. To pomoże Ci zrozumieć, czy system jest sprawiedliwy i czy przyczynia się do zabawy, a także czy jest wystarczająco intuicyjny, aby gracze nie musieli skupiać się na liczeniu punktów, ale mogli się skoncentrować na zabawie.</w:t>
+        <w:t xml:space="preserve"> Niezależnie od tego, który system wybierzesz, ważne będzie przetestowanie go w praktyce. Możesz zorganizować gry próbne z różnymi grupami graczy i poprosić o feedback. To pomoże Ci zrozumieć, czy system jest sprawiedliwy i czy przyczynia się do zabawy, a także czy jest wystarczająco intuicyjny, aby gracze nie musieli skupiać się na liczeniu punktów, a</w:t>
+      </w:r>
+      <w:bookmarkStart w:id="0" w:name="_GoBack"/>
+      <w:bookmarkEnd w:id="0"/>
+      <w:r>
+        <w:rPr>
+          <w:rFonts w:ascii="Times New Roman" w:eastAsia="Times New Roman" w:hAnsi="Times New Roman" w:cs="Times New Roman"/>
+          <w:sz w:val="24"/>
+          <w:szCs w:val="24"/>
+          <w:lang w:eastAsia="pl-PL"/>
+        </w:rPr>
+        <w:t>le mogli się skoncentrować na zabawie.</w:t>
       </w:r>
     </w:p>
     <w:p>
@@ -5248,7 +5254,1730 @@
         <w:t>Mając te informacje, możesz zacząć pracę nad prototypem systemu punktacji, a następnie iteracyjnie go udoskonalać.</w:t>
       </w:r>
     </w:p>
+    <w:p>
+      <w:pPr>
+        <w:spacing w:before="100" w:beforeAutospacing="1" w:after="100" w:afterAutospacing="1" w:line="240" w:lineRule="auto"/>
+        <w:rPr>
+          <w:rFonts w:ascii="Times New Roman" w:eastAsia="Times New Roman" w:hAnsi="Times New Roman" w:cs="Times New Roman"/>
+          <w:sz w:val="24"/>
+          <w:szCs w:val="24"/>
+          <w:lang w:eastAsia="pl-PL"/>
+        </w:rPr>
+      </w:pPr>
+    </w:p>
+    <w:p>
+      <w:pPr>
+        <w:spacing w:before="100" w:beforeAutospacing="1" w:after="100" w:afterAutospacing="1" w:line="240" w:lineRule="auto"/>
+        <w:rPr>
+          <w:rFonts w:ascii="Times New Roman" w:eastAsia="Times New Roman" w:hAnsi="Times New Roman" w:cs="Times New Roman"/>
+          <w:sz w:val="24"/>
+          <w:szCs w:val="24"/>
+          <w:lang w:eastAsia="pl-PL"/>
+        </w:rPr>
+      </w:pPr>
+      <w:r>
+        <w:rPr>
+          <w:rFonts w:ascii="Times New Roman" w:eastAsia="Times New Roman" w:hAnsi="Times New Roman" w:cs="Times New Roman"/>
+          <w:sz w:val="24"/>
+          <w:szCs w:val="24"/>
+          <w:lang w:eastAsia="pl-PL"/>
+        </w:rPr>
+        <w:t>DEBUG TOKEN FIREBASE:</w:t>
+      </w:r>
+      <w:r>
+        <w:rPr>
+          <w:rFonts w:ascii="Times New Roman" w:eastAsia="Times New Roman" w:hAnsi="Times New Roman" w:cs="Times New Roman"/>
+          <w:sz w:val="24"/>
+          <w:szCs w:val="24"/>
+          <w:lang w:eastAsia="pl-PL"/>
+        </w:rPr>
+        <w:t xml:space="preserve"> </w:t>
+      </w:r>
+      <w:r>
+        <w:rPr>
+          <w:rFonts w:ascii="Times New Roman" w:eastAsia="Times New Roman" w:hAnsi="Times New Roman" w:cs="Times New Roman"/>
+          <w:sz w:val="24"/>
+          <w:szCs w:val="24"/>
+          <w:lang w:eastAsia="pl-PL"/>
+        </w:rPr>
+        <w:t xml:space="preserve">My </w:t>
+      </w:r>
+      <w:proofErr w:type="spellStart"/>
+      <w:r>
+        <w:rPr>
+          <w:rFonts w:ascii="Times New Roman" w:eastAsia="Times New Roman" w:hAnsi="Times New Roman" w:cs="Times New Roman"/>
+          <w:sz w:val="24"/>
+          <w:szCs w:val="24"/>
+          <w:lang w:eastAsia="pl-PL"/>
+        </w:rPr>
+        <w:t>debug</w:t>
+      </w:r>
+      <w:proofErr w:type="spellEnd"/>
+      <w:r>
+        <w:rPr>
+          <w:rFonts w:ascii="Times New Roman" w:eastAsia="Times New Roman" w:hAnsi="Times New Roman" w:cs="Times New Roman"/>
+          <w:sz w:val="24"/>
+          <w:szCs w:val="24"/>
+          <w:lang w:eastAsia="pl-PL"/>
+        </w:rPr>
+        <w:t xml:space="preserve"> </w:t>
+      </w:r>
+      <w:proofErr w:type="spellStart"/>
+      <w:r>
+        <w:rPr>
+          <w:rFonts w:ascii="Times New Roman" w:eastAsia="Times New Roman" w:hAnsi="Times New Roman" w:cs="Times New Roman"/>
+          <w:sz w:val="24"/>
+          <w:szCs w:val="24"/>
+          <w:lang w:eastAsia="pl-PL"/>
+        </w:rPr>
+        <w:t>token</w:t>
+      </w:r>
+      <w:proofErr w:type="spellEnd"/>
+      <w:r>
+        <w:rPr>
+          <w:rFonts w:ascii="Times New Roman" w:eastAsia="Times New Roman" w:hAnsi="Times New Roman" w:cs="Times New Roman"/>
+          <w:sz w:val="24"/>
+          <w:szCs w:val="24"/>
+          <w:lang w:eastAsia="pl-PL"/>
+        </w:rPr>
+        <w:br/>
+      </w:r>
+      <w:r>
+        <w:rPr>
+          <w:rFonts w:ascii="Times New Roman" w:eastAsia="Times New Roman" w:hAnsi="Times New Roman" w:cs="Times New Roman"/>
+          <w:sz w:val="24"/>
+          <w:szCs w:val="24"/>
+          <w:lang w:eastAsia="pl-PL"/>
+        </w:rPr>
+        <w:t>0CDAE2AE-487E-4B18-ADA9-93479A65D07F</w:t>
+      </w:r>
+    </w:p>
+    <w:p>
+      <w:pPr>
+        <w:rPr>
+          <w:b/>
+          <w:sz w:val="32"/>
+          <w:szCs w:val="32"/>
+        </w:rPr>
+      </w:pPr>
+      <w:r>
+        <w:rPr>
+          <w:b/>
+          <w:sz w:val="32"/>
+          <w:szCs w:val="32"/>
+        </w:rPr>
+        <w:t>PLAN:</w:t>
+      </w:r>
+    </w:p>
+    <w:p>
+      <w:pPr>
+        <w:pStyle w:val="Nagwek3"/>
+      </w:pPr>
+      <w:r>
+        <w:t>In-</w:t>
+      </w:r>
+      <w:proofErr w:type="spellStart"/>
+      <w:r>
+        <w:t>App</w:t>
+      </w:r>
+      <w:proofErr w:type="spellEnd"/>
+      <w:r>
+        <w:t xml:space="preserve"> </w:t>
+      </w:r>
+      <w:proofErr w:type="spellStart"/>
+      <w:r>
+        <w:t>Purchases</w:t>
+      </w:r>
+      <w:proofErr w:type="spellEnd"/>
+    </w:p>
+    <w:p>
+      <w:pPr>
+        <w:pStyle w:val="NormalnyWeb"/>
+        <w:numPr>
+          <w:ilvl w:val="0"/>
+          <w:numId w:val="3"/>
+        </w:numPr>
+      </w:pPr>
+      <w:r>
+        <w:rPr>
+          <w:rStyle w:val="Pogrubienie"/>
+        </w:rPr>
+        <w:t>Zabezpieczenie dostępu do bazy danych:</w:t>
+      </w:r>
+      <w:r>
+        <w:t xml:space="preserve"> Klucz do zaszyfrowania bazy danych powinien być bezpiecznie przechowywany i otrzymywany po autoryzowanym zakupie. Możesz użyć </w:t>
+      </w:r>
+      <w:proofErr w:type="spellStart"/>
+      <w:r>
+        <w:t>Firebase</w:t>
+      </w:r>
+      <w:proofErr w:type="spellEnd"/>
+      <w:r>
+        <w:t xml:space="preserve"> do przechowywania klucza i sprawdzania, czy zakup został dokonany przez danego użytkownika.</w:t>
+      </w:r>
+    </w:p>
+    <w:p>
+      <w:pPr>
+        <w:pStyle w:val="NormalnyWeb"/>
+        <w:numPr>
+          <w:ilvl w:val="0"/>
+          <w:numId w:val="3"/>
+        </w:numPr>
+      </w:pPr>
+      <w:r>
+        <w:rPr>
+          <w:rStyle w:val="Pogrubienie"/>
+        </w:rPr>
+        <w:t>Zapisywanie stanu zakupu:</w:t>
+      </w:r>
+      <w:r>
+        <w:t xml:space="preserve"> Użyj </w:t>
+      </w:r>
+      <w:proofErr w:type="spellStart"/>
+      <w:r>
+        <w:rPr>
+          <w:rStyle w:val="HTML-kod"/>
+        </w:rPr>
+        <w:t>SharedPreferences</w:t>
+      </w:r>
+      <w:proofErr w:type="spellEnd"/>
+      <w:r>
+        <w:t xml:space="preserve"> do lokalnego zapisywania stanu zakupu, co pozwoli na zachowanie tej informacji między sesjami aplikacji. Klucz zakupu lub </w:t>
+      </w:r>
+      <w:proofErr w:type="spellStart"/>
+      <w:r>
+        <w:t>token</w:t>
+      </w:r>
+      <w:proofErr w:type="spellEnd"/>
+      <w:r>
+        <w:t xml:space="preserve"> powinien być również zweryfikowany przez serwer (</w:t>
+      </w:r>
+      <w:proofErr w:type="spellStart"/>
+      <w:r>
+        <w:t>Firebase</w:t>
+      </w:r>
+      <w:proofErr w:type="spellEnd"/>
+      <w:r>
+        <w:t>), aby uniknąć oszustw.</w:t>
+      </w:r>
+    </w:p>
+    <w:p>
+      <w:pPr>
+        <w:pStyle w:val="NormalnyWeb"/>
+        <w:numPr>
+          <w:ilvl w:val="0"/>
+          <w:numId w:val="3"/>
+        </w:numPr>
+      </w:pPr>
+      <w:proofErr w:type="spellStart"/>
+      <w:r>
+        <w:rPr>
+          <w:rStyle w:val="Pogrubienie"/>
+        </w:rPr>
+        <w:t>Restore</w:t>
+      </w:r>
+      <w:proofErr w:type="spellEnd"/>
+      <w:r>
+        <w:rPr>
+          <w:rStyle w:val="Pogrubienie"/>
+        </w:rPr>
+        <w:t xml:space="preserve"> </w:t>
+      </w:r>
+      <w:proofErr w:type="spellStart"/>
+      <w:r>
+        <w:rPr>
+          <w:rStyle w:val="Pogrubienie"/>
+        </w:rPr>
+        <w:t>Purchases</w:t>
+      </w:r>
+      <w:proofErr w:type="spellEnd"/>
+      <w:r>
+        <w:rPr>
+          <w:rStyle w:val="Pogrubienie"/>
+        </w:rPr>
+        <w:t>:</w:t>
+      </w:r>
+      <w:r>
+        <w:t xml:space="preserve"> Musisz zaimplementować funkcję do przywracania zakupów (</w:t>
+      </w:r>
+      <w:proofErr w:type="spellStart"/>
+      <w:r>
+        <w:rPr>
+          <w:rStyle w:val="HTML-kod"/>
+        </w:rPr>
+        <w:t>restore</w:t>
+      </w:r>
+      <w:proofErr w:type="spellEnd"/>
+      <w:r>
+        <w:rPr>
+          <w:rStyle w:val="HTML-kod"/>
+        </w:rPr>
+        <w:t xml:space="preserve"> </w:t>
+      </w:r>
+      <w:proofErr w:type="spellStart"/>
+      <w:r>
+        <w:rPr>
+          <w:rStyle w:val="HTML-kod"/>
+        </w:rPr>
+        <w:t>purchases</w:t>
+      </w:r>
+      <w:proofErr w:type="spellEnd"/>
+      <w:r>
+        <w:t xml:space="preserve">). Wymaga to zwykle integracji z API sklepu aplikacji i obsługi kont użytkowników, których zakupy są zapisane w chmurze (np. </w:t>
+      </w:r>
+      <w:proofErr w:type="spellStart"/>
+      <w:r>
+        <w:t>Firebase</w:t>
+      </w:r>
+      <w:proofErr w:type="spellEnd"/>
+      <w:r>
+        <w:t>).</w:t>
+      </w:r>
+    </w:p>
+    <w:p>
+      <w:pPr>
+        <w:pStyle w:val="Nagwek3"/>
+      </w:pPr>
+      <w:proofErr w:type="spellStart"/>
+      <w:r>
+        <w:t>Firebase</w:t>
+      </w:r>
+      <w:proofErr w:type="spellEnd"/>
+      <w:r>
+        <w:t xml:space="preserve"> &amp; </w:t>
+      </w:r>
+      <w:proofErr w:type="spellStart"/>
+      <w:r>
+        <w:t>Firestore</w:t>
+      </w:r>
+      <w:proofErr w:type="spellEnd"/>
+    </w:p>
+    <w:p>
+      <w:pPr>
+        <w:pStyle w:val="NormalnyWeb"/>
+        <w:numPr>
+          <w:ilvl w:val="0"/>
+          <w:numId w:val="4"/>
+        </w:numPr>
+      </w:pPr>
+      <w:r>
+        <w:rPr>
+          <w:rStyle w:val="Pogrubienie"/>
+        </w:rPr>
+        <w:t xml:space="preserve">Przejrzyj </w:t>
+      </w:r>
+      <w:proofErr w:type="spellStart"/>
+      <w:r>
+        <w:rPr>
+          <w:rStyle w:val="Pogrubienie"/>
+        </w:rPr>
+        <w:t>main.dart</w:t>
+      </w:r>
+      <w:proofErr w:type="spellEnd"/>
+      <w:r>
+        <w:rPr>
+          <w:rStyle w:val="Pogrubienie"/>
+        </w:rPr>
+        <w:t xml:space="preserve"> i inne pliki:</w:t>
+      </w:r>
+      <w:r>
+        <w:t xml:space="preserve"> Sprawdź, jakie pakiety są już zainstalowane i jak są wykorzystywane. Zapisz sobie notatki na temat tego, co każda biblioteka robi, aby lepiej zrozumieć swój kod i zależności.</w:t>
+      </w:r>
+    </w:p>
+    <w:p>
+      <w:pPr>
+        <w:pStyle w:val="NormalnyWeb"/>
+        <w:numPr>
+          <w:ilvl w:val="0"/>
+          <w:numId w:val="4"/>
+        </w:numPr>
+      </w:pPr>
+      <w:r>
+        <w:rPr>
+          <w:rStyle w:val="Pogrubienie"/>
+        </w:rPr>
+        <w:t xml:space="preserve">Nowe konto </w:t>
+      </w:r>
+      <w:proofErr w:type="spellStart"/>
+      <w:r>
+        <w:rPr>
+          <w:rStyle w:val="Pogrubienie"/>
+        </w:rPr>
+        <w:t>Firebase</w:t>
+      </w:r>
+      <w:proofErr w:type="spellEnd"/>
+      <w:r>
+        <w:rPr>
+          <w:rStyle w:val="Pogrubienie"/>
+        </w:rPr>
+        <w:t>:</w:t>
+      </w:r>
+      <w:r>
+        <w:t xml:space="preserve"> Jeśli zaczynasz od nowa, utwórz nowe konto </w:t>
+      </w:r>
+      <w:proofErr w:type="spellStart"/>
+      <w:r>
+        <w:t>Firebase</w:t>
+      </w:r>
+      <w:proofErr w:type="spellEnd"/>
+      <w:r>
+        <w:t xml:space="preserve"> i skonfiguruj potrzebne usługi takie jak </w:t>
+      </w:r>
+      <w:proofErr w:type="spellStart"/>
+      <w:r>
+        <w:t>Authentication</w:t>
+      </w:r>
+      <w:proofErr w:type="spellEnd"/>
+      <w:r>
+        <w:t xml:space="preserve">, </w:t>
+      </w:r>
+      <w:proofErr w:type="spellStart"/>
+      <w:r>
+        <w:t>Firestore</w:t>
+      </w:r>
+      <w:proofErr w:type="spellEnd"/>
+      <w:r>
+        <w:t>, i inne, które będą używane do zarządzania danymi użytkowników i zakupami.</w:t>
+      </w:r>
+    </w:p>
+    <w:p>
+      <w:pPr>
+        <w:pStyle w:val="NormalnyWeb"/>
+        <w:numPr>
+          <w:ilvl w:val="0"/>
+          <w:numId w:val="4"/>
+        </w:numPr>
+      </w:pPr>
+      <w:r>
+        <w:rPr>
+          <w:rStyle w:val="Pogrubienie"/>
+        </w:rPr>
+        <w:t>Przechowywanie ID użytkowników:</w:t>
+      </w:r>
+      <w:r>
+        <w:t xml:space="preserve"> Przechowuj ID zakupów i użytkowników w </w:t>
+      </w:r>
+      <w:proofErr w:type="spellStart"/>
+      <w:r>
+        <w:t>Firestore</w:t>
+      </w:r>
+      <w:proofErr w:type="spellEnd"/>
+      <w:r>
+        <w:t xml:space="preserve">, aby umożliwić </w:t>
+      </w:r>
+      <w:proofErr w:type="spellStart"/>
+      <w:r>
+        <w:t>restore</w:t>
+      </w:r>
+      <w:proofErr w:type="spellEnd"/>
+      <w:r>
+        <w:t xml:space="preserve"> </w:t>
+      </w:r>
+      <w:proofErr w:type="spellStart"/>
+      <w:r>
+        <w:t>purchases</w:t>
+      </w:r>
+      <w:proofErr w:type="spellEnd"/>
+      <w:r>
+        <w:t xml:space="preserve">. Możesz użyć </w:t>
+      </w:r>
+      <w:proofErr w:type="spellStart"/>
+      <w:r>
+        <w:t>Firebase</w:t>
+      </w:r>
+      <w:proofErr w:type="spellEnd"/>
+      <w:r>
+        <w:t xml:space="preserve"> </w:t>
+      </w:r>
+      <w:proofErr w:type="spellStart"/>
+      <w:r>
+        <w:t>Authentication</w:t>
+      </w:r>
+      <w:proofErr w:type="spellEnd"/>
+      <w:r>
+        <w:t>, aby identyfikować użytkowników na różnych urządzeniach i platformach.</w:t>
+      </w:r>
+    </w:p>
+    <w:p>
+      <w:pPr>
+        <w:pStyle w:val="Nagwek3"/>
+      </w:pPr>
+      <w:r>
+        <w:t>Obsługa błędów i testowanie</w:t>
+      </w:r>
+    </w:p>
+    <w:p>
+      <w:pPr>
+        <w:pStyle w:val="NormalnyWeb"/>
+        <w:numPr>
+          <w:ilvl w:val="0"/>
+          <w:numId w:val="5"/>
+        </w:numPr>
+      </w:pPr>
+      <w:r>
+        <w:rPr>
+          <w:rStyle w:val="Pogrubienie"/>
+        </w:rPr>
+        <w:t>Obsługa błędów:</w:t>
+      </w:r>
+      <w:r>
+        <w:t xml:space="preserve"> Twój kod powinien obsługiwać różne scenariusze, takie jak błędy sieciowe, anulowanie zakupu i inne błędy płatności. Użyj </w:t>
+      </w:r>
+      <w:proofErr w:type="spellStart"/>
+      <w:r>
+        <w:rPr>
+          <w:rStyle w:val="HTML-kod"/>
+        </w:rPr>
+        <w:t>try-catch</w:t>
+      </w:r>
+      <w:proofErr w:type="spellEnd"/>
+      <w:r>
+        <w:t xml:space="preserve"> i odpowiednich </w:t>
+      </w:r>
+      <w:proofErr w:type="spellStart"/>
+      <w:r>
+        <w:t>callbacków</w:t>
+      </w:r>
+      <w:proofErr w:type="spellEnd"/>
+      <w:r>
+        <w:t xml:space="preserve"> do obsługi tych sytuacji.</w:t>
+      </w:r>
+    </w:p>
+    <w:p>
+      <w:pPr>
+        <w:pStyle w:val="NormalnyWeb"/>
+        <w:numPr>
+          <w:ilvl w:val="0"/>
+          <w:numId w:val="5"/>
+        </w:numPr>
+      </w:pPr>
+      <w:r>
+        <w:rPr>
+          <w:rStyle w:val="Pogrubienie"/>
+        </w:rPr>
+        <w:t>Testowanie płatności:</w:t>
+      </w:r>
+      <w:r>
+        <w:t xml:space="preserve"> Użyj środowiska testowego sklepu (np. Google Play </w:t>
+      </w:r>
+      <w:proofErr w:type="spellStart"/>
+      <w:r>
+        <w:t>Console</w:t>
+      </w:r>
+      <w:proofErr w:type="spellEnd"/>
+      <w:r>
+        <w:t>) do przeprowadzania zakupów testowych. Skonfiguruj testowe konta w konsoli Google Play, aby symulować różne scenariusze zakupów.</w:t>
+      </w:r>
+    </w:p>
+    <w:p>
+      <w:pPr>
+        <w:pStyle w:val="Nagwek3"/>
+      </w:pPr>
+      <w:r>
+        <w:t xml:space="preserve">Reklamy </w:t>
+      </w:r>
+      <w:proofErr w:type="spellStart"/>
+      <w:r>
+        <w:t>AdMob</w:t>
+      </w:r>
+      <w:proofErr w:type="spellEnd"/>
+    </w:p>
+    <w:p>
+      <w:pPr>
+        <w:pStyle w:val="NormalnyWeb"/>
+        <w:numPr>
+          <w:ilvl w:val="0"/>
+          <w:numId w:val="6"/>
+        </w:numPr>
+      </w:pPr>
+      <w:r>
+        <w:rPr>
+          <w:rStyle w:val="Pogrubienie"/>
+        </w:rPr>
+        <w:t xml:space="preserve">Integracja </w:t>
+      </w:r>
+      <w:proofErr w:type="spellStart"/>
+      <w:r>
+        <w:rPr>
+          <w:rStyle w:val="Pogrubienie"/>
+        </w:rPr>
+        <w:t>AdMob</w:t>
+      </w:r>
+      <w:proofErr w:type="spellEnd"/>
+      <w:r>
+        <w:rPr>
+          <w:rStyle w:val="Pogrubienie"/>
+        </w:rPr>
+        <w:t>:</w:t>
+      </w:r>
+      <w:r>
+        <w:t xml:space="preserve"> Przejrzyj dokumentację </w:t>
+      </w:r>
+      <w:proofErr w:type="spellStart"/>
+      <w:r>
+        <w:t>AdMob</w:t>
+      </w:r>
+      <w:proofErr w:type="spellEnd"/>
+      <w:r>
+        <w:t>, aby zrozumieć, jak zintegrować SDK reklamowe i wyświetlać reklamy w swojej aplikacji.</w:t>
+      </w:r>
+    </w:p>
+    <w:p>
+      <w:pPr>
+        <w:pStyle w:val="NormalnyWeb"/>
+        <w:numPr>
+          <w:ilvl w:val="0"/>
+          <w:numId w:val="6"/>
+        </w:numPr>
+      </w:pPr>
+      <w:r>
+        <w:rPr>
+          <w:rStyle w:val="Pogrubienie"/>
+        </w:rPr>
+        <w:lastRenderedPageBreak/>
+        <w:t>Usunięcie reklam po zakupie:</w:t>
+      </w:r>
+      <w:r>
+        <w:t xml:space="preserve"> Możesz ukryć reklamy po zakupie przez użytkownika opcji bez reklam. Wykorzystaj </w:t>
+      </w:r>
+      <w:proofErr w:type="spellStart"/>
+      <w:r>
+        <w:rPr>
+          <w:rStyle w:val="HTML-kod"/>
+        </w:rPr>
+        <w:t>SharedPreferences</w:t>
+      </w:r>
+      <w:proofErr w:type="spellEnd"/>
+      <w:r>
+        <w:t xml:space="preserve"> do zapisania stanu zakupu i warunkowo wyświetlaj reklamy w UI.</w:t>
+      </w:r>
+    </w:p>
+    <w:p>
+      <w:pPr>
+        <w:pStyle w:val="NormalnyWeb"/>
+        <w:numPr>
+          <w:ilvl w:val="0"/>
+          <w:numId w:val="6"/>
+        </w:numPr>
+      </w:pPr>
+      <w:r>
+        <w:rPr>
+          <w:rStyle w:val="Pogrubienie"/>
+        </w:rPr>
+        <w:t xml:space="preserve">Konfiguracja Android Manifest i </w:t>
+      </w:r>
+      <w:proofErr w:type="spellStart"/>
+      <w:r>
+        <w:rPr>
+          <w:rStyle w:val="Pogrubienie"/>
+        </w:rPr>
+        <w:t>Gradle</w:t>
+      </w:r>
+      <w:proofErr w:type="spellEnd"/>
+      <w:r>
+        <w:rPr>
+          <w:rStyle w:val="Pogrubienie"/>
+        </w:rPr>
+        <w:t>:</w:t>
+      </w:r>
+      <w:r>
+        <w:t xml:space="preserve"> Sprawdź, czy twoje pliki konfiguracyjne są poprawnie ustawione dla </w:t>
+      </w:r>
+      <w:proofErr w:type="spellStart"/>
+      <w:r>
+        <w:t>AdMob</w:t>
+      </w:r>
+      <w:proofErr w:type="spellEnd"/>
+      <w:r>
+        <w:t xml:space="preserve">. Musisz dodać odpowiednie metadane i zależności do swoich plików </w:t>
+      </w:r>
+      <w:r>
+        <w:rPr>
+          <w:rStyle w:val="HTML-kod"/>
+        </w:rPr>
+        <w:t>AndroidManifest.xml</w:t>
+      </w:r>
+      <w:r>
+        <w:t xml:space="preserve"> i </w:t>
+      </w:r>
+      <w:proofErr w:type="spellStart"/>
+      <w:r>
+        <w:rPr>
+          <w:rStyle w:val="HTML-kod"/>
+        </w:rPr>
+        <w:t>build.gradle</w:t>
+      </w:r>
+      <w:proofErr w:type="spellEnd"/>
+      <w:r>
+        <w:t>.</w:t>
+      </w:r>
+    </w:p>
+    <w:p>
+      <w:pPr>
+        <w:pStyle w:val="NormalnyWeb"/>
+      </w:pPr>
+      <w:r>
+        <w:t xml:space="preserve">Jeśli masz konkretny kod lub konfigurację, z którą potrzebujesz pomocy, proszę przedstaw szczegóły, a postaram się odpowiedzieć bardziej szczegółowo. Pamiętaj, że rozwój aplikacji to proces iteracyjny, więc ważne jest, aby podzielić swoje zadania na </w:t>
+      </w:r>
+      <w:proofErr w:type="spellStart"/>
+      <w:r>
+        <w:t>zarządzalne</w:t>
+      </w:r>
+      <w:proofErr w:type="spellEnd"/>
+      <w:r>
+        <w:t xml:space="preserve"> części i testować każdą funkcję osobno, zanim połączysz je razem.</w:t>
+      </w:r>
+    </w:p>
     <w:p/>
+    <w:p/>
+    <w:p>
+      <w:pPr>
+        <w:spacing w:before="100" w:beforeAutospacing="1" w:after="100" w:afterAutospacing="1" w:line="240" w:lineRule="auto"/>
+        <w:rPr>
+          <w:rFonts w:ascii="Times New Roman" w:eastAsia="Times New Roman" w:hAnsi="Times New Roman" w:cs="Times New Roman"/>
+          <w:sz w:val="24"/>
+          <w:szCs w:val="24"/>
+          <w:lang w:eastAsia="pl-PL"/>
+        </w:rPr>
+      </w:pPr>
+      <w:r>
+        <w:rPr>
+          <w:rFonts w:ascii="Times New Roman" w:eastAsia="Times New Roman" w:hAnsi="Times New Roman" w:cs="Times New Roman"/>
+          <w:sz w:val="24"/>
+          <w:szCs w:val="24"/>
+          <w:lang w:eastAsia="pl-PL"/>
+        </w:rPr>
+        <w:t xml:space="preserve">Zbudowanie dobrze funkcjonującej aplikacji z zakupami w aplikacji, integracją z </w:t>
+      </w:r>
+      <w:proofErr w:type="spellStart"/>
+      <w:r>
+        <w:rPr>
+          <w:rFonts w:ascii="Times New Roman" w:eastAsia="Times New Roman" w:hAnsi="Times New Roman" w:cs="Times New Roman"/>
+          <w:sz w:val="24"/>
+          <w:szCs w:val="24"/>
+          <w:lang w:eastAsia="pl-PL"/>
+        </w:rPr>
+        <w:t>Firebase</w:t>
+      </w:r>
+      <w:proofErr w:type="spellEnd"/>
+      <w:r>
+        <w:rPr>
+          <w:rFonts w:ascii="Times New Roman" w:eastAsia="Times New Roman" w:hAnsi="Times New Roman" w:cs="Times New Roman"/>
+          <w:sz w:val="24"/>
+          <w:szCs w:val="24"/>
+          <w:lang w:eastAsia="pl-PL"/>
+        </w:rPr>
+        <w:t xml:space="preserve"> i </w:t>
+      </w:r>
+      <w:proofErr w:type="spellStart"/>
+      <w:r>
+        <w:rPr>
+          <w:rFonts w:ascii="Times New Roman" w:eastAsia="Times New Roman" w:hAnsi="Times New Roman" w:cs="Times New Roman"/>
+          <w:sz w:val="24"/>
+          <w:szCs w:val="24"/>
+          <w:lang w:eastAsia="pl-PL"/>
+        </w:rPr>
+        <w:t>AdMob</w:t>
+      </w:r>
+      <w:proofErr w:type="spellEnd"/>
+      <w:r>
+        <w:rPr>
+          <w:rFonts w:ascii="Times New Roman" w:eastAsia="Times New Roman" w:hAnsi="Times New Roman" w:cs="Times New Roman"/>
+          <w:sz w:val="24"/>
+          <w:szCs w:val="24"/>
+          <w:lang w:eastAsia="pl-PL"/>
+        </w:rPr>
+        <w:t xml:space="preserve"> jest dość złożonym zadaniem. Aby ułatwić sobie pracę, zaleca się podzielić proces na kilka etapów i skupić się na nich pojedynczo. Oto sugestia, jak można to zorganizować:</w:t>
+      </w:r>
+    </w:p>
+    <w:p>
+      <w:pPr>
+        <w:spacing w:before="100" w:beforeAutospacing="1" w:after="100" w:afterAutospacing="1" w:line="240" w:lineRule="auto"/>
+        <w:outlineLvl w:val="2"/>
+        <w:rPr>
+          <w:rFonts w:ascii="Times New Roman" w:eastAsia="Times New Roman" w:hAnsi="Times New Roman" w:cs="Times New Roman"/>
+          <w:b/>
+          <w:bCs/>
+          <w:color w:val="00B050"/>
+          <w:sz w:val="27"/>
+          <w:szCs w:val="27"/>
+          <w:lang w:eastAsia="pl-PL"/>
+        </w:rPr>
+      </w:pPr>
+      <w:r>
+        <w:rPr>
+          <w:rFonts w:ascii="Times New Roman" w:eastAsia="Times New Roman" w:hAnsi="Times New Roman" w:cs="Times New Roman"/>
+          <w:b/>
+          <w:bCs/>
+          <w:color w:val="00B050"/>
+          <w:sz w:val="27"/>
+          <w:szCs w:val="27"/>
+          <w:lang w:eastAsia="pl-PL"/>
+        </w:rPr>
+        <w:t>Krok 1: Podstawowa Funkcjonalność Aplikacji</w:t>
+      </w:r>
+    </w:p>
+    <w:p>
+      <w:pPr>
+        <w:spacing w:before="100" w:beforeAutospacing="1" w:after="100" w:afterAutospacing="1" w:line="240" w:lineRule="auto"/>
+        <w:rPr>
+          <w:rFonts w:ascii="Times New Roman" w:eastAsia="Times New Roman" w:hAnsi="Times New Roman" w:cs="Times New Roman"/>
+          <w:sz w:val="24"/>
+          <w:szCs w:val="24"/>
+          <w:lang w:eastAsia="pl-PL"/>
+        </w:rPr>
+      </w:pPr>
+      <w:r>
+        <w:rPr>
+          <w:rFonts w:ascii="Times New Roman" w:eastAsia="Times New Roman" w:hAnsi="Times New Roman" w:cs="Times New Roman"/>
+          <w:color w:val="00B050"/>
+          <w:sz w:val="24"/>
+          <w:szCs w:val="24"/>
+          <w:lang w:eastAsia="pl-PL"/>
+        </w:rPr>
+        <w:t xml:space="preserve">Zacznij od podstawowej funkcjonalności aplikacji bez zakupów w aplikacji, </w:t>
+      </w:r>
+      <w:proofErr w:type="spellStart"/>
+      <w:r>
+        <w:rPr>
+          <w:rFonts w:ascii="Times New Roman" w:eastAsia="Times New Roman" w:hAnsi="Times New Roman" w:cs="Times New Roman"/>
+          <w:color w:val="00B050"/>
+          <w:sz w:val="24"/>
+          <w:szCs w:val="24"/>
+          <w:lang w:eastAsia="pl-PL"/>
+        </w:rPr>
+        <w:t>Firebase</w:t>
+      </w:r>
+      <w:proofErr w:type="spellEnd"/>
+      <w:r>
+        <w:rPr>
+          <w:rFonts w:ascii="Times New Roman" w:eastAsia="Times New Roman" w:hAnsi="Times New Roman" w:cs="Times New Roman"/>
+          <w:color w:val="00B050"/>
+          <w:sz w:val="24"/>
+          <w:szCs w:val="24"/>
+          <w:lang w:eastAsia="pl-PL"/>
+        </w:rPr>
+        <w:t xml:space="preserve"> i </w:t>
+      </w:r>
+      <w:proofErr w:type="spellStart"/>
+      <w:r>
+        <w:rPr>
+          <w:rFonts w:ascii="Times New Roman" w:eastAsia="Times New Roman" w:hAnsi="Times New Roman" w:cs="Times New Roman"/>
+          <w:color w:val="00B050"/>
+          <w:sz w:val="24"/>
+          <w:szCs w:val="24"/>
+          <w:lang w:eastAsia="pl-PL"/>
+        </w:rPr>
+        <w:t>AdMob</w:t>
+      </w:r>
+      <w:proofErr w:type="spellEnd"/>
+      <w:r>
+        <w:rPr>
+          <w:rFonts w:ascii="Times New Roman" w:eastAsia="Times New Roman" w:hAnsi="Times New Roman" w:cs="Times New Roman"/>
+          <w:color w:val="00B050"/>
+          <w:sz w:val="24"/>
+          <w:szCs w:val="24"/>
+          <w:lang w:eastAsia="pl-PL"/>
+        </w:rPr>
+        <w:t>. Upewnij się, że wszystkie inne funkcje działają prawidłowo. To tworzy solidną bazę do dalszego rozwoju</w:t>
+      </w:r>
+      <w:r>
+        <w:rPr>
+          <w:rFonts w:ascii="Times New Roman" w:eastAsia="Times New Roman" w:hAnsi="Times New Roman" w:cs="Times New Roman"/>
+          <w:sz w:val="24"/>
+          <w:szCs w:val="24"/>
+          <w:lang w:eastAsia="pl-PL"/>
+        </w:rPr>
+        <w:t>.</w:t>
+      </w:r>
+    </w:p>
+    <w:p>
+      <w:pPr>
+        <w:pStyle w:val="Nagwek3"/>
+      </w:pPr>
+      <w:r>
+        <w:t xml:space="preserve">Krok 2: Integracja z </w:t>
+      </w:r>
+      <w:proofErr w:type="spellStart"/>
+      <w:r>
+        <w:t>Firebase</w:t>
+      </w:r>
+      <w:proofErr w:type="spellEnd"/>
+    </w:p>
+    <w:p>
+      <w:pPr>
+        <w:pStyle w:val="Nagwek3"/>
+        <w:rPr>
+          <w:sz w:val="24"/>
+          <w:szCs w:val="24"/>
+        </w:rPr>
+      </w:pPr>
+      <w:r>
+        <w:rPr>
+          <w:sz w:val="24"/>
+          <w:szCs w:val="24"/>
+        </w:rPr>
+        <w:t xml:space="preserve">Następnie dodaj </w:t>
+      </w:r>
+      <w:proofErr w:type="spellStart"/>
+      <w:r>
+        <w:rPr>
+          <w:sz w:val="24"/>
+          <w:szCs w:val="24"/>
+        </w:rPr>
+        <w:t>Firebase</w:t>
+      </w:r>
+      <w:proofErr w:type="spellEnd"/>
+      <w:r>
+        <w:rPr>
+          <w:sz w:val="24"/>
+          <w:szCs w:val="24"/>
+        </w:rPr>
+        <w:t xml:space="preserve"> do swojej aplikacji. To pozwoli Ci na zarządzanie danymi użytkowników, autentykację oraz inne potrzebne funkcje:</w:t>
+      </w:r>
+    </w:p>
+    <w:p>
+      <w:pPr>
+        <w:pStyle w:val="Nagwek3"/>
+        <w:rPr>
+          <w:sz w:val="24"/>
+          <w:szCs w:val="24"/>
+        </w:rPr>
+      </w:pPr>
+      <w:r>
+        <w:rPr>
+          <w:sz w:val="24"/>
+          <w:szCs w:val="24"/>
+        </w:rPr>
+        <w:t xml:space="preserve">Skonfiguruj </w:t>
+      </w:r>
+      <w:proofErr w:type="spellStart"/>
+      <w:r>
+        <w:rPr>
+          <w:sz w:val="24"/>
+          <w:szCs w:val="24"/>
+        </w:rPr>
+        <w:t>Authentication</w:t>
+      </w:r>
+      <w:proofErr w:type="spellEnd"/>
+      <w:r>
+        <w:rPr>
+          <w:sz w:val="24"/>
+          <w:szCs w:val="24"/>
+        </w:rPr>
+        <w:t>, jeśli planujesz śledzić indywidualnych użytkowników.</w:t>
+      </w:r>
+    </w:p>
+    <w:p>
+      <w:pPr>
+        <w:pStyle w:val="Nagwek3"/>
+        <w:rPr>
+          <w:sz w:val="24"/>
+          <w:szCs w:val="24"/>
+        </w:rPr>
+      </w:pPr>
+      <w:r>
+        <w:rPr>
+          <w:sz w:val="24"/>
+          <w:szCs w:val="24"/>
+        </w:rPr>
+        <w:t xml:space="preserve">Ustaw </w:t>
+      </w:r>
+      <w:proofErr w:type="spellStart"/>
+      <w:r>
+        <w:rPr>
+          <w:sz w:val="24"/>
+          <w:szCs w:val="24"/>
+        </w:rPr>
+        <w:t>Firestore</w:t>
+      </w:r>
+      <w:proofErr w:type="spellEnd"/>
+      <w:r>
+        <w:rPr>
+          <w:sz w:val="24"/>
+          <w:szCs w:val="24"/>
+        </w:rPr>
+        <w:t xml:space="preserve"> lub </w:t>
+      </w:r>
+      <w:proofErr w:type="spellStart"/>
+      <w:r>
+        <w:rPr>
+          <w:sz w:val="24"/>
+          <w:szCs w:val="24"/>
+        </w:rPr>
+        <w:t>Realtime</w:t>
+      </w:r>
+      <w:proofErr w:type="spellEnd"/>
+      <w:r>
+        <w:rPr>
+          <w:sz w:val="24"/>
+          <w:szCs w:val="24"/>
+        </w:rPr>
+        <w:t xml:space="preserve"> Database, jeśli potrzebujesz przechowywać dane w chmurze.</w:t>
+      </w:r>
+    </w:p>
+    <w:p>
+      <w:pPr>
+        <w:spacing w:before="100" w:beforeAutospacing="1" w:after="100" w:afterAutospacing="1" w:line="240" w:lineRule="auto"/>
+        <w:outlineLvl w:val="2"/>
+        <w:rPr>
+          <w:rFonts w:ascii="Times New Roman" w:eastAsia="Times New Roman" w:hAnsi="Times New Roman" w:cs="Times New Roman"/>
+          <w:b/>
+          <w:bCs/>
+          <w:sz w:val="27"/>
+          <w:szCs w:val="27"/>
+          <w:lang w:eastAsia="pl-PL"/>
+        </w:rPr>
+      </w:pPr>
+      <w:r>
+        <w:rPr>
+          <w:rFonts w:ascii="Times New Roman" w:eastAsia="Times New Roman" w:hAnsi="Times New Roman" w:cs="Times New Roman"/>
+          <w:b/>
+          <w:bCs/>
+          <w:sz w:val="27"/>
+          <w:szCs w:val="27"/>
+          <w:lang w:eastAsia="pl-PL"/>
+        </w:rPr>
+        <w:t>Krok 3: Zakupy w Aplikacji (In-</w:t>
+      </w:r>
+      <w:proofErr w:type="spellStart"/>
+      <w:r>
+        <w:rPr>
+          <w:rFonts w:ascii="Times New Roman" w:eastAsia="Times New Roman" w:hAnsi="Times New Roman" w:cs="Times New Roman"/>
+          <w:b/>
+          <w:bCs/>
+          <w:sz w:val="27"/>
+          <w:szCs w:val="27"/>
+          <w:lang w:eastAsia="pl-PL"/>
+        </w:rPr>
+        <w:t>App</w:t>
+      </w:r>
+      <w:proofErr w:type="spellEnd"/>
+      <w:r>
+        <w:rPr>
+          <w:rFonts w:ascii="Times New Roman" w:eastAsia="Times New Roman" w:hAnsi="Times New Roman" w:cs="Times New Roman"/>
+          <w:b/>
+          <w:bCs/>
+          <w:sz w:val="27"/>
+          <w:szCs w:val="27"/>
+          <w:lang w:eastAsia="pl-PL"/>
+        </w:rPr>
+        <w:t xml:space="preserve"> </w:t>
+      </w:r>
+      <w:proofErr w:type="spellStart"/>
+      <w:r>
+        <w:rPr>
+          <w:rFonts w:ascii="Times New Roman" w:eastAsia="Times New Roman" w:hAnsi="Times New Roman" w:cs="Times New Roman"/>
+          <w:b/>
+          <w:bCs/>
+          <w:sz w:val="27"/>
+          <w:szCs w:val="27"/>
+          <w:lang w:eastAsia="pl-PL"/>
+        </w:rPr>
+        <w:t>Purchases</w:t>
+      </w:r>
+      <w:proofErr w:type="spellEnd"/>
+      <w:r>
+        <w:rPr>
+          <w:rFonts w:ascii="Times New Roman" w:eastAsia="Times New Roman" w:hAnsi="Times New Roman" w:cs="Times New Roman"/>
+          <w:b/>
+          <w:bCs/>
+          <w:sz w:val="27"/>
+          <w:szCs w:val="27"/>
+          <w:lang w:eastAsia="pl-PL"/>
+        </w:rPr>
+        <w:t>)</w:t>
+      </w:r>
+    </w:p>
+    <w:p>
+      <w:pPr>
+        <w:spacing w:before="100" w:beforeAutospacing="1" w:after="100" w:afterAutospacing="1" w:line="240" w:lineRule="auto"/>
+        <w:rPr>
+          <w:rFonts w:ascii="Times New Roman" w:eastAsia="Times New Roman" w:hAnsi="Times New Roman" w:cs="Times New Roman"/>
+          <w:sz w:val="24"/>
+          <w:szCs w:val="24"/>
+          <w:lang w:eastAsia="pl-PL"/>
+        </w:rPr>
+      </w:pPr>
+      <w:r>
+        <w:rPr>
+          <w:rFonts w:ascii="Times New Roman" w:eastAsia="Times New Roman" w:hAnsi="Times New Roman" w:cs="Times New Roman"/>
+          <w:sz w:val="24"/>
+          <w:szCs w:val="24"/>
+          <w:lang w:eastAsia="pl-PL"/>
+        </w:rPr>
+        <w:t xml:space="preserve">Po skonfigurowaniu </w:t>
+      </w:r>
+      <w:proofErr w:type="spellStart"/>
+      <w:r>
+        <w:rPr>
+          <w:rFonts w:ascii="Times New Roman" w:eastAsia="Times New Roman" w:hAnsi="Times New Roman" w:cs="Times New Roman"/>
+          <w:sz w:val="24"/>
+          <w:szCs w:val="24"/>
+          <w:lang w:eastAsia="pl-PL"/>
+        </w:rPr>
+        <w:t>Firebase</w:t>
+      </w:r>
+      <w:proofErr w:type="spellEnd"/>
+      <w:r>
+        <w:rPr>
+          <w:rFonts w:ascii="Times New Roman" w:eastAsia="Times New Roman" w:hAnsi="Times New Roman" w:cs="Times New Roman"/>
+          <w:sz w:val="24"/>
+          <w:szCs w:val="24"/>
+          <w:lang w:eastAsia="pl-PL"/>
+        </w:rPr>
+        <w:t>, skup się na implementacji zakupów w aplikacji:</w:t>
+      </w:r>
+    </w:p>
+    <w:p>
+      <w:pPr>
+        <w:numPr>
+          <w:ilvl w:val="0"/>
+          <w:numId w:val="8"/>
+        </w:numPr>
+        <w:spacing w:before="100" w:beforeAutospacing="1" w:after="100" w:afterAutospacing="1" w:line="240" w:lineRule="auto"/>
+        <w:rPr>
+          <w:rFonts w:ascii="Times New Roman" w:eastAsia="Times New Roman" w:hAnsi="Times New Roman" w:cs="Times New Roman"/>
+          <w:sz w:val="24"/>
+          <w:szCs w:val="24"/>
+          <w:lang w:eastAsia="pl-PL"/>
+        </w:rPr>
+      </w:pPr>
+      <w:r>
+        <w:rPr>
+          <w:rFonts w:ascii="Times New Roman" w:eastAsia="Times New Roman" w:hAnsi="Times New Roman" w:cs="Times New Roman"/>
+          <w:sz w:val="24"/>
+          <w:szCs w:val="24"/>
+          <w:lang w:eastAsia="pl-PL"/>
+        </w:rPr>
+        <w:t>Zaimplementuj i przetestuj podstawowy przepływ zakupów w aplikacji, w tym obsługę sukcesu, błędów i przywracania zakupów.</w:t>
+      </w:r>
+    </w:p>
+    <w:p>
+      <w:pPr>
+        <w:numPr>
+          <w:ilvl w:val="0"/>
+          <w:numId w:val="8"/>
+        </w:numPr>
+        <w:spacing w:before="100" w:beforeAutospacing="1" w:after="100" w:afterAutospacing="1" w:line="240" w:lineRule="auto"/>
+        <w:rPr>
+          <w:rFonts w:ascii="Times New Roman" w:eastAsia="Times New Roman" w:hAnsi="Times New Roman" w:cs="Times New Roman"/>
+          <w:sz w:val="24"/>
+          <w:szCs w:val="24"/>
+          <w:lang w:eastAsia="pl-PL"/>
+        </w:rPr>
+      </w:pPr>
+      <w:r>
+        <w:rPr>
+          <w:rFonts w:ascii="Times New Roman" w:eastAsia="Times New Roman" w:hAnsi="Times New Roman" w:cs="Times New Roman"/>
+          <w:sz w:val="24"/>
+          <w:szCs w:val="24"/>
+          <w:lang w:eastAsia="pl-PL"/>
+        </w:rPr>
+        <w:t xml:space="preserve">Użyj </w:t>
+      </w:r>
+      <w:proofErr w:type="spellStart"/>
+      <w:r>
+        <w:rPr>
+          <w:rFonts w:ascii="Times New Roman" w:eastAsia="Times New Roman" w:hAnsi="Times New Roman" w:cs="Times New Roman"/>
+          <w:sz w:val="24"/>
+          <w:szCs w:val="24"/>
+          <w:lang w:eastAsia="pl-PL"/>
+        </w:rPr>
+        <w:t>Firebase</w:t>
+      </w:r>
+      <w:proofErr w:type="spellEnd"/>
+      <w:r>
+        <w:rPr>
+          <w:rFonts w:ascii="Times New Roman" w:eastAsia="Times New Roman" w:hAnsi="Times New Roman" w:cs="Times New Roman"/>
+          <w:sz w:val="24"/>
+          <w:szCs w:val="24"/>
+          <w:lang w:eastAsia="pl-PL"/>
+        </w:rPr>
+        <w:t xml:space="preserve"> do weryfikacji zakupów i przechowywania informacji o transakcjach.</w:t>
+      </w:r>
+    </w:p>
+    <w:p>
+      <w:pPr>
+        <w:spacing w:before="100" w:beforeAutospacing="1" w:after="100" w:afterAutospacing="1" w:line="240" w:lineRule="auto"/>
+        <w:outlineLvl w:val="2"/>
+        <w:rPr>
+          <w:rFonts w:ascii="Times New Roman" w:eastAsia="Times New Roman" w:hAnsi="Times New Roman" w:cs="Times New Roman"/>
+          <w:b/>
+          <w:bCs/>
+          <w:sz w:val="27"/>
+          <w:szCs w:val="27"/>
+          <w:lang w:eastAsia="pl-PL"/>
+        </w:rPr>
+      </w:pPr>
+      <w:r>
+        <w:rPr>
+          <w:rFonts w:ascii="Times New Roman" w:eastAsia="Times New Roman" w:hAnsi="Times New Roman" w:cs="Times New Roman"/>
+          <w:b/>
+          <w:bCs/>
+          <w:sz w:val="27"/>
+          <w:szCs w:val="27"/>
+          <w:lang w:eastAsia="pl-PL"/>
+        </w:rPr>
+        <w:t xml:space="preserve">Krok 4: </w:t>
+      </w:r>
+      <w:proofErr w:type="spellStart"/>
+      <w:r>
+        <w:rPr>
+          <w:rFonts w:ascii="Times New Roman" w:eastAsia="Times New Roman" w:hAnsi="Times New Roman" w:cs="Times New Roman"/>
+          <w:b/>
+          <w:bCs/>
+          <w:sz w:val="27"/>
+          <w:szCs w:val="27"/>
+          <w:lang w:eastAsia="pl-PL"/>
+        </w:rPr>
+        <w:t>AdMob</w:t>
+      </w:r>
+      <w:proofErr w:type="spellEnd"/>
+      <w:r>
+        <w:rPr>
+          <w:rFonts w:ascii="Times New Roman" w:eastAsia="Times New Roman" w:hAnsi="Times New Roman" w:cs="Times New Roman"/>
+          <w:b/>
+          <w:bCs/>
+          <w:sz w:val="27"/>
+          <w:szCs w:val="27"/>
+          <w:lang w:eastAsia="pl-PL"/>
+        </w:rPr>
+        <w:t xml:space="preserve"> i Reklamy</w:t>
+      </w:r>
+    </w:p>
+    <w:p>
+      <w:pPr>
+        <w:spacing w:before="100" w:beforeAutospacing="1" w:after="100" w:afterAutospacing="1" w:line="240" w:lineRule="auto"/>
+        <w:rPr>
+          <w:rFonts w:ascii="Times New Roman" w:eastAsia="Times New Roman" w:hAnsi="Times New Roman" w:cs="Times New Roman"/>
+          <w:sz w:val="24"/>
+          <w:szCs w:val="24"/>
+          <w:lang w:eastAsia="pl-PL"/>
+        </w:rPr>
+      </w:pPr>
+      <w:r>
+        <w:rPr>
+          <w:rFonts w:ascii="Times New Roman" w:eastAsia="Times New Roman" w:hAnsi="Times New Roman" w:cs="Times New Roman"/>
+          <w:sz w:val="24"/>
+          <w:szCs w:val="24"/>
+          <w:lang w:eastAsia="pl-PL"/>
+        </w:rPr>
+        <w:t xml:space="preserve">Gdy już masz działające zakupy w aplikacji i </w:t>
+      </w:r>
+      <w:proofErr w:type="spellStart"/>
+      <w:r>
+        <w:rPr>
+          <w:rFonts w:ascii="Times New Roman" w:eastAsia="Times New Roman" w:hAnsi="Times New Roman" w:cs="Times New Roman"/>
+          <w:sz w:val="24"/>
+          <w:szCs w:val="24"/>
+          <w:lang w:eastAsia="pl-PL"/>
+        </w:rPr>
+        <w:t>Firebase</w:t>
+      </w:r>
+      <w:proofErr w:type="spellEnd"/>
+      <w:r>
+        <w:rPr>
+          <w:rFonts w:ascii="Times New Roman" w:eastAsia="Times New Roman" w:hAnsi="Times New Roman" w:cs="Times New Roman"/>
+          <w:sz w:val="24"/>
+          <w:szCs w:val="24"/>
+          <w:lang w:eastAsia="pl-PL"/>
+        </w:rPr>
+        <w:t xml:space="preserve">, możesz dodać </w:t>
+      </w:r>
+      <w:proofErr w:type="spellStart"/>
+      <w:r>
+        <w:rPr>
+          <w:rFonts w:ascii="Times New Roman" w:eastAsia="Times New Roman" w:hAnsi="Times New Roman" w:cs="Times New Roman"/>
+          <w:sz w:val="24"/>
+          <w:szCs w:val="24"/>
+          <w:lang w:eastAsia="pl-PL"/>
+        </w:rPr>
+        <w:t>AdMob</w:t>
+      </w:r>
+      <w:proofErr w:type="spellEnd"/>
+      <w:r>
+        <w:rPr>
+          <w:rFonts w:ascii="Times New Roman" w:eastAsia="Times New Roman" w:hAnsi="Times New Roman" w:cs="Times New Roman"/>
+          <w:sz w:val="24"/>
+          <w:szCs w:val="24"/>
+          <w:lang w:eastAsia="pl-PL"/>
+        </w:rPr>
+        <w:t>:</w:t>
+      </w:r>
+    </w:p>
+    <w:p>
+      <w:pPr>
+        <w:numPr>
+          <w:ilvl w:val="0"/>
+          <w:numId w:val="9"/>
+        </w:numPr>
+        <w:spacing w:before="100" w:beforeAutospacing="1" w:after="100" w:afterAutospacing="1" w:line="240" w:lineRule="auto"/>
+        <w:rPr>
+          <w:rFonts w:ascii="Times New Roman" w:eastAsia="Times New Roman" w:hAnsi="Times New Roman" w:cs="Times New Roman"/>
+          <w:sz w:val="24"/>
+          <w:szCs w:val="24"/>
+          <w:lang w:eastAsia="pl-PL"/>
+        </w:rPr>
+      </w:pPr>
+      <w:r>
+        <w:rPr>
+          <w:rFonts w:ascii="Times New Roman" w:eastAsia="Times New Roman" w:hAnsi="Times New Roman" w:cs="Times New Roman"/>
+          <w:sz w:val="24"/>
+          <w:szCs w:val="24"/>
+          <w:lang w:eastAsia="pl-PL"/>
+        </w:rPr>
+        <w:t xml:space="preserve">Zintegruj </w:t>
+      </w:r>
+      <w:proofErr w:type="spellStart"/>
+      <w:r>
+        <w:rPr>
+          <w:rFonts w:ascii="Times New Roman" w:eastAsia="Times New Roman" w:hAnsi="Times New Roman" w:cs="Times New Roman"/>
+          <w:sz w:val="24"/>
+          <w:szCs w:val="24"/>
+          <w:lang w:eastAsia="pl-PL"/>
+        </w:rPr>
+        <w:t>AdMob</w:t>
+      </w:r>
+      <w:proofErr w:type="spellEnd"/>
+      <w:r>
+        <w:rPr>
+          <w:rFonts w:ascii="Times New Roman" w:eastAsia="Times New Roman" w:hAnsi="Times New Roman" w:cs="Times New Roman"/>
+          <w:sz w:val="24"/>
+          <w:szCs w:val="24"/>
+          <w:lang w:eastAsia="pl-PL"/>
+        </w:rPr>
+        <w:t xml:space="preserve"> zgodnie z dokumentacją i dodaj reklamy testowe.</w:t>
+      </w:r>
+    </w:p>
+    <w:p>
+      <w:pPr>
+        <w:numPr>
+          <w:ilvl w:val="0"/>
+          <w:numId w:val="9"/>
+        </w:numPr>
+        <w:spacing w:before="100" w:beforeAutospacing="1" w:after="100" w:afterAutospacing="1" w:line="240" w:lineRule="auto"/>
+        <w:rPr>
+          <w:rFonts w:ascii="Times New Roman" w:eastAsia="Times New Roman" w:hAnsi="Times New Roman" w:cs="Times New Roman"/>
+          <w:sz w:val="24"/>
+          <w:szCs w:val="24"/>
+          <w:lang w:eastAsia="pl-PL"/>
+        </w:rPr>
+      </w:pPr>
+      <w:r>
+        <w:rPr>
+          <w:rFonts w:ascii="Times New Roman" w:eastAsia="Times New Roman" w:hAnsi="Times New Roman" w:cs="Times New Roman"/>
+          <w:sz w:val="24"/>
+          <w:szCs w:val="24"/>
+          <w:lang w:eastAsia="pl-PL"/>
+        </w:rPr>
+        <w:lastRenderedPageBreak/>
+        <w:t>Zaimplementuj logikę ukrywania reklam dla użytkowników, którzy dokonali zakupów w aplikacji.</w:t>
+      </w:r>
+    </w:p>
+    <w:p>
+      <w:pPr>
+        <w:spacing w:before="100" w:beforeAutospacing="1" w:after="100" w:afterAutospacing="1" w:line="240" w:lineRule="auto"/>
+        <w:outlineLvl w:val="2"/>
+        <w:rPr>
+          <w:rFonts w:ascii="Times New Roman" w:eastAsia="Times New Roman" w:hAnsi="Times New Roman" w:cs="Times New Roman"/>
+          <w:b/>
+          <w:bCs/>
+          <w:sz w:val="27"/>
+          <w:szCs w:val="27"/>
+          <w:lang w:eastAsia="pl-PL"/>
+        </w:rPr>
+      </w:pPr>
+      <w:r>
+        <w:rPr>
+          <w:rFonts w:ascii="Times New Roman" w:eastAsia="Times New Roman" w:hAnsi="Times New Roman" w:cs="Times New Roman"/>
+          <w:b/>
+          <w:bCs/>
+          <w:sz w:val="27"/>
+          <w:szCs w:val="27"/>
+          <w:lang w:eastAsia="pl-PL"/>
+        </w:rPr>
+        <w:t>Krok 5: Bezpieczeństwo i Testowanie</w:t>
+      </w:r>
+    </w:p>
+    <w:p>
+      <w:pPr>
+        <w:spacing w:before="100" w:beforeAutospacing="1" w:after="100" w:afterAutospacing="1" w:line="240" w:lineRule="auto"/>
+        <w:rPr>
+          <w:rFonts w:ascii="Times New Roman" w:eastAsia="Times New Roman" w:hAnsi="Times New Roman" w:cs="Times New Roman"/>
+          <w:sz w:val="24"/>
+          <w:szCs w:val="24"/>
+          <w:lang w:eastAsia="pl-PL"/>
+        </w:rPr>
+      </w:pPr>
+      <w:r>
+        <w:rPr>
+          <w:rFonts w:ascii="Times New Roman" w:eastAsia="Times New Roman" w:hAnsi="Times New Roman" w:cs="Times New Roman"/>
+          <w:sz w:val="24"/>
+          <w:szCs w:val="24"/>
+          <w:lang w:eastAsia="pl-PL"/>
+        </w:rPr>
+        <w:t>Zajmij się bezpieczeństwem swoich transakcji i danych:</w:t>
+      </w:r>
+    </w:p>
+    <w:p>
+      <w:pPr>
+        <w:numPr>
+          <w:ilvl w:val="0"/>
+          <w:numId w:val="10"/>
+        </w:numPr>
+        <w:spacing w:before="100" w:beforeAutospacing="1" w:after="100" w:afterAutospacing="1" w:line="240" w:lineRule="auto"/>
+        <w:rPr>
+          <w:rFonts w:ascii="Times New Roman" w:eastAsia="Times New Roman" w:hAnsi="Times New Roman" w:cs="Times New Roman"/>
+          <w:sz w:val="24"/>
+          <w:szCs w:val="24"/>
+          <w:lang w:eastAsia="pl-PL"/>
+        </w:rPr>
+      </w:pPr>
+      <w:r>
+        <w:rPr>
+          <w:rFonts w:ascii="Times New Roman" w:eastAsia="Times New Roman" w:hAnsi="Times New Roman" w:cs="Times New Roman"/>
+          <w:sz w:val="24"/>
+          <w:szCs w:val="24"/>
+          <w:lang w:eastAsia="pl-PL"/>
+        </w:rPr>
+        <w:t>Weryfikuj zakupy po stronie serwera, aby uniknąć oszustw.</w:t>
+      </w:r>
+    </w:p>
+    <w:p>
+      <w:pPr>
+        <w:numPr>
+          <w:ilvl w:val="0"/>
+          <w:numId w:val="10"/>
+        </w:numPr>
+        <w:spacing w:before="100" w:beforeAutospacing="1" w:after="100" w:afterAutospacing="1" w:line="240" w:lineRule="auto"/>
+        <w:rPr>
+          <w:rFonts w:ascii="Times New Roman" w:eastAsia="Times New Roman" w:hAnsi="Times New Roman" w:cs="Times New Roman"/>
+          <w:sz w:val="24"/>
+          <w:szCs w:val="24"/>
+          <w:lang w:eastAsia="pl-PL"/>
+        </w:rPr>
+      </w:pPr>
+      <w:r>
+        <w:rPr>
+          <w:rFonts w:ascii="Times New Roman" w:eastAsia="Times New Roman" w:hAnsi="Times New Roman" w:cs="Times New Roman"/>
+          <w:sz w:val="24"/>
+          <w:szCs w:val="24"/>
+          <w:lang w:eastAsia="pl-PL"/>
+        </w:rPr>
+        <w:t>Przetestuj cały przepływ zakupów, przywracania zakupów i wyświetlania reklam w różnych scenariuszach i warunkach sieciowych.</w:t>
+      </w:r>
+    </w:p>
+    <w:p>
+      <w:pPr>
+        <w:spacing w:before="100" w:beforeAutospacing="1" w:after="100" w:afterAutospacing="1" w:line="240" w:lineRule="auto"/>
+        <w:outlineLvl w:val="2"/>
+        <w:rPr>
+          <w:rFonts w:ascii="Times New Roman" w:eastAsia="Times New Roman" w:hAnsi="Times New Roman" w:cs="Times New Roman"/>
+          <w:b/>
+          <w:bCs/>
+          <w:sz w:val="27"/>
+          <w:szCs w:val="27"/>
+          <w:lang w:eastAsia="pl-PL"/>
+        </w:rPr>
+      </w:pPr>
+      <w:r>
+        <w:rPr>
+          <w:rFonts w:ascii="Times New Roman" w:eastAsia="Times New Roman" w:hAnsi="Times New Roman" w:cs="Times New Roman"/>
+          <w:b/>
+          <w:bCs/>
+          <w:sz w:val="27"/>
+          <w:szCs w:val="27"/>
+          <w:lang w:eastAsia="pl-PL"/>
+        </w:rPr>
+        <w:t xml:space="preserve">Krok 6: Optymalizacja i </w:t>
+      </w:r>
+      <w:proofErr w:type="spellStart"/>
+      <w:r>
+        <w:rPr>
+          <w:rFonts w:ascii="Times New Roman" w:eastAsia="Times New Roman" w:hAnsi="Times New Roman" w:cs="Times New Roman"/>
+          <w:b/>
+          <w:bCs/>
+          <w:sz w:val="27"/>
+          <w:szCs w:val="27"/>
+          <w:lang w:eastAsia="pl-PL"/>
+        </w:rPr>
+        <w:t>Refaktoryzacja</w:t>
+      </w:r>
+      <w:proofErr w:type="spellEnd"/>
+    </w:p>
+    <w:p>
+      <w:pPr>
+        <w:spacing w:before="100" w:beforeAutospacing="1" w:after="100" w:afterAutospacing="1" w:line="240" w:lineRule="auto"/>
+        <w:rPr>
+          <w:rFonts w:ascii="Times New Roman" w:eastAsia="Times New Roman" w:hAnsi="Times New Roman" w:cs="Times New Roman"/>
+          <w:sz w:val="24"/>
+          <w:szCs w:val="24"/>
+          <w:lang w:eastAsia="pl-PL"/>
+        </w:rPr>
+      </w:pPr>
+      <w:r>
+        <w:rPr>
+          <w:rFonts w:ascii="Times New Roman" w:eastAsia="Times New Roman" w:hAnsi="Times New Roman" w:cs="Times New Roman"/>
+          <w:sz w:val="24"/>
+          <w:szCs w:val="24"/>
+          <w:lang w:eastAsia="pl-PL"/>
+        </w:rPr>
+        <w:t>Po zaimplementowaniu wszystkich funkcji i przeprowadzeniu testów, przeanalizuj swój kod:</w:t>
+      </w:r>
+    </w:p>
+    <w:p>
+      <w:pPr>
+        <w:numPr>
+          <w:ilvl w:val="0"/>
+          <w:numId w:val="11"/>
+        </w:numPr>
+        <w:spacing w:before="100" w:beforeAutospacing="1" w:after="100" w:afterAutospacing="1" w:line="240" w:lineRule="auto"/>
+        <w:rPr>
+          <w:rFonts w:ascii="Times New Roman" w:eastAsia="Times New Roman" w:hAnsi="Times New Roman" w:cs="Times New Roman"/>
+          <w:sz w:val="24"/>
+          <w:szCs w:val="24"/>
+          <w:lang w:eastAsia="pl-PL"/>
+        </w:rPr>
+      </w:pPr>
+      <w:proofErr w:type="spellStart"/>
+      <w:r>
+        <w:rPr>
+          <w:rFonts w:ascii="Times New Roman" w:eastAsia="Times New Roman" w:hAnsi="Times New Roman" w:cs="Times New Roman"/>
+          <w:sz w:val="24"/>
+          <w:szCs w:val="24"/>
+          <w:lang w:eastAsia="pl-PL"/>
+        </w:rPr>
+        <w:t>Zrefaktoryzuj</w:t>
+      </w:r>
+      <w:proofErr w:type="spellEnd"/>
+      <w:r>
+        <w:rPr>
+          <w:rFonts w:ascii="Times New Roman" w:eastAsia="Times New Roman" w:hAnsi="Times New Roman" w:cs="Times New Roman"/>
+          <w:sz w:val="24"/>
+          <w:szCs w:val="24"/>
+          <w:lang w:eastAsia="pl-PL"/>
+        </w:rPr>
+        <w:t xml:space="preserve"> i optymalizuj kod, aby był czysty i łatwy do utrzymania.</w:t>
+      </w:r>
+    </w:p>
+    <w:p>
+      <w:pPr>
+        <w:numPr>
+          <w:ilvl w:val="0"/>
+          <w:numId w:val="11"/>
+        </w:numPr>
+        <w:spacing w:before="100" w:beforeAutospacing="1" w:after="100" w:afterAutospacing="1" w:line="240" w:lineRule="auto"/>
+        <w:rPr>
+          <w:rFonts w:ascii="Times New Roman" w:eastAsia="Times New Roman" w:hAnsi="Times New Roman" w:cs="Times New Roman"/>
+          <w:sz w:val="24"/>
+          <w:szCs w:val="24"/>
+          <w:lang w:eastAsia="pl-PL"/>
+        </w:rPr>
+      </w:pPr>
+      <w:r>
+        <w:rPr>
+          <w:rFonts w:ascii="Times New Roman" w:eastAsia="Times New Roman" w:hAnsi="Times New Roman" w:cs="Times New Roman"/>
+          <w:sz w:val="24"/>
+          <w:szCs w:val="24"/>
+          <w:lang w:eastAsia="pl-PL"/>
+        </w:rPr>
+        <w:t>Upewnij się, że kod jest dobrze udokumentowany i przygotowany na przyszłe aktualizacje.</w:t>
+      </w:r>
+    </w:p>
+    <w:p>
+      <w:pPr>
+        <w:spacing w:before="100" w:beforeAutospacing="1" w:after="100" w:afterAutospacing="1" w:line="240" w:lineRule="auto"/>
+        <w:outlineLvl w:val="2"/>
+        <w:rPr>
+          <w:rFonts w:ascii="Times New Roman" w:eastAsia="Times New Roman" w:hAnsi="Times New Roman" w:cs="Times New Roman"/>
+          <w:b/>
+          <w:bCs/>
+          <w:sz w:val="27"/>
+          <w:szCs w:val="27"/>
+          <w:lang w:eastAsia="pl-PL"/>
+        </w:rPr>
+      </w:pPr>
+      <w:r>
+        <w:rPr>
+          <w:rFonts w:ascii="Times New Roman" w:eastAsia="Times New Roman" w:hAnsi="Times New Roman" w:cs="Times New Roman"/>
+          <w:b/>
+          <w:bCs/>
+          <w:sz w:val="27"/>
+          <w:szCs w:val="27"/>
+          <w:lang w:eastAsia="pl-PL"/>
+        </w:rPr>
+        <w:t>Krok 7: Publikacja i Monitorowanie</w:t>
+      </w:r>
+    </w:p>
+    <w:p>
+      <w:pPr>
+        <w:spacing w:before="100" w:beforeAutospacing="1" w:after="100" w:afterAutospacing="1" w:line="240" w:lineRule="auto"/>
+        <w:rPr>
+          <w:rFonts w:ascii="Times New Roman" w:eastAsia="Times New Roman" w:hAnsi="Times New Roman" w:cs="Times New Roman"/>
+          <w:sz w:val="24"/>
+          <w:szCs w:val="24"/>
+          <w:lang w:eastAsia="pl-PL"/>
+        </w:rPr>
+      </w:pPr>
+      <w:r>
+        <w:rPr>
+          <w:rFonts w:ascii="Times New Roman" w:eastAsia="Times New Roman" w:hAnsi="Times New Roman" w:cs="Times New Roman"/>
+          <w:sz w:val="24"/>
+          <w:szCs w:val="24"/>
+          <w:lang w:eastAsia="pl-PL"/>
+        </w:rPr>
+        <w:t>Po udanym wdrożeniu wszystkich funkcji i dokładnym przetestowaniu, możesz przystąpić do publikacji:</w:t>
+      </w:r>
+    </w:p>
+    <w:p>
+      <w:pPr>
+        <w:numPr>
+          <w:ilvl w:val="0"/>
+          <w:numId w:val="12"/>
+        </w:numPr>
+        <w:spacing w:before="100" w:beforeAutospacing="1" w:after="100" w:afterAutospacing="1" w:line="240" w:lineRule="auto"/>
+        <w:rPr>
+          <w:rFonts w:ascii="Times New Roman" w:eastAsia="Times New Roman" w:hAnsi="Times New Roman" w:cs="Times New Roman"/>
+          <w:sz w:val="24"/>
+          <w:szCs w:val="24"/>
+          <w:lang w:eastAsia="pl-PL"/>
+        </w:rPr>
+      </w:pPr>
+      <w:r>
+        <w:rPr>
+          <w:rFonts w:ascii="Times New Roman" w:eastAsia="Times New Roman" w:hAnsi="Times New Roman" w:cs="Times New Roman"/>
+          <w:sz w:val="24"/>
+          <w:szCs w:val="24"/>
+          <w:lang w:eastAsia="pl-PL"/>
+        </w:rPr>
+        <w:t>Monitoruj zachowanie aplikacji na żywo, zbieraj feedback użytkowników.</w:t>
+      </w:r>
+    </w:p>
+    <w:p>
+      <w:pPr>
+        <w:numPr>
+          <w:ilvl w:val="0"/>
+          <w:numId w:val="12"/>
+        </w:numPr>
+        <w:spacing w:before="100" w:beforeAutospacing="1" w:after="100" w:afterAutospacing="1" w:line="240" w:lineRule="auto"/>
+        <w:rPr>
+          <w:rFonts w:ascii="Times New Roman" w:eastAsia="Times New Roman" w:hAnsi="Times New Roman" w:cs="Times New Roman"/>
+          <w:sz w:val="24"/>
+          <w:szCs w:val="24"/>
+          <w:lang w:eastAsia="pl-PL"/>
+        </w:rPr>
+      </w:pPr>
+      <w:r>
+        <w:rPr>
+          <w:rFonts w:ascii="Times New Roman" w:eastAsia="Times New Roman" w:hAnsi="Times New Roman" w:cs="Times New Roman"/>
+          <w:sz w:val="24"/>
+          <w:szCs w:val="24"/>
+          <w:lang w:eastAsia="pl-PL"/>
+        </w:rPr>
+        <w:t xml:space="preserve">Wykorzystaj analitykę </w:t>
+      </w:r>
+      <w:proofErr w:type="spellStart"/>
+      <w:r>
+        <w:rPr>
+          <w:rFonts w:ascii="Times New Roman" w:eastAsia="Times New Roman" w:hAnsi="Times New Roman" w:cs="Times New Roman"/>
+          <w:sz w:val="24"/>
+          <w:szCs w:val="24"/>
+          <w:lang w:eastAsia="pl-PL"/>
+        </w:rPr>
+        <w:t>Firebase</w:t>
+      </w:r>
+      <w:proofErr w:type="spellEnd"/>
+      <w:r>
+        <w:rPr>
+          <w:rFonts w:ascii="Times New Roman" w:eastAsia="Times New Roman" w:hAnsi="Times New Roman" w:cs="Times New Roman"/>
+          <w:sz w:val="24"/>
+          <w:szCs w:val="24"/>
+          <w:lang w:eastAsia="pl-PL"/>
+        </w:rPr>
+        <w:t xml:space="preserve"> do monitorowania zachowania użytkowników i wydajności reklam.</w:t>
+      </w:r>
+    </w:p>
+    <w:p>
+      <w:pPr>
+        <w:spacing w:before="100" w:beforeAutospacing="1" w:after="100" w:afterAutospacing="1" w:line="240" w:lineRule="auto"/>
+        <w:rPr>
+          <w:rFonts w:ascii="Times New Roman" w:eastAsia="Times New Roman" w:hAnsi="Times New Roman" w:cs="Times New Roman"/>
+          <w:sz w:val="24"/>
+          <w:szCs w:val="24"/>
+          <w:lang w:eastAsia="pl-PL"/>
+        </w:rPr>
+      </w:pPr>
+      <w:r>
+        <w:rPr>
+          <w:rFonts w:ascii="Times New Roman" w:eastAsia="Times New Roman" w:hAnsi="Times New Roman" w:cs="Times New Roman"/>
+          <w:sz w:val="24"/>
+          <w:szCs w:val="24"/>
+          <w:lang w:eastAsia="pl-PL"/>
+        </w:rPr>
+        <w:t xml:space="preserve">Każdy z tych kroków wymaga indywidualnego podejścia i testowania. Ostatecznie, najlepszy sposób na rozpoczęcie zależy od stanu aktualnego rozwoju aplikacji i Twojego doświadczenia z każdym z systemów. Jeśli na przykład masz już doświadczenie z </w:t>
+      </w:r>
+      <w:proofErr w:type="spellStart"/>
+      <w:r>
+        <w:rPr>
+          <w:rFonts w:ascii="Times New Roman" w:eastAsia="Times New Roman" w:hAnsi="Times New Roman" w:cs="Times New Roman"/>
+          <w:sz w:val="24"/>
+          <w:szCs w:val="24"/>
+          <w:lang w:eastAsia="pl-PL"/>
+        </w:rPr>
+        <w:t>Firebase</w:t>
+      </w:r>
+      <w:proofErr w:type="spellEnd"/>
+      <w:r>
+        <w:rPr>
+          <w:rFonts w:ascii="Times New Roman" w:eastAsia="Times New Roman" w:hAnsi="Times New Roman" w:cs="Times New Roman"/>
+          <w:sz w:val="24"/>
+          <w:szCs w:val="24"/>
+          <w:lang w:eastAsia="pl-PL"/>
+        </w:rPr>
+        <w:t xml:space="preserve">, może okazać się naturalne zacząć od tego punktu. Z drugiej strony, jeśli Twoja aplikacja jest już funkcjonalna i chcesz tylko dodać </w:t>
+      </w:r>
+      <w:proofErr w:type="spellStart"/>
+      <w:r>
+        <w:rPr>
+          <w:rFonts w:ascii="Times New Roman" w:eastAsia="Times New Roman" w:hAnsi="Times New Roman" w:cs="Times New Roman"/>
+          <w:sz w:val="24"/>
+          <w:szCs w:val="24"/>
+          <w:lang w:eastAsia="pl-PL"/>
+        </w:rPr>
+        <w:t>monetyzację</w:t>
+      </w:r>
+      <w:proofErr w:type="spellEnd"/>
+      <w:r>
+        <w:rPr>
+          <w:rFonts w:ascii="Times New Roman" w:eastAsia="Times New Roman" w:hAnsi="Times New Roman" w:cs="Times New Roman"/>
+          <w:sz w:val="24"/>
+          <w:szCs w:val="24"/>
+          <w:lang w:eastAsia="pl-PL"/>
+        </w:rPr>
+        <w:t xml:space="preserve">, możesz zacząć od integracji zakupów w aplikacji lub </w:t>
+      </w:r>
+      <w:proofErr w:type="spellStart"/>
+      <w:r>
+        <w:rPr>
+          <w:rFonts w:ascii="Times New Roman" w:eastAsia="Times New Roman" w:hAnsi="Times New Roman" w:cs="Times New Roman"/>
+          <w:sz w:val="24"/>
+          <w:szCs w:val="24"/>
+          <w:lang w:eastAsia="pl-PL"/>
+        </w:rPr>
+        <w:t>AdMob</w:t>
+      </w:r>
+      <w:proofErr w:type="spellEnd"/>
+      <w:r>
+        <w:rPr>
+          <w:rFonts w:ascii="Times New Roman" w:eastAsia="Times New Roman" w:hAnsi="Times New Roman" w:cs="Times New Roman"/>
+          <w:sz w:val="24"/>
+          <w:szCs w:val="24"/>
+          <w:lang w:eastAsia="pl-PL"/>
+        </w:rPr>
+        <w:t>.</w:t>
+      </w:r>
+    </w:p>
     <w:p/>
     <w:sectPr>
       <w:pgSz w:w="11906" w:h="16838"/>
@@ -5263,6 +6992,494 @@
 <file path=word/numbering.xml><?xml version="1.0" encoding="utf-8"?>
 <w:numbering xmlns:wpc="http://schemas.microsoft.com/office/word/2010/wordprocessingCanvas" xmlns:cx="http://schemas.microsoft.com/office/drawing/2014/chartex" xmlns:cx1="http://schemas.microsoft.com/office/drawing/2015/9/8/chartex" xmlns:mc="http://schemas.openxmlformats.org/markup-compatibility/2006" xmlns:o="urn:schemas-microsoft-com:office:office" xmlns:r="http://schemas.openxmlformats.org/officeDocument/2006/relationships" xmlns:m="http://schemas.openxmlformats.org/officeDocument/2006/math" xmlns:v="urn:schemas-microsoft-com:vml" xmlns:wp14="http://schemas.microsoft.com/office/word/2010/wordprocessingDrawing" xmlns:wp="http://schemas.openxmlformats.org/drawingml/2006/wordprocessingDrawing" xmlns:w10="urn:schemas-microsoft-com:office:word" xmlns:w="http://schemas.openxmlformats.org/wordprocessingml/2006/main" xmlns:w14="http://schemas.microsoft.com/office/word/2010/wordml" xmlns:w15="http://schemas.microsoft.com/office/word/2012/wordml" xmlns:w16se="http://schemas.microsoft.com/office/word/2015/wordml/symex" xmlns:wpg="http://schemas.microsoft.com/office/word/2010/wordprocessingGroup" xmlns:wpi="http://schemas.microsoft.com/office/word/2010/wordprocessingInk" xmlns:wne="http://schemas.microsoft.com/office/word/2006/wordml" xmlns:wps="http://schemas.microsoft.com/office/word/2010/wordprocessingShape" mc:Ignorable="w14 w15 w16se wp14">
   <w:abstractNum w:abstractNumId="0" w15:restartNumberingAfterBreak="0">
+    <w:nsid w:val="05F06703"/>
+    <w:multiLevelType w:val="multilevel"/>
+    <w:tmpl w:val="479698EC"/>
+    <w:lvl w:ilvl="0">
+      <w:start w:val="1"/>
+      <w:numFmt w:val="decimal"/>
+      <w:lvlText w:val="%1."/>
+      <w:lvlJc w:val="left"/>
+      <w:pPr>
+        <w:tabs>
+          <w:tab w:val="num" w:pos="720"/>
+        </w:tabs>
+        <w:ind w:left="720" w:hanging="360"/>
+      </w:pPr>
+    </w:lvl>
+    <w:lvl w:ilvl="1" w:tentative="1">
+      <w:start w:val="1"/>
+      <w:numFmt w:val="decimal"/>
+      <w:lvlText w:val="%2."/>
+      <w:lvlJc w:val="left"/>
+      <w:pPr>
+        <w:tabs>
+          <w:tab w:val="num" w:pos="1440"/>
+        </w:tabs>
+        <w:ind w:left="1440" w:hanging="360"/>
+      </w:pPr>
+    </w:lvl>
+    <w:lvl w:ilvl="2" w:tentative="1">
+      <w:start w:val="1"/>
+      <w:numFmt w:val="decimal"/>
+      <w:lvlText w:val="%3."/>
+      <w:lvlJc w:val="left"/>
+      <w:pPr>
+        <w:tabs>
+          <w:tab w:val="num" w:pos="2160"/>
+        </w:tabs>
+        <w:ind w:left="2160" w:hanging="360"/>
+      </w:pPr>
+    </w:lvl>
+    <w:lvl w:ilvl="3" w:tentative="1">
+      <w:start w:val="1"/>
+      <w:numFmt w:val="decimal"/>
+      <w:lvlText w:val="%4."/>
+      <w:lvlJc w:val="left"/>
+      <w:pPr>
+        <w:tabs>
+          <w:tab w:val="num" w:pos="2880"/>
+        </w:tabs>
+        <w:ind w:left="2880" w:hanging="360"/>
+      </w:pPr>
+    </w:lvl>
+    <w:lvl w:ilvl="4" w:tentative="1">
+      <w:start w:val="1"/>
+      <w:numFmt w:val="decimal"/>
+      <w:lvlText w:val="%5."/>
+      <w:lvlJc w:val="left"/>
+      <w:pPr>
+        <w:tabs>
+          <w:tab w:val="num" w:pos="3600"/>
+        </w:tabs>
+        <w:ind w:left="3600" w:hanging="360"/>
+      </w:pPr>
+    </w:lvl>
+    <w:lvl w:ilvl="5" w:tentative="1">
+      <w:start w:val="1"/>
+      <w:numFmt w:val="decimal"/>
+      <w:lvlText w:val="%6."/>
+      <w:lvlJc w:val="left"/>
+      <w:pPr>
+        <w:tabs>
+          <w:tab w:val="num" w:pos="4320"/>
+        </w:tabs>
+        <w:ind w:left="4320" w:hanging="360"/>
+      </w:pPr>
+    </w:lvl>
+    <w:lvl w:ilvl="6" w:tentative="1">
+      <w:start w:val="1"/>
+      <w:numFmt w:val="decimal"/>
+      <w:lvlText w:val="%7."/>
+      <w:lvlJc w:val="left"/>
+      <w:pPr>
+        <w:tabs>
+          <w:tab w:val="num" w:pos="5040"/>
+        </w:tabs>
+        <w:ind w:left="5040" w:hanging="360"/>
+      </w:pPr>
+    </w:lvl>
+    <w:lvl w:ilvl="7" w:tentative="1">
+      <w:start w:val="1"/>
+      <w:numFmt w:val="decimal"/>
+      <w:lvlText w:val="%8."/>
+      <w:lvlJc w:val="left"/>
+      <w:pPr>
+        <w:tabs>
+          <w:tab w:val="num" w:pos="5760"/>
+        </w:tabs>
+        <w:ind w:left="5760" w:hanging="360"/>
+      </w:pPr>
+    </w:lvl>
+    <w:lvl w:ilvl="8" w:tentative="1">
+      <w:start w:val="1"/>
+      <w:numFmt w:val="decimal"/>
+      <w:lvlText w:val="%9."/>
+      <w:lvlJc w:val="left"/>
+      <w:pPr>
+        <w:tabs>
+          <w:tab w:val="num" w:pos="6480"/>
+        </w:tabs>
+        <w:ind w:left="6480" w:hanging="360"/>
+      </w:pPr>
+    </w:lvl>
+  </w:abstractNum>
+  <w:abstractNum w:abstractNumId="1" w15:restartNumberingAfterBreak="0">
+    <w:nsid w:val="07EA5654"/>
+    <w:multiLevelType w:val="multilevel"/>
+    <w:tmpl w:val="5844B3CA"/>
+    <w:lvl w:ilvl="0">
+      <w:start w:val="1"/>
+      <w:numFmt w:val="decimal"/>
+      <w:lvlText w:val="%1."/>
+      <w:lvlJc w:val="left"/>
+      <w:pPr>
+        <w:tabs>
+          <w:tab w:val="num" w:pos="720"/>
+        </w:tabs>
+        <w:ind w:left="720" w:hanging="360"/>
+      </w:pPr>
+    </w:lvl>
+    <w:lvl w:ilvl="1" w:tentative="1">
+      <w:start w:val="1"/>
+      <w:numFmt w:val="decimal"/>
+      <w:lvlText w:val="%2."/>
+      <w:lvlJc w:val="left"/>
+      <w:pPr>
+        <w:tabs>
+          <w:tab w:val="num" w:pos="1440"/>
+        </w:tabs>
+        <w:ind w:left="1440" w:hanging="360"/>
+      </w:pPr>
+    </w:lvl>
+    <w:lvl w:ilvl="2" w:tentative="1">
+      <w:start w:val="1"/>
+      <w:numFmt w:val="decimal"/>
+      <w:lvlText w:val="%3."/>
+      <w:lvlJc w:val="left"/>
+      <w:pPr>
+        <w:tabs>
+          <w:tab w:val="num" w:pos="2160"/>
+        </w:tabs>
+        <w:ind w:left="2160" w:hanging="360"/>
+      </w:pPr>
+    </w:lvl>
+    <w:lvl w:ilvl="3" w:tentative="1">
+      <w:start w:val="1"/>
+      <w:numFmt w:val="decimal"/>
+      <w:lvlText w:val="%4."/>
+      <w:lvlJc w:val="left"/>
+      <w:pPr>
+        <w:tabs>
+          <w:tab w:val="num" w:pos="2880"/>
+        </w:tabs>
+        <w:ind w:left="2880" w:hanging="360"/>
+      </w:pPr>
+    </w:lvl>
+    <w:lvl w:ilvl="4" w:tentative="1">
+      <w:start w:val="1"/>
+      <w:numFmt w:val="decimal"/>
+      <w:lvlText w:val="%5."/>
+      <w:lvlJc w:val="left"/>
+      <w:pPr>
+        <w:tabs>
+          <w:tab w:val="num" w:pos="3600"/>
+        </w:tabs>
+        <w:ind w:left="3600" w:hanging="360"/>
+      </w:pPr>
+    </w:lvl>
+    <w:lvl w:ilvl="5" w:tentative="1">
+      <w:start w:val="1"/>
+      <w:numFmt w:val="decimal"/>
+      <w:lvlText w:val="%6."/>
+      <w:lvlJc w:val="left"/>
+      <w:pPr>
+        <w:tabs>
+          <w:tab w:val="num" w:pos="4320"/>
+        </w:tabs>
+        <w:ind w:left="4320" w:hanging="360"/>
+      </w:pPr>
+    </w:lvl>
+    <w:lvl w:ilvl="6" w:tentative="1">
+      <w:start w:val="1"/>
+      <w:numFmt w:val="decimal"/>
+      <w:lvlText w:val="%7."/>
+      <w:lvlJc w:val="left"/>
+      <w:pPr>
+        <w:tabs>
+          <w:tab w:val="num" w:pos="5040"/>
+        </w:tabs>
+        <w:ind w:left="5040" w:hanging="360"/>
+      </w:pPr>
+    </w:lvl>
+    <w:lvl w:ilvl="7" w:tentative="1">
+      <w:start w:val="1"/>
+      <w:numFmt w:val="decimal"/>
+      <w:lvlText w:val="%8."/>
+      <w:lvlJc w:val="left"/>
+      <w:pPr>
+        <w:tabs>
+          <w:tab w:val="num" w:pos="5760"/>
+        </w:tabs>
+        <w:ind w:left="5760" w:hanging="360"/>
+      </w:pPr>
+    </w:lvl>
+    <w:lvl w:ilvl="8" w:tentative="1">
+      <w:start w:val="1"/>
+      <w:numFmt w:val="decimal"/>
+      <w:lvlText w:val="%9."/>
+      <w:lvlJc w:val="left"/>
+      <w:pPr>
+        <w:tabs>
+          <w:tab w:val="num" w:pos="6480"/>
+        </w:tabs>
+        <w:ind w:left="6480" w:hanging="360"/>
+      </w:pPr>
+    </w:lvl>
+  </w:abstractNum>
+  <w:abstractNum w:abstractNumId="2" w15:restartNumberingAfterBreak="0">
+    <w:nsid w:val="11615D9A"/>
+    <w:multiLevelType w:val="multilevel"/>
+    <w:tmpl w:val="383EEDBC"/>
+    <w:lvl w:ilvl="0">
+      <w:start w:val="1"/>
+      <w:numFmt w:val="decimal"/>
+      <w:lvlText w:val="%1."/>
+      <w:lvlJc w:val="left"/>
+      <w:pPr>
+        <w:tabs>
+          <w:tab w:val="num" w:pos="720"/>
+        </w:tabs>
+        <w:ind w:left="720" w:hanging="360"/>
+      </w:pPr>
+    </w:lvl>
+    <w:lvl w:ilvl="1" w:tentative="1">
+      <w:start w:val="1"/>
+      <w:numFmt w:val="decimal"/>
+      <w:lvlText w:val="%2."/>
+      <w:lvlJc w:val="left"/>
+      <w:pPr>
+        <w:tabs>
+          <w:tab w:val="num" w:pos="1440"/>
+        </w:tabs>
+        <w:ind w:left="1440" w:hanging="360"/>
+      </w:pPr>
+    </w:lvl>
+    <w:lvl w:ilvl="2" w:tentative="1">
+      <w:start w:val="1"/>
+      <w:numFmt w:val="decimal"/>
+      <w:lvlText w:val="%3."/>
+      <w:lvlJc w:val="left"/>
+      <w:pPr>
+        <w:tabs>
+          <w:tab w:val="num" w:pos="2160"/>
+        </w:tabs>
+        <w:ind w:left="2160" w:hanging="360"/>
+      </w:pPr>
+    </w:lvl>
+    <w:lvl w:ilvl="3" w:tentative="1">
+      <w:start w:val="1"/>
+      <w:numFmt w:val="decimal"/>
+      <w:lvlText w:val="%4."/>
+      <w:lvlJc w:val="left"/>
+      <w:pPr>
+        <w:tabs>
+          <w:tab w:val="num" w:pos="2880"/>
+        </w:tabs>
+        <w:ind w:left="2880" w:hanging="360"/>
+      </w:pPr>
+    </w:lvl>
+    <w:lvl w:ilvl="4" w:tentative="1">
+      <w:start w:val="1"/>
+      <w:numFmt w:val="decimal"/>
+      <w:lvlText w:val="%5."/>
+      <w:lvlJc w:val="left"/>
+      <w:pPr>
+        <w:tabs>
+          <w:tab w:val="num" w:pos="3600"/>
+        </w:tabs>
+        <w:ind w:left="3600" w:hanging="360"/>
+      </w:pPr>
+    </w:lvl>
+    <w:lvl w:ilvl="5" w:tentative="1">
+      <w:start w:val="1"/>
+      <w:numFmt w:val="decimal"/>
+      <w:lvlText w:val="%6."/>
+      <w:lvlJc w:val="left"/>
+      <w:pPr>
+        <w:tabs>
+          <w:tab w:val="num" w:pos="4320"/>
+        </w:tabs>
+        <w:ind w:left="4320" w:hanging="360"/>
+      </w:pPr>
+    </w:lvl>
+    <w:lvl w:ilvl="6" w:tentative="1">
+      <w:start w:val="1"/>
+      <w:numFmt w:val="decimal"/>
+      <w:lvlText w:val="%7."/>
+      <w:lvlJc w:val="left"/>
+      <w:pPr>
+        <w:tabs>
+          <w:tab w:val="num" w:pos="5040"/>
+        </w:tabs>
+        <w:ind w:left="5040" w:hanging="360"/>
+      </w:pPr>
+    </w:lvl>
+    <w:lvl w:ilvl="7" w:tentative="1">
+      <w:start w:val="1"/>
+      <w:numFmt w:val="decimal"/>
+      <w:lvlText w:val="%8."/>
+      <w:lvlJc w:val="left"/>
+      <w:pPr>
+        <w:tabs>
+          <w:tab w:val="num" w:pos="5760"/>
+        </w:tabs>
+        <w:ind w:left="5760" w:hanging="360"/>
+      </w:pPr>
+    </w:lvl>
+    <w:lvl w:ilvl="8" w:tentative="1">
+      <w:start w:val="1"/>
+      <w:numFmt w:val="decimal"/>
+      <w:lvlText w:val="%9."/>
+      <w:lvlJc w:val="left"/>
+      <w:pPr>
+        <w:tabs>
+          <w:tab w:val="num" w:pos="6480"/>
+        </w:tabs>
+        <w:ind w:left="6480" w:hanging="360"/>
+      </w:pPr>
+    </w:lvl>
+  </w:abstractNum>
+  <w:abstractNum w:abstractNumId="3" w15:restartNumberingAfterBreak="0">
+    <w:nsid w:val="14704906"/>
+    <w:multiLevelType w:val="multilevel"/>
+    <w:tmpl w:val="59C69098"/>
+    <w:lvl w:ilvl="0">
+      <w:start w:val="1"/>
+      <w:numFmt w:val="bullet"/>
+      <w:lvlText w:val=""/>
+      <w:lvlJc w:val="left"/>
+      <w:pPr>
+        <w:tabs>
+          <w:tab w:val="num" w:pos="720"/>
+        </w:tabs>
+        <w:ind w:left="720" w:hanging="360"/>
+      </w:pPr>
+      <w:rPr>
+        <w:rFonts w:ascii="Symbol" w:hAnsi="Symbol" w:hint="default"/>
+        <w:sz w:val="20"/>
+      </w:rPr>
+    </w:lvl>
+    <w:lvl w:ilvl="1" w:tentative="1">
+      <w:start w:val="1"/>
+      <w:numFmt w:val="bullet"/>
+      <w:lvlText w:val="o"/>
+      <w:lvlJc w:val="left"/>
+      <w:pPr>
+        <w:tabs>
+          <w:tab w:val="num" w:pos="1440"/>
+        </w:tabs>
+        <w:ind w:left="1440" w:hanging="360"/>
+      </w:pPr>
+      <w:rPr>
+        <w:rFonts w:ascii="Courier New" w:hAnsi="Courier New" w:hint="default"/>
+        <w:sz w:val="20"/>
+      </w:rPr>
+    </w:lvl>
+    <w:lvl w:ilvl="2" w:tentative="1">
+      <w:start w:val="1"/>
+      <w:numFmt w:val="bullet"/>
+      <w:lvlText w:val=""/>
+      <w:lvlJc w:val="left"/>
+      <w:pPr>
+        <w:tabs>
+          <w:tab w:val="num" w:pos="2160"/>
+        </w:tabs>
+        <w:ind w:left="2160" w:hanging="360"/>
+      </w:pPr>
+      <w:rPr>
+        <w:rFonts w:ascii="Wingdings" w:hAnsi="Wingdings" w:hint="default"/>
+        <w:sz w:val="20"/>
+      </w:rPr>
+    </w:lvl>
+    <w:lvl w:ilvl="3" w:tentative="1">
+      <w:start w:val="1"/>
+      <w:numFmt w:val="bullet"/>
+      <w:lvlText w:val=""/>
+      <w:lvlJc w:val="left"/>
+      <w:pPr>
+        <w:tabs>
+          <w:tab w:val="num" w:pos="2880"/>
+        </w:tabs>
+        <w:ind w:left="2880" w:hanging="360"/>
+      </w:pPr>
+      <w:rPr>
+        <w:rFonts w:ascii="Wingdings" w:hAnsi="Wingdings" w:hint="default"/>
+        <w:sz w:val="20"/>
+      </w:rPr>
+    </w:lvl>
+    <w:lvl w:ilvl="4" w:tentative="1">
+      <w:start w:val="1"/>
+      <w:numFmt w:val="bullet"/>
+      <w:lvlText w:val=""/>
+      <w:lvlJc w:val="left"/>
+      <w:pPr>
+        <w:tabs>
+          <w:tab w:val="num" w:pos="3600"/>
+        </w:tabs>
+        <w:ind w:left="3600" w:hanging="360"/>
+      </w:pPr>
+      <w:rPr>
+        <w:rFonts w:ascii="Wingdings" w:hAnsi="Wingdings" w:hint="default"/>
+        <w:sz w:val="20"/>
+      </w:rPr>
+    </w:lvl>
+    <w:lvl w:ilvl="5" w:tentative="1">
+      <w:start w:val="1"/>
+      <w:numFmt w:val="bullet"/>
+      <w:lvlText w:val=""/>
+      <w:lvlJc w:val="left"/>
+      <w:pPr>
+        <w:tabs>
+          <w:tab w:val="num" w:pos="4320"/>
+        </w:tabs>
+        <w:ind w:left="4320" w:hanging="360"/>
+      </w:pPr>
+      <w:rPr>
+        <w:rFonts w:ascii="Wingdings" w:hAnsi="Wingdings" w:hint="default"/>
+        <w:sz w:val="20"/>
+      </w:rPr>
+    </w:lvl>
+    <w:lvl w:ilvl="6" w:tentative="1">
+      <w:start w:val="1"/>
+      <w:numFmt w:val="bullet"/>
+      <w:lvlText w:val=""/>
+      <w:lvlJc w:val="left"/>
+      <w:pPr>
+        <w:tabs>
+          <w:tab w:val="num" w:pos="5040"/>
+        </w:tabs>
+        <w:ind w:left="5040" w:hanging="360"/>
+      </w:pPr>
+      <w:rPr>
+        <w:rFonts w:ascii="Wingdings" w:hAnsi="Wingdings" w:hint="default"/>
+        <w:sz w:val="20"/>
+      </w:rPr>
+    </w:lvl>
+    <w:lvl w:ilvl="7" w:tentative="1">
+      <w:start w:val="1"/>
+      <w:numFmt w:val="bullet"/>
+      <w:lvlText w:val=""/>
+      <w:lvlJc w:val="left"/>
+      <w:pPr>
+        <w:tabs>
+          <w:tab w:val="num" w:pos="5760"/>
+        </w:tabs>
+        <w:ind w:left="5760" w:hanging="360"/>
+      </w:pPr>
+      <w:rPr>
+        <w:rFonts w:ascii="Wingdings" w:hAnsi="Wingdings" w:hint="default"/>
+        <w:sz w:val="20"/>
+      </w:rPr>
+    </w:lvl>
+    <w:lvl w:ilvl="8" w:tentative="1">
+      <w:start w:val="1"/>
+      <w:numFmt w:val="bullet"/>
+      <w:lvlText w:val=""/>
+      <w:lvlJc w:val="left"/>
+      <w:pPr>
+        <w:tabs>
+          <w:tab w:val="num" w:pos="6480"/>
+        </w:tabs>
+        <w:ind w:left="6480" w:hanging="360"/>
+      </w:pPr>
+      <w:rPr>
+        <w:rFonts w:ascii="Wingdings" w:hAnsi="Wingdings" w:hint="default"/>
+        <w:sz w:val="20"/>
+      </w:rPr>
+    </w:lvl>
+  </w:abstractNum>
+  <w:abstractNum w:abstractNumId="4" w15:restartNumberingAfterBreak="0">
     <w:nsid w:val="1D464167"/>
     <w:multiLevelType w:val="multilevel"/>
     <w:tmpl w:val="9AC8697A"/>
@@ -5411,7 +7628,305 @@
       </w:rPr>
     </w:lvl>
   </w:abstractNum>
-  <w:abstractNum w:abstractNumId="1" w15:restartNumberingAfterBreak="0">
+  <w:abstractNum w:abstractNumId="5" w15:restartNumberingAfterBreak="0">
+    <w:nsid w:val="2F5E672C"/>
+    <w:multiLevelType w:val="multilevel"/>
+    <w:tmpl w:val="AAA2A1E2"/>
+    <w:lvl w:ilvl="0">
+      <w:start w:val="1"/>
+      <w:numFmt w:val="bullet"/>
+      <w:lvlText w:val=""/>
+      <w:lvlJc w:val="left"/>
+      <w:pPr>
+        <w:tabs>
+          <w:tab w:val="num" w:pos="720"/>
+        </w:tabs>
+        <w:ind w:left="720" w:hanging="360"/>
+      </w:pPr>
+      <w:rPr>
+        <w:rFonts w:ascii="Symbol" w:hAnsi="Symbol" w:hint="default"/>
+        <w:sz w:val="20"/>
+      </w:rPr>
+    </w:lvl>
+    <w:lvl w:ilvl="1" w:tentative="1">
+      <w:start w:val="1"/>
+      <w:numFmt w:val="bullet"/>
+      <w:lvlText w:val="o"/>
+      <w:lvlJc w:val="left"/>
+      <w:pPr>
+        <w:tabs>
+          <w:tab w:val="num" w:pos="1440"/>
+        </w:tabs>
+        <w:ind w:left="1440" w:hanging="360"/>
+      </w:pPr>
+      <w:rPr>
+        <w:rFonts w:ascii="Courier New" w:hAnsi="Courier New" w:hint="default"/>
+        <w:sz w:val="20"/>
+      </w:rPr>
+    </w:lvl>
+    <w:lvl w:ilvl="2" w:tentative="1">
+      <w:start w:val="1"/>
+      <w:numFmt w:val="bullet"/>
+      <w:lvlText w:val=""/>
+      <w:lvlJc w:val="left"/>
+      <w:pPr>
+        <w:tabs>
+          <w:tab w:val="num" w:pos="2160"/>
+        </w:tabs>
+        <w:ind w:left="2160" w:hanging="360"/>
+      </w:pPr>
+      <w:rPr>
+        <w:rFonts w:ascii="Wingdings" w:hAnsi="Wingdings" w:hint="default"/>
+        <w:sz w:val="20"/>
+      </w:rPr>
+    </w:lvl>
+    <w:lvl w:ilvl="3" w:tentative="1">
+      <w:start w:val="1"/>
+      <w:numFmt w:val="bullet"/>
+      <w:lvlText w:val=""/>
+      <w:lvlJc w:val="left"/>
+      <w:pPr>
+        <w:tabs>
+          <w:tab w:val="num" w:pos="2880"/>
+        </w:tabs>
+        <w:ind w:left="2880" w:hanging="360"/>
+      </w:pPr>
+      <w:rPr>
+        <w:rFonts w:ascii="Wingdings" w:hAnsi="Wingdings" w:hint="default"/>
+        <w:sz w:val="20"/>
+      </w:rPr>
+    </w:lvl>
+    <w:lvl w:ilvl="4" w:tentative="1">
+      <w:start w:val="1"/>
+      <w:numFmt w:val="bullet"/>
+      <w:lvlText w:val=""/>
+      <w:lvlJc w:val="left"/>
+      <w:pPr>
+        <w:tabs>
+          <w:tab w:val="num" w:pos="3600"/>
+        </w:tabs>
+        <w:ind w:left="3600" w:hanging="360"/>
+      </w:pPr>
+      <w:rPr>
+        <w:rFonts w:ascii="Wingdings" w:hAnsi="Wingdings" w:hint="default"/>
+        <w:sz w:val="20"/>
+      </w:rPr>
+    </w:lvl>
+    <w:lvl w:ilvl="5" w:tentative="1">
+      <w:start w:val="1"/>
+      <w:numFmt w:val="bullet"/>
+      <w:lvlText w:val=""/>
+      <w:lvlJc w:val="left"/>
+      <w:pPr>
+        <w:tabs>
+          <w:tab w:val="num" w:pos="4320"/>
+        </w:tabs>
+        <w:ind w:left="4320" w:hanging="360"/>
+      </w:pPr>
+      <w:rPr>
+        <w:rFonts w:ascii="Wingdings" w:hAnsi="Wingdings" w:hint="default"/>
+        <w:sz w:val="20"/>
+      </w:rPr>
+    </w:lvl>
+    <w:lvl w:ilvl="6" w:tentative="1">
+      <w:start w:val="1"/>
+      <w:numFmt w:val="bullet"/>
+      <w:lvlText w:val=""/>
+      <w:lvlJc w:val="left"/>
+      <w:pPr>
+        <w:tabs>
+          <w:tab w:val="num" w:pos="5040"/>
+        </w:tabs>
+        <w:ind w:left="5040" w:hanging="360"/>
+      </w:pPr>
+      <w:rPr>
+        <w:rFonts w:ascii="Wingdings" w:hAnsi="Wingdings" w:hint="default"/>
+        <w:sz w:val="20"/>
+      </w:rPr>
+    </w:lvl>
+    <w:lvl w:ilvl="7" w:tentative="1">
+      <w:start w:val="1"/>
+      <w:numFmt w:val="bullet"/>
+      <w:lvlText w:val=""/>
+      <w:lvlJc w:val="left"/>
+      <w:pPr>
+        <w:tabs>
+          <w:tab w:val="num" w:pos="5760"/>
+        </w:tabs>
+        <w:ind w:left="5760" w:hanging="360"/>
+      </w:pPr>
+      <w:rPr>
+        <w:rFonts w:ascii="Wingdings" w:hAnsi="Wingdings" w:hint="default"/>
+        <w:sz w:val="20"/>
+      </w:rPr>
+    </w:lvl>
+    <w:lvl w:ilvl="8" w:tentative="1">
+      <w:start w:val="1"/>
+      <w:numFmt w:val="bullet"/>
+      <w:lvlText w:val=""/>
+      <w:lvlJc w:val="left"/>
+      <w:pPr>
+        <w:tabs>
+          <w:tab w:val="num" w:pos="6480"/>
+        </w:tabs>
+        <w:ind w:left="6480" w:hanging="360"/>
+      </w:pPr>
+      <w:rPr>
+        <w:rFonts w:ascii="Wingdings" w:hAnsi="Wingdings" w:hint="default"/>
+        <w:sz w:val="20"/>
+      </w:rPr>
+    </w:lvl>
+  </w:abstractNum>
+  <w:abstractNum w:abstractNumId="6" w15:restartNumberingAfterBreak="0">
+    <w:nsid w:val="3DCE596E"/>
+    <w:multiLevelType w:val="multilevel"/>
+    <w:tmpl w:val="15BC0F10"/>
+    <w:lvl w:ilvl="0">
+      <w:start w:val="1"/>
+      <w:numFmt w:val="bullet"/>
+      <w:lvlText w:val=""/>
+      <w:lvlJc w:val="left"/>
+      <w:pPr>
+        <w:tabs>
+          <w:tab w:val="num" w:pos="720"/>
+        </w:tabs>
+        <w:ind w:left="720" w:hanging="360"/>
+      </w:pPr>
+      <w:rPr>
+        <w:rFonts w:ascii="Symbol" w:hAnsi="Symbol" w:hint="default"/>
+        <w:sz w:val="20"/>
+      </w:rPr>
+    </w:lvl>
+    <w:lvl w:ilvl="1" w:tentative="1">
+      <w:start w:val="1"/>
+      <w:numFmt w:val="bullet"/>
+      <w:lvlText w:val="o"/>
+      <w:lvlJc w:val="left"/>
+      <w:pPr>
+        <w:tabs>
+          <w:tab w:val="num" w:pos="1440"/>
+        </w:tabs>
+        <w:ind w:left="1440" w:hanging="360"/>
+      </w:pPr>
+      <w:rPr>
+        <w:rFonts w:ascii="Courier New" w:hAnsi="Courier New" w:hint="default"/>
+        <w:sz w:val="20"/>
+      </w:rPr>
+    </w:lvl>
+    <w:lvl w:ilvl="2" w:tentative="1">
+      <w:start w:val="1"/>
+      <w:numFmt w:val="bullet"/>
+      <w:lvlText w:val=""/>
+      <w:lvlJc w:val="left"/>
+      <w:pPr>
+        <w:tabs>
+          <w:tab w:val="num" w:pos="2160"/>
+        </w:tabs>
+        <w:ind w:left="2160" w:hanging="360"/>
+      </w:pPr>
+      <w:rPr>
+        <w:rFonts w:ascii="Wingdings" w:hAnsi="Wingdings" w:hint="default"/>
+        <w:sz w:val="20"/>
+      </w:rPr>
+    </w:lvl>
+    <w:lvl w:ilvl="3" w:tentative="1">
+      <w:start w:val="1"/>
+      <w:numFmt w:val="bullet"/>
+      <w:lvlText w:val=""/>
+      <w:lvlJc w:val="left"/>
+      <w:pPr>
+        <w:tabs>
+          <w:tab w:val="num" w:pos="2880"/>
+        </w:tabs>
+        <w:ind w:left="2880" w:hanging="360"/>
+      </w:pPr>
+      <w:rPr>
+        <w:rFonts w:ascii="Wingdings" w:hAnsi="Wingdings" w:hint="default"/>
+        <w:sz w:val="20"/>
+      </w:rPr>
+    </w:lvl>
+    <w:lvl w:ilvl="4" w:tentative="1">
+      <w:start w:val="1"/>
+      <w:numFmt w:val="bullet"/>
+      <w:lvlText w:val=""/>
+      <w:lvlJc w:val="left"/>
+      <w:pPr>
+        <w:tabs>
+          <w:tab w:val="num" w:pos="3600"/>
+        </w:tabs>
+        <w:ind w:left="3600" w:hanging="360"/>
+      </w:pPr>
+      <w:rPr>
+        <w:rFonts w:ascii="Wingdings" w:hAnsi="Wingdings" w:hint="default"/>
+        <w:sz w:val="20"/>
+      </w:rPr>
+    </w:lvl>
+    <w:lvl w:ilvl="5" w:tentative="1">
+      <w:start w:val="1"/>
+      <w:numFmt w:val="bullet"/>
+      <w:lvlText w:val=""/>
+      <w:lvlJc w:val="left"/>
+      <w:pPr>
+        <w:tabs>
+          <w:tab w:val="num" w:pos="4320"/>
+        </w:tabs>
+        <w:ind w:left="4320" w:hanging="360"/>
+      </w:pPr>
+      <w:rPr>
+        <w:rFonts w:ascii="Wingdings" w:hAnsi="Wingdings" w:hint="default"/>
+        <w:sz w:val="20"/>
+      </w:rPr>
+    </w:lvl>
+    <w:lvl w:ilvl="6" w:tentative="1">
+      <w:start w:val="1"/>
+      <w:numFmt w:val="bullet"/>
+      <w:lvlText w:val=""/>
+      <w:lvlJc w:val="left"/>
+      <w:pPr>
+        <w:tabs>
+          <w:tab w:val="num" w:pos="5040"/>
+        </w:tabs>
+        <w:ind w:left="5040" w:hanging="360"/>
+      </w:pPr>
+      <w:rPr>
+        <w:rFonts w:ascii="Wingdings" w:hAnsi="Wingdings" w:hint="default"/>
+        <w:sz w:val="20"/>
+      </w:rPr>
+    </w:lvl>
+    <w:lvl w:ilvl="7" w:tentative="1">
+      <w:start w:val="1"/>
+      <w:numFmt w:val="bullet"/>
+      <w:lvlText w:val=""/>
+      <w:lvlJc w:val="left"/>
+      <w:pPr>
+        <w:tabs>
+          <w:tab w:val="num" w:pos="5760"/>
+        </w:tabs>
+        <w:ind w:left="5760" w:hanging="360"/>
+      </w:pPr>
+      <w:rPr>
+        <w:rFonts w:ascii="Wingdings" w:hAnsi="Wingdings" w:hint="default"/>
+        <w:sz w:val="20"/>
+      </w:rPr>
+    </w:lvl>
+    <w:lvl w:ilvl="8" w:tentative="1">
+      <w:start w:val="1"/>
+      <w:numFmt w:val="bullet"/>
+      <w:lvlText w:val=""/>
+      <w:lvlJc w:val="left"/>
+      <w:pPr>
+        <w:tabs>
+          <w:tab w:val="num" w:pos="6480"/>
+        </w:tabs>
+        <w:ind w:left="6480" w:hanging="360"/>
+      </w:pPr>
+      <w:rPr>
+        <w:rFonts w:ascii="Wingdings" w:hAnsi="Wingdings" w:hint="default"/>
+        <w:sz w:val="20"/>
+      </w:rPr>
+    </w:lvl>
+  </w:abstractNum>
+  <w:abstractNum w:abstractNumId="7" w15:restartNumberingAfterBreak="0">
     <w:nsid w:val="3E947F03"/>
     <w:multiLevelType w:val="multilevel"/>
     <w:tmpl w:val="E4785A62"/>
@@ -5528,11 +8043,601 @@
       </w:pPr>
     </w:lvl>
   </w:abstractNum>
+  <w:abstractNum w:abstractNumId="8" w15:restartNumberingAfterBreak="0">
+    <w:nsid w:val="44B359B8"/>
+    <w:multiLevelType w:val="multilevel"/>
+    <w:tmpl w:val="86F03200"/>
+    <w:lvl w:ilvl="0">
+      <w:start w:val="1"/>
+      <w:numFmt w:val="bullet"/>
+      <w:lvlText w:val=""/>
+      <w:lvlJc w:val="left"/>
+      <w:pPr>
+        <w:tabs>
+          <w:tab w:val="num" w:pos="720"/>
+        </w:tabs>
+        <w:ind w:left="720" w:hanging="360"/>
+      </w:pPr>
+      <w:rPr>
+        <w:rFonts w:ascii="Symbol" w:hAnsi="Symbol" w:hint="default"/>
+        <w:sz w:val="20"/>
+      </w:rPr>
+    </w:lvl>
+    <w:lvl w:ilvl="1" w:tentative="1">
+      <w:start w:val="1"/>
+      <w:numFmt w:val="bullet"/>
+      <w:lvlText w:val="o"/>
+      <w:lvlJc w:val="left"/>
+      <w:pPr>
+        <w:tabs>
+          <w:tab w:val="num" w:pos="1440"/>
+        </w:tabs>
+        <w:ind w:left="1440" w:hanging="360"/>
+      </w:pPr>
+      <w:rPr>
+        <w:rFonts w:ascii="Courier New" w:hAnsi="Courier New" w:hint="default"/>
+        <w:sz w:val="20"/>
+      </w:rPr>
+    </w:lvl>
+    <w:lvl w:ilvl="2" w:tentative="1">
+      <w:start w:val="1"/>
+      <w:numFmt w:val="bullet"/>
+      <w:lvlText w:val=""/>
+      <w:lvlJc w:val="left"/>
+      <w:pPr>
+        <w:tabs>
+          <w:tab w:val="num" w:pos="2160"/>
+        </w:tabs>
+        <w:ind w:left="2160" w:hanging="360"/>
+      </w:pPr>
+      <w:rPr>
+        <w:rFonts w:ascii="Wingdings" w:hAnsi="Wingdings" w:hint="default"/>
+        <w:sz w:val="20"/>
+      </w:rPr>
+    </w:lvl>
+    <w:lvl w:ilvl="3" w:tentative="1">
+      <w:start w:val="1"/>
+      <w:numFmt w:val="bullet"/>
+      <w:lvlText w:val=""/>
+      <w:lvlJc w:val="left"/>
+      <w:pPr>
+        <w:tabs>
+          <w:tab w:val="num" w:pos="2880"/>
+        </w:tabs>
+        <w:ind w:left="2880" w:hanging="360"/>
+      </w:pPr>
+      <w:rPr>
+        <w:rFonts w:ascii="Wingdings" w:hAnsi="Wingdings" w:hint="default"/>
+        <w:sz w:val="20"/>
+      </w:rPr>
+    </w:lvl>
+    <w:lvl w:ilvl="4" w:tentative="1">
+      <w:start w:val="1"/>
+      <w:numFmt w:val="bullet"/>
+      <w:lvlText w:val=""/>
+      <w:lvlJc w:val="left"/>
+      <w:pPr>
+        <w:tabs>
+          <w:tab w:val="num" w:pos="3600"/>
+        </w:tabs>
+        <w:ind w:left="3600" w:hanging="360"/>
+      </w:pPr>
+      <w:rPr>
+        <w:rFonts w:ascii="Wingdings" w:hAnsi="Wingdings" w:hint="default"/>
+        <w:sz w:val="20"/>
+      </w:rPr>
+    </w:lvl>
+    <w:lvl w:ilvl="5" w:tentative="1">
+      <w:start w:val="1"/>
+      <w:numFmt w:val="bullet"/>
+      <w:lvlText w:val=""/>
+      <w:lvlJc w:val="left"/>
+      <w:pPr>
+        <w:tabs>
+          <w:tab w:val="num" w:pos="4320"/>
+        </w:tabs>
+        <w:ind w:left="4320" w:hanging="360"/>
+      </w:pPr>
+      <w:rPr>
+        <w:rFonts w:ascii="Wingdings" w:hAnsi="Wingdings" w:hint="default"/>
+        <w:sz w:val="20"/>
+      </w:rPr>
+    </w:lvl>
+    <w:lvl w:ilvl="6" w:tentative="1">
+      <w:start w:val="1"/>
+      <w:numFmt w:val="bullet"/>
+      <w:lvlText w:val=""/>
+      <w:lvlJc w:val="left"/>
+      <w:pPr>
+        <w:tabs>
+          <w:tab w:val="num" w:pos="5040"/>
+        </w:tabs>
+        <w:ind w:left="5040" w:hanging="360"/>
+      </w:pPr>
+      <w:rPr>
+        <w:rFonts w:ascii="Wingdings" w:hAnsi="Wingdings" w:hint="default"/>
+        <w:sz w:val="20"/>
+      </w:rPr>
+    </w:lvl>
+    <w:lvl w:ilvl="7" w:tentative="1">
+      <w:start w:val="1"/>
+      <w:numFmt w:val="bullet"/>
+      <w:lvlText w:val=""/>
+      <w:lvlJc w:val="left"/>
+      <w:pPr>
+        <w:tabs>
+          <w:tab w:val="num" w:pos="5760"/>
+        </w:tabs>
+        <w:ind w:left="5760" w:hanging="360"/>
+      </w:pPr>
+      <w:rPr>
+        <w:rFonts w:ascii="Wingdings" w:hAnsi="Wingdings" w:hint="default"/>
+        <w:sz w:val="20"/>
+      </w:rPr>
+    </w:lvl>
+    <w:lvl w:ilvl="8" w:tentative="1">
+      <w:start w:val="1"/>
+      <w:numFmt w:val="bullet"/>
+      <w:lvlText w:val=""/>
+      <w:lvlJc w:val="left"/>
+      <w:pPr>
+        <w:tabs>
+          <w:tab w:val="num" w:pos="6480"/>
+        </w:tabs>
+        <w:ind w:left="6480" w:hanging="360"/>
+      </w:pPr>
+      <w:rPr>
+        <w:rFonts w:ascii="Wingdings" w:hAnsi="Wingdings" w:hint="default"/>
+        <w:sz w:val="20"/>
+      </w:rPr>
+    </w:lvl>
+  </w:abstractNum>
+  <w:abstractNum w:abstractNumId="9" w15:restartNumberingAfterBreak="0">
+    <w:nsid w:val="54662406"/>
+    <w:multiLevelType w:val="multilevel"/>
+    <w:tmpl w:val="41C45C38"/>
+    <w:lvl w:ilvl="0">
+      <w:start w:val="1"/>
+      <w:numFmt w:val="bullet"/>
+      <w:lvlText w:val=""/>
+      <w:lvlJc w:val="left"/>
+      <w:pPr>
+        <w:tabs>
+          <w:tab w:val="num" w:pos="720"/>
+        </w:tabs>
+        <w:ind w:left="720" w:hanging="360"/>
+      </w:pPr>
+      <w:rPr>
+        <w:rFonts w:ascii="Symbol" w:hAnsi="Symbol" w:hint="default"/>
+        <w:sz w:val="20"/>
+      </w:rPr>
+    </w:lvl>
+    <w:lvl w:ilvl="1" w:tentative="1">
+      <w:start w:val="1"/>
+      <w:numFmt w:val="bullet"/>
+      <w:lvlText w:val="o"/>
+      <w:lvlJc w:val="left"/>
+      <w:pPr>
+        <w:tabs>
+          <w:tab w:val="num" w:pos="1440"/>
+        </w:tabs>
+        <w:ind w:left="1440" w:hanging="360"/>
+      </w:pPr>
+      <w:rPr>
+        <w:rFonts w:ascii="Courier New" w:hAnsi="Courier New" w:hint="default"/>
+        <w:sz w:val="20"/>
+      </w:rPr>
+    </w:lvl>
+    <w:lvl w:ilvl="2" w:tentative="1">
+      <w:start w:val="1"/>
+      <w:numFmt w:val="bullet"/>
+      <w:lvlText w:val=""/>
+      <w:lvlJc w:val="left"/>
+      <w:pPr>
+        <w:tabs>
+          <w:tab w:val="num" w:pos="2160"/>
+        </w:tabs>
+        <w:ind w:left="2160" w:hanging="360"/>
+      </w:pPr>
+      <w:rPr>
+        <w:rFonts w:ascii="Wingdings" w:hAnsi="Wingdings" w:hint="default"/>
+        <w:sz w:val="20"/>
+      </w:rPr>
+    </w:lvl>
+    <w:lvl w:ilvl="3" w:tentative="1">
+      <w:start w:val="1"/>
+      <w:numFmt w:val="bullet"/>
+      <w:lvlText w:val=""/>
+      <w:lvlJc w:val="left"/>
+      <w:pPr>
+        <w:tabs>
+          <w:tab w:val="num" w:pos="2880"/>
+        </w:tabs>
+        <w:ind w:left="2880" w:hanging="360"/>
+      </w:pPr>
+      <w:rPr>
+        <w:rFonts w:ascii="Wingdings" w:hAnsi="Wingdings" w:hint="default"/>
+        <w:sz w:val="20"/>
+      </w:rPr>
+    </w:lvl>
+    <w:lvl w:ilvl="4" w:tentative="1">
+      <w:start w:val="1"/>
+      <w:numFmt w:val="bullet"/>
+      <w:lvlText w:val=""/>
+      <w:lvlJc w:val="left"/>
+      <w:pPr>
+        <w:tabs>
+          <w:tab w:val="num" w:pos="3600"/>
+        </w:tabs>
+        <w:ind w:left="3600" w:hanging="360"/>
+      </w:pPr>
+      <w:rPr>
+        <w:rFonts w:ascii="Wingdings" w:hAnsi="Wingdings" w:hint="default"/>
+        <w:sz w:val="20"/>
+      </w:rPr>
+    </w:lvl>
+    <w:lvl w:ilvl="5" w:tentative="1">
+      <w:start w:val="1"/>
+      <w:numFmt w:val="bullet"/>
+      <w:lvlText w:val=""/>
+      <w:lvlJc w:val="left"/>
+      <w:pPr>
+        <w:tabs>
+          <w:tab w:val="num" w:pos="4320"/>
+        </w:tabs>
+        <w:ind w:left="4320" w:hanging="360"/>
+      </w:pPr>
+      <w:rPr>
+        <w:rFonts w:ascii="Wingdings" w:hAnsi="Wingdings" w:hint="default"/>
+        <w:sz w:val="20"/>
+      </w:rPr>
+    </w:lvl>
+    <w:lvl w:ilvl="6" w:tentative="1">
+      <w:start w:val="1"/>
+      <w:numFmt w:val="bullet"/>
+      <w:lvlText w:val=""/>
+      <w:lvlJc w:val="left"/>
+      <w:pPr>
+        <w:tabs>
+          <w:tab w:val="num" w:pos="5040"/>
+        </w:tabs>
+        <w:ind w:left="5040" w:hanging="360"/>
+      </w:pPr>
+      <w:rPr>
+        <w:rFonts w:ascii="Wingdings" w:hAnsi="Wingdings" w:hint="default"/>
+        <w:sz w:val="20"/>
+      </w:rPr>
+    </w:lvl>
+    <w:lvl w:ilvl="7" w:tentative="1">
+      <w:start w:val="1"/>
+      <w:numFmt w:val="bullet"/>
+      <w:lvlText w:val=""/>
+      <w:lvlJc w:val="left"/>
+      <w:pPr>
+        <w:tabs>
+          <w:tab w:val="num" w:pos="5760"/>
+        </w:tabs>
+        <w:ind w:left="5760" w:hanging="360"/>
+      </w:pPr>
+      <w:rPr>
+        <w:rFonts w:ascii="Wingdings" w:hAnsi="Wingdings" w:hint="default"/>
+        <w:sz w:val="20"/>
+      </w:rPr>
+    </w:lvl>
+    <w:lvl w:ilvl="8" w:tentative="1">
+      <w:start w:val="1"/>
+      <w:numFmt w:val="bullet"/>
+      <w:lvlText w:val=""/>
+      <w:lvlJc w:val="left"/>
+      <w:pPr>
+        <w:tabs>
+          <w:tab w:val="num" w:pos="6480"/>
+        </w:tabs>
+        <w:ind w:left="6480" w:hanging="360"/>
+      </w:pPr>
+      <w:rPr>
+        <w:rFonts w:ascii="Wingdings" w:hAnsi="Wingdings" w:hint="default"/>
+        <w:sz w:val="20"/>
+      </w:rPr>
+    </w:lvl>
+  </w:abstractNum>
+  <w:abstractNum w:abstractNumId="10" w15:restartNumberingAfterBreak="0">
+    <w:nsid w:val="57812BB5"/>
+    <w:multiLevelType w:val="multilevel"/>
+    <w:tmpl w:val="0D224A10"/>
+    <w:lvl w:ilvl="0">
+      <w:start w:val="1"/>
+      <w:numFmt w:val="bullet"/>
+      <w:lvlText w:val=""/>
+      <w:lvlJc w:val="left"/>
+      <w:pPr>
+        <w:tabs>
+          <w:tab w:val="num" w:pos="720"/>
+        </w:tabs>
+        <w:ind w:left="720" w:hanging="360"/>
+      </w:pPr>
+      <w:rPr>
+        <w:rFonts w:ascii="Symbol" w:hAnsi="Symbol" w:hint="default"/>
+        <w:sz w:val="20"/>
+      </w:rPr>
+    </w:lvl>
+    <w:lvl w:ilvl="1" w:tentative="1">
+      <w:start w:val="1"/>
+      <w:numFmt w:val="bullet"/>
+      <w:lvlText w:val="o"/>
+      <w:lvlJc w:val="left"/>
+      <w:pPr>
+        <w:tabs>
+          <w:tab w:val="num" w:pos="1440"/>
+        </w:tabs>
+        <w:ind w:left="1440" w:hanging="360"/>
+      </w:pPr>
+      <w:rPr>
+        <w:rFonts w:ascii="Courier New" w:hAnsi="Courier New" w:hint="default"/>
+        <w:sz w:val="20"/>
+      </w:rPr>
+    </w:lvl>
+    <w:lvl w:ilvl="2" w:tentative="1">
+      <w:start w:val="1"/>
+      <w:numFmt w:val="bullet"/>
+      <w:lvlText w:val=""/>
+      <w:lvlJc w:val="left"/>
+      <w:pPr>
+        <w:tabs>
+          <w:tab w:val="num" w:pos="2160"/>
+        </w:tabs>
+        <w:ind w:left="2160" w:hanging="360"/>
+      </w:pPr>
+      <w:rPr>
+        <w:rFonts w:ascii="Wingdings" w:hAnsi="Wingdings" w:hint="default"/>
+        <w:sz w:val="20"/>
+      </w:rPr>
+    </w:lvl>
+    <w:lvl w:ilvl="3" w:tentative="1">
+      <w:start w:val="1"/>
+      <w:numFmt w:val="bullet"/>
+      <w:lvlText w:val=""/>
+      <w:lvlJc w:val="left"/>
+      <w:pPr>
+        <w:tabs>
+          <w:tab w:val="num" w:pos="2880"/>
+        </w:tabs>
+        <w:ind w:left="2880" w:hanging="360"/>
+      </w:pPr>
+      <w:rPr>
+        <w:rFonts w:ascii="Wingdings" w:hAnsi="Wingdings" w:hint="default"/>
+        <w:sz w:val="20"/>
+      </w:rPr>
+    </w:lvl>
+    <w:lvl w:ilvl="4" w:tentative="1">
+      <w:start w:val="1"/>
+      <w:numFmt w:val="bullet"/>
+      <w:lvlText w:val=""/>
+      <w:lvlJc w:val="left"/>
+      <w:pPr>
+        <w:tabs>
+          <w:tab w:val="num" w:pos="3600"/>
+        </w:tabs>
+        <w:ind w:left="3600" w:hanging="360"/>
+      </w:pPr>
+      <w:rPr>
+        <w:rFonts w:ascii="Wingdings" w:hAnsi="Wingdings" w:hint="default"/>
+        <w:sz w:val="20"/>
+      </w:rPr>
+    </w:lvl>
+    <w:lvl w:ilvl="5" w:tentative="1">
+      <w:start w:val="1"/>
+      <w:numFmt w:val="bullet"/>
+      <w:lvlText w:val=""/>
+      <w:lvlJc w:val="left"/>
+      <w:pPr>
+        <w:tabs>
+          <w:tab w:val="num" w:pos="4320"/>
+        </w:tabs>
+        <w:ind w:left="4320" w:hanging="360"/>
+      </w:pPr>
+      <w:rPr>
+        <w:rFonts w:ascii="Wingdings" w:hAnsi="Wingdings" w:hint="default"/>
+        <w:sz w:val="20"/>
+      </w:rPr>
+    </w:lvl>
+    <w:lvl w:ilvl="6" w:tentative="1">
+      <w:start w:val="1"/>
+      <w:numFmt w:val="bullet"/>
+      <w:lvlText w:val=""/>
+      <w:lvlJc w:val="left"/>
+      <w:pPr>
+        <w:tabs>
+          <w:tab w:val="num" w:pos="5040"/>
+        </w:tabs>
+        <w:ind w:left="5040" w:hanging="360"/>
+      </w:pPr>
+      <w:rPr>
+        <w:rFonts w:ascii="Wingdings" w:hAnsi="Wingdings" w:hint="default"/>
+        <w:sz w:val="20"/>
+      </w:rPr>
+    </w:lvl>
+    <w:lvl w:ilvl="7" w:tentative="1">
+      <w:start w:val="1"/>
+      <w:numFmt w:val="bullet"/>
+      <w:lvlText w:val=""/>
+      <w:lvlJc w:val="left"/>
+      <w:pPr>
+        <w:tabs>
+          <w:tab w:val="num" w:pos="5760"/>
+        </w:tabs>
+        <w:ind w:left="5760" w:hanging="360"/>
+      </w:pPr>
+      <w:rPr>
+        <w:rFonts w:ascii="Wingdings" w:hAnsi="Wingdings" w:hint="default"/>
+        <w:sz w:val="20"/>
+      </w:rPr>
+    </w:lvl>
+    <w:lvl w:ilvl="8" w:tentative="1">
+      <w:start w:val="1"/>
+      <w:numFmt w:val="bullet"/>
+      <w:lvlText w:val=""/>
+      <w:lvlJc w:val="left"/>
+      <w:pPr>
+        <w:tabs>
+          <w:tab w:val="num" w:pos="6480"/>
+        </w:tabs>
+        <w:ind w:left="6480" w:hanging="360"/>
+      </w:pPr>
+      <w:rPr>
+        <w:rFonts w:ascii="Wingdings" w:hAnsi="Wingdings" w:hint="default"/>
+        <w:sz w:val="20"/>
+      </w:rPr>
+    </w:lvl>
+  </w:abstractNum>
+  <w:abstractNum w:abstractNumId="11" w15:restartNumberingAfterBreak="0">
+    <w:nsid w:val="744B3849"/>
+    <w:multiLevelType w:val="multilevel"/>
+    <w:tmpl w:val="F78C7530"/>
+    <w:lvl w:ilvl="0">
+      <w:start w:val="1"/>
+      <w:numFmt w:val="decimal"/>
+      <w:lvlText w:val="%1."/>
+      <w:lvlJc w:val="left"/>
+      <w:pPr>
+        <w:tabs>
+          <w:tab w:val="num" w:pos="720"/>
+        </w:tabs>
+        <w:ind w:left="720" w:hanging="360"/>
+      </w:pPr>
+    </w:lvl>
+    <w:lvl w:ilvl="1" w:tentative="1">
+      <w:start w:val="1"/>
+      <w:numFmt w:val="decimal"/>
+      <w:lvlText w:val="%2."/>
+      <w:lvlJc w:val="left"/>
+      <w:pPr>
+        <w:tabs>
+          <w:tab w:val="num" w:pos="1440"/>
+        </w:tabs>
+        <w:ind w:left="1440" w:hanging="360"/>
+      </w:pPr>
+    </w:lvl>
+    <w:lvl w:ilvl="2" w:tentative="1">
+      <w:start w:val="1"/>
+      <w:numFmt w:val="decimal"/>
+      <w:lvlText w:val="%3."/>
+      <w:lvlJc w:val="left"/>
+      <w:pPr>
+        <w:tabs>
+          <w:tab w:val="num" w:pos="2160"/>
+        </w:tabs>
+        <w:ind w:left="2160" w:hanging="360"/>
+      </w:pPr>
+    </w:lvl>
+    <w:lvl w:ilvl="3" w:tentative="1">
+      <w:start w:val="1"/>
+      <w:numFmt w:val="decimal"/>
+      <w:lvlText w:val="%4."/>
+      <w:lvlJc w:val="left"/>
+      <w:pPr>
+        <w:tabs>
+          <w:tab w:val="num" w:pos="2880"/>
+        </w:tabs>
+        <w:ind w:left="2880" w:hanging="360"/>
+      </w:pPr>
+    </w:lvl>
+    <w:lvl w:ilvl="4" w:tentative="1">
+      <w:start w:val="1"/>
+      <w:numFmt w:val="decimal"/>
+      <w:lvlText w:val="%5."/>
+      <w:lvlJc w:val="left"/>
+      <w:pPr>
+        <w:tabs>
+          <w:tab w:val="num" w:pos="3600"/>
+        </w:tabs>
+        <w:ind w:left="3600" w:hanging="360"/>
+      </w:pPr>
+    </w:lvl>
+    <w:lvl w:ilvl="5" w:tentative="1">
+      <w:start w:val="1"/>
+      <w:numFmt w:val="decimal"/>
+      <w:lvlText w:val="%6."/>
+      <w:lvlJc w:val="left"/>
+      <w:pPr>
+        <w:tabs>
+          <w:tab w:val="num" w:pos="4320"/>
+        </w:tabs>
+        <w:ind w:left="4320" w:hanging="360"/>
+      </w:pPr>
+    </w:lvl>
+    <w:lvl w:ilvl="6" w:tentative="1">
+      <w:start w:val="1"/>
+      <w:numFmt w:val="decimal"/>
+      <w:lvlText w:val="%7."/>
+      <w:lvlJc w:val="left"/>
+      <w:pPr>
+        <w:tabs>
+          <w:tab w:val="num" w:pos="5040"/>
+        </w:tabs>
+        <w:ind w:left="5040" w:hanging="360"/>
+      </w:pPr>
+    </w:lvl>
+    <w:lvl w:ilvl="7" w:tentative="1">
+      <w:start w:val="1"/>
+      <w:numFmt w:val="decimal"/>
+      <w:lvlText w:val="%8."/>
+      <w:lvlJc w:val="left"/>
+      <w:pPr>
+        <w:tabs>
+          <w:tab w:val="num" w:pos="5760"/>
+        </w:tabs>
+        <w:ind w:left="5760" w:hanging="360"/>
+      </w:pPr>
+    </w:lvl>
+    <w:lvl w:ilvl="8" w:tentative="1">
+      <w:start w:val="1"/>
+      <w:numFmt w:val="decimal"/>
+      <w:lvlText w:val="%9."/>
+      <w:lvlJc w:val="left"/>
+      <w:pPr>
+        <w:tabs>
+          <w:tab w:val="num" w:pos="6480"/>
+        </w:tabs>
+        <w:ind w:left="6480" w:hanging="360"/>
+      </w:pPr>
+    </w:lvl>
+  </w:abstractNum>
   <w:num w:numId="1">
+    <w:abstractNumId w:val="4"/>
+  </w:num>
+  <w:num w:numId="2">
+    <w:abstractNumId w:val="7"/>
+  </w:num>
+  <w:num w:numId="3">
+    <w:abstractNumId w:val="1"/>
+  </w:num>
+  <w:num w:numId="4">
+    <w:abstractNumId w:val="11"/>
+  </w:num>
+  <w:num w:numId="5">
+    <w:abstractNumId w:val="2"/>
+  </w:num>
+  <w:num w:numId="6">
     <w:abstractNumId w:val="0"/>
   </w:num>
-  <w:num w:numId="2">
-    <w:abstractNumId w:val="1"/>
+  <w:num w:numId="7">
+    <w:abstractNumId w:val="8"/>
+  </w:num>
+  <w:num w:numId="8">
+    <w:abstractNumId w:val="6"/>
+  </w:num>
+  <w:num w:numId="9">
+    <w:abstractNumId w:val="3"/>
+  </w:num>
+  <w:num w:numId="10">
+    <w:abstractNumId w:val="10"/>
+  </w:num>
+  <w:num w:numId="11">
+    <w:abstractNumId w:val="9"/>
+  </w:num>
+  <w:num w:numId="12">
+    <w:abstractNumId w:val="5"/>
   </w:num>
 </w:numbering>
 </file>

</xml_diff>

<commit_message>
thinking, planning all purchases - 4h of planning :O
</commit_message>
<xml_diff>
--- a/assets/time_to_party_assets/dokumentacja.docx
+++ b/assets/time_to_party_assets/dokumentacja.docx
@@ -615,13 +615,13 @@
     <w:p>
       <w:pPr>
         <w:rPr>
+          <w:color w:val="FF0000"/>
+        </w:rPr>
+      </w:pPr>
+      <w:r>
+        <w:rPr>
           <w:color w:val="00B050"/>
         </w:rPr>
-      </w:pPr>
-      <w:r>
-        <w:rPr>
-          <w:color w:val="00B050"/>
-        </w:rPr>
         <w:t xml:space="preserve">-  </w:t>
       </w:r>
       <w:r>
@@ -722,11 +722,53 @@
         </w:rPr>
         <w:t xml:space="preserve"> czy coś innego?</w:t>
       </w:r>
-    </w:p>
-    <w:p>
-      <w:pPr>
-        <w:rPr>
-          <w:rFonts w:ascii="Times New Roman" w:eastAsia="Times New Roman" w:hAnsi="Times New Roman" w:cs="Times New Roman"/>
+      <w:r>
+        <w:rPr>
+          <w:rFonts w:ascii="Times New Roman" w:eastAsia="Times New Roman" w:hAnsi="Times New Roman" w:cs="Times New Roman"/>
+          <w:sz w:val="24"/>
+          <w:szCs w:val="24"/>
+          <w:lang w:eastAsia="pl-PL"/>
+        </w:rPr>
+        <w:t xml:space="preserve"> //</w:t>
+      </w:r>
+      <w:r>
+        <w:rPr>
+          <w:rFonts w:ascii="Times New Roman" w:eastAsia="Times New Roman" w:hAnsi="Times New Roman" w:cs="Times New Roman"/>
+          <w:color w:val="FF0000"/>
+          <w:sz w:val="24"/>
+          <w:szCs w:val="24"/>
+          <w:lang w:eastAsia="pl-PL"/>
+        </w:rPr>
+        <w:t xml:space="preserve">pytanie jeszcze czy to będzie pamiętało w momencie gdy </w:t>
+      </w:r>
+      <w:proofErr w:type="spellStart"/>
+      <w:r>
+        <w:rPr>
+          <w:rFonts w:ascii="Times New Roman" w:eastAsia="Times New Roman" w:hAnsi="Times New Roman" w:cs="Times New Roman"/>
+          <w:color w:val="FF0000"/>
+          <w:sz w:val="24"/>
+          <w:szCs w:val="24"/>
+          <w:lang w:eastAsia="pl-PL"/>
+        </w:rPr>
+        <w:t>apk’a</w:t>
+      </w:r>
+      <w:proofErr w:type="spellEnd"/>
+      <w:r>
+        <w:rPr>
+          <w:rFonts w:ascii="Times New Roman" w:eastAsia="Times New Roman" w:hAnsi="Times New Roman" w:cs="Times New Roman"/>
+          <w:color w:val="FF0000"/>
+          <w:sz w:val="24"/>
+          <w:szCs w:val="24"/>
+          <w:lang w:eastAsia="pl-PL"/>
+        </w:rPr>
+        <w:t xml:space="preserve"> zostanie odinstalowana?</w:t>
+      </w:r>
+    </w:p>
+    <w:p>
+      <w:pPr>
+        <w:rPr>
+          <w:rFonts w:ascii="Times New Roman" w:eastAsia="Times New Roman" w:hAnsi="Times New Roman" w:cs="Times New Roman"/>
+          <w:color w:val="FF0000"/>
           <w:sz w:val="24"/>
           <w:szCs w:val="24"/>
           <w:lang w:eastAsia="pl-PL"/>
@@ -764,6 +806,26 @@
         <w:t xml:space="preserve"> pod kątem pobranych bibliotek – zapisać sobie która co robi i do czego jest bo zaczynam się gubić </w:t>
       </w:r>
       <w:r>
+        <w:rPr>
+          <w:color w:val="FF0000"/>
+        </w:rPr>
+        <w:t xml:space="preserve">po części zrobione – do przeanalizowania kod i do wywalenia kilka rzeczy i zrobienia od nowa będzie – </w:t>
+      </w:r>
+      <w:proofErr w:type="spellStart"/>
+      <w:r>
+        <w:rPr>
+          <w:color w:val="FF0000"/>
+        </w:rPr>
+        <w:t>zle</w:t>
+      </w:r>
+      <w:proofErr w:type="spellEnd"/>
+      <w:r>
+        <w:rPr>
+          <w:color w:val="FF0000"/>
+        </w:rPr>
+        <w:t xml:space="preserve"> do tego podszedłem ale dało mi to trochę wiedzy</w:t>
+      </w:r>
+      <w:r>
         <w:br/>
         <w:t xml:space="preserve">- założyć nowe konto </w:t>
       </w:r>
@@ -781,6 +843,50 @@
       </w:r>
       <w:proofErr w:type="spellEnd"/>
       <w:r>
+        <w:t>//</w:t>
+      </w:r>
+      <w:r>
+        <w:rPr>
+          <w:color w:val="FF0000"/>
+        </w:rPr>
+        <w:t xml:space="preserve">po </w:t>
+      </w:r>
+      <w:r>
+        <w:rPr>
+          <w:color w:val="FF0000"/>
+        </w:rPr>
+        <w:lastRenderedPageBreak/>
+        <w:t xml:space="preserve">części </w:t>
+      </w:r>
+      <w:proofErr w:type="spellStart"/>
+      <w:r>
+        <w:rPr>
+          <w:color w:val="FF0000"/>
+        </w:rPr>
+        <w:t>done</w:t>
+      </w:r>
+      <w:proofErr w:type="spellEnd"/>
+      <w:r>
+        <w:rPr>
+          <w:color w:val="FF0000"/>
+        </w:rPr>
+        <w:t xml:space="preserve">, trzeba jeszcze </w:t>
+      </w:r>
+      <w:proofErr w:type="spellStart"/>
+      <w:r>
+        <w:rPr>
+          <w:color w:val="FF0000"/>
+        </w:rPr>
+        <w:t>podzialac</w:t>
+      </w:r>
+      <w:proofErr w:type="spellEnd"/>
+      <w:r>
+        <w:rPr>
+          <w:color w:val="FF0000"/>
+        </w:rPr>
+        <w:t xml:space="preserve"> – ale to chyba w trakcie mi wyjdzie co dalej?</w:t>
+      </w:r>
+      <w:r>
         <w:br/>
       </w:r>
       <w:r>
@@ -795,11 +901,7 @@
       </w:r>
       <w:proofErr w:type="spellEnd"/>
       <w:r>
-        <w:t xml:space="preserve">, tak żeby na tej </w:t>
-      </w:r>
-      <w:r>
-        <w:lastRenderedPageBreak/>
-        <w:t xml:space="preserve">podstawie mieli możliwość zrobienia </w:t>
+        <w:t xml:space="preserve">, tak żeby na tej podstawie mieli możliwość zrobienia </w:t>
       </w:r>
       <w:proofErr w:type="spellStart"/>
       <w:r>
@@ -837,8 +939,48 @@
         </w:rPr>
         <w:t>upewnij się, że stan zakupu jest synchronizowany z serwerem.</w:t>
       </w:r>
-    </w:p>
-    <w:p>
+      <w:r>
+        <w:rPr>
+          <w:rFonts w:ascii="Times New Roman" w:eastAsia="Times New Roman" w:hAnsi="Times New Roman" w:cs="Times New Roman"/>
+          <w:sz w:val="24"/>
+          <w:szCs w:val="24"/>
+          <w:lang w:eastAsia="pl-PL"/>
+        </w:rPr>
+        <w:t xml:space="preserve"> </w:t>
+      </w:r>
+      <w:r>
+        <w:rPr>
+          <w:rFonts w:ascii="Times New Roman" w:eastAsia="Times New Roman" w:hAnsi="Times New Roman" w:cs="Times New Roman"/>
+          <w:color w:val="FF0000"/>
+          <w:sz w:val="24"/>
+          <w:szCs w:val="24"/>
+          <w:lang w:eastAsia="pl-PL"/>
+        </w:rPr>
+        <w:t xml:space="preserve">// pytanie do wysłania do </w:t>
+      </w:r>
+      <w:proofErr w:type="spellStart"/>
+      <w:r>
+        <w:rPr>
+          <w:rFonts w:ascii="Times New Roman" w:eastAsia="Times New Roman" w:hAnsi="Times New Roman" w:cs="Times New Roman"/>
+          <w:color w:val="FF0000"/>
+          <w:sz w:val="24"/>
+          <w:szCs w:val="24"/>
+          <w:lang w:eastAsia="pl-PL"/>
+        </w:rPr>
+        <w:t>gpt</w:t>
+      </w:r>
+      <w:proofErr w:type="spellEnd"/>
+    </w:p>
+    <w:p>
+      <w:pPr>
+        <w:rPr>
+          <w:rFonts w:ascii="Times New Roman" w:eastAsia="Times New Roman" w:hAnsi="Times New Roman" w:cs="Times New Roman"/>
+          <w:color w:val="FF0000"/>
+          <w:sz w:val="24"/>
+          <w:szCs w:val="24"/>
+          <w:lang w:eastAsia="pl-PL"/>
+        </w:rPr>
+      </w:pPr>
       <w:r>
         <w:rPr>
           <w:rFonts w:ascii="Times New Roman" w:eastAsia="Times New Roman" w:hAnsi="Times New Roman" w:cs="Times New Roman"/>
@@ -848,6 +990,36 @@
         </w:rPr>
         <w:t>- weryfikacja zakupów po stronie serwera aby uniknąć oszustw – jak tego dokonać? Co skonfigurować? Czy mój kod po części już to obsługuje?</w:t>
       </w:r>
+      <w:r>
+        <w:rPr>
+          <w:rFonts w:ascii="Times New Roman" w:eastAsia="Times New Roman" w:hAnsi="Times New Roman" w:cs="Times New Roman"/>
+          <w:sz w:val="24"/>
+          <w:szCs w:val="24"/>
+          <w:lang w:eastAsia="pl-PL"/>
+        </w:rPr>
+        <w:t xml:space="preserve"> </w:t>
+      </w:r>
+      <w:r>
+        <w:rPr>
+          <w:rFonts w:ascii="Times New Roman" w:eastAsia="Times New Roman" w:hAnsi="Times New Roman" w:cs="Times New Roman"/>
+          <w:color w:val="FF0000"/>
+          <w:sz w:val="24"/>
+          <w:szCs w:val="24"/>
+          <w:lang w:eastAsia="pl-PL"/>
+        </w:rPr>
+        <w:t>//raczej na razie nie mogę tego zrobić</w:t>
+      </w:r>
+    </w:p>
+    <w:p>
+      <w:pPr>
+        <w:rPr>
+          <w:rFonts w:ascii="Times New Roman" w:eastAsia="Times New Roman" w:hAnsi="Times New Roman" w:cs="Times New Roman"/>
+          <w:color w:val="FF0000"/>
+          <w:sz w:val="24"/>
+          <w:szCs w:val="24"/>
+          <w:lang w:eastAsia="pl-PL"/>
+        </w:rPr>
+      </w:pPr>
       <w:r>
         <w:rPr>
           <w:rFonts w:ascii="Times New Roman" w:eastAsia="Times New Roman" w:hAnsi="Times New Roman" w:cs="Times New Roman"/>
@@ -965,9 +1137,294 @@
           <w:szCs w:val="24"/>
           <w:lang w:eastAsia="pl-PL"/>
         </w:rPr>
+        <w:t xml:space="preserve"> // </w:t>
+      </w:r>
+      <w:proofErr w:type="spellStart"/>
+      <w:r>
+        <w:rPr>
+          <w:rFonts w:ascii="Times New Roman" w:eastAsia="Times New Roman" w:hAnsi="Times New Roman" w:cs="Times New Roman"/>
+          <w:color w:val="FF0000"/>
+          <w:sz w:val="24"/>
+          <w:szCs w:val="24"/>
+          <w:lang w:eastAsia="pl-PL"/>
+        </w:rPr>
+        <w:t>troche</w:t>
+      </w:r>
+      <w:proofErr w:type="spellEnd"/>
+      <w:r>
+        <w:rPr>
+          <w:rFonts w:ascii="Times New Roman" w:eastAsia="Times New Roman" w:hAnsi="Times New Roman" w:cs="Times New Roman"/>
+          <w:color w:val="FF0000"/>
+          <w:sz w:val="24"/>
+          <w:szCs w:val="24"/>
+          <w:lang w:eastAsia="pl-PL"/>
+        </w:rPr>
+        <w:t xml:space="preserve"> bez sensu to pytanie, dlaczego ktoś </w:t>
+      </w:r>
+      <w:proofErr w:type="spellStart"/>
+      <w:r>
+        <w:rPr>
+          <w:rFonts w:ascii="Times New Roman" w:eastAsia="Times New Roman" w:hAnsi="Times New Roman" w:cs="Times New Roman"/>
+          <w:color w:val="FF0000"/>
+          <w:sz w:val="24"/>
+          <w:szCs w:val="24"/>
+          <w:lang w:eastAsia="pl-PL"/>
+        </w:rPr>
+        <w:t>mialby</w:t>
+      </w:r>
+      <w:proofErr w:type="spellEnd"/>
+      <w:r>
+        <w:rPr>
+          <w:rFonts w:ascii="Times New Roman" w:eastAsia="Times New Roman" w:hAnsi="Times New Roman" w:cs="Times New Roman"/>
+          <w:color w:val="FF0000"/>
+          <w:sz w:val="24"/>
+          <w:szCs w:val="24"/>
+          <w:lang w:eastAsia="pl-PL"/>
+        </w:rPr>
+        <w:t xml:space="preserve"> mieć funkcje aby anulować zakup już po jego dokonaniu? Nie ma </w:t>
+      </w:r>
+      <w:proofErr w:type="spellStart"/>
+      <w:r>
+        <w:rPr>
+          <w:rFonts w:ascii="Times New Roman" w:eastAsia="Times New Roman" w:hAnsi="Times New Roman" w:cs="Times New Roman"/>
+          <w:color w:val="FF0000"/>
+          <w:sz w:val="24"/>
+          <w:szCs w:val="24"/>
+          <w:lang w:eastAsia="pl-PL"/>
+        </w:rPr>
+        <w:t>zadnej</w:t>
+      </w:r>
+      <w:proofErr w:type="spellEnd"/>
+      <w:r>
+        <w:rPr>
+          <w:rFonts w:ascii="Times New Roman" w:eastAsia="Times New Roman" w:hAnsi="Times New Roman" w:cs="Times New Roman"/>
+          <w:color w:val="FF0000"/>
+          <w:sz w:val="24"/>
+          <w:szCs w:val="24"/>
+          <w:lang w:eastAsia="pl-PL"/>
+        </w:rPr>
+        <w:t xml:space="preserve"> gwarancji ani </w:t>
+      </w:r>
+      <w:proofErr w:type="spellStart"/>
+      <w:r>
+        <w:rPr>
+          <w:rFonts w:ascii="Times New Roman" w:eastAsia="Times New Roman" w:hAnsi="Times New Roman" w:cs="Times New Roman"/>
+          <w:color w:val="FF0000"/>
+          <w:sz w:val="24"/>
+          <w:szCs w:val="24"/>
+          <w:lang w:eastAsia="pl-PL"/>
+        </w:rPr>
+        <w:t>zwrotow</w:t>
+      </w:r>
+      <w:proofErr w:type="spellEnd"/>
+      <w:r>
+        <w:rPr>
+          <w:rFonts w:ascii="Times New Roman" w:eastAsia="Times New Roman" w:hAnsi="Times New Roman" w:cs="Times New Roman"/>
+          <w:color w:val="FF0000"/>
+          <w:sz w:val="24"/>
+          <w:szCs w:val="24"/>
+          <w:lang w:eastAsia="pl-PL"/>
+        </w:rPr>
+        <w:t xml:space="preserve"> – tym bardziej w produkcie za kilka zł, reszta – kod do przeanalizowania pod tym kątem + wszystko już rozrysowane na kartce</w:t>
+      </w:r>
+      <w:r>
+        <w:rPr>
+          <w:rFonts w:ascii="Times New Roman" w:eastAsia="Times New Roman" w:hAnsi="Times New Roman" w:cs="Times New Roman"/>
+          <w:sz w:val="24"/>
+          <w:szCs w:val="24"/>
+          <w:lang w:eastAsia="pl-PL"/>
+        </w:rPr>
         <w:br/>
         <w:t>- jak mogę prawidłowo przetestować proces płatności używając fikcyjnie mojego konta? Skoro dodałem inny swój email jako konto testowe i mam tam moją aplikację – w jaki sposób wszystko skonfigurować teraz aby prawidłowo obsłużyć proces płatności w środowisku testowym?</w:t>
       </w:r>
+      <w:r>
+        <w:rPr>
+          <w:rFonts w:ascii="Times New Roman" w:eastAsia="Times New Roman" w:hAnsi="Times New Roman" w:cs="Times New Roman"/>
+          <w:sz w:val="24"/>
+          <w:szCs w:val="24"/>
+          <w:lang w:eastAsia="pl-PL"/>
+        </w:rPr>
+        <w:t xml:space="preserve"> </w:t>
+      </w:r>
+      <w:r>
+        <w:rPr>
+          <w:rFonts w:ascii="Times New Roman" w:eastAsia="Times New Roman" w:hAnsi="Times New Roman" w:cs="Times New Roman"/>
+          <w:color w:val="FF0000"/>
+          <w:sz w:val="24"/>
+          <w:szCs w:val="24"/>
+          <w:lang w:eastAsia="pl-PL"/>
+        </w:rPr>
+        <w:t xml:space="preserve">// musze mieć konto testerów, co już zrobiłem – trzeba dodać jeszcze jakiś email i zobaczyć czy dostanie powiadomienie ktoś kto nie ma zainstalowanej tej aplikacji – coś jest nie tak bo </w:t>
+      </w:r>
+      <w:proofErr w:type="spellStart"/>
+      <w:r>
+        <w:rPr>
+          <w:rFonts w:ascii="Times New Roman" w:eastAsia="Times New Roman" w:hAnsi="Times New Roman" w:cs="Times New Roman"/>
+          <w:color w:val="FF0000"/>
+          <w:sz w:val="24"/>
+          <w:szCs w:val="24"/>
+          <w:lang w:eastAsia="pl-PL"/>
+        </w:rPr>
+        <w:t>google</w:t>
+      </w:r>
+      <w:proofErr w:type="spellEnd"/>
+      <w:r>
+        <w:rPr>
+          <w:rFonts w:ascii="Times New Roman" w:eastAsia="Times New Roman" w:hAnsi="Times New Roman" w:cs="Times New Roman"/>
+          <w:color w:val="FF0000"/>
+          <w:sz w:val="24"/>
+          <w:szCs w:val="24"/>
+          <w:lang w:eastAsia="pl-PL"/>
+        </w:rPr>
+        <w:t xml:space="preserve"> nie </w:t>
+      </w:r>
+      <w:proofErr w:type="spellStart"/>
+      <w:r>
+        <w:rPr>
+          <w:rFonts w:ascii="Times New Roman" w:eastAsia="Times New Roman" w:hAnsi="Times New Roman" w:cs="Times New Roman"/>
+          <w:color w:val="FF0000"/>
+          <w:sz w:val="24"/>
+          <w:szCs w:val="24"/>
+          <w:lang w:eastAsia="pl-PL"/>
+        </w:rPr>
+        <w:t>wyslalo</w:t>
+      </w:r>
+      <w:proofErr w:type="spellEnd"/>
+      <w:r>
+        <w:rPr>
+          <w:rFonts w:ascii="Times New Roman" w:eastAsia="Times New Roman" w:hAnsi="Times New Roman" w:cs="Times New Roman"/>
+          <w:color w:val="FF0000"/>
+          <w:sz w:val="24"/>
+          <w:szCs w:val="24"/>
+          <w:lang w:eastAsia="pl-PL"/>
+        </w:rPr>
+        <w:t xml:space="preserve"> powiadomienia o tym ze tester został dodany…teoretycznie po poprawnej implementacji i połączeniu z produktem proces zakupowy </w:t>
+      </w:r>
+      <w:proofErr w:type="spellStart"/>
+      <w:r>
+        <w:rPr>
+          <w:rFonts w:ascii="Times New Roman" w:eastAsia="Times New Roman" w:hAnsi="Times New Roman" w:cs="Times New Roman"/>
+          <w:color w:val="FF0000"/>
+          <w:sz w:val="24"/>
+          <w:szCs w:val="24"/>
+          <w:lang w:eastAsia="pl-PL"/>
+        </w:rPr>
+        <w:t>powin</w:t>
+      </w:r>
+      <w:proofErr w:type="spellEnd"/>
+      <w:r>
+        <w:rPr>
+          <w:rFonts w:ascii="Times New Roman" w:eastAsia="Times New Roman" w:hAnsi="Times New Roman" w:cs="Times New Roman"/>
+          <w:color w:val="FF0000"/>
+          <w:sz w:val="24"/>
+          <w:szCs w:val="24"/>
+          <w:lang w:eastAsia="pl-PL"/>
+        </w:rPr>
+        <w:t xml:space="preserve"> </w:t>
+      </w:r>
+      <w:proofErr w:type="spellStart"/>
+      <w:r>
+        <w:rPr>
+          <w:rFonts w:ascii="Times New Roman" w:eastAsia="Times New Roman" w:hAnsi="Times New Roman" w:cs="Times New Roman"/>
+          <w:color w:val="FF0000"/>
+          <w:sz w:val="24"/>
+          <w:szCs w:val="24"/>
+          <w:lang w:eastAsia="pl-PL"/>
+        </w:rPr>
+        <w:t>ien</w:t>
+      </w:r>
+      <w:proofErr w:type="spellEnd"/>
+      <w:r>
+        <w:rPr>
+          <w:rFonts w:ascii="Times New Roman" w:eastAsia="Times New Roman" w:hAnsi="Times New Roman" w:cs="Times New Roman"/>
+          <w:color w:val="FF0000"/>
+          <w:sz w:val="24"/>
+          <w:szCs w:val="24"/>
+          <w:lang w:eastAsia="pl-PL"/>
+        </w:rPr>
+        <w:t xml:space="preserve"> się odpalać i przenosić do wykonania go w aplikacji </w:t>
+      </w:r>
+      <w:proofErr w:type="spellStart"/>
+      <w:r>
+        <w:rPr>
+          <w:rFonts w:ascii="Times New Roman" w:eastAsia="Times New Roman" w:hAnsi="Times New Roman" w:cs="Times New Roman"/>
+          <w:color w:val="FF0000"/>
+          <w:sz w:val="24"/>
+          <w:szCs w:val="24"/>
+          <w:lang w:eastAsia="pl-PL"/>
+        </w:rPr>
+        <w:t>google</w:t>
+      </w:r>
+      <w:proofErr w:type="spellEnd"/>
+      <w:r>
+        <w:rPr>
+          <w:rFonts w:ascii="Times New Roman" w:eastAsia="Times New Roman" w:hAnsi="Times New Roman" w:cs="Times New Roman"/>
+          <w:color w:val="FF0000"/>
+          <w:sz w:val="24"/>
+          <w:szCs w:val="24"/>
+          <w:lang w:eastAsia="pl-PL"/>
+        </w:rPr>
+        <w:t xml:space="preserve"> </w:t>
+      </w:r>
+      <w:proofErr w:type="spellStart"/>
+      <w:r>
+        <w:rPr>
+          <w:rFonts w:ascii="Times New Roman" w:eastAsia="Times New Roman" w:hAnsi="Times New Roman" w:cs="Times New Roman"/>
+          <w:color w:val="FF0000"/>
+          <w:sz w:val="24"/>
+          <w:szCs w:val="24"/>
+          <w:lang w:eastAsia="pl-PL"/>
+        </w:rPr>
+        <w:t>play</w:t>
+      </w:r>
+      <w:proofErr w:type="spellEnd"/>
+    </w:p>
+    <w:p/>
+    <w:p>
+      <w:r>
+        <w:t xml:space="preserve">- zaraz po odpaleniu aplikacji w </w:t>
+      </w:r>
+      <w:proofErr w:type="spellStart"/>
+      <w:r>
+        <w:t>main</w:t>
+      </w:r>
+      <w:proofErr w:type="spellEnd"/>
+      <w:r>
+        <w:t xml:space="preserve"> menu </w:t>
+      </w:r>
+      <w:proofErr w:type="spellStart"/>
+      <w:r>
+        <w:t>wyswieltac</w:t>
+      </w:r>
+      <w:proofErr w:type="spellEnd"/>
+      <w:r>
+        <w:t xml:space="preserve"> komunikat czy jesteś </w:t>
+      </w:r>
+      <w:proofErr w:type="spellStart"/>
+      <w:r>
+        <w:t>free</w:t>
+      </w:r>
+      <w:proofErr w:type="spellEnd"/>
+      <w:r>
+        <w:t xml:space="preserve"> czy tez nie – taki mały jak po zmianie języka albo może jakiś </w:t>
+      </w:r>
+      <w:proofErr w:type="spellStart"/>
+      <w:r>
+        <w:t>static</w:t>
+      </w:r>
+      <w:proofErr w:type="spellEnd"/>
+      <w:r>
+        <w:t xml:space="preserve"> napis? -&gt;oczywiście po przejściu tego całego procesu co rozrysowałem na kartce</w:t>
+      </w:r>
+    </w:p>
+    <w:p>
+      <w:pPr>
+        <w:rPr>
+          <w:color w:val="FF0000"/>
+        </w:rPr>
+      </w:pPr>
+      <w:bookmarkStart w:id="0" w:name="_GoBack"/>
+      <w:bookmarkEnd w:id="0"/>
     </w:p>
     <w:p>
       <w:r>
@@ -1161,6 +1618,7 @@
           <w:szCs w:val="24"/>
           <w:lang w:eastAsia="pl-PL"/>
         </w:rPr>
+        <w:lastRenderedPageBreak/>
         <w:t xml:space="preserve">//Czy odnośnie reklam, in </w:t>
       </w:r>
       <w:proofErr w:type="spellStart"/>
@@ -1382,7 +1840,6 @@
         <w:br/>
       </w:r>
       <w:r>
-        <w:lastRenderedPageBreak/>
         <w:br/>
       </w:r>
       <w:r>
@@ -1545,7 +2002,11 @@
         <w:t xml:space="preserve">- całkowita wymiana planszy ikonek i wszystkiego (szata graficzna) -  efekt gry „po północy” – cała logika taka sama ale ze zmianą bazy danych, dodatkowo płatna funkcja aby wymienić grę na tryb „hot” </w:t>
       </w:r>
       <w:r>
-        <w:t xml:space="preserve"> - na funkcji mikropłatności – jak by to miało działać aby był to tryb tylko dla 2 osób ? – logika musiałaby się o wiele bardziej zmienić…</w:t>
+        <w:t xml:space="preserve"> - na funkcji mikropłatności – jak by to miało działać aby był to tryb tylko dla 2 osób ? – logika </w:t>
+      </w:r>
+      <w:r>
+        <w:lastRenderedPageBreak/>
+        <w:t>musiałaby się o wiele bardziej zmienić…</w:t>
       </w:r>
       <w:r>
         <w:t xml:space="preserve"> ale jest to do zrobienia </w:t>
@@ -1770,7 +2231,6 @@
     </w:p>
     <w:p>
       <w:r>
-        <w:lastRenderedPageBreak/>
         <w:t xml:space="preserve">- zamiast po kolei przenosić użytkownika w kodzie, </w:t>
       </w:r>
       <w:proofErr w:type="spellStart"/>
@@ -2414,6 +2874,16 @@
           <w:lang w:eastAsia="pl-PL"/>
         </w:rPr>
         <w:br/>
+      </w:r>
+      <w:r>
+        <w:rPr>
+          <w:rFonts w:ascii="Courier New" w:eastAsia="Times New Roman" w:hAnsi="Courier New" w:cs="Courier New"/>
+          <w:color w:val="CC7832"/>
+          <w:sz w:val="20"/>
+          <w:szCs w:val="20"/>
+          <w:lang w:eastAsia="pl-PL"/>
+        </w:rPr>
+        <w:lastRenderedPageBreak/>
         <w:t xml:space="preserve">  </w:t>
       </w:r>
       <w:proofErr w:type="spellStart"/>
@@ -3545,7 +4015,6 @@
           </w:tcPr>
           <w:p>
             <w:r>
-              <w:lastRenderedPageBreak/>
               <w:t>6</w:t>
             </w:r>
           </w:p>
@@ -5219,18 +5688,7 @@
           <w:szCs w:val="24"/>
           <w:lang w:eastAsia="pl-PL"/>
         </w:rPr>
-        <w:t xml:space="preserve"> Niezależnie od tego, który system wybierzesz, ważne będzie przetestowanie go w praktyce. Możesz zorganizować gry próbne z różnymi grupami graczy i poprosić o feedback. To pomoże Ci zrozumieć, czy system jest sprawiedliwy i czy przyczynia się do zabawy, a także czy jest wystarczająco intuicyjny, aby gracze nie musieli skupiać się na liczeniu punktów, a</w:t>
-      </w:r>
-      <w:bookmarkStart w:id="0" w:name="_GoBack"/>
-      <w:bookmarkEnd w:id="0"/>
-      <w:r>
-        <w:rPr>
-          <w:rFonts w:ascii="Times New Roman" w:eastAsia="Times New Roman" w:hAnsi="Times New Roman" w:cs="Times New Roman"/>
-          <w:sz w:val="24"/>
-          <w:szCs w:val="24"/>
-          <w:lang w:eastAsia="pl-PL"/>
-        </w:rPr>
-        <w:t>le mogli się skoncentrować na zabawie.</w:t>
+        <w:t xml:space="preserve"> Niezależnie od tego, który system wybierzesz, ważne będzie przetestowanie go w praktyce. Możesz zorganizować gry próbne z różnymi grupami graczy i poprosić o feedback. To pomoże Ci zrozumieć, czy system jest sprawiedliwy i czy przyczynia się do zabawy, a także czy jest wystarczająco intuicyjny, aby gracze nie musieli skupiać się na liczeniu punktów, ale mogli się skoncentrować na zabawie.</w:t>
       </w:r>
     </w:p>
     <w:p>

</xml_diff>

<commit_message>
almost nothing today :(
</commit_message>
<xml_diff>
--- a/assets/time_to_party_assets/dokumentacja.docx
+++ b/assets/time_to_party_assets/dokumentacja.docx
@@ -893,46 +893,77 @@
         <w:br/>
       </w:r>
       <w:r>
+        <w:rPr>
+          <w:strike/>
+        </w:rPr>
         <w:t xml:space="preserve">- trzeba przechowywać ID użytkowników, którzy zakupili pełną wersję w </w:t>
       </w:r>
       <w:proofErr w:type="spellStart"/>
       <w:r>
+        <w:rPr>
+          <w:strike/>
+        </w:rPr>
         <w:t>firebase</w:t>
       </w:r>
       <w:proofErr w:type="spellEnd"/>
       <w:r>
+        <w:rPr>
+          <w:strike/>
+        </w:rPr>
         <w:t xml:space="preserve">, tak żeby na tej podstawie mieli możliwość zrobienia </w:t>
       </w:r>
       <w:proofErr w:type="spellStart"/>
       <w:r>
+        <w:rPr>
+          <w:strike/>
+        </w:rPr>
         <w:t>restore</w:t>
       </w:r>
       <w:proofErr w:type="spellEnd"/>
       <w:r>
+        <w:rPr>
+          <w:strike/>
+        </w:rPr>
         <w:t xml:space="preserve"> </w:t>
       </w:r>
       <w:proofErr w:type="spellStart"/>
       <w:r>
+        <w:rPr>
+          <w:strike/>
+        </w:rPr>
         <w:t>purchases</w:t>
       </w:r>
       <w:proofErr w:type="spellEnd"/>
       <w:r>
+        <w:rPr>
+          <w:strike/>
+        </w:rPr>
         <w:t xml:space="preserve"> w przypadku dezinstalacji, zmiany urządzenia czy przejścia z </w:t>
       </w:r>
       <w:proofErr w:type="spellStart"/>
       <w:r>
+        <w:rPr>
+          <w:strike/>
+        </w:rPr>
         <w:t>iphona</w:t>
       </w:r>
       <w:proofErr w:type="spellEnd"/>
       <w:r>
+        <w:rPr>
+          <w:strike/>
+        </w:rPr>
         <w:t xml:space="preserve"> na android i odwrotnie</w:t>
       </w:r>
       <w:r>
+        <w:rPr>
+          <w:strike/>
+        </w:rPr>
         <w:t xml:space="preserve"> - </w:t>
       </w:r>
       <w:r>
         <w:rPr>
           <w:rFonts w:ascii="Times New Roman" w:eastAsia="Times New Roman" w:hAnsi="Times New Roman" w:cs="Times New Roman"/>
+          <w:strike/>
           <w:sz w:val="24"/>
           <w:szCs w:val="24"/>
           <w:lang w:eastAsia="pl-PL"/>
@@ -942,6 +973,7 @@
       <w:r>
         <w:rPr>
           <w:rFonts w:ascii="Times New Roman" w:eastAsia="Times New Roman" w:hAnsi="Times New Roman" w:cs="Times New Roman"/>
+          <w:strike/>
           <w:sz w:val="24"/>
           <w:szCs w:val="24"/>
           <w:lang w:eastAsia="pl-PL"/>
@@ -951,6 +983,7 @@
       <w:r>
         <w:rPr>
           <w:rFonts w:ascii="Times New Roman" w:eastAsia="Times New Roman" w:hAnsi="Times New Roman" w:cs="Times New Roman"/>
+          <w:strike/>
           <w:color w:val="FF0000"/>
           <w:sz w:val="24"/>
           <w:szCs w:val="24"/>
@@ -962,6 +995,7 @@
       <w:r>
         <w:rPr>
           <w:rFonts w:ascii="Times New Roman" w:eastAsia="Times New Roman" w:hAnsi="Times New Roman" w:cs="Times New Roman"/>
+          <w:strike/>
           <w:color w:val="FF0000"/>
           <w:sz w:val="24"/>
           <w:szCs w:val="24"/>
@@ -970,20 +1004,57 @@
         <w:t>gpt</w:t>
       </w:r>
       <w:proofErr w:type="spellEnd"/>
-    </w:p>
-    <w:p>
-      <w:pPr>
-        <w:rPr>
-          <w:rFonts w:ascii="Times New Roman" w:eastAsia="Times New Roman" w:hAnsi="Times New Roman" w:cs="Times New Roman"/>
+      <w:r>
+        <w:rPr>
+          <w:rFonts w:ascii="Times New Roman" w:eastAsia="Times New Roman" w:hAnsi="Times New Roman" w:cs="Times New Roman"/>
+          <w:strike/>
           <w:color w:val="FF0000"/>
           <w:sz w:val="24"/>
           <w:szCs w:val="24"/>
           <w:lang w:eastAsia="pl-PL"/>
         </w:rPr>
-      </w:pPr>
-      <w:r>
-        <w:rPr>
-          <w:rFonts w:ascii="Times New Roman" w:eastAsia="Times New Roman" w:hAnsi="Times New Roman" w:cs="Times New Roman"/>
+        <w:t xml:space="preserve"> ---- nie da rady bez </w:t>
+      </w:r>
+      <w:proofErr w:type="spellStart"/>
+      <w:r>
+        <w:rPr>
+          <w:rFonts w:ascii="Times New Roman" w:eastAsia="Times New Roman" w:hAnsi="Times New Roman" w:cs="Times New Roman"/>
+          <w:strike/>
+          <w:color w:val="FF0000"/>
+          <w:sz w:val="24"/>
+          <w:szCs w:val="24"/>
+          <w:lang w:eastAsia="pl-PL"/>
+        </w:rPr>
+        <w:t>backendu</w:t>
+      </w:r>
+      <w:proofErr w:type="spellEnd"/>
+      <w:r>
+        <w:rPr>
+          <w:rFonts w:ascii="Times New Roman" w:eastAsia="Times New Roman" w:hAnsi="Times New Roman" w:cs="Times New Roman"/>
+          <w:strike/>
+          <w:color w:val="FF0000"/>
+          <w:sz w:val="24"/>
+          <w:szCs w:val="24"/>
+          <w:lang w:eastAsia="pl-PL"/>
+        </w:rPr>
+        <w:t>/serwera</w:t>
+      </w:r>
+    </w:p>
+    <w:p>
+      <w:pPr>
+        <w:rPr>
+          <w:rFonts w:ascii="Times New Roman" w:eastAsia="Times New Roman" w:hAnsi="Times New Roman" w:cs="Times New Roman"/>
+          <w:strike/>
+          <w:color w:val="FF0000"/>
+          <w:sz w:val="24"/>
+          <w:szCs w:val="24"/>
+          <w:lang w:eastAsia="pl-PL"/>
+        </w:rPr>
+      </w:pPr>
+      <w:r>
+        <w:rPr>
+          <w:rFonts w:ascii="Times New Roman" w:eastAsia="Times New Roman" w:hAnsi="Times New Roman" w:cs="Times New Roman"/>
+          <w:strike/>
           <w:sz w:val="24"/>
           <w:szCs w:val="24"/>
           <w:lang w:eastAsia="pl-PL"/>
@@ -993,6 +1064,7 @@
       <w:r>
         <w:rPr>
           <w:rFonts w:ascii="Times New Roman" w:eastAsia="Times New Roman" w:hAnsi="Times New Roman" w:cs="Times New Roman"/>
+          <w:strike/>
           <w:sz w:val="24"/>
           <w:szCs w:val="24"/>
           <w:lang w:eastAsia="pl-PL"/>
@@ -1002,12 +1074,13 @@
       <w:r>
         <w:rPr>
           <w:rFonts w:ascii="Times New Roman" w:eastAsia="Times New Roman" w:hAnsi="Times New Roman" w:cs="Times New Roman"/>
+          <w:strike/>
           <w:color w:val="FF0000"/>
           <w:sz w:val="24"/>
           <w:szCs w:val="24"/>
           <w:lang w:eastAsia="pl-PL"/>
         </w:rPr>
-        <w:t>//raczej na razie nie mogę tego zrobić</w:t>
+        <w:t>//na razie nie mogę tego zrobić</w:t>
       </w:r>
     </w:p>
     <w:p>
@@ -1225,7 +1298,19 @@
           <w:szCs w:val="24"/>
           <w:lang w:eastAsia="pl-PL"/>
         </w:rPr>
-        <w:t xml:space="preserve"> – tym bardziej w produkcie za kilka zł, reszta – kod do przeanalizowania pod tym kątem + wszystko już rozrysowane na kartce</w:t>
+        <w:t xml:space="preserve"> – tym bardziej w produkcie za </w:t>
+      </w:r>
+      <w:bookmarkStart w:id="0" w:name="_GoBack"/>
+      <w:bookmarkEnd w:id="0"/>
+      <w:r>
+        <w:rPr>
+          <w:rFonts w:ascii="Times New Roman" w:eastAsia="Times New Roman" w:hAnsi="Times New Roman" w:cs="Times New Roman"/>
+          <w:color w:val="FF0000"/>
+          <w:sz w:val="24"/>
+          <w:szCs w:val="24"/>
+          <w:lang w:eastAsia="pl-PL"/>
+        </w:rPr>
+        <w:t>kilka zł, reszta – kod do przeanalizowania pod tym kątem + wszystko już rozrysowane na kartce</w:t>
       </w:r>
       <w:r>
         <w:rPr>
@@ -1423,8 +1508,6 @@
           <w:color w:val="FF0000"/>
         </w:rPr>
       </w:pPr>
-      <w:bookmarkStart w:id="0" w:name="_GoBack"/>
-      <w:bookmarkEnd w:id="0"/>
     </w:p>
     <w:p>
       <w:r>

</xml_diff>

<commit_message>
interstitial music off callback but dont working
</commit_message>
<xml_diff>
--- a/assets/time_to_party_assets/dokumentacja.docx
+++ b/assets/time_to_party_assets/dokumentacja.docx
@@ -615,122 +615,141 @@
     <w:p>
       <w:pPr>
         <w:rPr>
+          <w:rFonts w:ascii="Times New Roman" w:eastAsia="Times New Roman" w:hAnsi="Times New Roman" w:cs="Times New Roman"/>
           <w:color w:val="FF0000"/>
-        </w:rPr>
-      </w:pPr>
-      <w:r>
-        <w:rPr>
-          <w:color w:val="00B050"/>
-        </w:rPr>
-        <w:t xml:space="preserve">-  </w:t>
-      </w:r>
-      <w:r>
-        <w:rPr>
-          <w:rFonts w:ascii="Times New Roman" w:eastAsia="Times New Roman" w:hAnsi="Times New Roman" w:cs="Times New Roman"/>
-          <w:sz w:val="24"/>
-          <w:szCs w:val="24"/>
-          <w:lang w:eastAsia="pl-PL"/>
-        </w:rPr>
-        <w:t>Rozważ użycie lokalnej bazy danych lub preferencji udostępnionych (</w:t>
-      </w:r>
-      <w:proofErr w:type="spellStart"/>
-      <w:r>
-        <w:rPr>
-          <w:rFonts w:ascii="Courier New" w:eastAsia="Times New Roman" w:hAnsi="Courier New" w:cs="Courier New"/>
-          <w:sz w:val="20"/>
-          <w:szCs w:val="20"/>
-          <w:lang w:eastAsia="pl-PL"/>
-        </w:rPr>
-        <w:t>SharedPreferences</w:t>
-      </w:r>
-      <w:proofErr w:type="spellEnd"/>
-      <w:r>
-        <w:rPr>
-          <w:rFonts w:ascii="Times New Roman" w:eastAsia="Times New Roman" w:hAnsi="Times New Roman" w:cs="Times New Roman"/>
-          <w:sz w:val="24"/>
-          <w:szCs w:val="24"/>
-          <w:lang w:eastAsia="pl-PL"/>
-        </w:rPr>
-        <w:t xml:space="preserve"> w </w:t>
-      </w:r>
-      <w:proofErr w:type="spellStart"/>
-      <w:r>
-        <w:rPr>
-          <w:rFonts w:ascii="Times New Roman" w:eastAsia="Times New Roman" w:hAnsi="Times New Roman" w:cs="Times New Roman"/>
-          <w:sz w:val="24"/>
-          <w:szCs w:val="24"/>
-          <w:lang w:eastAsia="pl-PL"/>
-        </w:rPr>
-        <w:t>Flutter</w:t>
-      </w:r>
-      <w:proofErr w:type="spellEnd"/>
-      <w:r>
-        <w:rPr>
-          <w:rFonts w:ascii="Times New Roman" w:eastAsia="Times New Roman" w:hAnsi="Times New Roman" w:cs="Times New Roman"/>
-          <w:sz w:val="24"/>
-          <w:szCs w:val="24"/>
-          <w:lang w:eastAsia="pl-PL"/>
-        </w:rPr>
-        <w:t>), aby zapisać stan zakupu. To pozwoli aplikacji pamiętać, czy użytkownik dokonał zakupu, nawet po zamknięciu i ponownym otwarciu aplikacji</w:t>
-      </w:r>
-      <w:r>
-        <w:rPr>
-          <w:rFonts w:ascii="Times New Roman" w:eastAsia="Times New Roman" w:hAnsi="Times New Roman" w:cs="Times New Roman"/>
-          <w:sz w:val="24"/>
-          <w:szCs w:val="24"/>
-          <w:lang w:eastAsia="pl-PL"/>
-        </w:rPr>
-        <w:t xml:space="preserve"> – pytanie jak to zrobić i czy wykorzystać moją </w:t>
-      </w:r>
-      <w:proofErr w:type="spellStart"/>
-      <w:r>
-        <w:rPr>
-          <w:rFonts w:ascii="Times New Roman" w:eastAsia="Times New Roman" w:hAnsi="Times New Roman" w:cs="Times New Roman"/>
-          <w:sz w:val="24"/>
-          <w:szCs w:val="24"/>
-          <w:lang w:eastAsia="pl-PL"/>
-        </w:rPr>
-        <w:t>db_awesome.db</w:t>
-      </w:r>
-      <w:proofErr w:type="spellEnd"/>
-      <w:r>
-        <w:rPr>
-          <w:rFonts w:ascii="Times New Roman" w:eastAsia="Times New Roman" w:hAnsi="Times New Roman" w:cs="Times New Roman"/>
-          <w:sz w:val="24"/>
-          <w:szCs w:val="24"/>
-          <w:lang w:eastAsia="pl-PL"/>
-        </w:rPr>
-        <w:t xml:space="preserve"> w </w:t>
-      </w:r>
-      <w:proofErr w:type="spellStart"/>
-      <w:r>
-        <w:rPr>
-          <w:rFonts w:ascii="Times New Roman" w:eastAsia="Times New Roman" w:hAnsi="Times New Roman" w:cs="Times New Roman"/>
-          <w:sz w:val="24"/>
-          <w:szCs w:val="24"/>
-          <w:lang w:eastAsia="pl-PL"/>
-        </w:rPr>
-        <w:t>sqlite</w:t>
-      </w:r>
-      <w:proofErr w:type="spellEnd"/>
-      <w:r>
-        <w:rPr>
-          <w:rFonts w:ascii="Times New Roman" w:eastAsia="Times New Roman" w:hAnsi="Times New Roman" w:cs="Times New Roman"/>
-          <w:sz w:val="24"/>
-          <w:szCs w:val="24"/>
-          <w:lang w:eastAsia="pl-PL"/>
-        </w:rPr>
-        <w:t xml:space="preserve"> czy coś innego?</w:t>
-      </w:r>
-      <w:r>
-        <w:rPr>
-          <w:rFonts w:ascii="Times New Roman" w:eastAsia="Times New Roman" w:hAnsi="Times New Roman" w:cs="Times New Roman"/>
-          <w:sz w:val="24"/>
-          <w:szCs w:val="24"/>
-          <w:lang w:eastAsia="pl-PL"/>
-        </w:rPr>
-        <w:t xml:space="preserve"> //</w:t>
-      </w:r>
+          <w:sz w:val="24"/>
+          <w:szCs w:val="24"/>
+          <w:lang w:eastAsia="pl-PL"/>
+        </w:rPr>
+      </w:pPr>
+      <w:r>
+        <w:t>PYTANIA ODNOŚNIE FIREBASE:</w:t>
+      </w:r>
+      <w:r>
+        <w:br/>
+      </w:r>
+      <w:r>
+        <w:br/>
+      </w:r>
+      <w:r>
+        <w:rPr>
+          <w:rFonts w:ascii="Times New Roman" w:eastAsia="Times New Roman" w:hAnsi="Times New Roman" w:cs="Times New Roman"/>
+          <w:sz w:val="24"/>
+          <w:szCs w:val="24"/>
+          <w:lang w:eastAsia="pl-PL"/>
+        </w:rPr>
+        <w:t xml:space="preserve">- jak poprawnie obsługiwać te wszystkie błędy związane z </w:t>
+      </w:r>
+      <w:proofErr w:type="spellStart"/>
+      <w:r>
+        <w:rPr>
+          <w:rFonts w:ascii="Times New Roman" w:eastAsia="Times New Roman" w:hAnsi="Times New Roman" w:cs="Times New Roman"/>
+          <w:sz w:val="24"/>
+          <w:szCs w:val="24"/>
+          <w:lang w:eastAsia="pl-PL"/>
+        </w:rPr>
+        <w:t>proesem</w:t>
+      </w:r>
+      <w:proofErr w:type="spellEnd"/>
+      <w:r>
+        <w:rPr>
+          <w:rFonts w:ascii="Times New Roman" w:eastAsia="Times New Roman" w:hAnsi="Times New Roman" w:cs="Times New Roman"/>
+          <w:sz w:val="24"/>
+          <w:szCs w:val="24"/>
+          <w:lang w:eastAsia="pl-PL"/>
+        </w:rPr>
+        <w:t xml:space="preserve"> zakupu, problemy z siecią, błędy w płatności ? czy mój kod po części to obsługuje ? – wydaje mi się że, tak, co jeszcze muszę </w:t>
+      </w:r>
+      <w:proofErr w:type="spellStart"/>
+      <w:r>
+        <w:rPr>
+          <w:rFonts w:ascii="Times New Roman" w:eastAsia="Times New Roman" w:hAnsi="Times New Roman" w:cs="Times New Roman"/>
+          <w:sz w:val="24"/>
+          <w:szCs w:val="24"/>
+          <w:lang w:eastAsia="pl-PL"/>
+        </w:rPr>
+        <w:t>zaaktualzować</w:t>
+      </w:r>
+      <w:proofErr w:type="spellEnd"/>
+      <w:r>
+        <w:rPr>
+          <w:rFonts w:ascii="Times New Roman" w:eastAsia="Times New Roman" w:hAnsi="Times New Roman" w:cs="Times New Roman"/>
+          <w:sz w:val="24"/>
+          <w:szCs w:val="24"/>
+          <w:lang w:eastAsia="pl-PL"/>
+        </w:rPr>
+        <w:t xml:space="preserve"> w pliku in </w:t>
+      </w:r>
+      <w:proofErr w:type="spellStart"/>
+      <w:r>
+        <w:rPr>
+          <w:rFonts w:ascii="Times New Roman" w:eastAsia="Times New Roman" w:hAnsi="Times New Roman" w:cs="Times New Roman"/>
+          <w:sz w:val="24"/>
+          <w:szCs w:val="24"/>
+          <w:lang w:eastAsia="pl-PL"/>
+        </w:rPr>
+        <w:t>app</w:t>
+      </w:r>
+      <w:proofErr w:type="spellEnd"/>
+      <w:r>
+        <w:rPr>
+          <w:rFonts w:ascii="Times New Roman" w:eastAsia="Times New Roman" w:hAnsi="Times New Roman" w:cs="Times New Roman"/>
+          <w:sz w:val="24"/>
+          <w:szCs w:val="24"/>
+          <w:lang w:eastAsia="pl-PL"/>
+        </w:rPr>
+        <w:t xml:space="preserve"> </w:t>
+      </w:r>
+      <w:proofErr w:type="spellStart"/>
+      <w:r>
+        <w:rPr>
+          <w:rFonts w:ascii="Times New Roman" w:eastAsia="Times New Roman" w:hAnsi="Times New Roman" w:cs="Times New Roman"/>
+          <w:sz w:val="24"/>
+          <w:szCs w:val="24"/>
+          <w:lang w:eastAsia="pl-PL"/>
+        </w:rPr>
+        <w:t>purchases</w:t>
+      </w:r>
+      <w:proofErr w:type="spellEnd"/>
+      <w:r>
+        <w:rPr>
+          <w:rFonts w:ascii="Times New Roman" w:eastAsia="Times New Roman" w:hAnsi="Times New Roman" w:cs="Times New Roman"/>
+          <w:sz w:val="24"/>
+          <w:szCs w:val="24"/>
+          <w:lang w:eastAsia="pl-PL"/>
+        </w:rPr>
+        <w:t xml:space="preserve"> aby było to w pełni kompatybilne już i w jaki sposób potem to wszystko prawidłowo obsłużyć? Czy scenariusze: zakończenie zakupu, anulowanie zakupu, przywracanie zakupu i scenariusze </w:t>
+      </w:r>
+      <w:proofErr w:type="spellStart"/>
+      <w:r>
+        <w:rPr>
+          <w:rFonts w:ascii="Times New Roman" w:eastAsia="Times New Roman" w:hAnsi="Times New Roman" w:cs="Times New Roman"/>
+          <w:sz w:val="24"/>
+          <w:szCs w:val="24"/>
+          <w:lang w:eastAsia="pl-PL"/>
+        </w:rPr>
+        <w:t>błedów</w:t>
+      </w:r>
+      <w:proofErr w:type="spellEnd"/>
+      <w:r>
+        <w:rPr>
+          <w:rFonts w:ascii="Times New Roman" w:eastAsia="Times New Roman" w:hAnsi="Times New Roman" w:cs="Times New Roman"/>
+          <w:sz w:val="24"/>
+          <w:szCs w:val="24"/>
+          <w:lang w:eastAsia="pl-PL"/>
+        </w:rPr>
+        <w:t xml:space="preserve"> są realizowane przez mój kod?</w:t>
+      </w:r>
+      <w:r>
+        <w:rPr>
+          <w:rFonts w:ascii="Times New Roman" w:eastAsia="Times New Roman" w:hAnsi="Times New Roman" w:cs="Times New Roman"/>
+          <w:sz w:val="24"/>
+          <w:szCs w:val="24"/>
+          <w:lang w:eastAsia="pl-PL"/>
+        </w:rPr>
+        <w:t xml:space="preserve"> // </w:t>
+      </w:r>
+      <w:proofErr w:type="spellStart"/>
       <w:r>
         <w:rPr>
           <w:rFonts w:ascii="Times New Roman" w:eastAsia="Times New Roman" w:hAnsi="Times New Roman" w:cs="Times New Roman"/>
@@ -739,9 +758,9 @@
           <w:szCs w:val="24"/>
           <w:lang w:eastAsia="pl-PL"/>
         </w:rPr>
-        <w:t xml:space="preserve">pytanie jeszcze czy to będzie pamiętało w momencie gdy </w:t>
-      </w:r>
-      <w:proofErr w:type="spellStart"/>
+        <w:t>troche</w:t>
+      </w:r>
+      <w:proofErr w:type="spellEnd"/>
       <w:r>
         <w:rPr>
           <w:rFonts w:ascii="Times New Roman" w:eastAsia="Times New Roman" w:hAnsi="Times New Roman" w:cs="Times New Roman"/>
@@ -750,9 +769,9 @@
           <w:szCs w:val="24"/>
           <w:lang w:eastAsia="pl-PL"/>
         </w:rPr>
-        <w:t>apk’a</w:t>
-      </w:r>
-      <w:proofErr w:type="spellEnd"/>
+        <w:t xml:space="preserve"> bez sensu to pytanie, dlaczego ktoś </w:t>
+      </w:r>
+      <w:proofErr w:type="spellStart"/>
       <w:r>
         <w:rPr>
           <w:rFonts w:ascii="Times New Roman" w:eastAsia="Times New Roman" w:hAnsi="Times New Roman" w:cs="Times New Roman"/>
@@ -761,11 +780,10 @@
           <w:szCs w:val="24"/>
           <w:lang w:eastAsia="pl-PL"/>
         </w:rPr>
-        <w:t xml:space="preserve"> zostanie odinstalowana?</w:t>
-      </w:r>
-    </w:p>
-    <w:p>
-      <w:pPr>
+        <w:t>mialby</w:t>
+      </w:r>
+      <w:proofErr w:type="spellEnd"/>
+      <w:r>
         <w:rPr>
           <w:rFonts w:ascii="Times New Roman" w:eastAsia="Times New Roman" w:hAnsi="Times New Roman" w:cs="Times New Roman"/>
           <w:color w:val="FF0000"/>
@@ -773,741 +791,221 @@
           <w:szCs w:val="24"/>
           <w:lang w:eastAsia="pl-PL"/>
         </w:rPr>
-      </w:pPr>
-      <w:r>
-        <w:t>PYTANIA ODNOŚNIE FIREBASE:</w:t>
-      </w:r>
-      <w:r>
+        <w:t xml:space="preserve"> mieć funkcje aby anulować zakup już po jego dokonaniu? Nie ma </w:t>
+      </w:r>
+      <w:proofErr w:type="spellStart"/>
+      <w:r>
+        <w:rPr>
+          <w:rFonts w:ascii="Times New Roman" w:eastAsia="Times New Roman" w:hAnsi="Times New Roman" w:cs="Times New Roman"/>
+          <w:color w:val="FF0000"/>
+          <w:sz w:val="24"/>
+          <w:szCs w:val="24"/>
+          <w:lang w:eastAsia="pl-PL"/>
+        </w:rPr>
+        <w:t>zadnej</w:t>
+      </w:r>
+      <w:proofErr w:type="spellEnd"/>
+      <w:r>
+        <w:rPr>
+          <w:rFonts w:ascii="Times New Roman" w:eastAsia="Times New Roman" w:hAnsi="Times New Roman" w:cs="Times New Roman"/>
+          <w:color w:val="FF0000"/>
+          <w:sz w:val="24"/>
+          <w:szCs w:val="24"/>
+          <w:lang w:eastAsia="pl-PL"/>
+        </w:rPr>
+        <w:t xml:space="preserve"> gwarancji ani </w:t>
+      </w:r>
+      <w:proofErr w:type="spellStart"/>
+      <w:r>
+        <w:rPr>
+          <w:rFonts w:ascii="Times New Roman" w:eastAsia="Times New Roman" w:hAnsi="Times New Roman" w:cs="Times New Roman"/>
+          <w:color w:val="FF0000"/>
+          <w:sz w:val="24"/>
+          <w:szCs w:val="24"/>
+          <w:lang w:eastAsia="pl-PL"/>
+        </w:rPr>
+        <w:t>zwrotow</w:t>
+      </w:r>
+      <w:proofErr w:type="spellEnd"/>
+      <w:r>
+        <w:rPr>
+          <w:rFonts w:ascii="Times New Roman" w:eastAsia="Times New Roman" w:hAnsi="Times New Roman" w:cs="Times New Roman"/>
+          <w:color w:val="FF0000"/>
+          <w:sz w:val="24"/>
+          <w:szCs w:val="24"/>
+          <w:lang w:eastAsia="pl-PL"/>
+        </w:rPr>
+        <w:t xml:space="preserve"> – tym bardziej w produkcie za kilka zł, reszta – kod do przeanalizowania pod tym kątem + wszystko już rozrysowane na kartce</w:t>
+      </w:r>
+      <w:r>
+        <w:rPr>
+          <w:rFonts w:ascii="Times New Roman" w:eastAsia="Times New Roman" w:hAnsi="Times New Roman" w:cs="Times New Roman"/>
+          <w:sz w:val="24"/>
+          <w:szCs w:val="24"/>
+          <w:lang w:eastAsia="pl-PL"/>
+        </w:rPr>
         <w:br/>
-        <w:t xml:space="preserve">- trzeba przeglądnąć </w:t>
-      </w:r>
-      <w:proofErr w:type="spellStart"/>
-      <w:r>
-        <w:t>maina</w:t>
-      </w:r>
-      <w:proofErr w:type="spellEnd"/>
-      <w:r>
-        <w:t xml:space="preserve"> oraz pliki/foldery pod kątem gotowego kodu </w:t>
-      </w:r>
-      <w:proofErr w:type="spellStart"/>
-      <w:r>
-        <w:t>firebase</w:t>
-      </w:r>
-      <w:proofErr w:type="spellEnd"/>
-      <w:r>
-        <w:t xml:space="preserve"> i przeanalizować </w:t>
-      </w:r>
-      <w:proofErr w:type="spellStart"/>
-      <w:r>
-        <w:t>pubspec.yaml</w:t>
-      </w:r>
-      <w:proofErr w:type="spellEnd"/>
-      <w:r>
-        <w:t xml:space="preserve"> pod kątem pobranych bibliotek – zapisać sobie która co robi i do czego jest bo zaczynam się gubić </w:t>
-      </w:r>
-      <w:r>
-        <w:rPr>
+      </w:r>
+      <w:r>
+        <w:rPr>
+          <w:rFonts w:ascii="Times New Roman" w:eastAsia="Times New Roman" w:hAnsi="Times New Roman" w:cs="Times New Roman"/>
+          <w:sz w:val="24"/>
+          <w:szCs w:val="24"/>
+          <w:lang w:eastAsia="pl-PL"/>
+        </w:rPr>
+        <w:lastRenderedPageBreak/>
+        <w:t>- jak mogę prawidłowo przetestować proces płatności używając fikcyjnie mojego konta? Skoro dodałem inny swój email jako konto testowe i mam tam moją aplikację – w jaki sposób wszystko skonfigurować teraz aby prawidłowo obsłużyć proces płatności w środowisku testowym?</w:t>
+      </w:r>
+      <w:r>
+        <w:rPr>
+          <w:rFonts w:ascii="Times New Roman" w:eastAsia="Times New Roman" w:hAnsi="Times New Roman" w:cs="Times New Roman"/>
+          <w:sz w:val="24"/>
+          <w:szCs w:val="24"/>
+          <w:lang w:eastAsia="pl-PL"/>
+        </w:rPr>
+        <w:t xml:space="preserve"> </w:t>
+      </w:r>
+      <w:r>
+        <w:rPr>
+          <w:rFonts w:ascii="Times New Roman" w:eastAsia="Times New Roman" w:hAnsi="Times New Roman" w:cs="Times New Roman"/>
           <w:color w:val="FF0000"/>
-        </w:rPr>
-        <w:t xml:space="preserve">po części zrobione – do przeanalizowania kod i do wywalenia kilka rzeczy i zrobienia od nowa będzie – </w:t>
-      </w:r>
-      <w:proofErr w:type="spellStart"/>
-      <w:r>
-        <w:rPr>
+          <w:sz w:val="24"/>
+          <w:szCs w:val="24"/>
+          <w:lang w:eastAsia="pl-PL"/>
+        </w:rPr>
+        <w:t xml:space="preserve">// musze mieć konto testerów, co już zrobiłem – trzeba dodać jeszcze jakiś email i zobaczyć czy dostanie powiadomienie ktoś kto nie ma zainstalowanej tej aplikacji – coś jest nie tak bo </w:t>
+      </w:r>
+      <w:proofErr w:type="spellStart"/>
+      <w:r>
+        <w:rPr>
+          <w:rFonts w:ascii="Times New Roman" w:eastAsia="Times New Roman" w:hAnsi="Times New Roman" w:cs="Times New Roman"/>
           <w:color w:val="FF0000"/>
-        </w:rPr>
-        <w:t>zle</w:t>
-      </w:r>
-      <w:proofErr w:type="spellEnd"/>
-      <w:r>
-        <w:rPr>
+          <w:sz w:val="24"/>
+          <w:szCs w:val="24"/>
+          <w:lang w:eastAsia="pl-PL"/>
+        </w:rPr>
+        <w:t>google</w:t>
+      </w:r>
+      <w:proofErr w:type="spellEnd"/>
+      <w:r>
+        <w:rPr>
+          <w:rFonts w:ascii="Times New Roman" w:eastAsia="Times New Roman" w:hAnsi="Times New Roman" w:cs="Times New Roman"/>
           <w:color w:val="FF0000"/>
-        </w:rPr>
-        <w:t xml:space="preserve"> do tego podszedłem ale dało mi to trochę wiedzy</w:t>
-      </w:r>
-      <w:r>
-        <w:br/>
-        <w:t xml:space="preserve">- założyć nowe konto </w:t>
-      </w:r>
-      <w:proofErr w:type="spellStart"/>
-      <w:r>
-        <w:t>firebase</w:t>
-      </w:r>
-      <w:proofErr w:type="spellEnd"/>
-      <w:r>
-        <w:t xml:space="preserve"> i przeanalizować jak to wszystko ma wyglądać po stronie </w:t>
-      </w:r>
-      <w:proofErr w:type="spellStart"/>
-      <w:r>
-        <w:t>firebase</w:t>
-      </w:r>
-      <w:proofErr w:type="spellEnd"/>
-      <w:r>
-        <w:t>//</w:t>
-      </w:r>
-      <w:r>
-        <w:rPr>
+          <w:sz w:val="24"/>
+          <w:szCs w:val="24"/>
+          <w:lang w:eastAsia="pl-PL"/>
+        </w:rPr>
+        <w:t xml:space="preserve"> nie </w:t>
+      </w:r>
+      <w:proofErr w:type="spellStart"/>
+      <w:r>
+        <w:rPr>
+          <w:rFonts w:ascii="Times New Roman" w:eastAsia="Times New Roman" w:hAnsi="Times New Roman" w:cs="Times New Roman"/>
           <w:color w:val="FF0000"/>
-        </w:rPr>
-        <w:t xml:space="preserve">po </w:t>
-      </w:r>
-      <w:r>
-        <w:rPr>
+          <w:sz w:val="24"/>
+          <w:szCs w:val="24"/>
+          <w:lang w:eastAsia="pl-PL"/>
+        </w:rPr>
+        <w:t>wyslalo</w:t>
+      </w:r>
+      <w:proofErr w:type="spellEnd"/>
+      <w:r>
+        <w:rPr>
+          <w:rFonts w:ascii="Times New Roman" w:eastAsia="Times New Roman" w:hAnsi="Times New Roman" w:cs="Times New Roman"/>
           <w:color w:val="FF0000"/>
-        </w:rPr>
-        <w:lastRenderedPageBreak/>
-        <w:t xml:space="preserve">części </w:t>
-      </w:r>
-      <w:proofErr w:type="spellStart"/>
-      <w:r>
-        <w:rPr>
+          <w:sz w:val="24"/>
+          <w:szCs w:val="24"/>
+          <w:lang w:eastAsia="pl-PL"/>
+        </w:rPr>
+        <w:t xml:space="preserve"> powiadomienia o tym ze tester został dodany…teoretycznie po poprawnej implementacji i połączeniu z produktem proces zakupowy </w:t>
+      </w:r>
+      <w:proofErr w:type="spellStart"/>
+      <w:r>
+        <w:rPr>
+          <w:rFonts w:ascii="Times New Roman" w:eastAsia="Times New Roman" w:hAnsi="Times New Roman" w:cs="Times New Roman"/>
           <w:color w:val="FF0000"/>
-        </w:rPr>
-        <w:t>done</w:t>
-      </w:r>
-      <w:proofErr w:type="spellEnd"/>
-      <w:r>
-        <w:rPr>
+          <w:sz w:val="24"/>
+          <w:szCs w:val="24"/>
+          <w:lang w:eastAsia="pl-PL"/>
+        </w:rPr>
+        <w:t>powin</w:t>
+      </w:r>
+      <w:proofErr w:type="spellEnd"/>
+      <w:r>
+        <w:rPr>
+          <w:rFonts w:ascii="Times New Roman" w:eastAsia="Times New Roman" w:hAnsi="Times New Roman" w:cs="Times New Roman"/>
           <w:color w:val="FF0000"/>
-        </w:rPr>
-        <w:t xml:space="preserve">, trzeba jeszcze </w:t>
-      </w:r>
-      <w:proofErr w:type="spellStart"/>
-      <w:r>
-        <w:rPr>
+          <w:sz w:val="24"/>
+          <w:szCs w:val="24"/>
+          <w:lang w:eastAsia="pl-PL"/>
+        </w:rPr>
+        <w:t xml:space="preserve"> </w:t>
+      </w:r>
+      <w:proofErr w:type="spellStart"/>
+      <w:r>
+        <w:rPr>
+          <w:rFonts w:ascii="Times New Roman" w:eastAsia="Times New Roman" w:hAnsi="Times New Roman" w:cs="Times New Roman"/>
           <w:color w:val="FF0000"/>
-        </w:rPr>
-        <w:t>podzialac</w:t>
-      </w:r>
-      <w:proofErr w:type="spellEnd"/>
-      <w:r>
-        <w:rPr>
+          <w:sz w:val="24"/>
+          <w:szCs w:val="24"/>
+          <w:lang w:eastAsia="pl-PL"/>
+        </w:rPr>
+        <w:t>ien</w:t>
+      </w:r>
+      <w:proofErr w:type="spellEnd"/>
+      <w:r>
+        <w:rPr>
+          <w:rFonts w:ascii="Times New Roman" w:eastAsia="Times New Roman" w:hAnsi="Times New Roman" w:cs="Times New Roman"/>
           <w:color w:val="FF0000"/>
-        </w:rPr>
-        <w:t xml:space="preserve"> – ale to chyba w trakcie mi wyjdzie co dalej?</w:t>
-      </w:r>
-      <w:r>
-        <w:br/>
-      </w:r>
-      <w:r>
-        <w:br/>
-      </w:r>
-      <w:r>
-        <w:rPr>
-          <w:strike/>
-        </w:rPr>
-        <w:t xml:space="preserve">- trzeba przechowywać ID użytkowników, którzy zakupili pełną wersję w </w:t>
-      </w:r>
-      <w:proofErr w:type="spellStart"/>
-      <w:r>
-        <w:rPr>
-          <w:strike/>
-        </w:rPr>
-        <w:t>firebase</w:t>
-      </w:r>
-      <w:proofErr w:type="spellEnd"/>
-      <w:r>
-        <w:rPr>
-          <w:strike/>
-        </w:rPr>
-        <w:t xml:space="preserve">, tak żeby na tej podstawie mieli możliwość zrobienia </w:t>
-      </w:r>
-      <w:proofErr w:type="spellStart"/>
-      <w:r>
-        <w:rPr>
-          <w:strike/>
-        </w:rPr>
-        <w:t>restore</w:t>
-      </w:r>
-      <w:proofErr w:type="spellEnd"/>
-      <w:r>
-        <w:rPr>
-          <w:strike/>
+          <w:sz w:val="24"/>
+          <w:szCs w:val="24"/>
+          <w:lang w:eastAsia="pl-PL"/>
+        </w:rPr>
+        <w:t xml:space="preserve"> się odpalać i przenosić do wykonania go w aplikacji </w:t>
+      </w:r>
+      <w:proofErr w:type="spellStart"/>
+      <w:r>
+        <w:rPr>
+          <w:rFonts w:ascii="Times New Roman" w:eastAsia="Times New Roman" w:hAnsi="Times New Roman" w:cs="Times New Roman"/>
+          <w:color w:val="FF0000"/>
+          <w:sz w:val="24"/>
+          <w:szCs w:val="24"/>
+          <w:lang w:eastAsia="pl-PL"/>
+        </w:rPr>
+        <w:t>google</w:t>
+      </w:r>
+      <w:proofErr w:type="spellEnd"/>
+      <w:r>
+        <w:rPr>
+          <w:rFonts w:ascii="Times New Roman" w:eastAsia="Times New Roman" w:hAnsi="Times New Roman" w:cs="Times New Roman"/>
+          <w:color w:val="FF0000"/>
+          <w:sz w:val="24"/>
+          <w:szCs w:val="24"/>
+          <w:lang w:eastAsia="pl-PL"/>
         </w:rPr>
         <w:t xml:space="preserve"> </w:t>
       </w:r>
       <w:proofErr w:type="spellStart"/>
       <w:r>
         <w:rPr>
-          <w:strike/>
-        </w:rPr>
-        <w:t>purchases</w:t>
-      </w:r>
-      <w:proofErr w:type="spellEnd"/>
-      <w:r>
-        <w:rPr>
-          <w:strike/>
-        </w:rPr>
-        <w:t xml:space="preserve"> w przypadku dezinstalacji, zmiany urządzenia czy przejścia z </w:t>
-      </w:r>
-      <w:proofErr w:type="spellStart"/>
-      <w:r>
-        <w:rPr>
-          <w:strike/>
-        </w:rPr>
-        <w:t>iphona</w:t>
-      </w:r>
-      <w:proofErr w:type="spellEnd"/>
-      <w:r>
-        <w:rPr>
-          <w:strike/>
-        </w:rPr>
-        <w:t xml:space="preserve"> na android i odwrotnie</w:t>
-      </w:r>
-      <w:r>
-        <w:rPr>
-          <w:strike/>
-        </w:rPr>
-        <w:t xml:space="preserve"> - </w:t>
-      </w:r>
-      <w:r>
-        <w:rPr>
-          <w:rFonts w:ascii="Times New Roman" w:eastAsia="Times New Roman" w:hAnsi="Times New Roman" w:cs="Times New Roman"/>
-          <w:strike/>
-          <w:sz w:val="24"/>
-          <w:szCs w:val="24"/>
-          <w:lang w:eastAsia="pl-PL"/>
-        </w:rPr>
-        <w:t>upewnij się, że stan zakupu jest synchronizowany z serwerem.</w:t>
-      </w:r>
-      <w:r>
-        <w:rPr>
-          <w:rFonts w:ascii="Times New Roman" w:eastAsia="Times New Roman" w:hAnsi="Times New Roman" w:cs="Times New Roman"/>
-          <w:strike/>
-          <w:sz w:val="24"/>
-          <w:szCs w:val="24"/>
-          <w:lang w:eastAsia="pl-PL"/>
-        </w:rPr>
-        <w:t xml:space="preserve"> </w:t>
-      </w:r>
-      <w:r>
-        <w:rPr>
-          <w:rFonts w:ascii="Times New Roman" w:eastAsia="Times New Roman" w:hAnsi="Times New Roman" w:cs="Times New Roman"/>
-          <w:strike/>
+          <w:rFonts w:ascii="Times New Roman" w:eastAsia="Times New Roman" w:hAnsi="Times New Roman" w:cs="Times New Roman"/>
           <w:color w:val="FF0000"/>
           <w:sz w:val="24"/>
           <w:szCs w:val="24"/>
           <w:lang w:eastAsia="pl-PL"/>
         </w:rPr>
-        <w:t xml:space="preserve">// pytanie do wysłania do </w:t>
-      </w:r>
-      <w:proofErr w:type="spellStart"/>
-      <w:r>
-        <w:rPr>
-          <w:rFonts w:ascii="Times New Roman" w:eastAsia="Times New Roman" w:hAnsi="Times New Roman" w:cs="Times New Roman"/>
-          <w:strike/>
+        <w:t>play</w:t>
+      </w:r>
+      <w:proofErr w:type="spellEnd"/>
+    </w:p>
+    <w:p>
+      <w:pPr>
+        <w:rPr>
           <w:color w:val="FF0000"/>
-          <w:sz w:val="24"/>
-          <w:szCs w:val="24"/>
-          <w:lang w:eastAsia="pl-PL"/>
-        </w:rPr>
-        <w:t>gpt</w:t>
-      </w:r>
-      <w:proofErr w:type="spellEnd"/>
-      <w:r>
-        <w:rPr>
-          <w:rFonts w:ascii="Times New Roman" w:eastAsia="Times New Roman" w:hAnsi="Times New Roman" w:cs="Times New Roman"/>
-          <w:strike/>
-          <w:color w:val="FF0000"/>
-          <w:sz w:val="24"/>
-          <w:szCs w:val="24"/>
-          <w:lang w:eastAsia="pl-PL"/>
-        </w:rPr>
-        <w:t xml:space="preserve"> ---- nie da rady bez </w:t>
-      </w:r>
-      <w:proofErr w:type="spellStart"/>
-      <w:r>
-        <w:rPr>
-          <w:rFonts w:ascii="Times New Roman" w:eastAsia="Times New Roman" w:hAnsi="Times New Roman" w:cs="Times New Roman"/>
-          <w:strike/>
-          <w:color w:val="FF0000"/>
-          <w:sz w:val="24"/>
-          <w:szCs w:val="24"/>
-          <w:lang w:eastAsia="pl-PL"/>
-        </w:rPr>
-        <w:t>backendu</w:t>
-      </w:r>
-      <w:proofErr w:type="spellEnd"/>
-      <w:r>
-        <w:rPr>
-          <w:rFonts w:ascii="Times New Roman" w:eastAsia="Times New Roman" w:hAnsi="Times New Roman" w:cs="Times New Roman"/>
-          <w:strike/>
-          <w:color w:val="FF0000"/>
-          <w:sz w:val="24"/>
-          <w:szCs w:val="24"/>
-          <w:lang w:eastAsia="pl-PL"/>
-        </w:rPr>
-        <w:t>/serwera</w:t>
-      </w:r>
-    </w:p>
-    <w:p>
-      <w:pPr>
-        <w:rPr>
-          <w:rFonts w:ascii="Times New Roman" w:eastAsia="Times New Roman" w:hAnsi="Times New Roman" w:cs="Times New Roman"/>
-          <w:strike/>
-          <w:color w:val="FF0000"/>
-          <w:sz w:val="24"/>
-          <w:szCs w:val="24"/>
-          <w:lang w:eastAsia="pl-PL"/>
-        </w:rPr>
-      </w:pPr>
-      <w:r>
-        <w:rPr>
-          <w:rFonts w:ascii="Times New Roman" w:eastAsia="Times New Roman" w:hAnsi="Times New Roman" w:cs="Times New Roman"/>
-          <w:strike/>
-          <w:sz w:val="24"/>
-          <w:szCs w:val="24"/>
-          <w:lang w:eastAsia="pl-PL"/>
-        </w:rPr>
-        <w:t>- weryfikacja zakupów po stronie serwera aby uniknąć oszustw – jak tego dokonać? Co skonfigurować? Czy mój kod po części już to obsługuje?</w:t>
-      </w:r>
-      <w:r>
-        <w:rPr>
-          <w:rFonts w:ascii="Times New Roman" w:eastAsia="Times New Roman" w:hAnsi="Times New Roman" w:cs="Times New Roman"/>
-          <w:strike/>
-          <w:sz w:val="24"/>
-          <w:szCs w:val="24"/>
-          <w:lang w:eastAsia="pl-PL"/>
-        </w:rPr>
-        <w:t xml:space="preserve"> </w:t>
-      </w:r>
-      <w:r>
-        <w:rPr>
-          <w:rFonts w:ascii="Times New Roman" w:eastAsia="Times New Roman" w:hAnsi="Times New Roman" w:cs="Times New Roman"/>
-          <w:strike/>
-          <w:color w:val="FF0000"/>
-          <w:sz w:val="24"/>
-          <w:szCs w:val="24"/>
-          <w:lang w:eastAsia="pl-PL"/>
-        </w:rPr>
-        <w:t>//na razie nie mogę tego zrobić</w:t>
-      </w:r>
-    </w:p>
-    <w:p>
-      <w:pPr>
-        <w:rPr>
-          <w:rFonts w:ascii="Times New Roman" w:eastAsia="Times New Roman" w:hAnsi="Times New Roman" w:cs="Times New Roman"/>
-          <w:color w:val="FF0000"/>
-          <w:sz w:val="24"/>
-          <w:szCs w:val="24"/>
-          <w:lang w:eastAsia="pl-PL"/>
-        </w:rPr>
-      </w:pPr>
-      <w:r>
-        <w:rPr>
-          <w:rFonts w:ascii="Times New Roman" w:eastAsia="Times New Roman" w:hAnsi="Times New Roman" w:cs="Times New Roman"/>
-          <w:sz w:val="24"/>
-          <w:szCs w:val="24"/>
-          <w:lang w:eastAsia="pl-PL"/>
-        </w:rPr>
-        <w:br/>
-        <w:t xml:space="preserve">- jak poprawnie obsługiwać te wszystkie błędy związane z </w:t>
-      </w:r>
-      <w:proofErr w:type="spellStart"/>
-      <w:r>
-        <w:rPr>
-          <w:rFonts w:ascii="Times New Roman" w:eastAsia="Times New Roman" w:hAnsi="Times New Roman" w:cs="Times New Roman"/>
-          <w:sz w:val="24"/>
-          <w:szCs w:val="24"/>
-          <w:lang w:eastAsia="pl-PL"/>
-        </w:rPr>
-        <w:t>proesem</w:t>
-      </w:r>
-      <w:proofErr w:type="spellEnd"/>
-      <w:r>
-        <w:rPr>
-          <w:rFonts w:ascii="Times New Roman" w:eastAsia="Times New Roman" w:hAnsi="Times New Roman" w:cs="Times New Roman"/>
-          <w:sz w:val="24"/>
-          <w:szCs w:val="24"/>
-          <w:lang w:eastAsia="pl-PL"/>
-        </w:rPr>
-        <w:t xml:space="preserve"> zakupu, problemy z siecią, błędy w płatności ? czy mój kod po części to obsługuje ? – wydaje mi się że, tak, co jeszcze muszę </w:t>
-      </w:r>
-      <w:proofErr w:type="spellStart"/>
-      <w:r>
-        <w:rPr>
-          <w:rFonts w:ascii="Times New Roman" w:eastAsia="Times New Roman" w:hAnsi="Times New Roman" w:cs="Times New Roman"/>
-          <w:sz w:val="24"/>
-          <w:szCs w:val="24"/>
-          <w:lang w:eastAsia="pl-PL"/>
-        </w:rPr>
-        <w:t>zaaktualzować</w:t>
-      </w:r>
-      <w:proofErr w:type="spellEnd"/>
-      <w:r>
-        <w:rPr>
-          <w:rFonts w:ascii="Times New Roman" w:eastAsia="Times New Roman" w:hAnsi="Times New Roman" w:cs="Times New Roman"/>
-          <w:sz w:val="24"/>
-          <w:szCs w:val="24"/>
-          <w:lang w:eastAsia="pl-PL"/>
-        </w:rPr>
-        <w:t xml:space="preserve"> w pliku in </w:t>
-      </w:r>
-      <w:proofErr w:type="spellStart"/>
-      <w:r>
-        <w:rPr>
-          <w:rFonts w:ascii="Times New Roman" w:eastAsia="Times New Roman" w:hAnsi="Times New Roman" w:cs="Times New Roman"/>
-          <w:sz w:val="24"/>
-          <w:szCs w:val="24"/>
-          <w:lang w:eastAsia="pl-PL"/>
-        </w:rPr>
-        <w:t>app</w:t>
-      </w:r>
-      <w:proofErr w:type="spellEnd"/>
-      <w:r>
-        <w:rPr>
-          <w:rFonts w:ascii="Times New Roman" w:eastAsia="Times New Roman" w:hAnsi="Times New Roman" w:cs="Times New Roman"/>
-          <w:sz w:val="24"/>
-          <w:szCs w:val="24"/>
-          <w:lang w:eastAsia="pl-PL"/>
-        </w:rPr>
-        <w:t xml:space="preserve"> </w:t>
-      </w:r>
-      <w:proofErr w:type="spellStart"/>
-      <w:r>
-        <w:rPr>
-          <w:rFonts w:ascii="Times New Roman" w:eastAsia="Times New Roman" w:hAnsi="Times New Roman" w:cs="Times New Roman"/>
-          <w:sz w:val="24"/>
-          <w:szCs w:val="24"/>
-          <w:lang w:eastAsia="pl-PL"/>
-        </w:rPr>
-        <w:t>purchases</w:t>
-      </w:r>
-      <w:proofErr w:type="spellEnd"/>
-      <w:r>
-        <w:rPr>
-          <w:rFonts w:ascii="Times New Roman" w:eastAsia="Times New Roman" w:hAnsi="Times New Roman" w:cs="Times New Roman"/>
-          <w:sz w:val="24"/>
-          <w:szCs w:val="24"/>
-          <w:lang w:eastAsia="pl-PL"/>
-        </w:rPr>
-        <w:t xml:space="preserve"> aby było to w pełni kompatybilne już i w jaki sposób potem to wszystko prawidłowo obsłużyć? Czy scenariusze: zakończenie zakupu, anulowanie zakupu, przywracanie zakupu i scenariusze </w:t>
-      </w:r>
-      <w:proofErr w:type="spellStart"/>
-      <w:r>
-        <w:rPr>
-          <w:rFonts w:ascii="Times New Roman" w:eastAsia="Times New Roman" w:hAnsi="Times New Roman" w:cs="Times New Roman"/>
-          <w:sz w:val="24"/>
-          <w:szCs w:val="24"/>
-          <w:lang w:eastAsia="pl-PL"/>
-        </w:rPr>
-        <w:t>błedów</w:t>
-      </w:r>
-      <w:proofErr w:type="spellEnd"/>
-      <w:r>
-        <w:rPr>
-          <w:rFonts w:ascii="Times New Roman" w:eastAsia="Times New Roman" w:hAnsi="Times New Roman" w:cs="Times New Roman"/>
-          <w:sz w:val="24"/>
-          <w:szCs w:val="24"/>
-          <w:lang w:eastAsia="pl-PL"/>
-        </w:rPr>
-        <w:t xml:space="preserve"> są realizowane przez mój kod?</w:t>
-      </w:r>
-      <w:r>
-        <w:rPr>
-          <w:rFonts w:ascii="Times New Roman" w:eastAsia="Times New Roman" w:hAnsi="Times New Roman" w:cs="Times New Roman"/>
-          <w:sz w:val="24"/>
-          <w:szCs w:val="24"/>
-          <w:lang w:eastAsia="pl-PL"/>
-        </w:rPr>
-        <w:t xml:space="preserve"> // </w:t>
-      </w:r>
-      <w:proofErr w:type="spellStart"/>
-      <w:r>
-        <w:rPr>
-          <w:rFonts w:ascii="Times New Roman" w:eastAsia="Times New Roman" w:hAnsi="Times New Roman" w:cs="Times New Roman"/>
-          <w:color w:val="FF0000"/>
-          <w:sz w:val="24"/>
-          <w:szCs w:val="24"/>
-          <w:lang w:eastAsia="pl-PL"/>
-        </w:rPr>
-        <w:t>troche</w:t>
-      </w:r>
-      <w:proofErr w:type="spellEnd"/>
-      <w:r>
-        <w:rPr>
-          <w:rFonts w:ascii="Times New Roman" w:eastAsia="Times New Roman" w:hAnsi="Times New Roman" w:cs="Times New Roman"/>
-          <w:color w:val="FF0000"/>
-          <w:sz w:val="24"/>
-          <w:szCs w:val="24"/>
-          <w:lang w:eastAsia="pl-PL"/>
-        </w:rPr>
-        <w:t xml:space="preserve"> bez sensu to pytanie, dlaczego ktoś </w:t>
-      </w:r>
-      <w:proofErr w:type="spellStart"/>
-      <w:r>
-        <w:rPr>
-          <w:rFonts w:ascii="Times New Roman" w:eastAsia="Times New Roman" w:hAnsi="Times New Roman" w:cs="Times New Roman"/>
-          <w:color w:val="FF0000"/>
-          <w:sz w:val="24"/>
-          <w:szCs w:val="24"/>
-          <w:lang w:eastAsia="pl-PL"/>
-        </w:rPr>
-        <w:t>mialby</w:t>
-      </w:r>
-      <w:proofErr w:type="spellEnd"/>
-      <w:r>
-        <w:rPr>
-          <w:rFonts w:ascii="Times New Roman" w:eastAsia="Times New Roman" w:hAnsi="Times New Roman" w:cs="Times New Roman"/>
-          <w:color w:val="FF0000"/>
-          <w:sz w:val="24"/>
-          <w:szCs w:val="24"/>
-          <w:lang w:eastAsia="pl-PL"/>
-        </w:rPr>
-        <w:t xml:space="preserve"> mieć funkcje aby anulować zakup już po jego dokonaniu? Nie ma </w:t>
-      </w:r>
-      <w:proofErr w:type="spellStart"/>
-      <w:r>
-        <w:rPr>
-          <w:rFonts w:ascii="Times New Roman" w:eastAsia="Times New Roman" w:hAnsi="Times New Roman" w:cs="Times New Roman"/>
-          <w:color w:val="FF0000"/>
-          <w:sz w:val="24"/>
-          <w:szCs w:val="24"/>
-          <w:lang w:eastAsia="pl-PL"/>
-        </w:rPr>
-        <w:t>zadnej</w:t>
-      </w:r>
-      <w:proofErr w:type="spellEnd"/>
-      <w:r>
-        <w:rPr>
-          <w:rFonts w:ascii="Times New Roman" w:eastAsia="Times New Roman" w:hAnsi="Times New Roman" w:cs="Times New Roman"/>
-          <w:color w:val="FF0000"/>
-          <w:sz w:val="24"/>
-          <w:szCs w:val="24"/>
-          <w:lang w:eastAsia="pl-PL"/>
-        </w:rPr>
-        <w:t xml:space="preserve"> gwarancji ani </w:t>
-      </w:r>
-      <w:proofErr w:type="spellStart"/>
-      <w:r>
-        <w:rPr>
-          <w:rFonts w:ascii="Times New Roman" w:eastAsia="Times New Roman" w:hAnsi="Times New Roman" w:cs="Times New Roman"/>
-          <w:color w:val="FF0000"/>
-          <w:sz w:val="24"/>
-          <w:szCs w:val="24"/>
-          <w:lang w:eastAsia="pl-PL"/>
-        </w:rPr>
-        <w:t>zwrotow</w:t>
-      </w:r>
-      <w:proofErr w:type="spellEnd"/>
-      <w:r>
-        <w:rPr>
-          <w:rFonts w:ascii="Times New Roman" w:eastAsia="Times New Roman" w:hAnsi="Times New Roman" w:cs="Times New Roman"/>
-          <w:color w:val="FF0000"/>
-          <w:sz w:val="24"/>
-          <w:szCs w:val="24"/>
-          <w:lang w:eastAsia="pl-PL"/>
-        </w:rPr>
-        <w:t xml:space="preserve"> – tym bardziej w produkcie za </w:t>
-      </w:r>
+        </w:rPr>
+      </w:pPr>
       <w:bookmarkStart w:id="0" w:name="_GoBack"/>
       <w:bookmarkEnd w:id="0"/>
-      <w:r>
-        <w:rPr>
-          <w:rFonts w:ascii="Times New Roman" w:eastAsia="Times New Roman" w:hAnsi="Times New Roman" w:cs="Times New Roman"/>
-          <w:color w:val="FF0000"/>
-          <w:sz w:val="24"/>
-          <w:szCs w:val="24"/>
-          <w:lang w:eastAsia="pl-PL"/>
-        </w:rPr>
-        <w:t>kilka zł, reszta – kod do przeanalizowania pod tym kątem + wszystko już rozrysowane na kartce</w:t>
-      </w:r>
-      <w:r>
-        <w:rPr>
-          <w:rFonts w:ascii="Times New Roman" w:eastAsia="Times New Roman" w:hAnsi="Times New Roman" w:cs="Times New Roman"/>
-          <w:sz w:val="24"/>
-          <w:szCs w:val="24"/>
-          <w:lang w:eastAsia="pl-PL"/>
-        </w:rPr>
-        <w:br/>
-        <w:t>- jak mogę prawidłowo przetestować proces płatności używając fikcyjnie mojego konta? Skoro dodałem inny swój email jako konto testowe i mam tam moją aplikację – w jaki sposób wszystko skonfigurować teraz aby prawidłowo obsłużyć proces płatności w środowisku testowym?</w:t>
-      </w:r>
-      <w:r>
-        <w:rPr>
-          <w:rFonts w:ascii="Times New Roman" w:eastAsia="Times New Roman" w:hAnsi="Times New Roman" w:cs="Times New Roman"/>
-          <w:sz w:val="24"/>
-          <w:szCs w:val="24"/>
-          <w:lang w:eastAsia="pl-PL"/>
-        </w:rPr>
-        <w:t xml:space="preserve"> </w:t>
-      </w:r>
-      <w:r>
-        <w:rPr>
-          <w:rFonts w:ascii="Times New Roman" w:eastAsia="Times New Roman" w:hAnsi="Times New Roman" w:cs="Times New Roman"/>
-          <w:color w:val="FF0000"/>
-          <w:sz w:val="24"/>
-          <w:szCs w:val="24"/>
-          <w:lang w:eastAsia="pl-PL"/>
-        </w:rPr>
-        <w:t xml:space="preserve">// musze mieć konto testerów, co już zrobiłem – trzeba dodać jeszcze jakiś email i zobaczyć czy dostanie powiadomienie ktoś kto nie ma zainstalowanej tej aplikacji – coś jest nie tak bo </w:t>
-      </w:r>
-      <w:proofErr w:type="spellStart"/>
-      <w:r>
-        <w:rPr>
-          <w:rFonts w:ascii="Times New Roman" w:eastAsia="Times New Roman" w:hAnsi="Times New Roman" w:cs="Times New Roman"/>
-          <w:color w:val="FF0000"/>
-          <w:sz w:val="24"/>
-          <w:szCs w:val="24"/>
-          <w:lang w:eastAsia="pl-PL"/>
-        </w:rPr>
-        <w:t>google</w:t>
-      </w:r>
-      <w:proofErr w:type="spellEnd"/>
-      <w:r>
-        <w:rPr>
-          <w:rFonts w:ascii="Times New Roman" w:eastAsia="Times New Roman" w:hAnsi="Times New Roman" w:cs="Times New Roman"/>
-          <w:color w:val="FF0000"/>
-          <w:sz w:val="24"/>
-          <w:szCs w:val="24"/>
-          <w:lang w:eastAsia="pl-PL"/>
-        </w:rPr>
-        <w:t xml:space="preserve"> nie </w:t>
-      </w:r>
-      <w:proofErr w:type="spellStart"/>
-      <w:r>
-        <w:rPr>
-          <w:rFonts w:ascii="Times New Roman" w:eastAsia="Times New Roman" w:hAnsi="Times New Roman" w:cs="Times New Roman"/>
-          <w:color w:val="FF0000"/>
-          <w:sz w:val="24"/>
-          <w:szCs w:val="24"/>
-          <w:lang w:eastAsia="pl-PL"/>
-        </w:rPr>
-        <w:t>wyslalo</w:t>
-      </w:r>
-      <w:proofErr w:type="spellEnd"/>
-      <w:r>
-        <w:rPr>
-          <w:rFonts w:ascii="Times New Roman" w:eastAsia="Times New Roman" w:hAnsi="Times New Roman" w:cs="Times New Roman"/>
-          <w:color w:val="FF0000"/>
-          <w:sz w:val="24"/>
-          <w:szCs w:val="24"/>
-          <w:lang w:eastAsia="pl-PL"/>
-        </w:rPr>
-        <w:t xml:space="preserve"> powiadomienia o tym ze tester został dodany…teoretycznie po poprawnej implementacji i połączeniu z produktem proces zakupowy </w:t>
-      </w:r>
-      <w:proofErr w:type="spellStart"/>
-      <w:r>
-        <w:rPr>
-          <w:rFonts w:ascii="Times New Roman" w:eastAsia="Times New Roman" w:hAnsi="Times New Roman" w:cs="Times New Roman"/>
-          <w:color w:val="FF0000"/>
-          <w:sz w:val="24"/>
-          <w:szCs w:val="24"/>
-          <w:lang w:eastAsia="pl-PL"/>
-        </w:rPr>
-        <w:t>powin</w:t>
-      </w:r>
-      <w:proofErr w:type="spellEnd"/>
-      <w:r>
-        <w:rPr>
-          <w:rFonts w:ascii="Times New Roman" w:eastAsia="Times New Roman" w:hAnsi="Times New Roman" w:cs="Times New Roman"/>
-          <w:color w:val="FF0000"/>
-          <w:sz w:val="24"/>
-          <w:szCs w:val="24"/>
-          <w:lang w:eastAsia="pl-PL"/>
-        </w:rPr>
-        <w:t xml:space="preserve"> </w:t>
-      </w:r>
-      <w:proofErr w:type="spellStart"/>
-      <w:r>
-        <w:rPr>
-          <w:rFonts w:ascii="Times New Roman" w:eastAsia="Times New Roman" w:hAnsi="Times New Roman" w:cs="Times New Roman"/>
-          <w:color w:val="FF0000"/>
-          <w:sz w:val="24"/>
-          <w:szCs w:val="24"/>
-          <w:lang w:eastAsia="pl-PL"/>
-        </w:rPr>
-        <w:t>ien</w:t>
-      </w:r>
-      <w:proofErr w:type="spellEnd"/>
-      <w:r>
-        <w:rPr>
-          <w:rFonts w:ascii="Times New Roman" w:eastAsia="Times New Roman" w:hAnsi="Times New Roman" w:cs="Times New Roman"/>
-          <w:color w:val="FF0000"/>
-          <w:sz w:val="24"/>
-          <w:szCs w:val="24"/>
-          <w:lang w:eastAsia="pl-PL"/>
-        </w:rPr>
-        <w:t xml:space="preserve"> się odpalać i przenosić do wykonania go w aplikacji </w:t>
-      </w:r>
-      <w:proofErr w:type="spellStart"/>
-      <w:r>
-        <w:rPr>
-          <w:rFonts w:ascii="Times New Roman" w:eastAsia="Times New Roman" w:hAnsi="Times New Roman" w:cs="Times New Roman"/>
-          <w:color w:val="FF0000"/>
-          <w:sz w:val="24"/>
-          <w:szCs w:val="24"/>
-          <w:lang w:eastAsia="pl-PL"/>
-        </w:rPr>
-        <w:t>google</w:t>
-      </w:r>
-      <w:proofErr w:type="spellEnd"/>
-      <w:r>
-        <w:rPr>
-          <w:rFonts w:ascii="Times New Roman" w:eastAsia="Times New Roman" w:hAnsi="Times New Roman" w:cs="Times New Roman"/>
-          <w:color w:val="FF0000"/>
-          <w:sz w:val="24"/>
-          <w:szCs w:val="24"/>
-          <w:lang w:eastAsia="pl-PL"/>
-        </w:rPr>
-        <w:t xml:space="preserve"> </w:t>
-      </w:r>
-      <w:proofErr w:type="spellStart"/>
-      <w:r>
-        <w:rPr>
-          <w:rFonts w:ascii="Times New Roman" w:eastAsia="Times New Roman" w:hAnsi="Times New Roman" w:cs="Times New Roman"/>
-          <w:color w:val="FF0000"/>
-          <w:sz w:val="24"/>
-          <w:szCs w:val="24"/>
-          <w:lang w:eastAsia="pl-PL"/>
-        </w:rPr>
-        <w:t>play</w:t>
-      </w:r>
-      <w:proofErr w:type="spellEnd"/>
-    </w:p>
-    <w:p/>
-    <w:p>
-      <w:r>
-        <w:t xml:space="preserve">- zaraz po odpaleniu aplikacji w </w:t>
-      </w:r>
-      <w:proofErr w:type="spellStart"/>
-      <w:r>
-        <w:t>main</w:t>
-      </w:r>
-      <w:proofErr w:type="spellEnd"/>
-      <w:r>
-        <w:t xml:space="preserve"> menu </w:t>
-      </w:r>
-      <w:proofErr w:type="spellStart"/>
-      <w:r>
-        <w:t>wyswieltac</w:t>
-      </w:r>
-      <w:proofErr w:type="spellEnd"/>
-      <w:r>
-        <w:t xml:space="preserve"> komunikat czy jesteś </w:t>
-      </w:r>
-      <w:proofErr w:type="spellStart"/>
-      <w:r>
-        <w:t>free</w:t>
-      </w:r>
-      <w:proofErr w:type="spellEnd"/>
-      <w:r>
-        <w:t xml:space="preserve"> czy tez nie – taki mały jak po zmianie języka albo może jakiś </w:t>
-      </w:r>
-      <w:proofErr w:type="spellStart"/>
-      <w:r>
-        <w:t>static</w:t>
-      </w:r>
-      <w:proofErr w:type="spellEnd"/>
-      <w:r>
-        <w:t xml:space="preserve"> napis? -&gt;oczywiście po przejściu tego całego procesu co rozrysowałem na kartce</w:t>
-      </w:r>
-    </w:p>
-    <w:p>
-      <w:pPr>
-        <w:rPr>
-          <w:color w:val="FF0000"/>
-        </w:rPr>
-      </w:pPr>
     </w:p>
     <w:p>
       <w:r>
@@ -1701,7 +1199,6 @@
           <w:szCs w:val="24"/>
           <w:lang w:eastAsia="pl-PL"/>
         </w:rPr>
-        <w:lastRenderedPageBreak/>
         <w:t xml:space="preserve">//Czy odnośnie reklam, in </w:t>
       </w:r>
       <w:proofErr w:type="spellStart"/>
@@ -1959,7 +1456,11 @@
       </w:r>
       <w:proofErr w:type="spellEnd"/>
       <w:r>
-        <w:t xml:space="preserve"> pomysł, dodałoby zaskoczenia grze, losowości i więcej emocji.</w:t>
+        <w:t xml:space="preserve"> pomysł, </w:t>
+      </w:r>
+      <w:r>
+        <w:lastRenderedPageBreak/>
+        <w:t>dodałoby zaskoczenia grze, losowości i więcej emocji.</w:t>
       </w:r>
       <w:r>
         <w:br/>
@@ -2085,11 +1586,7 @@
         <w:t xml:space="preserve">- całkowita wymiana planszy ikonek i wszystkiego (szata graficzna) -  efekt gry „po północy” – cała logika taka sama ale ze zmianą bazy danych, dodatkowo płatna funkcja aby wymienić grę na tryb „hot” </w:t>
       </w:r>
       <w:r>
-        <w:t xml:space="preserve"> - na funkcji mikropłatności – jak by to miało działać aby był to tryb tylko dla 2 osób ? – logika </w:t>
-      </w:r>
-      <w:r>
-        <w:lastRenderedPageBreak/>
-        <w:t>musiałaby się o wiele bardziej zmienić…</w:t>
+        <w:t xml:space="preserve"> - na funkcji mikropłatności – jak by to miało działać aby był to tryb tylko dla 2 osób ? – logika musiałaby się o wiele bardziej zmienić…</w:t>
       </w:r>
       <w:r>
         <w:t xml:space="preserve"> ale jest to do zrobienia </w:t>
@@ -2327,6 +1824,7 @@
     </w:p>
     <w:p>
       <w:r>
+        <w:lastRenderedPageBreak/>
         <w:t>- samouczek musi mieć możliwość ponownego włączenia w ustawieniach, przy pierwszym odpaleniu mu się zmienić odpowiednia flaga, którą w ustawieniach będzie można „cofnąć”</w:t>
       </w:r>
     </w:p>
@@ -2957,16 +2455,6 @@
           <w:lang w:eastAsia="pl-PL"/>
         </w:rPr>
         <w:br/>
-      </w:r>
-      <w:r>
-        <w:rPr>
-          <w:rFonts w:ascii="Courier New" w:eastAsia="Times New Roman" w:hAnsi="Courier New" w:cs="Courier New"/>
-          <w:color w:val="CC7832"/>
-          <w:sz w:val="20"/>
-          <w:szCs w:val="20"/>
-          <w:lang w:eastAsia="pl-PL"/>
-        </w:rPr>
-        <w:lastRenderedPageBreak/>
         <w:t xml:space="preserve">  </w:t>
       </w:r>
       <w:proofErr w:type="spellStart"/>

</xml_diff>

<commit_message>
native ads instead of banner ads done on 2 screens - to do for all app
</commit_message>
<xml_diff>
--- a/assets/time_to_party_assets/dokumentacja.docx
+++ b/assets/time_to_party_assets/dokumentacja.docx
@@ -96,198 +96,418 @@
       <w:proofErr w:type="spellEnd"/>
     </w:p>
     <w:p>
-      <w:pPr>
-        <w:rPr>
-          <w:color w:val="C00000"/>
-        </w:rPr>
-      </w:pPr>
-      <w:r>
-        <w:t xml:space="preserve">- przetestowanie jeszcze raz „wchodzenia” </w:t>
-      </w:r>
-      <w:proofErr w:type="spellStart"/>
-      <w:r>
-        <w:t>pionkow</w:t>
-      </w:r>
-      <w:proofErr w:type="spellEnd"/>
-      <w:r>
-        <w:t xml:space="preserve"> na </w:t>
-      </w:r>
-      <w:proofErr w:type="spellStart"/>
-      <w:r>
-        <w:t>mete</w:t>
-      </w:r>
-      <w:proofErr w:type="spellEnd"/>
-      <w:r>
-        <w:t xml:space="preserve"> – w sposób normalny – pod początku gry do końca, test z </w:t>
-      </w:r>
-      <w:proofErr w:type="spellStart"/>
-      <w:r>
-        <w:t>huaweja</w:t>
-      </w:r>
-      <w:proofErr w:type="spellEnd"/>
-      <w:r>
-        <w:t>: „</w:t>
-      </w:r>
-      <w:r>
-        <w:rPr>
-          <w:rStyle w:val="x193iq5w"/>
-          <w:color w:val="C00000"/>
-        </w:rPr>
-        <w:t xml:space="preserve">Problem z wartościami prawdopodobnie w funkcji gdzie ustawia offset jest 20=&gt; a następnie &gt;19,na </w:t>
-      </w:r>
-      <w:proofErr w:type="spellStart"/>
-      <w:r>
-        <w:rPr>
-          <w:rStyle w:val="x193iq5w"/>
-          <w:color w:val="C00000"/>
-        </w:rPr>
-        <w:t>huaweiu</w:t>
-      </w:r>
-      <w:proofErr w:type="spellEnd"/>
-      <w:r>
-        <w:rPr>
-          <w:rStyle w:val="x193iq5w"/>
-          <w:color w:val="C00000"/>
-        </w:rPr>
-        <w:t xml:space="preserve"> się rozjechało, Na </w:t>
-      </w:r>
-      <w:proofErr w:type="spellStart"/>
-      <w:r>
-        <w:rPr>
-          <w:rStyle w:val="x193iq5w"/>
-          <w:color w:val="C00000"/>
-        </w:rPr>
-        <w:t>poco</w:t>
-      </w:r>
-      <w:proofErr w:type="spellEnd"/>
-      <w:r>
-        <w:rPr>
-          <w:rStyle w:val="x193iq5w"/>
-          <w:color w:val="C00000"/>
-        </w:rPr>
-        <w:t xml:space="preserve"> działało.. Oto </w:t>
-      </w:r>
-      <w:proofErr w:type="spellStart"/>
-      <w:r>
-        <w:rPr>
-          <w:rStyle w:val="x193iq5w"/>
-          <w:color w:val="C00000"/>
-        </w:rPr>
-        <w:t>screeny</w:t>
-      </w:r>
-      <w:proofErr w:type="spellEnd"/>
-      <w:r>
-        <w:rPr>
-          <w:rStyle w:val="x193iq5w"/>
-          <w:color w:val="C00000"/>
-        </w:rPr>
-        <w:t xml:space="preserve"> jak szedł przypadek do przeanalizowania</w:t>
-      </w:r>
-      <w:r>
-        <w:rPr>
-          <w:rStyle w:val="x193iq5w"/>
-          <w:color w:val="C00000"/>
-        </w:rPr>
-        <w:t>, do przetestowania na innych urządzeniach czy się posypie też</w:t>
-      </w:r>
-    </w:p>
-    <w:p>
-      <w:pPr>
+      <w:r>
+        <w:t>PYTANIA DO GPT:</w:t>
+      </w:r>
+      <w:r>
+        <w:br/>
+        <w:t xml:space="preserve">- </w:t>
+      </w:r>
+      <w:r>
+        <w:br/>
+      </w:r>
+      <w:r>
+        <w:t>__________________________________________________________________________________</w:t>
+      </w:r>
+      <w:r>
+        <w:br/>
+      </w:r>
+      <w:r>
+        <w:br/>
+        <w:t xml:space="preserve">- trzeba zrobić wyświetlanie reklam: </w:t>
+      </w:r>
+      <w:r>
+        <w:rPr>
+          <w:color w:val="00B0F0"/>
+        </w:rPr>
+        <w:t xml:space="preserve">banner na </w:t>
+      </w:r>
+      <w:proofErr w:type="spellStart"/>
+      <w:r>
+        <w:rPr>
+          <w:color w:val="00B0F0"/>
+        </w:rPr>
+        <w:t>glownym</w:t>
+      </w:r>
+      <w:proofErr w:type="spellEnd"/>
+      <w:r>
+        <w:rPr>
+          <w:color w:val="00B0F0"/>
+        </w:rPr>
+        <w:t xml:space="preserve"> ekranie gry: najlepiej aby był natywny,</w:t>
+      </w:r>
+      <w:r>
+        <w:rPr>
+          <w:color w:val="00B0F0"/>
+        </w:rPr>
+        <w:br/>
+        <w:t xml:space="preserve">oraz na ekranie wyboru </w:t>
+      </w:r>
+      <w:proofErr w:type="spellStart"/>
+      <w:r>
+        <w:rPr>
+          <w:color w:val="00B0F0"/>
+        </w:rPr>
+        <w:t>druzyn</w:t>
+      </w:r>
+      <w:proofErr w:type="spellEnd"/>
+      <w:r>
+        <w:rPr>
+          <w:color w:val="00B0F0"/>
+        </w:rPr>
+        <w:t xml:space="preserve"> też natywny? </w:t>
+      </w:r>
+      <w:r>
+        <w:rPr>
+          <w:color w:val="00B0F0"/>
+        </w:rPr>
+        <w:t>DONE</w:t>
+      </w:r>
+      <w:r>
+        <w:t xml:space="preserve">–, następnie pomiędzy kolejnym przejściem </w:t>
+      </w:r>
+      <w:proofErr w:type="spellStart"/>
+      <w:r>
+        <w:t>druzyny</w:t>
+      </w:r>
+      <w:proofErr w:type="spellEnd"/>
+      <w:r>
+        <w:t xml:space="preserve"> oraz przed uruchomieniem gry – </w:t>
+      </w:r>
+      <w:proofErr w:type="spellStart"/>
+      <w:r>
+        <w:t>interstitial</w:t>
+      </w:r>
+      <w:proofErr w:type="spellEnd"/>
+      <w:r>
+        <w:t xml:space="preserve">, </w:t>
+      </w:r>
+      <w:r>
+        <w:t>po powrocie do planszy –</w:t>
+      </w:r>
+      <w:r>
+        <w:t xml:space="preserve"> </w:t>
+      </w:r>
+      <w:proofErr w:type="spellStart"/>
+      <w:r>
+        <w:t>interstitial</w:t>
+      </w:r>
+      <w:proofErr w:type="spellEnd"/>
+      <w:r>
+        <w:t xml:space="preserve"> – </w:t>
+      </w:r>
+      <w:r>
+        <w:t xml:space="preserve">tyle wystarczy i nie będzie zbyt nachalne.. </w:t>
+      </w:r>
+      <w:r>
+        <w:br/>
+      </w:r>
+      <w:r>
+        <w:br/>
+      </w:r>
+      <w:r>
+        <w:t xml:space="preserve">- reklama natywna </w:t>
+      </w:r>
+      <w:proofErr w:type="spellStart"/>
+      <w:r>
+        <w:t>moglaby</w:t>
+      </w:r>
+      <w:proofErr w:type="spellEnd"/>
+      <w:r>
+        <w:t xml:space="preserve"> się tak naprawdę </w:t>
+      </w:r>
+      <w:proofErr w:type="spellStart"/>
+      <w:r>
+        <w:t>swiecic</w:t>
+      </w:r>
+      <w:proofErr w:type="spellEnd"/>
+      <w:r>
+        <w:t xml:space="preserve"> na każdym jednym ekranie w trybie </w:t>
+      </w:r>
+      <w:proofErr w:type="spellStart"/>
+      <w:r>
+        <w:t>free</w:t>
+      </w:r>
+      <w:proofErr w:type="spellEnd"/>
+      <w:r>
+        <w:t xml:space="preserve"> i w sumie chyba w niczym by to nie przeszkadzało…?</w:t>
+      </w:r>
+      <w:r>
+        <w:br/>
+      </w:r>
+      <w:bookmarkStart w:id="0" w:name="_GoBack"/>
+      <w:bookmarkEnd w:id="0"/>
+      <w:r>
+        <w:br/>
+      </w:r>
+      <w:r>
+        <w:br/>
+        <w:t xml:space="preserve">- trzeba </w:t>
+      </w:r>
+      <w:proofErr w:type="spellStart"/>
+      <w:r>
+        <w:t>rozkminić</w:t>
+      </w:r>
+      <w:proofErr w:type="spellEnd"/>
+      <w:r>
+        <w:t xml:space="preserve"> co jest nie tak z </w:t>
+      </w:r>
+      <w:proofErr w:type="spellStart"/>
+      <w:r>
+        <w:t>zone</w:t>
+      </w:r>
+      <w:proofErr w:type="spellEnd"/>
+      <w:r>
+        <w:t xml:space="preserve"> </w:t>
+      </w:r>
+      <w:proofErr w:type="spellStart"/>
+      <w:r>
+        <w:t>mismatch</w:t>
+      </w:r>
+      <w:proofErr w:type="spellEnd"/>
+      <w:r>
+        <w:t xml:space="preserve">, zauważyłem że na ekranie </w:t>
+      </w:r>
+      <w:proofErr w:type="spellStart"/>
+      <w:r>
+        <w:t>main</w:t>
+      </w:r>
+      <w:proofErr w:type="spellEnd"/>
+      <w:r>
+        <w:t xml:space="preserve"> menu nie zmienia się teraz język, jak dodałem tam reklamy – czy to może mieć na to wpływ? Zapewne </w:t>
+      </w:r>
+      <w:proofErr w:type="spellStart"/>
+      <w:r>
+        <w:t>trzebaby</w:t>
+      </w:r>
+      <w:proofErr w:type="spellEnd"/>
+      <w:r>
+        <w:t xml:space="preserve"> przenieść w </w:t>
+      </w:r>
+      <w:proofErr w:type="spellStart"/>
+      <w:r>
+        <w:t>mainie</w:t>
+      </w:r>
+      <w:proofErr w:type="spellEnd"/>
+      <w:r>
+        <w:t xml:space="preserve"> teraz całą inicjalizację w inne miejsce, może poniżej my-</w:t>
+      </w:r>
+      <w:proofErr w:type="spellStart"/>
+      <w:r>
+        <w:t>app</w:t>
+      </w:r>
+      <w:proofErr w:type="spellEnd"/>
+      <w:r>
+        <w:t xml:space="preserve"> albo hierarchia </w:t>
+      </w:r>
+      <w:proofErr w:type="spellStart"/>
+      <w:r>
+        <w:t>providerów</w:t>
+      </w:r>
+      <w:proofErr w:type="spellEnd"/>
+      <w:r>
+        <w:t xml:space="preserve"> jest zła poniżej </w:t>
+      </w:r>
+      <w:proofErr w:type="spellStart"/>
+      <w:r>
+        <w:t>maina</w:t>
+      </w:r>
+      <w:proofErr w:type="spellEnd"/>
+      <w:r>
+        <w:t xml:space="preserve"> i poniżej my-</w:t>
+      </w:r>
+      <w:proofErr w:type="spellStart"/>
+      <w:r>
+        <w:t>app</w:t>
+      </w:r>
+      <w:proofErr w:type="spellEnd"/>
+      <w:r>
+        <w:br/>
+      </w:r>
+      <w:r>
+        <w:br/>
+        <w:t xml:space="preserve">- nadal jest problem z zatrzymywaniem i odtwarzaniem dźwięku, ten </w:t>
+      </w:r>
+      <w:proofErr w:type="spellStart"/>
+      <w:r>
+        <w:t>provider</w:t>
+      </w:r>
+      <w:proofErr w:type="spellEnd"/>
+      <w:r>
+        <w:t xml:space="preserve"> nie do końca działa poprawnie, raz się wyłącza ten dźwięk poprzez </w:t>
+      </w:r>
+      <w:proofErr w:type="spellStart"/>
+      <w:r>
+        <w:t>setting-provider</w:t>
+      </w:r>
+      <w:proofErr w:type="spellEnd"/>
+      <w:r>
+        <w:t xml:space="preserve"> i </w:t>
+      </w:r>
+      <w:proofErr w:type="spellStart"/>
+      <w:r>
+        <w:t>settings.persistence</w:t>
+      </w:r>
+      <w:proofErr w:type="spellEnd"/>
+      <w:r>
+        <w:t xml:space="preserve"> a raz nie, teraz konieczne jest to aby dźwięk wyłączyć dla reklamy </w:t>
+      </w:r>
+      <w:proofErr w:type="spellStart"/>
+      <w:r>
+        <w:t>interstitial</w:t>
+      </w:r>
+      <w:proofErr w:type="spellEnd"/>
+      <w:r>
+        <w:t xml:space="preserve"> – dlaczego mi to nie działa? Wygląda jakby te </w:t>
+      </w:r>
+      <w:proofErr w:type="spellStart"/>
+      <w:r>
+        <w:t>providery</w:t>
+      </w:r>
+      <w:proofErr w:type="spellEnd"/>
+      <w:r>
+        <w:t xml:space="preserve"> zaskakiwały po </w:t>
+      </w:r>
+      <w:proofErr w:type="spellStart"/>
+      <w:r>
+        <w:t>chiwli</w:t>
+      </w:r>
+      <w:proofErr w:type="spellEnd"/>
+      <w:r>
+        <w:t xml:space="preserve"> a nie od razu.. czy to przez ten </w:t>
+      </w:r>
+      <w:proofErr w:type="spellStart"/>
+      <w:r>
+        <w:t>mismatch</w:t>
+      </w:r>
+      <w:proofErr w:type="spellEnd"/>
+      <w:r>
+        <w:t xml:space="preserve"> też? + do tego dźwięk na reklamie </w:t>
+      </w:r>
+      <w:proofErr w:type="spellStart"/>
+      <w:r>
+        <w:t>interstitial</w:t>
+      </w:r>
+      <w:proofErr w:type="spellEnd"/>
+      <w:r>
+        <w:t xml:space="preserve"> jest urywany</w:t>
+      </w:r>
+      <w:r>
+        <w:br/>
+      </w:r>
+      <w:r>
+        <w:br/>
+        <w:t xml:space="preserve">- w wersji darmowej gry pojawił się problem (a może był?), że w trakcie pominięcia słowa np. na karcie pantomimy – nie losuje się ponownie z bazy – trzeba sprawdzić czy w pełnej – płatnej dzieje się to samo – a może tak trafiało z tego względu, że jest tylko 10 rekordów? -&gt; </w:t>
+      </w:r>
+      <w:proofErr w:type="spellStart"/>
+      <w:r>
+        <w:t>refer</w:t>
+      </w:r>
+      <w:proofErr w:type="spellEnd"/>
+      <w:r>
+        <w:t xml:space="preserve"> to </w:t>
+      </w:r>
+      <w:proofErr w:type="spellStart"/>
+      <w:r>
+        <w:t>ekran_reklamy</w:t>
+      </w:r>
+      <w:proofErr w:type="spellEnd"/>
+      <w:r>
+        <w:br/>
+      </w:r>
+      <w:r>
+        <w:br/>
+        <w:t xml:space="preserve">- trzeba jakoś zabezpieczyć bazę danych kluczem, który będzie albo w </w:t>
+      </w:r>
+      <w:proofErr w:type="spellStart"/>
+      <w:r>
+        <w:t>keystore</w:t>
+      </w:r>
+      <w:proofErr w:type="spellEnd"/>
+      <w:r>
+        <w:t xml:space="preserve"> albo </w:t>
+      </w:r>
+      <w:proofErr w:type="spellStart"/>
+      <w:r>
+        <w:t>zhardkodowany</w:t>
+      </w:r>
+      <w:proofErr w:type="spellEnd"/>
+      <w:r>
+        <w:t xml:space="preserve"> w aplikacji tak, aby nie dało się do niej wejść – pytanie czy każdy rekord powinien by zaszyfrowany czy wystarczy zrobić to na całym pliku ?</w:t>
+      </w:r>
+      <w:r>
+        <w:br/>
+      </w:r>
+      <w:r>
+        <w:br/>
+        <w:t xml:space="preserve">- no i finalnie fajnie by było pousuwać te wszystkie pierdoły z konsoli aby ten log był dosyć czysty – to też do przeanalizowania jest, </w:t>
+      </w:r>
+      <w:proofErr w:type="spellStart"/>
+      <w:r>
+        <w:t>printy</w:t>
+      </w:r>
+      <w:proofErr w:type="spellEnd"/>
+      <w:r>
+        <w:t xml:space="preserve"> na koniec do pokomentowania, do podmiany informacje na temat reklam w odpowiednich miejscach itd.. muszę sobie zapisać co jest do zrobienia kiedy </w:t>
+      </w:r>
+      <w:proofErr w:type="spellStart"/>
+      <w:r>
+        <w:t>apka</w:t>
+      </w:r>
+      <w:proofErr w:type="spellEnd"/>
+      <w:r>
+        <w:t xml:space="preserve"> już idzie do </w:t>
+      </w:r>
+      <w:proofErr w:type="spellStart"/>
+      <w:r>
+        <w:t>release</w:t>
+      </w:r>
+      <w:proofErr w:type="spellEnd"/>
+      <w:r>
+        <w:br/>
+        <w:t>__________________________________________________________________________________</w:t>
+      </w:r>
+    </w:p>
+    <w:p>
+      <w:pPr>
+        <w:rPr>
+          <w:color w:val="00B050"/>
+        </w:rPr>
+      </w:pPr>
+      <w:r>
         <w:rPr>
           <w:b/>
           <w:sz w:val="28"/>
           <w:szCs w:val="28"/>
         </w:rPr>
-      </w:pPr>
+        <w:lastRenderedPageBreak/>
+        <w:t>FIREBASE</w:t>
+      </w:r>
       <w:r>
         <w:rPr>
           <w:b/>
           <w:sz w:val="28"/>
           <w:szCs w:val="28"/>
         </w:rPr>
-        <w:t>INNE:</w:t>
-      </w:r>
-    </w:p>
-    <w:p>
-      <w:r>
-        <w:t xml:space="preserve">- </w:t>
-      </w:r>
-      <w:proofErr w:type="spellStart"/>
-      <w:r>
-        <w:t>responsywność</w:t>
-      </w:r>
-      <w:proofErr w:type="spellEnd"/>
-      <w:r>
-        <w:t xml:space="preserve"> na tabletach 7 i 10 calowych, do przetestowania kilka rodzajów ekranów telefonu – o</w:t>
-      </w:r>
-      <w:r>
-        <w:t xml:space="preserve">gólnie </w:t>
-      </w:r>
-      <w:proofErr w:type="spellStart"/>
-      <w:r>
-        <w:t>zrobienei</w:t>
-      </w:r>
-      <w:proofErr w:type="spellEnd"/>
-      <w:r>
-        <w:t xml:space="preserve"> </w:t>
-      </w:r>
-      <w:proofErr w:type="spellStart"/>
-      <w:r>
-        <w:t>responsywności</w:t>
-      </w:r>
-      <w:proofErr w:type="spellEnd"/>
-      <w:r>
-        <w:t xml:space="preserve"> </w:t>
-      </w:r>
-      <w:r>
-        <w:t xml:space="preserve">// jest w sumie ok, dopracowanie </w:t>
-      </w:r>
-      <w:proofErr w:type="spellStart"/>
-      <w:r>
-        <w:t>responsywności</w:t>
-      </w:r>
-      <w:proofErr w:type="spellEnd"/>
-      <w:r>
-        <w:t xml:space="preserve">, przetestowanie na emulatorach ewentualne + dopracowanie na ekranach poniżej 5cali – jakieś skalowanie czy coś, ale ogólnie nie ma dramatu </w:t>
-      </w:r>
-    </w:p>
-    <w:p>
-      <w:pPr>
-        <w:rPr>
-          <w:color w:val="FF0000"/>
-        </w:rPr>
-      </w:pPr>
-      <w:r>
-        <w:t>- dopracowanie czasu dla wszystkich kart</w:t>
-      </w:r>
-      <w:r>
-        <w:rPr>
-          <w:color w:val="FF0000"/>
-        </w:rPr>
-        <w:t xml:space="preserve"> // OGÓLNIE TESTY – TRZEBA RAZ ZAGRAĆ CHOCIAŻ NA 2 DRUŻYNY</w:t>
-      </w:r>
-    </w:p>
-    <w:p>
-      <w:pPr>
-        <w:rPr>
-          <w:color w:val="00B050"/>
-        </w:rPr>
-      </w:pPr>
+        <w:t>/in-</w:t>
+      </w:r>
+      <w:proofErr w:type="spellStart"/>
       <w:r>
         <w:rPr>
           <w:b/>
           <w:sz w:val="28"/>
           <w:szCs w:val="28"/>
         </w:rPr>
-        <w:t>FIREBASE</w:t>
-      </w:r>
+        <w:t>app</w:t>
+      </w:r>
+      <w:proofErr w:type="spellEnd"/>
       <w:r>
         <w:rPr>
           <w:b/>
           <w:sz w:val="28"/>
           <w:szCs w:val="28"/>
         </w:rPr>
-        <w:t>/in-</w:t>
+        <w:t>-</w:t>
       </w:r>
       <w:proofErr w:type="spellStart"/>
       <w:r>
@@ -296,7 +516,7 @@
           <w:sz w:val="28"/>
           <w:szCs w:val="28"/>
         </w:rPr>
-        <w:t>app</w:t>
+        <w:t>purchases</w:t>
       </w:r>
       <w:proofErr w:type="spellEnd"/>
       <w:r>
@@ -305,7 +525,7 @@
           <w:sz w:val="28"/>
           <w:szCs w:val="28"/>
         </w:rPr>
-        <w:t>-</w:t>
+        <w:t xml:space="preserve">/Ad </w:t>
       </w:r>
       <w:proofErr w:type="spellStart"/>
       <w:r>
@@ -314,7 +534,7 @@
           <w:sz w:val="28"/>
           <w:szCs w:val="28"/>
         </w:rPr>
-        <w:t>purchases</w:t>
+        <w:t>mob</w:t>
       </w:r>
       <w:proofErr w:type="spellEnd"/>
       <w:r>
@@ -323,957 +543,672 @@
           <w:sz w:val="28"/>
           <w:szCs w:val="28"/>
         </w:rPr>
-        <w:t xml:space="preserve">/Ad </w:t>
-      </w:r>
-      <w:proofErr w:type="spellStart"/>
+        <w:t>:</w:t>
+      </w:r>
       <w:r>
         <w:rPr>
           <w:b/>
           <w:sz w:val="28"/>
           <w:szCs w:val="28"/>
         </w:rPr>
-        <w:t>mob</w:t>
-      </w:r>
-      <w:proofErr w:type="spellEnd"/>
-      <w:r>
+        <w:br/>
+      </w:r>
+      <w:r>
+        <w:rPr>
+          <w:b/>
+        </w:rPr>
+        <w:t>IN APP PURCHASES:</w:t>
+      </w:r>
+      <w:r>
+        <w:br/>
+      </w:r>
+      <w:r>
+        <w:br/>
+      </w:r>
+      <w:r>
+        <w:rPr>
+          <w:color w:val="000000" w:themeColor="text1"/>
+        </w:rPr>
+        <w:t xml:space="preserve"> </w:t>
+      </w:r>
+      <w:r>
+        <w:rPr>
+          <w:color w:val="000000" w:themeColor="text1"/>
+        </w:rPr>
+        <w:t>-</w:t>
+      </w:r>
+      <w:r>
+        <w:rPr>
+          <w:color w:val="000000" w:themeColor="text1"/>
+        </w:rPr>
+        <w:t xml:space="preserve"> trzeba zrobić weryfikację czy zakup został przeprowadzony na danym urządzeniu</w:t>
+      </w:r>
+      <w:r>
+        <w:rPr>
+          <w:color w:val="000000" w:themeColor="text1"/>
+        </w:rPr>
+        <w:t xml:space="preserve"> i na tej podstawie odblokować </w:t>
+      </w:r>
+      <w:proofErr w:type="spellStart"/>
+      <w:r>
+        <w:rPr>
+          <w:color w:val="000000" w:themeColor="text1"/>
+        </w:rPr>
+        <w:t>apkę</w:t>
+      </w:r>
+      <w:proofErr w:type="spellEnd"/>
+      <w:r>
+        <w:rPr>
+          <w:color w:val="000000" w:themeColor="text1"/>
+        </w:rPr>
+        <w:t xml:space="preserve"> – trzeba zrobić to za pomocą biblioteki </w:t>
+      </w:r>
+      <w:proofErr w:type="spellStart"/>
+      <w:r>
+        <w:rPr>
+          <w:color w:val="000000" w:themeColor="text1"/>
+        </w:rPr>
+        <w:t>google</w:t>
+      </w:r>
+      <w:proofErr w:type="spellEnd"/>
+      <w:r>
+        <w:rPr>
+          <w:color w:val="000000" w:themeColor="text1"/>
+        </w:rPr>
+        <w:t xml:space="preserve"> </w:t>
+      </w:r>
+      <w:proofErr w:type="spellStart"/>
+      <w:r>
+        <w:rPr>
+          <w:color w:val="000000" w:themeColor="text1"/>
+        </w:rPr>
+        <w:t>play</w:t>
+      </w:r>
+      <w:proofErr w:type="spellEnd"/>
+      <w:r>
+        <w:rPr>
+          <w:color w:val="000000" w:themeColor="text1"/>
+        </w:rPr>
+        <w:t xml:space="preserve"> billing na urządzeniu użytkownika – </w:t>
+      </w:r>
+      <w:proofErr w:type="spellStart"/>
+      <w:r>
+        <w:rPr>
+          <w:color w:val="000000" w:themeColor="text1"/>
+        </w:rPr>
+        <w:t>restore</w:t>
+      </w:r>
+      <w:proofErr w:type="spellEnd"/>
+      <w:r>
+        <w:rPr>
+          <w:color w:val="000000" w:themeColor="text1"/>
+        </w:rPr>
+        <w:t xml:space="preserve"> </w:t>
+      </w:r>
+      <w:proofErr w:type="spellStart"/>
+      <w:r>
+        <w:rPr>
+          <w:color w:val="000000" w:themeColor="text1"/>
+        </w:rPr>
+        <w:t>purhcases</w:t>
+      </w:r>
+      <w:proofErr w:type="spellEnd"/>
+      <w:r>
+        <w:rPr>
+          <w:color w:val="000000" w:themeColor="text1"/>
+        </w:rPr>
+        <w:t xml:space="preserve"> również będzie odbywać się przez </w:t>
+      </w:r>
+      <w:proofErr w:type="spellStart"/>
+      <w:r>
+        <w:rPr>
+          <w:color w:val="000000" w:themeColor="text1"/>
+        </w:rPr>
+        <w:t>google</w:t>
+      </w:r>
+      <w:proofErr w:type="spellEnd"/>
+      <w:r>
+        <w:rPr>
+          <w:color w:val="000000" w:themeColor="text1"/>
+        </w:rPr>
+        <w:t xml:space="preserve"> </w:t>
+      </w:r>
+      <w:proofErr w:type="spellStart"/>
+      <w:r>
+        <w:rPr>
+          <w:color w:val="000000" w:themeColor="text1"/>
+        </w:rPr>
+        <w:t>play</w:t>
+      </w:r>
+      <w:proofErr w:type="spellEnd"/>
+      <w:r>
+        <w:rPr>
+          <w:color w:val="000000" w:themeColor="text1"/>
+        </w:rPr>
+        <w:t xml:space="preserve"> billing, więc będzie używane do tego konto </w:t>
+      </w:r>
+      <w:proofErr w:type="spellStart"/>
+      <w:r>
+        <w:rPr>
+          <w:color w:val="000000" w:themeColor="text1"/>
+        </w:rPr>
+        <w:t>google</w:t>
+      </w:r>
+      <w:proofErr w:type="spellEnd"/>
+      <w:r>
+        <w:rPr>
+          <w:color w:val="000000" w:themeColor="text1"/>
+        </w:rPr>
+        <w:br/>
+      </w:r>
+      <w:r>
+        <w:rPr>
+          <w:color w:val="000000" w:themeColor="text1"/>
+        </w:rPr>
+        <w:br/>
+        <w:t>-</w:t>
+      </w:r>
+      <w:r>
+        <w:rPr>
+          <w:color w:val="000000" w:themeColor="text1"/>
+        </w:rPr>
+        <w:t xml:space="preserve"> zapamiętywanie zakupu na danym urządzeniu</w:t>
+      </w:r>
+      <w:r>
+        <w:rPr>
+          <w:color w:val="000000" w:themeColor="text1"/>
+        </w:rPr>
+        <w:t xml:space="preserve"> – będzie odbywało się automatycznie dopóki ktoś nie odinstaluje aplikacji, jeśli zainstaluje ponownie – </w:t>
+      </w:r>
+      <w:proofErr w:type="spellStart"/>
+      <w:r>
+        <w:rPr>
+          <w:color w:val="000000" w:themeColor="text1"/>
+        </w:rPr>
+        <w:t>restore</w:t>
+      </w:r>
+      <w:proofErr w:type="spellEnd"/>
+      <w:r>
+        <w:rPr>
+          <w:color w:val="000000" w:themeColor="text1"/>
+        </w:rPr>
+        <w:t xml:space="preserve"> musi się odbywać tylko za pomocą </w:t>
+      </w:r>
+      <w:proofErr w:type="spellStart"/>
+      <w:r>
+        <w:rPr>
+          <w:color w:val="000000" w:themeColor="text1"/>
+        </w:rPr>
+        <w:t>google</w:t>
+      </w:r>
+      <w:proofErr w:type="spellEnd"/>
+      <w:r>
+        <w:rPr>
+          <w:color w:val="000000" w:themeColor="text1"/>
+        </w:rPr>
+        <w:t xml:space="preserve"> </w:t>
+      </w:r>
+      <w:proofErr w:type="spellStart"/>
+      <w:r>
+        <w:rPr>
+          <w:color w:val="000000" w:themeColor="text1"/>
+        </w:rPr>
+        <w:t>play</w:t>
+      </w:r>
+      <w:proofErr w:type="spellEnd"/>
+      <w:r>
+        <w:rPr>
+          <w:color w:val="000000" w:themeColor="text1"/>
+        </w:rPr>
+        <w:t xml:space="preserve"> billing – pytanie co wtedy stanie się z UID z </w:t>
+      </w:r>
+      <w:proofErr w:type="spellStart"/>
+      <w:r>
+        <w:rPr>
+          <w:color w:val="000000" w:themeColor="text1"/>
+        </w:rPr>
+        <w:t>firebase</w:t>
+      </w:r>
+      <w:proofErr w:type="spellEnd"/>
+      <w:r>
+        <w:rPr>
+          <w:color w:val="000000" w:themeColor="text1"/>
+        </w:rPr>
+        <w:t xml:space="preserve">? Prawdopodobnie aplikacja utworzy mu nowy UID i ustawi nowego użytkownika jako </w:t>
+      </w:r>
+      <w:proofErr w:type="spellStart"/>
+      <w:r>
+        <w:rPr>
+          <w:color w:val="000000" w:themeColor="text1"/>
+        </w:rPr>
+        <w:t>premium</w:t>
+      </w:r>
+      <w:proofErr w:type="spellEnd"/>
+      <w:r>
+        <w:rPr>
+          <w:color w:val="000000" w:themeColor="text1"/>
+        </w:rPr>
+        <w:t xml:space="preserve">? Czy jest sens przywracać UID z </w:t>
+      </w:r>
+      <w:proofErr w:type="spellStart"/>
+      <w:r>
+        <w:rPr>
+          <w:color w:val="000000" w:themeColor="text1"/>
+        </w:rPr>
+        <w:t>firebase</w:t>
+      </w:r>
+      <w:proofErr w:type="spellEnd"/>
+      <w:r>
+        <w:rPr>
+          <w:color w:val="000000" w:themeColor="text1"/>
+        </w:rPr>
+        <w:t xml:space="preserve"> wraz z </w:t>
+      </w:r>
+      <w:proofErr w:type="spellStart"/>
+      <w:r>
+        <w:rPr>
+          <w:color w:val="000000" w:themeColor="text1"/>
+        </w:rPr>
+        <w:t>restore</w:t>
+      </w:r>
+      <w:proofErr w:type="spellEnd"/>
+      <w:r>
+        <w:rPr>
+          <w:color w:val="000000" w:themeColor="text1"/>
+        </w:rPr>
+        <w:t xml:space="preserve">? Ogólnie dane w </w:t>
+      </w:r>
+      <w:proofErr w:type="spellStart"/>
+      <w:r>
+        <w:rPr>
+          <w:color w:val="000000" w:themeColor="text1"/>
+        </w:rPr>
+        <w:t>firebase</w:t>
+      </w:r>
+      <w:proofErr w:type="spellEnd"/>
+      <w:r>
+        <w:rPr>
+          <w:color w:val="000000" w:themeColor="text1"/>
+        </w:rPr>
+        <w:t xml:space="preserve"> wtedy będą lekko przekłamane ale czy mi zależy na 100% wiarygodności w grze gdzie nie ma zwykłego logowania? – niestety trzeba pójść na jakiś kompromis</w:t>
+      </w:r>
+      <w:r>
+        <w:rPr>
+          <w:color w:val="000000" w:themeColor="text1"/>
+        </w:rPr>
+        <w:br/>
+      </w:r>
+      <w:r>
+        <w:rPr>
+          <w:color w:val="000000" w:themeColor="text1"/>
+        </w:rPr>
+        <w:br/>
+        <w:t xml:space="preserve">- </w:t>
+      </w:r>
+      <w:proofErr w:type="spellStart"/>
+      <w:r>
+        <w:rPr>
+          <w:color w:val="000000" w:themeColor="text1"/>
+        </w:rPr>
+        <w:t>restore</w:t>
+      </w:r>
+      <w:proofErr w:type="spellEnd"/>
+      <w:r>
+        <w:rPr>
+          <w:color w:val="000000" w:themeColor="text1"/>
+        </w:rPr>
+        <w:t xml:space="preserve"> </w:t>
+      </w:r>
+      <w:proofErr w:type="spellStart"/>
+      <w:r>
+        <w:rPr>
+          <w:color w:val="000000" w:themeColor="text1"/>
+        </w:rPr>
+        <w:t>purchases</w:t>
+      </w:r>
+      <w:proofErr w:type="spellEnd"/>
+      <w:r>
+        <w:rPr>
+          <w:color w:val="000000" w:themeColor="text1"/>
+        </w:rPr>
+        <w:t xml:space="preserve"> - </w:t>
+      </w:r>
+      <w:r>
+        <w:rPr>
+          <w:color w:val="000000" w:themeColor="text1"/>
+        </w:rPr>
+        <w:t xml:space="preserve"> potrzebne będą dodatkowe komunikaty odnośnie konieczno</w:t>
+      </w:r>
+      <w:r>
+        <w:rPr>
+          <w:color w:val="000000" w:themeColor="text1"/>
+        </w:rPr>
+        <w:t xml:space="preserve">ści połączenia się do </w:t>
+      </w:r>
+      <w:proofErr w:type="spellStart"/>
+      <w:r>
+        <w:rPr>
+          <w:color w:val="000000" w:themeColor="text1"/>
+        </w:rPr>
+        <w:t>internetu</w:t>
+      </w:r>
+      <w:proofErr w:type="spellEnd"/>
+      <w:r>
+        <w:rPr>
+          <w:color w:val="000000" w:themeColor="text1"/>
+        </w:rPr>
+        <w:t xml:space="preserve">, </w:t>
+      </w:r>
+      <w:proofErr w:type="spellStart"/>
+      <w:r>
+        <w:rPr>
+          <w:color w:val="000000" w:themeColor="text1"/>
+        </w:rPr>
+        <w:t>apka</w:t>
+      </w:r>
+      <w:proofErr w:type="spellEnd"/>
+      <w:r>
+        <w:rPr>
+          <w:color w:val="000000" w:themeColor="text1"/>
+        </w:rPr>
+        <w:t xml:space="preserve"> automatycznie </w:t>
+      </w:r>
+      <w:proofErr w:type="spellStart"/>
+      <w:r>
+        <w:rPr>
+          <w:color w:val="000000" w:themeColor="text1"/>
+        </w:rPr>
+        <w:t>restore</w:t>
+      </w:r>
+      <w:proofErr w:type="spellEnd"/>
+      <w:r>
+        <w:rPr>
+          <w:color w:val="000000" w:themeColor="text1"/>
+        </w:rPr>
+        <w:t xml:space="preserve"> nie będzie robić – jeżeli ktoś wejdzie i kliknie to wtedy przywróci płatność – i do tego trzeba będzie dostosować odpowiednie </w:t>
+      </w:r>
+      <w:proofErr w:type="spellStart"/>
+      <w:r>
+        <w:rPr>
+          <w:color w:val="000000" w:themeColor="text1"/>
+        </w:rPr>
+        <w:t>AlertDialogi</w:t>
+      </w:r>
+      <w:proofErr w:type="spellEnd"/>
+      <w:r>
+        <w:rPr>
+          <w:color w:val="000000" w:themeColor="text1"/>
+        </w:rPr>
+        <w:t xml:space="preserve"> lub wyskakujące dolne powiadomienia, tak jak to zrobiłem przy zmianie języka</w:t>
+      </w:r>
+      <w:r>
+        <w:rPr>
+          <w:color w:val="000000" w:themeColor="text1"/>
+        </w:rPr>
+        <w:t xml:space="preserve">, klik </w:t>
+      </w:r>
+      <w:proofErr w:type="spellStart"/>
+      <w:r>
+        <w:rPr>
+          <w:color w:val="000000" w:themeColor="text1"/>
+        </w:rPr>
+        <w:t>restore</w:t>
+      </w:r>
+      <w:proofErr w:type="spellEnd"/>
+      <w:r>
+        <w:rPr>
+          <w:color w:val="000000" w:themeColor="text1"/>
+        </w:rPr>
+        <w:t xml:space="preserve"> jest w </w:t>
+      </w:r>
+      <w:proofErr w:type="spellStart"/>
+      <w:r>
+        <w:rPr>
+          <w:color w:val="000000" w:themeColor="text1"/>
+        </w:rPr>
+        <w:t>drawerze</w:t>
+      </w:r>
+      <w:proofErr w:type="spellEnd"/>
+      <w:r>
+        <w:rPr>
+          <w:color w:val="000000" w:themeColor="text1"/>
+        </w:rPr>
+        <w:t xml:space="preserve"> i na ekranie kup teraz</w:t>
+      </w:r>
+    </w:p>
+    <w:p>
+      <w:pPr>
+        <w:rPr>
+          <w:rFonts w:ascii="Times New Roman" w:eastAsia="Times New Roman" w:hAnsi="Times New Roman" w:cs="Times New Roman"/>
+          <w:sz w:val="24"/>
+          <w:szCs w:val="24"/>
+          <w:lang w:eastAsia="pl-PL"/>
+        </w:rPr>
+      </w:pPr>
+      <w:r>
+        <w:t>FIREBASE:</w:t>
+      </w:r>
+      <w:r>
+        <w:br/>
+      </w:r>
+      <w:r>
+        <w:rPr>
+          <w:rFonts w:ascii="Times New Roman" w:eastAsia="Times New Roman" w:hAnsi="Times New Roman" w:cs="Times New Roman"/>
+          <w:sz w:val="24"/>
+          <w:szCs w:val="24"/>
+          <w:lang w:eastAsia="pl-PL"/>
+        </w:rPr>
+        <w:t xml:space="preserve">- trzeba zapisywać informacje odnośnie zakupu, czyli przestawienie flagi </w:t>
+      </w:r>
+      <w:proofErr w:type="spellStart"/>
+      <w:r>
+        <w:rPr>
+          <w:rFonts w:ascii="Times New Roman" w:eastAsia="Times New Roman" w:hAnsi="Times New Roman" w:cs="Times New Roman"/>
+          <w:sz w:val="24"/>
+          <w:szCs w:val="24"/>
+          <w:lang w:eastAsia="pl-PL"/>
+        </w:rPr>
+        <w:t>isPurchased</w:t>
+      </w:r>
+      <w:proofErr w:type="spellEnd"/>
+      <w:r>
+        <w:rPr>
+          <w:rFonts w:ascii="Times New Roman" w:eastAsia="Times New Roman" w:hAnsi="Times New Roman" w:cs="Times New Roman"/>
+          <w:sz w:val="24"/>
+          <w:szCs w:val="24"/>
+          <w:lang w:eastAsia="pl-PL"/>
+        </w:rPr>
+        <w:t>, zapisanie kwoty itp. – ale to dopiero wtedy gdy in-</w:t>
+      </w:r>
+      <w:proofErr w:type="spellStart"/>
+      <w:r>
+        <w:rPr>
+          <w:rFonts w:ascii="Times New Roman" w:eastAsia="Times New Roman" w:hAnsi="Times New Roman" w:cs="Times New Roman"/>
+          <w:sz w:val="24"/>
+          <w:szCs w:val="24"/>
+          <w:lang w:eastAsia="pl-PL"/>
+        </w:rPr>
+        <w:t>app</w:t>
+      </w:r>
+      <w:proofErr w:type="spellEnd"/>
+      <w:r>
+        <w:rPr>
+          <w:rFonts w:ascii="Times New Roman" w:eastAsia="Times New Roman" w:hAnsi="Times New Roman" w:cs="Times New Roman"/>
+          <w:sz w:val="24"/>
+          <w:szCs w:val="24"/>
+          <w:lang w:eastAsia="pl-PL"/>
+        </w:rPr>
+        <w:t>-</w:t>
+      </w:r>
+      <w:proofErr w:type="spellStart"/>
+      <w:r>
+        <w:rPr>
+          <w:rFonts w:ascii="Times New Roman" w:eastAsia="Times New Roman" w:hAnsi="Times New Roman" w:cs="Times New Roman"/>
+          <w:sz w:val="24"/>
+          <w:szCs w:val="24"/>
+          <w:lang w:eastAsia="pl-PL"/>
+        </w:rPr>
+        <w:t>purchase</w:t>
+      </w:r>
+      <w:proofErr w:type="spellEnd"/>
+      <w:r>
+        <w:rPr>
+          <w:rFonts w:ascii="Times New Roman" w:eastAsia="Times New Roman" w:hAnsi="Times New Roman" w:cs="Times New Roman"/>
+          <w:sz w:val="24"/>
+          <w:szCs w:val="24"/>
+          <w:lang w:eastAsia="pl-PL"/>
+        </w:rPr>
+        <w:t xml:space="preserve"> mi będzie działać</w:t>
+      </w:r>
+    </w:p>
+    <w:p>
+      <w:pPr>
+        <w:rPr>
+          <w:rFonts w:ascii="Times New Roman" w:eastAsia="Times New Roman" w:hAnsi="Times New Roman" w:cs="Times New Roman"/>
+          <w:color w:val="FF0000"/>
+          <w:sz w:val="24"/>
+          <w:szCs w:val="24"/>
+          <w:lang w:eastAsia="pl-PL"/>
+        </w:rPr>
+      </w:pPr>
+      <w:r>
+        <w:rPr>
+          <w:rFonts w:ascii="Times New Roman" w:eastAsia="Times New Roman" w:hAnsi="Times New Roman" w:cs="Times New Roman"/>
+          <w:sz w:val="24"/>
+          <w:szCs w:val="24"/>
+          <w:lang w:eastAsia="pl-PL"/>
+        </w:rPr>
+        <w:t>- trzeba zapisywać informacje odnośnie czasu spędzonego w grze dla darmowych i płatnych użytkowników - oraz tego, ile pól dany użytkownik przeszedł, fajnie by było mieć też informacje odnośnie tego ile dany użytkownik zagrał razy, oraz kiedy został utworzony i kiedy ostatni raz zagrał</w:t>
+      </w:r>
+      <w:r>
+        <w:rPr>
+          <w:rFonts w:ascii="Times New Roman" w:eastAsia="Times New Roman" w:hAnsi="Times New Roman" w:cs="Times New Roman"/>
+          <w:sz w:val="24"/>
+          <w:szCs w:val="24"/>
+          <w:lang w:eastAsia="pl-PL"/>
+        </w:rPr>
+        <w:t xml:space="preserve"> oraz informacje o tym ile razy dana reklama została odpalona – np. ile razy się załadowała i została wyświetlona</w:t>
+      </w:r>
+      <w:r>
+        <w:rPr>
+          <w:rFonts w:ascii="Times New Roman" w:eastAsia="Times New Roman" w:hAnsi="Times New Roman" w:cs="Times New Roman"/>
+          <w:sz w:val="24"/>
+          <w:szCs w:val="24"/>
+          <w:lang w:eastAsia="pl-PL"/>
+        </w:rPr>
+        <w:br/>
+      </w:r>
+    </w:p>
+    <w:p>
+      <w:pPr>
         <w:rPr>
           <w:b/>
           <w:sz w:val="28"/>
           <w:szCs w:val="28"/>
         </w:rPr>
-        <w:t>:</w:t>
-      </w:r>
+      </w:pPr>
       <w:r>
         <w:rPr>
           <w:b/>
           <w:sz w:val="28"/>
           <w:szCs w:val="28"/>
         </w:rPr>
-        <w:br/>
-      </w:r>
-      <w:r>
-        <w:t>IN APP PURCHASES:</w:t>
-      </w:r>
-      <w:r>
-        <w:br/>
-      </w:r>
-      <w:r>
-        <w:t xml:space="preserve">- na koniec zabezpieczenie bazy danych, całej -&gt; </w:t>
-      </w:r>
-      <w:r>
-        <w:rPr>
-          <w:strike/>
-          <w:color w:val="FF0000"/>
-        </w:rPr>
-        <w:t xml:space="preserve">żeby w momencie kupna pobierać klucz z </w:t>
-      </w:r>
-      <w:proofErr w:type="spellStart"/>
-      <w:r>
-        <w:rPr>
-          <w:strike/>
-          <w:color w:val="FF0000"/>
-        </w:rPr>
-        <w:t>firebase</w:t>
-      </w:r>
-      <w:proofErr w:type="spellEnd"/>
-      <w:r>
-        <w:rPr>
-          <w:strike/>
-          <w:color w:val="FF0000"/>
-        </w:rPr>
-        <w:t xml:space="preserve"> i w ten sposób uzyskać dostęp, po prostu baza</w:t>
-      </w:r>
-      <w:r>
-        <w:rPr>
-          <w:strike/>
-          <w:color w:val="FF0000"/>
-        </w:rPr>
-        <w:t>//</w:t>
-      </w:r>
-      <w:r>
-        <w:rPr>
-          <w:color w:val="00B050"/>
-        </w:rPr>
-        <w:t>to chyba tak nie działa//</w:t>
+        <w:t>EKRAN REKLAMY:</w:t>
+      </w:r>
+    </w:p>
+    <w:p>
+      <w:r>
+        <w:t>- pup-</w:t>
+      </w:r>
+      <w:proofErr w:type="spellStart"/>
+      <w:r>
+        <w:t>upy</w:t>
+      </w:r>
+      <w:proofErr w:type="spellEnd"/>
+      <w:r>
+        <w:t xml:space="preserve"> po kliknięciu w odpowiednie linki, dodać sugestie które by na to wskazywały, jakieś strzałeczki lub animacja skalowania tekstu</w:t>
+      </w:r>
+      <w:r>
+        <w:t xml:space="preserve"> – taka jak jest na ekranie wyboru karty np.</w:t>
+      </w:r>
+    </w:p>
+    <w:p>
+      <w:r>
+        <w:t>- ulepszenie al</w:t>
+      </w:r>
+      <w:r>
+        <w:t xml:space="preserve">ert dialogów.. – więcej rozrywki, - nowe pola i ekstra zadania, - większa baza danych </w:t>
+      </w:r>
+      <w:r>
+        <w:rPr>
+          <w:b/>
+        </w:rPr>
+        <w:t>bez powtórzeń</w:t>
+      </w:r>
+      <w:r>
+        <w:t xml:space="preserve"> ,</w:t>
+      </w:r>
+      <w:r>
+        <w:t xml:space="preserve"> uwzględniając dodanie </w:t>
+      </w:r>
+      <w:proofErr w:type="spellStart"/>
+      <w:r>
+        <w:t>screenów</w:t>
+      </w:r>
+      <w:proofErr w:type="spellEnd"/>
+      <w:r>
+        <w:t xml:space="preserve"> z pełnej wersji </w:t>
+      </w:r>
+      <w:r>
+        <w:t xml:space="preserve">gry (albo dodać wygląd tych pół, jakiś wygląd kart, które są z polami </w:t>
+      </w:r>
+      <w:proofErr w:type="spellStart"/>
+      <w:r>
+        <w:t>premium</w:t>
+      </w:r>
+      <w:proofErr w:type="spellEnd"/>
+      <w:r>
+        <w:t xml:space="preserve"> itp.), oraz dodać to że brak reklam – po </w:t>
+      </w:r>
+      <w:proofErr w:type="spellStart"/>
+      <w:r>
+        <w:t>wkliknięciu</w:t>
+      </w:r>
+      <w:proofErr w:type="spellEnd"/>
+      <w:r>
+        <w:t xml:space="preserve"> napisać, że brak bannerów i brak reklam </w:t>
+      </w:r>
+      <w:proofErr w:type="spellStart"/>
+      <w:r>
+        <w:t>interstitial</w:t>
+      </w:r>
+      <w:proofErr w:type="spellEnd"/>
+      <w:r>
+        <w:t>.</w:t>
+      </w:r>
+    </w:p>
+    <w:p>
+      <w:r>
+        <w:t>- pomyśleć na reklamami, które by się pojawiały cyklicznie w aplikacji albo jakiś stały banner</w:t>
+      </w:r>
+    </w:p>
+    <w:p>
+      <w:r>
+        <w:t>- poprawka „</w:t>
+      </w:r>
+      <w:proofErr w:type="spellStart"/>
+      <w:r>
+        <w:t>wyjechań</w:t>
+      </w:r>
+      <w:proofErr w:type="spellEnd"/>
+      <w:r>
+        <w:t xml:space="preserve">” tekstów za ekran przy niektórych tłumaczeniach </w:t>
       </w:r>
       <w:r>
         <w:t xml:space="preserve"> </w:t>
       </w:r>
-      <w:r>
-        <w:t xml:space="preserve">byłaby na telefonie domyślnie cała, </w:t>
-      </w:r>
-      <w:r>
-        <w:t xml:space="preserve">musi być zaszyfrowana kluczem jakimś (który może być w </w:t>
-      </w:r>
-      <w:proofErr w:type="spellStart"/>
-      <w:r>
-        <w:t>firebase</w:t>
-      </w:r>
-      <w:proofErr w:type="spellEnd"/>
-      <w:r>
-        <w:t xml:space="preserve"> lub też nie)</w:t>
-      </w:r>
-      <w:r>
-        <w:t xml:space="preserve"> i wtedy pełna wersja odblokowywała by się po tym kluczu -&gt;  a raczej dostęp do reszty rekordów z bazy, po prostu zmiana kwerendy pobierającej i tyle, + dodatkowe warunki, jeżeli klucz zostałby pobrany czy coś, dla opcji z polami etc.</w:t>
-      </w:r>
-      <w:r>
-        <w:t xml:space="preserve"> /</w:t>
-      </w:r>
-      <w:r>
-        <w:rPr>
-          <w:color w:val="FF0000"/>
-        </w:rPr>
-        <w:t>/ OGÓLNIE ZMIANA KWERENDY POBIERAJĄCEJ JUŻ DZIAŁA, trzeba zrobić weryfikację czy zakup został przeprowadzony na danym urządzeniu</w:t>
-      </w:r>
-      <w:r>
-        <w:rPr>
-          <w:color w:val="FF0000"/>
-        </w:rPr>
-        <w:t xml:space="preserve"> i na tej podstawie odblokować </w:t>
-      </w:r>
-      <w:proofErr w:type="spellStart"/>
-      <w:r>
-        <w:rPr>
-          <w:color w:val="FF0000"/>
-        </w:rPr>
-        <w:t>apkę</w:t>
-      </w:r>
-      <w:proofErr w:type="spellEnd"/>
-      <w:r>
-        <w:rPr>
-          <w:color w:val="FF0000"/>
-        </w:rPr>
-        <w:t xml:space="preserve">, zapamiętywanie zakupu na danym urządzeniu oraz </w:t>
-      </w:r>
-      <w:proofErr w:type="spellStart"/>
-      <w:r>
-        <w:rPr>
-          <w:color w:val="FF0000"/>
-        </w:rPr>
-        <w:t>restore</w:t>
-      </w:r>
-      <w:proofErr w:type="spellEnd"/>
-      <w:r>
-        <w:rPr>
-          <w:color w:val="FF0000"/>
-        </w:rPr>
-        <w:t xml:space="preserve"> </w:t>
-      </w:r>
-      <w:proofErr w:type="spellStart"/>
-      <w:r>
-        <w:rPr>
-          <w:color w:val="FF0000"/>
-        </w:rPr>
-        <w:t>purchases</w:t>
-      </w:r>
-      <w:proofErr w:type="spellEnd"/>
-      <w:r>
-        <w:rPr>
-          <w:color w:val="FF0000"/>
-        </w:rPr>
-        <w:t xml:space="preserve"> na </w:t>
-      </w:r>
-      <w:proofErr w:type="spellStart"/>
-      <w:r>
-        <w:rPr>
-          <w:color w:val="FF0000"/>
-        </w:rPr>
-        <w:t>podsawie</w:t>
-      </w:r>
-      <w:proofErr w:type="spellEnd"/>
-      <w:r>
-        <w:rPr>
-          <w:color w:val="FF0000"/>
-        </w:rPr>
-        <w:t xml:space="preserve"> </w:t>
-      </w:r>
-      <w:proofErr w:type="spellStart"/>
-      <w:r>
-        <w:rPr>
-          <w:color w:val="FF0000"/>
-        </w:rPr>
-        <w:t>firebase</w:t>
-      </w:r>
-      <w:proofErr w:type="spellEnd"/>
-      <w:r>
-        <w:rPr>
-          <w:color w:val="FF0000"/>
-        </w:rPr>
-        <w:t xml:space="preserve"> – więc potrzebne będą dodatkowe komunikaty odnośnie konieczności połączenia się do </w:t>
-      </w:r>
-      <w:proofErr w:type="spellStart"/>
-      <w:r>
-        <w:rPr>
-          <w:color w:val="FF0000"/>
-        </w:rPr>
-        <w:t>internetu</w:t>
-      </w:r>
-      <w:proofErr w:type="spellEnd"/>
-      <w:r>
-        <w:rPr>
-          <w:color w:val="FF0000"/>
-        </w:rPr>
-        <w:t xml:space="preserve"> – jeżeli </w:t>
-      </w:r>
-      <w:proofErr w:type="spellStart"/>
-      <w:r>
-        <w:rPr>
-          <w:color w:val="FF0000"/>
-        </w:rPr>
-        <w:t>restore</w:t>
-      </w:r>
-      <w:proofErr w:type="spellEnd"/>
-      <w:r>
-        <w:rPr>
-          <w:color w:val="FF0000"/>
-        </w:rPr>
-        <w:t xml:space="preserve"> </w:t>
-      </w:r>
-      <w:proofErr w:type="spellStart"/>
-      <w:r>
-        <w:rPr>
-          <w:color w:val="FF0000"/>
-        </w:rPr>
-        <w:t>purchases</w:t>
-      </w:r>
-      <w:proofErr w:type="spellEnd"/>
-      <w:r>
-        <w:rPr>
-          <w:color w:val="FF0000"/>
-        </w:rPr>
-        <w:t xml:space="preserve"> – chociaż </w:t>
-      </w:r>
-      <w:proofErr w:type="spellStart"/>
-      <w:r>
-        <w:rPr>
-          <w:color w:val="FF0000"/>
-        </w:rPr>
-        <w:t>apka</w:t>
-      </w:r>
-      <w:proofErr w:type="spellEnd"/>
-      <w:r>
-        <w:rPr>
-          <w:color w:val="FF0000"/>
-        </w:rPr>
-        <w:t xml:space="preserve"> mogłaby to zrobić automatycznie i dodać </w:t>
-      </w:r>
-      <w:proofErr w:type="spellStart"/>
-      <w:r>
-        <w:rPr>
-          <w:color w:val="FF0000"/>
-        </w:rPr>
-        <w:t>ewnetualnie</w:t>
-      </w:r>
-      <w:proofErr w:type="spellEnd"/>
-      <w:r>
-        <w:rPr>
-          <w:color w:val="FF0000"/>
-        </w:rPr>
-        <w:t xml:space="preserve"> </w:t>
-      </w:r>
-      <w:proofErr w:type="spellStart"/>
-      <w:r>
-        <w:rPr>
-          <w:color w:val="FF0000"/>
-        </w:rPr>
-        <w:t>gdzies</w:t>
-      </w:r>
-      <w:proofErr w:type="spellEnd"/>
-      <w:r>
-        <w:rPr>
-          <w:color w:val="FF0000"/>
-        </w:rPr>
-        <w:t xml:space="preserve"> </w:t>
-      </w:r>
-      <w:proofErr w:type="spellStart"/>
-      <w:r>
-        <w:rPr>
-          <w:color w:val="FF0000"/>
-        </w:rPr>
-        <w:t>jakies</w:t>
-      </w:r>
-      <w:proofErr w:type="spellEnd"/>
-      <w:r>
-        <w:rPr>
-          <w:color w:val="FF0000"/>
-        </w:rPr>
-        <w:t xml:space="preserve"> info na ten temat?</w:t>
-      </w:r>
-      <w:r>
-        <w:rPr>
-          <w:color w:val="FF0000"/>
-        </w:rPr>
-        <w:t xml:space="preserve"> </w:t>
-      </w:r>
-      <w:r>
-        <w:rPr>
-          <w:color w:val="00B050"/>
-        </w:rPr>
-        <w:t>Trzeba zadać to całe pytanie do GPT</w:t>
-      </w:r>
-    </w:p>
-    <w:p>
-      <w:pPr>
-        <w:rPr>
-          <w:rFonts w:ascii="Times New Roman" w:eastAsia="Times New Roman" w:hAnsi="Times New Roman" w:cs="Times New Roman"/>
-          <w:color w:val="FF0000"/>
-          <w:sz w:val="24"/>
-          <w:szCs w:val="24"/>
-          <w:lang w:eastAsia="pl-PL"/>
-        </w:rPr>
-      </w:pPr>
-      <w:r>
-        <w:t>PYTANIA ODNOŚNIE FIREBASE:</w:t>
-      </w:r>
-      <w:r>
-        <w:br/>
-      </w:r>
-      <w:r>
-        <w:br/>
-      </w:r>
-      <w:r>
-        <w:rPr>
-          <w:rFonts w:ascii="Times New Roman" w:eastAsia="Times New Roman" w:hAnsi="Times New Roman" w:cs="Times New Roman"/>
-          <w:sz w:val="24"/>
-          <w:szCs w:val="24"/>
-          <w:lang w:eastAsia="pl-PL"/>
-        </w:rPr>
-        <w:t xml:space="preserve">- jak poprawnie obsługiwać te wszystkie błędy związane z </w:t>
-      </w:r>
-      <w:proofErr w:type="spellStart"/>
-      <w:r>
-        <w:rPr>
-          <w:rFonts w:ascii="Times New Roman" w:eastAsia="Times New Roman" w:hAnsi="Times New Roman" w:cs="Times New Roman"/>
-          <w:sz w:val="24"/>
-          <w:szCs w:val="24"/>
-          <w:lang w:eastAsia="pl-PL"/>
-        </w:rPr>
-        <w:t>proesem</w:t>
-      </w:r>
-      <w:proofErr w:type="spellEnd"/>
-      <w:r>
-        <w:rPr>
-          <w:rFonts w:ascii="Times New Roman" w:eastAsia="Times New Roman" w:hAnsi="Times New Roman" w:cs="Times New Roman"/>
-          <w:sz w:val="24"/>
-          <w:szCs w:val="24"/>
-          <w:lang w:eastAsia="pl-PL"/>
-        </w:rPr>
-        <w:t xml:space="preserve"> zakupu, problemy z siecią, błędy w płatności ? czy mój kod po części to obsługuje ? – wydaje mi się że, tak, co jeszcze muszę </w:t>
-      </w:r>
-      <w:proofErr w:type="spellStart"/>
-      <w:r>
-        <w:rPr>
-          <w:rFonts w:ascii="Times New Roman" w:eastAsia="Times New Roman" w:hAnsi="Times New Roman" w:cs="Times New Roman"/>
-          <w:sz w:val="24"/>
-          <w:szCs w:val="24"/>
-          <w:lang w:eastAsia="pl-PL"/>
-        </w:rPr>
-        <w:t>zaaktualzować</w:t>
-      </w:r>
-      <w:proofErr w:type="spellEnd"/>
-      <w:r>
-        <w:rPr>
-          <w:rFonts w:ascii="Times New Roman" w:eastAsia="Times New Roman" w:hAnsi="Times New Roman" w:cs="Times New Roman"/>
-          <w:sz w:val="24"/>
-          <w:szCs w:val="24"/>
-          <w:lang w:eastAsia="pl-PL"/>
-        </w:rPr>
-        <w:t xml:space="preserve"> w pliku in </w:t>
-      </w:r>
-      <w:proofErr w:type="spellStart"/>
-      <w:r>
-        <w:rPr>
-          <w:rFonts w:ascii="Times New Roman" w:eastAsia="Times New Roman" w:hAnsi="Times New Roman" w:cs="Times New Roman"/>
-          <w:sz w:val="24"/>
-          <w:szCs w:val="24"/>
-          <w:lang w:eastAsia="pl-PL"/>
-        </w:rPr>
-        <w:t>app</w:t>
-      </w:r>
-      <w:proofErr w:type="spellEnd"/>
-      <w:r>
-        <w:rPr>
-          <w:rFonts w:ascii="Times New Roman" w:eastAsia="Times New Roman" w:hAnsi="Times New Roman" w:cs="Times New Roman"/>
-          <w:sz w:val="24"/>
-          <w:szCs w:val="24"/>
-          <w:lang w:eastAsia="pl-PL"/>
-        </w:rPr>
-        <w:t xml:space="preserve"> </w:t>
-      </w:r>
-      <w:proofErr w:type="spellStart"/>
-      <w:r>
-        <w:rPr>
-          <w:rFonts w:ascii="Times New Roman" w:eastAsia="Times New Roman" w:hAnsi="Times New Roman" w:cs="Times New Roman"/>
-          <w:sz w:val="24"/>
-          <w:szCs w:val="24"/>
-          <w:lang w:eastAsia="pl-PL"/>
-        </w:rPr>
-        <w:t>purchases</w:t>
-      </w:r>
-      <w:proofErr w:type="spellEnd"/>
-      <w:r>
-        <w:rPr>
-          <w:rFonts w:ascii="Times New Roman" w:eastAsia="Times New Roman" w:hAnsi="Times New Roman" w:cs="Times New Roman"/>
-          <w:sz w:val="24"/>
-          <w:szCs w:val="24"/>
-          <w:lang w:eastAsia="pl-PL"/>
-        </w:rPr>
-        <w:t xml:space="preserve"> aby było to w pełni kompatybilne już i w jaki sposób potem to wszystko prawidłowo obsłużyć? Czy scenariusze: zakończenie zakupu, anulowanie zakupu, przywracanie zakupu i scenariusze </w:t>
-      </w:r>
-      <w:proofErr w:type="spellStart"/>
-      <w:r>
-        <w:rPr>
-          <w:rFonts w:ascii="Times New Roman" w:eastAsia="Times New Roman" w:hAnsi="Times New Roman" w:cs="Times New Roman"/>
-          <w:sz w:val="24"/>
-          <w:szCs w:val="24"/>
-          <w:lang w:eastAsia="pl-PL"/>
-        </w:rPr>
-        <w:t>błedów</w:t>
-      </w:r>
-      <w:proofErr w:type="spellEnd"/>
-      <w:r>
-        <w:rPr>
-          <w:rFonts w:ascii="Times New Roman" w:eastAsia="Times New Roman" w:hAnsi="Times New Roman" w:cs="Times New Roman"/>
-          <w:sz w:val="24"/>
-          <w:szCs w:val="24"/>
-          <w:lang w:eastAsia="pl-PL"/>
-        </w:rPr>
-        <w:t xml:space="preserve"> są realizowane przez mój kod?</w:t>
-      </w:r>
-      <w:r>
-        <w:rPr>
-          <w:rFonts w:ascii="Times New Roman" w:eastAsia="Times New Roman" w:hAnsi="Times New Roman" w:cs="Times New Roman"/>
-          <w:sz w:val="24"/>
-          <w:szCs w:val="24"/>
-          <w:lang w:eastAsia="pl-PL"/>
-        </w:rPr>
-        <w:t xml:space="preserve"> // </w:t>
-      </w:r>
-      <w:proofErr w:type="spellStart"/>
-      <w:r>
-        <w:rPr>
-          <w:rFonts w:ascii="Times New Roman" w:eastAsia="Times New Roman" w:hAnsi="Times New Roman" w:cs="Times New Roman"/>
-          <w:color w:val="FF0000"/>
-          <w:sz w:val="24"/>
-          <w:szCs w:val="24"/>
-          <w:lang w:eastAsia="pl-PL"/>
-        </w:rPr>
-        <w:t>troche</w:t>
-      </w:r>
-      <w:proofErr w:type="spellEnd"/>
-      <w:r>
-        <w:rPr>
-          <w:rFonts w:ascii="Times New Roman" w:eastAsia="Times New Roman" w:hAnsi="Times New Roman" w:cs="Times New Roman"/>
-          <w:color w:val="FF0000"/>
-          <w:sz w:val="24"/>
-          <w:szCs w:val="24"/>
-          <w:lang w:eastAsia="pl-PL"/>
-        </w:rPr>
-        <w:t xml:space="preserve"> bez sensu to pytanie, dlaczego ktoś </w:t>
-      </w:r>
-      <w:proofErr w:type="spellStart"/>
-      <w:r>
-        <w:rPr>
-          <w:rFonts w:ascii="Times New Roman" w:eastAsia="Times New Roman" w:hAnsi="Times New Roman" w:cs="Times New Roman"/>
-          <w:color w:val="FF0000"/>
-          <w:sz w:val="24"/>
-          <w:szCs w:val="24"/>
-          <w:lang w:eastAsia="pl-PL"/>
-        </w:rPr>
-        <w:t>mialby</w:t>
-      </w:r>
-      <w:proofErr w:type="spellEnd"/>
-      <w:r>
-        <w:rPr>
-          <w:rFonts w:ascii="Times New Roman" w:eastAsia="Times New Roman" w:hAnsi="Times New Roman" w:cs="Times New Roman"/>
-          <w:color w:val="FF0000"/>
-          <w:sz w:val="24"/>
-          <w:szCs w:val="24"/>
-          <w:lang w:eastAsia="pl-PL"/>
-        </w:rPr>
-        <w:t xml:space="preserve"> mieć funkcje aby anulować zakup już po jego dokonaniu? Nie ma </w:t>
-      </w:r>
-      <w:proofErr w:type="spellStart"/>
-      <w:r>
-        <w:rPr>
-          <w:rFonts w:ascii="Times New Roman" w:eastAsia="Times New Roman" w:hAnsi="Times New Roman" w:cs="Times New Roman"/>
-          <w:color w:val="FF0000"/>
-          <w:sz w:val="24"/>
-          <w:szCs w:val="24"/>
-          <w:lang w:eastAsia="pl-PL"/>
-        </w:rPr>
-        <w:t>zadnej</w:t>
-      </w:r>
-      <w:proofErr w:type="spellEnd"/>
-      <w:r>
-        <w:rPr>
-          <w:rFonts w:ascii="Times New Roman" w:eastAsia="Times New Roman" w:hAnsi="Times New Roman" w:cs="Times New Roman"/>
-          <w:color w:val="FF0000"/>
-          <w:sz w:val="24"/>
-          <w:szCs w:val="24"/>
-          <w:lang w:eastAsia="pl-PL"/>
-        </w:rPr>
-        <w:t xml:space="preserve"> gwarancji ani </w:t>
-      </w:r>
-      <w:proofErr w:type="spellStart"/>
-      <w:r>
-        <w:rPr>
-          <w:rFonts w:ascii="Times New Roman" w:eastAsia="Times New Roman" w:hAnsi="Times New Roman" w:cs="Times New Roman"/>
-          <w:color w:val="FF0000"/>
-          <w:sz w:val="24"/>
-          <w:szCs w:val="24"/>
-          <w:lang w:eastAsia="pl-PL"/>
-        </w:rPr>
-        <w:t>zwrotow</w:t>
-      </w:r>
-      <w:proofErr w:type="spellEnd"/>
-      <w:r>
-        <w:rPr>
-          <w:rFonts w:ascii="Times New Roman" w:eastAsia="Times New Roman" w:hAnsi="Times New Roman" w:cs="Times New Roman"/>
-          <w:color w:val="FF0000"/>
-          <w:sz w:val="24"/>
-          <w:szCs w:val="24"/>
-          <w:lang w:eastAsia="pl-PL"/>
-        </w:rPr>
-        <w:t xml:space="preserve"> – tym bardziej w produkcie za kilka zł, reszta – kod do przeanalizowania pod tym kątem + wszystko już rozrysowane na kartce</w:t>
-      </w:r>
-      <w:r>
-        <w:rPr>
-          <w:rFonts w:ascii="Times New Roman" w:eastAsia="Times New Roman" w:hAnsi="Times New Roman" w:cs="Times New Roman"/>
-          <w:sz w:val="24"/>
-          <w:szCs w:val="24"/>
-          <w:lang w:eastAsia="pl-PL"/>
-        </w:rPr>
-        <w:br/>
-      </w:r>
-      <w:r>
-        <w:rPr>
-          <w:rFonts w:ascii="Times New Roman" w:eastAsia="Times New Roman" w:hAnsi="Times New Roman" w:cs="Times New Roman"/>
-          <w:sz w:val="24"/>
-          <w:szCs w:val="24"/>
-          <w:lang w:eastAsia="pl-PL"/>
-        </w:rPr>
-        <w:lastRenderedPageBreak/>
-        <w:t>- jak mogę prawidłowo przetestować proces płatności używając fikcyjnie mojego konta? Skoro dodałem inny swój email jako konto testowe i mam tam moją aplikację – w jaki sposób wszystko skonfigurować teraz aby prawidłowo obsłużyć proces płatności w środowisku testowym?</w:t>
-      </w:r>
-      <w:r>
-        <w:rPr>
-          <w:rFonts w:ascii="Times New Roman" w:eastAsia="Times New Roman" w:hAnsi="Times New Roman" w:cs="Times New Roman"/>
-          <w:sz w:val="24"/>
-          <w:szCs w:val="24"/>
-          <w:lang w:eastAsia="pl-PL"/>
-        </w:rPr>
-        <w:t xml:space="preserve"> </w:t>
-      </w:r>
-      <w:r>
-        <w:rPr>
-          <w:rFonts w:ascii="Times New Roman" w:eastAsia="Times New Roman" w:hAnsi="Times New Roman" w:cs="Times New Roman"/>
-          <w:color w:val="FF0000"/>
-          <w:sz w:val="24"/>
-          <w:szCs w:val="24"/>
-          <w:lang w:eastAsia="pl-PL"/>
-        </w:rPr>
-        <w:t xml:space="preserve">// musze mieć konto testerów, co już zrobiłem – trzeba dodać jeszcze jakiś email i zobaczyć czy dostanie powiadomienie ktoś kto nie ma zainstalowanej tej aplikacji – coś jest nie tak bo </w:t>
-      </w:r>
-      <w:proofErr w:type="spellStart"/>
-      <w:r>
-        <w:rPr>
-          <w:rFonts w:ascii="Times New Roman" w:eastAsia="Times New Roman" w:hAnsi="Times New Roman" w:cs="Times New Roman"/>
-          <w:color w:val="FF0000"/>
-          <w:sz w:val="24"/>
-          <w:szCs w:val="24"/>
-          <w:lang w:eastAsia="pl-PL"/>
-        </w:rPr>
-        <w:t>google</w:t>
-      </w:r>
-      <w:proofErr w:type="spellEnd"/>
-      <w:r>
-        <w:rPr>
-          <w:rFonts w:ascii="Times New Roman" w:eastAsia="Times New Roman" w:hAnsi="Times New Roman" w:cs="Times New Roman"/>
-          <w:color w:val="FF0000"/>
-          <w:sz w:val="24"/>
-          <w:szCs w:val="24"/>
-          <w:lang w:eastAsia="pl-PL"/>
-        </w:rPr>
-        <w:t xml:space="preserve"> nie </w:t>
-      </w:r>
-      <w:proofErr w:type="spellStart"/>
-      <w:r>
-        <w:rPr>
-          <w:rFonts w:ascii="Times New Roman" w:eastAsia="Times New Roman" w:hAnsi="Times New Roman" w:cs="Times New Roman"/>
-          <w:color w:val="FF0000"/>
-          <w:sz w:val="24"/>
-          <w:szCs w:val="24"/>
-          <w:lang w:eastAsia="pl-PL"/>
-        </w:rPr>
-        <w:t>wyslalo</w:t>
-      </w:r>
-      <w:proofErr w:type="spellEnd"/>
-      <w:r>
-        <w:rPr>
-          <w:rFonts w:ascii="Times New Roman" w:eastAsia="Times New Roman" w:hAnsi="Times New Roman" w:cs="Times New Roman"/>
-          <w:color w:val="FF0000"/>
-          <w:sz w:val="24"/>
-          <w:szCs w:val="24"/>
-          <w:lang w:eastAsia="pl-PL"/>
-        </w:rPr>
-        <w:t xml:space="preserve"> powiadomienia o tym ze tester został dodany…teoretycznie po poprawnej implementacji i połączeniu z produktem proces zakupowy </w:t>
-      </w:r>
-      <w:proofErr w:type="spellStart"/>
-      <w:r>
-        <w:rPr>
-          <w:rFonts w:ascii="Times New Roman" w:eastAsia="Times New Roman" w:hAnsi="Times New Roman" w:cs="Times New Roman"/>
-          <w:color w:val="FF0000"/>
-          <w:sz w:val="24"/>
-          <w:szCs w:val="24"/>
-          <w:lang w:eastAsia="pl-PL"/>
-        </w:rPr>
-        <w:t>powin</w:t>
-      </w:r>
-      <w:proofErr w:type="spellEnd"/>
-      <w:r>
-        <w:rPr>
-          <w:rFonts w:ascii="Times New Roman" w:eastAsia="Times New Roman" w:hAnsi="Times New Roman" w:cs="Times New Roman"/>
-          <w:color w:val="FF0000"/>
-          <w:sz w:val="24"/>
-          <w:szCs w:val="24"/>
-          <w:lang w:eastAsia="pl-PL"/>
-        </w:rPr>
-        <w:t xml:space="preserve"> </w:t>
-      </w:r>
-      <w:proofErr w:type="spellStart"/>
-      <w:r>
-        <w:rPr>
-          <w:rFonts w:ascii="Times New Roman" w:eastAsia="Times New Roman" w:hAnsi="Times New Roman" w:cs="Times New Roman"/>
-          <w:color w:val="FF0000"/>
-          <w:sz w:val="24"/>
-          <w:szCs w:val="24"/>
-          <w:lang w:eastAsia="pl-PL"/>
-        </w:rPr>
-        <w:t>ien</w:t>
-      </w:r>
-      <w:proofErr w:type="spellEnd"/>
-      <w:r>
-        <w:rPr>
-          <w:rFonts w:ascii="Times New Roman" w:eastAsia="Times New Roman" w:hAnsi="Times New Roman" w:cs="Times New Roman"/>
-          <w:color w:val="FF0000"/>
-          <w:sz w:val="24"/>
-          <w:szCs w:val="24"/>
-          <w:lang w:eastAsia="pl-PL"/>
-        </w:rPr>
-        <w:t xml:space="preserve"> się odpalać i przenosić do wykonania go w aplikacji </w:t>
-      </w:r>
-      <w:proofErr w:type="spellStart"/>
-      <w:r>
-        <w:rPr>
-          <w:rFonts w:ascii="Times New Roman" w:eastAsia="Times New Roman" w:hAnsi="Times New Roman" w:cs="Times New Roman"/>
-          <w:color w:val="FF0000"/>
-          <w:sz w:val="24"/>
-          <w:szCs w:val="24"/>
-          <w:lang w:eastAsia="pl-PL"/>
-        </w:rPr>
-        <w:t>google</w:t>
-      </w:r>
-      <w:proofErr w:type="spellEnd"/>
-      <w:r>
-        <w:rPr>
-          <w:rFonts w:ascii="Times New Roman" w:eastAsia="Times New Roman" w:hAnsi="Times New Roman" w:cs="Times New Roman"/>
-          <w:color w:val="FF0000"/>
-          <w:sz w:val="24"/>
-          <w:szCs w:val="24"/>
-          <w:lang w:eastAsia="pl-PL"/>
-        </w:rPr>
-        <w:t xml:space="preserve"> </w:t>
-      </w:r>
-      <w:proofErr w:type="spellStart"/>
-      <w:r>
-        <w:rPr>
-          <w:rFonts w:ascii="Times New Roman" w:eastAsia="Times New Roman" w:hAnsi="Times New Roman" w:cs="Times New Roman"/>
-          <w:color w:val="FF0000"/>
-          <w:sz w:val="24"/>
-          <w:szCs w:val="24"/>
-          <w:lang w:eastAsia="pl-PL"/>
-        </w:rPr>
-        <w:t>play</w:t>
-      </w:r>
-      <w:proofErr w:type="spellEnd"/>
-    </w:p>
-    <w:p>
-      <w:pPr>
-        <w:rPr>
-          <w:color w:val="FF0000"/>
-        </w:rPr>
-      </w:pPr>
-      <w:bookmarkStart w:id="0" w:name="_GoBack"/>
-      <w:bookmarkEnd w:id="0"/>
-    </w:p>
-    <w:p>
-      <w:r>
-        <w:t>PYTANIA ODNOŚNIE REKLAM:</w:t>
-      </w:r>
-      <w:r>
-        <w:br/>
-        <w:t xml:space="preserve">- zadać pytanie odnośnie tych 4 plików: </w:t>
-      </w:r>
-      <w:proofErr w:type="spellStart"/>
-      <w:r>
-        <w:t>preloaded</w:t>
-      </w:r>
-      <w:proofErr w:type="spellEnd"/>
-      <w:r>
-        <w:t xml:space="preserve"> banner ad, banner ad </w:t>
-      </w:r>
-      <w:proofErr w:type="spellStart"/>
-      <w:r>
-        <w:t>widget</w:t>
-      </w:r>
-      <w:proofErr w:type="spellEnd"/>
-      <w:r>
-        <w:t xml:space="preserve">, </w:t>
-      </w:r>
-      <w:proofErr w:type="spellStart"/>
-      <w:r>
-        <w:t>ads</w:t>
-      </w:r>
-      <w:proofErr w:type="spellEnd"/>
-      <w:r>
-        <w:t xml:space="preserve"> </w:t>
-      </w:r>
-      <w:proofErr w:type="spellStart"/>
-      <w:r>
-        <w:t>removal</w:t>
-      </w:r>
-      <w:proofErr w:type="spellEnd"/>
-      <w:r>
-        <w:t xml:space="preserve"> i </w:t>
-      </w:r>
-      <w:proofErr w:type="spellStart"/>
-      <w:r>
-        <w:t>ads</w:t>
-      </w:r>
-      <w:proofErr w:type="spellEnd"/>
-      <w:r>
-        <w:t xml:space="preserve"> </w:t>
-      </w:r>
-      <w:proofErr w:type="spellStart"/>
-      <w:r>
-        <w:t>controller</w:t>
-      </w:r>
-      <w:proofErr w:type="spellEnd"/>
-      <w:r>
-        <w:t xml:space="preserve"> – w jaki sposób </w:t>
-      </w:r>
-      <w:proofErr w:type="spellStart"/>
-      <w:r>
-        <w:t>wyswietlac</w:t>
-      </w:r>
-      <w:proofErr w:type="spellEnd"/>
-      <w:r>
-        <w:t xml:space="preserve"> te reklamy i w jaki sposób </w:t>
-      </w:r>
-      <w:proofErr w:type="spellStart"/>
-      <w:r>
-        <w:t>obsluzyc</w:t>
-      </w:r>
-      <w:proofErr w:type="spellEnd"/>
-      <w:r>
-        <w:t xml:space="preserve"> to, żeby w momencie zakupu on usuwały się z UI, przedstawić ze jako przykład </w:t>
-      </w:r>
-      <w:r>
-        <w:t xml:space="preserve">mam ten Consumer z </w:t>
-      </w:r>
-      <w:proofErr w:type="spellStart"/>
-      <w:r>
-        <w:t>Providerem</w:t>
-      </w:r>
-      <w:proofErr w:type="spellEnd"/>
-      <w:r>
-        <w:t xml:space="preserve"> oraz warunek wyświetlania </w:t>
-      </w:r>
-      <w:proofErr w:type="spellStart"/>
-      <w:r>
-        <w:t>widgetów</w:t>
-      </w:r>
-      <w:proofErr w:type="spellEnd"/>
-      <w:r>
-        <w:t xml:space="preserve"> – zapytać jak w ogóle je wyświetlić</w:t>
-      </w:r>
-    </w:p>
-    <w:p>
-      <w:r>
-        <w:t xml:space="preserve">- trzeba zrobić wyświetlanie reklam: banner na </w:t>
-      </w:r>
-      <w:proofErr w:type="spellStart"/>
-      <w:r>
-        <w:t>glownym</w:t>
-      </w:r>
-      <w:proofErr w:type="spellEnd"/>
-      <w:r>
-        <w:t xml:space="preserve"> ekranie gry oraz na ekranie wyboru </w:t>
-      </w:r>
-      <w:proofErr w:type="spellStart"/>
-      <w:r>
-        <w:t>druzyn</w:t>
-      </w:r>
-      <w:proofErr w:type="spellEnd"/>
-      <w:r>
-        <w:t xml:space="preserve">, następnie pomiędzy kolejnym przejściem </w:t>
-      </w:r>
-      <w:proofErr w:type="spellStart"/>
-      <w:r>
-        <w:t>druzyny</w:t>
-      </w:r>
-      <w:proofErr w:type="spellEnd"/>
-      <w:r>
-        <w:t xml:space="preserve"> oraz przed wyświetleniem końca gry.? – do przeanalizowania jeszcze, do przemyślenia do przedyskutowania ew. do przetestowania czy</w:t>
-      </w:r>
-      <w:r>
-        <w:t xml:space="preserve"> nie będzie to zbyt </w:t>
-      </w:r>
-      <w:proofErr w:type="spellStart"/>
-      <w:r>
-        <w:t>wkurwiajace</w:t>
-      </w:r>
-      <w:proofErr w:type="spellEnd"/>
-      <w:r>
-        <w:t>, użyć testowych reklam</w:t>
-      </w:r>
-    </w:p>
-    <w:p>
-      <w:r>
-        <w:t xml:space="preserve">-  pytanie czy trzeba </w:t>
-      </w:r>
-      <w:proofErr w:type="spellStart"/>
-      <w:r>
-        <w:t>jakos</w:t>
-      </w:r>
-      <w:proofErr w:type="spellEnd"/>
-      <w:r>
-        <w:t xml:space="preserve"> dodatkowo konfigurować pliki android manifest </w:t>
-      </w:r>
-      <w:proofErr w:type="spellStart"/>
-      <w:r>
-        <w:t>itp</w:t>
-      </w:r>
-      <w:proofErr w:type="spellEnd"/>
-      <w:r>
-        <w:t xml:space="preserve"> oraz </w:t>
-      </w:r>
-      <w:proofErr w:type="spellStart"/>
-      <w:r>
-        <w:t>gradle</w:t>
-      </w:r>
-      <w:proofErr w:type="spellEnd"/>
-      <w:r>
-        <w:t xml:space="preserve"> – </w:t>
-      </w:r>
-      <w:proofErr w:type="spellStart"/>
-      <w:r>
-        <w:t>przegladnac</w:t>
-      </w:r>
-      <w:proofErr w:type="spellEnd"/>
-      <w:r>
-        <w:t xml:space="preserve"> te pliki + informacje ze stronki bannery reklamowe, </w:t>
-      </w:r>
-      <w:proofErr w:type="spellStart"/>
-      <w:r>
-        <w:t>adview</w:t>
-      </w:r>
-      <w:proofErr w:type="spellEnd"/>
-      <w:r>
-        <w:t xml:space="preserve"> </w:t>
-      </w:r>
-      <w:proofErr w:type="spellStart"/>
-      <w:r>
-        <w:t>itp</w:t>
-      </w:r>
-      <w:proofErr w:type="spellEnd"/>
-    </w:p>
-    <w:p>
-      <w:r>
-        <w:rPr>
-          <w:rFonts w:ascii="Times New Roman" w:eastAsia="Times New Roman" w:hAnsi="Times New Roman" w:cs="Times New Roman"/>
-          <w:b/>
-          <w:bCs/>
-          <w:sz w:val="24"/>
-          <w:szCs w:val="24"/>
-          <w:lang w:eastAsia="pl-PL"/>
-        </w:rPr>
-        <w:t xml:space="preserve">//Czy odnośnie reklam, in </w:t>
-      </w:r>
-      <w:proofErr w:type="spellStart"/>
-      <w:r>
-        <w:rPr>
-          <w:rFonts w:ascii="Times New Roman" w:eastAsia="Times New Roman" w:hAnsi="Times New Roman" w:cs="Times New Roman"/>
-          <w:b/>
-          <w:bCs/>
-          <w:sz w:val="24"/>
-          <w:szCs w:val="24"/>
-          <w:lang w:eastAsia="pl-PL"/>
-        </w:rPr>
-        <w:t>app</w:t>
-      </w:r>
-      <w:proofErr w:type="spellEnd"/>
-      <w:r>
-        <w:rPr>
-          <w:rFonts w:ascii="Times New Roman" w:eastAsia="Times New Roman" w:hAnsi="Times New Roman" w:cs="Times New Roman"/>
-          <w:b/>
-          <w:bCs/>
-          <w:sz w:val="24"/>
-          <w:szCs w:val="24"/>
-          <w:lang w:eastAsia="pl-PL"/>
-        </w:rPr>
-        <w:t xml:space="preserve"> </w:t>
-      </w:r>
-      <w:proofErr w:type="spellStart"/>
-      <w:r>
-        <w:rPr>
-          <w:rFonts w:ascii="Times New Roman" w:eastAsia="Times New Roman" w:hAnsi="Times New Roman" w:cs="Times New Roman"/>
-          <w:b/>
-          <w:bCs/>
-          <w:sz w:val="24"/>
-          <w:szCs w:val="24"/>
-          <w:lang w:eastAsia="pl-PL"/>
-        </w:rPr>
-        <w:t>pruchase</w:t>
-      </w:r>
-      <w:proofErr w:type="spellEnd"/>
-      <w:r>
-        <w:rPr>
-          <w:rFonts w:ascii="Times New Roman" w:eastAsia="Times New Roman" w:hAnsi="Times New Roman" w:cs="Times New Roman"/>
-          <w:b/>
-          <w:bCs/>
-          <w:sz w:val="24"/>
-          <w:szCs w:val="24"/>
-          <w:lang w:eastAsia="pl-PL"/>
-        </w:rPr>
-        <w:t xml:space="preserve"> oraz </w:t>
-      </w:r>
-      <w:proofErr w:type="spellStart"/>
-      <w:r>
-        <w:rPr>
-          <w:rFonts w:ascii="Times New Roman" w:eastAsia="Times New Roman" w:hAnsi="Times New Roman" w:cs="Times New Roman"/>
-          <w:b/>
-          <w:bCs/>
-          <w:sz w:val="24"/>
-          <w:szCs w:val="24"/>
-          <w:lang w:eastAsia="pl-PL"/>
-        </w:rPr>
-        <w:t>firebase</w:t>
-      </w:r>
-      <w:proofErr w:type="spellEnd"/>
-      <w:r>
-        <w:rPr>
-          <w:rFonts w:ascii="Times New Roman" w:eastAsia="Times New Roman" w:hAnsi="Times New Roman" w:cs="Times New Roman"/>
-          <w:b/>
-          <w:bCs/>
-          <w:sz w:val="24"/>
-          <w:szCs w:val="24"/>
-          <w:lang w:eastAsia="pl-PL"/>
-        </w:rPr>
-        <w:t xml:space="preserve"> – czy te pytania wyczerpują temat rozwiązania moich problemów czy jeszcze coś mi brakuje ? </w:t>
-      </w:r>
-    </w:p>
+    </w:p>
+    <w:p/>
     <w:p>
       <w:pPr>
         <w:rPr>
@@ -1288,83 +1223,61 @@
           <w:sz w:val="28"/>
           <w:szCs w:val="28"/>
         </w:rPr>
-        <w:t>EKRAN REKLAMY:</w:t>
-      </w:r>
-    </w:p>
-    <w:p>
-      <w:r>
-        <w:t>- pup-</w:t>
-      </w:r>
-      <w:proofErr w:type="spellStart"/>
-      <w:r>
-        <w:t>upy</w:t>
-      </w:r>
-      <w:proofErr w:type="spellEnd"/>
-      <w:r>
-        <w:t xml:space="preserve"> po kliknięciu w odpowiednie linki, dodać sugestie które by na to wskazywały, jakieś strzałeczki lub animacja skalowania tekstu</w:t>
-      </w:r>
-    </w:p>
-    <w:p>
-      <w:r>
-        <w:t>- ulepszenie al</w:t>
-      </w:r>
-      <w:r>
-        <w:t>ert dialogów.. – więcej rozrywki, - nowe pola i ekstra zadania, - większa baza danych bez powtórzeń</w:t>
-      </w:r>
-      <w:r>
-        <w:t xml:space="preserve"> – uwzględniając dodanie </w:t>
-      </w:r>
-      <w:proofErr w:type="spellStart"/>
-      <w:r>
-        <w:t>screenów</w:t>
-      </w:r>
-      <w:proofErr w:type="spellEnd"/>
-      <w:r>
-        <w:t xml:space="preserve"> z pełnej wersji gry </w:t>
-      </w:r>
-      <w:proofErr w:type="spellStart"/>
-      <w:r>
-        <w:t>itp</w:t>
-      </w:r>
-      <w:proofErr w:type="spellEnd"/>
-    </w:p>
-    <w:p>
-      <w:r>
-        <w:t>- pomyśleć na reklamami, które by się pojawiały cyklicznie w aplikacji albo jakiś stały banner</w:t>
-      </w:r>
-    </w:p>
-    <w:p>
-      <w:r>
-        <w:t>- poprawka „</w:t>
-      </w:r>
-      <w:proofErr w:type="spellStart"/>
-      <w:r>
-        <w:t>wyjechań</w:t>
-      </w:r>
-      <w:proofErr w:type="spellEnd"/>
-      <w:r>
-        <w:t xml:space="preserve">” tekstów za ekran przy niektórych tłumaczeniach </w:t>
-      </w:r>
-      <w:r>
-        <w:t xml:space="preserve"> </w:t>
-      </w:r>
-    </w:p>
-    <w:p/>
-    <w:p>
-      <w:pPr>
+        <w:lastRenderedPageBreak/>
+        <w:br/>
+      </w:r>
+      <w:r>
         <w:rPr>
           <w:b/>
           <w:sz w:val="28"/>
           <w:szCs w:val="28"/>
         </w:rPr>
-      </w:pPr>
+        <w:br/>
+      </w:r>
       <w:r>
         <w:rPr>
           <w:b/>
           <w:sz w:val="28"/>
           <w:szCs w:val="28"/>
         </w:rPr>
-        <w:t>KIEDY APKA BĘDZIE JUŻ W SKLEPIE PLAY:</w:t>
+        <w:t>INNE:</w:t>
+      </w:r>
+    </w:p>
+    <w:p>
+      <w:r>
+        <w:t xml:space="preserve">- </w:t>
+      </w:r>
+      <w:proofErr w:type="spellStart"/>
+      <w:r>
+        <w:t>responsywność</w:t>
+      </w:r>
+      <w:proofErr w:type="spellEnd"/>
+      <w:r>
+        <w:t xml:space="preserve"> na tabletach 7 i 10 calowych, do przetestowania kilka rodzajów ekranów telefonu – ogólnie </w:t>
+      </w:r>
+      <w:proofErr w:type="spellStart"/>
+      <w:r>
+        <w:t>zrobienei</w:t>
+      </w:r>
+      <w:proofErr w:type="spellEnd"/>
+      <w:r>
+        <w:t xml:space="preserve"> </w:t>
+      </w:r>
+      <w:proofErr w:type="spellStart"/>
+      <w:r>
+        <w:t>responsywności</w:t>
+      </w:r>
+      <w:proofErr w:type="spellEnd"/>
+      <w:r>
+        <w:t xml:space="preserve"> // jest w sumie ok, dopracowanie </w:t>
+      </w:r>
+      <w:proofErr w:type="spellStart"/>
+      <w:r>
+        <w:t>responsywności</w:t>
+      </w:r>
+      <w:proofErr w:type="spellEnd"/>
+      <w:r>
+        <w:t xml:space="preserve">, przetestowanie na emulatorach ewentualne + dopracowanie na ekranach poniżej 5cali – jakieś skalowanie czy coś, ale ogólnie nie ma dramatu </w:t>
       </w:r>
     </w:p>
     <w:p>
@@ -1374,388 +1287,114 @@
         </w:rPr>
       </w:pPr>
       <w:r>
-        <w:t xml:space="preserve">- jak się szybko klika w menu to nadal da się zrobić że wywali out of </w:t>
-      </w:r>
-      <w:proofErr w:type="spellStart"/>
-      <w:r>
-        <w:t>range</w:t>
-      </w:r>
-      <w:proofErr w:type="spellEnd"/>
-      <w:r>
-        <w:t xml:space="preserve"> – co ciekawe tylko na starszych </w:t>
-      </w:r>
-      <w:proofErr w:type="spellStart"/>
-      <w:r>
-        <w:t>urzadzniach</w:t>
-      </w:r>
-      <w:proofErr w:type="spellEnd"/>
-      <w:r>
-        <w:t xml:space="preserve"> – raz mi się to udało zrobić na tablecie raz nie – ogólnie tylko wtedy gdy coś zamuli – wstrzymam się z tym chyba </w:t>
-      </w:r>
-      <w:proofErr w:type="spellStart"/>
-      <w:r>
-        <w:t>az</w:t>
-      </w:r>
-      <w:proofErr w:type="spellEnd"/>
-      <w:r>
-        <w:t xml:space="preserve"> do wersji </w:t>
-      </w:r>
-      <w:proofErr w:type="spellStart"/>
-      <w:r>
-        <w:t>release</w:t>
-      </w:r>
-      <w:proofErr w:type="spellEnd"/>
-      <w:r>
-        <w:t xml:space="preserve"> bo zapewne wersja </w:t>
-      </w:r>
-      <w:proofErr w:type="spellStart"/>
-      <w:r>
-        <w:t>zbuildowana</w:t>
-      </w:r>
-      <w:proofErr w:type="spellEnd"/>
-      <w:r>
-        <w:t xml:space="preserve"> nie zmuli?</w:t>
-      </w:r>
-      <w:r>
+        <w:t>- dopracowanie czasu dla wszystkich kart</w:t>
+      </w:r>
+      <w:r>
+        <w:rPr>
+          <w:color w:val="FF0000"/>
+        </w:rPr>
+        <w:t xml:space="preserve"> // OGÓLNIE TESTY – TRZEBA RAZ ZAGRAĆ CHOCIAŻ NA 2 DRUŻYNY</w:t>
+      </w:r>
+      <w:r>
+        <w:rPr>
+          <w:color w:val="FF0000"/>
+        </w:rPr>
         <w:br/>
       </w:r>
       <w:r>
+        <w:rPr>
+          <w:color w:val="FF0000"/>
+        </w:rPr>
         <w:br/>
       </w:r>
       <w:r>
-        <w:t xml:space="preserve">- </w:t>
-      </w:r>
-      <w:r>
-        <w:t>Karta improwizacji – TO DO –</w:t>
-      </w:r>
-      <w:r>
-        <w:t xml:space="preserve"> losowa karta na całą turę, bonusowa z dodatkową animacją „</w:t>
-      </w:r>
-      <w:proofErr w:type="spellStart"/>
-      <w:r>
-        <w:t>achievmentu</w:t>
-      </w:r>
-      <w:proofErr w:type="spellEnd"/>
-      <w:r>
-        <w:t xml:space="preserve">” - </w:t>
-      </w:r>
-      <w:r>
-        <w:t xml:space="preserve"> baza już zrobiona, 70słów per język i po prostu będziemy losować jedno słowo i wyświetlać kartę, dając około minuty czasu na to, </w:t>
-      </w:r>
-      <w:proofErr w:type="spellStart"/>
-      <w:r>
-        <w:t>możnaby</w:t>
-      </w:r>
-      <w:proofErr w:type="spellEnd"/>
-      <w:r>
-        <w:t xml:space="preserve"> zrobić aby to po prostu pojawiało się absolutnie losowo na całej planszy i tylko raz przez całą turę – czyli, żeby można było dostać tę kartę w każdym momencie gry lecz tylko raz  – do przemyślenia jeszcze, ale to by był the </w:t>
-      </w:r>
-      <w:proofErr w:type="spellStart"/>
-      <w:r>
-        <w:t>best</w:t>
-      </w:r>
-      <w:proofErr w:type="spellEnd"/>
-      <w:r>
-        <w:t xml:space="preserve"> pomysł, </w:t>
-      </w:r>
-      <w:r>
-        <w:lastRenderedPageBreak/>
-        <w:t>dodałoby zaskoczenia grze, losowości i więcej emocji.</w:t>
-      </w:r>
-      <w:r>
-        <w:br/>
-      </w:r>
-      <w:r>
-        <w:br/>
-      </w:r>
-      <w:r>
-        <w:t xml:space="preserve">- </w:t>
-      </w:r>
-      <w:proofErr w:type="spellStart"/>
-      <w:r>
-        <w:t>możnaby</w:t>
-      </w:r>
-      <w:proofErr w:type="spellEnd"/>
-      <w:r>
-        <w:t xml:space="preserve"> też dodać info w samouczku oraz do „zasady gry” </w:t>
-      </w:r>
-      <w:r>
-        <w:t xml:space="preserve">aby drużyny dobrały się w pary // teoretycznie jest to napisane ale nie tak dokładnie, jeśli będzie jakiś feedback na ten temat to wtedy to </w:t>
-      </w:r>
-      <w:proofErr w:type="spellStart"/>
-      <w:r>
-        <w:t>zrobie</w:t>
-      </w:r>
-      <w:proofErr w:type="spellEnd"/>
-      <w:r>
-        <w:br/>
-      </w:r>
-      <w:r>
-        <w:br/>
-        <w:t xml:space="preserve">- zrobić w momencie kiedy już jest finalny pionek – gdy jest przekazanie do planszy win -&gt; zrobić jakieś efekty </w:t>
-      </w:r>
-      <w:proofErr w:type="spellStart"/>
-      <w:r>
-        <w:t>fajerwerek</w:t>
-      </w:r>
-      <w:proofErr w:type="spellEnd"/>
-      <w:r>
-        <w:t xml:space="preserve"> wyświetlane przez chwilę – taki lekki pomysł </w:t>
-      </w:r>
-      <w:r>
-        <w:br/>
-      </w:r>
-      <w:r>
-        <w:br/>
-        <w:t xml:space="preserve">- ogarnięcie ewentualne koła fortuny tak aby powiększało się trakcie kręcenia na cały ekran, powiększenie planszy tak aby była na całym ekranie – przeorganizowanie czegoś – kwestia do przemyślenia czy w ogóle będzie to możliwe do zrobienia </w:t>
-      </w:r>
-    </w:p>
-    <w:p>
-      <w:r>
-        <w:t xml:space="preserve">- żeby </w:t>
-      </w:r>
-      <w:proofErr w:type="spellStart"/>
-      <w:r>
-        <w:t>pomyslec</w:t>
-      </w:r>
-      <w:proofErr w:type="spellEnd"/>
-      <w:r>
-        <w:t xml:space="preserve"> w przyszłości o android TV, lub </w:t>
-      </w:r>
-      <w:proofErr w:type="spellStart"/>
-      <w:r>
-        <w:t>webowce</w:t>
-      </w:r>
-      <w:proofErr w:type="spellEnd"/>
-      <w:r>
-        <w:t xml:space="preserve"> aby moc </w:t>
-      </w:r>
-      <w:proofErr w:type="spellStart"/>
-      <w:r>
-        <w:t>odtwarzac</w:t>
-      </w:r>
-      <w:proofErr w:type="spellEnd"/>
-      <w:r>
-        <w:t xml:space="preserve"> </w:t>
-      </w:r>
-      <w:proofErr w:type="spellStart"/>
-      <w:r>
-        <w:t>gre</w:t>
-      </w:r>
-      <w:proofErr w:type="spellEnd"/>
-      <w:r>
-        <w:t xml:space="preserve"> na większych ekranach, żeby przyjemniej się </w:t>
-      </w:r>
-      <w:proofErr w:type="spellStart"/>
-      <w:r>
-        <w:t>gralo</w:t>
-      </w:r>
-      <w:proofErr w:type="spellEnd"/>
-      <w:r>
-        <w:t xml:space="preserve"> (wiec musiałby być tez dodany tryb poziomy aplikacji – </w:t>
-      </w:r>
-      <w:proofErr w:type="spellStart"/>
-      <w:r>
-        <w:t>must</w:t>
-      </w:r>
-      <w:proofErr w:type="spellEnd"/>
-      <w:r>
-        <w:t xml:space="preserve"> be w tym przypadku! )</w:t>
-      </w:r>
-    </w:p>
-    <w:p>
-      <w:r>
-        <w:t>- jeżeli aplikacja będzie miała powyżej 0,</w:t>
-      </w:r>
-      <w:r>
-        <w:t xml:space="preserve">5mln pobrań wydać ją na </w:t>
-      </w:r>
-      <w:proofErr w:type="spellStart"/>
-      <w:r>
-        <w:t>iphony</w:t>
-      </w:r>
-      <w:proofErr w:type="spellEnd"/>
-      <w:r>
-        <w:t xml:space="preserve"> + zwiększanie ilości języków, szczególnie na rynek: Japoński, Indie, Korea (tam gdzie jest duży potencjał Google Play ale nie ma blokad cenzuralnych)</w:t>
-      </w:r>
-      <w:r>
-        <w:br/>
-      </w:r>
-      <w:r>
-        <w:br/>
-        <w:t xml:space="preserve">- całkowita wymiana planszy ikonek i wszystkiego (szata graficzna) -  efekt gry „po północy” – cała logika taka sama ale ze zmianą bazy danych, dodatkowo płatna funkcja aby wymienić grę na tryb „hot” </w:t>
-      </w:r>
-      <w:r>
-        <w:t xml:space="preserve"> - na funkcji mikropłatności – jak by to miało działać aby był to tryb tylko dla 2 osób ? – logika musiałaby się o wiele bardziej zmienić…</w:t>
-      </w:r>
-      <w:r>
-        <w:t xml:space="preserve"> ale jest to do zrobienia </w:t>
-      </w:r>
-      <w:proofErr w:type="spellStart"/>
-      <w:r>
-        <w:t>ogolnie</w:t>
-      </w:r>
-      <w:proofErr w:type="spellEnd"/>
-      <w:r>
-        <w:br/>
-      </w:r>
-      <w:r>
-        <w:br/>
-        <w:t xml:space="preserve">- </w:t>
-      </w:r>
-      <w:proofErr w:type="spellStart"/>
-      <w:r>
-        <w:t>możnaby</w:t>
-      </w:r>
-      <w:proofErr w:type="spellEnd"/>
-      <w:r>
-        <w:t xml:space="preserve"> też pomyśleć nad 2 trybem gry, żeby mogły </w:t>
-      </w:r>
-      <w:proofErr w:type="spellStart"/>
-      <w:r>
-        <w:t>grac</w:t>
-      </w:r>
-      <w:proofErr w:type="spellEnd"/>
-      <w:r>
-        <w:t xml:space="preserve"> tylko 2 osoby, tak jak jest to w gierkach małżeńskich, też </w:t>
-      </w:r>
-      <w:proofErr w:type="spellStart"/>
-      <w:r>
-        <w:t>możnaby</w:t>
-      </w:r>
-      <w:proofErr w:type="spellEnd"/>
-      <w:r>
-        <w:t xml:space="preserve"> dodać info aby ustaliły kto jest graczem nr.1 kto graczem nr.2 gdyż może to mieć znaczenie w niektórych kartach gdzie aplikacja będzie odnosiła się do danej osoby z drużyny</w:t>
-      </w:r>
-    </w:p>
-    <w:p>
-      <w:r>
-        <w:t xml:space="preserve">- odnośnie </w:t>
-      </w:r>
-      <w:proofErr w:type="spellStart"/>
-      <w:r>
-        <w:t>loading</w:t>
-      </w:r>
-      <w:proofErr w:type="spellEnd"/>
-      <w:r>
-        <w:t xml:space="preserve"> </w:t>
-      </w:r>
-      <w:proofErr w:type="spellStart"/>
-      <w:r>
-        <w:t>indicator</w:t>
-      </w:r>
-      <w:proofErr w:type="spellEnd"/>
-      <w:r>
-        <w:t xml:space="preserve"> - &gt; </w:t>
-      </w:r>
-      <w:proofErr w:type="spellStart"/>
-      <w:r>
-        <w:t>możnaby</w:t>
-      </w:r>
-      <w:proofErr w:type="spellEnd"/>
-      <w:r>
-        <w:t xml:space="preserve"> zrobić jakiś </w:t>
-      </w:r>
-      <w:proofErr w:type="spellStart"/>
-      <w:r>
-        <w:t>customowy</w:t>
-      </w:r>
-      <w:proofErr w:type="spellEnd"/>
-      <w:r>
-        <w:t xml:space="preserve"> </w:t>
-      </w:r>
-      <w:proofErr w:type="spellStart"/>
-      <w:r>
-        <w:t>indicator</w:t>
-      </w:r>
-      <w:proofErr w:type="spellEnd"/>
-      <w:r>
-        <w:t xml:space="preserve">, np. kręcące się te strzałeczki z danej karty albo np. kwadracik pokonujący jakiś </w:t>
-      </w:r>
-      <w:proofErr w:type="spellStart"/>
-      <w:r>
-        <w:t>customowy</w:t>
-      </w:r>
-      <w:proofErr w:type="spellEnd"/>
-      <w:r>
-        <w:t xml:space="preserve"> </w:t>
-      </w:r>
-      <w:proofErr w:type="spellStart"/>
-      <w:r>
-        <w:t>path</w:t>
-      </w:r>
-      <w:proofErr w:type="spellEnd"/>
-      <w:r>
-        <w:t xml:space="preserve">, pomyśleć ogólnie czy powinien być w </w:t>
-      </w:r>
-      <w:proofErr w:type="spellStart"/>
-      <w:r>
-        <w:t>ogole</w:t>
-      </w:r>
-      <w:proofErr w:type="spellEnd"/>
-      <w:r>
-        <w:t xml:space="preserve"> </w:t>
-      </w:r>
-      <w:proofErr w:type="spellStart"/>
-      <w:r>
-        <w:t>indicator</w:t>
-      </w:r>
-      <w:proofErr w:type="spellEnd"/>
-      <w:r>
-        <w:t xml:space="preserve"> taki stosowany np. pomiędzy przejściami do innych </w:t>
-      </w:r>
-      <w:proofErr w:type="spellStart"/>
-      <w:r>
-        <w:t>ekranow</w:t>
-      </w:r>
-      <w:proofErr w:type="spellEnd"/>
-      <w:r>
-        <w:t xml:space="preserve"> albo w przypadku każdego </w:t>
-      </w:r>
-      <w:proofErr w:type="spellStart"/>
-      <w:r>
-        <w:t>pageRoute</w:t>
-      </w:r>
-      <w:proofErr w:type="spellEnd"/>
-      <w:r>
-        <w:t xml:space="preserve"> czy w </w:t>
-      </w:r>
-      <w:proofErr w:type="spellStart"/>
-      <w:r>
-        <w:t>ogole</w:t>
-      </w:r>
-      <w:proofErr w:type="spellEnd"/>
-      <w:r>
-        <w:t xml:space="preserve"> </w:t>
-      </w:r>
-      <w:proofErr w:type="spellStart"/>
-      <w:r>
-        <w:t>indicator</w:t>
-      </w:r>
-      <w:proofErr w:type="spellEnd"/>
-      <w:r>
-        <w:t xml:space="preserve"> powinien być </w:t>
-      </w:r>
-      <w:proofErr w:type="spellStart"/>
-      <w:r>
-        <w:t>pojawiany</w:t>
-      </w:r>
-      <w:proofErr w:type="spellEnd"/>
-      <w:r>
-        <w:t xml:space="preserve"> ?</w:t>
-      </w:r>
-    </w:p>
-    <w:p>
-      <w:r>
-        <w:t xml:space="preserve">- pamiętać o </w:t>
-      </w:r>
-      <w:proofErr w:type="spellStart"/>
-      <w:r>
-        <w:t>iphonach</w:t>
-      </w:r>
-      <w:proofErr w:type="spellEnd"/>
-      <w:r>
-        <w:t>, korygować, odnośnie układu, projektowania etc.. jeszcze można trochę doczytać co jest istotne</w:t>
+        <w:t xml:space="preserve">- przetestowanie jeszcze raz „wchodzenia” </w:t>
+      </w:r>
+      <w:proofErr w:type="spellStart"/>
+      <w:r>
+        <w:t>pionkow</w:t>
+      </w:r>
+      <w:proofErr w:type="spellEnd"/>
+      <w:r>
+        <w:t xml:space="preserve"> na </w:t>
+      </w:r>
+      <w:proofErr w:type="spellStart"/>
+      <w:r>
+        <w:t>mete</w:t>
+      </w:r>
+      <w:proofErr w:type="spellEnd"/>
+      <w:r>
+        <w:t xml:space="preserve"> – w sposób normalny – pod początku gry do końca, test z </w:t>
+      </w:r>
+      <w:proofErr w:type="spellStart"/>
+      <w:r>
+        <w:t>huaweja</w:t>
+      </w:r>
+      <w:proofErr w:type="spellEnd"/>
+      <w:r>
+        <w:t>: „</w:t>
+      </w:r>
+      <w:r>
+        <w:rPr>
+          <w:rStyle w:val="x193iq5w"/>
+          <w:color w:val="C00000"/>
+        </w:rPr>
+        <w:t xml:space="preserve">Problem z wartościami prawdopodobnie w funkcji gdzie ustawia offset jest 20=&gt; a następnie &gt;19,na </w:t>
+      </w:r>
+      <w:proofErr w:type="spellStart"/>
+      <w:r>
+        <w:rPr>
+          <w:rStyle w:val="x193iq5w"/>
+          <w:color w:val="C00000"/>
+        </w:rPr>
+        <w:t>huaweiu</w:t>
+      </w:r>
+      <w:proofErr w:type="spellEnd"/>
+      <w:r>
+        <w:rPr>
+          <w:rStyle w:val="x193iq5w"/>
+          <w:color w:val="C00000"/>
+        </w:rPr>
+        <w:t xml:space="preserve"> się rozjechało, Na </w:t>
+      </w:r>
+      <w:proofErr w:type="spellStart"/>
+      <w:r>
+        <w:rPr>
+          <w:rStyle w:val="x193iq5w"/>
+          <w:color w:val="C00000"/>
+        </w:rPr>
+        <w:t>poco</w:t>
+      </w:r>
+      <w:proofErr w:type="spellEnd"/>
+      <w:r>
+        <w:rPr>
+          <w:rStyle w:val="x193iq5w"/>
+          <w:color w:val="C00000"/>
+        </w:rPr>
+        <w:t xml:space="preserve"> działało.. Oto </w:t>
+      </w:r>
+      <w:proofErr w:type="spellStart"/>
+      <w:r>
+        <w:rPr>
+          <w:rStyle w:val="x193iq5w"/>
+          <w:color w:val="C00000"/>
+        </w:rPr>
+        <w:t>screeny</w:t>
+      </w:r>
+      <w:proofErr w:type="spellEnd"/>
+      <w:r>
+        <w:rPr>
+          <w:rStyle w:val="x193iq5w"/>
+          <w:color w:val="C00000"/>
+        </w:rPr>
+        <w:t xml:space="preserve"> jak szedł przypadek do przeanalizowania</w:t>
+      </w:r>
+      <w:r>
+        <w:rPr>
+          <w:rStyle w:val="x193iq5w"/>
+          <w:color w:val="C00000"/>
+        </w:rPr>
+        <w:t>, do przetestowania na innych urządzeniach czy się posypie też</w:t>
       </w:r>
     </w:p>
     <w:p>
@@ -1772,7 +1411,7 @@
           <w:sz w:val="28"/>
           <w:szCs w:val="28"/>
         </w:rPr>
-        <w:t>EKRAN SAMOUCZKA:</w:t>
+        <w:br/>
       </w:r>
       <w:r>
         <w:rPr>
@@ -1780,6 +1419,430 @@
           <w:sz w:val="28"/>
           <w:szCs w:val="28"/>
         </w:rPr>
+        <w:br/>
+      </w:r>
+      <w:r>
+        <w:rPr>
+          <w:b/>
+          <w:sz w:val="28"/>
+          <w:szCs w:val="28"/>
+        </w:rPr>
+        <w:t>KIEDY APKA BĘDZIE JUŻ W SKLEPIE PLAY:</w:t>
+      </w:r>
+    </w:p>
+    <w:p>
+      <w:pPr>
+        <w:rPr>
+          <w:color w:val="C00000"/>
+        </w:rPr>
+      </w:pPr>
+      <w:r>
+        <w:t xml:space="preserve">- jak się szybko klika w menu to nadal da się zrobić że wywali out of </w:t>
+      </w:r>
+      <w:proofErr w:type="spellStart"/>
+      <w:r>
+        <w:t>range</w:t>
+      </w:r>
+      <w:proofErr w:type="spellEnd"/>
+      <w:r>
+        <w:t xml:space="preserve"> – co ciekawe tylko na starszych </w:t>
+      </w:r>
+      <w:proofErr w:type="spellStart"/>
+      <w:r>
+        <w:t>urzadzniach</w:t>
+      </w:r>
+      <w:proofErr w:type="spellEnd"/>
+      <w:r>
+        <w:t xml:space="preserve"> – raz mi się to udało zrobić na tablecie raz nie – ogólnie tylko wtedy gdy coś zamuli – wstrzymam się z tym chyba </w:t>
+      </w:r>
+      <w:proofErr w:type="spellStart"/>
+      <w:r>
+        <w:t>az</w:t>
+      </w:r>
+      <w:proofErr w:type="spellEnd"/>
+      <w:r>
+        <w:t xml:space="preserve"> do wersji </w:t>
+      </w:r>
+      <w:proofErr w:type="spellStart"/>
+      <w:r>
+        <w:t>release</w:t>
+      </w:r>
+      <w:proofErr w:type="spellEnd"/>
+      <w:r>
+        <w:t xml:space="preserve"> bo zapewne wersja </w:t>
+      </w:r>
+      <w:proofErr w:type="spellStart"/>
+      <w:r>
+        <w:t>zbuildowana</w:t>
+      </w:r>
+      <w:proofErr w:type="spellEnd"/>
+      <w:r>
+        <w:t xml:space="preserve"> nie zmuli?</w:t>
+      </w:r>
+      <w:r>
+        <w:br/>
+      </w:r>
+      <w:r>
+        <w:br/>
+      </w:r>
+      <w:r>
+        <w:t xml:space="preserve">- </w:t>
+      </w:r>
+      <w:r>
+        <w:t>Karta improwizacji – TO DO –</w:t>
+      </w:r>
+      <w:r>
+        <w:t xml:space="preserve"> losowa karta na całą turę, bonusowa z dodatkową animacją „</w:t>
+      </w:r>
+      <w:proofErr w:type="spellStart"/>
+      <w:r>
+        <w:t>achievmentu</w:t>
+      </w:r>
+      <w:proofErr w:type="spellEnd"/>
+      <w:r>
+        <w:t xml:space="preserve">” - </w:t>
+      </w:r>
+      <w:r>
+        <w:t xml:space="preserve"> baza już zrobiona, 70słów per język i po prostu będziemy losować jedno słowo i wyświetlać kartę, dając około minuty czasu na to, </w:t>
+      </w:r>
+      <w:proofErr w:type="spellStart"/>
+      <w:r>
+        <w:t>możnaby</w:t>
+      </w:r>
+      <w:proofErr w:type="spellEnd"/>
+      <w:r>
+        <w:t xml:space="preserve"> zrobić aby to po prostu pojawiało się absolutnie losowo na całej planszy i tylko raz przez całą turę – czyli, żeby można było dostać tę kartę w każdym momencie gry lecz tylko raz  – do przemyślenia jeszcze, ale to by był the </w:t>
+      </w:r>
+      <w:proofErr w:type="spellStart"/>
+      <w:r>
+        <w:t>best</w:t>
+      </w:r>
+      <w:proofErr w:type="spellEnd"/>
+      <w:r>
+        <w:t xml:space="preserve"> pomysł, dodałoby zaskoczenia grze, losowości i więcej emocji.</w:t>
+      </w:r>
+      <w:r>
+        <w:br/>
+      </w:r>
+      <w:r>
+        <w:br/>
+      </w:r>
+      <w:r>
+        <w:t xml:space="preserve">- </w:t>
+      </w:r>
+      <w:proofErr w:type="spellStart"/>
+      <w:r>
+        <w:t>możnaby</w:t>
+      </w:r>
+      <w:proofErr w:type="spellEnd"/>
+      <w:r>
+        <w:t xml:space="preserve"> też dodać info w samouczku oraz do „zasady gry” </w:t>
+      </w:r>
+      <w:r>
+        <w:t xml:space="preserve">aby drużyny dobrały się w pary // teoretycznie jest to napisane ale nie tak dokładnie, jeśli będzie jakiś feedback na ten temat to wtedy to </w:t>
+      </w:r>
+      <w:proofErr w:type="spellStart"/>
+      <w:r>
+        <w:t>zrobie</w:t>
+      </w:r>
+      <w:proofErr w:type="spellEnd"/>
+      <w:r>
+        <w:br/>
+      </w:r>
+      <w:r>
+        <w:br/>
+        <w:t xml:space="preserve">- zrobić w momencie kiedy już jest finalny pionek – gdy jest przekazanie do planszy win -&gt; zrobić jakieś efekty </w:t>
+      </w:r>
+      <w:proofErr w:type="spellStart"/>
+      <w:r>
+        <w:t>fajerwerek</w:t>
+      </w:r>
+      <w:proofErr w:type="spellEnd"/>
+      <w:r>
+        <w:t xml:space="preserve"> wyświetlane przez chwilę – taki lekki pomysł </w:t>
+      </w:r>
+      <w:r>
+        <w:br/>
+      </w:r>
+      <w:r>
+        <w:br/>
+        <w:t xml:space="preserve">- ogarnięcie ewentualne koła fortuny tak aby powiększało się trakcie kręcenia na cały ekran, powiększenie planszy tak aby była na całym ekranie – przeorganizowanie czegoś – kwestia do przemyślenia czy w ogóle będzie to możliwe do zrobienia </w:t>
+      </w:r>
+    </w:p>
+    <w:p>
+      <w:r>
+        <w:t xml:space="preserve">- żeby </w:t>
+      </w:r>
+      <w:proofErr w:type="spellStart"/>
+      <w:r>
+        <w:t>pomyslec</w:t>
+      </w:r>
+      <w:proofErr w:type="spellEnd"/>
+      <w:r>
+        <w:t xml:space="preserve"> w przyszłości o android TV, lub </w:t>
+      </w:r>
+      <w:proofErr w:type="spellStart"/>
+      <w:r>
+        <w:t>webowce</w:t>
+      </w:r>
+      <w:proofErr w:type="spellEnd"/>
+      <w:r>
+        <w:t xml:space="preserve"> aby moc </w:t>
+      </w:r>
+      <w:proofErr w:type="spellStart"/>
+      <w:r>
+        <w:t>odtwarzac</w:t>
+      </w:r>
+      <w:proofErr w:type="spellEnd"/>
+      <w:r>
+        <w:t xml:space="preserve"> </w:t>
+      </w:r>
+      <w:proofErr w:type="spellStart"/>
+      <w:r>
+        <w:t>gre</w:t>
+      </w:r>
+      <w:proofErr w:type="spellEnd"/>
+      <w:r>
+        <w:t xml:space="preserve"> na większych ekranach, żeby przyjemniej się </w:t>
+      </w:r>
+      <w:proofErr w:type="spellStart"/>
+      <w:r>
+        <w:t>gralo</w:t>
+      </w:r>
+      <w:proofErr w:type="spellEnd"/>
+      <w:r>
+        <w:t xml:space="preserve"> (wiec musiałby być tez dodany tryb poziomy aplikacji – </w:t>
+      </w:r>
+      <w:proofErr w:type="spellStart"/>
+      <w:r>
+        <w:t>must</w:t>
+      </w:r>
+      <w:proofErr w:type="spellEnd"/>
+      <w:r>
+        <w:t xml:space="preserve"> be w tym przypadku! )</w:t>
+      </w:r>
+    </w:p>
+    <w:p>
+      <w:r>
+        <w:t>- jeżeli aplikacja będzie miała powyżej 0,</w:t>
+      </w:r>
+      <w:r>
+        <w:t xml:space="preserve">5mln pobrań wydać ją na </w:t>
+      </w:r>
+      <w:proofErr w:type="spellStart"/>
+      <w:r>
+        <w:t>iphony</w:t>
+      </w:r>
+      <w:proofErr w:type="spellEnd"/>
+      <w:r>
+        <w:t xml:space="preserve"> + zwiększanie ilości języków, szczególnie na rynek: Japoński, Indie, Korea (tam gdzie jest duży potencjał Google Play ale </w:t>
+      </w:r>
+      <w:r>
+        <w:lastRenderedPageBreak/>
+        <w:t>nie ma blokad cenzuralnych)</w:t>
+      </w:r>
+      <w:r>
+        <w:br/>
+      </w:r>
+      <w:r>
+        <w:br/>
+        <w:t xml:space="preserve">- całkowita wymiana planszy ikonek i wszystkiego (szata graficzna) -  efekt gry „po północy” – cała logika taka sama ale ze zmianą bazy danych, dodatkowo płatna funkcja aby wymienić grę na tryb „hot” </w:t>
+      </w:r>
+      <w:r>
+        <w:t xml:space="preserve"> - na funkcji mikropłatności – jak by to miało działać aby był to tryb tylko dla 2 osób ? – logika musiałaby się o wiele bardziej zmienić…</w:t>
+      </w:r>
+      <w:r>
+        <w:t xml:space="preserve"> ale jest to do zrobienia </w:t>
+      </w:r>
+      <w:proofErr w:type="spellStart"/>
+      <w:r>
+        <w:t>ogolnie</w:t>
+      </w:r>
+      <w:proofErr w:type="spellEnd"/>
+      <w:r>
+        <w:br/>
+      </w:r>
+      <w:r>
+        <w:br/>
+        <w:t xml:space="preserve">- </w:t>
+      </w:r>
+      <w:proofErr w:type="spellStart"/>
+      <w:r>
+        <w:t>możnaby</w:t>
+      </w:r>
+      <w:proofErr w:type="spellEnd"/>
+      <w:r>
+        <w:t xml:space="preserve"> też pomyśleć nad 2 trybem gry, żeby mogły </w:t>
+      </w:r>
+      <w:proofErr w:type="spellStart"/>
+      <w:r>
+        <w:t>grac</w:t>
+      </w:r>
+      <w:proofErr w:type="spellEnd"/>
+      <w:r>
+        <w:t xml:space="preserve"> tylko 2 osoby, tak jak jest to w gierkach małżeńskich, też </w:t>
+      </w:r>
+      <w:proofErr w:type="spellStart"/>
+      <w:r>
+        <w:t>możnaby</w:t>
+      </w:r>
+      <w:proofErr w:type="spellEnd"/>
+      <w:r>
+        <w:t xml:space="preserve"> dodać info aby ustaliły kto jest graczem nr.1 kto graczem nr.2 gdyż może to mieć znaczenie w niektórych kartach gdzie aplikacja będzie odnosiła się do danej osoby z drużyny</w:t>
+      </w:r>
+    </w:p>
+    <w:p>
+      <w:r>
+        <w:t xml:space="preserve">- odnośnie </w:t>
+      </w:r>
+      <w:proofErr w:type="spellStart"/>
+      <w:r>
+        <w:t>loading</w:t>
+      </w:r>
+      <w:proofErr w:type="spellEnd"/>
+      <w:r>
+        <w:t xml:space="preserve"> </w:t>
+      </w:r>
+      <w:proofErr w:type="spellStart"/>
+      <w:r>
+        <w:t>indicator</w:t>
+      </w:r>
+      <w:proofErr w:type="spellEnd"/>
+      <w:r>
+        <w:t xml:space="preserve"> - &gt; </w:t>
+      </w:r>
+      <w:proofErr w:type="spellStart"/>
+      <w:r>
+        <w:t>możnaby</w:t>
+      </w:r>
+      <w:proofErr w:type="spellEnd"/>
+      <w:r>
+        <w:t xml:space="preserve"> zrobić jakiś </w:t>
+      </w:r>
+      <w:proofErr w:type="spellStart"/>
+      <w:r>
+        <w:t>customowy</w:t>
+      </w:r>
+      <w:proofErr w:type="spellEnd"/>
+      <w:r>
+        <w:t xml:space="preserve"> </w:t>
+      </w:r>
+      <w:proofErr w:type="spellStart"/>
+      <w:r>
+        <w:t>indicator</w:t>
+      </w:r>
+      <w:proofErr w:type="spellEnd"/>
+      <w:r>
+        <w:t xml:space="preserve">, np. kręcące się te strzałeczki z danej karty albo np. kwadracik pokonujący jakiś </w:t>
+      </w:r>
+      <w:proofErr w:type="spellStart"/>
+      <w:r>
+        <w:t>customowy</w:t>
+      </w:r>
+      <w:proofErr w:type="spellEnd"/>
+      <w:r>
+        <w:t xml:space="preserve"> </w:t>
+      </w:r>
+      <w:proofErr w:type="spellStart"/>
+      <w:r>
+        <w:t>path</w:t>
+      </w:r>
+      <w:proofErr w:type="spellEnd"/>
+      <w:r>
+        <w:t xml:space="preserve">, pomyśleć ogólnie czy powinien być w </w:t>
+      </w:r>
+      <w:proofErr w:type="spellStart"/>
+      <w:r>
+        <w:t>ogole</w:t>
+      </w:r>
+      <w:proofErr w:type="spellEnd"/>
+      <w:r>
+        <w:t xml:space="preserve"> </w:t>
+      </w:r>
+      <w:proofErr w:type="spellStart"/>
+      <w:r>
+        <w:t>indicator</w:t>
+      </w:r>
+      <w:proofErr w:type="spellEnd"/>
+      <w:r>
+        <w:t xml:space="preserve"> taki stosowany np. pomiędzy przejściami do innych </w:t>
+      </w:r>
+      <w:proofErr w:type="spellStart"/>
+      <w:r>
+        <w:t>ekranow</w:t>
+      </w:r>
+      <w:proofErr w:type="spellEnd"/>
+      <w:r>
+        <w:t xml:space="preserve"> albo w przypadku każdego </w:t>
+      </w:r>
+      <w:proofErr w:type="spellStart"/>
+      <w:r>
+        <w:t>pageRoute</w:t>
+      </w:r>
+      <w:proofErr w:type="spellEnd"/>
+      <w:r>
+        <w:t xml:space="preserve"> czy w </w:t>
+      </w:r>
+      <w:proofErr w:type="spellStart"/>
+      <w:r>
+        <w:t>ogole</w:t>
+      </w:r>
+      <w:proofErr w:type="spellEnd"/>
+      <w:r>
+        <w:t xml:space="preserve"> </w:t>
+      </w:r>
+      <w:proofErr w:type="spellStart"/>
+      <w:r>
+        <w:t>indicator</w:t>
+      </w:r>
+      <w:proofErr w:type="spellEnd"/>
+      <w:r>
+        <w:t xml:space="preserve"> powinien być </w:t>
+      </w:r>
+      <w:proofErr w:type="spellStart"/>
+      <w:r>
+        <w:t>pojawiany</w:t>
+      </w:r>
+      <w:proofErr w:type="spellEnd"/>
+      <w:r>
+        <w:t xml:space="preserve"> ?</w:t>
+      </w:r>
+    </w:p>
+    <w:p>
+      <w:r>
+        <w:t xml:space="preserve">- pamiętać o </w:t>
+      </w:r>
+      <w:proofErr w:type="spellStart"/>
+      <w:r>
+        <w:t>iphonach</w:t>
+      </w:r>
+      <w:proofErr w:type="spellEnd"/>
+      <w:r>
+        <w:t>, korygować, odnośnie układu, projektowania etc.. jeszcze można trochę doczytać co jest istotne</w:t>
+      </w:r>
+    </w:p>
+    <w:p>
+      <w:pPr>
+        <w:rPr>
+          <w:b/>
+          <w:sz w:val="28"/>
+          <w:szCs w:val="28"/>
+        </w:rPr>
+      </w:pPr>
+      <w:r>
+        <w:rPr>
+          <w:b/>
+          <w:sz w:val="28"/>
+          <w:szCs w:val="28"/>
+        </w:rPr>
+        <w:t>EKRAN SAMOUCZKA:</w:t>
+      </w:r>
+      <w:r>
+        <w:rPr>
+          <w:b/>
+          <w:sz w:val="28"/>
+          <w:szCs w:val="28"/>
+        </w:rPr>
         <w:t xml:space="preserve"> (ewentualność, jeżeli naprawdę nie będzie zrozumienia)</w:t>
       </w:r>
     </w:p>
@@ -1824,7 +1887,6 @@
     </w:p>
     <w:p>
       <w:r>
-        <w:lastRenderedPageBreak/>
         <w:t>- samouczek musi mieć możliwość ponownego włączenia w ustawieniach, przy pierwszym odpaleniu mu się zmienić odpowiednia flaga, którą w ustawieniach będzie można „cofnąć”</w:t>
       </w:r>
     </w:p>

</xml_diff>

<commit_message>
more interstitial ads and sound effect
</commit_message>
<xml_diff>
--- a/assets/time_to_party_assets/dokumentacja.docx
+++ b/assets/time_to_party_assets/dokumentacja.docx
@@ -235,22 +235,239 @@
       <w:r>
         <w:br/>
       </w:r>
+      <w:r>
+        <w:br/>
+      </w:r>
+      <w:r>
+        <w:br/>
+        <w:t xml:space="preserve">- trzeba </w:t>
+      </w:r>
+      <w:proofErr w:type="spellStart"/>
+      <w:r>
+        <w:t>rozkminić</w:t>
+      </w:r>
+      <w:proofErr w:type="spellEnd"/>
+      <w:r>
+        <w:t xml:space="preserve"> co jest nie tak z </w:t>
+      </w:r>
+      <w:proofErr w:type="spellStart"/>
+      <w:r>
+        <w:t>zone</w:t>
+      </w:r>
+      <w:proofErr w:type="spellEnd"/>
+      <w:r>
+        <w:t xml:space="preserve"> </w:t>
+      </w:r>
+      <w:proofErr w:type="spellStart"/>
+      <w:r>
+        <w:t>mismatch</w:t>
+      </w:r>
+      <w:proofErr w:type="spellEnd"/>
+      <w:r>
+        <w:t xml:space="preserve">, zauważyłem że na ekranie </w:t>
+      </w:r>
+      <w:proofErr w:type="spellStart"/>
+      <w:r>
+        <w:t>main</w:t>
+      </w:r>
+      <w:proofErr w:type="spellEnd"/>
+      <w:r>
+        <w:t xml:space="preserve"> menu nie zmienia się teraz język, jak dodałem tam reklamy – czy to może mieć na to wpływ? Zapewne </w:t>
+      </w:r>
+      <w:proofErr w:type="spellStart"/>
+      <w:r>
+        <w:t>trzebaby</w:t>
+      </w:r>
+      <w:proofErr w:type="spellEnd"/>
+      <w:r>
+        <w:t xml:space="preserve"> przenieść w </w:t>
+      </w:r>
+      <w:proofErr w:type="spellStart"/>
+      <w:r>
+        <w:t>mainie</w:t>
+      </w:r>
+      <w:proofErr w:type="spellEnd"/>
+      <w:r>
+        <w:t xml:space="preserve"> teraz całą inicjalizację w inne miejsce, może poniżej my-</w:t>
+      </w:r>
+      <w:proofErr w:type="spellStart"/>
+      <w:r>
+        <w:t>app</w:t>
+      </w:r>
+      <w:proofErr w:type="spellEnd"/>
+      <w:r>
+        <w:t xml:space="preserve"> albo hierarchia </w:t>
+      </w:r>
+      <w:proofErr w:type="spellStart"/>
+      <w:r>
+        <w:t>providerów</w:t>
+      </w:r>
+      <w:proofErr w:type="spellEnd"/>
+      <w:r>
+        <w:t xml:space="preserve"> jest zła poniżej </w:t>
+      </w:r>
+      <w:proofErr w:type="spellStart"/>
+      <w:r>
+        <w:t>maina</w:t>
+      </w:r>
+      <w:proofErr w:type="spellEnd"/>
+      <w:r>
+        <w:t xml:space="preserve"> i poniżej my-</w:t>
+      </w:r>
+      <w:proofErr w:type="spellStart"/>
+      <w:r>
+        <w:t>app</w:t>
+      </w:r>
+      <w:proofErr w:type="spellEnd"/>
+      <w:r>
+        <w:br/>
+      </w:r>
+      <w:r>
+        <w:br/>
+        <w:t xml:space="preserve">- nadal jest problem z zatrzymywaniem i odtwarzaniem dźwięku, ten </w:t>
+      </w:r>
+      <w:proofErr w:type="spellStart"/>
+      <w:r>
+        <w:t>provider</w:t>
+      </w:r>
+      <w:proofErr w:type="spellEnd"/>
+      <w:r>
+        <w:t xml:space="preserve"> nie do końca działa poprawnie, raz się wyłącza ten dźwięk poprzez </w:t>
+      </w:r>
+      <w:proofErr w:type="spellStart"/>
+      <w:r>
+        <w:t>setting-provider</w:t>
+      </w:r>
+      <w:proofErr w:type="spellEnd"/>
+      <w:r>
+        <w:t xml:space="preserve"> i </w:t>
+      </w:r>
+      <w:proofErr w:type="spellStart"/>
+      <w:r>
+        <w:t>settings.persistence</w:t>
+      </w:r>
+      <w:proofErr w:type="spellEnd"/>
+      <w:r>
+        <w:t xml:space="preserve"> a raz nie, teraz konieczne jest to aby dźwięk wyłączyć dla reklamy </w:t>
+      </w:r>
+      <w:proofErr w:type="spellStart"/>
+      <w:r>
+        <w:t>interstitial</w:t>
+      </w:r>
+      <w:proofErr w:type="spellEnd"/>
+      <w:r>
+        <w:t xml:space="preserve"> – dlaczego mi to nie działa? Wygląda jakby te </w:t>
+      </w:r>
+      <w:proofErr w:type="spellStart"/>
+      <w:r>
+        <w:t>providery</w:t>
+      </w:r>
+      <w:proofErr w:type="spellEnd"/>
+      <w:r>
+        <w:t xml:space="preserve"> zaskakiwały po </w:t>
+      </w:r>
+      <w:proofErr w:type="spellStart"/>
+      <w:r>
+        <w:t>chiwli</w:t>
+      </w:r>
+      <w:proofErr w:type="spellEnd"/>
+      <w:r>
+        <w:t xml:space="preserve"> a nie od razu.. czy to przez ten </w:t>
+      </w:r>
+      <w:proofErr w:type="spellStart"/>
+      <w:r>
+        <w:t>mismatch</w:t>
+      </w:r>
+      <w:proofErr w:type="spellEnd"/>
+      <w:r>
+        <w:t xml:space="preserve"> też? + do tego dźwięk na reklamie </w:t>
+      </w:r>
+      <w:proofErr w:type="spellStart"/>
+      <w:r>
+        <w:t>interstitial</w:t>
+      </w:r>
+      <w:proofErr w:type="spellEnd"/>
+      <w:r>
+        <w:t xml:space="preserve"> jest urywany</w:t>
+      </w:r>
+      <w:r>
+        <w:br/>
+      </w:r>
+      <w:r>
+        <w:br/>
+        <w:t xml:space="preserve">- w wersji darmowej gry pojawił się problem (a może był?), że w trakcie pominięcia słowa np. na karcie pantomimy – nie losuje się ponownie z bazy – trzeba sprawdzić czy w pełnej – płatnej dzieje się to samo – a może tak trafiało z tego względu, że jest tylko 10 rekordów? -&gt; </w:t>
+      </w:r>
+      <w:proofErr w:type="spellStart"/>
+      <w:r>
+        <w:t>refer</w:t>
+      </w:r>
+      <w:proofErr w:type="spellEnd"/>
+      <w:r>
+        <w:t xml:space="preserve"> to </w:t>
+      </w:r>
+      <w:proofErr w:type="spellStart"/>
+      <w:r>
+        <w:t>ekran_reklamy</w:t>
+      </w:r>
+      <w:proofErr w:type="spellEnd"/>
+      <w:r>
+        <w:br/>
+      </w:r>
+      <w:r>
+        <w:br/>
+        <w:t xml:space="preserve">- trzeba jakoś zabezpieczyć bazę danych kluczem, który będzie albo w </w:t>
+      </w:r>
+      <w:proofErr w:type="spellStart"/>
+      <w:r>
+        <w:t>keystore</w:t>
+      </w:r>
+      <w:proofErr w:type="spellEnd"/>
+      <w:r>
+        <w:t xml:space="preserve"> albo </w:t>
+      </w:r>
+      <w:proofErr w:type="spellStart"/>
+      <w:r>
+        <w:t>zhardkodowany</w:t>
+      </w:r>
+      <w:proofErr w:type="spellEnd"/>
+      <w:r>
+        <w:t xml:space="preserve"> w aplikacji tak, aby nie dało się do niej wejść – pytanie czy każdy rekord powinien by zaszyfrowany czy wystarczy zrobić to na całym pliku ?</w:t>
+      </w:r>
+      <w:r>
+        <w:br/>
+      </w:r>
+      <w:r>
+        <w:br/>
+        <w:t xml:space="preserve">- w momencie wyświetlenia koniec czasu dodać </w:t>
+      </w:r>
+      <w:proofErr w:type="spellStart"/>
+      <w:r>
+        <w:t>sound</w:t>
+      </w:r>
+      <w:proofErr w:type="spellEnd"/>
+      <w:r>
+        <w:t xml:space="preserve"> budzika? I poprawić </w:t>
+      </w:r>
+      <w:proofErr w:type="spellStart"/>
+      <w:r>
+        <w:t>sound</w:t>
+      </w:r>
+      <w:proofErr w:type="spellEnd"/>
+      <w:r>
+        <w:t xml:space="preserve"> „</w:t>
+      </w:r>
+      <w:proofErr w:type="spellStart"/>
+      <w:r>
+        <w:t>ooo</w:t>
+      </w:r>
+      <w:proofErr w:type="spellEnd"/>
+      <w:r>
+        <w:t xml:space="preserve">” na trochę głośniejszy i sprawdzić co się </w:t>
+      </w:r>
       <w:bookmarkStart w:id="0" w:name="_GoBack"/>
       <w:bookmarkEnd w:id="0"/>
       <w:r>
-        <w:br/>
-      </w:r>
-      <w:r>
-        <w:br/>
-        <w:t xml:space="preserve">- trzeba </w:t>
-      </w:r>
-      <w:proofErr w:type="spellStart"/>
-      <w:r>
-        <w:t>rozkminić</w:t>
-      </w:r>
-      <w:proofErr w:type="spellEnd"/>
-      <w:r>
-        <w:t xml:space="preserve"> co jest nie tak z </w:t>
+        <w:t xml:space="preserve">odwaliło z pobieraniem niektórych słów, być może jest to związane z </w:t>
       </w:r>
       <w:proofErr w:type="spellStart"/>
       <w:r>
@@ -266,174 +483,15 @@
       </w:r>
       <w:proofErr w:type="spellEnd"/>
       <w:r>
-        <w:t xml:space="preserve">, zauważyłem że na ekranie </w:t>
-      </w:r>
-      <w:proofErr w:type="spellStart"/>
-      <w:r>
-        <w:t>main</w:t>
-      </w:r>
-      <w:proofErr w:type="spellEnd"/>
-      <w:r>
-        <w:t xml:space="preserve"> menu nie zmienia się teraz język, jak dodałem tam reklamy – czy to może mieć na to wpływ? Zapewne </w:t>
-      </w:r>
-      <w:proofErr w:type="spellStart"/>
-      <w:r>
-        <w:t>trzebaby</w:t>
-      </w:r>
-      <w:proofErr w:type="spellEnd"/>
-      <w:r>
-        <w:t xml:space="preserve"> przenieść w </w:t>
-      </w:r>
-      <w:proofErr w:type="spellStart"/>
-      <w:r>
-        <w:t>mainie</w:t>
-      </w:r>
-      <w:proofErr w:type="spellEnd"/>
-      <w:r>
-        <w:t xml:space="preserve"> teraz całą inicjalizację w inne miejsce, może poniżej my-</w:t>
-      </w:r>
-      <w:proofErr w:type="spellStart"/>
-      <w:r>
-        <w:t>app</w:t>
-      </w:r>
-      <w:proofErr w:type="spellEnd"/>
-      <w:r>
-        <w:t xml:space="preserve"> albo hierarchia </w:t>
-      </w:r>
-      <w:proofErr w:type="spellStart"/>
-      <w:r>
-        <w:t>providerów</w:t>
-      </w:r>
-      <w:proofErr w:type="spellEnd"/>
-      <w:r>
-        <w:t xml:space="preserve"> jest zła poniżej </w:t>
-      </w:r>
-      <w:proofErr w:type="spellStart"/>
-      <w:r>
-        <w:t>maina</w:t>
-      </w:r>
-      <w:proofErr w:type="spellEnd"/>
-      <w:r>
-        <w:t xml:space="preserve"> i poniżej my-</w:t>
-      </w:r>
-      <w:proofErr w:type="spellStart"/>
-      <w:r>
-        <w:t>app</w:t>
-      </w:r>
-      <w:proofErr w:type="spellEnd"/>
-      <w:r>
-        <w:br/>
-      </w:r>
-      <w:r>
-        <w:br/>
-        <w:t xml:space="preserve">- nadal jest problem z zatrzymywaniem i odtwarzaniem dźwięku, ten </w:t>
-      </w:r>
-      <w:proofErr w:type="spellStart"/>
-      <w:r>
-        <w:t>provider</w:t>
-      </w:r>
-      <w:proofErr w:type="spellEnd"/>
-      <w:r>
-        <w:t xml:space="preserve"> nie do końca działa poprawnie, raz się wyłącza ten dźwięk poprzez </w:t>
-      </w:r>
-      <w:proofErr w:type="spellStart"/>
-      <w:r>
-        <w:t>setting-provider</w:t>
-      </w:r>
-      <w:proofErr w:type="spellEnd"/>
-      <w:r>
-        <w:t xml:space="preserve"> i </w:t>
-      </w:r>
-      <w:proofErr w:type="spellStart"/>
-      <w:r>
-        <w:t>settings.persistence</w:t>
-      </w:r>
-      <w:proofErr w:type="spellEnd"/>
-      <w:r>
-        <w:t xml:space="preserve"> a raz nie, teraz konieczne jest to aby dźwięk wyłączyć dla reklamy </w:t>
-      </w:r>
-      <w:proofErr w:type="spellStart"/>
-      <w:r>
-        <w:t>interstitial</w:t>
-      </w:r>
-      <w:proofErr w:type="spellEnd"/>
-      <w:r>
-        <w:t xml:space="preserve"> – dlaczego mi to nie działa? Wygląda jakby te </w:t>
-      </w:r>
-      <w:proofErr w:type="spellStart"/>
-      <w:r>
-        <w:t>providery</w:t>
-      </w:r>
-      <w:proofErr w:type="spellEnd"/>
-      <w:r>
-        <w:t xml:space="preserve"> zaskakiwały po </w:t>
-      </w:r>
-      <w:proofErr w:type="spellStart"/>
-      <w:r>
-        <w:t>chiwli</w:t>
-      </w:r>
-      <w:proofErr w:type="spellEnd"/>
-      <w:r>
-        <w:t xml:space="preserve"> a nie od razu.. czy to przez ten </w:t>
-      </w:r>
-      <w:proofErr w:type="spellStart"/>
-      <w:r>
-        <w:t>mismatch</w:t>
-      </w:r>
-      <w:proofErr w:type="spellEnd"/>
-      <w:r>
-        <w:t xml:space="preserve"> też? + do tego dźwięk na reklamie </w:t>
-      </w:r>
-      <w:proofErr w:type="spellStart"/>
-      <w:r>
-        <w:t>interstitial</w:t>
-      </w:r>
-      <w:proofErr w:type="spellEnd"/>
-      <w:r>
-        <w:t xml:space="preserve"> jest urywany</w:t>
-      </w:r>
-      <w:r>
-        <w:br/>
-      </w:r>
-      <w:r>
-        <w:br/>
-        <w:t xml:space="preserve">- w wersji darmowej gry pojawił się problem (a może był?), że w trakcie pominięcia słowa np. na karcie pantomimy – nie losuje się ponownie z bazy – trzeba sprawdzić czy w pełnej – płatnej dzieje się to samo – a może tak trafiało z tego względu, że jest tylko 10 rekordów? -&gt; </w:t>
-      </w:r>
-      <w:proofErr w:type="spellStart"/>
-      <w:r>
-        <w:t>refer</w:t>
-      </w:r>
-      <w:proofErr w:type="spellEnd"/>
-      <w:r>
-        <w:t xml:space="preserve"> to </w:t>
-      </w:r>
-      <w:proofErr w:type="spellStart"/>
-      <w:r>
-        <w:t>ekran_reklamy</w:t>
-      </w:r>
-      <w:proofErr w:type="spellEnd"/>
-      <w:r>
-        <w:br/>
-      </w:r>
-      <w:r>
-        <w:br/>
-        <w:t xml:space="preserve">- trzeba jakoś zabezpieczyć bazę danych kluczem, który będzie albo w </w:t>
-      </w:r>
-      <w:proofErr w:type="spellStart"/>
-      <w:r>
-        <w:t>keystore</w:t>
-      </w:r>
-      <w:proofErr w:type="spellEnd"/>
-      <w:r>
-        <w:t xml:space="preserve"> albo </w:t>
-      </w:r>
-      <w:proofErr w:type="spellStart"/>
-      <w:r>
-        <w:t>zhardkodowany</w:t>
-      </w:r>
-      <w:proofErr w:type="spellEnd"/>
-      <w:r>
-        <w:t xml:space="preserve"> w aplikacji tak, aby nie dało się do niej wejść – pytanie czy każdy rekord powinien by zaszyfrowany czy wystarczy zrobić to na całym pliku ?</w:t>
+        <w:t xml:space="preserve"> i z </w:t>
+      </w:r>
+      <w:proofErr w:type="spellStart"/>
+      <w:r>
+        <w:t>providerem</w:t>
+      </w:r>
+      <w:proofErr w:type="spellEnd"/>
+      <w:r>
+        <w:t xml:space="preserve"> od translatora?</w:t>
       </w:r>
       <w:r>
         <w:br/>
@@ -456,7 +514,11 @@
       </w:r>
       <w:proofErr w:type="spellEnd"/>
       <w:r>
-        <w:t xml:space="preserve"> już idzie do </w:t>
+        <w:t xml:space="preserve"> już </w:t>
+      </w:r>
+      <w:r>
+        <w:lastRenderedPageBreak/>
+        <w:t xml:space="preserve">idzie do </w:t>
       </w:r>
       <w:proofErr w:type="spellStart"/>
       <w:r>
@@ -480,7 +542,6 @@
           <w:sz w:val="28"/>
           <w:szCs w:val="28"/>
         </w:rPr>
-        <w:lastRenderedPageBreak/>
         <w:t>FIREBASE</w:t>
       </w:r>
       <w:r>
@@ -7719,7 +7780,7 @@
       </w:rPr>
     </w:lvl>
   </w:abstractNum>
-  <w:abstractNum w:abstractNumId="5" w15:restartNumberingAfterBreak="0">
+  <w:abstractNum w:abstractNumId="6" w15:restartNumberingAfterBreak="0">
     <w:nsid w:val="2F5E672C"/>
     <w:multiLevelType w:val="multilevel"/>
     <w:tmpl w:val="AAA2A1E2"/>
@@ -7868,7 +7929,7 @@
       </w:rPr>
     </w:lvl>
   </w:abstractNum>
-  <w:abstractNum w:abstractNumId="6" w15:restartNumberingAfterBreak="0">
+  <w:abstractNum w:abstractNumId="7" w15:restartNumberingAfterBreak="0">
     <w:nsid w:val="3DCE596E"/>
     <w:multiLevelType w:val="multilevel"/>
     <w:tmpl w:val="15BC0F10"/>
@@ -8017,7 +8078,7 @@
       </w:rPr>
     </w:lvl>
   </w:abstractNum>
-  <w:abstractNum w:abstractNumId="7" w15:restartNumberingAfterBreak="0">
+  <w:abstractNum w:abstractNumId="8" w15:restartNumberingAfterBreak="0">
     <w:nsid w:val="3E947F03"/>
     <w:multiLevelType w:val="multilevel"/>
     <w:tmpl w:val="E4785A62"/>
@@ -8134,7 +8195,7 @@
       </w:pPr>
     </w:lvl>
   </w:abstractNum>
-  <w:abstractNum w:abstractNumId="8" w15:restartNumberingAfterBreak="0">
+  <w:abstractNum w:abstractNumId="9" w15:restartNumberingAfterBreak="0">
     <w:nsid w:val="44B359B8"/>
     <w:multiLevelType w:val="multilevel"/>
     <w:tmpl w:val="86F03200"/>
@@ -8283,7 +8344,7 @@
       </w:rPr>
     </w:lvl>
   </w:abstractNum>
-  <w:abstractNum w:abstractNumId="9" w15:restartNumberingAfterBreak="0">
+  <w:abstractNum w:abstractNumId="10" w15:restartNumberingAfterBreak="0">
     <w:nsid w:val="54662406"/>
     <w:multiLevelType w:val="multilevel"/>
     <w:tmpl w:val="41C45C38"/>
@@ -8432,7 +8493,7 @@
       </w:rPr>
     </w:lvl>
   </w:abstractNum>
-  <w:abstractNum w:abstractNumId="10" w15:restartNumberingAfterBreak="0">
+  <w:abstractNum w:abstractNumId="11" w15:restartNumberingAfterBreak="0">
     <w:nsid w:val="57812BB5"/>
     <w:multiLevelType w:val="multilevel"/>
     <w:tmpl w:val="0D224A10"/>
@@ -8581,7 +8642,7 @@
       </w:rPr>
     </w:lvl>
   </w:abstractNum>
-  <w:abstractNum w:abstractNumId="11" w15:restartNumberingAfterBreak="0">
+  <w:abstractNum w:abstractNumId="12" w15:restartNumberingAfterBreak="0">
     <w:nsid w:val="744B3849"/>
     <w:multiLevelType w:val="multilevel"/>
     <w:tmpl w:val="F78C7530"/>
@@ -8698,13 +8759,13 @@
     <w:abstractNumId w:val="4"/>
   </w:num>
   <w:num w:numId="2">
-    <w:abstractNumId w:val="7"/>
+    <w:abstractNumId w:val="8"/>
   </w:num>
   <w:num w:numId="3">
     <w:abstractNumId w:val="1"/>
   </w:num>
   <w:num w:numId="4">
-    <w:abstractNumId w:val="11"/>
+    <w:abstractNumId w:val="12"/>
   </w:num>
   <w:num w:numId="5">
     <w:abstractNumId w:val="2"/>
@@ -8713,22 +8774,22 @@
     <w:abstractNumId w:val="0"/>
   </w:num>
   <w:num w:numId="7">
-    <w:abstractNumId w:val="8"/>
+    <w:abstractNumId w:val="9"/>
   </w:num>
   <w:num w:numId="8">
-    <w:abstractNumId w:val="6"/>
+    <w:abstractNumId w:val="7"/>
   </w:num>
   <w:num w:numId="9">
     <w:abstractNumId w:val="3"/>
   </w:num>
   <w:num w:numId="10">
+    <w:abstractNumId w:val="11"/>
+  </w:num>
+  <w:num w:numId="11">
     <w:abstractNumId w:val="10"/>
   </w:num>
-  <w:num w:numId="11">
-    <w:abstractNumId w:val="9"/>
-  </w:num>
   <w:num w:numId="12">
-    <w:abstractNumId w:val="5"/>
+    <w:abstractNumId w:val="6"/>
   </w:num>
 </w:numbering>
 </file>

</xml_diff>

<commit_message>
some refactoring, iap purchase state (without purchasing), ad removal, some fixes with translation provider, ads updates
</commit_message>
<xml_diff>
--- a/assets/time_to_party_assets/dokumentacja.docx
+++ b/assets/time_to_party_assets/dokumentacja.docx
@@ -117,214 +117,133 @@
       </w:r>
       <w:r>
         <w:br/>
-        <w:t xml:space="preserve">- </w:t>
-      </w:r>
-      <w:r>
-        <w:rPr>
-          <w:color w:val="00B0F0"/>
-        </w:rPr>
-        <w:t xml:space="preserve">trzeba </w:t>
-      </w:r>
-      <w:proofErr w:type="spellStart"/>
-      <w:r>
-        <w:rPr>
-          <w:color w:val="00B0F0"/>
-        </w:rPr>
-        <w:t>rozkminić</w:t>
-      </w:r>
-      <w:proofErr w:type="spellEnd"/>
-      <w:r>
-        <w:rPr>
-          <w:color w:val="00B0F0"/>
-        </w:rPr>
-        <w:t xml:space="preserve"> co jest nie tak z </w:t>
-      </w:r>
-      <w:proofErr w:type="spellStart"/>
-      <w:r>
-        <w:rPr>
-          <w:color w:val="00B0F0"/>
-        </w:rPr>
-        <w:t>zone</w:t>
-      </w:r>
-      <w:proofErr w:type="spellEnd"/>
-      <w:r>
-        <w:rPr>
-          <w:color w:val="00B0F0"/>
-        </w:rPr>
+        <w:t xml:space="preserve">- nadal jest problem z zatrzymywaniem i odtwarzaniem dźwięku, ten </w:t>
+      </w:r>
+      <w:proofErr w:type="spellStart"/>
+      <w:r>
+        <w:t>provider</w:t>
+      </w:r>
+      <w:proofErr w:type="spellEnd"/>
+      <w:r>
+        <w:t xml:space="preserve"> nie do końca działa poprawnie, raz się wyłącza ten dźwięk poprzez </w:t>
+      </w:r>
+      <w:proofErr w:type="spellStart"/>
+      <w:r>
+        <w:t>setting-provider</w:t>
+      </w:r>
+      <w:proofErr w:type="spellEnd"/>
+      <w:r>
+        <w:t xml:space="preserve"> i </w:t>
+      </w:r>
+      <w:proofErr w:type="spellStart"/>
+      <w:r>
+        <w:t>settings.persistence</w:t>
+      </w:r>
+      <w:proofErr w:type="spellEnd"/>
+      <w:r>
+        <w:t xml:space="preserve"> a raz nie, teraz konieczne jest to aby dźwięk wyłączyć dla reklamy </w:t>
+      </w:r>
+      <w:proofErr w:type="spellStart"/>
+      <w:r>
+        <w:t>interstitial</w:t>
+      </w:r>
+      <w:proofErr w:type="spellEnd"/>
+      <w:r>
+        <w:t xml:space="preserve"> – dlaczego mi to nie działa? Wygląda jakby te </w:t>
+      </w:r>
+      <w:proofErr w:type="spellStart"/>
+      <w:r>
+        <w:t>providery</w:t>
+      </w:r>
+      <w:proofErr w:type="spellEnd"/>
+      <w:r>
+        <w:t xml:space="preserve"> zaskakiwały po </w:t>
+      </w:r>
+      <w:proofErr w:type="spellStart"/>
+      <w:r>
+        <w:t>chiwli</w:t>
+      </w:r>
+      <w:proofErr w:type="spellEnd"/>
+      <w:r>
+        <w:t xml:space="preserve"> a nie od razu.. + do tego dźwięk na reklamie </w:t>
+      </w:r>
+      <w:proofErr w:type="spellStart"/>
+      <w:r>
+        <w:t>interstitial</w:t>
+      </w:r>
+      <w:proofErr w:type="spellEnd"/>
+      <w:r>
+        <w:t xml:space="preserve"> jest urywany</w:t>
+      </w:r>
+      <w:r>
         <w:t xml:space="preserve"> </w:t>
       </w:r>
-      <w:proofErr w:type="spellStart"/>
-      <w:r>
-        <w:rPr>
-          <w:color w:val="00B0F0"/>
-        </w:rPr>
-        <w:t>mismatch</w:t>
-      </w:r>
-      <w:proofErr w:type="spellEnd"/>
-      <w:r>
-        <w:rPr>
-          <w:color w:val="00B0F0"/>
-        </w:rPr>
-        <w:t xml:space="preserve">, zauważyłem że na ekranie </w:t>
-      </w:r>
-      <w:proofErr w:type="spellStart"/>
-      <w:r>
-        <w:rPr>
-          <w:color w:val="00B0F0"/>
-        </w:rPr>
-        <w:t>main</w:t>
-      </w:r>
-      <w:proofErr w:type="spellEnd"/>
-      <w:r>
-        <w:rPr>
-          <w:color w:val="00B0F0"/>
-        </w:rPr>
-        <w:t xml:space="preserve"> menu nie zmienia się teraz język, jak dodałem tam reklamy – czy to może mieć na to wpływ? </w:t>
-      </w:r>
-      <w:r>
-        <w:t xml:space="preserve">– zreorganizowałem całego </w:t>
-      </w:r>
-      <w:proofErr w:type="spellStart"/>
-      <w:r>
-        <w:t>maina</w:t>
-      </w:r>
-      <w:proofErr w:type="spellEnd"/>
-      <w:r>
-        <w:t xml:space="preserve">, </w:t>
-      </w:r>
-      <w:proofErr w:type="spellStart"/>
-      <w:r>
-        <w:t>pomoglo</w:t>
-      </w:r>
-      <w:proofErr w:type="spellEnd"/>
-      <w:r>
-        <w:t xml:space="preserve"> z </w:t>
-      </w:r>
-      <w:proofErr w:type="spellStart"/>
-      <w:r>
-        <w:t>zone</w:t>
-      </w:r>
-      <w:proofErr w:type="spellEnd"/>
-      <w:r>
-        <w:t xml:space="preserve"> </w:t>
-      </w:r>
-      <w:proofErr w:type="spellStart"/>
-      <w:r>
-        <w:t>mismatch</w:t>
-      </w:r>
-      <w:proofErr w:type="spellEnd"/>
-      <w:r>
-        <w:t xml:space="preserve"> ale teraz nie działa mi metoda </w:t>
-      </w:r>
-      <w:proofErr w:type="spellStart"/>
-      <w:r>
-        <w:t>getTranslatedtext</w:t>
-      </w:r>
-      <w:proofErr w:type="spellEnd"/>
-      <w:r>
-        <w:t xml:space="preserve"> z tego </w:t>
-      </w:r>
-      <w:proofErr w:type="spellStart"/>
-      <w:r>
-        <w:t>providera</w:t>
-      </w:r>
-      <w:proofErr w:type="spellEnd"/>
-      <w:r>
-        <w:t xml:space="preserve"> :/ </w:t>
-      </w:r>
-      <w:bookmarkStart w:id="0" w:name="_GoBack"/>
-      <w:bookmarkEnd w:id="0"/>
+      <w:r>
+        <w:rPr>
+          <w:color w:val="FF0000"/>
+        </w:rPr>
+        <w:t xml:space="preserve">– na razie poczekam aż zrobię </w:t>
+      </w:r>
+      <w:proofErr w:type="spellStart"/>
+      <w:r>
+        <w:rPr>
+          <w:color w:val="FF0000"/>
+        </w:rPr>
+        <w:t>build’a</w:t>
+      </w:r>
+      <w:proofErr w:type="spellEnd"/>
+      <w:r>
+        <w:rPr>
+          <w:color w:val="FF0000"/>
+        </w:rPr>
+        <w:t xml:space="preserve"> i wtedy posprawdzam co jest nie tak</w:t>
+      </w:r>
       <w:r>
         <w:br/>
       </w:r>
       <w:r>
         <w:br/>
-        <w:t xml:space="preserve">- nadal jest problem z zatrzymywaniem i odtwarzaniem dźwięku, ten </w:t>
-      </w:r>
-      <w:proofErr w:type="spellStart"/>
-      <w:r>
-        <w:t>provider</w:t>
-      </w:r>
-      <w:proofErr w:type="spellEnd"/>
-      <w:r>
-        <w:t xml:space="preserve"> nie do końca działa poprawnie, raz się wyłącza ten dźwięk poprzez </w:t>
-      </w:r>
-      <w:proofErr w:type="spellStart"/>
-      <w:r>
-        <w:t>setting-provider</w:t>
-      </w:r>
-      <w:proofErr w:type="spellEnd"/>
-      <w:r>
-        <w:t xml:space="preserve"> i </w:t>
-      </w:r>
-      <w:proofErr w:type="spellStart"/>
-      <w:r>
-        <w:t>settings.persistence</w:t>
-      </w:r>
-      <w:proofErr w:type="spellEnd"/>
-      <w:r>
-        <w:t xml:space="preserve"> a raz nie, teraz konieczne jest to aby dźwięk wyłączyć dla reklamy </w:t>
-      </w:r>
-      <w:proofErr w:type="spellStart"/>
-      <w:r>
-        <w:t>interstitial</w:t>
-      </w:r>
-      <w:proofErr w:type="spellEnd"/>
-      <w:r>
-        <w:t xml:space="preserve"> – dlaczego mi to nie działa? Wygląda jakby te </w:t>
-      </w:r>
-      <w:proofErr w:type="spellStart"/>
-      <w:r>
-        <w:t>providery</w:t>
-      </w:r>
-      <w:proofErr w:type="spellEnd"/>
-      <w:r>
-        <w:t xml:space="preserve"> zaskakiwały po </w:t>
-      </w:r>
-      <w:proofErr w:type="spellStart"/>
-      <w:r>
-        <w:t>chiwli</w:t>
-      </w:r>
-      <w:proofErr w:type="spellEnd"/>
-      <w:r>
-        <w:t xml:space="preserve"> a nie od razu.. czy to przez ten </w:t>
-      </w:r>
-      <w:proofErr w:type="spellStart"/>
-      <w:r>
-        <w:t>mismatch</w:t>
-      </w:r>
-      <w:proofErr w:type="spellEnd"/>
-      <w:r>
-        <w:t xml:space="preserve"> też? + do tego dźwięk na reklamie </w:t>
-      </w:r>
-      <w:proofErr w:type="spellStart"/>
-      <w:r>
-        <w:t>interstitial</w:t>
-      </w:r>
-      <w:proofErr w:type="spellEnd"/>
-      <w:r>
-        <w:t xml:space="preserve"> jest urywany</w:t>
-      </w:r>
-      <w:r>
-        <w:br/>
-      </w:r>
-      <w:r>
-        <w:br/>
+      </w:r>
+      <w:r>
+        <w:rPr>
+          <w:strike/>
+        </w:rPr>
         <w:t xml:space="preserve">- w wersji darmowej gry pojawił się problem (a może był?), że w trakcie pominięcia słowa np. na karcie pantomimy – nie losuje się ponownie z bazy – trzeba sprawdzić czy w pełnej – płatnej dzieje się to samo – a może tak trafiało z tego względu, że jest tylko 10 rekordów? -&gt; </w:t>
       </w:r>
       <w:proofErr w:type="spellStart"/>
       <w:r>
+        <w:rPr>
+          <w:strike/>
+        </w:rPr>
         <w:t>refer</w:t>
       </w:r>
       <w:proofErr w:type="spellEnd"/>
       <w:r>
+        <w:rPr>
+          <w:strike/>
+        </w:rPr>
         <w:t xml:space="preserve"> to </w:t>
       </w:r>
       <w:proofErr w:type="spellStart"/>
       <w:r>
+        <w:rPr>
+          <w:strike/>
+        </w:rPr>
         <w:t>ekran_reklamy</w:t>
       </w:r>
-      <w:proofErr w:type="spellEnd"/>
+      <w:r>
+        <w:rPr>
+          <w:color w:val="FF0000"/>
+        </w:rPr>
+        <w:t>NA</w:t>
+      </w:r>
+      <w:proofErr w:type="spellEnd"/>
+      <w:r>
+        <w:rPr>
+          <w:color w:val="FF0000"/>
+        </w:rPr>
+        <w:t xml:space="preserve"> RAZIE DZIAŁA OK?</w:t>
+      </w:r>
       <w:r>
         <w:br/>
       </w:r>
@@ -377,32 +296,70 @@
       </w:r>
       <w:proofErr w:type="spellEnd"/>
       <w:r>
-        <w:t xml:space="preserve">” na trochę głośniejszy i sprawdzić co się odwaliło z pobieraniem niektórych słów, być może jest to związane z </w:t>
-      </w:r>
-      <w:proofErr w:type="spellStart"/>
-      <w:r>
+        <w:t xml:space="preserve">” na trochę głośniejszy i </w:t>
+      </w:r>
+      <w:r>
+        <w:rPr>
+          <w:strike/>
+        </w:rPr>
+        <w:t xml:space="preserve">sprawdzić co się odwaliło z pobieraniem niektórych słów, być może jest to związane z </w:t>
+      </w:r>
+      <w:proofErr w:type="spellStart"/>
+      <w:r>
+        <w:rPr>
+          <w:strike/>
+        </w:rPr>
         <w:t>zone</w:t>
       </w:r>
       <w:proofErr w:type="spellEnd"/>
       <w:r>
+        <w:rPr>
+          <w:strike/>
+        </w:rPr>
         <w:t xml:space="preserve"> </w:t>
       </w:r>
       <w:proofErr w:type="spellStart"/>
       <w:r>
+        <w:rPr>
+          <w:strike/>
+        </w:rPr>
         <w:t>mismatch</w:t>
       </w:r>
       <w:proofErr w:type="spellEnd"/>
       <w:r>
+        <w:rPr>
+          <w:strike/>
+        </w:rPr>
         <w:t xml:space="preserve"> i z </w:t>
       </w:r>
       <w:proofErr w:type="spellStart"/>
       <w:r>
+        <w:rPr>
+          <w:strike/>
+        </w:rPr>
         <w:t>providerem</w:t>
       </w:r>
       <w:proofErr w:type="spellEnd"/>
       <w:r>
-        <w:t xml:space="preserve"> od translatora?</w:t>
-      </w:r>
+        <w:rPr>
+          <w:strike/>
+        </w:rPr>
+        <w:t xml:space="preserve"> od translatora</w:t>
+      </w:r>
+      <w:r>
+        <w:t>?</w:t>
+      </w:r>
+      <w:r>
+        <w:t xml:space="preserve"> </w:t>
+      </w:r>
+      <w:bookmarkStart w:id="0" w:name="_GoBack"/>
+      <w:r>
+        <w:rPr>
+          <w:color w:val="FF0000"/>
+        </w:rPr>
+        <w:t>– NA RAZIE DZIAŁA OK?</w:t>
+      </w:r>
+      <w:bookmarkEnd w:id="0"/>
       <w:r>
         <w:br/>
       </w:r>
@@ -652,14 +609,7 @@
         <w:rPr>
           <w:color w:val="000000" w:themeColor="text1"/>
         </w:rPr>
-        <w:t xml:space="preserve"> billing, więc będzie </w:t>
-      </w:r>
-      <w:r>
-        <w:rPr>
-          <w:color w:val="000000" w:themeColor="text1"/>
-        </w:rPr>
-        <w:lastRenderedPageBreak/>
-        <w:t xml:space="preserve">używane do tego konto </w:t>
+        <w:t xml:space="preserve"> billing, więc będzie używane do tego konto </w:t>
       </w:r>
       <w:proofErr w:type="spellStart"/>
       <w:r>
@@ -727,6 +677,7 @@
         <w:rPr>
           <w:color w:val="000000" w:themeColor="text1"/>
         </w:rPr>
+        <w:lastRenderedPageBreak/>
         <w:t>play</w:t>
       </w:r>
       <w:proofErr w:type="spellEnd"/>
@@ -1260,7 +1211,6 @@
         </w:rPr>
       </w:pPr>
       <w:r>
-        <w:lastRenderedPageBreak/>
         <w:t>- dopracowanie czasu dla wszystkich kart</w:t>
       </w:r>
       <w:r>
@@ -1313,7 +1263,15 @@
           <w:rStyle w:val="x193iq5w"/>
           <w:color w:val="C00000"/>
         </w:rPr>
-        <w:t xml:space="preserve">Problem z wartościami prawdopodobnie w funkcji gdzie ustawia offset jest 20=&gt; a następnie &gt;19,na </w:t>
+        <w:t xml:space="preserve">Problem z wartościami prawdopodobnie w funkcji gdzie ustawia offset </w:t>
+      </w:r>
+      <w:r>
+        <w:rPr>
+          <w:rStyle w:val="x193iq5w"/>
+          <w:color w:val="C00000"/>
+        </w:rPr>
+        <w:lastRenderedPageBreak/>
+        <w:t xml:space="preserve">jest 20=&gt; a następnie &gt;19,na </w:t>
       </w:r>
       <w:proofErr w:type="spellStart"/>
       <w:r>
@@ -1650,80 +1608,80 @@
       </w:r>
       <w:proofErr w:type="spellEnd"/>
       <w:r>
-        <w:t xml:space="preserve"> tylko 2 osoby, tak jak jest to w gierkach </w:t>
+        <w:t xml:space="preserve"> tylko 2 osoby, tak jak jest to w gierkach małżeńskich, też </w:t>
+      </w:r>
+      <w:proofErr w:type="spellStart"/>
+      <w:r>
+        <w:t>możnaby</w:t>
+      </w:r>
+      <w:proofErr w:type="spellEnd"/>
+      <w:r>
+        <w:t xml:space="preserve"> dodać info aby ustaliły kto jest graczem nr.1 kto graczem nr.2 gdyż może to mieć znaczenie w niektórych kartach gdzie aplikacja będzie odnosiła się do danej osoby z drużyny</w:t>
+      </w:r>
+    </w:p>
+    <w:p>
+      <w:r>
+        <w:t xml:space="preserve">- odnośnie </w:t>
+      </w:r>
+      <w:proofErr w:type="spellStart"/>
+      <w:r>
+        <w:t>loading</w:t>
+      </w:r>
+      <w:proofErr w:type="spellEnd"/>
+      <w:r>
+        <w:t xml:space="preserve"> </w:t>
+      </w:r>
+      <w:proofErr w:type="spellStart"/>
+      <w:r>
+        <w:t>indicator</w:t>
+      </w:r>
+      <w:proofErr w:type="spellEnd"/>
+      <w:r>
+        <w:t xml:space="preserve"> - &gt; </w:t>
+      </w:r>
+      <w:proofErr w:type="spellStart"/>
+      <w:r>
+        <w:t>możnaby</w:t>
+      </w:r>
+      <w:proofErr w:type="spellEnd"/>
+      <w:r>
+        <w:t xml:space="preserve"> zrobić jakiś </w:t>
+      </w:r>
+      <w:proofErr w:type="spellStart"/>
+      <w:r>
+        <w:t>customowy</w:t>
+      </w:r>
+      <w:proofErr w:type="spellEnd"/>
+      <w:r>
+        <w:t xml:space="preserve"> </w:t>
+      </w:r>
+      <w:proofErr w:type="spellStart"/>
+      <w:r>
+        <w:t>indicator</w:t>
+      </w:r>
+      <w:proofErr w:type="spellEnd"/>
+      <w:r>
+        <w:t xml:space="preserve">, np. kręcące się te strzałeczki z danej karty albo np. kwadracik pokonujący jakiś </w:t>
+      </w:r>
+      <w:proofErr w:type="spellStart"/>
+      <w:r>
+        <w:t>customowy</w:t>
+      </w:r>
+      <w:proofErr w:type="spellEnd"/>
+      <w:r>
+        <w:t xml:space="preserve"> </w:t>
+      </w:r>
+      <w:proofErr w:type="spellStart"/>
+      <w:r>
+        <w:t>path</w:t>
+      </w:r>
+      <w:proofErr w:type="spellEnd"/>
+      <w:r>
+        <w:t xml:space="preserve">, pomyśleć ogólnie czy </w:t>
       </w:r>
       <w:r>
         <w:lastRenderedPageBreak/>
-        <w:t xml:space="preserve">małżeńskich, też </w:t>
-      </w:r>
-      <w:proofErr w:type="spellStart"/>
-      <w:r>
-        <w:t>możnaby</w:t>
-      </w:r>
-      <w:proofErr w:type="spellEnd"/>
-      <w:r>
-        <w:t xml:space="preserve"> dodać info aby ustaliły kto jest graczem nr.1 kto graczem nr.2 gdyż może to mieć znaczenie w niektórych kartach gdzie aplikacja będzie odnosiła się do danej osoby z drużyny</w:t>
-      </w:r>
-    </w:p>
-    <w:p>
-      <w:r>
-        <w:t xml:space="preserve">- odnośnie </w:t>
-      </w:r>
-      <w:proofErr w:type="spellStart"/>
-      <w:r>
-        <w:t>loading</w:t>
-      </w:r>
-      <w:proofErr w:type="spellEnd"/>
-      <w:r>
-        <w:t xml:space="preserve"> </w:t>
-      </w:r>
-      <w:proofErr w:type="spellStart"/>
-      <w:r>
-        <w:t>indicator</w:t>
-      </w:r>
-      <w:proofErr w:type="spellEnd"/>
-      <w:r>
-        <w:t xml:space="preserve"> - &gt; </w:t>
-      </w:r>
-      <w:proofErr w:type="spellStart"/>
-      <w:r>
-        <w:t>możnaby</w:t>
-      </w:r>
-      <w:proofErr w:type="spellEnd"/>
-      <w:r>
-        <w:t xml:space="preserve"> zrobić jakiś </w:t>
-      </w:r>
-      <w:proofErr w:type="spellStart"/>
-      <w:r>
-        <w:t>customowy</w:t>
-      </w:r>
-      <w:proofErr w:type="spellEnd"/>
-      <w:r>
-        <w:t xml:space="preserve"> </w:t>
-      </w:r>
-      <w:proofErr w:type="spellStart"/>
-      <w:r>
-        <w:t>indicator</w:t>
-      </w:r>
-      <w:proofErr w:type="spellEnd"/>
-      <w:r>
-        <w:t xml:space="preserve">, np. kręcące się te strzałeczki z danej karty albo np. kwadracik pokonujący jakiś </w:t>
-      </w:r>
-      <w:proofErr w:type="spellStart"/>
-      <w:r>
-        <w:t>customowy</w:t>
-      </w:r>
-      <w:proofErr w:type="spellEnd"/>
-      <w:r>
-        <w:t xml:space="preserve"> </w:t>
-      </w:r>
-      <w:proofErr w:type="spellStart"/>
-      <w:r>
-        <w:t>path</w:t>
-      </w:r>
-      <w:proofErr w:type="spellEnd"/>
-      <w:r>
-        <w:t xml:space="preserve">, pomyśleć ogólnie czy powinien być w </w:t>
+        <w:t xml:space="preserve">powinien być w </w:t>
       </w:r>
       <w:proofErr w:type="spellStart"/>
       <w:r>
@@ -2871,16 +2829,6 @@
           <w:lang w:eastAsia="pl-PL"/>
         </w:rPr>
         <w:br/>
-      </w:r>
-      <w:r>
-        <w:rPr>
-          <w:rFonts w:ascii="Courier New" w:eastAsia="Times New Roman" w:hAnsi="Courier New" w:cs="Courier New"/>
-          <w:color w:val="CC7832"/>
-          <w:sz w:val="20"/>
-          <w:szCs w:val="20"/>
-          <w:lang w:eastAsia="pl-PL"/>
-        </w:rPr>
-        <w:lastRenderedPageBreak/>
         <w:t xml:space="preserve">  </w:t>
       </w:r>
       <w:proofErr w:type="spellStart"/>
@@ -3241,6 +3189,7 @@
           <w:sz w:val="28"/>
           <w:szCs w:val="28"/>
         </w:rPr>
+        <w:lastRenderedPageBreak/>
         <w:t>OPIS KART I ICH BAZY DANYCH:</w:t>
       </w:r>
     </w:p>
@@ -7703,7 +7652,7 @@
       </w:rPr>
     </w:lvl>
   </w:abstractNum>
-  <w:abstractNum w:abstractNumId="6" w15:restartNumberingAfterBreak="0">
+  <w:abstractNum w:abstractNumId="5" w15:restartNumberingAfterBreak="0">
     <w:nsid w:val="2F5E672C"/>
     <w:multiLevelType w:val="multilevel"/>
     <w:tmpl w:val="AAA2A1E2"/>
@@ -7852,7 +7801,7 @@
       </w:rPr>
     </w:lvl>
   </w:abstractNum>
-  <w:abstractNum w:abstractNumId="7" w15:restartNumberingAfterBreak="0">
+  <w:abstractNum w:abstractNumId="6" w15:restartNumberingAfterBreak="0">
     <w:nsid w:val="3DCE596E"/>
     <w:multiLevelType w:val="multilevel"/>
     <w:tmpl w:val="15BC0F10"/>
@@ -8001,7 +7950,7 @@
       </w:rPr>
     </w:lvl>
   </w:abstractNum>
-  <w:abstractNum w:abstractNumId="8" w15:restartNumberingAfterBreak="0">
+  <w:abstractNum w:abstractNumId="7" w15:restartNumberingAfterBreak="0">
     <w:nsid w:val="3E947F03"/>
     <w:multiLevelType w:val="multilevel"/>
     <w:tmpl w:val="E4785A62"/>
@@ -8118,7 +8067,7 @@
       </w:pPr>
     </w:lvl>
   </w:abstractNum>
-  <w:abstractNum w:abstractNumId="9" w15:restartNumberingAfterBreak="0">
+  <w:abstractNum w:abstractNumId="8" w15:restartNumberingAfterBreak="0">
     <w:nsid w:val="44B359B8"/>
     <w:multiLevelType w:val="multilevel"/>
     <w:tmpl w:val="86F03200"/>
@@ -8267,7 +8216,7 @@
       </w:rPr>
     </w:lvl>
   </w:abstractNum>
-  <w:abstractNum w:abstractNumId="10" w15:restartNumberingAfterBreak="0">
+  <w:abstractNum w:abstractNumId="9" w15:restartNumberingAfterBreak="0">
     <w:nsid w:val="54662406"/>
     <w:multiLevelType w:val="multilevel"/>
     <w:tmpl w:val="41C45C38"/>
@@ -8416,7 +8365,7 @@
       </w:rPr>
     </w:lvl>
   </w:abstractNum>
-  <w:abstractNum w:abstractNumId="11" w15:restartNumberingAfterBreak="0">
+  <w:abstractNum w:abstractNumId="10" w15:restartNumberingAfterBreak="0">
     <w:nsid w:val="57812BB5"/>
     <w:multiLevelType w:val="multilevel"/>
     <w:tmpl w:val="0D224A10"/>
@@ -8565,7 +8514,7 @@
       </w:rPr>
     </w:lvl>
   </w:abstractNum>
-  <w:abstractNum w:abstractNumId="12" w15:restartNumberingAfterBreak="0">
+  <w:abstractNum w:abstractNumId="11" w15:restartNumberingAfterBreak="0">
     <w:nsid w:val="744B3849"/>
     <w:multiLevelType w:val="multilevel"/>
     <w:tmpl w:val="F78C7530"/>
@@ -8682,13 +8631,13 @@
     <w:abstractNumId w:val="4"/>
   </w:num>
   <w:num w:numId="2">
-    <w:abstractNumId w:val="8"/>
+    <w:abstractNumId w:val="7"/>
   </w:num>
   <w:num w:numId="3">
     <w:abstractNumId w:val="1"/>
   </w:num>
   <w:num w:numId="4">
-    <w:abstractNumId w:val="12"/>
+    <w:abstractNumId w:val="11"/>
   </w:num>
   <w:num w:numId="5">
     <w:abstractNumId w:val="2"/>
@@ -8697,22 +8646,22 @@
     <w:abstractNumId w:val="0"/>
   </w:num>
   <w:num w:numId="7">
-    <w:abstractNumId w:val="9"/>
+    <w:abstractNumId w:val="8"/>
   </w:num>
   <w:num w:numId="8">
-    <w:abstractNumId w:val="7"/>
+    <w:abstractNumId w:val="6"/>
   </w:num>
   <w:num w:numId="9">
     <w:abstractNumId w:val="3"/>
   </w:num>
   <w:num w:numId="10">
-    <w:abstractNumId w:val="11"/>
+    <w:abstractNumId w:val="10"/>
   </w:num>
   <w:num w:numId="11">
-    <w:abstractNumId w:val="10"/>
+    <w:abstractNumId w:val="9"/>
   </w:num>
   <w:num w:numId="12">
-    <w:abstractNumId w:val="6"/>
+    <w:abstractNumId w:val="5"/>
   </w:num>
 </w:numbering>
 </file>

</xml_diff>

<commit_message>
some updates on iap, trying to understand and fixing
</commit_message>
<xml_diff>
--- a/assets/time_to_party_assets/dokumentacja.docx
+++ b/assets/time_to_party_assets/dokumentacja.docx
@@ -112,11 +112,48 @@
       <w:r>
         <w:t>______________________________</w:t>
       </w:r>
+    </w:p>
+    <w:p>
+      <w:r>
+        <w:t>TODO OTHERS:</w:t>
+      </w:r>
+    </w:p>
+    <w:p>
+      <w:r>
+        <w:t xml:space="preserve">– ogólnie dopracowanie wizualne i tematyczne tych 3 </w:t>
+      </w:r>
+      <w:proofErr w:type="spellStart"/>
+      <w:r>
+        <w:t>AlertDialogów</w:t>
+      </w:r>
+      <w:proofErr w:type="spellEnd"/>
+      <w:r>
+        <w:t xml:space="preserve"> na ekranie </w:t>
+      </w:r>
+      <w:proofErr w:type="spellStart"/>
+      <w:r>
+        <w:t>KupTeraz</w:t>
+      </w:r>
+      <w:proofErr w:type="spellEnd"/>
       <w:r>
         <w:br/>
       </w:r>
       <w:r>
         <w:br/>
+      </w:r>
+      <w:r>
+        <w:t>__________________________________________________________________________________</w:t>
+      </w:r>
+      <w:r>
+        <w:br/>
+      </w:r>
+      <w:r>
+        <w:t>TO TEST:</w:t>
+      </w:r>
+      <w:r>
+        <w:br/>
+      </w:r>
+      <w:r>
         <w:t xml:space="preserve">- nadal jest problem z zatrzymywaniem i odtwarzaniem dźwięku, ten </w:t>
       </w:r>
       <w:proofErr w:type="spellStart"/>
@@ -182,21 +219,41 @@
         <w:rPr>
           <w:color w:val="FF0000"/>
         </w:rPr>
-        <w:t xml:space="preserve">– na razie poczekam aż zrobię </w:t>
-      </w:r>
-      <w:proofErr w:type="spellStart"/>
+        <w:t xml:space="preserve">– </w:t>
+      </w:r>
       <w:r>
         <w:rPr>
           <w:color w:val="FF0000"/>
         </w:rPr>
-        <w:t>build’a</w:t>
-      </w:r>
-      <w:proofErr w:type="spellEnd"/>
+        <w:t xml:space="preserve">- sprawdzenie czy </w:t>
+      </w:r>
+      <w:proofErr w:type="spellStart"/>
       <w:r>
         <w:rPr>
           <w:color w:val="FF0000"/>
         </w:rPr>
-        <w:t xml:space="preserve"> i wtedy posprawdzam co jest nie tak</w:t>
+        <w:t>provider</w:t>
+      </w:r>
+      <w:proofErr w:type="spellEnd"/>
+      <w:r>
+        <w:rPr>
+          <w:color w:val="FF0000"/>
+        </w:rPr>
+        <w:t xml:space="preserve"> od dźwięku jest inicjalizowany w kilku miejscach – powinien być używany tylko i wyłącznie jako </w:t>
+      </w:r>
+      <w:proofErr w:type="spellStart"/>
+      <w:r>
+        <w:rPr>
+          <w:color w:val="FF0000"/>
+        </w:rPr>
+        <w:t>provider</w:t>
+      </w:r>
+      <w:proofErr w:type="spellEnd"/>
+      <w:r>
+        <w:rPr>
+          <w:color w:val="FF0000"/>
+        </w:rPr>
+        <w:t>..</w:t>
       </w:r>
       <w:r>
         <w:br/>
@@ -206,47 +263,89 @@
       </w:r>
       <w:r>
         <w:rPr>
-          <w:strike/>
-        </w:rPr>
-        <w:t xml:space="preserve">- w wersji darmowej gry pojawił się problem (a może był?), że w trakcie pominięcia słowa np. na karcie pantomimy – nie losuje się ponownie z bazy – trzeba sprawdzić czy w pełnej – płatnej dzieje się to samo – a może tak trafiało z tego względu, że jest tylko 10 rekordów? -&gt; </w:t>
-      </w:r>
-      <w:proofErr w:type="spellStart"/>
-      <w:r>
-        <w:rPr>
-          <w:strike/>
-        </w:rPr>
-        <w:t>refer</w:t>
-      </w:r>
-      <w:proofErr w:type="spellEnd"/>
-      <w:r>
-        <w:rPr>
-          <w:strike/>
-        </w:rPr>
-        <w:t xml:space="preserve"> to </w:t>
-      </w:r>
-      <w:proofErr w:type="spellStart"/>
-      <w:r>
-        <w:rPr>
-          <w:strike/>
-        </w:rPr>
-        <w:t>ekran_reklamy</w:t>
-      </w:r>
-      <w:r>
-        <w:rPr>
           <w:color w:val="FF0000"/>
         </w:rPr>
-        <w:t>NA</w:t>
-      </w:r>
-      <w:proofErr w:type="spellEnd"/>
+        <w:t>- przetestowanie pominięć słów na kartach w wersji darmowej oraz po dokonaniu płatności i odblokowaniu aplikacji</w:t>
+      </w:r>
       <w:r>
         <w:rPr>
           <w:color w:val="FF0000"/>
         </w:rPr>
-        <w:t xml:space="preserve"> RAZIE DZIAŁA OK?</w:t>
-      </w:r>
-      <w:r>
         <w:br/>
-      </w:r>
+        <w:t xml:space="preserve">- przetestowanie pobierania słów dla danych języków na ekranie karty w wersji darmowej i płatnej aplikacji </w:t>
+      </w:r>
+      <w:r>
+        <w:rPr>
+          <w:color w:val="FF0000"/>
+        </w:rPr>
+        <w:br/>
+        <w:t>- sprawdzenie czy reklamy się poprawnie usuwają w wersji płatnej i czy aktualizuje się UI oraz baza danych</w:t>
+      </w:r>
+      <w:r>
+        <w:rPr>
+          <w:color w:val="FF0000"/>
+        </w:rPr>
+        <w:br/>
+        <w:t xml:space="preserve">- do przetestowania </w:t>
+      </w:r>
+      <w:proofErr w:type="spellStart"/>
+      <w:r>
+        <w:rPr>
+          <w:color w:val="FF0000"/>
+        </w:rPr>
+        <w:t>restore</w:t>
+      </w:r>
+      <w:proofErr w:type="spellEnd"/>
+      <w:r>
+        <w:rPr>
+          <w:color w:val="FF0000"/>
+        </w:rPr>
+        <w:t xml:space="preserve"> </w:t>
+      </w:r>
+      <w:proofErr w:type="spellStart"/>
+      <w:r>
+        <w:rPr>
+          <w:color w:val="FF0000"/>
+        </w:rPr>
+        <w:t>purchases</w:t>
+      </w:r>
+      <w:proofErr w:type="spellEnd"/>
+      <w:r>
+        <w:rPr>
+          <w:color w:val="FF0000"/>
+        </w:rPr>
+        <w:t xml:space="preserve"> po odinstalowaniu aplikacji oraz po instalacji na tym samym koncie </w:t>
+      </w:r>
+      <w:proofErr w:type="spellStart"/>
+      <w:r>
+        <w:rPr>
+          <w:color w:val="FF0000"/>
+        </w:rPr>
+        <w:t>google</w:t>
+      </w:r>
+      <w:proofErr w:type="spellEnd"/>
+      <w:r>
+        <w:rPr>
+          <w:color w:val="FF0000"/>
+        </w:rPr>
+        <w:t xml:space="preserve"> </w:t>
+      </w:r>
+      <w:proofErr w:type="spellStart"/>
+      <w:r>
+        <w:rPr>
+          <w:color w:val="FF0000"/>
+        </w:rPr>
+        <w:t>play</w:t>
+      </w:r>
+      <w:proofErr w:type="spellEnd"/>
+      <w:r>
+        <w:rPr>
+          <w:color w:val="FF0000"/>
+        </w:rPr>
+        <w:t xml:space="preserve"> ale na innym urządzeniu</w:t>
+      </w:r>
+    </w:p>
+    <w:p>
       <w:r>
         <w:br/>
         <w:t xml:space="preserve">- trzeba jakoś zabezpieczyć bazę danych kluczem, który będzie albo w </w:t>
@@ -296,70 +395,11 @@
       </w:r>
       <w:proofErr w:type="spellEnd"/>
       <w:r>
-        <w:t xml:space="preserve">” na trochę głośniejszy i </w:t>
-      </w:r>
-      <w:r>
-        <w:rPr>
-          <w:strike/>
-        </w:rPr>
-        <w:t xml:space="preserve">sprawdzić co się odwaliło z pobieraniem niektórych słów, być może jest to związane z </w:t>
-      </w:r>
-      <w:proofErr w:type="spellStart"/>
-      <w:r>
-        <w:rPr>
-          <w:strike/>
-        </w:rPr>
-        <w:t>zone</w:t>
-      </w:r>
-      <w:proofErr w:type="spellEnd"/>
-      <w:r>
-        <w:rPr>
-          <w:strike/>
-        </w:rPr>
-        <w:t xml:space="preserve"> </w:t>
-      </w:r>
-      <w:proofErr w:type="spellStart"/>
-      <w:r>
-        <w:rPr>
-          <w:strike/>
-        </w:rPr>
-        <w:t>mismatch</w:t>
-      </w:r>
-      <w:proofErr w:type="spellEnd"/>
-      <w:r>
-        <w:rPr>
-          <w:strike/>
-        </w:rPr>
-        <w:t xml:space="preserve"> i z </w:t>
-      </w:r>
-      <w:proofErr w:type="spellStart"/>
-      <w:r>
-        <w:rPr>
-          <w:strike/>
-        </w:rPr>
-        <w:t>providerem</w:t>
-      </w:r>
-      <w:proofErr w:type="spellEnd"/>
-      <w:r>
-        <w:rPr>
-          <w:strike/>
-        </w:rPr>
-        <w:t xml:space="preserve"> od translatora</w:t>
+        <w:t xml:space="preserve">” na trochę głośniejszy </w:t>
       </w:r>
       <w:r>
         <w:t>?</w:t>
       </w:r>
-      <w:r>
-        <w:t xml:space="preserve"> </w:t>
-      </w:r>
-      <w:bookmarkStart w:id="0" w:name="_GoBack"/>
-      <w:r>
-        <w:rPr>
-          <w:color w:val="FF0000"/>
-        </w:rPr>
-        <w:t>– NA RAZIE DZIAŁA OK?</w:t>
-      </w:r>
-      <w:bookmarkEnd w:id="0"/>
       <w:r>
         <w:br/>
       </w:r>
@@ -405,6 +445,7 @@
           <w:sz w:val="28"/>
           <w:szCs w:val="28"/>
         </w:rPr>
+        <w:lastRenderedPageBreak/>
         <w:t>FIREBASE</w:t>
       </w:r>
       <w:r>
@@ -505,27 +546,27 @@
         <w:rPr>
           <w:color w:val="000000" w:themeColor="text1"/>
         </w:rPr>
-        <w:t xml:space="preserve"> trzeba zrobić weryfikację czy zakup został przeprowadzony na danym urządzeniu</w:t>
+        <w:t xml:space="preserve"> zapamiętywanie zakupu na danym urządzeniu</w:t>
       </w:r>
       <w:r>
         <w:rPr>
           <w:color w:val="000000" w:themeColor="text1"/>
         </w:rPr>
-        <w:t xml:space="preserve"> i na tej podstawie odblokować </w:t>
+        <w:t xml:space="preserve"> – będzie odbywało się automatycznie dopóki ktoś nie odinstaluje aplikacji, jeśli zainstaluje ponownie – </w:t>
       </w:r>
       <w:proofErr w:type="spellStart"/>
       <w:r>
         <w:rPr>
           <w:color w:val="000000" w:themeColor="text1"/>
         </w:rPr>
-        <w:t>apkę</w:t>
+        <w:t>restore</w:t>
       </w:r>
       <w:proofErr w:type="spellEnd"/>
       <w:r>
         <w:rPr>
           <w:color w:val="000000" w:themeColor="text1"/>
         </w:rPr>
-        <w:t xml:space="preserve"> – trzeba zrobić to za pomocą biblioteki </w:t>
+        <w:t xml:space="preserve"> musi się odbywać tylko za pomocą </w:t>
       </w:r>
       <w:proofErr w:type="spellStart"/>
       <w:r>
@@ -553,13 +594,55 @@
         <w:rPr>
           <w:color w:val="000000" w:themeColor="text1"/>
         </w:rPr>
-        <w:t xml:space="preserve"> billing na urządzeniu użytkownika – </w:t>
+        <w:t xml:space="preserve"> billing – pytanie co wtedy stanie się z UID z </w:t>
       </w:r>
       <w:proofErr w:type="spellStart"/>
       <w:r>
         <w:rPr>
           <w:color w:val="000000" w:themeColor="text1"/>
         </w:rPr>
+        <w:t>firebase</w:t>
+      </w:r>
+      <w:proofErr w:type="spellEnd"/>
+      <w:r>
+        <w:rPr>
+          <w:color w:val="000000" w:themeColor="text1"/>
+        </w:rPr>
+        <w:t xml:space="preserve">? Prawdopodobnie aplikacja utworzy mu nowy UID i ustawi nowego użytkownika jako </w:t>
+      </w:r>
+      <w:proofErr w:type="spellStart"/>
+      <w:r>
+        <w:rPr>
+          <w:color w:val="000000" w:themeColor="text1"/>
+        </w:rPr>
+        <w:t>premium</w:t>
+      </w:r>
+      <w:proofErr w:type="spellEnd"/>
+      <w:r>
+        <w:rPr>
+          <w:color w:val="000000" w:themeColor="text1"/>
+        </w:rPr>
+        <w:t xml:space="preserve">? Czy jest sens przywracać UID z </w:t>
+      </w:r>
+      <w:proofErr w:type="spellStart"/>
+      <w:r>
+        <w:rPr>
+          <w:color w:val="000000" w:themeColor="text1"/>
+        </w:rPr>
+        <w:t>firebase</w:t>
+      </w:r>
+      <w:proofErr w:type="spellEnd"/>
+      <w:r>
+        <w:rPr>
+          <w:color w:val="000000" w:themeColor="text1"/>
+        </w:rPr>
+        <w:t xml:space="preserve"> wraz z </w:t>
+      </w:r>
+      <w:proofErr w:type="spellStart"/>
+      <w:r>
+        <w:rPr>
+          <w:color w:val="000000" w:themeColor="text1"/>
+        </w:rPr>
         <w:t>restore</w:t>
       </w:r>
       <w:proofErr w:type="spellEnd"/>
@@ -567,195 +650,59 @@
         <w:rPr>
           <w:color w:val="000000" w:themeColor="text1"/>
         </w:rPr>
+        <w:t xml:space="preserve">? </w:t>
+      </w:r>
+      <w:r>
+        <w:rPr>
+          <w:color w:val="FF0000"/>
+        </w:rPr>
+        <w:t xml:space="preserve">– NIE - </w:t>
+      </w:r>
+      <w:r>
+        <w:rPr>
+          <w:color w:val="000000" w:themeColor="text1"/>
+        </w:rPr>
+        <w:t xml:space="preserve">Ogólnie dane w </w:t>
+      </w:r>
+      <w:proofErr w:type="spellStart"/>
+      <w:r>
+        <w:rPr>
+          <w:color w:val="000000" w:themeColor="text1"/>
+        </w:rPr>
+        <w:t>firebase</w:t>
+      </w:r>
+      <w:proofErr w:type="spellEnd"/>
+      <w:r>
+        <w:rPr>
+          <w:color w:val="000000" w:themeColor="text1"/>
+        </w:rPr>
+        <w:t xml:space="preserve"> wtedy będą lekko przekłamane ale czy mi zależy na 100% wiarygodności w grze gdzie nie ma zwykłego logowania? – niestety trzeba pójść na jakiś kompromis</w:t>
+      </w:r>
+      <w:r>
+        <w:rPr>
+          <w:color w:val="000000" w:themeColor="text1"/>
+        </w:rPr>
         <w:t xml:space="preserve"> </w:t>
       </w:r>
-      <w:proofErr w:type="spellStart"/>
-      <w:r>
-        <w:rPr>
-          <w:color w:val="000000" w:themeColor="text1"/>
-        </w:rPr>
-        <w:t>purhcases</w:t>
-      </w:r>
-      <w:proofErr w:type="spellEnd"/>
-      <w:r>
-        <w:rPr>
-          <w:color w:val="000000" w:themeColor="text1"/>
-        </w:rPr>
-        <w:t xml:space="preserve"> również będzie odbywać się przez </w:t>
-      </w:r>
-      <w:proofErr w:type="spellStart"/>
-      <w:r>
-        <w:rPr>
-          <w:color w:val="000000" w:themeColor="text1"/>
-        </w:rPr>
-        <w:t>google</w:t>
-      </w:r>
-      <w:proofErr w:type="spellEnd"/>
-      <w:r>
-        <w:rPr>
-          <w:color w:val="000000" w:themeColor="text1"/>
-        </w:rPr>
-        <w:t xml:space="preserve"> </w:t>
-      </w:r>
-      <w:proofErr w:type="spellStart"/>
-      <w:r>
-        <w:rPr>
-          <w:color w:val="000000" w:themeColor="text1"/>
-        </w:rPr>
-        <w:t>play</w:t>
-      </w:r>
-      <w:proofErr w:type="spellEnd"/>
-      <w:r>
-        <w:rPr>
-          <w:color w:val="000000" w:themeColor="text1"/>
-        </w:rPr>
-        <w:t xml:space="preserve"> billing, więc będzie używane do tego konto </w:t>
-      </w:r>
-      <w:proofErr w:type="spellStart"/>
-      <w:r>
-        <w:rPr>
-          <w:color w:val="000000" w:themeColor="text1"/>
-        </w:rPr>
-        <w:t>google</w:t>
-      </w:r>
-      <w:proofErr w:type="spellEnd"/>
-      <w:r>
-        <w:rPr>
-          <w:color w:val="000000" w:themeColor="text1"/>
-        </w:rPr>
-        <w:br/>
-      </w:r>
-      <w:r>
-        <w:rPr>
-          <w:color w:val="000000" w:themeColor="text1"/>
-        </w:rPr>
-        <w:br/>
-        <w:t>-</w:t>
-      </w:r>
-      <w:r>
-        <w:rPr>
-          <w:color w:val="000000" w:themeColor="text1"/>
-        </w:rPr>
-        <w:t xml:space="preserve"> zapamiętywanie zakupu na danym urządzeniu</w:t>
-      </w:r>
-      <w:r>
-        <w:rPr>
-          <w:color w:val="000000" w:themeColor="text1"/>
-        </w:rPr>
-        <w:t xml:space="preserve"> – będzie odbywało się automatycznie dopóki ktoś nie odinstaluje aplikacji, jeśli zainstaluje ponownie – </w:t>
-      </w:r>
-      <w:proofErr w:type="spellStart"/>
-      <w:r>
-        <w:rPr>
-          <w:color w:val="000000" w:themeColor="text1"/>
-        </w:rPr>
-        <w:t>restore</w:t>
-      </w:r>
-      <w:proofErr w:type="spellEnd"/>
-      <w:r>
-        <w:rPr>
-          <w:color w:val="000000" w:themeColor="text1"/>
-        </w:rPr>
-        <w:t xml:space="preserve"> musi się odbywać tylko za pomocą </w:t>
-      </w:r>
-      <w:proofErr w:type="spellStart"/>
-      <w:r>
-        <w:rPr>
-          <w:color w:val="000000" w:themeColor="text1"/>
-        </w:rPr>
-        <w:t>google</w:t>
-      </w:r>
-      <w:proofErr w:type="spellEnd"/>
-      <w:r>
-        <w:rPr>
-          <w:color w:val="000000" w:themeColor="text1"/>
-        </w:rPr>
-        <w:t xml:space="preserve"> </w:t>
-      </w:r>
-      <w:proofErr w:type="spellStart"/>
-      <w:r>
-        <w:rPr>
-          <w:color w:val="000000" w:themeColor="text1"/>
-        </w:rPr>
-        <w:lastRenderedPageBreak/>
-        <w:t>play</w:t>
-      </w:r>
-      <w:proofErr w:type="spellEnd"/>
-      <w:r>
-        <w:rPr>
-          <w:color w:val="000000" w:themeColor="text1"/>
-        </w:rPr>
-        <w:t xml:space="preserve"> billing – pytanie co wtedy stanie się z UID z </w:t>
-      </w:r>
-      <w:proofErr w:type="spellStart"/>
-      <w:r>
-        <w:rPr>
-          <w:color w:val="000000" w:themeColor="text1"/>
-        </w:rPr>
-        <w:t>firebase</w:t>
-      </w:r>
-      <w:proofErr w:type="spellEnd"/>
-      <w:r>
-        <w:rPr>
-          <w:color w:val="000000" w:themeColor="text1"/>
-        </w:rPr>
-        <w:t xml:space="preserve">? Prawdopodobnie aplikacja utworzy mu nowy UID i ustawi nowego użytkownika jako </w:t>
-      </w:r>
-      <w:proofErr w:type="spellStart"/>
-      <w:r>
-        <w:rPr>
-          <w:color w:val="000000" w:themeColor="text1"/>
-        </w:rPr>
-        <w:t>premium</w:t>
-      </w:r>
-      <w:proofErr w:type="spellEnd"/>
-      <w:r>
-        <w:rPr>
-          <w:color w:val="000000" w:themeColor="text1"/>
-        </w:rPr>
-        <w:t xml:space="preserve">? Czy jest sens przywracać UID z </w:t>
-      </w:r>
-      <w:proofErr w:type="spellStart"/>
-      <w:r>
-        <w:rPr>
-          <w:color w:val="000000" w:themeColor="text1"/>
-        </w:rPr>
-        <w:t>firebase</w:t>
-      </w:r>
-      <w:proofErr w:type="spellEnd"/>
-      <w:r>
-        <w:rPr>
-          <w:color w:val="000000" w:themeColor="text1"/>
-        </w:rPr>
-        <w:t xml:space="preserve"> wraz z </w:t>
-      </w:r>
-      <w:proofErr w:type="spellStart"/>
-      <w:r>
-        <w:rPr>
-          <w:color w:val="000000" w:themeColor="text1"/>
-        </w:rPr>
-        <w:t>restore</w:t>
-      </w:r>
-      <w:proofErr w:type="spellEnd"/>
-      <w:r>
-        <w:rPr>
-          <w:color w:val="000000" w:themeColor="text1"/>
-        </w:rPr>
-        <w:t xml:space="preserve">? Ogólnie dane w </w:t>
-      </w:r>
-      <w:proofErr w:type="spellStart"/>
-      <w:r>
-        <w:rPr>
-          <w:color w:val="000000" w:themeColor="text1"/>
-        </w:rPr>
-        <w:t>firebase</w:t>
-      </w:r>
-      <w:proofErr w:type="spellEnd"/>
-      <w:r>
-        <w:rPr>
-          <w:color w:val="000000" w:themeColor="text1"/>
-        </w:rPr>
-        <w:t xml:space="preserve"> wtedy będą lekko przekłamane ale czy mi zależy na 100% wiarygodności w grze gdzie nie ma zwykłego logowania? – niestety trzeba pójść na jakiś kompromis</w:t>
+      <w:r>
+        <w:rPr>
+          <w:color w:val="FF0000"/>
+        </w:rPr>
+        <w:t xml:space="preserve">– ogólnie to też </w:t>
+      </w:r>
+      <w:proofErr w:type="spellStart"/>
+      <w:r>
+        <w:rPr>
+          <w:color w:val="FF0000"/>
+        </w:rPr>
+        <w:t>trzebaby</w:t>
+      </w:r>
+      <w:proofErr w:type="spellEnd"/>
+      <w:r>
+        <w:rPr>
+          <w:color w:val="FF0000"/>
+        </w:rPr>
+        <w:t xml:space="preserve"> przetestować</w:t>
       </w:r>
       <w:r>
         <w:rPr>
@@ -899,6 +846,12 @@
           <w:color w:val="000000" w:themeColor="text1"/>
         </w:rPr>
         <w:t xml:space="preserve"> i na ekranie kup teraz</w:t>
+      </w:r>
+      <w:r>
+        <w:rPr>
+          <w:color w:val="000000" w:themeColor="text1"/>
+        </w:rPr>
+        <w:t xml:space="preserve"> – PRAWIE DONE - przetestować</w:t>
       </w:r>
     </w:p>
     <w:p>
@@ -1101,7 +1054,10 @@
       </w:r>
       <w:proofErr w:type="spellEnd"/>
       <w:r>
-        <w:t xml:space="preserve"> napisać, że brak bannerów i brak reklam </w:t>
+        <w:t xml:space="preserve"> napisać, że brak bann</w:t>
+      </w:r>
+      <w:r>
+        <w:t xml:space="preserve">erów i brak reklam </w:t>
       </w:r>
       <w:proofErr w:type="spellStart"/>
       <w:r>
@@ -1109,7 +1065,7 @@
       </w:r>
       <w:proofErr w:type="spellEnd"/>
       <w:r>
-        <w:t>.</w:t>
+        <w:t xml:space="preserve"> </w:t>
       </w:r>
     </w:p>
     <w:p>
@@ -1164,179 +1120,16 @@
           <w:sz w:val="28"/>
           <w:szCs w:val="28"/>
         </w:rPr>
-        <w:t>INNE:</w:t>
-      </w:r>
-    </w:p>
-    <w:p>
-      <w:r>
-        <w:t xml:space="preserve">- </w:t>
-      </w:r>
-      <w:proofErr w:type="spellStart"/>
-      <w:r>
-        <w:t>responsywność</w:t>
-      </w:r>
-      <w:proofErr w:type="spellEnd"/>
-      <w:r>
-        <w:t xml:space="preserve"> na tabletach 7 i 10 calowych, do przetestowania kilka rodzajów ekranów telefonu – ogólnie </w:t>
-      </w:r>
-      <w:proofErr w:type="spellStart"/>
-      <w:r>
-        <w:t>zrobienei</w:t>
-      </w:r>
-      <w:proofErr w:type="spellEnd"/>
-      <w:r>
-        <w:t xml:space="preserve"> </w:t>
-      </w:r>
-      <w:proofErr w:type="spellStart"/>
-      <w:r>
-        <w:t>responsywności</w:t>
-      </w:r>
-      <w:proofErr w:type="spellEnd"/>
-      <w:r>
-        <w:t xml:space="preserve"> // jest w sumie ok, dopracowanie </w:t>
-      </w:r>
-      <w:proofErr w:type="spellStart"/>
-      <w:r>
-        <w:t>responsywności</w:t>
-      </w:r>
-      <w:proofErr w:type="spellEnd"/>
-      <w:r>
-        <w:t xml:space="preserve">, przetestowanie na emulatorach ewentualne + dopracowanie na ekranach poniżej 5cali – jakieś skalowanie czy coś, ale ogólnie nie ma dramatu </w:t>
-      </w:r>
-    </w:p>
-    <w:p>
-      <w:pPr>
-        <w:rPr>
-          <w:color w:val="C00000"/>
-        </w:rPr>
-      </w:pPr>
-      <w:r>
-        <w:t>- dopracowanie czasu dla wszystkich kart</w:t>
-      </w:r>
-      <w:r>
-        <w:rPr>
-          <w:color w:val="FF0000"/>
-        </w:rPr>
-        <w:t xml:space="preserve"> // OGÓLNIE TESTY – TRZEBA RAZ ZAGRAĆ CHOCIAŻ NA 2 DRUŻYNY</w:t>
-      </w:r>
-      <w:r>
-        <w:rPr>
-          <w:color w:val="FF0000"/>
-        </w:rPr>
         <w:br/>
       </w:r>
       <w:r>
-        <w:rPr>
-          <w:color w:val="FF0000"/>
-        </w:rPr>
-        <w:br/>
-      </w:r>
-      <w:r>
-        <w:t xml:space="preserve">- przetestowanie jeszcze raz „wchodzenia” </w:t>
-      </w:r>
-      <w:proofErr w:type="spellStart"/>
-      <w:r>
-        <w:t>pionkow</w:t>
-      </w:r>
-      <w:proofErr w:type="spellEnd"/>
-      <w:r>
-        <w:t xml:space="preserve"> na </w:t>
-      </w:r>
-      <w:proofErr w:type="spellStart"/>
-      <w:r>
-        <w:t>mete</w:t>
-      </w:r>
-      <w:proofErr w:type="spellEnd"/>
-      <w:r>
-        <w:t xml:space="preserve"> – w sposób normalny – pod początku gry do końca, test z </w:t>
-      </w:r>
-      <w:proofErr w:type="spellStart"/>
-      <w:r>
-        <w:t>huaweja</w:t>
-      </w:r>
-      <w:proofErr w:type="spellEnd"/>
-      <w:r>
-        <w:t>: „</w:t>
-      </w:r>
-      <w:r>
-        <w:rPr>
-          <w:rStyle w:val="x193iq5w"/>
-          <w:color w:val="C00000"/>
-        </w:rPr>
-        <w:t xml:space="preserve">Problem z wartościami prawdopodobnie w funkcji gdzie ustawia offset </w:t>
-      </w:r>
-      <w:r>
-        <w:rPr>
-          <w:rStyle w:val="x193iq5w"/>
-          <w:color w:val="C00000"/>
-        </w:rPr>
-        <w:lastRenderedPageBreak/>
-        <w:t xml:space="preserve">jest 20=&gt; a następnie &gt;19,na </w:t>
-      </w:r>
-      <w:proofErr w:type="spellStart"/>
-      <w:r>
-        <w:rPr>
-          <w:rStyle w:val="x193iq5w"/>
-          <w:color w:val="C00000"/>
-        </w:rPr>
-        <w:t>huaweiu</w:t>
-      </w:r>
-      <w:proofErr w:type="spellEnd"/>
-      <w:r>
-        <w:rPr>
-          <w:rStyle w:val="x193iq5w"/>
-          <w:color w:val="C00000"/>
-        </w:rPr>
-        <w:t xml:space="preserve"> się rozjechało, Na </w:t>
-      </w:r>
-      <w:proofErr w:type="spellStart"/>
-      <w:r>
-        <w:rPr>
-          <w:rStyle w:val="x193iq5w"/>
-          <w:color w:val="C00000"/>
-        </w:rPr>
-        <w:t>poco</w:t>
-      </w:r>
-      <w:proofErr w:type="spellEnd"/>
-      <w:r>
-        <w:rPr>
-          <w:rStyle w:val="x193iq5w"/>
-          <w:color w:val="C00000"/>
-        </w:rPr>
-        <w:t xml:space="preserve"> działało.. Oto </w:t>
-      </w:r>
-      <w:proofErr w:type="spellStart"/>
-      <w:r>
-        <w:rPr>
-          <w:rStyle w:val="x193iq5w"/>
-          <w:color w:val="C00000"/>
-        </w:rPr>
-        <w:t>screeny</w:t>
-      </w:r>
-      <w:proofErr w:type="spellEnd"/>
-      <w:r>
-        <w:rPr>
-          <w:rStyle w:val="x193iq5w"/>
-          <w:color w:val="C00000"/>
-        </w:rPr>
-        <w:t xml:space="preserve"> jak szedł przypadek do przeanalizowania</w:t>
-      </w:r>
-      <w:r>
-        <w:rPr>
-          <w:rStyle w:val="x193iq5w"/>
-          <w:color w:val="C00000"/>
-        </w:rPr>
-        <w:t>, do przetestowania na innych urządzeniach czy się posypie też</w:t>
-      </w:r>
-    </w:p>
-    <w:p>
-      <w:pPr>
         <w:rPr>
           <w:b/>
           <w:sz w:val="28"/>
           <w:szCs w:val="28"/>
         </w:rPr>
-      </w:pPr>
+        <w:br/>
+      </w:r>
       <w:r>
         <w:rPr>
           <w:b/>
@@ -1351,14 +1144,204 @@
           <w:sz w:val="28"/>
           <w:szCs w:val="28"/>
         </w:rPr>
+        <w:lastRenderedPageBreak/>
         <w:br/>
       </w:r>
+      <w:bookmarkStart w:id="0" w:name="_GoBack"/>
+      <w:bookmarkEnd w:id="0"/>
       <w:r>
         <w:rPr>
           <w:b/>
           <w:sz w:val="28"/>
           <w:szCs w:val="28"/>
         </w:rPr>
+        <w:t>INNE:</w:t>
+      </w:r>
+    </w:p>
+    <w:p>
+      <w:r>
+        <w:t xml:space="preserve">- </w:t>
+      </w:r>
+      <w:proofErr w:type="spellStart"/>
+      <w:r>
+        <w:t>responsywność</w:t>
+      </w:r>
+      <w:proofErr w:type="spellEnd"/>
+      <w:r>
+        <w:t xml:space="preserve"> na tabletach 7 i 10 calowych, do przetestowania kilka rodzajów ekranów telefonu – ogólnie </w:t>
+      </w:r>
+      <w:proofErr w:type="spellStart"/>
+      <w:r>
+        <w:t>zrobienei</w:t>
+      </w:r>
+      <w:proofErr w:type="spellEnd"/>
+      <w:r>
+        <w:t xml:space="preserve"> </w:t>
+      </w:r>
+      <w:proofErr w:type="spellStart"/>
+      <w:r>
+        <w:t>responsywności</w:t>
+      </w:r>
+      <w:proofErr w:type="spellEnd"/>
+      <w:r>
+        <w:t xml:space="preserve"> // jest w sumie ok, dopracowanie </w:t>
+      </w:r>
+      <w:proofErr w:type="spellStart"/>
+      <w:r>
+        <w:t>responsywności</w:t>
+      </w:r>
+      <w:proofErr w:type="spellEnd"/>
+      <w:r>
+        <w:t xml:space="preserve">, przetestowanie na emulatorach ewentualne + dopracowanie na ekranach poniżej 5cali – jakieś skalowanie czy coś, ale ogólnie nie ma dramatu </w:t>
+      </w:r>
+    </w:p>
+    <w:p>
+      <w:pPr>
+        <w:rPr>
+          <w:color w:val="C00000"/>
+        </w:rPr>
+      </w:pPr>
+      <w:r>
+        <w:t>- dopracowanie czasu dla wszystkich kart</w:t>
+      </w:r>
+      <w:r>
+        <w:rPr>
+          <w:color w:val="FF0000"/>
+        </w:rPr>
+        <w:t xml:space="preserve"> // OGÓLNIE TESTY – TRZEBA RAZ ZAGRAĆ CHOCIAŻ NA 2 DRUŻYNY</w:t>
+      </w:r>
+      <w:r>
+        <w:rPr>
+          <w:color w:val="FF0000"/>
+        </w:rPr>
+        <w:br/>
+      </w:r>
+      <w:r>
+        <w:rPr>
+          <w:color w:val="FF0000"/>
+        </w:rPr>
+        <w:br/>
+      </w:r>
+      <w:r>
+        <w:t xml:space="preserve">- przetestowanie jeszcze raz „wchodzenia” </w:t>
+      </w:r>
+      <w:proofErr w:type="spellStart"/>
+      <w:r>
+        <w:t>pionkow</w:t>
+      </w:r>
+      <w:proofErr w:type="spellEnd"/>
+      <w:r>
+        <w:t xml:space="preserve"> na </w:t>
+      </w:r>
+      <w:proofErr w:type="spellStart"/>
+      <w:r>
+        <w:t>mete</w:t>
+      </w:r>
+      <w:proofErr w:type="spellEnd"/>
+      <w:r>
+        <w:t xml:space="preserve"> – w sposób normalny – pod początku gry do końca, test z </w:t>
+      </w:r>
+      <w:proofErr w:type="spellStart"/>
+      <w:r>
+        <w:t>huaweja</w:t>
+      </w:r>
+      <w:proofErr w:type="spellEnd"/>
+      <w:r>
+        <w:t>: „</w:t>
+      </w:r>
+      <w:r>
+        <w:rPr>
+          <w:rStyle w:val="x193iq5w"/>
+          <w:color w:val="C00000"/>
+        </w:rPr>
+        <w:t xml:space="preserve">Problem z wartościami prawdopodobnie w funkcji gdzie ustawia offset jest 20=&gt; a następnie &gt;19,na </w:t>
+      </w:r>
+      <w:proofErr w:type="spellStart"/>
+      <w:r>
+        <w:rPr>
+          <w:rStyle w:val="x193iq5w"/>
+          <w:color w:val="C00000"/>
+        </w:rPr>
+        <w:t>huaweiu</w:t>
+      </w:r>
+      <w:proofErr w:type="spellEnd"/>
+      <w:r>
+        <w:rPr>
+          <w:rStyle w:val="x193iq5w"/>
+          <w:color w:val="C00000"/>
+        </w:rPr>
+        <w:t xml:space="preserve"> się rozjechało, Na </w:t>
+      </w:r>
+      <w:proofErr w:type="spellStart"/>
+      <w:r>
+        <w:rPr>
+          <w:rStyle w:val="x193iq5w"/>
+          <w:color w:val="C00000"/>
+        </w:rPr>
+        <w:t>poco</w:t>
+      </w:r>
+      <w:proofErr w:type="spellEnd"/>
+      <w:r>
+        <w:rPr>
+          <w:rStyle w:val="x193iq5w"/>
+          <w:color w:val="C00000"/>
+        </w:rPr>
+        <w:t xml:space="preserve"> działało.. Oto </w:t>
+      </w:r>
+      <w:proofErr w:type="spellStart"/>
+      <w:r>
+        <w:rPr>
+          <w:rStyle w:val="x193iq5w"/>
+          <w:color w:val="C00000"/>
+        </w:rPr>
+        <w:t>screeny</w:t>
+      </w:r>
+      <w:proofErr w:type="spellEnd"/>
+      <w:r>
+        <w:rPr>
+          <w:rStyle w:val="x193iq5w"/>
+          <w:color w:val="C00000"/>
+        </w:rPr>
+        <w:t xml:space="preserve"> jak szedł przypadek do przeanalizowania</w:t>
+      </w:r>
+      <w:r>
+        <w:rPr>
+          <w:rStyle w:val="x193iq5w"/>
+          <w:color w:val="C00000"/>
+        </w:rPr>
+        <w:t>, do przetestowania na innych urządzeniach czy się posypie też</w:t>
+      </w:r>
+    </w:p>
+    <w:p>
+      <w:pPr>
+        <w:rPr>
+          <w:b/>
+          <w:sz w:val="28"/>
+          <w:szCs w:val="28"/>
+        </w:rPr>
+      </w:pPr>
+      <w:r>
+        <w:rPr>
+          <w:b/>
+          <w:sz w:val="28"/>
+          <w:szCs w:val="28"/>
+        </w:rPr>
+        <w:br/>
+      </w:r>
+      <w:r>
+        <w:rPr>
+          <w:b/>
+          <w:sz w:val="28"/>
+          <w:szCs w:val="28"/>
+        </w:rPr>
+        <w:br/>
+      </w:r>
+      <w:r>
+        <w:rPr>
+          <w:b/>
+          <w:sz w:val="28"/>
+          <w:szCs w:val="28"/>
+        </w:rPr>
         <w:t>KIEDY APKA BĘDZIE JUŻ W SKLEPIE PLAY:</w:t>
       </w:r>
     </w:p>
@@ -1573,6 +1556,7 @@
         <w:br/>
       </w:r>
       <w:r>
+        <w:lastRenderedPageBreak/>
         <w:br/>
         <w:t xml:space="preserve">- całkowita wymiana planszy ikonek i wszystkiego (szata graficzna) -  efekt gry „po północy” – cała logika taka sama ale ze zmianą bazy danych, dodatkowo płatna funkcja aby wymienić grę na tryb „hot” </w:t>
       </w:r>
@@ -1677,11 +1661,7 @@
       </w:r>
       <w:proofErr w:type="spellEnd"/>
       <w:r>
-        <w:t xml:space="preserve">, pomyśleć ogólnie czy </w:t>
-      </w:r>
-      <w:r>
-        <w:lastRenderedPageBreak/>
-        <w:t xml:space="preserve">powinien być w </w:t>
+        <w:t xml:space="preserve">, pomyśleć ogólnie czy powinien być w </w:t>
       </w:r>
       <w:proofErr w:type="spellStart"/>
       <w:r>
@@ -1943,6 +1923,7 @@
           <w:szCs w:val="20"/>
           <w:lang w:eastAsia="pl-PL"/>
         </w:rPr>
+        <w:lastRenderedPageBreak/>
         <w:t>final</w:t>
       </w:r>
       <w:proofErr w:type="spellEnd"/>
@@ -3189,7 +3170,6 @@
           <w:sz w:val="28"/>
           <w:szCs w:val="28"/>
         </w:rPr>
-        <w:lastRenderedPageBreak/>
         <w:t>OPIS KART I ICH BAZY DANYCH:</w:t>
       </w:r>
     </w:p>

</xml_diff>

<commit_message>
I added information that it was restored, I added a loadingindicator and a timeout, I added Internet loss support - BUT THERE IS STILL A DOUBLE ALERT IN CASE OF A CORRECT RESTORE??? First - payment error, then - correct restoration?? WTF
</commit_message>
<xml_diff>
--- a/assets/time_to_party_assets/dokumentacja.docx
+++ b/assets/time_to_party_assets/dokumentacja.docx
@@ -136,6 +136,11 @@
       </w:r>
     </w:p>
     <w:p>
+      <w:pPr>
+        <w:rPr>
+          <w:color w:val="FF0000"/>
+        </w:rPr>
+      </w:pPr>
       <w:r>
         <w:t>TODO OTHERS:</w:t>
       </w:r>
@@ -238,262 +243,345 @@
       </w:r>
       <w:proofErr w:type="spellStart"/>
       <w:r>
+        <w:t>r</w:t>
+      </w:r>
+      <w:r>
+        <w:t>estore</w:t>
+      </w:r>
+      <w:proofErr w:type="spellEnd"/>
+      <w:r>
+        <w:t xml:space="preserve"> a potem dopiero sprawdza //</w:t>
+      </w:r>
+      <w:r>
+        <w:br/>
+      </w:r>
+      <w:r>
+        <w:rPr>
+          <w:color w:val="FF0000"/>
+        </w:rPr>
+        <w:t xml:space="preserve">problem nadal istnieje, dodałem info ze przywrócono, dodałem </w:t>
+      </w:r>
+      <w:proofErr w:type="spellStart"/>
+      <w:r>
+        <w:rPr>
+          <w:color w:val="FF0000"/>
+        </w:rPr>
+        <w:t>loadingindicator</w:t>
+      </w:r>
+      <w:proofErr w:type="spellEnd"/>
+      <w:r>
+        <w:rPr>
+          <w:color w:val="FF0000"/>
+        </w:rPr>
+        <w:t xml:space="preserve"> i </w:t>
+      </w:r>
+      <w:proofErr w:type="spellStart"/>
+      <w:r>
+        <w:rPr>
+          <w:color w:val="FF0000"/>
+        </w:rPr>
+        <w:t>timeout</w:t>
+      </w:r>
+      <w:proofErr w:type="spellEnd"/>
+      <w:r>
+        <w:rPr>
+          <w:color w:val="FF0000"/>
+        </w:rPr>
+        <w:t xml:space="preserve"> czasowy, dodałem </w:t>
+      </w:r>
+      <w:proofErr w:type="spellStart"/>
+      <w:r>
+        <w:rPr>
+          <w:color w:val="FF0000"/>
+        </w:rPr>
+        <w:t>obsluge</w:t>
+      </w:r>
+      <w:proofErr w:type="spellEnd"/>
+      <w:r>
+        <w:rPr>
+          <w:color w:val="FF0000"/>
+        </w:rPr>
+        <w:t xml:space="preserve"> braku </w:t>
+      </w:r>
+      <w:proofErr w:type="spellStart"/>
+      <w:r>
+        <w:rPr>
+          <w:color w:val="FF0000"/>
+        </w:rPr>
+        <w:t>internetu</w:t>
+      </w:r>
+      <w:proofErr w:type="spellEnd"/>
+      <w:r>
+        <w:rPr>
+          <w:color w:val="FF0000"/>
+        </w:rPr>
+        <w:t xml:space="preserve"> – ALE DALCZEGO WYWOŁUJE SIĘ PODWÓJNIE ALERT W PRZYPADKU POPRAWNEGO RESTORE???</w:t>
+      </w:r>
+      <w:r>
+        <w:rPr>
+          <w:color w:val="FF0000"/>
+        </w:rPr>
+        <w:t xml:space="preserve"> Najpierw- </w:t>
+      </w:r>
+      <w:proofErr w:type="spellStart"/>
+      <w:r>
+        <w:rPr>
+          <w:color w:val="FF0000"/>
+        </w:rPr>
+        <w:t>blad</w:t>
+      </w:r>
+      <w:proofErr w:type="spellEnd"/>
+      <w:r>
+        <w:rPr>
+          <w:color w:val="FF0000"/>
+        </w:rPr>
+        <w:t xml:space="preserve"> </w:t>
+      </w:r>
+      <w:proofErr w:type="spellStart"/>
+      <w:r>
+        <w:rPr>
+          <w:color w:val="FF0000"/>
+        </w:rPr>
+        <w:t>platnosci</w:t>
+      </w:r>
+      <w:proofErr w:type="spellEnd"/>
+      <w:r>
+        <w:rPr>
+          <w:color w:val="FF0000"/>
+        </w:rPr>
+        <w:t>, potem – prawidłowe przywrócenie?? WTF</w:t>
+      </w:r>
+      <w:bookmarkStart w:id="0" w:name="_GoBack"/>
+      <w:bookmarkEnd w:id="0"/>
+    </w:p>
+    <w:p>
+      <w:r>
+        <w:t xml:space="preserve">– ogólnie dopracowanie wizualne i tematyczne tych 3 </w:t>
+      </w:r>
+      <w:proofErr w:type="spellStart"/>
+      <w:r>
+        <w:t>AlertDialogów</w:t>
+      </w:r>
+      <w:proofErr w:type="spellEnd"/>
+      <w:r>
+        <w:t xml:space="preserve"> na ekranie </w:t>
+      </w:r>
+      <w:proofErr w:type="spellStart"/>
+      <w:r>
+        <w:t>KupTeraz</w:t>
+      </w:r>
+      <w:proofErr w:type="spellEnd"/>
+      <w:r>
+        <w:t xml:space="preserve"> – więcej rozrywki, - nowe pola i ekstra zadania, - większa baza danych </w:t>
+      </w:r>
+      <w:r>
+        <w:rPr>
+          <w:b/>
+        </w:rPr>
+        <w:t>bez powtórzeń</w:t>
+      </w:r>
+      <w:r>
+        <w:t xml:space="preserve"> , uwzględniając dodanie </w:t>
+      </w:r>
+      <w:proofErr w:type="spellStart"/>
+      <w:r>
+        <w:t>screenów</w:t>
+      </w:r>
+      <w:proofErr w:type="spellEnd"/>
+      <w:r>
+        <w:t xml:space="preserve"> z pełnej wersji gry (albo dodać wygląd tych pół, jakiś wygląd kart, które są z polami </w:t>
+      </w:r>
+      <w:proofErr w:type="spellStart"/>
+      <w:r>
+        <w:t>premium</w:t>
+      </w:r>
+      <w:proofErr w:type="spellEnd"/>
+      <w:r>
+        <w:t xml:space="preserve"> itp.), oraz dodać to że brak reklam – po </w:t>
+      </w:r>
+      <w:proofErr w:type="spellStart"/>
+      <w:r>
+        <w:t>wkliknięciu</w:t>
+      </w:r>
+      <w:proofErr w:type="spellEnd"/>
+      <w:r>
+        <w:t xml:space="preserve"> napisać, że brak bannerów i brak reklam </w:t>
+      </w:r>
+      <w:proofErr w:type="spellStart"/>
+      <w:r>
+        <w:t>interstitial</w:t>
+      </w:r>
+      <w:proofErr w:type="spellEnd"/>
+      <w:r>
+        <w:t xml:space="preserve">  + - poprawka „</w:t>
+      </w:r>
+      <w:proofErr w:type="spellStart"/>
+      <w:r>
+        <w:t>wyjechań</w:t>
+      </w:r>
+      <w:proofErr w:type="spellEnd"/>
+      <w:r>
+        <w:t>” tekstów za ekran przy niektórych tłumaczeniach  //TEST + odnośnie tych Alertów: pup-</w:t>
+      </w:r>
+      <w:proofErr w:type="spellStart"/>
+      <w:r>
+        <w:t>upy</w:t>
+      </w:r>
+      <w:proofErr w:type="spellEnd"/>
+      <w:r>
+        <w:t xml:space="preserve"> po kliknięciu w odpowiednie linki, dodać sugestie które by na to wskazywały, animacja skalowania tekstu – taka jak jest na ekranie wyboru karty np.</w:t>
+      </w:r>
+    </w:p>
+    <w:p>
+      <w:r>
+        <w:t xml:space="preserve">- w momencie wyświetlenia koniec czasu dodać </w:t>
+      </w:r>
+      <w:proofErr w:type="spellStart"/>
+      <w:r>
+        <w:t>sound</w:t>
+      </w:r>
+      <w:proofErr w:type="spellEnd"/>
+      <w:r>
+        <w:t xml:space="preserve"> budzika (on nie może być dłuższy niż czas między wyświetleniem a przejściem do ekranu bo się nałoży na reklamę) I poprawić </w:t>
+      </w:r>
+      <w:proofErr w:type="spellStart"/>
+      <w:r>
+        <w:t>sound</w:t>
+      </w:r>
+      <w:proofErr w:type="spellEnd"/>
+      <w:r>
+        <w:t xml:space="preserve"> „</w:t>
+      </w:r>
+      <w:proofErr w:type="spellStart"/>
+      <w:r>
+        <w:t>ooo</w:t>
+      </w:r>
+      <w:proofErr w:type="spellEnd"/>
+      <w:r>
+        <w:t>” na trochę głośniejszy ?</w:t>
+      </w:r>
+    </w:p>
+    <w:p>
+      <w:pPr>
+        <w:rPr>
+          <w:rFonts w:ascii="Times New Roman" w:eastAsia="Times New Roman" w:hAnsi="Times New Roman" w:cs="Times New Roman"/>
+          <w:sz w:val="24"/>
+          <w:szCs w:val="24"/>
+          <w:lang w:eastAsia="pl-PL"/>
+        </w:rPr>
+      </w:pPr>
+      <w:r>
+        <w:rPr>
+          <w:rFonts w:ascii="Times New Roman" w:eastAsia="Times New Roman" w:hAnsi="Times New Roman" w:cs="Times New Roman"/>
+          <w:sz w:val="24"/>
+          <w:szCs w:val="24"/>
+          <w:lang w:eastAsia="pl-PL"/>
+        </w:rPr>
+        <w:t xml:space="preserve">- trzeba zapisywać informacje odnośnie zakupu, czyli przestawienie flagi </w:t>
+      </w:r>
+      <w:proofErr w:type="spellStart"/>
+      <w:r>
+        <w:rPr>
+          <w:rFonts w:ascii="Times New Roman" w:eastAsia="Times New Roman" w:hAnsi="Times New Roman" w:cs="Times New Roman"/>
+          <w:sz w:val="24"/>
+          <w:szCs w:val="24"/>
+          <w:lang w:eastAsia="pl-PL"/>
+        </w:rPr>
+        <w:t>isPurchased</w:t>
+      </w:r>
+      <w:proofErr w:type="spellEnd"/>
+      <w:r>
+        <w:rPr>
+          <w:rFonts w:ascii="Times New Roman" w:eastAsia="Times New Roman" w:hAnsi="Times New Roman" w:cs="Times New Roman"/>
+          <w:sz w:val="24"/>
+          <w:szCs w:val="24"/>
+          <w:lang w:eastAsia="pl-PL"/>
+        </w:rPr>
+        <w:t xml:space="preserve">, zapisanie kwoty itp. oraz zapisywanie tych danych również w przypadku zrobienia </w:t>
+      </w:r>
+      <w:proofErr w:type="spellStart"/>
+      <w:r>
+        <w:rPr>
+          <w:rFonts w:ascii="Times New Roman" w:eastAsia="Times New Roman" w:hAnsi="Times New Roman" w:cs="Times New Roman"/>
+          <w:sz w:val="24"/>
+          <w:szCs w:val="24"/>
+          <w:lang w:eastAsia="pl-PL"/>
+        </w:rPr>
         <w:t>restore</w:t>
       </w:r>
       <w:proofErr w:type="spellEnd"/>
       <w:r>
-        <w:t xml:space="preserve"> a potem dopiero sprawdza?</w:t>
-      </w:r>
-    </w:p>
-    <w:p>
-      <w:r>
-        <w:t xml:space="preserve">– ogólnie dopracowanie wizualne i tematyczne tych 3 </w:t>
-      </w:r>
-      <w:proofErr w:type="spellStart"/>
-      <w:r>
-        <w:t>AlertDialogów</w:t>
-      </w:r>
-      <w:proofErr w:type="spellEnd"/>
-      <w:r>
-        <w:t xml:space="preserve"> na ekranie </w:t>
-      </w:r>
-      <w:proofErr w:type="spellStart"/>
-      <w:r>
-        <w:t>KupTeraz</w:t>
-      </w:r>
-      <w:proofErr w:type="spellEnd"/>
-      <w:r>
+        <w:rPr>
+          <w:rFonts w:ascii="Times New Roman" w:eastAsia="Times New Roman" w:hAnsi="Times New Roman" w:cs="Times New Roman"/>
+          <w:sz w:val="24"/>
+          <w:szCs w:val="24"/>
+          <w:lang w:eastAsia="pl-PL"/>
+        </w:rPr>
         <w:t xml:space="preserve"> </w:t>
       </w:r>
-      <w:r>
-        <w:t xml:space="preserve">– więcej rozrywki, - nowe pola i ekstra zadania, - większa baza danych </w:t>
-      </w:r>
-      <w:r>
-        <w:rPr>
-          <w:b/>
-        </w:rPr>
-        <w:t>bez powtórzeń</w:t>
-      </w:r>
-      <w:r>
-        <w:t xml:space="preserve"> , uwzględniając dodanie </w:t>
-      </w:r>
-      <w:proofErr w:type="spellStart"/>
-      <w:r>
-        <w:t>screenów</w:t>
-      </w:r>
-      <w:proofErr w:type="spellEnd"/>
-      <w:r>
-        <w:t xml:space="preserve"> z pełnej wersji gry (albo dodać wygląd tych pół, jakiś wygląd kart, które są z polami </w:t>
-      </w:r>
-      <w:proofErr w:type="spellStart"/>
-      <w:r>
-        <w:t>premium</w:t>
-      </w:r>
-      <w:proofErr w:type="spellEnd"/>
-      <w:r>
-        <w:t xml:space="preserve"> itp.), oraz dodać to że brak reklam – po </w:t>
-      </w:r>
-      <w:proofErr w:type="spellStart"/>
-      <w:r>
-        <w:t>wkliknięciu</w:t>
-      </w:r>
-      <w:proofErr w:type="spellEnd"/>
-      <w:r>
-        <w:t xml:space="preserve"> napisać, że brak bannerów i brak reklam </w:t>
-      </w:r>
-      <w:proofErr w:type="spellStart"/>
-      <w:r>
+      <w:proofErr w:type="spellStart"/>
+      <w:r>
+        <w:rPr>
+          <w:rFonts w:ascii="Times New Roman" w:eastAsia="Times New Roman" w:hAnsi="Times New Roman" w:cs="Times New Roman"/>
+          <w:sz w:val="24"/>
+          <w:szCs w:val="24"/>
+          <w:lang w:eastAsia="pl-PL"/>
+        </w:rPr>
+        <w:t>purchases</w:t>
+      </w:r>
+      <w:proofErr w:type="spellEnd"/>
+      <w:r>
+        <w:rPr>
+          <w:rFonts w:ascii="Times New Roman" w:eastAsia="Times New Roman" w:hAnsi="Times New Roman" w:cs="Times New Roman"/>
+          <w:sz w:val="24"/>
+          <w:szCs w:val="24"/>
+          <w:lang w:eastAsia="pl-PL"/>
+        </w:rPr>
+        <w:t xml:space="preserve"> – więc w sumie metoda </w:t>
+      </w:r>
+      <w:proofErr w:type="spellStart"/>
+      <w:r>
+        <w:rPr>
+          <w:rFonts w:ascii="Times New Roman" w:eastAsia="Times New Roman" w:hAnsi="Times New Roman" w:cs="Times New Roman"/>
+          <w:sz w:val="24"/>
+          <w:szCs w:val="24"/>
+          <w:lang w:eastAsia="pl-PL"/>
+        </w:rPr>
+        <w:t>setPurchased</w:t>
+      </w:r>
+      <w:proofErr w:type="spellEnd"/>
+      <w:r>
+        <w:rPr>
+          <w:rFonts w:ascii="Times New Roman" w:eastAsia="Times New Roman" w:hAnsi="Times New Roman" w:cs="Times New Roman"/>
+          <w:sz w:val="24"/>
+          <w:szCs w:val="24"/>
+          <w:lang w:eastAsia="pl-PL"/>
+        </w:rPr>
+        <w:t xml:space="preserve"> mogłaby to robić,</w:t>
+      </w:r>
+    </w:p>
+    <w:p>
+      <w:r>
+        <w:rPr>
+          <w:rFonts w:ascii="Times New Roman" w:eastAsia="Times New Roman" w:hAnsi="Times New Roman" w:cs="Times New Roman"/>
+          <w:sz w:val="24"/>
+          <w:szCs w:val="24"/>
+          <w:lang w:eastAsia="pl-PL"/>
+        </w:rPr>
+        <w:t xml:space="preserve">- trzeba zapisywać informacje odnośnie czasu spędzonego w grze dla darmowych i płatnych użytkowników - oraz tego, ile pól dany użytkownik przeszedł, fajnie by było mieć też informacje odnośnie tego ile dany użytkownik zagrał razy, oraz kiedy został utworzony i kiedy ostatni raz zagrał oraz informacje o tym ile razy dana reklama została odpalona – np. ile razy się załadowała i została wyświetlona – ale w sumie bardziej to dla reklam </w:t>
+      </w:r>
+      <w:proofErr w:type="spellStart"/>
+      <w:r>
+        <w:rPr>
+          <w:rFonts w:ascii="Times New Roman" w:eastAsia="Times New Roman" w:hAnsi="Times New Roman" w:cs="Times New Roman"/>
+          <w:sz w:val="24"/>
+          <w:szCs w:val="24"/>
+          <w:lang w:eastAsia="pl-PL"/>
+        </w:rPr>
         <w:t>interstitial</w:t>
       </w:r>
       <w:proofErr w:type="spellEnd"/>
       <w:r>
-        <w:t xml:space="preserve"> </w:t>
-      </w:r>
-      <w:r>
-        <w:t xml:space="preserve"> + </w:t>
-      </w:r>
-      <w:r>
-        <w:t>- poprawka „</w:t>
-      </w:r>
-      <w:proofErr w:type="spellStart"/>
-      <w:r>
-        <w:t>wyjechań</w:t>
-      </w:r>
-      <w:proofErr w:type="spellEnd"/>
-      <w:r>
-        <w:t xml:space="preserve">” tekstów za ekran przy niektórych tłumaczeniach  </w:t>
-      </w:r>
-      <w:r>
-        <w:t xml:space="preserve">//TEST + odnośnie tych Alertów: </w:t>
-      </w:r>
-      <w:r>
-        <w:t>pup-</w:t>
-      </w:r>
-      <w:proofErr w:type="spellStart"/>
-      <w:r>
-        <w:t>upy</w:t>
-      </w:r>
-      <w:proofErr w:type="spellEnd"/>
-      <w:r>
-        <w:t xml:space="preserve"> po kliknięciu w odpowiednie linki, dodać sugestie które by na to wskazywały, animacja skalowania tekstu – taka jak jest na ekranie wyboru karty np.</w:t>
-      </w:r>
-    </w:p>
-    <w:p>
-      <w:r>
-        <w:t>- w momencie wyświetlenia k</w:t>
-      </w:r>
-      <w:r>
-        <w:t xml:space="preserve">oniec czasu dodać </w:t>
-      </w:r>
-      <w:proofErr w:type="spellStart"/>
-      <w:r>
-        <w:t>sound</w:t>
-      </w:r>
-      <w:proofErr w:type="spellEnd"/>
-      <w:r>
-        <w:t xml:space="preserve"> budzika (on nie może być dłuższy niż czas między wyświetleniem a przejściem do ekranu bo się nałoży na reklamę)</w:t>
-      </w:r>
-      <w:r>
-        <w:t xml:space="preserve"> I poprawić </w:t>
-      </w:r>
-      <w:proofErr w:type="spellStart"/>
-      <w:r>
-        <w:t>sound</w:t>
-      </w:r>
-      <w:proofErr w:type="spellEnd"/>
-      <w:r>
-        <w:t xml:space="preserve"> „</w:t>
-      </w:r>
-      <w:proofErr w:type="spellStart"/>
-      <w:r>
-        <w:t>ooo</w:t>
-      </w:r>
-      <w:proofErr w:type="spellEnd"/>
-      <w:r>
-        <w:t>” na trochę głośniejszy ?</w:t>
-      </w:r>
-    </w:p>
-    <w:p>
-      <w:pPr>
-        <w:rPr>
-          <w:rFonts w:ascii="Times New Roman" w:eastAsia="Times New Roman" w:hAnsi="Times New Roman" w:cs="Times New Roman"/>
-          <w:sz w:val="24"/>
-          <w:szCs w:val="24"/>
-          <w:lang w:eastAsia="pl-PL"/>
-        </w:rPr>
-      </w:pPr>
-      <w:r>
-        <w:rPr>
-          <w:rFonts w:ascii="Times New Roman" w:eastAsia="Times New Roman" w:hAnsi="Times New Roman" w:cs="Times New Roman"/>
-          <w:sz w:val="24"/>
-          <w:szCs w:val="24"/>
-          <w:lang w:eastAsia="pl-PL"/>
-        </w:rPr>
-        <w:t xml:space="preserve">- trzeba zapisywać informacje odnośnie zakupu, czyli przestawienie flagi </w:t>
-      </w:r>
-      <w:proofErr w:type="spellStart"/>
-      <w:r>
-        <w:rPr>
-          <w:rFonts w:ascii="Times New Roman" w:eastAsia="Times New Roman" w:hAnsi="Times New Roman" w:cs="Times New Roman"/>
-          <w:sz w:val="24"/>
-          <w:szCs w:val="24"/>
-          <w:lang w:eastAsia="pl-PL"/>
-        </w:rPr>
-        <w:t>isPurchased</w:t>
-      </w:r>
-      <w:proofErr w:type="spellEnd"/>
-      <w:r>
-        <w:rPr>
-          <w:rFonts w:ascii="Times New Roman" w:eastAsia="Times New Roman" w:hAnsi="Times New Roman" w:cs="Times New Roman"/>
-          <w:sz w:val="24"/>
-          <w:szCs w:val="24"/>
-          <w:lang w:eastAsia="pl-PL"/>
-        </w:rPr>
-        <w:t xml:space="preserve">, zapisanie kwoty itp. oraz zapisywanie tych danych również w przypadku zrobienia </w:t>
-      </w:r>
-      <w:proofErr w:type="spellStart"/>
-      <w:r>
-        <w:rPr>
-          <w:rFonts w:ascii="Times New Roman" w:eastAsia="Times New Roman" w:hAnsi="Times New Roman" w:cs="Times New Roman"/>
-          <w:sz w:val="24"/>
-          <w:szCs w:val="24"/>
-          <w:lang w:eastAsia="pl-PL"/>
-        </w:rPr>
-        <w:t>restore</w:t>
-      </w:r>
-      <w:proofErr w:type="spellEnd"/>
-      <w:r>
-        <w:rPr>
-          <w:rFonts w:ascii="Times New Roman" w:eastAsia="Times New Roman" w:hAnsi="Times New Roman" w:cs="Times New Roman"/>
-          <w:sz w:val="24"/>
-          <w:szCs w:val="24"/>
-          <w:lang w:eastAsia="pl-PL"/>
-        </w:rPr>
-        <w:t xml:space="preserve"> </w:t>
-      </w:r>
-      <w:proofErr w:type="spellStart"/>
-      <w:r>
-        <w:rPr>
-          <w:rFonts w:ascii="Times New Roman" w:eastAsia="Times New Roman" w:hAnsi="Times New Roman" w:cs="Times New Roman"/>
-          <w:sz w:val="24"/>
-          <w:szCs w:val="24"/>
-          <w:lang w:eastAsia="pl-PL"/>
-        </w:rPr>
-        <w:t>purchases</w:t>
-      </w:r>
-      <w:proofErr w:type="spellEnd"/>
-      <w:r>
-        <w:rPr>
-          <w:rFonts w:ascii="Times New Roman" w:eastAsia="Times New Roman" w:hAnsi="Times New Roman" w:cs="Times New Roman"/>
-          <w:sz w:val="24"/>
-          <w:szCs w:val="24"/>
-          <w:lang w:eastAsia="pl-PL"/>
-        </w:rPr>
-        <w:t xml:space="preserve"> – więc w sumie metoda </w:t>
-      </w:r>
-      <w:proofErr w:type="spellStart"/>
-      <w:r>
-        <w:rPr>
-          <w:rFonts w:ascii="Times New Roman" w:eastAsia="Times New Roman" w:hAnsi="Times New Roman" w:cs="Times New Roman"/>
-          <w:sz w:val="24"/>
-          <w:szCs w:val="24"/>
-          <w:lang w:eastAsia="pl-PL"/>
-        </w:rPr>
-        <w:t>setPurchased</w:t>
-      </w:r>
-      <w:proofErr w:type="spellEnd"/>
-      <w:r>
-        <w:rPr>
-          <w:rFonts w:ascii="Times New Roman" w:eastAsia="Times New Roman" w:hAnsi="Times New Roman" w:cs="Times New Roman"/>
-          <w:sz w:val="24"/>
-          <w:szCs w:val="24"/>
-          <w:lang w:eastAsia="pl-PL"/>
-        </w:rPr>
-        <w:t xml:space="preserve"> mogłaby to robić,</w:t>
-      </w:r>
-    </w:p>
-    <w:p>
-      <w:r>
-        <w:rPr>
-          <w:rFonts w:ascii="Times New Roman" w:eastAsia="Times New Roman" w:hAnsi="Times New Roman" w:cs="Times New Roman"/>
-          <w:sz w:val="24"/>
-          <w:szCs w:val="24"/>
-          <w:lang w:eastAsia="pl-PL"/>
-        </w:rPr>
-        <w:t xml:space="preserve">- trzeba zapisywać informacje odnośnie czasu spędzonego w grze dla darmowych i płatnych użytkowników - oraz tego, ile pól dany użytkownik przeszedł, fajnie by było mieć też informacje odnośnie tego ile dany użytkownik zagrał razy, oraz kiedy został utworzony i kiedy ostatni raz zagrał oraz informacje o tym ile razy dana reklama została odpalona – np. ile razy się załadowała i została wyświetlona – ale w sumie bardziej to dla reklam </w:t>
-      </w:r>
-      <w:proofErr w:type="spellStart"/>
-      <w:r>
-        <w:rPr>
-          <w:rFonts w:ascii="Times New Roman" w:eastAsia="Times New Roman" w:hAnsi="Times New Roman" w:cs="Times New Roman"/>
-          <w:sz w:val="24"/>
-          <w:szCs w:val="24"/>
-          <w:lang w:eastAsia="pl-PL"/>
-        </w:rPr>
-        <w:t>interstitial</w:t>
-      </w:r>
-      <w:proofErr w:type="spellEnd"/>
-      <w:r>
         <w:rPr>
           <w:rFonts w:ascii="Times New Roman" w:eastAsia="Times New Roman" w:hAnsi="Times New Roman" w:cs="Times New Roman"/>
           <w:sz w:val="24"/>
@@ -510,6 +598,7 @@
           <w:szCs w:val="24"/>
           <w:lang w:eastAsia="pl-PL"/>
         </w:rPr>
+        <w:lastRenderedPageBreak/>
         <w:t>odpaleń</w:t>
       </w:r>
       <w:proofErr w:type="spellEnd"/>
@@ -598,7 +687,6 @@
           <w:szCs w:val="24"/>
           <w:lang w:eastAsia="pl-PL"/>
         </w:rPr>
-        <w:lastRenderedPageBreak/>
         <w:br/>
       </w:r>
       <w:r>
@@ -1012,8 +1100,6 @@
       <w:r>
         <w:t xml:space="preserve">, przetestowanie na emulatorach ewentualne + dopracowanie na ekranach poniżej 5cali – jakieś skalowanie czy coś, ale ogólnie nie ma dramatu </w:t>
       </w:r>
-      <w:bookmarkStart w:id="0" w:name="_GoBack"/>
-      <w:bookmarkEnd w:id="0"/>
       <w:r>
         <w:rPr>
           <w:b/>
@@ -1101,7 +1187,11 @@
         <w:t>Karta improwizacji – TO DO –</w:t>
       </w:r>
       <w:r>
-        <w:t xml:space="preserve"> losowa karta na całą turę, bonusowa z dodatkową animacją „</w:t>
+        <w:t xml:space="preserve"> losowa karta na całą turę, bonusowa z dodatkową animacją </w:t>
+      </w:r>
+      <w:r>
+        <w:lastRenderedPageBreak/>
+        <w:t>„</w:t>
       </w:r>
       <w:proofErr w:type="spellStart"/>
       <w:r>
@@ -1120,11 +1210,7 @@
       </w:r>
       <w:proofErr w:type="spellEnd"/>
       <w:r>
-        <w:t xml:space="preserve"> zrobić aby to po prostu pojawiało się absolutnie losowo na całej planszy i tylko raz przez całą turę – czyli, żeby można było dostać tę kartę </w:t>
-      </w:r>
-      <w:r>
-        <w:lastRenderedPageBreak/>
-        <w:t xml:space="preserve">w każdym momencie gry lecz tylko raz  – do przemyślenia jeszcze, ale to by był the </w:t>
+        <w:t xml:space="preserve"> zrobić aby to po prostu pojawiało się absolutnie losowo na całej planszy i tylko raz przez całą turę – czyli, żeby można było dostać tę kartę w każdym momencie gry lecz tylko raz  – do przemyślenia jeszcze, ale to by był the </w:t>
       </w:r>
       <w:proofErr w:type="spellStart"/>
       <w:r>
@@ -1491,12 +1577,15 @@
       </w:r>
       <w:proofErr w:type="spellEnd"/>
       <w:r>
-        <w:t xml:space="preserve"> zrobić jakby „pokaz slajdów” przed uruchomieniem gry -&gt; same widżety i automatyczne przenoszenie, przejścia, klikając.. -&gt; wtedy gdy ktoś by go odbył, dopiero nastąpiłoby uruchomienie głównej planszy.. a gdy wcześniej ktoś odbył to przy odpalaniu gry musiałaby być zawsze sprawdzana flaga załączająca – czyli w sumie ekran ładowania by mógł sterować tym czy wyświetla samouczek czy główny ekran gry </w:t>
-      </w:r>
-    </w:p>
-    <w:p>
+        <w:t xml:space="preserve"> zrobić jakby „pokaz slajdów” przed uruchomieniem gry -&gt; same widżety i automatyczne przenoszenie, przejścia, klikając.. -&gt; wtedy gdy </w:t>
+      </w:r>
       <w:r>
         <w:lastRenderedPageBreak/>
+        <w:t xml:space="preserve">ktoś by go odbył, dopiero nastąpiłoby uruchomienie głównej planszy.. a gdy wcześniej ktoś odbył to przy odpalaniu gry musiałaby być zawsze sprawdzana flaga załączająca – czyli w sumie ekran ładowania by mógł sterować tym czy wyświetla samouczek czy główny ekran gry </w:t>
+      </w:r>
+    </w:p>
+    <w:p>
+      <w:r>
         <w:t>- samouczek musi mieć możliwość ponownego włączenia w ustawieniach, przy pierwszym odpaleniu mu się zmienić odpowiednia flaga, którą w ustawieniach będzie można „cofnąć”</w:t>
       </w:r>
     </w:p>
@@ -3360,6 +3449,7 @@
           </w:tcPr>
           <w:p>
             <w:r>
+              <w:lastRenderedPageBreak/>
               <w:t>….</w:t>
             </w:r>
           </w:p>

</xml_diff>

<commit_message>
problemem był po prostu drawer – było show w drawer i show na ekranie platnosci =.=
</commit_message>
<xml_diff>
--- a/assets/time_to_party_assets/dokumentacja.docx
+++ b/assets/time_to_party_assets/dokumentacja.docx
@@ -136,11 +136,6 @@
       </w:r>
     </w:p>
     <w:p>
-      <w:pPr>
-        <w:rPr>
-          <w:color w:val="FF0000"/>
-        </w:rPr>
-      </w:pPr>
       <w:r>
         <w:t>TODO OTHERS:</w:t>
       </w:r>
@@ -148,7 +143,24 @@
         <w:br/>
       </w:r>
       <w:r>
-        <w:t xml:space="preserve">- </w:t>
+        <w:br/>
+      </w:r>
+      <w:r>
+        <w:t>- aplikacja jeżeli zostanie całkowicie wyłączona to nie pamięta płatności i uruchamia się w trybie darmowym</w:t>
+      </w:r>
+      <w:r>
+        <w:t xml:space="preserve"> – trzeba to jakoś poprawić..</w:t>
+      </w:r>
+      <w:r>
+        <w:t xml:space="preserve"> + </w:t>
+      </w:r>
+      <w:proofErr w:type="spellStart"/>
+      <w:r>
+        <w:t>fix</w:t>
+      </w:r>
+      <w:proofErr w:type="spellEnd"/>
+      <w:r>
+        <w:t xml:space="preserve"> tego ze jak się zrobi </w:t>
       </w:r>
       <w:proofErr w:type="spellStart"/>
       <w:r>
@@ -156,200 +168,23 @@
       </w:r>
       <w:proofErr w:type="spellEnd"/>
       <w:r>
-        <w:t xml:space="preserve"> </w:t>
-      </w:r>
-      <w:proofErr w:type="spellStart"/>
-      <w:r>
-        <w:t>purchases</w:t>
-      </w:r>
-      <w:proofErr w:type="spellEnd"/>
-      <w:r>
-        <w:t xml:space="preserve"> – z poziomu </w:t>
-      </w:r>
-      <w:proofErr w:type="spellStart"/>
-      <w:r>
-        <w:t>drawera</w:t>
-      </w:r>
-      <w:proofErr w:type="spellEnd"/>
-      <w:r>
-        <w:t xml:space="preserve"> przywraca się po kliknięciu dopiero drugi raz, dodatkowo nie pojawia się alert dialog w tym miejscu odnośnie info że </w:t>
-      </w:r>
-      <w:proofErr w:type="spellStart"/>
-      <w:r>
-        <w:t>restore</w:t>
-      </w:r>
-      <w:proofErr w:type="spellEnd"/>
-      <w:r>
-        <w:t xml:space="preserve"> zostało przywrócone – </w:t>
-      </w:r>
-      <w:proofErr w:type="spellStart"/>
-      <w:r>
-        <w:t>możnaby</w:t>
-      </w:r>
-      <w:proofErr w:type="spellEnd"/>
-      <w:r>
-        <w:t xml:space="preserve"> w momencie oczekiwania również wyświetlić </w:t>
-      </w:r>
-      <w:proofErr w:type="spellStart"/>
-      <w:r>
-        <w:t>LoadingIndicator</w:t>
-      </w:r>
-      <w:proofErr w:type="spellEnd"/>
-      <w:r>
-        <w:t xml:space="preserve">, również po kliknięciu w </w:t>
-      </w:r>
-      <w:proofErr w:type="spellStart"/>
-      <w:r>
-        <w:t>restore</w:t>
-      </w:r>
-      <w:proofErr w:type="spellEnd"/>
-      <w:r>
-        <w:t xml:space="preserve"> na ekranie zakupu </w:t>
-      </w:r>
-      <w:r>
-        <w:t xml:space="preserve">– </w:t>
-      </w:r>
-      <w:proofErr w:type="spellStart"/>
-      <w:r>
-        <w:t>przetstowac</w:t>
-      </w:r>
-      <w:proofErr w:type="spellEnd"/>
-      <w:r>
-        <w:t xml:space="preserve"> co się dzieje w momencie gdy brak </w:t>
-      </w:r>
-      <w:proofErr w:type="spellStart"/>
-      <w:r>
-        <w:t>internetu</w:t>
-      </w:r>
-      <w:proofErr w:type="spellEnd"/>
-      <w:r>
-        <w:t xml:space="preserve"> – </w:t>
-      </w:r>
-      <w:proofErr w:type="spellStart"/>
-      <w:r>
-        <w:t>trzebaby</w:t>
-      </w:r>
-      <w:proofErr w:type="spellEnd"/>
-      <w:r>
-        <w:t xml:space="preserve"> to </w:t>
-      </w:r>
-      <w:proofErr w:type="spellStart"/>
-      <w:r>
-        <w:t>obsluzyc</w:t>
-      </w:r>
-      <w:proofErr w:type="spellEnd"/>
-      <w:r>
-        <w:t xml:space="preserve"> + pytanie czy ta funkcja w ogóle jest ok.. czy ona nie robi pierw </w:t>
-      </w:r>
-      <w:proofErr w:type="spellStart"/>
-      <w:r>
-        <w:t>r</w:t>
-      </w:r>
-      <w:r>
-        <w:t>estore</w:t>
-      </w:r>
-      <w:proofErr w:type="spellEnd"/>
-      <w:r>
-        <w:t xml:space="preserve"> a potem dopiero sprawdza //</w:t>
-      </w:r>
-      <w:r>
-        <w:br/>
-      </w:r>
-      <w:r>
-        <w:rPr>
-          <w:color w:val="FF0000"/>
-        </w:rPr>
-        <w:t xml:space="preserve">problem nadal istnieje, dodałem info ze przywrócono, dodałem </w:t>
-      </w:r>
-      <w:proofErr w:type="spellStart"/>
-      <w:r>
-        <w:rPr>
-          <w:color w:val="FF0000"/>
-        </w:rPr>
-        <w:t>loadingindicator</w:t>
-      </w:r>
-      <w:proofErr w:type="spellEnd"/>
-      <w:r>
-        <w:rPr>
-          <w:color w:val="FF0000"/>
-        </w:rPr>
-        <w:t xml:space="preserve"> i </w:t>
-      </w:r>
-      <w:proofErr w:type="spellStart"/>
-      <w:r>
-        <w:rPr>
-          <w:color w:val="FF0000"/>
-        </w:rPr>
-        <w:t>timeout</w:t>
-      </w:r>
-      <w:proofErr w:type="spellEnd"/>
-      <w:r>
-        <w:rPr>
-          <w:color w:val="FF0000"/>
-        </w:rPr>
-        <w:t xml:space="preserve"> czasowy, dodałem </w:t>
-      </w:r>
-      <w:proofErr w:type="spellStart"/>
-      <w:r>
-        <w:rPr>
-          <w:color w:val="FF0000"/>
-        </w:rPr>
-        <w:t>obsluge</w:t>
-      </w:r>
-      <w:proofErr w:type="spellEnd"/>
-      <w:r>
-        <w:rPr>
-          <w:color w:val="FF0000"/>
-        </w:rPr>
-        <w:t xml:space="preserve"> braku </w:t>
-      </w:r>
-      <w:proofErr w:type="spellStart"/>
-      <w:r>
-        <w:rPr>
-          <w:color w:val="FF0000"/>
-        </w:rPr>
-        <w:t>internetu</w:t>
-      </w:r>
-      <w:proofErr w:type="spellEnd"/>
-      <w:r>
-        <w:rPr>
-          <w:color w:val="FF0000"/>
-        </w:rPr>
-        <w:t xml:space="preserve"> – ALE DALCZEGO WYWOŁUJE SIĘ PODWÓJNIE ALERT W PRZYPADKU POPRAWNEGO RESTORE???</w:t>
-      </w:r>
-      <w:r>
-        <w:rPr>
-          <w:color w:val="FF0000"/>
-        </w:rPr>
-        <w:t xml:space="preserve"> Najpierw- </w:t>
-      </w:r>
-      <w:proofErr w:type="spellStart"/>
-      <w:r>
-        <w:rPr>
-          <w:color w:val="FF0000"/>
-        </w:rPr>
-        <w:t>blad</w:t>
-      </w:r>
-      <w:proofErr w:type="spellEnd"/>
-      <w:r>
-        <w:rPr>
-          <w:color w:val="FF0000"/>
-        </w:rPr>
-        <w:t xml:space="preserve"> </w:t>
-      </w:r>
-      <w:proofErr w:type="spellStart"/>
-      <w:r>
-        <w:rPr>
-          <w:color w:val="FF0000"/>
-        </w:rPr>
-        <w:t>platnosci</w:t>
-      </w:r>
-      <w:proofErr w:type="spellEnd"/>
-      <w:r>
-        <w:rPr>
-          <w:color w:val="FF0000"/>
-        </w:rPr>
-        <w:t>, potem – prawidłowe przywrócenie?? WTF</w:t>
+        <w:t xml:space="preserve"> to żeby po kliknięciu w OK, na alercie przekierował już do głównego ekranu – tak samo w momencie prawilnego zakupu – tak rozwiążą się problemy z </w:t>
+      </w:r>
+      <w:proofErr w:type="spellStart"/>
+      <w:r>
+        <w:t>mozliwoscia</w:t>
+      </w:r>
+      <w:proofErr w:type="spellEnd"/>
+      <w:r>
+        <w:t xml:space="preserve"> ponownego </w:t>
+      </w:r>
+      <w:proofErr w:type="spellStart"/>
+      <w:r>
+        <w:t>wklikniecia</w:t>
+      </w:r>
+      <w:proofErr w:type="spellEnd"/>
+      <w:r>
+        <w:t xml:space="preserve"> przycisku</w:t>
       </w:r>
       <w:bookmarkStart w:id="0" w:name="_GoBack"/>
       <w:bookmarkEnd w:id="0"/>
@@ -537,7 +372,16 @@
           <w:szCs w:val="24"/>
           <w:lang w:eastAsia="pl-PL"/>
         </w:rPr>
-        <w:t xml:space="preserve"> – więc w sumie metoda </w:t>
+        <w:t xml:space="preserve"> – więc w sumie metod</w:t>
+      </w:r>
+      <w:r>
+        <w:rPr>
+          <w:rFonts w:ascii="Times New Roman" w:eastAsia="Times New Roman" w:hAnsi="Times New Roman" w:cs="Times New Roman"/>
+          <w:sz w:val="24"/>
+          <w:szCs w:val="24"/>
+          <w:lang w:eastAsia="pl-PL"/>
+        </w:rPr>
+        <w:t xml:space="preserve">a </w:t>
       </w:r>
       <w:proofErr w:type="spellStart"/>
       <w:r>
@@ -557,7 +401,27 @@
           <w:szCs w:val="24"/>
           <w:lang w:eastAsia="pl-PL"/>
         </w:rPr>
-        <w:t xml:space="preserve"> mogłaby to robić,</w:t>
+        <w:t xml:space="preserve"> mogłaby to robić – chociaż kwotę to nie bardzo mogę zapisać – musiałbym znowu wyciągnąć to z billingu Google Play – czy to w </w:t>
+      </w:r>
+      <w:proofErr w:type="spellStart"/>
+      <w:r>
+        <w:rPr>
+          <w:rFonts w:ascii="Times New Roman" w:eastAsia="Times New Roman" w:hAnsi="Times New Roman" w:cs="Times New Roman"/>
+          <w:sz w:val="24"/>
+          <w:szCs w:val="24"/>
+          <w:lang w:eastAsia="pl-PL"/>
+        </w:rPr>
+        <w:t>ogole</w:t>
+      </w:r>
+      <w:proofErr w:type="spellEnd"/>
+      <w:r>
+        <w:rPr>
+          <w:rFonts w:ascii="Times New Roman" w:eastAsia="Times New Roman" w:hAnsi="Times New Roman" w:cs="Times New Roman"/>
+          <w:sz w:val="24"/>
+          <w:szCs w:val="24"/>
+          <w:lang w:eastAsia="pl-PL"/>
+        </w:rPr>
+        <w:t xml:space="preserve"> możliwe?</w:t>
       </w:r>
     </w:p>
     <w:p>
@@ -598,27 +462,27 @@
           <w:szCs w:val="24"/>
           <w:lang w:eastAsia="pl-PL"/>
         </w:rPr>
+        <w:t>odpaleń</w:t>
+      </w:r>
+      <w:proofErr w:type="spellEnd"/>
+      <w:r>
+        <w:rPr>
+          <w:rFonts w:ascii="Times New Roman" w:eastAsia="Times New Roman" w:hAnsi="Times New Roman" w:cs="Times New Roman"/>
+          <w:sz w:val="24"/>
+          <w:szCs w:val="24"/>
+          <w:lang w:eastAsia="pl-PL"/>
+        </w:rPr>
+        <w:t xml:space="preserve"> gry dla danego użytkownika – może coś takiego?, pytanie czy jeżeli samo UID </w:t>
+      </w:r>
+      <w:proofErr w:type="spellStart"/>
+      <w:r>
+        <w:rPr>
+          <w:rFonts w:ascii="Times New Roman" w:eastAsia="Times New Roman" w:hAnsi="Times New Roman" w:cs="Times New Roman"/>
+          <w:sz w:val="24"/>
+          <w:szCs w:val="24"/>
+          <w:lang w:eastAsia="pl-PL"/>
+        </w:rPr>
         <w:lastRenderedPageBreak/>
-        <w:t>odpaleń</w:t>
-      </w:r>
-      <w:proofErr w:type="spellEnd"/>
-      <w:r>
-        <w:rPr>
-          <w:rFonts w:ascii="Times New Roman" w:eastAsia="Times New Roman" w:hAnsi="Times New Roman" w:cs="Times New Roman"/>
-          <w:sz w:val="24"/>
-          <w:szCs w:val="24"/>
-          <w:lang w:eastAsia="pl-PL"/>
-        </w:rPr>
-        <w:t xml:space="preserve"> gry dla danego użytkownika – może coś takiego?, pytanie czy jeżeli samo UID </w:t>
-      </w:r>
-      <w:proofErr w:type="spellStart"/>
-      <w:r>
-        <w:rPr>
-          <w:rFonts w:ascii="Times New Roman" w:eastAsia="Times New Roman" w:hAnsi="Times New Roman" w:cs="Times New Roman"/>
-          <w:sz w:val="24"/>
-          <w:szCs w:val="24"/>
-          <w:lang w:eastAsia="pl-PL"/>
-        </w:rPr>
         <w:t>wyswietlam</w:t>
       </w:r>
       <w:proofErr w:type="spellEnd"/>
@@ -706,7 +570,26 @@
       </w:r>
       <w:proofErr w:type="spellEnd"/>
       <w:r>
-        <w:t xml:space="preserve"> w aplikacji tak, aby nie dało się do niej wejść – pytanie czy każdy rekord powinien by zaszyfrowany czy wystarczy zrobić to na całym pliku ?</w:t>
+        <w:t xml:space="preserve"> w aplikacji tak, aby nie dało się do niej wejść – </w:t>
+      </w:r>
+      <w:r>
+        <w:t xml:space="preserve">mogę użyć </w:t>
+      </w:r>
+      <w:proofErr w:type="spellStart"/>
+      <w:r>
+        <w:t>SQLCipher</w:t>
+      </w:r>
+      <w:proofErr w:type="spellEnd"/>
+      <w:r>
+        <w:t xml:space="preserve">, zaszyfrować i stworzyć metody do deszyfracji w aplikacji (mam w </w:t>
+      </w:r>
+      <w:proofErr w:type="spellStart"/>
+      <w:r>
+        <w:t>chatGpt</w:t>
+      </w:r>
+      <w:proofErr w:type="spellEnd"/>
+      <w:r>
+        <w:t xml:space="preserve"> opis pomysłu jakby to miało działać)</w:t>
       </w:r>
       <w:r>
         <w:br/>
@@ -736,6 +619,61 @@
         <w:t>release</w:t>
       </w:r>
       <w:proofErr w:type="spellEnd"/>
+    </w:p>
+    <w:p>
+      <w:r>
+        <w:t xml:space="preserve">- musze </w:t>
+      </w:r>
+      <w:proofErr w:type="spellStart"/>
+      <w:r>
+        <w:t>zrobic</w:t>
+      </w:r>
+      <w:proofErr w:type="spellEnd"/>
+      <w:r>
+        <w:t xml:space="preserve"> ekrany reklamujące aplikacje – podobno jest jakaś strona z szablonami która umożliwia zrobienie tego, ewentualnie wykorzystać do tego AI lub jakieś zdjęcia </w:t>
+      </w:r>
+      <w:proofErr w:type="spellStart"/>
+      <w:r>
+        <w:t>stockowe</w:t>
+      </w:r>
+      <w:proofErr w:type="spellEnd"/>
+      <w:r>
+        <w:t xml:space="preserve"> + podpatrzeć w innych </w:t>
+      </w:r>
+      <w:proofErr w:type="spellStart"/>
+      <w:r>
+        <w:t>apkach</w:t>
+      </w:r>
+      <w:proofErr w:type="spellEnd"/>
+      <w:r>
+        <w:t xml:space="preserve"> jak to wygląda </w:t>
+      </w:r>
+      <w:r>
+        <w:br/>
+      </w:r>
+      <w:r>
+        <w:br/>
+        <w:t xml:space="preserve">- </w:t>
+      </w:r>
+      <w:proofErr w:type="spellStart"/>
+      <w:r>
+        <w:t>ogolne</w:t>
+      </w:r>
+      <w:proofErr w:type="spellEnd"/>
+      <w:r>
+        <w:t xml:space="preserve"> dokończenie wszystkich formalności w sklepie Google Play itp., zanim aplikacja zostanie wysłana do sprawdzenia + musi zostać sprawdzona jeszcze przez AI </w:t>
+      </w:r>
+      <w:proofErr w:type="spellStart"/>
+      <w:r>
+        <w:t>googla</w:t>
+      </w:r>
+      <w:proofErr w:type="spellEnd"/>
+      <w:r>
+        <w:t>…</w:t>
+      </w:r>
+      <w:r>
+        <w:br/>
+      </w:r>
     </w:p>
     <w:p>
       <w:pPr>
@@ -863,6 +801,41 @@
         <w:br/>
       </w:r>
       <w:r>
+        <w:t xml:space="preserve">- w jaki sposób sprowokować te błędy które przekazuje billing </w:t>
+      </w:r>
+      <w:proofErr w:type="spellStart"/>
+      <w:r>
+        <w:t>response</w:t>
+      </w:r>
+      <w:proofErr w:type="spellEnd"/>
+      <w:r>
+        <w:t xml:space="preserve">? </w:t>
+      </w:r>
+      <w:proofErr w:type="spellStart"/>
+      <w:r>
+        <w:t>Moznaby</w:t>
+      </w:r>
+      <w:proofErr w:type="spellEnd"/>
+      <w:r>
+        <w:t xml:space="preserve"> poszukać w bibliotece </w:t>
+      </w:r>
+      <w:proofErr w:type="spellStart"/>
+      <w:r>
+        <w:t>google</w:t>
+      </w:r>
+      <w:proofErr w:type="spellEnd"/>
+      <w:r>
+        <w:t xml:space="preserve"> </w:t>
+      </w:r>
+      <w:proofErr w:type="spellStart"/>
+      <w:r>
+        <w:t>play</w:t>
+      </w:r>
+      <w:proofErr w:type="spellEnd"/>
+      <w:r>
+        <w:t xml:space="preserve"> jakie są aktualne kody błędów i dokonać ewentualnych poprawek </w:t>
+      </w:r>
+      <w:r>
         <w:br/>
       </w:r>
       <w:r>
@@ -1114,6 +1087,7 @@
           <w:sz w:val="28"/>
           <w:szCs w:val="28"/>
         </w:rPr>
+        <w:lastRenderedPageBreak/>
         <w:br/>
       </w:r>
       <w:r>
@@ -1187,11 +1161,7 @@
         <w:t>Karta improwizacji – TO DO –</w:t>
       </w:r>
       <w:r>
-        <w:t xml:space="preserve"> losowa karta na całą turę, bonusowa z dodatkową animacją </w:t>
-      </w:r>
-      <w:r>
-        <w:lastRenderedPageBreak/>
-        <w:t>„</w:t>
+        <w:t xml:space="preserve"> losowa karta na całą turę, bonusowa z dodatkową animacją „</w:t>
       </w:r>
       <w:proofErr w:type="spellStart"/>
       <w:r>
@@ -1530,6 +1500,7 @@
           <w:sz w:val="28"/>
           <w:szCs w:val="28"/>
         </w:rPr>
+        <w:lastRenderedPageBreak/>
         <w:t>EKRAN SAMOUCZKA:</w:t>
       </w:r>
       <w:r>
@@ -1577,11 +1548,7 @@
       </w:r>
       <w:proofErr w:type="spellEnd"/>
       <w:r>
-        <w:t xml:space="preserve"> zrobić jakby „pokaz slajdów” przed uruchomieniem gry -&gt; same widżety i automatyczne przenoszenie, przejścia, klikając.. -&gt; wtedy gdy </w:t>
-      </w:r>
-      <w:r>
-        <w:lastRenderedPageBreak/>
-        <w:t xml:space="preserve">ktoś by go odbył, dopiero nastąpiłoby uruchomienie głównej planszy.. a gdy wcześniej ktoś odbył to przy odpalaniu gry musiałaby być zawsze sprawdzana flaga załączająca – czyli w sumie ekran ładowania by mógł sterować tym czy wyświetla samouczek czy główny ekran gry </w:t>
+        <w:t xml:space="preserve"> zrobić jakby „pokaz slajdów” przed uruchomieniem gry -&gt; same widżety i automatyczne przenoszenie, przejścia, klikając.. -&gt; wtedy gdy ktoś by go odbył, dopiero nastąpiłoby uruchomienie głównej planszy.. a gdy wcześniej ktoś odbył to przy odpalaniu gry musiałaby być zawsze sprawdzana flaga załączająca – czyli w sumie ekran ładowania by mógł sterować tym czy wyświetla samouczek czy główny ekran gry </w:t>
       </w:r>
     </w:p>
     <w:p>
@@ -3058,6 +3025,7 @@
           </w:tcPr>
           <w:p>
             <w:r>
+              <w:lastRenderedPageBreak/>
               <w:t>1</w:t>
             </w:r>
           </w:p>
@@ -3449,7 +3417,6 @@
           </w:tcPr>
           <w:p>
             <w:r>
-              <w:lastRenderedPageBreak/>
               <w:t>….</w:t>
             </w:r>
           </w:p>

</xml_diff>

<commit_message>
- shared preferences, dosc new ideas and plans, some fixing with purchase and restores and trying to validate purchase from shared+online but failed for now
</commit_message>
<xml_diff>
--- a/assets/time_to_party_assets/dokumentacja.docx
+++ b/assets/time_to_party_assets/dokumentacja.docx
@@ -96,356 +96,552 @@
       <w:proofErr w:type="spellEnd"/>
     </w:p>
     <w:p>
+      <w:pPr>
+        <w:rPr>
+          <w:color w:val="FF0000"/>
+        </w:rPr>
+      </w:pPr>
       <w:r>
         <w:t>PYTANIA DO GPT:</w:t>
       </w:r>
       <w:r>
         <w:br/>
       </w:r>
-      <w:r>
+    </w:p>
+    <w:p>
+      <w:pPr>
         <w:rPr>
           <w:color w:val="FF0000"/>
         </w:rPr>
+      </w:pPr>
+    </w:p>
+    <w:p>
+      <w:pPr>
+        <w:rPr>
+          <w:color w:val="FF0000"/>
+        </w:rPr>
+      </w:pPr>
+      <w:r>
+        <w:rPr>
+          <w:color w:val="FF0000"/>
+        </w:rPr>
+        <w:t>TO DO RIGHT NOW!!!!!</w:t>
+      </w:r>
+      <w:r>
+        <w:rPr>
+          <w:color w:val="FF0000"/>
+        </w:rPr>
         <w:br/>
       </w:r>
       <w:r>
-        <w:t>-</w:t>
+        <w:t>: Więcej zabawy!</w:t>
+      </w:r>
+      <w:r>
+        <w:br/>
+        <w:t xml:space="preserve">- Czy jesteś gotów na więcej zabawy? </w:t>
+      </w:r>
+      <w:r>
+        <w:br/>
+        <w:t xml:space="preserve">Z ogromną bazą danych i nowymi kartami, każda gra będzie pełna niespodzianek! Co więcej? </w:t>
+      </w:r>
+      <w:r>
+        <w:br/>
+        <w:t xml:space="preserve">Mnóstwo nowych, niepowtarzalnych słów! </w:t>
       </w:r>
       <w:r>
         <w:t xml:space="preserve"> </w:t>
       </w:r>
       <w:r>
-        <w:t xml:space="preserve">przemyślenie dlaczego czasem pojawiają się problemy z wyświetlaniem reklam, prawdopodobnie trzeba będzie zarządzać  cyklem życia reklamy i tworzyć ją w obrębie kontekstu, który po wyjściu z ekranu mógłby zostać zniszczony – dotyczy to na </w:t>
-      </w:r>
-      <w:proofErr w:type="spellStart"/>
-      <w:r>
-        <w:t>szczęśćie</w:t>
-      </w:r>
-      <w:proofErr w:type="spellEnd"/>
-      <w:r>
-        <w:t xml:space="preserve"> tylko i wyłącznie małych reklam - natywnych</w:t>
-      </w:r>
-      <w:r>
+        <w:rPr>
+          <w:color w:val="FF0000"/>
+        </w:rPr>
+        <w:t xml:space="preserve">//wstawić </w:t>
+      </w:r>
+      <w:proofErr w:type="spellStart"/>
+      <w:r>
+        <w:rPr>
+          <w:color w:val="FF0000"/>
+        </w:rPr>
+        <w:t>screen</w:t>
+      </w:r>
+      <w:proofErr w:type="spellEnd"/>
+      <w:r>
+        <w:rPr>
+          <w:color w:val="FF0000"/>
+        </w:rPr>
+        <w:t xml:space="preserve"> kart – tych które są po zakupie + ew. jakiś </w:t>
+      </w:r>
+      <w:proofErr w:type="spellStart"/>
+      <w:r>
+        <w:rPr>
+          <w:color w:val="FF0000"/>
+        </w:rPr>
+        <w:t>screen</w:t>
+      </w:r>
+      <w:proofErr w:type="spellEnd"/>
+      <w:r>
+        <w:rPr>
+          <w:color w:val="FF0000"/>
+        </w:rPr>
+        <w:t xml:space="preserve"> np. zmiksowany z </w:t>
+      </w:r>
+      <w:proofErr w:type="spellStart"/>
+      <w:r>
+        <w:rPr>
+          <w:color w:val="FF0000"/>
+        </w:rPr>
+        <w:t>funkcjonalnoscia</w:t>
+      </w:r>
+      <w:proofErr w:type="spellEnd"/>
+      <w:r>
+        <w:rPr>
+          <w:color w:val="FF0000"/>
+        </w:rPr>
+        <w:t xml:space="preserve"> danej karty</w:t>
+      </w:r>
+      <w:r>
+        <w:rPr>
+          <w:color w:val="FF0000"/>
+        </w:rPr>
         <w:br/>
       </w:r>
       <w:r>
-        <w:t>____________________________________________________</w:t>
-      </w:r>
-      <w:r>
-        <w:t>______________________________</w:t>
-      </w:r>
-    </w:p>
-    <w:p>
-      <w:r>
-        <w:t>TODO OTHERS:</w:t>
+        <w:t xml:space="preserve">Nowe rodzaje kart, takie jak karta zadań fizycznych, pytania porównujące graczy w jednej drużynie, karty antonimy czy też karta rysunku: filmy, pozycje miłosne lub przysłowia i powiedzenia </w:t>
       </w:r>
       <w:r>
         <w:br/>
+        <w:t xml:space="preserve">: Brak reklam! </w:t>
+      </w:r>
+      <w:r>
+        <w:t xml:space="preserve"> </w:t>
       </w:r>
       <w:r>
         <w:br/>
-      </w:r>
-      <w:r>
-        <w:t>- aplikacja jeżeli zostanie całkowicie wyłączona to nie pamięta płatności i uruchamia się w trybie darmowym</w:t>
-      </w:r>
-      <w:r>
-        <w:t xml:space="preserve"> – trzeba to jakoś poprawić..</w:t>
-      </w:r>
-      <w:r>
-        <w:t xml:space="preserve"> + </w:t>
-      </w:r>
-      <w:proofErr w:type="spellStart"/>
-      <w:r>
-        <w:t>fix</w:t>
-      </w:r>
-      <w:proofErr w:type="spellEnd"/>
-      <w:r>
-        <w:t xml:space="preserve"> tego ze jak się zrobi </w:t>
-      </w:r>
-      <w:proofErr w:type="spellStart"/>
-      <w:r>
-        <w:t>restore</w:t>
-      </w:r>
-      <w:proofErr w:type="spellEnd"/>
-      <w:r>
-        <w:t xml:space="preserve"> to żeby po kliknięciu w OK, na alercie przekierował już do głównego ekranu – tak samo w momencie prawilnego zakupu – tak rozwiążą się problemy z </w:t>
-      </w:r>
-      <w:proofErr w:type="spellStart"/>
-      <w:r>
-        <w:t>mozliwoscia</w:t>
-      </w:r>
-      <w:proofErr w:type="spellEnd"/>
-      <w:r>
-        <w:t xml:space="preserve"> ponownego </w:t>
-      </w:r>
-      <w:proofErr w:type="spellStart"/>
-      <w:r>
-        <w:t>wklikniecia</w:t>
-      </w:r>
-      <w:proofErr w:type="spellEnd"/>
-      <w:r>
-        <w:t xml:space="preserve"> przycisku</w:t>
+        <w:t>Nikt z nas nie lubi reklam, dlatego też w pełnej wersji wszystkie reklamy zostają usunięte – na zawsze</w:t>
+      </w:r>
+      <w:r>
+        <w:rPr>
+          <w:color w:val="FF0000"/>
+        </w:rPr>
+        <w:t xml:space="preserve">! </w:t>
+      </w:r>
+      <w:r>
+        <w:rPr>
+          <w:color w:val="FF0000"/>
+        </w:rPr>
+        <w:t xml:space="preserve"> //</w:t>
+      </w:r>
+      <w:proofErr w:type="spellStart"/>
+      <w:r>
+        <w:rPr>
+          <w:color w:val="FF0000"/>
+        </w:rPr>
+        <w:t>jakas</w:t>
+      </w:r>
+      <w:proofErr w:type="spellEnd"/>
+      <w:r>
+        <w:rPr>
+          <w:color w:val="FF0000"/>
+        </w:rPr>
+        <w:t xml:space="preserve"> ikonka lub ekran z NO ADS</w:t>
+      </w:r>
+      <w:r>
+        <w:rPr>
+          <w:color w:val="FF0000"/>
+        </w:rPr>
+        <w:br/>
+      </w:r>
+      <w:r>
+        <w:t>: Dłuższa rozrywka i więcej losowych zdarzeń!</w:t>
+      </w:r>
+      <w:r>
+        <w:br/>
+        <w:t>Więcej słów to więcej możliwości do gry. Graj niezliczoną liczbę godzin! A co powiesz na nietypowe zadania? Podołasz wyzwaniu? Sprawdź już teraz!</w:t>
+      </w:r>
+      <w:r>
+        <w:t xml:space="preserve"> </w:t>
+      </w:r>
+      <w:r>
+        <w:rPr>
+          <w:color w:val="FF0000"/>
+        </w:rPr>
+        <w:t xml:space="preserve">//wstawić </w:t>
+      </w:r>
+      <w:proofErr w:type="spellStart"/>
+      <w:r>
+        <w:rPr>
+          <w:color w:val="FF0000"/>
+        </w:rPr>
+        <w:t>screeny</w:t>
+      </w:r>
+      <w:proofErr w:type="spellEnd"/>
+      <w:r>
+        <w:rPr>
+          <w:color w:val="FF0000"/>
+        </w:rPr>
+        <w:t xml:space="preserve"> może takie wymiksowane z </w:t>
+      </w:r>
+      <w:proofErr w:type="spellStart"/>
+      <w:r>
+        <w:rPr>
+          <w:color w:val="FF0000"/>
+        </w:rPr>
+        <w:t>roznymi</w:t>
+      </w:r>
+      <w:proofErr w:type="spellEnd"/>
+      <w:r>
+        <w:rPr>
+          <w:color w:val="FF0000"/>
+        </w:rPr>
+        <w:t xml:space="preserve"> słowami kart które by tak naprzemiennie się </w:t>
+      </w:r>
+      <w:proofErr w:type="spellStart"/>
+      <w:r>
+        <w:rPr>
+          <w:color w:val="FF0000"/>
+        </w:rPr>
+        <w:t>pokrywaly</w:t>
+      </w:r>
+      <w:proofErr w:type="spellEnd"/>
+      <w:r>
+        <w:rPr>
+          <w:color w:val="FF0000"/>
+        </w:rPr>
+        <w:t xml:space="preserve"> lub </w:t>
+      </w:r>
+      <w:proofErr w:type="spellStart"/>
+      <w:r>
+        <w:rPr>
+          <w:color w:val="FF0000"/>
+        </w:rPr>
+        <w:t>jakas</w:t>
+      </w:r>
+      <w:proofErr w:type="spellEnd"/>
+      <w:r>
+        <w:rPr>
+          <w:color w:val="FF0000"/>
+        </w:rPr>
+        <w:t xml:space="preserve"> fajna ikonka odnośnie dużej ilości czasu, </w:t>
+      </w:r>
+      <w:proofErr w:type="spellStart"/>
+      <w:r>
+        <w:rPr>
+          <w:color w:val="FF0000"/>
+        </w:rPr>
+        <w:t>slow</w:t>
+      </w:r>
+      <w:proofErr w:type="spellEnd"/>
+      <w:r>
+        <w:rPr>
+          <w:color w:val="FF0000"/>
+        </w:rPr>
+        <w:t xml:space="preserve"> lub ekipy grającej razem… </w:t>
+      </w:r>
+    </w:p>
+    <w:p>
+      <w:r>
+        <w:t>+ odnośnie tych Alertów: pup-</w:t>
+      </w:r>
+      <w:proofErr w:type="spellStart"/>
+      <w:r>
+        <w:t>upy</w:t>
+      </w:r>
+      <w:proofErr w:type="spellEnd"/>
+      <w:r>
+        <w:t xml:space="preserve"> po kliknięciu w odpowiednie linki, dodać sugestie które by na to wskazywały, animacja skalowania tekstu – taka jak jest na ekranie wyboru karty np.</w:t>
+      </w:r>
+    </w:p>
+    <w:p>
+      <w:r>
+        <w:t xml:space="preserve">//podsumowując: </w:t>
+      </w:r>
+      <w:r>
+        <w:t xml:space="preserve">– ogólnie dopracowanie wizualne i tematyczne tych 3 </w:t>
+      </w:r>
+      <w:proofErr w:type="spellStart"/>
+      <w:r>
+        <w:t>AlertDialogów</w:t>
+      </w:r>
+      <w:proofErr w:type="spellEnd"/>
+      <w:r>
+        <w:t xml:space="preserve"> na ekranie </w:t>
+      </w:r>
+      <w:proofErr w:type="spellStart"/>
+      <w:r>
+        <w:t>KupTeraz</w:t>
+      </w:r>
+      <w:proofErr w:type="spellEnd"/>
+      <w:r>
+        <w:t xml:space="preserve"> – więcej rozrywki, - nowe pola i ekstra zadania, - większa baza danych </w:t>
+      </w:r>
+      <w:r>
+        <w:rPr>
+          <w:b/>
+        </w:rPr>
+        <w:t>bez powtórzeń</w:t>
+      </w:r>
+      <w:r>
+        <w:t xml:space="preserve"> , uwzględniając dodanie </w:t>
+      </w:r>
+      <w:proofErr w:type="spellStart"/>
+      <w:r>
+        <w:t>screenów</w:t>
+      </w:r>
+      <w:proofErr w:type="spellEnd"/>
+      <w:r>
+        <w:t xml:space="preserve"> z pełnej wersji gry (albo dodać wygląd tych pół, jakiś wygląd kart, które są z polami </w:t>
+      </w:r>
+      <w:proofErr w:type="spellStart"/>
+      <w:r>
+        <w:t>premium</w:t>
+      </w:r>
+      <w:proofErr w:type="spellEnd"/>
+      <w:r>
+        <w:t xml:space="preserve"> itp.), oraz dodać to że brak reklam – po </w:t>
+      </w:r>
+      <w:proofErr w:type="spellStart"/>
+      <w:r>
+        <w:t>wkliknięciu</w:t>
+      </w:r>
+      <w:proofErr w:type="spellEnd"/>
+      <w:r>
+        <w:t xml:space="preserve"> napisać, że brak bannerów i brak reklam </w:t>
+      </w:r>
+      <w:proofErr w:type="spellStart"/>
+      <w:r>
+        <w:t>interstitial</w:t>
+      </w:r>
+      <w:proofErr w:type="spellEnd"/>
+      <w:r>
+        <w:t xml:space="preserve">  </w:t>
       </w:r>
       <w:bookmarkStart w:id="0" w:name="_GoBack"/>
       <w:bookmarkEnd w:id="0"/>
-    </w:p>
-    <w:p>
-      <w:r>
-        <w:t xml:space="preserve">– ogólnie dopracowanie wizualne i tematyczne tych 3 </w:t>
-      </w:r>
-      <w:proofErr w:type="spellStart"/>
-      <w:r>
-        <w:t>AlertDialogów</w:t>
-      </w:r>
-      <w:proofErr w:type="spellEnd"/>
-      <w:r>
-        <w:t xml:space="preserve"> na ekranie </w:t>
-      </w:r>
-      <w:proofErr w:type="spellStart"/>
-      <w:r>
-        <w:t>KupTeraz</w:t>
-      </w:r>
-      <w:proofErr w:type="spellEnd"/>
-      <w:r>
-        <w:t xml:space="preserve"> – więcej rozrywki, - nowe pola i ekstra zadania, - większa baza danych </w:t>
-      </w:r>
-      <w:r>
-        <w:rPr>
-          <w:b/>
-        </w:rPr>
-        <w:t>bez powtórzeń</w:t>
-      </w:r>
-      <w:r>
-        <w:t xml:space="preserve"> , uwzględniając dodanie </w:t>
-      </w:r>
-      <w:proofErr w:type="spellStart"/>
-      <w:r>
-        <w:t>screenów</w:t>
-      </w:r>
-      <w:proofErr w:type="spellEnd"/>
-      <w:r>
-        <w:t xml:space="preserve"> z pełnej wersji gry (albo dodać wygląd tych pół, jakiś wygląd kart, które są z polami </w:t>
-      </w:r>
-      <w:proofErr w:type="spellStart"/>
-      <w:r>
-        <w:t>premium</w:t>
-      </w:r>
-      <w:proofErr w:type="spellEnd"/>
-      <w:r>
-        <w:t xml:space="preserve"> itp.), oraz dodać to że brak reklam – po </w:t>
-      </w:r>
-      <w:proofErr w:type="spellStart"/>
-      <w:r>
-        <w:t>wkliknięciu</w:t>
-      </w:r>
-      <w:proofErr w:type="spellEnd"/>
-      <w:r>
-        <w:t xml:space="preserve"> napisać, że brak bannerów i brak reklam </w:t>
-      </w:r>
-      <w:proofErr w:type="spellStart"/>
-      <w:r>
+      <w:r>
+        <w:rPr>
+          <w:color w:val="FF0000"/>
+        </w:rPr>
+        <w:br/>
+      </w:r>
+      <w:r>
+        <w:t>____________________________________________________</w:t>
+      </w:r>
+      <w:r>
+        <w:t>______________________________</w:t>
+      </w:r>
+    </w:p>
+    <w:p>
+      <w:r>
+        <w:t>TODO OTHERS:</w:t>
+      </w:r>
+    </w:p>
+    <w:p>
+      <w:r>
+        <w:t xml:space="preserve">- w momencie wyświetlenia koniec czasu dodać </w:t>
+      </w:r>
+      <w:proofErr w:type="spellStart"/>
+      <w:r>
+        <w:t>sound</w:t>
+      </w:r>
+      <w:proofErr w:type="spellEnd"/>
+      <w:r>
+        <w:t xml:space="preserve"> budzika (on nie może być dłuższy niż czas między wyświetleniem a przejściem do ekranu bo się nałoży na reklamę) I poprawić </w:t>
+      </w:r>
+      <w:proofErr w:type="spellStart"/>
+      <w:r>
+        <w:t>sound</w:t>
+      </w:r>
+      <w:proofErr w:type="spellEnd"/>
+      <w:r>
+        <w:t xml:space="preserve"> „</w:t>
+      </w:r>
+      <w:proofErr w:type="spellStart"/>
+      <w:r>
+        <w:t>ooo</w:t>
+      </w:r>
+      <w:proofErr w:type="spellEnd"/>
+      <w:r>
+        <w:t>” na trochę głośniejszy ?</w:t>
+      </w:r>
+    </w:p>
+    <w:p>
+      <w:pPr>
+        <w:rPr>
+          <w:rFonts w:ascii="Times New Roman" w:eastAsia="Times New Roman" w:hAnsi="Times New Roman" w:cs="Times New Roman"/>
+          <w:sz w:val="24"/>
+          <w:szCs w:val="24"/>
+          <w:lang w:eastAsia="pl-PL"/>
+        </w:rPr>
+      </w:pPr>
+      <w:r>
+        <w:rPr>
+          <w:rFonts w:ascii="Times New Roman" w:eastAsia="Times New Roman" w:hAnsi="Times New Roman" w:cs="Times New Roman"/>
+          <w:sz w:val="24"/>
+          <w:szCs w:val="24"/>
+          <w:lang w:eastAsia="pl-PL"/>
+        </w:rPr>
+        <w:t xml:space="preserve">- trzeba zapisywać informacje odnośnie zakupu, czyli przestawienie flagi </w:t>
+      </w:r>
+      <w:proofErr w:type="spellStart"/>
+      <w:r>
+        <w:rPr>
+          <w:rFonts w:ascii="Times New Roman" w:eastAsia="Times New Roman" w:hAnsi="Times New Roman" w:cs="Times New Roman"/>
+          <w:sz w:val="24"/>
+          <w:szCs w:val="24"/>
+          <w:lang w:eastAsia="pl-PL"/>
+        </w:rPr>
+        <w:t>isPurchased</w:t>
+      </w:r>
+      <w:proofErr w:type="spellEnd"/>
+      <w:r>
+        <w:rPr>
+          <w:rFonts w:ascii="Times New Roman" w:eastAsia="Times New Roman" w:hAnsi="Times New Roman" w:cs="Times New Roman"/>
+          <w:sz w:val="24"/>
+          <w:szCs w:val="24"/>
+          <w:lang w:eastAsia="pl-PL"/>
+        </w:rPr>
+        <w:t xml:space="preserve">, zapisanie kwoty itp. oraz zapisywanie tych danych również w przypadku zrobienia </w:t>
+      </w:r>
+      <w:proofErr w:type="spellStart"/>
+      <w:r>
+        <w:rPr>
+          <w:rFonts w:ascii="Times New Roman" w:eastAsia="Times New Roman" w:hAnsi="Times New Roman" w:cs="Times New Roman"/>
+          <w:sz w:val="24"/>
+          <w:szCs w:val="24"/>
+          <w:lang w:eastAsia="pl-PL"/>
+        </w:rPr>
+        <w:t>restore</w:t>
+      </w:r>
+      <w:proofErr w:type="spellEnd"/>
+      <w:r>
+        <w:rPr>
+          <w:rFonts w:ascii="Times New Roman" w:eastAsia="Times New Roman" w:hAnsi="Times New Roman" w:cs="Times New Roman"/>
+          <w:sz w:val="24"/>
+          <w:szCs w:val="24"/>
+          <w:lang w:eastAsia="pl-PL"/>
+        </w:rPr>
+        <w:t xml:space="preserve"> </w:t>
+      </w:r>
+      <w:proofErr w:type="spellStart"/>
+      <w:r>
+        <w:rPr>
+          <w:rFonts w:ascii="Times New Roman" w:eastAsia="Times New Roman" w:hAnsi="Times New Roman" w:cs="Times New Roman"/>
+          <w:sz w:val="24"/>
+          <w:szCs w:val="24"/>
+          <w:lang w:eastAsia="pl-PL"/>
+        </w:rPr>
+        <w:t>purchases</w:t>
+      </w:r>
+      <w:proofErr w:type="spellEnd"/>
+      <w:r>
+        <w:rPr>
+          <w:rFonts w:ascii="Times New Roman" w:eastAsia="Times New Roman" w:hAnsi="Times New Roman" w:cs="Times New Roman"/>
+          <w:sz w:val="24"/>
+          <w:szCs w:val="24"/>
+          <w:lang w:eastAsia="pl-PL"/>
+        </w:rPr>
+        <w:t xml:space="preserve"> – więc w sumie metod</w:t>
+      </w:r>
+      <w:r>
+        <w:rPr>
+          <w:rFonts w:ascii="Times New Roman" w:eastAsia="Times New Roman" w:hAnsi="Times New Roman" w:cs="Times New Roman"/>
+          <w:sz w:val="24"/>
+          <w:szCs w:val="24"/>
+          <w:lang w:eastAsia="pl-PL"/>
+        </w:rPr>
+        <w:t xml:space="preserve">a </w:t>
+      </w:r>
+      <w:proofErr w:type="spellStart"/>
+      <w:r>
+        <w:rPr>
+          <w:rFonts w:ascii="Times New Roman" w:eastAsia="Times New Roman" w:hAnsi="Times New Roman" w:cs="Times New Roman"/>
+          <w:sz w:val="24"/>
+          <w:szCs w:val="24"/>
+          <w:lang w:eastAsia="pl-PL"/>
+        </w:rPr>
+        <w:t>setPurchased</w:t>
+      </w:r>
+      <w:proofErr w:type="spellEnd"/>
+      <w:r>
+        <w:rPr>
+          <w:rFonts w:ascii="Times New Roman" w:eastAsia="Times New Roman" w:hAnsi="Times New Roman" w:cs="Times New Roman"/>
+          <w:sz w:val="24"/>
+          <w:szCs w:val="24"/>
+          <w:lang w:eastAsia="pl-PL"/>
+        </w:rPr>
+        <w:t xml:space="preserve"> mogłaby to robić – chociaż kwotę to nie </w:t>
+      </w:r>
+      <w:r>
+        <w:rPr>
+          <w:rFonts w:ascii="Times New Roman" w:eastAsia="Times New Roman" w:hAnsi="Times New Roman" w:cs="Times New Roman"/>
+          <w:sz w:val="24"/>
+          <w:szCs w:val="24"/>
+          <w:lang w:eastAsia="pl-PL"/>
+        </w:rPr>
+        <w:lastRenderedPageBreak/>
+        <w:t xml:space="preserve">bardzo mogę zapisać – musiałbym znowu wyciągnąć to z billingu Google Play – czy to w </w:t>
+      </w:r>
+      <w:proofErr w:type="spellStart"/>
+      <w:r>
+        <w:rPr>
+          <w:rFonts w:ascii="Times New Roman" w:eastAsia="Times New Roman" w:hAnsi="Times New Roman" w:cs="Times New Roman"/>
+          <w:sz w:val="24"/>
+          <w:szCs w:val="24"/>
+          <w:lang w:eastAsia="pl-PL"/>
+        </w:rPr>
+        <w:t>ogole</w:t>
+      </w:r>
+      <w:proofErr w:type="spellEnd"/>
+      <w:r>
+        <w:rPr>
+          <w:rFonts w:ascii="Times New Roman" w:eastAsia="Times New Roman" w:hAnsi="Times New Roman" w:cs="Times New Roman"/>
+          <w:sz w:val="24"/>
+          <w:szCs w:val="24"/>
+          <w:lang w:eastAsia="pl-PL"/>
+        </w:rPr>
+        <w:t xml:space="preserve"> możliwe</w:t>
+      </w:r>
+      <w:r>
+        <w:rPr>
+          <w:rFonts w:ascii="Times New Roman" w:eastAsia="Times New Roman" w:hAnsi="Times New Roman" w:cs="Times New Roman"/>
+          <w:sz w:val="24"/>
+          <w:szCs w:val="24"/>
+          <w:lang w:eastAsia="pl-PL"/>
+        </w:rPr>
+        <w:t xml:space="preserve"> i czy sens to robić</w:t>
+      </w:r>
+      <w:r>
+        <w:rPr>
+          <w:rFonts w:ascii="Times New Roman" w:eastAsia="Times New Roman" w:hAnsi="Times New Roman" w:cs="Times New Roman"/>
+          <w:sz w:val="24"/>
+          <w:szCs w:val="24"/>
+          <w:lang w:eastAsia="pl-PL"/>
+        </w:rPr>
+        <w:t>?</w:t>
+      </w:r>
+    </w:p>
+    <w:p>
+      <w:r>
+        <w:rPr>
+          <w:rFonts w:ascii="Times New Roman" w:eastAsia="Times New Roman" w:hAnsi="Times New Roman" w:cs="Times New Roman"/>
+          <w:sz w:val="24"/>
+          <w:szCs w:val="24"/>
+          <w:lang w:eastAsia="pl-PL"/>
+        </w:rPr>
+        <w:t xml:space="preserve">- trzeba zapisywać informacje odnośnie czasu spędzonego w grze dla darmowych i płatnych użytkowników - oraz tego, ile pól dany użytkownik przeszedł, fajnie by było mieć też informacje odnośnie tego ile dany użytkownik zagrał razy, oraz kiedy został utworzony i kiedy ostatni raz zagrał oraz informacje o tym ile razy dana reklama została odpalona – np. ile razy się załadowała i została wyświetlona – ale w sumie bardziej to dla reklam </w:t>
+      </w:r>
+      <w:proofErr w:type="spellStart"/>
+      <w:r>
+        <w:rPr>
+          <w:rFonts w:ascii="Times New Roman" w:eastAsia="Times New Roman" w:hAnsi="Times New Roman" w:cs="Times New Roman"/>
+          <w:sz w:val="24"/>
+          <w:szCs w:val="24"/>
+          <w:lang w:eastAsia="pl-PL"/>
+        </w:rPr>
         <w:t>interstitial</w:t>
       </w:r>
       <w:proofErr w:type="spellEnd"/>
       <w:r>
-        <w:t xml:space="preserve">  + - poprawka „</w:t>
-      </w:r>
-      <w:proofErr w:type="spellStart"/>
-      <w:r>
-        <w:t>wyjechań</w:t>
-      </w:r>
-      <w:proofErr w:type="spellEnd"/>
-      <w:r>
-        <w:t>” tekstów za ekran przy niektórych tłumaczeniach  //TEST + odnośnie tych Alertów: pup-</w:t>
-      </w:r>
-      <w:proofErr w:type="spellStart"/>
-      <w:r>
-        <w:t>upy</w:t>
-      </w:r>
-      <w:proofErr w:type="spellEnd"/>
-      <w:r>
-        <w:t xml:space="preserve"> po kliknięciu w odpowiednie linki, dodać sugestie które by na to wskazywały, animacja skalowania tekstu – taka jak jest na ekranie wyboru karty np.</w:t>
-      </w:r>
-    </w:p>
-    <w:p>
-      <w:r>
-        <w:t xml:space="preserve">- w momencie wyświetlenia koniec czasu dodać </w:t>
-      </w:r>
-      <w:proofErr w:type="spellStart"/>
-      <w:r>
-        <w:t>sound</w:t>
-      </w:r>
-      <w:proofErr w:type="spellEnd"/>
-      <w:r>
-        <w:t xml:space="preserve"> budzika (on nie może być dłuższy niż czas między wyświetleniem a przejściem do ekranu bo się nałoży na reklamę) I poprawić </w:t>
-      </w:r>
-      <w:proofErr w:type="spellStart"/>
-      <w:r>
-        <w:t>sound</w:t>
-      </w:r>
-      <w:proofErr w:type="spellEnd"/>
-      <w:r>
-        <w:t xml:space="preserve"> „</w:t>
-      </w:r>
-      <w:proofErr w:type="spellStart"/>
-      <w:r>
-        <w:t>ooo</w:t>
-      </w:r>
-      <w:proofErr w:type="spellEnd"/>
-      <w:r>
-        <w:t>” na trochę głośniejszy ?</w:t>
-      </w:r>
-    </w:p>
-    <w:p>
-      <w:pPr>
-        <w:rPr>
-          <w:rFonts w:ascii="Times New Roman" w:eastAsia="Times New Roman" w:hAnsi="Times New Roman" w:cs="Times New Roman"/>
-          <w:sz w:val="24"/>
-          <w:szCs w:val="24"/>
-          <w:lang w:eastAsia="pl-PL"/>
-        </w:rPr>
-      </w:pPr>
-      <w:r>
-        <w:rPr>
-          <w:rFonts w:ascii="Times New Roman" w:eastAsia="Times New Roman" w:hAnsi="Times New Roman" w:cs="Times New Roman"/>
-          <w:sz w:val="24"/>
-          <w:szCs w:val="24"/>
-          <w:lang w:eastAsia="pl-PL"/>
-        </w:rPr>
-        <w:t xml:space="preserve">- trzeba zapisywać informacje odnośnie zakupu, czyli przestawienie flagi </w:t>
-      </w:r>
-      <w:proofErr w:type="spellStart"/>
-      <w:r>
-        <w:rPr>
-          <w:rFonts w:ascii="Times New Roman" w:eastAsia="Times New Roman" w:hAnsi="Times New Roman" w:cs="Times New Roman"/>
-          <w:sz w:val="24"/>
-          <w:szCs w:val="24"/>
-          <w:lang w:eastAsia="pl-PL"/>
-        </w:rPr>
-        <w:t>isPurchased</w:t>
-      </w:r>
-      <w:proofErr w:type="spellEnd"/>
-      <w:r>
-        <w:rPr>
-          <w:rFonts w:ascii="Times New Roman" w:eastAsia="Times New Roman" w:hAnsi="Times New Roman" w:cs="Times New Roman"/>
-          <w:sz w:val="24"/>
-          <w:szCs w:val="24"/>
-          <w:lang w:eastAsia="pl-PL"/>
-        </w:rPr>
-        <w:t xml:space="preserve">, zapisanie kwoty itp. oraz zapisywanie tych danych również w przypadku zrobienia </w:t>
-      </w:r>
-      <w:proofErr w:type="spellStart"/>
-      <w:r>
-        <w:rPr>
-          <w:rFonts w:ascii="Times New Roman" w:eastAsia="Times New Roman" w:hAnsi="Times New Roman" w:cs="Times New Roman"/>
-          <w:sz w:val="24"/>
-          <w:szCs w:val="24"/>
-          <w:lang w:eastAsia="pl-PL"/>
-        </w:rPr>
-        <w:t>restore</w:t>
-      </w:r>
-      <w:proofErr w:type="spellEnd"/>
-      <w:r>
-        <w:rPr>
-          <w:rFonts w:ascii="Times New Roman" w:eastAsia="Times New Roman" w:hAnsi="Times New Roman" w:cs="Times New Roman"/>
-          <w:sz w:val="24"/>
-          <w:szCs w:val="24"/>
-          <w:lang w:eastAsia="pl-PL"/>
-        </w:rPr>
-        <w:t xml:space="preserve"> </w:t>
-      </w:r>
-      <w:proofErr w:type="spellStart"/>
-      <w:r>
-        <w:rPr>
-          <w:rFonts w:ascii="Times New Roman" w:eastAsia="Times New Roman" w:hAnsi="Times New Roman" w:cs="Times New Roman"/>
-          <w:sz w:val="24"/>
-          <w:szCs w:val="24"/>
-          <w:lang w:eastAsia="pl-PL"/>
-        </w:rPr>
-        <w:t>purchases</w:t>
-      </w:r>
-      <w:proofErr w:type="spellEnd"/>
-      <w:r>
-        <w:rPr>
-          <w:rFonts w:ascii="Times New Roman" w:eastAsia="Times New Roman" w:hAnsi="Times New Roman" w:cs="Times New Roman"/>
-          <w:sz w:val="24"/>
-          <w:szCs w:val="24"/>
-          <w:lang w:eastAsia="pl-PL"/>
-        </w:rPr>
-        <w:t xml:space="preserve"> – więc w sumie metod</w:t>
-      </w:r>
-      <w:r>
-        <w:rPr>
-          <w:rFonts w:ascii="Times New Roman" w:eastAsia="Times New Roman" w:hAnsi="Times New Roman" w:cs="Times New Roman"/>
-          <w:sz w:val="24"/>
-          <w:szCs w:val="24"/>
-          <w:lang w:eastAsia="pl-PL"/>
-        </w:rPr>
-        <w:t xml:space="preserve">a </w:t>
-      </w:r>
-      <w:proofErr w:type="spellStart"/>
-      <w:r>
-        <w:rPr>
-          <w:rFonts w:ascii="Times New Roman" w:eastAsia="Times New Roman" w:hAnsi="Times New Roman" w:cs="Times New Roman"/>
-          <w:sz w:val="24"/>
-          <w:szCs w:val="24"/>
-          <w:lang w:eastAsia="pl-PL"/>
-        </w:rPr>
-        <w:t>setPurchased</w:t>
-      </w:r>
-      <w:proofErr w:type="spellEnd"/>
-      <w:r>
-        <w:rPr>
-          <w:rFonts w:ascii="Times New Roman" w:eastAsia="Times New Roman" w:hAnsi="Times New Roman" w:cs="Times New Roman"/>
-          <w:sz w:val="24"/>
-          <w:szCs w:val="24"/>
-          <w:lang w:eastAsia="pl-PL"/>
-        </w:rPr>
-        <w:t xml:space="preserve"> mogłaby to robić – chociaż kwotę to nie bardzo mogę zapisać – musiałbym znowu wyciągnąć to z billingu Google Play – czy to w </w:t>
-      </w:r>
-      <w:proofErr w:type="spellStart"/>
-      <w:r>
-        <w:rPr>
-          <w:rFonts w:ascii="Times New Roman" w:eastAsia="Times New Roman" w:hAnsi="Times New Roman" w:cs="Times New Roman"/>
-          <w:sz w:val="24"/>
-          <w:szCs w:val="24"/>
-          <w:lang w:eastAsia="pl-PL"/>
-        </w:rPr>
-        <w:t>ogole</w:t>
-      </w:r>
-      <w:proofErr w:type="spellEnd"/>
-      <w:r>
-        <w:rPr>
-          <w:rFonts w:ascii="Times New Roman" w:eastAsia="Times New Roman" w:hAnsi="Times New Roman" w:cs="Times New Roman"/>
-          <w:sz w:val="24"/>
-          <w:szCs w:val="24"/>
-          <w:lang w:eastAsia="pl-PL"/>
-        </w:rPr>
-        <w:t xml:space="preserve"> możliwe?</w:t>
-      </w:r>
-    </w:p>
-    <w:p>
-      <w:r>
-        <w:rPr>
-          <w:rFonts w:ascii="Times New Roman" w:eastAsia="Times New Roman" w:hAnsi="Times New Roman" w:cs="Times New Roman"/>
-          <w:sz w:val="24"/>
-          <w:szCs w:val="24"/>
-          <w:lang w:eastAsia="pl-PL"/>
-        </w:rPr>
-        <w:t xml:space="preserve">- trzeba zapisywać informacje odnośnie czasu spędzonego w grze dla darmowych i płatnych użytkowników - oraz tego, ile pól dany użytkownik przeszedł, fajnie by było mieć też informacje odnośnie tego ile dany użytkownik zagrał razy, oraz kiedy został utworzony i kiedy ostatni raz zagrał oraz informacje o tym ile razy dana reklama została odpalona – np. ile razy się załadowała i została wyświetlona – ale w sumie bardziej to dla reklam </w:t>
-      </w:r>
-      <w:proofErr w:type="spellStart"/>
-      <w:r>
-        <w:rPr>
-          <w:rFonts w:ascii="Times New Roman" w:eastAsia="Times New Roman" w:hAnsi="Times New Roman" w:cs="Times New Roman"/>
-          <w:sz w:val="24"/>
-          <w:szCs w:val="24"/>
-          <w:lang w:eastAsia="pl-PL"/>
-        </w:rPr>
-        <w:t>interstitial</w:t>
-      </w:r>
-      <w:proofErr w:type="spellEnd"/>
-      <w:r>
         <w:rPr>
           <w:rFonts w:ascii="Times New Roman" w:eastAsia="Times New Roman" w:hAnsi="Times New Roman" w:cs="Times New Roman"/>
           <w:sz w:val="24"/>
@@ -482,7 +678,6 @@
           <w:szCs w:val="24"/>
           <w:lang w:eastAsia="pl-PL"/>
         </w:rPr>
-        <w:lastRenderedPageBreak/>
         <w:t>wyswietlam</w:t>
       </w:r>
       <w:proofErr w:type="spellEnd"/>
@@ -673,6 +868,267 @@
       </w:r>
       <w:r>
         <w:br/>
+      </w:r>
+    </w:p>
+    <w:p>
+      <w:pPr>
+        <w:rPr>
+          <w:color w:val="FF0000"/>
+        </w:rPr>
+      </w:pPr>
+      <w:r>
+        <w:t>_________________________________________________________________________________</w:t>
+      </w:r>
+      <w:r>
+        <w:br/>
+      </w:r>
+      <w:r>
+        <w:t>TO TEST:</w:t>
+      </w:r>
+      <w:r>
+        <w:br/>
+      </w:r>
+      <w:r>
+        <w:t xml:space="preserve">- nadal jest problem z zatrzymywaniem i odtwarzaniem dźwięku, ten </w:t>
+      </w:r>
+      <w:proofErr w:type="spellStart"/>
+      <w:r>
+        <w:t>provider</w:t>
+      </w:r>
+      <w:proofErr w:type="spellEnd"/>
+      <w:r>
+        <w:t xml:space="preserve"> nie do końca działa poprawnie, raz się wyłącza ten dźwięk poprzez </w:t>
+      </w:r>
+      <w:proofErr w:type="spellStart"/>
+      <w:r>
+        <w:t>setting-provider</w:t>
+      </w:r>
+      <w:proofErr w:type="spellEnd"/>
+      <w:r>
+        <w:t xml:space="preserve"> i </w:t>
+      </w:r>
+      <w:proofErr w:type="spellStart"/>
+      <w:r>
+        <w:t>settings.persistence</w:t>
+      </w:r>
+      <w:proofErr w:type="spellEnd"/>
+      <w:r>
+        <w:t xml:space="preserve"> a raz nie, teraz konieczne jest to aby dźwięk wyłączyć dla reklamy </w:t>
+      </w:r>
+      <w:proofErr w:type="spellStart"/>
+      <w:r>
+        <w:t>interstitial</w:t>
+      </w:r>
+      <w:proofErr w:type="spellEnd"/>
+      <w:r>
+        <w:t xml:space="preserve"> – dlaczego mi to nie działa? Wygląda jakby te </w:t>
+      </w:r>
+      <w:proofErr w:type="spellStart"/>
+      <w:r>
+        <w:t>providery</w:t>
+      </w:r>
+      <w:proofErr w:type="spellEnd"/>
+      <w:r>
+        <w:t xml:space="preserve"> zaskakiwały po </w:t>
+      </w:r>
+      <w:proofErr w:type="spellStart"/>
+      <w:r>
+        <w:t>chiwli</w:t>
+      </w:r>
+      <w:proofErr w:type="spellEnd"/>
+      <w:r>
+        <w:t xml:space="preserve"> a nie od razu.. + do tego dźwięk na reklamie </w:t>
+      </w:r>
+      <w:proofErr w:type="spellStart"/>
+      <w:r>
+        <w:t>interstitial</w:t>
+      </w:r>
+      <w:proofErr w:type="spellEnd"/>
+      <w:r>
+        <w:t xml:space="preserve"> jest urywany</w:t>
+      </w:r>
+      <w:r>
+        <w:t xml:space="preserve"> </w:t>
+      </w:r>
+      <w:r>
+        <w:rPr>
+          <w:color w:val="FF0000"/>
+        </w:rPr>
+        <w:t xml:space="preserve">– </w:t>
+      </w:r>
+      <w:r>
+        <w:rPr>
+          <w:color w:val="FF0000"/>
+        </w:rPr>
+        <w:t xml:space="preserve">- sprawdzenie czy </w:t>
+      </w:r>
+      <w:proofErr w:type="spellStart"/>
+      <w:r>
+        <w:rPr>
+          <w:color w:val="FF0000"/>
+        </w:rPr>
+        <w:t>provider</w:t>
+      </w:r>
+      <w:proofErr w:type="spellEnd"/>
+      <w:r>
+        <w:rPr>
+          <w:color w:val="FF0000"/>
+        </w:rPr>
+        <w:t xml:space="preserve"> od dźwięku jest inicjalizowany w kilku miejscach – powinien być używany tylko i wyłącznie jako </w:t>
+      </w:r>
+      <w:proofErr w:type="spellStart"/>
+      <w:r>
+        <w:rPr>
+          <w:color w:val="FF0000"/>
+        </w:rPr>
+        <w:t>provider</w:t>
+      </w:r>
+      <w:proofErr w:type="spellEnd"/>
+      <w:r>
+        <w:rPr>
+          <w:color w:val="FF0000"/>
+        </w:rPr>
+        <w:t>..</w:t>
+      </w:r>
+      <w:r>
+        <w:br/>
+      </w:r>
+      <w:r>
+        <w:t xml:space="preserve">- w jaki sposób sprowokować te błędy które przekazuje billing </w:t>
+      </w:r>
+      <w:proofErr w:type="spellStart"/>
+      <w:r>
+        <w:t>response</w:t>
+      </w:r>
+      <w:proofErr w:type="spellEnd"/>
+      <w:r>
+        <w:t xml:space="preserve">? </w:t>
+      </w:r>
+      <w:proofErr w:type="spellStart"/>
+      <w:r>
+        <w:t>Moznaby</w:t>
+      </w:r>
+      <w:proofErr w:type="spellEnd"/>
+      <w:r>
+        <w:t xml:space="preserve"> poszukać w bibliotece </w:t>
+      </w:r>
+      <w:proofErr w:type="spellStart"/>
+      <w:r>
+        <w:t>google</w:t>
+      </w:r>
+      <w:proofErr w:type="spellEnd"/>
+      <w:r>
+        <w:t xml:space="preserve"> </w:t>
+      </w:r>
+      <w:proofErr w:type="spellStart"/>
+      <w:r>
+        <w:t>play</w:t>
+      </w:r>
+      <w:proofErr w:type="spellEnd"/>
+      <w:r>
+        <w:t xml:space="preserve"> jakie są aktualne kody błędów i dokonać ewentualnych poprawek </w:t>
+      </w:r>
+      <w:r>
+        <w:br/>
+      </w:r>
+      <w:r>
+        <w:rPr>
+          <w:color w:val="FF0000"/>
+        </w:rPr>
+        <w:t>- przetestowanie pominięć słów na kartach w wersji darmowej oraz po dokonaniu płatności i odblokowaniu aplikacji</w:t>
+      </w:r>
+      <w:r>
+        <w:rPr>
+          <w:color w:val="FF0000"/>
+        </w:rPr>
+        <w:br/>
+        <w:t xml:space="preserve">- przetestowanie pobierania słów dla danych języków na ekranie karty w wersji darmowej i płatnej aplikacji </w:t>
+      </w:r>
+      <w:r>
+        <w:rPr>
+          <w:color w:val="FF0000"/>
+        </w:rPr>
+        <w:br/>
+        <w:t>- sprawdzenie czy reklamy się poprawnie usuwają w wersji płatnej i czy aktualizuje się UI oraz baza danych</w:t>
+      </w:r>
+      <w:r>
+        <w:rPr>
+          <w:color w:val="FF0000"/>
+        </w:rPr>
+        <w:br/>
+        <w:t xml:space="preserve">- do przetestowania </w:t>
+      </w:r>
+      <w:proofErr w:type="spellStart"/>
+      <w:r>
+        <w:rPr>
+          <w:color w:val="FF0000"/>
+        </w:rPr>
+        <w:t>restore</w:t>
+      </w:r>
+      <w:proofErr w:type="spellEnd"/>
+      <w:r>
+        <w:rPr>
+          <w:color w:val="FF0000"/>
+        </w:rPr>
+        <w:t xml:space="preserve"> </w:t>
+      </w:r>
+      <w:proofErr w:type="spellStart"/>
+      <w:r>
+        <w:rPr>
+          <w:color w:val="FF0000"/>
+        </w:rPr>
+        <w:t>purchases</w:t>
+      </w:r>
+      <w:proofErr w:type="spellEnd"/>
+      <w:r>
+        <w:rPr>
+          <w:color w:val="FF0000"/>
+        </w:rPr>
+        <w:t xml:space="preserve"> po odinstalowaniu aplikacji oraz po instalacji na tym samym koncie </w:t>
+      </w:r>
+      <w:proofErr w:type="spellStart"/>
+      <w:r>
+        <w:rPr>
+          <w:color w:val="FF0000"/>
+        </w:rPr>
+        <w:t>google</w:t>
+      </w:r>
+      <w:proofErr w:type="spellEnd"/>
+      <w:r>
+        <w:rPr>
+          <w:color w:val="FF0000"/>
+        </w:rPr>
+        <w:t xml:space="preserve"> </w:t>
+      </w:r>
+      <w:proofErr w:type="spellStart"/>
+      <w:r>
+        <w:rPr>
+          <w:color w:val="FF0000"/>
+        </w:rPr>
+        <w:t>play</w:t>
+      </w:r>
+      <w:proofErr w:type="spellEnd"/>
+      <w:r>
+        <w:rPr>
+          <w:color w:val="FF0000"/>
+        </w:rPr>
+        <w:t xml:space="preserve"> ale na innym urządzeniu</w:t>
+      </w:r>
+      <w:r>
+        <w:rPr>
+          <w:color w:val="FF0000"/>
+        </w:rPr>
+        <w:br/>
+      </w:r>
+      <w:r>
+        <w:lastRenderedPageBreak/>
+        <w:t>- dopracowanie czasu dla wszystkich kart</w:t>
+      </w:r>
+      <w:r>
+        <w:rPr>
+          <w:color w:val="FF0000"/>
+        </w:rPr>
+        <w:t xml:space="preserve"> // OGÓLNIE TESTY – TRZEBA RAZ ZAGRAĆ CHOCIAŻ NA 2 DRUŻYNY</w:t>
       </w:r>
     </w:p>
     <w:p>
@@ -684,257 +1140,18 @@
         </w:rPr>
       </w:pPr>
       <w:r>
-        <w:t>_________________________________________________________________________________</w:t>
-      </w:r>
-      <w:r>
-        <w:br/>
-      </w:r>
-      <w:r>
-        <w:t>TO TEST:</w:t>
-      </w:r>
-      <w:r>
-        <w:br/>
-      </w:r>
-      <w:r>
-        <w:t xml:space="preserve">- nadal jest problem z zatrzymywaniem i odtwarzaniem dźwięku, ten </w:t>
-      </w:r>
-      <w:proofErr w:type="spellStart"/>
-      <w:r>
-        <w:t>provider</w:t>
-      </w:r>
-      <w:proofErr w:type="spellEnd"/>
-      <w:r>
-        <w:t xml:space="preserve"> nie do końca działa poprawnie, raz się wyłącza ten dźwięk poprzez </w:t>
-      </w:r>
-      <w:proofErr w:type="spellStart"/>
-      <w:r>
-        <w:t>setting-provider</w:t>
-      </w:r>
-      <w:proofErr w:type="spellEnd"/>
-      <w:r>
-        <w:t xml:space="preserve"> i </w:t>
-      </w:r>
-      <w:proofErr w:type="spellStart"/>
-      <w:r>
-        <w:t>settings.persistence</w:t>
-      </w:r>
-      <w:proofErr w:type="spellEnd"/>
-      <w:r>
-        <w:t xml:space="preserve"> a raz nie, teraz konieczne jest to aby dźwięk wyłączyć dla reklamy </w:t>
-      </w:r>
-      <w:proofErr w:type="spellStart"/>
-      <w:r>
-        <w:t>interstitial</w:t>
-      </w:r>
-      <w:proofErr w:type="spellEnd"/>
-      <w:r>
-        <w:t xml:space="preserve"> – dlaczego mi to nie działa? Wygląda jakby te </w:t>
-      </w:r>
-      <w:proofErr w:type="spellStart"/>
-      <w:r>
-        <w:t>providery</w:t>
-      </w:r>
-      <w:proofErr w:type="spellEnd"/>
-      <w:r>
-        <w:t xml:space="preserve"> zaskakiwały po </w:t>
-      </w:r>
-      <w:proofErr w:type="spellStart"/>
-      <w:r>
-        <w:t>chiwli</w:t>
-      </w:r>
-      <w:proofErr w:type="spellEnd"/>
-      <w:r>
-        <w:t xml:space="preserve"> a nie od razu.. + do tego dźwięk na reklamie </w:t>
-      </w:r>
-      <w:proofErr w:type="spellStart"/>
-      <w:r>
-        <w:t>interstitial</w:t>
-      </w:r>
-      <w:proofErr w:type="spellEnd"/>
-      <w:r>
-        <w:t xml:space="preserve"> jest urywany</w:t>
-      </w:r>
-      <w:r>
-        <w:t xml:space="preserve"> </w:t>
-      </w:r>
-      <w:r>
-        <w:rPr>
-          <w:color w:val="FF0000"/>
-        </w:rPr>
-        <w:t xml:space="preserve">– </w:t>
-      </w:r>
-      <w:r>
-        <w:rPr>
-          <w:color w:val="FF0000"/>
-        </w:rPr>
-        <w:t xml:space="preserve">- sprawdzenie czy </w:t>
-      </w:r>
-      <w:proofErr w:type="spellStart"/>
-      <w:r>
-        <w:rPr>
-          <w:color w:val="FF0000"/>
-        </w:rPr>
-        <w:t>provider</w:t>
-      </w:r>
-      <w:proofErr w:type="spellEnd"/>
-      <w:r>
-        <w:rPr>
-          <w:color w:val="FF0000"/>
-        </w:rPr>
-        <w:t xml:space="preserve"> od dźwięku jest inicjalizowany w kilku miejscach – powinien być używany tylko i wyłącznie jako </w:t>
-      </w:r>
-      <w:proofErr w:type="spellStart"/>
-      <w:r>
-        <w:rPr>
-          <w:color w:val="FF0000"/>
-        </w:rPr>
-        <w:t>provider</w:t>
-      </w:r>
-      <w:proofErr w:type="spellEnd"/>
-      <w:r>
-        <w:rPr>
-          <w:color w:val="FF0000"/>
-        </w:rPr>
-        <w:t>..</w:t>
-      </w:r>
-      <w:r>
-        <w:br/>
-      </w:r>
-      <w:r>
-        <w:t xml:space="preserve">- w jaki sposób sprowokować te błędy które przekazuje billing </w:t>
-      </w:r>
-      <w:proofErr w:type="spellStart"/>
-      <w:r>
-        <w:t>response</w:t>
-      </w:r>
-      <w:proofErr w:type="spellEnd"/>
-      <w:r>
-        <w:t xml:space="preserve">? </w:t>
-      </w:r>
-      <w:proofErr w:type="spellStart"/>
-      <w:r>
-        <w:t>Moznaby</w:t>
-      </w:r>
-      <w:proofErr w:type="spellEnd"/>
-      <w:r>
-        <w:t xml:space="preserve"> poszukać w bibliotece </w:t>
-      </w:r>
-      <w:proofErr w:type="spellStart"/>
-      <w:r>
-        <w:t>google</w:t>
-      </w:r>
-      <w:proofErr w:type="spellEnd"/>
-      <w:r>
-        <w:t xml:space="preserve"> </w:t>
-      </w:r>
-      <w:proofErr w:type="spellStart"/>
-      <w:r>
-        <w:t>play</w:t>
-      </w:r>
-      <w:proofErr w:type="spellEnd"/>
-      <w:r>
-        <w:t xml:space="preserve"> jakie są aktualne kody błędów i dokonać ewentualnych poprawek </w:t>
-      </w:r>
-      <w:r>
-        <w:br/>
-      </w:r>
-      <w:r>
-        <w:rPr>
-          <w:color w:val="FF0000"/>
-        </w:rPr>
-        <w:t>- przetestowanie pominięć słów na kartach w wersji darmowej oraz po dokonaniu płatności i odblokowaniu aplikacji</w:t>
-      </w:r>
-      <w:r>
-        <w:rPr>
-          <w:color w:val="FF0000"/>
-        </w:rPr>
-        <w:br/>
-        <w:t xml:space="preserve">- przetestowanie pobierania słów dla danych języków na ekranie karty w wersji darmowej i płatnej aplikacji </w:t>
-      </w:r>
-      <w:r>
-        <w:rPr>
-          <w:color w:val="FF0000"/>
-        </w:rPr>
-        <w:br/>
-        <w:t>- sprawdzenie czy reklamy się poprawnie usuwają w wersji płatnej i czy aktualizuje się UI oraz baza danych</w:t>
-      </w:r>
-      <w:r>
-        <w:rPr>
-          <w:color w:val="FF0000"/>
-        </w:rPr>
-        <w:br/>
-        <w:t xml:space="preserve">- do przetestowania </w:t>
-      </w:r>
-      <w:proofErr w:type="spellStart"/>
-      <w:r>
-        <w:rPr>
-          <w:color w:val="FF0000"/>
-        </w:rPr>
-        <w:t>restore</w:t>
-      </w:r>
-      <w:proofErr w:type="spellEnd"/>
-      <w:r>
-        <w:rPr>
-          <w:color w:val="FF0000"/>
-        </w:rPr>
-        <w:t xml:space="preserve"> </w:t>
-      </w:r>
-      <w:proofErr w:type="spellStart"/>
-      <w:r>
-        <w:rPr>
-          <w:color w:val="FF0000"/>
-        </w:rPr>
-        <w:t>purchases</w:t>
-      </w:r>
-      <w:proofErr w:type="spellEnd"/>
-      <w:r>
-        <w:rPr>
-          <w:color w:val="FF0000"/>
-        </w:rPr>
-        <w:t xml:space="preserve"> po odinstalowaniu aplikacji oraz po instalacji na tym samym koncie </w:t>
-      </w:r>
-      <w:proofErr w:type="spellStart"/>
-      <w:r>
-        <w:rPr>
-          <w:color w:val="FF0000"/>
-        </w:rPr>
-        <w:t>google</w:t>
-      </w:r>
-      <w:proofErr w:type="spellEnd"/>
-      <w:r>
-        <w:rPr>
-          <w:color w:val="FF0000"/>
-        </w:rPr>
-        <w:t xml:space="preserve"> </w:t>
-      </w:r>
-      <w:proofErr w:type="spellStart"/>
-      <w:r>
-        <w:rPr>
-          <w:color w:val="FF0000"/>
-        </w:rPr>
-        <w:t>play</w:t>
-      </w:r>
-      <w:proofErr w:type="spellEnd"/>
-      <w:r>
-        <w:rPr>
-          <w:color w:val="FF0000"/>
-        </w:rPr>
-        <w:t xml:space="preserve"> ale na innym urządzeniu</w:t>
-      </w:r>
-      <w:r>
-        <w:rPr>
-          <w:color w:val="FF0000"/>
-        </w:rPr>
-        <w:br/>
-      </w:r>
-      <w:r>
-        <w:t>- dopracowanie czasu dla wszystkich kart</w:t>
-      </w:r>
-      <w:r>
-        <w:rPr>
-          <w:color w:val="FF0000"/>
-        </w:rPr>
-        <w:t xml:space="preserve"> // OGÓLNIE TESTY – TRZEBA RAZ ZAGRAĆ CHOCIAŻ NA 2 DRUŻYNY</w:t>
+        <w:t>- poprawka „</w:t>
+      </w:r>
+      <w:proofErr w:type="spellStart"/>
+      <w:r>
+        <w:t>wyjechań</w:t>
+      </w:r>
+      <w:proofErr w:type="spellEnd"/>
+      <w:r>
+        <w:t>” tekstów za ekran przy niektórych tłumaczeniach  //TEST</w:t>
+      </w:r>
+      <w:r>
+        <w:t xml:space="preserve"> na ekranie reklamy/kupna</w:t>
       </w:r>
       <w:r>
         <w:rPr>
@@ -1087,7 +1304,6 @@
           <w:sz w:val="28"/>
           <w:szCs w:val="28"/>
         </w:rPr>
-        <w:lastRenderedPageBreak/>
         <w:br/>
       </w:r>
       <w:r>
@@ -1102,413 +1318,481 @@
     <w:p>
       <w:pPr>
         <w:rPr>
-          <w:color w:val="C00000"/>
-        </w:rPr>
-      </w:pPr>
-      <w:r>
-        <w:t xml:space="preserve">- jak się szybko klika w menu to nadal da się zrobić że wywali out of </w:t>
-      </w:r>
-      <w:proofErr w:type="spellStart"/>
-      <w:r>
-        <w:t>range</w:t>
-      </w:r>
-      <w:proofErr w:type="spellEnd"/>
-      <w:r>
-        <w:t xml:space="preserve"> – co ciekawe tylko na starszych </w:t>
-      </w:r>
-      <w:proofErr w:type="spellStart"/>
-      <w:r>
-        <w:t>urzadzniach</w:t>
-      </w:r>
-      <w:proofErr w:type="spellEnd"/>
-      <w:r>
-        <w:t xml:space="preserve"> – raz mi się to udało zrobić na tablecie raz nie – ogólnie tylko wtedy gdy coś zamuli – wstrzymam się z tym chyba </w:t>
-      </w:r>
-      <w:proofErr w:type="spellStart"/>
-      <w:r>
-        <w:t>az</w:t>
-      </w:r>
-      <w:proofErr w:type="spellEnd"/>
-      <w:r>
-        <w:t xml:space="preserve"> do wersji </w:t>
-      </w:r>
-      <w:proofErr w:type="spellStart"/>
-      <w:r>
-        <w:t>release</w:t>
-      </w:r>
-      <w:proofErr w:type="spellEnd"/>
-      <w:r>
-        <w:t xml:space="preserve"> bo zapewne wersja </w:t>
-      </w:r>
-      <w:proofErr w:type="spellStart"/>
-      <w:r>
-        <w:t>zbuildowana</w:t>
-      </w:r>
-      <w:proofErr w:type="spellEnd"/>
-      <w:r>
-        <w:t xml:space="preserve"> nie zmuli?</w:t>
-      </w:r>
-      <w:r>
-        <w:br/>
-      </w:r>
-      <w:r>
-        <w:br/>
-      </w:r>
-      <w:r>
-        <w:t xml:space="preserve">- </w:t>
-      </w:r>
-      <w:r>
-        <w:t>Karta improwizacji – TO DO –</w:t>
-      </w:r>
-      <w:r>
-        <w:t xml:space="preserve"> losowa karta na całą turę, bonusowa z dodatkową animacją „</w:t>
-      </w:r>
-      <w:proofErr w:type="spellStart"/>
-      <w:r>
-        <w:t>achievmentu</w:t>
-      </w:r>
-      <w:proofErr w:type="spellEnd"/>
-      <w:r>
-        <w:t xml:space="preserve">” - </w:t>
-      </w:r>
-      <w:r>
-        <w:t xml:space="preserve"> baza już zrobiona, 70słów per język i po prostu będziemy losować jedno słowo i wyświetlać kartę, dając około minuty czasu na to, </w:t>
-      </w:r>
-      <w:proofErr w:type="spellStart"/>
-      <w:r>
-        <w:t>możnaby</w:t>
-      </w:r>
-      <w:proofErr w:type="spellEnd"/>
-      <w:r>
-        <w:t xml:space="preserve"> zrobić aby to po prostu pojawiało się absolutnie losowo na całej planszy i tylko raz przez całą turę – czyli, żeby można było dostać tę kartę w każdym momencie gry lecz tylko raz  – do przemyślenia jeszcze, ale to by był the </w:t>
-      </w:r>
-      <w:proofErr w:type="spellStart"/>
-      <w:r>
-        <w:t>best</w:t>
-      </w:r>
-      <w:proofErr w:type="spellEnd"/>
-      <w:r>
-        <w:t xml:space="preserve"> pomysł, dodałoby zaskoczenia grze, losowości i więcej emocji.</w:t>
-      </w:r>
-      <w:r>
-        <w:br/>
-      </w:r>
-      <w:r>
-        <w:br/>
-      </w:r>
-      <w:r>
-        <w:t xml:space="preserve">- </w:t>
-      </w:r>
-      <w:proofErr w:type="spellStart"/>
-      <w:r>
-        <w:t>możnaby</w:t>
-      </w:r>
-      <w:proofErr w:type="spellEnd"/>
-      <w:r>
-        <w:t xml:space="preserve"> też dodać info w samouczku oraz do „zasady gry” </w:t>
-      </w:r>
-      <w:r>
-        <w:t xml:space="preserve">aby drużyny dobrały się w pary // teoretycznie jest to napisane ale nie tak dokładnie, jeśli będzie jakiś feedback na ten temat to wtedy to </w:t>
-      </w:r>
-      <w:proofErr w:type="spellStart"/>
-      <w:r>
-        <w:t>zrobie</w:t>
-      </w:r>
-      <w:proofErr w:type="spellEnd"/>
-      <w:r>
-        <w:br/>
-      </w:r>
-      <w:r>
-        <w:br/>
-        <w:t xml:space="preserve">- zrobić w momencie kiedy już jest finalny pionek – gdy jest przekazanie do planszy win -&gt; zrobić jakieś efekty </w:t>
-      </w:r>
-      <w:proofErr w:type="spellStart"/>
-      <w:r>
-        <w:t>fajerwerek</w:t>
-      </w:r>
-      <w:proofErr w:type="spellEnd"/>
-      <w:r>
-        <w:t xml:space="preserve"> wyświetlane przez chwilę – taki lekki pomysł </w:t>
-      </w:r>
-      <w:r>
-        <w:br/>
-      </w:r>
-      <w:r>
-        <w:br/>
-        <w:t xml:space="preserve">- ogarnięcie ewentualne koła fortuny tak aby powiększało się trakcie kręcenia na cały ekran, powiększenie planszy tak aby była na całym ekranie – przeorganizowanie czegoś – kwestia do przemyślenia czy w ogóle będzie to możliwe do zrobienia </w:t>
-      </w:r>
-    </w:p>
-    <w:p>
-      <w:r>
-        <w:t xml:space="preserve">- żeby </w:t>
-      </w:r>
-      <w:proofErr w:type="spellStart"/>
-      <w:r>
-        <w:t>pomyslec</w:t>
-      </w:r>
-      <w:proofErr w:type="spellEnd"/>
-      <w:r>
-        <w:t xml:space="preserve"> w przyszłości o android TV, lub </w:t>
-      </w:r>
-      <w:proofErr w:type="spellStart"/>
-      <w:r>
-        <w:t>webowce</w:t>
-      </w:r>
-      <w:proofErr w:type="spellEnd"/>
-      <w:r>
-        <w:t xml:space="preserve"> aby moc </w:t>
-      </w:r>
-      <w:proofErr w:type="spellStart"/>
-      <w:r>
-        <w:t>odtwarzac</w:t>
-      </w:r>
-      <w:proofErr w:type="spellEnd"/>
-      <w:r>
-        <w:t xml:space="preserve"> </w:t>
-      </w:r>
-      <w:proofErr w:type="spellStart"/>
-      <w:r>
-        <w:t>gre</w:t>
-      </w:r>
-      <w:proofErr w:type="spellEnd"/>
-      <w:r>
-        <w:t xml:space="preserve"> na większych ekranach, żeby przyjemniej się </w:t>
-      </w:r>
-      <w:proofErr w:type="spellStart"/>
-      <w:r>
-        <w:t>gralo</w:t>
-      </w:r>
-      <w:proofErr w:type="spellEnd"/>
-      <w:r>
-        <w:t xml:space="preserve"> (wiec musiałby być tez dodany tryb poziomy aplikacji – </w:t>
-      </w:r>
-      <w:proofErr w:type="spellStart"/>
-      <w:r>
-        <w:t>must</w:t>
-      </w:r>
-      <w:proofErr w:type="spellEnd"/>
-      <w:r>
-        <w:t xml:space="preserve"> be w tym przypadku! )</w:t>
-      </w:r>
-    </w:p>
-    <w:p>
-      <w:r>
-        <w:t>- jeżeli aplikacja będzie miała powyżej 0,</w:t>
-      </w:r>
-      <w:r>
-        <w:t xml:space="preserve">5mln pobrań wydać ją na </w:t>
-      </w:r>
-      <w:proofErr w:type="spellStart"/>
-      <w:r>
-        <w:t>iphony</w:t>
-      </w:r>
-      <w:proofErr w:type="spellEnd"/>
-      <w:r>
-        <w:t xml:space="preserve"> + zwiększanie ilości języków, szczególnie na rynek: Japoński, Indie, Korea (tam gdzie jest duży potencjał Google Play ale nie ma blokad cenzuralnych)</w:t>
-      </w:r>
-      <w:r>
-        <w:br/>
-      </w:r>
-      <w:r>
-        <w:br/>
-        <w:t xml:space="preserve">- całkowita wymiana planszy ikonek i wszystkiego (szata graficzna) -  efekt gry „po północy” – cała logika taka sama ale ze zmianą bazy danych, dodatkowo płatna funkcja aby wymienić grę na tryb „hot” </w:t>
-      </w:r>
-      <w:r>
-        <w:t xml:space="preserve"> - na funkcji mikropłatności – jak by to miało działać aby był to tryb tylko dla 2 osób ? – logika musiałaby się o wiele bardziej zmienić…</w:t>
-      </w:r>
-      <w:r>
-        <w:t xml:space="preserve"> ale jest to do zrobienia </w:t>
-      </w:r>
-      <w:proofErr w:type="spellStart"/>
-      <w:r>
-        <w:t>ogolnie</w:t>
-      </w:r>
-      <w:proofErr w:type="spellEnd"/>
-      <w:r>
-        <w:br/>
-      </w:r>
-      <w:r>
-        <w:br/>
-        <w:t xml:space="preserve">- </w:t>
-      </w:r>
-      <w:proofErr w:type="spellStart"/>
-      <w:r>
-        <w:t>możnaby</w:t>
-      </w:r>
-      <w:proofErr w:type="spellEnd"/>
-      <w:r>
-        <w:t xml:space="preserve"> też pomyśleć nad 2 trybem gry, żeby mogły </w:t>
-      </w:r>
-      <w:proofErr w:type="spellStart"/>
-      <w:r>
-        <w:t>grac</w:t>
-      </w:r>
-      <w:proofErr w:type="spellEnd"/>
-      <w:r>
-        <w:t xml:space="preserve"> tylko 2 osoby, tak jak jest to w gierkach małżeńskich, też </w:t>
-      </w:r>
-      <w:proofErr w:type="spellStart"/>
-      <w:r>
-        <w:t>możnaby</w:t>
-      </w:r>
-      <w:proofErr w:type="spellEnd"/>
-      <w:r>
-        <w:t xml:space="preserve"> dodać info aby ustaliły kto jest graczem nr.1 kto graczem nr.2 gdyż może to mieć znaczenie w niektórych kartach gdzie aplikacja będzie odnosiła się do danej osoby z drużyny</w:t>
-      </w:r>
-    </w:p>
-    <w:p>
-      <w:r>
-        <w:t xml:space="preserve">- odnośnie </w:t>
-      </w:r>
-      <w:proofErr w:type="spellStart"/>
-      <w:r>
-        <w:t>loading</w:t>
-      </w:r>
-      <w:proofErr w:type="spellEnd"/>
-      <w:r>
-        <w:t xml:space="preserve"> </w:t>
-      </w:r>
-      <w:proofErr w:type="spellStart"/>
-      <w:r>
-        <w:t>indicator</w:t>
-      </w:r>
-      <w:proofErr w:type="spellEnd"/>
-      <w:r>
-        <w:t xml:space="preserve"> - &gt; </w:t>
-      </w:r>
-      <w:proofErr w:type="spellStart"/>
-      <w:r>
-        <w:t>możnaby</w:t>
-      </w:r>
-      <w:proofErr w:type="spellEnd"/>
-      <w:r>
-        <w:t xml:space="preserve"> zrobić jakiś </w:t>
-      </w:r>
-      <w:proofErr w:type="spellStart"/>
-      <w:r>
-        <w:t>customowy</w:t>
-      </w:r>
-      <w:proofErr w:type="spellEnd"/>
-      <w:r>
-        <w:t xml:space="preserve"> </w:t>
-      </w:r>
-      <w:proofErr w:type="spellStart"/>
-      <w:r>
-        <w:t>indicator</w:t>
-      </w:r>
-      <w:proofErr w:type="spellEnd"/>
-      <w:r>
-        <w:t xml:space="preserve">, np. kręcące się te strzałeczki z danej karty albo np. kwadracik pokonujący jakiś </w:t>
-      </w:r>
-      <w:proofErr w:type="spellStart"/>
-      <w:r>
-        <w:t>customowy</w:t>
-      </w:r>
-      <w:proofErr w:type="spellEnd"/>
-      <w:r>
-        <w:t xml:space="preserve"> </w:t>
-      </w:r>
-      <w:proofErr w:type="spellStart"/>
-      <w:r>
-        <w:t>path</w:t>
-      </w:r>
-      <w:proofErr w:type="spellEnd"/>
-      <w:r>
-        <w:t xml:space="preserve">, pomyśleć ogólnie czy powinien być w </w:t>
-      </w:r>
-      <w:proofErr w:type="spellStart"/>
-      <w:r>
-        <w:t>ogole</w:t>
-      </w:r>
-      <w:proofErr w:type="spellEnd"/>
-      <w:r>
-        <w:t xml:space="preserve"> </w:t>
-      </w:r>
-      <w:proofErr w:type="spellStart"/>
-      <w:r>
-        <w:t>indicator</w:t>
-      </w:r>
-      <w:proofErr w:type="spellEnd"/>
-      <w:r>
-        <w:t xml:space="preserve"> taki stosowany np. pomiędzy przejściami do innych </w:t>
-      </w:r>
-      <w:proofErr w:type="spellStart"/>
-      <w:r>
-        <w:t>ekranow</w:t>
-      </w:r>
-      <w:proofErr w:type="spellEnd"/>
-      <w:r>
-        <w:t xml:space="preserve"> albo w przypadku każdego </w:t>
-      </w:r>
-      <w:proofErr w:type="spellStart"/>
-      <w:r>
-        <w:t>pageRoute</w:t>
-      </w:r>
-      <w:proofErr w:type="spellEnd"/>
-      <w:r>
-        <w:t xml:space="preserve"> czy w </w:t>
-      </w:r>
-      <w:proofErr w:type="spellStart"/>
-      <w:r>
-        <w:t>ogole</w:t>
-      </w:r>
-      <w:proofErr w:type="spellEnd"/>
-      <w:r>
-        <w:t xml:space="preserve"> </w:t>
-      </w:r>
-      <w:proofErr w:type="spellStart"/>
-      <w:r>
-        <w:t>indicator</w:t>
-      </w:r>
-      <w:proofErr w:type="spellEnd"/>
-      <w:r>
-        <w:t xml:space="preserve"> powinien być </w:t>
-      </w:r>
-      <w:proofErr w:type="spellStart"/>
-      <w:r>
-        <w:t>pojawiany</w:t>
-      </w:r>
-      <w:proofErr w:type="spellEnd"/>
-      <w:r>
-        <w:t xml:space="preserve"> ?</w:t>
-      </w:r>
-    </w:p>
-    <w:p>
-      <w:r>
-        <w:t xml:space="preserve">- pamiętać o </w:t>
-      </w:r>
-      <w:proofErr w:type="spellStart"/>
-      <w:r>
-        <w:t>iphonach</w:t>
-      </w:r>
-      <w:proofErr w:type="spellEnd"/>
-      <w:r>
-        <w:t>, korygować, odnośnie układu, projektowania etc.. jeszcze można trochę doczytać co jest istotne</w:t>
-      </w:r>
-    </w:p>
-    <w:p>
-      <w:pPr>
-        <w:rPr>
           <w:b/>
           <w:sz w:val="28"/>
           <w:szCs w:val="28"/>
         </w:rPr>
       </w:pPr>
       <w:r>
+        <w:t xml:space="preserve">- przemyślenie dlaczego czasem pojawiają się problemy z wyświetlaniem reklam, prawdopodobnie trzeba będzie zarządzać  cyklem życia reklamy i tworzyć ją w obrębie kontekstu, który po wyjściu z ekranu mógłby zostać zniszczony – dotyczy to na </w:t>
+      </w:r>
+      <w:proofErr w:type="spellStart"/>
+      <w:r>
+        <w:t>szczęśćie</w:t>
+      </w:r>
+      <w:proofErr w:type="spellEnd"/>
+      <w:r>
+        <w:t xml:space="preserve"> tylko i wyłącznie małych reklam </w:t>
+      </w:r>
+      <w:r>
+        <w:t>–</w:t>
+      </w:r>
+      <w:r>
+        <w:t xml:space="preserve"> natywnych</w:t>
+      </w:r>
+      <w:r>
+        <w:t xml:space="preserve"> – ogólnie to przy normalnym graniu i testach działa ok – wiec problem dotyczy tylko HOT </w:t>
+      </w:r>
+      <w:proofErr w:type="spellStart"/>
+      <w:r>
+        <w:t>reaload</w:t>
+      </w:r>
+      <w:proofErr w:type="spellEnd"/>
+      <w:r>
+        <w:t>???</w:t>
+      </w:r>
+    </w:p>
+    <w:p>
+      <w:pPr>
         <w:rPr>
           <w:b/>
           <w:sz w:val="28"/>
           <w:szCs w:val="28"/>
         </w:rPr>
+      </w:pPr>
+      <w:r>
+        <w:t xml:space="preserve">- </w:t>
+      </w:r>
+      <w:r>
+        <w:t xml:space="preserve">aplikacja zapisuje dane płatności w </w:t>
+      </w:r>
+      <w:proofErr w:type="spellStart"/>
+      <w:r>
+        <w:t>SharedPreferences</w:t>
+      </w:r>
+      <w:proofErr w:type="spellEnd"/>
+      <w:r>
+        <w:t xml:space="preserve"> co jest łatwe do </w:t>
+      </w:r>
+      <w:proofErr w:type="spellStart"/>
+      <w:r>
+        <w:t>zhackowania</w:t>
+      </w:r>
+      <w:proofErr w:type="spellEnd"/>
+      <w:r>
+        <w:t xml:space="preserve"> – ogólnie trzeba będzie przejść na serwer lub dodać dodatkowe mechanizmy weryfikacji – póki co tak zostawiam, skupimy się maksymalnie na wydaniu!</w:t>
+      </w:r>
+    </w:p>
+    <w:p>
+      <w:pPr>
+        <w:rPr>
+          <w:color w:val="C00000"/>
+        </w:rPr>
+      </w:pPr>
+      <w:r>
+        <w:t xml:space="preserve">- jak się szybko klika w menu to nadal da się zrobić że wywali out of </w:t>
+      </w:r>
+      <w:proofErr w:type="spellStart"/>
+      <w:r>
+        <w:t>range</w:t>
+      </w:r>
+      <w:proofErr w:type="spellEnd"/>
+      <w:r>
+        <w:t xml:space="preserve"> – co ciekawe tylko na starszych </w:t>
+      </w:r>
+      <w:proofErr w:type="spellStart"/>
+      <w:r>
+        <w:t>urzadzniach</w:t>
+      </w:r>
+      <w:proofErr w:type="spellEnd"/>
+      <w:r>
+        <w:t xml:space="preserve"> – raz mi się to udało zrobić na tablecie raz nie – ogólnie tylko wtedy gdy coś zamuli – wstrzymam się z tym chyba </w:t>
+      </w:r>
+      <w:proofErr w:type="spellStart"/>
+      <w:r>
+        <w:t>az</w:t>
+      </w:r>
+      <w:proofErr w:type="spellEnd"/>
+      <w:r>
+        <w:t xml:space="preserve"> do wersji </w:t>
+      </w:r>
+      <w:proofErr w:type="spellStart"/>
+      <w:r>
+        <w:t>release</w:t>
+      </w:r>
+      <w:proofErr w:type="spellEnd"/>
+      <w:r>
+        <w:t xml:space="preserve"> bo zapewne wersja </w:t>
+      </w:r>
+      <w:proofErr w:type="spellStart"/>
+      <w:r>
+        <w:t>zbuildowana</w:t>
+      </w:r>
+      <w:proofErr w:type="spellEnd"/>
+      <w:r>
+        <w:t xml:space="preserve"> nie zmuli?</w:t>
+      </w:r>
+      <w:r>
+        <w:br/>
+      </w:r>
+      <w:r>
+        <w:br/>
+      </w:r>
+      <w:r>
+        <w:t xml:space="preserve">- </w:t>
+      </w:r>
+      <w:r>
+        <w:t>Karta improwizacji – TO DO –</w:t>
+      </w:r>
+      <w:r>
+        <w:t xml:space="preserve"> losowa karta na całą turę, bonusowa z dodatkową animacją „</w:t>
+      </w:r>
+      <w:proofErr w:type="spellStart"/>
+      <w:r>
+        <w:t>achievmentu</w:t>
+      </w:r>
+      <w:proofErr w:type="spellEnd"/>
+      <w:r>
+        <w:t xml:space="preserve">” - </w:t>
+      </w:r>
+      <w:r>
+        <w:t xml:space="preserve"> baza już zrobiona, 70słów per język i po prostu będziemy losować jedno słowo i wyświetlać kartę, dając około minuty czasu na to, </w:t>
+      </w:r>
+      <w:proofErr w:type="spellStart"/>
+      <w:r>
+        <w:t>możnaby</w:t>
+      </w:r>
+      <w:proofErr w:type="spellEnd"/>
+      <w:r>
+        <w:t xml:space="preserve"> zrobić aby to po prostu pojawiało się absolutnie losowo na całej planszy i tylko raz przez całą turę – czyli, żeby można było dostać tę kartę w każdym momencie gry lecz tylko raz  – do przemyślenia jeszcze, ale to by był the </w:t>
+      </w:r>
+      <w:proofErr w:type="spellStart"/>
+      <w:r>
+        <w:t>best</w:t>
+      </w:r>
+      <w:proofErr w:type="spellEnd"/>
+      <w:r>
+        <w:t xml:space="preserve"> pomysł, dodałoby zaskoczenia grze, losowości i więcej emocji.</w:t>
+      </w:r>
+      <w:r>
+        <w:br/>
+      </w:r>
+      <w:r>
+        <w:br/>
+      </w:r>
+      <w:r>
+        <w:t xml:space="preserve">- </w:t>
+      </w:r>
+      <w:proofErr w:type="spellStart"/>
+      <w:r>
+        <w:t>możnaby</w:t>
+      </w:r>
+      <w:proofErr w:type="spellEnd"/>
+      <w:r>
+        <w:t xml:space="preserve"> też dodać info w samouczku oraz do „zasady gry” </w:t>
+      </w:r>
+      <w:r>
+        <w:t xml:space="preserve">aby drużyny dobrały się w pary // teoretycznie jest to napisane ale nie tak dokładnie, jeśli będzie jakiś feedback na ten temat to wtedy to </w:t>
+      </w:r>
+      <w:proofErr w:type="spellStart"/>
+      <w:r>
+        <w:t>zrobie</w:t>
+      </w:r>
+      <w:proofErr w:type="spellEnd"/>
+      <w:r>
+        <w:br/>
+      </w:r>
+      <w:r>
+        <w:br/>
+        <w:t xml:space="preserve">- zrobić w momencie kiedy już jest finalny pionek – gdy jest przekazanie do planszy win -&gt; zrobić jakieś efekty </w:t>
+      </w:r>
+      <w:proofErr w:type="spellStart"/>
+      <w:r>
+        <w:t>fajerwerek</w:t>
+      </w:r>
+      <w:proofErr w:type="spellEnd"/>
+      <w:r>
+        <w:t xml:space="preserve"> wyświetlane przez chwilę – taki lekki pomysł </w:t>
+      </w:r>
+      <w:r>
+        <w:br/>
+      </w:r>
+      <w:r>
+        <w:br/>
+        <w:t xml:space="preserve">- ogarnięcie ewentualne koła fortuny tak aby powiększało się trakcie kręcenia na cały ekran, powiększenie planszy tak aby była na całym ekranie – przeorganizowanie czegoś – kwestia do przemyślenia czy w ogóle będzie to możliwe do zrobienia </w:t>
+      </w:r>
+    </w:p>
+    <w:p>
+      <w:r>
         <w:lastRenderedPageBreak/>
-        <w:t>EKRAN SAMOUCZKA:</w:t>
-      </w:r>
-      <w:r>
+        <w:t xml:space="preserve">- żeby </w:t>
+      </w:r>
+      <w:proofErr w:type="spellStart"/>
+      <w:r>
+        <w:t>pomyslec</w:t>
+      </w:r>
+      <w:proofErr w:type="spellEnd"/>
+      <w:r>
+        <w:t xml:space="preserve"> w przyszłości o android TV, lub </w:t>
+      </w:r>
+      <w:proofErr w:type="spellStart"/>
+      <w:r>
+        <w:t>webowce</w:t>
+      </w:r>
+      <w:proofErr w:type="spellEnd"/>
+      <w:r>
+        <w:t xml:space="preserve"> aby moc </w:t>
+      </w:r>
+      <w:proofErr w:type="spellStart"/>
+      <w:r>
+        <w:t>odtwarzac</w:t>
+      </w:r>
+      <w:proofErr w:type="spellEnd"/>
+      <w:r>
+        <w:t xml:space="preserve"> </w:t>
+      </w:r>
+      <w:proofErr w:type="spellStart"/>
+      <w:r>
+        <w:t>gre</w:t>
+      </w:r>
+      <w:proofErr w:type="spellEnd"/>
+      <w:r>
+        <w:t xml:space="preserve"> na większych ekranach, żeby przyjemniej się </w:t>
+      </w:r>
+      <w:proofErr w:type="spellStart"/>
+      <w:r>
+        <w:t>gralo</w:t>
+      </w:r>
+      <w:proofErr w:type="spellEnd"/>
+      <w:r>
+        <w:t xml:space="preserve"> (wiec musiałby być tez dodany tryb poziomy aplikacji – </w:t>
+      </w:r>
+      <w:proofErr w:type="spellStart"/>
+      <w:r>
+        <w:t>must</w:t>
+      </w:r>
+      <w:proofErr w:type="spellEnd"/>
+      <w:r>
+        <w:t xml:space="preserve"> be w tym przypadku! )</w:t>
+      </w:r>
+    </w:p>
+    <w:p>
+      <w:r>
+        <w:t>- jeżeli aplikacja będzie miała powyżej 0,</w:t>
+      </w:r>
+      <w:r>
+        <w:t xml:space="preserve">5mln pobrań wydać ją na </w:t>
+      </w:r>
+      <w:proofErr w:type="spellStart"/>
+      <w:r>
+        <w:t>iphony</w:t>
+      </w:r>
+      <w:proofErr w:type="spellEnd"/>
+      <w:r>
+        <w:t xml:space="preserve"> + zwiększanie ilości języków, szczególnie na rynek: Japoński, Indie, Korea (tam gdzie jest duży potencjał Google Play ale nie ma blokad cenzuralnych)</w:t>
+      </w:r>
+      <w:r>
+        <w:br/>
+      </w:r>
+      <w:r>
+        <w:br/>
+        <w:t xml:space="preserve">- całkowita wymiana planszy ikonek i wszystkiego (szata graficzna) -  efekt gry „po północy” – cała logika taka sama ale ze zmianą bazy danych, dodatkowo płatna funkcja aby wymienić grę na tryb „hot” </w:t>
+      </w:r>
+      <w:r>
+        <w:t xml:space="preserve"> - na funkcji mikropłatności – jak by to miało działać aby był to tryb tylko dla 2 osób ? – logika musiałaby się o wiele bardziej zmienić…</w:t>
+      </w:r>
+      <w:r>
+        <w:t xml:space="preserve"> ale jest to do zrobienia </w:t>
+      </w:r>
+      <w:proofErr w:type="spellStart"/>
+      <w:r>
+        <w:t>ogolnie</w:t>
+      </w:r>
+      <w:proofErr w:type="spellEnd"/>
+      <w:r>
+        <w:br/>
+      </w:r>
+      <w:r>
+        <w:br/>
+        <w:t xml:space="preserve">- </w:t>
+      </w:r>
+      <w:proofErr w:type="spellStart"/>
+      <w:r>
+        <w:t>możnaby</w:t>
+      </w:r>
+      <w:proofErr w:type="spellEnd"/>
+      <w:r>
+        <w:t xml:space="preserve"> też pomyśleć nad 2 trybem gry, żeby mogły </w:t>
+      </w:r>
+      <w:proofErr w:type="spellStart"/>
+      <w:r>
+        <w:t>grac</w:t>
+      </w:r>
+      <w:proofErr w:type="spellEnd"/>
+      <w:r>
+        <w:t xml:space="preserve"> tylko 2 osoby, tak jak jest to w gierkach małżeńskich, też </w:t>
+      </w:r>
+      <w:proofErr w:type="spellStart"/>
+      <w:r>
+        <w:t>możnaby</w:t>
+      </w:r>
+      <w:proofErr w:type="spellEnd"/>
+      <w:r>
+        <w:t xml:space="preserve"> dodać info aby ustaliły kto jest graczem nr.1 kto graczem nr.2 gdyż może to mieć znaczenie w niektórych kartach gdzie aplikacja będzie odnosiła się do danej osoby z drużyny</w:t>
+      </w:r>
+    </w:p>
+    <w:p>
+      <w:r>
+        <w:t xml:space="preserve">- odnośnie </w:t>
+      </w:r>
+      <w:proofErr w:type="spellStart"/>
+      <w:r>
+        <w:t>loading</w:t>
+      </w:r>
+      <w:proofErr w:type="spellEnd"/>
+      <w:r>
+        <w:t xml:space="preserve"> </w:t>
+      </w:r>
+      <w:proofErr w:type="spellStart"/>
+      <w:r>
+        <w:t>indicator</w:t>
+      </w:r>
+      <w:proofErr w:type="spellEnd"/>
+      <w:r>
+        <w:t xml:space="preserve"> - &gt; </w:t>
+      </w:r>
+      <w:proofErr w:type="spellStart"/>
+      <w:r>
+        <w:t>możnaby</w:t>
+      </w:r>
+      <w:proofErr w:type="spellEnd"/>
+      <w:r>
+        <w:t xml:space="preserve"> zrobić jakiś </w:t>
+      </w:r>
+      <w:proofErr w:type="spellStart"/>
+      <w:r>
+        <w:t>customowy</w:t>
+      </w:r>
+      <w:proofErr w:type="spellEnd"/>
+      <w:r>
+        <w:t xml:space="preserve"> </w:t>
+      </w:r>
+      <w:proofErr w:type="spellStart"/>
+      <w:r>
+        <w:t>indicator</w:t>
+      </w:r>
+      <w:proofErr w:type="spellEnd"/>
+      <w:r>
+        <w:t xml:space="preserve">, np. kręcące się te strzałeczki z danej karty albo np. kwadracik pokonujący jakiś </w:t>
+      </w:r>
+      <w:proofErr w:type="spellStart"/>
+      <w:r>
+        <w:t>customowy</w:t>
+      </w:r>
+      <w:proofErr w:type="spellEnd"/>
+      <w:r>
+        <w:t xml:space="preserve"> </w:t>
+      </w:r>
+      <w:proofErr w:type="spellStart"/>
+      <w:r>
+        <w:t>path</w:t>
+      </w:r>
+      <w:proofErr w:type="spellEnd"/>
+      <w:r>
+        <w:t xml:space="preserve">, pomyśleć ogólnie czy powinien być w </w:t>
+      </w:r>
+      <w:proofErr w:type="spellStart"/>
+      <w:r>
+        <w:t>ogole</w:t>
+      </w:r>
+      <w:proofErr w:type="spellEnd"/>
+      <w:r>
+        <w:t xml:space="preserve"> </w:t>
+      </w:r>
+      <w:proofErr w:type="spellStart"/>
+      <w:r>
+        <w:t>indicator</w:t>
+      </w:r>
+      <w:proofErr w:type="spellEnd"/>
+      <w:r>
+        <w:t xml:space="preserve"> taki stosowany np. pomiędzy przejściami do innych </w:t>
+      </w:r>
+      <w:proofErr w:type="spellStart"/>
+      <w:r>
+        <w:t>ekranow</w:t>
+      </w:r>
+      <w:proofErr w:type="spellEnd"/>
+      <w:r>
+        <w:t xml:space="preserve"> albo w przypadku każdego </w:t>
+      </w:r>
+      <w:proofErr w:type="spellStart"/>
+      <w:r>
+        <w:t>pageRoute</w:t>
+      </w:r>
+      <w:proofErr w:type="spellEnd"/>
+      <w:r>
+        <w:t xml:space="preserve"> czy w </w:t>
+      </w:r>
+      <w:proofErr w:type="spellStart"/>
+      <w:r>
+        <w:t>ogole</w:t>
+      </w:r>
+      <w:proofErr w:type="spellEnd"/>
+      <w:r>
+        <w:t xml:space="preserve"> </w:t>
+      </w:r>
+      <w:proofErr w:type="spellStart"/>
+      <w:r>
+        <w:t>indicator</w:t>
+      </w:r>
+      <w:proofErr w:type="spellEnd"/>
+      <w:r>
+        <w:t xml:space="preserve"> powinien być </w:t>
+      </w:r>
+      <w:proofErr w:type="spellStart"/>
+      <w:r>
+        <w:t>pojawiany</w:t>
+      </w:r>
+      <w:proofErr w:type="spellEnd"/>
+      <w:r>
+        <w:t xml:space="preserve"> ?</w:t>
+      </w:r>
+    </w:p>
+    <w:p>
+      <w:r>
+        <w:t xml:space="preserve">- pamiętać o </w:t>
+      </w:r>
+      <w:proofErr w:type="spellStart"/>
+      <w:r>
+        <w:t>iphonach</w:t>
+      </w:r>
+      <w:proofErr w:type="spellEnd"/>
+      <w:r>
+        <w:t>, korygować, odnośnie układu, projektowania etc.. jeszcze można trochę doczytać co jest istotne</w:t>
+      </w:r>
+    </w:p>
+    <w:p>
+      <w:pPr>
         <w:rPr>
           <w:b/>
           <w:sz w:val="28"/>
           <w:szCs w:val="28"/>
         </w:rPr>
+      </w:pPr>
+      <w:r>
+        <w:rPr>
+          <w:b/>
+          <w:sz w:val="28"/>
+          <w:szCs w:val="28"/>
+        </w:rPr>
+        <w:t>EKRAN SAMOUCZKA:</w:t>
+      </w:r>
+      <w:r>
+        <w:rPr>
+          <w:b/>
+          <w:sz w:val="28"/>
+          <w:szCs w:val="28"/>
+        </w:rPr>
         <w:t xml:space="preserve"> (ewentualność, jeżeli naprawdę nie będzie zrozumienia)</w:t>
       </w:r>
     </w:p>
@@ -1616,7 +1900,11 @@
       </w:r>
       <w:proofErr w:type="spellEnd"/>
       <w:r>
-        <w:t xml:space="preserve"> animacjami oraz z przyciemnieniem tła -&gt; i to tych części których w tym danym momencie nie chciałbym omawiać np. omawiam pola, to pola są kolorowe, reszta jest przyciemniona, na środku </w:t>
+        <w:t xml:space="preserve"> animacjami oraz z przyciemnieniem tła -&gt; i to tych części których w tym danym momencie nie chciałbym omawiać np. omawiam pola, to pola są kolorowe, </w:t>
+      </w:r>
+      <w:r>
+        <w:lastRenderedPageBreak/>
+        <w:t xml:space="preserve">reszta jest przyciemniona, na środku </w:t>
       </w:r>
       <w:proofErr w:type="spellStart"/>
       <w:r>
@@ -3025,7 +3313,6 @@
           </w:tcPr>
           <w:p>
             <w:r>
-              <w:lastRenderedPageBreak/>
               <w:t>1</w:t>
             </w:r>
           </w:p>

</xml_diff>

<commit_message>
some updates with alerts etc
</commit_message>
<xml_diff>
--- a/assets/time_to_party_assets/dokumentacja.docx
+++ b/assets/time_to_party_assets/dokumentacja.docx
@@ -96,432 +96,82 @@
       <w:proofErr w:type="spellEnd"/>
     </w:p>
     <w:p>
-      <w:pPr>
-        <w:rPr>
-          <w:color w:val="FF0000"/>
-        </w:rPr>
-      </w:pPr>
       <w:r>
         <w:t>PYTANIA DO GPT:</w:t>
       </w:r>
       <w:r>
         <w:br/>
       </w:r>
-    </w:p>
-    <w:p>
-      <w:pPr>
-        <w:rPr>
-          <w:color w:val="FF0000"/>
-        </w:rPr>
-      </w:pPr>
-    </w:p>
-    <w:p>
-      <w:pPr>
-        <w:rPr>
-          <w:color w:val="FF0000"/>
-        </w:rPr>
-      </w:pPr>
-      <w:r>
-        <w:rPr>
-          <w:color w:val="FF0000"/>
-        </w:rPr>
-        <w:t>TO DO RIGHT NOW!!!!!</w:t>
-      </w:r>
-      <w:r>
-        <w:rPr>
-          <w:color w:val="FF0000"/>
-        </w:rPr>
-        <w:br/>
-      </w:r>
-      <w:r>
-        <w:t>: Więcej zabawy!</w:t>
-      </w:r>
-      <w:r>
-        <w:br/>
-        <w:t xml:space="preserve">- Czy jesteś gotów na więcej zabawy? </w:t>
-      </w:r>
-      <w:r>
-        <w:br/>
-        <w:t xml:space="preserve">Z ogromną bazą danych i nowymi kartami, każda gra będzie pełna niespodzianek! Co więcej? </w:t>
-      </w:r>
-      <w:r>
-        <w:br/>
-        <w:t xml:space="preserve">Mnóstwo nowych, niepowtarzalnych słów! </w:t>
-      </w:r>
-      <w:r>
+      <w:r>
+        <w:t>____________________________________________________</w:t>
+      </w:r>
+      <w:r>
+        <w:t>______________________________</w:t>
+      </w:r>
+    </w:p>
+    <w:p>
+      <w:r>
+        <w:t>TODO OTHERS:</w:t>
+      </w:r>
+    </w:p>
+    <w:p>
+      <w:pPr>
+        <w:rPr>
+          <w:rFonts w:ascii="Times New Roman" w:eastAsia="Times New Roman" w:hAnsi="Times New Roman" w:cs="Times New Roman"/>
+          <w:sz w:val="24"/>
+          <w:szCs w:val="24"/>
+          <w:lang w:eastAsia="pl-PL"/>
+        </w:rPr>
+      </w:pPr>
+      <w:r>
+        <w:rPr>
+          <w:rFonts w:ascii="Times New Roman" w:eastAsia="Times New Roman" w:hAnsi="Times New Roman" w:cs="Times New Roman"/>
+          <w:sz w:val="24"/>
+          <w:szCs w:val="24"/>
+          <w:lang w:eastAsia="pl-PL"/>
+        </w:rPr>
+        <w:t xml:space="preserve">- trzeba zapisywać informacje odnośnie zakupu, czyli przestawienie flagi </w:t>
+      </w:r>
+      <w:proofErr w:type="spellStart"/>
+      <w:r>
+        <w:rPr>
+          <w:rFonts w:ascii="Times New Roman" w:eastAsia="Times New Roman" w:hAnsi="Times New Roman" w:cs="Times New Roman"/>
+          <w:sz w:val="24"/>
+          <w:szCs w:val="24"/>
+          <w:lang w:eastAsia="pl-PL"/>
+        </w:rPr>
+        <w:t>isPurchased</w:t>
+      </w:r>
+      <w:proofErr w:type="spellEnd"/>
+      <w:r>
+        <w:rPr>
+          <w:rFonts w:ascii="Times New Roman" w:eastAsia="Times New Roman" w:hAnsi="Times New Roman" w:cs="Times New Roman"/>
+          <w:sz w:val="24"/>
+          <w:szCs w:val="24"/>
+          <w:lang w:eastAsia="pl-PL"/>
+        </w:rPr>
+        <w:t xml:space="preserve">, zapisanie kwoty itp. oraz zapisywanie tych danych również w przypadku zrobienia </w:t>
+      </w:r>
+      <w:proofErr w:type="spellStart"/>
+      <w:r>
+        <w:rPr>
+          <w:rFonts w:ascii="Times New Roman" w:eastAsia="Times New Roman" w:hAnsi="Times New Roman" w:cs="Times New Roman"/>
+          <w:sz w:val="24"/>
+          <w:szCs w:val="24"/>
+          <w:lang w:eastAsia="pl-PL"/>
+        </w:rPr>
+        <w:t>restore</w:t>
+      </w:r>
+      <w:proofErr w:type="spellEnd"/>
+      <w:r>
+        <w:rPr>
+          <w:rFonts w:ascii="Times New Roman" w:eastAsia="Times New Roman" w:hAnsi="Times New Roman" w:cs="Times New Roman"/>
+          <w:sz w:val="24"/>
+          <w:szCs w:val="24"/>
+          <w:lang w:eastAsia="pl-PL"/>
+        </w:rPr>
         <w:t xml:space="preserve"> </w:t>
       </w:r>
-      <w:r>
-        <w:rPr>
-          <w:color w:val="FF0000"/>
-        </w:rPr>
-        <w:t xml:space="preserve">//wstawić </w:t>
-      </w:r>
-      <w:proofErr w:type="spellStart"/>
-      <w:r>
-        <w:rPr>
-          <w:color w:val="FF0000"/>
-        </w:rPr>
-        <w:t>screen</w:t>
-      </w:r>
-      <w:proofErr w:type="spellEnd"/>
-      <w:r>
-        <w:rPr>
-          <w:color w:val="FF0000"/>
-        </w:rPr>
-        <w:t xml:space="preserve"> kart – tych które są po zakupie + ew. jakiś </w:t>
-      </w:r>
-      <w:proofErr w:type="spellStart"/>
-      <w:r>
-        <w:rPr>
-          <w:color w:val="FF0000"/>
-        </w:rPr>
-        <w:t>screen</w:t>
-      </w:r>
-      <w:proofErr w:type="spellEnd"/>
-      <w:r>
-        <w:rPr>
-          <w:color w:val="FF0000"/>
-        </w:rPr>
-        <w:t xml:space="preserve"> np. zmiksowany z </w:t>
-      </w:r>
-      <w:proofErr w:type="spellStart"/>
-      <w:r>
-        <w:rPr>
-          <w:color w:val="FF0000"/>
-        </w:rPr>
-        <w:t>funkcjonalnoscia</w:t>
-      </w:r>
-      <w:proofErr w:type="spellEnd"/>
-      <w:r>
-        <w:rPr>
-          <w:color w:val="FF0000"/>
-        </w:rPr>
-        <w:t xml:space="preserve"> danej karty</w:t>
-      </w:r>
-      <w:r>
-        <w:rPr>
-          <w:color w:val="FF0000"/>
-        </w:rPr>
-        <w:br/>
-      </w:r>
-      <w:r>
-        <w:t xml:space="preserve">Nowe rodzaje kart, takie jak karta zadań fizycznych, pytania porównujące graczy w jednej drużynie, karty antonimy czy też karta rysunku: filmy, pozycje miłosne lub przysłowia i powiedzenia </w:t>
-      </w:r>
-      <w:r>
-        <w:br/>
-        <w:t xml:space="preserve">: Brak reklam! </w:t>
-      </w:r>
-      <w:r>
-        <w:t xml:space="preserve"> </w:t>
-      </w:r>
-      <w:r>
-        <w:br/>
-        <w:t>Nikt z nas nie lubi reklam, dlatego też w pełnej wersji wszystkie reklamy zostają usunięte – na zawsze</w:t>
-      </w:r>
-      <w:r>
-        <w:rPr>
-          <w:color w:val="FF0000"/>
-        </w:rPr>
-        <w:t xml:space="preserve">! </w:t>
-      </w:r>
-      <w:r>
-        <w:rPr>
-          <w:color w:val="FF0000"/>
-        </w:rPr>
-        <w:t xml:space="preserve"> //</w:t>
-      </w:r>
-      <w:proofErr w:type="spellStart"/>
-      <w:r>
-        <w:rPr>
-          <w:color w:val="FF0000"/>
-        </w:rPr>
-        <w:t>jakas</w:t>
-      </w:r>
-      <w:proofErr w:type="spellEnd"/>
-      <w:r>
-        <w:rPr>
-          <w:color w:val="FF0000"/>
-        </w:rPr>
-        <w:t xml:space="preserve"> ikonka lub ekran z NO ADS</w:t>
-      </w:r>
-      <w:r>
-        <w:rPr>
-          <w:color w:val="FF0000"/>
-        </w:rPr>
-        <w:br/>
-      </w:r>
-      <w:r>
-        <w:t>: Dłuższa rozrywka i więcej losowych zdarzeń!</w:t>
-      </w:r>
-      <w:r>
-        <w:br/>
-        <w:t>Więcej słów to więcej możliwości do gry. Graj niezliczoną liczbę godzin! A co powiesz na nietypowe zadania? Podołasz wyzwaniu? Sprawdź już teraz!</w:t>
-      </w:r>
-      <w:r>
-        <w:t xml:space="preserve"> </w:t>
-      </w:r>
-      <w:r>
-        <w:rPr>
-          <w:color w:val="FF0000"/>
-        </w:rPr>
-        <w:t xml:space="preserve">//wstawić </w:t>
-      </w:r>
-      <w:proofErr w:type="spellStart"/>
-      <w:r>
-        <w:rPr>
-          <w:color w:val="FF0000"/>
-        </w:rPr>
-        <w:t>screeny</w:t>
-      </w:r>
-      <w:proofErr w:type="spellEnd"/>
-      <w:r>
-        <w:rPr>
-          <w:color w:val="FF0000"/>
-        </w:rPr>
-        <w:t xml:space="preserve"> może takie wymiksowane z </w:t>
-      </w:r>
-      <w:proofErr w:type="spellStart"/>
-      <w:r>
-        <w:rPr>
-          <w:color w:val="FF0000"/>
-        </w:rPr>
-        <w:t>roznymi</w:t>
-      </w:r>
-      <w:proofErr w:type="spellEnd"/>
-      <w:r>
-        <w:rPr>
-          <w:color w:val="FF0000"/>
-        </w:rPr>
-        <w:t xml:space="preserve"> słowami kart które by tak naprzemiennie się </w:t>
-      </w:r>
-      <w:proofErr w:type="spellStart"/>
-      <w:r>
-        <w:rPr>
-          <w:color w:val="FF0000"/>
-        </w:rPr>
-        <w:t>pokrywaly</w:t>
-      </w:r>
-      <w:proofErr w:type="spellEnd"/>
-      <w:r>
-        <w:rPr>
-          <w:color w:val="FF0000"/>
-        </w:rPr>
-        <w:t xml:space="preserve"> lub </w:t>
-      </w:r>
-      <w:proofErr w:type="spellStart"/>
-      <w:r>
-        <w:rPr>
-          <w:color w:val="FF0000"/>
-        </w:rPr>
-        <w:t>jakas</w:t>
-      </w:r>
-      <w:proofErr w:type="spellEnd"/>
-      <w:r>
-        <w:rPr>
-          <w:color w:val="FF0000"/>
-        </w:rPr>
-        <w:t xml:space="preserve"> fajna ikonka odnośnie dużej ilości czasu, </w:t>
-      </w:r>
-      <w:proofErr w:type="spellStart"/>
-      <w:r>
-        <w:rPr>
-          <w:color w:val="FF0000"/>
-        </w:rPr>
-        <w:t>slow</w:t>
-      </w:r>
-      <w:proofErr w:type="spellEnd"/>
-      <w:r>
-        <w:rPr>
-          <w:color w:val="FF0000"/>
-        </w:rPr>
-        <w:t xml:space="preserve"> lub ekipy grającej razem… </w:t>
-      </w:r>
-    </w:p>
-    <w:p>
-      <w:r>
-        <w:t>+ odnośnie tych Alertów: pup-</w:t>
-      </w:r>
-      <w:proofErr w:type="spellStart"/>
-      <w:r>
-        <w:t>upy</w:t>
-      </w:r>
-      <w:proofErr w:type="spellEnd"/>
-      <w:r>
-        <w:t xml:space="preserve"> po kliknięciu w odpowiednie linki, dodać sugestie które by na to wskazywały, animacja skalowania tekstu – taka jak jest na ekranie wyboru karty np.</w:t>
-      </w:r>
-    </w:p>
-    <w:p>
-      <w:r>
-        <w:t xml:space="preserve">//podsumowując: </w:t>
-      </w:r>
-      <w:r>
-        <w:t xml:space="preserve">– ogólnie dopracowanie wizualne i tematyczne tych 3 </w:t>
-      </w:r>
-      <w:proofErr w:type="spellStart"/>
-      <w:r>
-        <w:t>AlertDialogów</w:t>
-      </w:r>
-      <w:proofErr w:type="spellEnd"/>
-      <w:r>
-        <w:t xml:space="preserve"> na ekranie </w:t>
-      </w:r>
-      <w:proofErr w:type="spellStart"/>
-      <w:r>
-        <w:t>KupTeraz</w:t>
-      </w:r>
-      <w:proofErr w:type="spellEnd"/>
-      <w:r>
-        <w:t xml:space="preserve"> – więcej rozrywki, - nowe pola i ekstra zadania, - większa baza danych </w:t>
-      </w:r>
-      <w:r>
-        <w:rPr>
-          <w:b/>
-        </w:rPr>
-        <w:t>bez powtórzeń</w:t>
-      </w:r>
-      <w:r>
-        <w:t xml:space="preserve"> , uwzględniając dodanie </w:t>
-      </w:r>
-      <w:proofErr w:type="spellStart"/>
-      <w:r>
-        <w:t>screenów</w:t>
-      </w:r>
-      <w:proofErr w:type="spellEnd"/>
-      <w:r>
-        <w:t xml:space="preserve"> z pełnej wersji gry (albo dodać wygląd tych pół, jakiś wygląd kart, które są z polami </w:t>
-      </w:r>
-      <w:proofErr w:type="spellStart"/>
-      <w:r>
-        <w:t>premium</w:t>
-      </w:r>
-      <w:proofErr w:type="spellEnd"/>
-      <w:r>
-        <w:t xml:space="preserve"> itp.), oraz dodać to że brak reklam – po </w:t>
-      </w:r>
-      <w:proofErr w:type="spellStart"/>
-      <w:r>
-        <w:t>wkliknięciu</w:t>
-      </w:r>
-      <w:proofErr w:type="spellEnd"/>
-      <w:r>
-        <w:t xml:space="preserve"> napisać, że brak bannerów i brak reklam </w:t>
-      </w:r>
-      <w:proofErr w:type="spellStart"/>
-      <w:r>
-        <w:t>interstitial</w:t>
-      </w:r>
-      <w:proofErr w:type="spellEnd"/>
-      <w:r>
-        <w:t xml:space="preserve">  </w:t>
-      </w:r>
-      <w:bookmarkStart w:id="0" w:name="_GoBack"/>
-      <w:bookmarkEnd w:id="0"/>
-      <w:r>
-        <w:rPr>
-          <w:color w:val="FF0000"/>
-        </w:rPr>
-        <w:br/>
-      </w:r>
-      <w:r>
-        <w:t>____________________________________________________</w:t>
-      </w:r>
-      <w:r>
-        <w:t>______________________________</w:t>
-      </w:r>
-    </w:p>
-    <w:p>
-      <w:r>
-        <w:t>TODO OTHERS:</w:t>
-      </w:r>
-    </w:p>
-    <w:p>
-      <w:r>
-        <w:t xml:space="preserve">- w momencie wyświetlenia koniec czasu dodać </w:t>
-      </w:r>
-      <w:proofErr w:type="spellStart"/>
-      <w:r>
-        <w:t>sound</w:t>
-      </w:r>
-      <w:proofErr w:type="spellEnd"/>
-      <w:r>
-        <w:t xml:space="preserve"> budzika (on nie może być dłuższy niż czas między wyświetleniem a przejściem do ekranu bo się nałoży na reklamę) I poprawić </w:t>
-      </w:r>
-      <w:proofErr w:type="spellStart"/>
-      <w:r>
-        <w:t>sound</w:t>
-      </w:r>
-      <w:proofErr w:type="spellEnd"/>
-      <w:r>
-        <w:t xml:space="preserve"> „</w:t>
-      </w:r>
-      <w:proofErr w:type="spellStart"/>
-      <w:r>
-        <w:t>ooo</w:t>
-      </w:r>
-      <w:proofErr w:type="spellEnd"/>
-      <w:r>
-        <w:t>” na trochę głośniejszy ?</w:t>
-      </w:r>
-    </w:p>
-    <w:p>
-      <w:pPr>
-        <w:rPr>
-          <w:rFonts w:ascii="Times New Roman" w:eastAsia="Times New Roman" w:hAnsi="Times New Roman" w:cs="Times New Roman"/>
-          <w:sz w:val="24"/>
-          <w:szCs w:val="24"/>
-          <w:lang w:eastAsia="pl-PL"/>
-        </w:rPr>
-      </w:pPr>
-      <w:r>
-        <w:rPr>
-          <w:rFonts w:ascii="Times New Roman" w:eastAsia="Times New Roman" w:hAnsi="Times New Roman" w:cs="Times New Roman"/>
-          <w:sz w:val="24"/>
-          <w:szCs w:val="24"/>
-          <w:lang w:eastAsia="pl-PL"/>
-        </w:rPr>
-        <w:t xml:space="preserve">- trzeba zapisywać informacje odnośnie zakupu, czyli przestawienie flagi </w:t>
-      </w:r>
-      <w:proofErr w:type="spellStart"/>
-      <w:r>
-        <w:rPr>
-          <w:rFonts w:ascii="Times New Roman" w:eastAsia="Times New Roman" w:hAnsi="Times New Roman" w:cs="Times New Roman"/>
-          <w:sz w:val="24"/>
-          <w:szCs w:val="24"/>
-          <w:lang w:eastAsia="pl-PL"/>
-        </w:rPr>
-        <w:t>isPurchased</w:t>
-      </w:r>
-      <w:proofErr w:type="spellEnd"/>
-      <w:r>
-        <w:rPr>
-          <w:rFonts w:ascii="Times New Roman" w:eastAsia="Times New Roman" w:hAnsi="Times New Roman" w:cs="Times New Roman"/>
-          <w:sz w:val="24"/>
-          <w:szCs w:val="24"/>
-          <w:lang w:eastAsia="pl-PL"/>
-        </w:rPr>
-        <w:t xml:space="preserve">, zapisanie kwoty itp. oraz zapisywanie tych danych również w przypadku zrobienia </w:t>
-      </w:r>
-      <w:proofErr w:type="spellStart"/>
-      <w:r>
-        <w:rPr>
-          <w:rFonts w:ascii="Times New Roman" w:eastAsia="Times New Roman" w:hAnsi="Times New Roman" w:cs="Times New Roman"/>
-          <w:sz w:val="24"/>
-          <w:szCs w:val="24"/>
-          <w:lang w:eastAsia="pl-PL"/>
-        </w:rPr>
-        <w:t>restore</w:t>
-      </w:r>
-      <w:proofErr w:type="spellEnd"/>
-      <w:r>
-        <w:rPr>
-          <w:rFonts w:ascii="Times New Roman" w:eastAsia="Times New Roman" w:hAnsi="Times New Roman" w:cs="Times New Roman"/>
-          <w:sz w:val="24"/>
-          <w:szCs w:val="24"/>
-          <w:lang w:eastAsia="pl-PL"/>
-        </w:rPr>
-        <w:t xml:space="preserve"> </w:t>
-      </w:r>
       <w:proofErr w:type="spellStart"/>
       <w:r>
         <w:rPr>
@@ -569,17 +219,7 @@
           <w:szCs w:val="24"/>
           <w:lang w:eastAsia="pl-PL"/>
         </w:rPr>
-        <w:t xml:space="preserve"> mogłaby to robić – chociaż kwotę to nie </w:t>
-      </w:r>
-      <w:r>
-        <w:rPr>
-          <w:rFonts w:ascii="Times New Roman" w:eastAsia="Times New Roman" w:hAnsi="Times New Roman" w:cs="Times New Roman"/>
-          <w:sz w:val="24"/>
-          <w:szCs w:val="24"/>
-          <w:lang w:eastAsia="pl-PL"/>
-        </w:rPr>
-        <w:lastRenderedPageBreak/>
-        <w:t xml:space="preserve">bardzo mogę zapisać – musiałbym znowu wyciągnąć to z billingu Google Play – czy to w </w:t>
+        <w:t xml:space="preserve"> mogłaby to robić – chociaż kwotę to nie bardzo mogę zapisać – musiałbym znowu wyciągnąć to z billingu Google Play – czy to w </w:t>
       </w:r>
       <w:proofErr w:type="spellStart"/>
       <w:r>
@@ -817,7 +457,11 @@
     </w:p>
     <w:p>
       <w:r>
-        <w:t xml:space="preserve">- musze </w:t>
+        <w:t xml:space="preserve">- </w:t>
+      </w:r>
+      <w:bookmarkStart w:id="0" w:name="_GoBack"/>
+      <w:r>
+        <w:t xml:space="preserve">musze </w:t>
       </w:r>
       <w:proofErr w:type="spellStart"/>
       <w:r>
@@ -843,6 +487,7 @@
       <w:r>
         <w:t xml:space="preserve"> jak to wygląda </w:t>
       </w:r>
+      <w:bookmarkEnd w:id="0"/>
       <w:r>
         <w:br/>
       </w:r>
@@ -889,6 +534,7 @@
         <w:br/>
       </w:r>
       <w:r>
+        <w:lastRenderedPageBreak/>
         <w:t xml:space="preserve">- nadal jest problem z zatrzymywaniem i odtwarzaniem dźwięku, ten </w:t>
       </w:r>
       <w:proofErr w:type="spellStart"/>
@@ -1121,7 +767,6 @@
         <w:br/>
       </w:r>
       <w:r>
-        <w:lastRenderedPageBreak/>
         <w:t>- dopracowanie czasu dla wszystkich kart</w:t>
       </w:r>
       <w:r>
@@ -1148,10 +793,7 @@
       </w:r>
       <w:proofErr w:type="spellEnd"/>
       <w:r>
-        <w:t>” tekstów za ekran przy niektórych tłumaczeniach  //TEST</w:t>
-      </w:r>
-      <w:r>
-        <w:t xml:space="preserve"> na ekranie reklamy/kupna</w:t>
+        <w:t>” tekstów za ekran przy niektórych tłumaczeniach  //TEST na ekranie reklamy/kupna</w:t>
       </w:r>
       <w:r>
         <w:rPr>
@@ -1332,16 +974,7 @@
       </w:r>
       <w:proofErr w:type="spellEnd"/>
       <w:r>
-        <w:t xml:space="preserve"> tylko i wyłącznie małych reklam </w:t>
-      </w:r>
-      <w:r>
-        <w:t>–</w:t>
-      </w:r>
-      <w:r>
-        <w:t xml:space="preserve"> natywnych</w:t>
-      </w:r>
-      <w:r>
-        <w:t xml:space="preserve"> – ogólnie to przy normalnym graniu i testach działa ok – wiec problem dotyczy tylko HOT </w:t>
+        <w:t xml:space="preserve"> tylko i wyłącznie małych reklam – natywnych – ogólnie to przy normalnym graniu i testach działa ok – wiec problem dotyczy tylko HOT </w:t>
       </w:r>
       <w:proofErr w:type="spellStart"/>
       <w:r>
@@ -1361,87 +994,84 @@
         </w:rPr>
       </w:pPr>
       <w:r>
+        <w:t xml:space="preserve">- aplikacja zapisuje dane płatności w </w:t>
+      </w:r>
+      <w:proofErr w:type="spellStart"/>
+      <w:r>
+        <w:t>SharedPreferences</w:t>
+      </w:r>
+      <w:proofErr w:type="spellEnd"/>
+      <w:r>
+        <w:t xml:space="preserve"> co jest łatwe do </w:t>
+      </w:r>
+      <w:proofErr w:type="spellStart"/>
+      <w:r>
+        <w:t>zhackowania</w:t>
+      </w:r>
+      <w:proofErr w:type="spellEnd"/>
+      <w:r>
+        <w:t xml:space="preserve"> – ogólnie trzeba będzie przejść na serwer lub dodać dodatkowe mechanizmy weryfikacji – póki co tak zostawiam, skupimy się maksymalnie na wydaniu!</w:t>
+      </w:r>
+    </w:p>
+    <w:p>
+      <w:pPr>
+        <w:rPr>
+          <w:color w:val="C00000"/>
+        </w:rPr>
+      </w:pPr>
+      <w:r>
+        <w:t xml:space="preserve">- jak się szybko klika w menu to nadal da się zrobić że wywali out of </w:t>
+      </w:r>
+      <w:proofErr w:type="spellStart"/>
+      <w:r>
+        <w:t>range</w:t>
+      </w:r>
+      <w:proofErr w:type="spellEnd"/>
+      <w:r>
+        <w:t xml:space="preserve"> – co ciekawe tylko na starszych </w:t>
+      </w:r>
+      <w:proofErr w:type="spellStart"/>
+      <w:r>
+        <w:t>urzadzniach</w:t>
+      </w:r>
+      <w:proofErr w:type="spellEnd"/>
+      <w:r>
+        <w:t xml:space="preserve"> – raz mi się to udało zrobić na tablecie raz nie – ogólnie tylko wtedy gdy coś zamuli – wstrzymam się z tym chyba </w:t>
+      </w:r>
+      <w:proofErr w:type="spellStart"/>
+      <w:r>
+        <w:t>az</w:t>
+      </w:r>
+      <w:proofErr w:type="spellEnd"/>
+      <w:r>
+        <w:t xml:space="preserve"> do wersji </w:t>
+      </w:r>
+      <w:proofErr w:type="spellStart"/>
+      <w:r>
+        <w:t>release</w:t>
+      </w:r>
+      <w:proofErr w:type="spellEnd"/>
+      <w:r>
+        <w:t xml:space="preserve"> bo zapewne wersja </w:t>
+      </w:r>
+      <w:proofErr w:type="spellStart"/>
+      <w:r>
+        <w:t>zbuildowana</w:t>
+      </w:r>
+      <w:proofErr w:type="spellEnd"/>
+      <w:r>
+        <w:t xml:space="preserve"> nie zmuli?</w:t>
+      </w:r>
+      <w:r>
+        <w:br/>
+      </w:r>
+      <w:r>
+        <w:br/>
+      </w:r>
+      <w:r>
         <w:t xml:space="preserve">- </w:t>
       </w:r>
       <w:r>
-        <w:t xml:space="preserve">aplikacja zapisuje dane płatności w </w:t>
-      </w:r>
-      <w:proofErr w:type="spellStart"/>
-      <w:r>
-        <w:t>SharedPreferences</w:t>
-      </w:r>
-      <w:proofErr w:type="spellEnd"/>
-      <w:r>
-        <w:t xml:space="preserve"> co jest łatwe do </w:t>
-      </w:r>
-      <w:proofErr w:type="spellStart"/>
-      <w:r>
-        <w:t>zhackowania</w:t>
-      </w:r>
-      <w:proofErr w:type="spellEnd"/>
-      <w:r>
-        <w:t xml:space="preserve"> – ogólnie trzeba będzie przejść na serwer lub dodać dodatkowe mechanizmy weryfikacji – póki co tak zostawiam, skupimy się maksymalnie na wydaniu!</w:t>
-      </w:r>
-    </w:p>
-    <w:p>
-      <w:pPr>
-        <w:rPr>
-          <w:color w:val="C00000"/>
-        </w:rPr>
-      </w:pPr>
-      <w:r>
-        <w:t xml:space="preserve">- jak się szybko klika w menu to nadal da się zrobić że wywali out of </w:t>
-      </w:r>
-      <w:proofErr w:type="spellStart"/>
-      <w:r>
-        <w:t>range</w:t>
-      </w:r>
-      <w:proofErr w:type="spellEnd"/>
-      <w:r>
-        <w:t xml:space="preserve"> – co ciekawe tylko na starszych </w:t>
-      </w:r>
-      <w:proofErr w:type="spellStart"/>
-      <w:r>
-        <w:t>urzadzniach</w:t>
-      </w:r>
-      <w:proofErr w:type="spellEnd"/>
-      <w:r>
-        <w:t xml:space="preserve"> – raz mi się to udało zrobić na tablecie raz nie – ogólnie tylko wtedy gdy coś zamuli – wstrzymam się z tym chyba </w:t>
-      </w:r>
-      <w:proofErr w:type="spellStart"/>
-      <w:r>
-        <w:t>az</w:t>
-      </w:r>
-      <w:proofErr w:type="spellEnd"/>
-      <w:r>
-        <w:t xml:space="preserve"> do wersji </w:t>
-      </w:r>
-      <w:proofErr w:type="spellStart"/>
-      <w:r>
-        <w:t>release</w:t>
-      </w:r>
-      <w:proofErr w:type="spellEnd"/>
-      <w:r>
-        <w:t xml:space="preserve"> bo zapewne wersja </w:t>
-      </w:r>
-      <w:proofErr w:type="spellStart"/>
-      <w:r>
-        <w:t>zbuildowana</w:t>
-      </w:r>
-      <w:proofErr w:type="spellEnd"/>
-      <w:r>
-        <w:t xml:space="preserve"> nie zmuli?</w:t>
-      </w:r>
-      <w:r>
-        <w:br/>
-      </w:r>
-      <w:r>
-        <w:br/>
-      </w:r>
-      <w:r>
-        <w:t xml:space="preserve">- </w:t>
-      </w:r>
-      <w:r>
         <w:t>Karta improwizacji – TO DO –</w:t>
       </w:r>
       <w:r>
@@ -1464,7 +1094,11 @@
       </w:r>
       <w:proofErr w:type="spellEnd"/>
       <w:r>
-        <w:t xml:space="preserve"> zrobić aby to po prostu pojawiało się absolutnie losowo na całej planszy i tylko raz przez całą turę – czyli, żeby można było dostać tę kartę w każdym momencie gry lecz tylko raz  – do przemyślenia jeszcze, ale to by był the </w:t>
+        <w:t xml:space="preserve"> zrobić aby to po prostu pojawiało się </w:t>
+      </w:r>
+      <w:r>
+        <w:lastRenderedPageBreak/>
+        <w:t xml:space="preserve">absolutnie losowo na całej planszy i tylko raz przez całą turę – czyli, żeby można było dostać tę kartę w każdym momencie gry lecz tylko raz  – do przemyślenia jeszcze, ale to by był the </w:t>
       </w:r>
       <w:proofErr w:type="spellStart"/>
       <w:r>
@@ -1524,7 +1158,6 @@
     </w:p>
     <w:p>
       <w:r>
-        <w:lastRenderedPageBreak/>
         <w:t xml:space="preserve">- żeby </w:t>
       </w:r>
       <w:proofErr w:type="spellStart"/>
@@ -1832,7 +1465,11 @@
       </w:r>
       <w:proofErr w:type="spellEnd"/>
       <w:r>
-        <w:t xml:space="preserve"> zrobić jakby „pokaz slajdów” przed uruchomieniem gry -&gt; same widżety i automatyczne przenoszenie, przejścia, klikając.. -&gt; wtedy gdy ktoś by go odbył, dopiero nastąpiłoby uruchomienie głównej planszy.. a gdy wcześniej ktoś odbył to przy odpalaniu gry musiałaby być zawsze sprawdzana flaga załączająca – czyli w sumie ekran ładowania by mógł sterować tym czy wyświetla samouczek czy główny ekran gry </w:t>
+        <w:t xml:space="preserve"> zrobić jakby „pokaz slajdów” przed uruchomieniem gry -&gt; same widżety i automatyczne przenoszenie, przejścia, klikając.. -&gt; wtedy gdy ktoś by go odbył, dopiero nastąpiłoby uruchomienie głównej planszy.. a gdy wcześniej ktoś odbył to </w:t>
+      </w:r>
+      <w:r>
+        <w:lastRenderedPageBreak/>
+        <w:t xml:space="preserve">przy odpalaniu gry musiałaby być zawsze sprawdzana flaga załączająca – czyli w sumie ekran ładowania by mógł sterować tym czy wyświetla samouczek czy główny ekran gry </w:t>
       </w:r>
     </w:p>
     <w:p>
@@ -1900,11 +1537,7 @@
       </w:r>
       <w:proofErr w:type="spellEnd"/>
       <w:r>
-        <w:t xml:space="preserve"> animacjami oraz z przyciemnieniem tła -&gt; i to tych części których w tym danym momencie nie chciałbym omawiać np. omawiam pola, to pola są kolorowe, </w:t>
-      </w:r>
-      <w:r>
-        <w:lastRenderedPageBreak/>
-        <w:t xml:space="preserve">reszta jest przyciemniona, na środku </w:t>
+        <w:t xml:space="preserve"> animacjami oraz z przyciemnieniem tła -&gt; i to tych części których w tym danym momencie nie chciałbym omawiać np. omawiam pola, to pola są kolorowe, reszta jest przyciemniona, na środku </w:t>
       </w:r>
       <w:proofErr w:type="spellStart"/>
       <w:r>

</xml_diff>

<commit_message>
updates with firebase and some stopwatch - need to modify MyApp?
</commit_message>
<xml_diff>
--- a/assets/time_to_party_assets/dokumentacja.docx
+++ b/assets/time_to_party_assets/dokumentacja.docx
@@ -457,37 +457,67 @@
     </w:p>
     <w:p>
       <w:r>
-        <w:t xml:space="preserve">- </w:t>
-      </w:r>
-      <w:bookmarkStart w:id="0" w:name="_GoBack"/>
-      <w:r>
-        <w:t xml:space="preserve">musze </w:t>
-      </w:r>
-      <w:proofErr w:type="spellStart"/>
-      <w:r>
+        <w:rPr>
+          <w:color w:val="00B0F0"/>
+        </w:rPr>
+        <w:t xml:space="preserve">- musze </w:t>
+      </w:r>
+      <w:proofErr w:type="spellStart"/>
+      <w:r>
+        <w:rPr>
+          <w:color w:val="00B0F0"/>
+        </w:rPr>
         <w:t>zrobic</w:t>
       </w:r>
       <w:proofErr w:type="spellEnd"/>
       <w:r>
+        <w:rPr>
+          <w:color w:val="00B0F0"/>
+        </w:rPr>
         <w:t xml:space="preserve"> ekrany reklamujące aplikacje – podobno jest jakaś strona z szablonami która umożliwia zrobienie tego, ewentualnie wykorzystać do tego AI lub jakieś zdjęcia </w:t>
       </w:r>
       <w:proofErr w:type="spellStart"/>
       <w:r>
+        <w:rPr>
+          <w:color w:val="00B0F0"/>
+        </w:rPr>
         <w:t>stockowe</w:t>
       </w:r>
       <w:proofErr w:type="spellEnd"/>
       <w:r>
+        <w:rPr>
+          <w:color w:val="00B0F0"/>
+        </w:rPr>
         <w:t xml:space="preserve"> + podpatrzeć w innych </w:t>
       </w:r>
       <w:proofErr w:type="spellStart"/>
       <w:r>
+        <w:rPr>
+          <w:color w:val="00B0F0"/>
+        </w:rPr>
         <w:t>apkach</w:t>
       </w:r>
       <w:proofErr w:type="spellEnd"/>
       <w:r>
+        <w:rPr>
+          <w:color w:val="00B0F0"/>
+        </w:rPr>
         <w:t xml:space="preserve"> jak to wygląda </w:t>
       </w:r>
-      <w:bookmarkEnd w:id="0"/>
+      <w:r>
+        <w:rPr>
+          <w:color w:val="00B0F0"/>
+        </w:rPr>
+        <w:t>/</w:t>
+      </w:r>
+      <w:proofErr w:type="spellStart"/>
+      <w:r>
+        <w:rPr>
+          <w:color w:val="00B0F0"/>
+        </w:rPr>
+        <w:t>fiverr</w:t>
+      </w:r>
+      <w:proofErr w:type="spellEnd"/>
       <w:r>
         <w:br/>
       </w:r>
@@ -511,6 +541,8 @@
       <w:r>
         <w:t>…</w:t>
       </w:r>
+      <w:bookmarkStart w:id="0" w:name="_GoBack"/>
+      <w:bookmarkEnd w:id="0"/>
       <w:r>
         <w:br/>
       </w:r>

</xml_diff>

<commit_message>
some updates regarding errors in google play, still not tested
</commit_message>
<xml_diff>
--- a/assets/time_to_party_assets/dokumentacja.docx
+++ b/assets/time_to_party_assets/dokumentacja.docx
@@ -110,6 +110,12 @@
       </w:r>
     </w:p>
     <w:p>
+      <w:pPr>
+        <w:rPr>
+          <w:b/>
+          <w:color w:val="FF0000"/>
+        </w:rPr>
+      </w:pPr>
       <w:r>
         <w:t>TODO OTHERS:</w:t>
       </w:r>
@@ -120,16 +126,14 @@
         <w:rPr>
           <w:color w:val="FF0000"/>
         </w:rPr>
-        <w:t xml:space="preserve">- przetestować czy poprawnie zapisywane są </w:t>
-      </w:r>
-      <w:proofErr w:type="spellStart"/>
+        <w:t>- przetestować czy poprawnie zapisywane są infor</w:t>
+      </w:r>
       <w:r>
         <w:rPr>
           <w:color w:val="FF0000"/>
         </w:rPr>
-        <w:t>infor</w:t>
-      </w:r>
-      <w:proofErr w:type="spellEnd"/>
+        <w:t>macje</w:t>
+      </w:r>
       <w:r>
         <w:rPr>
           <w:color w:val="FF0000"/>
@@ -164,123 +168,303 @@
         </w:rPr>
         <w:t xml:space="preserve"> dane się poprawnie zapisują</w:t>
       </w:r>
-    </w:p>
-    <w:p>
-      <w:r>
-        <w:rPr>
-          <w:rFonts w:ascii="Times New Roman" w:eastAsia="Times New Roman" w:hAnsi="Times New Roman" w:cs="Times New Roman"/>
-          <w:sz w:val="24"/>
-          <w:szCs w:val="24"/>
-          <w:lang w:eastAsia="pl-PL"/>
-        </w:rPr>
-        <w:t xml:space="preserve">- trzeba zapisywać informacje odnośnie czasu spędzonego w grze dla darmowych i płatnych użytkowników - oraz tego, ile pól dany użytkownik przeszedł, fajnie by było mieć też informacje odnośnie tego ile dany użytkownik zagrał razy, oraz kiedy został utworzony i kiedy ostatni raz zagrał oraz informacje o tym ile razy dana reklama została odpalona – np. ile razy się załadowała i została wyświetlona – ale w sumie bardziej to dla reklam </w:t>
-      </w:r>
-      <w:proofErr w:type="spellStart"/>
-      <w:r>
-        <w:rPr>
-          <w:rFonts w:ascii="Times New Roman" w:eastAsia="Times New Roman" w:hAnsi="Times New Roman" w:cs="Times New Roman"/>
-          <w:sz w:val="24"/>
-          <w:szCs w:val="24"/>
-          <w:lang w:eastAsia="pl-PL"/>
-        </w:rPr>
-        <w:t>interstitial</w:t>
-      </w:r>
-      <w:proofErr w:type="spellEnd"/>
-      <w:r>
-        <w:rPr>
-          <w:rFonts w:ascii="Times New Roman" w:eastAsia="Times New Roman" w:hAnsi="Times New Roman" w:cs="Times New Roman"/>
-          <w:sz w:val="24"/>
-          <w:szCs w:val="24"/>
-          <w:lang w:eastAsia="pl-PL"/>
-        </w:rPr>
-        <w:t xml:space="preserve"> – bo reklamy native i tak chamsko wsadzam gdziekolwiek – więc co do tego wystarczy licznik </w:t>
-      </w:r>
-      <w:proofErr w:type="spellStart"/>
-      <w:r>
-        <w:rPr>
-          <w:rFonts w:ascii="Times New Roman" w:eastAsia="Times New Roman" w:hAnsi="Times New Roman" w:cs="Times New Roman"/>
-          <w:sz w:val="24"/>
-          <w:szCs w:val="24"/>
-          <w:lang w:eastAsia="pl-PL"/>
-        </w:rPr>
-        <w:t>odpaleń</w:t>
-      </w:r>
-      <w:proofErr w:type="spellEnd"/>
-      <w:r>
-        <w:rPr>
-          <w:rFonts w:ascii="Times New Roman" w:eastAsia="Times New Roman" w:hAnsi="Times New Roman" w:cs="Times New Roman"/>
-          <w:sz w:val="24"/>
-          <w:szCs w:val="24"/>
-          <w:lang w:eastAsia="pl-PL"/>
-        </w:rPr>
-        <w:t xml:space="preserve"> gry dla danego użytkownika – może coś takiego?, pytanie czy jeżeli samo UID </w:t>
-      </w:r>
-      <w:proofErr w:type="spellStart"/>
-      <w:r>
-        <w:rPr>
-          <w:rFonts w:ascii="Times New Roman" w:eastAsia="Times New Roman" w:hAnsi="Times New Roman" w:cs="Times New Roman"/>
-          <w:sz w:val="24"/>
-          <w:szCs w:val="24"/>
-          <w:lang w:eastAsia="pl-PL"/>
-        </w:rPr>
-        <w:t>wyswietlam</w:t>
-      </w:r>
-      <w:proofErr w:type="spellEnd"/>
-      <w:r>
-        <w:rPr>
-          <w:rFonts w:ascii="Times New Roman" w:eastAsia="Times New Roman" w:hAnsi="Times New Roman" w:cs="Times New Roman"/>
-          <w:sz w:val="24"/>
-          <w:szCs w:val="24"/>
-          <w:lang w:eastAsia="pl-PL"/>
-        </w:rPr>
-        <w:t xml:space="preserve"> sobie w </w:t>
-      </w:r>
-      <w:proofErr w:type="spellStart"/>
-      <w:r>
-        <w:rPr>
-          <w:rFonts w:ascii="Times New Roman" w:eastAsia="Times New Roman" w:hAnsi="Times New Roman" w:cs="Times New Roman"/>
-          <w:sz w:val="24"/>
-          <w:szCs w:val="24"/>
-          <w:lang w:eastAsia="pl-PL"/>
-        </w:rPr>
-        <w:t>mainmenu</w:t>
-      </w:r>
-      <w:proofErr w:type="spellEnd"/>
-      <w:r>
-        <w:rPr>
-          <w:rFonts w:ascii="Times New Roman" w:eastAsia="Times New Roman" w:hAnsi="Times New Roman" w:cs="Times New Roman"/>
-          <w:sz w:val="24"/>
-          <w:szCs w:val="24"/>
-          <w:lang w:eastAsia="pl-PL"/>
-        </w:rPr>
-        <w:t xml:space="preserve">, to czy całą obsługę będę mógł zrobić potem w </w:t>
-      </w:r>
-      <w:proofErr w:type="spellStart"/>
-      <w:r>
-        <w:rPr>
-          <w:rFonts w:ascii="Times New Roman" w:eastAsia="Times New Roman" w:hAnsi="Times New Roman" w:cs="Times New Roman"/>
-          <w:sz w:val="24"/>
-          <w:szCs w:val="24"/>
-          <w:lang w:eastAsia="pl-PL"/>
+      <w:bookmarkStart w:id="0" w:name="_GoBack"/>
+      <w:bookmarkEnd w:id="0"/>
+      <w:r>
+        <w:rPr>
+          <w:color w:val="FF0000"/>
+        </w:rPr>
+        <w:br/>
+        <w:t xml:space="preserve">- </w:t>
+      </w:r>
+      <w:r>
+        <w:rPr>
+          <w:b/>
+          <w:color w:val="FF0000"/>
+        </w:rPr>
+        <w:t xml:space="preserve">przetestować zapisywanie pól do </w:t>
+      </w:r>
+      <w:proofErr w:type="spellStart"/>
+      <w:r>
+        <w:rPr>
+          <w:b/>
+          <w:color w:val="FF0000"/>
         </w:rPr>
         <w:t>firebase</w:t>
       </w:r>
       <w:proofErr w:type="spellEnd"/>
       <w:r>
         <w:rPr>
-          <w:rFonts w:ascii="Times New Roman" w:eastAsia="Times New Roman" w:hAnsi="Times New Roman" w:cs="Times New Roman"/>
-          <w:sz w:val="24"/>
-          <w:szCs w:val="24"/>
-          <w:lang w:eastAsia="pl-PL"/>
-        </w:rPr>
-        <w:t xml:space="preserve"> service i tam synchronizować dane itd..</w:t>
-      </w:r>
-      <w:r>
-        <w:rPr>
-          <w:rFonts w:ascii="Times New Roman" w:eastAsia="Times New Roman" w:hAnsi="Times New Roman" w:cs="Times New Roman"/>
-          <w:sz w:val="24"/>
-          <w:szCs w:val="24"/>
-          <w:lang w:eastAsia="pl-PL"/>
+          <w:color w:val="FF0000"/>
+        </w:rPr>
+        <w:t xml:space="preserve"> w zależności od statusu gry </w:t>
+      </w:r>
+      <w:proofErr w:type="spellStart"/>
+      <w:r>
+        <w:rPr>
+          <w:color w:val="FF0000"/>
+        </w:rPr>
+        <w:t>tzn</w:t>
+      </w:r>
+      <w:proofErr w:type="spellEnd"/>
+      <w:r>
+        <w:rPr>
+          <w:color w:val="FF0000"/>
+        </w:rPr>
+        <w:t>:</w:t>
+      </w:r>
+      <w:r>
+        <w:rPr>
+          <w:color w:val="FF0000"/>
+        </w:rPr>
+        <w:br/>
+      </w:r>
+      <w:r>
+        <w:rPr>
+          <w:b/>
+          <w:color w:val="FF0000"/>
+        </w:rPr>
+        <w:t>finalny czas spędzony w aplikacji</w:t>
+      </w:r>
+      <w:r>
+        <w:rPr>
+          <w:color w:val="FF0000"/>
+        </w:rPr>
+        <w:t xml:space="preserve"> – czy pobiera się z </w:t>
+      </w:r>
+      <w:proofErr w:type="spellStart"/>
+      <w:r>
+        <w:rPr>
+          <w:color w:val="FF0000"/>
+        </w:rPr>
+        <w:t>firebase</w:t>
+      </w:r>
+      <w:proofErr w:type="spellEnd"/>
+      <w:r>
+        <w:rPr>
+          <w:color w:val="FF0000"/>
+        </w:rPr>
+        <w:t xml:space="preserve"> i czy dodaje się odpowiedni czas oraz czy się zapisuje </w:t>
+      </w:r>
+      <w:r>
+        <w:rPr>
+          <w:color w:val="FF0000"/>
+        </w:rPr>
+        <w:br/>
+      </w:r>
+      <w:r>
+        <w:rPr>
+          <w:b/>
+          <w:color w:val="FF0000"/>
+        </w:rPr>
+        <w:t>ostatni czas spędzony w aplikacji</w:t>
+      </w:r>
+      <w:r>
+        <w:rPr>
+          <w:color w:val="FF0000"/>
+        </w:rPr>
+        <w:t xml:space="preserve"> – czy się resetuje po ponownym odpaleniu aplikacji? czy poprawnie się zapisuje do bazy, czy zminimalizowanie aplikacji powoduje że ten czas przestanie się liczyć i poprawnie się zapisze? Dotyczy się to również finalnego czasu </w:t>
+      </w:r>
+      <w:r>
+        <w:rPr>
+          <w:color w:val="FF0000"/>
+        </w:rPr>
+        <w:br/>
+      </w:r>
+      <w:r>
+        <w:rPr>
+          <w:b/>
+          <w:color w:val="FF0000"/>
+        </w:rPr>
+        <w:t xml:space="preserve">licznik pól </w:t>
+      </w:r>
+      <w:r>
+        <w:rPr>
+          <w:b/>
+          <w:color w:val="FF0000"/>
+        </w:rPr>
+        <w:t xml:space="preserve">jak daleko drużyny zaszły w ostatniej grze </w:t>
+      </w:r>
+      <w:r>
+        <w:rPr>
+          <w:color w:val="FF0000"/>
+        </w:rPr>
+        <w:t xml:space="preserve">– przetestować czy się zeruje i czy informacje ponownie wchodzą jako nowe, przetestować to, czy dane się nadpisują z osobnych drużyn – powinny zapisywać się do </w:t>
+      </w:r>
+      <w:proofErr w:type="spellStart"/>
+      <w:r>
+        <w:rPr>
+          <w:color w:val="FF0000"/>
+        </w:rPr>
+        <w:t>firebase</w:t>
+      </w:r>
+      <w:proofErr w:type="spellEnd"/>
+      <w:r>
+        <w:rPr>
+          <w:color w:val="FF0000"/>
+        </w:rPr>
+        <w:t xml:space="preserve"> w momencie chęci opuszczenia gry lub </w:t>
+      </w:r>
+      <w:proofErr w:type="spellStart"/>
+      <w:r>
+        <w:rPr>
+          <w:color w:val="FF0000"/>
+        </w:rPr>
+        <w:t>dispose</w:t>
+      </w:r>
+      <w:proofErr w:type="spellEnd"/>
+      <w:r>
+        <w:rPr>
+          <w:color w:val="FF0000"/>
+        </w:rPr>
+        <w:t xml:space="preserve"> z aplikacji – do sprawdzenia, czy wyjście z aplikacji powoduje zapisanie danych skoro w </w:t>
+      </w:r>
+      <w:proofErr w:type="spellStart"/>
+      <w:r>
+        <w:rPr>
+          <w:color w:val="FF0000"/>
+        </w:rPr>
+        <w:t>myApp</w:t>
+      </w:r>
+      <w:proofErr w:type="spellEnd"/>
+      <w:r>
+        <w:rPr>
+          <w:color w:val="FF0000"/>
+        </w:rPr>
+        <w:t xml:space="preserve"> w </w:t>
+      </w:r>
+      <w:proofErr w:type="spellStart"/>
+      <w:r>
+        <w:rPr>
+          <w:color w:val="FF0000"/>
+        </w:rPr>
+        <w:t>dispose</w:t>
+      </w:r>
+      <w:proofErr w:type="spellEnd"/>
+      <w:r>
+        <w:rPr>
+          <w:color w:val="FF0000"/>
+        </w:rPr>
+        <w:t xml:space="preserve"> to mam </w:t>
+      </w:r>
+      <w:r>
+        <w:rPr>
+          <w:color w:val="FF0000"/>
+        </w:rPr>
+        <w:br/>
+      </w:r>
+      <w:r>
+        <w:rPr>
+          <w:b/>
+          <w:color w:val="FF0000"/>
+        </w:rPr>
+        <w:t xml:space="preserve">licznik jak wiele razy użytkownik doszedł do końca gry – </w:t>
+      </w:r>
+      <w:r>
+        <w:rPr>
+          <w:color w:val="FF0000"/>
+        </w:rPr>
+        <w:t xml:space="preserve"> trzeba sprawdzić czy info zapisuje się do </w:t>
+      </w:r>
+      <w:proofErr w:type="spellStart"/>
+      <w:r>
+        <w:rPr>
+          <w:color w:val="FF0000"/>
+        </w:rPr>
+        <w:t>firebase</w:t>
+      </w:r>
+      <w:proofErr w:type="spellEnd"/>
+      <w:r>
+        <w:rPr>
+          <w:color w:val="FF0000"/>
+        </w:rPr>
+        <w:t xml:space="preserve"> i czy po ponownym </w:t>
+      </w:r>
+      <w:proofErr w:type="spellStart"/>
+      <w:r>
+        <w:rPr>
+          <w:color w:val="FF0000"/>
+        </w:rPr>
+        <w:t>uruchoieniu</w:t>
+      </w:r>
+      <w:proofErr w:type="spellEnd"/>
+      <w:r>
+        <w:rPr>
+          <w:color w:val="FF0000"/>
+        </w:rPr>
+        <w:t xml:space="preserve"> aplikacji i przejściu ponownym całej planszy informacja ponownie się zapisuje? – ogólnie dzieje się to po wyświetleniu ekranu </w:t>
+      </w:r>
+      <w:proofErr w:type="spellStart"/>
+      <w:r>
+        <w:rPr>
+          <w:color w:val="FF0000"/>
+        </w:rPr>
+        <w:t>winGame</w:t>
+      </w:r>
+      <w:proofErr w:type="spellEnd"/>
+      <w:r>
+        <w:rPr>
+          <w:color w:val="FF0000"/>
+        </w:rPr>
+        <w:t xml:space="preserve"> </w:t>
+      </w:r>
+      <w:r>
+        <w:rPr>
+          <w:color w:val="FF0000"/>
+        </w:rPr>
+        <w:br/>
+      </w:r>
+      <w:r>
+        <w:rPr>
+          <w:b/>
+          <w:color w:val="FF0000"/>
+        </w:rPr>
+        <w:t>jak wiele razy aplikacja została odpalona</w:t>
+      </w:r>
+      <w:r>
+        <w:rPr>
+          <w:color w:val="FF0000"/>
+        </w:rPr>
+        <w:t xml:space="preserve"> – sprawdzić czy licznik ciągle się zwiększa po wychodzeniu i wchodzeniu do aplikacji oraz po wyłączaniu jej w różnych momentach gry? </w:t>
+      </w:r>
+      <w:r>
+        <w:rPr>
+          <w:color w:val="FF0000"/>
+        </w:rPr>
+        <w:br/>
+      </w:r>
+      <w:r>
+        <w:rPr>
+          <w:b/>
+          <w:color w:val="FF0000"/>
+        </w:rPr>
+        <w:t xml:space="preserve">jak wiele razy licznik </w:t>
+      </w:r>
+      <w:proofErr w:type="spellStart"/>
+      <w:r>
+        <w:rPr>
+          <w:b/>
+          <w:color w:val="FF0000"/>
+        </w:rPr>
+        <w:t>intertitial</w:t>
+      </w:r>
+      <w:proofErr w:type="spellEnd"/>
+      <w:r>
+        <w:rPr>
+          <w:b/>
+          <w:color w:val="FF0000"/>
+        </w:rPr>
+        <w:t xml:space="preserve"> się podliczył – </w:t>
+      </w:r>
+      <w:r>
+        <w:rPr>
+          <w:color w:val="FF0000"/>
+        </w:rPr>
+        <w:t>sprawdzić jak wiele razy reklama została wyświetlona i czy po wyjściu i wejściu do aplikacji dane dalej są podliczane i zapisywane oraz czy pojawiają się w bazie niezależnie od tego z którego miejsca opuszczę aplikację</w:t>
+      </w:r>
+      <w:r>
+        <w:rPr>
+          <w:color w:val="FF0000"/>
         </w:rPr>
         <w:br/>
       </w:r>
@@ -436,7 +620,11 @@
       </w:r>
       <w:proofErr w:type="spellEnd"/>
       <w:r>
-        <w:t xml:space="preserve"> dokończenie wszystkich formalności w sklepie Google Play itp., zanim aplikacja zostanie wysłana do sprawdzenia + musi zostać sprawdzona jeszcze przez AI </w:t>
+        <w:t xml:space="preserve"> dokończenie wszystkich formalności w sklepie Google Play itp., zanim aplikacja zostanie </w:t>
+      </w:r>
+      <w:r>
+        <w:lastRenderedPageBreak/>
+        <w:t xml:space="preserve">wysłana do sprawdzenia + musi zostać sprawdzona jeszcze przez AI </w:t>
       </w:r>
       <w:proofErr w:type="spellStart"/>
       <w:r>
@@ -449,8 +637,6 @@
       <w:r>
         <w:br/>
       </w:r>
-      <w:bookmarkStart w:id="0" w:name="_GoBack"/>
-      <w:bookmarkEnd w:id="0"/>
     </w:p>
     <w:p>
       <w:pPr>
@@ -527,11 +713,7 @@
       </w:r>
       <w:proofErr w:type="spellEnd"/>
       <w:r>
-        <w:t xml:space="preserve"> jest </w:t>
-      </w:r>
-      <w:r>
-        <w:lastRenderedPageBreak/>
-        <w:t>urywany</w:t>
+        <w:t xml:space="preserve"> jest urywany</w:t>
       </w:r>
       <w:r>
         <w:t xml:space="preserve"> </w:t>
@@ -1006,6 +1188,7 @@
         <w:br/>
       </w:r>
       <w:r>
+        <w:lastRenderedPageBreak/>
         <w:br/>
       </w:r>
       <w:r>
@@ -1051,7 +1234,6 @@
         <w:br/>
       </w:r>
       <w:r>
-        <w:lastRenderedPageBreak/>
         <w:t xml:space="preserve">- </w:t>
       </w:r>
       <w:proofErr w:type="spellStart"/>
@@ -1394,6 +1576,7 @@
     </w:p>
     <w:p>
       <w:r>
+        <w:lastRenderedPageBreak/>
         <w:t xml:space="preserve">- zamiast po kolei przenosić użytkownika w kodzie, </w:t>
       </w:r>
       <w:proofErr w:type="spellStart"/>
@@ -1412,7 +1595,6 @@
     </w:p>
     <w:p>
       <w:r>
-        <w:lastRenderedPageBreak/>
         <w:t>- przekierowanie lub informacja o ponownej możliwością włączenia samouczka, powinna być dostępna z poziomu „zasady gry”</w:t>
       </w:r>
     </w:p>
@@ -3169,6 +3351,7 @@
           </w:tcPr>
           <w:p>
             <w:r>
+              <w:lastRenderedPageBreak/>
               <w:t>6</w:t>
             </w:r>
           </w:p>
@@ -3484,7 +3667,6 @@
           </w:tcPr>
           <w:p>
             <w:r>
-              <w:lastRenderedPageBreak/>
               <w:t>Id</w:t>
             </w:r>
           </w:p>

</xml_diff>

<commit_message>
some updates of encryption and shared preferences - TODO - testy i poprawki bo nie dziala
</commit_message>
<xml_diff>
--- a/assets/time_to_party_assets/dokumentacja.docx
+++ b/assets/time_to_party_assets/dokumentacja.docx
@@ -110,521 +110,638 @@
       </w:r>
     </w:p>
     <w:p>
-      <w:pPr>
+      <w:r>
+        <w:t>TODO OTHERS:</w:t>
+      </w:r>
+      <w:r>
+        <w:br/>
+      </w:r>
+      <w:r>
+        <w:rPr>
+          <w:color w:val="FF0000"/>
+        </w:rPr>
+        <w:t>- przetestować czy poprawnie zapisywane są infor</w:t>
+      </w:r>
+      <w:r>
+        <w:rPr>
+          <w:color w:val="FF0000"/>
+        </w:rPr>
+        <w:t>macje</w:t>
+      </w:r>
+      <w:r>
+        <w:rPr>
+          <w:color w:val="FF0000"/>
+        </w:rPr>
+        <w:t xml:space="preserve"> odnośnie zakupu, w przypadku </w:t>
+      </w:r>
+      <w:proofErr w:type="spellStart"/>
+      <w:r>
+        <w:rPr>
+          <w:color w:val="FF0000"/>
+        </w:rPr>
+        <w:t>restore</w:t>
+      </w:r>
+      <w:proofErr w:type="spellEnd"/>
+      <w:r>
+        <w:rPr>
+          <w:color w:val="FF0000"/>
+        </w:rPr>
+        <w:t xml:space="preserve"> itp. – czy </w:t>
+      </w:r>
+      <w:proofErr w:type="spellStart"/>
+      <w:r>
+        <w:rPr>
+          <w:color w:val="FF0000"/>
+        </w:rPr>
+        <w:t>wszytkie</w:t>
+      </w:r>
+      <w:proofErr w:type="spellEnd"/>
+      <w:r>
+        <w:rPr>
+          <w:color w:val="FF0000"/>
+        </w:rPr>
+        <w:t xml:space="preserve"> dane się poprawnie zapisują</w:t>
+      </w:r>
+      <w:r>
+        <w:rPr>
+          <w:color w:val="FF0000"/>
+        </w:rPr>
+        <w:br/>
+        <w:t xml:space="preserve">- </w:t>
+      </w:r>
+      <w:r>
         <w:rPr>
           <w:b/>
           <w:color w:val="FF0000"/>
         </w:rPr>
-      </w:pPr>
-      <w:r>
-        <w:t>TODO OTHERS:</w:t>
-      </w:r>
-      <w:r>
+        <w:t xml:space="preserve">przetestować zapisywanie pól do </w:t>
+      </w:r>
+      <w:proofErr w:type="spellStart"/>
+      <w:r>
+        <w:rPr>
+          <w:b/>
+          <w:color w:val="FF0000"/>
+        </w:rPr>
+        <w:t>firebase</w:t>
+      </w:r>
+      <w:proofErr w:type="spellEnd"/>
+      <w:r>
+        <w:rPr>
+          <w:color w:val="FF0000"/>
+        </w:rPr>
+        <w:t xml:space="preserve"> w zależności od statusu gry </w:t>
+      </w:r>
+      <w:proofErr w:type="spellStart"/>
+      <w:r>
+        <w:rPr>
+          <w:color w:val="FF0000"/>
+        </w:rPr>
+        <w:t>tzn</w:t>
+      </w:r>
+      <w:proofErr w:type="spellEnd"/>
+      <w:r>
+        <w:rPr>
+          <w:color w:val="FF0000"/>
+        </w:rPr>
+        <w:t>:</w:t>
+      </w:r>
+      <w:r>
+        <w:rPr>
+          <w:color w:val="FF0000"/>
+        </w:rPr>
         <w:br/>
       </w:r>
       <w:r>
         <w:rPr>
+          <w:b/>
           <w:color w:val="FF0000"/>
         </w:rPr>
-        <w:t>- przetestować czy poprawnie zapisywane są infor</w:t>
+        <w:t>finalny czas spędzony w aplikacji</w:t>
       </w:r>
       <w:r>
         <w:rPr>
           <w:color w:val="FF0000"/>
         </w:rPr>
-        <w:t>macje</w:t>
-      </w:r>
+        <w:t xml:space="preserve"> – czy pobiera się z </w:t>
+      </w:r>
+      <w:proofErr w:type="spellStart"/>
       <w:r>
         <w:rPr>
           <w:color w:val="FF0000"/>
         </w:rPr>
-        <w:t xml:space="preserve"> odnośnie zakupu, w przypadku </w:t>
-      </w:r>
-      <w:proofErr w:type="spellStart"/>
+        <w:t>firebase</w:t>
+      </w:r>
+      <w:proofErr w:type="spellEnd"/>
       <w:r>
         <w:rPr>
           <w:color w:val="FF0000"/>
         </w:rPr>
-        <w:t>restore</w:t>
-      </w:r>
-      <w:proofErr w:type="spellEnd"/>
+        <w:t xml:space="preserve"> i czy dodaje się odpowiedni czas oraz czy się zapisuje </w:t>
+      </w:r>
       <w:r>
         <w:rPr>
           <w:color w:val="FF0000"/>
         </w:rPr>
-        <w:t xml:space="preserve"> itp. – czy </w:t>
-      </w:r>
-      <w:proofErr w:type="spellStart"/>
-      <w:r>
-        <w:rPr>
+        <w:br/>
+      </w:r>
+      <w:r>
+        <w:rPr>
+          <w:b/>
           <w:color w:val="FF0000"/>
         </w:rPr>
-        <w:t>wszytkie</w:t>
-      </w:r>
-      <w:proofErr w:type="spellEnd"/>
+        <w:t>ostatni czas spędzony w aplikacji</w:t>
+      </w:r>
       <w:r>
         <w:rPr>
           <w:color w:val="FF0000"/>
         </w:rPr>
-        <w:t xml:space="preserve"> dane się poprawnie zapisują</w:t>
+        <w:t xml:space="preserve"> – czy się resetuje po ponownym odpaleniu aplikacji? czy poprawnie się zapisuje do bazy, czy zminimalizowanie aplikacji powoduje że ten czas przestanie się liczyć i poprawnie się zapisze? Dotyczy się to również finalnego czasu </w:t>
+      </w:r>
+      <w:r>
+        <w:rPr>
+          <w:color w:val="FF0000"/>
+        </w:rPr>
+        <w:br/>
+      </w:r>
+      <w:r>
+        <w:rPr>
+          <w:b/>
+          <w:color w:val="FF0000"/>
+        </w:rPr>
+        <w:t xml:space="preserve">licznik pól </w:t>
+      </w:r>
+      <w:r>
+        <w:rPr>
+          <w:b/>
+          <w:color w:val="FF0000"/>
+        </w:rPr>
+        <w:t xml:space="preserve">jak daleko drużyny zaszły w ostatniej grze </w:t>
+      </w:r>
+      <w:r>
+        <w:rPr>
+          <w:color w:val="FF0000"/>
+        </w:rPr>
+        <w:t xml:space="preserve">– przetestować czy się zeruje i czy informacje ponownie wchodzą jako nowe, przetestować to, czy dane się nadpisują z osobnych drużyn – powinny zapisywać się do </w:t>
+      </w:r>
+      <w:proofErr w:type="spellStart"/>
+      <w:r>
+        <w:rPr>
+          <w:color w:val="FF0000"/>
+        </w:rPr>
+        <w:t>firebase</w:t>
+      </w:r>
+      <w:proofErr w:type="spellEnd"/>
+      <w:r>
+        <w:rPr>
+          <w:color w:val="FF0000"/>
+        </w:rPr>
+        <w:t xml:space="preserve"> w momencie chęci opuszczenia gry lub </w:t>
+      </w:r>
+      <w:proofErr w:type="spellStart"/>
+      <w:r>
+        <w:rPr>
+          <w:color w:val="FF0000"/>
+        </w:rPr>
+        <w:t>dispose</w:t>
+      </w:r>
+      <w:proofErr w:type="spellEnd"/>
+      <w:r>
+        <w:rPr>
+          <w:color w:val="FF0000"/>
+        </w:rPr>
+        <w:t xml:space="preserve"> z aplikacji – do sprawdzenia, czy wyjście z aplikacji powoduje zapisanie danych skoro w </w:t>
+      </w:r>
+      <w:proofErr w:type="spellStart"/>
+      <w:r>
+        <w:rPr>
+          <w:color w:val="FF0000"/>
+        </w:rPr>
+        <w:t>myApp</w:t>
+      </w:r>
+      <w:proofErr w:type="spellEnd"/>
+      <w:r>
+        <w:rPr>
+          <w:color w:val="FF0000"/>
+        </w:rPr>
+        <w:t xml:space="preserve"> w </w:t>
+      </w:r>
+      <w:proofErr w:type="spellStart"/>
+      <w:r>
+        <w:rPr>
+          <w:color w:val="FF0000"/>
+        </w:rPr>
+        <w:t>dispose</w:t>
+      </w:r>
+      <w:proofErr w:type="spellEnd"/>
+      <w:r>
+        <w:rPr>
+          <w:color w:val="FF0000"/>
+        </w:rPr>
+        <w:t xml:space="preserve"> to mam </w:t>
+      </w:r>
+      <w:r>
+        <w:rPr>
+          <w:color w:val="FF0000"/>
+        </w:rPr>
+        <w:br/>
+      </w:r>
+      <w:r>
+        <w:rPr>
+          <w:b/>
+          <w:color w:val="FF0000"/>
+        </w:rPr>
+        <w:t xml:space="preserve">licznik jak wiele razy użytkownik doszedł do końca gry – </w:t>
+      </w:r>
+      <w:r>
+        <w:rPr>
+          <w:color w:val="FF0000"/>
+        </w:rPr>
+        <w:t xml:space="preserve"> trzeba sprawdzić czy info zapisuje się do </w:t>
+      </w:r>
+      <w:proofErr w:type="spellStart"/>
+      <w:r>
+        <w:rPr>
+          <w:color w:val="FF0000"/>
+        </w:rPr>
+        <w:t>firebase</w:t>
+      </w:r>
+      <w:proofErr w:type="spellEnd"/>
+      <w:r>
+        <w:rPr>
+          <w:color w:val="FF0000"/>
+        </w:rPr>
+        <w:t xml:space="preserve"> i czy po ponownym </w:t>
+      </w:r>
+      <w:proofErr w:type="spellStart"/>
+      <w:r>
+        <w:rPr>
+          <w:color w:val="FF0000"/>
+        </w:rPr>
+        <w:t>uruchoieniu</w:t>
+      </w:r>
+      <w:proofErr w:type="spellEnd"/>
+      <w:r>
+        <w:rPr>
+          <w:color w:val="FF0000"/>
+        </w:rPr>
+        <w:t xml:space="preserve"> aplikacji i przejściu ponownym całej planszy informacja ponownie się zapisuje? – ogólnie dzieje się to po wyświetleniu ekranu </w:t>
+      </w:r>
+      <w:proofErr w:type="spellStart"/>
+      <w:r>
+        <w:rPr>
+          <w:color w:val="FF0000"/>
+        </w:rPr>
+        <w:t>winGame</w:t>
+      </w:r>
+      <w:proofErr w:type="spellEnd"/>
+      <w:r>
+        <w:rPr>
+          <w:color w:val="FF0000"/>
+        </w:rPr>
+        <w:t xml:space="preserve"> </w:t>
+      </w:r>
+      <w:r>
+        <w:rPr>
+          <w:color w:val="FF0000"/>
+        </w:rPr>
+        <w:br/>
+      </w:r>
+      <w:r>
+        <w:rPr>
+          <w:b/>
+          <w:color w:val="FF0000"/>
+        </w:rPr>
+        <w:t>jak wiele razy aplikacja została odpalona</w:t>
+      </w:r>
+      <w:r>
+        <w:rPr>
+          <w:color w:val="FF0000"/>
+        </w:rPr>
+        <w:t xml:space="preserve"> – sprawdzić czy licznik ciągle się zwiększa po wychodzeniu i wchodzeniu do aplikacji oraz po wyłączaniu jej w różnych momentach gry? </w:t>
+      </w:r>
+      <w:r>
+        <w:rPr>
+          <w:color w:val="FF0000"/>
+        </w:rPr>
+        <w:br/>
+      </w:r>
+      <w:r>
+        <w:rPr>
+          <w:b/>
+          <w:color w:val="FF0000"/>
+        </w:rPr>
+        <w:t xml:space="preserve">jak wiele razy licznik </w:t>
+      </w:r>
+      <w:proofErr w:type="spellStart"/>
+      <w:r>
+        <w:rPr>
+          <w:b/>
+          <w:color w:val="FF0000"/>
+        </w:rPr>
+        <w:t>intertitial</w:t>
+      </w:r>
+      <w:proofErr w:type="spellEnd"/>
+      <w:r>
+        <w:rPr>
+          <w:b/>
+          <w:color w:val="FF0000"/>
+        </w:rPr>
+        <w:t xml:space="preserve"> się podliczył – </w:t>
+      </w:r>
+      <w:r>
+        <w:rPr>
+          <w:color w:val="FF0000"/>
+        </w:rPr>
+        <w:t>sprawdzić jak wiele razy reklama została wyświetlona i czy po wyjściu i wejściu do aplikacji dane dalej są podliczane i zapisywane oraz czy pojawiają się w bazie niezależnie od tego z którego miejsca opuszczę aplikację</w:t>
+      </w:r>
+      <w:r>
+        <w:rPr>
+          <w:color w:val="FF0000"/>
+        </w:rPr>
+        <w:br/>
+      </w:r>
+      <w:r>
+        <w:rPr>
+          <w:rFonts w:ascii="Times New Roman" w:eastAsia="Times New Roman" w:hAnsi="Times New Roman" w:cs="Times New Roman"/>
+          <w:sz w:val="24"/>
+          <w:szCs w:val="24"/>
+          <w:lang w:eastAsia="pl-PL"/>
+        </w:rPr>
+        <w:br/>
+      </w:r>
+      <w:r>
+        <w:t xml:space="preserve">- trzeba jakoś zabezpieczyć bazę danych kluczem, który będzie albo w </w:t>
+      </w:r>
+      <w:proofErr w:type="spellStart"/>
+      <w:r>
+        <w:t>keystore</w:t>
+      </w:r>
+      <w:proofErr w:type="spellEnd"/>
+      <w:r>
+        <w:t xml:space="preserve"> albo </w:t>
+      </w:r>
+      <w:proofErr w:type="spellStart"/>
+      <w:r>
+        <w:t>zhardkodowany</w:t>
+      </w:r>
+      <w:proofErr w:type="spellEnd"/>
+      <w:r>
+        <w:t xml:space="preserve"> w aplikacji tak, aby nie dało się do niej wejść – </w:t>
+      </w:r>
+      <w:r>
+        <w:t xml:space="preserve">mogę użyć </w:t>
+      </w:r>
+      <w:proofErr w:type="spellStart"/>
+      <w:r>
+        <w:t>SQLCipher</w:t>
+      </w:r>
+      <w:proofErr w:type="spellEnd"/>
+      <w:r>
+        <w:t xml:space="preserve">, zaszyfrować i stworzyć metody do deszyfracji w aplikacji (mam w </w:t>
+      </w:r>
+      <w:proofErr w:type="spellStart"/>
+      <w:r>
+        <w:t>chatGpt</w:t>
+      </w:r>
+      <w:proofErr w:type="spellEnd"/>
+      <w:r>
+        <w:t xml:space="preserve"> opis pomysłu jakby to miało działać)</w:t>
+      </w:r>
+      <w:r>
+        <w:br/>
+        <w:t xml:space="preserve">// </w:t>
+      </w:r>
+    </w:p>
+    <w:p>
+      <w:pPr>
+        <w:rPr>
+          <w:b/>
+          <w:color w:val="FF0000"/>
+        </w:rPr>
+      </w:pPr>
+      <w:r>
+        <w:t xml:space="preserve">- dodanie możliwości </w:t>
+      </w:r>
+      <w:proofErr w:type="spellStart"/>
+      <w:r>
+        <w:t>wysylania</w:t>
+      </w:r>
+      <w:proofErr w:type="spellEnd"/>
+      <w:r>
+        <w:t xml:space="preserve"> notyfikacji z poziomu </w:t>
+      </w:r>
+      <w:proofErr w:type="spellStart"/>
+      <w:r>
+        <w:t>firebase</w:t>
+      </w:r>
+      <w:proofErr w:type="spellEnd"/>
+      <w:r>
+        <w:t xml:space="preserve"> – np. ustawienie flagi, wpisanie tekstu, który by się następnie </w:t>
+      </w:r>
+      <w:proofErr w:type="spellStart"/>
+      <w:r>
+        <w:t>przetlumaczyl</w:t>
+      </w:r>
+      <w:proofErr w:type="spellEnd"/>
+      <w:r>
+        <w:t xml:space="preserve"> w </w:t>
+      </w:r>
+      <w:proofErr w:type="spellStart"/>
+      <w:r>
+        <w:t>apce</w:t>
+      </w:r>
+      <w:proofErr w:type="spellEnd"/>
+      <w:r>
+        <w:t xml:space="preserve"> </w:t>
+      </w:r>
+      <w:proofErr w:type="spellStart"/>
+      <w:r>
+        <w:t>jakos</w:t>
+      </w:r>
+      <w:proofErr w:type="spellEnd"/>
+      <w:r>
+        <w:t xml:space="preserve"> i by wyświetliło sensowne powiadomienie – albo zapisywać tez informacje do </w:t>
+      </w:r>
+      <w:proofErr w:type="spellStart"/>
+      <w:r>
+        <w:t>firebase</w:t>
+      </w:r>
+      <w:proofErr w:type="spellEnd"/>
+      <w:r>
+        <w:t xml:space="preserve"> o </w:t>
+      </w:r>
+      <w:proofErr w:type="spellStart"/>
+      <w:r>
+        <w:t>jezyku</w:t>
+      </w:r>
+      <w:proofErr w:type="spellEnd"/>
+      <w:r>
+        <w:t xml:space="preserve"> używanym, żeby w momencie gdy będę miał już </w:t>
+      </w:r>
+      <w:proofErr w:type="spellStart"/>
+      <w:r>
+        <w:t>troche</w:t>
+      </w:r>
+      <w:proofErr w:type="spellEnd"/>
+      <w:r>
+        <w:t xml:space="preserve"> danych, aby </w:t>
+      </w:r>
+      <w:proofErr w:type="spellStart"/>
+      <w:r>
+        <w:t>mogl</w:t>
+      </w:r>
+      <w:proofErr w:type="spellEnd"/>
+      <w:r>
+        <w:t xml:space="preserve"> </w:t>
+      </w:r>
+      <w:proofErr w:type="spellStart"/>
+      <w:r>
+        <w:t>wyslac</w:t>
+      </w:r>
+      <w:proofErr w:type="spellEnd"/>
+      <w:r>
+        <w:t xml:space="preserve"> np.: „Hej dość szybko skończyłeś grę ostatnio, napiszesz nam co ci się podoba lub tez nie w naszej aplikacji? Może coś byś poprawił lub chciał nowe funkcje? Napisz nam!”</w:t>
+      </w:r>
+      <w:r>
+        <w:br/>
+        <w:t xml:space="preserve">Następnie kliknięcie w to powiadomienie </w:t>
+      </w:r>
+      <w:proofErr w:type="spellStart"/>
+      <w:r>
+        <w:t>przekirowałoby</w:t>
+      </w:r>
+      <w:proofErr w:type="spellEnd"/>
+      <w:r>
+        <w:t xml:space="preserve"> do mojej stronki – kontakt z nami. </w:t>
+      </w:r>
+      <w:r>
+        <w:br/>
+        <w:t xml:space="preserve">ALBO: powiadomienie dla użytkowników kiedy są </w:t>
+      </w:r>
+      <w:proofErr w:type="spellStart"/>
+      <w:r>
+        <w:t>free</w:t>
+      </w:r>
+      <w:proofErr w:type="spellEnd"/>
+      <w:r>
+        <w:t xml:space="preserve">, np., czy wiesz, że w pełnej wersji gry rozrywka jest o wiele fajniejsza? Sprawdź! </w:t>
+      </w:r>
+      <w:r>
+        <w:br/>
+        <w:t xml:space="preserve">+ tamto tygodniowe powiadomienie – to wystarczy w sumie – ale to musi być po tygodniu </w:t>
+      </w:r>
+      <w:r>
+        <w:lastRenderedPageBreak/>
+        <w:t>nieaktywności – trzeba to sprawdzić</w:t>
       </w:r>
       <w:bookmarkStart w:id="0" w:name="_GoBack"/>
       <w:bookmarkEnd w:id="0"/>
       <w:r>
-        <w:rPr>
-          <w:color w:val="FF0000"/>
-        </w:rPr>
+        <w:br/>
+      </w:r>
+      <w:r>
+        <w:br/>
+        <w:t xml:space="preserve">- no i finalnie fajnie by było pousuwać te wszystkie pierdoły z konsoli aby ten log był dosyć czysty – to też do przeanalizowania jest, </w:t>
+      </w:r>
+      <w:proofErr w:type="spellStart"/>
+      <w:r>
+        <w:t>printy</w:t>
+      </w:r>
+      <w:proofErr w:type="spellEnd"/>
+      <w:r>
+        <w:t xml:space="preserve"> na koniec do pokomentowania, do podmiany informacje na temat reklam w odpowiednich miejscach itd.. muszę sobie zapisać co jest do zrobienia kiedy </w:t>
+      </w:r>
+      <w:proofErr w:type="spellStart"/>
+      <w:r>
+        <w:t>apka</w:t>
+      </w:r>
+      <w:proofErr w:type="spellEnd"/>
+      <w:r>
+        <w:t xml:space="preserve"> już idzie do </w:t>
+      </w:r>
+      <w:proofErr w:type="spellStart"/>
+      <w:r>
+        <w:t>release</w:t>
+      </w:r>
+      <w:proofErr w:type="spellEnd"/>
+    </w:p>
+    <w:p>
+      <w:r>
+        <w:rPr>
+          <w:color w:val="00B0F0"/>
+        </w:rPr>
+        <w:t xml:space="preserve">- musze </w:t>
+      </w:r>
+      <w:proofErr w:type="spellStart"/>
+      <w:r>
+        <w:rPr>
+          <w:color w:val="00B0F0"/>
+        </w:rPr>
+        <w:t>zrobic</w:t>
+      </w:r>
+      <w:proofErr w:type="spellEnd"/>
+      <w:r>
+        <w:rPr>
+          <w:color w:val="00B0F0"/>
+        </w:rPr>
+        <w:t xml:space="preserve"> ekrany reklamujące aplikacje – podobno jest jakaś strona z szablonami która umożliwia zrobienie tego, ewentualnie wykorzystać do tego AI lub jakieś zdjęcia </w:t>
+      </w:r>
+      <w:proofErr w:type="spellStart"/>
+      <w:r>
+        <w:rPr>
+          <w:color w:val="00B0F0"/>
+        </w:rPr>
+        <w:t>stockowe</w:t>
+      </w:r>
+      <w:proofErr w:type="spellEnd"/>
+      <w:r>
+        <w:rPr>
+          <w:color w:val="00B0F0"/>
+        </w:rPr>
+        <w:t xml:space="preserve"> + podpatrzeć w innych </w:t>
+      </w:r>
+      <w:proofErr w:type="spellStart"/>
+      <w:r>
+        <w:rPr>
+          <w:color w:val="00B0F0"/>
+        </w:rPr>
+        <w:t>apkach</w:t>
+      </w:r>
+      <w:proofErr w:type="spellEnd"/>
+      <w:r>
+        <w:rPr>
+          <w:color w:val="00B0F0"/>
+        </w:rPr>
+        <w:t xml:space="preserve"> jak to wygląda </w:t>
+      </w:r>
+      <w:r>
+        <w:rPr>
+          <w:color w:val="00B0F0"/>
+        </w:rPr>
+        <w:t>/</w:t>
+      </w:r>
+      <w:proofErr w:type="spellStart"/>
+      <w:r>
+        <w:rPr>
+          <w:color w:val="00B0F0"/>
+        </w:rPr>
+        <w:t>fiverr</w:t>
+      </w:r>
+      <w:proofErr w:type="spellEnd"/>
+      <w:r>
+        <w:br/>
+      </w:r>
+      <w:r>
         <w:br/>
         <w:t xml:space="preserve">- </w:t>
       </w:r>
-      <w:r>
-        <w:rPr>
-          <w:b/>
-          <w:color w:val="FF0000"/>
-        </w:rPr>
-        <w:t xml:space="preserve">przetestować zapisywanie pól do </w:t>
-      </w:r>
-      <w:proofErr w:type="spellStart"/>
-      <w:r>
-        <w:rPr>
-          <w:b/>
-          <w:color w:val="FF0000"/>
-        </w:rPr>
-        <w:t>firebase</w:t>
-      </w:r>
-      <w:proofErr w:type="spellEnd"/>
-      <w:r>
-        <w:rPr>
-          <w:color w:val="FF0000"/>
-        </w:rPr>
-        <w:t xml:space="preserve"> w zależności od statusu gry </w:t>
-      </w:r>
-      <w:proofErr w:type="spellStart"/>
-      <w:r>
-        <w:rPr>
-          <w:color w:val="FF0000"/>
-        </w:rPr>
-        <w:t>tzn</w:t>
-      </w:r>
-      <w:proofErr w:type="spellEnd"/>
-      <w:r>
-        <w:rPr>
-          <w:color w:val="FF0000"/>
-        </w:rPr>
-        <w:t>:</w:t>
-      </w:r>
-      <w:r>
-        <w:rPr>
-          <w:color w:val="FF0000"/>
-        </w:rPr>
-        <w:br/>
-      </w:r>
-      <w:r>
-        <w:rPr>
-          <w:b/>
-          <w:color w:val="FF0000"/>
-        </w:rPr>
-        <w:t>finalny czas spędzony w aplikacji</w:t>
-      </w:r>
-      <w:r>
-        <w:rPr>
-          <w:color w:val="FF0000"/>
-        </w:rPr>
-        <w:t xml:space="preserve"> – czy pobiera się z </w:t>
-      </w:r>
-      <w:proofErr w:type="spellStart"/>
-      <w:r>
-        <w:rPr>
-          <w:color w:val="FF0000"/>
-        </w:rPr>
-        <w:t>firebase</w:t>
-      </w:r>
-      <w:proofErr w:type="spellEnd"/>
-      <w:r>
-        <w:rPr>
-          <w:color w:val="FF0000"/>
-        </w:rPr>
-        <w:t xml:space="preserve"> i czy dodaje się odpowiedni czas oraz czy się zapisuje </w:t>
-      </w:r>
-      <w:r>
-        <w:rPr>
-          <w:color w:val="FF0000"/>
-        </w:rPr>
-        <w:br/>
-      </w:r>
-      <w:r>
-        <w:rPr>
-          <w:b/>
-          <w:color w:val="FF0000"/>
-        </w:rPr>
-        <w:t>ostatni czas spędzony w aplikacji</w:t>
-      </w:r>
-      <w:r>
-        <w:rPr>
-          <w:color w:val="FF0000"/>
-        </w:rPr>
-        <w:t xml:space="preserve"> – czy się resetuje po ponownym odpaleniu aplikacji? czy poprawnie się zapisuje do bazy, czy zminimalizowanie aplikacji powoduje że ten czas przestanie się liczyć i poprawnie się zapisze? Dotyczy się to również finalnego czasu </w:t>
-      </w:r>
-      <w:r>
-        <w:rPr>
-          <w:color w:val="FF0000"/>
-        </w:rPr>
-        <w:br/>
-      </w:r>
-      <w:r>
-        <w:rPr>
-          <w:b/>
-          <w:color w:val="FF0000"/>
-        </w:rPr>
-        <w:t xml:space="preserve">licznik pól </w:t>
-      </w:r>
-      <w:r>
-        <w:rPr>
-          <w:b/>
-          <w:color w:val="FF0000"/>
-        </w:rPr>
-        <w:t xml:space="preserve">jak daleko drużyny zaszły w ostatniej grze </w:t>
-      </w:r>
-      <w:r>
-        <w:rPr>
-          <w:color w:val="FF0000"/>
-        </w:rPr>
-        <w:t xml:space="preserve">– przetestować czy się zeruje i czy informacje ponownie wchodzą jako nowe, przetestować to, czy dane się nadpisują z osobnych drużyn – powinny zapisywać się do </w:t>
-      </w:r>
-      <w:proofErr w:type="spellStart"/>
-      <w:r>
-        <w:rPr>
-          <w:color w:val="FF0000"/>
-        </w:rPr>
-        <w:t>firebase</w:t>
-      </w:r>
-      <w:proofErr w:type="spellEnd"/>
-      <w:r>
-        <w:rPr>
-          <w:color w:val="FF0000"/>
-        </w:rPr>
-        <w:t xml:space="preserve"> w momencie chęci opuszczenia gry lub </w:t>
-      </w:r>
-      <w:proofErr w:type="spellStart"/>
-      <w:r>
-        <w:rPr>
-          <w:color w:val="FF0000"/>
-        </w:rPr>
-        <w:t>dispose</w:t>
-      </w:r>
-      <w:proofErr w:type="spellEnd"/>
-      <w:r>
-        <w:rPr>
-          <w:color w:val="FF0000"/>
-        </w:rPr>
-        <w:t xml:space="preserve"> z aplikacji – do sprawdzenia, czy wyjście z aplikacji powoduje zapisanie danych skoro w </w:t>
-      </w:r>
-      <w:proofErr w:type="spellStart"/>
-      <w:r>
-        <w:rPr>
-          <w:color w:val="FF0000"/>
-        </w:rPr>
-        <w:t>myApp</w:t>
-      </w:r>
-      <w:proofErr w:type="spellEnd"/>
-      <w:r>
-        <w:rPr>
-          <w:color w:val="FF0000"/>
-        </w:rPr>
-        <w:t xml:space="preserve"> w </w:t>
-      </w:r>
-      <w:proofErr w:type="spellStart"/>
-      <w:r>
-        <w:rPr>
-          <w:color w:val="FF0000"/>
-        </w:rPr>
-        <w:t>dispose</w:t>
-      </w:r>
-      <w:proofErr w:type="spellEnd"/>
-      <w:r>
-        <w:rPr>
-          <w:color w:val="FF0000"/>
-        </w:rPr>
-        <w:t xml:space="preserve"> to mam </w:t>
-      </w:r>
-      <w:r>
-        <w:rPr>
-          <w:color w:val="FF0000"/>
-        </w:rPr>
-        <w:br/>
-      </w:r>
-      <w:r>
-        <w:rPr>
-          <w:b/>
-          <w:color w:val="FF0000"/>
-        </w:rPr>
-        <w:t xml:space="preserve">licznik jak wiele razy użytkownik doszedł do końca gry – </w:t>
-      </w:r>
-      <w:r>
-        <w:rPr>
-          <w:color w:val="FF0000"/>
-        </w:rPr>
-        <w:t xml:space="preserve"> trzeba sprawdzić czy info zapisuje się do </w:t>
-      </w:r>
-      <w:proofErr w:type="spellStart"/>
-      <w:r>
-        <w:rPr>
-          <w:color w:val="FF0000"/>
-        </w:rPr>
-        <w:t>firebase</w:t>
-      </w:r>
-      <w:proofErr w:type="spellEnd"/>
-      <w:r>
-        <w:rPr>
-          <w:color w:val="FF0000"/>
-        </w:rPr>
-        <w:t xml:space="preserve"> i czy po ponownym </w:t>
-      </w:r>
-      <w:proofErr w:type="spellStart"/>
-      <w:r>
-        <w:rPr>
-          <w:color w:val="FF0000"/>
-        </w:rPr>
-        <w:t>uruchoieniu</w:t>
-      </w:r>
-      <w:proofErr w:type="spellEnd"/>
-      <w:r>
-        <w:rPr>
-          <w:color w:val="FF0000"/>
-        </w:rPr>
-        <w:t xml:space="preserve"> aplikacji i przejściu ponownym całej planszy informacja ponownie się zapisuje? – ogólnie dzieje się to po wyświetleniu ekranu </w:t>
-      </w:r>
-      <w:proofErr w:type="spellStart"/>
-      <w:r>
-        <w:rPr>
-          <w:color w:val="FF0000"/>
-        </w:rPr>
-        <w:t>winGame</w:t>
-      </w:r>
-      <w:proofErr w:type="spellEnd"/>
-      <w:r>
-        <w:rPr>
-          <w:color w:val="FF0000"/>
-        </w:rPr>
-        <w:t xml:space="preserve"> </w:t>
-      </w:r>
-      <w:r>
-        <w:rPr>
-          <w:color w:val="FF0000"/>
-        </w:rPr>
-        <w:br/>
-      </w:r>
-      <w:r>
-        <w:rPr>
-          <w:b/>
-          <w:color w:val="FF0000"/>
-        </w:rPr>
-        <w:t>jak wiele razy aplikacja została odpalona</w:t>
-      </w:r>
-      <w:r>
-        <w:rPr>
-          <w:color w:val="FF0000"/>
-        </w:rPr>
-        <w:t xml:space="preserve"> – sprawdzić czy licznik ciągle się zwiększa po wychodzeniu i wchodzeniu do aplikacji oraz po wyłączaniu jej w różnych momentach gry? </w:t>
-      </w:r>
-      <w:r>
-        <w:rPr>
-          <w:color w:val="FF0000"/>
-        </w:rPr>
-        <w:br/>
-      </w:r>
-      <w:r>
-        <w:rPr>
-          <w:b/>
-          <w:color w:val="FF0000"/>
-        </w:rPr>
-        <w:t xml:space="preserve">jak wiele razy licznik </w:t>
-      </w:r>
-      <w:proofErr w:type="spellStart"/>
-      <w:r>
-        <w:rPr>
-          <w:b/>
-          <w:color w:val="FF0000"/>
-        </w:rPr>
-        <w:t>intertitial</w:t>
-      </w:r>
-      <w:proofErr w:type="spellEnd"/>
-      <w:r>
-        <w:rPr>
-          <w:b/>
-          <w:color w:val="FF0000"/>
-        </w:rPr>
-        <w:t xml:space="preserve"> się podliczył – </w:t>
-      </w:r>
-      <w:r>
-        <w:rPr>
-          <w:color w:val="FF0000"/>
-        </w:rPr>
-        <w:t>sprawdzić jak wiele razy reklama została wyświetlona i czy po wyjściu i wejściu do aplikacji dane dalej są podliczane i zapisywane oraz czy pojawiają się w bazie niezależnie od tego z którego miejsca opuszczę aplikację</w:t>
-      </w:r>
-      <w:r>
-        <w:rPr>
-          <w:color w:val="FF0000"/>
-        </w:rPr>
-        <w:br/>
-      </w:r>
-      <w:r>
-        <w:rPr>
-          <w:rFonts w:ascii="Times New Roman" w:eastAsia="Times New Roman" w:hAnsi="Times New Roman" w:cs="Times New Roman"/>
-          <w:sz w:val="24"/>
-          <w:szCs w:val="24"/>
-          <w:lang w:eastAsia="pl-PL"/>
-        </w:rPr>
-        <w:br/>
-      </w:r>
-      <w:r>
-        <w:t xml:space="preserve">- trzeba jakoś zabezpieczyć bazę danych kluczem, który będzie albo w </w:t>
-      </w:r>
-      <w:proofErr w:type="spellStart"/>
-      <w:r>
-        <w:t>keystore</w:t>
-      </w:r>
-      <w:proofErr w:type="spellEnd"/>
-      <w:r>
-        <w:t xml:space="preserve"> albo </w:t>
-      </w:r>
-      <w:proofErr w:type="spellStart"/>
-      <w:r>
-        <w:t>zhardkodowany</w:t>
-      </w:r>
-      <w:proofErr w:type="spellEnd"/>
-      <w:r>
-        <w:t xml:space="preserve"> w aplikacji tak, aby nie dało się do niej wejść – </w:t>
-      </w:r>
-      <w:r>
-        <w:t xml:space="preserve">mogę użyć </w:t>
-      </w:r>
-      <w:proofErr w:type="spellStart"/>
-      <w:r>
-        <w:t>SQLCipher</w:t>
-      </w:r>
-      <w:proofErr w:type="spellEnd"/>
-      <w:r>
-        <w:t xml:space="preserve">, zaszyfrować i stworzyć metody do deszyfracji w aplikacji (mam w </w:t>
-      </w:r>
-      <w:proofErr w:type="spellStart"/>
-      <w:r>
-        <w:t>chatGpt</w:t>
-      </w:r>
-      <w:proofErr w:type="spellEnd"/>
-      <w:r>
-        <w:t xml:space="preserve"> opis pomysłu jakby to miało działać)</w:t>
-      </w:r>
-      <w:r>
-        <w:br/>
-      </w:r>
-      <w:r>
-        <w:br/>
-        <w:t xml:space="preserve">- no i finalnie fajnie by było pousuwać te wszystkie pierdoły z konsoli aby ten log był dosyć czysty – to też do przeanalizowania jest, </w:t>
-      </w:r>
-      <w:proofErr w:type="spellStart"/>
-      <w:r>
-        <w:t>printy</w:t>
-      </w:r>
-      <w:proofErr w:type="spellEnd"/>
-      <w:r>
-        <w:t xml:space="preserve"> na koniec do pokomentowania, do podmiany informacje na temat reklam w odpowiednich miejscach itd.. muszę sobie zapisać co jest do zrobienia kiedy </w:t>
-      </w:r>
-      <w:proofErr w:type="spellStart"/>
-      <w:r>
-        <w:t>apka</w:t>
-      </w:r>
-      <w:proofErr w:type="spellEnd"/>
-      <w:r>
-        <w:t xml:space="preserve"> już idzie do </w:t>
-      </w:r>
-      <w:proofErr w:type="spellStart"/>
-      <w:r>
-        <w:t>release</w:t>
-      </w:r>
-      <w:proofErr w:type="spellEnd"/>
-    </w:p>
-    <w:p>
-      <w:r>
-        <w:rPr>
-          <w:color w:val="00B0F0"/>
-        </w:rPr>
-        <w:t xml:space="preserve">- musze </w:t>
-      </w:r>
-      <w:proofErr w:type="spellStart"/>
-      <w:r>
-        <w:rPr>
-          <w:color w:val="00B0F0"/>
-        </w:rPr>
-        <w:t>zrobic</w:t>
-      </w:r>
-      <w:proofErr w:type="spellEnd"/>
-      <w:r>
-        <w:rPr>
-          <w:color w:val="00B0F0"/>
-        </w:rPr>
-        <w:t xml:space="preserve"> ekrany reklamujące aplikacje – podobno jest jakaś strona z szablonami która umożliwia zrobienie tego, ewentualnie wykorzystać do tego AI lub jakieś zdjęcia </w:t>
-      </w:r>
-      <w:proofErr w:type="spellStart"/>
-      <w:r>
-        <w:rPr>
-          <w:color w:val="00B0F0"/>
-        </w:rPr>
-        <w:t>stockowe</w:t>
-      </w:r>
-      <w:proofErr w:type="spellEnd"/>
-      <w:r>
-        <w:rPr>
-          <w:color w:val="00B0F0"/>
-        </w:rPr>
-        <w:t xml:space="preserve"> + podpatrzeć w innych </w:t>
-      </w:r>
-      <w:proofErr w:type="spellStart"/>
-      <w:r>
-        <w:rPr>
-          <w:color w:val="00B0F0"/>
-        </w:rPr>
-        <w:t>apkach</w:t>
-      </w:r>
-      <w:proofErr w:type="spellEnd"/>
-      <w:r>
-        <w:rPr>
-          <w:color w:val="00B0F0"/>
-        </w:rPr>
-        <w:t xml:space="preserve"> jak to wygląda </w:t>
-      </w:r>
-      <w:r>
-        <w:rPr>
-          <w:color w:val="00B0F0"/>
-        </w:rPr>
-        <w:t>/</w:t>
-      </w:r>
-      <w:proofErr w:type="spellStart"/>
-      <w:r>
-        <w:rPr>
-          <w:color w:val="00B0F0"/>
-        </w:rPr>
-        <w:t>fiverr</w:t>
-      </w:r>
-      <w:proofErr w:type="spellEnd"/>
-      <w:r>
-        <w:br/>
-      </w:r>
-      <w:r>
-        <w:br/>
-        <w:t xml:space="preserve">- </w:t>
-      </w:r>
       <w:proofErr w:type="spellStart"/>
       <w:r>
         <w:t>ogolne</w:t>
       </w:r>
       <w:proofErr w:type="spellEnd"/>
       <w:r>
-        <w:t xml:space="preserve"> dokończenie wszystkich formalności w sklepie Google Play itp., zanim aplikacja zostanie </w:t>
-      </w:r>
-      <w:r>
-        <w:lastRenderedPageBreak/>
-        <w:t xml:space="preserve">wysłana do sprawdzenia + musi zostać sprawdzona jeszcze przez AI </w:t>
+        <w:t xml:space="preserve"> dokończenie wszystkich formalności w sklepie Google Play itp., zanim aplikacja zostanie wysłana do sprawdzenia + musi zostać sprawdzona jeszcze przez AI </w:t>
       </w:r>
       <w:proofErr w:type="spellStart"/>
       <w:r>
@@ -1088,6 +1205,7 @@
         </w:rPr>
       </w:pPr>
       <w:r>
+        <w:lastRenderedPageBreak/>
         <w:t xml:space="preserve">- przemyślenie dlaczego czasem pojawiają się problemy z wyświetlaniem reklam, prawdopodobnie trzeba będzie zarządzać  cyklem życia reklamy i tworzyć ją w obrębie kontekstu, który po wyjściu z ekranu mógłby zostać zniszczony – dotyczy to na </w:t>
       </w:r>
       <w:proofErr w:type="spellStart"/>
@@ -1188,7 +1306,6 @@
         <w:br/>
       </w:r>
       <w:r>
-        <w:lastRenderedPageBreak/>
         <w:br/>
       </w:r>
       <w:r>
@@ -1395,6 +1512,7 @@
     </w:p>
     <w:p>
       <w:r>
+        <w:lastRenderedPageBreak/>
         <w:t xml:space="preserve">- odnośnie </w:t>
       </w:r>
       <w:proofErr w:type="spellStart"/>
@@ -1576,7 +1694,6 @@
     </w:p>
     <w:p>
       <w:r>
-        <w:lastRenderedPageBreak/>
         <w:t xml:space="preserve">- zamiast po kolei przenosić użytkownika w kodzie, </w:t>
       </w:r>
       <w:proofErr w:type="spellStart"/>
@@ -2790,6 +2907,16 @@
           <w:lang w:eastAsia="pl-PL"/>
         </w:rPr>
         <w:br/>
+      </w:r>
+      <w:r>
+        <w:rPr>
+          <w:rFonts w:ascii="Courier New" w:eastAsia="Times New Roman" w:hAnsi="Courier New" w:cs="Courier New"/>
+          <w:color w:val="CC7832"/>
+          <w:sz w:val="20"/>
+          <w:szCs w:val="20"/>
+          <w:lang w:eastAsia="pl-PL"/>
+        </w:rPr>
+        <w:lastRenderedPageBreak/>
         <w:t xml:space="preserve">  </w:t>
       </w:r>
       <w:proofErr w:type="spellStart"/>
@@ -3351,7 +3478,6 @@
           </w:tcPr>
           <w:p>
             <w:r>
-              <w:lastRenderedPageBreak/>
               <w:t>6</w:t>
             </w:r>
           </w:p>

</xml_diff>

<commit_message>
notifications manager from firebase, docs update, firebase service update, iap service update, fixed instruction dialog, shared prefs + encryption done + sync firebase - around 7h work today
</commit_message>
<xml_diff>
--- a/assets/time_to_party_assets/dokumentacja.docx
+++ b/assets/time_to_party_assets/dokumentacja.docx
@@ -110,6 +110,15 @@
       </w:r>
     </w:p>
     <w:p>
+      <w:pPr>
+        <w:rPr>
+          <w:rFonts w:ascii="Times New Roman" w:eastAsia="Times New Roman" w:hAnsi="Times New Roman" w:cs="Times New Roman"/>
+          <w:color w:val="0070C0"/>
+          <w:sz w:val="24"/>
+          <w:szCs w:val="24"/>
+          <w:lang w:eastAsia="pl-PL"/>
+        </w:rPr>
+      </w:pPr>
       <w:r>
         <w:t>TODO OTHERS:</w:t>
       </w:r>
@@ -118,53 +127,53 @@
       </w:r>
       <w:r>
         <w:rPr>
-          <w:color w:val="FF0000"/>
+          <w:color w:val="0070C0"/>
         </w:rPr>
         <w:t>- przetestować czy poprawnie zapisywane są infor</w:t>
       </w:r>
       <w:r>
         <w:rPr>
-          <w:color w:val="FF0000"/>
+          <w:color w:val="0070C0"/>
         </w:rPr>
         <w:t>macje</w:t>
       </w:r>
       <w:r>
         <w:rPr>
-          <w:color w:val="FF0000"/>
+          <w:color w:val="0070C0"/>
         </w:rPr>
         <w:t xml:space="preserve"> odnośnie zakupu, w przypadku </w:t>
       </w:r>
       <w:proofErr w:type="spellStart"/>
       <w:r>
         <w:rPr>
-          <w:color w:val="FF0000"/>
+          <w:color w:val="0070C0"/>
         </w:rPr>
         <w:t>restore</w:t>
       </w:r>
       <w:proofErr w:type="spellEnd"/>
       <w:r>
         <w:rPr>
-          <w:color w:val="FF0000"/>
+          <w:color w:val="0070C0"/>
         </w:rPr>
         <w:t xml:space="preserve"> itp. – czy </w:t>
       </w:r>
       <w:proofErr w:type="spellStart"/>
       <w:r>
         <w:rPr>
-          <w:color w:val="FF0000"/>
+          <w:color w:val="0070C0"/>
         </w:rPr>
         <w:t>wszytkie</w:t>
       </w:r>
       <w:proofErr w:type="spellEnd"/>
       <w:r>
         <w:rPr>
-          <w:color w:val="FF0000"/>
+          <w:color w:val="0070C0"/>
         </w:rPr>
         <w:t xml:space="preserve"> dane się poprawnie zapisują</w:t>
       </w:r>
       <w:r>
         <w:rPr>
-          <w:color w:val="FF0000"/>
+          <w:color w:val="0070C0"/>
         </w:rPr>
         <w:br/>
         <w:t xml:space="preserve">- </w:t>
@@ -172,435 +181,642 @@
       <w:r>
         <w:rPr>
           <w:b/>
+          <w:color w:val="0070C0"/>
+        </w:rPr>
+        <w:t xml:space="preserve">przetestować zapisywanie pól do </w:t>
+      </w:r>
+      <w:proofErr w:type="spellStart"/>
+      <w:r>
+        <w:rPr>
+          <w:b/>
+          <w:color w:val="0070C0"/>
+        </w:rPr>
+        <w:t>firebase</w:t>
+      </w:r>
+      <w:proofErr w:type="spellEnd"/>
+      <w:r>
+        <w:rPr>
+          <w:color w:val="0070C0"/>
+        </w:rPr>
+        <w:t xml:space="preserve"> w zależności od statusu gry </w:t>
+      </w:r>
+      <w:proofErr w:type="spellStart"/>
+      <w:r>
+        <w:rPr>
+          <w:color w:val="0070C0"/>
+        </w:rPr>
+        <w:t>tzn</w:t>
+      </w:r>
+      <w:proofErr w:type="spellEnd"/>
+      <w:r>
+        <w:rPr>
+          <w:color w:val="0070C0"/>
+        </w:rPr>
+        <w:t>:</w:t>
+      </w:r>
+      <w:r>
+        <w:rPr>
+          <w:color w:val="0070C0"/>
+        </w:rPr>
+        <w:br/>
+      </w:r>
+      <w:r>
+        <w:rPr>
+          <w:b/>
+          <w:color w:val="0070C0"/>
+        </w:rPr>
+        <w:t>finalny czas spędzony w aplikacji</w:t>
+      </w:r>
+      <w:r>
+        <w:rPr>
+          <w:color w:val="0070C0"/>
+        </w:rPr>
+        <w:t xml:space="preserve"> – czy pobiera się z </w:t>
+      </w:r>
+      <w:proofErr w:type="spellStart"/>
+      <w:r>
+        <w:rPr>
+          <w:color w:val="0070C0"/>
+        </w:rPr>
+        <w:t>firebase</w:t>
+      </w:r>
+      <w:proofErr w:type="spellEnd"/>
+      <w:r>
+        <w:rPr>
+          <w:color w:val="0070C0"/>
+        </w:rPr>
+        <w:t xml:space="preserve"> i czy dodaje się odpowiedni czas oraz czy się zapisuje </w:t>
+      </w:r>
+      <w:r>
+        <w:rPr>
+          <w:color w:val="0070C0"/>
+        </w:rPr>
+        <w:br/>
+      </w:r>
+      <w:r>
+        <w:rPr>
+          <w:b/>
+          <w:color w:val="0070C0"/>
+        </w:rPr>
+        <w:t>ostatni czas spędzony w aplikacji</w:t>
+      </w:r>
+      <w:r>
+        <w:rPr>
+          <w:color w:val="0070C0"/>
+        </w:rPr>
+        <w:t xml:space="preserve"> – czy się resetuje po ponownym odpaleniu aplikacji? czy poprawnie się zapisuje do bazy, czy zminimalizowanie aplikacji powoduje że ten czas przestanie się liczyć i poprawnie się zapisze? Dotyczy się to również finalnego czasu </w:t>
+      </w:r>
+      <w:r>
+        <w:rPr>
+          <w:color w:val="0070C0"/>
+        </w:rPr>
+        <w:br/>
+      </w:r>
+      <w:r>
+        <w:rPr>
+          <w:b/>
+          <w:color w:val="0070C0"/>
+        </w:rPr>
+        <w:t xml:space="preserve">licznik pól jak daleko drużyny zaszły w ostatniej grze </w:t>
+      </w:r>
+      <w:r>
+        <w:rPr>
+          <w:color w:val="0070C0"/>
+        </w:rPr>
+        <w:t xml:space="preserve">– przetestować czy się zeruje i czy informacje ponownie wchodzą jako nowe, przetestować to, czy dane się nadpisują z osobnych drużyn – powinny zapisywać się do </w:t>
+      </w:r>
+      <w:proofErr w:type="spellStart"/>
+      <w:r>
+        <w:rPr>
+          <w:color w:val="0070C0"/>
+        </w:rPr>
+        <w:t>firebase</w:t>
+      </w:r>
+      <w:proofErr w:type="spellEnd"/>
+      <w:r>
+        <w:rPr>
+          <w:color w:val="0070C0"/>
+        </w:rPr>
+        <w:t xml:space="preserve"> w momencie chęci opuszczenia gry lub </w:t>
+      </w:r>
+      <w:proofErr w:type="spellStart"/>
+      <w:r>
+        <w:rPr>
+          <w:color w:val="0070C0"/>
+        </w:rPr>
+        <w:t>dispose</w:t>
+      </w:r>
+      <w:proofErr w:type="spellEnd"/>
+      <w:r>
+        <w:rPr>
+          <w:color w:val="0070C0"/>
+        </w:rPr>
+        <w:t xml:space="preserve"> z aplikacji – do sprawdzenia, czy wyjście z aplikacji powoduje zapisanie danych skoro w </w:t>
+      </w:r>
+      <w:proofErr w:type="spellStart"/>
+      <w:r>
+        <w:rPr>
+          <w:color w:val="0070C0"/>
+        </w:rPr>
+        <w:t>myApp</w:t>
+      </w:r>
+      <w:proofErr w:type="spellEnd"/>
+      <w:r>
+        <w:rPr>
+          <w:color w:val="0070C0"/>
+        </w:rPr>
+        <w:t xml:space="preserve"> w </w:t>
+      </w:r>
+      <w:proofErr w:type="spellStart"/>
+      <w:r>
+        <w:rPr>
+          <w:color w:val="0070C0"/>
+        </w:rPr>
+        <w:t>dispose</w:t>
+      </w:r>
+      <w:proofErr w:type="spellEnd"/>
+      <w:r>
+        <w:rPr>
+          <w:color w:val="0070C0"/>
+        </w:rPr>
+        <w:t xml:space="preserve"> to mam </w:t>
+      </w:r>
+      <w:r>
+        <w:rPr>
+          <w:color w:val="0070C0"/>
+        </w:rPr>
+        <w:br/>
+      </w:r>
+      <w:r>
+        <w:rPr>
+          <w:b/>
+          <w:color w:val="0070C0"/>
+        </w:rPr>
+        <w:t xml:space="preserve">licznik jak wiele razy użytkownik doszedł do końca gry – </w:t>
+      </w:r>
+      <w:r>
+        <w:rPr>
+          <w:color w:val="0070C0"/>
+        </w:rPr>
+        <w:t xml:space="preserve"> trzeba sprawdzić czy info zapisuje się do </w:t>
+      </w:r>
+      <w:proofErr w:type="spellStart"/>
+      <w:r>
+        <w:rPr>
+          <w:color w:val="0070C0"/>
+        </w:rPr>
+        <w:t>firebase</w:t>
+      </w:r>
+      <w:proofErr w:type="spellEnd"/>
+      <w:r>
+        <w:rPr>
+          <w:color w:val="0070C0"/>
+        </w:rPr>
+        <w:t xml:space="preserve"> i czy po ponownym </w:t>
+      </w:r>
+      <w:proofErr w:type="spellStart"/>
+      <w:r>
+        <w:rPr>
+          <w:color w:val="0070C0"/>
+        </w:rPr>
+        <w:t>uruchoieniu</w:t>
+      </w:r>
+      <w:proofErr w:type="spellEnd"/>
+      <w:r>
+        <w:rPr>
+          <w:color w:val="0070C0"/>
+        </w:rPr>
+        <w:t xml:space="preserve"> aplikacji i przejściu ponownym całej planszy informacja ponownie się zapisuje? – ogólnie dzieje się to po wyświetleniu ekranu </w:t>
+      </w:r>
+      <w:proofErr w:type="spellStart"/>
+      <w:r>
+        <w:rPr>
+          <w:color w:val="0070C0"/>
+        </w:rPr>
+        <w:t>winGame</w:t>
+      </w:r>
+      <w:proofErr w:type="spellEnd"/>
+      <w:r>
+        <w:rPr>
+          <w:color w:val="0070C0"/>
+        </w:rPr>
+        <w:t xml:space="preserve"> </w:t>
+      </w:r>
+      <w:r>
+        <w:rPr>
+          <w:color w:val="0070C0"/>
+        </w:rPr>
+        <w:br/>
+      </w:r>
+      <w:r>
+        <w:rPr>
+          <w:b/>
+          <w:color w:val="0070C0"/>
+        </w:rPr>
+        <w:t>jak wiele razy aplikacja została odpalona</w:t>
+      </w:r>
+      <w:r>
+        <w:rPr>
+          <w:color w:val="0070C0"/>
+        </w:rPr>
+        <w:t xml:space="preserve"> – sprawdzić czy licznik ciągle się zwiększa po wychodzeniu i wchodzeniu do aplikacji oraz po wyłączaniu jej w różnych momentach gry? </w:t>
+      </w:r>
+      <w:r>
+        <w:rPr>
+          <w:color w:val="0070C0"/>
+        </w:rPr>
+        <w:br/>
+      </w:r>
+      <w:r>
+        <w:rPr>
+          <w:b/>
+          <w:color w:val="0070C0"/>
+        </w:rPr>
+        <w:t xml:space="preserve">jak wiele razy licznik </w:t>
+      </w:r>
+      <w:proofErr w:type="spellStart"/>
+      <w:r>
+        <w:rPr>
+          <w:b/>
+          <w:color w:val="0070C0"/>
+        </w:rPr>
+        <w:t>intertitial</w:t>
+      </w:r>
+      <w:proofErr w:type="spellEnd"/>
+      <w:r>
+        <w:rPr>
+          <w:b/>
+          <w:color w:val="0070C0"/>
+        </w:rPr>
+        <w:t xml:space="preserve"> się podliczył – </w:t>
+      </w:r>
+      <w:r>
+        <w:rPr>
+          <w:color w:val="0070C0"/>
+        </w:rPr>
+        <w:t>sprawdzić jak wiele razy reklama została wyświetlona i czy po wyjściu i wejściu do aplikacji dane dalej są podliczane i zapisywane oraz czy pojawiają się w bazie niezależnie od tego z którego miejsca opuszczę aplikację</w:t>
+      </w:r>
+      <w:r>
+        <w:rPr>
           <w:color w:val="FF0000"/>
         </w:rPr>
-        <w:t xml:space="preserve">przetestować zapisywanie pól do </w:t>
-      </w:r>
-      <w:proofErr w:type="spellStart"/>
-      <w:r>
+        <w:br/>
+      </w:r>
+      <w:r>
+        <w:rPr>
+          <w:rFonts w:ascii="Times New Roman" w:eastAsia="Times New Roman" w:hAnsi="Times New Roman" w:cs="Times New Roman"/>
+          <w:color w:val="0070C0"/>
+          <w:sz w:val="24"/>
+          <w:szCs w:val="24"/>
+          <w:lang w:eastAsia="pl-PL"/>
+        </w:rPr>
+        <w:t xml:space="preserve">- sprawdzić czy baza danych jest odpowiednio zabezpieczona, sprawdzić czy po kupnie karty się odblokowały, czy wszystko dobrze działa, czy alerty działają </w:t>
+      </w:r>
+      <w:proofErr w:type="spellStart"/>
+      <w:r>
+        <w:rPr>
+          <w:rFonts w:ascii="Times New Roman" w:eastAsia="Times New Roman" w:hAnsi="Times New Roman" w:cs="Times New Roman"/>
+          <w:color w:val="0070C0"/>
+          <w:sz w:val="24"/>
+          <w:szCs w:val="24"/>
+          <w:lang w:eastAsia="pl-PL"/>
+        </w:rPr>
+        <w:t>okej</w:t>
+      </w:r>
+      <w:proofErr w:type="spellEnd"/>
+      <w:r>
+        <w:rPr>
+          <w:rFonts w:ascii="Times New Roman" w:eastAsia="Times New Roman" w:hAnsi="Times New Roman" w:cs="Times New Roman"/>
+          <w:color w:val="0070C0"/>
+          <w:sz w:val="24"/>
+          <w:szCs w:val="24"/>
+          <w:lang w:eastAsia="pl-PL"/>
+        </w:rPr>
+        <w:t xml:space="preserve"> </w:t>
+      </w:r>
+      <w:r>
+        <w:rPr>
+          <w:rFonts w:ascii="Times New Roman" w:eastAsia="Times New Roman" w:hAnsi="Times New Roman" w:cs="Times New Roman"/>
+          <w:color w:val="0070C0"/>
+          <w:sz w:val="24"/>
+          <w:szCs w:val="24"/>
+          <w:lang w:eastAsia="pl-PL"/>
+        </w:rPr>
+        <w:br/>
+      </w:r>
+      <w:r>
+        <w:rPr>
+          <w:rFonts w:ascii="Times New Roman" w:eastAsia="Times New Roman" w:hAnsi="Times New Roman" w:cs="Times New Roman"/>
+          <w:color w:val="0070C0"/>
+          <w:sz w:val="24"/>
+          <w:szCs w:val="24"/>
+          <w:lang w:eastAsia="pl-PL"/>
+        </w:rPr>
+        <w:t xml:space="preserve">- przetestować scenariusze gdy brak </w:t>
+      </w:r>
+      <w:proofErr w:type="spellStart"/>
+      <w:r>
+        <w:rPr>
+          <w:rFonts w:ascii="Times New Roman" w:eastAsia="Times New Roman" w:hAnsi="Times New Roman" w:cs="Times New Roman"/>
+          <w:color w:val="0070C0"/>
+          <w:sz w:val="24"/>
+          <w:szCs w:val="24"/>
+          <w:lang w:eastAsia="pl-PL"/>
+        </w:rPr>
+        <w:t>internetu</w:t>
+      </w:r>
+      <w:proofErr w:type="spellEnd"/>
+      <w:r>
+        <w:rPr>
+          <w:rFonts w:ascii="Times New Roman" w:eastAsia="Times New Roman" w:hAnsi="Times New Roman" w:cs="Times New Roman"/>
+          <w:color w:val="0070C0"/>
+          <w:sz w:val="24"/>
+          <w:szCs w:val="24"/>
+          <w:lang w:eastAsia="pl-PL"/>
+        </w:rPr>
+        <w:t>, kupno itp.</w:t>
+      </w:r>
+      <w:r>
+        <w:rPr>
+          <w:rFonts w:ascii="Times New Roman" w:eastAsia="Times New Roman" w:hAnsi="Times New Roman" w:cs="Times New Roman"/>
+          <w:color w:val="0070C0"/>
+          <w:sz w:val="24"/>
+          <w:szCs w:val="24"/>
+          <w:lang w:eastAsia="pl-PL"/>
+        </w:rPr>
+        <w:br/>
+        <w:t xml:space="preserve">- przetestować czy jak się trochę pogra, następnie się zminimalizuje, następnie się poczeka i się wróci do gry i następnie wyjdzie – czy </w:t>
+      </w:r>
+      <w:proofErr w:type="spellStart"/>
+      <w:r>
+        <w:rPr>
+          <w:rFonts w:ascii="Times New Roman" w:eastAsia="Times New Roman" w:hAnsi="Times New Roman" w:cs="Times New Roman"/>
+          <w:color w:val="0070C0"/>
+          <w:sz w:val="24"/>
+          <w:szCs w:val="24"/>
+          <w:lang w:eastAsia="pl-PL"/>
+        </w:rPr>
+        <w:t>winGameScreen</w:t>
+      </w:r>
+      <w:proofErr w:type="spellEnd"/>
+      <w:r>
+        <w:rPr>
+          <w:rFonts w:ascii="Times New Roman" w:eastAsia="Times New Roman" w:hAnsi="Times New Roman" w:cs="Times New Roman"/>
+          <w:color w:val="0070C0"/>
+          <w:sz w:val="24"/>
+          <w:szCs w:val="24"/>
+          <w:lang w:eastAsia="pl-PL"/>
+        </w:rPr>
+        <w:t xml:space="preserve"> prawidłowo wygeneruje podsumowanie gry z punktami itp. czy te dane mu uciekną?</w:t>
+      </w:r>
+      <w:r>
+        <w:rPr>
+          <w:rFonts w:ascii="Times New Roman" w:eastAsia="Times New Roman" w:hAnsi="Times New Roman" w:cs="Times New Roman"/>
+          <w:color w:val="0070C0"/>
+          <w:sz w:val="24"/>
+          <w:szCs w:val="24"/>
+          <w:lang w:eastAsia="pl-PL"/>
+        </w:rPr>
+        <w:br/>
+      </w:r>
+      <w:r>
+        <w:rPr>
+          <w:rFonts w:ascii="Times New Roman" w:eastAsia="Times New Roman" w:hAnsi="Times New Roman" w:cs="Times New Roman"/>
+          <w:color w:val="0070C0"/>
+          <w:sz w:val="24"/>
+          <w:szCs w:val="24"/>
+          <w:lang w:eastAsia="pl-PL"/>
+        </w:rPr>
+        <w:t xml:space="preserve">- potestować </w:t>
+      </w:r>
+      <w:proofErr w:type="spellStart"/>
+      <w:r>
+        <w:rPr>
+          <w:rFonts w:ascii="Times New Roman" w:eastAsia="Times New Roman" w:hAnsi="Times New Roman" w:cs="Times New Roman"/>
+          <w:color w:val="0070C0"/>
+          <w:sz w:val="24"/>
+          <w:szCs w:val="24"/>
+          <w:lang w:eastAsia="pl-PL"/>
+        </w:rPr>
+        <w:t>ogolnie</w:t>
+      </w:r>
+      <w:proofErr w:type="spellEnd"/>
+      <w:r>
+        <w:rPr>
+          <w:rFonts w:ascii="Times New Roman" w:eastAsia="Times New Roman" w:hAnsi="Times New Roman" w:cs="Times New Roman"/>
+          <w:color w:val="0070C0"/>
+          <w:sz w:val="24"/>
+          <w:szCs w:val="24"/>
+          <w:lang w:eastAsia="pl-PL"/>
+        </w:rPr>
+        <w:t xml:space="preserve"> działanie i </w:t>
+      </w:r>
+      <w:proofErr w:type="spellStart"/>
+      <w:r>
+        <w:rPr>
+          <w:rFonts w:ascii="Times New Roman" w:eastAsia="Times New Roman" w:hAnsi="Times New Roman" w:cs="Times New Roman"/>
+          <w:color w:val="0070C0"/>
+          <w:sz w:val="24"/>
+          <w:szCs w:val="24"/>
+          <w:lang w:eastAsia="pl-PL"/>
+        </w:rPr>
+        <w:t>wysylanie</w:t>
+      </w:r>
+      <w:proofErr w:type="spellEnd"/>
+      <w:r>
+        <w:rPr>
+          <w:rFonts w:ascii="Times New Roman" w:eastAsia="Times New Roman" w:hAnsi="Times New Roman" w:cs="Times New Roman"/>
+          <w:color w:val="0070C0"/>
+          <w:sz w:val="24"/>
+          <w:szCs w:val="24"/>
+          <w:lang w:eastAsia="pl-PL"/>
+        </w:rPr>
+        <w:t xml:space="preserve"> danych z i bez </w:t>
+      </w:r>
+      <w:proofErr w:type="spellStart"/>
+      <w:r>
+        <w:rPr>
+          <w:rFonts w:ascii="Times New Roman" w:eastAsia="Times New Roman" w:hAnsi="Times New Roman" w:cs="Times New Roman"/>
+          <w:color w:val="0070C0"/>
+          <w:sz w:val="24"/>
+          <w:szCs w:val="24"/>
+          <w:lang w:eastAsia="pl-PL"/>
+        </w:rPr>
+        <w:t>internetu</w:t>
+      </w:r>
+      <w:proofErr w:type="spellEnd"/>
+      <w:r>
+        <w:rPr>
+          <w:rFonts w:ascii="Times New Roman" w:eastAsia="Times New Roman" w:hAnsi="Times New Roman" w:cs="Times New Roman"/>
+          <w:color w:val="0070C0"/>
+          <w:sz w:val="24"/>
+          <w:szCs w:val="24"/>
+          <w:lang w:eastAsia="pl-PL"/>
+        </w:rPr>
+        <w:t xml:space="preserve"> itp. odnośnie </w:t>
+      </w:r>
+      <w:proofErr w:type="spellStart"/>
+      <w:r>
+        <w:rPr>
+          <w:rFonts w:ascii="Times New Roman" w:eastAsia="Times New Roman" w:hAnsi="Times New Roman" w:cs="Times New Roman"/>
+          <w:color w:val="0070C0"/>
+          <w:sz w:val="24"/>
+          <w:szCs w:val="24"/>
+          <w:lang w:eastAsia="pl-PL"/>
+        </w:rPr>
+        <w:t>firebase</w:t>
+      </w:r>
+      <w:proofErr w:type="spellEnd"/>
+      <w:r>
+        <w:rPr>
+          <w:rFonts w:ascii="Times New Roman" w:eastAsia="Times New Roman" w:hAnsi="Times New Roman" w:cs="Times New Roman"/>
+          <w:color w:val="0070C0"/>
+          <w:sz w:val="24"/>
+          <w:szCs w:val="24"/>
+          <w:lang w:eastAsia="pl-PL"/>
+        </w:rPr>
+        <w:t xml:space="preserve"> itp. i popatrzeć czy pojawiają się jakieś błędy i czy się coś </w:t>
+      </w:r>
+      <w:proofErr w:type="spellStart"/>
+      <w:r>
+        <w:rPr>
+          <w:rFonts w:ascii="Times New Roman" w:eastAsia="Times New Roman" w:hAnsi="Times New Roman" w:cs="Times New Roman"/>
+          <w:color w:val="0070C0"/>
+          <w:sz w:val="24"/>
+          <w:szCs w:val="24"/>
+          <w:lang w:eastAsia="pl-PL"/>
+        </w:rPr>
+        <w:t>rozjeżdza</w:t>
+      </w:r>
+      <w:proofErr w:type="spellEnd"/>
+      <w:r>
+        <w:rPr>
+          <w:color w:val="0070C0"/>
+        </w:rPr>
+        <w:t xml:space="preserve"> </w:t>
+      </w:r>
+      <w:r>
+        <w:rPr>
+          <w:color w:val="0070C0"/>
+        </w:rPr>
+        <w:br/>
+      </w:r>
+      <w:r>
+        <w:rPr>
+          <w:color w:val="0070C0"/>
+        </w:rPr>
+        <w:br/>
+      </w:r>
+      <w:r>
+        <w:rPr>
+          <w:rFonts w:ascii="Times New Roman" w:eastAsia="Times New Roman" w:hAnsi="Times New Roman" w:cs="Times New Roman"/>
+          <w:b/>
+          <w:color w:val="0070C0"/>
+          <w:sz w:val="24"/>
+          <w:szCs w:val="24"/>
+          <w:lang w:eastAsia="pl-PL"/>
+        </w:rPr>
+        <w:t>TU MAM INFO W GPT, JESZCZE RAZ JUTRO PRZECZYTAĆ!</w:t>
+      </w:r>
+    </w:p>
+    <w:p>
+      <w:pPr>
         <w:rPr>
           <w:b/>
           <w:color w:val="FF0000"/>
         </w:rPr>
+      </w:pPr>
+      <w:r>
+        <w:t xml:space="preserve">- dodanie możliwości </w:t>
+      </w:r>
+      <w:proofErr w:type="spellStart"/>
+      <w:r>
+        <w:t>wysylania</w:t>
+      </w:r>
+      <w:proofErr w:type="spellEnd"/>
+      <w:r>
+        <w:t xml:space="preserve"> notyfikacji z poziomu </w:t>
+      </w:r>
+      <w:proofErr w:type="spellStart"/>
+      <w:r>
         <w:t>firebase</w:t>
       </w:r>
       <w:proofErr w:type="spellEnd"/>
       <w:r>
-        <w:rPr>
-          <w:color w:val="FF0000"/>
-        </w:rPr>
-        <w:t xml:space="preserve"> w zależności od statusu gry </w:t>
-      </w:r>
-      <w:proofErr w:type="spellStart"/>
-      <w:r>
-        <w:rPr>
-          <w:color w:val="FF0000"/>
-        </w:rPr>
-        <w:t>tzn</w:t>
-      </w:r>
-      <w:proofErr w:type="spellEnd"/>
-      <w:r>
-        <w:rPr>
-          <w:color w:val="FF0000"/>
-        </w:rPr>
-        <w:t>:</w:t>
-      </w:r>
-      <w:r>
-        <w:rPr>
-          <w:color w:val="FF0000"/>
-        </w:rPr>
-        <w:br/>
-      </w:r>
-      <w:r>
-        <w:rPr>
-          <w:b/>
-          <w:color w:val="FF0000"/>
-        </w:rPr>
-        <w:t>finalny czas spędzony w aplikacji</w:t>
-      </w:r>
-      <w:r>
-        <w:rPr>
-          <w:color w:val="FF0000"/>
-        </w:rPr>
-        <w:t xml:space="preserve"> – czy pobiera się z </w:t>
-      </w:r>
-      <w:proofErr w:type="spellStart"/>
-      <w:r>
-        <w:rPr>
-          <w:color w:val="FF0000"/>
-        </w:rPr>
+        <w:t xml:space="preserve"> – np. ustawienie flagi, wpisanie tekstu, który by się następnie </w:t>
+      </w:r>
+      <w:proofErr w:type="spellStart"/>
+      <w:r>
+        <w:t>przetlumaczyl</w:t>
+      </w:r>
+      <w:proofErr w:type="spellEnd"/>
+      <w:r>
+        <w:t xml:space="preserve"> w </w:t>
+      </w:r>
+      <w:proofErr w:type="spellStart"/>
+      <w:r>
+        <w:t>apce</w:t>
+      </w:r>
+      <w:proofErr w:type="spellEnd"/>
+      <w:r>
+        <w:t xml:space="preserve"> </w:t>
+      </w:r>
+      <w:proofErr w:type="spellStart"/>
+      <w:r>
+        <w:t>jakos</w:t>
+      </w:r>
+      <w:proofErr w:type="spellEnd"/>
+      <w:r>
+        <w:t xml:space="preserve"> i by wyświetliło sensowne powiadomienie – albo zapisywać tez informacje do </w:t>
+      </w:r>
+      <w:proofErr w:type="spellStart"/>
+      <w:r>
         <w:t>firebase</w:t>
       </w:r>
       <w:proofErr w:type="spellEnd"/>
       <w:r>
-        <w:rPr>
-          <w:color w:val="FF0000"/>
-        </w:rPr>
-        <w:t xml:space="preserve"> i czy dodaje się odpowiedni czas oraz czy się zapisuje </w:t>
-      </w:r>
-      <w:r>
-        <w:rPr>
-          <w:color w:val="FF0000"/>
-        </w:rPr>
-        <w:br/>
-      </w:r>
-      <w:r>
-        <w:rPr>
-          <w:b/>
-          <w:color w:val="FF0000"/>
-        </w:rPr>
-        <w:t>ostatni czas spędzony w aplikacji</w:t>
-      </w:r>
-      <w:r>
-        <w:rPr>
-          <w:color w:val="FF0000"/>
-        </w:rPr>
-        <w:t xml:space="preserve"> – czy się resetuje po ponownym odpaleniu aplikacji? czy poprawnie się zapisuje do bazy, czy zminimalizowanie aplikacji powoduje że ten czas przestanie się liczyć i poprawnie się zapisze? Dotyczy się to również finalnego czasu </w:t>
-      </w:r>
-      <w:r>
-        <w:rPr>
-          <w:color w:val="FF0000"/>
-        </w:rPr>
-        <w:br/>
-      </w:r>
-      <w:r>
-        <w:rPr>
-          <w:b/>
-          <w:color w:val="FF0000"/>
-        </w:rPr>
-        <w:t xml:space="preserve">licznik pól </w:t>
-      </w:r>
-      <w:r>
-        <w:rPr>
-          <w:b/>
-          <w:color w:val="FF0000"/>
-        </w:rPr>
-        <w:t xml:space="preserve">jak daleko drużyny zaszły w ostatniej grze </w:t>
-      </w:r>
-      <w:r>
-        <w:rPr>
-          <w:color w:val="FF0000"/>
-        </w:rPr>
-        <w:t xml:space="preserve">– przetestować czy się zeruje i czy informacje ponownie wchodzą jako nowe, przetestować to, czy dane się nadpisują z osobnych drużyn – powinny zapisywać się do </w:t>
-      </w:r>
-      <w:proofErr w:type="spellStart"/>
-      <w:r>
-        <w:rPr>
-          <w:color w:val="FF0000"/>
-        </w:rPr>
-        <w:t>firebase</w:t>
-      </w:r>
-      <w:proofErr w:type="spellEnd"/>
-      <w:r>
-        <w:rPr>
-          <w:color w:val="FF0000"/>
-        </w:rPr>
-        <w:t xml:space="preserve"> w momencie chęci opuszczenia gry lub </w:t>
-      </w:r>
-      <w:proofErr w:type="spellStart"/>
-      <w:r>
-        <w:rPr>
-          <w:color w:val="FF0000"/>
-        </w:rPr>
-        <w:t>dispose</w:t>
-      </w:r>
-      <w:proofErr w:type="spellEnd"/>
-      <w:r>
-        <w:rPr>
-          <w:color w:val="FF0000"/>
-        </w:rPr>
-        <w:t xml:space="preserve"> z aplikacji – do sprawdzenia, czy wyjście z aplikacji powoduje zapisanie danych skoro w </w:t>
-      </w:r>
-      <w:proofErr w:type="spellStart"/>
-      <w:r>
-        <w:rPr>
-          <w:color w:val="FF0000"/>
-        </w:rPr>
-        <w:t>myApp</w:t>
-      </w:r>
-      <w:proofErr w:type="spellEnd"/>
-      <w:r>
-        <w:rPr>
-          <w:color w:val="FF0000"/>
-        </w:rPr>
-        <w:t xml:space="preserve"> w </w:t>
-      </w:r>
-      <w:proofErr w:type="spellStart"/>
-      <w:r>
-        <w:rPr>
-          <w:color w:val="FF0000"/>
-        </w:rPr>
-        <w:t>dispose</w:t>
-      </w:r>
-      <w:proofErr w:type="spellEnd"/>
-      <w:r>
-        <w:rPr>
-          <w:color w:val="FF0000"/>
-        </w:rPr>
-        <w:t xml:space="preserve"> to mam </w:t>
-      </w:r>
-      <w:r>
-        <w:rPr>
-          <w:color w:val="FF0000"/>
-        </w:rPr>
-        <w:br/>
-      </w:r>
-      <w:r>
-        <w:rPr>
-          <w:b/>
-          <w:color w:val="FF0000"/>
-        </w:rPr>
-        <w:t xml:space="preserve">licznik jak wiele razy użytkownik doszedł do końca gry – </w:t>
-      </w:r>
-      <w:r>
-        <w:rPr>
-          <w:color w:val="FF0000"/>
-        </w:rPr>
-        <w:t xml:space="preserve"> trzeba sprawdzić czy info zapisuje się do </w:t>
-      </w:r>
-      <w:proofErr w:type="spellStart"/>
-      <w:r>
-        <w:rPr>
-          <w:color w:val="FF0000"/>
-        </w:rPr>
-        <w:t>firebase</w:t>
-      </w:r>
-      <w:proofErr w:type="spellEnd"/>
-      <w:r>
-        <w:rPr>
-          <w:color w:val="FF0000"/>
-        </w:rPr>
-        <w:t xml:space="preserve"> i czy po ponownym </w:t>
-      </w:r>
-      <w:proofErr w:type="spellStart"/>
-      <w:r>
-        <w:rPr>
-          <w:color w:val="FF0000"/>
-        </w:rPr>
-        <w:t>uruchoieniu</w:t>
-      </w:r>
-      <w:proofErr w:type="spellEnd"/>
-      <w:r>
-        <w:rPr>
-          <w:color w:val="FF0000"/>
-        </w:rPr>
-        <w:t xml:space="preserve"> aplikacji i przejściu ponownym całej planszy informacja ponownie się zapisuje? – ogólnie dzieje się to po wyświetleniu ekranu </w:t>
-      </w:r>
-      <w:proofErr w:type="spellStart"/>
-      <w:r>
-        <w:rPr>
-          <w:color w:val="FF0000"/>
-        </w:rPr>
-        <w:t>winGame</w:t>
-      </w:r>
-      <w:proofErr w:type="spellEnd"/>
-      <w:r>
-        <w:rPr>
-          <w:color w:val="FF0000"/>
-        </w:rPr>
+        <w:t xml:space="preserve"> o </w:t>
+      </w:r>
+      <w:proofErr w:type="spellStart"/>
+      <w:r>
+        <w:t>jezyku</w:t>
+      </w:r>
+      <w:proofErr w:type="spellEnd"/>
+      <w:r>
+        <w:t xml:space="preserve"> używanym, żeby w momencie gdy będę miał już </w:t>
+      </w:r>
+      <w:proofErr w:type="spellStart"/>
+      <w:r>
+        <w:t>troche</w:t>
+      </w:r>
+      <w:proofErr w:type="spellEnd"/>
+      <w:r>
+        <w:t xml:space="preserve"> danych, aby </w:t>
+      </w:r>
+      <w:proofErr w:type="spellStart"/>
+      <w:r>
+        <w:t>mogl</w:t>
+      </w:r>
+      <w:proofErr w:type="spellEnd"/>
+      <w:r>
         <w:t xml:space="preserve"> </w:t>
       </w:r>
-      <w:r>
-        <w:rPr>
-          <w:color w:val="FF0000"/>
-        </w:rPr>
-        <w:br/>
-      </w:r>
-      <w:r>
-        <w:rPr>
-          <w:b/>
-          <w:color w:val="FF0000"/>
-        </w:rPr>
-        <w:t>jak wiele razy aplikacja została odpalona</w:t>
-      </w:r>
-      <w:r>
-        <w:rPr>
-          <w:color w:val="FF0000"/>
-        </w:rPr>
-        <w:t xml:space="preserve"> – sprawdzić czy licznik ciągle się zwiększa po wychodzeniu i wchodzeniu do aplikacji oraz po wyłączaniu jej w różnych momentach gry? </w:t>
-      </w:r>
-      <w:r>
-        <w:rPr>
-          <w:color w:val="FF0000"/>
-        </w:rPr>
-        <w:br/>
-      </w:r>
-      <w:r>
-        <w:rPr>
-          <w:b/>
-          <w:color w:val="FF0000"/>
-        </w:rPr>
-        <w:t xml:space="preserve">jak wiele razy licznik </w:t>
-      </w:r>
-      <w:proofErr w:type="spellStart"/>
-      <w:r>
-        <w:rPr>
-          <w:b/>
-          <w:color w:val="FF0000"/>
-        </w:rPr>
-        <w:t>intertitial</w:t>
-      </w:r>
-      <w:proofErr w:type="spellEnd"/>
-      <w:r>
-        <w:rPr>
-          <w:b/>
-          <w:color w:val="FF0000"/>
-        </w:rPr>
-        <w:t xml:space="preserve"> się podliczył – </w:t>
-      </w:r>
-      <w:r>
-        <w:rPr>
-          <w:color w:val="FF0000"/>
-        </w:rPr>
-        <w:t>sprawdzić jak wiele razy reklama została wyświetlona i czy po wyjściu i wejściu do aplikacji dane dalej są podliczane i zapisywane oraz czy pojawiają się w bazie niezależnie od tego z którego miejsca opuszczę aplikację</w:t>
-      </w:r>
-      <w:r>
-        <w:rPr>
-          <w:color w:val="FF0000"/>
-        </w:rPr>
-        <w:br/>
-      </w:r>
-      <w:r>
-        <w:rPr>
-          <w:rFonts w:ascii="Times New Roman" w:eastAsia="Times New Roman" w:hAnsi="Times New Roman" w:cs="Times New Roman"/>
-          <w:sz w:val="24"/>
-          <w:szCs w:val="24"/>
-          <w:lang w:eastAsia="pl-PL"/>
-        </w:rPr>
-        <w:br/>
-      </w:r>
-      <w:r>
-        <w:t xml:space="preserve">- trzeba jakoś zabezpieczyć bazę danych kluczem, który będzie albo w </w:t>
-      </w:r>
-      <w:proofErr w:type="spellStart"/>
-      <w:r>
-        <w:t>keystore</w:t>
-      </w:r>
-      <w:proofErr w:type="spellEnd"/>
-      <w:r>
-        <w:t xml:space="preserve"> albo </w:t>
-      </w:r>
-      <w:proofErr w:type="spellStart"/>
-      <w:r>
-        <w:t>zhardkodowany</w:t>
-      </w:r>
-      <w:proofErr w:type="spellEnd"/>
-      <w:r>
-        <w:t xml:space="preserve"> w aplikacji tak, aby nie dało się do niej wejść – </w:t>
-      </w:r>
-      <w:r>
-        <w:t xml:space="preserve">mogę użyć </w:t>
-      </w:r>
-      <w:proofErr w:type="spellStart"/>
-      <w:r>
-        <w:t>SQLCipher</w:t>
-      </w:r>
-      <w:proofErr w:type="spellEnd"/>
-      <w:r>
-        <w:t xml:space="preserve">, zaszyfrować i stworzyć metody do deszyfracji w aplikacji (mam w </w:t>
-      </w:r>
-      <w:proofErr w:type="spellStart"/>
-      <w:r>
-        <w:t>chatGpt</w:t>
-      </w:r>
-      <w:proofErr w:type="spellEnd"/>
-      <w:r>
-        <w:t xml:space="preserve"> opis pomysłu jakby to miało działać)</w:t>
-      </w:r>
-      <w:r>
-        <w:br/>
-        <w:t xml:space="preserve">// </w:t>
-      </w:r>
-    </w:p>
-    <w:p>
-      <w:pPr>
-        <w:rPr>
-          <w:b/>
-          <w:color w:val="FF0000"/>
-        </w:rPr>
-      </w:pPr>
-      <w:r>
-        <w:t xml:space="preserve">- dodanie możliwości </w:t>
-      </w:r>
-      <w:proofErr w:type="spellStart"/>
-      <w:r>
-        <w:t>wysylania</w:t>
-      </w:r>
-      <w:proofErr w:type="spellEnd"/>
-      <w:r>
-        <w:t xml:space="preserve"> notyfikacji z poziomu </w:t>
-      </w:r>
-      <w:proofErr w:type="spellStart"/>
-      <w:r>
-        <w:t>firebase</w:t>
-      </w:r>
-      <w:proofErr w:type="spellEnd"/>
-      <w:r>
-        <w:t xml:space="preserve"> – np. ustawienie flagi, wpisanie tekstu, który by się następnie </w:t>
-      </w:r>
-      <w:proofErr w:type="spellStart"/>
-      <w:r>
-        <w:t>przetlumaczyl</w:t>
-      </w:r>
-      <w:proofErr w:type="spellEnd"/>
-      <w:r>
-        <w:t xml:space="preserve"> w </w:t>
-      </w:r>
-      <w:proofErr w:type="spellStart"/>
-      <w:r>
-        <w:t>apce</w:t>
-      </w:r>
-      <w:proofErr w:type="spellEnd"/>
-      <w:r>
-        <w:t xml:space="preserve"> </w:t>
-      </w:r>
-      <w:proofErr w:type="spellStart"/>
-      <w:r>
-        <w:t>jakos</w:t>
-      </w:r>
-      <w:proofErr w:type="spellEnd"/>
-      <w:r>
-        <w:t xml:space="preserve"> i by wyświetliło sensowne powiadomienie – albo zapisywać tez informacje do </w:t>
-      </w:r>
-      <w:proofErr w:type="spellStart"/>
-      <w:r>
-        <w:t>firebase</w:t>
-      </w:r>
-      <w:proofErr w:type="spellEnd"/>
-      <w:r>
-        <w:t xml:space="preserve"> o </w:t>
-      </w:r>
-      <w:proofErr w:type="spellStart"/>
-      <w:r>
-        <w:t>jezyku</w:t>
-      </w:r>
-      <w:proofErr w:type="spellEnd"/>
-      <w:r>
-        <w:t xml:space="preserve"> używanym, żeby w momencie gdy będę miał już </w:t>
-      </w:r>
-      <w:proofErr w:type="spellStart"/>
-      <w:r>
-        <w:t>troche</w:t>
-      </w:r>
-      <w:proofErr w:type="spellEnd"/>
-      <w:r>
-        <w:t xml:space="preserve"> danych, aby </w:t>
-      </w:r>
-      <w:proofErr w:type="spellStart"/>
-      <w:r>
-        <w:t>mogl</w:t>
-      </w:r>
-      <w:proofErr w:type="spellEnd"/>
-      <w:r>
-        <w:t xml:space="preserve"> </w:t>
-      </w:r>
       <w:proofErr w:type="spellStart"/>
       <w:r>
         <w:t>wyslac</w:t>
       </w:r>
       <w:proofErr w:type="spellEnd"/>
       <w:r>
-        <w:t xml:space="preserve"> np.: „Hej dość szybko skończyłeś grę ostatnio, napiszesz nam co ci się podoba lub tez nie w naszej aplikacji? Może coś byś poprawił lub chciał nowe funkcje? Napisz nam!”</w:t>
+        <w:t xml:space="preserve"> np.: „Hej dość s</w:t>
+      </w:r>
+      <w:bookmarkStart w:id="0" w:name="_GoBack"/>
+      <w:bookmarkEnd w:id="0"/>
+      <w:r>
+        <w:t xml:space="preserve">zybko skończyłeś grę ostatnio, napiszesz nam co ci się </w:t>
+      </w:r>
+      <w:r>
+        <w:lastRenderedPageBreak/>
+        <w:t>podoba lub tez nie w naszej aplikacji? Może coś byś poprawił lub chciał nowe funkcje? Napisz nam!”</w:t>
       </w:r>
       <w:r>
         <w:br/>
@@ -628,14 +844,8 @@
       </w:r>
       <w:r>
         <w:br/>
-        <w:t xml:space="preserve">+ tamto tygodniowe powiadomienie – to wystarczy w sumie – ale to musi być po tygodniu </w:t>
-      </w:r>
-      <w:r>
-        <w:lastRenderedPageBreak/>
-        <w:t>nieaktywności – trzeba to sprawdzić</w:t>
-      </w:r>
-      <w:bookmarkStart w:id="0" w:name="_GoBack"/>
-      <w:bookmarkEnd w:id="0"/>
+        <w:t>+ tamto tygodniowe powiadomienie – to wystarczy w sumie – ale to musi być po tygodniu nieaktywności – trzeba to sprawdzić</w:t>
+      </w:r>
       <w:r>
         <w:br/>
       </w:r>
@@ -1169,7 +1379,11 @@
       </w:r>
       <w:proofErr w:type="spellEnd"/>
       <w:r>
-        <w:t xml:space="preserve">, przetestowanie na emulatorach ewentualne + dopracowanie na ekranach poniżej 5cali – jakieś skalowanie czy coś, ale ogólnie nie ma dramatu </w:t>
+        <w:t xml:space="preserve">, przetestowanie </w:t>
+      </w:r>
+      <w:r>
+        <w:lastRenderedPageBreak/>
+        <w:t xml:space="preserve">na emulatorach ewentualne + dopracowanie na ekranach poniżej 5cali – jakieś skalowanie czy coś, ale ogólnie nie ma dramatu </w:t>
       </w:r>
       <w:r>
         <w:rPr>
@@ -1205,7 +1419,6 @@
         </w:rPr>
       </w:pPr>
       <w:r>
-        <w:lastRenderedPageBreak/>
         <w:t xml:space="preserve">- przemyślenie dlaczego czasem pojawiają się problemy z wyświetlaniem reklam, prawdopodobnie trzeba będzie zarządzać  cyklem życia reklamy i tworzyć ją w obrębie kontekstu, który po wyjściu z ekranu mógłby zostać zniszczony – dotyczy to na </w:t>
       </w:r>
       <w:proofErr w:type="spellStart"/>
@@ -1483,6 +1696,9 @@
       </w:r>
       <w:r>
         <w:br/>
+      </w:r>
+      <w:r>
+        <w:lastRenderedPageBreak/>
         <w:t xml:space="preserve">- </w:t>
       </w:r>
       <w:proofErr w:type="spellStart"/>
@@ -1512,7 +1728,6 @@
     </w:p>
     <w:p>
       <w:r>
-        <w:lastRenderedPageBreak/>
         <w:t xml:space="preserve">- odnośnie </w:t>
       </w:r>
       <w:proofErr w:type="spellStart"/>
@@ -2622,6 +2837,16 @@
           <w:lang w:eastAsia="pl-PL"/>
         </w:rPr>
         <w:br/>
+      </w:r>
+      <w:r>
+        <w:rPr>
+          <w:rFonts w:ascii="Courier New" w:eastAsia="Times New Roman" w:hAnsi="Courier New" w:cs="Courier New"/>
+          <w:color w:val="CC7832"/>
+          <w:sz w:val="20"/>
+          <w:szCs w:val="20"/>
+          <w:lang w:eastAsia="pl-PL"/>
+        </w:rPr>
+        <w:lastRenderedPageBreak/>
         <w:t xml:space="preserve">  </w:t>
       </w:r>
       <w:proofErr w:type="spellStart"/>
@@ -2907,16 +3132,6 @@
           <w:lang w:eastAsia="pl-PL"/>
         </w:rPr>
         <w:br/>
-      </w:r>
-      <w:r>
-        <w:rPr>
-          <w:rFonts w:ascii="Courier New" w:eastAsia="Times New Roman" w:hAnsi="Courier New" w:cs="Courier New"/>
-          <w:color w:val="CC7832"/>
-          <w:sz w:val="20"/>
-          <w:szCs w:val="20"/>
-          <w:lang w:eastAsia="pl-PL"/>
-        </w:rPr>
-        <w:lastRenderedPageBreak/>
         <w:t xml:space="preserve">  </w:t>
       </w:r>
       <w:proofErr w:type="spellStart"/>

</xml_diff>

<commit_message>
more firebase notifications, updates
</commit_message>
<xml_diff>
--- a/assets/time_to_party_assets/dokumentacja.docx
+++ b/assets/time_to_party_assets/dokumentacja.docx
@@ -120,60 +120,66 @@
         </w:rPr>
       </w:pPr>
       <w:r>
-        <w:t>TODO OTHERS:</w:t>
+        <w:t xml:space="preserve">TODO </w:t>
+      </w:r>
+      <w:r>
+        <w:t>ALL TESTS CHECKLISTA</w:t>
+      </w:r>
+      <w:r>
+        <w:t>:</w:t>
       </w:r>
       <w:r>
         <w:br/>
       </w:r>
       <w:r>
         <w:rPr>
-          <w:color w:val="0070C0"/>
+          <w:color w:val="000000" w:themeColor="text1"/>
         </w:rPr>
         <w:t>- przetestować czy poprawnie zapisywane są infor</w:t>
       </w:r>
       <w:r>
         <w:rPr>
-          <w:color w:val="0070C0"/>
+          <w:color w:val="000000" w:themeColor="text1"/>
         </w:rPr>
         <w:t>macje</w:t>
       </w:r>
       <w:r>
         <w:rPr>
-          <w:color w:val="0070C0"/>
+          <w:color w:val="000000" w:themeColor="text1"/>
         </w:rPr>
         <w:t xml:space="preserve"> odnośnie zakupu, w przypadku </w:t>
       </w:r>
       <w:proofErr w:type="spellStart"/>
       <w:r>
         <w:rPr>
-          <w:color w:val="0070C0"/>
+          <w:color w:val="000000" w:themeColor="text1"/>
         </w:rPr>
         <w:t>restore</w:t>
       </w:r>
       <w:proofErr w:type="spellEnd"/>
       <w:r>
         <w:rPr>
-          <w:color w:val="0070C0"/>
+          <w:color w:val="000000" w:themeColor="text1"/>
         </w:rPr>
         <w:t xml:space="preserve"> itp. – czy </w:t>
       </w:r>
       <w:proofErr w:type="spellStart"/>
       <w:r>
         <w:rPr>
-          <w:color w:val="0070C0"/>
+          <w:color w:val="000000" w:themeColor="text1"/>
         </w:rPr>
         <w:t>wszytkie</w:t>
       </w:r>
       <w:proofErr w:type="spellEnd"/>
       <w:r>
         <w:rPr>
-          <w:color w:val="0070C0"/>
+          <w:color w:val="000000" w:themeColor="text1"/>
         </w:rPr>
         <w:t xml:space="preserve"> dane się poprawnie zapisują</w:t>
       </w:r>
       <w:r>
         <w:rPr>
-          <w:color w:val="0070C0"/>
+          <w:color w:val="000000" w:themeColor="text1"/>
         </w:rPr>
         <w:br/>
         <w:t xml:space="preserve">- </w:t>
@@ -181,7 +187,7 @@
       <w:r>
         <w:rPr>
           <w:b/>
-          <w:color w:val="0070C0"/>
+          <w:color w:val="000000" w:themeColor="text1"/>
         </w:rPr>
         <w:t xml:space="preserve">przetestować zapisywanie pól do </w:t>
       </w:r>
@@ -189,248 +195,248 @@
       <w:r>
         <w:rPr>
           <w:b/>
-          <w:color w:val="0070C0"/>
+          <w:color w:val="000000" w:themeColor="text1"/>
         </w:rPr>
         <w:t>firebase</w:t>
       </w:r>
       <w:proofErr w:type="spellEnd"/>
       <w:r>
         <w:rPr>
-          <w:color w:val="0070C0"/>
+          <w:color w:val="000000" w:themeColor="text1"/>
         </w:rPr>
         <w:t xml:space="preserve"> w zależności od statusu gry </w:t>
       </w:r>
       <w:proofErr w:type="spellStart"/>
       <w:r>
         <w:rPr>
-          <w:color w:val="0070C0"/>
+          <w:color w:val="000000" w:themeColor="text1"/>
         </w:rPr>
         <w:t>tzn</w:t>
       </w:r>
       <w:proofErr w:type="spellEnd"/>
       <w:r>
         <w:rPr>
-          <w:color w:val="0070C0"/>
+          <w:color w:val="000000" w:themeColor="text1"/>
         </w:rPr>
         <w:t>:</w:t>
       </w:r>
       <w:r>
         <w:rPr>
-          <w:color w:val="0070C0"/>
+          <w:color w:val="000000" w:themeColor="text1"/>
         </w:rPr>
         <w:br/>
       </w:r>
       <w:r>
         <w:rPr>
           <w:b/>
-          <w:color w:val="0070C0"/>
+          <w:color w:val="000000" w:themeColor="text1"/>
         </w:rPr>
         <w:t>finalny czas spędzony w aplikacji</w:t>
       </w:r>
       <w:r>
         <w:rPr>
-          <w:color w:val="0070C0"/>
+          <w:color w:val="000000" w:themeColor="text1"/>
         </w:rPr>
         <w:t xml:space="preserve"> – czy pobiera się z </w:t>
       </w:r>
       <w:proofErr w:type="spellStart"/>
       <w:r>
         <w:rPr>
-          <w:color w:val="0070C0"/>
+          <w:color w:val="000000" w:themeColor="text1"/>
         </w:rPr>
         <w:t>firebase</w:t>
       </w:r>
       <w:proofErr w:type="spellEnd"/>
       <w:r>
         <w:rPr>
-          <w:color w:val="0070C0"/>
+          <w:color w:val="000000" w:themeColor="text1"/>
         </w:rPr>
         <w:t xml:space="preserve"> i czy dodaje się odpowiedni czas oraz czy się zapisuje </w:t>
       </w:r>
       <w:r>
         <w:rPr>
-          <w:color w:val="0070C0"/>
+          <w:color w:val="000000" w:themeColor="text1"/>
         </w:rPr>
         <w:br/>
       </w:r>
       <w:r>
         <w:rPr>
           <w:b/>
-          <w:color w:val="0070C0"/>
+          <w:color w:val="000000" w:themeColor="text1"/>
         </w:rPr>
         <w:t>ostatni czas spędzony w aplikacji</w:t>
       </w:r>
       <w:r>
         <w:rPr>
-          <w:color w:val="0070C0"/>
+          <w:color w:val="000000" w:themeColor="text1"/>
         </w:rPr>
         <w:t xml:space="preserve"> – czy się resetuje po ponownym odpaleniu aplikacji? czy poprawnie się zapisuje do bazy, czy zminimalizowanie aplikacji powoduje że ten czas przestanie się liczyć i poprawnie się zapisze? Dotyczy się to również finalnego czasu </w:t>
       </w:r>
       <w:r>
         <w:rPr>
-          <w:color w:val="0070C0"/>
+          <w:color w:val="000000" w:themeColor="text1"/>
         </w:rPr>
         <w:br/>
       </w:r>
       <w:r>
         <w:rPr>
           <w:b/>
-          <w:color w:val="0070C0"/>
+          <w:color w:val="000000" w:themeColor="text1"/>
         </w:rPr>
         <w:t xml:space="preserve">licznik pól jak daleko drużyny zaszły w ostatniej grze </w:t>
       </w:r>
       <w:r>
         <w:rPr>
-          <w:color w:val="0070C0"/>
+          <w:color w:val="000000" w:themeColor="text1"/>
         </w:rPr>
         <w:t xml:space="preserve">– przetestować czy się zeruje i czy informacje ponownie wchodzą jako nowe, przetestować to, czy dane się nadpisują z osobnych drużyn – powinny zapisywać się do </w:t>
       </w:r>
       <w:proofErr w:type="spellStart"/>
       <w:r>
         <w:rPr>
-          <w:color w:val="0070C0"/>
+          <w:color w:val="000000" w:themeColor="text1"/>
         </w:rPr>
         <w:t>firebase</w:t>
       </w:r>
       <w:proofErr w:type="spellEnd"/>
       <w:r>
         <w:rPr>
-          <w:color w:val="0070C0"/>
+          <w:color w:val="000000" w:themeColor="text1"/>
         </w:rPr>
         <w:t xml:space="preserve"> w momencie chęci opuszczenia gry lub </w:t>
       </w:r>
       <w:proofErr w:type="spellStart"/>
       <w:r>
         <w:rPr>
-          <w:color w:val="0070C0"/>
+          <w:color w:val="000000" w:themeColor="text1"/>
         </w:rPr>
         <w:t>dispose</w:t>
       </w:r>
       <w:proofErr w:type="spellEnd"/>
       <w:r>
         <w:rPr>
-          <w:color w:val="0070C0"/>
+          <w:color w:val="000000" w:themeColor="text1"/>
         </w:rPr>
         <w:t xml:space="preserve"> z aplikacji – do sprawdzenia, czy wyjście z aplikacji powoduje zapisanie danych skoro w </w:t>
       </w:r>
       <w:proofErr w:type="spellStart"/>
       <w:r>
         <w:rPr>
-          <w:color w:val="0070C0"/>
+          <w:color w:val="000000" w:themeColor="text1"/>
         </w:rPr>
         <w:t>myApp</w:t>
       </w:r>
       <w:proofErr w:type="spellEnd"/>
       <w:r>
         <w:rPr>
-          <w:color w:val="0070C0"/>
+          <w:color w:val="000000" w:themeColor="text1"/>
         </w:rPr>
         <w:t xml:space="preserve"> w </w:t>
       </w:r>
       <w:proofErr w:type="spellStart"/>
       <w:r>
         <w:rPr>
-          <w:color w:val="0070C0"/>
+          <w:color w:val="000000" w:themeColor="text1"/>
         </w:rPr>
         <w:t>dispose</w:t>
       </w:r>
       <w:proofErr w:type="spellEnd"/>
       <w:r>
         <w:rPr>
-          <w:color w:val="0070C0"/>
+          <w:color w:val="000000" w:themeColor="text1"/>
         </w:rPr>
         <w:t xml:space="preserve"> to mam </w:t>
       </w:r>
       <w:r>
         <w:rPr>
-          <w:color w:val="0070C0"/>
+          <w:color w:val="000000" w:themeColor="text1"/>
         </w:rPr>
         <w:br/>
       </w:r>
       <w:r>
         <w:rPr>
           <w:b/>
-          <w:color w:val="0070C0"/>
+          <w:color w:val="000000" w:themeColor="text1"/>
         </w:rPr>
         <w:t xml:space="preserve">licznik jak wiele razy użytkownik doszedł do końca gry – </w:t>
       </w:r>
       <w:r>
         <w:rPr>
-          <w:color w:val="0070C0"/>
+          <w:color w:val="000000" w:themeColor="text1"/>
         </w:rPr>
         <w:t xml:space="preserve"> trzeba sprawdzić czy info zapisuje się do </w:t>
       </w:r>
       <w:proofErr w:type="spellStart"/>
       <w:r>
         <w:rPr>
-          <w:color w:val="0070C0"/>
+          <w:color w:val="000000" w:themeColor="text1"/>
         </w:rPr>
         <w:t>firebase</w:t>
       </w:r>
       <w:proofErr w:type="spellEnd"/>
       <w:r>
         <w:rPr>
-          <w:color w:val="0070C0"/>
+          <w:color w:val="000000" w:themeColor="text1"/>
         </w:rPr>
         <w:t xml:space="preserve"> i czy po ponownym </w:t>
       </w:r>
       <w:proofErr w:type="spellStart"/>
       <w:r>
         <w:rPr>
-          <w:color w:val="0070C0"/>
+          <w:color w:val="000000" w:themeColor="text1"/>
         </w:rPr>
         <w:t>uruchoieniu</w:t>
       </w:r>
       <w:proofErr w:type="spellEnd"/>
       <w:r>
         <w:rPr>
-          <w:color w:val="0070C0"/>
+          <w:color w:val="000000" w:themeColor="text1"/>
         </w:rPr>
         <w:t xml:space="preserve"> aplikacji i przejściu ponownym całej planszy informacja ponownie się zapisuje? – ogólnie dzieje się to po wyświetleniu ekranu </w:t>
       </w:r>
       <w:proofErr w:type="spellStart"/>
       <w:r>
         <w:rPr>
-          <w:color w:val="0070C0"/>
+          <w:color w:val="000000" w:themeColor="text1"/>
         </w:rPr>
         <w:t>winGame</w:t>
       </w:r>
       <w:proofErr w:type="spellEnd"/>
       <w:r>
         <w:rPr>
-          <w:color w:val="0070C0"/>
+          <w:color w:val="000000" w:themeColor="text1"/>
         </w:rPr>
         <w:t xml:space="preserve"> </w:t>
       </w:r>
       <w:r>
         <w:rPr>
-          <w:color w:val="0070C0"/>
+          <w:color w:val="000000" w:themeColor="text1"/>
         </w:rPr>
         <w:br/>
       </w:r>
       <w:r>
         <w:rPr>
           <w:b/>
-          <w:color w:val="0070C0"/>
+          <w:color w:val="000000" w:themeColor="text1"/>
         </w:rPr>
         <w:t>jak wiele razy aplikacja została odpalona</w:t>
       </w:r>
       <w:r>
         <w:rPr>
-          <w:color w:val="0070C0"/>
+          <w:color w:val="000000" w:themeColor="text1"/>
         </w:rPr>
         <w:t xml:space="preserve"> – sprawdzić czy licznik ciągle się zwiększa po wychodzeniu i wchodzeniu do aplikacji oraz po wyłączaniu jej w różnych momentach gry? </w:t>
       </w:r>
       <w:r>
         <w:rPr>
-          <w:color w:val="0070C0"/>
+          <w:color w:val="000000" w:themeColor="text1"/>
         </w:rPr>
         <w:br/>
       </w:r>
       <w:r>
         <w:rPr>
           <w:b/>
-          <w:color w:val="0070C0"/>
+          <w:color w:val="000000" w:themeColor="text1"/>
         </w:rPr>
         <w:t xml:space="preserve">jak wiele razy licznik </w:t>
       </w:r>
@@ -438,7 +444,7 @@
       <w:r>
         <w:rPr>
           <w:b/>
-          <w:color w:val="0070C0"/>
+          <w:color w:val="000000" w:themeColor="text1"/>
         </w:rPr>
         <w:t>intertitial</w:t>
       </w:r>
@@ -446,26 +452,26 @@
       <w:r>
         <w:rPr>
           <w:b/>
-          <w:color w:val="0070C0"/>
+          <w:color w:val="000000" w:themeColor="text1"/>
         </w:rPr>
         <w:t xml:space="preserve"> się podliczył – </w:t>
       </w:r>
       <w:r>
         <w:rPr>
-          <w:color w:val="0070C0"/>
+          <w:color w:val="000000" w:themeColor="text1"/>
         </w:rPr>
         <w:t>sprawdzić jak wiele razy reklama została wyświetlona i czy po wyjściu i wejściu do aplikacji dane dalej są podliczane i zapisywane oraz czy pojawiają się w bazie niezależnie od tego z którego miejsca opuszczę aplikację</w:t>
       </w:r>
       <w:r>
         <w:rPr>
-          <w:color w:val="FF0000"/>
+          <w:color w:val="000000" w:themeColor="text1"/>
         </w:rPr>
         <w:br/>
       </w:r>
       <w:r>
         <w:rPr>
           <w:rFonts w:ascii="Times New Roman" w:eastAsia="Times New Roman" w:hAnsi="Times New Roman" w:cs="Times New Roman"/>
-          <w:color w:val="0070C0"/>
+          <w:color w:val="000000" w:themeColor="text1"/>
           <w:sz w:val="24"/>
           <w:szCs w:val="24"/>
           <w:lang w:eastAsia="pl-PL"/>
@@ -476,7 +482,7 @@
       <w:r>
         <w:rPr>
           <w:rFonts w:ascii="Times New Roman" w:eastAsia="Times New Roman" w:hAnsi="Times New Roman" w:cs="Times New Roman"/>
-          <w:color w:val="0070C0"/>
+          <w:color w:val="000000" w:themeColor="text1"/>
           <w:sz w:val="24"/>
           <w:szCs w:val="24"/>
           <w:lang w:eastAsia="pl-PL"/>
@@ -487,7 +493,7 @@
       <w:r>
         <w:rPr>
           <w:rFonts w:ascii="Times New Roman" w:eastAsia="Times New Roman" w:hAnsi="Times New Roman" w:cs="Times New Roman"/>
-          <w:color w:val="0070C0"/>
+          <w:color w:val="000000" w:themeColor="text1"/>
           <w:sz w:val="24"/>
           <w:szCs w:val="24"/>
           <w:lang w:eastAsia="pl-PL"/>
@@ -497,28 +503,19 @@
       <w:r>
         <w:rPr>
           <w:rFonts w:ascii="Times New Roman" w:eastAsia="Times New Roman" w:hAnsi="Times New Roman" w:cs="Times New Roman"/>
-          <w:color w:val="0070C0"/>
+          <w:color w:val="000000" w:themeColor="text1"/>
           <w:sz w:val="24"/>
           <w:szCs w:val="24"/>
           <w:lang w:eastAsia="pl-PL"/>
         </w:rPr>
         <w:br/>
-      </w:r>
-      <w:r>
-        <w:rPr>
-          <w:rFonts w:ascii="Times New Roman" w:eastAsia="Times New Roman" w:hAnsi="Times New Roman" w:cs="Times New Roman"/>
-          <w:color w:val="0070C0"/>
-          <w:sz w:val="24"/>
-          <w:szCs w:val="24"/>
-          <w:lang w:eastAsia="pl-PL"/>
-        </w:rPr>
         <w:t xml:space="preserve">- przetestować scenariusze gdy brak </w:t>
       </w:r>
       <w:proofErr w:type="spellStart"/>
       <w:r>
         <w:rPr>
           <w:rFonts w:ascii="Times New Roman" w:eastAsia="Times New Roman" w:hAnsi="Times New Roman" w:cs="Times New Roman"/>
-          <w:color w:val="0070C0"/>
+          <w:color w:val="000000" w:themeColor="text1"/>
           <w:sz w:val="24"/>
           <w:szCs w:val="24"/>
           <w:lang w:eastAsia="pl-PL"/>
@@ -529,7 +526,7 @@
       <w:r>
         <w:rPr>
           <w:rFonts w:ascii="Times New Roman" w:eastAsia="Times New Roman" w:hAnsi="Times New Roman" w:cs="Times New Roman"/>
-          <w:color w:val="0070C0"/>
+          <w:color w:val="000000" w:themeColor="text1"/>
           <w:sz w:val="24"/>
           <w:szCs w:val="24"/>
           <w:lang w:eastAsia="pl-PL"/>
@@ -539,7 +536,7 @@
       <w:r>
         <w:rPr>
           <w:rFonts w:ascii="Times New Roman" w:eastAsia="Times New Roman" w:hAnsi="Times New Roman" w:cs="Times New Roman"/>
-          <w:color w:val="0070C0"/>
+          <w:color w:val="000000" w:themeColor="text1"/>
           <w:sz w:val="24"/>
           <w:szCs w:val="24"/>
           <w:lang w:eastAsia="pl-PL"/>
@@ -551,7 +548,7 @@
       <w:r>
         <w:rPr>
           <w:rFonts w:ascii="Times New Roman" w:eastAsia="Times New Roman" w:hAnsi="Times New Roman" w:cs="Times New Roman"/>
-          <w:color w:val="0070C0"/>
+          <w:color w:val="000000" w:themeColor="text1"/>
           <w:sz w:val="24"/>
           <w:szCs w:val="24"/>
           <w:lang w:eastAsia="pl-PL"/>
@@ -562,7 +559,7 @@
       <w:r>
         <w:rPr>
           <w:rFonts w:ascii="Times New Roman" w:eastAsia="Times New Roman" w:hAnsi="Times New Roman" w:cs="Times New Roman"/>
-          <w:color w:val="0070C0"/>
+          <w:color w:val="000000" w:themeColor="text1"/>
           <w:sz w:val="24"/>
           <w:szCs w:val="24"/>
           <w:lang w:eastAsia="pl-PL"/>
@@ -572,7 +569,7 @@
       <w:r>
         <w:rPr>
           <w:rFonts w:ascii="Times New Roman" w:eastAsia="Times New Roman" w:hAnsi="Times New Roman" w:cs="Times New Roman"/>
-          <w:color w:val="0070C0"/>
+          <w:color w:val="000000" w:themeColor="text1"/>
           <w:sz w:val="24"/>
           <w:szCs w:val="24"/>
           <w:lang w:eastAsia="pl-PL"/>
@@ -582,7 +579,7 @@
       <w:r>
         <w:rPr>
           <w:rFonts w:ascii="Times New Roman" w:eastAsia="Times New Roman" w:hAnsi="Times New Roman" w:cs="Times New Roman"/>
-          <w:color w:val="0070C0"/>
+          <w:color w:val="000000" w:themeColor="text1"/>
           <w:sz w:val="24"/>
           <w:szCs w:val="24"/>
           <w:lang w:eastAsia="pl-PL"/>
@@ -593,7 +590,7 @@
       <w:r>
         <w:rPr>
           <w:rFonts w:ascii="Times New Roman" w:eastAsia="Times New Roman" w:hAnsi="Times New Roman" w:cs="Times New Roman"/>
-          <w:color w:val="0070C0"/>
+          <w:color w:val="000000" w:themeColor="text1"/>
           <w:sz w:val="24"/>
           <w:szCs w:val="24"/>
           <w:lang w:eastAsia="pl-PL"/>
@@ -604,7 +601,7 @@
       <w:r>
         <w:rPr>
           <w:rFonts w:ascii="Times New Roman" w:eastAsia="Times New Roman" w:hAnsi="Times New Roman" w:cs="Times New Roman"/>
-          <w:color w:val="0070C0"/>
+          <w:color w:val="000000" w:themeColor="text1"/>
           <w:sz w:val="24"/>
           <w:szCs w:val="24"/>
           <w:lang w:eastAsia="pl-PL"/>
@@ -615,7 +612,7 @@
       <w:r>
         <w:rPr>
           <w:rFonts w:ascii="Times New Roman" w:eastAsia="Times New Roman" w:hAnsi="Times New Roman" w:cs="Times New Roman"/>
-          <w:color w:val="0070C0"/>
+          <w:color w:val="000000" w:themeColor="text1"/>
           <w:sz w:val="24"/>
           <w:szCs w:val="24"/>
           <w:lang w:eastAsia="pl-PL"/>
@@ -626,7 +623,7 @@
       <w:r>
         <w:rPr>
           <w:rFonts w:ascii="Times New Roman" w:eastAsia="Times New Roman" w:hAnsi="Times New Roman" w:cs="Times New Roman"/>
-          <w:color w:val="0070C0"/>
+          <w:color w:val="000000" w:themeColor="text1"/>
           <w:sz w:val="24"/>
           <w:szCs w:val="24"/>
           <w:lang w:eastAsia="pl-PL"/>
@@ -637,7 +634,7 @@
       <w:r>
         <w:rPr>
           <w:rFonts w:ascii="Times New Roman" w:eastAsia="Times New Roman" w:hAnsi="Times New Roman" w:cs="Times New Roman"/>
-          <w:color w:val="0070C0"/>
+          <w:color w:val="000000" w:themeColor="text1"/>
           <w:sz w:val="24"/>
           <w:szCs w:val="24"/>
           <w:lang w:eastAsia="pl-PL"/>
@@ -648,7 +645,7 @@
       <w:r>
         <w:rPr>
           <w:rFonts w:ascii="Times New Roman" w:eastAsia="Times New Roman" w:hAnsi="Times New Roman" w:cs="Times New Roman"/>
-          <w:color w:val="0070C0"/>
+          <w:color w:val="000000" w:themeColor="text1"/>
           <w:sz w:val="24"/>
           <w:szCs w:val="24"/>
           <w:lang w:eastAsia="pl-PL"/>
@@ -659,7 +656,7 @@
       <w:r>
         <w:rPr>
           <w:rFonts w:ascii="Times New Roman" w:eastAsia="Times New Roman" w:hAnsi="Times New Roman" w:cs="Times New Roman"/>
-          <w:color w:val="0070C0"/>
+          <w:color w:val="000000" w:themeColor="text1"/>
           <w:sz w:val="24"/>
           <w:szCs w:val="24"/>
           <w:lang w:eastAsia="pl-PL"/>
@@ -670,7 +667,7 @@
       <w:r>
         <w:rPr>
           <w:rFonts w:ascii="Times New Roman" w:eastAsia="Times New Roman" w:hAnsi="Times New Roman" w:cs="Times New Roman"/>
-          <w:color w:val="0070C0"/>
+          <w:color w:val="000000" w:themeColor="text1"/>
           <w:sz w:val="24"/>
           <w:szCs w:val="24"/>
           <w:lang w:eastAsia="pl-PL"/>
@@ -681,7 +678,7 @@
       <w:r>
         <w:rPr>
           <w:rFonts w:ascii="Times New Roman" w:eastAsia="Times New Roman" w:hAnsi="Times New Roman" w:cs="Times New Roman"/>
-          <w:color w:val="0070C0"/>
+          <w:color w:val="000000" w:themeColor="text1"/>
           <w:sz w:val="24"/>
           <w:szCs w:val="24"/>
           <w:lang w:eastAsia="pl-PL"/>
@@ -691,32 +688,518 @@
       <w:proofErr w:type="spellEnd"/>
       <w:r>
         <w:rPr>
-          <w:color w:val="0070C0"/>
+          <w:color w:val="000000" w:themeColor="text1"/>
         </w:rPr>
         <w:t xml:space="preserve"> </w:t>
       </w:r>
       <w:r>
         <w:rPr>
-          <w:color w:val="0070C0"/>
+          <w:color w:val="000000" w:themeColor="text1"/>
         </w:rPr>
         <w:br/>
       </w:r>
       <w:r>
         <w:rPr>
-          <w:color w:val="0070C0"/>
+          <w:color w:val="000000" w:themeColor="text1"/>
+        </w:rPr>
+        <w:t xml:space="preserve">- do przetestowania kody billing </w:t>
+      </w:r>
+      <w:proofErr w:type="spellStart"/>
+      <w:r>
+        <w:rPr>
+          <w:color w:val="000000" w:themeColor="text1"/>
+        </w:rPr>
+        <w:t>response</w:t>
+      </w:r>
+      <w:proofErr w:type="spellEnd"/>
+      <w:r>
+        <w:rPr>
+          <w:color w:val="000000" w:themeColor="text1"/>
+        </w:rPr>
+        <w:t xml:space="preserve"> czy poprawnie są zwracane i w różnych językach również</w:t>
+      </w:r>
+      <w:r>
+        <w:rPr>
+          <w:color w:val="000000" w:themeColor="text1"/>
         </w:rPr>
         <w:br/>
-      </w:r>
-      <w:r>
-        <w:rPr>
-          <w:rFonts w:ascii="Times New Roman" w:eastAsia="Times New Roman" w:hAnsi="Times New Roman" w:cs="Times New Roman"/>
-          <w:b/>
-          <w:color w:val="0070C0"/>
-          <w:sz w:val="24"/>
-          <w:szCs w:val="24"/>
-          <w:lang w:eastAsia="pl-PL"/>
-        </w:rPr>
-        <w:t>TU MAM INFO W GPT, JESZCZE RAZ JUTRO PRZECZYTAĆ!</w:t>
+        <w:t>- przetestowanie pominięć słów na kartach w wersji darmowej oraz po dokonaniu płatności i odblokowaniu aplikacji</w:t>
+      </w:r>
+      <w:r>
+        <w:rPr>
+          <w:color w:val="000000" w:themeColor="text1"/>
+        </w:rPr>
+        <w:br/>
+        <w:t xml:space="preserve">- przetestowanie pobierania słów dla danych języków na ekranie karty w wersji darmowej i płatnej aplikacji </w:t>
+      </w:r>
+      <w:r>
+        <w:rPr>
+          <w:color w:val="000000" w:themeColor="text1"/>
+        </w:rPr>
+        <w:br/>
+        <w:t>- sprawdzenie czy reklamy się poprawnie usuwają w wersji płatnej i czy aktualizuje się UI oraz baza danych</w:t>
+      </w:r>
+      <w:r>
+        <w:rPr>
+          <w:color w:val="000000" w:themeColor="text1"/>
+        </w:rPr>
+        <w:br/>
+      </w:r>
+      <w:r>
+        <w:rPr>
+          <w:color w:val="000000" w:themeColor="text1"/>
+        </w:rPr>
+        <w:lastRenderedPageBreak/>
+        <w:t xml:space="preserve">- do przetestowania </w:t>
+      </w:r>
+      <w:proofErr w:type="spellStart"/>
+      <w:r>
+        <w:rPr>
+          <w:color w:val="000000" w:themeColor="text1"/>
+        </w:rPr>
+        <w:t>restore</w:t>
+      </w:r>
+      <w:proofErr w:type="spellEnd"/>
+      <w:r>
+        <w:rPr>
+          <w:color w:val="000000" w:themeColor="text1"/>
+        </w:rPr>
+        <w:t xml:space="preserve"> </w:t>
+      </w:r>
+      <w:proofErr w:type="spellStart"/>
+      <w:r>
+        <w:rPr>
+          <w:color w:val="000000" w:themeColor="text1"/>
+        </w:rPr>
+        <w:t>purchases</w:t>
+      </w:r>
+      <w:proofErr w:type="spellEnd"/>
+      <w:r>
+        <w:rPr>
+          <w:color w:val="000000" w:themeColor="text1"/>
+        </w:rPr>
+        <w:t xml:space="preserve"> po odinstalowaniu aplikacji oraz po instalacji na tym samym koncie </w:t>
+      </w:r>
+      <w:proofErr w:type="spellStart"/>
+      <w:r>
+        <w:rPr>
+          <w:color w:val="000000" w:themeColor="text1"/>
+        </w:rPr>
+        <w:t>google</w:t>
+      </w:r>
+      <w:proofErr w:type="spellEnd"/>
+      <w:r>
+        <w:rPr>
+          <w:color w:val="000000" w:themeColor="text1"/>
+        </w:rPr>
+        <w:t xml:space="preserve"> </w:t>
+      </w:r>
+      <w:proofErr w:type="spellStart"/>
+      <w:r>
+        <w:rPr>
+          <w:color w:val="000000" w:themeColor="text1"/>
+        </w:rPr>
+        <w:t>play</w:t>
+      </w:r>
+      <w:proofErr w:type="spellEnd"/>
+      <w:r>
+        <w:rPr>
+          <w:color w:val="000000" w:themeColor="text1"/>
+        </w:rPr>
+        <w:t xml:space="preserve"> ale na innym urządzeniu</w:t>
+      </w:r>
+      <w:r>
+        <w:rPr>
+          <w:color w:val="000000" w:themeColor="text1"/>
+        </w:rPr>
+        <w:br/>
+      </w:r>
+      <w:r>
+        <w:rPr>
+          <w:color w:val="000000" w:themeColor="text1"/>
+        </w:rPr>
+        <w:t xml:space="preserve">- </w:t>
+      </w:r>
+      <w:r>
+        <w:rPr>
+          <w:color w:val="000000" w:themeColor="text1"/>
+        </w:rPr>
+        <w:t xml:space="preserve">test różnych języków czy aplikacja gdzieś </w:t>
+      </w:r>
+      <w:proofErr w:type="spellStart"/>
+      <w:r>
+        <w:rPr>
+          <w:color w:val="000000" w:themeColor="text1"/>
+        </w:rPr>
+        <w:t>wyjeżdza</w:t>
+      </w:r>
+      <w:proofErr w:type="spellEnd"/>
+      <w:r>
+        <w:rPr>
+          <w:color w:val="000000" w:themeColor="text1"/>
+        </w:rPr>
+        <w:t xml:space="preserve"> poza ekran i robi się </w:t>
+      </w:r>
+      <w:proofErr w:type="spellStart"/>
+      <w:r>
+        <w:rPr>
+          <w:color w:val="000000" w:themeColor="text1"/>
+        </w:rPr>
+        <w:t>overscan</w:t>
+      </w:r>
+      <w:proofErr w:type="spellEnd"/>
+      <w:r>
+        <w:rPr>
+          <w:color w:val="000000" w:themeColor="text1"/>
+        </w:rPr>
+        <w:t xml:space="preserve"> </w:t>
+      </w:r>
+      <w:proofErr w:type="spellStart"/>
+      <w:r>
+        <w:rPr>
+          <w:color w:val="000000" w:themeColor="text1"/>
+        </w:rPr>
+        <w:t>etc</w:t>
+      </w:r>
+      <w:proofErr w:type="spellEnd"/>
+      <w:r>
+        <w:rPr>
+          <w:color w:val="000000" w:themeColor="text1"/>
+        </w:rPr>
+        <w:br/>
+      </w:r>
+      <w:r>
+        <w:rPr>
+          <w:color w:val="000000" w:themeColor="text1"/>
+        </w:rPr>
+        <w:t xml:space="preserve">- przetestowanie jeszcze raz „wchodzenia” </w:t>
+      </w:r>
+      <w:proofErr w:type="spellStart"/>
+      <w:r>
+        <w:rPr>
+          <w:color w:val="000000" w:themeColor="text1"/>
+        </w:rPr>
+        <w:t>pionkow</w:t>
+      </w:r>
+      <w:proofErr w:type="spellEnd"/>
+      <w:r>
+        <w:rPr>
+          <w:color w:val="000000" w:themeColor="text1"/>
+        </w:rPr>
+        <w:t xml:space="preserve"> na </w:t>
+      </w:r>
+      <w:proofErr w:type="spellStart"/>
+      <w:r>
+        <w:rPr>
+          <w:color w:val="000000" w:themeColor="text1"/>
+        </w:rPr>
+        <w:t>mete</w:t>
+      </w:r>
+      <w:proofErr w:type="spellEnd"/>
+      <w:r>
+        <w:rPr>
+          <w:color w:val="000000" w:themeColor="text1"/>
+        </w:rPr>
+        <w:t xml:space="preserve"> – w sposób normalny – pod początku gry do końca, test z </w:t>
+      </w:r>
+      <w:proofErr w:type="spellStart"/>
+      <w:r>
+        <w:rPr>
+          <w:color w:val="000000" w:themeColor="text1"/>
+        </w:rPr>
+        <w:t>huaweja</w:t>
+      </w:r>
+      <w:proofErr w:type="spellEnd"/>
+      <w:r>
+        <w:rPr>
+          <w:color w:val="000000" w:themeColor="text1"/>
+        </w:rPr>
+        <w:t>: „</w:t>
+      </w:r>
+      <w:r>
+        <w:rPr>
+          <w:rStyle w:val="x193iq5w"/>
+          <w:color w:val="000000" w:themeColor="text1"/>
+        </w:rPr>
+        <w:t xml:space="preserve">Problem z wartościami prawdopodobnie w funkcji gdzie ustawia offset jest 20=&gt; a następnie &gt;19,na </w:t>
+      </w:r>
+      <w:proofErr w:type="spellStart"/>
+      <w:r>
+        <w:rPr>
+          <w:rStyle w:val="x193iq5w"/>
+          <w:color w:val="000000" w:themeColor="text1"/>
+        </w:rPr>
+        <w:t>huaweiu</w:t>
+      </w:r>
+      <w:proofErr w:type="spellEnd"/>
+      <w:r>
+        <w:rPr>
+          <w:rStyle w:val="x193iq5w"/>
+          <w:color w:val="000000" w:themeColor="text1"/>
+        </w:rPr>
+        <w:t xml:space="preserve"> się rozjechało, Na </w:t>
+      </w:r>
+      <w:proofErr w:type="spellStart"/>
+      <w:r>
+        <w:rPr>
+          <w:rStyle w:val="x193iq5w"/>
+          <w:color w:val="000000" w:themeColor="text1"/>
+        </w:rPr>
+        <w:t>poco</w:t>
+      </w:r>
+      <w:proofErr w:type="spellEnd"/>
+      <w:r>
+        <w:rPr>
+          <w:rStyle w:val="x193iq5w"/>
+          <w:color w:val="000000" w:themeColor="text1"/>
+        </w:rPr>
+        <w:t xml:space="preserve"> działało.. Oto </w:t>
+      </w:r>
+      <w:proofErr w:type="spellStart"/>
+      <w:r>
+        <w:rPr>
+          <w:rStyle w:val="x193iq5w"/>
+          <w:color w:val="000000" w:themeColor="text1"/>
+        </w:rPr>
+        <w:t>screeny</w:t>
+      </w:r>
+      <w:proofErr w:type="spellEnd"/>
+      <w:r>
+        <w:rPr>
+          <w:rStyle w:val="x193iq5w"/>
+          <w:color w:val="000000" w:themeColor="text1"/>
+        </w:rPr>
+        <w:t xml:space="preserve"> jak szedł przypadek do przeanalizowania, do przetestowania na innych urządzeniach czy się posypie też</w:t>
+      </w:r>
+      <w:r>
+        <w:rPr>
+          <w:rStyle w:val="x193iq5w"/>
+          <w:color w:val="000000" w:themeColor="text1"/>
+        </w:rPr>
+        <w:br/>
+      </w:r>
+      <w:r>
+        <w:rPr>
+          <w:color w:val="000000" w:themeColor="text1"/>
+        </w:rPr>
+        <w:t xml:space="preserve">- </w:t>
+      </w:r>
+      <w:proofErr w:type="spellStart"/>
+      <w:r>
+        <w:rPr>
+          <w:color w:val="000000" w:themeColor="text1"/>
+        </w:rPr>
+        <w:t>responsywność</w:t>
+      </w:r>
+      <w:proofErr w:type="spellEnd"/>
+      <w:r>
+        <w:rPr>
+          <w:color w:val="000000" w:themeColor="text1"/>
+        </w:rPr>
+        <w:t xml:space="preserve"> na tabletach 7 i 10 calowych, do przetestowania kilka rodzajów ekranów telefonu – ogólnie </w:t>
+      </w:r>
+      <w:proofErr w:type="spellStart"/>
+      <w:r>
+        <w:rPr>
+          <w:color w:val="000000" w:themeColor="text1"/>
+        </w:rPr>
+        <w:t>zrobienei</w:t>
+      </w:r>
+      <w:proofErr w:type="spellEnd"/>
+      <w:r>
+        <w:rPr>
+          <w:color w:val="000000" w:themeColor="text1"/>
+        </w:rPr>
+        <w:t xml:space="preserve"> </w:t>
+      </w:r>
+      <w:proofErr w:type="spellStart"/>
+      <w:r>
+        <w:rPr>
+          <w:color w:val="000000" w:themeColor="text1"/>
+        </w:rPr>
+        <w:t>responsywności</w:t>
+      </w:r>
+      <w:proofErr w:type="spellEnd"/>
+      <w:r>
+        <w:rPr>
+          <w:color w:val="000000" w:themeColor="text1"/>
+        </w:rPr>
+        <w:t xml:space="preserve"> // jest w sumie ok, dopracowanie </w:t>
+      </w:r>
+      <w:proofErr w:type="spellStart"/>
+      <w:r>
+        <w:rPr>
+          <w:color w:val="000000" w:themeColor="text1"/>
+        </w:rPr>
+        <w:t>responsywności</w:t>
+      </w:r>
+      <w:proofErr w:type="spellEnd"/>
+      <w:r>
+        <w:rPr>
+          <w:color w:val="000000" w:themeColor="text1"/>
+        </w:rPr>
+        <w:t>, przetestowanie na emulatorach ewentualne + dopracowanie na ekranach poniżej 5cali – jakieś skalowanie czy coś, ale ogólnie nie ma dramatu</w:t>
+      </w:r>
+      <w:r>
+        <w:rPr>
+          <w:color w:val="000000" w:themeColor="text1"/>
+        </w:rPr>
+        <w:br/>
+        <w:t xml:space="preserve">- nadal jest problem z zatrzymywaniem i odtwarzaniem dźwięku, ten </w:t>
+      </w:r>
+      <w:proofErr w:type="spellStart"/>
+      <w:r>
+        <w:rPr>
+          <w:color w:val="000000" w:themeColor="text1"/>
+        </w:rPr>
+        <w:t>provider</w:t>
+      </w:r>
+      <w:proofErr w:type="spellEnd"/>
+      <w:r>
+        <w:rPr>
+          <w:color w:val="000000" w:themeColor="text1"/>
+        </w:rPr>
+        <w:t xml:space="preserve"> nie do końca działa poprawnie, raz się wyłącza ten dźwięk poprzez </w:t>
+      </w:r>
+      <w:proofErr w:type="spellStart"/>
+      <w:r>
+        <w:rPr>
+          <w:color w:val="000000" w:themeColor="text1"/>
+        </w:rPr>
+        <w:t>setting-provider</w:t>
+      </w:r>
+      <w:proofErr w:type="spellEnd"/>
+      <w:r>
+        <w:rPr>
+          <w:color w:val="000000" w:themeColor="text1"/>
+        </w:rPr>
+        <w:t xml:space="preserve"> i </w:t>
+      </w:r>
+      <w:proofErr w:type="spellStart"/>
+      <w:r>
+        <w:rPr>
+          <w:color w:val="000000" w:themeColor="text1"/>
+        </w:rPr>
+        <w:t>settings.persistence</w:t>
+      </w:r>
+      <w:proofErr w:type="spellEnd"/>
+      <w:r>
+        <w:rPr>
+          <w:color w:val="000000" w:themeColor="text1"/>
+        </w:rPr>
+        <w:t xml:space="preserve"> a raz nie, teraz konieczne jest to aby dźwięk wyłączyć dla reklamy </w:t>
+      </w:r>
+      <w:proofErr w:type="spellStart"/>
+      <w:r>
+        <w:rPr>
+          <w:color w:val="000000" w:themeColor="text1"/>
+        </w:rPr>
+        <w:t>interstitial</w:t>
+      </w:r>
+      <w:proofErr w:type="spellEnd"/>
+      <w:r>
+        <w:rPr>
+          <w:color w:val="000000" w:themeColor="text1"/>
+        </w:rPr>
+        <w:t xml:space="preserve"> – dlaczego mi to nie działa? Wygląda jakby te </w:t>
+      </w:r>
+      <w:proofErr w:type="spellStart"/>
+      <w:r>
+        <w:rPr>
+          <w:color w:val="000000" w:themeColor="text1"/>
+        </w:rPr>
+        <w:t>providery</w:t>
+      </w:r>
+      <w:proofErr w:type="spellEnd"/>
+      <w:r>
+        <w:rPr>
+          <w:color w:val="000000" w:themeColor="text1"/>
+        </w:rPr>
+        <w:t xml:space="preserve"> zaskakiwały po </w:t>
+      </w:r>
+      <w:proofErr w:type="spellStart"/>
+      <w:r>
+        <w:rPr>
+          <w:color w:val="000000" w:themeColor="text1"/>
+        </w:rPr>
+        <w:t>chiwli</w:t>
+      </w:r>
+      <w:proofErr w:type="spellEnd"/>
+      <w:r>
+        <w:rPr>
+          <w:color w:val="000000" w:themeColor="text1"/>
+        </w:rPr>
+        <w:t xml:space="preserve"> a nie od razu.. + do tego dźwięk na reklamie </w:t>
+      </w:r>
+      <w:proofErr w:type="spellStart"/>
+      <w:r>
+        <w:rPr>
+          <w:color w:val="000000" w:themeColor="text1"/>
+        </w:rPr>
+        <w:t>interstitial</w:t>
+      </w:r>
+      <w:proofErr w:type="spellEnd"/>
+      <w:r>
+        <w:rPr>
+          <w:color w:val="000000" w:themeColor="text1"/>
+        </w:rPr>
+        <w:t xml:space="preserve"> jest urywany – - sprawdzenie czy </w:t>
+      </w:r>
+      <w:proofErr w:type="spellStart"/>
+      <w:r>
+        <w:rPr>
+          <w:color w:val="000000" w:themeColor="text1"/>
+        </w:rPr>
+        <w:t>provider</w:t>
+      </w:r>
+      <w:proofErr w:type="spellEnd"/>
+      <w:r>
+        <w:rPr>
+          <w:color w:val="000000" w:themeColor="text1"/>
+        </w:rPr>
+        <w:t xml:space="preserve"> od dźwięku jest inicjalizowany w kilku miejscach – powinien być używany tylko i wyłącznie jako </w:t>
+      </w:r>
+      <w:proofErr w:type="spellStart"/>
+      <w:r>
+        <w:rPr>
+          <w:color w:val="000000" w:themeColor="text1"/>
+        </w:rPr>
+        <w:t>provider</w:t>
+      </w:r>
+      <w:proofErr w:type="spellEnd"/>
+      <w:r>
+        <w:rPr>
+          <w:color w:val="000000" w:themeColor="text1"/>
+        </w:rPr>
+        <w:t>..</w:t>
+      </w:r>
+      <w:r>
+        <w:rPr>
+          <w:color w:val="000000" w:themeColor="text1"/>
+        </w:rPr>
+        <w:br/>
+        <w:t>- dopracowanie czasu dla wszystkich kart //</w:t>
+      </w:r>
+      <w:r>
+        <w:rPr>
+          <w:color w:val="000000" w:themeColor="text1"/>
+        </w:rPr>
+        <w:t xml:space="preserve"> ogólny test zagrania</w:t>
+      </w:r>
+      <w:r>
+        <w:rPr>
+          <w:color w:val="000000" w:themeColor="text1"/>
+        </w:rPr>
+        <w:br/>
+      </w:r>
+      <w:r>
+        <w:rPr>
+          <w:color w:val="000000" w:themeColor="text1"/>
+        </w:rPr>
+        <w:t>_________________________________________________________________________________</w:t>
+      </w:r>
+      <w:r>
+        <w:br/>
       </w:r>
     </w:p>
     <w:p>
@@ -727,35 +1210,35 @@
         </w:rPr>
       </w:pPr>
       <w:r>
-        <w:t xml:space="preserve">- dodanie możliwości </w:t>
-      </w:r>
-      <w:proofErr w:type="spellStart"/>
-      <w:r>
-        <w:t>wysylania</w:t>
-      </w:r>
-      <w:proofErr w:type="spellEnd"/>
-      <w:r>
-        <w:t xml:space="preserve"> notyfikacji z poziomu </w:t>
-      </w:r>
-      <w:proofErr w:type="spellStart"/>
-      <w:r>
-        <w:t>firebase</w:t>
-      </w:r>
-      <w:proofErr w:type="spellEnd"/>
-      <w:r>
-        <w:t xml:space="preserve"> – np. ustawienie flagi, wpisanie tekstu, który by się następnie </w:t>
-      </w:r>
-      <w:proofErr w:type="spellStart"/>
-      <w:r>
-        <w:t>przetlumaczyl</w:t>
-      </w:r>
-      <w:proofErr w:type="spellEnd"/>
-      <w:r>
-        <w:t xml:space="preserve"> w </w:t>
-      </w:r>
-      <w:proofErr w:type="spellStart"/>
-      <w:r>
-        <w:t>apce</w:t>
+        <w:t xml:space="preserve">- no i finalnie fajnie by było pousuwać te wszystkie pierdoły z konsoli aby ten log był dosyć czysty – to też do przeanalizowania jest, </w:t>
+      </w:r>
+      <w:proofErr w:type="spellStart"/>
+      <w:r>
+        <w:t>printy</w:t>
+      </w:r>
+      <w:proofErr w:type="spellEnd"/>
+      <w:r>
+        <w:t xml:space="preserve"> na koniec do pokomentowania, do podmiany informacje na temat reklam w odpowiednich miejscach itd.. muszę sobie zapisać co jest do zrobienia kiedy </w:t>
+      </w:r>
+      <w:proofErr w:type="spellStart"/>
+      <w:r>
+        <w:t>apka</w:t>
+      </w:r>
+      <w:proofErr w:type="spellEnd"/>
+      <w:r>
+        <w:t xml:space="preserve"> już idzie do </w:t>
+      </w:r>
+      <w:proofErr w:type="spellStart"/>
+      <w:r>
+        <w:t>release</w:t>
+      </w:r>
+      <w:proofErr w:type="spellEnd"/>
+      <w:r>
+        <w:t xml:space="preserve"> + </w:t>
+      </w:r>
+      <w:proofErr w:type="spellStart"/>
+      <w:r>
+        <w:t>troche</w:t>
       </w:r>
       <w:proofErr w:type="spellEnd"/>
       <w:r>
@@ -763,115 +1246,7 @@
       </w:r>
       <w:proofErr w:type="spellStart"/>
       <w:r>
-        <w:t>jakos</w:t>
-      </w:r>
-      <w:proofErr w:type="spellEnd"/>
-      <w:r>
-        <w:t xml:space="preserve"> i by wyświetliło sensowne powiadomienie – albo zapisywać tez informacje do </w:t>
-      </w:r>
-      <w:proofErr w:type="spellStart"/>
-      <w:r>
-        <w:t>firebase</w:t>
-      </w:r>
-      <w:proofErr w:type="spellEnd"/>
-      <w:r>
-        <w:t xml:space="preserve"> o </w:t>
-      </w:r>
-      <w:proofErr w:type="spellStart"/>
-      <w:r>
-        <w:t>jezyku</w:t>
-      </w:r>
-      <w:proofErr w:type="spellEnd"/>
-      <w:r>
-        <w:t xml:space="preserve"> używanym, żeby w momencie gdy będę miał już </w:t>
-      </w:r>
-      <w:proofErr w:type="spellStart"/>
-      <w:r>
-        <w:t>troche</w:t>
-      </w:r>
-      <w:proofErr w:type="spellEnd"/>
-      <w:r>
-        <w:t xml:space="preserve"> danych, aby </w:t>
-      </w:r>
-      <w:proofErr w:type="spellStart"/>
-      <w:r>
-        <w:t>mogl</w:t>
-      </w:r>
-      <w:proofErr w:type="spellEnd"/>
-      <w:r>
-        <w:t xml:space="preserve"> </w:t>
-      </w:r>
-      <w:proofErr w:type="spellStart"/>
-      <w:r>
-        <w:t>wyslac</w:t>
-      </w:r>
-      <w:proofErr w:type="spellEnd"/>
-      <w:r>
-        <w:t xml:space="preserve"> np.: „Hej dość s</w:t>
-      </w:r>
-      <w:bookmarkStart w:id="0" w:name="_GoBack"/>
-      <w:bookmarkEnd w:id="0"/>
-      <w:r>
-        <w:t xml:space="preserve">zybko skończyłeś grę ostatnio, napiszesz nam co ci się </w:t>
-      </w:r>
-      <w:r>
-        <w:lastRenderedPageBreak/>
-        <w:t>podoba lub tez nie w naszej aplikacji? Może coś byś poprawił lub chciał nowe funkcje? Napisz nam!”</w:t>
-      </w:r>
-      <w:r>
-        <w:br/>
-        <w:t xml:space="preserve">Następnie kliknięcie w to powiadomienie </w:t>
-      </w:r>
-      <w:proofErr w:type="spellStart"/>
-      <w:r>
-        <w:t>przekirowałoby</w:t>
-      </w:r>
-      <w:proofErr w:type="spellEnd"/>
-      <w:r>
-        <w:t xml:space="preserve"> do mojej stronki – kontakt z nami. </w:t>
-      </w:r>
-      <w:r>
-        <w:br/>
-        <w:t xml:space="preserve">ALBO: powiadomienie dla użytkowników kiedy są </w:t>
-      </w:r>
-      <w:proofErr w:type="spellStart"/>
-      <w:r>
-        <w:t>free</w:t>
-      </w:r>
-      <w:proofErr w:type="spellEnd"/>
-      <w:r>
-        <w:t xml:space="preserve">, np., czy wiesz, że w pełnej wersji gry rozrywka jest o wiele fajniejsza? Sprawdź! </w:t>
-      </w:r>
-      <w:r>
-        <w:br/>
-        <w:t>+ tamto tygodniowe powiadomienie – to wystarczy w sumie – ale to musi być po tygodniu nieaktywności – trzeba to sprawdzić</w:t>
-      </w:r>
-      <w:r>
-        <w:br/>
-      </w:r>
-      <w:r>
-        <w:br/>
-        <w:t xml:space="preserve">- no i finalnie fajnie by było pousuwać te wszystkie pierdoły z konsoli aby ten log był dosyć czysty – to też do przeanalizowania jest, </w:t>
-      </w:r>
-      <w:proofErr w:type="spellStart"/>
-      <w:r>
-        <w:t>printy</w:t>
-      </w:r>
-      <w:proofErr w:type="spellEnd"/>
-      <w:r>
-        <w:t xml:space="preserve"> na koniec do pokomentowania, do podmiany informacje na temat reklam w odpowiednich miejscach itd.. muszę sobie zapisać co jest do zrobienia kiedy </w:t>
-      </w:r>
-      <w:proofErr w:type="spellStart"/>
-      <w:r>
-        <w:t>apka</w:t>
-      </w:r>
-      <w:proofErr w:type="spellEnd"/>
-      <w:r>
-        <w:t xml:space="preserve"> już idzie do </w:t>
-      </w:r>
-      <w:proofErr w:type="spellStart"/>
-      <w:r>
-        <w:t>release</w:t>
+        <w:t>refactoringu</w:t>
       </w:r>
       <w:proofErr w:type="spellEnd"/>
     </w:p>
@@ -977,413 +1352,15 @@
       <w:r>
         <w:br/>
       </w:r>
-      <w:r>
-        <w:t>TO TEST:</w:t>
-      </w:r>
-      <w:r>
-        <w:br/>
-      </w:r>
-      <w:r>
-        <w:t xml:space="preserve">- nadal jest problem z zatrzymywaniem i odtwarzaniem dźwięku, ten </w:t>
-      </w:r>
-      <w:proofErr w:type="spellStart"/>
-      <w:r>
-        <w:t>provider</w:t>
-      </w:r>
-      <w:proofErr w:type="spellEnd"/>
-      <w:r>
-        <w:t xml:space="preserve"> nie do końca działa poprawnie, raz się wyłącza ten dźwięk poprzez </w:t>
-      </w:r>
-      <w:proofErr w:type="spellStart"/>
-      <w:r>
-        <w:t>setting-provider</w:t>
-      </w:r>
-      <w:proofErr w:type="spellEnd"/>
-      <w:r>
-        <w:t xml:space="preserve"> i </w:t>
-      </w:r>
-      <w:proofErr w:type="spellStart"/>
-      <w:r>
-        <w:t>settings.persistence</w:t>
-      </w:r>
-      <w:proofErr w:type="spellEnd"/>
-      <w:r>
-        <w:t xml:space="preserve"> a raz nie, teraz konieczne jest to aby dźwięk wyłączyć dla reklamy </w:t>
-      </w:r>
-      <w:proofErr w:type="spellStart"/>
-      <w:r>
-        <w:t>interstitial</w:t>
-      </w:r>
-      <w:proofErr w:type="spellEnd"/>
-      <w:r>
-        <w:t xml:space="preserve"> – dlaczego mi to nie działa? Wygląda jakby te </w:t>
-      </w:r>
-      <w:proofErr w:type="spellStart"/>
-      <w:r>
-        <w:t>providery</w:t>
-      </w:r>
-      <w:proofErr w:type="spellEnd"/>
-      <w:r>
-        <w:t xml:space="preserve"> zaskakiwały po </w:t>
-      </w:r>
-      <w:proofErr w:type="spellStart"/>
-      <w:r>
-        <w:t>chiwli</w:t>
-      </w:r>
-      <w:proofErr w:type="spellEnd"/>
-      <w:r>
-        <w:t xml:space="preserve"> a nie od razu.. + do tego dźwięk na reklamie </w:t>
-      </w:r>
-      <w:proofErr w:type="spellStart"/>
-      <w:r>
-        <w:t>interstitial</w:t>
-      </w:r>
-      <w:proofErr w:type="spellEnd"/>
-      <w:r>
-        <w:t xml:space="preserve"> jest urywany</w:t>
-      </w:r>
-      <w:r>
-        <w:t xml:space="preserve"> </w:t>
-      </w:r>
-      <w:r>
-        <w:rPr>
-          <w:color w:val="FF0000"/>
-        </w:rPr>
-        <w:t xml:space="preserve">– </w:t>
-      </w:r>
-      <w:r>
-        <w:rPr>
-          <w:color w:val="FF0000"/>
-        </w:rPr>
-        <w:t xml:space="preserve">- sprawdzenie czy </w:t>
-      </w:r>
-      <w:proofErr w:type="spellStart"/>
-      <w:r>
-        <w:rPr>
-          <w:color w:val="FF0000"/>
-        </w:rPr>
-        <w:t>provider</w:t>
-      </w:r>
-      <w:proofErr w:type="spellEnd"/>
-      <w:r>
-        <w:rPr>
-          <w:color w:val="FF0000"/>
-        </w:rPr>
-        <w:t xml:space="preserve"> od dźwięku jest inicjalizowany w kilku miejscach – powinien być używany tylko i wyłącznie jako </w:t>
-      </w:r>
-      <w:proofErr w:type="spellStart"/>
-      <w:r>
-        <w:rPr>
-          <w:color w:val="FF0000"/>
-        </w:rPr>
-        <w:t>provider</w:t>
-      </w:r>
-      <w:proofErr w:type="spellEnd"/>
-      <w:r>
-        <w:rPr>
-          <w:color w:val="FF0000"/>
-        </w:rPr>
-        <w:t>..</w:t>
-      </w:r>
-      <w:r>
-        <w:br/>
-      </w:r>
-      <w:r>
-        <w:t xml:space="preserve">- w jaki sposób sprowokować te błędy które przekazuje billing </w:t>
-      </w:r>
-      <w:proofErr w:type="spellStart"/>
-      <w:r>
-        <w:t>response</w:t>
-      </w:r>
-      <w:proofErr w:type="spellEnd"/>
-      <w:r>
-        <w:t xml:space="preserve">? </w:t>
-      </w:r>
-      <w:proofErr w:type="spellStart"/>
-      <w:r>
-        <w:t>Moznaby</w:t>
-      </w:r>
-      <w:proofErr w:type="spellEnd"/>
-      <w:r>
-        <w:t xml:space="preserve"> poszukać w bibliotece </w:t>
-      </w:r>
-      <w:proofErr w:type="spellStart"/>
-      <w:r>
-        <w:t>google</w:t>
-      </w:r>
-      <w:proofErr w:type="spellEnd"/>
-      <w:r>
-        <w:t xml:space="preserve"> </w:t>
-      </w:r>
-      <w:proofErr w:type="spellStart"/>
-      <w:r>
-        <w:t>play</w:t>
-      </w:r>
-      <w:proofErr w:type="spellEnd"/>
-      <w:r>
-        <w:t xml:space="preserve"> jakie są aktualne kody błędów i dokonać ewentualnych poprawek </w:t>
-      </w:r>
-      <w:r>
-        <w:br/>
-      </w:r>
-      <w:r>
-        <w:rPr>
-          <w:color w:val="FF0000"/>
-        </w:rPr>
-        <w:t>- przetestowanie pominięć słów na kartach w wersji darmowej oraz po dokonaniu płatności i odblokowaniu aplikacji</w:t>
-      </w:r>
-      <w:r>
-        <w:rPr>
-          <w:color w:val="FF0000"/>
-        </w:rPr>
-        <w:br/>
-        <w:t xml:space="preserve">- przetestowanie pobierania słów dla danych języków na ekranie karty w wersji darmowej i płatnej aplikacji </w:t>
-      </w:r>
-      <w:r>
-        <w:rPr>
-          <w:color w:val="FF0000"/>
-        </w:rPr>
-        <w:br/>
-        <w:t>- sprawdzenie czy reklamy się poprawnie usuwają w wersji płatnej i czy aktualizuje się UI oraz baza danych</w:t>
-      </w:r>
-      <w:r>
-        <w:rPr>
-          <w:color w:val="FF0000"/>
-        </w:rPr>
-        <w:br/>
-        <w:t xml:space="preserve">- do przetestowania </w:t>
-      </w:r>
-      <w:proofErr w:type="spellStart"/>
-      <w:r>
-        <w:rPr>
-          <w:color w:val="FF0000"/>
-        </w:rPr>
-        <w:t>restore</w:t>
-      </w:r>
-      <w:proofErr w:type="spellEnd"/>
-      <w:r>
-        <w:rPr>
-          <w:color w:val="FF0000"/>
-        </w:rPr>
-        <w:t xml:space="preserve"> </w:t>
-      </w:r>
-      <w:proofErr w:type="spellStart"/>
-      <w:r>
-        <w:rPr>
-          <w:color w:val="FF0000"/>
-        </w:rPr>
-        <w:t>purchases</w:t>
-      </w:r>
-      <w:proofErr w:type="spellEnd"/>
-      <w:r>
-        <w:rPr>
-          <w:color w:val="FF0000"/>
-        </w:rPr>
-        <w:t xml:space="preserve"> po odinstalowaniu aplikacji oraz po instalacji na tym samym koncie </w:t>
-      </w:r>
-      <w:proofErr w:type="spellStart"/>
-      <w:r>
-        <w:rPr>
-          <w:color w:val="FF0000"/>
-        </w:rPr>
-        <w:t>google</w:t>
-      </w:r>
-      <w:proofErr w:type="spellEnd"/>
-      <w:r>
-        <w:rPr>
-          <w:color w:val="FF0000"/>
-        </w:rPr>
-        <w:t xml:space="preserve"> </w:t>
-      </w:r>
-      <w:proofErr w:type="spellStart"/>
-      <w:r>
-        <w:rPr>
-          <w:color w:val="FF0000"/>
-        </w:rPr>
-        <w:t>play</w:t>
-      </w:r>
-      <w:proofErr w:type="spellEnd"/>
-      <w:r>
-        <w:rPr>
-          <w:color w:val="FF0000"/>
-        </w:rPr>
-        <w:t xml:space="preserve"> ale na innym urządzeniu</w:t>
-      </w:r>
-      <w:r>
-        <w:rPr>
-          <w:color w:val="FF0000"/>
-        </w:rPr>
-        <w:br/>
-      </w:r>
-      <w:r>
-        <w:t>- dopracowanie czasu dla wszystkich kart</w:t>
-      </w:r>
-      <w:r>
-        <w:rPr>
-          <w:color w:val="FF0000"/>
-        </w:rPr>
-        <w:t xml:space="preserve"> // OGÓLNIE TESTY – TRZEBA RAZ ZAGRAĆ CHOCIAŻ NA 2 DRUŻYNY</w:t>
-      </w:r>
     </w:p>
     <w:p>
-      <w:pPr>
+      <w:r>
         <w:rPr>
           <w:b/>
           <w:sz w:val="28"/>
           <w:szCs w:val="28"/>
         </w:rPr>
-      </w:pPr>
-      <w:r>
-        <w:t>- poprawka „</w:t>
-      </w:r>
-      <w:proofErr w:type="spellStart"/>
-      <w:r>
-        <w:t>wyjechań</w:t>
-      </w:r>
-      <w:proofErr w:type="spellEnd"/>
-      <w:r>
-        <w:t>” tekstów za ekran przy niektórych tłumaczeniach  //TEST na ekranie reklamy/kupna</w:t>
-      </w:r>
-      <w:r>
-        <w:rPr>
-          <w:color w:val="FF0000"/>
-        </w:rPr>
-        <w:br/>
-      </w:r>
-      <w:r>
-        <w:t xml:space="preserve">- przetestowanie jeszcze raz „wchodzenia” </w:t>
-      </w:r>
-      <w:proofErr w:type="spellStart"/>
-      <w:r>
-        <w:t>pionkow</w:t>
-      </w:r>
-      <w:proofErr w:type="spellEnd"/>
-      <w:r>
-        <w:t xml:space="preserve"> na </w:t>
-      </w:r>
-      <w:proofErr w:type="spellStart"/>
-      <w:r>
-        <w:t>mete</w:t>
-      </w:r>
-      <w:proofErr w:type="spellEnd"/>
-      <w:r>
-        <w:t xml:space="preserve"> – w sposób normalny – pod początku gry do końca, test z </w:t>
-      </w:r>
-      <w:proofErr w:type="spellStart"/>
-      <w:r>
-        <w:t>huaweja</w:t>
-      </w:r>
-      <w:proofErr w:type="spellEnd"/>
-      <w:r>
-        <w:t>: „</w:t>
-      </w:r>
-      <w:r>
-        <w:rPr>
-          <w:rStyle w:val="x193iq5w"/>
-          <w:color w:val="C00000"/>
-        </w:rPr>
-        <w:t xml:space="preserve">Problem z wartościami prawdopodobnie w funkcji gdzie ustawia offset jest 20=&gt; a następnie &gt;19,na </w:t>
-      </w:r>
-      <w:proofErr w:type="spellStart"/>
-      <w:r>
-        <w:rPr>
-          <w:rStyle w:val="x193iq5w"/>
-          <w:color w:val="C00000"/>
-        </w:rPr>
-        <w:t>huaweiu</w:t>
-      </w:r>
-      <w:proofErr w:type="spellEnd"/>
-      <w:r>
-        <w:rPr>
-          <w:rStyle w:val="x193iq5w"/>
-          <w:color w:val="C00000"/>
-        </w:rPr>
-        <w:t xml:space="preserve"> się rozjechało, Na </w:t>
-      </w:r>
-      <w:proofErr w:type="spellStart"/>
-      <w:r>
-        <w:rPr>
-          <w:rStyle w:val="x193iq5w"/>
-          <w:color w:val="C00000"/>
-        </w:rPr>
-        <w:t>poco</w:t>
-      </w:r>
-      <w:proofErr w:type="spellEnd"/>
-      <w:r>
-        <w:rPr>
-          <w:rStyle w:val="x193iq5w"/>
-          <w:color w:val="C00000"/>
-        </w:rPr>
-        <w:t xml:space="preserve"> działało.. Oto </w:t>
-      </w:r>
-      <w:proofErr w:type="spellStart"/>
-      <w:r>
-        <w:rPr>
-          <w:rStyle w:val="x193iq5w"/>
-          <w:color w:val="C00000"/>
-        </w:rPr>
-        <w:t>screeny</w:t>
-      </w:r>
-      <w:proofErr w:type="spellEnd"/>
-      <w:r>
-        <w:rPr>
-          <w:rStyle w:val="x193iq5w"/>
-          <w:color w:val="C00000"/>
-        </w:rPr>
-        <w:t xml:space="preserve"> jak szedł przypadek do przeanalizowania</w:t>
-      </w:r>
-      <w:r>
-        <w:rPr>
-          <w:rStyle w:val="x193iq5w"/>
-          <w:color w:val="C00000"/>
-        </w:rPr>
-        <w:t>, do przetestowania na innych urządzeniach czy się posypie też</w:t>
-      </w:r>
-      <w:r>
-        <w:rPr>
-          <w:rStyle w:val="x193iq5w"/>
-          <w:color w:val="C00000"/>
-        </w:rPr>
-        <w:br/>
-      </w:r>
-      <w:r>
-        <w:t xml:space="preserve">- </w:t>
-      </w:r>
-      <w:proofErr w:type="spellStart"/>
-      <w:r>
-        <w:t>responsywność</w:t>
-      </w:r>
-      <w:proofErr w:type="spellEnd"/>
-      <w:r>
-        <w:t xml:space="preserve"> na tabletach 7 i 10 calowych, do przetestowania kilka rodzajów ekranów telefonu – ogólnie </w:t>
-      </w:r>
-      <w:proofErr w:type="spellStart"/>
-      <w:r>
-        <w:t>zrobienei</w:t>
-      </w:r>
-      <w:proofErr w:type="spellEnd"/>
-      <w:r>
-        <w:t xml:space="preserve"> </w:t>
-      </w:r>
-      <w:proofErr w:type="spellStart"/>
-      <w:r>
-        <w:t>responsywności</w:t>
-      </w:r>
-      <w:proofErr w:type="spellEnd"/>
-      <w:r>
-        <w:t xml:space="preserve"> // jest w sumie ok, dopracowanie </w:t>
-      </w:r>
-      <w:proofErr w:type="spellStart"/>
-      <w:r>
-        <w:t>responsywności</w:t>
-      </w:r>
-      <w:proofErr w:type="spellEnd"/>
-      <w:r>
-        <w:t xml:space="preserve">, przetestowanie </w:t>
-      </w:r>
-      <w:r>
-        <w:lastRenderedPageBreak/>
-        <w:t xml:space="preserve">na emulatorach ewentualne + dopracowanie na ekranach poniżej 5cali – jakieś skalowanie czy coś, ale ogólnie nie ma dramatu </w:t>
+        <w:t>KIEDY APKA BĘDZIE JUŻ W SKLEPIE PLAY:</w:t>
       </w:r>
       <w:r>
         <w:rPr>
@@ -1402,12 +1379,128 @@
         <w:br/>
       </w:r>
       <w:r>
+        <w:t xml:space="preserve">- wysyłanie powiadomień z poziomu </w:t>
+      </w:r>
+      <w:proofErr w:type="spellStart"/>
+      <w:r>
+        <w:t>firebase</w:t>
+      </w:r>
+      <w:proofErr w:type="spellEnd"/>
+      <w:r>
+        <w:t xml:space="preserve">, do zrobienia skrypt </w:t>
+      </w:r>
+      <w:proofErr w:type="spellStart"/>
+      <w:r>
+        <w:t>pythonowy</w:t>
+      </w:r>
+      <w:proofErr w:type="spellEnd"/>
+      <w:r>
+        <w:t xml:space="preserve"> gdy już będzie </w:t>
+      </w:r>
+      <w:proofErr w:type="spellStart"/>
+      <w:r>
+        <w:t>troche</w:t>
+      </w:r>
+      <w:proofErr w:type="spellEnd"/>
+      <w:r>
+        <w:t xml:space="preserve"> </w:t>
+      </w:r>
+      <w:proofErr w:type="spellStart"/>
+      <w:r>
+        <w:t>uzytkownikow</w:t>
+      </w:r>
+      <w:proofErr w:type="spellEnd"/>
+      <w:r>
+        <w:t xml:space="preserve"> aby dobrze tym zarządzać i wysyłać powiadomienia z </w:t>
+      </w:r>
+      <w:proofErr w:type="spellStart"/>
+      <w:r>
+        <w:t>cloud</w:t>
+      </w:r>
+      <w:proofErr w:type="spellEnd"/>
+      <w:r>
+        <w:t xml:space="preserve"> </w:t>
+      </w:r>
+      <w:proofErr w:type="spellStart"/>
+      <w:r>
+        <w:t>messaging</w:t>
+      </w:r>
+      <w:proofErr w:type="spellEnd"/>
+      <w:r>
+        <w:t xml:space="preserve">: </w:t>
+      </w:r>
+      <w:proofErr w:type="spellStart"/>
+      <w:r>
+        <w:t>wyslac</w:t>
+      </w:r>
+      <w:proofErr w:type="spellEnd"/>
+      <w:r>
+        <w:t xml:space="preserve"> np.: „Hej dość szybko skończyłeś grę ostatnio, napiszesz nam co ci się podoba lub tez nie w naszej aplikacji? Może coś byś poprawił lub ch</w:t>
+      </w:r>
+      <w:r>
+        <w:t>ciał nowe funkcje? Napisz nam!”</w:t>
+      </w:r>
+      <w:r>
+        <w:br/>
+        <w:t>//</w:t>
+      </w:r>
+      <w:r>
+        <w:br/>
+        <w:t xml:space="preserve">ALBO: powiadomienie dla użytkowników kiedy są </w:t>
+      </w:r>
+      <w:proofErr w:type="spellStart"/>
+      <w:r>
+        <w:t>free</w:t>
+      </w:r>
+      <w:proofErr w:type="spellEnd"/>
+      <w:r>
+        <w:t>, np., czy wiesz, że w pełnej wersji gry rozrywka jest o wiele fajniejsza? Sprawdź!</w:t>
+      </w:r>
+      <w:r>
+        <w:t xml:space="preserve"> – to będzie do obsłużenia już w </w:t>
+      </w:r>
+      <w:proofErr w:type="spellStart"/>
+      <w:r>
+        <w:t>apce</w:t>
+      </w:r>
+      <w:proofErr w:type="spellEnd"/>
+      <w:r>
+        <w:t xml:space="preserve"> dlatego że na razie na stałe odpalam stronkę od tamtego powiadomienia</w:t>
+      </w:r>
+    </w:p>
+    <w:p>
+      <w:pPr>
         <w:rPr>
           <w:b/>
           <w:sz w:val="28"/>
           <w:szCs w:val="28"/>
         </w:rPr>
-        <w:t>KIEDY APKA BĘDZIE JUŻ W SKLEPIE PLAY:</w:t>
+      </w:pPr>
+      <w:r>
+        <w:t>-</w:t>
+      </w:r>
+      <w:r>
+        <w:t xml:space="preserve"> przemyślenie dlaczego czasem pojawiają się problemy z wyświetlaniem reklam, prawdopodobnie trzeba będzie zarządzać  cyklem życia reklamy i tworzyć ją w obrębie kontekstu, który po wyjściu z </w:t>
+      </w:r>
+      <w:r>
+        <w:lastRenderedPageBreak/>
+        <w:t xml:space="preserve">ekranu mógłby zostać zniszczony – dotyczy to na </w:t>
+      </w:r>
+      <w:proofErr w:type="spellStart"/>
+      <w:r>
+        <w:t>szczęśćie</w:t>
+      </w:r>
+      <w:proofErr w:type="spellEnd"/>
+      <w:r>
+        <w:t xml:space="preserve"> tylko i wyłącznie małych reklam – natywnych – ogólnie to przy normalnym graniu i testach działa ok – wiec problem dotyczy tylko HOT </w:t>
+      </w:r>
+      <w:proofErr w:type="spellStart"/>
+      <w:r>
+        <w:t>reaload</w:t>
+      </w:r>
+      <w:proofErr w:type="spellEnd"/>
+      <w:r>
+        <w:t>???</w:t>
       </w:r>
     </w:p>
     <w:p>
@@ -1419,372 +1512,345 @@
         </w:rPr>
       </w:pPr>
       <w:r>
-        <w:t xml:space="preserve">- przemyślenie dlaczego czasem pojawiają się problemy z wyświetlaniem reklam, prawdopodobnie trzeba będzie zarządzać  cyklem życia reklamy i tworzyć ją w obrębie kontekstu, który po wyjściu z ekranu mógłby zostać zniszczony – dotyczy to na </w:t>
-      </w:r>
-      <w:proofErr w:type="spellStart"/>
-    